<commit_message>
Prof read Abstrat / Intro
</commit_message>
<xml_diff>
--- a/Scott Gleason - Preliminary PhD Thesis.docx
+++ b/Scott Gleason - Preliminary PhD Thesis.docx
@@ -344,7 +344,13 @@
         <w:t>induction furnace melting and co</w:t>
       </w:r>
       <w:r>
-        <w:t>pper mould gravity casting of pure base element Mg, Zn, and Ca (99.8wt% pure or better).</w:t>
+        <w:t>pper mould gravity casting of pure base element</w:t>
+      </w:r>
+      <w:r>
+        <w:t>al</w:t>
+      </w:r>
+      <w:r>
+        <w:t xml:space="preserve"> Mg, Zn, and Ca (99.8wt% pure or better).</w:t>
       </w:r>
     </w:p>
     <w:p>
@@ -8220,7 +8226,13 @@
         <w:t xml:space="preserve"> </w:t>
       </w:r>
       <w:r>
-        <w:t>technology relays on re-dosing</w:t>
+        <w:t xml:space="preserve">technology </w:t>
+      </w:r>
+      <w:r>
+        <w:t>relies</w:t>
+      </w:r>
+      <w:r>
+        <w:t xml:space="preserve"> on re-dosing</w:t>
       </w:r>
       <w:r>
         <w:t xml:space="preserve"> of drugs</w:t>
@@ -8260,7 +8272,7 @@
         <w:t xml:space="preserve"> degrade over time could allow for a slow controlled release of drug packages such as antibiotics, antimicrobials, and analgesics (painkillers).</w:t>
       </w:r>
       <w:r>
-        <w:t xml:space="preserve"> These medical devices could be implanted during surgeries, eliminating the needs for </w:t>
+        <w:t xml:space="preserve"> These medical devices could be implanted during surgeries, eliminating the need for </w:t>
       </w:r>
       <w:r>
         <w:t xml:space="preserve">daily </w:t>
@@ -8393,7 +8405,21 @@
         <w:t xml:space="preserve"> will be de</w:t>
       </w:r>
       <w:r>
-        <w:t>posited onto various substrates including;</w:t>
+        <w:t xml:space="preserve">posited onto </w:t>
+      </w:r>
+      <w:commentRangeStart w:id="9"/>
+      <w:r>
+        <w:t xml:space="preserve">various substrates </w:t>
+      </w:r>
+      <w:commentRangeEnd w:id="9"/>
+      <w:r>
+        <w:rPr>
+          <w:rStyle w:val="CommentReference"/>
+        </w:rPr>
+        <w:commentReference w:id="9"/>
+      </w:r>
+      <w:r>
+        <w:t>including;</w:t>
       </w:r>
       <w:r>
         <w:t xml:space="preserve"> </w:t>
@@ -8447,13 +8473,15 @@
       <w:r>
         <w:br w:type="page"/>
       </w:r>
+      <w:bookmarkStart w:id="10" w:name="_GoBack"/>
+      <w:bookmarkEnd w:id="10"/>
     </w:p>
     <w:p>
       <w:pPr>
         <w:pStyle w:val="Heading1"/>
       </w:pPr>
-      <w:bookmarkStart w:id="9" w:name="_Toc386545841"/>
-      <w:bookmarkStart w:id="10" w:name="_Toc404333664"/>
+      <w:bookmarkStart w:id="11" w:name="_Toc386545841"/>
+      <w:bookmarkStart w:id="12" w:name="_Toc404333664"/>
       <w:r>
         <w:lastRenderedPageBreak/>
         <w:t xml:space="preserve">Literature </w:t>
@@ -8461,27 +8489,27 @@
       <w:r>
         <w:t>Survey</w:t>
       </w:r>
-      <w:bookmarkEnd w:id="9"/>
-      <w:bookmarkEnd w:id="10"/>
+      <w:bookmarkEnd w:id="11"/>
+      <w:bookmarkEnd w:id="12"/>
     </w:p>
     <w:p>
       <w:pPr>
         <w:pStyle w:val="Heading2"/>
       </w:pPr>
-      <w:bookmarkStart w:id="11" w:name="_Toc386545842"/>
-      <w:bookmarkStart w:id="12" w:name="_Toc404333665"/>
-      <w:commentRangeStart w:id="13"/>
+      <w:bookmarkStart w:id="13" w:name="_Toc386545842"/>
+      <w:bookmarkStart w:id="14" w:name="_Toc404333665"/>
+      <w:commentRangeStart w:id="15"/>
       <w:r>
         <w:t>Metallic Glasses (</w:t>
       </w:r>
       <w:r>
         <w:t>MGs</w:t>
       </w:r>
-      <w:bookmarkEnd w:id="11"/>
+      <w:bookmarkEnd w:id="13"/>
       <w:r>
         <w:t>)</w:t>
       </w:r>
-      <w:commentRangeEnd w:id="13"/>
+      <w:commentRangeEnd w:id="15"/>
       <w:r>
         <w:rPr>
           <w:rStyle w:val="CommentReference"/>
@@ -8491,9 +8519,9 @@
           <w:smallCaps w:val="0"/>
           <w:color w:val="auto"/>
         </w:rPr>
-        <w:commentReference w:id="13"/>
-      </w:r>
-      <w:bookmarkEnd w:id="12"/>
+        <w:commentReference w:id="15"/>
+      </w:r>
+      <w:bookmarkEnd w:id="14"/>
     </w:p>
     <w:p>
       <w:r>
@@ -8549,13 +8577,13 @@
       <w:pPr>
         <w:pStyle w:val="Heading3"/>
       </w:pPr>
-      <w:bookmarkStart w:id="14" w:name="_Toc386545843"/>
-      <w:bookmarkStart w:id="15" w:name="_Toc404333666"/>
+      <w:bookmarkStart w:id="16" w:name="_Toc386545843"/>
+      <w:bookmarkStart w:id="17" w:name="_Toc404333666"/>
       <w:r>
         <w:t>MGs Properties</w:t>
       </w:r>
-      <w:bookmarkEnd w:id="14"/>
-      <w:bookmarkEnd w:id="15"/>
+      <w:bookmarkEnd w:id="16"/>
+      <w:bookmarkEnd w:id="17"/>
     </w:p>
     <w:p>
       <w:r>
@@ -8588,16 +8616,16 @@
       <w:r>
         <w:t xml:space="preserve"> in metallic systems. This serves to provide </w:t>
       </w:r>
-      <w:commentRangeStart w:id="16"/>
+      <w:commentRangeStart w:id="18"/>
       <w:r>
         <w:t xml:space="preserve">MGs </w:t>
       </w:r>
-      <w:commentRangeEnd w:id="16"/>
+      <w:commentRangeEnd w:id="18"/>
       <w:r>
         <w:rPr>
           <w:rStyle w:val="CommentReference"/>
         </w:rPr>
-        <w:commentReference w:id="16"/>
+        <w:commentReference w:id="18"/>
       </w:r>
       <w:r>
         <w:t>with superior strength</w:t>
@@ -8659,7 +8687,7 @@
       <w:r>
         <w:t xml:space="preserve">conventional </w:t>
       </w:r>
-      <w:commentRangeStart w:id="17"/>
+      <w:commentRangeStart w:id="19"/>
       <w:r>
         <w:t xml:space="preserve">crystalline </w:t>
       </w:r>
@@ -8669,12 +8697,12 @@
       <w:r>
         <w:t xml:space="preserve">. </w:t>
       </w:r>
-      <w:commentRangeEnd w:id="17"/>
+      <w:commentRangeEnd w:id="19"/>
       <w:r>
         <w:rPr>
           <w:rStyle w:val="CommentReference"/>
         </w:rPr>
-        <w:commentReference w:id="17"/>
+        <w:commentReference w:id="19"/>
       </w:r>
     </w:p>
     <w:p>
@@ -8788,16 +8816,16 @@
       <w:pPr>
         <w:pStyle w:val="Heading3"/>
       </w:pPr>
-      <w:bookmarkStart w:id="18" w:name="_Toc386545844"/>
-      <w:bookmarkStart w:id="19" w:name="_Toc404333667"/>
+      <w:bookmarkStart w:id="20" w:name="_Toc386545844"/>
+      <w:bookmarkStart w:id="21" w:name="_Toc404333667"/>
       <w:r>
         <w:t xml:space="preserve">Theory of MG </w:t>
       </w:r>
       <w:r>
         <w:t>Production</w:t>
       </w:r>
-      <w:bookmarkEnd w:id="18"/>
-      <w:bookmarkEnd w:id="19"/>
+      <w:bookmarkEnd w:id="20"/>
+      <w:bookmarkEnd w:id="21"/>
     </w:p>
     <w:p>
       <w:r>
@@ -8832,11 +8860,11 @@
       <w:pPr>
         <w:pStyle w:val="Heading4"/>
       </w:pPr>
-      <w:bookmarkStart w:id="20" w:name="_Toc404333668"/>
+      <w:bookmarkStart w:id="22" w:name="_Toc404333668"/>
       <w:r>
         <w:t>Solidification</w:t>
       </w:r>
-      <w:commentRangeStart w:id="21"/>
+      <w:commentRangeStart w:id="23"/>
       <w:r>
         <w:t xml:space="preserve">, </w:t>
       </w:r>
@@ -8849,7 +8877,7 @@
       <w:r>
         <w:t xml:space="preserve"> </w:t>
       </w:r>
-      <w:commentRangeEnd w:id="21"/>
+      <w:commentRangeEnd w:id="23"/>
       <w:r>
         <w:rPr>
           <w:rStyle w:val="CommentReference"/>
@@ -8860,7 +8888,7 @@
           <w:iCs w:val="0"/>
           <w:color w:val="auto"/>
         </w:rPr>
-        <w:commentReference w:id="21"/>
+        <w:commentReference w:id="23"/>
       </w:r>
       <w:r>
         <w:t>and Glass Transition (</w:t>
@@ -8901,7 +8929,7 @@
       <w:r>
         <w:t>)</w:t>
       </w:r>
-      <w:bookmarkEnd w:id="20"/>
+      <w:bookmarkEnd w:id="22"/>
     </w:p>
     <w:p>
       <w:r>
@@ -9252,16 +9280,16 @@
       <w:r>
         <w:t xml:space="preserve"> “</w:t>
       </w:r>
-      <w:commentRangeStart w:id="22"/>
+      <w:commentRangeStart w:id="24"/>
       <w:r>
         <w:t>Gibbs Free Energy</w:t>
       </w:r>
-      <w:commentRangeEnd w:id="22"/>
+      <w:commentRangeEnd w:id="24"/>
       <w:r>
         <w:rPr>
           <w:rStyle w:val="CommentReference"/>
         </w:rPr>
-        <w:commentReference w:id="22"/>
+        <w:commentReference w:id="24"/>
       </w:r>
       <w:r>
         <w:t xml:space="preserve">” for specific details </w:t>
@@ -9837,7 +9865,7 @@
       <w:r>
         <w:t xml:space="preserve">, </w:t>
       </w:r>
-      <w:commentRangeStart w:id="23"/>
+      <w:commentRangeStart w:id="25"/>
       <w:r>
         <w:t xml:space="preserve">see </w:t>
       </w:r>
@@ -9862,12 +9890,12 @@
       <w:r>
         <w:fldChar w:fldCharType="end"/>
       </w:r>
-      <w:commentRangeEnd w:id="23"/>
+      <w:commentRangeEnd w:id="25"/>
       <w:r>
         <w:rPr>
           <w:rStyle w:val="CommentReference"/>
         </w:rPr>
-        <w:commentReference w:id="23"/>
+        <w:commentReference w:id="25"/>
       </w:r>
       <w:r>
         <w:t>.</w:t>
@@ -10111,33 +10139,20 @@
       <w:pPr>
         <w:pStyle w:val="Caption"/>
       </w:pPr>
-      <w:bookmarkStart w:id="24" w:name="_Ref392600528"/>
-      <w:bookmarkStart w:id="25" w:name="_Toc404859221"/>
+      <w:bookmarkStart w:id="26" w:name="_Ref392600528"/>
+      <w:bookmarkStart w:id="27" w:name="_Toc404859221"/>
       <w:r>
         <w:t xml:space="preserve">Figure </w:t>
       </w:r>
-      <w:r>
-        <w:fldChar w:fldCharType="begin"/>
-      </w:r>
-      <w:r>
-        <w:instrText xml:space="preserve"> SEQ Figure \* ARABIC </w:instrText>
-      </w:r>
-      <w:r>
-        <w:fldChar w:fldCharType="separate"/>
-      </w:r>
-      <w:r>
-        <w:rPr>
-          <w:noProof/>
-        </w:rPr>
-        <w:t>1</w:t>
-      </w:r>
-      <w:r>
-        <w:rPr>
-          <w:noProof/>
-        </w:rPr>
-        <w:fldChar w:fldCharType="end"/>
-      </w:r>
-      <w:bookmarkEnd w:id="24"/>
+      <w:fldSimple w:instr=" SEQ Figure \* ARABIC ">
+        <w:r>
+          <w:rPr>
+            <w:noProof/>
+          </w:rPr>
+          <w:t>1</w:t>
+        </w:r>
+      </w:fldSimple>
+      <w:bookmarkEnd w:id="26"/>
       <w:r>
         <w:t xml:space="preserve">: Schematic of </w:t>
       </w:r>
@@ -10296,7 +10311,7 @@
       <w:r>
         <w:t>.</w:t>
       </w:r>
-      <w:bookmarkEnd w:id="25"/>
+      <w:bookmarkEnd w:id="27"/>
       <w:r>
         <w:t xml:space="preserve"> </w:t>
       </w:r>
@@ -10305,14 +10320,14 @@
       <w:pPr>
         <w:pStyle w:val="Heading4"/>
       </w:pPr>
-      <w:bookmarkStart w:id="26" w:name="_Toc404333669"/>
+      <w:bookmarkStart w:id="28" w:name="_Toc404333669"/>
       <w:r>
         <w:t>Glass Forming Ability (GFA)</w:t>
       </w:r>
       <w:r>
         <w:t xml:space="preserve"> and Bulk Metallic Glasses (BMGs)</w:t>
       </w:r>
-      <w:bookmarkEnd w:id="26"/>
+      <w:bookmarkEnd w:id="28"/>
     </w:p>
     <w:p>
       <w:r>
@@ -11158,7 +11173,7 @@
         </w:rPr>
         <w:t xml:space="preserve">i.e. </w:t>
       </w:r>
-      <w:commentRangeStart w:id="27"/>
+      <w:commentRangeStart w:id="29"/>
       <w:r>
         <w:rPr>
           <w:rFonts w:eastAsia="Times New Roman"/>
@@ -11173,12 +11188,12 @@
         </w:rPr>
         <w:t>reaction</w:t>
       </w:r>
-      <w:commentRangeEnd w:id="27"/>
+      <w:commentRangeEnd w:id="29"/>
       <w:r>
         <w:rPr>
           <w:rStyle w:val="CommentReference"/>
         </w:rPr>
-        <w:commentReference w:id="27"/>
+        <w:commentReference w:id="29"/>
       </w:r>
       <w:r>
         <w:rPr>
@@ -11682,33 +11697,20 @@
       <w:pPr>
         <w:pStyle w:val="Caption"/>
       </w:pPr>
-      <w:bookmarkStart w:id="28" w:name="_Ref392852145"/>
-      <w:bookmarkStart w:id="29" w:name="_Toc404859222"/>
+      <w:bookmarkStart w:id="30" w:name="_Ref392852145"/>
+      <w:bookmarkStart w:id="31" w:name="_Toc404859222"/>
       <w:r>
         <w:t xml:space="preserve">Figure </w:t>
       </w:r>
-      <w:r>
-        <w:fldChar w:fldCharType="begin"/>
-      </w:r>
-      <w:r>
-        <w:instrText xml:space="preserve"> SEQ Figure \* ARABIC </w:instrText>
-      </w:r>
-      <w:r>
-        <w:fldChar w:fldCharType="separate"/>
-      </w:r>
-      <w:r>
-        <w:rPr>
-          <w:noProof/>
-        </w:rPr>
-        <w:t>2</w:t>
-      </w:r>
-      <w:r>
-        <w:rPr>
-          <w:noProof/>
-        </w:rPr>
-        <w:fldChar w:fldCharType="end"/>
-      </w:r>
-      <w:bookmarkEnd w:id="28"/>
+      <w:fldSimple w:instr=" SEQ Figure \* ARABIC ">
+        <w:r>
+          <w:rPr>
+            <w:noProof/>
+          </w:rPr>
+          <w:t>2</w:t>
+        </w:r>
+      </w:fldSimple>
+      <w:bookmarkEnd w:id="30"/>
       <w:r>
         <w:t>: Schematic of critical cooling rate (</w:t>
       </w:r>
@@ -11983,7 +11985,7 @@
       <w:r>
         <w:t>.</w:t>
       </w:r>
-      <w:bookmarkEnd w:id="29"/>
+      <w:bookmarkEnd w:id="31"/>
     </w:p>
     <w:p>
       <w:r>
@@ -12274,7 +12276,7 @@
       <w:pPr>
         <w:pStyle w:val="Heading4"/>
       </w:pPr>
-      <w:bookmarkStart w:id="30" w:name="_Toc404333670"/>
+      <w:bookmarkStart w:id="32" w:name="_Toc404333670"/>
       <w:r>
         <w:t>B</w:t>
       </w:r>
@@ -12284,7 +12286,7 @@
       <w:r>
         <w:t>Methods</w:t>
       </w:r>
-      <w:bookmarkEnd w:id="30"/>
+      <w:bookmarkEnd w:id="32"/>
     </w:p>
     <w:p>
       <w:r>
@@ -12360,16 +12362,16 @@
       <w:r>
         <w:t xml:space="preserve">For bulk samples these cooling rates are achieved via solidifying the liquid BMG alloys onto </w:t>
       </w:r>
-      <w:commentRangeStart w:id="31"/>
+      <w:commentRangeStart w:id="33"/>
       <w:r>
         <w:t xml:space="preserve">copper heat sinks capable </w:t>
       </w:r>
-      <w:commentRangeEnd w:id="31"/>
+      <w:commentRangeEnd w:id="33"/>
       <w:r>
         <w:rPr>
           <w:rStyle w:val="CommentReference"/>
         </w:rPr>
-        <w:commentReference w:id="31"/>
+        <w:commentReference w:id="33"/>
       </w:r>
       <w:r>
         <w:t xml:space="preserve">of extracting heat at the high rates required. </w:t>
@@ -12605,11 +12607,11 @@
       <w:pPr>
         <w:pStyle w:val="Heading5"/>
       </w:pPr>
-      <w:bookmarkStart w:id="32" w:name="_Toc404333671"/>
+      <w:bookmarkStart w:id="34" w:name="_Toc404333671"/>
       <w:r>
         <w:t>Thermoplastic Forming (TPF) Processing</w:t>
       </w:r>
-      <w:bookmarkEnd w:id="32"/>
+      <w:bookmarkEnd w:id="34"/>
     </w:p>
     <w:p>
       <w:pPr>
@@ -12953,33 +12955,20 @@
       <w:pPr>
         <w:pStyle w:val="Caption"/>
       </w:pPr>
-      <w:bookmarkStart w:id="33" w:name="_Ref392861448"/>
-      <w:bookmarkStart w:id="34" w:name="_Toc404859223"/>
+      <w:bookmarkStart w:id="35" w:name="_Ref392861448"/>
+      <w:bookmarkStart w:id="36" w:name="_Toc404859223"/>
       <w:r>
         <w:t xml:space="preserve">Figure </w:t>
       </w:r>
-      <w:r>
-        <w:fldChar w:fldCharType="begin"/>
-      </w:r>
-      <w:r>
-        <w:instrText xml:space="preserve"> SEQ Figure \* ARABIC </w:instrText>
-      </w:r>
-      <w:r>
-        <w:fldChar w:fldCharType="separate"/>
-      </w:r>
-      <w:r>
-        <w:rPr>
-          <w:noProof/>
-        </w:rPr>
-        <w:t>3</w:t>
-      </w:r>
-      <w:r>
-        <w:rPr>
-          <w:noProof/>
-        </w:rPr>
-        <w:fldChar w:fldCharType="end"/>
-      </w:r>
-      <w:bookmarkEnd w:id="33"/>
+      <w:fldSimple w:instr=" SEQ Figure \* ARABIC ">
+        <w:r>
+          <w:rPr>
+            <w:noProof/>
+          </w:rPr>
+          <w:t>3</w:t>
+        </w:r>
+      </w:fldSimple>
+      <w:bookmarkEnd w:id="35"/>
       <w:r>
         <w:t>: Schematic TTT diagram where line (1) indicates the</w:t>
       </w:r>
@@ -13067,7 +13056,7 @@
       <w:r>
         <w:t>.</w:t>
       </w:r>
-      <w:bookmarkEnd w:id="34"/>
+      <w:bookmarkEnd w:id="36"/>
       <w:r>
         <w:t xml:space="preserve"> </w:t>
       </w:r>
@@ -13156,21 +13145,21 @@
       <w:pPr>
         <w:pStyle w:val="Heading2"/>
       </w:pPr>
-      <w:bookmarkStart w:id="35" w:name="_Toc404333672"/>
+      <w:bookmarkStart w:id="37" w:name="_Toc404333672"/>
       <w:r>
         <w:t>Thin Films</w:t>
       </w:r>
-      <w:bookmarkEnd w:id="35"/>
+      <w:bookmarkEnd w:id="37"/>
     </w:p>
     <w:p>
       <w:pPr>
         <w:pStyle w:val="Heading3"/>
       </w:pPr>
-      <w:bookmarkStart w:id="36" w:name="_Toc404333673"/>
+      <w:bookmarkStart w:id="38" w:name="_Toc404333673"/>
       <w:r>
         <w:t>Thin Film Properties</w:t>
       </w:r>
-      <w:bookmarkEnd w:id="36"/>
+      <w:bookmarkEnd w:id="38"/>
     </w:p>
     <w:p>
       <w:r>
@@ -13182,16 +13171,16 @@
       <w:r>
         <w:t xml:space="preserve">has been shown to have wide spreading effects on properties such as </w:t>
       </w:r>
-      <w:commentRangeStart w:id="37"/>
+      <w:commentRangeStart w:id="39"/>
       <w:r>
         <w:t>hardness</w:t>
       </w:r>
-      <w:commentRangeEnd w:id="37"/>
+      <w:commentRangeEnd w:id="39"/>
       <w:r>
         <w:rPr>
           <w:rStyle w:val="CommentReference"/>
         </w:rPr>
-        <w:commentReference w:id="37"/>
+        <w:commentReference w:id="39"/>
       </w:r>
       <w:r>
         <w:t xml:space="preserve"> </w:t>
@@ -13764,11 +13753,11 @@
       <w:pPr>
         <w:pStyle w:val="Heading3"/>
       </w:pPr>
-      <w:bookmarkStart w:id="38" w:name="_Toc386545849"/>
-      <w:bookmarkStart w:id="39" w:name="_Ref391281295"/>
-      <w:bookmarkStart w:id="40" w:name="_Ref391281301"/>
-      <w:bookmarkStart w:id="41" w:name="_Ref391281306"/>
-      <w:bookmarkStart w:id="42" w:name="_Toc404333674"/>
+      <w:bookmarkStart w:id="40" w:name="_Toc386545849"/>
+      <w:bookmarkStart w:id="41" w:name="_Ref391281295"/>
+      <w:bookmarkStart w:id="42" w:name="_Ref391281301"/>
+      <w:bookmarkStart w:id="43" w:name="_Ref391281306"/>
+      <w:bookmarkStart w:id="44" w:name="_Toc404333674"/>
       <w:r>
         <w:lastRenderedPageBreak/>
         <w:t xml:space="preserve">Production via </w:t>
@@ -13776,11 +13765,11 @@
       <w:r>
         <w:t>Deposition</w:t>
       </w:r>
-      <w:bookmarkEnd w:id="38"/>
-      <w:bookmarkEnd w:id="39"/>
       <w:bookmarkEnd w:id="40"/>
       <w:bookmarkEnd w:id="41"/>
       <w:bookmarkEnd w:id="42"/>
+      <w:bookmarkEnd w:id="43"/>
+      <w:bookmarkEnd w:id="44"/>
     </w:p>
     <w:p>
       <w:r>
@@ -13916,11 +13905,11 @@
       <w:pPr>
         <w:pStyle w:val="Heading4"/>
       </w:pPr>
-      <w:bookmarkStart w:id="43" w:name="_Toc404333675"/>
+      <w:bookmarkStart w:id="45" w:name="_Toc404333675"/>
       <w:r>
         <w:t>Pulsed Laser Deposition (PLD)</w:t>
       </w:r>
-      <w:bookmarkEnd w:id="43"/>
+      <w:bookmarkEnd w:id="45"/>
     </w:p>
     <w:p>
       <w:pPr>
@@ -14216,16 +14205,34 @@
           <w:lang w:eastAsia="en-AU"/>
         </w:rPr>
       </w:pPr>
-      <w:bookmarkStart w:id="44" w:name="_Ref389573118"/>
-      <w:bookmarkStart w:id="45" w:name="_Toc404859224"/>
+      <w:bookmarkStart w:id="46" w:name="_Ref389573118"/>
+      <w:bookmarkStart w:id="47" w:name="_Toc404859224"/>
       <w:r>
         <w:t xml:space="preserve">Figure </w:t>
       </w:r>
+      <w:fldSimple w:instr=" SEQ Figure \* ARABIC ">
+        <w:r>
+          <w:rPr>
+            <w:noProof/>
+          </w:rPr>
+          <w:t>4</w:t>
+        </w:r>
+      </w:fldSimple>
+      <w:bookmarkEnd w:id="46"/>
+      <w:r>
+        <w:t xml:space="preserve">: Schematic of a typical PLD setup showing the incoming laser beam inclined at an approximate 45° angle to the target, and the target and substrate parallel to each other. </w:t>
+      </w:r>
+      <w:r>
+        <w:t>Modified</w:t>
+      </w:r>
+      <w:r>
+        <w:t xml:space="preserve"> from </w:t>
+      </w:r>
       <w:r>
         <w:fldChar w:fldCharType="begin"/>
       </w:r>
       <w:r>
-        <w:instrText xml:space="preserve"> SEQ Figure \* ARABIC </w:instrText>
+        <w:instrText xml:space="preserve"> ADDIN EN.CITE &lt;EndNote&gt;&lt;Cite&gt;&lt;Author&gt;Krebs&lt;/Author&gt;&lt;Year&gt;1993&lt;/Year&gt;&lt;RecNum&gt;66&lt;/RecNum&gt;&lt;DisplayText&gt;[16]&lt;/DisplayText&gt;&lt;record&gt;&lt;rec-number&gt;66&lt;/rec-number&gt;&lt;foreign-keys&gt;&lt;key app="EN" db-id="pp9ztr5rp0w99besv0nvs2ti09e99ssw2r00" timestamp="1401767163"&gt;66&lt;/key&gt;&lt;/foreign-keys&gt;&lt;ref-type name="Journal Article"&gt;17&lt;/ref-type&gt;&lt;contributors&gt;&lt;authors&gt;&lt;author&gt;Krebs, Hans‐Ulrich&lt;/author&gt;&lt;author&gt;Bremert, Olaf&lt;/author&gt;&lt;/authors&gt;&lt;/contributors&gt;&lt;titles&gt;&lt;title&gt;Pulsed laser deposition of thin metallic alloys&lt;/title&gt;&lt;secondary-title&gt;Applied Physics Letters&lt;/secondary-title&gt;&lt;/titles&gt;&lt;periodical&gt;&lt;full-title&gt;Applied Physics Letters&lt;/full-title&gt;&lt;/periodical&gt;&lt;pages&gt;2341-2343&lt;/pages&gt;&lt;volume&gt;62&lt;/volume&gt;&lt;number&gt;19&lt;/number&gt;&lt;dates&gt;&lt;year&gt;1993&lt;/year&gt;&lt;/dates&gt;&lt;urls&gt;&lt;related-urls&gt;&lt;url&gt;http://scitation.aip.org/content/aip/journal/apl/62/19/10.1063/1.109412&lt;/url&gt;&lt;/related-urls&gt;&lt;/urls&gt;&lt;electronic-resource-num&gt;doi:http://dx.doi.org/10.1063/1.109412&lt;/electronic-resource-num&gt;&lt;/record&gt;&lt;/Cite&gt;&lt;/EndNote&gt;</w:instrText>
       </w:r>
       <w:r>
         <w:fldChar w:fldCharType="separate"/>
@@ -14234,46 +14241,15 @@
         <w:rPr>
           <w:noProof/>
         </w:rPr>
-        <w:t>4</w:t>
-      </w:r>
-      <w:r>
-        <w:rPr>
-          <w:noProof/>
-        </w:rPr>
+        <w:t>[16]</w:t>
+      </w:r>
+      <w:r>
         <w:fldChar w:fldCharType="end"/>
       </w:r>
-      <w:bookmarkEnd w:id="44"/>
-      <w:r>
-        <w:t xml:space="preserve">: Schematic of a typical PLD setup showing the incoming laser beam inclined at an approximate 45° angle to the target, and the target and substrate parallel to each other. </w:t>
-      </w:r>
-      <w:r>
-        <w:t>Modified</w:t>
-      </w:r>
-      <w:r>
-        <w:t xml:space="preserve"> from </w:t>
-      </w:r>
-      <w:r>
-        <w:fldChar w:fldCharType="begin"/>
-      </w:r>
-      <w:r>
-        <w:instrText xml:space="preserve"> ADDIN EN.CITE &lt;EndNote&gt;&lt;Cite&gt;&lt;Author&gt;Krebs&lt;/Author&gt;&lt;Year&gt;1993&lt;/Year&gt;&lt;RecNum&gt;66&lt;/RecNum&gt;&lt;DisplayText&gt;[16]&lt;/DisplayText&gt;&lt;record&gt;&lt;rec-number&gt;66&lt;/rec-number&gt;&lt;foreign-keys&gt;&lt;key app="EN" db-id="pp9ztr5rp0w99besv0nvs2ti09e99ssw2r00" timestamp="1401767163"&gt;66&lt;/key&gt;&lt;/foreign-keys&gt;&lt;ref-type name="Journal Article"&gt;17&lt;/ref-type&gt;&lt;contributors&gt;&lt;authors&gt;&lt;author&gt;Krebs, Hans‐Ulrich&lt;/author&gt;&lt;author&gt;Bremert, Olaf&lt;/author&gt;&lt;/authors&gt;&lt;/contributors&gt;&lt;titles&gt;&lt;title&gt;Pulsed laser deposition of thin metallic alloys&lt;/title&gt;&lt;secondary-title&gt;Applied Physics Letters&lt;/secondary-title&gt;&lt;/titles&gt;&lt;periodical&gt;&lt;full-title&gt;Applied Physics Letters&lt;/full-title&gt;&lt;/periodical&gt;&lt;pages&gt;2341-2343&lt;/pages&gt;&lt;volume&gt;62&lt;/volume&gt;&lt;number&gt;19&lt;/number&gt;&lt;dates&gt;&lt;year&gt;1993&lt;/year&gt;&lt;/dates&gt;&lt;urls&gt;&lt;related-urls&gt;&lt;url&gt;http://scitation.aip.org/content/aip/journal/apl/62/19/10.1063/1.109412&lt;/url&gt;&lt;/related-urls&gt;&lt;/urls&gt;&lt;electronic-resource-num&gt;doi:http://dx.doi.org/10.1063/1.109412&lt;/electronic-resource-num&gt;&lt;/record&gt;&lt;/Cite&gt;&lt;/EndNote&gt;</w:instrText>
-      </w:r>
-      <w:r>
-        <w:fldChar w:fldCharType="separate"/>
-      </w:r>
-      <w:r>
-        <w:rPr>
-          <w:noProof/>
-        </w:rPr>
-        <w:t>[16]</w:t>
-      </w:r>
-      <w:r>
-        <w:fldChar w:fldCharType="end"/>
-      </w:r>
       <w:r>
         <w:t>.</w:t>
       </w:r>
-      <w:bookmarkEnd w:id="45"/>
+      <w:bookmarkEnd w:id="47"/>
     </w:p>
     <w:p>
       <w:pPr>
@@ -14283,7 +14259,7 @@
           <w:lang w:eastAsia="en-AU"/>
         </w:rPr>
       </w:pPr>
-      <w:bookmarkStart w:id="46" w:name="_Toc404333676"/>
+      <w:bookmarkStart w:id="48" w:name="_Toc404333676"/>
       <w:r>
         <w:rPr>
           <w:rFonts w:eastAsia="Times New Roman"/>
@@ -14291,7 +14267,7 @@
         </w:rPr>
         <w:t>PLD Advantages</w:t>
       </w:r>
-      <w:bookmarkEnd w:id="46"/>
+      <w:bookmarkEnd w:id="48"/>
     </w:p>
     <w:p>
       <w:pPr>
@@ -14443,7 +14419,7 @@
           <w:lang w:eastAsia="en-AU"/>
         </w:rPr>
       </w:pPr>
-      <w:bookmarkStart w:id="47" w:name="_Toc404333677"/>
+      <w:bookmarkStart w:id="49" w:name="_Toc404333677"/>
       <w:r>
         <w:rPr>
           <w:rFonts w:eastAsia="Times New Roman"/>
@@ -14451,7 +14427,7 @@
         </w:rPr>
         <w:t>PLD Challenges</w:t>
       </w:r>
-      <w:bookmarkEnd w:id="47"/>
+      <w:bookmarkEnd w:id="49"/>
     </w:p>
     <w:p>
       <w:pPr>
@@ -14741,16 +14717,34 @@
           <w:lang w:eastAsia="en-AU"/>
         </w:rPr>
       </w:pPr>
-      <w:bookmarkStart w:id="48" w:name="_Ref389554898"/>
-      <w:bookmarkStart w:id="49" w:name="_Toc404859225"/>
+      <w:bookmarkStart w:id="50" w:name="_Ref389554898"/>
+      <w:bookmarkStart w:id="51" w:name="_Toc404859225"/>
       <w:r>
         <w:t xml:space="preserve">Figure </w:t>
       </w:r>
+      <w:fldSimple w:instr=" SEQ Figure \* ARABIC ">
+        <w:r>
+          <w:rPr>
+            <w:noProof/>
+          </w:rPr>
+          <w:t>5</w:t>
+        </w:r>
+      </w:fldSimple>
+      <w:bookmarkEnd w:id="50"/>
+      <w:r>
+        <w:t>: Amorphous target XRD scan before (black curve) and after (red curve) PLD showing the shift from characteristic amorphous structure to crystalline</w:t>
+      </w:r>
+      <w:r>
+        <w:t>. Reproduced from</w:t>
+      </w:r>
+      <w:r>
+        <w:t xml:space="preserve"> </w:t>
+      </w:r>
       <w:r>
         <w:fldChar w:fldCharType="begin"/>
       </w:r>
       <w:r>
-        <w:instrText xml:space="preserve"> SEQ Figure \* ARABIC </w:instrText>
+        <w:instrText xml:space="preserve"> ADDIN EN.CITE &lt;EndNote&gt;&lt;Cite&gt;&lt;Author&gt;Cao&lt;/Author&gt;&lt;Year&gt;2013&lt;/Year&gt;&lt;RecNum&gt;54&lt;/RecNum&gt;&lt;DisplayText&gt;[19]&lt;/DisplayText&gt;&lt;record&gt;&lt;rec-number&gt;54&lt;/rec-number&gt;&lt;foreign-keys&gt;&lt;key app="EN" db-id="pp9ztr5rp0w99besv0nvs2ti09e99ssw2r00" timestamp="1399941201"&gt;54&lt;/key&gt;&lt;/foreign-keys&gt;&lt;ref-type name="Generic"&gt;13&lt;/ref-type&gt;&lt;contributors&gt;&lt;authors&gt;&lt;author&gt;Cao, Jake Diablo &lt;/author&gt;&lt;/authors&gt;&lt;secondary-authors&gt;&lt;author&gt;Ferry, Michael&lt;/author&gt;&lt;author&gt;Laws, Kevin&lt;/author&gt;&lt;/secondary-authors&gt;&lt;/contributors&gt;&lt;titles&gt;&lt;title&gt;Processing and properties of biocompatible metallic glasses&lt;/title&gt;&lt;/titles&gt;&lt;keywords&gt;&lt;keyword&gt;metallic glass&lt;/keyword&gt;&lt;keyword&gt;biomaterial&lt;/keyword&gt;&lt;/keywords&gt;&lt;dates&gt;&lt;year&gt;2013&lt;/year&gt;&lt;/dates&gt;&lt;publisher&gt;Thesis (Ph.D) - University of New South Wales - Australia&lt;/publisher&gt;&lt;urls&gt;&lt;/urls&gt;&lt;/record&gt;&lt;/Cite&gt;&lt;/EndNote&gt;</w:instrText>
       </w:r>
       <w:r>
         <w:fldChar w:fldCharType="separate"/>
@@ -14759,46 +14753,15 @@
         <w:rPr>
           <w:noProof/>
         </w:rPr>
-        <w:t>5</w:t>
-      </w:r>
-      <w:r>
-        <w:rPr>
-          <w:noProof/>
-        </w:rPr>
+        <w:t>[19]</w:t>
+      </w:r>
+      <w:r>
         <w:fldChar w:fldCharType="end"/>
       </w:r>
-      <w:bookmarkEnd w:id="48"/>
-      <w:r>
-        <w:t>: Amorphous target XRD scan before (black curve) and after (red curve) PLD showing the shift from characteristic amorphous structure to crystalline</w:t>
-      </w:r>
-      <w:r>
-        <w:t>. Reproduced from</w:t>
-      </w:r>
-      <w:r>
-        <w:t xml:space="preserve"> </w:t>
-      </w:r>
-      <w:r>
-        <w:fldChar w:fldCharType="begin"/>
-      </w:r>
-      <w:r>
-        <w:instrText xml:space="preserve"> ADDIN EN.CITE &lt;EndNote&gt;&lt;Cite&gt;&lt;Author&gt;Cao&lt;/Author&gt;&lt;Year&gt;2013&lt;/Year&gt;&lt;RecNum&gt;54&lt;/RecNum&gt;&lt;DisplayText&gt;[19]&lt;/DisplayText&gt;&lt;record&gt;&lt;rec-number&gt;54&lt;/rec-number&gt;&lt;foreign-keys&gt;&lt;key app="EN" db-id="pp9ztr5rp0w99besv0nvs2ti09e99ssw2r00" timestamp="1399941201"&gt;54&lt;/key&gt;&lt;/foreign-keys&gt;&lt;ref-type name="Generic"&gt;13&lt;/ref-type&gt;&lt;contributors&gt;&lt;authors&gt;&lt;author&gt;Cao, Jake Diablo &lt;/author&gt;&lt;/authors&gt;&lt;secondary-authors&gt;&lt;author&gt;Ferry, Michael&lt;/author&gt;&lt;author&gt;Laws, Kevin&lt;/author&gt;&lt;/secondary-authors&gt;&lt;/contributors&gt;&lt;titles&gt;&lt;title&gt;Processing and properties of biocompatible metallic glasses&lt;/title&gt;&lt;/titles&gt;&lt;keywords&gt;&lt;keyword&gt;metallic glass&lt;/keyword&gt;&lt;keyword&gt;biomaterial&lt;/keyword&gt;&lt;/keywords&gt;&lt;dates&gt;&lt;year&gt;2013&lt;/year&gt;&lt;/dates&gt;&lt;publisher&gt;Thesis (Ph.D) - University of New South Wales - Australia&lt;/publisher&gt;&lt;urls&gt;&lt;/urls&gt;&lt;/record&gt;&lt;/Cite&gt;&lt;/EndNote&gt;</w:instrText>
-      </w:r>
-      <w:r>
-        <w:fldChar w:fldCharType="separate"/>
-      </w:r>
-      <w:r>
-        <w:rPr>
-          <w:noProof/>
-        </w:rPr>
-        <w:t>[19]</w:t>
-      </w:r>
-      <w:r>
-        <w:fldChar w:fldCharType="end"/>
-      </w:r>
       <w:r>
         <w:t>.</w:t>
       </w:r>
-      <w:bookmarkEnd w:id="49"/>
+      <w:bookmarkEnd w:id="51"/>
     </w:p>
     <w:p>
       <w:pPr>
@@ -15094,11 +15057,11 @@
       <w:pPr>
         <w:pStyle w:val="Heading4"/>
       </w:pPr>
-      <w:bookmarkStart w:id="50" w:name="_Toc404333678"/>
+      <w:bookmarkStart w:id="52" w:name="_Toc404333678"/>
       <w:r>
         <w:t>Sputtering Deposition</w:t>
       </w:r>
-      <w:bookmarkEnd w:id="50"/>
+      <w:bookmarkEnd w:id="52"/>
     </w:p>
     <w:p>
       <w:pPr>
@@ -15186,7 +15149,7 @@
           <w:lang w:eastAsia="en-AU"/>
         </w:rPr>
       </w:pPr>
-      <w:bookmarkStart w:id="51" w:name="_Toc404333679"/>
+      <w:bookmarkStart w:id="53" w:name="_Toc404333679"/>
       <w:r>
         <w:rPr>
           <w:rFonts w:eastAsia="Times New Roman"/>
@@ -15194,7 +15157,7 @@
         </w:rPr>
         <w:t>Direct Current (DC) Sputtering</w:t>
       </w:r>
-      <w:bookmarkEnd w:id="51"/>
+      <w:bookmarkEnd w:id="53"/>
     </w:p>
     <w:p>
       <w:pPr>
@@ -15210,7 +15173,7 @@
         </w:rPr>
         <w:t xml:space="preserve">Direct Current (DC) sputtering applies a high-voltage to create a circuit between the target and substrate, forming a negative (cathode) and positive (anode) electrode respectively. The high-voltage field generated within the chamber ionises the low pressure inert working gas, generally Argon, causing the now positive ions to be attracted to the negative target. The charged ions collide with the target and dislodge </w:t>
       </w:r>
-      <w:commentRangeStart w:id="52"/>
+      <w:commentRangeStart w:id="54"/>
       <w:r>
         <w:rPr>
           <w:rFonts w:eastAsia="Times New Roman"/>
@@ -15225,7 +15188,7 @@
         </w:rPr>
         <w:t xml:space="preserve"> </w:t>
       </w:r>
-      <w:commentRangeStart w:id="53"/>
+      <w:commentRangeStart w:id="55"/>
       <w:r>
         <w:rPr>
           <w:rFonts w:eastAsia="Times New Roman"/>
@@ -15240,19 +15203,19 @@
         </w:rPr>
         <w:t xml:space="preserve"> </w:t>
       </w:r>
-      <w:commentRangeEnd w:id="52"/>
+      <w:commentRangeEnd w:id="54"/>
       <w:r>
         <w:rPr>
           <w:rStyle w:val="CommentReference"/>
         </w:rPr>
-        <w:commentReference w:id="52"/>
-      </w:r>
-      <w:commentRangeEnd w:id="53"/>
+        <w:commentReference w:id="54"/>
+      </w:r>
+      <w:commentRangeEnd w:id="55"/>
       <w:r>
         <w:rPr>
           <w:rStyle w:val="CommentReference"/>
         </w:rPr>
-        <w:commentReference w:id="53"/>
+        <w:commentReference w:id="55"/>
       </w:r>
       <w:r>
         <w:rPr>
@@ -15374,16 +15337,34 @@
           <w:lang w:eastAsia="en-AU"/>
         </w:rPr>
       </w:pPr>
-      <w:bookmarkStart w:id="54" w:name="_Ref390874095"/>
-      <w:bookmarkStart w:id="55" w:name="_Toc404859226"/>
+      <w:bookmarkStart w:id="56" w:name="_Ref390874095"/>
+      <w:bookmarkStart w:id="57" w:name="_Toc404859226"/>
       <w:r>
         <w:t xml:space="preserve">Figure </w:t>
       </w:r>
+      <w:fldSimple w:instr=" SEQ Figure \* ARABIC ">
+        <w:r>
+          <w:rPr>
+            <w:noProof/>
+          </w:rPr>
+          <w:t>6</w:t>
+        </w:r>
+      </w:fldSimple>
+      <w:bookmarkEnd w:id="56"/>
+      <w:r>
+        <w:t xml:space="preserve">: Schematic of a typical DC sputtering setup with an Ar working gas. The high-voltage field generates and propels Ar+ ions toward the negative target of material “M.” Dislodged “M” atoms are hurled in all directions with some being deposited on the positive substrate. </w:t>
+      </w:r>
+      <w:r>
+        <w:t>Modified</w:t>
+      </w:r>
+      <w:r>
+        <w:t xml:space="preserve"> from </w:t>
+      </w:r>
       <w:r>
         <w:fldChar w:fldCharType="begin"/>
       </w:r>
       <w:r>
-        <w:instrText xml:space="preserve"> SEQ Figure \* ARABIC </w:instrText>
+        <w:instrText xml:space="preserve"> ADDIN EN.CITE &lt;EndNote&gt;&lt;Cite&gt;&lt;Author&gt;Brown&lt;/Author&gt;&lt;Year&gt;2014&lt;/Year&gt;&lt;RecNum&gt;72&lt;/RecNum&gt;&lt;DisplayText&gt;[20]&lt;/DisplayText&gt;&lt;record&gt;&lt;rec-number&gt;72&lt;/rec-number&gt;&lt;foreign-keys&gt;&lt;key app="EN" db-id="pp9ztr5rp0w99besv0nvs2ti09e99ssw2r00" timestamp="1402452000"&gt;72&lt;/key&gt;&lt;/foreign-keys&gt;&lt;ref-type name="Book"&gt;6&lt;/ref-type&gt;&lt;contributors&gt;&lt;authors&gt;&lt;author&gt;Brown, T.E.&lt;/author&gt;&lt;author&gt;Brown, T.L.&lt;/author&gt;&lt;author&gt;LeMay, H.E.H.&lt;/author&gt;&lt;author&gt;Bursten, B.E.&lt;/author&gt;&lt;author&gt;Murphy, C.&lt;/author&gt;&lt;author&gt;Woodward, P.&lt;/author&gt;&lt;/authors&gt;&lt;/contributors&gt;&lt;titles&gt;&lt;title&gt;Chemistry: The Central Science&lt;/title&gt;&lt;/titles&gt;&lt;dates&gt;&lt;year&gt;2014&lt;/year&gt;&lt;/dates&gt;&lt;publisher&gt;Pearson Education&lt;/publisher&gt;&lt;isbn&gt;9780321910417&lt;/isbn&gt;&lt;urls&gt;&lt;related-urls&gt;&lt;url&gt;http://books.google.com.au/books?id=fhzpngEACAAJ&lt;/url&gt;&lt;url&gt;http://wps.prenhall.com/wps/media/objects/3312/3391650/blb1205.html&lt;/url&gt;&lt;/related-urls&gt;&lt;/urls&gt;&lt;/record&gt;&lt;/Cite&gt;&lt;/EndNote&gt;</w:instrText>
       </w:r>
       <w:r>
         <w:fldChar w:fldCharType="separate"/>
@@ -15392,46 +15373,15 @@
         <w:rPr>
           <w:noProof/>
         </w:rPr>
-        <w:t>6</w:t>
-      </w:r>
-      <w:r>
-        <w:rPr>
-          <w:noProof/>
-        </w:rPr>
+        <w:t>[20]</w:t>
+      </w:r>
+      <w:r>
         <w:fldChar w:fldCharType="end"/>
       </w:r>
-      <w:bookmarkEnd w:id="54"/>
-      <w:r>
-        <w:t xml:space="preserve">: Schematic of a typical DC sputtering setup with an Ar working gas. The high-voltage field generates and propels Ar+ ions toward the negative target of material “M.” Dislodged “M” atoms are hurled in all directions with some being deposited on the positive substrate. </w:t>
-      </w:r>
-      <w:r>
-        <w:t>Modified</w:t>
-      </w:r>
-      <w:r>
-        <w:t xml:space="preserve"> from </w:t>
-      </w:r>
-      <w:r>
-        <w:fldChar w:fldCharType="begin"/>
-      </w:r>
-      <w:r>
-        <w:instrText xml:space="preserve"> ADDIN EN.CITE &lt;EndNote&gt;&lt;Cite&gt;&lt;Author&gt;Brown&lt;/Author&gt;&lt;Year&gt;2014&lt;/Year&gt;&lt;RecNum&gt;72&lt;/RecNum&gt;&lt;DisplayText&gt;[20]&lt;/DisplayText&gt;&lt;record&gt;&lt;rec-number&gt;72&lt;/rec-number&gt;&lt;foreign-keys&gt;&lt;key app="EN" db-id="pp9ztr5rp0w99besv0nvs2ti09e99ssw2r00" timestamp="1402452000"&gt;72&lt;/key&gt;&lt;/foreign-keys&gt;&lt;ref-type name="Book"&gt;6&lt;/ref-type&gt;&lt;contributors&gt;&lt;authors&gt;&lt;author&gt;Brown, T.E.&lt;/author&gt;&lt;author&gt;Brown, T.L.&lt;/author&gt;&lt;author&gt;LeMay, H.E.H.&lt;/author&gt;&lt;author&gt;Bursten, B.E.&lt;/author&gt;&lt;author&gt;Murphy, C.&lt;/author&gt;&lt;author&gt;Woodward, P.&lt;/author&gt;&lt;/authors&gt;&lt;/contributors&gt;&lt;titles&gt;&lt;title&gt;Chemistry: The Central Science&lt;/title&gt;&lt;/titles&gt;&lt;dates&gt;&lt;year&gt;2014&lt;/year&gt;&lt;/dates&gt;&lt;publisher&gt;Pearson Education&lt;/publisher&gt;&lt;isbn&gt;9780321910417&lt;/isbn&gt;&lt;urls&gt;&lt;related-urls&gt;&lt;url&gt;http://books.google.com.au/books?id=fhzpngEACAAJ&lt;/url&gt;&lt;url&gt;http://wps.prenhall.com/wps/media/objects/3312/3391650/blb1205.html&lt;/url&gt;&lt;/related-urls&gt;&lt;/urls&gt;&lt;/record&gt;&lt;/Cite&gt;&lt;/EndNote&gt;</w:instrText>
-      </w:r>
-      <w:r>
-        <w:fldChar w:fldCharType="separate"/>
-      </w:r>
-      <w:r>
-        <w:rPr>
-          <w:noProof/>
-        </w:rPr>
-        <w:t>[20]</w:t>
-      </w:r>
-      <w:r>
-        <w:fldChar w:fldCharType="end"/>
-      </w:r>
       <w:r>
         <w:t>.</w:t>
       </w:r>
-      <w:bookmarkEnd w:id="55"/>
+      <w:bookmarkEnd w:id="57"/>
     </w:p>
     <w:p>
       <w:pPr>
@@ -15575,7 +15525,7 @@
           <w:lang w:eastAsia="en-AU"/>
         </w:rPr>
       </w:pPr>
-      <w:bookmarkStart w:id="56" w:name="_Toc404333680"/>
+      <w:bookmarkStart w:id="58" w:name="_Toc404333680"/>
       <w:r>
         <w:rPr>
           <w:rFonts w:eastAsia="Times New Roman"/>
@@ -15583,7 +15533,7 @@
         </w:rPr>
         <w:t>Magnetron Sputtering</w:t>
       </w:r>
-      <w:bookmarkEnd w:id="56"/>
+      <w:bookmarkEnd w:id="58"/>
     </w:p>
     <w:p>
       <w:r>
@@ -15616,7 +15566,7 @@
           <w:lang w:eastAsia="en-AU"/>
         </w:rPr>
       </w:pPr>
-      <w:bookmarkStart w:id="57" w:name="_Toc404333681"/>
+      <w:bookmarkStart w:id="59" w:name="_Toc404333681"/>
       <w:r>
         <w:rPr>
           <w:rFonts w:eastAsia="Times New Roman"/>
@@ -15631,7 +15581,7 @@
         </w:rPr>
         <w:t>Advantages</w:t>
       </w:r>
-      <w:bookmarkEnd w:id="57"/>
+      <w:bookmarkEnd w:id="59"/>
     </w:p>
     <w:p>
       <w:pPr>
@@ -15674,7 +15624,7 @@
         </w:rPr>
         <w:t xml:space="preserve"> excess heat is not added to the system) it has been found the use of crystalline targets results in no appreciable difference in the quality, composition, and structure of the substrate coating </w:t>
       </w:r>
-      <w:commentRangeStart w:id="58"/>
+      <w:commentRangeStart w:id="60"/>
       <w:r>
         <w:rPr>
           <w:rFonts w:eastAsia="Times New Roman"/>
@@ -15711,12 +15661,12 @@
         </w:rPr>
         <w:fldChar w:fldCharType="end"/>
       </w:r>
-      <w:commentRangeEnd w:id="58"/>
+      <w:commentRangeEnd w:id="60"/>
       <w:r>
         <w:rPr>
           <w:rStyle w:val="CommentReference"/>
         </w:rPr>
-        <w:commentReference w:id="58"/>
+        <w:commentReference w:id="60"/>
       </w:r>
       <w:r>
         <w:rPr>
@@ -16090,7 +16040,7 @@
           <w:lang w:eastAsia="en-AU"/>
         </w:rPr>
       </w:pPr>
-      <w:bookmarkStart w:id="59" w:name="_Toc404333682"/>
+      <w:bookmarkStart w:id="61" w:name="_Toc404333682"/>
       <w:r>
         <w:rPr>
           <w:rFonts w:eastAsia="Times New Roman"/>
@@ -16105,7 +16055,7 @@
         </w:rPr>
         <w:t>Challenges</w:t>
       </w:r>
-      <w:bookmarkEnd w:id="59"/>
+      <w:bookmarkEnd w:id="61"/>
     </w:p>
     <w:p>
       <w:r>
@@ -16393,7 +16343,7 @@
         </w:rPr>
         <w:t xml:space="preserve"> </w:t>
       </w:r>
-      <w:commentRangeStart w:id="60"/>
+      <w:commentRangeStart w:id="62"/>
       <w:r>
         <w:rPr>
           <w:rFonts w:eastAsia="Times New Roman"/>
@@ -16603,12 +16553,12 @@
         </w:rPr>
         <w:fldChar w:fldCharType="end"/>
       </w:r>
-      <w:commentRangeEnd w:id="60"/>
+      <w:commentRangeEnd w:id="62"/>
       <w:r>
         <w:rPr>
           <w:rStyle w:val="CommentReference"/>
         </w:rPr>
-        <w:commentReference w:id="60"/>
+        <w:commentReference w:id="62"/>
       </w:r>
       <w:r>
         <w:rPr>
@@ -16783,11 +16733,11 @@
       <w:pPr>
         <w:pStyle w:val="Heading4"/>
       </w:pPr>
-      <w:bookmarkStart w:id="61" w:name="_Toc404333683"/>
+      <w:bookmarkStart w:id="63" w:name="_Toc404333683"/>
       <w:r>
         <w:t>Preferred PVD Methods</w:t>
       </w:r>
-      <w:bookmarkEnd w:id="61"/>
+      <w:bookmarkEnd w:id="63"/>
     </w:p>
     <w:p>
       <w:r>
@@ -16823,11 +16773,11 @@
       <w:pPr>
         <w:pStyle w:val="Heading2"/>
       </w:pPr>
-      <w:bookmarkStart w:id="62" w:name="_Toc386545848"/>
-      <w:bookmarkStart w:id="63" w:name="_Ref392575118"/>
-      <w:bookmarkStart w:id="64" w:name="_Ref392575122"/>
-      <w:bookmarkStart w:id="65" w:name="_Toc404333684"/>
-      <w:commentRangeStart w:id="66"/>
+      <w:bookmarkStart w:id="64" w:name="_Toc386545848"/>
+      <w:bookmarkStart w:id="65" w:name="_Ref392575118"/>
+      <w:bookmarkStart w:id="66" w:name="_Ref392575122"/>
+      <w:bookmarkStart w:id="67" w:name="_Toc404333684"/>
+      <w:commentRangeStart w:id="68"/>
       <w:r>
         <w:t>Ultrastable G</w:t>
       </w:r>
@@ -16837,16 +16787,16 @@
       <w:r>
         <w:t>s</w:t>
       </w:r>
-      <w:bookmarkEnd w:id="62"/>
+      <w:bookmarkEnd w:id="64"/>
       <w:r>
         <w:t xml:space="preserve"> (US</w:t>
       </w:r>
       <w:r>
         <w:t>G)</w:t>
       </w:r>
-      <w:bookmarkEnd w:id="63"/>
-      <w:bookmarkEnd w:id="64"/>
-      <w:commentRangeEnd w:id="66"/>
+      <w:bookmarkEnd w:id="65"/>
+      <w:bookmarkEnd w:id="66"/>
+      <w:commentRangeEnd w:id="68"/>
       <w:r>
         <w:rPr>
           <w:rStyle w:val="CommentReference"/>
@@ -16856,12 +16806,12 @@
           <w:smallCaps w:val="0"/>
           <w:color w:val="auto"/>
         </w:rPr>
-        <w:commentReference w:id="66"/>
-      </w:r>
-      <w:bookmarkEnd w:id="65"/>
-    </w:p>
-    <w:p>
-      <w:commentRangeStart w:id="67"/>
+        <w:commentReference w:id="68"/>
+      </w:r>
+      <w:bookmarkEnd w:id="67"/>
+    </w:p>
+    <w:p>
+      <w:commentRangeStart w:id="69"/>
       <w:r>
         <w:t>Ultrastable glasses</w:t>
       </w:r>
@@ -16877,12 +16827,12 @@
       <w:r>
         <w:t xml:space="preserve"> </w:t>
       </w:r>
-      <w:commentRangeEnd w:id="67"/>
+      <w:commentRangeEnd w:id="69"/>
       <w:r>
         <w:rPr>
           <w:rStyle w:val="CommentReference"/>
         </w:rPr>
-        <w:commentReference w:id="67"/>
+        <w:commentReference w:id="69"/>
       </w:r>
       <w:r>
         <w:t xml:space="preserve">are </w:t>
@@ -16917,20 +16867,20 @@
       <w:r>
         <w:t xml:space="preserve"> low entropy, </w:t>
       </w:r>
-      <w:commentRangeStart w:id="68"/>
-      <w:commentRangeStart w:id="69"/>
+      <w:commentRangeStart w:id="70"/>
+      <w:commentRangeStart w:id="71"/>
       <w:r>
         <w:t>high</w:t>
       </w:r>
       <w:r>
         <w:t xml:space="preserve"> density</w:t>
       </w:r>
-      <w:commentRangeEnd w:id="68"/>
+      <w:commentRangeEnd w:id="70"/>
       <w:r>
         <w:rPr>
           <w:rStyle w:val="CommentReference"/>
         </w:rPr>
-        <w:commentReference w:id="68"/>
+        <w:commentReference w:id="70"/>
       </w:r>
       <w:r>
         <w:t xml:space="preserve">, </w:t>
@@ -16944,12 +16894,12 @@
       <w:r>
         <w:t>modulus</w:t>
       </w:r>
-      <w:commentRangeEnd w:id="69"/>
+      <w:commentRangeEnd w:id="71"/>
       <w:r>
         <w:rPr>
           <w:rStyle w:val="CommentReference"/>
         </w:rPr>
-        <w:commentReference w:id="69"/>
+        <w:commentReference w:id="71"/>
       </w:r>
       <w:r>
         <w:t xml:space="preserve">, and always </w:t>
@@ -17103,14 +17053,12 @@
       <w:r>
         <w:t xml:space="preserve"> counterparts.</w:t>
       </w:r>
-      <w:bookmarkStart w:id="70" w:name="_GoBack"/>
-      <w:bookmarkEnd w:id="70"/>
     </w:p>
     <w:p>
       <w:pPr>
         <w:pStyle w:val="Heading3"/>
       </w:pPr>
-      <w:bookmarkStart w:id="71" w:name="_Toc404333685"/>
+      <w:bookmarkStart w:id="72" w:name="_Toc404333685"/>
       <w:r>
         <w:t xml:space="preserve">Ultrastable Metallic Glass (SMG) General </w:t>
       </w:r>
@@ -17120,7 +17068,7 @@
       <w:r>
         <w:t>Production</w:t>
       </w:r>
-      <w:bookmarkEnd w:id="71"/>
+      <w:bookmarkEnd w:id="72"/>
     </w:p>
     <w:p>
       <w:r>
@@ -17566,7 +17514,7 @@
       <w:r>
         <w:t xml:space="preserve"> </w:t>
       </w:r>
-      <w:commentRangeStart w:id="72"/>
+      <w:commentRangeStart w:id="73"/>
       <w:r>
         <w:fldChar w:fldCharType="begin">
           <w:fldData xml:space="preserve">PEVuZE5vdGU+PENpdGU+PEF1dGhvcj5ZdTwvQXV0aG9yPjxZZWFyPjIwMTM8L1llYXI+PFJlY051
@@ -17712,12 +17660,12 @@
       <w:r>
         <w:fldChar w:fldCharType="end"/>
       </w:r>
-      <w:commentRangeEnd w:id="72"/>
+      <w:commentRangeEnd w:id="73"/>
       <w:r>
         <w:rPr>
           <w:rStyle w:val="CommentReference"/>
         </w:rPr>
-        <w:commentReference w:id="72"/>
+        <w:commentReference w:id="73"/>
       </w:r>
       <w:r>
         <w:t xml:space="preserve">. </w:t>
@@ -18397,16 +18345,16 @@
       <w:r>
         <w:t xml:space="preserve">efficient rearrangement of </w:t>
       </w:r>
-      <w:commentRangeStart w:id="73"/>
+      <w:commentRangeStart w:id="74"/>
       <w:r>
         <w:t>atoms</w:t>
       </w:r>
-      <w:commentRangeEnd w:id="73"/>
+      <w:commentRangeEnd w:id="74"/>
       <w:r>
         <w:rPr>
           <w:rStyle w:val="CommentReference"/>
         </w:rPr>
-        <w:commentReference w:id="73"/>
+        <w:commentReference w:id="74"/>
       </w:r>
       <w:r>
         <w:t xml:space="preserve">, but </w:t>
@@ -18638,7 +18586,7 @@
       <w:r>
         <w:t xml:space="preserve">kelvin </w:t>
       </w:r>
-      <w:commentRangeStart w:id="74"/>
+      <w:commentRangeStart w:id="75"/>
       <w:r>
         <w:fldChar w:fldCharType="begin"/>
       </w:r>
@@ -18657,12 +18605,12 @@
       <w:r>
         <w:fldChar w:fldCharType="end"/>
       </w:r>
-      <w:commentRangeEnd w:id="74"/>
+      <w:commentRangeEnd w:id="75"/>
       <w:r>
         <w:rPr>
           <w:rStyle w:val="CommentReference"/>
         </w:rPr>
-        <w:commentReference w:id="74"/>
+        <w:commentReference w:id="75"/>
       </w:r>
       <w:r>
         <w:t xml:space="preserve">. The results of the VD techniques cannot even be replicated with extensive artificial aging or annealing times below </w:t>
@@ -18722,16 +18670,16 @@
       <w:r>
         <w:t>molecular</w:t>
       </w:r>
-      <w:commentRangeStart w:id="75"/>
+      <w:commentRangeStart w:id="76"/>
       <w:r>
         <w:t xml:space="preserve"> </w:t>
       </w:r>
-      <w:commentRangeEnd w:id="75"/>
+      <w:commentRangeEnd w:id="76"/>
       <w:r>
         <w:rPr>
           <w:rStyle w:val="CommentReference"/>
         </w:rPr>
-        <w:commentReference w:id="75"/>
+        <w:commentReference w:id="76"/>
       </w:r>
       <w:r>
         <w:t xml:space="preserve">glass the ultrastable effects could not be replicated even when annealed below their  </w:t>
@@ -18865,14 +18813,14 @@
       <w:pPr>
         <w:pStyle w:val="Heading3"/>
       </w:pPr>
-      <w:bookmarkStart w:id="76" w:name="_Ref391643364"/>
-      <w:bookmarkStart w:id="77" w:name="_Ref391643367"/>
-      <w:bookmarkStart w:id="78" w:name="_Toc404333686"/>
+      <w:bookmarkStart w:id="77" w:name="_Ref391643364"/>
+      <w:bookmarkStart w:id="78" w:name="_Ref391643367"/>
+      <w:bookmarkStart w:id="79" w:name="_Toc404333686"/>
       <w:r>
         <w:t xml:space="preserve">SMG </w:t>
       </w:r>
-      <w:bookmarkEnd w:id="76"/>
       <w:bookmarkEnd w:id="77"/>
+      <w:bookmarkEnd w:id="78"/>
       <w:r>
         <w:t>Characterisation</w:t>
       </w:r>
@@ -18885,7 +18833,7 @@
       <w:r>
         <w:t>Techniques</w:t>
       </w:r>
-      <w:bookmarkEnd w:id="78"/>
+      <w:bookmarkEnd w:id="79"/>
     </w:p>
     <w:p>
       <w:r>
@@ -18932,7 +18880,7 @@
       <w:pPr>
         <w:pStyle w:val="Heading4"/>
       </w:pPr>
-      <w:bookmarkStart w:id="79" w:name="_Toc404333687"/>
+      <w:bookmarkStart w:id="80" w:name="_Toc404333687"/>
       <w:r>
         <w:t>Fictive Temperature (</w:t>
       </w:r>
@@ -18992,7 +18940,7 @@
         </w:rPr>
         <w:t>)</w:t>
       </w:r>
-      <w:bookmarkEnd w:id="79"/>
+      <w:bookmarkEnd w:id="80"/>
     </w:p>
     <w:p>
       <w:pPr>
@@ -19730,18 +19678,18 @@
       <w:r>
         <w:t xml:space="preserve">Using this </w:t>
       </w:r>
-      <w:commentRangeStart w:id="80"/>
+      <w:commentRangeStart w:id="81"/>
       <w:r>
         <w:t>curve the</w:t>
       </w:r>
-      <w:commentRangeEnd w:id="80"/>
+      <w:commentRangeEnd w:id="81"/>
       <w:r>
         <w:rPr>
           <w:rStyle w:val="CommentReference"/>
         </w:rPr>
-        <w:commentReference w:id="80"/>
-      </w:r>
-      <w:commentRangeStart w:id="81"/>
+        <w:commentReference w:id="81"/>
+      </w:r>
+      <w:commentRangeStart w:id="82"/>
       <w:r>
         <w:t xml:space="preserve"> fictive temperature (</w:t>
       </w:r>
@@ -19779,12 +19727,12 @@
       <w:r>
         <w:t>glass</w:t>
       </w:r>
-      <w:commentRangeEnd w:id="81"/>
+      <w:commentRangeEnd w:id="82"/>
       <w:r>
         <w:rPr>
           <w:rStyle w:val="CommentReference"/>
         </w:rPr>
-        <w:commentReference w:id="81"/>
+        <w:commentReference w:id="82"/>
       </w:r>
       <w:r>
         <w:t xml:space="preserve"> by measuring were the film’s enthalpy line interests the extrapolated SCL enthalpy line of the </w:t>
@@ -20083,34 +20031,21 @@
       <w:pPr>
         <w:pStyle w:val="Caption"/>
       </w:pPr>
-      <w:bookmarkStart w:id="82" w:name="_Ref391657121"/>
-      <w:bookmarkStart w:id="83" w:name="_Ref391657109"/>
-      <w:bookmarkStart w:id="84" w:name="_Toc404859227"/>
+      <w:bookmarkStart w:id="83" w:name="_Ref391657121"/>
+      <w:bookmarkStart w:id="84" w:name="_Ref391657109"/>
+      <w:bookmarkStart w:id="85" w:name="_Toc404859227"/>
       <w:r>
         <w:t xml:space="preserve">Figure </w:t>
       </w:r>
-      <w:r>
-        <w:fldChar w:fldCharType="begin"/>
-      </w:r>
-      <w:r>
-        <w:instrText xml:space="preserve"> SEQ Figure \* ARABIC </w:instrText>
-      </w:r>
-      <w:r>
-        <w:fldChar w:fldCharType="separate"/>
-      </w:r>
-      <w:r>
-        <w:rPr>
-          <w:noProof/>
-        </w:rPr>
-        <w:t>7</w:t>
-      </w:r>
-      <w:r>
-        <w:rPr>
-          <w:noProof/>
-        </w:rPr>
-        <w:fldChar w:fldCharType="end"/>
-      </w:r>
-      <w:bookmarkEnd w:id="82"/>
+      <w:fldSimple w:instr=" SEQ Figure \* ARABIC ">
+        <w:r>
+          <w:rPr>
+            <w:noProof/>
+          </w:rPr>
+          <w:t>7</w:t>
+        </w:r>
+      </w:fldSimple>
+      <w:bookmarkEnd w:id="83"/>
       <w:r>
         <w:t xml:space="preserve">: An integrated DSC trace for the molecular IMC glass system displaying the various values of </w:t>
       </w:r>
@@ -20222,8 +20157,8 @@
       <w:r>
         <w:t>.</w:t>
       </w:r>
-      <w:bookmarkEnd w:id="83"/>
       <w:bookmarkEnd w:id="84"/>
+      <w:bookmarkEnd w:id="85"/>
       <w:r>
         <w:t xml:space="preserve"> </w:t>
       </w:r>
@@ -20685,7 +20620,7 @@
       <w:pPr>
         <w:pStyle w:val="Heading4"/>
       </w:pPr>
-      <w:bookmarkStart w:id="85" w:name="_Toc404333688"/>
+      <w:bookmarkStart w:id="86" w:name="_Toc404333688"/>
       <w:r>
         <w:t xml:space="preserve">The Theoretical Entropy Limit of Glasses and the Kauzmann Temperature </w:t>
       </w:r>
@@ -20728,7 +20663,7 @@
       <w:r>
         <w:t>)</w:t>
       </w:r>
-      <w:bookmarkEnd w:id="85"/>
+      <w:bookmarkEnd w:id="86"/>
     </w:p>
     <w:p>
       <w:r>
@@ -20901,7 +20836,7 @@
       <w:r>
         <w:t xml:space="preserve"> </w:t>
       </w:r>
-      <w:commentRangeStart w:id="86"/>
+      <w:commentRangeStart w:id="87"/>
       <w:r>
         <w:fldChar w:fldCharType="begin"/>
       </w:r>
@@ -20920,12 +20855,12 @@
       <w:r>
         <w:fldChar w:fldCharType="end"/>
       </w:r>
-      <w:commentRangeEnd w:id="86"/>
+      <w:commentRangeEnd w:id="87"/>
       <w:r>
         <w:rPr>
           <w:rStyle w:val="CommentReference"/>
         </w:rPr>
-        <w:commentReference w:id="86"/>
+        <w:commentReference w:id="87"/>
       </w:r>
       <w:r>
         <w:t xml:space="preserve">. This makes </w:t>
@@ -21024,33 +20959,20 @@
           <w:lang w:eastAsia="en-AU"/>
         </w:rPr>
       </w:pPr>
-      <w:bookmarkStart w:id="87" w:name="_Ref391649931"/>
-      <w:bookmarkStart w:id="88" w:name="_Toc404859228"/>
+      <w:bookmarkStart w:id="88" w:name="_Ref391649931"/>
+      <w:bookmarkStart w:id="89" w:name="_Toc404859228"/>
       <w:r>
         <w:t xml:space="preserve">Figure </w:t>
       </w:r>
-      <w:r>
-        <w:fldChar w:fldCharType="begin"/>
-      </w:r>
-      <w:r>
-        <w:instrText xml:space="preserve"> SEQ Figure \* ARABIC </w:instrText>
-      </w:r>
-      <w:r>
-        <w:fldChar w:fldCharType="separate"/>
-      </w:r>
-      <w:r>
-        <w:rPr>
-          <w:noProof/>
-        </w:rPr>
-        <w:t>8</w:t>
-      </w:r>
-      <w:r>
-        <w:rPr>
-          <w:noProof/>
-        </w:rPr>
-        <w:fldChar w:fldCharType="end"/>
-      </w:r>
-      <w:bookmarkEnd w:id="87"/>
+      <w:fldSimple w:instr=" SEQ Figure \* ARABIC ">
+        <w:r>
+          <w:rPr>
+            <w:noProof/>
+          </w:rPr>
+          <w:t>8</w:t>
+        </w:r>
+      </w:fldSimple>
+      <w:bookmarkEnd w:id="88"/>
       <w:r>
         <w:t>: Schematic of glass temperature vs entropy in a typical glass forming system. The Kauzmann temperature (</w:t>
       </w:r>
@@ -21153,7 +21075,7 @@
       <w:r>
         <w:t>.</w:t>
       </w:r>
-      <w:bookmarkEnd w:id="88"/>
+      <w:bookmarkEnd w:id="89"/>
     </w:p>
     <w:p>
       <w:r>
@@ -21519,59 +21441,33 @@
             <w:pPr>
               <w:jc w:val="center"/>
             </w:pPr>
-            <w:bookmarkStart w:id="89" w:name="_Ref391912605"/>
+            <w:bookmarkStart w:id="90" w:name="_Ref391912605"/>
             <w:r>
               <w:t>(</w:t>
             </w:r>
-            <w:r>
-              <w:fldChar w:fldCharType="begin"/>
-            </w:r>
-            <w:r>
-              <w:instrText xml:space="preserve"> STYLEREF 1 \s </w:instrText>
-            </w:r>
-            <w:r>
-              <w:fldChar w:fldCharType="separate"/>
-            </w:r>
-            <w:r>
-              <w:rPr>
-                <w:noProof/>
-              </w:rPr>
-              <w:t>2</w:t>
-            </w:r>
-            <w:r>
-              <w:rPr>
-                <w:noProof/>
-              </w:rPr>
-              <w:fldChar w:fldCharType="end"/>
-            </w:r>
+            <w:fldSimple w:instr=" STYLEREF 1 \s ">
+              <w:r>
+                <w:rPr>
+                  <w:noProof/>
+                </w:rPr>
+                <w:t>2</w:t>
+              </w:r>
+            </w:fldSimple>
             <w:r>
               <w:t>.</w:t>
             </w:r>
-            <w:r>
-              <w:fldChar w:fldCharType="begin"/>
-            </w:r>
-            <w:r>
-              <w:instrText xml:space="preserve"> SEQ Equation \* ARABIC \s 1 </w:instrText>
-            </w:r>
-            <w:r>
-              <w:fldChar w:fldCharType="separate"/>
-            </w:r>
-            <w:r>
-              <w:rPr>
-                <w:noProof/>
-              </w:rPr>
-              <w:t>1</w:t>
-            </w:r>
-            <w:r>
-              <w:rPr>
-                <w:noProof/>
-              </w:rPr>
-              <w:fldChar w:fldCharType="end"/>
-            </w:r>
+            <w:fldSimple w:instr=" SEQ Equation \* ARABIC \s 1 ">
+              <w:r>
+                <w:rPr>
+                  <w:noProof/>
+                </w:rPr>
+                <w:t>1</w:t>
+              </w:r>
+            </w:fldSimple>
             <w:r>
               <w:t>)</w:t>
             </w:r>
-            <w:bookmarkEnd w:id="89"/>
+            <w:bookmarkEnd w:id="90"/>
           </w:p>
         </w:tc>
       </w:tr>
@@ -22052,19 +21948,19 @@
       <w:r>
         <w:t xml:space="preserve"> </w:t>
       </w:r>
-      <w:commentRangeStart w:id="90"/>
+      <w:commentRangeStart w:id="91"/>
       <w:r>
         <w:t>entropy</w:t>
       </w:r>
       <w:r>
         <w:t xml:space="preserve"> </w:t>
       </w:r>
-      <w:commentRangeEnd w:id="90"/>
+      <w:commentRangeEnd w:id="91"/>
       <w:r>
         <w:rPr>
           <w:rStyle w:val="CommentReference"/>
         </w:rPr>
-        <w:commentReference w:id="90"/>
+        <w:commentReference w:id="91"/>
       </w:r>
       <w:r>
         <w:t xml:space="preserve">SMGs of </w:t>
@@ -22279,7 +22175,7 @@
       <w:pPr>
         <w:pStyle w:val="Heading4"/>
       </w:pPr>
-      <w:bookmarkStart w:id="91" w:name="_Toc404333689"/>
+      <w:bookmarkStart w:id="92" w:name="_Toc404333689"/>
       <w:r>
         <w:t xml:space="preserve">Glass </w:t>
       </w:r>
@@ -22303,7 +22199,7 @@
       <w:r>
         <w:t>)</w:t>
       </w:r>
-      <w:bookmarkEnd w:id="91"/>
+      <w:bookmarkEnd w:id="92"/>
     </w:p>
     <w:p>
       <w:r>
@@ -22642,59 +22538,33 @@
             <w:pPr>
               <w:jc w:val="center"/>
             </w:pPr>
-            <w:bookmarkStart w:id="92" w:name="_Ref392083534"/>
+            <w:bookmarkStart w:id="93" w:name="_Ref392083534"/>
             <w:r>
               <w:t>(</w:t>
             </w:r>
-            <w:r>
-              <w:fldChar w:fldCharType="begin"/>
-            </w:r>
-            <w:r>
-              <w:instrText xml:space="preserve"> STYLEREF 1 \s </w:instrText>
-            </w:r>
-            <w:r>
-              <w:fldChar w:fldCharType="separate"/>
-            </w:r>
-            <w:r>
-              <w:rPr>
-                <w:noProof/>
-              </w:rPr>
-              <w:t>2</w:t>
-            </w:r>
-            <w:r>
-              <w:rPr>
-                <w:noProof/>
-              </w:rPr>
-              <w:fldChar w:fldCharType="end"/>
-            </w:r>
+            <w:fldSimple w:instr=" STYLEREF 1 \s ">
+              <w:r>
+                <w:rPr>
+                  <w:noProof/>
+                </w:rPr>
+                <w:t>2</w:t>
+              </w:r>
+            </w:fldSimple>
             <w:r>
               <w:t>.</w:t>
             </w:r>
-            <w:r>
-              <w:fldChar w:fldCharType="begin"/>
-            </w:r>
-            <w:r>
-              <w:instrText xml:space="preserve"> SEQ Equation \* ARABIC \s 1 </w:instrText>
-            </w:r>
-            <w:r>
-              <w:fldChar w:fldCharType="separate"/>
-            </w:r>
-            <w:r>
-              <w:rPr>
-                <w:noProof/>
-              </w:rPr>
-              <w:t>2</w:t>
-            </w:r>
-            <w:r>
-              <w:rPr>
-                <w:noProof/>
-              </w:rPr>
-              <w:fldChar w:fldCharType="end"/>
-            </w:r>
+            <w:fldSimple w:instr=" SEQ Equation \* ARABIC \s 1 ">
+              <w:r>
+                <w:rPr>
+                  <w:noProof/>
+                </w:rPr>
+                <w:t>2</w:t>
+              </w:r>
+            </w:fldSimple>
             <w:r>
               <w:t>)</w:t>
             </w:r>
-            <w:bookmarkEnd w:id="92"/>
+            <w:bookmarkEnd w:id="93"/>
           </w:p>
         </w:tc>
       </w:tr>
@@ -22947,33 +22817,20 @@
       <w:pPr>
         <w:pStyle w:val="Caption"/>
       </w:pPr>
-      <w:bookmarkStart w:id="93" w:name="_Ref392088176"/>
-      <w:bookmarkStart w:id="94" w:name="_Toc404859229"/>
+      <w:bookmarkStart w:id="94" w:name="_Ref392088176"/>
+      <w:bookmarkStart w:id="95" w:name="_Toc404859229"/>
       <w:r>
         <w:t xml:space="preserve">Figure </w:t>
       </w:r>
-      <w:r>
-        <w:fldChar w:fldCharType="begin"/>
-      </w:r>
-      <w:r>
-        <w:instrText xml:space="preserve"> SEQ Figure \* ARABIC </w:instrText>
-      </w:r>
-      <w:r>
-        <w:fldChar w:fldCharType="separate"/>
-      </w:r>
-      <w:r>
-        <w:rPr>
-          <w:noProof/>
-        </w:rPr>
-        <w:t>9</w:t>
-      </w:r>
-      <w:r>
-        <w:rPr>
-          <w:noProof/>
-        </w:rPr>
-        <w:fldChar w:fldCharType="end"/>
-      </w:r>
-      <w:bookmarkEnd w:id="93"/>
+      <w:fldSimple w:instr=" SEQ Figure \* ARABIC ">
+        <w:r>
+          <w:rPr>
+            <w:noProof/>
+          </w:rPr>
+          <w:t>9</w:t>
+        </w:r>
+      </w:fldSimple>
+      <w:bookmarkEnd w:id="94"/>
       <w:r>
         <w:t xml:space="preserve">: </w:t>
       </w:r>
@@ -23094,9 +22951,9 @@
       <w:r>
         <w:t>.</w:t>
       </w:r>
-      <w:bookmarkEnd w:id="94"/>
-    </w:p>
-    <w:commentRangeStart w:id="95"/>
+      <w:bookmarkEnd w:id="95"/>
+    </w:p>
+    <w:commentRangeStart w:id="96"/>
     <w:p>
       <w:r>
         <w:fldChar w:fldCharType="begin"/>
@@ -23119,12 +22976,12 @@
       <w:r>
         <w:t xml:space="preserve"> </w:t>
       </w:r>
-      <w:commentRangeEnd w:id="95"/>
+      <w:commentRangeEnd w:id="96"/>
       <w:r>
         <w:rPr>
           <w:rStyle w:val="CommentReference"/>
         </w:rPr>
-        <w:commentReference w:id="95"/>
+        <w:commentReference w:id="96"/>
       </w:r>
       <w:r>
         <w:t xml:space="preserve">found </w:t>
@@ -23331,7 +23188,7 @@
       <w:r>
         <w:t xml:space="preserve"> </w:t>
       </w:r>
-      <w:commentRangeStart w:id="96"/>
+      <w:commentRangeStart w:id="97"/>
       <w:r>
         <w:t>(i</w:t>
       </w:r>
@@ -23398,12 +23255,12 @@
       <w:r>
         <w:t xml:space="preserve">. </w:t>
       </w:r>
-      <w:commentRangeEnd w:id="96"/>
+      <w:commentRangeEnd w:id="97"/>
       <w:r>
         <w:rPr>
           <w:rStyle w:val="CommentReference"/>
         </w:rPr>
-        <w:commentReference w:id="96"/>
+        <w:commentReference w:id="97"/>
       </w:r>
       <w:r>
         <w:t xml:space="preserve">Although </w:t>
@@ -23481,16 +23338,16 @@
       <w:r>
         <w:t xml:space="preserve">improvements </w:t>
       </w:r>
-      <w:commentRangeStart w:id="97"/>
+      <w:commentRangeStart w:id="98"/>
       <w:r>
         <w:t>for SMGs may have a modest limit</w:t>
       </w:r>
-      <w:commentRangeEnd w:id="97"/>
+      <w:commentRangeEnd w:id="98"/>
       <w:r>
         <w:rPr>
           <w:rStyle w:val="CommentReference"/>
         </w:rPr>
-        <w:commentReference w:id="97"/>
+        <w:commentReference w:id="98"/>
       </w:r>
       <w:r>
         <w:t>.</w:t>
@@ -23550,33 +23407,20 @@
       <w:pPr>
         <w:pStyle w:val="Caption"/>
       </w:pPr>
-      <w:bookmarkStart w:id="98" w:name="_Ref391906542"/>
-      <w:bookmarkStart w:id="99" w:name="_Toc404859230"/>
+      <w:bookmarkStart w:id="99" w:name="_Ref391906542"/>
+      <w:bookmarkStart w:id="100" w:name="_Toc404859230"/>
       <w:r>
         <w:t xml:space="preserve">Figure </w:t>
       </w:r>
-      <w:r>
-        <w:fldChar w:fldCharType="begin"/>
-      </w:r>
-      <w:r>
-        <w:instrText xml:space="preserve"> SEQ Figure \* ARABIC </w:instrText>
-      </w:r>
-      <w:r>
-        <w:fldChar w:fldCharType="separate"/>
-      </w:r>
-      <w:r>
-        <w:rPr>
-          <w:noProof/>
-        </w:rPr>
-        <w:t>10</w:t>
-      </w:r>
-      <w:r>
-        <w:rPr>
-          <w:noProof/>
-        </w:rPr>
-        <w:fldChar w:fldCharType="end"/>
-      </w:r>
-      <w:bookmarkEnd w:id="98"/>
+      <w:fldSimple w:instr=" SEQ Figure \* ARABIC ">
+        <w:r>
+          <w:rPr>
+            <w:noProof/>
+          </w:rPr>
+          <w:t>10</w:t>
+        </w:r>
+      </w:fldSimple>
+      <w:bookmarkEnd w:id="99"/>
       <w:r>
         <w:t xml:space="preserve">: </w:t>
       </w:r>
@@ -23706,13 +23550,13 @@
       <w:r>
         <w:t>.</w:t>
       </w:r>
-      <w:bookmarkEnd w:id="99"/>
+      <w:bookmarkEnd w:id="100"/>
     </w:p>
     <w:p>
       <w:pPr>
         <w:pStyle w:val="Heading4"/>
       </w:pPr>
-      <w:bookmarkStart w:id="100" w:name="_Toc404333690"/>
+      <w:bookmarkStart w:id="101" w:name="_Toc404333690"/>
       <w:r>
         <w:t xml:space="preserve">Indentation Modulus </w:t>
       </w:r>
@@ -23733,7 +23577,7 @@
       <w:r>
         <w:t>)</w:t>
       </w:r>
-      <w:bookmarkEnd w:id="100"/>
+      <w:bookmarkEnd w:id="101"/>
     </w:p>
     <w:p>
       <w:pPr>
@@ -23938,51 +23782,25 @@
             <w:r>
               <w:t>(</w:t>
             </w:r>
-            <w:r>
-              <w:fldChar w:fldCharType="begin"/>
-            </w:r>
-            <w:r>
-              <w:instrText xml:space="preserve"> STYLEREF 1 \s </w:instrText>
-            </w:r>
-            <w:r>
-              <w:fldChar w:fldCharType="separate"/>
-            </w:r>
-            <w:r>
-              <w:rPr>
-                <w:noProof/>
-              </w:rPr>
-              <w:t>2</w:t>
-            </w:r>
-            <w:r>
-              <w:rPr>
-                <w:noProof/>
-              </w:rPr>
-              <w:fldChar w:fldCharType="end"/>
-            </w:r>
+            <w:fldSimple w:instr=" STYLEREF 1 \s ">
+              <w:r>
+                <w:rPr>
+                  <w:noProof/>
+                </w:rPr>
+                <w:t>2</w:t>
+              </w:r>
+            </w:fldSimple>
             <w:r>
               <w:t>.</w:t>
             </w:r>
-            <w:r>
-              <w:fldChar w:fldCharType="begin"/>
-            </w:r>
-            <w:r>
-              <w:instrText xml:space="preserve"> SEQ Equation \* ARABIC \s 1 </w:instrText>
-            </w:r>
-            <w:r>
-              <w:fldChar w:fldCharType="separate"/>
-            </w:r>
-            <w:r>
-              <w:rPr>
-                <w:noProof/>
-              </w:rPr>
-              <w:t>3</w:t>
-            </w:r>
-            <w:r>
-              <w:rPr>
-                <w:noProof/>
-              </w:rPr>
-              <w:fldChar w:fldCharType="end"/>
-            </w:r>
+            <w:fldSimple w:instr=" SEQ Equation \* ARABIC \s 1 ">
+              <w:r>
+                <w:rPr>
+                  <w:noProof/>
+                </w:rPr>
+                <w:t>3</w:t>
+              </w:r>
+            </w:fldSimple>
             <w:r>
               <w:t>)</w:t>
             </w:r>
@@ -24115,16 +23933,16 @@
       <w:r>
         <w:t xml:space="preserve"> system, </w:t>
       </w:r>
-      <w:commentRangeStart w:id="101"/>
+      <w:commentRangeStart w:id="102"/>
       <w:r>
         <w:t>indicating SMG may be able to better support compressive loads</w:t>
       </w:r>
-      <w:commentRangeEnd w:id="101"/>
+      <w:commentRangeEnd w:id="102"/>
       <w:r>
         <w:rPr>
           <w:rStyle w:val="CommentReference"/>
         </w:rPr>
-        <w:commentReference w:id="101"/>
+        <w:commentReference w:id="102"/>
       </w:r>
       <w:r>
         <w:t>.</w:t>
@@ -24137,7 +23955,7 @@
       <w:r>
         <w:t xml:space="preserve"> </w:t>
       </w:r>
-      <w:bookmarkStart w:id="102" w:name="_Toc404333691"/>
+      <w:bookmarkStart w:id="103" w:name="_Toc404333691"/>
       <w:r>
         <w:t xml:space="preserve">SMG </w:t>
       </w:r>
@@ -24147,12 +23965,12 @@
       <w:r>
         <w:t xml:space="preserve">, </w:t>
       </w:r>
-      <w:commentRangeStart w:id="103"/>
+      <w:commentRangeStart w:id="104"/>
       <w:r>
         <w:t>Medium Range Order (MRO)</w:t>
       </w:r>
-      <w:bookmarkEnd w:id="102"/>
-      <w:commentRangeEnd w:id="103"/>
+      <w:bookmarkEnd w:id="103"/>
+      <w:commentRangeEnd w:id="104"/>
       <w:r>
         <w:rPr>
           <w:rStyle w:val="CommentReference"/>
@@ -24161,7 +23979,7 @@
           <w:bCs w:val="0"/>
           <w:color w:val="auto"/>
         </w:rPr>
-        <w:commentReference w:id="103"/>
+        <w:commentReference w:id="104"/>
       </w:r>
     </w:p>
     <w:p>
@@ -25062,7 +24880,7 @@
         </w:rPr>
         <w:t xml:space="preserve">, </w:t>
       </w:r>
-      <w:commentRangeStart w:id="104"/>
+      <w:commentRangeStart w:id="105"/>
       <w:r>
         <w:rPr>
           <w:rFonts w:eastAsia="Times New Roman"/>
@@ -25084,12 +24902,12 @@
         </w:rPr>
         <w:t xml:space="preserve"> layered 3D-printing</w:t>
       </w:r>
-      <w:commentRangeEnd w:id="104"/>
+      <w:commentRangeEnd w:id="105"/>
       <w:r>
         <w:rPr>
           <w:rStyle w:val="CommentReference"/>
         </w:rPr>
-        <w:commentReference w:id="104"/>
+        <w:commentReference w:id="105"/>
       </w:r>
       <w:r>
         <w:rPr>
@@ -25103,14 +24921,14 @@
       <w:pPr>
         <w:pStyle w:val="Heading3"/>
       </w:pPr>
-      <w:bookmarkStart w:id="105" w:name="_Toc404333692"/>
+      <w:bookmarkStart w:id="106" w:name="_Toc404333692"/>
       <w:r>
         <w:t xml:space="preserve">Potential </w:t>
       </w:r>
       <w:r>
         <w:t>SMG Challenges</w:t>
       </w:r>
-      <w:bookmarkEnd w:id="105"/>
+      <w:bookmarkEnd w:id="106"/>
     </w:p>
     <w:p>
       <w:r>
@@ -25885,16 +25703,16 @@
       <w:r>
         <w:t xml:space="preserve">) over various power and deposition rates to produce thin films. They found high power/deposition rates result in crystalline films </w:t>
       </w:r>
-      <w:commentRangeStart w:id="106"/>
+      <w:commentRangeStart w:id="107"/>
       <w:r>
         <w:t xml:space="preserve">while lower rates are able to deposit fully amorphous </w:t>
       </w:r>
-      <w:commentRangeEnd w:id="106"/>
+      <w:commentRangeEnd w:id="107"/>
       <w:r>
         <w:rPr>
           <w:rStyle w:val="CommentReference"/>
         </w:rPr>
-        <w:commentReference w:id="106"/>
+        <w:commentReference w:id="107"/>
       </w:r>
       <w:r>
         <w:t xml:space="preserve">TFMG </w:t>
@@ -26293,7 +26111,7 @@
           <w:highlight w:val="yellow"/>
         </w:rPr>
       </w:pPr>
-      <w:bookmarkStart w:id="107" w:name="_Toc404333693"/>
+      <w:bookmarkStart w:id="108" w:name="_Toc404333693"/>
       <w:r>
         <w:rPr>
           <w:highlight w:val="yellow"/>
@@ -26306,7 +26124,7 @@
         </w:rPr>
         <w:t>Testing Methods</w:t>
       </w:r>
-      <w:bookmarkEnd w:id="107"/>
+      <w:bookmarkEnd w:id="108"/>
     </w:p>
     <w:p>
       <w:pPr>
@@ -26315,14 +26133,14 @@
           <w:highlight w:val="yellow"/>
         </w:rPr>
       </w:pPr>
-      <w:bookmarkStart w:id="108" w:name="_Toc404333694"/>
+      <w:bookmarkStart w:id="109" w:name="_Toc404333694"/>
       <w:r>
         <w:rPr>
           <w:highlight w:val="yellow"/>
         </w:rPr>
         <w:t>Adhesion</w:t>
       </w:r>
-      <w:bookmarkEnd w:id="108"/>
+      <w:bookmarkEnd w:id="109"/>
     </w:p>
     <w:p>
       <w:pPr>
@@ -26574,17 +26392,17 @@
       <w:pPr>
         <w:pStyle w:val="Heading2"/>
       </w:pPr>
-      <w:bookmarkStart w:id="109" w:name="_Toc386545845"/>
-      <w:bookmarkStart w:id="110" w:name="_Toc404333695"/>
-      <w:commentRangeStart w:id="111"/>
+      <w:bookmarkStart w:id="110" w:name="_Toc386545845"/>
+      <w:bookmarkStart w:id="111" w:name="_Toc404333695"/>
+      <w:commentRangeStart w:id="112"/>
       <w:r>
         <w:t>Biomedical</w:t>
       </w:r>
-      <w:bookmarkEnd w:id="109"/>
+      <w:bookmarkEnd w:id="110"/>
       <w:r>
         <w:t xml:space="preserve"> Materials</w:t>
       </w:r>
-      <w:commentRangeEnd w:id="111"/>
+      <w:commentRangeEnd w:id="112"/>
       <w:r>
         <w:rPr>
           <w:rStyle w:val="CommentReference"/>
@@ -26594,9 +26412,9 @@
           <w:smallCaps w:val="0"/>
           <w:color w:val="auto"/>
         </w:rPr>
-        <w:commentReference w:id="111"/>
-      </w:r>
-      <w:bookmarkEnd w:id="110"/>
+        <w:commentReference w:id="112"/>
+      </w:r>
+      <w:bookmarkEnd w:id="111"/>
     </w:p>
     <w:p>
       <w:r>
@@ -26640,11 +26458,11 @@
       <w:pPr>
         <w:pStyle w:val="Heading3"/>
       </w:pPr>
-      <w:bookmarkStart w:id="112" w:name="_Toc404333696"/>
+      <w:bookmarkStart w:id="113" w:name="_Toc404333696"/>
       <w:r>
         <w:t>Biomaterial Requirements</w:t>
       </w:r>
-      <w:bookmarkEnd w:id="112"/>
+      <w:bookmarkEnd w:id="113"/>
       <w:r>
         <w:t xml:space="preserve"> </w:t>
       </w:r>
@@ -26880,7 +26698,7 @@
       <w:pPr>
         <w:pStyle w:val="Heading4"/>
       </w:pPr>
-      <w:bookmarkStart w:id="113" w:name="_Toc404333697"/>
+      <w:bookmarkStart w:id="114" w:name="_Toc404333697"/>
       <w:r>
         <w:t xml:space="preserve">Current </w:t>
       </w:r>
@@ -26893,7 +26711,7 @@
       <w:r>
         <w:t>s</w:t>
       </w:r>
-      <w:bookmarkEnd w:id="113"/>
+      <w:bookmarkEnd w:id="114"/>
     </w:p>
     <w:p>
       <w:r>
@@ -27115,11 +26933,11 @@
       <w:pPr>
         <w:pStyle w:val="Heading4"/>
       </w:pPr>
-      <w:bookmarkStart w:id="114" w:name="_Toc404333698"/>
+      <w:bookmarkStart w:id="115" w:name="_Toc404333698"/>
       <w:r>
         <w:t>Roll of Metallic Elements within the Body</w:t>
       </w:r>
-      <w:bookmarkEnd w:id="114"/>
+      <w:bookmarkEnd w:id="115"/>
     </w:p>
     <w:p>
       <w:r>
@@ -27224,7 +27042,7 @@
       <w:r>
         <w:t xml:space="preserve">NA </w:t>
       </w:r>
-      <w:commentRangeStart w:id="115"/>
+      <w:commentRangeStart w:id="116"/>
       <w:r>
         <w:fldChar w:fldCharType="begin"/>
       </w:r>
@@ -27243,12 +27061,12 @@
       <w:r>
         <w:fldChar w:fldCharType="end"/>
       </w:r>
-      <w:commentRangeEnd w:id="115"/>
+      <w:commentRangeEnd w:id="116"/>
       <w:r>
         <w:rPr>
           <w:rStyle w:val="CommentReference"/>
         </w:rPr>
-        <w:commentReference w:id="115"/>
+        <w:commentReference w:id="116"/>
       </w:r>
       <w:r>
         <w:t xml:space="preserve">. </w:t>
@@ -27283,7 +27101,7 @@
       <w:r>
         <w:t xml:space="preserve"> has also been linked to </w:t>
       </w:r>
-      <w:commentRangeStart w:id="116"/>
+      <w:commentRangeStart w:id="117"/>
       <w:r>
         <w:t>stimulat</w:t>
       </w:r>
@@ -27299,12 +27117,12 @@
       <w:r>
         <w:t xml:space="preserve"> </w:t>
       </w:r>
-      <w:commentRangeEnd w:id="116"/>
+      <w:commentRangeEnd w:id="117"/>
       <w:r>
         <w:rPr>
           <w:rStyle w:val="CommentReference"/>
         </w:rPr>
-        <w:commentReference w:id="116"/>
+        <w:commentReference w:id="117"/>
       </w:r>
       <w:r>
         <w:fldChar w:fldCharType="begin"/>
@@ -27451,15 +27269,15 @@
       <w:pPr>
         <w:pStyle w:val="Heading3"/>
       </w:pPr>
-      <w:bookmarkStart w:id="117" w:name="_Toc404333699"/>
-      <w:bookmarkStart w:id="118" w:name="_Toc386545846"/>
+      <w:bookmarkStart w:id="118" w:name="_Toc404333699"/>
+      <w:bookmarkStart w:id="119" w:name="_Toc386545846"/>
       <w:r>
         <w:t>Degradation</w:t>
       </w:r>
       <w:r>
         <w:t xml:space="preserve"> of Biomaterials</w:t>
       </w:r>
-      <w:bookmarkEnd w:id="117"/>
+      <w:bookmarkEnd w:id="118"/>
       <w:r>
         <w:t xml:space="preserve"> </w:t>
       </w:r>
@@ -27572,8 +27390,8 @@
       <w:pPr>
         <w:pStyle w:val="Heading4"/>
       </w:pPr>
-      <w:bookmarkStart w:id="119" w:name="_Toc404333700"/>
-      <w:bookmarkEnd w:id="118"/>
+      <w:bookmarkStart w:id="120" w:name="_Toc404333700"/>
+      <w:bookmarkEnd w:id="119"/>
       <w:r>
         <w:t xml:space="preserve">Basic </w:t>
       </w:r>
@@ -27595,7 +27413,7 @@
       <w:r>
         <w:t>Measurement</w:t>
       </w:r>
-      <w:bookmarkEnd w:id="119"/>
+      <w:bookmarkEnd w:id="120"/>
     </w:p>
     <w:p>
       <w:r>
@@ -27850,7 +27668,7 @@
       <w:r>
         <w:t xml:space="preserve">potentials and ramp down, </w:t>
       </w:r>
-      <w:commentRangeStart w:id="120"/>
+      <w:commentRangeStart w:id="121"/>
       <w:r>
         <w:t>h</w:t>
       </w:r>
@@ -27869,12 +27687,12 @@
       <w:r>
         <w:t>thodic negative</w:t>
       </w:r>
-      <w:commentRangeEnd w:id="120"/>
+      <w:commentRangeEnd w:id="121"/>
       <w:r>
         <w:rPr>
           <w:rStyle w:val="CommentReference"/>
         </w:rPr>
-        <w:commentReference w:id="120"/>
+        <w:commentReference w:id="121"/>
       </w:r>
       <w:r>
         <w:t xml:space="preserve">. </w:t>
@@ -28251,59 +28069,33 @@
             <w:pPr>
               <w:jc w:val="center"/>
             </w:pPr>
-            <w:bookmarkStart w:id="121" w:name="_Ref403051356"/>
+            <w:bookmarkStart w:id="122" w:name="_Ref403051356"/>
             <w:r>
               <w:t>(</w:t>
             </w:r>
-            <w:r>
-              <w:fldChar w:fldCharType="begin"/>
-            </w:r>
-            <w:r>
-              <w:instrText xml:space="preserve"> STYLEREF 1 \s </w:instrText>
-            </w:r>
-            <w:r>
-              <w:fldChar w:fldCharType="separate"/>
-            </w:r>
-            <w:r>
-              <w:rPr>
-                <w:noProof/>
-              </w:rPr>
-              <w:t>2</w:t>
-            </w:r>
-            <w:r>
-              <w:rPr>
-                <w:noProof/>
-              </w:rPr>
-              <w:fldChar w:fldCharType="end"/>
-            </w:r>
+            <w:fldSimple w:instr=" STYLEREF 1 \s ">
+              <w:r>
+                <w:rPr>
+                  <w:noProof/>
+                </w:rPr>
+                <w:t>2</w:t>
+              </w:r>
+            </w:fldSimple>
             <w:r>
               <w:t>.</w:t>
             </w:r>
-            <w:r>
-              <w:fldChar w:fldCharType="begin"/>
-            </w:r>
-            <w:r>
-              <w:instrText xml:space="preserve"> SEQ Equation \* ARABIC \s 1 </w:instrText>
-            </w:r>
-            <w:r>
-              <w:fldChar w:fldCharType="separate"/>
-            </w:r>
-            <w:r>
-              <w:rPr>
-                <w:noProof/>
-              </w:rPr>
-              <w:t>4</w:t>
-            </w:r>
-            <w:r>
-              <w:rPr>
-                <w:noProof/>
-              </w:rPr>
-              <w:fldChar w:fldCharType="end"/>
-            </w:r>
+            <w:fldSimple w:instr=" SEQ Equation \* ARABIC \s 1 ">
+              <w:r>
+                <w:rPr>
+                  <w:noProof/>
+                </w:rPr>
+                <w:t>4</w:t>
+              </w:r>
+            </w:fldSimple>
             <w:r>
               <w:t>)</w:t>
             </w:r>
-            <w:bookmarkEnd w:id="121"/>
+            <w:bookmarkEnd w:id="122"/>
           </w:p>
         </w:tc>
       </w:tr>
@@ -28666,33 +28458,20 @@
       <w:pPr>
         <w:pStyle w:val="Caption"/>
       </w:pPr>
-      <w:bookmarkStart w:id="122" w:name="_Ref403051953"/>
-      <w:bookmarkStart w:id="123" w:name="_Toc404859231"/>
+      <w:bookmarkStart w:id="123" w:name="_Ref403051953"/>
+      <w:bookmarkStart w:id="124" w:name="_Toc404859231"/>
       <w:r>
         <w:t xml:space="preserve">Figure </w:t>
       </w:r>
-      <w:r>
-        <w:fldChar w:fldCharType="begin"/>
-      </w:r>
-      <w:r>
-        <w:instrText xml:space="preserve"> SEQ Figure \* ARABIC </w:instrText>
-      </w:r>
-      <w:r>
-        <w:fldChar w:fldCharType="separate"/>
-      </w:r>
-      <w:r>
-        <w:rPr>
-          <w:noProof/>
-        </w:rPr>
-        <w:t>11</w:t>
-      </w:r>
-      <w:r>
-        <w:rPr>
-          <w:noProof/>
-        </w:rPr>
-        <w:fldChar w:fldCharType="end"/>
-      </w:r>
-      <w:bookmarkEnd w:id="122"/>
+      <w:fldSimple w:instr=" SEQ Figure \* ARABIC ">
+        <w:r>
+          <w:rPr>
+            <w:noProof/>
+          </w:rPr>
+          <w:t>11</w:t>
+        </w:r>
+      </w:fldSimple>
+      <w:bookmarkEnd w:id="123"/>
       <w:r>
         <w:t xml:space="preserve">: Tafel Plot </w:t>
       </w:r>
@@ -28864,7 +28643,7 @@
       <w:r>
         <w:t>.</w:t>
       </w:r>
-      <w:bookmarkEnd w:id="123"/>
+      <w:bookmarkEnd w:id="124"/>
       <w:r>
         <w:t xml:space="preserve"> </w:t>
       </w:r>
@@ -28873,14 +28652,14 @@
       <w:pPr>
         <w:pStyle w:val="Heading4"/>
       </w:pPr>
-      <w:bookmarkStart w:id="124" w:name="_Toc404333701"/>
+      <w:bookmarkStart w:id="125" w:name="_Toc404333701"/>
       <w:r>
         <w:t xml:space="preserve">Mg </w:t>
       </w:r>
       <w:r>
         <w:t>Hydrogen Evolution</w:t>
       </w:r>
-      <w:bookmarkEnd w:id="124"/>
+      <w:bookmarkEnd w:id="125"/>
     </w:p>
     <w:p>
       <w:r>
@@ -29422,59 +29201,33 @@
             <w:pPr>
               <w:jc w:val="center"/>
             </w:pPr>
-            <w:bookmarkStart w:id="125" w:name="_Ref403739162"/>
+            <w:bookmarkStart w:id="126" w:name="_Ref403739162"/>
             <w:r>
               <w:t>(</w:t>
             </w:r>
-            <w:r>
-              <w:fldChar w:fldCharType="begin"/>
-            </w:r>
-            <w:r>
-              <w:instrText xml:space="preserve"> STYLEREF 1 \s </w:instrText>
-            </w:r>
-            <w:r>
-              <w:fldChar w:fldCharType="separate"/>
-            </w:r>
-            <w:r>
-              <w:rPr>
-                <w:noProof/>
-              </w:rPr>
-              <w:t>2</w:t>
-            </w:r>
-            <w:r>
-              <w:rPr>
-                <w:noProof/>
-              </w:rPr>
-              <w:fldChar w:fldCharType="end"/>
-            </w:r>
+            <w:fldSimple w:instr=" STYLEREF 1 \s ">
+              <w:r>
+                <w:rPr>
+                  <w:noProof/>
+                </w:rPr>
+                <w:t>2</w:t>
+              </w:r>
+            </w:fldSimple>
             <w:r>
               <w:t>.</w:t>
             </w:r>
-            <w:r>
-              <w:fldChar w:fldCharType="begin"/>
-            </w:r>
-            <w:r>
-              <w:instrText xml:space="preserve"> SEQ Equation \* ARABIC \s 1 </w:instrText>
-            </w:r>
-            <w:r>
-              <w:fldChar w:fldCharType="separate"/>
-            </w:r>
-            <w:r>
-              <w:rPr>
-                <w:noProof/>
-              </w:rPr>
-              <w:t>5</w:t>
-            </w:r>
-            <w:r>
-              <w:rPr>
-                <w:noProof/>
-              </w:rPr>
-              <w:fldChar w:fldCharType="end"/>
-            </w:r>
+            <w:fldSimple w:instr=" SEQ Equation \* ARABIC \s 1 ">
+              <w:r>
+                <w:rPr>
+                  <w:noProof/>
+                </w:rPr>
+                <w:t>5</w:t>
+              </w:r>
+            </w:fldSimple>
             <w:r>
               <w:t>)</w:t>
             </w:r>
-            <w:bookmarkEnd w:id="125"/>
+            <w:bookmarkEnd w:id="126"/>
           </w:p>
         </w:tc>
       </w:tr>
@@ -30084,15 +29837,59 @@
       <w:pPr>
         <w:pStyle w:val="Caption"/>
       </w:pPr>
-      <w:bookmarkStart w:id="126" w:name="_Toc404859232"/>
+      <w:bookmarkStart w:id="127" w:name="_Toc404859232"/>
       <w:r>
         <w:t xml:space="preserve">Figure </w:t>
       </w:r>
+      <w:fldSimple w:instr=" SEQ Figure \* ARABIC ">
+        <w:r>
+          <w:rPr>
+            <w:noProof/>
+          </w:rPr>
+          <w:t>12</w:t>
+        </w:r>
+      </w:fldSimple>
+      <w:r>
+        <w:t>: Plot of hydrogen evolution generated by Mg</w:t>
+      </w:r>
+      <w:r>
+        <w:rPr>
+          <w:vertAlign w:val="subscript"/>
+        </w:rPr>
+        <w:t>60+x</w:t>
+      </w:r>
+      <w:r>
+        <w:t>Zn</w:t>
+      </w:r>
+      <w:r>
+        <w:rPr>
+          <w:vertAlign w:val="subscript"/>
+        </w:rPr>
+        <w:t>35-x</w:t>
+      </w:r>
+      <w:r>
+        <w:t>Ca</w:t>
+      </w:r>
+      <w:r>
+        <w:rPr>
+          <w:vertAlign w:val="subscript"/>
+        </w:rPr>
+        <w:t>5</w:t>
+      </w:r>
+      <w:r>
+        <w:t xml:space="preserve"> alloys. Note the hydrogen evolution drops off significantly for </w:t>
+      </w:r>
+      <w:r>
+        <w:t xml:space="preserve">Zn concentration &gt;28at%. (Filled points are amorphous, open crystalline). </w:t>
+      </w:r>
+      <w:r>
+        <w:t xml:space="preserve">Reproduced from </w:t>
+      </w:r>
       <w:r>
         <w:fldChar w:fldCharType="begin"/>
       </w:r>
       <w:r>
-        <w:instrText xml:space="preserve"> SEQ Figure \* ARABIC </w:instrText>
+        <w:instrText xml:space="preserve"> ADDIN EN.CITE &lt;EndNote&gt;&lt;Cite&gt;&lt;Author&gt;Zberg&lt;/Author&gt;&lt;Year&gt;2009&lt;/Year&gt;&lt;RecNum&gt;52&lt;/RecNum&gt;&lt;DisplayText&gt;[40]&lt;/DisplayText&gt;&lt;record&gt;&lt;rec-number&gt;52&lt;/rec-number&gt;&lt;foreign-keys&gt;&lt;key app="EN" db-id="pp9ztr5rp0w99besv0nvs2ti09e99ssw2r00" timestamp="1399871690"&gt;52&lt;/key&gt;&lt;/foreign-keys&gt;&lt;ref-type name="Journal Article"&gt;17&lt;/ref-type&gt;&lt;contributors&gt;&lt;authors&gt;&lt;author&gt;Zberg, Bruno&lt;/author&gt;&lt;author&gt;Uggowitzer, Peter J&lt;/author&gt;&lt;author&gt;Löffler, Jörg F&lt;/author&gt;&lt;/authors&gt;&lt;/contributors&gt;&lt;titles&gt;&lt;title&gt;MgZnCa glasses without clinically observable hydrogen evolution for biodegradable implants&lt;/title&gt;&lt;secondary-title&gt;Nature Materials&lt;/secondary-title&gt;&lt;/titles&gt;&lt;periodical&gt;&lt;full-title&gt;Nature materials&lt;/full-title&gt;&lt;/periodical&gt;&lt;pages&gt;887-891&lt;/pages&gt;&lt;volume&gt;8&lt;/volume&gt;&lt;number&gt;11&lt;/number&gt;&lt;dates&gt;&lt;year&gt;2009&lt;/year&gt;&lt;/dates&gt;&lt;isbn&gt;1476-1122&lt;/isbn&gt;&lt;urls&gt;&lt;/urls&gt;&lt;/record&gt;&lt;/Cite&gt;&lt;/EndNote&gt;</w:instrText>
       </w:r>
       <w:r>
         <w:fldChar w:fldCharType="separate"/>
@@ -30101,72 +29898,15 @@
         <w:rPr>
           <w:noProof/>
         </w:rPr>
-        <w:t>12</w:t>
-      </w:r>
-      <w:r>
-        <w:rPr>
-          <w:noProof/>
-        </w:rPr>
+        <w:t>[40]</w:t>
+      </w:r>
+      <w:r>
         <w:fldChar w:fldCharType="end"/>
       </w:r>
       <w:r>
-        <w:t>: Plot of hydrogen evolution generated by Mg</w:t>
-      </w:r>
-      <w:r>
-        <w:rPr>
-          <w:vertAlign w:val="subscript"/>
-        </w:rPr>
-        <w:t>60+x</w:t>
-      </w:r>
-      <w:r>
-        <w:t>Zn</w:t>
-      </w:r>
-      <w:r>
-        <w:rPr>
-          <w:vertAlign w:val="subscript"/>
-        </w:rPr>
-        <w:t>35-x</w:t>
-      </w:r>
-      <w:r>
-        <w:t>Ca</w:t>
-      </w:r>
-      <w:r>
-        <w:rPr>
-          <w:vertAlign w:val="subscript"/>
-        </w:rPr>
-        <w:t>5</w:t>
-      </w:r>
-      <w:r>
-        <w:t xml:space="preserve"> alloys. Note the hydrogen evolution drops off significantly for </w:t>
-      </w:r>
-      <w:r>
-        <w:t xml:space="preserve">Zn concentration &gt;28at%. (Filled points are amorphous, open crystalline). </w:t>
-      </w:r>
-      <w:r>
-        <w:t xml:space="preserve">Reproduced from </w:t>
-      </w:r>
-      <w:r>
-        <w:fldChar w:fldCharType="begin"/>
-      </w:r>
-      <w:r>
-        <w:instrText xml:space="preserve"> ADDIN EN.CITE &lt;EndNote&gt;&lt;Cite&gt;&lt;Author&gt;Zberg&lt;/Author&gt;&lt;Year&gt;2009&lt;/Year&gt;&lt;RecNum&gt;52&lt;/RecNum&gt;&lt;DisplayText&gt;[40]&lt;/DisplayText&gt;&lt;record&gt;&lt;rec-number&gt;52&lt;/rec-number&gt;&lt;foreign-keys&gt;&lt;key app="EN" db-id="pp9ztr5rp0w99besv0nvs2ti09e99ssw2r00" timestamp="1399871690"&gt;52&lt;/key&gt;&lt;/foreign-keys&gt;&lt;ref-type name="Journal Article"&gt;17&lt;/ref-type&gt;&lt;contributors&gt;&lt;authors&gt;&lt;author&gt;Zberg, Bruno&lt;/author&gt;&lt;author&gt;Uggowitzer, Peter J&lt;/author&gt;&lt;author&gt;Löffler, Jörg F&lt;/author&gt;&lt;/authors&gt;&lt;/contributors&gt;&lt;titles&gt;&lt;title&gt;MgZnCa glasses without clinically observable hydrogen evolution for biodegradable implants&lt;/title&gt;&lt;secondary-title&gt;Nature Materials&lt;/secondary-title&gt;&lt;/titles&gt;&lt;periodical&gt;&lt;full-title&gt;Nature materials&lt;/full-title&gt;&lt;/periodical&gt;&lt;pages&gt;887-891&lt;/pages&gt;&lt;volume&gt;8&lt;/volume&gt;&lt;number&gt;11&lt;/number&gt;&lt;dates&gt;&lt;year&gt;2009&lt;/year&gt;&lt;/dates&gt;&lt;isbn&gt;1476-1122&lt;/isbn&gt;&lt;urls&gt;&lt;/urls&gt;&lt;/record&gt;&lt;/Cite&gt;&lt;/EndNote&gt;</w:instrText>
-      </w:r>
-      <w:r>
-        <w:fldChar w:fldCharType="separate"/>
-      </w:r>
-      <w:r>
-        <w:rPr>
-          <w:noProof/>
-        </w:rPr>
-        <w:t>[40]</w:t>
-      </w:r>
-      <w:r>
-        <w:fldChar w:fldCharType="end"/>
-      </w:r>
-      <w:r>
         <w:t>.</w:t>
       </w:r>
-      <w:bookmarkEnd w:id="126"/>
+      <w:bookmarkEnd w:id="127"/>
       <w:r>
         <w:t xml:space="preserve"> </w:t>
       </w:r>
@@ -30342,11 +30082,11 @@
       <w:pPr>
         <w:pStyle w:val="Heading4"/>
       </w:pPr>
-      <w:bookmarkStart w:id="127" w:name="_Toc404333702"/>
+      <w:bookmarkStart w:id="128" w:name="_Toc404333702"/>
       <w:r>
         <w:t>Pitting Corrosion</w:t>
       </w:r>
-      <w:bookmarkEnd w:id="127"/>
+      <w:bookmarkEnd w:id="128"/>
     </w:p>
     <w:p>
       <w:r>
@@ -30468,7 +30208,7 @@
       <w:r>
         <w:t xml:space="preserve">. </w:t>
       </w:r>
-      <w:commentRangeStart w:id="128"/>
+      <w:commentRangeStart w:id="129"/>
       <w:r>
         <w:t xml:space="preserve">Pitting is associated with quenched in free volume surface defects in BMG </w:t>
       </w:r>
@@ -30493,12 +30233,12 @@
       <w:r>
         <w:t xml:space="preserve">. </w:t>
       </w:r>
-      <w:commentRangeEnd w:id="128"/>
+      <w:commentRangeEnd w:id="129"/>
       <w:r>
         <w:rPr>
           <w:rStyle w:val="CommentReference"/>
         </w:rPr>
-        <w:commentReference w:id="128"/>
+        <w:commentReference w:id="129"/>
       </w:r>
     </w:p>
     <w:p>
@@ -30793,11 +30533,11 @@
       <w:pPr>
         <w:pStyle w:val="Heading3"/>
       </w:pPr>
-      <w:bookmarkStart w:id="129" w:name="_Toc404333703"/>
+      <w:bookmarkStart w:id="130" w:name="_Toc404333703"/>
       <w:r>
         <w:t>Anti-biotic Scaffolds</w:t>
       </w:r>
-      <w:bookmarkEnd w:id="129"/>
+      <w:bookmarkEnd w:id="130"/>
     </w:p>
     <w:p/>
     <w:p>
@@ -30809,14 +30549,14 @@
       <w:pPr>
         <w:pStyle w:val="Heading1"/>
       </w:pPr>
-      <w:bookmarkStart w:id="130" w:name="_Toc404333704"/>
-      <w:commentRangeStart w:id="131"/>
+      <w:bookmarkStart w:id="131" w:name="_Toc404333704"/>
+      <w:commentRangeStart w:id="132"/>
       <w:r>
         <w:lastRenderedPageBreak/>
         <w:t>Methods</w:t>
       </w:r>
-      <w:bookmarkEnd w:id="130"/>
-      <w:commentRangeEnd w:id="131"/>
+      <w:bookmarkEnd w:id="131"/>
+      <w:commentRangeEnd w:id="132"/>
       <w:r>
         <w:rPr>
           <w:rStyle w:val="CommentReference"/>
@@ -30826,21 +30566,21 @@
           <w:smallCaps w:val="0"/>
           <w:color w:val="auto"/>
         </w:rPr>
-        <w:commentReference w:id="131"/>
+        <w:commentReference w:id="132"/>
       </w:r>
     </w:p>
     <w:p>
       <w:pPr>
         <w:pStyle w:val="Heading2"/>
       </w:pPr>
-      <w:bookmarkStart w:id="132" w:name="_Toc404333705"/>
+      <w:bookmarkStart w:id="133" w:name="_Toc404333705"/>
       <w:r>
         <w:t>Target</w:t>
       </w:r>
       <w:r>
         <w:t xml:space="preserve"> Manufacture</w:t>
       </w:r>
-      <w:bookmarkEnd w:id="132"/>
+      <w:bookmarkEnd w:id="133"/>
     </w:p>
     <w:p>
       <w:r>
@@ -30857,11 +30597,11 @@
       <w:pPr>
         <w:pStyle w:val="Heading3"/>
       </w:pPr>
-      <w:bookmarkStart w:id="133" w:name="_Toc404333706"/>
+      <w:bookmarkStart w:id="134" w:name="_Toc404333706"/>
       <w:r>
         <w:t>Induction Furnace</w:t>
       </w:r>
-      <w:bookmarkEnd w:id="133"/>
+      <w:bookmarkEnd w:id="134"/>
       <w:r>
         <w:t xml:space="preserve"> </w:t>
       </w:r>
@@ -30887,14 +30627,14 @@
       <w:pPr>
         <w:pStyle w:val="Heading4"/>
       </w:pPr>
-      <w:bookmarkStart w:id="134" w:name="_Toc404333707"/>
+      <w:bookmarkStart w:id="135" w:name="_Toc404333707"/>
       <w:r>
         <w:t>Charges</w:t>
       </w:r>
       <w:r>
         <w:t xml:space="preserve"> Preparation</w:t>
       </w:r>
-      <w:bookmarkEnd w:id="134"/>
+      <w:bookmarkEnd w:id="135"/>
     </w:p>
     <w:p>
       <w:r>
@@ -30991,31 +30731,18 @@
       <w:pPr>
         <w:pStyle w:val="Caption"/>
       </w:pPr>
-      <w:bookmarkStart w:id="135" w:name="_Toc404859233"/>
+      <w:bookmarkStart w:id="136" w:name="_Toc404859233"/>
       <w:r>
         <w:t xml:space="preserve">Figure </w:t>
       </w:r>
-      <w:r>
-        <w:fldChar w:fldCharType="begin"/>
-      </w:r>
-      <w:r>
-        <w:instrText xml:space="preserve"> SEQ Figure \* ARABIC </w:instrText>
-      </w:r>
-      <w:r>
-        <w:fldChar w:fldCharType="separate"/>
-      </w:r>
-      <w:r>
-        <w:rPr>
-          <w:noProof/>
-        </w:rPr>
-        <w:t>13</w:t>
-      </w:r>
-      <w:r>
-        <w:rPr>
-          <w:noProof/>
-        </w:rPr>
-        <w:fldChar w:fldCharType="end"/>
-      </w:r>
+      <w:fldSimple w:instr=" SEQ Figure \* ARABIC ">
+        <w:r>
+          <w:rPr>
+            <w:noProof/>
+          </w:rPr>
+          <w:t>13</w:t>
+        </w:r>
+      </w:fldSimple>
       <w:r>
         <w:t>:</w:t>
       </w:r>
@@ -31025,7 +30752,7 @@
       <w:r>
         <w:t xml:space="preserve"> MS Excel tool developed for calculating charge weights, checking alloy composition, and taking notes for improvements in future charges.</w:t>
       </w:r>
-      <w:bookmarkEnd w:id="135"/>
+      <w:bookmarkEnd w:id="136"/>
       <w:r>
         <w:t xml:space="preserve"> </w:t>
       </w:r>
@@ -31034,11 +30761,11 @@
       <w:pPr>
         <w:pStyle w:val="Heading4"/>
       </w:pPr>
-      <w:bookmarkStart w:id="136" w:name="_Toc404333708"/>
+      <w:bookmarkStart w:id="137" w:name="_Toc404333708"/>
       <w:r>
         <w:t>Induction Casting of Alloys</w:t>
       </w:r>
-      <w:bookmarkEnd w:id="136"/>
+      <w:bookmarkEnd w:id="137"/>
     </w:p>
     <w:p>
       <w:r>
@@ -31148,12 +30875,12 @@
       <w:pPr>
         <w:pStyle w:val="Heading3"/>
       </w:pPr>
-      <w:bookmarkStart w:id="137" w:name="_Toc404333709"/>
+      <w:bookmarkStart w:id="138" w:name="_Toc404333709"/>
       <w:r>
         <w:lastRenderedPageBreak/>
         <w:t>Shaping of Targets</w:t>
       </w:r>
-      <w:bookmarkEnd w:id="137"/>
+      <w:bookmarkEnd w:id="138"/>
     </w:p>
     <w:p>
       <w:r>
@@ -31777,41 +31504,28 @@
       <w:pPr>
         <w:pStyle w:val="Caption"/>
       </w:pPr>
-      <w:bookmarkStart w:id="138" w:name="_Ref404154847"/>
-      <w:bookmarkStart w:id="139" w:name="_Toc404859234"/>
+      <w:bookmarkStart w:id="139" w:name="_Ref404154847"/>
+      <w:bookmarkStart w:id="140" w:name="_Toc404859234"/>
       <w:r>
         <w:t xml:space="preserve">Figure </w:t>
       </w:r>
-      <w:r>
-        <w:fldChar w:fldCharType="begin"/>
-      </w:r>
-      <w:r>
-        <w:instrText xml:space="preserve"> SEQ Figure \* ARABIC </w:instrText>
-      </w:r>
-      <w:r>
-        <w:fldChar w:fldCharType="separate"/>
-      </w:r>
-      <w:r>
-        <w:rPr>
-          <w:noProof/>
-        </w:rPr>
-        <w:t>14</w:t>
-      </w:r>
-      <w:r>
-        <w:rPr>
-          <w:noProof/>
-        </w:rPr>
-        <w:fldChar w:fldCharType="end"/>
-      </w:r>
-      <w:bookmarkEnd w:id="138"/>
+      <w:fldSimple w:instr=" SEQ Figure \* ARABIC ">
+        <w:r>
+          <w:rPr>
+            <w:noProof/>
+          </w:rPr>
+          <w:t>14</w:t>
+        </w:r>
+      </w:fldSimple>
+      <w:bookmarkEnd w:id="139"/>
       <w:r>
         <w:t xml:space="preserve">: (a) </w:t>
       </w:r>
-      <w:commentRangeStart w:id="140"/>
+      <w:commentRangeStart w:id="141"/>
       <w:r>
         <w:t xml:space="preserve">Crucible </w:t>
       </w:r>
-      <w:commentRangeEnd w:id="140"/>
+      <w:commentRangeEnd w:id="141"/>
       <w:r>
         <w:rPr>
           <w:rStyle w:val="CommentReference"/>
@@ -31819,35 +31533,35 @@
           <w:iCs w:val="0"/>
           <w:color w:val="auto"/>
         </w:rPr>
-        <w:commentReference w:id="140"/>
+        <w:commentReference w:id="141"/>
       </w:r>
       <w:r>
         <w:t>for induction furnace melting of alloys, (b) cracked amorphous plate, (c) riser cut free from main casting, and (d) drilled and partly shaped target.</w:t>
       </w:r>
-      <w:bookmarkEnd w:id="139"/>
+      <w:bookmarkEnd w:id="140"/>
     </w:p>
     <w:p>
       <w:pPr>
         <w:pStyle w:val="Heading2"/>
       </w:pPr>
-      <w:bookmarkStart w:id="141" w:name="_Toc404333710"/>
+      <w:bookmarkStart w:id="142" w:name="_Toc404333710"/>
       <w:r>
         <w:t xml:space="preserve">PVD via </w:t>
       </w:r>
       <w:r>
         <w:t>Magnetron Sputtering</w:t>
       </w:r>
-      <w:bookmarkEnd w:id="141"/>
+      <w:bookmarkEnd w:id="142"/>
     </w:p>
     <w:p>
       <w:pPr>
         <w:pStyle w:val="Heading3"/>
       </w:pPr>
-      <w:bookmarkStart w:id="142" w:name="_Toc404333711"/>
+      <w:bookmarkStart w:id="143" w:name="_Toc404333711"/>
       <w:r>
         <w:t>Sputtering of TFMGs and SMGs</w:t>
       </w:r>
-      <w:bookmarkEnd w:id="142"/>
+      <w:bookmarkEnd w:id="143"/>
     </w:p>
     <w:p>
       <w:r>
@@ -31858,7 +31572,7 @@
       <w:pPr>
         <w:pStyle w:val="Heading3"/>
       </w:pPr>
-      <w:bookmarkStart w:id="143" w:name="_Toc404333712"/>
+      <w:bookmarkStart w:id="144" w:name="_Toc404333712"/>
       <w:r>
         <w:t xml:space="preserve">Sputtering Methods and </w:t>
       </w:r>
@@ -31868,7 +31582,7 @@
       <w:r>
         <w:t>Parameters</w:t>
       </w:r>
-      <w:bookmarkEnd w:id="143"/>
+      <w:bookmarkEnd w:id="144"/>
     </w:p>
     <w:p>
       <w:r>
@@ -32387,16 +32101,16 @@
             <w:tcW w:w="2267" w:type="dxa"/>
           </w:tcPr>
           <w:p>
-            <w:commentRangeStart w:id="144"/>
+            <w:commentRangeStart w:id="145"/>
             <w:r>
               <w:t>30 – 50 W</w:t>
             </w:r>
-            <w:commentRangeEnd w:id="144"/>
+            <w:commentRangeEnd w:id="145"/>
             <w:r>
               <w:rPr>
                 <w:rStyle w:val="CommentReference"/>
               </w:rPr>
-              <w:commentReference w:id="144"/>
+              <w:commentReference w:id="145"/>
             </w:r>
           </w:p>
         </w:tc>
@@ -32563,14 +32277,14 @@
       <w:pPr>
         <w:pStyle w:val="Heading2"/>
       </w:pPr>
-      <w:bookmarkStart w:id="145" w:name="_Toc404333713"/>
+      <w:bookmarkStart w:id="146" w:name="_Toc404333713"/>
       <w:r>
         <w:t xml:space="preserve">Examined </w:t>
       </w:r>
       <w:r>
         <w:t>Substrates</w:t>
       </w:r>
-      <w:bookmarkEnd w:id="145"/>
+      <w:bookmarkEnd w:id="146"/>
       <w:r>
         <w:t xml:space="preserve"> </w:t>
       </w:r>
@@ -32602,14 +32316,14 @@
       <w:pPr>
         <w:pStyle w:val="Heading3"/>
       </w:pPr>
-      <w:bookmarkStart w:id="146" w:name="_Toc404333714"/>
+      <w:bookmarkStart w:id="147" w:name="_Toc404333714"/>
       <w:r>
         <w:t>Water Soluble S</w:t>
       </w:r>
       <w:r>
         <w:t>ubstrate</w:t>
       </w:r>
-      <w:bookmarkEnd w:id="146"/>
+      <w:bookmarkEnd w:id="147"/>
       <w:r>
         <w:t xml:space="preserve"> </w:t>
       </w:r>
@@ -32644,11 +32358,11 @@
       <w:pPr>
         <w:pStyle w:val="Heading3"/>
       </w:pPr>
-      <w:bookmarkStart w:id="147" w:name="_Toc404333715"/>
+      <w:bookmarkStart w:id="148" w:name="_Toc404333715"/>
       <w:r>
         <w:t>BMG Substrate</w:t>
       </w:r>
-      <w:bookmarkEnd w:id="147"/>
+      <w:bookmarkEnd w:id="148"/>
     </w:p>
     <w:p>
       <w:r>
@@ -32681,16 +32395,16 @@
       <w:r>
         <w:t xml:space="preserve">via the </w:t>
       </w:r>
-      <w:commentRangeStart w:id="148"/>
+      <w:commentRangeStart w:id="149"/>
       <w:r>
         <w:t xml:space="preserve">same methods </w:t>
       </w:r>
-      <w:commentRangeEnd w:id="148"/>
+      <w:commentRangeEnd w:id="149"/>
       <w:r>
         <w:rPr>
           <w:rStyle w:val="CommentReference"/>
         </w:rPr>
-        <w:commentReference w:id="148"/>
+        <w:commentReference w:id="149"/>
       </w:r>
       <w:r>
         <w:t xml:space="preserve">used to produce targets. </w:t>
@@ -32700,7 +32414,7 @@
       <w:pPr>
         <w:pStyle w:val="Heading3"/>
       </w:pPr>
-      <w:bookmarkStart w:id="149" w:name="_Toc404333716"/>
+      <w:bookmarkStart w:id="150" w:name="_Toc404333716"/>
       <w:r>
         <w:rPr>
           <w:rFonts w:eastAsia="Times New Roman"/>
@@ -32711,7 +32425,7 @@
       <w:r>
         <w:t xml:space="preserve"> Scaffolds</w:t>
       </w:r>
-      <w:bookmarkEnd w:id="149"/>
+      <w:bookmarkEnd w:id="150"/>
     </w:p>
     <w:p>
       <w:r>
@@ -32742,11 +32456,11 @@
       <w:pPr>
         <w:pStyle w:val="Heading2"/>
       </w:pPr>
-      <w:bookmarkStart w:id="150" w:name="_Toc404333717"/>
+      <w:bookmarkStart w:id="151" w:name="_Toc404333717"/>
       <w:r>
         <w:t>Film Characterisation</w:t>
       </w:r>
-      <w:bookmarkEnd w:id="150"/>
+      <w:bookmarkEnd w:id="151"/>
     </w:p>
     <w:p>
       <w:r>
@@ -32763,11 +32477,11 @@
       <w:pPr>
         <w:pStyle w:val="Heading3"/>
       </w:pPr>
-      <w:bookmarkStart w:id="151" w:name="_Toc404333718"/>
+      <w:bookmarkStart w:id="152" w:name="_Toc404333718"/>
       <w:r>
         <w:t>Physical and Chemical Properties</w:t>
       </w:r>
-      <w:bookmarkEnd w:id="151"/>
+      <w:bookmarkEnd w:id="152"/>
     </w:p>
     <w:p>
       <w:r>
@@ -32778,11 +32492,11 @@
       <w:pPr>
         <w:pStyle w:val="Heading3"/>
       </w:pPr>
-      <w:bookmarkStart w:id="152" w:name="_Toc404333719"/>
+      <w:bookmarkStart w:id="153" w:name="_Toc404333719"/>
       <w:r>
         <w:t>Biocompatibility and Bioabsorption</w:t>
       </w:r>
-      <w:bookmarkEnd w:id="152"/>
+      <w:bookmarkEnd w:id="153"/>
       <w:r>
         <w:t xml:space="preserve"> </w:t>
       </w:r>
@@ -32811,11 +32525,11 @@
       <w:pPr>
         <w:pStyle w:val="Heading3"/>
       </w:pPr>
-      <w:bookmarkStart w:id="153" w:name="_Toc404333720"/>
+      <w:bookmarkStart w:id="154" w:name="_Toc404333720"/>
       <w:r>
         <w:t>Quality of Deposition</w:t>
       </w:r>
-      <w:bookmarkEnd w:id="153"/>
+      <w:bookmarkEnd w:id="154"/>
       <w:r>
         <w:t xml:space="preserve"> </w:t>
       </w:r>
@@ -32834,35 +32548,35 @@
       <w:pPr>
         <w:pStyle w:val="Heading1"/>
       </w:pPr>
-      <w:bookmarkStart w:id="154" w:name="_Toc404333721"/>
+      <w:bookmarkStart w:id="155" w:name="_Toc404333721"/>
       <w:r>
         <w:lastRenderedPageBreak/>
         <w:t>Preliminary Results</w:t>
       </w:r>
-      <w:bookmarkEnd w:id="154"/>
+      <w:bookmarkEnd w:id="155"/>
     </w:p>
     <w:p>
       <w:pPr>
         <w:pStyle w:val="Heading2"/>
       </w:pPr>
-      <w:bookmarkStart w:id="155" w:name="_Toc404333722"/>
+      <w:bookmarkStart w:id="156" w:name="_Toc404333722"/>
       <w:r>
         <w:t>Experimental Results</w:t>
       </w:r>
-      <w:bookmarkEnd w:id="155"/>
+      <w:bookmarkEnd w:id="156"/>
     </w:p>
     <w:p>
       <w:pPr>
         <w:pStyle w:val="Heading3"/>
       </w:pPr>
-      <w:bookmarkStart w:id="156" w:name="_Toc404333723"/>
+      <w:bookmarkStart w:id="157" w:name="_Toc404333723"/>
       <w:r>
         <w:t>Casting Challenges</w:t>
       </w:r>
       <w:r>
         <w:t xml:space="preserve"> and Observations</w:t>
       </w:r>
-      <w:bookmarkEnd w:id="156"/>
+      <w:bookmarkEnd w:id="157"/>
     </w:p>
     <w:p>
       <w:r>
@@ -32894,11 +32608,11 @@
       <w:pPr>
         <w:pStyle w:val="Heading3"/>
       </w:pPr>
-      <w:bookmarkStart w:id="157" w:name="_Toc404333724"/>
+      <w:bookmarkStart w:id="158" w:name="_Toc404333724"/>
       <w:r>
         <w:t>DSC Scans</w:t>
       </w:r>
-      <w:bookmarkEnd w:id="157"/>
+      <w:bookmarkEnd w:id="158"/>
     </w:p>
     <w:p>
       <w:r>
@@ -33042,11 +32756,11 @@
       <w:pPr>
         <w:pStyle w:val="Heading3"/>
       </w:pPr>
-      <w:bookmarkStart w:id="158" w:name="_Toc404333725"/>
+      <w:bookmarkStart w:id="159" w:name="_Toc404333725"/>
       <w:r>
         <w:t>Target Composition</w:t>
       </w:r>
-      <w:bookmarkEnd w:id="158"/>
+      <w:bookmarkEnd w:id="159"/>
     </w:p>
     <w:p>
       <w:r>
@@ -34090,31 +33804,18 @@
       <w:pPr>
         <w:pStyle w:val="Caption"/>
       </w:pPr>
-      <w:bookmarkStart w:id="159" w:name="_Toc404859235"/>
+      <w:bookmarkStart w:id="160" w:name="_Toc404859235"/>
       <w:r>
         <w:t xml:space="preserve">Figure </w:t>
       </w:r>
-      <w:r>
-        <w:fldChar w:fldCharType="begin"/>
-      </w:r>
-      <w:r>
-        <w:instrText xml:space="preserve"> SEQ Figure \* ARABIC </w:instrText>
-      </w:r>
-      <w:r>
-        <w:fldChar w:fldCharType="separate"/>
-      </w:r>
-      <w:r>
-        <w:rPr>
-          <w:noProof/>
-        </w:rPr>
-        <w:t>15</w:t>
-      </w:r>
-      <w:r>
-        <w:rPr>
-          <w:noProof/>
-        </w:rPr>
-        <w:fldChar w:fldCharType="end"/>
-      </w:r>
+      <w:fldSimple w:instr=" SEQ Figure \* ARABIC ">
+        <w:r>
+          <w:rPr>
+            <w:noProof/>
+          </w:rPr>
+          <w:t>15</w:t>
+        </w:r>
+      </w:fldSimple>
       <w:r>
         <w:t>: DSC trace of the Mg</w:t>
       </w:r>
@@ -34298,7 +33999,7 @@
       <w:r>
         <w:t>.</w:t>
       </w:r>
-      <w:bookmarkEnd w:id="159"/>
+      <w:bookmarkEnd w:id="160"/>
       <w:r>
         <w:t xml:space="preserve"> </w:t>
       </w:r>
@@ -34421,16 +34122,16 @@
       <w:r>
         <w:t xml:space="preserve">ICP testing found the target plate only has about </w:t>
       </w:r>
-      <w:commentRangeStart w:id="160"/>
+      <w:commentRangeStart w:id="161"/>
       <w:r>
         <w:t>26% Zn. This is a loss of about 13% Zn, or 8 grams of the total 108 grams of alloy cast.</w:t>
       </w:r>
-      <w:commentRangeEnd w:id="160"/>
+      <w:commentRangeEnd w:id="161"/>
       <w:r>
         <w:rPr>
           <w:rStyle w:val="CommentReference"/>
         </w:rPr>
-        <w:commentReference w:id="160"/>
+        <w:commentReference w:id="161"/>
       </w:r>
       <w:r>
         <w:t xml:space="preserve"> This is too much material to attribute to loses, implying the Zn has migrated to riser during cooling. Injection moulding may produce more even cooling and better composition. </w:t>
@@ -34445,14 +34146,14 @@
       <w:pPr>
         <w:pStyle w:val="Heading1"/>
       </w:pPr>
-      <w:bookmarkStart w:id="161" w:name="_Toc386545850"/>
-      <w:bookmarkStart w:id="162" w:name="_Toc404333726"/>
+      <w:bookmarkStart w:id="162" w:name="_Toc386545850"/>
+      <w:bookmarkStart w:id="163" w:name="_Toc404333726"/>
       <w:r>
         <w:lastRenderedPageBreak/>
         <w:t>References</w:t>
       </w:r>
-      <w:bookmarkEnd w:id="161"/>
       <w:bookmarkEnd w:id="162"/>
+      <w:bookmarkEnd w:id="163"/>
     </w:p>
     <w:p/>
     <w:p>
@@ -35795,22 +35496,22 @@
       <w:pPr>
         <w:pStyle w:val="Heading1"/>
       </w:pPr>
-      <w:bookmarkStart w:id="163" w:name="_Toc404333727"/>
+      <w:bookmarkStart w:id="164" w:name="_Toc404333727"/>
       <w:r>
         <w:lastRenderedPageBreak/>
         <w:t>Appendices</w:t>
       </w:r>
-      <w:bookmarkEnd w:id="163"/>
+      <w:bookmarkEnd w:id="164"/>
     </w:p>
     <w:p>
       <w:pPr>
         <w:pStyle w:val="Heading2"/>
       </w:pPr>
-      <w:bookmarkStart w:id="164" w:name="_Toc404333728"/>
+      <w:bookmarkStart w:id="165" w:name="_Toc404333728"/>
       <w:r>
         <w:t>Glossary</w:t>
       </w:r>
-      <w:bookmarkEnd w:id="164"/>
+      <w:bookmarkEnd w:id="165"/>
     </w:p>
     <w:p>
       <w:pPr>
@@ -38107,7 +37808,7 @@
       </w:r>
     </w:p>
   </w:comment>
-  <w:comment w:id="13" w:author="Scott Gleason" w:date="2014-11-21T09:36:00Z" w:initials="SG">
+  <w:comment w:id="9" w:author="Scott Gleason" w:date="2015-05-04T15:32:00Z" w:initials="SG">
     <w:p>
       <w:pPr>
         <w:pStyle w:val="CommentText"/>
@@ -38119,11 +37820,11 @@
         <w:annotationRef/>
       </w:r>
       <w:r>
-        <w:t>MG are frozen SCL meaning they can exceed the solubility limit of crystalline constitution elements.</w:t>
+        <w:t>Silicon chip too!?</w:t>
       </w:r>
     </w:p>
   </w:comment>
-  <w:comment w:id="16" w:author="Scott Gleason" w:date="2015-04-08T14:26:00Z" w:initials="SG">
+  <w:comment w:id="15" w:author="Scott Gleason" w:date="2014-11-21T09:36:00Z" w:initials="SG">
     <w:p>
       <w:pPr>
         <w:pStyle w:val="CommentText"/>
@@ -38135,11 +37836,11 @@
         <w:annotationRef/>
       </w:r>
       <w:r>
-        <w:t>Lower density too.</w:t>
+        <w:t>MG are frozen SCL meaning they can exceed the solubility limit of crystalline constitution elements.</w:t>
       </w:r>
     </w:p>
   </w:comment>
-  <w:comment w:id="17" w:author="Scott Gleason" w:date="2014-11-17T16:54:00Z" w:initials="SG">
+  <w:comment w:id="18" w:author="Scott Gleason" w:date="2015-04-08T14:26:00Z" w:initials="SG">
     <w:p>
       <w:pPr>
         <w:pStyle w:val="CommentText"/>
@@ -38151,24 +37852,11 @@
         <w:annotationRef/>
       </w:r>
       <w:r>
-        <w:t>Remember, metals are ductile because bonds are not directional and alloy for easy sliding. The elimination of dislocations though means despite this BMGs can fracture!</w:t>
+        <w:t>Lower density too.</w:t>
       </w:r>
     </w:p>
   </w:comment>
-  <w:comment w:id="21" w:author="Scott Gleason" w:date="2014-10-21T17:06:00Z" w:initials="SG">
-    <w:p>
-      <w:r>
-        <w:rPr>
-          <w:rStyle w:val="CommentReference"/>
-        </w:rPr>
-        <w:annotationRef/>
-      </w:r>
-      <w:r>
-        <w:t xml:space="preserve">Traditional alloys have a solubility limit for constitution elements (ie they start to form metallic compounds), however amorphous alloys are SCL as so are able to excided these limits. </w:t>
-      </w:r>
-    </w:p>
-  </w:comment>
-  <w:comment w:id="22" w:author="Scott Gleason" w:date="2014-10-16T17:09:00Z" w:initials="SG">
+  <w:comment w:id="19" w:author="Scott Gleason" w:date="2014-11-17T16:54:00Z" w:initials="SG">
     <w:p>
       <w:pPr>
         <w:pStyle w:val="CommentText"/>
@@ -38180,11 +37868,24 @@
         <w:annotationRef/>
       </w:r>
       <w:r>
-        <w:t xml:space="preserve">Should I cover free energy theory? </w:t>
+        <w:t>Remember, metals are ductile because bonds are not directional and alloy for easy sliding. The elimination of dislocations though means despite this BMGs can fracture!</w:t>
       </w:r>
     </w:p>
   </w:comment>
-  <w:comment w:id="23" w:author="Scott Gleason" w:date="2015-04-08T14:27:00Z" w:initials="SG">
+  <w:comment w:id="23" w:author="Scott Gleason" w:date="2014-10-21T17:06:00Z" w:initials="SG">
+    <w:p>
+      <w:r>
+        <w:rPr>
+          <w:rStyle w:val="CommentReference"/>
+        </w:rPr>
+        <w:annotationRef/>
+      </w:r>
+      <w:r>
+        <w:t xml:space="preserve">Traditional alloys have a solubility limit for constitution elements (ie they start to form metallic compounds), however amorphous alloys are SCL as so are able to excided these limits. </w:t>
+      </w:r>
+    </w:p>
+  </w:comment>
+  <w:comment w:id="24" w:author="Scott Gleason" w:date="2014-10-16T17:09:00Z" w:initials="SG">
     <w:p>
       <w:pPr>
         <w:pStyle w:val="CommentText"/>
@@ -38196,11 +37897,11 @@
         <w:annotationRef/>
       </w:r>
       <w:r>
-        <w:t>Higher v means lower density</w:t>
+        <w:t xml:space="preserve">Should I cover free energy theory? </w:t>
       </w:r>
     </w:p>
   </w:comment>
-  <w:comment w:id="27" w:author="Scott Gleason" w:date="2014-11-21T09:42:00Z" w:initials="SG">
+  <w:comment w:id="25" w:author="Scott Gleason" w:date="2015-04-08T14:27:00Z" w:initials="SG">
     <w:p>
       <w:pPr>
         <w:pStyle w:val="CommentText"/>
@@ -38212,11 +37913,11 @@
         <w:annotationRef/>
       </w:r>
       <w:r>
-        <w:t>Rejects heat!</w:t>
+        <w:t>Higher v means lower density</w:t>
       </w:r>
     </w:p>
   </w:comment>
-  <w:comment w:id="31" w:author="Scott Gleason" w:date="2014-11-21T09:50:00Z" w:initials="SG">
+  <w:comment w:id="29" w:author="Scott Gleason" w:date="2014-11-21T09:42:00Z" w:initials="SG">
     <w:p>
       <w:pPr>
         <w:pStyle w:val="CommentText"/>
@@ -38228,11 +37929,11 @@
         <w:annotationRef/>
       </w:r>
       <w:r>
-        <w:t>Diamond extracts heat several times faster than Cu. Could industrial diamond be used in BMG production?</w:t>
+        <w:t>Rejects heat!</w:t>
       </w:r>
     </w:p>
   </w:comment>
-  <w:comment w:id="37" w:author="Scott Gleason" w:date="2014-08-21T16:07:00Z" w:initials="SG">
+  <w:comment w:id="33" w:author="Scott Gleason" w:date="2014-11-21T09:50:00Z" w:initials="SG">
     <w:p>
       <w:pPr>
         <w:pStyle w:val="CommentText"/>
@@ -38244,11 +37945,11 @@
         <w:annotationRef/>
       </w:r>
       <w:r>
-        <w:t xml:space="preserve">Hardness is tired to wear residence in a few source. Can probably add in those sources. </w:t>
+        <w:t>Diamond extracts heat several times faster than Cu. Could industrial diamond be used in BMG production?</w:t>
       </w:r>
     </w:p>
   </w:comment>
-  <w:comment w:id="52" w:author="Scott Gleason" w:date="2014-06-16T10:14:00Z" w:initials="SG">
+  <w:comment w:id="39" w:author="Scott Gleason" w:date="2014-08-21T16:07:00Z" w:initials="SG">
     <w:p>
       <w:pPr>
         <w:pStyle w:val="CommentText"/>
@@ -38260,15 +37961,23 @@
         <w:annotationRef/>
       </w:r>
       <w:r>
-        <w:t>Are both the Ar and target a plasma? Or is it just the target atoms?</w:t>
-      </w:r>
-    </w:p>
+        <w:t xml:space="preserve">Hardness is tired to wear residence in a few source. Can probably add in those sources. </w:t>
+      </w:r>
+    </w:p>
+  </w:comment>
+  <w:comment w:id="54" w:author="Scott Gleason" w:date="2014-06-16T10:14:00Z" w:initials="SG">
     <w:p>
       <w:pPr>
         <w:pStyle w:val="CommentText"/>
       </w:pPr>
       <w:r>
-        <w:t xml:space="preserve">Is the target plasma ‘neutral’ charge? </w:t>
+        <w:rPr>
+          <w:rStyle w:val="CommentReference"/>
+        </w:rPr>
+        <w:annotationRef/>
+      </w:r>
+      <w:r>
+        <w:t>Are both the Ar and target a plasma? Or is it just the target atoms?</w:t>
       </w:r>
     </w:p>
     <w:p>
@@ -38276,27 +37985,19 @@
         <w:pStyle w:val="CommentText"/>
       </w:pPr>
       <w:r>
-        <w:t>Is the material not caught in the field because the momentum overcomes it?</w:t>
-      </w:r>
-    </w:p>
-  </w:comment>
-  <w:comment w:id="53" w:author="Scott Gleason" w:date="2014-06-24T16:22:00Z" w:initials="SG">
+        <w:t xml:space="preserve">Is the target plasma ‘neutral’ charge? </w:t>
+      </w:r>
+    </w:p>
     <w:p>
       <w:pPr>
         <w:pStyle w:val="CommentText"/>
       </w:pPr>
       <w:r>
-        <w:rPr>
-          <w:rStyle w:val="CommentReference"/>
-        </w:rPr>
-        <w:annotationRef/>
-      </w:r>
-      <w:r>
-        <w:t xml:space="preserve">Are atoms dislodge as a plasma or are they plasma-ised in the field? </w:t>
+        <w:t>Is the material not caught in the field because the momentum overcomes it?</w:t>
       </w:r>
     </w:p>
   </w:comment>
-  <w:comment w:id="58" w:author="Scott Gleason" w:date="2014-06-18T16:29:00Z" w:initials="SG">
+  <w:comment w:id="55" w:author="Scott Gleason" w:date="2014-06-24T16:22:00Z" w:initials="SG">
     <w:p>
       <w:pPr>
         <w:pStyle w:val="CommentText"/>
@@ -38308,59 +38009,59 @@
         <w:annotationRef/>
       </w:r>
       <w:r>
-        <w:t xml:space="preserve">Find more sources to back this up. </w:t>
-      </w:r>
-    </w:p>
+        <w:t xml:space="preserve">Are atoms dislodge as a plasma or are they plasma-ised in the field? </w:t>
+      </w:r>
+    </w:p>
+  </w:comment>
+  <w:comment w:id="60" w:author="Scott Gleason" w:date="2014-06-18T16:29:00Z" w:initials="SG">
     <w:p>
       <w:pPr>
         <w:pStyle w:val="CommentText"/>
       </w:pPr>
       <w:r>
-        <w:t xml:space="preserve">Jake got closer to this conclusion, but did not quite make it. </w:t>
-      </w:r>
-    </w:p>
-  </w:comment>
-  <w:comment w:id="60" w:author="Scott Gleason" w:date="2014-06-26T17:41:00Z" w:initials="SG">
+        <w:rPr>
+          <w:rStyle w:val="CommentReference"/>
+        </w:rPr>
+        <w:annotationRef/>
+      </w:r>
+      <w:r>
+        <w:t xml:space="preserve">Find more sources to back this up. </w:t>
+      </w:r>
+    </w:p>
     <w:p>
       <w:pPr>
         <w:pStyle w:val="CommentText"/>
       </w:pPr>
       <w:r>
-        <w:rPr>
-          <w:rStyle w:val="CommentReference"/>
-        </w:rPr>
-        <w:annotationRef/>
-      </w:r>
-      <w:r>
-        <w:t xml:space="preserve">Can you do this to make it clear these are ‘combination sputtering’ references? </w:t>
-      </w:r>
-    </w:p>
+        <w:t xml:space="preserve">Jake got closer to this conclusion, but did not quite make it. </w:t>
+      </w:r>
+    </w:p>
+  </w:comment>
+  <w:comment w:id="62" w:author="Scott Gleason" w:date="2014-06-26T17:41:00Z" w:initials="SG">
     <w:p>
       <w:pPr>
         <w:pStyle w:val="CommentText"/>
       </w:pPr>
       <w:r>
-        <w:t>Or do they have to go at the end of the sentence where this information will be lost?</w:t>
-      </w:r>
-    </w:p>
-  </w:comment>
-  <w:comment w:id="66" w:author="Scott Gleason" w:date="2014-10-17T17:06:00Z" w:initials="SG">
+        <w:rPr>
+          <w:rStyle w:val="CommentReference"/>
+        </w:rPr>
+        <w:annotationRef/>
+      </w:r>
+      <w:r>
+        <w:t xml:space="preserve">Can you do this to make it clear these are ‘combination sputtering’ references? </w:t>
+      </w:r>
+    </w:p>
     <w:p>
       <w:pPr>
         <w:pStyle w:val="CommentText"/>
       </w:pPr>
       <w:r>
-        <w:rPr>
-          <w:rStyle w:val="CommentReference"/>
-        </w:rPr>
-        <w:annotationRef/>
-      </w:r>
-      <w:r>
-        <w:t>SMG corrosion has not been studied!!!</w:t>
+        <w:t>Or do they have to go at the end of the sentence where this information will be lost?</w:t>
       </w:r>
     </w:p>
   </w:comment>
-  <w:comment w:id="67" w:author="Scott Gleason" w:date="2015-04-27T11:35:00Z" w:initials="SG">
+  <w:comment w:id="68" w:author="Scott Gleason" w:date="2014-10-17T17:06:00Z" w:initials="SG">
     <w:p>
       <w:pPr>
         <w:pStyle w:val="CommentText"/>
@@ -38372,11 +38073,11 @@
         <w:annotationRef/>
       </w:r>
       <w:r>
-        <w:t>Ideal Tsub may exist because high temp atoms behave like liquid on the surface and are thus quenched. This is not a true deposition then (gas to solid). See Yu’s paper</w:t>
+        <w:t>SMG corrosion has not been studied!!!</w:t>
       </w:r>
     </w:p>
   </w:comment>
-  <w:comment w:id="68" w:author="Scott Gleason" w:date="2015-04-08T14:26:00Z" w:initials="SG">
+  <w:comment w:id="69" w:author="Scott Gleason" w:date="2015-04-27T11:35:00Z" w:initials="SG">
     <w:p>
       <w:pPr>
         <w:pStyle w:val="CommentText"/>
@@ -38388,11 +38089,11 @@
         <w:annotationRef/>
       </w:r>
       <w:r>
-        <w:t>Normally would expect faster cooled glass to be less dense. Check this.</w:t>
+        <w:t>Ideal Tsub may exist because high temp atoms behave like liquid on the surface and are thus quenched. This is not a true deposition then (gas to solid). See Yu’s paper</w:t>
       </w:r>
     </w:p>
   </w:comment>
-  <w:comment w:id="69" w:author="Scott Gleason" w:date="2014-11-24T14:38:00Z" w:initials="SG">
+  <w:comment w:id="70" w:author="Scott Gleason" w:date="2015-04-08T14:26:00Z" w:initials="SG">
     <w:p>
       <w:pPr>
         <w:pStyle w:val="CommentText"/>
@@ -38404,11 +38105,11 @@
         <w:annotationRef/>
       </w:r>
       <w:r>
-        <w:t>Can probably cut this so next section is less redundant</w:t>
+        <w:t>Normally would expect faster cooled glass to be less dense. Check this.</w:t>
       </w:r>
     </w:p>
   </w:comment>
-  <w:comment w:id="72" w:author="Scott Gleason" w:date="2014-10-06T10:56:00Z" w:initials="SG">
+  <w:comment w:id="71" w:author="Scott Gleason" w:date="2014-11-24T14:38:00Z" w:initials="SG">
     <w:p>
       <w:pPr>
         <w:pStyle w:val="CommentText"/>
@@ -38420,147 +38121,147 @@
         <w:annotationRef/>
       </w:r>
       <w:r>
-        <w:t>Add more sources here</w:t>
-      </w:r>
-      <w:r>
-        <w:t xml:space="preserve">. </w:t>
-      </w:r>
-    </w:p>
+        <w:t>Can probably cut this so next section is less redundant</w:t>
+      </w:r>
+    </w:p>
+  </w:comment>
+  <w:comment w:id="73" w:author="Scott Gleason" w:date="2014-10-06T10:56:00Z" w:initials="SG">
     <w:p>
       <w:pPr>
         <w:pStyle w:val="CommentText"/>
       </w:pPr>
+      <w:r>
+        <w:rPr>
+          <w:rStyle w:val="CommentReference"/>
+        </w:rPr>
+        <w:annotationRef/>
+      </w:r>
+      <w:r>
+        <w:t>Add more sources here</w:t>
+      </w:r>
+      <w:r>
+        <w:t xml:space="preserve">. </w:t>
+      </w:r>
     </w:p>
     <w:p>
       <w:pPr>
         <w:pStyle w:val="CommentText"/>
       </w:pPr>
-      <w:r>
-        <w:t>Number 26 (Middle ref in next sentence)?</w:t>
-      </w:r>
-    </w:p>
-  </w:comment>
-  <w:comment w:id="73" w:author="Scott Gleason" w:date="2014-06-30T15:04:00Z" w:initials="SG">
-    <w:p>
-      <w:pPr>
-        <w:rPr>
-          <w:rFonts w:eastAsia="Times New Roman"/>
-          <w:lang w:eastAsia="en-AU"/>
-        </w:rPr>
-      </w:pPr>
-      <w:r>
-        <w:rPr>
-          <w:rStyle w:val="CommentReference"/>
-        </w:rPr>
-        <w:annotationRef/>
-      </w:r>
-      <w:r>
-        <w:rPr>
-          <w:rFonts w:eastAsia="Times New Roman"/>
-          <w:lang w:eastAsia="en-AU"/>
-        </w:rPr>
-        <w:t>The optimal range may be below Tg because surface atom can move as fast as the SCL at lowe</w:t>
-      </w:r>
-      <w:r>
-        <w:rPr>
-          <w:rFonts w:eastAsia="Times New Roman"/>
-          <w:lang w:eastAsia="en-AU"/>
-        </w:rPr>
-        <w:t xml:space="preserve">r temps (still being debated). </w:t>
-      </w:r>
-      <w:r>
-        <w:rPr>
-          <w:rFonts w:eastAsia="Times New Roman"/>
-          <w:lang w:eastAsia="en-AU"/>
-        </w:rPr>
-        <w:t>This may be why metallic glass has the lowest optimal temp range and time to from ultrastable glass (ie less energy for molecules/atoms to relax or reac</w:t>
-      </w:r>
-      <w:r>
-        <w:rPr>
-          <w:rFonts w:eastAsia="Times New Roman"/>
-          <w:lang w:eastAsia="en-AU"/>
-        </w:rPr>
-        <w:t xml:space="preserve">h ultrastable configurations). </w:t>
-      </w:r>
-      <w:r>
-        <w:rPr>
-          <w:rFonts w:eastAsia="Times New Roman"/>
-          <w:lang w:eastAsia="en-AU"/>
-        </w:rPr>
-        <w:fldChar w:fldCharType="begin"/>
-      </w:r>
-      <w:r>
-        <w:rPr>
-          <w:rFonts w:eastAsia="Times New Roman"/>
-          <w:lang w:eastAsia="en-AU"/>
-        </w:rPr>
-        <w:instrText xml:space="preserve"> ADDIN EN.CITE &lt;EndNote&gt;&lt;Cite&gt;&lt;Author&gt;Yu&lt;/Author&gt;&lt;Year&gt;2013&lt;/Year&gt;&lt;RecNum&gt;17&lt;/RecNum&gt;&lt;record&gt;&lt;rec-number&gt;17&lt;/rec-number&gt;&lt;foreign-keys&gt;&lt;key app="EN" db-id="pp9ztr5rp0w99besv0nvs2ti09e99ssw2r00" timestamp="1399252331"&gt;17&lt;/key&gt;&lt;/foreign-keys&gt;&lt;ref-type name="Journal Article"&gt;17&lt;/ref-type&gt;&lt;contributors&gt;&lt;authors&gt;&lt;author&gt;Yu, Hai-Bin&lt;/author&gt;&lt;author&gt;Luo, Yuansu&lt;/author&gt;&lt;author&gt;Samwer, Konrad&lt;/author&gt;&lt;/authors&gt;&lt;/contributors&gt;&lt;titles&gt;&lt;title&gt;Ultrastable Metallic Glass&lt;/title&gt;&lt;secondary-title&gt;Advanced Materials&lt;/secondary-title&gt;&lt;/titles&gt;&lt;periodical&gt;&lt;full-title&gt;Advanced Materials&lt;/full-title&gt;&lt;/periodical&gt;&lt;pages&gt;5904-5908&lt;/pages&gt;&lt;volume&gt;25&lt;/volume&gt;&lt;number&gt;41&lt;/number&gt;&lt;keywords&gt;&lt;keyword&gt;metallic glass&lt;/keyword&gt;&lt;keyword&gt;stability&lt;/keyword&gt;&lt;keyword&gt;fragility&lt;/keyword&gt;&lt;keyword&gt;potential energy landscape&lt;/keyword&gt;&lt;/keywords&gt;&lt;dates&gt;&lt;year&gt;2013&lt;/year&gt;&lt;/dates&gt;&lt;isbn&gt;1521-4095&lt;/isbn&gt;&lt;urls&gt;&lt;related-urls&gt;&lt;url&gt;http://dx.doi.org/10.1002/adma.201302700&lt;/url&gt;&lt;/related-urls&gt;&lt;/urls&gt;&lt;electronic-resource-num&gt;10.1002/adma.201302700&lt;/electronic-resource-num&gt;&lt;/record&gt;&lt;/Cite&gt;&lt;/EndNote&gt;</w:instrText>
-      </w:r>
-      <w:r>
-        <w:rPr>
-          <w:rFonts w:eastAsia="Times New Roman"/>
-          <w:lang w:eastAsia="en-AU"/>
-        </w:rPr>
-        <w:fldChar w:fldCharType="separate"/>
-      </w:r>
-      <w:r>
-        <w:rPr>
-          <w:rFonts w:eastAsia="Times New Roman"/>
-          <w:noProof/>
-          <w:lang w:eastAsia="en-AU"/>
-        </w:rPr>
-        <w:t>{Yu, 2013 #17}</w:t>
-      </w:r>
-      <w:r>
-        <w:rPr>
-          <w:rFonts w:eastAsia="Times New Roman"/>
-          <w:lang w:eastAsia="en-AU"/>
-        </w:rPr>
-        <w:fldChar w:fldCharType="end"/>
-      </w:r>
-    </w:p>
-  </w:comment>
-  <w:comment w:id="74" w:author="Scott Gleason" w:date="2014-06-25T12:14:00Z" w:initials="SG">
+    </w:p>
     <w:p>
       <w:pPr>
         <w:pStyle w:val="CommentText"/>
       </w:pPr>
       <w:r>
+        <w:t>Number 26 (Middle ref in next sentence)?</w:t>
+      </w:r>
+    </w:p>
+  </w:comment>
+  <w:comment w:id="74" w:author="Scott Gleason" w:date="2014-06-30T15:04:00Z" w:initials="SG">
+    <w:p>
+      <w:pPr>
+        <w:rPr>
+          <w:rFonts w:eastAsia="Times New Roman"/>
+          <w:lang w:eastAsia="en-AU"/>
+        </w:rPr>
+      </w:pPr>
+      <w:r>
         <w:rPr>
           <w:rStyle w:val="CommentReference"/>
         </w:rPr>
         <w:annotationRef/>
       </w:r>
       <w:r>
-        <w:t xml:space="preserve">Dawson reference other papers before this, but made the conclusion. Can I site him, or should I go to his source material? </w:t>
-      </w:r>
-    </w:p>
+        <w:rPr>
+          <w:rFonts w:eastAsia="Times New Roman"/>
+          <w:lang w:eastAsia="en-AU"/>
+        </w:rPr>
+        <w:t>The optimal range may be below Tg because surface atom can move as fast as the SCL at lowe</w:t>
+      </w:r>
+      <w:r>
+        <w:rPr>
+          <w:rFonts w:eastAsia="Times New Roman"/>
+          <w:lang w:eastAsia="en-AU"/>
+        </w:rPr>
+        <w:t xml:space="preserve">r temps (still being debated). </w:t>
+      </w:r>
+      <w:r>
+        <w:rPr>
+          <w:rFonts w:eastAsia="Times New Roman"/>
+          <w:lang w:eastAsia="en-AU"/>
+        </w:rPr>
+        <w:t>This may be why metallic glass has the lowest optimal temp range and time to from ultrastable glass (ie less energy for molecules/atoms to relax or reac</w:t>
+      </w:r>
+      <w:r>
+        <w:rPr>
+          <w:rFonts w:eastAsia="Times New Roman"/>
+          <w:lang w:eastAsia="en-AU"/>
+        </w:rPr>
+        <w:t xml:space="preserve">h ultrastable configurations). </w:t>
+      </w:r>
+      <w:r>
+        <w:rPr>
+          <w:rFonts w:eastAsia="Times New Roman"/>
+          <w:lang w:eastAsia="en-AU"/>
+        </w:rPr>
+        <w:fldChar w:fldCharType="begin"/>
+      </w:r>
+      <w:r>
+        <w:rPr>
+          <w:rFonts w:eastAsia="Times New Roman"/>
+          <w:lang w:eastAsia="en-AU"/>
+        </w:rPr>
+        <w:instrText xml:space="preserve"> ADDIN EN.CITE &lt;EndNote&gt;&lt;Cite&gt;&lt;Author&gt;Yu&lt;/Author&gt;&lt;Year&gt;2013&lt;/Year&gt;&lt;RecNum&gt;17&lt;/RecNum&gt;&lt;record&gt;&lt;rec-number&gt;17&lt;/rec-number&gt;&lt;foreign-keys&gt;&lt;key app="EN" db-id="pp9ztr5rp0w99besv0nvs2ti09e99ssw2r00" timestamp="1399252331"&gt;17&lt;/key&gt;&lt;/foreign-keys&gt;&lt;ref-type name="Journal Article"&gt;17&lt;/ref-type&gt;&lt;contributors&gt;&lt;authors&gt;&lt;author&gt;Yu, Hai-Bin&lt;/author&gt;&lt;author&gt;Luo, Yuansu&lt;/author&gt;&lt;author&gt;Samwer, Konrad&lt;/author&gt;&lt;/authors&gt;&lt;/contributors&gt;&lt;titles&gt;&lt;title&gt;Ultrastable Metallic Glass&lt;/title&gt;&lt;secondary-title&gt;Advanced Materials&lt;/secondary-title&gt;&lt;/titles&gt;&lt;periodical&gt;&lt;full-title&gt;Advanced Materials&lt;/full-title&gt;&lt;/periodical&gt;&lt;pages&gt;5904-5908&lt;/pages&gt;&lt;volume&gt;25&lt;/volume&gt;&lt;number&gt;41&lt;/number&gt;&lt;keywords&gt;&lt;keyword&gt;metallic glass&lt;/keyword&gt;&lt;keyword&gt;stability&lt;/keyword&gt;&lt;keyword&gt;fragility&lt;/keyword&gt;&lt;keyword&gt;potential energy landscape&lt;/keyword&gt;&lt;/keywords&gt;&lt;dates&gt;&lt;year&gt;2013&lt;/year&gt;&lt;/dates&gt;&lt;isbn&gt;1521-4095&lt;/isbn&gt;&lt;urls&gt;&lt;related-urls&gt;&lt;url&gt;http://dx.doi.org/10.1002/adma.201302700&lt;/url&gt;&lt;/related-urls&gt;&lt;/urls&gt;&lt;electronic-resource-num&gt;10.1002/adma.201302700&lt;/electronic-resource-num&gt;&lt;/record&gt;&lt;/Cite&gt;&lt;/EndNote&gt;</w:instrText>
+      </w:r>
+      <w:r>
+        <w:rPr>
+          <w:rFonts w:eastAsia="Times New Roman"/>
+          <w:lang w:eastAsia="en-AU"/>
+        </w:rPr>
+        <w:fldChar w:fldCharType="separate"/>
+      </w:r>
+      <w:r>
+        <w:rPr>
+          <w:rFonts w:eastAsia="Times New Roman"/>
+          <w:noProof/>
+          <w:lang w:eastAsia="en-AU"/>
+        </w:rPr>
+        <w:t>{Yu, 2013 #17}</w:t>
+      </w:r>
+      <w:r>
+        <w:rPr>
+          <w:rFonts w:eastAsia="Times New Roman"/>
+          <w:lang w:eastAsia="en-AU"/>
+        </w:rPr>
+        <w:fldChar w:fldCharType="end"/>
+      </w:r>
+    </w:p>
+  </w:comment>
+  <w:comment w:id="75" w:author="Scott Gleason" w:date="2014-06-25T12:14:00Z" w:initials="SG">
     <w:p>
       <w:pPr>
         <w:pStyle w:val="CommentText"/>
       </w:pPr>
       <w:r>
-        <w:t xml:space="preserve">Check the “Tg &amp; Tf paper” as it should have first principles reference to this. </w:t>
-      </w:r>
-    </w:p>
-  </w:comment>
-  <w:comment w:id="75" w:author="Scott Gleason" w:date="2014-07-11T14:46:00Z" w:initials="SG">
+        <w:rPr>
+          <w:rStyle w:val="CommentReference"/>
+        </w:rPr>
+        <w:annotationRef/>
+      </w:r>
+      <w:r>
+        <w:t xml:space="preserve">Dawson reference other papers before this, but made the conclusion. Can I site him, or should I go to his source material? </w:t>
+      </w:r>
+    </w:p>
     <w:p>
       <w:pPr>
         <w:pStyle w:val="CommentText"/>
       </w:pPr>
       <w:r>
-        <w:rPr>
-          <w:rStyle w:val="CommentReference"/>
-        </w:rPr>
-        <w:annotationRef/>
-      </w:r>
-      <w:r>
-        <w:t xml:space="preserve">Organic or molecular? </w:t>
+        <w:t xml:space="preserve">Check the “Tg &amp; Tf paper” as it should have first principles reference to this. </w:t>
       </w:r>
     </w:p>
   </w:comment>
-  <w:comment w:id="80" w:author="Scott Gleason" w:date="2014-11-24T14:57:00Z" w:initials="SG">
+  <w:comment w:id="76" w:author="Scott Gleason" w:date="2014-07-11T14:46:00Z" w:initials="SG">
     <w:p>
       <w:pPr>
         <w:pStyle w:val="CommentText"/>
@@ -38572,11 +38273,11 @@
         <w:annotationRef/>
       </w:r>
       <w:r>
-        <w:t>Find a proper/ full definition of Tf!</w:t>
+        <w:t xml:space="preserve">Organic or molecular? </w:t>
       </w:r>
     </w:p>
   </w:comment>
-  <w:comment w:id="81" w:author="Scott Gleason" w:date="2014-10-01T16:23:00Z" w:initials="SG">
+  <w:comment w:id="81" w:author="Scott Gleason" w:date="2014-11-24T14:57:00Z" w:initials="SG">
     <w:p>
       <w:pPr>
         <w:pStyle w:val="CommentText"/>
@@ -38588,11 +38289,11 @@
         <w:annotationRef/>
       </w:r>
       <w:r>
-        <w:t xml:space="preserve">Tf measures enthalpy. I.e. High Tf means higher enthalpy. </w:t>
+        <w:t>Find a proper/ full definition of Tf!</w:t>
       </w:r>
     </w:p>
   </w:comment>
-  <w:comment w:id="86" w:author="Scott Gleason" w:date="2014-06-30T14:12:00Z" w:initials="SG">
+  <w:comment w:id="82" w:author="Scott Gleason" w:date="2014-10-01T16:23:00Z" w:initials="SG">
     <w:p>
       <w:pPr>
         <w:pStyle w:val="CommentText"/>
@@ -38604,11 +38305,11 @@
         <w:annotationRef/>
       </w:r>
       <w:r>
-        <w:t xml:space="preserve">Have some other references around this point. Should have a look at them. </w:t>
+        <w:t xml:space="preserve">Tf measures enthalpy. I.e. High Tf means higher enthalpy. </w:t>
       </w:r>
     </w:p>
   </w:comment>
-  <w:comment w:id="90" w:author="Scott Gleason" w:date="2014-10-01T16:26:00Z" w:initials="SG">
+  <w:comment w:id="87" w:author="Scott Gleason" w:date="2014-06-30T14:12:00Z" w:initials="SG">
     <w:p>
       <w:pPr>
         <w:pStyle w:val="CommentText"/>
@@ -38620,15 +38321,11 @@
         <w:annotationRef/>
       </w:r>
       <w:r>
-        <w:t>Tf was used in enthalpy before</w:t>
-      </w:r>
-      <w:r>
-        <w:br/>
-        <w:t xml:space="preserve">Should this be ‘enthalpy’ instead of ‘entropy’? </w:t>
+        <w:t xml:space="preserve">Have some other references around this point. Should have a look at them. </w:t>
       </w:r>
     </w:p>
   </w:comment>
-  <w:comment w:id="95" w:author="Scott Gleason" w:date="2014-11-21T10:51:00Z" w:initials="SG">
+  <w:comment w:id="91" w:author="Scott Gleason" w:date="2014-10-01T16:26:00Z" w:initials="SG">
     <w:p>
       <w:pPr>
         <w:pStyle w:val="CommentText"/>
@@ -38640,14 +38337,15 @@
         <w:annotationRef/>
       </w:r>
       <w:r>
-        <w:t>Nakamaya</w:t>
-      </w:r>
-      <w:r>
-        <w:t xml:space="preserve"> paper has a similar conclusion. Try to combine here. </w:t>
+        <w:t>Tf was used in enthalpy before</w:t>
+      </w:r>
+      <w:r>
+        <w:br/>
+        <w:t xml:space="preserve">Should this be ‘enthalpy’ instead of ‘entropy’? </w:t>
       </w:r>
     </w:p>
   </w:comment>
-  <w:comment w:id="96" w:author="Scott Gleason" w:date="2014-11-21T10:52:00Z" w:initials="SG">
+  <w:comment w:id="96" w:author="Scott Gleason" w:date="2014-11-21T10:51:00Z" w:initials="SG">
     <w:p>
       <w:pPr>
         <w:pStyle w:val="CommentText"/>
@@ -38659,11 +38357,14 @@
         <w:annotationRef/>
       </w:r>
       <w:r>
-        <w:t xml:space="preserve">Conclusion made by other paper, but for ‘dense’ glasses. </w:t>
+        <w:t>Nakamaya</w:t>
+      </w:r>
+      <w:r>
+        <w:t xml:space="preserve"> paper has a similar conclusion. Try to combine here. </w:t>
       </w:r>
     </w:p>
   </w:comment>
-  <w:comment w:id="97" w:author="Scott Gleason" w:date="2014-11-19T16:34:00Z" w:initials="SG">
+  <w:comment w:id="97" w:author="Scott Gleason" w:date="2014-11-21T10:52:00Z" w:initials="SG">
     <w:p>
       <w:pPr>
         <w:pStyle w:val="CommentText"/>
@@ -38675,40 +38376,40 @@
         <w:annotationRef/>
       </w:r>
       <w:r>
-        <w:t>Angell paper says m=40 is the lower limit for SMGs. This is about Yu’s m value…</w:t>
-      </w:r>
-    </w:p>
+        <w:t xml:space="preserve">Conclusion made by other paper, but for ‘dense’ glasses. </w:t>
+      </w:r>
+    </w:p>
+  </w:comment>
+  <w:comment w:id="98" w:author="Scott Gleason" w:date="2014-11-19T16:34:00Z" w:initials="SG">
     <w:p>
       <w:pPr>
         <w:pStyle w:val="CommentText"/>
       </w:pPr>
+      <w:r>
+        <w:rPr>
+          <w:rStyle w:val="CommentReference"/>
+        </w:rPr>
+        <w:annotationRef/>
+      </w:r>
+      <w:r>
+        <w:t>Angell paper says m=40 is the lower limit for SMGs. This is about Yu’s m value…</w:t>
+      </w:r>
     </w:p>
     <w:p>
       <w:pPr>
         <w:pStyle w:val="CommentText"/>
       </w:pPr>
-      <w:r>
-        <w:t>Re-read both papers are rewrite this section.</w:t>
-      </w:r>
-    </w:p>
-  </w:comment>
-  <w:comment w:id="101" w:author="Scott Gleason" w:date="2014-09-29T11:57:00Z" w:initials="SG">
+    </w:p>
     <w:p>
       <w:pPr>
         <w:pStyle w:val="CommentText"/>
       </w:pPr>
       <w:r>
-        <w:rPr>
-          <w:rStyle w:val="CommentReference"/>
-        </w:rPr>
-        <w:annotationRef/>
-      </w:r>
-      <w:r>
-        <w:t xml:space="preserve">Assuming this based on the definition. </w:t>
+        <w:t>Re-read both papers are rewrite this section.</w:t>
       </w:r>
     </w:p>
   </w:comment>
-  <w:comment w:id="103" w:author="Scott Gleason" w:date="2015-01-05T14:59:00Z" w:initials="SG">
+  <w:comment w:id="102" w:author="Scott Gleason" w:date="2014-09-29T11:57:00Z" w:initials="SG">
     <w:p>
       <w:pPr>
         <w:pStyle w:val="CommentText"/>
@@ -38720,11 +38421,11 @@
         <w:annotationRef/>
       </w:r>
       <w:r>
-        <w:t>Normally glass only have SRO. Crystals have LRO (Donald S. of MIT)</w:t>
+        <w:t xml:space="preserve">Assuming this based on the definition. </w:t>
       </w:r>
     </w:p>
   </w:comment>
-  <w:comment w:id="104" w:author="Scott Gleason" w:date="2014-10-06T11:41:00Z" w:initials="SG">
+  <w:comment w:id="104" w:author="Scott Gleason" w:date="2015-01-05T14:59:00Z" w:initials="SG">
     <w:p>
       <w:pPr>
         <w:pStyle w:val="CommentText"/>
@@ -38736,11 +38437,11 @@
         <w:annotationRef/>
       </w:r>
       <w:r>
-        <w:t xml:space="preserve">Not sure if the metaphor adds anything. </w:t>
+        <w:t>Normally glass only have SRO. Crystals have LRO (Donald S. of MIT)</w:t>
       </w:r>
     </w:p>
   </w:comment>
-  <w:comment w:id="106" w:author="Scott Gleason" w:date="2014-11-17T17:40:00Z" w:initials="SG">
+  <w:comment w:id="105" w:author="Scott Gleason" w:date="2014-10-06T11:41:00Z" w:initials="SG">
     <w:p>
       <w:pPr>
         <w:pStyle w:val="CommentText"/>
@@ -38752,154 +38453,154 @@
         <w:annotationRef/>
       </w:r>
       <w:r>
-        <w:t xml:space="preserve">Would even slower rates produce SMG? </w:t>
-      </w:r>
-    </w:p>
+        <w:t xml:space="preserve">Not sure if the metaphor adds anything. </w:t>
+      </w:r>
+    </w:p>
+  </w:comment>
+  <w:comment w:id="107" w:author="Scott Gleason" w:date="2014-11-17T17:40:00Z" w:initials="SG">
     <w:p>
       <w:pPr>
         <w:pStyle w:val="CommentText"/>
       </w:pPr>
       <w:r>
-        <w:t xml:space="preserve">Check their parameters again. </w:t>
-      </w:r>
-    </w:p>
-  </w:comment>
-  <w:comment w:id="111" w:author="Scott Gleason" w:date="2014-11-13T16:37:00Z" w:initials="SG">
-    <w:p>
-      <w:pPr>
-        <w:rPr>
-          <w:b/>
-        </w:rPr>
-      </w:pPr>
-      <w:r>
         <w:rPr>
           <w:rStyle w:val="CommentReference"/>
         </w:rPr>
         <w:annotationRef/>
       </w:r>
       <w:r>
-        <w:rPr>
-          <w:b/>
-        </w:rPr>
-        <w:t>Outline for 3.4</w:t>
-      </w:r>
-    </w:p>
-    <w:p>
-      <w:pPr>
-        <w:ind w:left="720"/>
-        <w:rPr>
-          <w:b/>
-        </w:rPr>
-      </w:pPr>
-      <w:r>
-        <w:rPr>
-          <w:b/>
-        </w:rPr>
-        <w:t>Human Body bio-compatibility requirements</w:t>
-      </w:r>
-    </w:p>
-    <w:p>
-      <w:pPr>
-        <w:ind w:left="720"/>
-        <w:rPr>
-          <w:b/>
-        </w:rPr>
-      </w:pPr>
-      <w:r>
-        <w:rPr>
-          <w:b/>
-        </w:rPr>
-        <w:t>Current bio-material limitations</w:t>
-      </w:r>
-    </w:p>
-    <w:p>
-      <w:pPr>
-        <w:ind w:left="720"/>
-        <w:rPr>
-          <w:b/>
-        </w:rPr>
-      </w:pPr>
-      <w:r>
-        <w:rPr>
-          <w:b/>
-        </w:rPr>
-        <w:t>Constant elements rolls in body</w:t>
-      </w:r>
-    </w:p>
-    <w:p>
-      <w:pPr>
-        <w:ind w:left="720"/>
-        <w:rPr>
-          <w:b/>
-        </w:rPr>
-      </w:pPr>
-      <w:r>
-        <w:rPr>
-          <w:b/>
-        </w:rPr>
-        <w:t>Corrosion</w:t>
-      </w:r>
-    </w:p>
-    <w:p>
-      <w:pPr>
-        <w:ind w:left="720"/>
-        <w:rPr>
-          <w:b/>
-        </w:rPr>
-      </w:pPr>
-      <w:r>
-        <w:rPr>
-          <w:b/>
-        </w:rPr>
-        <w:t xml:space="preserve">Hydrogen evolution </w:t>
-      </w:r>
-    </w:p>
-    <w:p>
-      <w:pPr>
-        <w:ind w:left="720"/>
-        <w:rPr>
-          <w:b/>
-        </w:rPr>
-      </w:pPr>
-      <w:r>
-        <w:rPr>
-          <w:b/>
-        </w:rPr>
-        <w:t xml:space="preserve">Pitting corrosion </w:t>
-      </w:r>
-    </w:p>
-    <w:p>
-      <w:pPr>
-        <w:ind w:left="720"/>
-        <w:rPr>
-          <w:b/>
-        </w:rPr>
-      </w:pPr>
-      <w:r>
-        <w:rPr>
-          <w:b/>
-        </w:rPr>
-        <w:t>Cell viability testing?</w:t>
-      </w:r>
-    </w:p>
-  </w:comment>
-  <w:comment w:id="115" w:author="Scott Gleason" w:date="2014-11-14T11:53:00Z" w:initials="SG">
+        <w:t xml:space="preserve">Would even slower rates produce SMG? </w:t>
+      </w:r>
+    </w:p>
     <w:p>
       <w:pPr>
         <w:pStyle w:val="CommentText"/>
       </w:pPr>
       <w:r>
+        <w:t xml:space="preserve">Check their parameters again. </w:t>
+      </w:r>
+    </w:p>
+  </w:comment>
+  <w:comment w:id="112" w:author="Scott Gleason" w:date="2014-11-13T16:37:00Z" w:initials="SG">
+    <w:p>
+      <w:pPr>
+        <w:rPr>
+          <w:b/>
+        </w:rPr>
+      </w:pPr>
+      <w:r>
         <w:rPr>
           <w:rStyle w:val="CommentReference"/>
         </w:rPr>
         <w:annotationRef/>
       </w:r>
       <w:r>
-        <w:t>Review article reference. Go back and add in the original reference later.</w:t>
+        <w:rPr>
+          <w:b/>
+        </w:rPr>
+        <w:t>Outline for 3.4</w:t>
+      </w:r>
+    </w:p>
+    <w:p>
+      <w:pPr>
+        <w:ind w:left="720"/>
+        <w:rPr>
+          <w:b/>
+        </w:rPr>
+      </w:pPr>
+      <w:r>
+        <w:rPr>
+          <w:b/>
+        </w:rPr>
+        <w:t>Human Body bio-compatibility requirements</w:t>
+      </w:r>
+    </w:p>
+    <w:p>
+      <w:pPr>
+        <w:ind w:left="720"/>
+        <w:rPr>
+          <w:b/>
+        </w:rPr>
+      </w:pPr>
+      <w:r>
+        <w:rPr>
+          <w:b/>
+        </w:rPr>
+        <w:t>Current bio-material limitations</w:t>
+      </w:r>
+    </w:p>
+    <w:p>
+      <w:pPr>
+        <w:ind w:left="720"/>
+        <w:rPr>
+          <w:b/>
+        </w:rPr>
+      </w:pPr>
+      <w:r>
+        <w:rPr>
+          <w:b/>
+        </w:rPr>
+        <w:t>Constant elements rolls in body</w:t>
+      </w:r>
+    </w:p>
+    <w:p>
+      <w:pPr>
+        <w:ind w:left="720"/>
+        <w:rPr>
+          <w:b/>
+        </w:rPr>
+      </w:pPr>
+      <w:r>
+        <w:rPr>
+          <w:b/>
+        </w:rPr>
+        <w:t>Corrosion</w:t>
+      </w:r>
+    </w:p>
+    <w:p>
+      <w:pPr>
+        <w:ind w:left="720"/>
+        <w:rPr>
+          <w:b/>
+        </w:rPr>
+      </w:pPr>
+      <w:r>
+        <w:rPr>
+          <w:b/>
+        </w:rPr>
+        <w:t xml:space="preserve">Hydrogen evolution </w:t>
+      </w:r>
+    </w:p>
+    <w:p>
+      <w:pPr>
+        <w:ind w:left="720"/>
+        <w:rPr>
+          <w:b/>
+        </w:rPr>
+      </w:pPr>
+      <w:r>
+        <w:rPr>
+          <w:b/>
+        </w:rPr>
+        <w:t xml:space="preserve">Pitting corrosion </w:t>
+      </w:r>
+    </w:p>
+    <w:p>
+      <w:pPr>
+        <w:ind w:left="720"/>
+        <w:rPr>
+          <w:b/>
+        </w:rPr>
+      </w:pPr>
+      <w:r>
+        <w:rPr>
+          <w:b/>
+        </w:rPr>
+        <w:t>Cell viability testing?</w:t>
       </w:r>
     </w:p>
   </w:comment>
-  <w:comment w:id="116" w:author="Scott Gleason" w:date="2014-11-14T10:29:00Z" w:initials="SG">
+  <w:comment w:id="116" w:author="Scott Gleason" w:date="2014-11-14T11:53:00Z" w:initials="SG">
     <w:p>
       <w:pPr>
         <w:pStyle w:val="CommentText"/>
@@ -38911,11 +38612,11 @@
         <w:annotationRef/>
       </w:r>
       <w:r>
-        <w:t>Should be additional sources to back this.</w:t>
+        <w:t>Review article reference. Go back and add in the original reference later.</w:t>
       </w:r>
     </w:p>
   </w:comment>
-  <w:comment w:id="120" w:author="Scott Gleason" w:date="2014-11-21T11:21:00Z" w:initials="SG">
+  <w:comment w:id="117" w:author="Scott Gleason" w:date="2014-11-14T10:29:00Z" w:initials="SG">
     <w:p>
       <w:pPr>
         <w:pStyle w:val="CommentText"/>
@@ -38927,11 +38628,11 @@
         <w:annotationRef/>
       </w:r>
       <w:r>
-        <w:t xml:space="preserve">May not be the reason. May have to do with electron flow. Re-read Jones Chapter 3 to see what it says. </w:t>
+        <w:t>Should be additional sources to back this.</w:t>
       </w:r>
     </w:p>
   </w:comment>
-  <w:comment w:id="128" w:author="Scott Gleason" w:date="2015-01-05T15:55:00Z" w:initials="SG">
+  <w:comment w:id="121" w:author="Scott Gleason" w:date="2014-11-21T11:21:00Z" w:initials="SG">
     <w:p>
       <w:pPr>
         <w:pStyle w:val="CommentText"/>
@@ -38943,35 +38644,11 @@
         <w:annotationRef/>
       </w:r>
       <w:r>
-        <w:rPr>
-          <w:b/>
-        </w:rPr>
-        <w:t>Expect less pitting in SMGs</w:t>
-      </w:r>
-      <w:r>
-        <w:t xml:space="preserve">, because glass theory says </w:t>
-      </w:r>
-      <w:r>
-        <w:rPr>
-          <w:b/>
-        </w:rPr>
-        <w:t>SMGs should be less dense than normal glass</w:t>
-      </w:r>
-      <w:r>
-        <w:t xml:space="preserve"> (</w:t>
-      </w:r>
-      <w:r>
-        <w:t>see Tg cooling curve</w:t>
-      </w:r>
-      <w:r>
-        <w:t>)</w:t>
-      </w:r>
-      <w:r>
-        <w:t xml:space="preserve">. </w:t>
+        <w:t xml:space="preserve">May not be the reason. May have to do with electron flow. Re-read Jones Chapter 3 to see what it says. </w:t>
       </w:r>
     </w:p>
   </w:comment>
-  <w:comment w:id="131" w:author="Scott Gleason" w:date="2014-12-02T15:21:00Z" w:initials="SG">
+  <w:comment w:id="129" w:author="Scott Gleason" w:date="2015-01-05T15:55:00Z" w:initials="SG">
     <w:p>
       <w:pPr>
         <w:pStyle w:val="CommentText"/>
@@ -38983,11 +38660,51 @@
         <w:annotationRef/>
       </w:r>
       <w:r>
+        <w:rPr>
+          <w:b/>
+        </w:rPr>
+        <w:t>Expect less pitting in SMGs</w:t>
+      </w:r>
+      <w:r>
+        <w:t xml:space="preserve">, because glass theory says </w:t>
+      </w:r>
+      <w:r>
+        <w:rPr>
+          <w:b/>
+        </w:rPr>
+        <w:t>SMGs should be less dense than normal glass</w:t>
+      </w:r>
+      <w:r>
+        <w:t xml:space="preserve"> (</w:t>
+      </w:r>
+      <w:r>
+        <w:t>see Tg cooling curve</w:t>
+      </w:r>
+      <w:r>
+        <w:t>)</w:t>
+      </w:r>
+      <w:r>
+        <w:t xml:space="preserve">. </w:t>
+      </w:r>
+    </w:p>
+  </w:comment>
+  <w:comment w:id="132" w:author="Scott Gleason" w:date="2014-12-02T15:21:00Z" w:initials="SG">
+    <w:p>
+      <w:pPr>
+        <w:pStyle w:val="CommentText"/>
+      </w:pPr>
+      <w:r>
+        <w:rPr>
+          <w:rStyle w:val="CommentReference"/>
+        </w:rPr>
+        <w:annotationRef/>
+      </w:r>
+      <w:r>
         <w:t xml:space="preserve">Casting and deposition compositions to be check via ICP analysis. </w:t>
       </w:r>
     </w:p>
   </w:comment>
-  <w:comment w:id="140" w:author="Scott Gleason" w:date="2015-02-11T17:25:00Z" w:initials="SG">
+  <w:comment w:id="141" w:author="Scott Gleason" w:date="2015-02-11T17:25:00Z" w:initials="SG">
     <w:p>
       <w:pPr>
         <w:pStyle w:val="CommentText"/>
@@ -39055,7 +38772,7 @@
       </w:r>
     </w:p>
   </w:comment>
-  <w:comment w:id="144" w:author="Scott Gleason" w:date="2014-11-18T16:26:00Z" w:initials="SG">
+  <w:comment w:id="145" w:author="Scott Gleason" w:date="2014-11-18T16:26:00Z" w:initials="SG">
     <w:p>
       <w:pPr>
         <w:pStyle w:val="CommentText"/>
@@ -39095,7 +38812,7 @@
       </w:r>
     </w:p>
   </w:comment>
-  <w:comment w:id="148" w:author="Scott Gleason" w:date="2014-11-21T11:41:00Z" w:initials="SG">
+  <w:comment w:id="149" w:author="Scott Gleason" w:date="2014-11-21T11:41:00Z" w:initials="SG">
     <w:p>
       <w:pPr>
         <w:pStyle w:val="CommentText"/>
@@ -39111,7 +38828,7 @@
       </w:r>
     </w:p>
   </w:comment>
-  <w:comment w:id="160" w:author="Scott Gleason" w:date="2015-01-05T16:32:00Z" w:initials="SG">
+  <w:comment w:id="161" w:author="Scott Gleason" w:date="2015-01-05T16:32:00Z" w:initials="SG">
     <w:p>
       <w:pPr>
         <w:pStyle w:val="CommentText"/>
@@ -39135,6 +38852,7 @@
   <w15:commentEx w15:paraId="39F0B3CC" w15:done="0"/>
   <w15:commentEx w15:paraId="036CFD4A" w15:done="0"/>
   <w15:commentEx w15:paraId="781FD331" w15:done="0"/>
+  <w15:commentEx w15:paraId="6D2FD4BF" w15:done="0"/>
   <w15:commentEx w15:paraId="40E8B9F8" w15:done="0"/>
   <w15:commentEx w15:paraId="5348982E" w15:done="0"/>
   <w15:commentEx w15:paraId="03020542" w15:done="0"/>
@@ -39239,7 +38957,7 @@
           <w:rPr>
             <w:noProof/>
           </w:rPr>
-          <w:t>10</w:t>
+          <w:t>1</w:t>
         </w:r>
         <w:r>
           <w:rPr>
@@ -42251,7 +41969,7 @@
 </file>
 
 <file path=customXml/itemProps1.xml><?xml version="1.0" encoding="utf-8"?>
-<ds:datastoreItem xmlns:ds="http://schemas.openxmlformats.org/officeDocument/2006/customXml" ds:itemID="{E6C98FC3-393F-476F-ABF8-EFE149632EF9}">
+<ds:datastoreItem xmlns:ds="http://schemas.openxmlformats.org/officeDocument/2006/customXml" ds:itemID="{03EA4E95-1252-4548-8C02-09DB828ACD1E}">
   <ds:schemaRefs>
     <ds:schemaRef ds:uri="http://schemas.openxmlformats.org/officeDocument/2006/bibliography"/>
   </ds:schemaRefs>

</xml_diff>

<commit_message>
Minor prof to 2.1 BMGs
</commit_message>
<xml_diff>
--- a/Scott Gleason - Preliminary PhD Thesis.docx
+++ b/Scott Gleason - Preliminary PhD Thesis.docx
@@ -321,8 +321,13 @@
       <w:r>
         <w:t xml:space="preserve">of essential mineral </w:t>
       </w:r>
-      <w:r>
-        <w:t>MgZnCa alloys.</w:t>
+      <w:proofErr w:type="spellStart"/>
+      <w:r>
+        <w:t>MgZnCa</w:t>
+      </w:r>
+      <w:proofErr w:type="spellEnd"/>
+      <w:r>
+        <w:t xml:space="preserve"> alloys.</w:t>
       </w:r>
     </w:p>
     <w:p>
@@ -8257,11 +8262,16 @@
         <w:t xml:space="preserve">s </w:t>
       </w:r>
       <w:r>
-        <w:t>with tailored bio</w:t>
+        <w:t xml:space="preserve">with tailored </w:t>
+      </w:r>
+      <w:proofErr w:type="spellStart"/>
+      <w:r>
+        <w:t>bio</w:t>
       </w:r>
       <w:r>
         <w:t>absorbable</w:t>
       </w:r>
+      <w:proofErr w:type="spellEnd"/>
       <w:r>
         <w:t xml:space="preserve"> films </w:t>
       </w:r>
@@ -8427,6 +8437,7 @@
       <w:r>
         <w:t xml:space="preserve">BMGs of similar film composition, </w:t>
       </w:r>
+      <w:proofErr w:type="spellStart"/>
       <w:r>
         <w:rPr>
           <w:rFonts w:eastAsia="Times New Roman"/>
@@ -8434,6 +8445,7 @@
         </w:rPr>
         <w:t>Polycaprolactone</w:t>
       </w:r>
+      <w:proofErr w:type="spellEnd"/>
       <w:r>
         <w:t xml:space="preserve"> (PCL) scaffold</w:t>
       </w:r>
@@ -8449,8 +8461,13 @@
       <w:r>
         <w:t xml:space="preserve"> </w:t>
       </w:r>
-      <w:r>
-        <w:t xml:space="preserve">NaCl </w:t>
+      <w:proofErr w:type="spellStart"/>
+      <w:r>
+        <w:t>NaCl</w:t>
+      </w:r>
+      <w:proofErr w:type="spellEnd"/>
+      <w:r>
+        <w:t xml:space="preserve"> </w:t>
       </w:r>
       <w:r>
         <w:t>substrate (to allow</w:t>
@@ -8473,15 +8490,13 @@
       <w:r>
         <w:br w:type="page"/>
       </w:r>
-      <w:bookmarkStart w:id="10" w:name="_GoBack"/>
-      <w:bookmarkEnd w:id="10"/>
     </w:p>
     <w:p>
       <w:pPr>
         <w:pStyle w:val="Heading1"/>
       </w:pPr>
-      <w:bookmarkStart w:id="11" w:name="_Toc386545841"/>
-      <w:bookmarkStart w:id="12" w:name="_Toc404333664"/>
+      <w:bookmarkStart w:id="10" w:name="_Toc386545841"/>
+      <w:bookmarkStart w:id="11" w:name="_Toc404333664"/>
       <w:r>
         <w:lastRenderedPageBreak/>
         <w:t xml:space="preserve">Literature </w:t>
@@ -8489,27 +8504,27 @@
       <w:r>
         <w:t>Survey</w:t>
       </w:r>
+      <w:bookmarkEnd w:id="10"/>
       <w:bookmarkEnd w:id="11"/>
-      <w:bookmarkEnd w:id="12"/>
     </w:p>
     <w:p>
       <w:pPr>
         <w:pStyle w:val="Heading2"/>
       </w:pPr>
-      <w:bookmarkStart w:id="13" w:name="_Toc386545842"/>
-      <w:bookmarkStart w:id="14" w:name="_Toc404333665"/>
-      <w:commentRangeStart w:id="15"/>
+      <w:bookmarkStart w:id="12" w:name="_Toc386545842"/>
+      <w:bookmarkStart w:id="13" w:name="_Toc404333665"/>
+      <w:commentRangeStart w:id="14"/>
       <w:r>
         <w:t>Metallic Glasses (</w:t>
       </w:r>
       <w:r>
         <w:t>MGs</w:t>
       </w:r>
-      <w:bookmarkEnd w:id="13"/>
+      <w:bookmarkEnd w:id="12"/>
       <w:r>
         <w:t>)</w:t>
       </w:r>
-      <w:commentRangeEnd w:id="15"/>
+      <w:commentRangeEnd w:id="14"/>
       <w:r>
         <w:rPr>
           <w:rStyle w:val="CommentReference"/>
@@ -8519,9 +8534,9 @@
           <w:smallCaps w:val="0"/>
           <w:color w:val="auto"/>
         </w:rPr>
-        <w:commentReference w:id="15"/>
-      </w:r>
-      <w:bookmarkEnd w:id="14"/>
+        <w:commentReference w:id="14"/>
+      </w:r>
+      <w:bookmarkEnd w:id="13"/>
     </w:p>
     <w:p>
       <w:r>
@@ -8577,13 +8592,13 @@
       <w:pPr>
         <w:pStyle w:val="Heading3"/>
       </w:pPr>
-      <w:bookmarkStart w:id="16" w:name="_Toc386545843"/>
-      <w:bookmarkStart w:id="17" w:name="_Toc404333666"/>
+      <w:bookmarkStart w:id="15" w:name="_Toc386545843"/>
+      <w:bookmarkStart w:id="16" w:name="_Toc404333666"/>
       <w:r>
         <w:t>MGs Properties</w:t>
       </w:r>
+      <w:bookmarkEnd w:id="15"/>
       <w:bookmarkEnd w:id="16"/>
-      <w:bookmarkEnd w:id="17"/>
     </w:p>
     <w:p>
       <w:r>
@@ -8614,95 +8629,93 @@
         <w:t>es</w:t>
       </w:r>
       <w:r>
-        <w:t xml:space="preserve"> in metallic systems. This serves to provide </w:t>
-      </w:r>
-      <w:commentRangeStart w:id="18"/>
-      <w:r>
-        <w:t xml:space="preserve">MGs </w:t>
-      </w:r>
-      <w:commentRangeEnd w:id="18"/>
+        <w:t xml:space="preserve"> </w:t>
+      </w:r>
+      <w:r>
+        <w:t>of</w:t>
+      </w:r>
+      <w:r>
+        <w:t xml:space="preserve"> metallic systems. This serves to provide MGs with superior strength</w:t>
+      </w:r>
+      <w:r>
+        <w:t xml:space="preserve">, </w:t>
+      </w:r>
+      <w:r>
+        <w:t>hardness</w:t>
+      </w:r>
+      <w:r>
+        <w:t xml:space="preserve">, </w:t>
+      </w:r>
+      <w:r>
+        <w:t>corrosion</w:t>
+      </w:r>
+      <w:r>
+        <w:t xml:space="preserve">, </w:t>
+      </w:r>
+      <w:r>
+        <w:t xml:space="preserve">oxidation </w:t>
+      </w:r>
+      <w:r>
+        <w:t xml:space="preserve">and wear </w:t>
+      </w:r>
+      <w:r>
+        <w:t>resistance</w:t>
+      </w:r>
+      <w:r>
+        <w:t>,</w:t>
+      </w:r>
+      <w:r>
+        <w:t xml:space="preserve"> </w:t>
+      </w:r>
+      <w:r>
+        <w:t>reduced</w:t>
+      </w:r>
+      <w:r>
+        <w:t xml:space="preserve"> density, reduced</w:t>
+      </w:r>
+      <w:r>
+        <w:t xml:space="preserve"> thermal </w:t>
+      </w:r>
+      <w:r>
+        <w:t xml:space="preserve">and electrical </w:t>
+      </w:r>
+      <w:r>
+        <w:t xml:space="preserve">conductivity, </w:t>
+      </w:r>
+      <w:r>
+        <w:t xml:space="preserve">and low coefficients of friction </w:t>
+      </w:r>
+      <w:r>
+        <w:t xml:space="preserve">when </w:t>
+      </w:r>
+      <w:r>
+        <w:t xml:space="preserve">compared </w:t>
+      </w:r>
+      <w:r>
+        <w:t>with</w:t>
+      </w:r>
+      <w:r>
+        <w:t xml:space="preserve"> </w:t>
+      </w:r>
+      <w:r>
+        <w:t xml:space="preserve">conventional </w:t>
+      </w:r>
+      <w:commentRangeStart w:id="17"/>
+      <w:r>
+        <w:t xml:space="preserve">crystalline </w:t>
+      </w:r>
+      <w:r>
+        <w:t>alloys</w:t>
+      </w:r>
+      <w:r>
+        <w:t xml:space="preserve">. </w:t>
+      </w:r>
+      <w:commentRangeEnd w:id="17"/>
       <w:r>
         <w:rPr>
           <w:rStyle w:val="CommentReference"/>
         </w:rPr>
-        <w:commentReference w:id="18"/>
-      </w:r>
-      <w:r>
-        <w:t>with superior strength</w:t>
-      </w:r>
-      <w:r>
-        <w:t xml:space="preserve">, </w:t>
-      </w:r>
-      <w:r>
-        <w:t>hardness</w:t>
-      </w:r>
-      <w:r>
-        <w:t xml:space="preserve">, </w:t>
-      </w:r>
-      <w:r>
-        <w:t>corrosion</w:t>
-      </w:r>
-      <w:r>
-        <w:t xml:space="preserve">, </w:t>
-      </w:r>
-      <w:r>
-        <w:t xml:space="preserve">oxidation </w:t>
-      </w:r>
-      <w:r>
-        <w:t xml:space="preserve">and wear </w:t>
-      </w:r>
-      <w:r>
-        <w:t>resistance</w:t>
-      </w:r>
-      <w:r>
-        <w:t>,</w:t>
-      </w:r>
-      <w:r>
-        <w:t xml:space="preserve"> </w:t>
-      </w:r>
-      <w:r>
-        <w:t xml:space="preserve">reduced thermal </w:t>
-      </w:r>
-      <w:r>
-        <w:t xml:space="preserve">and electrical </w:t>
-      </w:r>
-      <w:r>
-        <w:t xml:space="preserve">conductivity, </w:t>
-      </w:r>
-      <w:r>
-        <w:t xml:space="preserve">and low coefficients of friction </w:t>
-      </w:r>
-      <w:r>
-        <w:t xml:space="preserve">when </w:t>
-      </w:r>
-      <w:r>
-        <w:t xml:space="preserve">compared </w:t>
-      </w:r>
-      <w:r>
-        <w:t>with</w:t>
-      </w:r>
-      <w:r>
-        <w:t xml:space="preserve"> </w:t>
-      </w:r>
-      <w:r>
-        <w:t xml:space="preserve">conventional </w:t>
-      </w:r>
-      <w:commentRangeStart w:id="19"/>
-      <w:r>
-        <w:t xml:space="preserve">crystalline </w:t>
-      </w:r>
-      <w:r>
-        <w:t>alloys</w:t>
-      </w:r>
-      <w:r>
-        <w:t xml:space="preserve">. </w:t>
-      </w:r>
-      <w:commentRangeEnd w:id="19"/>
-      <w:r>
-        <w:rPr>
-          <w:rStyle w:val="CommentReference"/>
-        </w:rPr>
-        <w:commentReference w:id="19"/>
+        <w:commentReference w:id="17"/>
       </w:r>
     </w:p>
     <w:p>
@@ -8816,16 +8829,16 @@
       <w:pPr>
         <w:pStyle w:val="Heading3"/>
       </w:pPr>
-      <w:bookmarkStart w:id="20" w:name="_Toc386545844"/>
-      <w:bookmarkStart w:id="21" w:name="_Toc404333667"/>
+      <w:bookmarkStart w:id="18" w:name="_Toc386545844"/>
+      <w:bookmarkStart w:id="19" w:name="_Toc404333667"/>
       <w:r>
         <w:t xml:space="preserve">Theory of MG </w:t>
       </w:r>
       <w:r>
         <w:t>Production</w:t>
       </w:r>
-      <w:bookmarkEnd w:id="20"/>
-      <w:bookmarkEnd w:id="21"/>
+      <w:bookmarkEnd w:id="18"/>
+      <w:bookmarkEnd w:id="19"/>
     </w:p>
     <w:p>
       <w:r>
@@ -8860,11 +8873,11 @@
       <w:pPr>
         <w:pStyle w:val="Heading4"/>
       </w:pPr>
-      <w:bookmarkStart w:id="22" w:name="_Toc404333668"/>
+      <w:bookmarkStart w:id="20" w:name="_Toc404333668"/>
       <w:r>
         <w:t>Solidification</w:t>
       </w:r>
-      <w:commentRangeStart w:id="23"/>
+      <w:commentRangeStart w:id="21"/>
       <w:r>
         <w:t xml:space="preserve">, </w:t>
       </w:r>
@@ -8877,7 +8890,7 @@
       <w:r>
         <w:t xml:space="preserve"> </w:t>
       </w:r>
-      <w:commentRangeEnd w:id="23"/>
+      <w:commentRangeEnd w:id="21"/>
       <w:r>
         <w:rPr>
           <w:rStyle w:val="CommentReference"/>
@@ -8888,7 +8901,7 @@
           <w:iCs w:val="0"/>
           <w:color w:val="auto"/>
         </w:rPr>
-        <w:commentReference w:id="23"/>
+        <w:commentReference w:id="21"/>
       </w:r>
       <w:r>
         <w:t>and Glass Transition (</w:t>
@@ -8929,7 +8942,7 @@
       <w:r>
         <w:t>)</w:t>
       </w:r>
-      <w:bookmarkEnd w:id="22"/>
+      <w:bookmarkEnd w:id="20"/>
     </w:p>
     <w:p>
       <w:r>
@@ -9012,7 +9025,11 @@
         <w:t xml:space="preserve">solely </w:t>
       </w:r>
       <w:r>
-        <w:t xml:space="preserve">at the </w:t>
+        <w:t xml:space="preserve">at </w:t>
+      </w:r>
+      <w:proofErr w:type="gramStart"/>
+      <w:r>
+        <w:t xml:space="preserve">the </w:t>
       </w:r>
       <m:oMath>
         <m:sSub>
@@ -9043,7 +9060,11 @@
         </m:sSub>
       </m:oMath>
       <w:r>
-        <w:t xml:space="preserve"> and </w:t>
+        <w:t xml:space="preserve"> and</w:t>
+      </w:r>
+      <w:proofErr w:type="gramEnd"/>
+      <w:r>
+        <w:t xml:space="preserve"> </w:t>
       </w:r>
       <w:r>
         <w:t>being</w:t>
@@ -9113,7 +9134,11 @@
         <w:t>both</w:t>
       </w:r>
       <w:r>
-        <w:t xml:space="preserve"> the</w:t>
+        <w:t xml:space="preserve"> </w:t>
+      </w:r>
+      <w:proofErr w:type="gramStart"/>
+      <w:r>
+        <w:t>the</w:t>
       </w:r>
       <w:r>
         <w:t xml:space="preserve"> </w:t>
@@ -9127,7 +9152,11 @@
         </m:r>
       </m:oMath>
       <w:r>
-        <w:t xml:space="preserve"> and </w:t>
+        <w:t xml:space="preserve"> and</w:t>
+      </w:r>
+      <w:proofErr w:type="gramEnd"/>
+      <w:r>
+        <w:t xml:space="preserve"> </w:t>
       </w:r>
       <m:oMath>
         <m:r>
@@ -9280,16 +9309,16 @@
       <w:r>
         <w:t xml:space="preserve"> “</w:t>
       </w:r>
-      <w:commentRangeStart w:id="24"/>
+      <w:commentRangeStart w:id="22"/>
       <w:r>
         <w:t>Gibbs Free Energy</w:t>
       </w:r>
-      <w:commentRangeEnd w:id="24"/>
+      <w:commentRangeEnd w:id="22"/>
       <w:r>
         <w:rPr>
           <w:rStyle w:val="CommentReference"/>
         </w:rPr>
-        <w:commentReference w:id="24"/>
+        <w:commentReference w:id="22"/>
       </w:r>
       <w:r>
         <w:t xml:space="preserve">” for specific details </w:t>
@@ -9300,7 +9329,15 @@
     </w:p>
     <w:p>
       <w:r>
-        <w:t xml:space="preserve">When the liquid is cooled below its </w:t>
+        <w:t xml:space="preserve">When the liquid is cooled below </w:t>
+      </w:r>
+      <w:proofErr w:type="gramStart"/>
+      <w:r>
+        <w:t>its</w:t>
+      </w:r>
+      <w:proofErr w:type="gramEnd"/>
+      <w:r>
+        <w:t xml:space="preserve"> </w:t>
       </w:r>
       <m:oMath>
         <m:sSub>
@@ -9378,7 +9415,15 @@
         </m:r>
       </m:oMath>
       <w:r>
-        <w:t xml:space="preserve">) increases while its </w:t>
+        <w:t xml:space="preserve">) increases while </w:t>
+      </w:r>
+      <w:proofErr w:type="gramStart"/>
+      <w:r>
+        <w:t>its</w:t>
+      </w:r>
+      <w:proofErr w:type="gramEnd"/>
+      <w:r>
+        <w:t xml:space="preserve"> </w:t>
       </w:r>
       <m:oMath>
         <m:r>
@@ -9609,7 +9654,11 @@
         <w:t xml:space="preserve">the </w:t>
       </w:r>
       <w:r>
-        <w:t>rate of change of</w:t>
+        <w:t xml:space="preserve">rate of </w:t>
+      </w:r>
+      <w:commentRangeStart w:id="23"/>
+      <w:r>
+        <w:t>change of</w:t>
       </w:r>
       <w:r>
         <w:t xml:space="preserve"> </w:t>
@@ -9639,6 +9688,13 @@
       <w:r>
         <w:t>with temperature</w:t>
       </w:r>
+      <w:commentRangeEnd w:id="23"/>
+      <w:r>
+        <w:rPr>
+          <w:rStyle w:val="CommentReference"/>
+        </w:rPr>
+        <w:commentReference w:id="23"/>
+      </w:r>
       <w:r>
         <w:t xml:space="preserve">. </w:t>
       </w:r>
@@ -9865,7 +9921,7 @@
       <w:r>
         <w:t xml:space="preserve">, </w:t>
       </w:r>
-      <w:commentRangeStart w:id="25"/>
+      <w:commentRangeStart w:id="24"/>
       <w:r>
         <w:t xml:space="preserve">see </w:t>
       </w:r>
@@ -9890,12 +9946,12 @@
       <w:r>
         <w:fldChar w:fldCharType="end"/>
       </w:r>
-      <w:commentRangeEnd w:id="25"/>
+      <w:commentRangeEnd w:id="24"/>
       <w:r>
         <w:rPr>
           <w:rStyle w:val="CommentReference"/>
         </w:rPr>
-        <w:commentReference w:id="25"/>
+        <w:commentReference w:id="24"/>
       </w:r>
       <w:r>
         <w:t>.</w:t>
@@ -9982,7 +10038,25 @@
                                 <w:sz w:val="28"/>
                                 <w:szCs w:val="28"/>
                               </w:rPr>
-                              <w:t xml:space="preserve"> or </w:t>
+                              <w:t xml:space="preserve"> </w:t>
+                            </w:r>
+                            <w:proofErr w:type="gramStart"/>
+                            <w:r>
+                              <w:rPr>
+                                <w:b/>
+                                <w:sz w:val="28"/>
+                                <w:szCs w:val="28"/>
+                              </w:rPr>
+                              <w:t>or</w:t>
+                            </w:r>
+                            <w:proofErr w:type="gramEnd"/>
+                            <w:r>
+                              <w:rPr>
+                                <w:b/>
+                                <w:sz w:val="28"/>
+                                <w:szCs w:val="28"/>
+                              </w:rPr>
+                              <w:t xml:space="preserve"> </w:t>
                             </w:r>
                             <m:oMath>
                               <m:r>
@@ -10139,20 +10213,33 @@
       <w:pPr>
         <w:pStyle w:val="Caption"/>
       </w:pPr>
-      <w:bookmarkStart w:id="26" w:name="_Ref392600528"/>
-      <w:bookmarkStart w:id="27" w:name="_Toc404859221"/>
+      <w:bookmarkStart w:id="25" w:name="_Ref392600528"/>
+      <w:bookmarkStart w:id="26" w:name="_Toc404859221"/>
       <w:r>
         <w:t xml:space="preserve">Figure </w:t>
       </w:r>
-      <w:fldSimple w:instr=" SEQ Figure \* ARABIC ">
-        <w:r>
-          <w:rPr>
-            <w:noProof/>
-          </w:rPr>
-          <w:t>1</w:t>
-        </w:r>
-      </w:fldSimple>
-      <w:bookmarkEnd w:id="26"/>
+      <w:r>
+        <w:fldChar w:fldCharType="begin"/>
+      </w:r>
+      <w:r>
+        <w:instrText xml:space="preserve"> SEQ Figure \* ARABIC </w:instrText>
+      </w:r>
+      <w:r>
+        <w:fldChar w:fldCharType="separate"/>
+      </w:r>
+      <w:r>
+        <w:rPr>
+          <w:noProof/>
+        </w:rPr>
+        <w:t>1</w:t>
+      </w:r>
+      <w:r>
+        <w:rPr>
+          <w:noProof/>
+        </w:rPr>
+        <w:fldChar w:fldCharType="end"/>
+      </w:r>
+      <w:bookmarkEnd w:id="25"/>
       <w:r>
         <w:t xml:space="preserve">: Schematic of </w:t>
       </w:r>
@@ -10311,7 +10398,7 @@
       <w:r>
         <w:t>.</w:t>
       </w:r>
-      <w:bookmarkEnd w:id="27"/>
+      <w:bookmarkEnd w:id="26"/>
       <w:r>
         <w:t xml:space="preserve"> </w:t>
       </w:r>
@@ -10320,14 +10407,14 @@
       <w:pPr>
         <w:pStyle w:val="Heading4"/>
       </w:pPr>
-      <w:bookmarkStart w:id="28" w:name="_Toc404333669"/>
+      <w:bookmarkStart w:id="27" w:name="_Toc404333669"/>
       <w:r>
         <w:t>Glass Forming Ability (GFA)</w:t>
       </w:r>
       <w:r>
         <w:t xml:space="preserve"> and Bulk Metallic Glasses (BMGs)</w:t>
       </w:r>
-      <w:bookmarkEnd w:id="28"/>
+      <w:bookmarkEnd w:id="27"/>
     </w:p>
     <w:p>
       <w:r>
@@ -10481,7 +10568,15 @@
         <w:t xml:space="preserve"> </w:t>
       </w:r>
       <w:r>
-        <w:t xml:space="preserve"> MGs’ </w:t>
+        <w:t xml:space="preserve"> </w:t>
+      </w:r>
+      <w:proofErr w:type="spellStart"/>
+      <w:r>
+        <w:t>MGs’</w:t>
+      </w:r>
+      <w:proofErr w:type="spellEnd"/>
+      <w:r>
+        <w:t xml:space="preserve"> </w:t>
       </w:r>
       <w:r>
         <w:t>fast structural relaxation</w:t>
@@ -11173,7 +11268,7 @@
         </w:rPr>
         <w:t xml:space="preserve">i.e. </w:t>
       </w:r>
-      <w:commentRangeStart w:id="29"/>
+      <w:commentRangeStart w:id="28"/>
       <w:r>
         <w:rPr>
           <w:rFonts w:eastAsia="Times New Roman"/>
@@ -11188,12 +11283,12 @@
         </w:rPr>
         <w:t>reaction</w:t>
       </w:r>
-      <w:commentRangeEnd w:id="29"/>
+      <w:commentRangeEnd w:id="28"/>
       <w:r>
         <w:rPr>
           <w:rStyle w:val="CommentReference"/>
         </w:rPr>
-        <w:commentReference w:id="29"/>
+        <w:commentReference w:id="28"/>
       </w:r>
       <w:r>
         <w:rPr>
@@ -11230,8 +11325,17 @@
           <w:rFonts w:eastAsia="Times New Roman"/>
           <w:lang w:eastAsia="en-AU"/>
         </w:rPr>
-        <w:t xml:space="preserve"> deep eutectics with low </w:t>
-      </w:r>
+        <w:t xml:space="preserve"> deep eutectics with </w:t>
+      </w:r>
+      <w:proofErr w:type="gramStart"/>
+      <w:r>
+        <w:rPr>
+          <w:rFonts w:eastAsia="Times New Roman"/>
+          <w:lang w:eastAsia="en-AU"/>
+        </w:rPr>
+        <w:t xml:space="preserve">low </w:t>
+      </w:r>
+      <w:proofErr w:type="gramEnd"/>
       <m:oMath>
         <m:sSub>
           <m:sSubPr>
@@ -11697,20 +11801,33 @@
       <w:pPr>
         <w:pStyle w:val="Caption"/>
       </w:pPr>
-      <w:bookmarkStart w:id="30" w:name="_Ref392852145"/>
-      <w:bookmarkStart w:id="31" w:name="_Toc404859222"/>
+      <w:bookmarkStart w:id="29" w:name="_Ref392852145"/>
+      <w:bookmarkStart w:id="30" w:name="_Toc404859222"/>
       <w:r>
         <w:t xml:space="preserve">Figure </w:t>
       </w:r>
-      <w:fldSimple w:instr=" SEQ Figure \* ARABIC ">
-        <w:r>
-          <w:rPr>
-            <w:noProof/>
-          </w:rPr>
-          <w:t>2</w:t>
-        </w:r>
-      </w:fldSimple>
-      <w:bookmarkEnd w:id="30"/>
+      <w:r>
+        <w:fldChar w:fldCharType="begin"/>
+      </w:r>
+      <w:r>
+        <w:instrText xml:space="preserve"> SEQ Figure \* ARABIC </w:instrText>
+      </w:r>
+      <w:r>
+        <w:fldChar w:fldCharType="separate"/>
+      </w:r>
+      <w:r>
+        <w:rPr>
+          <w:noProof/>
+        </w:rPr>
+        <w:t>2</w:t>
+      </w:r>
+      <w:r>
+        <w:rPr>
+          <w:noProof/>
+        </w:rPr>
+        <w:fldChar w:fldCharType="end"/>
+      </w:r>
+      <w:bookmarkEnd w:id="29"/>
       <w:r>
         <w:t>: Schematic of critical cooling rate (</w:t>
       </w:r>
@@ -11899,8 +12016,13 @@
         </m:sSub>
       </m:oMath>
       <w:r>
-        <w:t xml:space="preserve"> improve with increasing </w:t>
-      </w:r>
+        <w:t xml:space="preserve"> improve with </w:t>
+      </w:r>
+      <w:proofErr w:type="gramStart"/>
+      <w:r>
+        <w:t xml:space="preserve">increasing </w:t>
+      </w:r>
+      <w:proofErr w:type="gramEnd"/>
       <m:oMath>
         <m:sSub>
           <m:sSubPr>
@@ -11985,7 +12107,7 @@
       <w:r>
         <w:t>.</w:t>
       </w:r>
-      <w:bookmarkEnd w:id="31"/>
+      <w:bookmarkEnd w:id="30"/>
     </w:p>
     <w:p>
       <w:r>
@@ -12081,7 +12203,11 @@
         <w:t>.</w:t>
       </w:r>
       <w:r>
-        <w:t xml:space="preserve">  Note the </w:t>
+        <w:t xml:space="preserve">  Note </w:t>
+      </w:r>
+      <w:proofErr w:type="gramStart"/>
+      <w:r>
+        <w:t xml:space="preserve">the </w:t>
       </w:r>
       <m:oMath>
         <m:sSub>
@@ -12112,7 +12238,11 @@
         </m:sSub>
       </m:oMath>
       <w:r>
-        <w:t xml:space="preserve"> and </w:t>
+        <w:t xml:space="preserve"> and</w:t>
+      </w:r>
+      <w:proofErr w:type="gramEnd"/>
+      <w:r>
+        <w:t xml:space="preserve"> </w:t>
       </w:r>
       <m:oMath>
         <m:sSub>
@@ -12143,7 +12273,13 @@
         </m:sSub>
       </m:oMath>
       <w:r>
-        <w:t xml:space="preserve"> improve with </w:t>
+        <w:t xml:space="preserve"> improve with</w:t>
+      </w:r>
+      <w:r>
+        <w:t xml:space="preserve"> increasing</w:t>
+      </w:r>
+      <w:r>
+        <w:t xml:space="preserve"> </w:t>
       </w:r>
       <m:oMath>
         <m:sSub>
@@ -12206,6 +12342,9 @@
         </m:sSub>
       </m:oMath>
       <w:r>
+        <w:t>,</w:t>
+      </w:r>
+      <w:r>
         <w:t xml:space="preserve"> signifying alloys’ with larger </w:t>
       </w:r>
       <m:oMath>
@@ -12276,7 +12415,7 @@
       <w:pPr>
         <w:pStyle w:val="Heading4"/>
       </w:pPr>
-      <w:bookmarkStart w:id="32" w:name="_Toc404333670"/>
+      <w:bookmarkStart w:id="31" w:name="_Toc404333670"/>
       <w:r>
         <w:t>B</w:t>
       </w:r>
@@ -12286,7 +12425,7 @@
       <w:r>
         <w:t>Methods</w:t>
       </w:r>
-      <w:bookmarkEnd w:id="32"/>
+      <w:bookmarkEnd w:id="31"/>
     </w:p>
     <w:p>
       <w:r>
@@ -12362,16 +12501,16 @@
       <w:r>
         <w:t xml:space="preserve">For bulk samples these cooling rates are achieved via solidifying the liquid BMG alloys onto </w:t>
       </w:r>
-      <w:commentRangeStart w:id="33"/>
+      <w:commentRangeStart w:id="32"/>
       <w:r>
         <w:t xml:space="preserve">copper heat sinks capable </w:t>
       </w:r>
-      <w:commentRangeEnd w:id="33"/>
+      <w:commentRangeEnd w:id="32"/>
       <w:r>
         <w:rPr>
           <w:rStyle w:val="CommentReference"/>
         </w:rPr>
-        <w:commentReference w:id="33"/>
+        <w:commentReference w:id="32"/>
       </w:r>
       <w:r>
         <w:t xml:space="preserve">of extracting heat at the high rates required. </w:t>
@@ -12455,7 +12594,7 @@
         <w:t xml:space="preserve">These methods yield cooling rate sufficient for production of simple </w:t>
       </w:r>
       <w:r>
-        <w:t>geometries</w:t>
+        <w:t>geometry</w:t>
       </w:r>
       <w:r>
         <w:t xml:space="preserve"> BMGs</w:t>
@@ -12559,6 +12698,7 @@
       <w:r>
         <w:t xml:space="preserve"> </w:t>
       </w:r>
+      <w:proofErr w:type="gramStart"/>
       <w:r>
         <w:t>BMG</w:t>
       </w:r>
@@ -12571,6 +12711,7 @@
       <w:r>
         <w:t xml:space="preserve"> </w:t>
       </w:r>
+      <w:proofErr w:type="gramEnd"/>
       <m:oMath>
         <m:sSub>
           <m:sSubPr>
@@ -12607,11 +12748,11 @@
       <w:pPr>
         <w:pStyle w:val="Heading5"/>
       </w:pPr>
-      <w:bookmarkStart w:id="34" w:name="_Toc404333671"/>
+      <w:bookmarkStart w:id="33" w:name="_Toc404333671"/>
       <w:r>
         <w:t>Thermoplastic Forming (TPF) Processing</w:t>
       </w:r>
-      <w:bookmarkEnd w:id="34"/>
+      <w:bookmarkEnd w:id="33"/>
     </w:p>
     <w:p>
       <w:pPr>
@@ -12773,10 +12914,22 @@
         <w:t xml:space="preserve">display dramatic softening </w:t>
       </w:r>
       <w:r>
-        <w:t xml:space="preserve">and superplastically </w:t>
-      </w:r>
-      <w:r>
-        <w:t xml:space="preserve">as their </w:t>
+        <w:t xml:space="preserve">and </w:t>
+      </w:r>
+      <w:proofErr w:type="spellStart"/>
+      <w:r>
+        <w:t>superplastically</w:t>
+      </w:r>
+      <w:proofErr w:type="spellEnd"/>
+      <w:r>
+        <w:t xml:space="preserve"> </w:t>
+      </w:r>
+      <w:r>
+        <w:t xml:space="preserve">as </w:t>
+      </w:r>
+      <w:proofErr w:type="gramStart"/>
+      <w:r>
+        <w:t xml:space="preserve">their </w:t>
       </w:r>
       <m:oMath>
         <m:r>
@@ -12787,7 +12940,11 @@
         </m:r>
       </m:oMath>
       <w:r>
-        <w:t xml:space="preserve"> reduces to </w:t>
+        <w:t xml:space="preserve"> reduces</w:t>
+      </w:r>
+      <w:proofErr w:type="gramEnd"/>
+      <w:r>
+        <w:t xml:space="preserve"> to </w:t>
       </w:r>
       <w:r>
         <w:t>its</w:t>
@@ -12818,7 +12975,11 @@
         <w:t xml:space="preserve">The introduction of this temporary plastic deformation mechanism allows BMGs to </w:t>
       </w:r>
       <w:r>
-        <w:t>be post-processed via thermoplastic forming (TPF) techniques, similar to thermoplastic polymers. Once the elevated temperature processing is complete the newly formed BMG components can be slowly cooled below the</w:t>
+        <w:t xml:space="preserve">be post-processed via thermoplastic forming (TPF) techniques, similar to thermoplastic polymers. Once the elevated temperature processing is complete the newly formed BMG components can be slowly cooled below </w:t>
+      </w:r>
+      <w:proofErr w:type="gramStart"/>
+      <w:r>
+        <w:t>the</w:t>
       </w:r>
       <w:r>
         <w:t>ir</w:t>
@@ -12861,7 +13022,17 @@
         </m:r>
       </m:oMath>
       <w:r>
-        <w:t>to the glassy state without initiating crystallisation. This slow cooling helps to eliminate internal stresses and allow</w:t>
+        <w:t>to</w:t>
+      </w:r>
+      <w:proofErr w:type="gramEnd"/>
+      <w:r>
+        <w:t xml:space="preserve"> the glassy state without initiating crystallisation. This slow cooling helps to eliminate </w:t>
+      </w:r>
+      <w:r>
+        <w:t xml:space="preserve">residual </w:t>
+      </w:r>
+      <w:r>
+        <w:t>internal stresses and allow</w:t>
       </w:r>
       <w:r>
         <w:t>s</w:t>
@@ -12955,20 +13126,33 @@
       <w:pPr>
         <w:pStyle w:val="Caption"/>
       </w:pPr>
-      <w:bookmarkStart w:id="35" w:name="_Ref392861448"/>
-      <w:bookmarkStart w:id="36" w:name="_Toc404859223"/>
+      <w:bookmarkStart w:id="34" w:name="_Ref392861448"/>
+      <w:bookmarkStart w:id="35" w:name="_Toc404859223"/>
       <w:r>
         <w:t xml:space="preserve">Figure </w:t>
       </w:r>
-      <w:fldSimple w:instr=" SEQ Figure \* ARABIC ">
-        <w:r>
-          <w:rPr>
-            <w:noProof/>
-          </w:rPr>
-          <w:t>3</w:t>
-        </w:r>
-      </w:fldSimple>
-      <w:bookmarkEnd w:id="35"/>
+      <w:r>
+        <w:fldChar w:fldCharType="begin"/>
+      </w:r>
+      <w:r>
+        <w:instrText xml:space="preserve"> SEQ Figure \* ARABIC </w:instrText>
+      </w:r>
+      <w:r>
+        <w:fldChar w:fldCharType="separate"/>
+      </w:r>
+      <w:r>
+        <w:rPr>
+          <w:noProof/>
+        </w:rPr>
+        <w:t>3</w:t>
+      </w:r>
+      <w:r>
+        <w:rPr>
+          <w:noProof/>
+        </w:rPr>
+        <w:fldChar w:fldCharType="end"/>
+      </w:r>
+      <w:bookmarkEnd w:id="34"/>
       <w:r>
         <w:t>: Schematic TTT diagram where line (1) indicates the</w:t>
       </w:r>
@@ -13056,7 +13240,7 @@
       <w:r>
         <w:t>.</w:t>
       </w:r>
-      <w:bookmarkEnd w:id="36"/>
+      <w:bookmarkEnd w:id="35"/>
       <w:r>
         <w:t xml:space="preserve"> </w:t>
       </w:r>
@@ -13140,6 +13324,8 @@
       <w:r>
         <w:t xml:space="preserve"> techniques.</w:t>
       </w:r>
+      <w:bookmarkStart w:id="36" w:name="_GoBack"/>
+      <w:bookmarkEnd w:id="36"/>
     </w:p>
     <w:p>
       <w:pPr>
@@ -14210,14 +14396,27 @@
       <w:r>
         <w:t xml:space="preserve">Figure </w:t>
       </w:r>
-      <w:fldSimple w:instr=" SEQ Figure \* ARABIC ">
-        <w:r>
-          <w:rPr>
-            <w:noProof/>
-          </w:rPr>
-          <w:t>4</w:t>
-        </w:r>
-      </w:fldSimple>
+      <w:r>
+        <w:fldChar w:fldCharType="begin"/>
+      </w:r>
+      <w:r>
+        <w:instrText xml:space="preserve"> SEQ Figure \* ARABIC </w:instrText>
+      </w:r>
+      <w:r>
+        <w:fldChar w:fldCharType="separate"/>
+      </w:r>
+      <w:r>
+        <w:rPr>
+          <w:noProof/>
+        </w:rPr>
+        <w:t>4</w:t>
+      </w:r>
+      <w:r>
+        <w:rPr>
+          <w:noProof/>
+        </w:rPr>
+        <w:fldChar w:fldCharType="end"/>
+      </w:r>
       <w:bookmarkEnd w:id="46"/>
       <w:r>
         <w:t xml:space="preserve">: Schematic of a typical PLD setup showing the incoming laser beam inclined at an approximate 45° angle to the target, and the target and substrate parallel to each other. </w:t>
@@ -14653,7 +14852,23 @@
           <w:rFonts w:eastAsia="Times New Roman"/>
           <w:lang w:eastAsia="en-AU"/>
         </w:rPr>
-        <w:t xml:space="preserve">, polycaprolactone (PCL) scaffolds strength, thermal breakdown of the scaffold payloads, etc. Naturally this heat is a moot point when examining standalone TFMGs as these specimens are separated from their substrate after deposition. </w:t>
+        <w:t xml:space="preserve">, </w:t>
+      </w:r>
+      <w:proofErr w:type="spellStart"/>
+      <w:r>
+        <w:rPr>
+          <w:rFonts w:eastAsia="Times New Roman"/>
+          <w:lang w:eastAsia="en-AU"/>
+        </w:rPr>
+        <w:t>polycaprolactone</w:t>
+      </w:r>
+      <w:proofErr w:type="spellEnd"/>
+      <w:r>
+        <w:rPr>
+          <w:rFonts w:eastAsia="Times New Roman"/>
+          <w:lang w:eastAsia="en-AU"/>
+        </w:rPr>
+        <w:t xml:space="preserve"> (PCL) scaffolds strength, thermal breakdown of the scaffold payloads, etc. Naturally this heat is a moot point when examining standalone TFMGs as these specimens are separated from their substrate after deposition. </w:t>
       </w:r>
     </w:p>
     <w:p>
@@ -14722,14 +14937,27 @@
       <w:r>
         <w:t xml:space="preserve">Figure </w:t>
       </w:r>
-      <w:fldSimple w:instr=" SEQ Figure \* ARABIC ">
-        <w:r>
-          <w:rPr>
-            <w:noProof/>
-          </w:rPr>
-          <w:t>5</w:t>
-        </w:r>
-      </w:fldSimple>
+      <w:r>
+        <w:fldChar w:fldCharType="begin"/>
+      </w:r>
+      <w:r>
+        <w:instrText xml:space="preserve"> SEQ Figure \* ARABIC </w:instrText>
+      </w:r>
+      <w:r>
+        <w:fldChar w:fldCharType="separate"/>
+      </w:r>
+      <w:r>
+        <w:rPr>
+          <w:noProof/>
+        </w:rPr>
+        <w:t>5</w:t>
+      </w:r>
+      <w:r>
+        <w:rPr>
+          <w:noProof/>
+        </w:rPr>
+        <w:fldChar w:fldCharType="end"/>
+      </w:r>
       <w:bookmarkEnd w:id="50"/>
       <w:r>
         <w:t>: Amorphous target XRD scan before (black curve) and after (red curve) PLD showing the shift from characteristic amorphous structure to crystalline</w:t>
@@ -15342,17 +15570,46 @@
       <w:r>
         <w:t xml:space="preserve">Figure </w:t>
       </w:r>
-      <w:fldSimple w:instr=" SEQ Figure \* ARABIC ">
-        <w:r>
-          <w:rPr>
-            <w:noProof/>
-          </w:rPr>
-          <w:t>6</w:t>
-        </w:r>
-      </w:fldSimple>
+      <w:r>
+        <w:fldChar w:fldCharType="begin"/>
+      </w:r>
+      <w:r>
+        <w:instrText xml:space="preserve"> SEQ Figure \* ARABIC </w:instrText>
+      </w:r>
+      <w:r>
+        <w:fldChar w:fldCharType="separate"/>
+      </w:r>
+      <w:r>
+        <w:rPr>
+          <w:noProof/>
+        </w:rPr>
+        <w:t>6</w:t>
+      </w:r>
+      <w:r>
+        <w:rPr>
+          <w:noProof/>
+        </w:rPr>
+        <w:fldChar w:fldCharType="end"/>
+      </w:r>
       <w:bookmarkEnd w:id="56"/>
       <w:r>
-        <w:t xml:space="preserve">: Schematic of a typical DC sputtering setup with an Ar working gas. The high-voltage field generates and propels Ar+ ions toward the negative target of material “M.” Dislodged “M” atoms are hurled in all directions with some being deposited on the positive substrate. </w:t>
+        <w:t xml:space="preserve">: Schematic of a typical DC sputtering setup with an </w:t>
+      </w:r>
+      <w:proofErr w:type="spellStart"/>
+      <w:r>
+        <w:t>Ar</w:t>
+      </w:r>
+      <w:proofErr w:type="spellEnd"/>
+      <w:r>
+        <w:t xml:space="preserve"> working gas. The high-voltage field generates and propels </w:t>
+      </w:r>
+      <w:proofErr w:type="spellStart"/>
+      <w:r>
+        <w:t>Ar</w:t>
+      </w:r>
+      <w:proofErr w:type="spellEnd"/>
+      <w:r>
+        <w:t xml:space="preserve">+ ions toward the negative target of material “M.” Dislodged “M” atoms are hurled in all directions with some being deposited on the positive substrate. </w:t>
       </w:r>
       <w:r>
         <w:t>Modified</w:t>
@@ -15451,7 +15708,23 @@
           <w:rFonts w:eastAsia="Times New Roman"/>
           <w:lang w:eastAsia="en-AU"/>
         </w:rPr>
-        <w:t xml:space="preserve">heat to targets and substrates. Additionally, while Ar is a </w:t>
+        <w:t xml:space="preserve">heat to targets and substrates. Additionally, while </w:t>
+      </w:r>
+      <w:proofErr w:type="spellStart"/>
+      <w:r>
+        <w:rPr>
+          <w:rFonts w:eastAsia="Times New Roman"/>
+          <w:lang w:eastAsia="en-AU"/>
+        </w:rPr>
+        <w:t>Ar</w:t>
+      </w:r>
+      <w:proofErr w:type="spellEnd"/>
+      <w:r>
+        <w:rPr>
+          <w:rFonts w:eastAsia="Times New Roman"/>
+          <w:lang w:eastAsia="en-AU"/>
+        </w:rPr>
+        <w:t xml:space="preserve"> is a </w:t>
       </w:r>
       <w:r>
         <w:rPr>
@@ -15537,7 +15810,15 @@
     </w:p>
     <w:p>
       <w:r>
-        <w:t xml:space="preserve">Magnetron sputtering is a variant of DC sputtering which improves ionisation efficiency by applying a magnetic field to trap the charged Ar+ ions near the target surface. This variant </w:t>
+        <w:t xml:space="preserve">Magnetron sputtering is a variant of DC sputtering which improves ionisation efficiency by applying a magnetic field to trap the charged </w:t>
+      </w:r>
+      <w:proofErr w:type="spellStart"/>
+      <w:r>
+        <w:t>Ar</w:t>
+      </w:r>
+      <w:proofErr w:type="spellEnd"/>
+      <w:r>
+        <w:t xml:space="preserve">+ ions near the target surface. This variant </w:t>
       </w:r>
       <w:r>
         <w:t>is</w:t>
@@ -15745,7 +16026,15 @@
         <w:t>TFMG</w:t>
       </w:r>
       <w:r>
-        <w:t xml:space="preserve"> is primarily controlled by the Ar pressure and sputtering power parameters. </w:t>
+        <w:t xml:space="preserve"> is primarily controlled by the </w:t>
+      </w:r>
+      <w:proofErr w:type="spellStart"/>
+      <w:r>
+        <w:t>Ar</w:t>
+      </w:r>
+      <w:proofErr w:type="spellEnd"/>
+      <w:r>
+        <w:t xml:space="preserve"> pressure and sputtering power parameters. </w:t>
       </w:r>
       <w:r>
         <w:rPr>
@@ -16029,7 +16318,23 @@
           <w:rFonts w:eastAsia="Times New Roman"/>
           <w:lang w:eastAsia="en-AU"/>
         </w:rPr>
-        <w:t xml:space="preserve"> have found a dynamic smoothing effect occurs making it possible to produce atomically flat TFMGs with low Ar pressure and high sputtering power. </w:t>
+        <w:t xml:space="preserve"> have found a dynamic smoothing effect occurs making it possible to produce atomically flat TFMGs with low </w:t>
+      </w:r>
+      <w:proofErr w:type="spellStart"/>
+      <w:r>
+        <w:rPr>
+          <w:rFonts w:eastAsia="Times New Roman"/>
+          <w:lang w:eastAsia="en-AU"/>
+        </w:rPr>
+        <w:t>Ar</w:t>
+      </w:r>
+      <w:proofErr w:type="spellEnd"/>
+      <w:r>
+        <w:rPr>
+          <w:rFonts w:eastAsia="Times New Roman"/>
+          <w:lang w:eastAsia="en-AU"/>
+        </w:rPr>
+        <w:t xml:space="preserve"> pressure and high sputtering power. </w:t>
       </w:r>
     </w:p>
     <w:p>
@@ -16710,8 +17015,13 @@
         </w:rPr>
         <w:t xml:space="preserve"> target by refining the </w:t>
       </w:r>
-      <w:r>
-        <w:t>Ar pressure and sputtering power parameters</w:t>
+      <w:proofErr w:type="spellStart"/>
+      <w:r>
+        <w:t>Ar</w:t>
+      </w:r>
+      <w:proofErr w:type="spellEnd"/>
+      <w:r>
+        <w:t xml:space="preserve"> pressure and sputtering power parameters</w:t>
       </w:r>
       <w:r>
         <w:t xml:space="preserve">. As this solution requires only a single target and no modifications to the sputtering set up it seems reasonable to examine it first with </w:t>
@@ -17404,8 +17714,13 @@
       <w:r>
         <w:t xml:space="preserve"> on </w:t>
       </w:r>
-      <w:r>
-        <w:t>Zr and Au</w:t>
+      <w:proofErr w:type="spellStart"/>
+      <w:r>
+        <w:t>Zr</w:t>
+      </w:r>
+      <w:proofErr w:type="spellEnd"/>
+      <w:r>
+        <w:t xml:space="preserve"> and Au</w:t>
       </w:r>
       <w:r>
         <w:t xml:space="preserve"> alloy</w:t>
@@ -17960,8 +18275,13 @@
         <w:t xml:space="preserve"> is 0.7 –</w:t>
       </w:r>
       <w:r>
-        <w:t xml:space="preserve"> 0.8 </w:t>
-      </w:r>
+        <w:t xml:space="preserve"> </w:t>
+      </w:r>
+      <w:proofErr w:type="gramStart"/>
+      <w:r>
+        <w:t xml:space="preserve">0.8 </w:t>
+      </w:r>
+      <w:proofErr w:type="gramEnd"/>
       <m:oMath>
         <m:sSub>
           <m:sSubPr>
@@ -18288,11 +18608,16 @@
         <w:t xml:space="preserve">well below </w:t>
       </w:r>
       <w:r>
-        <w:t>the USGs’</w:t>
+        <w:t xml:space="preserve">the </w:t>
+      </w:r>
+      <w:proofErr w:type="gramStart"/>
+      <w:r>
+        <w:t>USGs’</w:t>
       </w:r>
       <w:r>
         <w:t xml:space="preserve"> </w:t>
       </w:r>
+      <w:proofErr w:type="gramEnd"/>
       <m:oMath>
         <m:sSub>
           <m:sSubPr>
@@ -18613,8 +18938,13 @@
         <w:commentReference w:id="75"/>
       </w:r>
       <w:r>
-        <w:t xml:space="preserve">. The results of the VD techniques cannot even be replicated with extensive artificial aging or annealing times below </w:t>
-      </w:r>
+        <w:t xml:space="preserve">. The results of the VD techniques cannot even be replicated with extensive artificial aging or annealing times </w:t>
+      </w:r>
+      <w:proofErr w:type="gramStart"/>
+      <w:r>
+        <w:t xml:space="preserve">below </w:t>
+      </w:r>
+      <w:proofErr w:type="gramEnd"/>
       <m:oMath>
         <m:sSub>
           <m:sSubPr>
@@ -19042,8 +19372,17 @@
           <w:rFonts w:eastAsia="Times New Roman"/>
           <w:lang w:eastAsia="en-AU"/>
         </w:rPr>
-        <w:t xml:space="preserve"> ‘step in the baseline’ as the sample reaches its</w:t>
-      </w:r>
+        <w:t xml:space="preserve"> ‘step in the baseline’ as the sample reaches </w:t>
+      </w:r>
+      <w:proofErr w:type="gramStart"/>
+      <w:r>
+        <w:rPr>
+          <w:rFonts w:eastAsia="Times New Roman"/>
+          <w:lang w:eastAsia="en-AU"/>
+        </w:rPr>
+        <w:t>its</w:t>
+      </w:r>
+      <w:proofErr w:type="gramEnd"/>
       <w:r>
         <w:rPr>
           <w:rFonts w:eastAsia="Times New Roman"/>
@@ -19580,7 +19919,11 @@
         <w:t xml:space="preserve">. </w:t>
       </w:r>
       <w:r>
-        <w:t xml:space="preserve">The value of the </w:t>
+        <w:t xml:space="preserve">The value of </w:t>
+      </w:r>
+      <w:proofErr w:type="gramStart"/>
+      <w:r>
+        <w:t xml:space="preserve">the </w:t>
       </w:r>
       <m:oMath>
         <m:sSub>
@@ -19611,7 +19954,11 @@
         </m:sSub>
       </m:oMath>
       <w:r>
-        <w:t xml:space="preserve"> is generally taken as the maxima of the derivative of trace with respect to temperature.</w:t>
+        <w:t xml:space="preserve"> is</w:t>
+      </w:r>
+      <w:proofErr w:type="gramEnd"/>
+      <w:r>
+        <w:t xml:space="preserve"> generally taken as the maxima of the derivative of trace with respect to temperature.</w:t>
       </w:r>
     </w:p>
     <w:p>
@@ -19910,8 +20257,13 @@
         </m:sSub>
       </m:oMath>
       <w:r>
-        <w:t xml:space="preserve"> and lower enthalpy at </w:t>
-      </w:r>
+        <w:t xml:space="preserve"> and lower enthalpy </w:t>
+      </w:r>
+      <w:proofErr w:type="gramStart"/>
+      <w:r>
+        <w:t xml:space="preserve">at </w:t>
+      </w:r>
+      <w:proofErr w:type="gramEnd"/>
       <m:oMath>
         <m:sSub>
           <m:sSubPr>
@@ -20037,14 +20389,27 @@
       <w:r>
         <w:t xml:space="preserve">Figure </w:t>
       </w:r>
-      <w:fldSimple w:instr=" SEQ Figure \* ARABIC ">
-        <w:r>
-          <w:rPr>
-            <w:noProof/>
-          </w:rPr>
-          <w:t>7</w:t>
-        </w:r>
-      </w:fldSimple>
+      <w:r>
+        <w:fldChar w:fldCharType="begin"/>
+      </w:r>
+      <w:r>
+        <w:instrText xml:space="preserve"> SEQ Figure \* ARABIC </w:instrText>
+      </w:r>
+      <w:r>
+        <w:fldChar w:fldCharType="separate"/>
+      </w:r>
+      <w:r>
+        <w:rPr>
+          <w:noProof/>
+        </w:rPr>
+        <w:t>7</w:t>
+      </w:r>
+      <w:r>
+        <w:rPr>
+          <w:noProof/>
+        </w:rPr>
+        <w:fldChar w:fldCharType="end"/>
+      </w:r>
       <w:bookmarkEnd w:id="83"/>
       <w:r>
         <w:t xml:space="preserve">: An integrated DSC trace for the molecular IMC glass system displaying the various values of </w:t>
@@ -20448,9 +20813,11 @@
       <w:r>
         <w:t xml:space="preserve"> the SCL line </w:t>
       </w:r>
+      <w:proofErr w:type="gramStart"/>
       <w:r>
         <w:t xml:space="preserve">with  </w:t>
       </w:r>
+      <w:proofErr w:type="gramEnd"/>
       <m:oMath>
         <m:sSub>
           <m:sSubPr>
@@ -20622,7 +20989,15 @@
       </w:pPr>
       <w:bookmarkStart w:id="86" w:name="_Toc404333688"/>
       <w:r>
-        <w:t xml:space="preserve">The Theoretical Entropy Limit of Glasses and the Kauzmann Temperature </w:t>
+        <w:t xml:space="preserve">The Theoretical Entropy Limit of Glasses and the </w:t>
+      </w:r>
+      <w:proofErr w:type="spellStart"/>
+      <w:r>
+        <w:t>Kauzmann</w:t>
+      </w:r>
+      <w:proofErr w:type="spellEnd"/>
+      <w:r>
+        <w:t xml:space="preserve"> Temperature </w:t>
       </w:r>
       <w:r>
         <w:t>(</w:t>
@@ -20673,8 +21048,13 @@
         <w:t>a material’s</w:t>
       </w:r>
       <w:r>
-        <w:t xml:space="preserve"> SCL solidifies on reaching its </w:t>
-      </w:r>
+        <w:t xml:space="preserve"> SCL solidifies on reaching </w:t>
+      </w:r>
+      <w:proofErr w:type="gramStart"/>
+      <w:r>
+        <w:t xml:space="preserve">its </w:t>
+      </w:r>
+      <w:proofErr w:type="gramEnd"/>
       <m:oMath>
         <m:sSub>
           <m:sSubPr>
@@ -20964,17 +21344,38 @@
       <w:r>
         <w:t xml:space="preserve">Figure </w:t>
       </w:r>
-      <w:fldSimple w:instr=" SEQ Figure \* ARABIC ">
-        <w:r>
-          <w:rPr>
-            <w:noProof/>
-          </w:rPr>
-          <w:t>8</w:t>
-        </w:r>
-      </w:fldSimple>
+      <w:r>
+        <w:fldChar w:fldCharType="begin"/>
+      </w:r>
+      <w:r>
+        <w:instrText xml:space="preserve"> SEQ Figure \* ARABIC </w:instrText>
+      </w:r>
+      <w:r>
+        <w:fldChar w:fldCharType="separate"/>
+      </w:r>
+      <w:r>
+        <w:rPr>
+          <w:noProof/>
+        </w:rPr>
+        <w:t>8</w:t>
+      </w:r>
+      <w:r>
+        <w:rPr>
+          <w:noProof/>
+        </w:rPr>
+        <w:fldChar w:fldCharType="end"/>
+      </w:r>
       <w:bookmarkEnd w:id="88"/>
       <w:r>
-        <w:t>: Schematic of glass temperature vs entropy in a typical glass forming system. The Kauzmann temperature (</w:t>
+        <w:t xml:space="preserve">: Schematic of glass temperature vs entropy in a typical glass forming system. The </w:t>
+      </w:r>
+      <w:proofErr w:type="spellStart"/>
+      <w:r>
+        <w:t>Kauzmann</w:t>
+      </w:r>
+      <w:proofErr w:type="spellEnd"/>
+      <w:r>
+        <w:t xml:space="preserve"> temperature (</w:t>
       </w:r>
       <m:oMath>
         <m:sSub>
@@ -21445,25 +21846,51 @@
             <w:r>
               <w:t>(</w:t>
             </w:r>
-            <w:fldSimple w:instr=" STYLEREF 1 \s ">
-              <w:r>
-                <w:rPr>
-                  <w:noProof/>
-                </w:rPr>
-                <w:t>2</w:t>
-              </w:r>
-            </w:fldSimple>
+            <w:r>
+              <w:fldChar w:fldCharType="begin"/>
+            </w:r>
+            <w:r>
+              <w:instrText xml:space="preserve"> STYLEREF 1 \s </w:instrText>
+            </w:r>
+            <w:r>
+              <w:fldChar w:fldCharType="separate"/>
+            </w:r>
+            <w:r>
+              <w:rPr>
+                <w:noProof/>
+              </w:rPr>
+              <w:t>2</w:t>
+            </w:r>
+            <w:r>
+              <w:rPr>
+                <w:noProof/>
+              </w:rPr>
+              <w:fldChar w:fldCharType="end"/>
+            </w:r>
             <w:r>
               <w:t>.</w:t>
             </w:r>
-            <w:fldSimple w:instr=" SEQ Equation \* ARABIC \s 1 ">
-              <w:r>
-                <w:rPr>
-                  <w:noProof/>
-                </w:rPr>
-                <w:t>1</w:t>
-              </w:r>
-            </w:fldSimple>
+            <w:r>
+              <w:fldChar w:fldCharType="begin"/>
+            </w:r>
+            <w:r>
+              <w:instrText xml:space="preserve"> SEQ Equation \* ARABIC \s 1 </w:instrText>
+            </w:r>
+            <w:r>
+              <w:fldChar w:fldCharType="separate"/>
+            </w:r>
+            <w:r>
+              <w:rPr>
+                <w:noProof/>
+              </w:rPr>
+              <w:t>1</w:t>
+            </w:r>
+            <w:r>
+              <w:rPr>
+                <w:noProof/>
+              </w:rPr>
+              <w:fldChar w:fldCharType="end"/>
+            </w:r>
             <w:r>
               <w:t>)</w:t>
             </w:r>
@@ -21550,9 +21977,11 @@
       <w:r>
         <w:t xml:space="preserve"> and </w:t>
       </w:r>
+      <w:proofErr w:type="gramStart"/>
       <w:r>
         <w:t xml:space="preserve">its </w:t>
       </w:r>
+      <w:proofErr w:type="gramEnd"/>
       <m:oMath>
         <m:sSub>
           <m:sSubPr>
@@ -21778,8 +22207,13 @@
         </m:sSub>
       </m:oMath>
       <w:r>
-        <w:t xml:space="preserve"> results in </w:t>
-      </w:r>
+        <w:t xml:space="preserve"> results </w:t>
+      </w:r>
+      <w:proofErr w:type="gramStart"/>
+      <w:r>
+        <w:t xml:space="preserve">in </w:t>
+      </w:r>
+      <w:proofErr w:type="gramEnd"/>
       <m:oMath>
         <m:sSub>
           <m:sSubPr>
@@ -22076,7 +22510,11 @@
         <w:t xml:space="preserve">. </w:t>
       </w:r>
       <w:r>
-        <w:t xml:space="preserve">For example, a </w:t>
+        <w:t xml:space="preserve">For example, </w:t>
+      </w:r>
+      <w:proofErr w:type="gramStart"/>
+      <w:r>
+        <w:t xml:space="preserve">a </w:t>
       </w:r>
       <m:oMath>
         <m:sSub>
@@ -22113,7 +22551,11 @@
         </m:r>
       </m:oMath>
       <w:r>
-        <w:t xml:space="preserve"> would indicate </w:t>
+        <w:t xml:space="preserve"> would</w:t>
+      </w:r>
+      <w:proofErr w:type="gramEnd"/>
+      <w:r>
+        <w:t xml:space="preserve"> indicate </w:t>
       </w:r>
       <w:r>
         <w:t>a glass’s</w:t>
@@ -22239,8 +22681,13 @@
       <w:r>
         <w:t>) as a func</w:t>
       </w:r>
-      <w:r>
-        <w:t xml:space="preserve">tion of inverse temperature </w:t>
+      <w:proofErr w:type="spellStart"/>
+      <w:r>
+        <w:t>tion</w:t>
+      </w:r>
+      <w:proofErr w:type="spellEnd"/>
+      <w:r>
+        <w:t xml:space="preserve"> of inverse temperature </w:t>
       </w:r>
       <w:r>
         <w:t>(</w:t>
@@ -22257,11 +22704,16 @@
         <w:t xml:space="preserve">), scaled to </w:t>
       </w:r>
       <w:r>
-        <w:t>the glass’s</w:t>
+        <w:t xml:space="preserve">the </w:t>
+      </w:r>
+      <w:proofErr w:type="gramStart"/>
+      <w:r>
+        <w:t>glass’s</w:t>
       </w:r>
       <w:r>
         <w:t xml:space="preserve"> </w:t>
       </w:r>
+      <w:proofErr w:type="gramEnd"/>
       <m:oMath>
         <m:sSub>
           <m:sSubPr>
@@ -22542,25 +22994,51 @@
             <w:r>
               <w:t>(</w:t>
             </w:r>
-            <w:fldSimple w:instr=" STYLEREF 1 \s ">
-              <w:r>
-                <w:rPr>
-                  <w:noProof/>
-                </w:rPr>
-                <w:t>2</w:t>
-              </w:r>
-            </w:fldSimple>
+            <w:r>
+              <w:fldChar w:fldCharType="begin"/>
+            </w:r>
+            <w:r>
+              <w:instrText xml:space="preserve"> STYLEREF 1 \s </w:instrText>
+            </w:r>
+            <w:r>
+              <w:fldChar w:fldCharType="separate"/>
+            </w:r>
+            <w:r>
+              <w:rPr>
+                <w:noProof/>
+              </w:rPr>
+              <w:t>2</w:t>
+            </w:r>
+            <w:r>
+              <w:rPr>
+                <w:noProof/>
+              </w:rPr>
+              <w:fldChar w:fldCharType="end"/>
+            </w:r>
             <w:r>
               <w:t>.</w:t>
             </w:r>
-            <w:fldSimple w:instr=" SEQ Equation \* ARABIC \s 1 ">
-              <w:r>
-                <w:rPr>
-                  <w:noProof/>
-                </w:rPr>
-                <w:t>2</w:t>
-              </w:r>
-            </w:fldSimple>
+            <w:r>
+              <w:fldChar w:fldCharType="begin"/>
+            </w:r>
+            <w:r>
+              <w:instrText xml:space="preserve"> SEQ Equation \* ARABIC \s 1 </w:instrText>
+            </w:r>
+            <w:r>
+              <w:fldChar w:fldCharType="separate"/>
+            </w:r>
+            <w:r>
+              <w:rPr>
+                <w:noProof/>
+              </w:rPr>
+              <w:t>2</w:t>
+            </w:r>
+            <w:r>
+              <w:rPr>
+                <w:noProof/>
+              </w:rPr>
+              <w:fldChar w:fldCharType="end"/>
+            </w:r>
             <w:r>
               <w:t>)</w:t>
             </w:r>
@@ -22822,14 +23300,27 @@
       <w:r>
         <w:t xml:space="preserve">Figure </w:t>
       </w:r>
-      <w:fldSimple w:instr=" SEQ Figure \* ARABIC ">
-        <w:r>
-          <w:rPr>
-            <w:noProof/>
-          </w:rPr>
-          <w:t>9</w:t>
-        </w:r>
-      </w:fldSimple>
+      <w:r>
+        <w:fldChar w:fldCharType="begin"/>
+      </w:r>
+      <w:r>
+        <w:instrText xml:space="preserve"> SEQ Figure \* ARABIC </w:instrText>
+      </w:r>
+      <w:r>
+        <w:fldChar w:fldCharType="separate"/>
+      </w:r>
+      <w:r>
+        <w:rPr>
+          <w:noProof/>
+        </w:rPr>
+        <w:t>9</w:t>
+      </w:r>
+      <w:r>
+        <w:rPr>
+          <w:noProof/>
+        </w:rPr>
+        <w:fldChar w:fldCharType="end"/>
+      </w:r>
       <w:bookmarkEnd w:id="94"/>
       <w:r>
         <w:t xml:space="preserve">: </w:t>
@@ -22997,9 +23488,11 @@
       <w:r>
         <w:t xml:space="preserve"> of metallic, molecular, and polymer USGs correlate </w:t>
       </w:r>
+      <w:proofErr w:type="gramStart"/>
       <w:r>
         <w:t xml:space="preserve">with </w:t>
       </w:r>
+      <w:proofErr w:type="gramEnd"/>
       <m:oMath>
         <m:sSub>
           <m:sSubPr>
@@ -23218,9 +23711,11 @@
       <w:r>
         <w:t xml:space="preserve"> supports </w:t>
       </w:r>
+      <w:proofErr w:type="gramStart"/>
       <w:r>
         <w:t xml:space="preserve">high </w:t>
       </w:r>
+      <w:proofErr w:type="gramEnd"/>
       <m:oMath>
         <m:sSub>
           <m:sSubPr>
@@ -23412,14 +23907,27 @@
       <w:r>
         <w:t xml:space="preserve">Figure </w:t>
       </w:r>
-      <w:fldSimple w:instr=" SEQ Figure \* ARABIC ">
-        <w:r>
-          <w:rPr>
-            <w:noProof/>
-          </w:rPr>
-          <w:t>10</w:t>
-        </w:r>
-      </w:fldSimple>
+      <w:r>
+        <w:fldChar w:fldCharType="begin"/>
+      </w:r>
+      <w:r>
+        <w:instrText xml:space="preserve"> SEQ Figure \* ARABIC </w:instrText>
+      </w:r>
+      <w:r>
+        <w:fldChar w:fldCharType="separate"/>
+      </w:r>
+      <w:r>
+        <w:rPr>
+          <w:noProof/>
+        </w:rPr>
+        <w:t>10</w:t>
+      </w:r>
+      <w:r>
+        <w:rPr>
+          <w:noProof/>
+        </w:rPr>
+        <w:fldChar w:fldCharType="end"/>
+      </w:r>
       <w:bookmarkEnd w:id="99"/>
       <w:r>
         <w:t xml:space="preserve">: </w:t>
@@ -23782,25 +24290,51 @@
             <w:r>
               <w:t>(</w:t>
             </w:r>
-            <w:fldSimple w:instr=" STYLEREF 1 \s ">
-              <w:r>
-                <w:rPr>
-                  <w:noProof/>
-                </w:rPr>
-                <w:t>2</w:t>
-              </w:r>
-            </w:fldSimple>
+            <w:r>
+              <w:fldChar w:fldCharType="begin"/>
+            </w:r>
+            <w:r>
+              <w:instrText xml:space="preserve"> STYLEREF 1 \s </w:instrText>
+            </w:r>
+            <w:r>
+              <w:fldChar w:fldCharType="separate"/>
+            </w:r>
+            <w:r>
+              <w:rPr>
+                <w:noProof/>
+              </w:rPr>
+              <w:t>2</w:t>
+            </w:r>
+            <w:r>
+              <w:rPr>
+                <w:noProof/>
+              </w:rPr>
+              <w:fldChar w:fldCharType="end"/>
+            </w:r>
             <w:r>
               <w:t>.</w:t>
             </w:r>
-            <w:fldSimple w:instr=" SEQ Equation \* ARABIC \s 1 ">
-              <w:r>
-                <w:rPr>
-                  <w:noProof/>
-                </w:rPr>
-                <w:t>3</w:t>
-              </w:r>
-            </w:fldSimple>
+            <w:r>
+              <w:fldChar w:fldCharType="begin"/>
+            </w:r>
+            <w:r>
+              <w:instrText xml:space="preserve"> SEQ Equation \* ARABIC \s 1 </w:instrText>
+            </w:r>
+            <w:r>
+              <w:fldChar w:fldCharType="separate"/>
+            </w:r>
+            <w:r>
+              <w:rPr>
+                <w:noProof/>
+              </w:rPr>
+              <w:t>3</w:t>
+            </w:r>
+            <w:r>
+              <w:rPr>
+                <w:noProof/>
+              </w:rPr>
+              <w:fldChar w:fldCharType="end"/>
+            </w:r>
             <w:r>
               <w:t>)</w:t>
             </w:r>
@@ -24272,12 +24806,21 @@
         </w:rPr>
         <w:t xml:space="preserve"> </w:t>
       </w:r>
-      <w:r>
-        <w:rPr>
-          <w:rFonts w:eastAsia="Times New Roman"/>
-          <w:lang w:eastAsia="en-AU"/>
-        </w:rPr>
-        <w:t>polyamorphous or layer-like super-structures</w:t>
+      <w:proofErr w:type="spellStart"/>
+      <w:r>
+        <w:rPr>
+          <w:rFonts w:eastAsia="Times New Roman"/>
+          <w:lang w:eastAsia="en-AU"/>
+        </w:rPr>
+        <w:t>polyamorphous</w:t>
+      </w:r>
+      <w:proofErr w:type="spellEnd"/>
+      <w:r>
+        <w:rPr>
+          <w:rFonts w:eastAsia="Times New Roman"/>
+          <w:lang w:eastAsia="en-AU"/>
+        </w:rPr>
+        <w:t xml:space="preserve"> or layer-like super-structures</w:t>
       </w:r>
       <w:r>
         <w:rPr>
@@ -25002,7 +25545,15 @@
         <w:t>35</w:t>
       </w:r>
       <w:r>
-        <w:t xml:space="preserve"> system raising substrates to just room temperature can cause crystallisation of films if the Ar pressure is not properly refined. This appears concerning as the alloy constituents of this system are in </w:t>
+        <w:t xml:space="preserve"> system raising substrates to just room temperature can cause crystallisation of films if the </w:t>
+      </w:r>
+      <w:proofErr w:type="spellStart"/>
+      <w:r>
+        <w:t>Ar</w:t>
+      </w:r>
+      <w:proofErr w:type="spellEnd"/>
+      <w:r>
+        <w:t xml:space="preserve"> pressure is not properly refined. This appears concerning as the alloy constituents of this system are in </w:t>
       </w:r>
       <w:r>
         <w:t xml:space="preserve">comparable </w:t>
@@ -25647,7 +26198,15 @@
         <w:fldChar w:fldCharType="end"/>
       </w:r>
       <w:r>
-        <w:t xml:space="preserve"> have already examined the MgZnCa system (Mg</w:t>
+        <w:t xml:space="preserve"> have already examined the </w:t>
+      </w:r>
+      <w:proofErr w:type="spellStart"/>
+      <w:r>
+        <w:t>MgZnCa</w:t>
+      </w:r>
+      <w:proofErr w:type="spellEnd"/>
+      <w:r>
+        <w:t xml:space="preserve"> system (Mg</w:t>
       </w:r>
       <w:r>
         <w:rPr>
@@ -25946,7 +26505,15 @@
         <w:t xml:space="preserve"> fluctuations significant. </w:t>
       </w:r>
       <w:r>
-        <w:t xml:space="preserve">Additionally MgZnCa based bio-alloys have a similar low </w:t>
+        <w:t xml:space="preserve">Additionally </w:t>
+      </w:r>
+      <w:proofErr w:type="spellStart"/>
+      <w:r>
+        <w:t>MgZnCa</w:t>
+      </w:r>
+      <w:proofErr w:type="spellEnd"/>
+      <w:r>
+        <w:t xml:space="preserve"> based bio-alloys have a similar low </w:t>
       </w:r>
       <m:oMath>
         <m:sSub>
@@ -26439,7 +27006,15 @@
         <w:t>bio-inert</w:t>
       </w:r>
       <w:r>
-        <w:t xml:space="preserve"> materials like Ti or certain polymers which do not interact with the body and do not </w:t>
+        <w:t xml:space="preserve"> materials like </w:t>
+      </w:r>
+      <w:proofErr w:type="spellStart"/>
+      <w:r>
+        <w:t>Ti</w:t>
+      </w:r>
+      <w:proofErr w:type="spellEnd"/>
+      <w:r>
+        <w:t xml:space="preserve"> or certain polymers which do not interact with the body and do not </w:t>
       </w:r>
       <w:r>
         <w:t xml:space="preserve">significantly </w:t>
@@ -26721,7 +27296,15 @@
         <w:t xml:space="preserve">metallic </w:t>
       </w:r>
       <w:r>
-        <w:t xml:space="preserve">biomaterials like stainless steels and Ti </w:t>
+        <w:t xml:space="preserve">biomaterials like stainless steels and </w:t>
+      </w:r>
+      <w:proofErr w:type="spellStart"/>
+      <w:r>
+        <w:t>Ti</w:t>
+      </w:r>
+      <w:proofErr w:type="spellEnd"/>
+      <w:r>
+        <w:t xml:space="preserve"> </w:t>
       </w:r>
       <w:r>
         <w:t>are designed to be bio</w:t>
@@ -26798,8 +27381,13 @@
         <w:t>elastic modulus (E)</w:t>
       </w:r>
       <w:r>
-        <w:t xml:space="preserve"> is only about 41 – 45 GPa</w:t>
-      </w:r>
+        <w:t xml:space="preserve"> is only about 41 – 45 </w:t>
+      </w:r>
+      <w:proofErr w:type="spellStart"/>
+      <w:r>
+        <w:t>GPa</w:t>
+      </w:r>
+      <w:proofErr w:type="spellEnd"/>
       <w:r>
         <w:t>,</w:t>
       </w:r>
@@ -26810,8 +27398,13 @@
         <w:t xml:space="preserve"> much closer to human bone</w:t>
       </w:r>
       <w:r>
-        <w:t>’s 3 – 20 GPa</w:t>
-      </w:r>
+        <w:t xml:space="preserve">’s 3 – 20 </w:t>
+      </w:r>
+      <w:proofErr w:type="spellStart"/>
+      <w:r>
+        <w:t>GPa</w:t>
+      </w:r>
+      <w:proofErr w:type="spellEnd"/>
       <w:r>
         <w:t xml:space="preserve"> t</w:t>
       </w:r>
@@ -27218,7 +27811,15 @@
         <w:t>.</w:t>
       </w:r>
       <w:r>
-        <w:t xml:space="preserve"> Other essential minerals which can be safely used in bio-absorbable alloys include Fe and Mn.</w:t>
+        <w:t xml:space="preserve"> Other essential minerals which can be safely used in bio-absorbable alloys include Fe and </w:t>
+      </w:r>
+      <w:proofErr w:type="spellStart"/>
+      <w:r>
+        <w:t>Mn</w:t>
+      </w:r>
+      <w:proofErr w:type="spellEnd"/>
+      <w:r>
+        <w:t>.</w:t>
       </w:r>
     </w:p>
     <w:p>
@@ -27235,7 +27836,15 @@
         <w:t xml:space="preserve"> </w:t>
       </w:r>
       <w:r>
-        <w:t xml:space="preserve">have also been alloyed with Mg in past, but their use is not ideal as they are known to not meet the necessary biomaterial requirements. For example, Al has been linked to neurological disorders such as Alzheimers disease </w:t>
+        <w:t xml:space="preserve">have also been alloyed with Mg in past, but their use is not ideal as they are known to not meet the necessary biomaterial requirements. For example, Al has been linked to neurological disorders such as </w:t>
+      </w:r>
+      <w:proofErr w:type="spellStart"/>
+      <w:r>
+        <w:t>Alzheimers</w:t>
+      </w:r>
+      <w:proofErr w:type="spellEnd"/>
+      <w:r>
+        <w:t xml:space="preserve"> disease </w:t>
       </w:r>
       <w:r>
         <w:fldChar w:fldCharType="begin"/>
@@ -27500,7 +28109,15 @@
         <w:t>can be</w:t>
       </w:r>
       <w:r>
-        <w:t xml:space="preserve"> measured via potentiodynamic </w:t>
+        <w:t xml:space="preserve"> measured via </w:t>
+      </w:r>
+      <w:proofErr w:type="spellStart"/>
+      <w:r>
+        <w:t>potentiodynamic</w:t>
+      </w:r>
+      <w:proofErr w:type="spellEnd"/>
+      <w:r>
+        <w:t xml:space="preserve"> </w:t>
       </w:r>
       <w:r>
         <w:t>polarisation (PDP) scans</w:t>
@@ -27717,8 +28334,13 @@
       <w:r>
         <w:t xml:space="preserve">The </w:t>
       </w:r>
-      <w:r>
-        <w:t>Tafel equation</w:t>
+      <w:proofErr w:type="spellStart"/>
+      <w:r>
+        <w:t>Tafel</w:t>
+      </w:r>
+      <w:proofErr w:type="spellEnd"/>
+      <w:r>
+        <w:t xml:space="preserve"> equation</w:t>
       </w:r>
       <w:r>
         <w:t xml:space="preserve"> (Equation </w:t>
@@ -27760,7 +28382,15 @@
         <w:t>)</w:t>
       </w:r>
       <w:r>
-        <w:t xml:space="preserve"> and Tafel Plots are tools </w:t>
+        <w:t xml:space="preserve"> and </w:t>
+      </w:r>
+      <w:proofErr w:type="spellStart"/>
+      <w:r>
+        <w:t>Tafel</w:t>
+      </w:r>
+      <w:proofErr w:type="spellEnd"/>
+      <w:r>
+        <w:t xml:space="preserve"> Plots are tools </w:t>
       </w:r>
       <w:r>
         <w:t xml:space="preserve">used to </w:t>
@@ -27787,7 +28417,15 @@
         <w:t xml:space="preserve"> scans. </w:t>
       </w:r>
       <w:r>
-        <w:t>The Tafel equation expresses the</w:t>
+        <w:t xml:space="preserve">The </w:t>
+      </w:r>
+      <w:proofErr w:type="spellStart"/>
+      <w:r>
+        <w:t>Tafel</w:t>
+      </w:r>
+      <w:proofErr w:type="spellEnd"/>
+      <w:r>
+        <w:t xml:space="preserve"> equation expresses the</w:t>
       </w:r>
       <w:r>
         <w:t xml:space="preserve"> anodic or cathodic</w:t>
@@ -27802,7 +28440,15 @@
         <w:t>their</w:t>
       </w:r>
       <w:r>
-        <w:t xml:space="preserve"> overpotential (</w:t>
+        <w:t xml:space="preserve"> </w:t>
+      </w:r>
+      <w:proofErr w:type="spellStart"/>
+      <w:r>
+        <w:t>overpotential</w:t>
+      </w:r>
+      <w:proofErr w:type="spellEnd"/>
+      <w:r>
+        <w:t xml:space="preserve"> (</w:t>
       </w:r>
       <m:oMath>
         <m:r>
@@ -27818,9 +28464,11 @@
       <w:r>
         <w:t xml:space="preserve"> </w:t>
       </w:r>
+      <w:proofErr w:type="spellStart"/>
       <w:r>
         <w:t>overpotential</w:t>
       </w:r>
+      <w:proofErr w:type="spellEnd"/>
       <w:r>
         <w:t xml:space="preserve"> </w:t>
       </w:r>
@@ -28073,25 +28721,51 @@
             <w:r>
               <w:t>(</w:t>
             </w:r>
-            <w:fldSimple w:instr=" STYLEREF 1 \s ">
-              <w:r>
-                <w:rPr>
-                  <w:noProof/>
-                </w:rPr>
-                <w:t>2</w:t>
-              </w:r>
-            </w:fldSimple>
+            <w:r>
+              <w:fldChar w:fldCharType="begin"/>
+            </w:r>
+            <w:r>
+              <w:instrText xml:space="preserve"> STYLEREF 1 \s </w:instrText>
+            </w:r>
+            <w:r>
+              <w:fldChar w:fldCharType="separate"/>
+            </w:r>
+            <w:r>
+              <w:rPr>
+                <w:noProof/>
+              </w:rPr>
+              <w:t>2</w:t>
+            </w:r>
+            <w:r>
+              <w:rPr>
+                <w:noProof/>
+              </w:rPr>
+              <w:fldChar w:fldCharType="end"/>
+            </w:r>
             <w:r>
               <w:t>.</w:t>
             </w:r>
-            <w:fldSimple w:instr=" SEQ Equation \* ARABIC \s 1 ">
-              <w:r>
-                <w:rPr>
-                  <w:noProof/>
-                </w:rPr>
-                <w:t>4</w:t>
-              </w:r>
-            </w:fldSimple>
+            <w:r>
+              <w:fldChar w:fldCharType="begin"/>
+            </w:r>
+            <w:r>
+              <w:instrText xml:space="preserve"> SEQ Equation \* ARABIC \s 1 </w:instrText>
+            </w:r>
+            <w:r>
+              <w:fldChar w:fldCharType="separate"/>
+            </w:r>
+            <w:r>
+              <w:rPr>
+                <w:noProof/>
+              </w:rPr>
+              <w:t>4</w:t>
+            </w:r>
+            <w:r>
+              <w:rPr>
+                <w:noProof/>
+              </w:rPr>
+              <w:fldChar w:fldCharType="end"/>
+            </w:r>
             <w:r>
               <w:t>)</w:t>
             </w:r>
@@ -28162,12 +28836,36 @@
         </m:sSub>
       </m:oMath>
       <w:r>
-        <w:t xml:space="preserve"> the exchange current density. </w:t>
-      </w:r>
-    </w:p>
-    <w:p>
-      <w:r>
-        <w:t>Plotting the Tafel equation for both the anodic and cathodic reactions produces the Tafel Plot (</w:t>
+        <w:t xml:space="preserve"> the exchange current </w:t>
+      </w:r>
+      <w:proofErr w:type="gramStart"/>
+      <w:r>
+        <w:t>density.</w:t>
+      </w:r>
+      <w:proofErr w:type="gramEnd"/>
+      <w:r>
+        <w:t xml:space="preserve"> </w:t>
+      </w:r>
+    </w:p>
+    <w:p>
+      <w:r>
+        <w:t xml:space="preserve">Plotting the </w:t>
+      </w:r>
+      <w:proofErr w:type="spellStart"/>
+      <w:r>
+        <w:t>Tafel</w:t>
+      </w:r>
+      <w:proofErr w:type="spellEnd"/>
+      <w:r>
+        <w:t xml:space="preserve"> equation for both the anodic and cathodic reactions produces the </w:t>
+      </w:r>
+      <w:proofErr w:type="spellStart"/>
+      <w:r>
+        <w:t>Tafel</w:t>
+      </w:r>
+      <w:proofErr w:type="spellEnd"/>
+      <w:r>
+        <w:t xml:space="preserve"> Plot (</w:t>
       </w:r>
       <w:r>
         <w:fldChar w:fldCharType="begin"/>
@@ -28463,17 +29161,38 @@
       <w:r>
         <w:t xml:space="preserve">Figure </w:t>
       </w:r>
-      <w:fldSimple w:instr=" SEQ Figure \* ARABIC ">
-        <w:r>
-          <w:rPr>
-            <w:noProof/>
-          </w:rPr>
-          <w:t>11</w:t>
-        </w:r>
-      </w:fldSimple>
+      <w:r>
+        <w:fldChar w:fldCharType="begin"/>
+      </w:r>
+      <w:r>
+        <w:instrText xml:space="preserve"> SEQ Figure \* ARABIC </w:instrText>
+      </w:r>
+      <w:r>
+        <w:fldChar w:fldCharType="separate"/>
+      </w:r>
+      <w:r>
+        <w:rPr>
+          <w:noProof/>
+        </w:rPr>
+        <w:t>11</w:t>
+      </w:r>
+      <w:r>
+        <w:rPr>
+          <w:noProof/>
+        </w:rPr>
+        <w:fldChar w:fldCharType="end"/>
+      </w:r>
       <w:bookmarkEnd w:id="123"/>
       <w:r>
-        <w:t xml:space="preserve">: Tafel Plot </w:t>
+        <w:t xml:space="preserve">: </w:t>
+      </w:r>
+      <w:proofErr w:type="spellStart"/>
+      <w:r>
+        <w:t>Tafel</w:t>
+      </w:r>
+      <w:proofErr w:type="spellEnd"/>
+      <w:r>
+        <w:t xml:space="preserve"> Plot </w:t>
       </w:r>
       <w:r>
         <w:t>show</w:t>
@@ -28488,7 +29207,15 @@
         <w:t xml:space="preserve"> </w:t>
       </w:r>
       <w:r>
-        <w:t xml:space="preserve">positive anodic Tafle slope </w:t>
+        <w:t xml:space="preserve">positive anodic </w:t>
+      </w:r>
+      <w:proofErr w:type="spellStart"/>
+      <w:r>
+        <w:t>Tafle</w:t>
+      </w:r>
+      <w:proofErr w:type="spellEnd"/>
+      <w:r>
+        <w:t xml:space="preserve"> slope </w:t>
       </w:r>
       <m:oMath>
         <m:sSub>
@@ -28524,7 +29251,15 @@
         <w:t xml:space="preserve"> </w:t>
       </w:r>
       <w:r>
-        <w:t xml:space="preserve">negative cathodic Tafle slope </w:t>
+        <w:t xml:space="preserve">negative cathodic </w:t>
+      </w:r>
+      <w:proofErr w:type="spellStart"/>
+      <w:r>
+        <w:t>Tafle</w:t>
+      </w:r>
+      <w:proofErr w:type="spellEnd"/>
+      <w:r>
+        <w:t xml:space="preserve"> slope </w:t>
       </w:r>
       <m:oMath>
         <m:sSub>
@@ -29205,25 +29940,51 @@
             <w:r>
               <w:t>(</w:t>
             </w:r>
-            <w:fldSimple w:instr=" STYLEREF 1 \s ">
-              <w:r>
-                <w:rPr>
-                  <w:noProof/>
-                </w:rPr>
-                <w:t>2</w:t>
-              </w:r>
-            </w:fldSimple>
+            <w:r>
+              <w:fldChar w:fldCharType="begin"/>
+            </w:r>
+            <w:r>
+              <w:instrText xml:space="preserve"> STYLEREF 1 \s </w:instrText>
+            </w:r>
+            <w:r>
+              <w:fldChar w:fldCharType="separate"/>
+            </w:r>
+            <w:r>
+              <w:rPr>
+                <w:noProof/>
+              </w:rPr>
+              <w:t>2</w:t>
+            </w:r>
+            <w:r>
+              <w:rPr>
+                <w:noProof/>
+              </w:rPr>
+              <w:fldChar w:fldCharType="end"/>
+            </w:r>
             <w:r>
               <w:t>.</w:t>
             </w:r>
-            <w:fldSimple w:instr=" SEQ Equation \* ARABIC \s 1 ">
-              <w:r>
-                <w:rPr>
-                  <w:noProof/>
-                </w:rPr>
-                <w:t>5</w:t>
-              </w:r>
-            </w:fldSimple>
+            <w:r>
+              <w:fldChar w:fldCharType="begin"/>
+            </w:r>
+            <w:r>
+              <w:instrText xml:space="preserve"> SEQ Equation \* ARABIC \s 1 </w:instrText>
+            </w:r>
+            <w:r>
+              <w:fldChar w:fldCharType="separate"/>
+            </w:r>
+            <w:r>
+              <w:rPr>
+                <w:noProof/>
+              </w:rPr>
+              <w:t>5</w:t>
+            </w:r>
+            <w:r>
+              <w:rPr>
+                <w:noProof/>
+              </w:rPr>
+              <w:fldChar w:fldCharType="end"/>
+            </w:r>
             <w:r>
               <w:t>)</w:t>
             </w:r>
@@ -29841,14 +30602,27 @@
       <w:r>
         <w:t xml:space="preserve">Figure </w:t>
       </w:r>
-      <w:fldSimple w:instr=" SEQ Figure \* ARABIC ">
-        <w:r>
-          <w:rPr>
-            <w:noProof/>
-          </w:rPr>
-          <w:t>12</w:t>
-        </w:r>
-      </w:fldSimple>
+      <w:r>
+        <w:fldChar w:fldCharType="begin"/>
+      </w:r>
+      <w:r>
+        <w:instrText xml:space="preserve"> SEQ Figure \* ARABIC </w:instrText>
+      </w:r>
+      <w:r>
+        <w:fldChar w:fldCharType="separate"/>
+      </w:r>
+      <w:r>
+        <w:rPr>
+          <w:noProof/>
+        </w:rPr>
+        <w:t>12</w:t>
+      </w:r>
+      <w:r>
+        <w:rPr>
+          <w:noProof/>
+        </w:rPr>
+        <w:fldChar w:fldCharType="end"/>
+      </w:r>
       <w:r>
         <w:t>: Plot of hydrogen evolution generated by Mg</w:t>
       </w:r>
@@ -29936,7 +30710,15 @@
         <w:fldChar w:fldCharType="end"/>
       </w:r>
       <w:r>
-        <w:t xml:space="preserve"> has shown in his review magnesium was showing promise as a bio-reabsorbable material </w:t>
+        <w:t xml:space="preserve"> has shown in his review magnesium was showing promise as a bio-</w:t>
+      </w:r>
+      <w:proofErr w:type="spellStart"/>
+      <w:r>
+        <w:t>reabsorbable</w:t>
+      </w:r>
+      <w:proofErr w:type="spellEnd"/>
+      <w:r>
+        <w:t xml:space="preserve"> material </w:t>
       </w:r>
       <w:r>
         <w:t>in the early 1900s before the trend switch to bio</w:t>
@@ -29947,9 +30729,11 @@
       <w:r>
         <w:t xml:space="preserve">inert materials like </w:t>
       </w:r>
+      <w:proofErr w:type="spellStart"/>
       <w:r>
         <w:t>Ti</w:t>
       </w:r>
+      <w:proofErr w:type="spellEnd"/>
       <w:r>
         <w:t xml:space="preserve">. </w:t>
       </w:r>
@@ -29978,13 +30762,23 @@
         </w:rPr>
         <w:t>-</w:t>
       </w:r>
+      <w:proofErr w:type="spellStart"/>
       <w:r>
         <w:rPr>
           <w:rFonts w:eastAsia="Times New Roman" w:cs="Times New Roman"/>
           <w:color w:val="000000"/>
           <w:lang w:eastAsia="en-AU"/>
         </w:rPr>
-        <w:t>reabsorbable metals, need to;</w:t>
+        <w:t>reabsorbable</w:t>
+      </w:r>
+      <w:proofErr w:type="spellEnd"/>
+      <w:r>
+        <w:rPr>
+          <w:rFonts w:eastAsia="Times New Roman" w:cs="Times New Roman"/>
+          <w:color w:val="000000"/>
+          <w:lang w:eastAsia="en-AU"/>
+        </w:rPr>
+        <w:t xml:space="preserve"> metals, need to;</w:t>
       </w:r>
     </w:p>
     <w:p>
@@ -30505,7 +31299,15 @@
     </w:p>
     <w:p>
       <w:r>
-        <w:t xml:space="preserve">Pitting occur on anodic end of the Tafel Plots </w:t>
+        <w:t xml:space="preserve">Pitting occur on anodic end of the </w:t>
+      </w:r>
+      <w:proofErr w:type="spellStart"/>
+      <w:r>
+        <w:t>Tafel</w:t>
+      </w:r>
+      <w:proofErr w:type="spellEnd"/>
+      <w:r>
+        <w:t xml:space="preserve"> Plots </w:t>
       </w:r>
       <w:r>
         <w:fldChar w:fldCharType="begin"/>
@@ -30638,10 +31440,39 @@
     </w:p>
     <w:p>
       <w:r>
-        <w:t xml:space="preserve">The pure alloy constituent elements of Mg (99.85 wt%), Zn (99.995 wt%), and Ca </w:t>
-      </w:r>
-      <w:r>
-        <w:t>(99.8 wt%)</w:t>
+        <w:t xml:space="preserve">The pure alloy constituent elements of Mg (99.85 </w:t>
+      </w:r>
+      <w:proofErr w:type="spellStart"/>
+      <w:proofErr w:type="gramStart"/>
+      <w:r>
+        <w:t>wt</w:t>
+      </w:r>
+      <w:proofErr w:type="spellEnd"/>
+      <w:r>
+        <w:t>%</w:t>
+      </w:r>
+      <w:proofErr w:type="gramEnd"/>
+      <w:r>
+        <w:t xml:space="preserve">), Zn (99.995 </w:t>
+      </w:r>
+      <w:proofErr w:type="spellStart"/>
+      <w:r>
+        <w:t>wt</w:t>
+      </w:r>
+      <w:proofErr w:type="spellEnd"/>
+      <w:r>
+        <w:t xml:space="preserve">%), and Ca </w:t>
+      </w:r>
+      <w:r>
+        <w:t xml:space="preserve">(99.8 </w:t>
+      </w:r>
+      <w:proofErr w:type="spellStart"/>
+      <w:r>
+        <w:t>wt</w:t>
+      </w:r>
+      <w:proofErr w:type="spellEnd"/>
+      <w:r>
+        <w:t>%)</w:t>
       </w:r>
       <w:r>
         <w:t xml:space="preserve"> are polished and filed to removal surface contamination and oxides. </w:t>
@@ -30735,14 +31566,30 @@
       <w:r>
         <w:t xml:space="preserve">Figure </w:t>
       </w:r>
-      <w:fldSimple w:instr=" SEQ Figure \* ARABIC ">
-        <w:r>
-          <w:rPr>
-            <w:noProof/>
-          </w:rPr>
-          <w:t>13</w:t>
-        </w:r>
-      </w:fldSimple>
+      <w:r>
+        <w:fldChar w:fldCharType="begin"/>
+      </w:r>
+      <w:r>
+        <w:instrText xml:space="preserve"> SEQ Figure \* ARABIC</w:instrText>
+      </w:r>
+      <w:r>
+        <w:instrText xml:space="preserve"> </w:instrText>
+      </w:r>
+      <w:r>
+        <w:fldChar w:fldCharType="separate"/>
+      </w:r>
+      <w:r>
+        <w:rPr>
+          <w:noProof/>
+        </w:rPr>
+        <w:t>13</w:t>
+      </w:r>
+      <w:r>
+        <w:rPr>
+          <w:noProof/>
+        </w:rPr>
+        <w:fldChar w:fldCharType="end"/>
+      </w:r>
       <w:r>
         <w:t>:</w:t>
       </w:r>
@@ -30796,16 +31643,53 @@
         <w:t>5</w:t>
       </w:r>
       <w:r>
-        <w:t xml:space="preserve"> alloy are produced via melting the constituent elements in an induction furnace, under an inert Ar atmosphere, followed by gravity casting. </w:t>
+        <w:t xml:space="preserve"> alloy are produced via melting the constituent elements in an induction furnace, under an inert </w:t>
+      </w:r>
+      <w:proofErr w:type="spellStart"/>
+      <w:r>
+        <w:t>Ar</w:t>
+      </w:r>
+      <w:proofErr w:type="spellEnd"/>
+      <w:r>
+        <w:t xml:space="preserve"> atmosphere, followed by gravity casting. </w:t>
       </w:r>
       <w:r>
         <w:t>The p</w:t>
       </w:r>
       <w:r>
-        <w:t xml:space="preserve">ure elements of Mg (99.85 wt%), Zn (99.995 wt%), and Ca </w:t>
-      </w:r>
-      <w:r>
-        <w:t>(99.8 wt%)</w:t>
+        <w:t xml:space="preserve">ure elements of Mg (99.85 </w:t>
+      </w:r>
+      <w:proofErr w:type="spellStart"/>
+      <w:proofErr w:type="gramStart"/>
+      <w:r>
+        <w:t>wt</w:t>
+      </w:r>
+      <w:proofErr w:type="spellEnd"/>
+      <w:r>
+        <w:t>%</w:t>
+      </w:r>
+      <w:proofErr w:type="gramEnd"/>
+      <w:r>
+        <w:t xml:space="preserve">), Zn (99.995 </w:t>
+      </w:r>
+      <w:proofErr w:type="spellStart"/>
+      <w:r>
+        <w:t>wt</w:t>
+      </w:r>
+      <w:proofErr w:type="spellEnd"/>
+      <w:r>
+        <w:t xml:space="preserve">%), and Ca </w:t>
+      </w:r>
+      <w:r>
+        <w:t xml:space="preserve">(99.8 </w:t>
+      </w:r>
+      <w:proofErr w:type="spellStart"/>
+      <w:r>
+        <w:t>wt</w:t>
+      </w:r>
+      <w:proofErr w:type="spellEnd"/>
+      <w:r>
+        <w:t>%)</w:t>
       </w:r>
       <w:r>
         <w:t xml:space="preserve"> </w:t>
@@ -31509,14 +32393,27 @@
       <w:r>
         <w:t xml:space="preserve">Figure </w:t>
       </w:r>
-      <w:fldSimple w:instr=" SEQ Figure \* ARABIC ">
-        <w:r>
-          <w:rPr>
-            <w:noProof/>
-          </w:rPr>
-          <w:t>14</w:t>
-        </w:r>
-      </w:fldSimple>
+      <w:r>
+        <w:fldChar w:fldCharType="begin"/>
+      </w:r>
+      <w:r>
+        <w:instrText xml:space="preserve"> SEQ Figure \* ARABIC </w:instrText>
+      </w:r>
+      <w:r>
+        <w:fldChar w:fldCharType="separate"/>
+      </w:r>
+      <w:r>
+        <w:rPr>
+          <w:noProof/>
+        </w:rPr>
+        <w:t>14</w:t>
+      </w:r>
+      <w:r>
+        <w:rPr>
+          <w:noProof/>
+        </w:rPr>
+        <w:fldChar w:fldCharType="end"/>
+      </w:r>
       <w:bookmarkEnd w:id="139"/>
       <w:r>
         <w:t xml:space="preserve">: (a) </w:t>
@@ -31791,8 +32688,13 @@
       <w:r>
         <w:t xml:space="preserve">films respectively. These parameters will be refined via appropriate step sizes as required to suit the examined </w:t>
       </w:r>
-      <w:r>
-        <w:t xml:space="preserve">MgZnCa </w:t>
+      <w:proofErr w:type="spellStart"/>
+      <w:r>
+        <w:t>MgZnCa</w:t>
+      </w:r>
+      <w:proofErr w:type="spellEnd"/>
+      <w:r>
+        <w:t xml:space="preserve"> </w:t>
       </w:r>
       <w:r>
         <w:t xml:space="preserve">biocompatible systems. </w:t>
@@ -32021,7 +32923,21 @@
               <w:rPr>
                 <w:b/>
               </w:rPr>
-              <w:t>Deposition Ar Pressure:</w:t>
+              <w:t xml:space="preserve">Deposition </w:t>
+            </w:r>
+            <w:proofErr w:type="spellStart"/>
+            <w:r>
+              <w:rPr>
+                <w:b/>
+              </w:rPr>
+              <w:t>Ar</w:t>
+            </w:r>
+            <w:proofErr w:type="spellEnd"/>
+            <w:r>
+              <w:rPr>
+                <w:b/>
+              </w:rPr>
+              <w:t xml:space="preserve"> Pressure:</w:t>
             </w:r>
           </w:p>
         </w:tc>
@@ -32348,7 +33264,15 @@
         <w:t>is</w:t>
       </w:r>
       <w:r>
-        <w:t xml:space="preserve"> NaCl wafer which dissolve quickly with the application of water, allowing for the physical separation of the films. </w:t>
+        <w:t xml:space="preserve"> </w:t>
+      </w:r>
+      <w:proofErr w:type="spellStart"/>
+      <w:r>
+        <w:t>NaCl</w:t>
+      </w:r>
+      <w:proofErr w:type="spellEnd"/>
+      <w:r>
+        <w:t xml:space="preserve"> wafer which dissolve quickly with the application of water, allowing for the physical separation of the films. </w:t>
       </w:r>
       <w:r>
         <w:t xml:space="preserve">These substrates can be purchased. </w:t>
@@ -32415,12 +33339,21 @@
         <w:pStyle w:val="Heading3"/>
       </w:pPr>
       <w:bookmarkStart w:id="150" w:name="_Toc404333716"/>
-      <w:r>
-        <w:rPr>
-          <w:rFonts w:eastAsia="Times New Roman"/>
-          <w:lang w:eastAsia="en-AU"/>
-        </w:rPr>
-        <w:t>Polycaprolactone (PCL)</w:t>
+      <w:proofErr w:type="spellStart"/>
+      <w:r>
+        <w:rPr>
+          <w:rFonts w:eastAsia="Times New Roman"/>
+          <w:lang w:eastAsia="en-AU"/>
+        </w:rPr>
+        <w:t>Polycaprolactone</w:t>
+      </w:r>
+      <w:proofErr w:type="spellEnd"/>
+      <w:r>
+        <w:rPr>
+          <w:rFonts w:eastAsia="Times New Roman"/>
+          <w:lang w:eastAsia="en-AU"/>
+        </w:rPr>
+        <w:t xml:space="preserve"> (PCL)</w:t>
       </w:r>
       <w:r>
         <w:t xml:space="preserve"> Scaffolds</w:t>
@@ -32435,12 +33368,21 @@
         </w:rPr>
         <w:t xml:space="preserve">Depositing films onto </w:t>
       </w:r>
-      <w:r>
-        <w:rPr>
-          <w:rFonts w:eastAsia="Times New Roman"/>
-          <w:lang w:eastAsia="en-AU"/>
-        </w:rPr>
-        <w:t>Polycaprolactone (PCL)</w:t>
+      <w:proofErr w:type="spellStart"/>
+      <w:r>
+        <w:rPr>
+          <w:rFonts w:eastAsia="Times New Roman"/>
+          <w:lang w:eastAsia="en-AU"/>
+        </w:rPr>
+        <w:t>Polycaprolactone</w:t>
+      </w:r>
+      <w:proofErr w:type="spellEnd"/>
+      <w:r>
+        <w:rPr>
+          <w:rFonts w:eastAsia="Times New Roman"/>
+          <w:lang w:eastAsia="en-AU"/>
+        </w:rPr>
+        <w:t xml:space="preserve"> (PCL)</w:t>
       </w:r>
       <w:r>
         <w:t xml:space="preserve"> scaffolds </w:t>
@@ -32494,9 +33436,14 @@
       </w:pPr>
       <w:bookmarkStart w:id="153" w:name="_Toc404333719"/>
       <w:r>
-        <w:t>Biocompatibility and Bioabsorption</w:t>
+        <w:t xml:space="preserve">Biocompatibility and </w:t>
+      </w:r>
+      <w:proofErr w:type="spellStart"/>
+      <w:r>
+        <w:t>Bioabsorption</w:t>
       </w:r>
       <w:bookmarkEnd w:id="153"/>
+      <w:proofErr w:type="spellEnd"/>
       <w:r>
         <w:t xml:space="preserve"> </w:t>
       </w:r>
@@ -32505,11 +33452,16 @@
       <w:r>
         <w:t xml:space="preserve">The biocompatibility and </w:t>
       </w:r>
+      <w:proofErr w:type="spellStart"/>
       <w:r>
         <w:t>bio</w:t>
       </w:r>
       <w:r>
-        <w:t xml:space="preserve">absorption </w:t>
+        <w:t>absorption</w:t>
+      </w:r>
+      <w:proofErr w:type="spellEnd"/>
+      <w:r>
+        <w:t xml:space="preserve"> </w:t>
       </w:r>
       <w:r>
         <w:t>of the TFMGs will be characteris</w:t>
@@ -32845,7 +33797,15 @@
         <w:t xml:space="preserve">subtle </w:t>
       </w:r>
       <w:r>
-        <w:t xml:space="preserve">exothermal peaks can be in MgZnCa systems </w:t>
+        <w:t xml:space="preserve">exothermal peaks can be in </w:t>
+      </w:r>
+      <w:proofErr w:type="spellStart"/>
+      <w:r>
+        <w:t>MgZnCa</w:t>
+      </w:r>
+      <w:proofErr w:type="spellEnd"/>
+      <w:r>
+        <w:t xml:space="preserve"> systems </w:t>
       </w:r>
       <w:r>
         <w:fldChar w:fldCharType="begin"/>
@@ -32877,7 +33837,15 @@
         <w:t xml:space="preserve">differentiating </w:t>
       </w:r>
       <w:r>
-        <w:t xml:space="preserve">between amorphous, semi-crystalline, and crystalline MgZnCa alloy </w:t>
+        <w:t xml:space="preserve">between amorphous, semi-crystalline, and crystalline </w:t>
+      </w:r>
+      <w:proofErr w:type="spellStart"/>
+      <w:r>
+        <w:t>MgZnCa</w:t>
+      </w:r>
+      <w:proofErr w:type="spellEnd"/>
+      <w:r>
+        <w:t xml:space="preserve"> alloy </w:t>
       </w:r>
       <w:r>
         <w:fldChar w:fldCharType="begin">
@@ -33034,7 +34002,15 @@
         <w:t xml:space="preserve"> </w:t>
       </w:r>
       <w:r>
-        <w:t>Fully amorphous MgZnCa should display wide halo peak</w:t>
+        <w:t xml:space="preserve">Fully amorphous </w:t>
+      </w:r>
+      <w:proofErr w:type="spellStart"/>
+      <w:r>
+        <w:t>MgZnCa</w:t>
+      </w:r>
+      <w:proofErr w:type="spellEnd"/>
+      <w:r>
+        <w:t xml:space="preserve"> should display wide halo peak</w:t>
       </w:r>
       <w:r>
         <w:t>s</w:t>
@@ -33325,7 +34301,11 @@
         <w:t xml:space="preserve"> a</w:t>
       </w:r>
       <w:r>
-        <w:t xml:space="preserve"> low GFA with a </w:t>
+        <w:t xml:space="preserve"> low GFA with </w:t>
+      </w:r>
+      <w:proofErr w:type="gramStart"/>
+      <w:r>
+        <w:t xml:space="preserve">a </w:t>
       </w:r>
       <m:oMath>
         <m:sSub>
@@ -33355,7 +34335,11 @@
         </m:sSub>
       </m:oMath>
       <w:r>
-        <w:t xml:space="preserve"> of only about 3mm </w:t>
+        <w:t xml:space="preserve"> of</w:t>
+      </w:r>
+      <w:proofErr w:type="gramEnd"/>
+      <w:r>
+        <w:t xml:space="preserve"> only about 3mm </w:t>
       </w:r>
       <w:r>
         <w:fldChar w:fldCharType="begin">
@@ -33808,14 +34792,27 @@
       <w:r>
         <w:t xml:space="preserve">Figure </w:t>
       </w:r>
-      <w:fldSimple w:instr=" SEQ Figure \* ARABIC ">
-        <w:r>
-          <w:rPr>
-            <w:noProof/>
-          </w:rPr>
-          <w:t>15</w:t>
-        </w:r>
-      </w:fldSimple>
+      <w:r>
+        <w:fldChar w:fldCharType="begin"/>
+      </w:r>
+      <w:r>
+        <w:instrText xml:space="preserve"> SEQ Figure \* ARABIC </w:instrText>
+      </w:r>
+      <w:r>
+        <w:fldChar w:fldCharType="separate"/>
+      </w:r>
+      <w:r>
+        <w:rPr>
+          <w:noProof/>
+        </w:rPr>
+        <w:t>15</w:t>
+      </w:r>
+      <w:r>
+        <w:rPr>
+          <w:noProof/>
+        </w:rPr>
+        <w:fldChar w:fldCharType="end"/>
+      </w:r>
       <w:r>
         <w:t>: DSC trace of the Mg</w:t>
       </w:r>
@@ -33882,9 +34879,11 @@
       <w:r>
         <w:t xml:space="preserve"> </w:t>
       </w:r>
+      <w:proofErr w:type="gramStart"/>
       <w:r>
         <w:t xml:space="preserve">and </w:t>
       </w:r>
+      <w:proofErr w:type="gramEnd"/>
       <m:oMath>
         <m:sSub>
           <m:sSubPr>
@@ -36245,6 +37244,7 @@
         </w:rPr>
         <w:tab/>
       </w:r>
+      <w:proofErr w:type="spellStart"/>
       <w:r>
         <w:rPr>
           <w:rFonts w:eastAsia="Times New Roman"/>
@@ -36252,6 +37252,7 @@
         </w:rPr>
         <w:t>Polycaprolactone</w:t>
       </w:r>
+      <w:proofErr w:type="spellEnd"/>
     </w:p>
     <w:p>
       <w:pPr>
@@ -36282,8 +37283,13 @@
         </w:rPr>
         <w:tab/>
       </w:r>
-      <w:r>
-        <w:t>Potentiodynamic Polarisation</w:t>
+      <w:proofErr w:type="spellStart"/>
+      <w:r>
+        <w:t>Potentiodynamic</w:t>
+      </w:r>
+      <w:proofErr w:type="spellEnd"/>
+      <w:r>
+        <w:t xml:space="preserve"> Polarisation</w:t>
       </w:r>
     </w:p>
     <w:p>
@@ -36832,8 +37838,13 @@
       <w:r>
         <w:tab/>
       </w:r>
-      <w:r>
-        <w:t xml:space="preserve">Kauzmann </w:t>
+      <w:proofErr w:type="spellStart"/>
+      <w:r>
+        <w:t>Kauzmann</w:t>
+      </w:r>
+      <w:proofErr w:type="spellEnd"/>
+      <w:r>
+        <w:t xml:space="preserve"> </w:t>
       </w:r>
       <w:r>
         <w:t xml:space="preserve">Temperature ( </w:t>
@@ -37739,7 +38750,15 @@
         <w:pStyle w:val="CommentText"/>
       </w:pPr>
       <w:r>
-        <w:t xml:space="preserve">Property modification – Coating BMG with same composition coating. – Look at K. Schluter Intro (Green part on property modification). </w:t>
+        <w:t xml:space="preserve">Property modification – Coating BMG with same composition coating. – Look at K. </w:t>
+      </w:r>
+      <w:proofErr w:type="spellStart"/>
+      <w:r>
+        <w:t>Schluter</w:t>
+      </w:r>
+      <w:proofErr w:type="spellEnd"/>
+      <w:r>
+        <w:t xml:space="preserve"> Intro (Green part on property modification). </w:t>
       </w:r>
     </w:p>
     <w:p>
@@ -37824,7 +38843,7 @@
       </w:r>
     </w:p>
   </w:comment>
-  <w:comment w:id="15" w:author="Scott Gleason" w:date="2014-11-21T09:36:00Z" w:initials="SG">
+  <w:comment w:id="14" w:author="Scott Gleason" w:date="2014-11-21T09:36:00Z" w:initials="SG">
     <w:p>
       <w:pPr>
         <w:pStyle w:val="CommentText"/>
@@ -37840,7 +38859,7 @@
       </w:r>
     </w:p>
   </w:comment>
-  <w:comment w:id="18" w:author="Scott Gleason" w:date="2015-04-08T14:26:00Z" w:initials="SG">
+  <w:comment w:id="17" w:author="Scott Gleason" w:date="2014-11-17T16:54:00Z" w:initials="SG">
     <w:p>
       <w:pPr>
         <w:pStyle w:val="CommentText"/>
@@ -37852,11 +38871,32 @@
         <w:annotationRef/>
       </w:r>
       <w:r>
-        <w:t>Lower density too.</w:t>
+        <w:t>Remember, metals are ductile because bonds are not directional and alloy for easy sliding. The elimination of dislocations though means despite this BMGs can fracture!</w:t>
       </w:r>
     </w:p>
   </w:comment>
-  <w:comment w:id="19" w:author="Scott Gleason" w:date="2014-11-17T16:54:00Z" w:initials="SG">
+  <w:comment w:id="21" w:author="Scott Gleason" w:date="2014-10-21T17:06:00Z" w:initials="SG">
+    <w:p>
+      <w:r>
+        <w:rPr>
+          <w:rStyle w:val="CommentReference"/>
+        </w:rPr>
+        <w:annotationRef/>
+      </w:r>
+      <w:r>
+        <w:t>Traditional alloys have a solubility limit for constitution elements (</w:t>
+      </w:r>
+      <w:proofErr w:type="spellStart"/>
+      <w:r>
+        <w:t>ie</w:t>
+      </w:r>
+      <w:proofErr w:type="spellEnd"/>
+      <w:r>
+        <w:t xml:space="preserve"> they start to form metallic compounds), however amorphous alloys are SCL as so are able to excided these limits. </w:t>
+      </w:r>
+    </w:p>
+  </w:comment>
+  <w:comment w:id="22" w:author="Scott Gleason" w:date="2014-10-16T17:09:00Z" w:initials="SG">
     <w:p>
       <w:pPr>
         <w:pStyle w:val="CommentText"/>
@@ -37868,24 +38908,11 @@
         <w:annotationRef/>
       </w:r>
       <w:r>
-        <w:t>Remember, metals are ductile because bonds are not directional and alloy for easy sliding. The elimination of dislocations though means despite this BMGs can fracture!</w:t>
+        <w:t xml:space="preserve">Should I cover free energy theory? </w:t>
       </w:r>
     </w:p>
   </w:comment>
-  <w:comment w:id="23" w:author="Scott Gleason" w:date="2014-10-21T17:06:00Z" w:initials="SG">
-    <w:p>
-      <w:r>
-        <w:rPr>
-          <w:rStyle w:val="CommentReference"/>
-        </w:rPr>
-        <w:annotationRef/>
-      </w:r>
-      <w:r>
-        <w:t xml:space="preserve">Traditional alloys have a solubility limit for constitution elements (ie they start to form metallic compounds), however amorphous alloys are SCL as so are able to excided these limits. </w:t>
-      </w:r>
-    </w:p>
-  </w:comment>
-  <w:comment w:id="24" w:author="Scott Gleason" w:date="2014-10-16T17:09:00Z" w:initials="SG">
+  <w:comment w:id="23" w:author="Scott Gleason" w:date="2015-05-04T16:24:00Z" w:initials="SG">
     <w:p>
       <w:pPr>
         <w:pStyle w:val="CommentText"/>
@@ -37897,11 +38924,11 @@
         <w:annotationRef/>
       </w:r>
       <w:r>
-        <w:t xml:space="preserve">Should I cover free energy theory? </w:t>
+        <w:t xml:space="preserve">Glasses have lower density than crystalline solids because their atoms are essentially still arranged like a SCL. </w:t>
       </w:r>
     </w:p>
   </w:comment>
-  <w:comment w:id="25" w:author="Scott Gleason" w:date="2015-04-08T14:27:00Z" w:initials="SG">
+  <w:comment w:id="24" w:author="Scott Gleason" w:date="2015-04-08T14:27:00Z" w:initials="SG">
     <w:p>
       <w:pPr>
         <w:pStyle w:val="CommentText"/>
@@ -37917,7 +38944,7 @@
       </w:r>
     </w:p>
   </w:comment>
-  <w:comment w:id="29" w:author="Scott Gleason" w:date="2014-11-21T09:42:00Z" w:initials="SG">
+  <w:comment w:id="28" w:author="Scott Gleason" w:date="2014-11-21T09:42:00Z" w:initials="SG">
     <w:p>
       <w:pPr>
         <w:pStyle w:val="CommentText"/>
@@ -37933,7 +38960,7 @@
       </w:r>
     </w:p>
   </w:comment>
-  <w:comment w:id="33" w:author="Scott Gleason" w:date="2014-11-21T09:50:00Z" w:initials="SG">
+  <w:comment w:id="32" w:author="Scott Gleason" w:date="2014-11-21T09:50:00Z" w:initials="SG">
     <w:p>
       <w:pPr>
         <w:pStyle w:val="CommentText"/>
@@ -37977,7 +39004,15 @@
         <w:annotationRef/>
       </w:r>
       <w:r>
-        <w:t>Are both the Ar and target a plasma? Or is it just the target atoms?</w:t>
+        <w:t xml:space="preserve">Are both the </w:t>
+      </w:r>
+      <w:proofErr w:type="spellStart"/>
+      <w:r>
+        <w:t>Ar</w:t>
+      </w:r>
+      <w:proofErr w:type="spellEnd"/>
+      <w:r>
+        <w:t xml:space="preserve"> and target a plasma? Or is it just the target atoms?</w:t>
       </w:r>
     </w:p>
     <w:p>
@@ -38009,7 +39044,15 @@
         <w:annotationRef/>
       </w:r>
       <w:r>
-        <w:t xml:space="preserve">Are atoms dislodge as a plasma or are they plasma-ised in the field? </w:t>
+        <w:t>Are atoms dislodge as a plasma or are they plasma-</w:t>
+      </w:r>
+      <w:proofErr w:type="spellStart"/>
+      <w:r>
+        <w:t>ised</w:t>
+      </w:r>
+      <w:proofErr w:type="spellEnd"/>
+      <w:r>
+        <w:t xml:space="preserve"> in the field? </w:t>
       </w:r>
     </w:p>
   </w:comment>
@@ -38089,7 +39132,15 @@
         <w:annotationRef/>
       </w:r>
       <w:r>
-        <w:t>Ideal Tsub may exist because high temp atoms behave like liquid on the surface and are thus quenched. This is not a true deposition then (gas to solid). See Yu’s paper</w:t>
+        <w:t xml:space="preserve">Ideal </w:t>
+      </w:r>
+      <w:proofErr w:type="spellStart"/>
+      <w:r>
+        <w:t>Tsub</w:t>
+      </w:r>
+      <w:proofErr w:type="spellEnd"/>
+      <w:r>
+        <w:t xml:space="preserve"> may exist because high temp atoms behave like liquid on the surface and are thus quenched. This is not a true deposition then (gas to solid). See Yu’s paper</w:t>
       </w:r>
     </w:p>
   </w:comment>
@@ -38176,7 +39227,23 @@
           <w:rFonts w:eastAsia="Times New Roman"/>
           <w:lang w:eastAsia="en-AU"/>
         </w:rPr>
-        <w:t>The optimal range may be below Tg because surface atom can move as fast as the SCL at lowe</w:t>
+        <w:t xml:space="preserve">The optimal range may be below </w:t>
+      </w:r>
+      <w:proofErr w:type="spellStart"/>
+      <w:r>
+        <w:rPr>
+          <w:rFonts w:eastAsia="Times New Roman"/>
+          <w:lang w:eastAsia="en-AU"/>
+        </w:rPr>
+        <w:t>Tg</w:t>
+      </w:r>
+      <w:proofErr w:type="spellEnd"/>
+      <w:r>
+        <w:rPr>
+          <w:rFonts w:eastAsia="Times New Roman"/>
+          <w:lang w:eastAsia="en-AU"/>
+        </w:rPr>
+        <w:t xml:space="preserve"> because surface atom can move as fast as the SCL at lowe</w:t>
       </w:r>
       <w:r>
         <w:rPr>
@@ -38190,7 +39257,23 @@
           <w:rFonts w:eastAsia="Times New Roman"/>
           <w:lang w:eastAsia="en-AU"/>
         </w:rPr>
-        <w:t>This may be why metallic glass has the lowest optimal temp range and time to from ultrastable glass (ie less energy for molecules/atoms to relax or reac</w:t>
+        <w:t>This may be why metallic glass has the lowest optimal temp range and time to from ultrastable glass (</w:t>
+      </w:r>
+      <w:proofErr w:type="spellStart"/>
+      <w:r>
+        <w:rPr>
+          <w:rFonts w:eastAsia="Times New Roman"/>
+          <w:lang w:eastAsia="en-AU"/>
+        </w:rPr>
+        <w:t>ie</w:t>
+      </w:r>
+      <w:proofErr w:type="spellEnd"/>
+      <w:r>
+        <w:rPr>
+          <w:rFonts w:eastAsia="Times New Roman"/>
+          <w:lang w:eastAsia="en-AU"/>
+        </w:rPr>
+        <w:t xml:space="preserve"> less energy for molecules/atoms to relax or reac</w:t>
       </w:r>
       <w:r>
         <w:rPr>
@@ -38257,7 +39340,23 @@
         <w:pStyle w:val="CommentText"/>
       </w:pPr>
       <w:r>
-        <w:t xml:space="preserve">Check the “Tg &amp; Tf paper” as it should have first principles reference to this. </w:t>
+        <w:t>Check the “</w:t>
+      </w:r>
+      <w:proofErr w:type="spellStart"/>
+      <w:r>
+        <w:t>Tg</w:t>
+      </w:r>
+      <w:proofErr w:type="spellEnd"/>
+      <w:r>
+        <w:t xml:space="preserve"> &amp; </w:t>
+      </w:r>
+      <w:proofErr w:type="spellStart"/>
+      <w:r>
+        <w:t>Tf</w:t>
+      </w:r>
+      <w:proofErr w:type="spellEnd"/>
+      <w:r>
+        <w:t xml:space="preserve"> paper” as it should have first principles reference to this. </w:t>
       </w:r>
     </w:p>
   </w:comment>
@@ -38289,7 +39388,15 @@
         <w:annotationRef/>
       </w:r>
       <w:r>
-        <w:t>Find a proper/ full definition of Tf!</w:t>
+        <w:t xml:space="preserve">Find a proper/ full definition of </w:t>
+      </w:r>
+      <w:proofErr w:type="spellStart"/>
+      <w:r>
+        <w:t>Tf</w:t>
+      </w:r>
+      <w:proofErr w:type="spellEnd"/>
+      <w:r>
+        <w:t>!</w:t>
       </w:r>
     </w:p>
   </w:comment>
@@ -38304,8 +39411,21 @@
         </w:rPr>
         <w:annotationRef/>
       </w:r>
-      <w:r>
-        <w:t xml:space="preserve">Tf measures enthalpy. I.e. High Tf means higher enthalpy. </w:t>
+      <w:proofErr w:type="spellStart"/>
+      <w:r>
+        <w:t>Tf</w:t>
+      </w:r>
+      <w:proofErr w:type="spellEnd"/>
+      <w:r>
+        <w:t xml:space="preserve"> measures enthalpy. I.e. High </w:t>
+      </w:r>
+      <w:proofErr w:type="spellStart"/>
+      <w:r>
+        <w:t>Tf</w:t>
+      </w:r>
+      <w:proofErr w:type="spellEnd"/>
+      <w:r>
+        <w:t xml:space="preserve"> means higher enthalpy. </w:t>
       </w:r>
     </w:p>
   </w:comment>
@@ -38336,8 +39456,13 @@
         </w:rPr>
         <w:annotationRef/>
       </w:r>
-      <w:r>
-        <w:t>Tf was used in enthalpy before</w:t>
+      <w:proofErr w:type="spellStart"/>
+      <w:r>
+        <w:t>Tf</w:t>
+      </w:r>
+      <w:proofErr w:type="spellEnd"/>
+      <w:r>
+        <w:t xml:space="preserve"> was used in enthalpy before</w:t>
       </w:r>
       <w:r>
         <w:br/>
@@ -38356,9 +39481,11 @@
         </w:rPr>
         <w:annotationRef/>
       </w:r>
+      <w:proofErr w:type="spellStart"/>
       <w:r>
         <w:t>Nakamaya</w:t>
       </w:r>
+      <w:proofErr w:type="spellEnd"/>
       <w:r>
         <w:t xml:space="preserve"> paper has a similar conclusion. Try to combine here. </w:t>
       </w:r>
@@ -38678,7 +39805,15 @@
         <w:t xml:space="preserve"> (</w:t>
       </w:r>
       <w:r>
-        <w:t>see Tg cooling curve</w:t>
+        <w:t xml:space="preserve">see </w:t>
+      </w:r>
+      <w:proofErr w:type="spellStart"/>
+      <w:r>
+        <w:t>Tg</w:t>
+      </w:r>
+      <w:proofErr w:type="spellEnd"/>
+      <w:r>
+        <w:t xml:space="preserve"> cooling curve</w:t>
       </w:r>
       <w:r>
         <w:t>)</w:t>
@@ -38791,8 +39926,29 @@
       <w:pPr>
         <w:pStyle w:val="CommentText"/>
       </w:pPr>
-      <w:r>
-        <w:t xml:space="preserve">MgCaZn has more light elements near Ar than ZrCuNiAl. </w:t>
+      <w:proofErr w:type="spellStart"/>
+      <w:r>
+        <w:t>MgCaZn</w:t>
+      </w:r>
+      <w:proofErr w:type="spellEnd"/>
+      <w:r>
+        <w:t xml:space="preserve"> has more light elements near </w:t>
+      </w:r>
+      <w:proofErr w:type="spellStart"/>
+      <w:r>
+        <w:t>Ar</w:t>
+      </w:r>
+      <w:proofErr w:type="spellEnd"/>
+      <w:r>
+        <w:t xml:space="preserve"> than </w:t>
+      </w:r>
+      <w:proofErr w:type="spellStart"/>
+      <w:r>
+        <w:t>ZrCuNiAl</w:t>
+      </w:r>
+      <w:proofErr w:type="spellEnd"/>
+      <w:r>
+        <w:t xml:space="preserve">. </w:t>
       </w:r>
     </w:p>
     <w:p>
@@ -38807,8 +39963,13 @@
       <w:pPr>
         <w:pStyle w:val="CommentText"/>
       </w:pPr>
-      <w:r>
-        <w:t>ZrCuNiAl used 50 – 150 W, but we cannot get power that high unless we use 3 inch targets (not practical).</w:t>
+      <w:proofErr w:type="spellStart"/>
+      <w:r>
+        <w:t>ZrCuNiAl</w:t>
+      </w:r>
+      <w:proofErr w:type="spellEnd"/>
+      <w:r>
+        <w:t xml:space="preserve"> used 50 – 150 W, but we cannot get power that high unless we use 3 inch targets (not practical).</w:t>
       </w:r>
     </w:p>
   </w:comment>
@@ -38854,10 +40015,10 @@
   <w15:commentEx w15:paraId="781FD331" w15:done="0"/>
   <w15:commentEx w15:paraId="6D2FD4BF" w15:done="0"/>
   <w15:commentEx w15:paraId="40E8B9F8" w15:done="0"/>
-  <w15:commentEx w15:paraId="5348982E" w15:done="0"/>
   <w15:commentEx w15:paraId="03020542" w15:done="0"/>
   <w15:commentEx w15:paraId="219680FE" w15:done="0"/>
   <w15:commentEx w15:paraId="38F49FB2" w15:done="0"/>
+  <w15:commentEx w15:paraId="41A0BC4A" w15:done="0"/>
   <w15:commentEx w15:paraId="145EC0A1" w15:done="0"/>
   <w15:commentEx w15:paraId="449B3AFA" w15:done="0"/>
   <w15:commentEx w15:paraId="1C07ACBC" w15:done="0"/>
@@ -38957,7 +40118,7 @@
           <w:rPr>
             <w:noProof/>
           </w:rPr>
-          <w:t>1</w:t>
+          <w:t>7</w:t>
         </w:r>
         <w:r>
           <w:rPr>
@@ -41969,7 +43130,7 @@
 </file>
 
 <file path=customXml/itemProps1.xml><?xml version="1.0" encoding="utf-8"?>
-<ds:datastoreItem xmlns:ds="http://schemas.openxmlformats.org/officeDocument/2006/customXml" ds:itemID="{03EA4E95-1252-4548-8C02-09DB828ACD1E}">
+<ds:datastoreItem xmlns:ds="http://schemas.openxmlformats.org/officeDocument/2006/customXml" ds:itemID="{6E19A6E7-9795-49FA-A82E-26E56AB7AF86}">
   <ds:schemaRefs>
     <ds:schemaRef ds:uri="http://schemas.openxmlformats.org/officeDocument/2006/bibliography"/>
   </ds:schemaRefs>

</xml_diff>

<commit_message>
Correcting Plasma errors in Sputtering section
</commit_message>
<xml_diff>
--- a/Scott Gleason - Preliminary PhD Thesis.docx
+++ b/Scott Gleason - Preliminary PhD Thesis.docx
@@ -9023,11 +9023,7 @@
         <w:t xml:space="preserve">solely </w:t>
       </w:r>
       <w:r>
-        <w:t xml:space="preserve">at </w:t>
-      </w:r>
-      <w:proofErr w:type="gramStart"/>
-      <w:r>
-        <w:t xml:space="preserve">the </w:t>
+        <w:t xml:space="preserve">at the </w:t>
       </w:r>
       <m:oMath>
         <m:sSub>
@@ -9058,11 +9054,7 @@
         </m:sSub>
       </m:oMath>
       <w:r>
-        <w:t xml:space="preserve"> and</w:t>
-      </w:r>
-      <w:proofErr w:type="gramEnd"/>
-      <w:r>
-        <w:t xml:space="preserve"> </w:t>
+        <w:t xml:space="preserve"> and </w:t>
       </w:r>
       <w:r>
         <w:t>being</w:t>
@@ -9132,11 +9124,7 @@
         <w:t>both</w:t>
       </w:r>
       <w:r>
-        <w:t xml:space="preserve"> </w:t>
-      </w:r>
-      <w:proofErr w:type="gramStart"/>
-      <w:r>
-        <w:t>the</w:t>
+        <w:t xml:space="preserve"> the</w:t>
       </w:r>
       <w:r>
         <w:t xml:space="preserve"> </w:t>
@@ -9150,11 +9138,7 @@
         </m:r>
       </m:oMath>
       <w:r>
-        <w:t xml:space="preserve"> and</w:t>
-      </w:r>
-      <w:proofErr w:type="gramEnd"/>
-      <w:r>
-        <w:t xml:space="preserve"> </w:t>
+        <w:t xml:space="preserve"> and </w:t>
       </w:r>
       <m:oMath>
         <m:r>
@@ -9327,15 +9311,7 @@
     </w:p>
     <w:p>
       <w:r>
-        <w:t xml:space="preserve">When the liquid is cooled below </w:t>
-      </w:r>
-      <w:proofErr w:type="gramStart"/>
-      <w:r>
-        <w:t>its</w:t>
-      </w:r>
-      <w:proofErr w:type="gramEnd"/>
-      <w:r>
-        <w:t xml:space="preserve"> </w:t>
+        <w:t xml:space="preserve">When the liquid is cooled below its </w:t>
       </w:r>
       <m:oMath>
         <m:sSub>
@@ -9413,15 +9389,7 @@
         </m:r>
       </m:oMath>
       <w:r>
-        <w:t xml:space="preserve">) increases while </w:t>
-      </w:r>
-      <w:proofErr w:type="gramStart"/>
-      <w:r>
-        <w:t>its</w:t>
-      </w:r>
-      <w:proofErr w:type="gramEnd"/>
-      <w:r>
-        <w:t xml:space="preserve"> </w:t>
+        <w:t xml:space="preserve">) increases while its </w:t>
       </w:r>
       <m:oMath>
         <m:r>
@@ -10036,25 +10004,7 @@
                                 <w:sz w:val="28"/>
                                 <w:szCs w:val="28"/>
                               </w:rPr>
-                              <w:t xml:space="preserve"> </w:t>
-                            </w:r>
-                            <w:proofErr w:type="gramStart"/>
-                            <w:r>
-                              <w:rPr>
-                                <w:b/>
-                                <w:sz w:val="28"/>
-                                <w:szCs w:val="28"/>
-                              </w:rPr>
-                              <w:t>or</w:t>
-                            </w:r>
-                            <w:proofErr w:type="gramEnd"/>
-                            <w:r>
-                              <w:rPr>
-                                <w:b/>
-                                <w:sz w:val="28"/>
-                                <w:szCs w:val="28"/>
-                              </w:rPr>
-                              <w:t xml:space="preserve"> </w:t>
+                              <w:t xml:space="preserve"> or </w:t>
                             </w:r>
                             <m:oMath>
                               <m:r>
@@ -10216,14 +10166,27 @@
       <w:r>
         <w:t xml:space="preserve">Figure </w:t>
       </w:r>
-      <w:fldSimple w:instr=" SEQ Figure \* ARABIC ">
-        <w:r>
-          <w:rPr>
-            <w:noProof/>
-          </w:rPr>
-          <w:t>1</w:t>
-        </w:r>
-      </w:fldSimple>
+      <w:r>
+        <w:fldChar w:fldCharType="begin"/>
+      </w:r>
+      <w:r>
+        <w:instrText xml:space="preserve"> SEQ Figure \* ARABIC </w:instrText>
+      </w:r>
+      <w:r>
+        <w:fldChar w:fldCharType="separate"/>
+      </w:r>
+      <w:r>
+        <w:rPr>
+          <w:noProof/>
+        </w:rPr>
+        <w:t>1</w:t>
+      </w:r>
+      <w:r>
+        <w:rPr>
+          <w:noProof/>
+        </w:rPr>
+        <w:fldChar w:fldCharType="end"/>
+      </w:r>
       <w:bookmarkEnd w:id="26"/>
       <w:r>
         <w:t xml:space="preserve">: Schematic of </w:t>
@@ -11302,17 +11265,8 @@
           <w:rFonts w:eastAsia="Times New Roman"/>
           <w:lang w:eastAsia="en-AU"/>
         </w:rPr>
-        <w:t xml:space="preserve"> deep eutectics with </w:t>
-      </w:r>
-      <w:proofErr w:type="gramStart"/>
-      <w:r>
-        <w:rPr>
-          <w:rFonts w:eastAsia="Times New Roman"/>
-          <w:lang w:eastAsia="en-AU"/>
-        </w:rPr>
-        <w:t xml:space="preserve">low </w:t>
-      </w:r>
-      <w:proofErr w:type="gramEnd"/>
+        <w:t xml:space="preserve"> deep eutectics with low </w:t>
+      </w:r>
       <m:oMath>
         <m:sSub>
           <m:sSubPr>
@@ -11783,14 +11737,27 @@
       <w:r>
         <w:t xml:space="preserve">Figure </w:t>
       </w:r>
-      <w:fldSimple w:instr=" SEQ Figure \* ARABIC ">
-        <w:r>
-          <w:rPr>
-            <w:noProof/>
-          </w:rPr>
-          <w:t>2</w:t>
-        </w:r>
-      </w:fldSimple>
+      <w:r>
+        <w:fldChar w:fldCharType="begin"/>
+      </w:r>
+      <w:r>
+        <w:instrText xml:space="preserve"> SEQ Figure \* ARABIC </w:instrText>
+      </w:r>
+      <w:r>
+        <w:fldChar w:fldCharType="separate"/>
+      </w:r>
+      <w:r>
+        <w:rPr>
+          <w:noProof/>
+        </w:rPr>
+        <w:t>2</w:t>
+      </w:r>
+      <w:r>
+        <w:rPr>
+          <w:noProof/>
+        </w:rPr>
+        <w:fldChar w:fldCharType="end"/>
+      </w:r>
       <w:bookmarkEnd w:id="30"/>
       <w:r>
         <w:t>: Schematic of critical cooling rate (</w:t>
@@ -11980,13 +11947,8 @@
         </m:sSub>
       </m:oMath>
       <w:r>
-        <w:t xml:space="preserve"> improve with </w:t>
-      </w:r>
-      <w:proofErr w:type="gramStart"/>
-      <w:r>
-        <w:t xml:space="preserve">increasing </w:t>
-      </w:r>
-      <w:proofErr w:type="gramEnd"/>
+        <w:t xml:space="preserve"> improve with increasing </w:t>
+      </w:r>
       <m:oMath>
         <m:sSub>
           <m:sSubPr>
@@ -12232,16 +12194,11 @@
         <w:t xml:space="preserve"> improve with</w:t>
       </w:r>
       <w:r>
+        <w:t xml:space="preserve"> increasing</w:t>
+      </w:r>
+      <w:r>
         <w:t xml:space="preserve"> </w:t>
       </w:r>
-      <w:proofErr w:type="gramStart"/>
-      <w:r>
-        <w:t>increasing</w:t>
-      </w:r>
-      <w:r>
-        <w:t xml:space="preserve"> </w:t>
-      </w:r>
-      <w:proofErr w:type="gramEnd"/>
       <m:oMath>
         <m:sSub>
           <m:sSubPr>
@@ -12659,7 +12616,6 @@
       <w:r>
         <w:t xml:space="preserve"> </w:t>
       </w:r>
-      <w:proofErr w:type="gramStart"/>
       <w:r>
         <w:t>BMG</w:t>
       </w:r>
@@ -12672,7 +12628,6 @@
       <w:r>
         <w:t xml:space="preserve"> </w:t>
       </w:r>
-      <w:proofErr w:type="gramEnd"/>
       <m:oMath>
         <m:sSub>
           <m:sSubPr>
@@ -12878,11 +12833,7 @@
         <w:t xml:space="preserve">and superplastically </w:t>
       </w:r>
       <w:r>
-        <w:t xml:space="preserve">as </w:t>
-      </w:r>
-      <w:proofErr w:type="gramStart"/>
-      <w:r>
-        <w:t xml:space="preserve">their </w:t>
+        <w:t xml:space="preserve">as their </w:t>
       </w:r>
       <m:oMath>
         <m:r>
@@ -12893,11 +12844,7 @@
         </m:r>
       </m:oMath>
       <w:r>
-        <w:t xml:space="preserve"> reduces</w:t>
-      </w:r>
-      <w:proofErr w:type="gramEnd"/>
-      <w:r>
-        <w:t xml:space="preserve"> to </w:t>
+        <w:t xml:space="preserve"> reduces to </w:t>
       </w:r>
       <w:r>
         <w:t>its</w:t>
@@ -12928,11 +12875,7 @@
         <w:t xml:space="preserve">The introduction of this temporary plastic deformation mechanism allows BMGs to </w:t>
       </w:r>
       <w:r>
-        <w:t xml:space="preserve">be post-processed via thermoplastic forming (TPF) techniques, similar to thermoplastic polymers. Once the elevated temperature processing is complete the newly formed BMG components can be slowly cooled below </w:t>
-      </w:r>
-      <w:proofErr w:type="gramStart"/>
-      <w:r>
-        <w:t>the</w:t>
+        <w:t>be post-processed via thermoplastic forming (TPF) techniques, similar to thermoplastic polymers. Once the elevated temperature processing is complete the newly formed BMG components can be slowly cooled below the</w:t>
       </w:r>
       <w:r>
         <w:t>ir</w:t>
@@ -12975,11 +12918,7 @@
         </m:r>
       </m:oMath>
       <w:r>
-        <w:t>to</w:t>
-      </w:r>
-      <w:proofErr w:type="gramEnd"/>
-      <w:r>
-        <w:t xml:space="preserve"> the glassy state without initiating crystallisation. This slow cooling helps to eliminate </w:t>
+        <w:t xml:space="preserve">to the glassy state without initiating crystallisation. This slow cooling helps to eliminate </w:t>
       </w:r>
       <w:r>
         <w:t xml:space="preserve">residual </w:t>
@@ -13084,14 +13023,27 @@
       <w:r>
         <w:t xml:space="preserve">Figure </w:t>
       </w:r>
-      <w:fldSimple w:instr=" SEQ Figure \* ARABIC ">
-        <w:r>
-          <w:rPr>
-            <w:noProof/>
-          </w:rPr>
-          <w:t>3</w:t>
-        </w:r>
-      </w:fldSimple>
+      <w:r>
+        <w:fldChar w:fldCharType="begin"/>
+      </w:r>
+      <w:r>
+        <w:instrText xml:space="preserve"> SEQ Figure \* ARABIC </w:instrText>
+      </w:r>
+      <w:r>
+        <w:fldChar w:fldCharType="separate"/>
+      </w:r>
+      <w:r>
+        <w:rPr>
+          <w:noProof/>
+        </w:rPr>
+        <w:t>3</w:t>
+      </w:r>
+      <w:r>
+        <w:rPr>
+          <w:noProof/>
+        </w:rPr>
+        <w:fldChar w:fldCharType="end"/>
+      </w:r>
       <w:bookmarkEnd w:id="35"/>
       <w:r>
         <w:t>: Schematic TTT diagram where line (1) indicates the</w:t>
@@ -14337,14 +14289,27 @@
       <w:r>
         <w:t xml:space="preserve">Figure </w:t>
       </w:r>
-      <w:fldSimple w:instr=" SEQ Figure \* ARABIC ">
-        <w:r>
-          <w:rPr>
-            <w:noProof/>
-          </w:rPr>
-          <w:t>4</w:t>
-        </w:r>
-      </w:fldSimple>
+      <w:r>
+        <w:fldChar w:fldCharType="begin"/>
+      </w:r>
+      <w:r>
+        <w:instrText xml:space="preserve"> SEQ Figure \* ARABIC </w:instrText>
+      </w:r>
+      <w:r>
+        <w:fldChar w:fldCharType="separate"/>
+      </w:r>
+      <w:r>
+        <w:rPr>
+          <w:noProof/>
+        </w:rPr>
+        <w:t>4</w:t>
+      </w:r>
+      <w:r>
+        <w:rPr>
+          <w:noProof/>
+        </w:rPr>
+        <w:fldChar w:fldCharType="end"/>
+      </w:r>
       <w:bookmarkEnd w:id="46"/>
       <w:r>
         <w:t xml:space="preserve">: Schematic of a typical PLD setup showing the incoming laser beam inclined at an approximate 45° angle to the target, and the target and substrate parallel to each other. </w:t>
@@ -14849,14 +14814,27 @@
       <w:r>
         <w:t xml:space="preserve">Figure </w:t>
       </w:r>
-      <w:fldSimple w:instr=" SEQ Figure \* ARABIC ">
-        <w:r>
-          <w:rPr>
-            <w:noProof/>
-          </w:rPr>
-          <w:t>5</w:t>
-        </w:r>
-      </w:fldSimple>
+      <w:r>
+        <w:fldChar w:fldCharType="begin"/>
+      </w:r>
+      <w:r>
+        <w:instrText xml:space="preserve"> SEQ Figure \* ARABIC </w:instrText>
+      </w:r>
+      <w:r>
+        <w:fldChar w:fldCharType="separate"/>
+      </w:r>
+      <w:r>
+        <w:rPr>
+          <w:noProof/>
+        </w:rPr>
+        <w:t>5</w:t>
+      </w:r>
+      <w:r>
+        <w:rPr>
+          <w:noProof/>
+        </w:rPr>
+        <w:fldChar w:fldCharType="end"/>
+      </w:r>
       <w:bookmarkEnd w:id="50"/>
       <w:r>
         <w:t>: Amorphous target XRD scan before (black curve) and after (red curve) PLD showing the shift from characteristic amorphous structure to crystalline</w:t>
@@ -15282,9 +15260,26 @@
           <w:rFonts w:eastAsia="Times New Roman"/>
           <w:lang w:eastAsia="en-AU"/>
         </w:rPr>
-        <w:t>Direct Current (DC) Sputtering</w:t>
+        <w:t xml:space="preserve">Direct Current (DC) </w:t>
+      </w:r>
+      <w:commentRangeStart w:id="54"/>
+      <w:r>
+        <w:rPr>
+          <w:rFonts w:eastAsia="Times New Roman"/>
+          <w:lang w:eastAsia="en-AU"/>
+        </w:rPr>
+        <w:t>Sputtering</w:t>
       </w:r>
       <w:bookmarkEnd w:id="53"/>
+      <w:commentRangeEnd w:id="54"/>
+      <w:r>
+        <w:rPr>
+          <w:rStyle w:val="CommentReference"/>
+          <w:rFonts w:asciiTheme="minorHAnsi" w:eastAsiaTheme="minorEastAsia" w:hAnsiTheme="minorHAnsi" w:cstheme="minorBidi"/>
+          <w:color w:val="auto"/>
+        </w:rPr>
+        <w:commentReference w:id="54"/>
+      </w:r>
     </w:p>
     <w:p>
       <w:pPr>
@@ -15298,7 +15293,21 @@
           <w:rFonts w:eastAsia="Times New Roman"/>
           <w:lang w:eastAsia="en-AU"/>
         </w:rPr>
-        <w:t xml:space="preserve">Direct Current (DC) sputtering applies a high-voltage to create a circuit between the target and substrate, forming a negative (cathode) and positive (anode) electrode respectively. The high-voltage field generated within the chamber ionises the low pressure inert working gas, generally Argon, causing the now positive </w:t>
+        <w:t xml:space="preserve">Direct Current (DC) sputtering applies a high-voltage to create a circuit between the target and substrate, forming a negative (cathode) and positive (anode) electrode respectively. The high-voltage field generated within the chamber ionises the low pressure inert working gas, generally Argon, </w:t>
+      </w:r>
+      <w:r>
+        <w:rPr>
+          <w:rFonts w:eastAsia="Times New Roman"/>
+          <w:lang w:eastAsia="en-AU"/>
+        </w:rPr>
+        <w:t xml:space="preserve">into a plasma </w:t>
+      </w:r>
+      <w:r>
+        <w:rPr>
+          <w:rFonts w:eastAsia="Times New Roman"/>
+          <w:lang w:eastAsia="en-AU"/>
+        </w:rPr>
+        <w:t xml:space="preserve">causing the now positive </w:t>
       </w:r>
       <w:r>
         <w:rPr>
@@ -15328,7 +15337,13 @@
         </w:rPr>
         <w:t xml:space="preserve">ions collide with the target and dislodge </w:t>
       </w:r>
-      <w:commentRangeStart w:id="54"/>
+      <w:r>
+        <w:rPr>
+          <w:rFonts w:eastAsia="Times New Roman"/>
+          <w:lang w:eastAsia="en-AU"/>
+        </w:rPr>
+        <w:t xml:space="preserve">it’s </w:t>
+      </w:r>
       <w:r>
         <w:rPr>
           <w:rFonts w:eastAsia="Times New Roman"/>
@@ -15343,35 +15358,6 @@
         </w:rPr>
         <w:t xml:space="preserve"> </w:t>
       </w:r>
-      <w:commentRangeStart w:id="55"/>
-      <w:r>
-        <w:rPr>
-          <w:rFonts w:eastAsia="Times New Roman"/>
-          <w:lang w:eastAsia="en-AU"/>
-        </w:rPr>
-        <w:t>as a plasma</w:t>
-      </w:r>
-      <w:r>
-        <w:rPr>
-          <w:rFonts w:eastAsia="Times New Roman"/>
-          <w:lang w:eastAsia="en-AU"/>
-        </w:rPr>
-        <w:t xml:space="preserve"> </w:t>
-      </w:r>
-      <w:commentRangeEnd w:id="54"/>
-      <w:r>
-        <w:rPr>
-          <w:rStyle w:val="CommentReference"/>
-        </w:rPr>
-        <w:commentReference w:id="54"/>
-      </w:r>
-      <w:commentRangeEnd w:id="55"/>
-      <w:r>
-        <w:rPr>
-          <w:rStyle w:val="CommentReference"/>
-        </w:rPr>
-        <w:commentReference w:id="55"/>
-      </w:r>
       <w:r>
         <w:rPr>
           <w:rFonts w:eastAsia="Times New Roman"/>
@@ -15384,14 +15370,14 @@
           <w:rFonts w:eastAsia="Times New Roman"/>
           <w:lang w:eastAsia="en-AU"/>
         </w:rPr>
-        <w:t>the target’s</w:t>
-      </w:r>
-      <w:r>
-        <w:rPr>
-          <w:rFonts w:eastAsia="Times New Roman"/>
-          <w:lang w:eastAsia="en-AU"/>
-        </w:rPr>
-        <w:t xml:space="preserve"> surface, which are expelled in all directions. A portion of these free atoms come in contact with the substrate surface and are deposited as the coating (</w:t>
+        <w:t xml:space="preserve">the </w:t>
+      </w:r>
+      <w:r>
+        <w:rPr>
+          <w:rFonts w:eastAsia="Times New Roman"/>
+          <w:lang w:eastAsia="en-AU"/>
+        </w:rPr>
+        <w:t>surface, which are expelled in all directions. A portion of these free atoms come in contact with the substrate surface and are deposited as the coating (</w:t>
       </w:r>
       <w:r>
         <w:rPr>
@@ -15443,6 +15429,8 @@
         </w:rPr>
         <w:t>).</w:t>
       </w:r>
+      <w:bookmarkStart w:id="55" w:name="_GoBack"/>
+      <w:bookmarkEnd w:id="55"/>
     </w:p>
     <w:p>
       <w:pPr>
@@ -15511,17 +15499,36 @@
       <w:r>
         <w:t xml:space="preserve">Figure </w:t>
       </w:r>
-      <w:fldSimple w:instr=" SEQ Figure \* ARABIC ">
-        <w:r>
-          <w:rPr>
-            <w:noProof/>
-          </w:rPr>
-          <w:t>6</w:t>
-        </w:r>
-      </w:fldSimple>
+      <w:r>
+        <w:fldChar w:fldCharType="begin"/>
+      </w:r>
+      <w:r>
+        <w:instrText xml:space="preserve"> SEQ Figure \* ARABIC </w:instrText>
+      </w:r>
+      <w:r>
+        <w:fldChar w:fldCharType="separate"/>
+      </w:r>
+      <w:r>
+        <w:rPr>
+          <w:noProof/>
+        </w:rPr>
+        <w:t>6</w:t>
+      </w:r>
+      <w:r>
+        <w:rPr>
+          <w:noProof/>
+        </w:rPr>
+        <w:fldChar w:fldCharType="end"/>
+      </w:r>
       <w:bookmarkEnd w:id="56"/>
       <w:r>
-        <w:t xml:space="preserve">: Schematic of a typical DC sputtering setup with an Ar working gas. The high-voltage field generates and propels Ar+ ions toward the negative target of material “M.” Dislodged “M” atoms are hurled in all directions with some being deposited on the positive substrate. </w:t>
+        <w:t xml:space="preserve">: Schematic of a typical DC sputtering setup with an Ar working gas. The high-voltage field generates and propels Ar+ </w:t>
+      </w:r>
+      <w:r>
+        <w:t>cat</w:t>
+      </w:r>
+      <w:r>
+        <w:t xml:space="preserve">ions toward the negative target of material “M.” Dislodged “M” atoms are hurled in all directions with some being deposited on the positive substrate. </w:t>
       </w:r>
       <w:r>
         <w:t>Modified</w:t>
@@ -15676,7 +15683,35 @@
           <w:rFonts w:eastAsia="Times New Roman"/>
           <w:lang w:eastAsia="en-AU"/>
         </w:rPr>
-        <w:t>er elements by working with lighter or heav</w:t>
+        <w:t>er elements by working with</w:t>
+      </w:r>
+      <w:r>
+        <w:rPr>
+          <w:rFonts w:eastAsia="Times New Roman"/>
+          <w:lang w:eastAsia="en-AU"/>
+        </w:rPr>
+        <w:t xml:space="preserve"> the</w:t>
+      </w:r>
+      <w:r>
+        <w:rPr>
+          <w:rFonts w:eastAsia="Times New Roman"/>
+          <w:lang w:eastAsia="en-AU"/>
+        </w:rPr>
+        <w:t xml:space="preserve"> lighter</w:t>
+      </w:r>
+      <w:r>
+        <w:rPr>
+          <w:rFonts w:eastAsia="Times New Roman"/>
+          <w:lang w:eastAsia="en-AU"/>
+        </w:rPr>
+        <w:t xml:space="preserve"> Ne</w:t>
+      </w:r>
+      <w:r>
+        <w:rPr>
+          <w:rFonts w:eastAsia="Times New Roman"/>
+          <w:lang w:eastAsia="en-AU"/>
+        </w:rPr>
+        <w:t xml:space="preserve"> or heav</w:t>
       </w:r>
       <w:r>
         <w:rPr>
@@ -16252,16 +16287,7 @@
           <w:rFonts w:eastAsia="Times New Roman"/>
           <w:lang w:eastAsia="en-AU"/>
         </w:rPr>
-        <w:t>One of the core challenges with si</w:t>
-      </w:r>
-      <w:bookmarkStart w:id="62" w:name="_GoBack"/>
-      <w:bookmarkEnd w:id="62"/>
-      <w:r>
-        <w:rPr>
-          <w:rFonts w:eastAsia="Times New Roman"/>
-          <w:lang w:eastAsia="en-AU"/>
-        </w:rPr>
-        <w:t>ngle target magnetron sputtering is it c</w:t>
+        <w:t>One of the core challenges with single target magnetron sputtering is it c</w:t>
       </w:r>
       <w:r>
         <w:rPr>
@@ -16527,7 +16553,7 @@
         </w:rPr>
         <w:t xml:space="preserve"> </w:t>
       </w:r>
-      <w:commentRangeStart w:id="63"/>
+      <w:commentRangeStart w:id="62"/>
       <w:r>
         <w:rPr>
           <w:rFonts w:eastAsia="Times New Roman"/>
@@ -16737,12 +16763,12 @@
         </w:rPr>
         <w:fldChar w:fldCharType="end"/>
       </w:r>
-      <w:commentRangeEnd w:id="63"/>
+      <w:commentRangeEnd w:id="62"/>
       <w:r>
         <w:rPr>
           <w:rStyle w:val="CommentReference"/>
         </w:rPr>
-        <w:commentReference w:id="63"/>
+        <w:commentReference w:id="62"/>
       </w:r>
       <w:r>
         <w:rPr>
@@ -16917,11 +16943,11 @@
       <w:pPr>
         <w:pStyle w:val="Heading4"/>
       </w:pPr>
-      <w:bookmarkStart w:id="64" w:name="_Toc404333683"/>
+      <w:bookmarkStart w:id="63" w:name="_Toc404333683"/>
       <w:r>
         <w:t>Preferred PVD Methods</w:t>
       </w:r>
-      <w:bookmarkEnd w:id="64"/>
+      <w:bookmarkEnd w:id="63"/>
     </w:p>
     <w:p>
       <w:r>
@@ -16957,11 +16983,11 @@
       <w:pPr>
         <w:pStyle w:val="Heading2"/>
       </w:pPr>
-      <w:bookmarkStart w:id="65" w:name="_Toc386545848"/>
-      <w:bookmarkStart w:id="66" w:name="_Ref392575118"/>
-      <w:bookmarkStart w:id="67" w:name="_Ref392575122"/>
-      <w:bookmarkStart w:id="68" w:name="_Toc404333684"/>
-      <w:commentRangeStart w:id="69"/>
+      <w:bookmarkStart w:id="64" w:name="_Toc386545848"/>
+      <w:bookmarkStart w:id="65" w:name="_Ref392575118"/>
+      <w:bookmarkStart w:id="66" w:name="_Ref392575122"/>
+      <w:bookmarkStart w:id="67" w:name="_Toc404333684"/>
+      <w:commentRangeStart w:id="68"/>
       <w:r>
         <w:t>Ultrastable G</w:t>
       </w:r>
@@ -16971,16 +16997,16 @@
       <w:r>
         <w:t>s</w:t>
       </w:r>
+      <w:bookmarkEnd w:id="64"/>
+      <w:r>
+        <w:t xml:space="preserve"> (US</w:t>
+      </w:r>
+      <w:r>
+        <w:t>G)</w:t>
+      </w:r>
       <w:bookmarkEnd w:id="65"/>
-      <w:r>
-        <w:t xml:space="preserve"> (US</w:t>
-      </w:r>
-      <w:r>
-        <w:t>G)</w:t>
-      </w:r>
       <w:bookmarkEnd w:id="66"/>
-      <w:bookmarkEnd w:id="67"/>
-      <w:commentRangeEnd w:id="69"/>
+      <w:commentRangeEnd w:id="68"/>
       <w:r>
         <w:rPr>
           <w:rStyle w:val="CommentReference"/>
@@ -16990,26 +17016,74 @@
           <w:smallCaps w:val="0"/>
           <w:color w:val="auto"/>
         </w:rPr>
+        <w:commentReference w:id="68"/>
+      </w:r>
+      <w:bookmarkEnd w:id="67"/>
+    </w:p>
+    <w:p>
+      <w:commentRangeStart w:id="69"/>
+      <w:r>
+        <w:t>Ultrastable glasses</w:t>
+      </w:r>
+      <w:r>
+        <w:t xml:space="preserve"> (U</w:t>
+      </w:r>
+      <w:r>
+        <w:t>S</w:t>
+      </w:r>
+      <w:r>
+        <w:t>Gs)</w:t>
+      </w:r>
+      <w:r>
+        <w:t xml:space="preserve"> </w:t>
+      </w:r>
+      <w:commentRangeEnd w:id="69"/>
+      <w:r>
+        <w:rPr>
+          <w:rStyle w:val="CommentReference"/>
+        </w:rPr>
         <w:commentReference w:id="69"/>
       </w:r>
-      <w:bookmarkEnd w:id="68"/>
-    </w:p>
-    <w:p>
+      <w:r>
+        <w:t xml:space="preserve">are </w:t>
+      </w:r>
+      <w:r>
+        <w:t xml:space="preserve">amorphous films </w:t>
+      </w:r>
+      <w:r>
+        <w:t xml:space="preserve">in a low energy state </w:t>
+      </w:r>
+      <w:r>
+        <w:t xml:space="preserve">produced via </w:t>
+      </w:r>
+      <w:r>
+        <w:t>VD</w:t>
+      </w:r>
+      <w:r>
+        <w:t xml:space="preserve"> </w:t>
+      </w:r>
+      <w:r>
+        <w:t xml:space="preserve">techniques </w:t>
+      </w:r>
+      <w:r>
+        <w:t xml:space="preserve">and </w:t>
+      </w:r>
+      <w:r>
+        <w:t>generally characterised by their high thermodynamic and kin</w:t>
+      </w:r>
+      <w:r>
+        <w:t>etic stabilities,</w:t>
+      </w:r>
+      <w:r>
+        <w:t xml:space="preserve"> low entropy, </w:t>
+      </w:r>
       <w:commentRangeStart w:id="70"/>
-      <w:r>
-        <w:t>Ultrastable glasses</w:t>
-      </w:r>
-      <w:r>
-        <w:t xml:space="preserve"> (U</w:t>
-      </w:r>
-      <w:r>
-        <w:t>S</w:t>
-      </w:r>
-      <w:r>
-        <w:t>Gs)</w:t>
-      </w:r>
-      <w:r>
-        <w:t xml:space="preserve"> </w:t>
+      <w:commentRangeStart w:id="71"/>
+      <w:r>
+        <w:t>high</w:t>
+      </w:r>
+      <w:r>
+        <w:t xml:space="preserve"> density</w:t>
       </w:r>
       <w:commentRangeEnd w:id="70"/>
       <w:r>
@@ -17019,45 +17093,16 @@
         <w:commentReference w:id="70"/>
       </w:r>
       <w:r>
-        <w:t xml:space="preserve">are </w:t>
-      </w:r>
-      <w:r>
-        <w:t xml:space="preserve">amorphous films </w:t>
-      </w:r>
-      <w:r>
-        <w:t xml:space="preserve">in a low energy state </w:t>
-      </w:r>
-      <w:r>
-        <w:t xml:space="preserve">produced via </w:t>
-      </w:r>
-      <w:r>
-        <w:t>VD</w:t>
-      </w:r>
-      <w:r>
-        <w:t xml:space="preserve"> </w:t>
-      </w:r>
-      <w:r>
-        <w:t xml:space="preserve">techniques </w:t>
-      </w:r>
-      <w:r>
-        <w:t xml:space="preserve">and </w:t>
-      </w:r>
-      <w:r>
-        <w:t>generally characterised by their high thermodynamic and kin</w:t>
-      </w:r>
-      <w:r>
-        <w:t>etic stabilities,</w:t>
-      </w:r>
-      <w:r>
-        <w:t xml:space="preserve"> low entropy, </w:t>
-      </w:r>
-      <w:commentRangeStart w:id="71"/>
-      <w:commentRangeStart w:id="72"/>
-      <w:r>
-        <w:t>high</w:t>
-      </w:r>
-      <w:r>
-        <w:t xml:space="preserve"> density</w:t>
+        <w:t xml:space="preserve">, </w:t>
+      </w:r>
+      <w:r>
+        <w:t xml:space="preserve">high </w:t>
+      </w:r>
+      <w:r>
+        <w:t xml:space="preserve">elastic </w:t>
+      </w:r>
+      <w:r>
+        <w:t>modulus</w:t>
       </w:r>
       <w:commentRangeEnd w:id="71"/>
       <w:r>
@@ -17065,25 +17110,6 @@
           <w:rStyle w:val="CommentReference"/>
         </w:rPr>
         <w:commentReference w:id="71"/>
-      </w:r>
-      <w:r>
-        <w:t xml:space="preserve">, </w:t>
-      </w:r>
-      <w:r>
-        <w:t xml:space="preserve">high </w:t>
-      </w:r>
-      <w:r>
-        <w:t xml:space="preserve">elastic </w:t>
-      </w:r>
-      <w:r>
-        <w:t>modulus</w:t>
-      </w:r>
-      <w:commentRangeEnd w:id="72"/>
-      <w:r>
-        <w:rPr>
-          <w:rStyle w:val="CommentReference"/>
-        </w:rPr>
-        <w:commentReference w:id="72"/>
       </w:r>
       <w:r>
         <w:t xml:space="preserve">, and always </w:t>
@@ -17242,7 +17268,7 @@
       <w:pPr>
         <w:pStyle w:val="Heading3"/>
       </w:pPr>
-      <w:bookmarkStart w:id="73" w:name="_Toc404333685"/>
+      <w:bookmarkStart w:id="72" w:name="_Toc404333685"/>
       <w:r>
         <w:t xml:space="preserve">Ultrastable Metallic Glass (SMG) General </w:t>
       </w:r>
@@ -17252,7 +17278,7 @@
       <w:r>
         <w:t>Production</w:t>
       </w:r>
-      <w:bookmarkEnd w:id="73"/>
+      <w:bookmarkEnd w:id="72"/>
     </w:p>
     <w:p>
       <w:r>
@@ -17698,7 +17724,7 @@
       <w:r>
         <w:t xml:space="preserve"> </w:t>
       </w:r>
-      <w:commentRangeStart w:id="74"/>
+      <w:commentRangeStart w:id="73"/>
       <w:r>
         <w:fldChar w:fldCharType="begin">
           <w:fldData xml:space="preserve">PEVuZE5vdGU+PENpdGU+PEF1dGhvcj5ZdTwvQXV0aG9yPjxZZWFyPjIwMTM8L1llYXI+PFJlY051
@@ -17844,12 +17870,12 @@
       <w:r>
         <w:fldChar w:fldCharType="end"/>
       </w:r>
-      <w:commentRangeEnd w:id="74"/>
+      <w:commentRangeEnd w:id="73"/>
       <w:r>
         <w:rPr>
           <w:rStyle w:val="CommentReference"/>
         </w:rPr>
-        <w:commentReference w:id="74"/>
+        <w:commentReference w:id="73"/>
       </w:r>
       <w:r>
         <w:t xml:space="preserve">. </w:t>
@@ -18144,13 +18170,8 @@
         <w:t xml:space="preserve"> is 0.7 –</w:t>
       </w:r>
       <w:r>
-        <w:t xml:space="preserve"> </w:t>
-      </w:r>
-      <w:proofErr w:type="gramStart"/>
-      <w:r>
-        <w:t xml:space="preserve">0.8 </w:t>
-      </w:r>
-      <w:proofErr w:type="gramEnd"/>
+        <w:t xml:space="preserve"> 0.8 </w:t>
+      </w:r>
       <m:oMath>
         <m:sSub>
           <m:sSubPr>
@@ -18477,16 +18498,11 @@
         <w:t xml:space="preserve">well below </w:t>
       </w:r>
       <w:r>
-        <w:t xml:space="preserve">the </w:t>
-      </w:r>
-      <w:proofErr w:type="gramStart"/>
-      <w:r>
-        <w:t>USGs’</w:t>
+        <w:t>the USGs’</w:t>
       </w:r>
       <w:r>
         <w:t xml:space="preserve"> </w:t>
       </w:r>
-      <w:proofErr w:type="gramEnd"/>
       <m:oMath>
         <m:sSub>
           <m:sSubPr>
@@ -18539,16 +18555,16 @@
       <w:r>
         <w:t xml:space="preserve">efficient rearrangement of </w:t>
       </w:r>
-      <w:commentRangeStart w:id="75"/>
+      <w:commentRangeStart w:id="74"/>
       <w:r>
         <w:t>atoms</w:t>
       </w:r>
-      <w:commentRangeEnd w:id="75"/>
+      <w:commentRangeEnd w:id="74"/>
       <w:r>
         <w:rPr>
           <w:rStyle w:val="CommentReference"/>
         </w:rPr>
-        <w:commentReference w:id="75"/>
+        <w:commentReference w:id="74"/>
       </w:r>
       <w:r>
         <w:t xml:space="preserve">, but </w:t>
@@ -18780,7 +18796,7 @@
       <w:r>
         <w:t xml:space="preserve">kelvin </w:t>
       </w:r>
-      <w:commentRangeStart w:id="76"/>
+      <w:commentRangeStart w:id="75"/>
       <w:r>
         <w:fldChar w:fldCharType="begin"/>
       </w:r>
@@ -18799,21 +18815,16 @@
       <w:r>
         <w:fldChar w:fldCharType="end"/>
       </w:r>
-      <w:commentRangeEnd w:id="76"/>
+      <w:commentRangeEnd w:id="75"/>
       <w:r>
         <w:rPr>
           <w:rStyle w:val="CommentReference"/>
         </w:rPr>
-        <w:commentReference w:id="76"/>
-      </w:r>
-      <w:r>
-        <w:t xml:space="preserve">. The results of the VD techniques cannot even be replicated with extensive artificial aging or annealing times </w:t>
-      </w:r>
-      <w:proofErr w:type="gramStart"/>
-      <w:r>
-        <w:t xml:space="preserve">below </w:t>
-      </w:r>
-      <w:proofErr w:type="gramEnd"/>
+        <w:commentReference w:id="75"/>
+      </w:r>
+      <w:r>
+        <w:t xml:space="preserve">. The results of the VD techniques cannot even be replicated with extensive artificial aging or annealing times below </w:t>
+      </w:r>
       <m:oMath>
         <m:sSub>
           <m:sSubPr>
@@ -18869,16 +18880,16 @@
       <w:r>
         <w:t>molecular</w:t>
       </w:r>
-      <w:commentRangeStart w:id="77"/>
+      <w:commentRangeStart w:id="76"/>
       <w:r>
         <w:t xml:space="preserve"> </w:t>
       </w:r>
-      <w:commentRangeEnd w:id="77"/>
+      <w:commentRangeEnd w:id="76"/>
       <w:r>
         <w:rPr>
           <w:rStyle w:val="CommentReference"/>
         </w:rPr>
-        <w:commentReference w:id="77"/>
+        <w:commentReference w:id="76"/>
       </w:r>
       <w:r>
         <w:t xml:space="preserve">glass the ultrastable effects could not be replicated even when annealed below their  </w:t>
@@ -19012,27 +19023,27 @@
       <w:pPr>
         <w:pStyle w:val="Heading3"/>
       </w:pPr>
-      <w:bookmarkStart w:id="78" w:name="_Ref391643364"/>
-      <w:bookmarkStart w:id="79" w:name="_Ref391643367"/>
-      <w:bookmarkStart w:id="80" w:name="_Toc404333686"/>
+      <w:bookmarkStart w:id="77" w:name="_Ref391643364"/>
+      <w:bookmarkStart w:id="78" w:name="_Ref391643367"/>
+      <w:bookmarkStart w:id="79" w:name="_Toc404333686"/>
       <w:r>
         <w:t xml:space="preserve">SMG </w:t>
       </w:r>
+      <w:bookmarkEnd w:id="77"/>
       <w:bookmarkEnd w:id="78"/>
+      <w:r>
+        <w:t>Characterisation</w:t>
+      </w:r>
+      <w:r>
+        <w:t xml:space="preserve"> </w:t>
+      </w:r>
+      <w:r>
+        <w:t xml:space="preserve">and Modelling </w:t>
+      </w:r>
+      <w:r>
+        <w:t>Techniques</w:t>
+      </w:r>
       <w:bookmarkEnd w:id="79"/>
-      <w:r>
-        <w:t>Characterisation</w:t>
-      </w:r>
-      <w:r>
-        <w:t xml:space="preserve"> </w:t>
-      </w:r>
-      <w:r>
-        <w:t xml:space="preserve">and Modelling </w:t>
-      </w:r>
-      <w:r>
-        <w:t>Techniques</w:t>
-      </w:r>
-      <w:bookmarkEnd w:id="80"/>
     </w:p>
     <w:p>
       <w:r>
@@ -19079,7 +19090,7 @@
       <w:pPr>
         <w:pStyle w:val="Heading4"/>
       </w:pPr>
-      <w:bookmarkStart w:id="81" w:name="_Toc404333687"/>
+      <w:bookmarkStart w:id="80" w:name="_Toc404333687"/>
       <w:r>
         <w:t>Fictive Temperature (</w:t>
       </w:r>
@@ -19139,7 +19150,7 @@
         </w:rPr>
         <w:t>)</w:t>
       </w:r>
-      <w:bookmarkEnd w:id="81"/>
+      <w:bookmarkEnd w:id="80"/>
     </w:p>
     <w:p>
       <w:pPr>
@@ -19241,17 +19252,8 @@
           <w:rFonts w:eastAsia="Times New Roman"/>
           <w:lang w:eastAsia="en-AU"/>
         </w:rPr>
-        <w:t xml:space="preserve"> ‘step in the baseline’ as the sample reaches </w:t>
-      </w:r>
-      <w:proofErr w:type="gramStart"/>
-      <w:r>
-        <w:rPr>
-          <w:rFonts w:eastAsia="Times New Roman"/>
-          <w:lang w:eastAsia="en-AU"/>
-        </w:rPr>
-        <w:t>its</w:t>
-      </w:r>
-      <w:proofErr w:type="gramEnd"/>
+        <w:t xml:space="preserve"> ‘step in the baseline’ as the sample reaches its</w:t>
+      </w:r>
       <w:r>
         <w:rPr>
           <w:rFonts w:eastAsia="Times New Roman"/>
@@ -19788,11 +19790,7 @@
         <w:t xml:space="preserve">. </w:t>
       </w:r>
       <w:r>
-        <w:t xml:space="preserve">The value of </w:t>
-      </w:r>
-      <w:proofErr w:type="gramStart"/>
-      <w:r>
-        <w:t xml:space="preserve">the </w:t>
+        <w:t xml:space="preserve">The value of the </w:t>
       </w:r>
       <m:oMath>
         <m:sSub>
@@ -19823,11 +19821,7 @@
         </m:sSub>
       </m:oMath>
       <w:r>
-        <w:t xml:space="preserve"> is</w:t>
-      </w:r>
-      <w:proofErr w:type="gramEnd"/>
-      <w:r>
-        <w:t xml:space="preserve"> generally taken as the maxima of the derivative of trace with respect to temperature.</w:t>
+        <w:t xml:space="preserve"> is generally taken as the maxima of the derivative of trace with respect to temperature.</w:t>
       </w:r>
     </w:p>
     <w:p>
@@ -19894,18 +19888,18 @@
       <w:r>
         <w:t xml:space="preserve">Using this </w:t>
       </w:r>
+      <w:commentRangeStart w:id="81"/>
+      <w:r>
+        <w:t>curve the</w:t>
+      </w:r>
+      <w:commentRangeEnd w:id="81"/>
+      <w:r>
+        <w:rPr>
+          <w:rStyle w:val="CommentReference"/>
+        </w:rPr>
+        <w:commentReference w:id="81"/>
+      </w:r>
       <w:commentRangeStart w:id="82"/>
-      <w:r>
-        <w:t>curve the</w:t>
-      </w:r>
-      <w:commentRangeEnd w:id="82"/>
-      <w:r>
-        <w:rPr>
-          <w:rStyle w:val="CommentReference"/>
-        </w:rPr>
-        <w:commentReference w:id="82"/>
-      </w:r>
-      <w:commentRangeStart w:id="83"/>
       <w:r>
         <w:t xml:space="preserve"> fictive temperature (</w:t>
       </w:r>
@@ -19943,12 +19937,12 @@
       <w:r>
         <w:t>glass</w:t>
       </w:r>
-      <w:commentRangeEnd w:id="83"/>
+      <w:commentRangeEnd w:id="82"/>
       <w:r>
         <w:rPr>
           <w:rStyle w:val="CommentReference"/>
         </w:rPr>
-        <w:commentReference w:id="83"/>
+        <w:commentReference w:id="82"/>
       </w:r>
       <w:r>
         <w:t xml:space="preserve"> by measuring were the film’s enthalpy line interests the extrapolated SCL enthalpy line of the </w:t>
@@ -20126,13 +20120,8 @@
         </m:sSub>
       </m:oMath>
       <w:r>
-        <w:t xml:space="preserve"> and lower enthalpy </w:t>
-      </w:r>
-      <w:proofErr w:type="gramStart"/>
-      <w:r>
-        <w:t xml:space="preserve">at </w:t>
-      </w:r>
-      <w:proofErr w:type="gramEnd"/>
+        <w:t xml:space="preserve"> and lower enthalpy at </w:t>
+      </w:r>
       <m:oMath>
         <m:sSub>
           <m:sSubPr>
@@ -20252,21 +20241,34 @@
       <w:pPr>
         <w:pStyle w:val="Caption"/>
       </w:pPr>
-      <w:bookmarkStart w:id="84" w:name="_Ref391657121"/>
-      <w:bookmarkStart w:id="85" w:name="_Ref391657109"/>
-      <w:bookmarkStart w:id="86" w:name="_Toc404859227"/>
+      <w:bookmarkStart w:id="83" w:name="_Ref391657121"/>
+      <w:bookmarkStart w:id="84" w:name="_Ref391657109"/>
+      <w:bookmarkStart w:id="85" w:name="_Toc404859227"/>
       <w:r>
         <w:t xml:space="preserve">Figure </w:t>
       </w:r>
-      <w:fldSimple w:instr=" SEQ Figure \* ARABIC ">
-        <w:r>
-          <w:rPr>
-            <w:noProof/>
-          </w:rPr>
-          <w:t>7</w:t>
-        </w:r>
-      </w:fldSimple>
-      <w:bookmarkEnd w:id="84"/>
+      <w:r>
+        <w:fldChar w:fldCharType="begin"/>
+      </w:r>
+      <w:r>
+        <w:instrText xml:space="preserve"> SEQ Figure \* ARABIC </w:instrText>
+      </w:r>
+      <w:r>
+        <w:fldChar w:fldCharType="separate"/>
+      </w:r>
+      <w:r>
+        <w:rPr>
+          <w:noProof/>
+        </w:rPr>
+        <w:t>7</w:t>
+      </w:r>
+      <w:r>
+        <w:rPr>
+          <w:noProof/>
+        </w:rPr>
+        <w:fldChar w:fldCharType="end"/>
+      </w:r>
+      <w:bookmarkEnd w:id="83"/>
       <w:r>
         <w:t xml:space="preserve">: An integrated DSC trace for the molecular IMC glass system displaying the various values of </w:t>
       </w:r>
@@ -20378,8 +20380,8 @@
       <w:r>
         <w:t>.</w:t>
       </w:r>
+      <w:bookmarkEnd w:id="84"/>
       <w:bookmarkEnd w:id="85"/>
-      <w:bookmarkEnd w:id="86"/>
       <w:r>
         <w:t xml:space="preserve"> </w:t>
       </w:r>
@@ -20669,11 +20671,9 @@
       <w:r>
         <w:t xml:space="preserve"> the SCL line </w:t>
       </w:r>
-      <w:proofErr w:type="gramStart"/>
       <w:r>
         <w:t xml:space="preserve">with  </w:t>
       </w:r>
-      <w:proofErr w:type="gramEnd"/>
       <m:oMath>
         <m:sSub>
           <m:sSubPr>
@@ -20843,7 +20843,7 @@
       <w:pPr>
         <w:pStyle w:val="Heading4"/>
       </w:pPr>
-      <w:bookmarkStart w:id="87" w:name="_Toc404333688"/>
+      <w:bookmarkStart w:id="86" w:name="_Toc404333688"/>
       <w:r>
         <w:t xml:space="preserve">The Theoretical Entropy Limit of Glasses and the Kauzmann Temperature </w:t>
       </w:r>
@@ -20886,7 +20886,7 @@
       <w:r>
         <w:t>)</w:t>
       </w:r>
-      <w:bookmarkEnd w:id="87"/>
+      <w:bookmarkEnd w:id="86"/>
     </w:p>
     <w:p>
       <w:r>
@@ -20896,13 +20896,8 @@
         <w:t>a material’s</w:t>
       </w:r>
       <w:r>
-        <w:t xml:space="preserve"> SCL solidifies on reaching </w:t>
-      </w:r>
-      <w:proofErr w:type="gramStart"/>
-      <w:r>
-        <w:t xml:space="preserve">its </w:t>
-      </w:r>
-      <w:proofErr w:type="gramEnd"/>
+        <w:t xml:space="preserve"> SCL solidifies on reaching its </w:t>
+      </w:r>
       <m:oMath>
         <m:sSub>
           <m:sSubPr>
@@ -21064,7 +21059,7 @@
       <w:r>
         <w:t xml:space="preserve"> </w:t>
       </w:r>
-      <w:commentRangeStart w:id="88"/>
+      <w:commentRangeStart w:id="87"/>
       <w:r>
         <w:fldChar w:fldCharType="begin"/>
       </w:r>
@@ -21083,12 +21078,12 @@
       <w:r>
         <w:fldChar w:fldCharType="end"/>
       </w:r>
-      <w:commentRangeEnd w:id="88"/>
+      <w:commentRangeEnd w:id="87"/>
       <w:r>
         <w:rPr>
           <w:rStyle w:val="CommentReference"/>
         </w:rPr>
-        <w:commentReference w:id="88"/>
+        <w:commentReference w:id="87"/>
       </w:r>
       <w:r>
         <w:t xml:space="preserve">. This makes </w:t>
@@ -21187,20 +21182,33 @@
           <w:lang w:eastAsia="en-AU"/>
         </w:rPr>
       </w:pPr>
-      <w:bookmarkStart w:id="89" w:name="_Ref391649931"/>
-      <w:bookmarkStart w:id="90" w:name="_Toc404859228"/>
+      <w:bookmarkStart w:id="88" w:name="_Ref391649931"/>
+      <w:bookmarkStart w:id="89" w:name="_Toc404859228"/>
       <w:r>
         <w:t xml:space="preserve">Figure </w:t>
       </w:r>
-      <w:fldSimple w:instr=" SEQ Figure \* ARABIC ">
-        <w:r>
-          <w:rPr>
-            <w:noProof/>
-          </w:rPr>
-          <w:t>8</w:t>
-        </w:r>
-      </w:fldSimple>
-      <w:bookmarkEnd w:id="89"/>
+      <w:r>
+        <w:fldChar w:fldCharType="begin"/>
+      </w:r>
+      <w:r>
+        <w:instrText xml:space="preserve"> SEQ Figure \* ARABIC </w:instrText>
+      </w:r>
+      <w:r>
+        <w:fldChar w:fldCharType="separate"/>
+      </w:r>
+      <w:r>
+        <w:rPr>
+          <w:noProof/>
+        </w:rPr>
+        <w:t>8</w:t>
+      </w:r>
+      <w:r>
+        <w:rPr>
+          <w:noProof/>
+        </w:rPr>
+        <w:fldChar w:fldCharType="end"/>
+      </w:r>
+      <w:bookmarkEnd w:id="88"/>
       <w:r>
         <w:t>: Schematic of glass temperature vs entropy in a typical glass forming system. The Kauzmann temperature (</w:t>
       </w:r>
@@ -21303,7 +21311,7 @@
       <w:r>
         <w:t>.</w:t>
       </w:r>
-      <w:bookmarkEnd w:id="90"/>
+      <w:bookmarkEnd w:id="89"/>
     </w:p>
     <w:p>
       <w:r>
@@ -21669,33 +21677,59 @@
             <w:pPr>
               <w:jc w:val="center"/>
             </w:pPr>
-            <w:bookmarkStart w:id="91" w:name="_Ref391912605"/>
+            <w:bookmarkStart w:id="90" w:name="_Ref391912605"/>
             <w:r>
               <w:t>(</w:t>
             </w:r>
-            <w:fldSimple w:instr=" STYLEREF 1 \s ">
-              <w:r>
-                <w:rPr>
-                  <w:noProof/>
-                </w:rPr>
-                <w:t>2</w:t>
-              </w:r>
-            </w:fldSimple>
+            <w:r>
+              <w:fldChar w:fldCharType="begin"/>
+            </w:r>
+            <w:r>
+              <w:instrText xml:space="preserve"> STYLEREF 1 \s </w:instrText>
+            </w:r>
+            <w:r>
+              <w:fldChar w:fldCharType="separate"/>
+            </w:r>
+            <w:r>
+              <w:rPr>
+                <w:noProof/>
+              </w:rPr>
+              <w:t>2</w:t>
+            </w:r>
+            <w:r>
+              <w:rPr>
+                <w:noProof/>
+              </w:rPr>
+              <w:fldChar w:fldCharType="end"/>
+            </w:r>
             <w:r>
               <w:t>.</w:t>
             </w:r>
-            <w:fldSimple w:instr=" SEQ Equation \* ARABIC \s 1 ">
-              <w:r>
-                <w:rPr>
-                  <w:noProof/>
-                </w:rPr>
-                <w:t>1</w:t>
-              </w:r>
-            </w:fldSimple>
+            <w:r>
+              <w:fldChar w:fldCharType="begin"/>
+            </w:r>
+            <w:r>
+              <w:instrText xml:space="preserve"> SEQ Equation \* ARABIC \s 1 </w:instrText>
+            </w:r>
+            <w:r>
+              <w:fldChar w:fldCharType="separate"/>
+            </w:r>
+            <w:r>
+              <w:rPr>
+                <w:noProof/>
+              </w:rPr>
+              <w:t>1</w:t>
+            </w:r>
+            <w:r>
+              <w:rPr>
+                <w:noProof/>
+              </w:rPr>
+              <w:fldChar w:fldCharType="end"/>
+            </w:r>
             <w:r>
               <w:t>)</w:t>
             </w:r>
-            <w:bookmarkEnd w:id="91"/>
+            <w:bookmarkEnd w:id="90"/>
           </w:p>
         </w:tc>
       </w:tr>
@@ -21778,11 +21812,9 @@
       <w:r>
         <w:t xml:space="preserve"> and </w:t>
       </w:r>
-      <w:proofErr w:type="gramStart"/>
       <w:r>
         <w:t xml:space="preserve">its </w:t>
       </w:r>
-      <w:proofErr w:type="gramEnd"/>
       <m:oMath>
         <m:sSub>
           <m:sSubPr>
@@ -22008,13 +22040,8 @@
         </m:sSub>
       </m:oMath>
       <w:r>
-        <w:t xml:space="preserve"> results </w:t>
-      </w:r>
-      <w:proofErr w:type="gramStart"/>
-      <w:r>
-        <w:t xml:space="preserve">in </w:t>
-      </w:r>
-      <w:proofErr w:type="gramEnd"/>
+        <w:t xml:space="preserve"> results in </w:t>
+      </w:r>
       <m:oMath>
         <m:sSub>
           <m:sSubPr>
@@ -22183,19 +22210,19 @@
       <w:r>
         <w:t xml:space="preserve"> </w:t>
       </w:r>
-      <w:commentRangeStart w:id="92"/>
+      <w:commentRangeStart w:id="91"/>
       <w:r>
         <w:t>entropy</w:t>
       </w:r>
       <w:r>
         <w:t xml:space="preserve"> </w:t>
       </w:r>
-      <w:commentRangeEnd w:id="92"/>
+      <w:commentRangeEnd w:id="91"/>
       <w:r>
         <w:rPr>
           <w:rStyle w:val="CommentReference"/>
         </w:rPr>
-        <w:commentReference w:id="92"/>
+        <w:commentReference w:id="91"/>
       </w:r>
       <w:r>
         <w:t xml:space="preserve">SMGs of </w:t>
@@ -22311,11 +22338,7 @@
         <w:t xml:space="preserve">. </w:t>
       </w:r>
       <w:r>
-        <w:t xml:space="preserve">For example, </w:t>
-      </w:r>
-      <w:proofErr w:type="gramStart"/>
-      <w:r>
-        <w:t xml:space="preserve">a </w:t>
+        <w:t xml:space="preserve">For example, a </w:t>
       </w:r>
       <m:oMath>
         <m:sSub>
@@ -22352,11 +22375,7 @@
         </m:r>
       </m:oMath>
       <w:r>
-        <w:t xml:space="preserve"> would</w:t>
-      </w:r>
-      <w:proofErr w:type="gramEnd"/>
-      <w:r>
-        <w:t xml:space="preserve"> indicate </w:t>
+        <w:t xml:space="preserve"> would indicate </w:t>
       </w:r>
       <w:r>
         <w:t>a glass’s</w:t>
@@ -22418,7 +22437,7 @@
       <w:pPr>
         <w:pStyle w:val="Heading4"/>
       </w:pPr>
-      <w:bookmarkStart w:id="93" w:name="_Toc404333689"/>
+      <w:bookmarkStart w:id="92" w:name="_Toc404333689"/>
       <w:r>
         <w:t xml:space="preserve">Glass </w:t>
       </w:r>
@@ -22442,7 +22461,7 @@
       <w:r>
         <w:t>)</w:t>
       </w:r>
-      <w:bookmarkEnd w:id="93"/>
+      <w:bookmarkEnd w:id="92"/>
     </w:p>
     <w:p>
       <w:r>
@@ -22500,16 +22519,11 @@
         <w:t xml:space="preserve">), scaled to </w:t>
       </w:r>
       <w:r>
-        <w:t xml:space="preserve">the </w:t>
-      </w:r>
-      <w:proofErr w:type="gramStart"/>
-      <w:r>
-        <w:t>glass’s</w:t>
+        <w:t>the glass’s</w:t>
       </w:r>
       <w:r>
         <w:t xml:space="preserve"> </w:t>
       </w:r>
-      <w:proofErr w:type="gramEnd"/>
       <m:oMath>
         <m:sSub>
           <m:sSubPr>
@@ -22786,33 +22800,59 @@
             <w:pPr>
               <w:jc w:val="center"/>
             </w:pPr>
-            <w:bookmarkStart w:id="94" w:name="_Ref392083534"/>
+            <w:bookmarkStart w:id="93" w:name="_Ref392083534"/>
             <w:r>
               <w:t>(</w:t>
             </w:r>
-            <w:fldSimple w:instr=" STYLEREF 1 \s ">
-              <w:r>
-                <w:rPr>
-                  <w:noProof/>
-                </w:rPr>
-                <w:t>2</w:t>
-              </w:r>
-            </w:fldSimple>
+            <w:r>
+              <w:fldChar w:fldCharType="begin"/>
+            </w:r>
+            <w:r>
+              <w:instrText xml:space="preserve"> STYLEREF 1 \s </w:instrText>
+            </w:r>
+            <w:r>
+              <w:fldChar w:fldCharType="separate"/>
+            </w:r>
+            <w:r>
+              <w:rPr>
+                <w:noProof/>
+              </w:rPr>
+              <w:t>2</w:t>
+            </w:r>
+            <w:r>
+              <w:rPr>
+                <w:noProof/>
+              </w:rPr>
+              <w:fldChar w:fldCharType="end"/>
+            </w:r>
             <w:r>
               <w:t>.</w:t>
             </w:r>
-            <w:fldSimple w:instr=" SEQ Equation \* ARABIC \s 1 ">
-              <w:r>
-                <w:rPr>
-                  <w:noProof/>
-                </w:rPr>
-                <w:t>2</w:t>
-              </w:r>
-            </w:fldSimple>
+            <w:r>
+              <w:fldChar w:fldCharType="begin"/>
+            </w:r>
+            <w:r>
+              <w:instrText xml:space="preserve"> SEQ Equation \* ARABIC \s 1 </w:instrText>
+            </w:r>
+            <w:r>
+              <w:fldChar w:fldCharType="separate"/>
+            </w:r>
+            <w:r>
+              <w:rPr>
+                <w:noProof/>
+              </w:rPr>
+              <w:t>2</w:t>
+            </w:r>
+            <w:r>
+              <w:rPr>
+                <w:noProof/>
+              </w:rPr>
+              <w:fldChar w:fldCharType="end"/>
+            </w:r>
             <w:r>
               <w:t>)</w:t>
             </w:r>
-            <w:bookmarkEnd w:id="94"/>
+            <w:bookmarkEnd w:id="93"/>
           </w:p>
         </w:tc>
       </w:tr>
@@ -23065,20 +23105,33 @@
       <w:pPr>
         <w:pStyle w:val="Caption"/>
       </w:pPr>
-      <w:bookmarkStart w:id="95" w:name="_Ref392088176"/>
-      <w:bookmarkStart w:id="96" w:name="_Toc404859229"/>
+      <w:bookmarkStart w:id="94" w:name="_Ref392088176"/>
+      <w:bookmarkStart w:id="95" w:name="_Toc404859229"/>
       <w:r>
         <w:t xml:space="preserve">Figure </w:t>
       </w:r>
-      <w:fldSimple w:instr=" SEQ Figure \* ARABIC ">
-        <w:r>
-          <w:rPr>
-            <w:noProof/>
-          </w:rPr>
-          <w:t>9</w:t>
-        </w:r>
-      </w:fldSimple>
-      <w:bookmarkEnd w:id="95"/>
+      <w:r>
+        <w:fldChar w:fldCharType="begin"/>
+      </w:r>
+      <w:r>
+        <w:instrText xml:space="preserve"> SEQ Figure \* ARABIC </w:instrText>
+      </w:r>
+      <w:r>
+        <w:fldChar w:fldCharType="separate"/>
+      </w:r>
+      <w:r>
+        <w:rPr>
+          <w:noProof/>
+        </w:rPr>
+        <w:t>9</w:t>
+      </w:r>
+      <w:r>
+        <w:rPr>
+          <w:noProof/>
+        </w:rPr>
+        <w:fldChar w:fldCharType="end"/>
+      </w:r>
+      <w:bookmarkEnd w:id="94"/>
       <w:r>
         <w:t xml:space="preserve">: </w:t>
       </w:r>
@@ -23199,9 +23252,9 @@
       <w:r>
         <w:t>.</w:t>
       </w:r>
-      <w:bookmarkEnd w:id="96"/>
-    </w:p>
-    <w:commentRangeStart w:id="97"/>
+      <w:bookmarkEnd w:id="95"/>
+    </w:p>
+    <w:commentRangeStart w:id="96"/>
     <w:p>
       <w:r>
         <w:fldChar w:fldCharType="begin"/>
@@ -23224,12 +23277,12 @@
       <w:r>
         <w:t xml:space="preserve"> </w:t>
       </w:r>
-      <w:commentRangeEnd w:id="97"/>
+      <w:commentRangeEnd w:id="96"/>
       <w:r>
         <w:rPr>
           <w:rStyle w:val="CommentReference"/>
         </w:rPr>
-        <w:commentReference w:id="97"/>
+        <w:commentReference w:id="96"/>
       </w:r>
       <w:r>
         <w:t xml:space="preserve">found </w:t>
@@ -23245,11 +23298,9 @@
       <w:r>
         <w:t xml:space="preserve"> of metallic, molecular, and polymer USGs correlate </w:t>
       </w:r>
-      <w:proofErr w:type="gramStart"/>
       <w:r>
         <w:t xml:space="preserve">with </w:t>
       </w:r>
-      <w:proofErr w:type="gramEnd"/>
       <m:oMath>
         <m:sSub>
           <m:sSubPr>
@@ -23438,7 +23489,7 @@
       <w:r>
         <w:t xml:space="preserve"> </w:t>
       </w:r>
-      <w:commentRangeStart w:id="98"/>
+      <w:commentRangeStart w:id="97"/>
       <w:r>
         <w:t>(i</w:t>
       </w:r>
@@ -23468,11 +23519,9 @@
       <w:r>
         <w:t xml:space="preserve"> supports </w:t>
       </w:r>
-      <w:proofErr w:type="gramStart"/>
       <w:r>
         <w:t xml:space="preserve">high </w:t>
       </w:r>
-      <w:proofErr w:type="gramEnd"/>
       <m:oMath>
         <m:sSub>
           <m:sSubPr>
@@ -23507,12 +23556,12 @@
       <w:r>
         <w:t xml:space="preserve">. </w:t>
       </w:r>
-      <w:commentRangeEnd w:id="98"/>
+      <w:commentRangeEnd w:id="97"/>
       <w:r>
         <w:rPr>
           <w:rStyle w:val="CommentReference"/>
         </w:rPr>
-        <w:commentReference w:id="98"/>
+        <w:commentReference w:id="97"/>
       </w:r>
       <w:r>
         <w:t xml:space="preserve">Although </w:t>
@@ -23590,16 +23639,16 @@
       <w:r>
         <w:t xml:space="preserve">improvements </w:t>
       </w:r>
-      <w:commentRangeStart w:id="99"/>
+      <w:commentRangeStart w:id="98"/>
       <w:r>
         <w:t>for SMGs may have a modest limit</w:t>
       </w:r>
-      <w:commentRangeEnd w:id="99"/>
+      <w:commentRangeEnd w:id="98"/>
       <w:r>
         <w:rPr>
           <w:rStyle w:val="CommentReference"/>
         </w:rPr>
-        <w:commentReference w:id="99"/>
+        <w:commentReference w:id="98"/>
       </w:r>
       <w:r>
         <w:t>.</w:t>
@@ -23659,20 +23708,33 @@
       <w:pPr>
         <w:pStyle w:val="Caption"/>
       </w:pPr>
-      <w:bookmarkStart w:id="100" w:name="_Ref391906542"/>
-      <w:bookmarkStart w:id="101" w:name="_Toc404859230"/>
+      <w:bookmarkStart w:id="99" w:name="_Ref391906542"/>
+      <w:bookmarkStart w:id="100" w:name="_Toc404859230"/>
       <w:r>
         <w:t xml:space="preserve">Figure </w:t>
       </w:r>
-      <w:fldSimple w:instr=" SEQ Figure \* ARABIC ">
-        <w:r>
-          <w:rPr>
-            <w:noProof/>
-          </w:rPr>
-          <w:t>10</w:t>
-        </w:r>
-      </w:fldSimple>
-      <w:bookmarkEnd w:id="100"/>
+      <w:r>
+        <w:fldChar w:fldCharType="begin"/>
+      </w:r>
+      <w:r>
+        <w:instrText xml:space="preserve"> SEQ Figure \* ARABIC </w:instrText>
+      </w:r>
+      <w:r>
+        <w:fldChar w:fldCharType="separate"/>
+      </w:r>
+      <w:r>
+        <w:rPr>
+          <w:noProof/>
+        </w:rPr>
+        <w:t>10</w:t>
+      </w:r>
+      <w:r>
+        <w:rPr>
+          <w:noProof/>
+        </w:rPr>
+        <w:fldChar w:fldCharType="end"/>
+      </w:r>
+      <w:bookmarkEnd w:id="99"/>
       <w:r>
         <w:t xml:space="preserve">: </w:t>
       </w:r>
@@ -23802,13 +23864,13 @@
       <w:r>
         <w:t>.</w:t>
       </w:r>
-      <w:bookmarkEnd w:id="101"/>
+      <w:bookmarkEnd w:id="100"/>
     </w:p>
     <w:p>
       <w:pPr>
         <w:pStyle w:val="Heading4"/>
       </w:pPr>
-      <w:bookmarkStart w:id="102" w:name="_Toc404333690"/>
+      <w:bookmarkStart w:id="101" w:name="_Toc404333690"/>
       <w:r>
         <w:t xml:space="preserve">Indentation Modulus </w:t>
       </w:r>
@@ -23829,7 +23891,7 @@
       <w:r>
         <w:t>)</w:t>
       </w:r>
-      <w:bookmarkEnd w:id="102"/>
+      <w:bookmarkEnd w:id="101"/>
     </w:p>
     <w:p>
       <w:pPr>
@@ -24034,25 +24096,51 @@
             <w:r>
               <w:t>(</w:t>
             </w:r>
-            <w:fldSimple w:instr=" STYLEREF 1 \s ">
-              <w:r>
-                <w:rPr>
-                  <w:noProof/>
-                </w:rPr>
-                <w:t>2</w:t>
-              </w:r>
-            </w:fldSimple>
+            <w:r>
+              <w:fldChar w:fldCharType="begin"/>
+            </w:r>
+            <w:r>
+              <w:instrText xml:space="preserve"> STYLEREF 1 \s </w:instrText>
+            </w:r>
+            <w:r>
+              <w:fldChar w:fldCharType="separate"/>
+            </w:r>
+            <w:r>
+              <w:rPr>
+                <w:noProof/>
+              </w:rPr>
+              <w:t>2</w:t>
+            </w:r>
+            <w:r>
+              <w:rPr>
+                <w:noProof/>
+              </w:rPr>
+              <w:fldChar w:fldCharType="end"/>
+            </w:r>
             <w:r>
               <w:t>.</w:t>
             </w:r>
-            <w:fldSimple w:instr=" SEQ Equation \* ARABIC \s 1 ">
-              <w:r>
-                <w:rPr>
-                  <w:noProof/>
-                </w:rPr>
-                <w:t>3</w:t>
-              </w:r>
-            </w:fldSimple>
+            <w:r>
+              <w:fldChar w:fldCharType="begin"/>
+            </w:r>
+            <w:r>
+              <w:instrText xml:space="preserve"> SEQ Equation \* ARABIC \s 1 </w:instrText>
+            </w:r>
+            <w:r>
+              <w:fldChar w:fldCharType="separate"/>
+            </w:r>
+            <w:r>
+              <w:rPr>
+                <w:noProof/>
+              </w:rPr>
+              <w:t>3</w:t>
+            </w:r>
+            <w:r>
+              <w:rPr>
+                <w:noProof/>
+              </w:rPr>
+              <w:fldChar w:fldCharType="end"/>
+            </w:r>
             <w:r>
               <w:t>)</w:t>
             </w:r>
@@ -24185,16 +24273,16 @@
       <w:r>
         <w:t xml:space="preserve"> system, </w:t>
       </w:r>
-      <w:commentRangeStart w:id="103"/>
+      <w:commentRangeStart w:id="102"/>
       <w:r>
         <w:t>indicating SMG may be able to better support compressive loads</w:t>
       </w:r>
-      <w:commentRangeEnd w:id="103"/>
+      <w:commentRangeEnd w:id="102"/>
       <w:r>
         <w:rPr>
           <w:rStyle w:val="CommentReference"/>
         </w:rPr>
-        <w:commentReference w:id="103"/>
+        <w:commentReference w:id="102"/>
       </w:r>
       <w:r>
         <w:t>.</w:t>
@@ -24207,7 +24295,7 @@
       <w:r>
         <w:t xml:space="preserve"> </w:t>
       </w:r>
-      <w:bookmarkStart w:id="104" w:name="_Toc404333691"/>
+      <w:bookmarkStart w:id="103" w:name="_Toc404333691"/>
       <w:r>
         <w:t xml:space="preserve">SMG </w:t>
       </w:r>
@@ -24217,12 +24305,12 @@
       <w:r>
         <w:t xml:space="preserve">, </w:t>
       </w:r>
-      <w:commentRangeStart w:id="105"/>
+      <w:commentRangeStart w:id="104"/>
       <w:r>
         <w:t>Medium Range Order (MRO)</w:t>
       </w:r>
-      <w:bookmarkEnd w:id="104"/>
-      <w:commentRangeEnd w:id="105"/>
+      <w:bookmarkEnd w:id="103"/>
+      <w:commentRangeEnd w:id="104"/>
       <w:r>
         <w:rPr>
           <w:rStyle w:val="CommentReference"/>
@@ -24231,7 +24319,7 @@
           <w:bCs w:val="0"/>
           <w:color w:val="auto"/>
         </w:rPr>
-        <w:commentReference w:id="105"/>
+        <w:commentReference w:id="104"/>
       </w:r>
     </w:p>
     <w:p>
@@ -25132,7 +25220,7 @@
         </w:rPr>
         <w:t xml:space="preserve">, </w:t>
       </w:r>
-      <w:commentRangeStart w:id="106"/>
+      <w:commentRangeStart w:id="105"/>
       <w:r>
         <w:rPr>
           <w:rFonts w:eastAsia="Times New Roman"/>
@@ -25154,12 +25242,12 @@
         </w:rPr>
         <w:t xml:space="preserve"> layered 3D-printing</w:t>
       </w:r>
-      <w:commentRangeEnd w:id="106"/>
+      <w:commentRangeEnd w:id="105"/>
       <w:r>
         <w:rPr>
           <w:rStyle w:val="CommentReference"/>
         </w:rPr>
-        <w:commentReference w:id="106"/>
+        <w:commentReference w:id="105"/>
       </w:r>
       <w:r>
         <w:rPr>
@@ -25173,14 +25261,14 @@
       <w:pPr>
         <w:pStyle w:val="Heading3"/>
       </w:pPr>
-      <w:bookmarkStart w:id="107" w:name="_Toc404333692"/>
+      <w:bookmarkStart w:id="106" w:name="_Toc404333692"/>
       <w:r>
         <w:t xml:space="preserve">Potential </w:t>
       </w:r>
       <w:r>
         <w:t>SMG Challenges</w:t>
       </w:r>
-      <w:bookmarkEnd w:id="107"/>
+      <w:bookmarkEnd w:id="106"/>
     </w:p>
     <w:p>
       <w:r>
@@ -25955,16 +26043,16 @@
       <w:r>
         <w:t xml:space="preserve">) over various power and deposition rates to produce thin films. They found high power/deposition rates result in crystalline films </w:t>
       </w:r>
-      <w:commentRangeStart w:id="108"/>
+      <w:commentRangeStart w:id="107"/>
       <w:r>
         <w:t xml:space="preserve">while lower rates are able to deposit fully amorphous </w:t>
       </w:r>
-      <w:commentRangeEnd w:id="108"/>
+      <w:commentRangeEnd w:id="107"/>
       <w:r>
         <w:rPr>
           <w:rStyle w:val="CommentReference"/>
         </w:rPr>
-        <w:commentReference w:id="108"/>
+        <w:commentReference w:id="107"/>
       </w:r>
       <w:r>
         <w:t xml:space="preserve">TFMG </w:t>
@@ -26363,7 +26451,7 @@
           <w:highlight w:val="yellow"/>
         </w:rPr>
       </w:pPr>
-      <w:bookmarkStart w:id="109" w:name="_Toc404333693"/>
+      <w:bookmarkStart w:id="108" w:name="_Toc404333693"/>
       <w:r>
         <w:rPr>
           <w:highlight w:val="yellow"/>
@@ -26376,7 +26464,7 @@
         </w:rPr>
         <w:t>Testing Methods</w:t>
       </w:r>
-      <w:bookmarkEnd w:id="109"/>
+      <w:bookmarkEnd w:id="108"/>
     </w:p>
     <w:p>
       <w:pPr>
@@ -26385,14 +26473,14 @@
           <w:highlight w:val="yellow"/>
         </w:rPr>
       </w:pPr>
-      <w:bookmarkStart w:id="110" w:name="_Toc404333694"/>
+      <w:bookmarkStart w:id="109" w:name="_Toc404333694"/>
       <w:r>
         <w:rPr>
           <w:highlight w:val="yellow"/>
         </w:rPr>
         <w:t>Adhesion</w:t>
       </w:r>
-      <w:bookmarkEnd w:id="110"/>
+      <w:bookmarkEnd w:id="109"/>
     </w:p>
     <w:p>
       <w:pPr>
@@ -26644,17 +26732,17 @@
       <w:pPr>
         <w:pStyle w:val="Heading2"/>
       </w:pPr>
-      <w:bookmarkStart w:id="111" w:name="_Toc386545845"/>
-      <w:bookmarkStart w:id="112" w:name="_Toc404333695"/>
-      <w:commentRangeStart w:id="113"/>
+      <w:bookmarkStart w:id="110" w:name="_Toc386545845"/>
+      <w:bookmarkStart w:id="111" w:name="_Toc404333695"/>
+      <w:commentRangeStart w:id="112"/>
       <w:r>
         <w:t>Biomedical</w:t>
       </w:r>
-      <w:bookmarkEnd w:id="111"/>
+      <w:bookmarkEnd w:id="110"/>
       <w:r>
         <w:t xml:space="preserve"> Materials</w:t>
       </w:r>
-      <w:commentRangeEnd w:id="113"/>
+      <w:commentRangeEnd w:id="112"/>
       <w:r>
         <w:rPr>
           <w:rStyle w:val="CommentReference"/>
@@ -26664,9 +26752,9 @@
           <w:smallCaps w:val="0"/>
           <w:color w:val="auto"/>
         </w:rPr>
-        <w:commentReference w:id="113"/>
-      </w:r>
-      <w:bookmarkEnd w:id="112"/>
+        <w:commentReference w:id="112"/>
+      </w:r>
+      <w:bookmarkEnd w:id="111"/>
     </w:p>
     <w:p>
       <w:r>
@@ -26710,11 +26798,11 @@
       <w:pPr>
         <w:pStyle w:val="Heading3"/>
       </w:pPr>
-      <w:bookmarkStart w:id="114" w:name="_Toc404333696"/>
+      <w:bookmarkStart w:id="113" w:name="_Toc404333696"/>
       <w:r>
         <w:t>Biomaterial Requirements</w:t>
       </w:r>
-      <w:bookmarkEnd w:id="114"/>
+      <w:bookmarkEnd w:id="113"/>
       <w:r>
         <w:t xml:space="preserve"> </w:t>
       </w:r>
@@ -26950,7 +27038,7 @@
       <w:pPr>
         <w:pStyle w:val="Heading4"/>
       </w:pPr>
-      <w:bookmarkStart w:id="115" w:name="_Toc404333697"/>
+      <w:bookmarkStart w:id="114" w:name="_Toc404333697"/>
       <w:r>
         <w:t xml:space="preserve">Current </w:t>
       </w:r>
@@ -26963,7 +27051,7 @@
       <w:r>
         <w:t>s</w:t>
       </w:r>
-      <w:bookmarkEnd w:id="115"/>
+      <w:bookmarkEnd w:id="114"/>
     </w:p>
     <w:p>
       <w:r>
@@ -27185,11 +27273,11 @@
       <w:pPr>
         <w:pStyle w:val="Heading4"/>
       </w:pPr>
-      <w:bookmarkStart w:id="116" w:name="_Toc404333698"/>
+      <w:bookmarkStart w:id="115" w:name="_Toc404333698"/>
       <w:r>
         <w:t>Roll of Metallic Elements within the Body</w:t>
       </w:r>
-      <w:bookmarkEnd w:id="116"/>
+      <w:bookmarkEnd w:id="115"/>
     </w:p>
     <w:p>
       <w:r>
@@ -27294,24 +27382,80 @@
       <w:r>
         <w:t xml:space="preserve">NA </w:t>
       </w:r>
+      <w:commentRangeStart w:id="116"/>
+      <w:r>
+        <w:fldChar w:fldCharType="begin"/>
+      </w:r>
+      <w:r>
+        <w:instrText xml:space="preserve"> ADDIN EN.CITE &lt;EndNote&gt;&lt;Cite&gt;&lt;Author&gt;Zheng&lt;/Author&gt;&lt;Year&gt;2014&lt;/Year&gt;&lt;RecNum&gt;1&lt;/RecNum&gt;&lt;DisplayText&gt;[41]&lt;/DisplayText&gt;&lt;record&gt;&lt;rec-number&gt;1&lt;/rec-number&gt;&lt;foreign-keys&gt;&lt;key app="EN" db-id="pp9ztr5rp0w99besv0nvs2ti09e99ssw2r00" timestamp="1395895115"&gt;1&lt;/key&gt;&lt;/foreign-keys&gt;&lt;ref-type name="Journal Article"&gt;17&lt;/ref-type&gt;&lt;contributors&gt;&lt;authors&gt;&lt;author&gt;Zheng, Y. F.&lt;/author&gt;&lt;author&gt;Gu, X. N.&lt;/author&gt;&lt;author&gt;Witte, F.&lt;/author&gt;&lt;/authors&gt;&lt;/contributors&gt;&lt;titles&gt;&lt;title&gt;Biodegradable metals&lt;/title&gt;&lt;secondary-title&gt;Materials Science and Engineering: R: Reports&lt;/secondary-title&gt;&lt;/titles&gt;&lt;periodical&gt;&lt;full-title&gt;Materials Science and Engineering: R: Reports&lt;/full-title&gt;&lt;/periodical&gt;&lt;pages&gt;1-34&lt;/pages&gt;&lt;volume&gt;77&lt;/volume&gt;&lt;number&gt;0&lt;/number&gt;&lt;keywords&gt;&lt;keyword&gt;Biodegradable metals&lt;/keyword&gt;&lt;keyword&gt;Magnesium alloys&lt;/keyword&gt;&lt;keyword&gt;Iron&lt;/keyword&gt;&lt;keyword&gt;Corrosion&lt;/keyword&gt;&lt;keyword&gt;Biocompatibility&lt;/keyword&gt;&lt;/keywords&gt;&lt;dates&gt;&lt;year&gt;2014&lt;/year&gt;&lt;pub-dates&gt;&lt;date&gt;3//&lt;/date&gt;&lt;/pub-dates&gt;&lt;/dates&gt;&lt;isbn&gt;0927-796X&lt;/isbn&gt;&lt;urls&gt;&lt;related-urls&gt;&lt;url&gt;http://www.sciencedirect.com/science/article/pii/S0927796X14000023&lt;/url&gt;&lt;/related-urls&gt;&lt;/urls&gt;&lt;electronic-resource-num&gt;http://dx.doi.org/10.1016/j.mser.2014.01.001&lt;/electronic-resource-num&gt;&lt;/record&gt;&lt;/Cite&gt;&lt;/EndNote&gt;</w:instrText>
+      </w:r>
+      <w:r>
+        <w:fldChar w:fldCharType="separate"/>
+      </w:r>
+      <w:r>
+        <w:rPr>
+          <w:noProof/>
+        </w:rPr>
+        <w:t>[41]</w:t>
+      </w:r>
+      <w:r>
+        <w:fldChar w:fldCharType="end"/>
+      </w:r>
+      <w:commentRangeEnd w:id="116"/>
+      <w:r>
+        <w:rPr>
+          <w:rStyle w:val="CommentReference"/>
+        </w:rPr>
+        <w:commentReference w:id="116"/>
+      </w:r>
+      <w:r>
+        <w:t xml:space="preserve">. </w:t>
+      </w:r>
+      <w:r>
+        <w:t>In the past</w:t>
+      </w:r>
+      <w:r>
+        <w:t>,</w:t>
+      </w:r>
+      <w:r>
+        <w:t xml:space="preserve"> </w:t>
+      </w:r>
+      <w:r>
+        <w:t xml:space="preserve">when used as an </w:t>
+      </w:r>
+      <w:r>
+        <w:rPr>
+          <w:i/>
+        </w:rPr>
+        <w:t>in vivo</w:t>
+      </w:r>
+      <w:r>
+        <w:t xml:space="preserve"> </w:t>
+      </w:r>
+      <w:r>
+        <w:t xml:space="preserve">biomaterial </w:t>
+      </w:r>
+      <w:r>
+        <w:t>Mg</w:t>
+      </w:r>
+      <w:r>
+        <w:t xml:space="preserve"> has also been linked to </w:t>
+      </w:r>
       <w:commentRangeStart w:id="117"/>
       <w:r>
-        <w:fldChar w:fldCharType="begin"/>
-      </w:r>
-      <w:r>
-        <w:instrText xml:space="preserve"> ADDIN EN.CITE &lt;EndNote&gt;&lt;Cite&gt;&lt;Author&gt;Zheng&lt;/Author&gt;&lt;Year&gt;2014&lt;/Year&gt;&lt;RecNum&gt;1&lt;/RecNum&gt;&lt;DisplayText&gt;[41]&lt;/DisplayText&gt;&lt;record&gt;&lt;rec-number&gt;1&lt;/rec-number&gt;&lt;foreign-keys&gt;&lt;key app="EN" db-id="pp9ztr5rp0w99besv0nvs2ti09e99ssw2r00" timestamp="1395895115"&gt;1&lt;/key&gt;&lt;/foreign-keys&gt;&lt;ref-type name="Journal Article"&gt;17&lt;/ref-type&gt;&lt;contributors&gt;&lt;authors&gt;&lt;author&gt;Zheng, Y. F.&lt;/author&gt;&lt;author&gt;Gu, X. N.&lt;/author&gt;&lt;author&gt;Witte, F.&lt;/author&gt;&lt;/authors&gt;&lt;/contributors&gt;&lt;titles&gt;&lt;title&gt;Biodegradable metals&lt;/title&gt;&lt;secondary-title&gt;Materials Science and Engineering: R: Reports&lt;/secondary-title&gt;&lt;/titles&gt;&lt;periodical&gt;&lt;full-title&gt;Materials Science and Engineering: R: Reports&lt;/full-title&gt;&lt;/periodical&gt;&lt;pages&gt;1-34&lt;/pages&gt;&lt;volume&gt;77&lt;/volume&gt;&lt;number&gt;0&lt;/number&gt;&lt;keywords&gt;&lt;keyword&gt;Biodegradable metals&lt;/keyword&gt;&lt;keyword&gt;Magnesium alloys&lt;/keyword&gt;&lt;keyword&gt;Iron&lt;/keyword&gt;&lt;keyword&gt;Corrosion&lt;/keyword&gt;&lt;keyword&gt;Biocompatibility&lt;/keyword&gt;&lt;/keywords&gt;&lt;dates&gt;&lt;year&gt;2014&lt;/year&gt;&lt;pub-dates&gt;&lt;date&gt;3//&lt;/date&gt;&lt;/pub-dates&gt;&lt;/dates&gt;&lt;isbn&gt;0927-796X&lt;/isbn&gt;&lt;urls&gt;&lt;related-urls&gt;&lt;url&gt;http://www.sciencedirect.com/science/article/pii/S0927796X14000023&lt;/url&gt;&lt;/related-urls&gt;&lt;/urls&gt;&lt;electronic-resource-num&gt;http://dx.doi.org/10.1016/j.mser.2014.01.001&lt;/electronic-resource-num&gt;&lt;/record&gt;&lt;/Cite&gt;&lt;/EndNote&gt;</w:instrText>
-      </w:r>
-      <w:r>
-        <w:fldChar w:fldCharType="separate"/>
-      </w:r>
-      <w:r>
-        <w:rPr>
-          <w:noProof/>
-        </w:rPr>
-        <w:t>[41]</w:t>
-      </w:r>
-      <w:r>
-        <w:fldChar w:fldCharType="end"/>
+        <w:t>stimulat</w:t>
+      </w:r>
+      <w:r>
+        <w:t>ing</w:t>
+      </w:r>
+      <w:r>
+        <w:t xml:space="preserve"> new bone</w:t>
+      </w:r>
+      <w:r>
+        <w:t xml:space="preserve"> growth</w:t>
+      </w:r>
+      <w:r>
+        <w:t xml:space="preserve"> </w:t>
       </w:r>
       <w:commentRangeEnd w:id="117"/>
       <w:r>
@@ -27319,62 +27463,6 @@
           <w:rStyle w:val="CommentReference"/>
         </w:rPr>
         <w:commentReference w:id="117"/>
-      </w:r>
-      <w:r>
-        <w:t xml:space="preserve">. </w:t>
-      </w:r>
-      <w:r>
-        <w:t>In the past</w:t>
-      </w:r>
-      <w:r>
-        <w:t>,</w:t>
-      </w:r>
-      <w:r>
-        <w:t xml:space="preserve"> </w:t>
-      </w:r>
-      <w:r>
-        <w:t xml:space="preserve">when used as an </w:t>
-      </w:r>
-      <w:r>
-        <w:rPr>
-          <w:i/>
-        </w:rPr>
-        <w:t>in vivo</w:t>
-      </w:r>
-      <w:r>
-        <w:t xml:space="preserve"> </w:t>
-      </w:r>
-      <w:r>
-        <w:t xml:space="preserve">biomaterial </w:t>
-      </w:r>
-      <w:r>
-        <w:t>Mg</w:t>
-      </w:r>
-      <w:r>
-        <w:t xml:space="preserve"> has also been linked to </w:t>
-      </w:r>
-      <w:commentRangeStart w:id="118"/>
-      <w:r>
-        <w:t>stimulat</w:t>
-      </w:r>
-      <w:r>
-        <w:t>ing</w:t>
-      </w:r>
-      <w:r>
-        <w:t xml:space="preserve"> new bone</w:t>
-      </w:r>
-      <w:r>
-        <w:t xml:space="preserve"> growth</w:t>
-      </w:r>
-      <w:r>
-        <w:t xml:space="preserve"> </w:t>
-      </w:r>
-      <w:commentRangeEnd w:id="118"/>
-      <w:r>
-        <w:rPr>
-          <w:rStyle w:val="CommentReference"/>
-        </w:rPr>
-        <w:commentReference w:id="118"/>
       </w:r>
       <w:r>
         <w:fldChar w:fldCharType="begin"/>
@@ -27521,15 +27609,15 @@
       <w:pPr>
         <w:pStyle w:val="Heading3"/>
       </w:pPr>
-      <w:bookmarkStart w:id="119" w:name="_Toc404333699"/>
-      <w:bookmarkStart w:id="120" w:name="_Toc386545846"/>
+      <w:bookmarkStart w:id="118" w:name="_Toc404333699"/>
+      <w:bookmarkStart w:id="119" w:name="_Toc386545846"/>
       <w:r>
         <w:t>Degradation</w:t>
       </w:r>
       <w:r>
         <w:t xml:space="preserve"> of Biomaterials</w:t>
       </w:r>
-      <w:bookmarkEnd w:id="119"/>
+      <w:bookmarkEnd w:id="118"/>
       <w:r>
         <w:t xml:space="preserve"> </w:t>
       </w:r>
@@ -27642,30 +27730,30 @@
       <w:pPr>
         <w:pStyle w:val="Heading4"/>
       </w:pPr>
-      <w:bookmarkStart w:id="121" w:name="_Toc404333700"/>
+      <w:bookmarkStart w:id="120" w:name="_Toc404333700"/>
+      <w:bookmarkEnd w:id="119"/>
+      <w:r>
+        <w:t xml:space="preserve">Basic </w:t>
+      </w:r>
+      <w:r>
+        <w:t xml:space="preserve">Theory of </w:t>
+      </w:r>
+      <w:r>
+        <w:t xml:space="preserve">Corrosion </w:t>
+      </w:r>
+      <w:r>
+        <w:t xml:space="preserve">and </w:t>
+      </w:r>
+      <w:r>
+        <w:t>Its</w:t>
+      </w:r>
+      <w:r>
+        <w:t xml:space="preserve"> </w:t>
+      </w:r>
+      <w:r>
+        <w:t>Measurement</w:t>
+      </w:r>
       <w:bookmarkEnd w:id="120"/>
-      <w:r>
-        <w:t xml:space="preserve">Basic </w:t>
-      </w:r>
-      <w:r>
-        <w:t xml:space="preserve">Theory of </w:t>
-      </w:r>
-      <w:r>
-        <w:t xml:space="preserve">Corrosion </w:t>
-      </w:r>
-      <w:r>
-        <w:t xml:space="preserve">and </w:t>
-      </w:r>
-      <w:r>
-        <w:t>Its</w:t>
-      </w:r>
-      <w:r>
-        <w:t xml:space="preserve"> </w:t>
-      </w:r>
-      <w:r>
-        <w:t>Measurement</w:t>
-      </w:r>
-      <w:bookmarkEnd w:id="121"/>
     </w:p>
     <w:p>
       <w:r>
@@ -27920,7 +28008,7 @@
       <w:r>
         <w:t xml:space="preserve">potentials and ramp down, </w:t>
       </w:r>
-      <w:commentRangeStart w:id="122"/>
+      <w:commentRangeStart w:id="121"/>
       <w:r>
         <w:t>h</w:t>
       </w:r>
@@ -27939,12 +28027,12 @@
       <w:r>
         <w:t>thodic negative</w:t>
       </w:r>
-      <w:commentRangeEnd w:id="122"/>
+      <w:commentRangeEnd w:id="121"/>
       <w:r>
         <w:rPr>
           <w:rStyle w:val="CommentReference"/>
         </w:rPr>
-        <w:commentReference w:id="122"/>
+        <w:commentReference w:id="121"/>
       </w:r>
       <w:r>
         <w:t xml:space="preserve">. </w:t>
@@ -28321,33 +28409,59 @@
             <w:pPr>
               <w:jc w:val="center"/>
             </w:pPr>
-            <w:bookmarkStart w:id="123" w:name="_Ref403051356"/>
+            <w:bookmarkStart w:id="122" w:name="_Ref403051356"/>
             <w:r>
               <w:t>(</w:t>
             </w:r>
-            <w:fldSimple w:instr=" STYLEREF 1 \s ">
-              <w:r>
-                <w:rPr>
-                  <w:noProof/>
-                </w:rPr>
-                <w:t>2</w:t>
-              </w:r>
-            </w:fldSimple>
+            <w:r>
+              <w:fldChar w:fldCharType="begin"/>
+            </w:r>
+            <w:r>
+              <w:instrText xml:space="preserve"> STYLEREF 1 \s </w:instrText>
+            </w:r>
+            <w:r>
+              <w:fldChar w:fldCharType="separate"/>
+            </w:r>
+            <w:r>
+              <w:rPr>
+                <w:noProof/>
+              </w:rPr>
+              <w:t>2</w:t>
+            </w:r>
+            <w:r>
+              <w:rPr>
+                <w:noProof/>
+              </w:rPr>
+              <w:fldChar w:fldCharType="end"/>
+            </w:r>
             <w:r>
               <w:t>.</w:t>
             </w:r>
-            <w:fldSimple w:instr=" SEQ Equation \* ARABIC \s 1 ">
-              <w:r>
-                <w:rPr>
-                  <w:noProof/>
-                </w:rPr>
-                <w:t>4</w:t>
-              </w:r>
-            </w:fldSimple>
+            <w:r>
+              <w:fldChar w:fldCharType="begin"/>
+            </w:r>
+            <w:r>
+              <w:instrText xml:space="preserve"> SEQ Equation \* ARABIC \s 1 </w:instrText>
+            </w:r>
+            <w:r>
+              <w:fldChar w:fldCharType="separate"/>
+            </w:r>
+            <w:r>
+              <w:rPr>
+                <w:noProof/>
+              </w:rPr>
+              <w:t>4</w:t>
+            </w:r>
+            <w:r>
+              <w:rPr>
+                <w:noProof/>
+              </w:rPr>
+              <w:fldChar w:fldCharType="end"/>
+            </w:r>
             <w:r>
               <w:t>)</w:t>
             </w:r>
-            <w:bookmarkEnd w:id="123"/>
+            <w:bookmarkEnd w:id="122"/>
           </w:p>
         </w:tc>
       </w:tr>
@@ -28414,15 +28528,7 @@
         </m:sSub>
       </m:oMath>
       <w:r>
-        <w:t xml:space="preserve"> the exchange current </w:t>
-      </w:r>
-      <w:proofErr w:type="gramStart"/>
-      <w:r>
-        <w:t>density.</w:t>
-      </w:r>
-      <w:proofErr w:type="gramEnd"/>
-      <w:r>
-        <w:t xml:space="preserve"> </w:t>
+        <w:t xml:space="preserve"> the exchange current density. </w:t>
       </w:r>
     </w:p>
     <w:p>
@@ -28718,20 +28824,33 @@
       <w:pPr>
         <w:pStyle w:val="Caption"/>
       </w:pPr>
-      <w:bookmarkStart w:id="124" w:name="_Ref403051953"/>
-      <w:bookmarkStart w:id="125" w:name="_Toc404859231"/>
+      <w:bookmarkStart w:id="123" w:name="_Ref403051953"/>
+      <w:bookmarkStart w:id="124" w:name="_Toc404859231"/>
       <w:r>
         <w:t xml:space="preserve">Figure </w:t>
       </w:r>
-      <w:fldSimple w:instr=" SEQ Figure \* ARABIC ">
-        <w:r>
-          <w:rPr>
-            <w:noProof/>
-          </w:rPr>
-          <w:t>11</w:t>
-        </w:r>
-      </w:fldSimple>
-      <w:bookmarkEnd w:id="124"/>
+      <w:r>
+        <w:fldChar w:fldCharType="begin"/>
+      </w:r>
+      <w:r>
+        <w:instrText xml:space="preserve"> SEQ Figure \* ARABIC </w:instrText>
+      </w:r>
+      <w:r>
+        <w:fldChar w:fldCharType="separate"/>
+      </w:r>
+      <w:r>
+        <w:rPr>
+          <w:noProof/>
+        </w:rPr>
+        <w:t>11</w:t>
+      </w:r>
+      <w:r>
+        <w:rPr>
+          <w:noProof/>
+        </w:rPr>
+        <w:fldChar w:fldCharType="end"/>
+      </w:r>
+      <w:bookmarkEnd w:id="123"/>
       <w:r>
         <w:t xml:space="preserve">: Tafel Plot </w:t>
       </w:r>
@@ -28903,7 +29022,7 @@
       <w:r>
         <w:t>.</w:t>
       </w:r>
-      <w:bookmarkEnd w:id="125"/>
+      <w:bookmarkEnd w:id="124"/>
       <w:r>
         <w:t xml:space="preserve"> </w:t>
       </w:r>
@@ -28912,14 +29031,14 @@
       <w:pPr>
         <w:pStyle w:val="Heading4"/>
       </w:pPr>
-      <w:bookmarkStart w:id="126" w:name="_Toc404333701"/>
+      <w:bookmarkStart w:id="125" w:name="_Toc404333701"/>
       <w:r>
         <w:t xml:space="preserve">Mg </w:t>
       </w:r>
       <w:r>
         <w:t>Hydrogen Evolution</w:t>
       </w:r>
-      <w:bookmarkEnd w:id="126"/>
+      <w:bookmarkEnd w:id="125"/>
     </w:p>
     <w:p>
       <w:r>
@@ -29461,33 +29580,59 @@
             <w:pPr>
               <w:jc w:val="center"/>
             </w:pPr>
-            <w:bookmarkStart w:id="127" w:name="_Ref403739162"/>
+            <w:bookmarkStart w:id="126" w:name="_Ref403739162"/>
             <w:r>
               <w:t>(</w:t>
             </w:r>
-            <w:fldSimple w:instr=" STYLEREF 1 \s ">
-              <w:r>
-                <w:rPr>
-                  <w:noProof/>
-                </w:rPr>
-                <w:t>2</w:t>
-              </w:r>
-            </w:fldSimple>
+            <w:r>
+              <w:fldChar w:fldCharType="begin"/>
+            </w:r>
+            <w:r>
+              <w:instrText xml:space="preserve"> STYLEREF 1 \s </w:instrText>
+            </w:r>
+            <w:r>
+              <w:fldChar w:fldCharType="separate"/>
+            </w:r>
+            <w:r>
+              <w:rPr>
+                <w:noProof/>
+              </w:rPr>
+              <w:t>2</w:t>
+            </w:r>
+            <w:r>
+              <w:rPr>
+                <w:noProof/>
+              </w:rPr>
+              <w:fldChar w:fldCharType="end"/>
+            </w:r>
             <w:r>
               <w:t>.</w:t>
             </w:r>
-            <w:fldSimple w:instr=" SEQ Equation \* ARABIC \s 1 ">
-              <w:r>
-                <w:rPr>
-                  <w:noProof/>
-                </w:rPr>
-                <w:t>5</w:t>
-              </w:r>
-            </w:fldSimple>
+            <w:r>
+              <w:fldChar w:fldCharType="begin"/>
+            </w:r>
+            <w:r>
+              <w:instrText xml:space="preserve"> SEQ Equation \* ARABIC \s 1 </w:instrText>
+            </w:r>
+            <w:r>
+              <w:fldChar w:fldCharType="separate"/>
+            </w:r>
+            <w:r>
+              <w:rPr>
+                <w:noProof/>
+              </w:rPr>
+              <w:t>5</w:t>
+            </w:r>
+            <w:r>
+              <w:rPr>
+                <w:noProof/>
+              </w:rPr>
+              <w:fldChar w:fldCharType="end"/>
+            </w:r>
             <w:r>
               <w:t>)</w:t>
             </w:r>
-            <w:bookmarkEnd w:id="127"/>
+            <w:bookmarkEnd w:id="126"/>
           </w:p>
         </w:tc>
       </w:tr>
@@ -30097,18 +30242,31 @@
       <w:pPr>
         <w:pStyle w:val="Caption"/>
       </w:pPr>
-      <w:bookmarkStart w:id="128" w:name="_Toc404859232"/>
+      <w:bookmarkStart w:id="127" w:name="_Toc404859232"/>
       <w:r>
         <w:t xml:space="preserve">Figure </w:t>
       </w:r>
-      <w:fldSimple w:instr=" SEQ Figure \* ARABIC ">
-        <w:r>
-          <w:rPr>
-            <w:noProof/>
-          </w:rPr>
-          <w:t>12</w:t>
-        </w:r>
-      </w:fldSimple>
+      <w:r>
+        <w:fldChar w:fldCharType="begin"/>
+      </w:r>
+      <w:r>
+        <w:instrText xml:space="preserve"> SEQ Figure \* ARABIC </w:instrText>
+      </w:r>
+      <w:r>
+        <w:fldChar w:fldCharType="separate"/>
+      </w:r>
+      <w:r>
+        <w:rPr>
+          <w:noProof/>
+        </w:rPr>
+        <w:t>12</w:t>
+      </w:r>
+      <w:r>
+        <w:rPr>
+          <w:noProof/>
+        </w:rPr>
+        <w:fldChar w:fldCharType="end"/>
+      </w:r>
       <w:r>
         <w:t>: Plot of hydrogen evolution generated by Mg</w:t>
       </w:r>
@@ -30166,7 +30324,7 @@
       <w:r>
         <w:t>.</w:t>
       </w:r>
-      <w:bookmarkEnd w:id="128"/>
+      <w:bookmarkEnd w:id="127"/>
       <w:r>
         <w:t xml:space="preserve"> </w:t>
       </w:r>
@@ -30342,11 +30500,11 @@
       <w:pPr>
         <w:pStyle w:val="Heading4"/>
       </w:pPr>
-      <w:bookmarkStart w:id="129" w:name="_Toc404333702"/>
+      <w:bookmarkStart w:id="128" w:name="_Toc404333702"/>
       <w:r>
         <w:t>Pitting Corrosion</w:t>
       </w:r>
-      <w:bookmarkEnd w:id="129"/>
+      <w:bookmarkEnd w:id="128"/>
     </w:p>
     <w:p>
       <w:r>
@@ -30468,7 +30626,7 @@
       <w:r>
         <w:t xml:space="preserve">. </w:t>
       </w:r>
-      <w:commentRangeStart w:id="130"/>
+      <w:commentRangeStart w:id="129"/>
       <w:r>
         <w:t xml:space="preserve">Pitting is associated with quenched in free volume surface defects in BMG </w:t>
       </w:r>
@@ -30493,12 +30651,12 @@
       <w:r>
         <w:t xml:space="preserve">. </w:t>
       </w:r>
-      <w:commentRangeEnd w:id="130"/>
+      <w:commentRangeEnd w:id="129"/>
       <w:r>
         <w:rPr>
           <w:rStyle w:val="CommentReference"/>
         </w:rPr>
-        <w:commentReference w:id="130"/>
+        <w:commentReference w:id="129"/>
       </w:r>
     </w:p>
     <w:p>
@@ -30793,11 +30951,11 @@
       <w:pPr>
         <w:pStyle w:val="Heading3"/>
       </w:pPr>
-      <w:bookmarkStart w:id="131" w:name="_Toc404333703"/>
+      <w:bookmarkStart w:id="130" w:name="_Toc404333703"/>
       <w:r>
         <w:t>Anti-biotic Scaffolds</w:t>
       </w:r>
-      <w:bookmarkEnd w:id="131"/>
+      <w:bookmarkEnd w:id="130"/>
     </w:p>
     <w:p/>
     <w:p>
@@ -30809,14 +30967,14 @@
       <w:pPr>
         <w:pStyle w:val="Heading1"/>
       </w:pPr>
-      <w:bookmarkStart w:id="132" w:name="_Toc404333704"/>
-      <w:commentRangeStart w:id="133"/>
+      <w:bookmarkStart w:id="131" w:name="_Toc404333704"/>
+      <w:commentRangeStart w:id="132"/>
       <w:r>
         <w:lastRenderedPageBreak/>
         <w:t>Methods</w:t>
       </w:r>
-      <w:bookmarkEnd w:id="132"/>
-      <w:commentRangeEnd w:id="133"/>
+      <w:bookmarkEnd w:id="131"/>
+      <w:commentRangeEnd w:id="132"/>
       <w:r>
         <w:rPr>
           <w:rStyle w:val="CommentReference"/>
@@ -30826,21 +30984,21 @@
           <w:smallCaps w:val="0"/>
           <w:color w:val="auto"/>
         </w:rPr>
-        <w:commentReference w:id="133"/>
+        <w:commentReference w:id="132"/>
       </w:r>
     </w:p>
     <w:p>
       <w:pPr>
         <w:pStyle w:val="Heading2"/>
       </w:pPr>
-      <w:bookmarkStart w:id="134" w:name="_Toc404333705"/>
+      <w:bookmarkStart w:id="133" w:name="_Toc404333705"/>
       <w:r>
         <w:t>Target</w:t>
       </w:r>
       <w:r>
         <w:t xml:space="preserve"> Manufacture</w:t>
       </w:r>
-      <w:bookmarkEnd w:id="134"/>
+      <w:bookmarkEnd w:id="133"/>
     </w:p>
     <w:p>
       <w:r>
@@ -30857,11 +31015,11 @@
       <w:pPr>
         <w:pStyle w:val="Heading3"/>
       </w:pPr>
-      <w:bookmarkStart w:id="135" w:name="_Toc404333706"/>
+      <w:bookmarkStart w:id="134" w:name="_Toc404333706"/>
       <w:r>
         <w:t>Induction Furnace</w:t>
       </w:r>
-      <w:bookmarkEnd w:id="135"/>
+      <w:bookmarkEnd w:id="134"/>
       <w:r>
         <w:t xml:space="preserve"> </w:t>
       </w:r>
@@ -30887,26 +31045,18 @@
       <w:pPr>
         <w:pStyle w:val="Heading4"/>
       </w:pPr>
-      <w:bookmarkStart w:id="136" w:name="_Toc404333707"/>
+      <w:bookmarkStart w:id="135" w:name="_Toc404333707"/>
       <w:r>
         <w:t>Charges</w:t>
       </w:r>
       <w:r>
         <w:t xml:space="preserve"> Preparation</w:t>
       </w:r>
-      <w:bookmarkEnd w:id="136"/>
-    </w:p>
-    <w:p>
-      <w:r>
-        <w:t xml:space="preserve">The pure alloy constituent elements of Mg (99.85 </w:t>
-      </w:r>
-      <w:proofErr w:type="gramStart"/>
-      <w:r>
-        <w:t>wt%</w:t>
-      </w:r>
-      <w:proofErr w:type="gramEnd"/>
-      <w:r>
-        <w:t xml:space="preserve">), Zn (99.995 wt%), and Ca </w:t>
+      <w:bookmarkEnd w:id="135"/>
+    </w:p>
+    <w:p>
+      <w:r>
+        <w:t xml:space="preserve">The pure alloy constituent elements of Mg (99.85 wt%), Zn (99.995 wt%), and Ca </w:t>
       </w:r>
       <w:r>
         <w:t>(99.8 wt%)</w:t>
@@ -30999,18 +31149,34 @@
       <w:pPr>
         <w:pStyle w:val="Caption"/>
       </w:pPr>
-      <w:bookmarkStart w:id="137" w:name="_Toc404859233"/>
+      <w:bookmarkStart w:id="136" w:name="_Toc404859233"/>
       <w:r>
         <w:t xml:space="preserve">Figure </w:t>
       </w:r>
-      <w:fldSimple w:instr=" SEQ Figure \* ARABIC ">
-        <w:r>
-          <w:rPr>
-            <w:noProof/>
-          </w:rPr>
-          <w:t>13</w:t>
-        </w:r>
-      </w:fldSimple>
+      <w:r>
+        <w:fldChar w:fldCharType="begin"/>
+      </w:r>
+      <w:r>
+        <w:instrText xml:space="preserve"> SEQ Figure \* ARABIC</w:instrText>
+      </w:r>
+      <w:r>
+        <w:instrText xml:space="preserve"> </w:instrText>
+      </w:r>
+      <w:r>
+        <w:fldChar w:fldCharType="separate"/>
+      </w:r>
+      <w:r>
+        <w:rPr>
+          <w:noProof/>
+        </w:rPr>
+        <w:t>13</w:t>
+      </w:r>
+      <w:r>
+        <w:rPr>
+          <w:noProof/>
+        </w:rPr>
+        <w:fldChar w:fldCharType="end"/>
+      </w:r>
       <w:r>
         <w:t>:</w:t>
       </w:r>
@@ -31020,7 +31186,7 @@
       <w:r>
         <w:t xml:space="preserve"> MS Excel tool developed for calculating charge weights, checking alloy composition, and taking notes for improvements in future charges.</w:t>
       </w:r>
-      <w:bookmarkEnd w:id="137"/>
+      <w:bookmarkEnd w:id="136"/>
       <w:r>
         <w:t xml:space="preserve"> </w:t>
       </w:r>
@@ -31029,11 +31195,11 @@
       <w:pPr>
         <w:pStyle w:val="Heading4"/>
       </w:pPr>
-      <w:bookmarkStart w:id="138" w:name="_Toc404333708"/>
+      <w:bookmarkStart w:id="137" w:name="_Toc404333708"/>
       <w:r>
         <w:t>Induction Casting of Alloys</w:t>
       </w:r>
-      <w:bookmarkEnd w:id="138"/>
+      <w:bookmarkEnd w:id="137"/>
     </w:p>
     <w:p>
       <w:r>
@@ -31070,15 +31236,7 @@
         <w:t>The p</w:t>
       </w:r>
       <w:r>
-        <w:t xml:space="preserve">ure elements of Mg (99.85 </w:t>
-      </w:r>
-      <w:proofErr w:type="gramStart"/>
-      <w:r>
-        <w:t>wt%</w:t>
-      </w:r>
-      <w:proofErr w:type="gramEnd"/>
-      <w:r>
-        <w:t xml:space="preserve">), Zn (99.995 wt%), and Ca </w:t>
+        <w:t xml:space="preserve">ure elements of Mg (99.85 wt%), Zn (99.995 wt%), and Ca </w:t>
       </w:r>
       <w:r>
         <w:t>(99.8 wt%)</w:t>
@@ -31151,12 +31309,12 @@
       <w:pPr>
         <w:pStyle w:val="Heading3"/>
       </w:pPr>
-      <w:bookmarkStart w:id="139" w:name="_Toc404333709"/>
+      <w:bookmarkStart w:id="138" w:name="_Toc404333709"/>
       <w:r>
         <w:lastRenderedPageBreak/>
         <w:t>Shaping of Targets</w:t>
       </w:r>
-      <w:bookmarkEnd w:id="139"/>
+      <w:bookmarkEnd w:id="138"/>
     </w:p>
     <w:p>
       <w:r>
@@ -31780,28 +31938,41 @@
       <w:pPr>
         <w:pStyle w:val="Caption"/>
       </w:pPr>
-      <w:bookmarkStart w:id="140" w:name="_Ref404154847"/>
-      <w:bookmarkStart w:id="141" w:name="_Toc404859234"/>
+      <w:bookmarkStart w:id="139" w:name="_Ref404154847"/>
+      <w:bookmarkStart w:id="140" w:name="_Toc404859234"/>
       <w:r>
         <w:t xml:space="preserve">Figure </w:t>
       </w:r>
-      <w:fldSimple w:instr=" SEQ Figure \* ARABIC ">
-        <w:r>
-          <w:rPr>
-            <w:noProof/>
-          </w:rPr>
-          <w:t>14</w:t>
-        </w:r>
-      </w:fldSimple>
-      <w:bookmarkEnd w:id="140"/>
+      <w:r>
+        <w:fldChar w:fldCharType="begin"/>
+      </w:r>
+      <w:r>
+        <w:instrText xml:space="preserve"> SEQ Figure \* ARABIC </w:instrText>
+      </w:r>
+      <w:r>
+        <w:fldChar w:fldCharType="separate"/>
+      </w:r>
+      <w:r>
+        <w:rPr>
+          <w:noProof/>
+        </w:rPr>
+        <w:t>14</w:t>
+      </w:r>
+      <w:r>
+        <w:rPr>
+          <w:noProof/>
+        </w:rPr>
+        <w:fldChar w:fldCharType="end"/>
+      </w:r>
+      <w:bookmarkEnd w:id="139"/>
       <w:r>
         <w:t xml:space="preserve">: (a) </w:t>
       </w:r>
-      <w:commentRangeStart w:id="142"/>
+      <w:commentRangeStart w:id="141"/>
       <w:r>
         <w:t xml:space="preserve">Crucible </w:t>
       </w:r>
-      <w:commentRangeEnd w:id="142"/>
+      <w:commentRangeEnd w:id="141"/>
       <w:r>
         <w:rPr>
           <w:rStyle w:val="CommentReference"/>
@@ -31809,35 +31980,35 @@
           <w:iCs w:val="0"/>
           <w:color w:val="auto"/>
         </w:rPr>
-        <w:commentReference w:id="142"/>
+        <w:commentReference w:id="141"/>
       </w:r>
       <w:r>
         <w:t>for induction furnace melting of alloys, (b) cracked amorphous plate, (c) riser cut free from main casting, and (d) drilled and partly shaped target.</w:t>
       </w:r>
-      <w:bookmarkEnd w:id="141"/>
+      <w:bookmarkEnd w:id="140"/>
     </w:p>
     <w:p>
       <w:pPr>
         <w:pStyle w:val="Heading2"/>
       </w:pPr>
-      <w:bookmarkStart w:id="143" w:name="_Toc404333710"/>
+      <w:bookmarkStart w:id="142" w:name="_Toc404333710"/>
       <w:r>
         <w:t xml:space="preserve">PVD via </w:t>
       </w:r>
       <w:r>
         <w:t>Magnetron Sputtering</w:t>
       </w:r>
-      <w:bookmarkEnd w:id="143"/>
+      <w:bookmarkEnd w:id="142"/>
     </w:p>
     <w:p>
       <w:pPr>
         <w:pStyle w:val="Heading3"/>
       </w:pPr>
-      <w:bookmarkStart w:id="144" w:name="_Toc404333711"/>
+      <w:bookmarkStart w:id="143" w:name="_Toc404333711"/>
       <w:r>
         <w:t>Sputtering of TFMGs and SMGs</w:t>
       </w:r>
-      <w:bookmarkEnd w:id="144"/>
+      <w:bookmarkEnd w:id="143"/>
     </w:p>
     <w:p>
       <w:r>
@@ -31848,7 +32019,7 @@
       <w:pPr>
         <w:pStyle w:val="Heading3"/>
       </w:pPr>
-      <w:bookmarkStart w:id="145" w:name="_Toc404333712"/>
+      <w:bookmarkStart w:id="144" w:name="_Toc404333712"/>
       <w:r>
         <w:t xml:space="preserve">Sputtering Methods and </w:t>
       </w:r>
@@ -31858,7 +32029,7 @@
       <w:r>
         <w:t>Parameters</w:t>
       </w:r>
-      <w:bookmarkEnd w:id="145"/>
+      <w:bookmarkEnd w:id="144"/>
     </w:p>
     <w:p>
       <w:r>
@@ -32377,16 +32548,16 @@
             <w:tcW w:w="2267" w:type="dxa"/>
           </w:tcPr>
           <w:p>
-            <w:commentRangeStart w:id="146"/>
+            <w:commentRangeStart w:id="145"/>
             <w:r>
               <w:t>30 – 50 W</w:t>
             </w:r>
-            <w:commentRangeEnd w:id="146"/>
+            <w:commentRangeEnd w:id="145"/>
             <w:r>
               <w:rPr>
                 <w:rStyle w:val="CommentReference"/>
               </w:rPr>
-              <w:commentReference w:id="146"/>
+              <w:commentReference w:id="145"/>
             </w:r>
           </w:p>
         </w:tc>
@@ -32553,14 +32724,14 @@
       <w:pPr>
         <w:pStyle w:val="Heading2"/>
       </w:pPr>
-      <w:bookmarkStart w:id="147" w:name="_Toc404333713"/>
+      <w:bookmarkStart w:id="146" w:name="_Toc404333713"/>
       <w:r>
         <w:t xml:space="preserve">Examined </w:t>
       </w:r>
       <w:r>
         <w:t>Substrates</w:t>
       </w:r>
-      <w:bookmarkEnd w:id="147"/>
+      <w:bookmarkEnd w:id="146"/>
       <w:r>
         <w:t xml:space="preserve"> </w:t>
       </w:r>
@@ -32592,14 +32763,14 @@
       <w:pPr>
         <w:pStyle w:val="Heading3"/>
       </w:pPr>
-      <w:bookmarkStart w:id="148" w:name="_Toc404333714"/>
+      <w:bookmarkStart w:id="147" w:name="_Toc404333714"/>
       <w:r>
         <w:t>Water Soluble S</w:t>
       </w:r>
       <w:r>
         <w:t>ubstrate</w:t>
       </w:r>
-      <w:bookmarkEnd w:id="148"/>
+      <w:bookmarkEnd w:id="147"/>
       <w:r>
         <w:t xml:space="preserve"> </w:t>
       </w:r>
@@ -32634,11 +32805,11 @@
       <w:pPr>
         <w:pStyle w:val="Heading3"/>
       </w:pPr>
-      <w:bookmarkStart w:id="149" w:name="_Toc404333715"/>
+      <w:bookmarkStart w:id="148" w:name="_Toc404333715"/>
       <w:r>
         <w:t>BMG Substrate</w:t>
       </w:r>
-      <w:bookmarkEnd w:id="149"/>
+      <w:bookmarkEnd w:id="148"/>
     </w:p>
     <w:p>
       <w:r>
@@ -32671,16 +32842,16 @@
       <w:r>
         <w:t xml:space="preserve">via the </w:t>
       </w:r>
-      <w:commentRangeStart w:id="150"/>
+      <w:commentRangeStart w:id="149"/>
       <w:r>
         <w:t xml:space="preserve">same methods </w:t>
       </w:r>
-      <w:commentRangeEnd w:id="150"/>
+      <w:commentRangeEnd w:id="149"/>
       <w:r>
         <w:rPr>
           <w:rStyle w:val="CommentReference"/>
         </w:rPr>
-        <w:commentReference w:id="150"/>
+        <w:commentReference w:id="149"/>
       </w:r>
       <w:r>
         <w:t xml:space="preserve">used to produce targets. </w:t>
@@ -32690,7 +32861,7 @@
       <w:pPr>
         <w:pStyle w:val="Heading3"/>
       </w:pPr>
-      <w:bookmarkStart w:id="151" w:name="_Toc404333716"/>
+      <w:bookmarkStart w:id="150" w:name="_Toc404333716"/>
       <w:r>
         <w:rPr>
           <w:rFonts w:eastAsia="Times New Roman"/>
@@ -32701,7 +32872,7 @@
       <w:r>
         <w:t xml:space="preserve"> Scaffolds</w:t>
       </w:r>
-      <w:bookmarkEnd w:id="151"/>
+      <w:bookmarkEnd w:id="150"/>
     </w:p>
     <w:p>
       <w:r>
@@ -32732,11 +32903,11 @@
       <w:pPr>
         <w:pStyle w:val="Heading2"/>
       </w:pPr>
-      <w:bookmarkStart w:id="152" w:name="_Toc404333717"/>
+      <w:bookmarkStart w:id="151" w:name="_Toc404333717"/>
       <w:r>
         <w:t>Film Characterisation</w:t>
       </w:r>
-      <w:bookmarkEnd w:id="152"/>
+      <w:bookmarkEnd w:id="151"/>
     </w:p>
     <w:p>
       <w:r>
@@ -32753,11 +32924,11 @@
       <w:pPr>
         <w:pStyle w:val="Heading3"/>
       </w:pPr>
-      <w:bookmarkStart w:id="153" w:name="_Toc404333718"/>
+      <w:bookmarkStart w:id="152" w:name="_Toc404333718"/>
       <w:r>
         <w:t>Physical and Chemical Properties</w:t>
       </w:r>
-      <w:bookmarkEnd w:id="153"/>
+      <w:bookmarkEnd w:id="152"/>
     </w:p>
     <w:p>
       <w:r>
@@ -32768,11 +32939,11 @@
       <w:pPr>
         <w:pStyle w:val="Heading3"/>
       </w:pPr>
-      <w:bookmarkStart w:id="154" w:name="_Toc404333719"/>
+      <w:bookmarkStart w:id="153" w:name="_Toc404333719"/>
       <w:r>
         <w:t>Biocompatibility and Bioabsorption</w:t>
       </w:r>
-      <w:bookmarkEnd w:id="154"/>
+      <w:bookmarkEnd w:id="153"/>
       <w:r>
         <w:t xml:space="preserve"> </w:t>
       </w:r>
@@ -32801,11 +32972,11 @@
       <w:pPr>
         <w:pStyle w:val="Heading3"/>
       </w:pPr>
-      <w:bookmarkStart w:id="155" w:name="_Toc404333720"/>
+      <w:bookmarkStart w:id="154" w:name="_Toc404333720"/>
       <w:r>
         <w:t>Quality of Deposition</w:t>
       </w:r>
-      <w:bookmarkEnd w:id="155"/>
+      <w:bookmarkEnd w:id="154"/>
       <w:r>
         <w:t xml:space="preserve"> </w:t>
       </w:r>
@@ -32824,35 +32995,35 @@
       <w:pPr>
         <w:pStyle w:val="Heading1"/>
       </w:pPr>
-      <w:bookmarkStart w:id="156" w:name="_Toc404333721"/>
+      <w:bookmarkStart w:id="155" w:name="_Toc404333721"/>
       <w:r>
         <w:lastRenderedPageBreak/>
         <w:t>Preliminary Results</w:t>
       </w:r>
-      <w:bookmarkEnd w:id="156"/>
+      <w:bookmarkEnd w:id="155"/>
     </w:p>
     <w:p>
       <w:pPr>
         <w:pStyle w:val="Heading2"/>
       </w:pPr>
-      <w:bookmarkStart w:id="157" w:name="_Toc404333722"/>
+      <w:bookmarkStart w:id="156" w:name="_Toc404333722"/>
       <w:r>
         <w:t>Experimental Results</w:t>
       </w:r>
-      <w:bookmarkEnd w:id="157"/>
+      <w:bookmarkEnd w:id="156"/>
     </w:p>
     <w:p>
       <w:pPr>
         <w:pStyle w:val="Heading3"/>
       </w:pPr>
-      <w:bookmarkStart w:id="158" w:name="_Toc404333723"/>
+      <w:bookmarkStart w:id="157" w:name="_Toc404333723"/>
       <w:r>
         <w:t>Casting Challenges</w:t>
       </w:r>
       <w:r>
         <w:t xml:space="preserve"> and Observations</w:t>
       </w:r>
-      <w:bookmarkEnd w:id="158"/>
+      <w:bookmarkEnd w:id="157"/>
     </w:p>
     <w:p>
       <w:r>
@@ -32884,11 +33055,11 @@
       <w:pPr>
         <w:pStyle w:val="Heading3"/>
       </w:pPr>
-      <w:bookmarkStart w:id="159" w:name="_Toc404333724"/>
+      <w:bookmarkStart w:id="158" w:name="_Toc404333724"/>
       <w:r>
         <w:t>DSC Scans</w:t>
       </w:r>
-      <w:bookmarkEnd w:id="159"/>
+      <w:bookmarkEnd w:id="158"/>
     </w:p>
     <w:p>
       <w:r>
@@ -33032,11 +33203,11 @@
       <w:pPr>
         <w:pStyle w:val="Heading3"/>
       </w:pPr>
-      <w:bookmarkStart w:id="160" w:name="_Toc404333725"/>
+      <w:bookmarkStart w:id="159" w:name="_Toc404333725"/>
       <w:r>
         <w:t>Target Composition</w:t>
       </w:r>
-      <w:bookmarkEnd w:id="160"/>
+      <w:bookmarkEnd w:id="159"/>
     </w:p>
     <w:p>
       <w:r>
@@ -33601,11 +33772,7 @@
         <w:t xml:space="preserve"> a</w:t>
       </w:r>
       <w:r>
-        <w:t xml:space="preserve"> low GFA with </w:t>
-      </w:r>
-      <w:proofErr w:type="gramStart"/>
-      <w:r>
-        <w:t xml:space="preserve">a </w:t>
+        <w:t xml:space="preserve"> low GFA with a </w:t>
       </w:r>
       <m:oMath>
         <m:sSub>
@@ -33635,11 +33802,7 @@
         </m:sSub>
       </m:oMath>
       <w:r>
-        <w:t xml:space="preserve"> of</w:t>
-      </w:r>
-      <w:proofErr w:type="gramEnd"/>
-      <w:r>
-        <w:t xml:space="preserve"> only about 3mm </w:t>
+        <w:t xml:space="preserve"> of only about 3mm </w:t>
       </w:r>
       <w:r>
         <w:fldChar w:fldCharType="begin">
@@ -34088,18 +34251,31 @@
       <w:pPr>
         <w:pStyle w:val="Caption"/>
       </w:pPr>
-      <w:bookmarkStart w:id="161" w:name="_Toc404859235"/>
+      <w:bookmarkStart w:id="160" w:name="_Toc404859235"/>
       <w:r>
         <w:t xml:space="preserve">Figure </w:t>
       </w:r>
-      <w:fldSimple w:instr=" SEQ Figure \* ARABIC ">
-        <w:r>
-          <w:rPr>
-            <w:noProof/>
-          </w:rPr>
-          <w:t>15</w:t>
-        </w:r>
-      </w:fldSimple>
+      <w:r>
+        <w:fldChar w:fldCharType="begin"/>
+      </w:r>
+      <w:r>
+        <w:instrText xml:space="preserve"> SEQ Figure \* ARABIC </w:instrText>
+      </w:r>
+      <w:r>
+        <w:fldChar w:fldCharType="separate"/>
+      </w:r>
+      <w:r>
+        <w:rPr>
+          <w:noProof/>
+        </w:rPr>
+        <w:t>15</w:t>
+      </w:r>
+      <w:r>
+        <w:rPr>
+          <w:noProof/>
+        </w:rPr>
+        <w:fldChar w:fldCharType="end"/>
+      </w:r>
       <w:r>
         <w:t>: DSC trace of the Mg</w:t>
       </w:r>
@@ -34166,11 +34342,9 @@
       <w:r>
         <w:t xml:space="preserve"> </w:t>
       </w:r>
-      <w:proofErr w:type="gramStart"/>
       <w:r>
         <w:t xml:space="preserve">and </w:t>
       </w:r>
-      <w:proofErr w:type="gramEnd"/>
       <m:oMath>
         <m:sSub>
           <m:sSubPr>
@@ -34285,7 +34459,7 @@
       <w:r>
         <w:t>.</w:t>
       </w:r>
-      <w:bookmarkEnd w:id="161"/>
+      <w:bookmarkEnd w:id="160"/>
       <w:r>
         <w:t xml:space="preserve"> </w:t>
       </w:r>
@@ -34408,16 +34582,16 @@
       <w:r>
         <w:t xml:space="preserve">ICP testing found the target plate only has about </w:t>
       </w:r>
-      <w:commentRangeStart w:id="162"/>
+      <w:commentRangeStart w:id="161"/>
       <w:r>
         <w:t>26% Zn. This is a loss of about 13% Zn, or 8 grams of the total 108 grams of alloy cast.</w:t>
       </w:r>
-      <w:commentRangeEnd w:id="162"/>
+      <w:commentRangeEnd w:id="161"/>
       <w:r>
         <w:rPr>
           <w:rStyle w:val="CommentReference"/>
         </w:rPr>
-        <w:commentReference w:id="162"/>
+        <w:commentReference w:id="161"/>
       </w:r>
       <w:r>
         <w:t xml:space="preserve"> This is too much material to attribute to loses, implying the Zn has migrated to riser during cooling. Injection moulding may produce more even cooling and better composition. </w:t>
@@ -34432,14 +34606,14 @@
       <w:pPr>
         <w:pStyle w:val="Heading1"/>
       </w:pPr>
-      <w:bookmarkStart w:id="163" w:name="_Toc386545850"/>
-      <w:bookmarkStart w:id="164" w:name="_Toc404333726"/>
+      <w:bookmarkStart w:id="162" w:name="_Toc386545850"/>
+      <w:bookmarkStart w:id="163" w:name="_Toc404333726"/>
       <w:r>
         <w:lastRenderedPageBreak/>
         <w:t>References</w:t>
       </w:r>
+      <w:bookmarkEnd w:id="162"/>
       <w:bookmarkEnd w:id="163"/>
-      <w:bookmarkEnd w:id="164"/>
     </w:p>
     <w:p/>
     <w:p>
@@ -35782,22 +35956,22 @@
       <w:pPr>
         <w:pStyle w:val="Heading1"/>
       </w:pPr>
-      <w:bookmarkStart w:id="165" w:name="_Toc404333727"/>
+      <w:bookmarkStart w:id="164" w:name="_Toc404333727"/>
       <w:r>
         <w:lastRenderedPageBreak/>
         <w:t>Appendices</w:t>
       </w:r>
-      <w:bookmarkEnd w:id="165"/>
+      <w:bookmarkEnd w:id="164"/>
     </w:p>
     <w:p>
       <w:pPr>
         <w:pStyle w:val="Heading2"/>
       </w:pPr>
-      <w:bookmarkStart w:id="166" w:name="_Toc404333728"/>
+      <w:bookmarkStart w:id="165" w:name="_Toc404333728"/>
       <w:r>
         <w:t>Glossary</w:t>
       </w:r>
-      <w:bookmarkEnd w:id="166"/>
+      <w:bookmarkEnd w:id="165"/>
     </w:p>
     <w:p>
       <w:pPr>
@@ -38267,7 +38441,7 @@
       </w:r>
     </w:p>
   </w:comment>
-  <w:comment w:id="54" w:author="Scott Gleason" w:date="2014-06-16T10:14:00Z" w:initials="SG">
+  <w:comment w:id="54" w:author="Scott Gleason" w:date="2015-05-05T10:55:00Z" w:initials="SG">
     <w:p>
       <w:pPr>
         <w:pStyle w:val="CommentText"/>
@@ -38279,27 +38453,24 @@
         <w:annotationRef/>
       </w:r>
       <w:r>
-        <w:t>Are both the Ar and target a plasma? Or is it just the target atoms?</w:t>
+        <w:t xml:space="preserve">Ar is a plasma (Ar+ + e-), Ar+ collides with cathode, and releases M atoms from the target. Only a very small amount of the M atoms are plasma, thus TF is stable. </w:t>
       </w:r>
     </w:p>
     <w:p>
       <w:pPr>
         <w:pStyle w:val="CommentText"/>
       </w:pPr>
-      <w:r>
-        <w:t xml:space="preserve">Is the target plasma ‘neutral’ charge? </w:t>
-      </w:r>
     </w:p>
     <w:p>
       <w:pPr>
         <w:pStyle w:val="CommentText"/>
       </w:pPr>
       <w:r>
-        <w:t>Is the material not caught in the field because the momentum overcomes it?</w:t>
+        <w:t xml:space="preserve">Possible that is wrong, and TF is stable because all plasma electrons have been attracted to the positive anode… (Have to read some more to be sure). </w:t>
       </w:r>
     </w:p>
   </w:comment>
-  <w:comment w:id="55" w:author="Scott Gleason" w:date="2014-06-24T16:22:00Z" w:initials="SG">
+  <w:comment w:id="60" w:author="Scott Gleason" w:date="2014-06-18T16:29:00Z" w:initials="SG">
     <w:p>
       <w:pPr>
         <w:pStyle w:val="CommentText"/>
@@ -38311,48 +38482,59 @@
         <w:annotationRef/>
       </w:r>
       <w:r>
-        <w:t xml:space="preserve">Are atoms dislodge as a plasma or are they plasma-ised in the field? </w:t>
+        <w:t xml:space="preserve">Find more sources to back this up. </w:t>
       </w:r>
     </w:p>
     <w:p>
       <w:pPr>
         <w:pStyle w:val="CommentText"/>
       </w:pPr>
-    </w:p>
+      <w:r>
+        <w:t xml:space="preserve">Jake got closer to this conclusion, but did not quite make it. </w:t>
+      </w:r>
+    </w:p>
+  </w:comment>
+  <w:comment w:id="62" w:author="Scott Gleason" w:date="2014-06-26T17:41:00Z" w:initials="SG">
     <w:p>
       <w:pPr>
         <w:pStyle w:val="CommentText"/>
       </w:pPr>
       <w:r>
-        <w:t>Dislodge atoms probably are not plasma because than TFMG would be missing electrons. Thus expect only the working gas is plasma</w:t>
-      </w:r>
-    </w:p>
-  </w:comment>
-  <w:comment w:id="60" w:author="Scott Gleason" w:date="2014-06-18T16:29:00Z" w:initials="SG">
+        <w:rPr>
+          <w:rStyle w:val="CommentReference"/>
+        </w:rPr>
+        <w:annotationRef/>
+      </w:r>
+      <w:r>
+        <w:t xml:space="preserve">Can you do this to make it clear these are ‘combination sputtering’ references? </w:t>
+      </w:r>
+    </w:p>
     <w:p>
       <w:pPr>
         <w:pStyle w:val="CommentText"/>
       </w:pPr>
       <w:r>
-        <w:rPr>
-          <w:rStyle w:val="CommentReference"/>
-        </w:rPr>
-        <w:annotationRef/>
-      </w:r>
-      <w:r>
-        <w:t xml:space="preserve">Find more sources to back this up. </w:t>
-      </w:r>
-    </w:p>
+        <w:t>Or do they have to go at the end of the sentence where this information will be lost?</w:t>
+      </w:r>
+    </w:p>
+  </w:comment>
+  <w:comment w:id="68" w:author="Scott Gleason" w:date="2014-10-17T17:06:00Z" w:initials="SG">
     <w:p>
       <w:pPr>
         <w:pStyle w:val="CommentText"/>
       </w:pPr>
       <w:r>
-        <w:t xml:space="preserve">Jake got closer to this conclusion, but did not quite make it. </w:t>
+        <w:rPr>
+          <w:rStyle w:val="CommentReference"/>
+        </w:rPr>
+        <w:annotationRef/>
+      </w:r>
+      <w:r>
+        <w:t>SMG corrosion has not been studied!!!</w:t>
       </w:r>
     </w:p>
   </w:comment>
-  <w:comment w:id="63" w:author="Scott Gleason" w:date="2014-06-26T17:41:00Z" w:initials="SG">
+  <w:comment w:id="69" w:author="Scott Gleason" w:date="2015-04-27T11:35:00Z" w:initials="SG">
     <w:p>
       <w:pPr>
         <w:pStyle w:val="CommentText"/>
@@ -38364,19 +38546,27 @@
         <w:annotationRef/>
       </w:r>
       <w:r>
-        <w:t xml:space="preserve">Can you do this to make it clear these are ‘combination sputtering’ references? </w:t>
-      </w:r>
-    </w:p>
+        <w:t>Ideal Tsub may exist because high temp atoms behave like liquid on the surface and are thus quenched. This is not a true deposition then (gas to solid). See Yu’s paper</w:t>
+      </w:r>
+    </w:p>
+  </w:comment>
+  <w:comment w:id="70" w:author="Scott Gleason" w:date="2015-04-08T14:26:00Z" w:initials="SG">
     <w:p>
       <w:pPr>
         <w:pStyle w:val="CommentText"/>
       </w:pPr>
       <w:r>
-        <w:t>Or do they have to go at the end of the sentence where this information will be lost?</w:t>
+        <w:rPr>
+          <w:rStyle w:val="CommentReference"/>
+        </w:rPr>
+        <w:annotationRef/>
+      </w:r>
+      <w:r>
+        <w:t>Normally would expect faster cooled glass to be less dense. Check this.</w:t>
       </w:r>
     </w:p>
   </w:comment>
-  <w:comment w:id="69" w:author="Scott Gleason" w:date="2014-10-17T17:06:00Z" w:initials="SG">
+  <w:comment w:id="71" w:author="Scott Gleason" w:date="2014-11-24T14:38:00Z" w:initials="SG">
     <w:p>
       <w:pPr>
         <w:pStyle w:val="CommentText"/>
@@ -38388,11 +38578,11 @@
         <w:annotationRef/>
       </w:r>
       <w:r>
-        <w:t>SMG corrosion has not been studied!!!</w:t>
+        <w:t>Can probably cut this so next section is less redundant</w:t>
       </w:r>
     </w:p>
   </w:comment>
-  <w:comment w:id="70" w:author="Scott Gleason" w:date="2015-04-27T11:35:00Z" w:initials="SG">
+  <w:comment w:id="73" w:author="Scott Gleason" w:date="2014-10-06T10:56:00Z" w:initials="SG">
     <w:p>
       <w:pPr>
         <w:pStyle w:val="CommentText"/>
@@ -38404,43 +38594,107 @@
         <w:annotationRef/>
       </w:r>
       <w:r>
-        <w:t>Ideal Tsub may exist because high temp atoms behave like liquid on the surface and are thus quenched. This is not a true deposition then (gas to solid). See Yu’s paper</w:t>
-      </w:r>
-    </w:p>
-  </w:comment>
-  <w:comment w:id="71" w:author="Scott Gleason" w:date="2015-04-08T14:26:00Z" w:initials="SG">
+        <w:t>Add more sources here</w:t>
+      </w:r>
+      <w:r>
+        <w:t xml:space="preserve">. </w:t>
+      </w:r>
+    </w:p>
     <w:p>
       <w:pPr>
         <w:pStyle w:val="CommentText"/>
       </w:pPr>
-      <w:r>
-        <w:rPr>
-          <w:rStyle w:val="CommentReference"/>
-        </w:rPr>
-        <w:annotationRef/>
-      </w:r>
-      <w:r>
-        <w:t>Normally would expect faster cooled glass to be less dense. Check this.</w:t>
-      </w:r>
-    </w:p>
-  </w:comment>
-  <w:comment w:id="72" w:author="Scott Gleason" w:date="2014-11-24T14:38:00Z" w:initials="SG">
+    </w:p>
     <w:p>
       <w:pPr>
         <w:pStyle w:val="CommentText"/>
       </w:pPr>
       <w:r>
+        <w:t>Number 26 (Middle ref in next sentence)?</w:t>
+      </w:r>
+    </w:p>
+  </w:comment>
+  <w:comment w:id="74" w:author="Scott Gleason" w:date="2014-06-30T15:04:00Z" w:initials="SG">
+    <w:p>
+      <w:pPr>
+        <w:rPr>
+          <w:rFonts w:eastAsia="Times New Roman"/>
+          <w:lang w:eastAsia="en-AU"/>
+        </w:rPr>
+      </w:pPr>
+      <w:r>
         <w:rPr>
           <w:rStyle w:val="CommentReference"/>
         </w:rPr>
         <w:annotationRef/>
       </w:r>
       <w:r>
-        <w:t>Can probably cut this so next section is less redundant</w:t>
+        <w:rPr>
+          <w:rFonts w:eastAsia="Times New Roman"/>
+          <w:lang w:eastAsia="en-AU"/>
+        </w:rPr>
+        <w:t>The optimal range may be below Tg because surface atom can move as fast as the SCL at lowe</w:t>
+      </w:r>
+      <w:r>
+        <w:rPr>
+          <w:rFonts w:eastAsia="Times New Roman"/>
+          <w:lang w:eastAsia="en-AU"/>
+        </w:rPr>
+        <w:t xml:space="preserve">r temps (still being debated). </w:t>
+      </w:r>
+      <w:r>
+        <w:rPr>
+          <w:rFonts w:eastAsia="Times New Roman"/>
+          <w:lang w:eastAsia="en-AU"/>
+        </w:rPr>
+        <w:t>This may be why metallic glass has the lowest optimal temp range and time to from ultrastable glass (ie less energy for molecules/atoms to relax or reac</w:t>
+      </w:r>
+      <w:r>
+        <w:rPr>
+          <w:rFonts w:eastAsia="Times New Roman"/>
+          <w:lang w:eastAsia="en-AU"/>
+        </w:rPr>
+        <w:t xml:space="preserve">h ultrastable configurations). </w:t>
+      </w:r>
+      <w:r>
+        <w:rPr>
+          <w:rFonts w:eastAsia="Times New Roman"/>
+          <w:lang w:eastAsia="en-AU"/>
+        </w:rPr>
+        <w:fldChar w:fldCharType="begin"/>
+      </w:r>
+      <w:r>
+        <w:rPr>
+          <w:rFonts w:eastAsia="Times New Roman"/>
+          <w:lang w:eastAsia="en-AU"/>
+        </w:rPr>
+        <w:instrText xml:space="preserve"> ADDIN EN.CITE &lt;EndNote&gt;&lt;Cite&gt;&lt;Author&gt;Yu&lt;/Author&gt;&lt;Year&gt;2013&lt;/Year&gt;&lt;RecNum&gt;17&lt;/RecNum&gt;&lt;record&gt;&lt;rec-number&gt;17&lt;/rec-number&gt;&lt;foreign-keys&gt;&lt;key app="EN" db-id="pp9ztr5rp0w99besv0nvs2ti09e99ssw2r00" timestamp="1399252331"&gt;17&lt;/key&gt;&lt;/foreign-keys&gt;&lt;ref-type name="Journal Article"&gt;17&lt;/ref-type&gt;&lt;contributors&gt;&lt;authors&gt;&lt;author&gt;Yu, Hai-Bin&lt;/author&gt;&lt;author&gt;Luo, Yuansu&lt;/author&gt;&lt;author&gt;Samwer, Konrad&lt;/author&gt;&lt;/authors&gt;&lt;/contributors&gt;&lt;titles&gt;&lt;title&gt;Ultrastable Metallic Glass&lt;/title&gt;&lt;secondary-title&gt;Advanced Materials&lt;/secondary-title&gt;&lt;/titles&gt;&lt;periodical&gt;&lt;full-title&gt;Advanced Materials&lt;/full-title&gt;&lt;/periodical&gt;&lt;pages&gt;5904-5908&lt;/pages&gt;&lt;volume&gt;25&lt;/volume&gt;&lt;number&gt;41&lt;/number&gt;&lt;keywords&gt;&lt;keyword&gt;metallic glass&lt;/keyword&gt;&lt;keyword&gt;stability&lt;/keyword&gt;&lt;keyword&gt;fragility&lt;/keyword&gt;&lt;keyword&gt;potential energy landscape&lt;/keyword&gt;&lt;/keywords&gt;&lt;dates&gt;&lt;year&gt;2013&lt;/year&gt;&lt;/dates&gt;&lt;isbn&gt;1521-4095&lt;/isbn&gt;&lt;urls&gt;&lt;related-urls&gt;&lt;url&gt;http://dx.doi.org/10.1002/adma.201302700&lt;/url&gt;&lt;/related-urls&gt;&lt;/urls&gt;&lt;electronic-resource-num&gt;10.1002/adma.201302700&lt;/electronic-resource-num&gt;&lt;/record&gt;&lt;/Cite&gt;&lt;/EndNote&gt;</w:instrText>
+      </w:r>
+      <w:r>
+        <w:rPr>
+          <w:rFonts w:eastAsia="Times New Roman"/>
+          <w:lang w:eastAsia="en-AU"/>
+        </w:rPr>
+        <w:fldChar w:fldCharType="separate"/>
+      </w:r>
+      <w:r>
+        <w:rPr>
+          <w:rFonts w:eastAsia="Times New Roman"/>
+          <w:noProof/>
+          <w:lang w:eastAsia="en-AU"/>
+        </w:rPr>
+        <w:t>{Yu, 2013 #17}</w:t>
+      </w:r>
+      <w:r>
+        <w:rPr>
+          <w:rFonts w:eastAsia="Times New Roman"/>
+          <w:lang w:eastAsia="en-AU"/>
+        </w:rPr>
+        <w:fldChar w:fldCharType="end"/>
       </w:r>
     </w:p>
   </w:comment>
-  <w:comment w:id="74" w:author="Scott Gleason" w:date="2014-10-06T10:56:00Z" w:initials="SG">
+  <w:comment w:id="75" w:author="Scott Gleason" w:date="2014-06-25T12:14:00Z" w:initials="SG">
     <w:p>
       <w:pPr>
         <w:pStyle w:val="CommentText"/>
@@ -38452,107 +38706,35 @@
         <w:annotationRef/>
       </w:r>
       <w:r>
-        <w:t>Add more sources here</w:t>
-      </w:r>
-      <w:r>
-        <w:t xml:space="preserve">. </w:t>
+        <w:t xml:space="preserve">Dawson reference other papers before this, but made the conclusion. Can I site him, or should I go to his source material? </w:t>
       </w:r>
     </w:p>
     <w:p>
       <w:pPr>
         <w:pStyle w:val="CommentText"/>
       </w:pPr>
-    </w:p>
+      <w:r>
+        <w:t xml:space="preserve">Check the “Tg &amp; Tf paper” as it should have first principles reference to this. </w:t>
+      </w:r>
+    </w:p>
+  </w:comment>
+  <w:comment w:id="76" w:author="Scott Gleason" w:date="2014-07-11T14:46:00Z" w:initials="SG">
     <w:p>
       <w:pPr>
         <w:pStyle w:val="CommentText"/>
       </w:pPr>
       <w:r>
-        <w:t>Number 26 (Middle ref in next sentence)?</w:t>
+        <w:rPr>
+          <w:rStyle w:val="CommentReference"/>
+        </w:rPr>
+        <w:annotationRef/>
+      </w:r>
+      <w:r>
+        <w:t xml:space="preserve">Organic or molecular? </w:t>
       </w:r>
     </w:p>
   </w:comment>
-  <w:comment w:id="75" w:author="Scott Gleason" w:date="2014-06-30T15:04:00Z" w:initials="SG">
-    <w:p>
-      <w:pPr>
-        <w:rPr>
-          <w:rFonts w:eastAsia="Times New Roman"/>
-          <w:lang w:eastAsia="en-AU"/>
-        </w:rPr>
-      </w:pPr>
-      <w:r>
-        <w:rPr>
-          <w:rStyle w:val="CommentReference"/>
-        </w:rPr>
-        <w:annotationRef/>
-      </w:r>
-      <w:r>
-        <w:rPr>
-          <w:rFonts w:eastAsia="Times New Roman"/>
-          <w:lang w:eastAsia="en-AU"/>
-        </w:rPr>
-        <w:t>The optimal range may be below Tg because surface atom can move as fast as the SCL at lowe</w:t>
-      </w:r>
-      <w:r>
-        <w:rPr>
-          <w:rFonts w:eastAsia="Times New Roman"/>
-          <w:lang w:eastAsia="en-AU"/>
-        </w:rPr>
-        <w:t xml:space="preserve">r temps (still being debated). </w:t>
-      </w:r>
-      <w:r>
-        <w:rPr>
-          <w:rFonts w:eastAsia="Times New Roman"/>
-          <w:lang w:eastAsia="en-AU"/>
-        </w:rPr>
-        <w:t>This may be why metallic glass has the lowest optimal temp range and time to from ultrastable glass (ie less energy for molecules/atoms to relax or reac</w:t>
-      </w:r>
-      <w:r>
-        <w:rPr>
-          <w:rFonts w:eastAsia="Times New Roman"/>
-          <w:lang w:eastAsia="en-AU"/>
-        </w:rPr>
-        <w:t xml:space="preserve">h ultrastable configurations). </w:t>
-      </w:r>
-      <w:r>
-        <w:rPr>
-          <w:rFonts w:eastAsia="Times New Roman"/>
-          <w:lang w:eastAsia="en-AU"/>
-        </w:rPr>
-        <w:fldChar w:fldCharType="begin"/>
-      </w:r>
-      <w:r>
-        <w:rPr>
-          <w:rFonts w:eastAsia="Times New Roman"/>
-          <w:lang w:eastAsia="en-AU"/>
-        </w:rPr>
-        <w:instrText xml:space="preserve"> ADDIN EN.CITE &lt;EndNote&gt;&lt;Cite&gt;&lt;Author&gt;Yu&lt;/Author&gt;&lt;Year&gt;2013&lt;/Year&gt;&lt;RecNum&gt;17&lt;/RecNum&gt;&lt;record&gt;&lt;rec-number&gt;17&lt;/rec-number&gt;&lt;foreign-keys&gt;&lt;key app="EN" db-id="pp9ztr5rp0w99besv0nvs2ti09e99ssw2r00" timestamp="1399252331"&gt;17&lt;/key&gt;&lt;/foreign-keys&gt;&lt;ref-type name="Journal Article"&gt;17&lt;/ref-type&gt;&lt;contributors&gt;&lt;authors&gt;&lt;author&gt;Yu, Hai-Bin&lt;/author&gt;&lt;author&gt;Luo, Yuansu&lt;/author&gt;&lt;author&gt;Samwer, Konrad&lt;/author&gt;&lt;/authors&gt;&lt;/contributors&gt;&lt;titles&gt;&lt;title&gt;Ultrastable Metallic Glass&lt;/title&gt;&lt;secondary-title&gt;Advanced Materials&lt;/secondary-title&gt;&lt;/titles&gt;&lt;periodical&gt;&lt;full-title&gt;Advanced Materials&lt;/full-title&gt;&lt;/periodical&gt;&lt;pages&gt;5904-5908&lt;/pages&gt;&lt;volume&gt;25&lt;/volume&gt;&lt;number&gt;41&lt;/number&gt;&lt;keywords&gt;&lt;keyword&gt;metallic glass&lt;/keyword&gt;&lt;keyword&gt;stability&lt;/keyword&gt;&lt;keyword&gt;fragility&lt;/keyword&gt;&lt;keyword&gt;potential energy landscape&lt;/keyword&gt;&lt;/keywords&gt;&lt;dates&gt;&lt;year&gt;2013&lt;/year&gt;&lt;/dates&gt;&lt;isbn&gt;1521-4095&lt;/isbn&gt;&lt;urls&gt;&lt;related-urls&gt;&lt;url&gt;http://dx.doi.org/10.1002/adma.201302700&lt;/url&gt;&lt;/related-urls&gt;&lt;/urls&gt;&lt;electronic-resource-num&gt;10.1002/adma.201302700&lt;/electronic-resource-num&gt;&lt;/record&gt;&lt;/Cite&gt;&lt;/EndNote&gt;</w:instrText>
-      </w:r>
-      <w:r>
-        <w:rPr>
-          <w:rFonts w:eastAsia="Times New Roman"/>
-          <w:lang w:eastAsia="en-AU"/>
-        </w:rPr>
-        <w:fldChar w:fldCharType="separate"/>
-      </w:r>
-      <w:r>
-        <w:rPr>
-          <w:rFonts w:eastAsia="Times New Roman"/>
-          <w:noProof/>
-          <w:lang w:eastAsia="en-AU"/>
-        </w:rPr>
-        <w:t>{Yu, 2013 #17}</w:t>
-      </w:r>
-      <w:r>
-        <w:rPr>
-          <w:rFonts w:eastAsia="Times New Roman"/>
-          <w:lang w:eastAsia="en-AU"/>
-        </w:rPr>
-        <w:fldChar w:fldCharType="end"/>
-      </w:r>
-    </w:p>
-  </w:comment>
-  <w:comment w:id="76" w:author="Scott Gleason" w:date="2014-06-25T12:14:00Z" w:initials="SG">
+  <w:comment w:id="81" w:author="Scott Gleason" w:date="2014-11-24T14:57:00Z" w:initials="SG">
     <w:p>
       <w:pPr>
         <w:pStyle w:val="CommentText"/>
@@ -38564,19 +38746,27 @@
         <w:annotationRef/>
       </w:r>
       <w:r>
-        <w:t xml:space="preserve">Dawson reference other papers before this, but made the conclusion. Can I site him, or should I go to his source material? </w:t>
-      </w:r>
-    </w:p>
+        <w:t>Find a proper/ full definition of Tf!</w:t>
+      </w:r>
+    </w:p>
+  </w:comment>
+  <w:comment w:id="82" w:author="Scott Gleason" w:date="2014-10-01T16:23:00Z" w:initials="SG">
     <w:p>
       <w:pPr>
         <w:pStyle w:val="CommentText"/>
       </w:pPr>
       <w:r>
-        <w:t xml:space="preserve">Check the “Tg &amp; Tf paper” as it should have first principles reference to this. </w:t>
+        <w:rPr>
+          <w:rStyle w:val="CommentReference"/>
+        </w:rPr>
+        <w:annotationRef/>
+      </w:r>
+      <w:r>
+        <w:t xml:space="preserve">Tf measures enthalpy. I.e. High Tf means higher enthalpy. </w:t>
       </w:r>
     </w:p>
   </w:comment>
-  <w:comment w:id="77" w:author="Scott Gleason" w:date="2014-07-11T14:46:00Z" w:initials="SG">
+  <w:comment w:id="87" w:author="Scott Gleason" w:date="2014-06-30T14:12:00Z" w:initials="SG">
     <w:p>
       <w:pPr>
         <w:pStyle w:val="CommentText"/>
@@ -38588,11 +38778,11 @@
         <w:annotationRef/>
       </w:r>
       <w:r>
-        <w:t xml:space="preserve">Organic or molecular? </w:t>
+        <w:t xml:space="preserve">Have some other references around this point. Should have a look at them. </w:t>
       </w:r>
     </w:p>
   </w:comment>
-  <w:comment w:id="82" w:author="Scott Gleason" w:date="2014-11-24T14:57:00Z" w:initials="SG">
+  <w:comment w:id="91" w:author="Scott Gleason" w:date="2014-10-01T16:26:00Z" w:initials="SG">
     <w:p>
       <w:pPr>
         <w:pStyle w:val="CommentText"/>
@@ -38604,11 +38794,15 @@
         <w:annotationRef/>
       </w:r>
       <w:r>
-        <w:t>Find a proper/ full definition of Tf!</w:t>
+        <w:t>Tf was used in enthalpy before</w:t>
+      </w:r>
+      <w:r>
+        <w:br/>
+        <w:t xml:space="preserve">Should this be ‘enthalpy’ instead of ‘entropy’? </w:t>
       </w:r>
     </w:p>
   </w:comment>
-  <w:comment w:id="83" w:author="Scott Gleason" w:date="2014-10-01T16:23:00Z" w:initials="SG">
+  <w:comment w:id="96" w:author="Scott Gleason" w:date="2014-11-21T10:51:00Z" w:initials="SG">
     <w:p>
       <w:pPr>
         <w:pStyle w:val="CommentText"/>
@@ -38620,11 +38814,14 @@
         <w:annotationRef/>
       </w:r>
       <w:r>
-        <w:t xml:space="preserve">Tf measures enthalpy. I.e. High Tf means higher enthalpy. </w:t>
+        <w:t>Nakamaya</w:t>
+      </w:r>
+      <w:r>
+        <w:t xml:space="preserve"> paper has a similar conclusion. Try to combine here. </w:t>
       </w:r>
     </w:p>
   </w:comment>
-  <w:comment w:id="88" w:author="Scott Gleason" w:date="2014-06-30T14:12:00Z" w:initials="SG">
+  <w:comment w:id="97" w:author="Scott Gleason" w:date="2014-11-21T10:52:00Z" w:initials="SG">
     <w:p>
       <w:pPr>
         <w:pStyle w:val="CommentText"/>
@@ -38636,11 +38833,11 @@
         <w:annotationRef/>
       </w:r>
       <w:r>
-        <w:t xml:space="preserve">Have some other references around this point. Should have a look at them. </w:t>
+        <w:t xml:space="preserve">Conclusion made by other paper, but for ‘dense’ glasses. </w:t>
       </w:r>
     </w:p>
   </w:comment>
-  <w:comment w:id="92" w:author="Scott Gleason" w:date="2014-10-01T16:26:00Z" w:initials="SG">
+  <w:comment w:id="98" w:author="Scott Gleason" w:date="2014-11-19T16:34:00Z" w:initials="SG">
     <w:p>
       <w:pPr>
         <w:pStyle w:val="CommentText"/>
@@ -38652,50 +38849,24 @@
         <w:annotationRef/>
       </w:r>
       <w:r>
-        <w:t>Tf was used in enthalpy before</w:t>
-      </w:r>
-      <w:r>
-        <w:br/>
-        <w:t xml:space="preserve">Should this be ‘enthalpy’ instead of ‘entropy’? </w:t>
-      </w:r>
-    </w:p>
-  </w:comment>
-  <w:comment w:id="97" w:author="Scott Gleason" w:date="2014-11-21T10:51:00Z" w:initials="SG">
+        <w:t>Angell paper says m=40 is the lower limit for SMGs. This is about Yu’s m value…</w:t>
+      </w:r>
+    </w:p>
     <w:p>
       <w:pPr>
         <w:pStyle w:val="CommentText"/>
       </w:pPr>
-      <w:r>
-        <w:rPr>
-          <w:rStyle w:val="CommentReference"/>
-        </w:rPr>
-        <w:annotationRef/>
-      </w:r>
-      <w:r>
-        <w:t>Nakamaya</w:t>
-      </w:r>
-      <w:r>
-        <w:t xml:space="preserve"> paper has a similar conclusion. Try to combine here. </w:t>
-      </w:r>
-    </w:p>
-  </w:comment>
-  <w:comment w:id="98" w:author="Scott Gleason" w:date="2014-11-21T10:52:00Z" w:initials="SG">
+    </w:p>
     <w:p>
       <w:pPr>
         <w:pStyle w:val="CommentText"/>
       </w:pPr>
       <w:r>
-        <w:rPr>
-          <w:rStyle w:val="CommentReference"/>
-        </w:rPr>
-        <w:annotationRef/>
-      </w:r>
-      <w:r>
-        <w:t xml:space="preserve">Conclusion made by other paper, but for ‘dense’ glasses. </w:t>
+        <w:t>Re-read both papers are rewrite this section.</w:t>
       </w:r>
     </w:p>
   </w:comment>
-  <w:comment w:id="99" w:author="Scott Gleason" w:date="2014-11-19T16:34:00Z" w:initials="SG">
+  <w:comment w:id="102" w:author="Scott Gleason" w:date="2014-09-29T11:57:00Z" w:initials="SG">
     <w:p>
       <w:pPr>
         <w:pStyle w:val="CommentText"/>
@@ -38707,24 +38878,43 @@
         <w:annotationRef/>
       </w:r>
       <w:r>
-        <w:t>Angell paper says m=40 is the lower limit for SMGs. This is about Yu’s m value…</w:t>
-      </w:r>
-    </w:p>
+        <w:t xml:space="preserve">Assuming this based on the definition. </w:t>
+      </w:r>
+    </w:p>
+  </w:comment>
+  <w:comment w:id="104" w:author="Scott Gleason" w:date="2015-01-05T14:59:00Z" w:initials="SG">
     <w:p>
       <w:pPr>
         <w:pStyle w:val="CommentText"/>
       </w:pPr>
-    </w:p>
+      <w:r>
+        <w:rPr>
+          <w:rStyle w:val="CommentReference"/>
+        </w:rPr>
+        <w:annotationRef/>
+      </w:r>
+      <w:r>
+        <w:t>Normally glass only have SRO. Crystals have LRO (Donald S. of MIT)</w:t>
+      </w:r>
+    </w:p>
+  </w:comment>
+  <w:comment w:id="105" w:author="Scott Gleason" w:date="2014-10-06T11:41:00Z" w:initials="SG">
     <w:p>
       <w:pPr>
         <w:pStyle w:val="CommentText"/>
       </w:pPr>
       <w:r>
-        <w:t>Re-read both papers are rewrite this section.</w:t>
+        <w:rPr>
+          <w:rStyle w:val="CommentReference"/>
+        </w:rPr>
+        <w:annotationRef/>
+      </w:r>
+      <w:r>
+        <w:t xml:space="preserve">Not sure if the metaphor adds anything. </w:t>
       </w:r>
     </w:p>
   </w:comment>
-  <w:comment w:id="103" w:author="Scott Gleason" w:date="2014-09-29T11:57:00Z" w:initials="SG">
+  <w:comment w:id="107" w:author="Scott Gleason" w:date="2014-11-17T17:40:00Z" w:initials="SG">
     <w:p>
       <w:pPr>
         <w:pStyle w:val="CommentText"/>
@@ -38736,27 +38926,138 @@
         <w:annotationRef/>
       </w:r>
       <w:r>
-        <w:t xml:space="preserve">Assuming this based on the definition. </w:t>
-      </w:r>
-    </w:p>
-  </w:comment>
-  <w:comment w:id="105" w:author="Scott Gleason" w:date="2015-01-05T14:59:00Z" w:initials="SG">
+        <w:t xml:space="preserve">Would even slower rates produce SMG? </w:t>
+      </w:r>
+    </w:p>
     <w:p>
       <w:pPr>
         <w:pStyle w:val="CommentText"/>
       </w:pPr>
       <w:r>
+        <w:t xml:space="preserve">Check their parameters again. </w:t>
+      </w:r>
+    </w:p>
+  </w:comment>
+  <w:comment w:id="112" w:author="Scott Gleason" w:date="2014-11-13T16:37:00Z" w:initials="SG">
+    <w:p>
+      <w:pPr>
+        <w:rPr>
+          <w:b/>
+        </w:rPr>
+      </w:pPr>
+      <w:r>
         <w:rPr>
           <w:rStyle w:val="CommentReference"/>
         </w:rPr>
         <w:annotationRef/>
       </w:r>
       <w:r>
-        <w:t>Normally glass only have SRO. Crystals have LRO (Donald S. of MIT)</w:t>
+        <w:rPr>
+          <w:b/>
+        </w:rPr>
+        <w:t>Outline for 3.4</w:t>
+      </w:r>
+    </w:p>
+    <w:p>
+      <w:pPr>
+        <w:ind w:left="720"/>
+        <w:rPr>
+          <w:b/>
+        </w:rPr>
+      </w:pPr>
+      <w:r>
+        <w:rPr>
+          <w:b/>
+        </w:rPr>
+        <w:t>Human Body bio-compatibility requirements</w:t>
+      </w:r>
+    </w:p>
+    <w:p>
+      <w:pPr>
+        <w:ind w:left="720"/>
+        <w:rPr>
+          <w:b/>
+        </w:rPr>
+      </w:pPr>
+      <w:r>
+        <w:rPr>
+          <w:b/>
+        </w:rPr>
+        <w:t>Current bio-material limitations</w:t>
+      </w:r>
+    </w:p>
+    <w:p>
+      <w:pPr>
+        <w:ind w:left="720"/>
+        <w:rPr>
+          <w:b/>
+        </w:rPr>
+      </w:pPr>
+      <w:r>
+        <w:rPr>
+          <w:b/>
+        </w:rPr>
+        <w:t>Constant elements rolls in body</w:t>
+      </w:r>
+    </w:p>
+    <w:p>
+      <w:pPr>
+        <w:ind w:left="720"/>
+        <w:rPr>
+          <w:b/>
+        </w:rPr>
+      </w:pPr>
+      <w:r>
+        <w:rPr>
+          <w:b/>
+        </w:rPr>
+        <w:t>Corrosion</w:t>
+      </w:r>
+    </w:p>
+    <w:p>
+      <w:pPr>
+        <w:ind w:left="720"/>
+        <w:rPr>
+          <w:b/>
+        </w:rPr>
+      </w:pPr>
+      <w:r>
+        <w:rPr>
+          <w:b/>
+        </w:rPr>
+        <w:t xml:space="preserve">Hydrogen evolution </w:t>
+      </w:r>
+    </w:p>
+    <w:p>
+      <w:pPr>
+        <w:ind w:left="720"/>
+        <w:rPr>
+          <w:b/>
+        </w:rPr>
+      </w:pPr>
+      <w:r>
+        <w:rPr>
+          <w:b/>
+        </w:rPr>
+        <w:t xml:space="preserve">Pitting corrosion </w:t>
+      </w:r>
+    </w:p>
+    <w:p>
+      <w:pPr>
+        <w:ind w:left="720"/>
+        <w:rPr>
+          <w:b/>
+        </w:rPr>
+      </w:pPr>
+      <w:r>
+        <w:rPr>
+          <w:b/>
+        </w:rPr>
+        <w:t>Cell viability testing?</w:t>
       </w:r>
     </w:p>
   </w:comment>
-  <w:comment w:id="106" w:author="Scott Gleason" w:date="2014-10-06T11:41:00Z" w:initials="SG">
+  <w:comment w:id="116" w:author="Scott Gleason" w:date="2014-11-14T11:53:00Z" w:initials="SG">
     <w:p>
       <w:pPr>
         <w:pStyle w:val="CommentText"/>
@@ -38768,11 +39069,11 @@
         <w:annotationRef/>
       </w:r>
       <w:r>
-        <w:t xml:space="preserve">Not sure if the metaphor adds anything. </w:t>
+        <w:t>Review article reference. Go back and add in the original reference later.</w:t>
       </w:r>
     </w:p>
   </w:comment>
-  <w:comment w:id="108" w:author="Scott Gleason" w:date="2014-11-17T17:40:00Z" w:initials="SG">
+  <w:comment w:id="117" w:author="Scott Gleason" w:date="2014-11-14T10:29:00Z" w:initials="SG">
     <w:p>
       <w:pPr>
         <w:pStyle w:val="CommentText"/>
@@ -38784,138 +39085,27 @@
         <w:annotationRef/>
       </w:r>
       <w:r>
-        <w:t xml:space="preserve">Would even slower rates produce SMG? </w:t>
-      </w:r>
-    </w:p>
+        <w:t>Should be additional sources to back this.</w:t>
+      </w:r>
+    </w:p>
+  </w:comment>
+  <w:comment w:id="121" w:author="Scott Gleason" w:date="2014-11-21T11:21:00Z" w:initials="SG">
     <w:p>
       <w:pPr>
         <w:pStyle w:val="CommentText"/>
       </w:pPr>
       <w:r>
-        <w:t xml:space="preserve">Check their parameters again. </w:t>
+        <w:rPr>
+          <w:rStyle w:val="CommentReference"/>
+        </w:rPr>
+        <w:annotationRef/>
+      </w:r>
+      <w:r>
+        <w:t xml:space="preserve">May not be the reason. May have to do with electron flow. Re-read Jones Chapter 3 to see what it says. </w:t>
       </w:r>
     </w:p>
   </w:comment>
-  <w:comment w:id="113" w:author="Scott Gleason" w:date="2014-11-13T16:37:00Z" w:initials="SG">
-    <w:p>
-      <w:pPr>
-        <w:rPr>
-          <w:b/>
-        </w:rPr>
-      </w:pPr>
-      <w:r>
-        <w:rPr>
-          <w:rStyle w:val="CommentReference"/>
-        </w:rPr>
-        <w:annotationRef/>
-      </w:r>
-      <w:r>
-        <w:rPr>
-          <w:b/>
-        </w:rPr>
-        <w:t>Outline for 3.4</w:t>
-      </w:r>
-    </w:p>
-    <w:p>
-      <w:pPr>
-        <w:ind w:left="720"/>
-        <w:rPr>
-          <w:b/>
-        </w:rPr>
-      </w:pPr>
-      <w:r>
-        <w:rPr>
-          <w:b/>
-        </w:rPr>
-        <w:t>Human Body bio-compatibility requirements</w:t>
-      </w:r>
-    </w:p>
-    <w:p>
-      <w:pPr>
-        <w:ind w:left="720"/>
-        <w:rPr>
-          <w:b/>
-        </w:rPr>
-      </w:pPr>
-      <w:r>
-        <w:rPr>
-          <w:b/>
-        </w:rPr>
-        <w:t>Current bio-material limitations</w:t>
-      </w:r>
-    </w:p>
-    <w:p>
-      <w:pPr>
-        <w:ind w:left="720"/>
-        <w:rPr>
-          <w:b/>
-        </w:rPr>
-      </w:pPr>
-      <w:r>
-        <w:rPr>
-          <w:b/>
-        </w:rPr>
-        <w:t>Constant elements rolls in body</w:t>
-      </w:r>
-    </w:p>
-    <w:p>
-      <w:pPr>
-        <w:ind w:left="720"/>
-        <w:rPr>
-          <w:b/>
-        </w:rPr>
-      </w:pPr>
-      <w:r>
-        <w:rPr>
-          <w:b/>
-        </w:rPr>
-        <w:t>Corrosion</w:t>
-      </w:r>
-    </w:p>
-    <w:p>
-      <w:pPr>
-        <w:ind w:left="720"/>
-        <w:rPr>
-          <w:b/>
-        </w:rPr>
-      </w:pPr>
-      <w:r>
-        <w:rPr>
-          <w:b/>
-        </w:rPr>
-        <w:t xml:space="preserve">Hydrogen evolution </w:t>
-      </w:r>
-    </w:p>
-    <w:p>
-      <w:pPr>
-        <w:ind w:left="720"/>
-        <w:rPr>
-          <w:b/>
-        </w:rPr>
-      </w:pPr>
-      <w:r>
-        <w:rPr>
-          <w:b/>
-        </w:rPr>
-        <w:t xml:space="preserve">Pitting corrosion </w:t>
-      </w:r>
-    </w:p>
-    <w:p>
-      <w:pPr>
-        <w:ind w:left="720"/>
-        <w:rPr>
-          <w:b/>
-        </w:rPr>
-      </w:pPr>
-      <w:r>
-        <w:rPr>
-          <w:b/>
-        </w:rPr>
-        <w:t>Cell viability testing?</w:t>
-      </w:r>
-    </w:p>
-  </w:comment>
-  <w:comment w:id="117" w:author="Scott Gleason" w:date="2014-11-14T11:53:00Z" w:initials="SG">
+  <w:comment w:id="129" w:author="Scott Gleason" w:date="2015-01-05T15:55:00Z" w:initials="SG">
     <w:p>
       <w:pPr>
         <w:pStyle w:val="CommentText"/>
@@ -38927,11 +39117,35 @@
         <w:annotationRef/>
       </w:r>
       <w:r>
-        <w:t>Review article reference. Go back and add in the original reference later.</w:t>
+        <w:rPr>
+          <w:b/>
+        </w:rPr>
+        <w:t>Expect less pitting in SMGs</w:t>
+      </w:r>
+      <w:r>
+        <w:t xml:space="preserve">, because glass theory says </w:t>
+      </w:r>
+      <w:r>
+        <w:rPr>
+          <w:b/>
+        </w:rPr>
+        <w:t>SMGs should be less dense than normal glass</w:t>
+      </w:r>
+      <w:r>
+        <w:t xml:space="preserve"> (</w:t>
+      </w:r>
+      <w:r>
+        <w:t>see Tg cooling curve</w:t>
+      </w:r>
+      <w:r>
+        <w:t>)</w:t>
+      </w:r>
+      <w:r>
+        <w:t xml:space="preserve">. </w:t>
       </w:r>
     </w:p>
   </w:comment>
-  <w:comment w:id="118" w:author="Scott Gleason" w:date="2014-11-14T10:29:00Z" w:initials="SG">
+  <w:comment w:id="132" w:author="Scott Gleason" w:date="2014-12-02T15:21:00Z" w:initials="SG">
     <w:p>
       <w:pPr>
         <w:pStyle w:val="CommentText"/>
@@ -38943,83 +39157,11 @@
         <w:annotationRef/>
       </w:r>
       <w:r>
-        <w:t>Should be additional sources to back this.</w:t>
+        <w:t xml:space="preserve">Casting and deposition compositions to be check via ICP analysis. </w:t>
       </w:r>
     </w:p>
   </w:comment>
-  <w:comment w:id="122" w:author="Scott Gleason" w:date="2014-11-21T11:21:00Z" w:initials="SG">
-    <w:p>
-      <w:pPr>
-        <w:pStyle w:val="CommentText"/>
-      </w:pPr>
-      <w:r>
-        <w:rPr>
-          <w:rStyle w:val="CommentReference"/>
-        </w:rPr>
-        <w:annotationRef/>
-      </w:r>
-      <w:r>
-        <w:t xml:space="preserve">May not be the reason. May have to do with electron flow. Re-read Jones Chapter 3 to see what it says. </w:t>
-      </w:r>
-    </w:p>
-  </w:comment>
-  <w:comment w:id="130" w:author="Scott Gleason" w:date="2015-01-05T15:55:00Z" w:initials="SG">
-    <w:p>
-      <w:pPr>
-        <w:pStyle w:val="CommentText"/>
-      </w:pPr>
-      <w:r>
-        <w:rPr>
-          <w:rStyle w:val="CommentReference"/>
-        </w:rPr>
-        <w:annotationRef/>
-      </w:r>
-      <w:r>
-        <w:rPr>
-          <w:b/>
-        </w:rPr>
-        <w:t>Expect less pitting in SMGs</w:t>
-      </w:r>
-      <w:r>
-        <w:t xml:space="preserve">, because glass theory says </w:t>
-      </w:r>
-      <w:r>
-        <w:rPr>
-          <w:b/>
-        </w:rPr>
-        <w:t>SMGs should be less dense than normal glass</w:t>
-      </w:r>
-      <w:r>
-        <w:t xml:space="preserve"> (</w:t>
-      </w:r>
-      <w:r>
-        <w:t>see Tg cooling curve</w:t>
-      </w:r>
-      <w:r>
-        <w:t>)</w:t>
-      </w:r>
-      <w:r>
-        <w:t xml:space="preserve">. </w:t>
-      </w:r>
-    </w:p>
-  </w:comment>
-  <w:comment w:id="133" w:author="Scott Gleason" w:date="2014-12-02T15:21:00Z" w:initials="SG">
-    <w:p>
-      <w:pPr>
-        <w:pStyle w:val="CommentText"/>
-      </w:pPr>
-      <w:r>
-        <w:rPr>
-          <w:rStyle w:val="CommentReference"/>
-        </w:rPr>
-        <w:annotationRef/>
-      </w:r>
-      <w:r>
-        <w:t xml:space="preserve">Casting and deposition compositions to be check via ICP analysis. </w:t>
-      </w:r>
-    </w:p>
-  </w:comment>
-  <w:comment w:id="142" w:author="Scott Gleason" w:date="2015-02-11T17:25:00Z" w:initials="SG">
+  <w:comment w:id="141" w:author="Scott Gleason" w:date="2015-02-11T17:25:00Z" w:initials="SG">
     <w:p>
       <w:pPr>
         <w:pStyle w:val="CommentText"/>
@@ -39087,7 +39229,7 @@
       </w:r>
     </w:p>
   </w:comment>
-  <w:comment w:id="146" w:author="Scott Gleason" w:date="2014-11-18T16:26:00Z" w:initials="SG">
+  <w:comment w:id="145" w:author="Scott Gleason" w:date="2014-11-18T16:26:00Z" w:initials="SG">
     <w:p>
       <w:pPr>
         <w:pStyle w:val="CommentText"/>
@@ -39127,7 +39269,7 @@
       </w:r>
     </w:p>
   </w:comment>
-  <w:comment w:id="150" w:author="Scott Gleason" w:date="2014-11-21T11:41:00Z" w:initials="SG">
+  <w:comment w:id="149" w:author="Scott Gleason" w:date="2014-11-21T11:41:00Z" w:initials="SG">
     <w:p>
       <w:pPr>
         <w:pStyle w:val="CommentText"/>
@@ -39143,7 +39285,7 @@
       </w:r>
     </w:p>
   </w:comment>
-  <w:comment w:id="162" w:author="Scott Gleason" w:date="2015-01-05T16:32:00Z" w:initials="SG">
+  <w:comment w:id="161" w:author="Scott Gleason" w:date="2015-01-05T16:32:00Z" w:initials="SG">
     <w:p>
       <w:pPr>
         <w:pStyle w:val="CommentText"/>
@@ -39178,8 +39320,7 @@
   <w15:commentEx w15:paraId="449B3AFA" w15:done="0"/>
   <w15:commentEx w15:paraId="1C07ACBC" w15:done="0"/>
   <w15:commentEx w15:paraId="3675713B" w15:done="0"/>
-  <w15:commentEx w15:paraId="6410D9D9" w15:done="0"/>
-  <w15:commentEx w15:paraId="2869277B" w15:done="0"/>
+  <w15:commentEx w15:paraId="6F0D7AFF" w15:done="0"/>
   <w15:commentEx w15:paraId="2023111A" w15:done="0"/>
   <w15:commentEx w15:paraId="373345FE" w15:done="0"/>
   <w15:commentEx w15:paraId="386C9301" w15:done="0"/>
@@ -39273,7 +39414,7 @@
           <w:rPr>
             <w:noProof/>
           </w:rPr>
-          <w:t>10</w:t>
+          <w:t>9</w:t>
         </w:r>
         <w:r>
           <w:rPr>
@@ -42285,7 +42426,7 @@
 </file>
 
 <file path=customXml/itemProps1.xml><?xml version="1.0" encoding="utf-8"?>
-<ds:datastoreItem xmlns:ds="http://schemas.openxmlformats.org/officeDocument/2006/customXml" ds:itemID="{389C4E11-D083-4844-83BA-AFBA3706888B}">
+<ds:datastoreItem xmlns:ds="http://schemas.openxmlformats.org/officeDocument/2006/customXml" ds:itemID="{A130E363-4F51-47CB-BB2C-665666409D80}">
   <ds:schemaRefs>
     <ds:schemaRef ds:uri="http://schemas.openxmlformats.org/officeDocument/2006/bibliography"/>
   </ds:schemaRefs>

</xml_diff>

<commit_message>
Improved physics explination of Sputtering
</commit_message>
<xml_diff>
--- a/Scott Gleason - Preliminary PhD Thesis.docx
+++ b/Scott Gleason - Preliminary PhD Thesis.docx
@@ -15243,7 +15243,35 @@
           <w:rFonts w:eastAsia="Times New Roman"/>
           <w:lang w:eastAsia="en-AU"/>
         </w:rPr>
-        <w:t xml:space="preserve"> utilises the momentum of colliding ions, instead of lasers, to accomplish the transfer. </w:t>
+        <w:t xml:space="preserve"> utilises the momentum of colliding</w:t>
+      </w:r>
+      <w:r>
+        <w:rPr>
+          <w:rFonts w:eastAsia="Times New Roman"/>
+          <w:lang w:eastAsia="en-AU"/>
+        </w:rPr>
+        <w:t xml:space="preserve"> plasma</w:t>
+      </w:r>
+      <w:r>
+        <w:rPr>
+          <w:rFonts w:eastAsia="Times New Roman"/>
+          <w:lang w:eastAsia="en-AU"/>
+        </w:rPr>
+        <w:t xml:space="preserve"> </w:t>
+      </w:r>
+      <w:r>
+        <w:rPr>
+          <w:rFonts w:eastAsia="Times New Roman"/>
+          <w:lang w:eastAsia="en-AU"/>
+        </w:rPr>
+        <w:t>cat</w:t>
+      </w:r>
+      <w:r>
+        <w:rPr>
+          <w:rFonts w:eastAsia="Times New Roman"/>
+          <w:lang w:eastAsia="en-AU"/>
+        </w:rPr>
+        <w:t xml:space="preserve">ions, instead of lasers, to accomplish the transfer. </w:t>
       </w:r>
     </w:p>
     <w:p>
@@ -15293,21 +15321,28 @@
           <w:rFonts w:eastAsia="Times New Roman"/>
           <w:lang w:eastAsia="en-AU"/>
         </w:rPr>
-        <w:t xml:space="preserve">Direct Current (DC) sputtering applies a high-voltage to create a circuit between the target and substrate, forming a negative (cathode) and positive (anode) electrode respectively. The high-voltage field generated within the chamber ionises the low pressure inert working gas, generally Argon, </w:t>
-      </w:r>
-      <w:r>
-        <w:rPr>
-          <w:rFonts w:eastAsia="Times New Roman"/>
-          <w:lang w:eastAsia="en-AU"/>
-        </w:rPr>
-        <w:t xml:space="preserve">into a plasma </w:t>
-      </w:r>
-      <w:r>
-        <w:rPr>
-          <w:rFonts w:eastAsia="Times New Roman"/>
-          <w:lang w:eastAsia="en-AU"/>
-        </w:rPr>
-        <w:t xml:space="preserve">causing the now positive </w:t>
+        <w:t>Direct Current (DC) sputtering applies a high-voltage to create a circuit between the target and substrate, forming a negative (cathode) and positive (anode) electrode respectively. The high-voltage field generated within the chamber ionises the low pressure inert working gas, generally Argon, into a plasma</w:t>
+      </w:r>
+      <w:r>
+        <w:rPr>
+          <w:rFonts w:eastAsia="Times New Roman"/>
+          <w:lang w:eastAsia="en-AU"/>
+        </w:rPr>
+        <w:t>, with its</w:t>
+      </w:r>
+      <w:r>
+        <w:rPr>
+          <w:rFonts w:eastAsia="Times New Roman"/>
+          <w:lang w:eastAsia="en-AU"/>
+        </w:rPr>
+        <w:t xml:space="preserve"> </w:t>
+      </w:r>
+      <w:r>
+        <w:rPr>
+          <w:rFonts w:eastAsia="Times New Roman"/>
+          <w:lang w:eastAsia="en-AU"/>
+        </w:rPr>
+        <w:t xml:space="preserve">positivity charged </w:t>
       </w:r>
       <w:r>
         <w:rPr>
@@ -15321,41 +15356,6 @@
           <w:rFonts w:eastAsia="Times New Roman"/>
           <w:lang w:eastAsia="en-AU"/>
         </w:rPr>
-        <w:t xml:space="preserve"> to be attracted to the negative target. The charged </w:t>
-      </w:r>
-      <w:r>
-        <w:rPr>
-          <w:rFonts w:eastAsia="Times New Roman"/>
-          <w:lang w:eastAsia="en-AU"/>
-        </w:rPr>
-        <w:t>cat</w:t>
-      </w:r>
-      <w:r>
-        <w:rPr>
-          <w:rFonts w:eastAsia="Times New Roman"/>
-          <w:lang w:eastAsia="en-AU"/>
-        </w:rPr>
-        <w:t xml:space="preserve">ions collide with the target and dislodge </w:t>
-      </w:r>
-      <w:r>
-        <w:rPr>
-          <w:rFonts w:eastAsia="Times New Roman"/>
-          <w:lang w:eastAsia="en-AU"/>
-        </w:rPr>
-        <w:t xml:space="preserve">it’s </w:t>
-      </w:r>
-      <w:r>
-        <w:rPr>
-          <w:rFonts w:eastAsia="Times New Roman"/>
-          <w:lang w:eastAsia="en-AU"/>
-        </w:rPr>
-        <w:t>atoms</w:t>
-      </w:r>
-      <w:r>
-        <w:rPr>
-          <w:rFonts w:eastAsia="Times New Roman"/>
-          <w:lang w:eastAsia="en-AU"/>
-        </w:rPr>
         <w:t xml:space="preserve"> </w:t>
       </w:r>
       <w:r>
@@ -15363,21 +15363,168 @@
           <w:rFonts w:eastAsia="Times New Roman"/>
           <w:lang w:eastAsia="en-AU"/>
         </w:rPr>
-        <w:t xml:space="preserve">from </w:t>
-      </w:r>
-      <w:r>
-        <w:rPr>
-          <w:rFonts w:eastAsia="Times New Roman"/>
-          <w:lang w:eastAsia="en-AU"/>
-        </w:rPr>
-        <w:t xml:space="preserve">the </w:t>
-      </w:r>
-      <w:r>
-        <w:rPr>
-          <w:rFonts w:eastAsia="Times New Roman"/>
-          <w:lang w:eastAsia="en-AU"/>
-        </w:rPr>
-        <w:t>surface, which are expelled in all directions. A portion of these free atoms come in contact with the substrate surface and are deposited as the coating (</w:t>
+        <w:t>being</w:t>
+      </w:r>
+      <w:r>
+        <w:rPr>
+          <w:rFonts w:eastAsia="Times New Roman"/>
+          <w:lang w:eastAsia="en-AU"/>
+        </w:rPr>
+        <w:t xml:space="preserve"> at</w:t>
+      </w:r>
+      <w:r>
+        <w:rPr>
+          <w:rFonts w:eastAsia="Times New Roman"/>
+          <w:lang w:eastAsia="en-AU"/>
+        </w:rPr>
+        <w:t xml:space="preserve">tracted to the negative target. </w:t>
+      </w:r>
+      <w:r>
+        <w:rPr>
+          <w:rFonts w:eastAsia="Times New Roman"/>
+          <w:lang w:eastAsia="en-AU"/>
+        </w:rPr>
+        <w:t>When the</w:t>
+      </w:r>
+      <w:r>
+        <w:rPr>
+          <w:rFonts w:eastAsia="Times New Roman"/>
+          <w:lang w:eastAsia="en-AU"/>
+        </w:rPr>
+        <w:t xml:space="preserve"> charged cations collide with the target </w:t>
+      </w:r>
+      <w:r>
+        <w:rPr>
+          <w:rFonts w:eastAsia="Times New Roman"/>
+          <w:lang w:eastAsia="en-AU"/>
+        </w:rPr>
+        <w:t>the moment exchanged</w:t>
+      </w:r>
+      <w:r>
+        <w:rPr>
+          <w:rFonts w:eastAsia="Times New Roman"/>
+          <w:lang w:eastAsia="en-AU"/>
+        </w:rPr>
+        <w:t xml:space="preserve"> </w:t>
+      </w:r>
+      <w:r>
+        <w:rPr>
+          <w:rFonts w:eastAsia="Times New Roman"/>
+          <w:lang w:eastAsia="en-AU"/>
+        </w:rPr>
+        <w:t>dislodges atoms</w:t>
+      </w:r>
+      <w:r>
+        <w:rPr>
+          <w:rFonts w:eastAsia="Times New Roman"/>
+          <w:lang w:eastAsia="en-AU"/>
+        </w:rPr>
+        <w:t xml:space="preserve"> </w:t>
+      </w:r>
+      <w:r>
+        <w:rPr>
+          <w:rFonts w:eastAsia="Times New Roman"/>
+          <w:lang w:eastAsia="en-AU"/>
+        </w:rPr>
+        <w:t xml:space="preserve">from the </w:t>
+      </w:r>
+      <w:r>
+        <w:rPr>
+          <w:rFonts w:eastAsia="Times New Roman"/>
+          <w:lang w:eastAsia="en-AU"/>
+        </w:rPr>
+        <w:t xml:space="preserve">target’s </w:t>
+      </w:r>
+      <w:r>
+        <w:rPr>
+          <w:rFonts w:eastAsia="Times New Roman"/>
+          <w:lang w:eastAsia="en-AU"/>
+        </w:rPr>
+        <w:t xml:space="preserve">surface and </w:t>
+      </w:r>
+      <w:r>
+        <w:rPr>
+          <w:rFonts w:eastAsia="Times New Roman"/>
+          <w:lang w:eastAsia="en-AU"/>
+        </w:rPr>
+        <w:t xml:space="preserve">expelled </w:t>
+      </w:r>
+      <w:r>
+        <w:rPr>
+          <w:rFonts w:eastAsia="Times New Roman"/>
+          <w:lang w:eastAsia="en-AU"/>
+        </w:rPr>
+        <w:t xml:space="preserve">them </w:t>
+      </w:r>
+      <w:r>
+        <w:rPr>
+          <w:rFonts w:eastAsia="Times New Roman"/>
+          <w:lang w:eastAsia="en-AU"/>
+        </w:rPr>
+        <w:t xml:space="preserve">in all directions. </w:t>
+      </w:r>
+      <w:r>
+        <w:rPr>
+          <w:rFonts w:eastAsia="Times New Roman"/>
+          <w:lang w:eastAsia="en-AU"/>
+        </w:rPr>
+        <w:t>A portion of these free</w:t>
+      </w:r>
+      <w:r>
+        <w:rPr>
+          <w:rFonts w:eastAsia="Times New Roman"/>
+          <w:lang w:eastAsia="en-AU"/>
+        </w:rPr>
+        <w:t>, non-ionized</w:t>
+      </w:r>
+      <w:r>
+        <w:rPr>
+          <w:rFonts w:eastAsia="Times New Roman"/>
+          <w:lang w:eastAsia="en-AU"/>
+        </w:rPr>
+        <w:t xml:space="preserve"> </w:t>
+      </w:r>
+      <w:r>
+        <w:rPr>
+          <w:rFonts w:eastAsia="Times New Roman"/>
+          <w:lang w:eastAsia="en-AU"/>
+        </w:rPr>
+        <w:t xml:space="preserve">target </w:t>
+      </w:r>
+      <w:r>
+        <w:rPr>
+          <w:rFonts w:eastAsia="Times New Roman"/>
+          <w:lang w:eastAsia="en-AU"/>
+        </w:rPr>
+        <w:t xml:space="preserve">atoms </w:t>
+      </w:r>
+      <w:r>
+        <w:rPr>
+          <w:rFonts w:eastAsia="Times New Roman"/>
+          <w:lang w:eastAsia="en-AU"/>
+        </w:rPr>
+        <w:t xml:space="preserve">are projected toward </w:t>
+      </w:r>
+      <w:r>
+        <w:rPr>
+          <w:rFonts w:eastAsia="Times New Roman"/>
+          <w:lang w:eastAsia="en-AU"/>
+        </w:rPr>
+        <w:t xml:space="preserve">the substrate surface and </w:t>
+      </w:r>
+      <w:r>
+        <w:rPr>
+          <w:rFonts w:eastAsia="Times New Roman"/>
+          <w:lang w:eastAsia="en-AU"/>
+        </w:rPr>
+        <w:t xml:space="preserve">on contact </w:t>
+      </w:r>
+      <w:r>
+        <w:rPr>
+          <w:rFonts w:eastAsia="Times New Roman"/>
+          <w:lang w:eastAsia="en-AU"/>
+        </w:rPr>
+        <w:t>are deposited as the coating (</w:t>
       </w:r>
       <w:r>
         <w:rPr>
@@ -15429,8 +15576,6 @@
         </w:rPr>
         <w:t>).</w:t>
       </w:r>
-      <w:bookmarkStart w:id="55" w:name="_GoBack"/>
-      <w:bookmarkEnd w:id="55"/>
     </w:p>
     <w:p>
       <w:pPr>
@@ -15494,8 +15639,8 @@
           <w:lang w:eastAsia="en-AU"/>
         </w:rPr>
       </w:pPr>
-      <w:bookmarkStart w:id="56" w:name="_Ref390874095"/>
-      <w:bookmarkStart w:id="57" w:name="_Toc404859226"/>
+      <w:bookmarkStart w:id="55" w:name="_Ref390874095"/>
+      <w:bookmarkStart w:id="56" w:name="_Toc404859226"/>
       <w:r>
         <w:t xml:space="preserve">Figure </w:t>
       </w:r>
@@ -15520,44 +15665,50 @@
         </w:rPr>
         <w:fldChar w:fldCharType="end"/>
       </w:r>
+      <w:bookmarkEnd w:id="55"/>
+      <w:r>
+        <w:t xml:space="preserve">: Schematic of a typical DC sputtering setup with an Ar working gas. The high-voltage field generates and propels Ar+ </w:t>
+      </w:r>
+      <w:r>
+        <w:t>cat</w:t>
+      </w:r>
+      <w:r>
+        <w:t xml:space="preserve">ions toward the negative target of material “M.” Dislodged </w:t>
+      </w:r>
+      <w:r>
+        <w:t xml:space="preserve">neutral </w:t>
+      </w:r>
+      <w:r>
+        <w:t xml:space="preserve">“M” atoms are hurled in all directions with some being deposited on the positive substrate. </w:t>
+      </w:r>
+      <w:r>
+        <w:t>Modified</w:t>
+      </w:r>
+      <w:r>
+        <w:t xml:space="preserve"> from </w:t>
+      </w:r>
+      <w:r>
+        <w:fldChar w:fldCharType="begin"/>
+      </w:r>
+      <w:r>
+        <w:instrText xml:space="preserve"> ADDIN EN.CITE &lt;EndNote&gt;&lt;Cite&gt;&lt;Author&gt;Brown&lt;/Author&gt;&lt;Year&gt;2014&lt;/Year&gt;&lt;RecNum&gt;72&lt;/RecNum&gt;&lt;DisplayText&gt;[20]&lt;/DisplayText&gt;&lt;record&gt;&lt;rec-number&gt;72&lt;/rec-number&gt;&lt;foreign-keys&gt;&lt;key app="EN" db-id="pp9ztr5rp0w99besv0nvs2ti09e99ssw2r00" timestamp="1402452000"&gt;72&lt;/key&gt;&lt;/foreign-keys&gt;&lt;ref-type name="Book"&gt;6&lt;/ref-type&gt;&lt;contributors&gt;&lt;authors&gt;&lt;author&gt;Brown, T.E.&lt;/author&gt;&lt;author&gt;Brown, T.L.&lt;/author&gt;&lt;author&gt;LeMay, H.E.H.&lt;/author&gt;&lt;author&gt;Bursten, B.E.&lt;/author&gt;&lt;author&gt;Murphy, C.&lt;/author&gt;&lt;author&gt;Woodward, P.&lt;/author&gt;&lt;/authors&gt;&lt;/contributors&gt;&lt;titles&gt;&lt;title&gt;Chemistry: The Central Science&lt;/title&gt;&lt;/titles&gt;&lt;dates&gt;&lt;year&gt;2014&lt;/year&gt;&lt;/dates&gt;&lt;publisher&gt;Pearson Education&lt;/publisher&gt;&lt;isbn&gt;9780321910417&lt;/isbn&gt;&lt;urls&gt;&lt;related-urls&gt;&lt;url&gt;http://books.google.com.au/books?id=fhzpngEACAAJ&lt;/url&gt;&lt;url&gt;http://wps.prenhall.com/wps/media/objects/3312/3391650/blb1205.html&lt;/url&gt;&lt;/related-urls&gt;&lt;/urls&gt;&lt;/record&gt;&lt;/Cite&gt;&lt;/EndNote&gt;</w:instrText>
+      </w:r>
+      <w:r>
+        <w:fldChar w:fldCharType="separate"/>
+      </w:r>
+      <w:r>
+        <w:rPr>
+          <w:noProof/>
+        </w:rPr>
+        <w:t>[20]</w:t>
+      </w:r>
+      <w:r>
+        <w:fldChar w:fldCharType="end"/>
+      </w:r>
+      <w:r>
+        <w:t>.</w:t>
+      </w:r>
       <w:bookmarkEnd w:id="56"/>
-      <w:r>
-        <w:t xml:space="preserve">: Schematic of a typical DC sputtering setup with an Ar working gas. The high-voltage field generates and propels Ar+ </w:t>
-      </w:r>
-      <w:r>
-        <w:t>cat</w:t>
-      </w:r>
-      <w:r>
-        <w:t xml:space="preserve">ions toward the negative target of material “M.” Dislodged “M” atoms are hurled in all directions with some being deposited on the positive substrate. </w:t>
-      </w:r>
-      <w:r>
-        <w:t>Modified</w:t>
-      </w:r>
-      <w:r>
-        <w:t xml:space="preserve"> from </w:t>
-      </w:r>
-      <w:r>
-        <w:fldChar w:fldCharType="begin"/>
-      </w:r>
-      <w:r>
-        <w:instrText xml:space="preserve"> ADDIN EN.CITE &lt;EndNote&gt;&lt;Cite&gt;&lt;Author&gt;Brown&lt;/Author&gt;&lt;Year&gt;2014&lt;/Year&gt;&lt;RecNum&gt;72&lt;/RecNum&gt;&lt;DisplayText&gt;[20]&lt;/DisplayText&gt;&lt;record&gt;&lt;rec-number&gt;72&lt;/rec-number&gt;&lt;foreign-keys&gt;&lt;key app="EN" db-id="pp9ztr5rp0w99besv0nvs2ti09e99ssw2r00" timestamp="1402452000"&gt;72&lt;/key&gt;&lt;/foreign-keys&gt;&lt;ref-type name="Book"&gt;6&lt;/ref-type&gt;&lt;contributors&gt;&lt;authors&gt;&lt;author&gt;Brown, T.E.&lt;/author&gt;&lt;author&gt;Brown, T.L.&lt;/author&gt;&lt;author&gt;LeMay, H.E.H.&lt;/author&gt;&lt;author&gt;Bursten, B.E.&lt;/author&gt;&lt;author&gt;Murphy, C.&lt;/author&gt;&lt;author&gt;Woodward, P.&lt;/author&gt;&lt;/authors&gt;&lt;/contributors&gt;&lt;titles&gt;&lt;title&gt;Chemistry: The Central Science&lt;/title&gt;&lt;/titles&gt;&lt;dates&gt;&lt;year&gt;2014&lt;/year&gt;&lt;/dates&gt;&lt;publisher&gt;Pearson Education&lt;/publisher&gt;&lt;isbn&gt;9780321910417&lt;/isbn&gt;&lt;urls&gt;&lt;related-urls&gt;&lt;url&gt;http://books.google.com.au/books?id=fhzpngEACAAJ&lt;/url&gt;&lt;url&gt;http://wps.prenhall.com/wps/media/objects/3312/3391650/blb1205.html&lt;/url&gt;&lt;/related-urls&gt;&lt;/urls&gt;&lt;/record&gt;&lt;/Cite&gt;&lt;/EndNote&gt;</w:instrText>
-      </w:r>
-      <w:r>
-        <w:fldChar w:fldCharType="separate"/>
-      </w:r>
-      <w:r>
-        <w:rPr>
-          <w:noProof/>
-        </w:rPr>
-        <w:t>[20]</w:t>
-      </w:r>
-      <w:r>
-        <w:fldChar w:fldCharType="end"/>
-      </w:r>
-      <w:r>
-        <w:t>.</w:t>
-      </w:r>
-      <w:bookmarkEnd w:id="57"/>
     </w:p>
     <w:p>
       <w:pPr>
@@ -15606,7 +15757,14 @@
           <w:rFonts w:eastAsia="Times New Roman"/>
           <w:lang w:eastAsia="en-AU"/>
         </w:rPr>
-        <w:t xml:space="preserve">mechanical mechanism avoids </w:t>
+        <w:t>momentum</w:t>
+      </w:r>
+      <w:r>
+        <w:rPr>
+          <w:rFonts w:eastAsia="Times New Roman"/>
+          <w:lang w:eastAsia="en-AU"/>
+        </w:rPr>
+        <w:t xml:space="preserve"> mechanism avoids </w:t>
       </w:r>
       <w:r>
         <w:rPr>
@@ -15627,7 +15785,21 @@
           <w:rFonts w:eastAsia="Times New Roman"/>
           <w:lang w:eastAsia="en-AU"/>
         </w:rPr>
-        <w:t xml:space="preserve">heat to targets and substrates. Additionally, while Ar is a </w:t>
+        <w:t xml:space="preserve">heat to </w:t>
+      </w:r>
+      <w:r>
+        <w:rPr>
+          <w:rFonts w:eastAsia="Times New Roman"/>
+          <w:lang w:eastAsia="en-AU"/>
+        </w:rPr>
+        <w:t xml:space="preserve">the </w:t>
+      </w:r>
+      <w:r>
+        <w:rPr>
+          <w:rFonts w:eastAsia="Times New Roman"/>
+          <w:lang w:eastAsia="en-AU"/>
+        </w:rPr>
+        <w:t xml:space="preserve">targets and substrates. Additionally, while Ar is a </w:t>
       </w:r>
       <w:r>
         <w:rPr>
@@ -15690,28 +15862,28 @@
           <w:rFonts w:eastAsia="Times New Roman"/>
           <w:lang w:eastAsia="en-AU"/>
         </w:rPr>
-        <w:t xml:space="preserve"> the</w:t>
-      </w:r>
-      <w:r>
-        <w:rPr>
-          <w:rFonts w:eastAsia="Times New Roman"/>
-          <w:lang w:eastAsia="en-AU"/>
-        </w:rPr>
-        <w:t xml:space="preserve"> lighter</w:t>
-      </w:r>
-      <w:r>
-        <w:rPr>
-          <w:rFonts w:eastAsia="Times New Roman"/>
-          <w:lang w:eastAsia="en-AU"/>
-        </w:rPr>
-        <w:t xml:space="preserve"> Ne</w:t>
-      </w:r>
-      <w:r>
-        <w:rPr>
-          <w:rFonts w:eastAsia="Times New Roman"/>
-          <w:lang w:eastAsia="en-AU"/>
-        </w:rPr>
-        <w:t xml:space="preserve"> or heav</w:t>
+        <w:t xml:space="preserve"> </w:t>
+      </w:r>
+      <w:r>
+        <w:rPr>
+          <w:rFonts w:eastAsia="Times New Roman"/>
+          <w:lang w:eastAsia="en-AU"/>
+        </w:rPr>
+        <w:t>lighter</w:t>
+      </w:r>
+      <w:r>
+        <w:rPr>
+          <w:rFonts w:eastAsia="Times New Roman"/>
+          <w:lang w:eastAsia="en-AU"/>
+        </w:rPr>
+        <w:t xml:space="preserve"> </w:t>
+      </w:r>
+      <w:r>
+        <w:rPr>
+          <w:rFonts w:eastAsia="Times New Roman"/>
+          <w:lang w:eastAsia="en-AU"/>
+        </w:rPr>
+        <w:t>or heav</w:t>
       </w:r>
       <w:r>
         <w:rPr>
@@ -15725,7 +15897,7 @@
           <w:rFonts w:eastAsia="Times New Roman"/>
           <w:lang w:eastAsia="en-AU"/>
         </w:rPr>
-        <w:t xml:space="preserve">er inert gases, respectively. These characteristics help make it possible to deposit most BMGs via DC sputtering. </w:t>
+        <w:t xml:space="preserve">er gases, respectively. These characteristics help make it possible to deposit most BMGs via DC sputtering. </w:t>
       </w:r>
       <w:r>
         <w:rPr>
@@ -15743,7 +15915,7 @@
           <w:lang w:eastAsia="en-AU"/>
         </w:rPr>
       </w:pPr>
-      <w:bookmarkStart w:id="58" w:name="_Toc404333680"/>
+      <w:bookmarkStart w:id="57" w:name="_Toc404333680"/>
       <w:r>
         <w:rPr>
           <w:rFonts w:eastAsia="Times New Roman"/>
@@ -15751,7 +15923,7 @@
         </w:rPr>
         <w:t>Magnetron Sputtering</w:t>
       </w:r>
-      <w:bookmarkEnd w:id="58"/>
+      <w:bookmarkEnd w:id="57"/>
     </w:p>
     <w:p>
       <w:r>
@@ -15790,7 +15962,7 @@
           <w:lang w:eastAsia="en-AU"/>
         </w:rPr>
       </w:pPr>
-      <w:bookmarkStart w:id="59" w:name="_Toc404333681"/>
+      <w:bookmarkStart w:id="58" w:name="_Toc404333681"/>
       <w:r>
         <w:rPr>
           <w:rFonts w:eastAsia="Times New Roman"/>
@@ -15805,7 +15977,7 @@
         </w:rPr>
         <w:t>Advantages</w:t>
       </w:r>
-      <w:bookmarkEnd w:id="59"/>
+      <w:bookmarkEnd w:id="58"/>
     </w:p>
     <w:p>
       <w:pPr>
@@ -15848,7 +16020,7 @@
         </w:rPr>
         <w:t xml:space="preserve"> excess heat is not added to the system) it has been found the use of crystalline targets results in no appreciable difference in the quality, composition, and structure of the substrate coating </w:t>
       </w:r>
-      <w:commentRangeStart w:id="60"/>
+      <w:commentRangeStart w:id="59"/>
       <w:r>
         <w:rPr>
           <w:rFonts w:eastAsia="Times New Roman"/>
@@ -15885,12 +16057,12 @@
         </w:rPr>
         <w:fldChar w:fldCharType="end"/>
       </w:r>
-      <w:commentRangeEnd w:id="60"/>
+      <w:commentRangeEnd w:id="59"/>
       <w:r>
         <w:rPr>
           <w:rStyle w:val="CommentReference"/>
         </w:rPr>
-        <w:commentReference w:id="60"/>
+        <w:commentReference w:id="59"/>
       </w:r>
       <w:r>
         <w:rPr>
@@ -16255,6 +16427,8 @@
         </w:rPr>
         <w:t xml:space="preserve"> have found a dynamic smoothing effect occurs making it possible to produce atomically flat TFMGs with low Ar pressure and high sputtering power. </w:t>
       </w:r>
+      <w:bookmarkStart w:id="60" w:name="_GoBack"/>
+      <w:bookmarkEnd w:id="60"/>
     </w:p>
     <w:p>
       <w:pPr>
@@ -16282,6 +16456,12 @@
       <w:bookmarkEnd w:id="61"/>
     </w:p>
     <w:p>
+      <w:pPr>
+        <w:rPr>
+          <w:rFonts w:eastAsia="Times New Roman"/>
+          <w:lang w:eastAsia="en-AU"/>
+        </w:rPr>
+      </w:pPr>
       <w:r>
         <w:rPr>
           <w:rFonts w:eastAsia="Times New Roman"/>
@@ -16522,21 +16702,7 @@
           <w:rFonts w:eastAsia="Times New Roman"/>
           <w:lang w:eastAsia="en-AU"/>
         </w:rPr>
-        <w:t>This can occur because of the different sputtering yield</w:t>
-      </w:r>
-      <w:r>
-        <w:rPr>
-          <w:rFonts w:eastAsia="Times New Roman"/>
-          <w:lang w:eastAsia="en-AU"/>
-        </w:rPr>
-        <w:t>s</w:t>
-      </w:r>
-      <w:r>
-        <w:rPr>
-          <w:rFonts w:eastAsia="Times New Roman"/>
-          <w:lang w:eastAsia="en-AU"/>
-        </w:rPr>
-        <w:t xml:space="preserve"> of composition target elements when </w:t>
+        <w:t xml:space="preserve">This occurs because lighter elements dislodged from the target more easily when subjected to ion </w:t>
       </w:r>
       <w:r>
         <w:rPr>
@@ -16544,7 +16710,21 @@
           <w:lang w:eastAsia="en-AU"/>
         </w:rPr>
         <w:lastRenderedPageBreak/>
-        <w:t>subjected to ion bombardment. It is possible to remedy the situation through the use of multiple pure element targets, called combination deposition</w:t>
+        <w:t>bombardment, resulting in different sputtering yields for each element of multicomponent targets.</w:t>
+      </w:r>
+      <w:r>
+        <w:rPr>
+          <w:rFonts w:eastAsia="Times New Roman"/>
+          <w:lang w:eastAsia="en-AU"/>
+        </w:rPr>
+        <w:t xml:space="preserve"> </w:t>
+      </w:r>
+      <w:r>
+        <w:rPr>
+          <w:rFonts w:eastAsia="Times New Roman"/>
+          <w:lang w:eastAsia="en-AU"/>
+        </w:rPr>
+        <w:t>It is possible to remedy the situation through the use of multiple pure element targets, called combination deposition</w:t>
       </w:r>
       <w:r>
         <w:rPr>
@@ -38453,24 +38633,73 @@
         <w:annotationRef/>
       </w:r>
       <w:r>
-        <w:t xml:space="preserve">Ar is a plasma (Ar+ + e-), Ar+ collides with cathode, and releases M atoms from the target. Only a very small amount of the M atoms are plasma, thus TF is stable. </w:t>
+        <w:t xml:space="preserve">The </w:t>
+      </w:r>
+      <w:r>
+        <w:t>voltage potential between the substrate and target</w:t>
+      </w:r>
+      <w:r>
+        <w:t xml:space="preserve"> supplies </w:t>
+      </w:r>
+      <w:r>
+        <w:t xml:space="preserve">excess </w:t>
+      </w:r>
+      <w:r>
+        <w:t xml:space="preserve">electrons to the negative target. The electrons are attracted to the positive substrate but collide with Ar atoms on their journey. This cause </w:t>
+      </w:r>
+      <w:r>
+        <w:t xml:space="preserve">Ar </w:t>
+      </w:r>
+      <w:r>
+        <w:t>to lose an electron and to become</w:t>
+      </w:r>
+      <w:r>
+        <w:t xml:space="preserve"> a plasma (Ar+ + e-)</w:t>
+      </w:r>
+      <w:r>
+        <w:t>.</w:t>
+      </w:r>
+      <w:r>
+        <w:t xml:space="preserve"> Ar+ collide</w:t>
+      </w:r>
+      <w:r>
+        <w:t xml:space="preserve"> with </w:t>
+      </w:r>
+      <w:r>
+        <w:t>the target</w:t>
+      </w:r>
+      <w:r>
+        <w:t>, and releases M atoms from the target.</w:t>
+      </w:r>
+      <w:r>
+        <w:t xml:space="preserve"> (e- has too little momentum to eject atoms from substrate).</w:t>
+      </w:r>
+      <w:r>
+        <w:t xml:space="preserve"> </w:t>
       </w:r>
     </w:p>
     <w:p>
       <w:pPr>
         <w:pStyle w:val="CommentText"/>
       </w:pPr>
-    </w:p>
-    <w:p>
-      <w:pPr>
-        <w:pStyle w:val="CommentText"/>
-      </w:pPr>
-      <w:r>
-        <w:t xml:space="preserve">Possible that is wrong, and TF is stable because all plasma electrons have been attracted to the positive anode… (Have to read some more to be sure). </w:t>
+      <w:r>
+        <w:t xml:space="preserve">Thus the M atoms are </w:t>
+      </w:r>
+      <w:r>
+        <w:t xml:space="preserve">neutral charge (not plasma) </w:t>
+      </w:r>
+      <w:r>
+        <w:t>because they are not being impacted by electrons</w:t>
+      </w:r>
+      <w:r>
+        <w:t xml:space="preserve"> in the field</w:t>
+      </w:r>
+      <w:r>
+        <w:t xml:space="preserve">. </w:t>
       </w:r>
     </w:p>
   </w:comment>
-  <w:comment w:id="60" w:author="Scott Gleason" w:date="2014-06-18T16:29:00Z" w:initials="SG">
+  <w:comment w:id="59" w:author="Scott Gleason" w:date="2014-06-18T16:29:00Z" w:initials="SG">
     <w:p>
       <w:pPr>
         <w:pStyle w:val="CommentText"/>
@@ -39414,7 +39643,7 @@
           <w:rPr>
             <w:noProof/>
           </w:rPr>
-          <w:t>9</w:t>
+          <w:t>10</w:t>
         </w:r>
         <w:r>
           <w:rPr>
@@ -42426,7 +42655,7 @@
 </file>
 
 <file path=customXml/itemProps1.xml><?xml version="1.0" encoding="utf-8"?>
-<ds:datastoreItem xmlns:ds="http://schemas.openxmlformats.org/officeDocument/2006/customXml" ds:itemID="{A130E363-4F51-47CB-BB2C-665666409D80}">
+<ds:datastoreItem xmlns:ds="http://schemas.openxmlformats.org/officeDocument/2006/customXml" ds:itemID="{B761AE1B-2855-4C68-A9E4-2C5706981C70}">
   <ds:schemaRefs>
     <ds:schemaRef ds:uri="http://schemas.openxmlformats.org/officeDocument/2006/bibliography"/>
   </ds:schemaRefs>

</xml_diff>

<commit_message>
Minor edits SMG section
</commit_message>
<xml_diff>
--- a/Scott Gleason - Preliminary PhD Thesis.docx
+++ b/Scott Gleason - Preliminary PhD Thesis.docx
@@ -321,8 +321,13 @@
       <w:r>
         <w:t xml:space="preserve">of essential mineral </w:t>
       </w:r>
-      <w:r>
-        <w:t>MgZnCa alloys.</w:t>
+      <w:proofErr w:type="spellStart"/>
+      <w:r>
+        <w:t>MgZnCa</w:t>
+      </w:r>
+      <w:proofErr w:type="spellEnd"/>
+      <w:r>
+        <w:t xml:space="preserve"> alloys.</w:t>
       </w:r>
     </w:p>
     <w:p>
@@ -8257,11 +8262,16 @@
         <w:t xml:space="preserve">s </w:t>
       </w:r>
       <w:r>
-        <w:t>with tailored bio</w:t>
+        <w:t xml:space="preserve">with tailored </w:t>
+      </w:r>
+      <w:proofErr w:type="spellStart"/>
+      <w:r>
+        <w:t>bio</w:t>
       </w:r>
       <w:r>
         <w:t>absorbable</w:t>
       </w:r>
+      <w:proofErr w:type="spellEnd"/>
       <w:r>
         <w:t xml:space="preserve"> films </w:t>
       </w:r>
@@ -8427,6 +8437,7 @@
       <w:r>
         <w:t xml:space="preserve">BMGs of similar film composition, </w:t>
       </w:r>
+      <w:proofErr w:type="spellStart"/>
       <w:r>
         <w:rPr>
           <w:rFonts w:eastAsia="Times New Roman"/>
@@ -8434,6 +8445,7 @@
         </w:rPr>
         <w:t>Polycaprolactone</w:t>
       </w:r>
+      <w:proofErr w:type="spellEnd"/>
       <w:r>
         <w:t xml:space="preserve"> (PCL) scaffold</w:t>
       </w:r>
@@ -8449,8 +8461,13 @@
       <w:r>
         <w:t xml:space="preserve"> </w:t>
       </w:r>
-      <w:r>
-        <w:t xml:space="preserve">NaCl </w:t>
+      <w:proofErr w:type="spellStart"/>
+      <w:r>
+        <w:t>NaCl</w:t>
+      </w:r>
+      <w:proofErr w:type="spellEnd"/>
+      <w:r>
+        <w:t xml:space="preserve"> </w:t>
       </w:r>
       <w:r>
         <w:t>substrate (to allow</w:t>
@@ -9029,7 +9046,11 @@
         <w:t xml:space="preserve">solely </w:t>
       </w:r>
       <w:r>
-        <w:t xml:space="preserve">at the </w:t>
+        <w:t xml:space="preserve">at </w:t>
+      </w:r>
+      <w:proofErr w:type="gramStart"/>
+      <w:r>
+        <w:t xml:space="preserve">the </w:t>
       </w:r>
       <m:oMath>
         <m:sSub>
@@ -9060,7 +9081,11 @@
         </m:sSub>
       </m:oMath>
       <w:r>
-        <w:t xml:space="preserve"> and </w:t>
+        <w:t xml:space="preserve"> and</w:t>
+      </w:r>
+      <w:proofErr w:type="gramEnd"/>
+      <w:r>
+        <w:t xml:space="preserve"> </w:t>
       </w:r>
       <w:r>
         <w:t>being</w:t>
@@ -9130,7 +9155,11 @@
         <w:t>both</w:t>
       </w:r>
       <w:r>
-        <w:t xml:space="preserve"> the</w:t>
+        <w:t xml:space="preserve"> </w:t>
+      </w:r>
+      <w:proofErr w:type="gramStart"/>
+      <w:r>
+        <w:t>the</w:t>
       </w:r>
       <w:r>
         <w:t xml:space="preserve"> </w:t>
@@ -9144,7 +9173,11 @@
         </m:r>
       </m:oMath>
       <w:r>
-        <w:t xml:space="preserve"> and </w:t>
+        <w:t xml:space="preserve"> and</w:t>
+      </w:r>
+      <w:proofErr w:type="gramEnd"/>
+      <w:r>
+        <w:t xml:space="preserve"> </w:t>
       </w:r>
       <m:oMath>
         <m:r>
@@ -9317,7 +9350,15 @@
     </w:p>
     <w:p>
       <w:r>
-        <w:t xml:space="preserve">When the liquid is cooled below its </w:t>
+        <w:t xml:space="preserve">When the liquid is cooled below </w:t>
+      </w:r>
+      <w:proofErr w:type="gramStart"/>
+      <w:r>
+        <w:t>its</w:t>
+      </w:r>
+      <w:proofErr w:type="gramEnd"/>
+      <w:r>
+        <w:t xml:space="preserve"> </w:t>
       </w:r>
       <m:oMath>
         <m:sSub>
@@ -9395,7 +9436,15 @@
         </m:r>
       </m:oMath>
       <w:r>
-        <w:t xml:space="preserve">) increases while its </w:t>
+        <w:t xml:space="preserve">) increases while </w:t>
+      </w:r>
+      <w:proofErr w:type="gramStart"/>
+      <w:r>
+        <w:t>its</w:t>
+      </w:r>
+      <w:proofErr w:type="gramEnd"/>
+      <w:r>
+        <w:t xml:space="preserve"> </w:t>
       </w:r>
       <m:oMath>
         <m:r>
@@ -10010,7 +10059,25 @@
                                 <w:sz w:val="28"/>
                                 <w:szCs w:val="28"/>
                               </w:rPr>
-                              <w:t xml:space="preserve"> or </w:t>
+                              <w:t xml:space="preserve"> </w:t>
+                            </w:r>
+                            <w:proofErr w:type="gramStart"/>
+                            <w:r>
+                              <w:rPr>
+                                <w:b/>
+                                <w:sz w:val="28"/>
+                                <w:szCs w:val="28"/>
+                              </w:rPr>
+                              <w:t>or</w:t>
+                            </w:r>
+                            <w:proofErr w:type="gramEnd"/>
+                            <w:r>
+                              <w:rPr>
+                                <w:b/>
+                                <w:sz w:val="28"/>
+                                <w:szCs w:val="28"/>
+                              </w:rPr>
+                              <w:t xml:space="preserve"> </w:t>
                             </w:r>
                             <m:oMath>
                               <m:r>
@@ -10172,27 +10239,14 @@
       <w:r>
         <w:t xml:space="preserve">Figure </w:t>
       </w:r>
-      <w:r>
-        <w:fldChar w:fldCharType="begin"/>
-      </w:r>
-      <w:r>
-        <w:instrText xml:space="preserve"> SEQ Figure \* ARABIC </w:instrText>
-      </w:r>
-      <w:r>
-        <w:fldChar w:fldCharType="separate"/>
-      </w:r>
-      <w:r>
-        <w:rPr>
-          <w:noProof/>
-        </w:rPr>
-        <w:t>1</w:t>
-      </w:r>
-      <w:r>
-        <w:rPr>
-          <w:noProof/>
-        </w:rPr>
-        <w:fldChar w:fldCharType="end"/>
-      </w:r>
+      <w:fldSimple w:instr=" SEQ Figure \* ARABIC ">
+        <w:r>
+          <w:rPr>
+            <w:noProof/>
+          </w:rPr>
+          <w:t>1</w:t>
+        </w:r>
+      </w:fldSimple>
       <w:bookmarkEnd w:id="26"/>
       <w:r>
         <w:t xml:space="preserve">: Schematic of </w:t>
@@ -10319,9 +10373,11 @@
       <w:r>
         <w:t xml:space="preserve"> than ‘glass 2.’ This higher temperature stability is the result of ‘glass 1’ be</w:t>
       </w:r>
+      <w:proofErr w:type="spellStart"/>
       <w:r>
         <w:t>ing</w:t>
       </w:r>
+      <w:proofErr w:type="spellEnd"/>
       <w:r>
         <w:t xml:space="preserve"> cool</w:t>
       </w:r>
@@ -10525,7 +10581,15 @@
         <w:t xml:space="preserve"> </w:t>
       </w:r>
       <w:r>
-        <w:t xml:space="preserve"> MGs’ </w:t>
+        <w:t xml:space="preserve"> </w:t>
+      </w:r>
+      <w:proofErr w:type="spellStart"/>
+      <w:r>
+        <w:t>MGs’</w:t>
+      </w:r>
+      <w:proofErr w:type="spellEnd"/>
+      <w:r>
+        <w:t xml:space="preserve"> </w:t>
       </w:r>
       <w:r>
         <w:t>fast structural relaxation</w:t>
@@ -11274,8 +11338,17 @@
           <w:rFonts w:eastAsia="Times New Roman"/>
           <w:lang w:eastAsia="en-AU"/>
         </w:rPr>
-        <w:t xml:space="preserve"> deep eutectics with low </w:t>
-      </w:r>
+        <w:t xml:space="preserve"> deep eutectics with </w:t>
+      </w:r>
+      <w:proofErr w:type="gramStart"/>
+      <w:r>
+        <w:rPr>
+          <w:rFonts w:eastAsia="Times New Roman"/>
+          <w:lang w:eastAsia="en-AU"/>
+        </w:rPr>
+        <w:t xml:space="preserve">low </w:t>
+      </w:r>
+      <w:proofErr w:type="gramEnd"/>
       <m:oMath>
         <m:sSub>
           <m:sSubPr>
@@ -11746,27 +11819,14 @@
       <w:r>
         <w:t xml:space="preserve">Figure </w:t>
       </w:r>
-      <w:r>
-        <w:fldChar w:fldCharType="begin"/>
-      </w:r>
-      <w:r>
-        <w:instrText xml:space="preserve"> SEQ Figure \* ARABIC </w:instrText>
-      </w:r>
-      <w:r>
-        <w:fldChar w:fldCharType="separate"/>
-      </w:r>
-      <w:r>
-        <w:rPr>
-          <w:noProof/>
-        </w:rPr>
-        <w:t>2</w:t>
-      </w:r>
-      <w:r>
-        <w:rPr>
-          <w:noProof/>
-        </w:rPr>
-        <w:fldChar w:fldCharType="end"/>
-      </w:r>
+      <w:fldSimple w:instr=" SEQ Figure \* ARABIC ">
+        <w:r>
+          <w:rPr>
+            <w:noProof/>
+          </w:rPr>
+          <w:t>2</w:t>
+        </w:r>
+      </w:fldSimple>
       <w:bookmarkEnd w:id="30"/>
       <w:r>
         <w:t>: Schematic of critical cooling rate (</w:t>
@@ -11956,8 +12016,13 @@
         </m:sSub>
       </m:oMath>
       <w:r>
-        <w:t xml:space="preserve"> improve with increasing </w:t>
-      </w:r>
+        <w:t xml:space="preserve"> improve with </w:t>
+      </w:r>
+      <w:proofErr w:type="gramStart"/>
+      <w:r>
+        <w:t xml:space="preserve">increasing </w:t>
+      </w:r>
+      <w:proofErr w:type="gramEnd"/>
       <m:oMath>
         <m:sSub>
           <m:sSubPr>
@@ -12203,11 +12268,16 @@
         <w:t xml:space="preserve"> improve with</w:t>
       </w:r>
       <w:r>
-        <w:t xml:space="preserve"> increasing</w:t>
-      </w:r>
-      <w:r>
         <w:t xml:space="preserve"> </w:t>
       </w:r>
+      <w:proofErr w:type="gramStart"/>
+      <w:r>
+        <w:t>increasing</w:t>
+      </w:r>
+      <w:r>
+        <w:t xml:space="preserve"> </w:t>
+      </w:r>
+      <w:proofErr w:type="gramEnd"/>
       <m:oMath>
         <m:sSub>
           <m:sSubPr>
@@ -12625,6 +12695,7 @@
       <w:r>
         <w:t xml:space="preserve"> </w:t>
       </w:r>
+      <w:proofErr w:type="gramStart"/>
       <w:r>
         <w:t>BMG</w:t>
       </w:r>
@@ -12637,6 +12708,7 @@
       <w:r>
         <w:t xml:space="preserve"> </w:t>
       </w:r>
+      <w:proofErr w:type="gramEnd"/>
       <m:oMath>
         <m:sSub>
           <m:sSubPr>
@@ -12839,10 +12911,22 @@
         <w:t xml:space="preserve">display dramatic softening </w:t>
       </w:r>
       <w:r>
-        <w:t xml:space="preserve">and superplastically </w:t>
-      </w:r>
-      <w:r>
-        <w:t xml:space="preserve">as their </w:t>
+        <w:t xml:space="preserve">and </w:t>
+      </w:r>
+      <w:proofErr w:type="spellStart"/>
+      <w:r>
+        <w:t>superplastically</w:t>
+      </w:r>
+      <w:proofErr w:type="spellEnd"/>
+      <w:r>
+        <w:t xml:space="preserve"> </w:t>
+      </w:r>
+      <w:r>
+        <w:t xml:space="preserve">as </w:t>
+      </w:r>
+      <w:proofErr w:type="gramStart"/>
+      <w:r>
+        <w:t xml:space="preserve">their </w:t>
       </w:r>
       <m:oMath>
         <m:r>
@@ -12853,7 +12937,11 @@
         </m:r>
       </m:oMath>
       <w:r>
-        <w:t xml:space="preserve"> reduces to </w:t>
+        <w:t xml:space="preserve"> reduces</w:t>
+      </w:r>
+      <w:proofErr w:type="gramEnd"/>
+      <w:r>
+        <w:t xml:space="preserve"> to </w:t>
       </w:r>
       <w:r>
         <w:t>its</w:t>
@@ -12884,7 +12972,11 @@
         <w:t xml:space="preserve">The introduction of this temporary plastic deformation mechanism allows BMGs to </w:t>
       </w:r>
       <w:r>
-        <w:t>be post-processed via thermoplastic forming (TPF) techniques, similar to thermoplastic polymers. Once the elevated temperature processing is complete the newly formed BMG components can be slowly cooled below the</w:t>
+        <w:t xml:space="preserve">be post-processed via thermoplastic forming (TPF) techniques, similar to thermoplastic polymers. Once the elevated temperature processing is complete the newly formed BMG components can be slowly cooled below </w:t>
+      </w:r>
+      <w:proofErr w:type="gramStart"/>
+      <w:r>
+        <w:t>the</w:t>
       </w:r>
       <w:r>
         <w:t>ir</w:t>
@@ -12927,7 +13019,11 @@
         </m:r>
       </m:oMath>
       <w:r>
-        <w:t xml:space="preserve">to the glassy state without initiating crystallisation. This slow cooling helps to eliminate </w:t>
+        <w:t>to</w:t>
+      </w:r>
+      <w:proofErr w:type="gramEnd"/>
+      <w:r>
+        <w:t xml:space="preserve"> the glassy state without initiating crystallisation. This slow cooling helps to eliminate </w:t>
       </w:r>
       <w:r>
         <w:t xml:space="preserve">residual </w:t>
@@ -13032,27 +13128,14 @@
       <w:r>
         <w:t xml:space="preserve">Figure </w:t>
       </w:r>
-      <w:r>
-        <w:fldChar w:fldCharType="begin"/>
-      </w:r>
-      <w:r>
-        <w:instrText xml:space="preserve"> SEQ Figure \* ARABIC </w:instrText>
-      </w:r>
-      <w:r>
-        <w:fldChar w:fldCharType="separate"/>
-      </w:r>
-      <w:r>
-        <w:rPr>
-          <w:noProof/>
-        </w:rPr>
-        <w:t>3</w:t>
-      </w:r>
-      <w:r>
-        <w:rPr>
-          <w:noProof/>
-        </w:rPr>
-        <w:fldChar w:fldCharType="end"/>
-      </w:r>
+      <w:fldSimple w:instr=" SEQ Figure \* ARABIC ">
+        <w:r>
+          <w:rPr>
+            <w:noProof/>
+          </w:rPr>
+          <w:t>3</w:t>
+        </w:r>
+      </w:fldSimple>
       <w:bookmarkEnd w:id="35"/>
       <w:r>
         <w:t>: Schematic TTT diagram where line (1) indicates the</w:t>
@@ -14298,27 +14381,14 @@
       <w:r>
         <w:t xml:space="preserve">Figure </w:t>
       </w:r>
-      <w:r>
-        <w:fldChar w:fldCharType="begin"/>
-      </w:r>
-      <w:r>
-        <w:instrText xml:space="preserve"> SEQ Figure \* ARABIC </w:instrText>
-      </w:r>
-      <w:r>
-        <w:fldChar w:fldCharType="separate"/>
-      </w:r>
-      <w:r>
-        <w:rPr>
-          <w:noProof/>
-        </w:rPr>
-        <w:t>4</w:t>
-      </w:r>
-      <w:r>
-        <w:rPr>
-          <w:noProof/>
-        </w:rPr>
-        <w:fldChar w:fldCharType="end"/>
-      </w:r>
+      <w:fldSimple w:instr=" SEQ Figure \* ARABIC ">
+        <w:r>
+          <w:rPr>
+            <w:noProof/>
+          </w:rPr>
+          <w:t>4</w:t>
+        </w:r>
+      </w:fldSimple>
       <w:bookmarkEnd w:id="46"/>
       <w:r>
         <w:t xml:space="preserve">: Schematic of a typical PLD setup showing the incoming laser beam inclined at an approximate 45° angle to the target, and the target and substrate parallel to each other. </w:t>
@@ -14754,7 +14824,23 @@
           <w:rFonts w:eastAsia="Times New Roman"/>
           <w:lang w:eastAsia="en-AU"/>
         </w:rPr>
-        <w:t xml:space="preserve">, polycaprolactone (PCL) scaffolds strength, thermal breakdown of the scaffold payloads, etc. Naturally this heat is a moot point when examining standalone TFMGs as these specimens are separated from their substrate after deposition. </w:t>
+        <w:t xml:space="preserve">, </w:t>
+      </w:r>
+      <w:proofErr w:type="spellStart"/>
+      <w:r>
+        <w:rPr>
+          <w:rFonts w:eastAsia="Times New Roman"/>
+          <w:lang w:eastAsia="en-AU"/>
+        </w:rPr>
+        <w:t>polycaprolactone</w:t>
+      </w:r>
+      <w:proofErr w:type="spellEnd"/>
+      <w:r>
+        <w:rPr>
+          <w:rFonts w:eastAsia="Times New Roman"/>
+          <w:lang w:eastAsia="en-AU"/>
+        </w:rPr>
+        <w:t xml:space="preserve"> (PCL) scaffolds strength, thermal breakdown of the scaffold payloads, etc. Naturally this heat is a moot point when examining standalone TFMGs as these specimens are separated from their substrate after deposition. </w:t>
       </w:r>
     </w:p>
     <w:p>
@@ -14823,27 +14909,14 @@
       <w:r>
         <w:t xml:space="preserve">Figure </w:t>
       </w:r>
-      <w:r>
-        <w:fldChar w:fldCharType="begin"/>
-      </w:r>
-      <w:r>
-        <w:instrText xml:space="preserve"> SEQ Figure \* ARABIC </w:instrText>
-      </w:r>
-      <w:r>
-        <w:fldChar w:fldCharType="separate"/>
-      </w:r>
-      <w:r>
-        <w:rPr>
-          <w:noProof/>
-        </w:rPr>
-        <w:t>5</w:t>
-      </w:r>
-      <w:r>
-        <w:rPr>
-          <w:noProof/>
-        </w:rPr>
-        <w:fldChar w:fldCharType="end"/>
-      </w:r>
+      <w:fldSimple w:instr=" SEQ Figure \* ARABIC ">
+        <w:r>
+          <w:rPr>
+            <w:noProof/>
+          </w:rPr>
+          <w:t>5</w:t>
+        </w:r>
+      </w:fldSimple>
       <w:bookmarkEnd w:id="50"/>
       <w:r>
         <w:t>: Amorphous target XRD scan before (black curve) and after (red curve) PLD showing the shift from characteristic amorphous structure to crystalline</w:t>
@@ -15682,11 +15755,57 @@
       <w:r>
         <w:t xml:space="preserve">Figure </w:t>
       </w:r>
+      <w:fldSimple w:instr=" SEQ Figure \* ARABIC ">
+        <w:r>
+          <w:rPr>
+            <w:noProof/>
+          </w:rPr>
+          <w:t>6</w:t>
+        </w:r>
+      </w:fldSimple>
+      <w:bookmarkEnd w:id="56"/>
+      <w:r>
+        <w:t xml:space="preserve">: Schematic of a typical DC sputtering setup with an </w:t>
+      </w:r>
+      <w:proofErr w:type="spellStart"/>
+      <w:r>
+        <w:t>Ar</w:t>
+      </w:r>
+      <w:proofErr w:type="spellEnd"/>
+      <w:r>
+        <w:t xml:space="preserve"> working gas. The high-voltage field generates and propels </w:t>
+      </w:r>
+      <w:proofErr w:type="spellStart"/>
+      <w:r>
+        <w:t>Ar</w:t>
+      </w:r>
+      <w:proofErr w:type="spellEnd"/>
+      <w:r>
+        <w:t xml:space="preserve">+ </w:t>
+      </w:r>
+      <w:r>
+        <w:t>cat</w:t>
+      </w:r>
+      <w:r>
+        <w:t xml:space="preserve">ions toward the negative target of material “M.” Dislodged </w:t>
+      </w:r>
+      <w:r>
+        <w:t xml:space="preserve">neutral </w:t>
+      </w:r>
+      <w:r>
+        <w:t xml:space="preserve">“M” atoms are hurled in all directions with some being deposited on the positive substrate. </w:t>
+      </w:r>
+      <w:r>
+        <w:t>Modified</w:t>
+      </w:r>
+      <w:r>
+        <w:t xml:space="preserve"> from </w:t>
+      </w:r>
       <w:r>
         <w:fldChar w:fldCharType="begin"/>
       </w:r>
       <w:r>
-        <w:instrText xml:space="preserve"> SEQ Figure \* ARABIC </w:instrText>
+        <w:instrText xml:space="preserve"> ADDIN EN.CITE &lt;EndNote&gt;&lt;Cite&gt;&lt;Author&gt;Brown&lt;/Author&gt;&lt;Year&gt;2014&lt;/Year&gt;&lt;RecNum&gt;72&lt;/RecNum&gt;&lt;DisplayText&gt;[20]&lt;/DisplayText&gt;&lt;record&gt;&lt;rec-number&gt;72&lt;/rec-number&gt;&lt;foreign-keys&gt;&lt;key app="EN" db-id="pp9ztr5rp0w99besv0nvs2ti09e99ssw2r00" timestamp="1402452000"&gt;72&lt;/key&gt;&lt;/foreign-keys&gt;&lt;ref-type name="Book"&gt;6&lt;/ref-type&gt;&lt;contributors&gt;&lt;authors&gt;&lt;author&gt;Brown, T.E.&lt;/author&gt;&lt;author&gt;Brown, T.L.&lt;/author&gt;&lt;author&gt;LeMay, H.E.H.&lt;/author&gt;&lt;author&gt;Bursten, B.E.&lt;/author&gt;&lt;author&gt;Murphy, C.&lt;/author&gt;&lt;author&gt;Woodward, P.&lt;/author&gt;&lt;/authors&gt;&lt;/contributors&gt;&lt;titles&gt;&lt;title&gt;Chemistry: The Central Science&lt;/title&gt;&lt;/titles&gt;&lt;dates&gt;&lt;year&gt;2014&lt;/year&gt;&lt;/dates&gt;&lt;publisher&gt;Pearson Education&lt;/publisher&gt;&lt;isbn&gt;9780321910417&lt;/isbn&gt;&lt;urls&gt;&lt;related-urls&gt;&lt;url&gt;http://books.google.com.au/books?id=fhzpngEACAAJ&lt;/url&gt;&lt;url&gt;http://wps.prenhall.com/wps/media/objects/3312/3391650/blb1205.html&lt;/url&gt;&lt;/related-urls&gt;&lt;/urls&gt;&lt;/record&gt;&lt;/Cite&gt;&lt;/EndNote&gt;</w:instrText>
       </w:r>
       <w:r>
         <w:fldChar w:fldCharType="separate"/>
@@ -15695,54 +15814,11 @@
         <w:rPr>
           <w:noProof/>
         </w:rPr>
-        <w:t>6</w:t>
-      </w:r>
-      <w:r>
-        <w:rPr>
-          <w:noProof/>
-        </w:rPr>
+        <w:t>[20]</w:t>
+      </w:r>
+      <w:r>
         <w:fldChar w:fldCharType="end"/>
       </w:r>
-      <w:bookmarkEnd w:id="56"/>
-      <w:r>
-        <w:t xml:space="preserve">: Schematic of a typical DC sputtering setup with an Ar working gas. The high-voltage field generates and propels Ar+ </w:t>
-      </w:r>
-      <w:r>
-        <w:t>cat</w:t>
-      </w:r>
-      <w:r>
-        <w:t xml:space="preserve">ions toward the negative target of material “M.” Dislodged </w:t>
-      </w:r>
-      <w:r>
-        <w:t xml:space="preserve">neutral </w:t>
-      </w:r>
-      <w:r>
-        <w:t xml:space="preserve">“M” atoms are hurled in all directions with some being deposited on the positive substrate. </w:t>
-      </w:r>
-      <w:r>
-        <w:t>Modified</w:t>
-      </w:r>
-      <w:r>
-        <w:t xml:space="preserve"> from </w:t>
-      </w:r>
-      <w:r>
-        <w:fldChar w:fldCharType="begin"/>
-      </w:r>
-      <w:r>
-        <w:instrText xml:space="preserve"> ADDIN EN.CITE &lt;EndNote&gt;&lt;Cite&gt;&lt;Author&gt;Brown&lt;/Author&gt;&lt;Year&gt;2014&lt;/Year&gt;&lt;RecNum&gt;72&lt;/RecNum&gt;&lt;DisplayText&gt;[20]&lt;/DisplayText&gt;&lt;record&gt;&lt;rec-number&gt;72&lt;/rec-number&gt;&lt;foreign-keys&gt;&lt;key app="EN" db-id="pp9ztr5rp0w99besv0nvs2ti09e99ssw2r00" timestamp="1402452000"&gt;72&lt;/key&gt;&lt;/foreign-keys&gt;&lt;ref-type name="Book"&gt;6&lt;/ref-type&gt;&lt;contributors&gt;&lt;authors&gt;&lt;author&gt;Brown, T.E.&lt;/author&gt;&lt;author&gt;Brown, T.L.&lt;/author&gt;&lt;author&gt;LeMay, H.E.H.&lt;/author&gt;&lt;author&gt;Bursten, B.E.&lt;/author&gt;&lt;author&gt;Murphy, C.&lt;/author&gt;&lt;author&gt;Woodward, P.&lt;/author&gt;&lt;/authors&gt;&lt;/contributors&gt;&lt;titles&gt;&lt;title&gt;Chemistry: The Central Science&lt;/title&gt;&lt;/titles&gt;&lt;dates&gt;&lt;year&gt;2014&lt;/year&gt;&lt;/dates&gt;&lt;publisher&gt;Pearson Education&lt;/publisher&gt;&lt;isbn&gt;9780321910417&lt;/isbn&gt;&lt;urls&gt;&lt;related-urls&gt;&lt;url&gt;http://books.google.com.au/books?id=fhzpngEACAAJ&lt;/url&gt;&lt;url&gt;http://wps.prenhall.com/wps/media/objects/3312/3391650/blb1205.html&lt;/url&gt;&lt;/related-urls&gt;&lt;/urls&gt;&lt;/record&gt;&lt;/Cite&gt;&lt;/EndNote&gt;</w:instrText>
-      </w:r>
-      <w:r>
-        <w:fldChar w:fldCharType="separate"/>
-      </w:r>
-      <w:r>
-        <w:rPr>
-          <w:noProof/>
-        </w:rPr>
-        <w:t>[20]</w:t>
-      </w:r>
-      <w:r>
-        <w:fldChar w:fldCharType="end"/>
-      </w:r>
       <w:r>
         <w:t>.</w:t>
       </w:r>
@@ -15837,7 +15913,23 @@
           <w:rFonts w:eastAsia="Times New Roman"/>
           <w:lang w:eastAsia="en-AU"/>
         </w:rPr>
-        <w:t xml:space="preserve">targets and substrates. Additionally, while Ar is a </w:t>
+        <w:t xml:space="preserve">targets and substrates. Additionally, while </w:t>
+      </w:r>
+      <w:proofErr w:type="spellStart"/>
+      <w:r>
+        <w:rPr>
+          <w:rFonts w:eastAsia="Times New Roman"/>
+          <w:lang w:eastAsia="en-AU"/>
+        </w:rPr>
+        <w:t>Ar</w:t>
+      </w:r>
+      <w:proofErr w:type="spellEnd"/>
+      <w:r>
+        <w:rPr>
+          <w:rFonts w:eastAsia="Times New Roman"/>
+          <w:lang w:eastAsia="en-AU"/>
+        </w:rPr>
+        <w:t xml:space="preserve"> is a </w:t>
       </w:r>
       <w:r>
         <w:rPr>
@@ -16241,7 +16333,15 @@
         <w:t>TFMG</w:t>
       </w:r>
       <w:r>
-        <w:t xml:space="preserve"> is primarily controlled by the Ar pressure and sputtering power parameters. </w:t>
+        <w:t xml:space="preserve"> is primarily controlled by the </w:t>
+      </w:r>
+      <w:proofErr w:type="spellStart"/>
+      <w:r>
+        <w:t>Ar</w:t>
+      </w:r>
+      <w:proofErr w:type="spellEnd"/>
+      <w:r>
+        <w:t xml:space="preserve"> pressure and sputtering power parameters. </w:t>
       </w:r>
       <w:r>
         <w:rPr>
@@ -16525,7 +16625,23 @@
           <w:rFonts w:eastAsia="Times New Roman"/>
           <w:lang w:eastAsia="en-AU"/>
         </w:rPr>
-        <w:t xml:space="preserve"> have found a dynamic smoothing effect occurs making it possible to produce atomically flat TFMGs with low Ar pressure and high sputtering power. </w:t>
+        <w:t xml:space="preserve"> have found a dynamic smoothing effect occurs making it possible to produce atomically flat TFMGs with low </w:t>
+      </w:r>
+      <w:proofErr w:type="spellStart"/>
+      <w:r>
+        <w:rPr>
+          <w:rFonts w:eastAsia="Times New Roman"/>
+          <w:lang w:eastAsia="en-AU"/>
+        </w:rPr>
+        <w:t>Ar</w:t>
+      </w:r>
+      <w:proofErr w:type="spellEnd"/>
+      <w:r>
+        <w:rPr>
+          <w:rFonts w:eastAsia="Times New Roman"/>
+          <w:lang w:eastAsia="en-AU"/>
+        </w:rPr>
+        <w:t xml:space="preserve"> pressure and high sputtering power. </w:t>
       </w:r>
     </w:p>
     <w:p>
@@ -17184,8 +17300,13 @@
         </w:rPr>
         <w:t xml:space="preserve"> target by refining the </w:t>
       </w:r>
-      <w:r>
-        <w:t>Ar pressure and sputtering power parameters</w:t>
+      <w:proofErr w:type="spellStart"/>
+      <w:r>
+        <w:t>Ar</w:t>
+      </w:r>
+      <w:proofErr w:type="spellEnd"/>
+      <w:r>
+        <w:t xml:space="preserve"> pressure and sputtering power parameters</w:t>
       </w:r>
       <w:r>
         <w:t xml:space="preserve">. As this solution requires only a single target and no modifications to the sputtering set up it seems reasonable to examine it first with </w:t>
@@ -17866,8 +17987,13 @@
       <w:r>
         <w:t xml:space="preserve"> on </w:t>
       </w:r>
-      <w:r>
-        <w:t>Zr and Au</w:t>
+      <w:proofErr w:type="spellStart"/>
+      <w:r>
+        <w:t>Zr</w:t>
+      </w:r>
+      <w:proofErr w:type="spellEnd"/>
+      <w:r>
+        <w:t xml:space="preserve"> and Au</w:t>
       </w:r>
       <w:r>
         <w:t xml:space="preserve"> alloy</w:t>
@@ -18450,8 +18576,13 @@
         <w:t xml:space="preserve"> is 0.7 –</w:t>
       </w:r>
       <w:r>
-        <w:t xml:space="preserve"> 0.8 </w:t>
-      </w:r>
+        <w:t xml:space="preserve"> </w:t>
+      </w:r>
+      <w:proofErr w:type="gramStart"/>
+      <w:r>
+        <w:t xml:space="preserve">0.8 </w:t>
+      </w:r>
+      <w:proofErr w:type="gramEnd"/>
       <m:oMath>
         <m:sSub>
           <m:sSubPr>
@@ -18782,11 +18913,16 @@
         <w:t xml:space="preserve">well below </w:t>
       </w:r>
       <w:r>
-        <w:t>the USGs’</w:t>
+        <w:t xml:space="preserve">the </w:t>
+      </w:r>
+      <w:proofErr w:type="gramStart"/>
+      <w:r>
+        <w:t>USGs’</w:t>
       </w:r>
       <w:r>
         <w:t xml:space="preserve"> </w:t>
       </w:r>
+      <w:proofErr w:type="gramEnd"/>
       <m:oMath>
         <m:sSub>
           <m:sSubPr>
@@ -19204,8 +19340,13 @@
         <w:commentReference w:id="76"/>
       </w:r>
       <w:r>
-        <w:t xml:space="preserve">. The results of the VD techniques cannot even be replicated with extensive artificial aging or annealing times below </w:t>
-      </w:r>
+        <w:t xml:space="preserve">. The results of the VD techniques cannot even be replicated with extensive artificial aging or annealing times </w:t>
+      </w:r>
+      <w:proofErr w:type="gramStart"/>
+      <w:r>
+        <w:t xml:space="preserve">below </w:t>
+      </w:r>
+      <w:proofErr w:type="gramEnd"/>
       <m:oMath>
         <m:sSub>
           <m:sSubPr>
@@ -19633,8 +19774,17 @@
           <w:rFonts w:eastAsia="Times New Roman"/>
           <w:lang w:eastAsia="en-AU"/>
         </w:rPr>
-        <w:t xml:space="preserve"> ‘step in the baseline’ as the sample reaches its</w:t>
-      </w:r>
+        <w:t xml:space="preserve"> ‘step in the baseline’ as the sample reaches </w:t>
+      </w:r>
+      <w:proofErr w:type="gramStart"/>
+      <w:r>
+        <w:rPr>
+          <w:rFonts w:eastAsia="Times New Roman"/>
+          <w:lang w:eastAsia="en-AU"/>
+        </w:rPr>
+        <w:t>its</w:t>
+      </w:r>
+      <w:proofErr w:type="gramEnd"/>
       <w:r>
         <w:rPr>
           <w:rFonts w:eastAsia="Times New Roman"/>
@@ -19689,16 +19839,7 @@
           <w:rFonts w:eastAsia="Times New Roman"/>
           <w:lang w:eastAsia="en-AU"/>
         </w:rPr>
-        <w:t>Upon</w:t>
-      </w:r>
-      <w:bookmarkStart w:id="82" w:name="_GoBack"/>
-      <w:bookmarkEnd w:id="82"/>
-      <w:r>
-        <w:rPr>
-          <w:rFonts w:eastAsia="Times New Roman"/>
-          <w:lang w:eastAsia="en-AU"/>
-        </w:rPr>
-        <w:t xml:space="preserve"> further heating </w:t>
+        <w:t xml:space="preserve">Upon further heating </w:t>
       </w:r>
       <w:r>
         <w:rPr>
@@ -19891,7 +20032,7 @@
         </w:rPr>
         <w:t xml:space="preserve">recorded as </w:t>
       </w:r>
-      <w:commentRangeStart w:id="83"/>
+      <w:commentRangeStart w:id="82"/>
       <w:r>
         <w:rPr>
           <w:rFonts w:eastAsia="Times New Roman"/>
@@ -19899,12 +20040,12 @@
         </w:rPr>
         <w:t xml:space="preserve">endothermic </w:t>
       </w:r>
-      <w:commentRangeEnd w:id="83"/>
+      <w:commentRangeEnd w:id="82"/>
       <w:r>
         <w:rPr>
           <w:rStyle w:val="CommentReference"/>
         </w:rPr>
-        <w:commentReference w:id="83"/>
+        <w:commentReference w:id="82"/>
       </w:r>
       <w:r>
         <w:rPr>
@@ -20202,7 +20343,11 @@
         <w:t xml:space="preserve">. </w:t>
       </w:r>
       <w:r>
-        <w:t xml:space="preserve">The value of the </w:t>
+        <w:t xml:space="preserve">The value of </w:t>
+      </w:r>
+      <w:proofErr w:type="gramStart"/>
+      <w:r>
+        <w:t xml:space="preserve">the </w:t>
       </w:r>
       <m:oMath>
         <m:sSub>
@@ -20233,7 +20378,11 @@
         </m:sSub>
       </m:oMath>
       <w:r>
-        <w:t xml:space="preserve"> is generally taken as the maxima of the derivative of trace with respect to temperature.</w:t>
+        <w:t xml:space="preserve"> is</w:t>
+      </w:r>
+      <w:proofErr w:type="gramEnd"/>
+      <w:r>
+        <w:t xml:space="preserve"> generally taken as the maxima of the derivative of trace with respect to temperature.</w:t>
       </w:r>
     </w:p>
     <w:p>
@@ -20300,18 +20449,18 @@
       <w:r>
         <w:t xml:space="preserve">Using this </w:t>
       </w:r>
+      <w:commentRangeStart w:id="83"/>
+      <w:r>
+        <w:t>curve the</w:t>
+      </w:r>
+      <w:commentRangeEnd w:id="83"/>
+      <w:r>
+        <w:rPr>
+          <w:rStyle w:val="CommentReference"/>
+        </w:rPr>
+        <w:commentReference w:id="83"/>
+      </w:r>
       <w:commentRangeStart w:id="84"/>
-      <w:r>
-        <w:t>curve the</w:t>
-      </w:r>
-      <w:commentRangeEnd w:id="84"/>
-      <w:r>
-        <w:rPr>
-          <w:rStyle w:val="CommentReference"/>
-        </w:rPr>
-        <w:commentReference w:id="84"/>
-      </w:r>
-      <w:commentRangeStart w:id="85"/>
       <w:r>
         <w:t xml:space="preserve"> fictive temperature (</w:t>
       </w:r>
@@ -20349,12 +20498,12 @@
       <w:r>
         <w:t>glass</w:t>
       </w:r>
-      <w:commentRangeEnd w:id="85"/>
+      <w:commentRangeEnd w:id="84"/>
       <w:r>
         <w:rPr>
           <w:rStyle w:val="CommentReference"/>
         </w:rPr>
-        <w:commentReference w:id="85"/>
+        <w:commentReference w:id="84"/>
       </w:r>
       <w:r>
         <w:t xml:space="preserve"> by measuring were the film’s enthalpy line interests the extrapolated SCL enthalpy line of the </w:t>
@@ -20532,8 +20681,13 @@
         </m:sSub>
       </m:oMath>
       <w:r>
-        <w:t xml:space="preserve"> and lower enthalpy at </w:t>
-      </w:r>
+        <w:t xml:space="preserve"> and lower enthalpy </w:t>
+      </w:r>
+      <w:proofErr w:type="gramStart"/>
+      <w:r>
+        <w:t xml:space="preserve">at </w:t>
+      </w:r>
+      <w:proofErr w:type="gramEnd"/>
       <m:oMath>
         <m:sSub>
           <m:sSubPr>
@@ -20653,42 +20807,29 @@
       <w:pPr>
         <w:pStyle w:val="Caption"/>
       </w:pPr>
-      <w:bookmarkStart w:id="86" w:name="_Ref391657121"/>
-      <w:bookmarkStart w:id="87" w:name="_Ref391657109"/>
-      <w:bookmarkStart w:id="88" w:name="_Toc418608857"/>
+      <w:bookmarkStart w:id="85" w:name="_Ref391657121"/>
+      <w:bookmarkStart w:id="86" w:name="_Ref391657109"/>
+      <w:bookmarkStart w:id="87" w:name="_Toc418608857"/>
       <w:r>
         <w:t xml:space="preserve">Figure </w:t>
       </w:r>
-      <w:r>
-        <w:fldChar w:fldCharType="begin"/>
-      </w:r>
-      <w:r>
-        <w:instrText xml:space="preserve"> SEQ Figure \* ARABIC </w:instrText>
-      </w:r>
-      <w:r>
-        <w:fldChar w:fldCharType="separate"/>
-      </w:r>
-      <w:r>
-        <w:rPr>
-          <w:noProof/>
-        </w:rPr>
-        <w:t>7</w:t>
-      </w:r>
-      <w:r>
-        <w:rPr>
-          <w:noProof/>
-        </w:rPr>
-        <w:fldChar w:fldCharType="end"/>
-      </w:r>
-      <w:bookmarkEnd w:id="86"/>
+      <w:fldSimple w:instr=" SEQ Figure \* ARABIC ">
+        <w:r>
+          <w:rPr>
+            <w:noProof/>
+          </w:rPr>
+          <w:t>7</w:t>
+        </w:r>
+      </w:fldSimple>
+      <w:bookmarkEnd w:id="85"/>
       <w:r>
         <w:t xml:space="preserve">: An integrated DSC trace for the </w:t>
       </w:r>
-      <w:commentRangeStart w:id="89"/>
+      <w:commentRangeStart w:id="88"/>
       <w:r>
         <w:t xml:space="preserve">molecular </w:t>
       </w:r>
-      <w:commentRangeEnd w:id="89"/>
+      <w:commentRangeEnd w:id="88"/>
       <w:r>
         <w:rPr>
           <w:rStyle w:val="CommentReference"/>
@@ -20696,7 +20837,7 @@
           <w:iCs w:val="0"/>
           <w:color w:val="auto"/>
         </w:rPr>
-        <w:commentReference w:id="89"/>
+        <w:commentReference w:id="88"/>
       </w:r>
       <w:r>
         <w:t xml:space="preserve">IMC glass system displaying the various values of </w:t>
@@ -20809,8 +20950,8 @@
       <w:r>
         <w:t>.</w:t>
       </w:r>
+      <w:bookmarkEnd w:id="86"/>
       <w:bookmarkEnd w:id="87"/>
-      <w:bookmarkEnd w:id="88"/>
       <w:r>
         <w:t xml:space="preserve"> </w:t>
       </w:r>
@@ -21100,9 +21241,11 @@
       <w:r>
         <w:t xml:space="preserve"> the SCL line </w:t>
       </w:r>
+      <w:proofErr w:type="gramStart"/>
       <w:r>
         <w:t xml:space="preserve">with  </w:t>
       </w:r>
+      <w:proofErr w:type="gramEnd"/>
       <m:oMath>
         <m:sSub>
           <m:sSubPr>
@@ -21272,9 +21415,17 @@
       <w:pPr>
         <w:pStyle w:val="Heading4"/>
       </w:pPr>
-      <w:bookmarkStart w:id="90" w:name="_Toc418608795"/>
-      <w:r>
-        <w:t xml:space="preserve">The Theoretical Entropy Limit of Glasses and the Kauzmann Temperature </w:t>
+      <w:bookmarkStart w:id="89" w:name="_Toc418608795"/>
+      <w:r>
+        <w:t xml:space="preserve">The Theoretical Entropy Limit of Glasses and the </w:t>
+      </w:r>
+      <w:proofErr w:type="spellStart"/>
+      <w:r>
+        <w:t>Kauzmann</w:t>
+      </w:r>
+      <w:proofErr w:type="spellEnd"/>
+      <w:r>
+        <w:t xml:space="preserve"> Temperature </w:t>
       </w:r>
       <w:r>
         <w:t>(</w:t>
@@ -21315,7 +21466,7 @@
       <w:r>
         <w:t>)</w:t>
       </w:r>
-      <w:bookmarkEnd w:id="90"/>
+      <w:bookmarkEnd w:id="89"/>
     </w:p>
     <w:p>
       <w:r>
@@ -21325,8 +21476,13 @@
         <w:t>a material’s</w:t>
       </w:r>
       <w:r>
-        <w:t xml:space="preserve"> SCL solidifies on reaching its </w:t>
-      </w:r>
+        <w:t xml:space="preserve"> SCL solidifies on reaching </w:t>
+      </w:r>
+      <w:proofErr w:type="gramStart"/>
+      <w:r>
+        <w:t xml:space="preserve">its </w:t>
+      </w:r>
+      <w:proofErr w:type="gramEnd"/>
       <m:oMath>
         <m:sSub>
           <m:sSubPr>
@@ -21385,7 +21541,13 @@
         <w:t xml:space="preserve">) </w:t>
       </w:r>
       <w:r>
-        <w:t xml:space="preserve">of its crystalline state it </w:t>
+        <w:t xml:space="preserve">of its crystalline state </w:t>
+      </w:r>
+      <w:r>
+        <w:t xml:space="preserve">before solidifying </w:t>
+      </w:r>
+      <w:r>
+        <w:t xml:space="preserve">it </w:t>
       </w:r>
       <w:r>
         <w:t>would</w:t>
@@ -21488,7 +21650,7 @@
       <w:r>
         <w:t xml:space="preserve"> </w:t>
       </w:r>
-      <w:commentRangeStart w:id="91"/>
+      <w:commentRangeStart w:id="90"/>
       <w:r>
         <w:fldChar w:fldCharType="begin"/>
       </w:r>
@@ -21507,12 +21669,12 @@
       <w:r>
         <w:fldChar w:fldCharType="end"/>
       </w:r>
-      <w:commentRangeEnd w:id="91"/>
+      <w:commentRangeEnd w:id="90"/>
       <w:r>
         <w:rPr>
           <w:rStyle w:val="CommentReference"/>
         </w:rPr>
-        <w:commentReference w:id="91"/>
+        <w:commentReference w:id="90"/>
       </w:r>
       <w:r>
         <w:t xml:space="preserve">. This makes </w:t>
@@ -21611,35 +21773,30 @@
           <w:lang w:eastAsia="en-AU"/>
         </w:rPr>
       </w:pPr>
-      <w:bookmarkStart w:id="92" w:name="_Ref391649931"/>
-      <w:bookmarkStart w:id="93" w:name="_Toc418608858"/>
+      <w:bookmarkStart w:id="91" w:name="_Ref391649931"/>
+      <w:bookmarkStart w:id="92" w:name="_Toc418608858"/>
       <w:r>
         <w:t xml:space="preserve">Figure </w:t>
       </w:r>
-      <w:r>
-        <w:fldChar w:fldCharType="begin"/>
-      </w:r>
-      <w:r>
-        <w:instrText xml:space="preserve"> SEQ Figure \* ARABIC </w:instrText>
-      </w:r>
-      <w:r>
-        <w:fldChar w:fldCharType="separate"/>
-      </w:r>
-      <w:r>
-        <w:rPr>
-          <w:noProof/>
-        </w:rPr>
-        <w:t>8</w:t>
-      </w:r>
-      <w:r>
-        <w:rPr>
-          <w:noProof/>
-        </w:rPr>
-        <w:fldChar w:fldCharType="end"/>
-      </w:r>
-      <w:bookmarkEnd w:id="92"/>
-      <w:r>
-        <w:t>: Schematic of glass temperature vs entropy in a typical glass forming system. The Kauzmann temperature (</w:t>
+      <w:fldSimple w:instr=" SEQ Figure \* ARABIC ">
+        <w:r>
+          <w:rPr>
+            <w:noProof/>
+          </w:rPr>
+          <w:t>8</w:t>
+        </w:r>
+      </w:fldSimple>
+      <w:bookmarkEnd w:id="91"/>
+      <w:r>
+        <w:t xml:space="preserve">: Schematic of glass temperature vs entropy in a typical glass forming system. The </w:t>
+      </w:r>
+      <w:proofErr w:type="spellStart"/>
+      <w:r>
+        <w:t>Kauzmann</w:t>
+      </w:r>
+      <w:proofErr w:type="spellEnd"/>
+      <w:r>
+        <w:t xml:space="preserve"> temperature (</w:t>
       </w:r>
       <m:oMath>
         <m:sSub>
@@ -21740,7 +21897,7 @@
       <w:r>
         <w:t>.</w:t>
       </w:r>
-      <w:bookmarkEnd w:id="93"/>
+      <w:bookmarkEnd w:id="92"/>
     </w:p>
     <w:p>
       <w:r>
@@ -22106,59 +22263,33 @@
             <w:pPr>
               <w:jc w:val="center"/>
             </w:pPr>
-            <w:bookmarkStart w:id="94" w:name="_Ref391912605"/>
+            <w:bookmarkStart w:id="93" w:name="_Ref391912605"/>
             <w:r>
               <w:t>(</w:t>
             </w:r>
-            <w:r>
-              <w:fldChar w:fldCharType="begin"/>
-            </w:r>
-            <w:r>
-              <w:instrText xml:space="preserve"> STYLEREF 1 \s </w:instrText>
-            </w:r>
-            <w:r>
-              <w:fldChar w:fldCharType="separate"/>
-            </w:r>
-            <w:r>
-              <w:rPr>
-                <w:noProof/>
-              </w:rPr>
-              <w:t>2</w:t>
-            </w:r>
-            <w:r>
-              <w:rPr>
-                <w:noProof/>
-              </w:rPr>
-              <w:fldChar w:fldCharType="end"/>
-            </w:r>
+            <w:fldSimple w:instr=" STYLEREF 1 \s ">
+              <w:r>
+                <w:rPr>
+                  <w:noProof/>
+                </w:rPr>
+                <w:t>2</w:t>
+              </w:r>
+            </w:fldSimple>
             <w:r>
               <w:t>.</w:t>
             </w:r>
-            <w:r>
-              <w:fldChar w:fldCharType="begin"/>
-            </w:r>
-            <w:r>
-              <w:instrText xml:space="preserve"> SEQ Equation \* ARABIC \s 1 </w:instrText>
-            </w:r>
-            <w:r>
-              <w:fldChar w:fldCharType="separate"/>
-            </w:r>
-            <w:r>
-              <w:rPr>
-                <w:noProof/>
-              </w:rPr>
-              <w:t>1</w:t>
-            </w:r>
-            <w:r>
-              <w:rPr>
-                <w:noProof/>
-              </w:rPr>
-              <w:fldChar w:fldCharType="end"/>
-            </w:r>
+            <w:fldSimple w:instr=" SEQ Equation \* ARABIC \s 1 ">
+              <w:r>
+                <w:rPr>
+                  <w:noProof/>
+                </w:rPr>
+                <w:t>1</w:t>
+              </w:r>
+            </w:fldSimple>
             <w:r>
               <w:t>)</w:t>
             </w:r>
-            <w:bookmarkEnd w:id="94"/>
+            <w:bookmarkEnd w:id="93"/>
           </w:p>
         </w:tc>
       </w:tr>
@@ -22241,9 +22372,11 @@
       <w:r>
         <w:t xml:space="preserve"> and </w:t>
       </w:r>
+      <w:proofErr w:type="gramStart"/>
       <w:r>
         <w:t xml:space="preserve">its </w:t>
       </w:r>
+      <w:proofErr w:type="gramEnd"/>
       <m:oMath>
         <m:sSub>
           <m:sSubPr>
@@ -22469,8 +22602,13 @@
         </m:sSub>
       </m:oMath>
       <w:r>
-        <w:t xml:space="preserve"> results in </w:t>
-      </w:r>
+        <w:t xml:space="preserve"> results </w:t>
+      </w:r>
+      <w:proofErr w:type="gramStart"/>
+      <w:r>
+        <w:t xml:space="preserve">in </w:t>
+      </w:r>
+      <w:proofErr w:type="gramEnd"/>
       <m:oMath>
         <m:sSub>
           <m:sSubPr>
@@ -22639,19 +22777,19 @@
       <w:r>
         <w:t xml:space="preserve"> </w:t>
       </w:r>
-      <w:commentRangeStart w:id="95"/>
+      <w:commentRangeStart w:id="94"/>
       <w:r>
         <w:t>entropy</w:t>
       </w:r>
       <w:r>
         <w:t xml:space="preserve"> </w:t>
       </w:r>
-      <w:commentRangeEnd w:id="95"/>
+      <w:commentRangeEnd w:id="94"/>
       <w:r>
         <w:rPr>
           <w:rStyle w:val="CommentReference"/>
         </w:rPr>
-        <w:commentReference w:id="95"/>
+        <w:commentReference w:id="94"/>
       </w:r>
       <w:r>
         <w:t xml:space="preserve">SMGs of </w:t>
@@ -22767,7 +22905,11 @@
         <w:t xml:space="preserve">. </w:t>
       </w:r>
       <w:r>
-        <w:t xml:space="preserve">For example, a </w:t>
+        <w:t xml:space="preserve">For example, </w:t>
+      </w:r>
+      <w:proofErr w:type="gramStart"/>
+      <w:r>
+        <w:t xml:space="preserve">a </w:t>
       </w:r>
       <m:oMath>
         <m:sSub>
@@ -22804,7 +22946,11 @@
         </m:r>
       </m:oMath>
       <w:r>
-        <w:t xml:space="preserve"> would indicate </w:t>
+        <w:t xml:space="preserve"> would</w:t>
+      </w:r>
+      <w:proofErr w:type="gramEnd"/>
+      <w:r>
+        <w:t xml:space="preserve"> indicate </w:t>
       </w:r>
       <w:r>
         <w:t>a glass’s</w:t>
@@ -22866,7 +23012,7 @@
       <w:pPr>
         <w:pStyle w:val="Heading4"/>
       </w:pPr>
-      <w:bookmarkStart w:id="96" w:name="_Toc418608796"/>
+      <w:bookmarkStart w:id="95" w:name="_Toc418608796"/>
       <w:r>
         <w:t xml:space="preserve">Glass </w:t>
       </w:r>
@@ -22890,7 +23036,7 @@
       <w:r>
         <w:t>)</w:t>
       </w:r>
-      <w:bookmarkEnd w:id="96"/>
+      <w:bookmarkEnd w:id="95"/>
     </w:p>
     <w:p>
       <w:r>
@@ -22948,11 +23094,13 @@
         <w:t xml:space="preserve">), scaled to </w:t>
       </w:r>
       <w:r>
-        <w:t>the glass’s</w:t>
-      </w:r>
-      <w:r>
-        <w:t xml:space="preserve"> </w:t>
-      </w:r>
+        <w:t xml:space="preserve">the </w:t>
+      </w:r>
+      <w:proofErr w:type="gramStart"/>
+      <w:r>
+        <w:t xml:space="preserve">glass’s </w:t>
+      </w:r>
+      <w:proofErr w:type="gramEnd"/>
       <m:oMath>
         <m:sSub>
           <m:sSubPr>
@@ -23229,59 +23377,33 @@
             <w:pPr>
               <w:jc w:val="center"/>
             </w:pPr>
-            <w:bookmarkStart w:id="97" w:name="_Ref392083534"/>
+            <w:bookmarkStart w:id="96" w:name="_Ref392083534"/>
             <w:r>
               <w:t>(</w:t>
             </w:r>
-            <w:r>
-              <w:fldChar w:fldCharType="begin"/>
-            </w:r>
-            <w:r>
-              <w:instrText xml:space="preserve"> STYLEREF 1 \s </w:instrText>
-            </w:r>
-            <w:r>
-              <w:fldChar w:fldCharType="separate"/>
-            </w:r>
-            <w:r>
-              <w:rPr>
-                <w:noProof/>
-              </w:rPr>
-              <w:t>2</w:t>
-            </w:r>
-            <w:r>
-              <w:rPr>
-                <w:noProof/>
-              </w:rPr>
-              <w:fldChar w:fldCharType="end"/>
-            </w:r>
+            <w:fldSimple w:instr=" STYLEREF 1 \s ">
+              <w:r>
+                <w:rPr>
+                  <w:noProof/>
+                </w:rPr>
+                <w:t>2</w:t>
+              </w:r>
+            </w:fldSimple>
             <w:r>
               <w:t>.</w:t>
             </w:r>
-            <w:r>
-              <w:fldChar w:fldCharType="begin"/>
-            </w:r>
-            <w:r>
-              <w:instrText xml:space="preserve"> SEQ Equation \* ARABIC \s 1 </w:instrText>
-            </w:r>
-            <w:r>
-              <w:fldChar w:fldCharType="separate"/>
-            </w:r>
-            <w:r>
-              <w:rPr>
-                <w:noProof/>
-              </w:rPr>
-              <w:t>2</w:t>
-            </w:r>
-            <w:r>
-              <w:rPr>
-                <w:noProof/>
-              </w:rPr>
-              <w:fldChar w:fldCharType="end"/>
-            </w:r>
+            <w:fldSimple w:instr=" SEQ Equation \* ARABIC \s 1 ">
+              <w:r>
+                <w:rPr>
+                  <w:noProof/>
+                </w:rPr>
+                <w:t>2</w:t>
+              </w:r>
+            </w:fldSimple>
             <w:r>
               <w:t>)</w:t>
             </w:r>
-            <w:bookmarkEnd w:id="97"/>
+            <w:bookmarkEnd w:id="96"/>
           </w:p>
         </w:tc>
       </w:tr>
@@ -23534,33 +23656,20 @@
       <w:pPr>
         <w:pStyle w:val="Caption"/>
       </w:pPr>
-      <w:bookmarkStart w:id="98" w:name="_Ref392088176"/>
-      <w:bookmarkStart w:id="99" w:name="_Toc418608859"/>
+      <w:bookmarkStart w:id="97" w:name="_Ref392088176"/>
+      <w:bookmarkStart w:id="98" w:name="_Toc418608859"/>
       <w:r>
         <w:t xml:space="preserve">Figure </w:t>
       </w:r>
-      <w:r>
-        <w:fldChar w:fldCharType="begin"/>
-      </w:r>
-      <w:r>
-        <w:instrText xml:space="preserve"> SEQ Figure \* ARABIC </w:instrText>
-      </w:r>
-      <w:r>
-        <w:fldChar w:fldCharType="separate"/>
-      </w:r>
-      <w:r>
-        <w:rPr>
-          <w:noProof/>
-        </w:rPr>
-        <w:t>9</w:t>
-      </w:r>
-      <w:r>
-        <w:rPr>
-          <w:noProof/>
-        </w:rPr>
-        <w:fldChar w:fldCharType="end"/>
-      </w:r>
-      <w:bookmarkEnd w:id="98"/>
+      <w:fldSimple w:instr=" SEQ Figure \* ARABIC ">
+        <w:r>
+          <w:rPr>
+            <w:noProof/>
+          </w:rPr>
+          <w:t>9</w:t>
+        </w:r>
+      </w:fldSimple>
+      <w:bookmarkEnd w:id="97"/>
       <w:r>
         <w:t xml:space="preserve">: </w:t>
       </w:r>
@@ -23681,9 +23790,9 @@
       <w:r>
         <w:t>.</w:t>
       </w:r>
-      <w:bookmarkEnd w:id="99"/>
-    </w:p>
-    <w:commentRangeStart w:id="100"/>
+      <w:bookmarkEnd w:id="98"/>
+    </w:p>
+    <w:commentRangeStart w:id="99"/>
     <w:p>
       <w:r>
         <w:fldChar w:fldCharType="begin"/>
@@ -23706,12 +23815,12 @@
       <w:r>
         <w:t xml:space="preserve"> </w:t>
       </w:r>
-      <w:commentRangeEnd w:id="100"/>
+      <w:commentRangeEnd w:id="99"/>
       <w:r>
         <w:rPr>
           <w:rStyle w:val="CommentReference"/>
         </w:rPr>
-        <w:commentReference w:id="100"/>
+        <w:commentReference w:id="99"/>
       </w:r>
       <w:r>
         <w:t xml:space="preserve">found </w:t>
@@ -23727,9 +23836,11 @@
       <w:r>
         <w:t xml:space="preserve"> of metallic, molecular, and polymer USGs correlate </w:t>
       </w:r>
+      <w:proofErr w:type="gramStart"/>
       <w:r>
         <w:t xml:space="preserve">with </w:t>
       </w:r>
+      <w:proofErr w:type="gramEnd"/>
       <m:oMath>
         <m:sSub>
           <m:sSubPr>
@@ -23918,7 +24029,7 @@
       <w:r>
         <w:t xml:space="preserve"> </w:t>
       </w:r>
-      <w:commentRangeStart w:id="101"/>
+      <w:commentRangeStart w:id="100"/>
       <w:r>
         <w:t>(i</w:t>
       </w:r>
@@ -23948,9 +24059,11 @@
       <w:r>
         <w:t xml:space="preserve"> supports </w:t>
       </w:r>
+      <w:proofErr w:type="gramStart"/>
       <w:r>
         <w:t xml:space="preserve">high </w:t>
       </w:r>
+      <w:proofErr w:type="gramEnd"/>
       <m:oMath>
         <m:sSub>
           <m:sSubPr>
@@ -23985,12 +24098,12 @@
       <w:r>
         <w:t xml:space="preserve">. </w:t>
       </w:r>
-      <w:commentRangeEnd w:id="101"/>
+      <w:commentRangeEnd w:id="100"/>
       <w:r>
         <w:rPr>
           <w:rStyle w:val="CommentReference"/>
         </w:rPr>
-        <w:commentReference w:id="101"/>
+        <w:commentReference w:id="100"/>
       </w:r>
       <w:r>
         <w:t xml:space="preserve">Although </w:t>
@@ -24068,16 +24181,16 @@
       <w:r>
         <w:t xml:space="preserve">improvements </w:t>
       </w:r>
-      <w:commentRangeStart w:id="102"/>
+      <w:commentRangeStart w:id="101"/>
       <w:r>
         <w:t>for SMGs may have a modest limit</w:t>
       </w:r>
-      <w:commentRangeEnd w:id="102"/>
+      <w:commentRangeEnd w:id="101"/>
       <w:r>
         <w:rPr>
           <w:rStyle w:val="CommentReference"/>
         </w:rPr>
-        <w:commentReference w:id="102"/>
+        <w:commentReference w:id="101"/>
       </w:r>
       <w:r>
         <w:t>.</w:t>
@@ -24137,33 +24250,20 @@
       <w:pPr>
         <w:pStyle w:val="Caption"/>
       </w:pPr>
-      <w:bookmarkStart w:id="103" w:name="_Ref391906542"/>
-      <w:bookmarkStart w:id="104" w:name="_Toc418608860"/>
+      <w:bookmarkStart w:id="102" w:name="_Ref391906542"/>
+      <w:bookmarkStart w:id="103" w:name="_Toc418608860"/>
       <w:r>
         <w:t xml:space="preserve">Figure </w:t>
       </w:r>
-      <w:r>
-        <w:fldChar w:fldCharType="begin"/>
-      </w:r>
-      <w:r>
-        <w:instrText xml:space="preserve"> SEQ Figure \* ARABIC </w:instrText>
-      </w:r>
-      <w:r>
-        <w:fldChar w:fldCharType="separate"/>
-      </w:r>
-      <w:r>
-        <w:rPr>
-          <w:noProof/>
-        </w:rPr>
-        <w:t>10</w:t>
-      </w:r>
-      <w:r>
-        <w:rPr>
-          <w:noProof/>
-        </w:rPr>
-        <w:fldChar w:fldCharType="end"/>
-      </w:r>
-      <w:bookmarkEnd w:id="103"/>
+      <w:fldSimple w:instr=" SEQ Figure \* ARABIC ">
+        <w:r>
+          <w:rPr>
+            <w:noProof/>
+          </w:rPr>
+          <w:t>10</w:t>
+        </w:r>
+      </w:fldSimple>
+      <w:bookmarkEnd w:id="102"/>
       <w:r>
         <w:t xml:space="preserve">: </w:t>
       </w:r>
@@ -24293,13 +24393,13 @@
       <w:r>
         <w:t>.</w:t>
       </w:r>
-      <w:bookmarkEnd w:id="104"/>
+      <w:bookmarkEnd w:id="103"/>
     </w:p>
     <w:p>
       <w:pPr>
         <w:pStyle w:val="Heading4"/>
       </w:pPr>
-      <w:bookmarkStart w:id="105" w:name="_Toc418608797"/>
+      <w:bookmarkStart w:id="104" w:name="_Toc418608797"/>
       <w:r>
         <w:t xml:space="preserve">Indentation Modulus </w:t>
       </w:r>
@@ -24320,7 +24420,7 @@
       <w:r>
         <w:t>)</w:t>
       </w:r>
-      <w:bookmarkEnd w:id="105"/>
+      <w:bookmarkEnd w:id="104"/>
     </w:p>
     <w:p>
       <w:pPr>
@@ -24525,51 +24625,25 @@
             <w:r>
               <w:t>(</w:t>
             </w:r>
-            <w:r>
-              <w:fldChar w:fldCharType="begin"/>
-            </w:r>
-            <w:r>
-              <w:instrText xml:space="preserve"> STYLEREF 1 \s </w:instrText>
-            </w:r>
-            <w:r>
-              <w:fldChar w:fldCharType="separate"/>
-            </w:r>
-            <w:r>
-              <w:rPr>
-                <w:noProof/>
-              </w:rPr>
-              <w:t>2</w:t>
-            </w:r>
-            <w:r>
-              <w:rPr>
-                <w:noProof/>
-              </w:rPr>
-              <w:fldChar w:fldCharType="end"/>
-            </w:r>
+            <w:fldSimple w:instr=" STYLEREF 1 \s ">
+              <w:r>
+                <w:rPr>
+                  <w:noProof/>
+                </w:rPr>
+                <w:t>2</w:t>
+              </w:r>
+            </w:fldSimple>
             <w:r>
               <w:t>.</w:t>
             </w:r>
-            <w:r>
-              <w:fldChar w:fldCharType="begin"/>
-            </w:r>
-            <w:r>
-              <w:instrText xml:space="preserve"> SEQ Equation \* ARABIC \s 1 </w:instrText>
-            </w:r>
-            <w:r>
-              <w:fldChar w:fldCharType="separate"/>
-            </w:r>
-            <w:r>
-              <w:rPr>
-                <w:noProof/>
-              </w:rPr>
-              <w:t>3</w:t>
-            </w:r>
-            <w:r>
-              <w:rPr>
-                <w:noProof/>
-              </w:rPr>
-              <w:fldChar w:fldCharType="end"/>
-            </w:r>
+            <w:fldSimple w:instr=" SEQ Equation \* ARABIC \s 1 ">
+              <w:r>
+                <w:rPr>
+                  <w:noProof/>
+                </w:rPr>
+                <w:t>3</w:t>
+              </w:r>
+            </w:fldSimple>
             <w:r>
               <w:t>)</w:t>
             </w:r>
@@ -24702,16 +24776,16 @@
       <w:r>
         <w:t xml:space="preserve"> system, </w:t>
       </w:r>
-      <w:commentRangeStart w:id="106"/>
+      <w:commentRangeStart w:id="105"/>
       <w:r>
         <w:t>indicating SMG may be able to better support compressive loads</w:t>
       </w:r>
-      <w:commentRangeEnd w:id="106"/>
+      <w:commentRangeEnd w:id="105"/>
       <w:r>
         <w:rPr>
           <w:rStyle w:val="CommentReference"/>
         </w:rPr>
-        <w:commentReference w:id="106"/>
+        <w:commentReference w:id="105"/>
       </w:r>
       <w:r>
         <w:t>.</w:t>
@@ -24724,7 +24798,7 @@
       <w:r>
         <w:t xml:space="preserve"> </w:t>
       </w:r>
-      <w:bookmarkStart w:id="107" w:name="_Toc418608798"/>
+      <w:bookmarkStart w:id="106" w:name="_Toc418608798"/>
       <w:r>
         <w:t xml:space="preserve">SMG </w:t>
       </w:r>
@@ -24734,11 +24808,11 @@
       <w:r>
         <w:t xml:space="preserve">, </w:t>
       </w:r>
-      <w:commentRangeStart w:id="108"/>
+      <w:commentRangeStart w:id="107"/>
       <w:r>
         <w:t>Medium Range Order (MRO)</w:t>
       </w:r>
-      <w:commentRangeEnd w:id="108"/>
+      <w:commentRangeEnd w:id="107"/>
       <w:r>
         <w:rPr>
           <w:rStyle w:val="CommentReference"/>
@@ -24747,9 +24821,9 @@
           <w:bCs w:val="0"/>
           <w:color w:val="auto"/>
         </w:rPr>
-        <w:commentReference w:id="108"/>
-      </w:r>
-      <w:bookmarkEnd w:id="107"/>
+        <w:commentReference w:id="107"/>
+      </w:r>
+      <w:bookmarkEnd w:id="106"/>
     </w:p>
     <w:p>
       <w:pPr>
@@ -24758,6 +24832,8 @@
           <w:lang w:eastAsia="en-AU"/>
         </w:rPr>
       </w:pPr>
+      <w:bookmarkStart w:id="108" w:name="_GoBack"/>
+      <w:bookmarkEnd w:id="108"/>
       <w:r>
         <w:rPr>
           <w:rFonts w:eastAsia="Times New Roman"/>
@@ -25041,12 +25117,21 @@
         </w:rPr>
         <w:t xml:space="preserve"> </w:t>
       </w:r>
-      <w:r>
-        <w:rPr>
-          <w:rFonts w:eastAsia="Times New Roman"/>
-          <w:lang w:eastAsia="en-AU"/>
-        </w:rPr>
-        <w:t>polyamorphous or layer-like super-structures</w:t>
+      <w:proofErr w:type="spellStart"/>
+      <w:r>
+        <w:rPr>
+          <w:rFonts w:eastAsia="Times New Roman"/>
+          <w:lang w:eastAsia="en-AU"/>
+        </w:rPr>
+        <w:t>polyamorphous</w:t>
+      </w:r>
+      <w:proofErr w:type="spellEnd"/>
+      <w:r>
+        <w:rPr>
+          <w:rFonts w:eastAsia="Times New Roman"/>
+          <w:lang w:eastAsia="en-AU"/>
+        </w:rPr>
+        <w:t xml:space="preserve"> or layer-like super-structures</w:t>
       </w:r>
       <w:r>
         <w:rPr>
@@ -25732,7 +25817,15 @@
         </m:sSub>
       </m:oMath>
       <w:r>
-        <w:t xml:space="preserve"> required when producing SMGs. For example, </w:t>
+        <w:t xml:space="preserve"> required when producing SMGs. For exam</w:t>
+      </w:r>
+      <w:proofErr w:type="spellStart"/>
+      <w:r>
+        <w:t>ple</w:t>
+      </w:r>
+      <w:proofErr w:type="spellEnd"/>
+      <w:r>
+        <w:t xml:space="preserve">, </w:t>
       </w:r>
       <w:r>
         <w:fldChar w:fldCharType="begin"/>
@@ -25771,7 +25864,15 @@
         <w:t>35</w:t>
       </w:r>
       <w:r>
-        <w:t xml:space="preserve"> system raising substrates to just room temperature can cause crystallisation of films if the Ar pressure is not properly refined. This appears concerning as the alloy constituents of this system are in </w:t>
+        <w:t xml:space="preserve"> system raising substrates to just room temperature can cause crystallisation of films if the </w:t>
+      </w:r>
+      <w:proofErr w:type="spellStart"/>
+      <w:r>
+        <w:t>Ar</w:t>
+      </w:r>
+      <w:proofErr w:type="spellEnd"/>
+      <w:r>
+        <w:t xml:space="preserve"> pressure is not properly refined. This appears concerning as the alloy constituents of this system are in </w:t>
       </w:r>
       <w:r>
         <w:t xml:space="preserve">comparable </w:t>
@@ -26416,7 +26517,15 @@
         <w:fldChar w:fldCharType="end"/>
       </w:r>
       <w:r>
-        <w:t xml:space="preserve"> have already examined the MgZnCa system (Mg</w:t>
+        <w:t xml:space="preserve"> have already examined the </w:t>
+      </w:r>
+      <w:proofErr w:type="spellStart"/>
+      <w:r>
+        <w:t>MgZnCa</w:t>
+      </w:r>
+      <w:proofErr w:type="spellEnd"/>
+      <w:r>
+        <w:t xml:space="preserve"> system (Mg</w:t>
       </w:r>
       <w:r>
         <w:rPr>
@@ -26715,7 +26824,15 @@
         <w:t xml:space="preserve"> fluctuations significant. </w:t>
       </w:r>
       <w:r>
-        <w:t xml:space="preserve">Additionally MgZnCa based bio-alloys have a similar low </w:t>
+        <w:t xml:space="preserve">Additionally </w:t>
+      </w:r>
+      <w:proofErr w:type="spellStart"/>
+      <w:r>
+        <w:t>MgZnCa</w:t>
+      </w:r>
+      <w:proofErr w:type="spellEnd"/>
+      <w:r>
+        <w:t xml:space="preserve"> based bio-alloys have a similar low </w:t>
       </w:r>
       <m:oMath>
         <m:sSub>
@@ -27208,7 +27325,15 @@
         <w:t>bio-inert</w:t>
       </w:r>
       <w:r>
-        <w:t xml:space="preserve"> materials like Ti or certain polymers which do not interact with the body and do not </w:t>
+        <w:t xml:space="preserve"> materials like </w:t>
+      </w:r>
+      <w:proofErr w:type="spellStart"/>
+      <w:r>
+        <w:t>Ti</w:t>
+      </w:r>
+      <w:proofErr w:type="spellEnd"/>
+      <w:r>
+        <w:t xml:space="preserve"> or certain polymers which do not interact with the body and do not </w:t>
       </w:r>
       <w:r>
         <w:t xml:space="preserve">significantly </w:t>
@@ -27490,7 +27615,15 @@
         <w:t xml:space="preserve">metallic </w:t>
       </w:r>
       <w:r>
-        <w:t xml:space="preserve">biomaterials like stainless steels and Ti </w:t>
+        <w:t xml:space="preserve">biomaterials like stainless steels and </w:t>
+      </w:r>
+      <w:proofErr w:type="spellStart"/>
+      <w:r>
+        <w:t>Ti</w:t>
+      </w:r>
+      <w:proofErr w:type="spellEnd"/>
+      <w:r>
+        <w:t xml:space="preserve"> </w:t>
       </w:r>
       <w:r>
         <w:t>are designed to be bio</w:t>
@@ -27567,8 +27700,13 @@
         <w:t>elastic modulus (E)</w:t>
       </w:r>
       <w:r>
-        <w:t xml:space="preserve"> is only about 41 – 45 GPa</w:t>
-      </w:r>
+        <w:t xml:space="preserve"> is only about 41 – 45 </w:t>
+      </w:r>
+      <w:proofErr w:type="spellStart"/>
+      <w:r>
+        <w:t>GPa</w:t>
+      </w:r>
+      <w:proofErr w:type="spellEnd"/>
       <w:r>
         <w:t>,</w:t>
       </w:r>
@@ -27579,8 +27717,13 @@
         <w:t xml:space="preserve"> much closer to human bone</w:t>
       </w:r>
       <w:r>
-        <w:t>’s 3 – 20 GPa</w:t>
-      </w:r>
+        <w:t xml:space="preserve">’s 3 – 20 </w:t>
+      </w:r>
+      <w:proofErr w:type="spellStart"/>
+      <w:r>
+        <w:t>GPa</w:t>
+      </w:r>
+      <w:proofErr w:type="spellEnd"/>
       <w:r>
         <w:t xml:space="preserve"> t</w:t>
       </w:r>
@@ -27987,7 +28130,15 @@
         <w:t>.</w:t>
       </w:r>
       <w:r>
-        <w:t xml:space="preserve"> Other essential minerals which can be safely used in bio-absorbable alloys include Fe and Mn.</w:t>
+        <w:t xml:space="preserve"> Other essential minerals which can be safely used in bio-absorbable alloys include Fe and </w:t>
+      </w:r>
+      <w:proofErr w:type="spellStart"/>
+      <w:r>
+        <w:t>Mn</w:t>
+      </w:r>
+      <w:proofErr w:type="spellEnd"/>
+      <w:r>
+        <w:t>.</w:t>
       </w:r>
     </w:p>
     <w:p>
@@ -28004,7 +28155,15 @@
         <w:t xml:space="preserve"> </w:t>
       </w:r>
       <w:r>
-        <w:t xml:space="preserve">have also been alloyed with Mg in past, but their use is not ideal as they are known to not meet the necessary biomaterial requirements. For example, Al has been linked to neurological disorders such as Alzheimers disease </w:t>
+        <w:t xml:space="preserve">have also been alloyed with Mg in past, but their use is not ideal as they are known to not meet the necessary biomaterial requirements. For example, Al has been linked to neurological disorders such as </w:t>
+      </w:r>
+      <w:proofErr w:type="spellStart"/>
+      <w:r>
+        <w:t>Alzheimers</w:t>
+      </w:r>
+      <w:proofErr w:type="spellEnd"/>
+      <w:r>
+        <w:t xml:space="preserve"> disease </w:t>
       </w:r>
       <w:r>
         <w:fldChar w:fldCharType="begin"/>
@@ -28269,7 +28428,15 @@
         <w:t>can be</w:t>
       </w:r>
       <w:r>
-        <w:t xml:space="preserve"> measured via potentiodynamic </w:t>
+        <w:t xml:space="preserve"> measured via </w:t>
+      </w:r>
+      <w:proofErr w:type="spellStart"/>
+      <w:r>
+        <w:t>potentiodynamic</w:t>
+      </w:r>
+      <w:proofErr w:type="spellEnd"/>
+      <w:r>
+        <w:t xml:space="preserve"> </w:t>
       </w:r>
       <w:r>
         <w:t>polarisation (PDP) scans</w:t>
@@ -28486,8 +28653,13 @@
       <w:r>
         <w:t xml:space="preserve">The </w:t>
       </w:r>
-      <w:r>
-        <w:t>Tafel equation</w:t>
+      <w:proofErr w:type="spellStart"/>
+      <w:r>
+        <w:t>Tafel</w:t>
+      </w:r>
+      <w:proofErr w:type="spellEnd"/>
+      <w:r>
+        <w:t xml:space="preserve"> equation</w:t>
       </w:r>
       <w:r>
         <w:t xml:space="preserve"> (Equation </w:t>
@@ -28529,7 +28701,15 @@
         <w:t>)</w:t>
       </w:r>
       <w:r>
-        <w:t xml:space="preserve"> and Tafel Plots are tools </w:t>
+        <w:t xml:space="preserve"> and </w:t>
+      </w:r>
+      <w:proofErr w:type="spellStart"/>
+      <w:r>
+        <w:t>Tafel</w:t>
+      </w:r>
+      <w:proofErr w:type="spellEnd"/>
+      <w:r>
+        <w:t xml:space="preserve"> Plots are tools </w:t>
       </w:r>
       <w:r>
         <w:t xml:space="preserve">used to </w:t>
@@ -28556,7 +28736,15 @@
         <w:t xml:space="preserve"> scans. </w:t>
       </w:r>
       <w:r>
-        <w:t>The Tafel equation expresses the</w:t>
+        <w:t xml:space="preserve">The </w:t>
+      </w:r>
+      <w:proofErr w:type="spellStart"/>
+      <w:r>
+        <w:t>Tafel</w:t>
+      </w:r>
+      <w:proofErr w:type="spellEnd"/>
+      <w:r>
+        <w:t xml:space="preserve"> equation expresses the</w:t>
       </w:r>
       <w:r>
         <w:t xml:space="preserve"> anodic or cathodic</w:t>
@@ -28571,7 +28759,15 @@
         <w:t>their</w:t>
       </w:r>
       <w:r>
-        <w:t xml:space="preserve"> overpotential (</w:t>
+        <w:t xml:space="preserve"> </w:t>
+      </w:r>
+      <w:proofErr w:type="spellStart"/>
+      <w:r>
+        <w:t>overpotential</w:t>
+      </w:r>
+      <w:proofErr w:type="spellEnd"/>
+      <w:r>
+        <w:t xml:space="preserve"> (</w:t>
       </w:r>
       <m:oMath>
         <m:r>
@@ -28587,9 +28783,11 @@
       <w:r>
         <w:t xml:space="preserve"> </w:t>
       </w:r>
+      <w:proofErr w:type="spellStart"/>
       <w:r>
         <w:t>overpotential</w:t>
       </w:r>
+      <w:proofErr w:type="spellEnd"/>
       <w:r>
         <w:t xml:space="preserve"> </w:t>
       </w:r>
@@ -28842,51 +29040,25 @@
             <w:r>
               <w:t>(</w:t>
             </w:r>
-            <w:r>
-              <w:fldChar w:fldCharType="begin"/>
-            </w:r>
-            <w:r>
-              <w:instrText xml:space="preserve"> STYLEREF 1 \s </w:instrText>
-            </w:r>
-            <w:r>
-              <w:fldChar w:fldCharType="separate"/>
-            </w:r>
-            <w:r>
-              <w:rPr>
-                <w:noProof/>
-              </w:rPr>
-              <w:t>2</w:t>
-            </w:r>
-            <w:r>
-              <w:rPr>
-                <w:noProof/>
-              </w:rPr>
-              <w:fldChar w:fldCharType="end"/>
-            </w:r>
+            <w:fldSimple w:instr=" STYLEREF 1 \s ">
+              <w:r>
+                <w:rPr>
+                  <w:noProof/>
+                </w:rPr>
+                <w:t>2</w:t>
+              </w:r>
+            </w:fldSimple>
             <w:r>
               <w:t>.</w:t>
             </w:r>
-            <w:r>
-              <w:fldChar w:fldCharType="begin"/>
-            </w:r>
-            <w:r>
-              <w:instrText xml:space="preserve"> SEQ Equation \* ARABIC \s 1 </w:instrText>
-            </w:r>
-            <w:r>
-              <w:fldChar w:fldCharType="separate"/>
-            </w:r>
-            <w:r>
-              <w:rPr>
-                <w:noProof/>
-              </w:rPr>
-              <w:t>4</w:t>
-            </w:r>
-            <w:r>
-              <w:rPr>
-                <w:noProof/>
-              </w:rPr>
-              <w:fldChar w:fldCharType="end"/>
-            </w:r>
+            <w:fldSimple w:instr=" SEQ Equation \* ARABIC \s 1 ">
+              <w:r>
+                <w:rPr>
+                  <w:noProof/>
+                </w:rPr>
+                <w:t>4</w:t>
+              </w:r>
+            </w:fldSimple>
             <w:r>
               <w:t>)</w:t>
             </w:r>
@@ -28957,12 +29129,36 @@
         </m:sSub>
       </m:oMath>
       <w:r>
-        <w:t xml:space="preserve"> the exchange current density. </w:t>
-      </w:r>
-    </w:p>
-    <w:p>
-      <w:r>
-        <w:t>Plotting the Tafel equation for both the anodic and cathodic reactions produces the Tafel Plot (</w:t>
+        <w:t xml:space="preserve"> the exchange current </w:t>
+      </w:r>
+      <w:proofErr w:type="gramStart"/>
+      <w:r>
+        <w:t>density.</w:t>
+      </w:r>
+      <w:proofErr w:type="gramEnd"/>
+      <w:r>
+        <w:t xml:space="preserve"> </w:t>
+      </w:r>
+    </w:p>
+    <w:p>
+      <w:r>
+        <w:t xml:space="preserve">Plotting the </w:t>
+      </w:r>
+      <w:proofErr w:type="spellStart"/>
+      <w:r>
+        <w:t>Tafel</w:t>
+      </w:r>
+      <w:proofErr w:type="spellEnd"/>
+      <w:r>
+        <w:t xml:space="preserve"> equation for both the anodic and cathodic reactions produces the </w:t>
+      </w:r>
+      <w:proofErr w:type="spellStart"/>
+      <w:r>
+        <w:t>Tafel</w:t>
+      </w:r>
+      <w:proofErr w:type="spellEnd"/>
+      <w:r>
+        <w:t xml:space="preserve"> Plot (</w:t>
       </w:r>
       <w:r>
         <w:fldChar w:fldCharType="begin"/>
@@ -29258,30 +29454,25 @@
       <w:r>
         <w:t xml:space="preserve">Figure </w:t>
       </w:r>
-      <w:r>
-        <w:fldChar w:fldCharType="begin"/>
-      </w:r>
-      <w:r>
-        <w:instrText xml:space="preserve"> SEQ Figure \* ARABIC </w:instrText>
-      </w:r>
-      <w:r>
-        <w:fldChar w:fldCharType="separate"/>
-      </w:r>
-      <w:r>
-        <w:rPr>
-          <w:noProof/>
-        </w:rPr>
-        <w:t>11</w:t>
-      </w:r>
-      <w:r>
-        <w:rPr>
-          <w:noProof/>
-        </w:rPr>
-        <w:fldChar w:fldCharType="end"/>
-      </w:r>
+      <w:fldSimple w:instr=" SEQ Figure \* ARABIC ">
+        <w:r>
+          <w:rPr>
+            <w:noProof/>
+          </w:rPr>
+          <w:t>11</w:t>
+        </w:r>
+      </w:fldSimple>
       <w:bookmarkEnd w:id="127"/>
       <w:r>
-        <w:t xml:space="preserve">: Tafel Plot </w:t>
+        <w:t xml:space="preserve">: </w:t>
+      </w:r>
+      <w:proofErr w:type="spellStart"/>
+      <w:r>
+        <w:t>Tafel</w:t>
+      </w:r>
+      <w:proofErr w:type="spellEnd"/>
+      <w:r>
+        <w:t xml:space="preserve"> Plot </w:t>
       </w:r>
       <w:r>
         <w:t>show</w:t>
@@ -29296,7 +29487,15 @@
         <w:t xml:space="preserve"> </w:t>
       </w:r>
       <w:r>
-        <w:t xml:space="preserve">positive anodic Tafle slope </w:t>
+        <w:t xml:space="preserve">positive anodic </w:t>
+      </w:r>
+      <w:proofErr w:type="spellStart"/>
+      <w:r>
+        <w:t>Tafle</w:t>
+      </w:r>
+      <w:proofErr w:type="spellEnd"/>
+      <w:r>
+        <w:t xml:space="preserve"> slope </w:t>
       </w:r>
       <m:oMath>
         <m:sSub>
@@ -29332,7 +29531,15 @@
         <w:t xml:space="preserve"> </w:t>
       </w:r>
       <w:r>
-        <w:t xml:space="preserve">negative cathodic Tafle slope </w:t>
+        <w:t xml:space="preserve">negative cathodic </w:t>
+      </w:r>
+      <w:proofErr w:type="spellStart"/>
+      <w:r>
+        <w:t>Tafle</w:t>
+      </w:r>
+      <w:proofErr w:type="spellEnd"/>
+      <w:r>
+        <w:t xml:space="preserve"> slope </w:t>
       </w:r>
       <m:oMath>
         <m:sSub>
@@ -29362,7 +29569,15 @@
         </m:sSub>
       </m:oMath>
       <w:r>
-        <w:t xml:space="preserve">, and their linear extrapolations with their intersection indicating the OCP, and thus the </w:t>
+        <w:t>, and their linear ext</w:t>
+      </w:r>
+      <w:proofErr w:type="spellStart"/>
+      <w:r>
+        <w:t>rapolations</w:t>
+      </w:r>
+      <w:proofErr w:type="spellEnd"/>
+      <w:r>
+        <w:t xml:space="preserve"> with their intersection indicating the OCP, and thus the </w:t>
       </w:r>
       <m:oMath>
         <m:sSub>
@@ -30013,51 +30228,25 @@
             <w:r>
               <w:t>(</w:t>
             </w:r>
-            <w:r>
-              <w:fldChar w:fldCharType="begin"/>
-            </w:r>
-            <w:r>
-              <w:instrText xml:space="preserve"> STYLEREF 1 \s </w:instrText>
-            </w:r>
-            <w:r>
-              <w:fldChar w:fldCharType="separate"/>
-            </w:r>
-            <w:r>
-              <w:rPr>
-                <w:noProof/>
-              </w:rPr>
-              <w:t>2</w:t>
-            </w:r>
-            <w:r>
-              <w:rPr>
-                <w:noProof/>
-              </w:rPr>
-              <w:fldChar w:fldCharType="end"/>
-            </w:r>
+            <w:fldSimple w:instr=" STYLEREF 1 \s ">
+              <w:r>
+                <w:rPr>
+                  <w:noProof/>
+                </w:rPr>
+                <w:t>2</w:t>
+              </w:r>
+            </w:fldSimple>
             <w:r>
               <w:t>.</w:t>
             </w:r>
-            <w:r>
-              <w:fldChar w:fldCharType="begin"/>
-            </w:r>
-            <w:r>
-              <w:instrText xml:space="preserve"> SEQ Equation \* ARABIC \s 1 </w:instrText>
-            </w:r>
-            <w:r>
-              <w:fldChar w:fldCharType="separate"/>
-            </w:r>
-            <w:r>
-              <w:rPr>
-                <w:noProof/>
-              </w:rPr>
-              <w:t>5</w:t>
-            </w:r>
-            <w:r>
-              <w:rPr>
-                <w:noProof/>
-              </w:rPr>
-              <w:fldChar w:fldCharType="end"/>
-            </w:r>
+            <w:fldSimple w:instr=" SEQ Equation \* ARABIC \s 1 ">
+              <w:r>
+                <w:rPr>
+                  <w:noProof/>
+                </w:rPr>
+                <w:t>5</w:t>
+              </w:r>
+            </w:fldSimple>
             <w:r>
               <w:t>)</w:t>
             </w:r>
@@ -30675,27 +30864,14 @@
       <w:r>
         <w:t xml:space="preserve">Figure </w:t>
       </w:r>
-      <w:r>
-        <w:fldChar w:fldCharType="begin"/>
-      </w:r>
-      <w:r>
-        <w:instrText xml:space="preserve"> SEQ Figure \* ARABIC </w:instrText>
-      </w:r>
-      <w:r>
-        <w:fldChar w:fldCharType="separate"/>
-      </w:r>
-      <w:r>
-        <w:rPr>
-          <w:noProof/>
-        </w:rPr>
-        <w:t>12</w:t>
-      </w:r>
-      <w:r>
-        <w:rPr>
-          <w:noProof/>
-        </w:rPr>
-        <w:fldChar w:fldCharType="end"/>
-      </w:r>
+      <w:fldSimple w:instr=" SEQ Figure \* ARABIC ">
+        <w:r>
+          <w:rPr>
+            <w:noProof/>
+          </w:rPr>
+          <w:t>12</w:t>
+        </w:r>
+      </w:fldSimple>
       <w:r>
         <w:t>: Plot of hydrogen evolution generated by Mg</w:t>
       </w:r>
@@ -30783,7 +30959,15 @@
         <w:fldChar w:fldCharType="end"/>
       </w:r>
       <w:r>
-        <w:t xml:space="preserve"> has shown in his review magnesium was showing promise as a bio-reabsorbable material </w:t>
+        <w:t xml:space="preserve"> has shown in his review magnesium was showing promise as a bio-</w:t>
+      </w:r>
+      <w:proofErr w:type="spellStart"/>
+      <w:r>
+        <w:t>reabsorbable</w:t>
+      </w:r>
+      <w:proofErr w:type="spellEnd"/>
+      <w:r>
+        <w:t xml:space="preserve"> material </w:t>
       </w:r>
       <w:r>
         <w:t>in the early 1900s before the trend switch to bio</w:t>
@@ -30794,9 +30978,11 @@
       <w:r>
         <w:t xml:space="preserve">inert materials like </w:t>
       </w:r>
+      <w:proofErr w:type="spellStart"/>
       <w:r>
         <w:t>Ti</w:t>
       </w:r>
+      <w:proofErr w:type="spellEnd"/>
       <w:r>
         <w:t xml:space="preserve">. </w:t>
       </w:r>
@@ -30825,13 +31011,23 @@
         </w:rPr>
         <w:t>-</w:t>
       </w:r>
+      <w:proofErr w:type="spellStart"/>
       <w:r>
         <w:rPr>
           <w:rFonts w:eastAsia="Times New Roman" w:cs="Times New Roman"/>
           <w:color w:val="000000"/>
           <w:lang w:eastAsia="en-AU"/>
         </w:rPr>
-        <w:t>reabsorbable metals, need to;</w:t>
+        <w:t>reabsorbable</w:t>
+      </w:r>
+      <w:proofErr w:type="spellEnd"/>
+      <w:r>
+        <w:rPr>
+          <w:rFonts w:eastAsia="Times New Roman" w:cs="Times New Roman"/>
+          <w:color w:val="000000"/>
+          <w:lang w:eastAsia="en-AU"/>
+        </w:rPr>
+        <w:t xml:space="preserve"> metals, need to;</w:t>
       </w:r>
     </w:p>
     <w:p>
@@ -31352,7 +31548,15 @@
     </w:p>
     <w:p>
       <w:r>
-        <w:t xml:space="preserve">Pitting occur on anodic end of the Tafel Plots </w:t>
+        <w:t xml:space="preserve">Pitting occur on anodic end of the </w:t>
+      </w:r>
+      <w:proofErr w:type="spellStart"/>
+      <w:r>
+        <w:t>Tafel</w:t>
+      </w:r>
+      <w:proofErr w:type="spellEnd"/>
+      <w:r>
+        <w:t xml:space="preserve"> Plots </w:t>
       </w:r>
       <w:r>
         <w:fldChar w:fldCharType="begin"/>
@@ -31485,10 +31689,39 @@
     </w:p>
     <w:p>
       <w:r>
-        <w:t xml:space="preserve">The pure alloy constituent elements of Mg (99.85 wt%), Zn (99.995 wt%), and Ca </w:t>
-      </w:r>
-      <w:r>
-        <w:t>(99.8 wt%)</w:t>
+        <w:t xml:space="preserve">The pure alloy constituent elements of Mg (99.85 </w:t>
+      </w:r>
+      <w:proofErr w:type="spellStart"/>
+      <w:proofErr w:type="gramStart"/>
+      <w:r>
+        <w:t>wt</w:t>
+      </w:r>
+      <w:proofErr w:type="spellEnd"/>
+      <w:r>
+        <w:t>%</w:t>
+      </w:r>
+      <w:proofErr w:type="gramEnd"/>
+      <w:r>
+        <w:t xml:space="preserve">), Zn (99.995 </w:t>
+      </w:r>
+      <w:proofErr w:type="spellStart"/>
+      <w:r>
+        <w:t>wt</w:t>
+      </w:r>
+      <w:proofErr w:type="spellEnd"/>
+      <w:r>
+        <w:t xml:space="preserve">%), and Ca </w:t>
+      </w:r>
+      <w:r>
+        <w:t xml:space="preserve">(99.8 </w:t>
+      </w:r>
+      <w:proofErr w:type="spellStart"/>
+      <w:r>
+        <w:t>wt</w:t>
+      </w:r>
+      <w:proofErr w:type="spellEnd"/>
+      <w:r>
+        <w:t>%)</w:t>
       </w:r>
       <w:r>
         <w:t xml:space="preserve"> are polished and filed to removal surface contamination and oxides. </w:t>
@@ -31582,27 +31815,14 @@
       <w:r>
         <w:t xml:space="preserve">Figure </w:t>
       </w:r>
-      <w:r>
-        <w:fldChar w:fldCharType="begin"/>
-      </w:r>
-      <w:r>
-        <w:instrText xml:space="preserve"> SEQ Figure \* ARABIC </w:instrText>
-      </w:r>
-      <w:r>
-        <w:fldChar w:fldCharType="separate"/>
-      </w:r>
-      <w:r>
-        <w:rPr>
-          <w:noProof/>
-        </w:rPr>
-        <w:t>13</w:t>
-      </w:r>
-      <w:r>
-        <w:rPr>
-          <w:noProof/>
-        </w:rPr>
-        <w:fldChar w:fldCharType="end"/>
-      </w:r>
+      <w:fldSimple w:instr=" SEQ Figure \* ARABIC ">
+        <w:r>
+          <w:rPr>
+            <w:noProof/>
+          </w:rPr>
+          <w:t>13</w:t>
+        </w:r>
+      </w:fldSimple>
       <w:r>
         <w:t>:</w:t>
       </w:r>
@@ -31656,16 +31876,53 @@
         <w:t>5</w:t>
       </w:r>
       <w:r>
-        <w:t xml:space="preserve"> alloy are produced via melting the constituent elements in an induction furnace, under an inert Ar atmosphere, followed by gravity casting. </w:t>
+        <w:t xml:space="preserve"> alloy are produced via melting the constituent elements in an induction furnace, under an inert </w:t>
+      </w:r>
+      <w:proofErr w:type="spellStart"/>
+      <w:r>
+        <w:t>Ar</w:t>
+      </w:r>
+      <w:proofErr w:type="spellEnd"/>
+      <w:r>
+        <w:t xml:space="preserve"> atmosphere, followed by gravity casting. </w:t>
       </w:r>
       <w:r>
         <w:t>The p</w:t>
       </w:r>
       <w:r>
-        <w:t xml:space="preserve">ure elements of Mg (99.85 wt%), Zn (99.995 wt%), and Ca </w:t>
-      </w:r>
-      <w:r>
-        <w:t>(99.8 wt%)</w:t>
+        <w:t xml:space="preserve">ure elements of Mg (99.85 </w:t>
+      </w:r>
+      <w:proofErr w:type="spellStart"/>
+      <w:proofErr w:type="gramStart"/>
+      <w:r>
+        <w:t>wt</w:t>
+      </w:r>
+      <w:proofErr w:type="spellEnd"/>
+      <w:r>
+        <w:t>%</w:t>
+      </w:r>
+      <w:proofErr w:type="gramEnd"/>
+      <w:r>
+        <w:t xml:space="preserve">), Zn (99.995 </w:t>
+      </w:r>
+      <w:proofErr w:type="spellStart"/>
+      <w:r>
+        <w:t>wt</w:t>
+      </w:r>
+      <w:proofErr w:type="spellEnd"/>
+      <w:r>
+        <w:t xml:space="preserve">%), and Ca </w:t>
+      </w:r>
+      <w:r>
+        <w:t xml:space="preserve">(99.8 </w:t>
+      </w:r>
+      <w:proofErr w:type="spellStart"/>
+      <w:r>
+        <w:t>wt</w:t>
+      </w:r>
+      <w:proofErr w:type="spellEnd"/>
+      <w:r>
+        <w:t>%)</w:t>
       </w:r>
       <w:r>
         <w:t xml:space="preserve"> </w:t>
@@ -32369,27 +32626,14 @@
       <w:r>
         <w:t xml:space="preserve">Figure </w:t>
       </w:r>
-      <w:r>
-        <w:fldChar w:fldCharType="begin"/>
-      </w:r>
-      <w:r>
-        <w:instrText xml:space="preserve"> SEQ Figure \* ARABIC </w:instrText>
-      </w:r>
-      <w:r>
-        <w:fldChar w:fldCharType="separate"/>
-      </w:r>
-      <w:r>
-        <w:rPr>
-          <w:noProof/>
-        </w:rPr>
-        <w:t>14</w:t>
-      </w:r>
-      <w:r>
-        <w:rPr>
-          <w:noProof/>
-        </w:rPr>
-        <w:fldChar w:fldCharType="end"/>
-      </w:r>
+      <w:fldSimple w:instr=" SEQ Figure \* ARABIC ">
+        <w:r>
+          <w:rPr>
+            <w:noProof/>
+          </w:rPr>
+          <w:t>14</w:t>
+        </w:r>
+      </w:fldSimple>
       <w:bookmarkEnd w:id="143"/>
       <w:r>
         <w:t xml:space="preserve">: (a) </w:t>
@@ -32664,8 +32908,13 @@
       <w:r>
         <w:t xml:space="preserve">films respectively. These parameters will be refined via appropriate step sizes as required to suit the examined </w:t>
       </w:r>
-      <w:r>
-        <w:t xml:space="preserve">MgZnCa </w:t>
+      <w:proofErr w:type="spellStart"/>
+      <w:r>
+        <w:t>MgZnCa</w:t>
+      </w:r>
+      <w:proofErr w:type="spellEnd"/>
+      <w:r>
+        <w:t xml:space="preserve"> </w:t>
       </w:r>
       <w:r>
         <w:t xml:space="preserve">biocompatible systems. </w:t>
@@ -32894,7 +33143,21 @@
               <w:rPr>
                 <w:b/>
               </w:rPr>
-              <w:t>Deposition Ar Pressure:</w:t>
+              <w:t xml:space="preserve">Deposition </w:t>
+            </w:r>
+            <w:proofErr w:type="spellStart"/>
+            <w:r>
+              <w:rPr>
+                <w:b/>
+              </w:rPr>
+              <w:t>Ar</w:t>
+            </w:r>
+            <w:proofErr w:type="spellEnd"/>
+            <w:r>
+              <w:rPr>
+                <w:b/>
+              </w:rPr>
+              <w:t xml:space="preserve"> Pressure:</w:t>
             </w:r>
           </w:p>
         </w:tc>
@@ -33221,7 +33484,15 @@
         <w:t>is</w:t>
       </w:r>
       <w:r>
-        <w:t xml:space="preserve"> NaCl wafer which dissolve quickly with the application of water, allowing for the physical separation of the films. </w:t>
+        <w:t xml:space="preserve"> </w:t>
+      </w:r>
+      <w:proofErr w:type="spellStart"/>
+      <w:r>
+        <w:t>NaCl</w:t>
+      </w:r>
+      <w:proofErr w:type="spellEnd"/>
+      <w:r>
+        <w:t xml:space="preserve"> wafer which dissolve quickly with the application of water, allowing for the physical separation of the films. </w:t>
       </w:r>
       <w:r>
         <w:t xml:space="preserve">These substrates can be purchased. </w:t>
@@ -33288,12 +33559,21 @@
         <w:pStyle w:val="Heading3"/>
       </w:pPr>
       <w:bookmarkStart w:id="154" w:name="_Toc418608823"/>
-      <w:r>
-        <w:rPr>
-          <w:rFonts w:eastAsia="Times New Roman"/>
-          <w:lang w:eastAsia="en-AU"/>
-        </w:rPr>
-        <w:t>Polycaprolactone (PCL)</w:t>
+      <w:proofErr w:type="spellStart"/>
+      <w:r>
+        <w:rPr>
+          <w:rFonts w:eastAsia="Times New Roman"/>
+          <w:lang w:eastAsia="en-AU"/>
+        </w:rPr>
+        <w:t>Polycaprolactone</w:t>
+      </w:r>
+      <w:proofErr w:type="spellEnd"/>
+      <w:r>
+        <w:rPr>
+          <w:rFonts w:eastAsia="Times New Roman"/>
+          <w:lang w:eastAsia="en-AU"/>
+        </w:rPr>
+        <w:t xml:space="preserve"> (PCL)</w:t>
       </w:r>
       <w:r>
         <w:t xml:space="preserve"> Scaffolds</w:t>
@@ -33308,12 +33588,21 @@
         </w:rPr>
         <w:t xml:space="preserve">Depositing films onto </w:t>
       </w:r>
-      <w:r>
-        <w:rPr>
-          <w:rFonts w:eastAsia="Times New Roman"/>
-          <w:lang w:eastAsia="en-AU"/>
-        </w:rPr>
-        <w:t>Polycaprolactone (PCL)</w:t>
+      <w:proofErr w:type="spellStart"/>
+      <w:r>
+        <w:rPr>
+          <w:rFonts w:eastAsia="Times New Roman"/>
+          <w:lang w:eastAsia="en-AU"/>
+        </w:rPr>
+        <w:t>Polycaprolactone</w:t>
+      </w:r>
+      <w:proofErr w:type="spellEnd"/>
+      <w:r>
+        <w:rPr>
+          <w:rFonts w:eastAsia="Times New Roman"/>
+          <w:lang w:eastAsia="en-AU"/>
+        </w:rPr>
+        <w:t xml:space="preserve"> (PCL)</w:t>
       </w:r>
       <w:r>
         <w:t xml:space="preserve"> scaffolds </w:t>
@@ -33367,9 +33656,14 @@
       </w:pPr>
       <w:bookmarkStart w:id="157" w:name="_Toc418608826"/>
       <w:r>
-        <w:t>Biocompatibility and Bioabsorption</w:t>
+        <w:t xml:space="preserve">Biocompatibility and </w:t>
+      </w:r>
+      <w:proofErr w:type="spellStart"/>
+      <w:r>
+        <w:t>Bioabsorption</w:t>
       </w:r>
       <w:bookmarkEnd w:id="157"/>
+      <w:proofErr w:type="spellEnd"/>
       <w:r>
         <w:t xml:space="preserve"> </w:t>
       </w:r>
@@ -33378,11 +33672,16 @@
       <w:r>
         <w:t xml:space="preserve">The biocompatibility and </w:t>
       </w:r>
+      <w:proofErr w:type="spellStart"/>
       <w:r>
         <w:t>bio</w:t>
       </w:r>
       <w:r>
-        <w:t xml:space="preserve">absorption </w:t>
+        <w:t>absorption</w:t>
+      </w:r>
+      <w:proofErr w:type="spellEnd"/>
+      <w:r>
+        <w:t xml:space="preserve"> </w:t>
       </w:r>
       <w:r>
         <w:t>of the TFMGs will be characteris</w:t>
@@ -33622,7 +33921,15 @@
         </m:sSub>
       </m:oMath>
       <w:r>
-        <w:t xml:space="preserve"> toughs. Scans are performed at heating rate of 20K/min in sealed alumina crucibles under a protective Ar atmosphere.</w:t>
+        <w:t xml:space="preserve"> toughs. Scans are performed at heating rate of 20K/min in sealed alumina crucibles under a protective </w:t>
+      </w:r>
+      <w:proofErr w:type="spellStart"/>
+      <w:r>
+        <w:t>Ar</w:t>
+      </w:r>
+      <w:proofErr w:type="spellEnd"/>
+      <w:r>
+        <w:t xml:space="preserve"> atmosphere.</w:t>
       </w:r>
     </w:p>
     <w:p>
@@ -33718,7 +34025,15 @@
         <w:t xml:space="preserve">subtle </w:t>
       </w:r>
       <w:r>
-        <w:t xml:space="preserve">exothermal peaks can be in MgZnCa systems </w:t>
+        <w:t xml:space="preserve">exothermal peaks can be in </w:t>
+      </w:r>
+      <w:proofErr w:type="spellStart"/>
+      <w:r>
+        <w:t>MgZnCa</w:t>
+      </w:r>
+      <w:proofErr w:type="spellEnd"/>
+      <w:r>
+        <w:t xml:space="preserve"> systems </w:t>
       </w:r>
       <w:r>
         <w:fldChar w:fldCharType="begin"/>
@@ -33750,7 +34065,15 @@
         <w:t xml:space="preserve">differentiating </w:t>
       </w:r>
       <w:r>
-        <w:t xml:space="preserve">between amorphous, semi-crystalline, and crystalline MgZnCa alloy </w:t>
+        <w:t xml:space="preserve">between amorphous, semi-crystalline, and crystalline </w:t>
+      </w:r>
+      <w:proofErr w:type="spellStart"/>
+      <w:r>
+        <w:t>MgZnCa</w:t>
+      </w:r>
+      <w:proofErr w:type="spellEnd"/>
+      <w:r>
+        <w:t xml:space="preserve"> alloy </w:t>
       </w:r>
       <w:r>
         <w:fldChar w:fldCharType="begin">
@@ -33907,7 +34230,15 @@
         <w:t xml:space="preserve"> </w:t>
       </w:r>
       <w:r>
-        <w:t>Fully amorphous MgZnCa should display wide halo peak</w:t>
+        <w:t xml:space="preserve">Fully amorphous </w:t>
+      </w:r>
+      <w:proofErr w:type="spellStart"/>
+      <w:r>
+        <w:t>MgZnCa</w:t>
+      </w:r>
+      <w:proofErr w:type="spellEnd"/>
+      <w:r>
+        <w:t xml:space="preserve"> should display wide halo peak</w:t>
       </w:r>
       <w:r>
         <w:t>s</w:t>
@@ -34198,7 +34529,11 @@
         <w:t xml:space="preserve"> a</w:t>
       </w:r>
       <w:r>
-        <w:t xml:space="preserve"> low GFA with a </w:t>
+        <w:t xml:space="preserve"> low GFA with </w:t>
+      </w:r>
+      <w:proofErr w:type="gramStart"/>
+      <w:r>
+        <w:t xml:space="preserve">a </w:t>
       </w:r>
       <m:oMath>
         <m:sSub>
@@ -34228,7 +34563,11 @@
         </m:sSub>
       </m:oMath>
       <w:r>
-        <w:t xml:space="preserve"> of only about 3mm </w:t>
+        <w:t xml:space="preserve"> of</w:t>
+      </w:r>
+      <w:proofErr w:type="gramEnd"/>
+      <w:r>
+        <w:t xml:space="preserve"> only about 3mm </w:t>
       </w:r>
       <w:r>
         <w:fldChar w:fldCharType="begin">
@@ -34681,27 +35020,14 @@
       <w:r>
         <w:t xml:space="preserve">Figure </w:t>
       </w:r>
-      <w:r>
-        <w:fldChar w:fldCharType="begin"/>
-      </w:r>
-      <w:r>
-        <w:instrText xml:space="preserve"> SEQ Figure \* ARABIC </w:instrText>
-      </w:r>
-      <w:r>
-        <w:fldChar w:fldCharType="separate"/>
-      </w:r>
-      <w:r>
-        <w:rPr>
-          <w:noProof/>
-        </w:rPr>
-        <w:t>15</w:t>
-      </w:r>
-      <w:r>
-        <w:rPr>
-          <w:noProof/>
-        </w:rPr>
-        <w:fldChar w:fldCharType="end"/>
-      </w:r>
+      <w:fldSimple w:instr=" SEQ Figure \* ARABIC ">
+        <w:r>
+          <w:rPr>
+            <w:noProof/>
+          </w:rPr>
+          <w:t>15</w:t>
+        </w:r>
+      </w:fldSimple>
       <w:r>
         <w:t>: DSC trace of the Mg</w:t>
       </w:r>
@@ -34768,9 +35094,11 @@
       <w:r>
         <w:t xml:space="preserve"> </w:t>
       </w:r>
+      <w:proofErr w:type="gramStart"/>
       <w:r>
         <w:t xml:space="preserve">and </w:t>
       </w:r>
+      <w:proofErr w:type="gramEnd"/>
       <m:oMath>
         <m:sSub>
           <m:sSubPr>
@@ -37154,6 +37482,7 @@
         </w:rPr>
         <w:tab/>
       </w:r>
+      <w:proofErr w:type="spellStart"/>
       <w:r>
         <w:rPr>
           <w:rFonts w:eastAsia="Times New Roman"/>
@@ -37161,6 +37490,7 @@
         </w:rPr>
         <w:t>Polycaprolactone</w:t>
       </w:r>
+      <w:proofErr w:type="spellEnd"/>
     </w:p>
     <w:p>
       <w:pPr>
@@ -37191,8 +37521,13 @@
         </w:rPr>
         <w:tab/>
       </w:r>
-      <w:r>
-        <w:t>Potentiodynamic Polarisation</w:t>
+      <w:proofErr w:type="spellStart"/>
+      <w:r>
+        <w:t>Potentiodynamic</w:t>
+      </w:r>
+      <w:proofErr w:type="spellEnd"/>
+      <w:r>
+        <w:t xml:space="preserve"> Polarisation</w:t>
       </w:r>
     </w:p>
     <w:p>
@@ -37741,8 +38076,13 @@
       <w:r>
         <w:tab/>
       </w:r>
-      <w:r>
-        <w:t xml:space="preserve">Kauzmann </w:t>
+      <w:proofErr w:type="spellStart"/>
+      <w:r>
+        <w:t>Kauzmann</w:t>
+      </w:r>
+      <w:proofErr w:type="spellEnd"/>
+      <w:r>
+        <w:t xml:space="preserve"> </w:t>
       </w:r>
       <w:r>
         <w:t xml:space="preserve">Temperature ( </w:t>
@@ -38648,7 +38988,15 @@
         <w:pStyle w:val="CommentText"/>
       </w:pPr>
       <w:r>
-        <w:t xml:space="preserve">Property modification – Coating BMG with same composition coating. – Look at K. Schluter Intro (Green part on property modification). </w:t>
+        <w:t xml:space="preserve">Property modification – Coating BMG with same composition coating. – Look at K. </w:t>
+      </w:r>
+      <w:proofErr w:type="spellStart"/>
+      <w:r>
+        <w:t>Schluter</w:t>
+      </w:r>
+      <w:proofErr w:type="spellEnd"/>
+      <w:r>
+        <w:t xml:space="preserve"> Intro (Green part on property modification). </w:t>
       </w:r>
     </w:p>
     <w:p>
@@ -38790,7 +39138,15 @@
         <w:annotationRef/>
       </w:r>
       <w:r>
-        <w:t xml:space="preserve">Traditional alloys have a solubility limit for constitution elements (ie they start to form metallic compounds), however amorphous alloys are SCL as so are able to excided these limits. </w:t>
+        <w:t>Traditional alloys have a solubility limit for constitution elements (</w:t>
+      </w:r>
+      <w:proofErr w:type="spellStart"/>
+      <w:r>
+        <w:t>ie</w:t>
+      </w:r>
+      <w:proofErr w:type="spellEnd"/>
+      <w:r>
+        <w:t xml:space="preserve"> they start to form metallic compounds), however amorphous alloys are SCL as so are able to excided these limits. </w:t>
       </w:r>
     </w:p>
   </w:comment>
@@ -38902,7 +39258,39 @@
         <w:annotationRef/>
       </w:r>
       <w:r>
-        <w:t xml:space="preserve">The voltage potential between the substrate and target supplies excess electrons to the negative target. The electrons are attracted to the positive substrate but collide with Ar atoms on their journey. This cause Ar to lose an electron and to become a plasma (Ar+ &amp; e-). Ar+ collide with the target, and releases M atoms from the target. (Note e- has too little momentum to eject atoms from substrate). </w:t>
+        <w:t xml:space="preserve">The voltage potential between the substrate and target supplies excess electrons to the negative target. The electrons are attracted to the positive substrate but collide with </w:t>
+      </w:r>
+      <w:proofErr w:type="spellStart"/>
+      <w:r>
+        <w:t>Ar</w:t>
+      </w:r>
+      <w:proofErr w:type="spellEnd"/>
+      <w:r>
+        <w:t xml:space="preserve"> atoms on their journey. This cause </w:t>
+      </w:r>
+      <w:proofErr w:type="spellStart"/>
+      <w:r>
+        <w:t>Ar</w:t>
+      </w:r>
+      <w:proofErr w:type="spellEnd"/>
+      <w:r>
+        <w:t xml:space="preserve"> to lose an electron and to become a plasma (</w:t>
+      </w:r>
+      <w:proofErr w:type="spellStart"/>
+      <w:r>
+        <w:t>Ar</w:t>
+      </w:r>
+      <w:proofErr w:type="spellEnd"/>
+      <w:r>
+        <w:t xml:space="preserve">+ &amp; e-). </w:t>
+      </w:r>
+      <w:proofErr w:type="spellStart"/>
+      <w:r>
+        <w:t>Ar</w:t>
+      </w:r>
+      <w:proofErr w:type="spellEnd"/>
+      <w:r>
+        <w:t xml:space="preserve">+ collide with the target, and releases M atoms from the target. (Note e- has too little momentum to eject atoms from substrate). </w:t>
       </w:r>
     </w:p>
     <w:p>
@@ -39022,7 +39410,15 @@
         <w:annotationRef/>
       </w:r>
       <w:r>
-        <w:t>Ideal Tsub may exist because high temp atoms behave like liquid on the surface and are thus quenched. This is not a true deposition then (gas to solid). See Yu’s paper</w:t>
+        <w:t xml:space="preserve">Ideal </w:t>
+      </w:r>
+      <w:proofErr w:type="spellStart"/>
+      <w:r>
+        <w:t>Tsub</w:t>
+      </w:r>
+      <w:proofErr w:type="spellEnd"/>
+      <w:r>
+        <w:t xml:space="preserve"> may exist because high temp atoms behave like liquid on the surface and are thus quenched. This is not a true deposition then (gas to solid). See Yu’s paper</w:t>
       </w:r>
     </w:p>
   </w:comment>
@@ -39106,7 +39502,23 @@
           <w:rFonts w:eastAsia="Times New Roman"/>
           <w:lang w:eastAsia="en-AU"/>
         </w:rPr>
-        <w:t>The optimal range may be below Tg because surface atom can move as fast as the SCL at lowe</w:t>
+        <w:t xml:space="preserve">The optimal range may be below </w:t>
+      </w:r>
+      <w:proofErr w:type="spellStart"/>
+      <w:r>
+        <w:rPr>
+          <w:rFonts w:eastAsia="Times New Roman"/>
+          <w:lang w:eastAsia="en-AU"/>
+        </w:rPr>
+        <w:t>Tg</w:t>
+      </w:r>
+      <w:proofErr w:type="spellEnd"/>
+      <w:r>
+        <w:rPr>
+          <w:rFonts w:eastAsia="Times New Roman"/>
+          <w:lang w:eastAsia="en-AU"/>
+        </w:rPr>
+        <w:t xml:space="preserve"> because surface atom can move as fast as the SCL at lowe</w:t>
       </w:r>
       <w:r>
         <w:rPr>
@@ -39120,7 +39532,23 @@
           <w:rFonts w:eastAsia="Times New Roman"/>
           <w:lang w:eastAsia="en-AU"/>
         </w:rPr>
-        <w:t>This may be why metallic glass has the lowest optimal temp range and time to from ultrastable glass (ie less energy for molecules/atoms to relax or reac</w:t>
+        <w:t>This may be why metallic glass has the lowest optimal temp range and time to from ultrastable glass (</w:t>
+      </w:r>
+      <w:proofErr w:type="spellStart"/>
+      <w:r>
+        <w:rPr>
+          <w:rFonts w:eastAsia="Times New Roman"/>
+          <w:lang w:eastAsia="en-AU"/>
+        </w:rPr>
+        <w:t>ie</w:t>
+      </w:r>
+      <w:proofErr w:type="spellEnd"/>
+      <w:r>
+        <w:rPr>
+          <w:rFonts w:eastAsia="Times New Roman"/>
+          <w:lang w:eastAsia="en-AU"/>
+        </w:rPr>
+        <w:t xml:space="preserve"> less energy for molecules/atoms to relax or reac</w:t>
       </w:r>
       <w:r>
         <w:rPr>
@@ -39187,7 +39615,23 @@
         <w:pStyle w:val="CommentText"/>
       </w:pPr>
       <w:r>
-        <w:t xml:space="preserve">Check the “Tg &amp; Tf paper” as it should have first principles reference to this. </w:t>
+        <w:t>Check the “</w:t>
+      </w:r>
+      <w:proofErr w:type="spellStart"/>
+      <w:r>
+        <w:t>Tg</w:t>
+      </w:r>
+      <w:proofErr w:type="spellEnd"/>
+      <w:r>
+        <w:t xml:space="preserve"> &amp; </w:t>
+      </w:r>
+      <w:proofErr w:type="spellStart"/>
+      <w:r>
+        <w:t>Tf</w:t>
+      </w:r>
+      <w:proofErr w:type="spellEnd"/>
+      <w:r>
+        <w:t xml:space="preserve"> paper” as it should have first principles reference to this. </w:t>
       </w:r>
     </w:p>
   </w:comment>
@@ -39207,7 +39651,7 @@
       </w:r>
     </w:p>
   </w:comment>
-  <w:comment w:id="83" w:author="Scott Gleason" w:date="2015-05-06T14:02:00Z" w:initials="SG">
+  <w:comment w:id="82" w:author="Scott Gleason" w:date="2015-05-06T14:02:00Z" w:initials="SG">
     <w:p>
       <w:pPr>
         <w:pStyle w:val="CommentText"/>
@@ -39223,7 +39667,7 @@
       </w:r>
     </w:p>
   </w:comment>
-  <w:comment w:id="84" w:author="Scott Gleason" w:date="2014-11-24T14:57:00Z" w:initials="SG">
+  <w:comment w:id="83" w:author="Scott Gleason" w:date="2014-11-24T14:57:00Z" w:initials="SG">
     <w:p>
       <w:pPr>
         <w:pStyle w:val="CommentText"/>
@@ -39235,11 +39679,19 @@
         <w:annotationRef/>
       </w:r>
       <w:r>
-        <w:t>Find a proper/ full definition of Tf!</w:t>
+        <w:t xml:space="preserve">Find a proper/ full definition of </w:t>
+      </w:r>
+      <w:proofErr w:type="spellStart"/>
+      <w:r>
+        <w:t>Tf</w:t>
+      </w:r>
+      <w:proofErr w:type="spellEnd"/>
+      <w:r>
+        <w:t>!</w:t>
       </w:r>
     </w:p>
   </w:comment>
-  <w:comment w:id="85" w:author="Scott Gleason" w:date="2014-10-01T16:23:00Z" w:initials="SG">
+  <w:comment w:id="84" w:author="Scott Gleason" w:date="2014-10-01T16:23:00Z" w:initials="SG">
     <w:p>
       <w:pPr>
         <w:pStyle w:val="CommentText"/>
@@ -39250,12 +39702,25 @@
         </w:rPr>
         <w:annotationRef/>
       </w:r>
-      <w:r>
-        <w:t xml:space="preserve">Tf measures enthalpy. I.e. High Tf means higher enthalpy. </w:t>
+      <w:proofErr w:type="spellStart"/>
+      <w:r>
+        <w:t>Tf</w:t>
+      </w:r>
+      <w:proofErr w:type="spellEnd"/>
+      <w:r>
+        <w:t xml:space="preserve"> measures enthalpy. I.e. High </w:t>
+      </w:r>
+      <w:proofErr w:type="spellStart"/>
+      <w:r>
+        <w:t>Tf</w:t>
+      </w:r>
+      <w:proofErr w:type="spellEnd"/>
+      <w:r>
+        <w:t xml:space="preserve"> means higher enthalpy. </w:t>
       </w:r>
     </w:p>
   </w:comment>
-  <w:comment w:id="89" w:author="Scott Gleason" w:date="2015-05-06T14:14:00Z" w:initials="SG">
+  <w:comment w:id="88" w:author="Scott Gleason" w:date="2015-05-06T14:14:00Z" w:initials="SG">
     <w:p>
       <w:pPr>
         <w:pStyle w:val="CommentText"/>
@@ -39271,7 +39736,7 @@
       </w:r>
     </w:p>
   </w:comment>
-  <w:comment w:id="91" w:author="Scott Gleason" w:date="2014-06-30T14:12:00Z" w:initials="SG">
+  <w:comment w:id="90" w:author="Scott Gleason" w:date="2014-06-30T14:12:00Z" w:initials="SG">
     <w:p>
       <w:pPr>
         <w:pStyle w:val="CommentText"/>
@@ -39287,7 +39752,7 @@
       </w:r>
     </w:p>
   </w:comment>
-  <w:comment w:id="95" w:author="Scott Gleason" w:date="2014-10-01T16:26:00Z" w:initials="SG">
+  <w:comment w:id="94" w:author="Scott Gleason" w:date="2014-10-01T16:26:00Z" w:initials="SG">
     <w:p>
       <w:pPr>
         <w:pStyle w:val="CommentText"/>
@@ -39298,8 +39763,13 @@
         </w:rPr>
         <w:annotationRef/>
       </w:r>
-      <w:r>
-        <w:t>Tf was used in enthalpy before</w:t>
+      <w:proofErr w:type="spellStart"/>
+      <w:r>
+        <w:t>Tf</w:t>
+      </w:r>
+      <w:proofErr w:type="spellEnd"/>
+      <w:r>
+        <w:t xml:space="preserve"> was used in enthalpy before</w:t>
       </w:r>
       <w:r>
         <w:br/>
@@ -39307,7 +39777,7 @@
       </w:r>
     </w:p>
   </w:comment>
-  <w:comment w:id="100" w:author="Scott Gleason" w:date="2014-11-21T10:51:00Z" w:initials="SG">
+  <w:comment w:id="99" w:author="Scott Gleason" w:date="2014-11-21T10:51:00Z" w:initials="SG">
     <w:p>
       <w:pPr>
         <w:pStyle w:val="CommentText"/>
@@ -39318,12 +39788,17 @@
         </w:rPr>
         <w:annotationRef/>
       </w:r>
-      <w:r>
-        <w:t xml:space="preserve">Nakamaya paper has a similar conclusion. Try to combine here. </w:t>
+      <w:proofErr w:type="spellStart"/>
+      <w:r>
+        <w:t>Nakamaya</w:t>
+      </w:r>
+      <w:proofErr w:type="spellEnd"/>
+      <w:r>
+        <w:t xml:space="preserve"> paper has a similar conclusion. Try to combine here. </w:t>
       </w:r>
     </w:p>
   </w:comment>
-  <w:comment w:id="101" w:author="Scott Gleason" w:date="2014-11-21T10:52:00Z" w:initials="SG">
+  <w:comment w:id="100" w:author="Scott Gleason" w:date="2014-11-21T10:52:00Z" w:initials="SG">
     <w:p>
       <w:pPr>
         <w:pStyle w:val="CommentText"/>
@@ -39339,7 +39814,7 @@
       </w:r>
     </w:p>
   </w:comment>
-  <w:comment w:id="102" w:author="Scott Gleason" w:date="2014-11-19T16:34:00Z" w:initials="SG">
+  <w:comment w:id="101" w:author="Scott Gleason" w:date="2014-11-19T16:34:00Z" w:initials="SG">
     <w:p>
       <w:pPr>
         <w:pStyle w:val="CommentText"/>
@@ -39364,11 +39839,17 @@
         <w:pStyle w:val="CommentText"/>
       </w:pPr>
       <w:r>
-        <w:t>Re-read both papers are rewrite this section.</w:t>
+        <w:t xml:space="preserve">Re-read both papers </w:t>
+      </w:r>
+      <w:r>
+        <w:t>and</w:t>
+      </w:r>
+      <w:r>
+        <w:t xml:space="preserve"> rewrite this section.</w:t>
       </w:r>
     </w:p>
   </w:comment>
-  <w:comment w:id="106" w:author="Scott Gleason" w:date="2014-09-29T11:57:00Z" w:initials="SG">
+  <w:comment w:id="105" w:author="Scott Gleason" w:date="2014-09-29T11:57:00Z" w:initials="SG">
     <w:p>
       <w:pPr>
         <w:pStyle w:val="CommentText"/>
@@ -39384,7 +39865,7 @@
       </w:r>
     </w:p>
   </w:comment>
-  <w:comment w:id="108" w:author="Scott Gleason" w:date="2015-01-05T14:59:00Z" w:initials="SG">
+  <w:comment w:id="107" w:author="Scott Gleason" w:date="2015-01-05T14:59:00Z" w:initials="SG">
     <w:p>
       <w:pPr>
         <w:pStyle w:val="CommentText"/>
@@ -39396,170 +39877,35 @@
         <w:annotationRef/>
       </w:r>
       <w:r>
-        <w:t>Normally glass only have SRO. Crystals have LRO (Donald S. of MIT)</w:t>
-      </w:r>
-    </w:p>
-  </w:comment>
-  <w:comment w:id="109" w:author="Scott Gleason" w:date="2014-10-06T11:41:00Z" w:initials="SG">
+        <w:t>Normal Glasses only has SRO</w:t>
+      </w:r>
+    </w:p>
     <w:p>
       <w:pPr>
         <w:pStyle w:val="CommentText"/>
       </w:pPr>
       <w:r>
-        <w:rPr>
-          <w:rStyle w:val="CommentReference"/>
-        </w:rPr>
-        <w:annotationRef/>
-      </w:r>
-      <w:r>
-        <w:t xml:space="preserve">Not sure if the metaphor adds anything. </w:t>
-      </w:r>
-    </w:p>
-  </w:comment>
-  <w:comment w:id="111" w:author="Scott Gleason" w:date="2014-11-17T17:40:00Z" w:initials="SG">
+        <w:t xml:space="preserve">Crystals have LRO </w:t>
+      </w:r>
+      <w:r>
+        <w:t>(Donald S. of MIT)</w:t>
+      </w:r>
+    </w:p>
     <w:p>
       <w:pPr>
         <w:pStyle w:val="CommentText"/>
       </w:pPr>
-      <w:r>
-        <w:rPr>
-          <w:rStyle w:val="CommentReference"/>
-        </w:rPr>
-        <w:annotationRef/>
-      </w:r>
-      <w:r>
-        <w:t xml:space="preserve">Would even slower rates produce SMG? </w:t>
-      </w:r>
     </w:p>
     <w:p>
       <w:pPr>
         <w:pStyle w:val="CommentText"/>
       </w:pPr>
       <w:r>
-        <w:t xml:space="preserve">Check their parameters again. </w:t>
+        <w:t>So MRO is not a typical situation.</w:t>
       </w:r>
     </w:p>
   </w:comment>
-  <w:comment w:id="116" w:author="Scott Gleason" w:date="2014-11-13T16:37:00Z" w:initials="SG">
-    <w:p>
-      <w:pPr>
-        <w:rPr>
-          <w:b/>
-        </w:rPr>
-      </w:pPr>
-      <w:r>
-        <w:rPr>
-          <w:rStyle w:val="CommentReference"/>
-        </w:rPr>
-        <w:annotationRef/>
-      </w:r>
-      <w:r>
-        <w:rPr>
-          <w:b/>
-        </w:rPr>
-        <w:t>Outline for 3.4</w:t>
-      </w:r>
-    </w:p>
-    <w:p>
-      <w:pPr>
-        <w:ind w:left="720"/>
-        <w:rPr>
-          <w:b/>
-        </w:rPr>
-      </w:pPr>
-      <w:r>
-        <w:rPr>
-          <w:b/>
-        </w:rPr>
-        <w:t>Human Body bio-compatibility requirements</w:t>
-      </w:r>
-    </w:p>
-    <w:p>
-      <w:pPr>
-        <w:ind w:left="720"/>
-        <w:rPr>
-          <w:b/>
-        </w:rPr>
-      </w:pPr>
-      <w:r>
-        <w:rPr>
-          <w:b/>
-        </w:rPr>
-        <w:t>Current bio-material limitations</w:t>
-      </w:r>
-    </w:p>
-    <w:p>
-      <w:pPr>
-        <w:ind w:left="720"/>
-        <w:rPr>
-          <w:b/>
-        </w:rPr>
-      </w:pPr>
-      <w:r>
-        <w:rPr>
-          <w:b/>
-        </w:rPr>
-        <w:t>Constant elements rolls in body</w:t>
-      </w:r>
-    </w:p>
-    <w:p>
-      <w:pPr>
-        <w:ind w:left="720"/>
-        <w:rPr>
-          <w:b/>
-        </w:rPr>
-      </w:pPr>
-      <w:r>
-        <w:rPr>
-          <w:b/>
-        </w:rPr>
-        <w:t>Corrosion</w:t>
-      </w:r>
-    </w:p>
-    <w:p>
-      <w:pPr>
-        <w:ind w:left="720"/>
-        <w:rPr>
-          <w:b/>
-        </w:rPr>
-      </w:pPr>
-      <w:r>
-        <w:rPr>
-          <w:b/>
-        </w:rPr>
-        <w:t xml:space="preserve">Hydrogen evolution </w:t>
-      </w:r>
-    </w:p>
-    <w:p>
-      <w:pPr>
-        <w:ind w:left="720"/>
-        <w:rPr>
-          <w:b/>
-        </w:rPr>
-      </w:pPr>
-      <w:r>
-        <w:rPr>
-          <w:b/>
-        </w:rPr>
-        <w:t xml:space="preserve">Pitting corrosion </w:t>
-      </w:r>
-    </w:p>
-    <w:p>
-      <w:pPr>
-        <w:ind w:left="720"/>
-        <w:rPr>
-          <w:b/>
-        </w:rPr>
-      </w:pPr>
-      <w:r>
-        <w:rPr>
-          <w:b/>
-        </w:rPr>
-        <w:t>Cell viability testing?</w:t>
-      </w:r>
-    </w:p>
-  </w:comment>
-  <w:comment w:id="120" w:author="Scott Gleason" w:date="2014-11-14T11:53:00Z" w:initials="SG">
+  <w:comment w:id="109" w:author="Scott Gleason" w:date="2014-10-06T11:41:00Z" w:initials="SG">
     <w:p>
       <w:pPr>
         <w:pStyle w:val="CommentText"/>
@@ -39571,11 +39917,11 @@
         <w:annotationRef/>
       </w:r>
       <w:r>
-        <w:t>Review article reference. Go back and add in the original reference later.</w:t>
+        <w:t xml:space="preserve">Not sure if the metaphor adds anything. </w:t>
       </w:r>
     </w:p>
   </w:comment>
-  <w:comment w:id="121" w:author="Scott Gleason" w:date="2014-11-14T10:29:00Z" w:initials="SG">
+  <w:comment w:id="111" w:author="Scott Gleason" w:date="2014-11-17T17:40:00Z" w:initials="SG">
     <w:p>
       <w:pPr>
         <w:pStyle w:val="CommentText"/>
@@ -39587,27 +39933,138 @@
         <w:annotationRef/>
       </w:r>
       <w:r>
-        <w:t>Should be additional sources to back this.</w:t>
-      </w:r>
-    </w:p>
-  </w:comment>
-  <w:comment w:id="125" w:author="Scott Gleason" w:date="2014-11-21T11:21:00Z" w:initials="SG">
+        <w:t xml:space="preserve">Would even slower rates produce SMG? </w:t>
+      </w:r>
+    </w:p>
     <w:p>
       <w:pPr>
         <w:pStyle w:val="CommentText"/>
       </w:pPr>
       <w:r>
+        <w:t xml:space="preserve">Check their parameters again. </w:t>
+      </w:r>
+    </w:p>
+  </w:comment>
+  <w:comment w:id="116" w:author="Scott Gleason" w:date="2014-11-13T16:37:00Z" w:initials="SG">
+    <w:p>
+      <w:pPr>
+        <w:rPr>
+          <w:b/>
+        </w:rPr>
+      </w:pPr>
+      <w:r>
         <w:rPr>
           <w:rStyle w:val="CommentReference"/>
         </w:rPr>
         <w:annotationRef/>
       </w:r>
       <w:r>
-        <w:t xml:space="preserve">May not be the reason. May have to do with electron flow. Re-read Jones Chapter 3 to see what it says. </w:t>
+        <w:rPr>
+          <w:b/>
+        </w:rPr>
+        <w:t>Outline for 3.4</w:t>
+      </w:r>
+    </w:p>
+    <w:p>
+      <w:pPr>
+        <w:ind w:left="720"/>
+        <w:rPr>
+          <w:b/>
+        </w:rPr>
+      </w:pPr>
+      <w:r>
+        <w:rPr>
+          <w:b/>
+        </w:rPr>
+        <w:t>Human Body bio-compatibility requirements</w:t>
+      </w:r>
+    </w:p>
+    <w:p>
+      <w:pPr>
+        <w:ind w:left="720"/>
+        <w:rPr>
+          <w:b/>
+        </w:rPr>
+      </w:pPr>
+      <w:r>
+        <w:rPr>
+          <w:b/>
+        </w:rPr>
+        <w:t>Current bio-material limitations</w:t>
+      </w:r>
+    </w:p>
+    <w:p>
+      <w:pPr>
+        <w:ind w:left="720"/>
+        <w:rPr>
+          <w:b/>
+        </w:rPr>
+      </w:pPr>
+      <w:r>
+        <w:rPr>
+          <w:b/>
+        </w:rPr>
+        <w:t>Constant elements rolls in body</w:t>
+      </w:r>
+    </w:p>
+    <w:p>
+      <w:pPr>
+        <w:ind w:left="720"/>
+        <w:rPr>
+          <w:b/>
+        </w:rPr>
+      </w:pPr>
+      <w:r>
+        <w:rPr>
+          <w:b/>
+        </w:rPr>
+        <w:t>Corrosion</w:t>
+      </w:r>
+    </w:p>
+    <w:p>
+      <w:pPr>
+        <w:ind w:left="720"/>
+        <w:rPr>
+          <w:b/>
+        </w:rPr>
+      </w:pPr>
+      <w:r>
+        <w:rPr>
+          <w:b/>
+        </w:rPr>
+        <w:t xml:space="preserve">Hydrogen evolution </w:t>
+      </w:r>
+    </w:p>
+    <w:p>
+      <w:pPr>
+        <w:ind w:left="720"/>
+        <w:rPr>
+          <w:b/>
+        </w:rPr>
+      </w:pPr>
+      <w:r>
+        <w:rPr>
+          <w:b/>
+        </w:rPr>
+        <w:t xml:space="preserve">Pitting corrosion </w:t>
+      </w:r>
+    </w:p>
+    <w:p>
+      <w:pPr>
+        <w:ind w:left="720"/>
+        <w:rPr>
+          <w:b/>
+        </w:rPr>
+      </w:pPr>
+      <w:r>
+        <w:rPr>
+          <w:b/>
+        </w:rPr>
+        <w:t>Cell viability testing?</w:t>
       </w:r>
     </w:p>
   </w:comment>
-  <w:comment w:id="133" w:author="Scott Gleason" w:date="2015-01-05T15:55:00Z" w:initials="SG">
+  <w:comment w:id="120" w:author="Scott Gleason" w:date="2014-11-14T11:53:00Z" w:initials="SG">
     <w:p>
       <w:pPr>
         <w:pStyle w:val="CommentText"/>
@@ -39619,6 +40076,54 @@
         <w:annotationRef/>
       </w:r>
       <w:r>
+        <w:t>Review article reference. Go back and add in the original reference later.</w:t>
+      </w:r>
+    </w:p>
+  </w:comment>
+  <w:comment w:id="121" w:author="Scott Gleason" w:date="2014-11-14T10:29:00Z" w:initials="SG">
+    <w:p>
+      <w:pPr>
+        <w:pStyle w:val="CommentText"/>
+      </w:pPr>
+      <w:r>
+        <w:rPr>
+          <w:rStyle w:val="CommentReference"/>
+        </w:rPr>
+        <w:annotationRef/>
+      </w:r>
+      <w:r>
+        <w:t>Should be additional sources to back this.</w:t>
+      </w:r>
+    </w:p>
+  </w:comment>
+  <w:comment w:id="125" w:author="Scott Gleason" w:date="2014-11-21T11:21:00Z" w:initials="SG">
+    <w:p>
+      <w:pPr>
+        <w:pStyle w:val="CommentText"/>
+      </w:pPr>
+      <w:r>
+        <w:rPr>
+          <w:rStyle w:val="CommentReference"/>
+        </w:rPr>
+        <w:annotationRef/>
+      </w:r>
+      <w:r>
+        <w:t xml:space="preserve">May not be the reason. May have to do with electron flow. Re-read Jones Chapter 3 to see what it says. </w:t>
+      </w:r>
+    </w:p>
+  </w:comment>
+  <w:comment w:id="133" w:author="Scott Gleason" w:date="2015-01-05T15:55:00Z" w:initials="SG">
+    <w:p>
+      <w:pPr>
+        <w:pStyle w:val="CommentText"/>
+      </w:pPr>
+      <w:r>
+        <w:rPr>
+          <w:rStyle w:val="CommentReference"/>
+        </w:rPr>
+        <w:annotationRef/>
+      </w:r>
+      <w:r>
         <w:rPr>
           <w:b/>
         </w:rPr>
@@ -39634,7 +40139,15 @@
         <w:t>SMGs should be less dense than normal glass</w:t>
       </w:r>
       <w:r>
-        <w:t xml:space="preserve"> (see Tg cooling curve). </w:t>
+        <w:t xml:space="preserve"> (see </w:t>
+      </w:r>
+      <w:proofErr w:type="spellStart"/>
+      <w:r>
+        <w:t>Tg</w:t>
+      </w:r>
+      <w:proofErr w:type="spellEnd"/>
+      <w:r>
+        <w:t xml:space="preserve"> cooling curve). </w:t>
       </w:r>
     </w:p>
   </w:comment>
@@ -39741,8 +40254,29 @@
       <w:pPr>
         <w:pStyle w:val="CommentText"/>
       </w:pPr>
-      <w:r>
-        <w:t xml:space="preserve">MgCaZn has more light elements near Ar than ZrCuNiAl. </w:t>
+      <w:proofErr w:type="spellStart"/>
+      <w:r>
+        <w:t>MgCaZn</w:t>
+      </w:r>
+      <w:proofErr w:type="spellEnd"/>
+      <w:r>
+        <w:t xml:space="preserve"> has more light elements near </w:t>
+      </w:r>
+      <w:proofErr w:type="spellStart"/>
+      <w:r>
+        <w:t>Ar</w:t>
+      </w:r>
+      <w:proofErr w:type="spellEnd"/>
+      <w:r>
+        <w:t xml:space="preserve"> than </w:t>
+      </w:r>
+      <w:proofErr w:type="spellStart"/>
+      <w:r>
+        <w:t>ZrCuNiAl</w:t>
+      </w:r>
+      <w:proofErr w:type="spellEnd"/>
+      <w:r>
+        <w:t xml:space="preserve">. </w:t>
       </w:r>
     </w:p>
     <w:p>
@@ -39757,8 +40291,13 @@
       <w:pPr>
         <w:pStyle w:val="CommentText"/>
       </w:pPr>
-      <w:r>
-        <w:t>ZrCuNiAl used 50 – 150 W, but we cannot get power that high unless we use 3 inch targets (not practical).</w:t>
+      <w:proofErr w:type="spellStart"/>
+      <w:r>
+        <w:t>ZrCuNiAl</w:t>
+      </w:r>
+      <w:proofErr w:type="spellEnd"/>
+      <w:r>
+        <w:t xml:space="preserve"> used 50 – 150 W, but we cannot get power that high unless we use 3 inch targets (not practical).</w:t>
       </w:r>
     </w:p>
   </w:comment>
@@ -39911,7 +40450,7 @@
           <w:rPr>
             <w:noProof/>
           </w:rPr>
-          <w:t>12</w:t>
+          <w:t>16</w:t>
         </w:r>
         <w:r>
           <w:rPr>
@@ -42923,7 +43462,7 @@
 </file>
 
 <file path=customXml/itemProps1.xml><?xml version="1.0" encoding="utf-8"?>
-<ds:datastoreItem xmlns:ds="http://schemas.openxmlformats.org/officeDocument/2006/customXml" ds:itemID="{B2D8612E-FD16-47DF-B50B-1040ABC743F4}">
+<ds:datastoreItem xmlns:ds="http://schemas.openxmlformats.org/officeDocument/2006/customXml" ds:itemID="{0DF761CE-CD58-4235-97A7-64EE453529FB}">
   <ds:schemaRefs>
     <ds:schemaRef ds:uri="http://schemas.openxmlformats.org/officeDocument/2006/bibliography"/>
   </ds:schemaRefs>

</xml_diff>

<commit_message>
Minor proof to S2.1
</commit_message>
<xml_diff>
--- a/Scott Gleason - Preliminary PhD Thesis.docx
+++ b/Scott Gleason - Preliminary PhD Thesis.docx
@@ -321,13 +321,8 @@
       <w:r>
         <w:t xml:space="preserve">of essential mineral </w:t>
       </w:r>
-      <w:proofErr w:type="spellStart"/>
-      <w:r>
-        <w:t>MgZnCa</w:t>
-      </w:r>
-      <w:proofErr w:type="spellEnd"/>
-      <w:r>
-        <w:t xml:space="preserve"> alloys.</w:t>
+      <w:r>
+        <w:t>MgZnCa alloys.</w:t>
       </w:r>
     </w:p>
     <w:p>
@@ -8262,16 +8257,11 @@
         <w:t xml:space="preserve">s </w:t>
       </w:r>
       <w:r>
-        <w:t xml:space="preserve">with tailored </w:t>
-      </w:r>
-      <w:proofErr w:type="spellStart"/>
-      <w:r>
-        <w:t>bio</w:t>
+        <w:t>with tailored bio</w:t>
       </w:r>
       <w:r>
         <w:t>absorbable</w:t>
       </w:r>
-      <w:proofErr w:type="spellEnd"/>
       <w:r>
         <w:t xml:space="preserve"> films </w:t>
       </w:r>
@@ -8437,7 +8427,6 @@
       <w:r>
         <w:t xml:space="preserve">BMGs of similar film composition, </w:t>
       </w:r>
-      <w:proofErr w:type="spellStart"/>
       <w:r>
         <w:rPr>
           <w:rFonts w:eastAsia="Times New Roman"/>
@@ -8445,7 +8434,6 @@
         </w:rPr>
         <w:t>Polycaprolactone</w:t>
       </w:r>
-      <w:proofErr w:type="spellEnd"/>
       <w:r>
         <w:t xml:space="preserve"> (PCL) scaffold</w:t>
       </w:r>
@@ -8461,13 +8449,8 @@
       <w:r>
         <w:t xml:space="preserve"> </w:t>
       </w:r>
-      <w:proofErr w:type="spellStart"/>
-      <w:r>
-        <w:t>NaCl</w:t>
-      </w:r>
-      <w:proofErr w:type="spellEnd"/>
-      <w:r>
-        <w:t xml:space="preserve"> </w:t>
+      <w:r>
+        <w:t xml:space="preserve">NaCl </w:t>
       </w:r>
       <w:r>
         <w:t>substrate (to allow</w:t>
@@ -8738,10 +8721,10 @@
         <w:t xml:space="preserve">These MG alloys </w:t>
       </w:r>
       <w:r>
+        <w:t xml:space="preserve">also </w:t>
+      </w:r>
+      <w:r>
         <w:t xml:space="preserve">generally </w:t>
-      </w:r>
-      <w:r>
-        <w:t xml:space="preserve">also </w:t>
       </w:r>
       <w:r>
         <w:t xml:space="preserve">display large amounts of elastic deformation, </w:t>
@@ -9046,11 +9029,7 @@
         <w:t xml:space="preserve">solely </w:t>
       </w:r>
       <w:r>
-        <w:t xml:space="preserve">at </w:t>
-      </w:r>
-      <w:proofErr w:type="gramStart"/>
-      <w:r>
-        <w:t xml:space="preserve">the </w:t>
+        <w:t xml:space="preserve">at the </w:t>
       </w:r>
       <m:oMath>
         <m:sSub>
@@ -9081,11 +9060,7 @@
         </m:sSub>
       </m:oMath>
       <w:r>
-        <w:t xml:space="preserve"> and</w:t>
-      </w:r>
-      <w:proofErr w:type="gramEnd"/>
-      <w:r>
-        <w:t xml:space="preserve"> </w:t>
+        <w:t xml:space="preserve"> and </w:t>
       </w:r>
       <w:r>
         <w:t>being</w:t>
@@ -9155,11 +9130,7 @@
         <w:t>both</w:t>
       </w:r>
       <w:r>
-        <w:t xml:space="preserve"> </w:t>
-      </w:r>
-      <w:proofErr w:type="gramStart"/>
-      <w:r>
-        <w:t>the</w:t>
+        <w:t xml:space="preserve"> the</w:t>
       </w:r>
       <w:r>
         <w:t xml:space="preserve"> </w:t>
@@ -9173,11 +9144,7 @@
         </m:r>
       </m:oMath>
       <w:r>
-        <w:t xml:space="preserve"> and</w:t>
-      </w:r>
-      <w:proofErr w:type="gramEnd"/>
-      <w:r>
-        <w:t xml:space="preserve"> </w:t>
+        <w:t xml:space="preserve"> and </w:t>
       </w:r>
       <m:oMath>
         <m:r>
@@ -9350,15 +9317,7 @@
     </w:p>
     <w:p>
       <w:r>
-        <w:t xml:space="preserve">When the liquid is cooled below </w:t>
-      </w:r>
-      <w:proofErr w:type="gramStart"/>
-      <w:r>
-        <w:t>its</w:t>
-      </w:r>
-      <w:proofErr w:type="gramEnd"/>
-      <w:r>
-        <w:t xml:space="preserve"> </w:t>
+        <w:t xml:space="preserve">When the liquid is cooled below its </w:t>
       </w:r>
       <m:oMath>
         <m:sSub>
@@ -9436,15 +9395,7 @@
         </m:r>
       </m:oMath>
       <w:r>
-        <w:t xml:space="preserve">) increases while </w:t>
-      </w:r>
-      <w:proofErr w:type="gramStart"/>
-      <w:r>
-        <w:t>its</w:t>
-      </w:r>
-      <w:proofErr w:type="gramEnd"/>
-      <w:r>
-        <w:t xml:space="preserve"> </w:t>
+        <w:t xml:space="preserve">) increases while its </w:t>
       </w:r>
       <m:oMath>
         <m:r>
@@ -10059,25 +10010,7 @@
                                 <w:sz w:val="28"/>
                                 <w:szCs w:val="28"/>
                               </w:rPr>
-                              <w:t xml:space="preserve"> </w:t>
-                            </w:r>
-                            <w:proofErr w:type="gramStart"/>
-                            <w:r>
-                              <w:rPr>
-                                <w:b/>
-                                <w:sz w:val="28"/>
-                                <w:szCs w:val="28"/>
-                              </w:rPr>
-                              <w:t>or</w:t>
-                            </w:r>
-                            <w:proofErr w:type="gramEnd"/>
-                            <w:r>
-                              <w:rPr>
-                                <w:b/>
-                                <w:sz w:val="28"/>
-                                <w:szCs w:val="28"/>
-                              </w:rPr>
-                              <w:t xml:space="preserve"> </w:t>
+                              <w:t xml:space="preserve"> or </w:t>
                             </w:r>
                             <m:oMath>
                               <m:r>
@@ -10146,25 +10079,7 @@
                           <w:sz w:val="28"/>
                           <w:szCs w:val="28"/>
                         </w:rPr>
-                        <w:t xml:space="preserve"> </w:t>
-                      </w:r>
-                      <w:proofErr w:type="gramStart"/>
-                      <w:r>
-                        <w:rPr>
-                          <w:b/>
-                          <w:sz w:val="28"/>
-                          <w:szCs w:val="28"/>
-                        </w:rPr>
-                        <w:t>or</w:t>
-                      </w:r>
-                      <w:proofErr w:type="gramEnd"/>
-                      <w:r>
-                        <w:rPr>
-                          <w:b/>
-                          <w:sz w:val="28"/>
-                          <w:szCs w:val="28"/>
-                        </w:rPr>
-                        <w:t xml:space="preserve"> </w:t>
+                        <w:t xml:space="preserve"> or </w:t>
                       </w:r>
                       <m:oMath>
                         <m:r>
@@ -10373,11 +10288,9 @@
       <w:r>
         <w:t xml:space="preserve"> than ‘glass 2.’ This higher temperature stability is the result of ‘glass 1’ be</w:t>
       </w:r>
-      <w:proofErr w:type="spellStart"/>
       <w:r>
         <w:t>ing</w:t>
       </w:r>
-      <w:proofErr w:type="spellEnd"/>
       <w:r>
         <w:t xml:space="preserve"> cool</w:t>
       </w:r>
@@ -10581,15 +10494,7 @@
         <w:t xml:space="preserve"> </w:t>
       </w:r>
       <w:r>
-        <w:t xml:space="preserve"> </w:t>
-      </w:r>
-      <w:proofErr w:type="spellStart"/>
-      <w:r>
-        <w:t>MGs’</w:t>
-      </w:r>
-      <w:proofErr w:type="spellEnd"/>
-      <w:r>
-        <w:t xml:space="preserve"> </w:t>
+        <w:t xml:space="preserve"> MGs’ </w:t>
       </w:r>
       <w:r>
         <w:t>fast structural relaxation</w:t>
@@ -11338,17 +11243,8 @@
           <w:rFonts w:eastAsia="Times New Roman"/>
           <w:lang w:eastAsia="en-AU"/>
         </w:rPr>
-        <w:t xml:space="preserve"> deep eutectics with </w:t>
-      </w:r>
-      <w:proofErr w:type="gramStart"/>
-      <w:r>
-        <w:rPr>
-          <w:rFonts w:eastAsia="Times New Roman"/>
-          <w:lang w:eastAsia="en-AU"/>
-        </w:rPr>
-        <w:t xml:space="preserve">low </w:t>
-      </w:r>
-      <w:proofErr w:type="gramEnd"/>
+        <w:t xml:space="preserve"> deep eutectics with low </w:t>
+      </w:r>
       <m:oMath>
         <m:sSub>
           <m:sSubPr>
@@ -12016,13 +11912,8 @@
         </m:sSub>
       </m:oMath>
       <w:r>
-        <w:t xml:space="preserve"> improve with </w:t>
-      </w:r>
-      <w:proofErr w:type="gramStart"/>
-      <w:r>
-        <w:t xml:space="preserve">increasing </w:t>
-      </w:r>
-      <w:proofErr w:type="gramEnd"/>
+        <w:t xml:space="preserve"> improve with increasing </w:t>
+      </w:r>
       <m:oMath>
         <m:sSub>
           <m:sSubPr>
@@ -12268,16 +12159,11 @@
         <w:t xml:space="preserve"> improve with</w:t>
       </w:r>
       <w:r>
+        <w:t xml:space="preserve"> increasing</w:t>
+      </w:r>
+      <w:r>
         <w:t xml:space="preserve"> </w:t>
       </w:r>
-      <w:proofErr w:type="gramStart"/>
-      <w:r>
-        <w:t>increasing</w:t>
-      </w:r>
-      <w:r>
-        <w:t xml:space="preserve"> </w:t>
-      </w:r>
-      <w:proofErr w:type="gramEnd"/>
       <m:oMath>
         <m:sSub>
           <m:sSubPr>
@@ -12695,7 +12581,6 @@
       <w:r>
         <w:t xml:space="preserve"> </w:t>
       </w:r>
-      <w:proofErr w:type="gramStart"/>
       <w:r>
         <w:t>BMG</w:t>
       </w:r>
@@ -12708,7 +12593,6 @@
       <w:r>
         <w:t xml:space="preserve"> </w:t>
       </w:r>
-      <w:proofErr w:type="gramEnd"/>
       <m:oMath>
         <m:sSub>
           <m:sSubPr>
@@ -12911,22 +12795,10 @@
         <w:t xml:space="preserve">display dramatic softening </w:t>
       </w:r>
       <w:r>
-        <w:t xml:space="preserve">and </w:t>
-      </w:r>
-      <w:proofErr w:type="spellStart"/>
-      <w:r>
-        <w:t>superplastically</w:t>
-      </w:r>
-      <w:proofErr w:type="spellEnd"/>
-      <w:r>
-        <w:t xml:space="preserve"> </w:t>
-      </w:r>
-      <w:r>
-        <w:t xml:space="preserve">as </w:t>
-      </w:r>
-      <w:proofErr w:type="gramStart"/>
-      <w:r>
-        <w:t xml:space="preserve">their </w:t>
+        <w:t xml:space="preserve">and superplastically </w:t>
+      </w:r>
+      <w:r>
+        <w:t xml:space="preserve">as their </w:t>
       </w:r>
       <m:oMath>
         <m:r>
@@ -12937,11 +12809,7 @@
         </m:r>
       </m:oMath>
       <w:r>
-        <w:t xml:space="preserve"> reduces</w:t>
-      </w:r>
-      <w:proofErr w:type="gramEnd"/>
-      <w:r>
-        <w:t xml:space="preserve"> to </w:t>
+        <w:t xml:space="preserve"> reduces to </w:t>
       </w:r>
       <w:r>
         <w:t>its</w:t>
@@ -12972,11 +12840,7 @@
         <w:t xml:space="preserve">The introduction of this temporary plastic deformation mechanism allows BMGs to </w:t>
       </w:r>
       <w:r>
-        <w:t xml:space="preserve">be post-processed via thermoplastic forming (TPF) techniques, similar to thermoplastic polymers. Once the elevated temperature processing is complete the newly formed BMG components can be slowly cooled below </w:t>
-      </w:r>
-      <w:proofErr w:type="gramStart"/>
-      <w:r>
-        <w:t>the</w:t>
+        <w:t>be post-processed via thermoplastic forming (TPF) techniques, similar to thermoplastic polymers. Once the elevated temperature processing is complete the newly formed BMG components can be slowly cooled below the</w:t>
       </w:r>
       <w:r>
         <w:t>ir</w:t>
@@ -13019,11 +12883,7 @@
         </m:r>
       </m:oMath>
       <w:r>
-        <w:t>to</w:t>
-      </w:r>
-      <w:proofErr w:type="gramEnd"/>
-      <w:r>
-        <w:t xml:space="preserve"> the glassy state without initiating crystallisation. This slow cooling helps to eliminate </w:t>
+        <w:t xml:space="preserve">to the glassy state without initiating crystallisation. This slow cooling helps to eliminate </w:t>
       </w:r>
       <w:r>
         <w:t xml:space="preserve">residual </w:t>
@@ -13317,17 +13177,19 @@
       <w:r>
         <w:t>Thin Films</w:t>
       </w:r>
+      <w:bookmarkStart w:id="38" w:name="_GoBack"/>
       <w:bookmarkEnd w:id="37"/>
+      <w:bookmarkEnd w:id="38"/>
     </w:p>
     <w:p>
       <w:pPr>
         <w:pStyle w:val="Heading3"/>
       </w:pPr>
-      <w:bookmarkStart w:id="38" w:name="_Toc418692143"/>
+      <w:bookmarkStart w:id="39" w:name="_Toc418692143"/>
       <w:r>
         <w:t>Thin Film Properties</w:t>
       </w:r>
-      <w:bookmarkEnd w:id="38"/>
+      <w:bookmarkEnd w:id="39"/>
     </w:p>
     <w:p>
       <w:r>
@@ -13339,16 +13201,16 @@
       <w:r>
         <w:t xml:space="preserve">has been shown to have wide spreading effects on properties such as </w:t>
       </w:r>
-      <w:commentRangeStart w:id="39"/>
+      <w:commentRangeStart w:id="40"/>
       <w:r>
         <w:t>hardness</w:t>
       </w:r>
-      <w:commentRangeEnd w:id="39"/>
+      <w:commentRangeEnd w:id="40"/>
       <w:r>
         <w:rPr>
           <w:rStyle w:val="CommentReference"/>
         </w:rPr>
-        <w:commentReference w:id="39"/>
+        <w:commentReference w:id="40"/>
       </w:r>
       <w:r>
         <w:t xml:space="preserve"> </w:t>
@@ -13921,11 +13783,11 @@
       <w:pPr>
         <w:pStyle w:val="Heading3"/>
       </w:pPr>
-      <w:bookmarkStart w:id="40" w:name="_Toc386545849"/>
-      <w:bookmarkStart w:id="41" w:name="_Ref391281295"/>
-      <w:bookmarkStart w:id="42" w:name="_Ref391281301"/>
-      <w:bookmarkStart w:id="43" w:name="_Ref391281306"/>
-      <w:bookmarkStart w:id="44" w:name="_Toc418692144"/>
+      <w:bookmarkStart w:id="41" w:name="_Toc386545849"/>
+      <w:bookmarkStart w:id="42" w:name="_Ref391281295"/>
+      <w:bookmarkStart w:id="43" w:name="_Ref391281301"/>
+      <w:bookmarkStart w:id="44" w:name="_Ref391281306"/>
+      <w:bookmarkStart w:id="45" w:name="_Toc418692144"/>
       <w:r>
         <w:lastRenderedPageBreak/>
         <w:t xml:space="preserve">Production via </w:t>
@@ -13933,11 +13795,11 @@
       <w:r>
         <w:t>Deposition</w:t>
       </w:r>
-      <w:bookmarkEnd w:id="40"/>
       <w:bookmarkEnd w:id="41"/>
       <w:bookmarkEnd w:id="42"/>
       <w:bookmarkEnd w:id="43"/>
       <w:bookmarkEnd w:id="44"/>
+      <w:bookmarkEnd w:id="45"/>
     </w:p>
     <w:p>
       <w:r>
@@ -14076,11 +13938,11 @@
       <w:pPr>
         <w:pStyle w:val="Heading4"/>
       </w:pPr>
-      <w:bookmarkStart w:id="45" w:name="_Toc418692145"/>
+      <w:bookmarkStart w:id="46" w:name="_Toc418692145"/>
       <w:r>
         <w:t>Pulsed Laser Deposition (PLD)</w:t>
       </w:r>
-      <w:bookmarkEnd w:id="45"/>
+      <w:bookmarkEnd w:id="46"/>
     </w:p>
     <w:p>
       <w:pPr>
@@ -14376,8 +14238,8 @@
           <w:lang w:eastAsia="en-AU"/>
         </w:rPr>
       </w:pPr>
-      <w:bookmarkStart w:id="46" w:name="_Ref389573118"/>
-      <w:bookmarkStart w:id="47" w:name="_Toc418692202"/>
+      <w:bookmarkStart w:id="47" w:name="_Ref389573118"/>
+      <w:bookmarkStart w:id="48" w:name="_Toc418692202"/>
       <w:r>
         <w:t xml:space="preserve">Figure </w:t>
       </w:r>
@@ -14389,7 +14251,7 @@
           <w:t>4</w:t>
         </w:r>
       </w:fldSimple>
-      <w:bookmarkEnd w:id="46"/>
+      <w:bookmarkEnd w:id="47"/>
       <w:r>
         <w:t xml:space="preserve">: Schematic of a typical PLD setup showing the incoming laser beam inclined at an approximate 45° angle to the target, and the target and substrate parallel to each other. </w:t>
       </w:r>
@@ -14420,7 +14282,7 @@
       <w:r>
         <w:t>.</w:t>
       </w:r>
-      <w:bookmarkEnd w:id="47"/>
+      <w:bookmarkEnd w:id="48"/>
     </w:p>
     <w:p>
       <w:pPr>
@@ -14430,7 +14292,7 @@
           <w:lang w:eastAsia="en-AU"/>
         </w:rPr>
       </w:pPr>
-      <w:bookmarkStart w:id="48" w:name="_Toc418692146"/>
+      <w:bookmarkStart w:id="49" w:name="_Toc418692146"/>
       <w:r>
         <w:rPr>
           <w:rFonts w:eastAsia="Times New Roman"/>
@@ -14438,7 +14300,7 @@
         </w:rPr>
         <w:t>PLD Advantages</w:t>
       </w:r>
-      <w:bookmarkEnd w:id="48"/>
+      <w:bookmarkEnd w:id="49"/>
     </w:p>
     <w:p>
       <w:pPr>
@@ -14590,7 +14452,7 @@
           <w:lang w:eastAsia="en-AU"/>
         </w:rPr>
       </w:pPr>
-      <w:bookmarkStart w:id="49" w:name="_Toc418692147"/>
+      <w:bookmarkStart w:id="50" w:name="_Toc418692147"/>
       <w:r>
         <w:rPr>
           <w:rFonts w:eastAsia="Times New Roman"/>
@@ -14598,7 +14460,7 @@
         </w:rPr>
         <w:t>PLD Challenges</w:t>
       </w:r>
-      <w:bookmarkEnd w:id="49"/>
+      <w:bookmarkEnd w:id="50"/>
     </w:p>
     <w:p>
       <w:pPr>
@@ -14824,23 +14686,7 @@
           <w:rFonts w:eastAsia="Times New Roman"/>
           <w:lang w:eastAsia="en-AU"/>
         </w:rPr>
-        <w:t xml:space="preserve">, </w:t>
-      </w:r>
-      <w:proofErr w:type="spellStart"/>
-      <w:r>
-        <w:rPr>
-          <w:rFonts w:eastAsia="Times New Roman"/>
-          <w:lang w:eastAsia="en-AU"/>
-        </w:rPr>
-        <w:t>polycaprolactone</w:t>
-      </w:r>
-      <w:proofErr w:type="spellEnd"/>
-      <w:r>
-        <w:rPr>
-          <w:rFonts w:eastAsia="Times New Roman"/>
-          <w:lang w:eastAsia="en-AU"/>
-        </w:rPr>
-        <w:t xml:space="preserve"> (PCL) scaffolds strength, thermal breakdown of the scaffold payloads, etc. Naturally this heat is a moot point when examining standalone TFMGs as these specimens are separated from their substrate after deposition. </w:t>
+        <w:t xml:space="preserve">, polycaprolactone (PCL) scaffolds strength, thermal breakdown of the scaffold payloads, etc. Naturally this heat is a moot point when examining standalone TFMGs as these specimens are separated from their substrate after deposition. </w:t>
       </w:r>
     </w:p>
     <w:p>
@@ -14904,8 +14750,8 @@
           <w:lang w:eastAsia="en-AU"/>
         </w:rPr>
       </w:pPr>
-      <w:bookmarkStart w:id="50" w:name="_Ref389554898"/>
-      <w:bookmarkStart w:id="51" w:name="_Toc418692203"/>
+      <w:bookmarkStart w:id="51" w:name="_Ref389554898"/>
+      <w:bookmarkStart w:id="52" w:name="_Toc418692203"/>
       <w:r>
         <w:t xml:space="preserve">Figure </w:t>
       </w:r>
@@ -14917,7 +14763,7 @@
           <w:t>5</w:t>
         </w:r>
       </w:fldSimple>
-      <w:bookmarkEnd w:id="50"/>
+      <w:bookmarkEnd w:id="51"/>
       <w:r>
         <w:t>: Amorphous target XRD scan before (black curve) and after (red curve) PLD showing the shift from characteristic amorphous structure to crystalline</w:t>
       </w:r>
@@ -14948,7 +14794,7 @@
       <w:r>
         <w:t>.</w:t>
       </w:r>
-      <w:bookmarkEnd w:id="51"/>
+      <w:bookmarkEnd w:id="52"/>
     </w:p>
     <w:p>
       <w:pPr>
@@ -15244,11 +15090,11 @@
       <w:pPr>
         <w:pStyle w:val="Heading4"/>
       </w:pPr>
-      <w:bookmarkStart w:id="52" w:name="_Toc418692148"/>
+      <w:bookmarkStart w:id="53" w:name="_Toc418692148"/>
       <w:r>
         <w:t>Sputtering Deposition</w:t>
       </w:r>
-      <w:bookmarkEnd w:id="52"/>
+      <w:bookmarkEnd w:id="53"/>
     </w:p>
     <w:p>
       <w:pPr>
@@ -15364,7 +15210,7 @@
           <w:lang w:eastAsia="en-AU"/>
         </w:rPr>
       </w:pPr>
-      <w:bookmarkStart w:id="53" w:name="_Toc418692149"/>
+      <w:bookmarkStart w:id="54" w:name="_Toc418692149"/>
       <w:r>
         <w:rPr>
           <w:rFonts w:eastAsia="Times New Roman"/>
@@ -15372,7 +15218,7 @@
         </w:rPr>
         <w:t xml:space="preserve">Direct Current (DC) </w:t>
       </w:r>
-      <w:commentRangeStart w:id="54"/>
+      <w:commentRangeStart w:id="55"/>
       <w:r>
         <w:rPr>
           <w:rFonts w:eastAsia="Times New Roman"/>
@@ -15380,16 +15226,16 @@
         </w:rPr>
         <w:t>Sputtering</w:t>
       </w:r>
-      <w:commentRangeEnd w:id="54"/>
+      <w:commentRangeEnd w:id="55"/>
       <w:r>
         <w:rPr>
           <w:rStyle w:val="CommentReference"/>
           <w:rFonts w:asciiTheme="minorHAnsi" w:eastAsiaTheme="minorEastAsia" w:hAnsiTheme="minorHAnsi" w:cstheme="minorBidi"/>
           <w:color w:val="auto"/>
         </w:rPr>
-        <w:commentReference w:id="54"/>
-      </w:r>
-      <w:bookmarkEnd w:id="53"/>
+        <w:commentReference w:id="55"/>
+      </w:r>
+      <w:bookmarkEnd w:id="54"/>
     </w:p>
     <w:p>
       <w:pPr>
@@ -15419,7 +15265,7 @@
         </w:rPr>
         <w:t xml:space="preserve">field generated within the chamber </w:t>
       </w:r>
-      <w:commentRangeStart w:id="55"/>
+      <w:commentRangeStart w:id="56"/>
       <w:r>
         <w:rPr>
           <w:rFonts w:eastAsia="Times New Roman"/>
@@ -15427,12 +15273,12 @@
         </w:rPr>
         <w:t>ionises the low pressure inert working gas</w:t>
       </w:r>
-      <w:commentRangeEnd w:id="55"/>
+      <w:commentRangeEnd w:id="56"/>
       <w:r>
         <w:rPr>
           <w:rStyle w:val="CommentReference"/>
         </w:rPr>
-        <w:commentReference w:id="55"/>
+        <w:commentReference w:id="56"/>
       </w:r>
       <w:r>
         <w:rPr>
@@ -15750,8 +15596,8 @@
           <w:lang w:eastAsia="en-AU"/>
         </w:rPr>
       </w:pPr>
-      <w:bookmarkStart w:id="56" w:name="_Ref390874095"/>
-      <w:bookmarkStart w:id="57" w:name="_Toc418692204"/>
+      <w:bookmarkStart w:id="57" w:name="_Ref390874095"/>
+      <w:bookmarkStart w:id="58" w:name="_Toc418692204"/>
       <w:r>
         <w:t xml:space="preserve">Figure </w:t>
       </w:r>
@@ -15763,25 +15609,9 @@
           <w:t>6</w:t>
         </w:r>
       </w:fldSimple>
-      <w:bookmarkEnd w:id="56"/>
-      <w:r>
-        <w:t xml:space="preserve">: Schematic of a typical DC sputtering setup with an </w:t>
-      </w:r>
-      <w:proofErr w:type="spellStart"/>
-      <w:r>
-        <w:t>Ar</w:t>
-      </w:r>
-      <w:proofErr w:type="spellEnd"/>
-      <w:r>
-        <w:t xml:space="preserve"> working gas. The high-voltage field generates and propels </w:t>
-      </w:r>
-      <w:proofErr w:type="spellStart"/>
-      <w:r>
-        <w:t>Ar</w:t>
-      </w:r>
-      <w:proofErr w:type="spellEnd"/>
-      <w:r>
-        <w:t xml:space="preserve">+ </w:t>
+      <w:bookmarkEnd w:id="57"/>
+      <w:r>
+        <w:t xml:space="preserve">: Schematic of a typical DC sputtering setup with an Ar working gas. The high-voltage field generates and propels Ar+ </w:t>
       </w:r>
       <w:r>
         <w:t>cat</w:t>
@@ -15822,7 +15652,7 @@
       <w:r>
         <w:t>.</w:t>
       </w:r>
-      <w:bookmarkEnd w:id="57"/>
+      <w:bookmarkEnd w:id="58"/>
     </w:p>
     <w:p>
       <w:pPr>
@@ -15913,23 +15743,7 @@
           <w:rFonts w:eastAsia="Times New Roman"/>
           <w:lang w:eastAsia="en-AU"/>
         </w:rPr>
-        <w:t xml:space="preserve">targets and substrates. Additionally, while </w:t>
-      </w:r>
-      <w:proofErr w:type="spellStart"/>
-      <w:r>
-        <w:rPr>
-          <w:rFonts w:eastAsia="Times New Roman"/>
-          <w:lang w:eastAsia="en-AU"/>
-        </w:rPr>
-        <w:t>Ar</w:t>
-      </w:r>
-      <w:proofErr w:type="spellEnd"/>
-      <w:r>
-        <w:rPr>
-          <w:rFonts w:eastAsia="Times New Roman"/>
-          <w:lang w:eastAsia="en-AU"/>
-        </w:rPr>
-        <w:t xml:space="preserve"> is a </w:t>
+        <w:t xml:space="preserve">targets and substrates. Additionally, while Ar is a </w:t>
       </w:r>
       <w:r>
         <w:rPr>
@@ -16045,7 +15859,7 @@
           <w:lang w:eastAsia="en-AU"/>
         </w:rPr>
       </w:pPr>
-      <w:bookmarkStart w:id="58" w:name="_Toc418692150"/>
+      <w:bookmarkStart w:id="59" w:name="_Toc418692150"/>
       <w:r>
         <w:rPr>
           <w:rFonts w:eastAsia="Times New Roman"/>
@@ -16053,7 +15867,7 @@
         </w:rPr>
         <w:t>Magnetron Sputtering</w:t>
       </w:r>
-      <w:bookmarkEnd w:id="58"/>
+      <w:bookmarkEnd w:id="59"/>
     </w:p>
     <w:p>
       <w:r>
@@ -16098,19 +15912,19 @@
       <w:r>
         <w:t xml:space="preserve"> </w:t>
       </w:r>
-      <w:commentRangeStart w:id="59"/>
+      <w:commentRangeStart w:id="60"/>
       <w:r>
         <w:t xml:space="preserve">lower </w:t>
       </w:r>
       <w:r>
         <w:t>working pressures</w:t>
       </w:r>
-      <w:commentRangeEnd w:id="59"/>
+      <w:commentRangeEnd w:id="60"/>
       <w:r>
         <w:rPr>
           <w:rStyle w:val="CommentReference"/>
         </w:rPr>
-        <w:commentReference w:id="59"/>
+        <w:commentReference w:id="60"/>
       </w:r>
       <w:r>
         <w:t xml:space="preserve">. </w:t>
@@ -16154,7 +15968,7 @@
           <w:lang w:eastAsia="en-AU"/>
         </w:rPr>
       </w:pPr>
-      <w:bookmarkStart w:id="60" w:name="_Toc418692151"/>
+      <w:bookmarkStart w:id="61" w:name="_Toc418692151"/>
       <w:r>
         <w:rPr>
           <w:rFonts w:eastAsia="Times New Roman"/>
@@ -16169,7 +15983,7 @@
         </w:rPr>
         <w:t>Advantages</w:t>
       </w:r>
-      <w:bookmarkEnd w:id="60"/>
+      <w:bookmarkEnd w:id="61"/>
     </w:p>
     <w:p>
       <w:pPr>
@@ -16212,7 +16026,7 @@
         </w:rPr>
         <w:t xml:space="preserve"> excess heat is not added to the system) it has been found the use of crystalline targets results in no appreciable difference in the quality, composition, and structure of the substrate coating </w:t>
       </w:r>
-      <w:commentRangeStart w:id="61"/>
+      <w:commentRangeStart w:id="62"/>
       <w:r>
         <w:rPr>
           <w:rFonts w:eastAsia="Times New Roman"/>
@@ -16249,12 +16063,12 @@
         </w:rPr>
         <w:fldChar w:fldCharType="end"/>
       </w:r>
-      <w:commentRangeEnd w:id="61"/>
+      <w:commentRangeEnd w:id="62"/>
       <w:r>
         <w:rPr>
           <w:rStyle w:val="CommentReference"/>
         </w:rPr>
-        <w:commentReference w:id="61"/>
+        <w:commentReference w:id="62"/>
       </w:r>
       <w:r>
         <w:rPr>
@@ -16333,15 +16147,7 @@
         <w:t>TFMG</w:t>
       </w:r>
       <w:r>
-        <w:t xml:space="preserve"> is primarily controlled by the </w:t>
-      </w:r>
-      <w:proofErr w:type="spellStart"/>
-      <w:r>
-        <w:t>Ar</w:t>
-      </w:r>
-      <w:proofErr w:type="spellEnd"/>
-      <w:r>
-        <w:t xml:space="preserve"> pressure and sputtering power parameters. </w:t>
+        <w:t xml:space="preserve"> is primarily controlled by the Ar pressure and sputtering power parameters. </w:t>
       </w:r>
       <w:r>
         <w:rPr>
@@ -16625,23 +16431,7 @@
           <w:rFonts w:eastAsia="Times New Roman"/>
           <w:lang w:eastAsia="en-AU"/>
         </w:rPr>
-        <w:t xml:space="preserve"> have found a dynamic smoothing effect occurs making it possible to produce atomically flat TFMGs with low </w:t>
-      </w:r>
-      <w:proofErr w:type="spellStart"/>
-      <w:r>
-        <w:rPr>
-          <w:rFonts w:eastAsia="Times New Roman"/>
-          <w:lang w:eastAsia="en-AU"/>
-        </w:rPr>
-        <w:t>Ar</w:t>
-      </w:r>
-      <w:proofErr w:type="spellEnd"/>
-      <w:r>
-        <w:rPr>
-          <w:rFonts w:eastAsia="Times New Roman"/>
-          <w:lang w:eastAsia="en-AU"/>
-        </w:rPr>
-        <w:t xml:space="preserve"> pressure and high sputtering power. </w:t>
+        <w:t xml:space="preserve"> have found a dynamic smoothing effect occurs making it possible to produce atomically flat TFMGs with low Ar pressure and high sputtering power. </w:t>
       </w:r>
     </w:p>
     <w:p>
@@ -16652,7 +16442,7 @@
           <w:lang w:eastAsia="en-AU"/>
         </w:rPr>
       </w:pPr>
-      <w:bookmarkStart w:id="62" w:name="_Toc418692152"/>
+      <w:bookmarkStart w:id="63" w:name="_Toc418692152"/>
       <w:r>
         <w:rPr>
           <w:rFonts w:eastAsia="Times New Roman"/>
@@ -16668,7 +16458,7 @@
         </w:rPr>
         <w:t>Challenges</w:t>
       </w:r>
-      <w:bookmarkEnd w:id="62"/>
+      <w:bookmarkEnd w:id="63"/>
     </w:p>
     <w:p>
       <w:pPr>
@@ -16933,7 +16723,7 @@
         </w:rPr>
         <w:t xml:space="preserve"> </w:t>
       </w:r>
-      <w:commentRangeStart w:id="63"/>
+      <w:commentRangeStart w:id="64"/>
       <w:r>
         <w:rPr>
           <w:rFonts w:eastAsia="Times New Roman"/>
@@ -17143,12 +16933,12 @@
         </w:rPr>
         <w:fldChar w:fldCharType="end"/>
       </w:r>
-      <w:commentRangeEnd w:id="63"/>
+      <w:commentRangeEnd w:id="64"/>
       <w:r>
         <w:rPr>
           <w:rStyle w:val="CommentReference"/>
         </w:rPr>
-        <w:commentReference w:id="63"/>
+        <w:commentReference w:id="64"/>
       </w:r>
       <w:r>
         <w:rPr>
@@ -17300,13 +17090,8 @@
         </w:rPr>
         <w:t xml:space="preserve"> target by refining the </w:t>
       </w:r>
-      <w:proofErr w:type="spellStart"/>
-      <w:r>
-        <w:t>Ar</w:t>
-      </w:r>
-      <w:proofErr w:type="spellEnd"/>
-      <w:r>
-        <w:t xml:space="preserve"> pressure and sputtering power parameters</w:t>
+      <w:r>
+        <w:t>Ar pressure and sputtering power parameters</w:t>
       </w:r>
       <w:r>
         <w:t xml:space="preserve">. As this solution requires only a single target and no modifications to the sputtering set up it seems reasonable to examine it first with </w:t>
@@ -17328,11 +17113,11 @@
       <w:pPr>
         <w:pStyle w:val="Heading4"/>
       </w:pPr>
-      <w:bookmarkStart w:id="64" w:name="_Toc418692153"/>
+      <w:bookmarkStart w:id="65" w:name="_Toc418692153"/>
       <w:r>
         <w:t>Preferred PVD Methods</w:t>
       </w:r>
-      <w:bookmarkEnd w:id="64"/>
+      <w:bookmarkEnd w:id="65"/>
     </w:p>
     <w:p>
       <w:r>
@@ -17368,11 +17153,11 @@
       <w:pPr>
         <w:pStyle w:val="Heading2"/>
       </w:pPr>
-      <w:bookmarkStart w:id="65" w:name="_Toc386545848"/>
-      <w:bookmarkStart w:id="66" w:name="_Ref392575118"/>
-      <w:bookmarkStart w:id="67" w:name="_Ref392575122"/>
-      <w:bookmarkStart w:id="68" w:name="_Toc418692154"/>
-      <w:commentRangeStart w:id="69"/>
+      <w:bookmarkStart w:id="66" w:name="_Toc386545848"/>
+      <w:bookmarkStart w:id="67" w:name="_Ref392575118"/>
+      <w:bookmarkStart w:id="68" w:name="_Ref392575122"/>
+      <w:bookmarkStart w:id="69" w:name="_Toc418692154"/>
+      <w:commentRangeStart w:id="70"/>
       <w:r>
         <w:t>Ultrastable G</w:t>
       </w:r>
@@ -17382,16 +17167,16 @@
       <w:r>
         <w:t>s</w:t>
       </w:r>
-      <w:bookmarkEnd w:id="65"/>
+      <w:bookmarkEnd w:id="66"/>
       <w:r>
         <w:t xml:space="preserve"> (US</w:t>
       </w:r>
       <w:r>
         <w:t>G)</w:t>
       </w:r>
-      <w:bookmarkEnd w:id="66"/>
       <w:bookmarkEnd w:id="67"/>
-      <w:commentRangeEnd w:id="69"/>
+      <w:bookmarkEnd w:id="68"/>
+      <w:commentRangeEnd w:id="70"/>
       <w:r>
         <w:rPr>
           <w:rStyle w:val="CommentReference"/>
@@ -17401,12 +17186,12 @@
           <w:smallCaps w:val="0"/>
           <w:color w:val="auto"/>
         </w:rPr>
-        <w:commentReference w:id="69"/>
-      </w:r>
-      <w:bookmarkEnd w:id="68"/>
-    </w:p>
-    <w:p>
-      <w:commentRangeStart w:id="70"/>
+        <w:commentReference w:id="70"/>
+      </w:r>
+      <w:bookmarkEnd w:id="69"/>
+    </w:p>
+    <w:p>
+      <w:commentRangeStart w:id="71"/>
       <w:r>
         <w:t>Ultrastable glasses</w:t>
       </w:r>
@@ -17422,12 +17207,12 @@
       <w:r>
         <w:t xml:space="preserve"> </w:t>
       </w:r>
-      <w:commentRangeEnd w:id="70"/>
+      <w:commentRangeEnd w:id="71"/>
       <w:r>
         <w:rPr>
           <w:rStyle w:val="CommentReference"/>
         </w:rPr>
-        <w:commentReference w:id="70"/>
+        <w:commentReference w:id="71"/>
       </w:r>
       <w:r>
         <w:t xml:space="preserve">are </w:t>
@@ -17450,20 +17235,20 @@
       <w:r>
         <w:t xml:space="preserve"> low entropy, </w:t>
       </w:r>
-      <w:commentRangeStart w:id="71"/>
       <w:commentRangeStart w:id="72"/>
+      <w:commentRangeStart w:id="73"/>
       <w:r>
         <w:t>high</w:t>
       </w:r>
       <w:r>
         <w:t xml:space="preserve"> density</w:t>
       </w:r>
-      <w:commentRangeEnd w:id="71"/>
+      <w:commentRangeEnd w:id="72"/>
       <w:r>
         <w:rPr>
           <w:rStyle w:val="CommentReference"/>
         </w:rPr>
-        <w:commentReference w:id="71"/>
+        <w:commentReference w:id="72"/>
       </w:r>
       <w:r>
         <w:t xml:space="preserve">, </w:t>
@@ -17477,12 +17262,12 @@
       <w:r>
         <w:t>modulus</w:t>
       </w:r>
-      <w:commentRangeEnd w:id="72"/>
+      <w:commentRangeEnd w:id="73"/>
       <w:r>
         <w:rPr>
           <w:rStyle w:val="CommentReference"/>
         </w:rPr>
-        <w:commentReference w:id="72"/>
+        <w:commentReference w:id="73"/>
       </w:r>
       <w:r>
         <w:t xml:space="preserve">, and always </w:t>
@@ -17641,7 +17426,7 @@
       <w:pPr>
         <w:pStyle w:val="Heading3"/>
       </w:pPr>
-      <w:bookmarkStart w:id="73" w:name="_Toc418692155"/>
+      <w:bookmarkStart w:id="74" w:name="_Toc418692155"/>
       <w:r>
         <w:t xml:space="preserve">Ultrastable Metallic Glass (SMG) General </w:t>
       </w:r>
@@ -17651,7 +17436,7 @@
       <w:r>
         <w:t>Production</w:t>
       </w:r>
-      <w:bookmarkEnd w:id="73"/>
+      <w:bookmarkEnd w:id="74"/>
     </w:p>
     <w:p>
       <w:r>
@@ -17987,13 +17772,8 @@
       <w:r>
         <w:t xml:space="preserve"> on </w:t>
       </w:r>
-      <w:proofErr w:type="spellStart"/>
-      <w:r>
-        <w:t>Zr</w:t>
-      </w:r>
-      <w:proofErr w:type="spellEnd"/>
-      <w:r>
-        <w:t xml:space="preserve"> and Au</w:t>
+      <w:r>
+        <w:t>Zr and Au</w:t>
       </w:r>
       <w:r>
         <w:t xml:space="preserve"> alloy</w:t>
@@ -18102,7 +17882,7 @@
       <w:r>
         <w:t xml:space="preserve"> </w:t>
       </w:r>
-      <w:commentRangeStart w:id="74"/>
+      <w:commentRangeStart w:id="75"/>
       <w:r>
         <w:fldChar w:fldCharType="begin">
           <w:fldData xml:space="preserve">PEVuZE5vdGU+PENpdGU+PEF1dGhvcj5ZdTwvQXV0aG9yPjxZZWFyPjIwMTM8L1llYXI+PFJlY051
@@ -18276,12 +18056,12 @@
       <w:r>
         <w:fldChar w:fldCharType="end"/>
       </w:r>
-      <w:commentRangeEnd w:id="74"/>
+      <w:commentRangeEnd w:id="75"/>
       <w:r>
         <w:rPr>
           <w:rStyle w:val="CommentReference"/>
         </w:rPr>
-        <w:commentReference w:id="74"/>
+        <w:commentReference w:id="75"/>
       </w:r>
       <w:r>
         <w:t xml:space="preserve">. </w:t>
@@ -18576,13 +18356,8 @@
         <w:t xml:space="preserve"> is 0.7 –</w:t>
       </w:r>
       <w:r>
-        <w:t xml:space="preserve"> </w:t>
-      </w:r>
-      <w:proofErr w:type="gramStart"/>
-      <w:r>
-        <w:t xml:space="preserve">0.8 </w:t>
-      </w:r>
-      <w:proofErr w:type="gramEnd"/>
+        <w:t xml:space="preserve"> 0.8 </w:t>
+      </w:r>
       <m:oMath>
         <m:sSub>
           <m:sSubPr>
@@ -18913,16 +18688,11 @@
         <w:t xml:space="preserve">well below </w:t>
       </w:r>
       <w:r>
-        <w:t xml:space="preserve">the </w:t>
-      </w:r>
-      <w:proofErr w:type="gramStart"/>
-      <w:r>
-        <w:t>USGs’</w:t>
+        <w:t>the USGs’</w:t>
       </w:r>
       <w:r>
         <w:t xml:space="preserve"> </w:t>
       </w:r>
-      <w:proofErr w:type="gramEnd"/>
       <m:oMath>
         <m:sSub>
           <m:sSubPr>
@@ -18975,16 +18745,16 @@
       <w:r>
         <w:t xml:space="preserve">efficient rearrangement of </w:t>
       </w:r>
-      <w:commentRangeStart w:id="75"/>
+      <w:commentRangeStart w:id="76"/>
       <w:r>
         <w:t>atoms</w:t>
       </w:r>
-      <w:commentRangeEnd w:id="75"/>
+      <w:commentRangeEnd w:id="76"/>
       <w:r>
         <w:rPr>
           <w:rStyle w:val="CommentReference"/>
         </w:rPr>
-        <w:commentReference w:id="75"/>
+        <w:commentReference w:id="76"/>
       </w:r>
       <w:r>
         <w:t xml:space="preserve">, but </w:t>
@@ -19212,7 +18982,7 @@
       <w:r>
         <w:t xml:space="preserve">kelvin </w:t>
       </w:r>
-      <w:commentRangeStart w:id="76"/>
+      <w:commentRangeStart w:id="77"/>
       <w:r>
         <w:fldChar w:fldCharType="begin">
           <w:fldData xml:space="preserve">PEVuZE5vdGU+PENpdGU+PEF1dGhvcj5EYXdzb248L0F1dGhvcj48WWVhcj4yMDExPC9ZZWFyPjxS
@@ -19332,21 +19102,16 @@
       <w:r>
         <w:fldChar w:fldCharType="end"/>
       </w:r>
-      <w:commentRangeEnd w:id="76"/>
+      <w:commentRangeEnd w:id="77"/>
       <w:r>
         <w:rPr>
           <w:rStyle w:val="CommentReference"/>
         </w:rPr>
-        <w:commentReference w:id="76"/>
-      </w:r>
-      <w:r>
-        <w:t xml:space="preserve">. The results of the VD techniques cannot even be replicated with extensive artificial aging or annealing times </w:t>
-      </w:r>
-      <w:proofErr w:type="gramStart"/>
-      <w:r>
-        <w:t xml:space="preserve">below </w:t>
-      </w:r>
-      <w:proofErr w:type="gramEnd"/>
+        <w:commentReference w:id="77"/>
+      </w:r>
+      <w:r>
+        <w:t xml:space="preserve">. The results of the VD techniques cannot even be replicated with extensive artificial aging or annealing times below </w:t>
+      </w:r>
       <m:oMath>
         <m:sSub>
           <m:sSubPr>
@@ -19399,19 +19164,19 @@
       <w:r>
         <w:t xml:space="preserve"> found with </w:t>
       </w:r>
-      <w:commentRangeStart w:id="77"/>
+      <w:commentRangeStart w:id="78"/>
       <w:r>
         <w:t>organic</w:t>
       </w:r>
       <w:r>
         <w:t xml:space="preserve"> </w:t>
       </w:r>
-      <w:commentRangeEnd w:id="77"/>
+      <w:commentRangeEnd w:id="78"/>
       <w:r>
         <w:rPr>
           <w:rStyle w:val="CommentReference"/>
         </w:rPr>
-        <w:commentReference w:id="77"/>
+        <w:commentReference w:id="78"/>
       </w:r>
       <w:r>
         <w:t xml:space="preserve">glass the ultrastable effects could not be replicated even when annealed below their  </w:t>
@@ -19545,14 +19310,14 @@
       <w:pPr>
         <w:pStyle w:val="Heading3"/>
       </w:pPr>
-      <w:bookmarkStart w:id="78" w:name="_Ref391643364"/>
-      <w:bookmarkStart w:id="79" w:name="_Ref391643367"/>
-      <w:bookmarkStart w:id="80" w:name="_Toc418692156"/>
+      <w:bookmarkStart w:id="79" w:name="_Ref391643364"/>
+      <w:bookmarkStart w:id="80" w:name="_Ref391643367"/>
+      <w:bookmarkStart w:id="81" w:name="_Toc418692156"/>
       <w:r>
         <w:t xml:space="preserve">SMG </w:t>
       </w:r>
-      <w:bookmarkEnd w:id="78"/>
       <w:bookmarkEnd w:id="79"/>
+      <w:bookmarkEnd w:id="80"/>
       <w:r>
         <w:t>Characterisation</w:t>
       </w:r>
@@ -19565,7 +19330,7 @@
       <w:r>
         <w:t>Techniques</w:t>
       </w:r>
-      <w:bookmarkEnd w:id="80"/>
+      <w:bookmarkEnd w:id="81"/>
     </w:p>
     <w:p>
       <w:r>
@@ -19612,7 +19377,7 @@
       <w:pPr>
         <w:pStyle w:val="Heading4"/>
       </w:pPr>
-      <w:bookmarkStart w:id="81" w:name="_Toc418692157"/>
+      <w:bookmarkStart w:id="82" w:name="_Toc418692157"/>
       <w:r>
         <w:t>Fictive Temperature (</w:t>
       </w:r>
@@ -19672,7 +19437,7 @@
         </w:rPr>
         <w:t>)</w:t>
       </w:r>
-      <w:bookmarkEnd w:id="81"/>
+      <w:bookmarkEnd w:id="82"/>
     </w:p>
     <w:p>
       <w:pPr>
@@ -19774,17 +19539,8 @@
           <w:rFonts w:eastAsia="Times New Roman"/>
           <w:lang w:eastAsia="en-AU"/>
         </w:rPr>
-        <w:t xml:space="preserve"> ‘step in the baseline’ as the sample reaches </w:t>
-      </w:r>
-      <w:proofErr w:type="gramStart"/>
-      <w:r>
-        <w:rPr>
-          <w:rFonts w:eastAsia="Times New Roman"/>
-          <w:lang w:eastAsia="en-AU"/>
-        </w:rPr>
-        <w:t>its</w:t>
-      </w:r>
-      <w:proofErr w:type="gramEnd"/>
+        <w:t xml:space="preserve"> ‘step in the baseline’ as the sample reaches its</w:t>
+      </w:r>
       <w:r>
         <w:rPr>
           <w:rFonts w:eastAsia="Times New Roman"/>
@@ -20032,7 +19788,7 @@
         </w:rPr>
         <w:t xml:space="preserve">recorded as </w:t>
       </w:r>
-      <w:commentRangeStart w:id="82"/>
+      <w:commentRangeStart w:id="83"/>
       <w:r>
         <w:rPr>
           <w:rFonts w:eastAsia="Times New Roman"/>
@@ -20040,12 +19796,12 @@
         </w:rPr>
         <w:t xml:space="preserve">endothermic </w:t>
       </w:r>
-      <w:commentRangeEnd w:id="82"/>
+      <w:commentRangeEnd w:id="83"/>
       <w:r>
         <w:rPr>
           <w:rStyle w:val="CommentReference"/>
         </w:rPr>
-        <w:commentReference w:id="82"/>
+        <w:commentReference w:id="83"/>
       </w:r>
       <w:r>
         <w:rPr>
@@ -20343,11 +20099,7 @@
         <w:t xml:space="preserve">. </w:t>
       </w:r>
       <w:r>
-        <w:t xml:space="preserve">The value of </w:t>
-      </w:r>
-      <w:proofErr w:type="gramStart"/>
-      <w:r>
-        <w:t xml:space="preserve">the </w:t>
+        <w:t xml:space="preserve">The value of the </w:t>
       </w:r>
       <m:oMath>
         <m:sSub>
@@ -20378,11 +20130,7 @@
         </m:sSub>
       </m:oMath>
       <w:r>
-        <w:t xml:space="preserve"> is</w:t>
-      </w:r>
-      <w:proofErr w:type="gramEnd"/>
-      <w:r>
-        <w:t xml:space="preserve"> generally taken as the maxima of the derivative of trace with respect to temperature.</w:t>
+        <w:t xml:space="preserve"> is generally taken as the maxima of the derivative of trace with respect to temperature.</w:t>
       </w:r>
     </w:p>
     <w:p>
@@ -20449,18 +20197,18 @@
       <w:r>
         <w:t xml:space="preserve">Using this </w:t>
       </w:r>
-      <w:commentRangeStart w:id="83"/>
+      <w:commentRangeStart w:id="84"/>
       <w:r>
         <w:t>curve the</w:t>
       </w:r>
-      <w:commentRangeEnd w:id="83"/>
+      <w:commentRangeEnd w:id="84"/>
       <w:r>
         <w:rPr>
           <w:rStyle w:val="CommentReference"/>
         </w:rPr>
-        <w:commentReference w:id="83"/>
-      </w:r>
-      <w:commentRangeStart w:id="84"/>
+        <w:commentReference w:id="84"/>
+      </w:r>
+      <w:commentRangeStart w:id="85"/>
       <w:r>
         <w:t xml:space="preserve"> fictive temperature (</w:t>
       </w:r>
@@ -20498,12 +20246,12 @@
       <w:r>
         <w:t>glass</w:t>
       </w:r>
-      <w:commentRangeEnd w:id="84"/>
+      <w:commentRangeEnd w:id="85"/>
       <w:r>
         <w:rPr>
           <w:rStyle w:val="CommentReference"/>
         </w:rPr>
-        <w:commentReference w:id="84"/>
+        <w:commentReference w:id="85"/>
       </w:r>
       <w:r>
         <w:t xml:space="preserve"> by measuring were the film’s enthalpy line interests the extrapolated SCL enthalpy line of the </w:t>
@@ -20681,13 +20429,8 @@
         </m:sSub>
       </m:oMath>
       <w:r>
-        <w:t xml:space="preserve"> and lower enthalpy </w:t>
-      </w:r>
-      <w:proofErr w:type="gramStart"/>
-      <w:r>
-        <w:t xml:space="preserve">at </w:t>
-      </w:r>
-      <w:proofErr w:type="gramEnd"/>
+        <w:t xml:space="preserve"> and lower enthalpy at </w:t>
+      </w:r>
       <m:oMath>
         <m:sSub>
           <m:sSubPr>
@@ -20807,9 +20550,9 @@
       <w:pPr>
         <w:pStyle w:val="Caption"/>
       </w:pPr>
-      <w:bookmarkStart w:id="85" w:name="_Ref391657121"/>
-      <w:bookmarkStart w:id="86" w:name="_Ref391657109"/>
-      <w:bookmarkStart w:id="87" w:name="_Toc418692205"/>
+      <w:bookmarkStart w:id="86" w:name="_Ref391657121"/>
+      <w:bookmarkStart w:id="87" w:name="_Ref391657109"/>
+      <w:bookmarkStart w:id="88" w:name="_Toc418692205"/>
       <w:r>
         <w:t xml:space="preserve">Figure </w:t>
       </w:r>
@@ -20821,15 +20564,15 @@
           <w:t>7</w:t>
         </w:r>
       </w:fldSimple>
-      <w:bookmarkEnd w:id="85"/>
+      <w:bookmarkEnd w:id="86"/>
       <w:r>
         <w:t xml:space="preserve">: An integrated DSC trace for the </w:t>
       </w:r>
-      <w:commentRangeStart w:id="88"/>
+      <w:commentRangeStart w:id="89"/>
       <w:r>
         <w:t xml:space="preserve">molecular </w:t>
       </w:r>
-      <w:commentRangeEnd w:id="88"/>
+      <w:commentRangeEnd w:id="89"/>
       <w:r>
         <w:rPr>
           <w:rStyle w:val="CommentReference"/>
@@ -20837,7 +20580,7 @@
           <w:iCs w:val="0"/>
           <w:color w:val="auto"/>
         </w:rPr>
-        <w:commentReference w:id="88"/>
+        <w:commentReference w:id="89"/>
       </w:r>
       <w:r>
         <w:t xml:space="preserve">IMC glass system displaying the various values of </w:t>
@@ -20950,8 +20693,8 @@
       <w:r>
         <w:t>.</w:t>
       </w:r>
-      <w:bookmarkEnd w:id="86"/>
       <w:bookmarkEnd w:id="87"/>
+      <w:bookmarkEnd w:id="88"/>
       <w:r>
         <w:t xml:space="preserve"> </w:t>
       </w:r>
@@ -21241,11 +20984,9 @@
       <w:r>
         <w:t xml:space="preserve"> the SCL line </w:t>
       </w:r>
-      <w:proofErr w:type="gramStart"/>
       <w:r>
         <w:t xml:space="preserve">with  </w:t>
       </w:r>
-      <w:proofErr w:type="gramEnd"/>
       <m:oMath>
         <m:sSub>
           <m:sSubPr>
@@ -21415,17 +21156,9 @@
       <w:pPr>
         <w:pStyle w:val="Heading4"/>
       </w:pPr>
-      <w:bookmarkStart w:id="89" w:name="_Toc418692158"/>
-      <w:r>
-        <w:t xml:space="preserve">The Theoretical Entropy Limit of Glasses and the </w:t>
-      </w:r>
-      <w:proofErr w:type="spellStart"/>
-      <w:r>
-        <w:t>Kauzmann</w:t>
-      </w:r>
-      <w:proofErr w:type="spellEnd"/>
-      <w:r>
-        <w:t xml:space="preserve"> Temperature </w:t>
+      <w:bookmarkStart w:id="90" w:name="_Toc418692158"/>
+      <w:r>
+        <w:t xml:space="preserve">The Theoretical Entropy Limit of Glasses and the Kauzmann Temperature </w:t>
       </w:r>
       <w:r>
         <w:t>(</w:t>
@@ -21466,7 +21199,7 @@
       <w:r>
         <w:t>)</w:t>
       </w:r>
-      <w:bookmarkEnd w:id="89"/>
+      <w:bookmarkEnd w:id="90"/>
     </w:p>
     <w:p>
       <w:r>
@@ -21476,13 +21209,8 @@
         <w:t>a material’s</w:t>
       </w:r>
       <w:r>
-        <w:t xml:space="preserve"> SCL solidifies on reaching </w:t>
-      </w:r>
-      <w:proofErr w:type="gramStart"/>
-      <w:r>
-        <w:t xml:space="preserve">its </w:t>
-      </w:r>
-      <w:proofErr w:type="gramEnd"/>
+        <w:t xml:space="preserve"> SCL solidifies on reaching its </w:t>
+      </w:r>
       <m:oMath>
         <m:sSub>
           <m:sSubPr>
@@ -21650,7 +21378,7 @@
       <w:r>
         <w:t xml:space="preserve"> </w:t>
       </w:r>
-      <w:commentRangeStart w:id="90"/>
+      <w:commentRangeStart w:id="91"/>
       <w:r>
         <w:fldChar w:fldCharType="begin"/>
       </w:r>
@@ -21669,12 +21397,12 @@
       <w:r>
         <w:fldChar w:fldCharType="end"/>
       </w:r>
-      <w:commentRangeEnd w:id="90"/>
+      <w:commentRangeEnd w:id="91"/>
       <w:r>
         <w:rPr>
           <w:rStyle w:val="CommentReference"/>
         </w:rPr>
-        <w:commentReference w:id="90"/>
+        <w:commentReference w:id="91"/>
       </w:r>
       <w:r>
         <w:t xml:space="preserve">. This makes </w:t>
@@ -21773,8 +21501,8 @@
           <w:lang w:eastAsia="en-AU"/>
         </w:rPr>
       </w:pPr>
-      <w:bookmarkStart w:id="91" w:name="_Ref391649931"/>
-      <w:bookmarkStart w:id="92" w:name="_Toc418692206"/>
+      <w:bookmarkStart w:id="92" w:name="_Ref391649931"/>
+      <w:bookmarkStart w:id="93" w:name="_Toc418692206"/>
       <w:r>
         <w:t xml:space="preserve">Figure </w:t>
       </w:r>
@@ -21786,17 +21514,9 @@
           <w:t>8</w:t>
         </w:r>
       </w:fldSimple>
-      <w:bookmarkEnd w:id="91"/>
-      <w:r>
-        <w:t xml:space="preserve">: Schematic of glass temperature vs entropy in a typical glass forming system. The </w:t>
-      </w:r>
-      <w:proofErr w:type="spellStart"/>
-      <w:r>
-        <w:t>Kauzmann</w:t>
-      </w:r>
-      <w:proofErr w:type="spellEnd"/>
-      <w:r>
-        <w:t xml:space="preserve"> temperature (</w:t>
+      <w:bookmarkEnd w:id="92"/>
+      <w:r>
+        <w:t>: Schematic of glass temperature vs entropy in a typical glass forming system. The Kauzmann temperature (</w:t>
       </w:r>
       <m:oMath>
         <m:sSub>
@@ -21897,7 +21617,7 @@
       <w:r>
         <w:t>.</w:t>
       </w:r>
-      <w:bookmarkEnd w:id="92"/>
+      <w:bookmarkEnd w:id="93"/>
     </w:p>
     <w:p>
       <w:r>
@@ -22263,7 +21983,7 @@
             <w:pPr>
               <w:jc w:val="center"/>
             </w:pPr>
-            <w:bookmarkStart w:id="93" w:name="_Ref391912605"/>
+            <w:bookmarkStart w:id="94" w:name="_Ref391912605"/>
             <w:r>
               <w:t>(</w:t>
             </w:r>
@@ -22289,7 +22009,7 @@
             <w:r>
               <w:t>)</w:t>
             </w:r>
-            <w:bookmarkEnd w:id="93"/>
+            <w:bookmarkEnd w:id="94"/>
           </w:p>
         </w:tc>
       </w:tr>
@@ -22372,11 +22092,9 @@
       <w:r>
         <w:t xml:space="preserve"> and </w:t>
       </w:r>
-      <w:proofErr w:type="gramStart"/>
       <w:r>
         <w:t xml:space="preserve">its </w:t>
       </w:r>
-      <w:proofErr w:type="gramEnd"/>
       <m:oMath>
         <m:sSub>
           <m:sSubPr>
@@ -22602,21 +22320,8 @@
         </m:sSub>
       </m:oMath>
       <w:r>
-        <w:t xml:space="preserve"> resu</w:t>
-      </w:r>
-      <w:proofErr w:type="spellStart"/>
-      <w:r>
-        <w:t>lts</w:t>
-      </w:r>
-      <w:proofErr w:type="spellEnd"/>
-      <w:r>
-        <w:t xml:space="preserve"> </w:t>
-      </w:r>
-      <w:proofErr w:type="gramStart"/>
-      <w:r>
-        <w:t xml:space="preserve">in </w:t>
-      </w:r>
-      <w:proofErr w:type="gramEnd"/>
+        <w:t xml:space="preserve"> results in </w:t>
+      </w:r>
       <m:oMath>
         <m:sSub>
           <m:sSubPr>
@@ -22785,19 +22490,19 @@
       <w:r>
         <w:t xml:space="preserve"> </w:t>
       </w:r>
-      <w:commentRangeStart w:id="94"/>
+      <w:commentRangeStart w:id="95"/>
       <w:r>
         <w:t>entropy</w:t>
       </w:r>
       <w:r>
         <w:t xml:space="preserve"> </w:t>
       </w:r>
-      <w:commentRangeEnd w:id="94"/>
+      <w:commentRangeEnd w:id="95"/>
       <w:r>
         <w:rPr>
           <w:rStyle w:val="CommentReference"/>
         </w:rPr>
-        <w:commentReference w:id="94"/>
+        <w:commentReference w:id="95"/>
       </w:r>
       <w:r>
         <w:t xml:space="preserve">SMGs of </w:t>
@@ -22913,11 +22618,7 @@
         <w:t xml:space="preserve">. </w:t>
       </w:r>
       <w:r>
-        <w:t xml:space="preserve">For example, </w:t>
-      </w:r>
-      <w:proofErr w:type="gramStart"/>
-      <w:r>
-        <w:t xml:space="preserve">a </w:t>
+        <w:t xml:space="preserve">For example, a </w:t>
       </w:r>
       <m:oMath>
         <m:sSub>
@@ -22954,11 +22655,7 @@
         </m:r>
       </m:oMath>
       <w:r>
-        <w:t xml:space="preserve"> would</w:t>
-      </w:r>
-      <w:proofErr w:type="gramEnd"/>
-      <w:r>
-        <w:t xml:space="preserve"> indicate </w:t>
+        <w:t xml:space="preserve"> would indicate </w:t>
       </w:r>
       <w:r>
         <w:t>a glass’s</w:t>
@@ -23020,7 +22717,7 @@
       <w:pPr>
         <w:pStyle w:val="Heading4"/>
       </w:pPr>
-      <w:bookmarkStart w:id="95" w:name="_Toc418692159"/>
+      <w:bookmarkStart w:id="96" w:name="_Toc418692159"/>
       <w:r>
         <w:t xml:space="preserve">Glass </w:t>
       </w:r>
@@ -23044,7 +22741,7 @@
       <w:r>
         <w:t>)</w:t>
       </w:r>
-      <w:bookmarkEnd w:id="95"/>
+      <w:bookmarkEnd w:id="96"/>
     </w:p>
     <w:p>
       <w:r>
@@ -23084,13 +22781,8 @@
       <w:r>
         <w:t>) as a func</w:t>
       </w:r>
-      <w:proofErr w:type="spellStart"/>
-      <w:r>
-        <w:t>tion</w:t>
-      </w:r>
-      <w:proofErr w:type="spellEnd"/>
-      <w:r>
-        <w:t xml:space="preserve"> of inverse temperature </w:t>
+      <w:r>
+        <w:t xml:space="preserve">tion of inverse temperature </w:t>
       </w:r>
       <w:r>
         <w:t>(</w:t>
@@ -23109,11 +22801,9 @@
       <w:r>
         <w:t xml:space="preserve">the </w:t>
       </w:r>
-      <w:proofErr w:type="gramStart"/>
       <w:r>
         <w:t xml:space="preserve">glass’s </w:t>
       </w:r>
-      <w:proofErr w:type="gramEnd"/>
       <m:oMath>
         <m:sSub>
           <m:sSubPr>
@@ -23390,7 +23080,7 @@
             <w:pPr>
               <w:jc w:val="center"/>
             </w:pPr>
-            <w:bookmarkStart w:id="96" w:name="_Ref392083534"/>
+            <w:bookmarkStart w:id="97" w:name="_Ref392083534"/>
             <w:r>
               <w:t>(</w:t>
             </w:r>
@@ -23416,7 +23106,7 @@
             <w:r>
               <w:t>)</w:t>
             </w:r>
-            <w:bookmarkEnd w:id="96"/>
+            <w:bookmarkEnd w:id="97"/>
           </w:p>
         </w:tc>
       </w:tr>
@@ -23669,8 +23359,8 @@
       <w:pPr>
         <w:pStyle w:val="Caption"/>
       </w:pPr>
-      <w:bookmarkStart w:id="97" w:name="_Ref392088176"/>
-      <w:bookmarkStart w:id="98" w:name="_Toc418692207"/>
+      <w:bookmarkStart w:id="98" w:name="_Ref392088176"/>
+      <w:bookmarkStart w:id="99" w:name="_Toc418692207"/>
       <w:r>
         <w:t xml:space="preserve">Figure </w:t>
       </w:r>
@@ -23682,7 +23372,7 @@
           <w:t>9</w:t>
         </w:r>
       </w:fldSimple>
-      <w:bookmarkEnd w:id="97"/>
+      <w:bookmarkEnd w:id="98"/>
       <w:r>
         <w:t xml:space="preserve">: </w:t>
       </w:r>
@@ -23803,9 +23493,9 @@
       <w:r>
         <w:t>.</w:t>
       </w:r>
-      <w:bookmarkEnd w:id="98"/>
-    </w:p>
-    <w:commentRangeStart w:id="99"/>
+      <w:bookmarkEnd w:id="99"/>
+    </w:p>
+    <w:commentRangeStart w:id="100"/>
     <w:p>
       <w:r>
         <w:fldChar w:fldCharType="begin"/>
@@ -23828,12 +23518,12 @@
       <w:r>
         <w:t xml:space="preserve"> </w:t>
       </w:r>
-      <w:commentRangeEnd w:id="99"/>
+      <w:commentRangeEnd w:id="100"/>
       <w:r>
         <w:rPr>
           <w:rStyle w:val="CommentReference"/>
         </w:rPr>
-        <w:commentReference w:id="99"/>
+        <w:commentReference w:id="100"/>
       </w:r>
       <w:r>
         <w:t xml:space="preserve">found </w:t>
@@ -23849,11 +23539,9 @@
       <w:r>
         <w:t xml:space="preserve"> of metallic, molecular, and polymer USGs correlate </w:t>
       </w:r>
-      <w:proofErr w:type="gramStart"/>
       <w:r>
         <w:t xml:space="preserve">with </w:t>
       </w:r>
-      <w:proofErr w:type="gramEnd"/>
       <m:oMath>
         <m:sSub>
           <m:sSubPr>
@@ -24042,7 +23730,7 @@
       <w:r>
         <w:t xml:space="preserve"> </w:t>
       </w:r>
-      <w:commentRangeStart w:id="100"/>
+      <w:commentRangeStart w:id="101"/>
       <w:r>
         <w:t>(i</w:t>
       </w:r>
@@ -24072,11 +23760,9 @@
       <w:r>
         <w:t xml:space="preserve"> supports </w:t>
       </w:r>
-      <w:proofErr w:type="gramStart"/>
       <w:r>
         <w:t xml:space="preserve">high </w:t>
       </w:r>
-      <w:proofErr w:type="gramEnd"/>
       <m:oMath>
         <m:sSub>
           <m:sSubPr>
@@ -24111,12 +23797,12 @@
       <w:r>
         <w:t xml:space="preserve">. </w:t>
       </w:r>
-      <w:commentRangeEnd w:id="100"/>
+      <w:commentRangeEnd w:id="101"/>
       <w:r>
         <w:rPr>
           <w:rStyle w:val="CommentReference"/>
         </w:rPr>
-        <w:commentReference w:id="100"/>
+        <w:commentReference w:id="101"/>
       </w:r>
       <w:r>
         <w:t xml:space="preserve">Although </w:t>
@@ -24194,16 +23880,16 @@
       <w:r>
         <w:t xml:space="preserve">improvements </w:t>
       </w:r>
-      <w:commentRangeStart w:id="101"/>
+      <w:commentRangeStart w:id="102"/>
       <w:r>
         <w:t>for SMGs may have a modest limit</w:t>
       </w:r>
-      <w:commentRangeEnd w:id="101"/>
+      <w:commentRangeEnd w:id="102"/>
       <w:r>
         <w:rPr>
           <w:rStyle w:val="CommentReference"/>
         </w:rPr>
-        <w:commentReference w:id="101"/>
+        <w:commentReference w:id="102"/>
       </w:r>
       <w:r>
         <w:t>.</w:t>
@@ -24263,8 +23949,8 @@
       <w:pPr>
         <w:pStyle w:val="Caption"/>
       </w:pPr>
-      <w:bookmarkStart w:id="102" w:name="_Ref391906542"/>
-      <w:bookmarkStart w:id="103" w:name="_Toc418692208"/>
+      <w:bookmarkStart w:id="103" w:name="_Ref391906542"/>
+      <w:bookmarkStart w:id="104" w:name="_Toc418692208"/>
       <w:r>
         <w:t xml:space="preserve">Figure </w:t>
       </w:r>
@@ -24276,7 +23962,7 @@
           <w:t>10</w:t>
         </w:r>
       </w:fldSimple>
-      <w:bookmarkEnd w:id="102"/>
+      <w:bookmarkEnd w:id="103"/>
       <w:r>
         <w:t xml:space="preserve">: </w:t>
       </w:r>
@@ -24406,13 +24092,13 @@
       <w:r>
         <w:t>.</w:t>
       </w:r>
-      <w:bookmarkEnd w:id="103"/>
+      <w:bookmarkEnd w:id="104"/>
     </w:p>
     <w:p>
       <w:pPr>
         <w:pStyle w:val="Heading4"/>
       </w:pPr>
-      <w:bookmarkStart w:id="104" w:name="_Toc418692160"/>
+      <w:bookmarkStart w:id="105" w:name="_Toc418692160"/>
       <w:r>
         <w:t xml:space="preserve">Indentation Modulus </w:t>
       </w:r>
@@ -24433,7 +24119,7 @@
       <w:r>
         <w:t>)</w:t>
       </w:r>
-      <w:bookmarkEnd w:id="104"/>
+      <w:bookmarkEnd w:id="105"/>
     </w:p>
     <w:p>
       <w:pPr>
@@ -24789,16 +24475,16 @@
       <w:r>
         <w:t xml:space="preserve"> system, </w:t>
       </w:r>
-      <w:commentRangeStart w:id="105"/>
+      <w:commentRangeStart w:id="106"/>
       <w:r>
         <w:t>indicating SMG may be able to better support compressive loads</w:t>
       </w:r>
-      <w:commentRangeEnd w:id="105"/>
+      <w:commentRangeEnd w:id="106"/>
       <w:r>
         <w:rPr>
           <w:rStyle w:val="CommentReference"/>
         </w:rPr>
-        <w:commentReference w:id="105"/>
+        <w:commentReference w:id="106"/>
       </w:r>
       <w:r>
         <w:t>.</w:t>
@@ -24811,7 +24497,7 @@
       <w:r>
         <w:t xml:space="preserve"> </w:t>
       </w:r>
-      <w:bookmarkStart w:id="106" w:name="_Toc418692161"/>
+      <w:bookmarkStart w:id="107" w:name="_Toc418692161"/>
       <w:r>
         <w:t xml:space="preserve">SMG </w:t>
       </w:r>
@@ -24821,11 +24507,11 @@
       <w:r>
         <w:t xml:space="preserve">, </w:t>
       </w:r>
-      <w:commentRangeStart w:id="107"/>
+      <w:commentRangeStart w:id="108"/>
       <w:r>
         <w:t>Medium Range Order (MRO)</w:t>
       </w:r>
-      <w:commentRangeEnd w:id="107"/>
+      <w:commentRangeEnd w:id="108"/>
       <w:r>
         <w:rPr>
           <w:rStyle w:val="CommentReference"/>
@@ -24834,9 +24520,9 @@
           <w:bCs w:val="0"/>
           <w:color w:val="auto"/>
         </w:rPr>
-        <w:commentReference w:id="107"/>
-      </w:r>
-      <w:bookmarkEnd w:id="106"/>
+        <w:commentReference w:id="108"/>
+      </w:r>
+      <w:bookmarkEnd w:id="107"/>
     </w:p>
     <w:p>
       <w:pPr>
@@ -25128,21 +24814,12 @@
         </w:rPr>
         <w:t xml:space="preserve"> </w:t>
       </w:r>
-      <w:proofErr w:type="spellStart"/>
-      <w:r>
-        <w:rPr>
-          <w:rFonts w:eastAsia="Times New Roman"/>
-          <w:lang w:eastAsia="en-AU"/>
-        </w:rPr>
-        <w:t>polyamorphous</w:t>
-      </w:r>
-      <w:proofErr w:type="spellEnd"/>
-      <w:r>
-        <w:rPr>
-          <w:rFonts w:eastAsia="Times New Roman"/>
-          <w:lang w:eastAsia="en-AU"/>
-        </w:rPr>
-        <w:t xml:space="preserve"> or layer-like super-structures</w:t>
+      <w:r>
+        <w:rPr>
+          <w:rFonts w:eastAsia="Times New Roman"/>
+          <w:lang w:eastAsia="en-AU"/>
+        </w:rPr>
+        <w:t>polyamorphous or layer-like super-structures</w:t>
       </w:r>
       <w:r>
         <w:rPr>
@@ -25731,7 +25408,7 @@
         </w:rPr>
         <w:t xml:space="preserve"> before being covered by </w:t>
       </w:r>
-      <w:commentRangeStart w:id="108"/>
+      <w:commentRangeStart w:id="109"/>
       <w:r>
         <w:rPr>
           <w:rFonts w:eastAsia="Times New Roman"/>
@@ -25739,12 +25416,12 @@
         </w:rPr>
         <w:t>later arriving atoms</w:t>
       </w:r>
-      <w:commentRangeEnd w:id="108"/>
+      <w:commentRangeEnd w:id="109"/>
       <w:r>
         <w:rPr>
           <w:rStyle w:val="CommentReference"/>
         </w:rPr>
-        <w:commentReference w:id="108"/>
+        <w:commentReference w:id="109"/>
       </w:r>
       <w:r>
         <w:rPr>
@@ -25758,14 +25435,14 @@
       <w:pPr>
         <w:pStyle w:val="Heading3"/>
       </w:pPr>
-      <w:bookmarkStart w:id="109" w:name="_Toc418692162"/>
+      <w:bookmarkStart w:id="110" w:name="_Toc418692162"/>
       <w:r>
         <w:t xml:space="preserve">Potential </w:t>
       </w:r>
       <w:r>
         <w:t>SMG Challenges</w:t>
       </w:r>
-      <w:bookmarkEnd w:id="109"/>
+      <w:bookmarkEnd w:id="110"/>
     </w:p>
     <w:p>
       <w:r>
@@ -25839,15 +25516,7 @@
         <w:t>35</w:t>
       </w:r>
       <w:r>
-        <w:t xml:space="preserve"> system raising substrates to just room temperature can cause crystallisation of films if the </w:t>
-      </w:r>
-      <w:proofErr w:type="spellStart"/>
-      <w:r>
-        <w:t>Ar</w:t>
-      </w:r>
-      <w:proofErr w:type="spellEnd"/>
-      <w:r>
-        <w:t xml:space="preserve"> pressure is not properly refined. This appears concerning as the alloy constituents of this system are in </w:t>
+        <w:t xml:space="preserve"> system raising substrates to just room temperature can cause crystallisation of films if the Ar pressure is not properly refined. This appears concerning as the alloy constituents of this system are in </w:t>
       </w:r>
       <w:r>
         <w:t xml:space="preserve">comparable </w:t>
@@ -26047,15 +25716,7 @@
         </m:sSub>
       </m:oMath>
       <w:r>
-        <w:t>, and often contained crystalline phases. However these findings support the theory simple atomic structure metallic alloys may not be suitable to form SMGs, and it may be only more atomically complicated BMGs, such as high GFA t</w:t>
-      </w:r>
-      <w:proofErr w:type="spellStart"/>
-      <w:r>
-        <w:t>ernary</w:t>
-      </w:r>
-      <w:proofErr w:type="spellEnd"/>
-      <w:r>
-        <w:t xml:space="preserve"> systems, are suitable to form SMGs </w:t>
+        <w:t xml:space="preserve">, and often contained crystalline phases. However these findings support the theory simple atomic structure metallic alloys may not be suitable to form SMGs, and it may be only more atomically complicated BMGs, such as high GFA ternary systems, are suitable to form SMGs </w:t>
       </w:r>
       <w:r>
         <w:fldChar w:fldCharType="begin"/>
@@ -26500,15 +26161,7 @@
         <w:fldChar w:fldCharType="end"/>
       </w:r>
       <w:r>
-        <w:t xml:space="preserve"> have already examined the </w:t>
-      </w:r>
-      <w:proofErr w:type="spellStart"/>
-      <w:r>
-        <w:t>MgZnCa</w:t>
-      </w:r>
-      <w:proofErr w:type="spellEnd"/>
-      <w:r>
-        <w:t xml:space="preserve"> system (Mg</w:t>
+        <w:t xml:space="preserve"> have already examined the MgZnCa system (Mg</w:t>
       </w:r>
       <w:r>
         <w:rPr>
@@ -26564,16 +26217,16 @@
       <w:r>
         <w:t xml:space="preserve">) over various power and deposition rates to produce thin films. They found high power/deposition rates result in crystalline films </w:t>
       </w:r>
-      <w:commentRangeStart w:id="110"/>
+      <w:commentRangeStart w:id="111"/>
       <w:r>
         <w:t xml:space="preserve">while lower rates are able to deposit fully amorphous </w:t>
       </w:r>
-      <w:commentRangeEnd w:id="110"/>
+      <w:commentRangeEnd w:id="111"/>
       <w:r>
         <w:rPr>
           <w:rStyle w:val="CommentReference"/>
         </w:rPr>
-        <w:commentReference w:id="110"/>
+        <w:commentReference w:id="111"/>
       </w:r>
       <w:r>
         <w:t xml:space="preserve">TFMG </w:t>
@@ -26807,15 +26460,7 @@
         <w:t xml:space="preserve"> fluctuations significant. </w:t>
       </w:r>
       <w:r>
-        <w:t xml:space="preserve">Additionally </w:t>
-      </w:r>
-      <w:proofErr w:type="spellStart"/>
-      <w:r>
-        <w:t>MgZnCa</w:t>
-      </w:r>
-      <w:proofErr w:type="spellEnd"/>
-      <w:r>
-        <w:t xml:space="preserve"> based bio-alloys have a similar low </w:t>
+        <w:t xml:space="preserve">Additionally MgZnCa based bio-alloys have a similar low </w:t>
       </w:r>
       <m:oMath>
         <m:sSub>
@@ -27001,7 +26646,7 @@
           <w:highlight w:val="yellow"/>
         </w:rPr>
       </w:pPr>
-      <w:bookmarkStart w:id="111" w:name="_Toc418692163"/>
+      <w:bookmarkStart w:id="112" w:name="_Toc418692163"/>
       <w:r>
         <w:rPr>
           <w:highlight w:val="yellow"/>
@@ -27014,7 +26659,7 @@
         </w:rPr>
         <w:t>Testing Methods</w:t>
       </w:r>
-      <w:bookmarkEnd w:id="111"/>
+      <w:bookmarkEnd w:id="112"/>
     </w:p>
     <w:p>
       <w:pPr>
@@ -27023,14 +26668,14 @@
           <w:highlight w:val="yellow"/>
         </w:rPr>
       </w:pPr>
-      <w:bookmarkStart w:id="112" w:name="_Toc418692164"/>
+      <w:bookmarkStart w:id="113" w:name="_Toc418692164"/>
       <w:r>
         <w:rPr>
           <w:highlight w:val="yellow"/>
         </w:rPr>
         <w:t>Adhesion</w:t>
       </w:r>
-      <w:bookmarkEnd w:id="112"/>
+      <w:bookmarkEnd w:id="113"/>
     </w:p>
     <w:p>
       <w:pPr>
@@ -27282,17 +26927,17 @@
       <w:pPr>
         <w:pStyle w:val="Heading2"/>
       </w:pPr>
-      <w:bookmarkStart w:id="113" w:name="_Toc386545845"/>
-      <w:bookmarkStart w:id="114" w:name="_Toc418692165"/>
-      <w:commentRangeStart w:id="115"/>
+      <w:bookmarkStart w:id="114" w:name="_Toc386545845"/>
+      <w:bookmarkStart w:id="115" w:name="_Toc418692165"/>
+      <w:commentRangeStart w:id="116"/>
       <w:r>
         <w:t>Biomedical</w:t>
       </w:r>
-      <w:bookmarkEnd w:id="113"/>
+      <w:bookmarkEnd w:id="114"/>
       <w:r>
         <w:t xml:space="preserve"> Materials</w:t>
       </w:r>
-      <w:commentRangeEnd w:id="115"/>
+      <w:commentRangeEnd w:id="116"/>
       <w:r>
         <w:rPr>
           <w:rStyle w:val="CommentReference"/>
@@ -27302,9 +26947,9 @@
           <w:smallCaps w:val="0"/>
           <w:color w:val="auto"/>
         </w:rPr>
-        <w:commentReference w:id="115"/>
-      </w:r>
-      <w:bookmarkEnd w:id="114"/>
+        <w:commentReference w:id="116"/>
+      </w:r>
+      <w:bookmarkEnd w:id="115"/>
     </w:p>
     <w:p>
       <w:r>
@@ -27329,15 +26974,7 @@
         <w:t>bio-inert</w:t>
       </w:r>
       <w:r>
-        <w:t xml:space="preserve"> materials like </w:t>
-      </w:r>
-      <w:proofErr w:type="spellStart"/>
-      <w:r>
-        <w:t>Ti</w:t>
-      </w:r>
-      <w:proofErr w:type="spellEnd"/>
-      <w:r>
-        <w:t xml:space="preserve"> or certain polymers which do not interact with the body and do not </w:t>
+        <w:t xml:space="preserve"> materials like Ti or certain polymers which do not interact with the body and do not </w:t>
       </w:r>
       <w:r>
         <w:t xml:space="preserve">significantly </w:t>
@@ -27356,11 +26993,11 @@
       <w:pPr>
         <w:pStyle w:val="Heading3"/>
       </w:pPr>
-      <w:bookmarkStart w:id="116" w:name="_Toc418692166"/>
+      <w:bookmarkStart w:id="117" w:name="_Toc418692166"/>
       <w:r>
         <w:t>Biomaterial Requirements</w:t>
       </w:r>
-      <w:bookmarkEnd w:id="116"/>
+      <w:bookmarkEnd w:id="117"/>
       <w:r>
         <w:t xml:space="preserve"> </w:t>
       </w:r>
@@ -27596,7 +27233,7 @@
       <w:pPr>
         <w:pStyle w:val="Heading4"/>
       </w:pPr>
-      <w:bookmarkStart w:id="117" w:name="_Toc418692167"/>
+      <w:bookmarkStart w:id="118" w:name="_Toc418692167"/>
       <w:r>
         <w:t xml:space="preserve">Current </w:t>
       </w:r>
@@ -27609,7 +27246,7 @@
       <w:r>
         <w:t>s</w:t>
       </w:r>
-      <w:bookmarkEnd w:id="117"/>
+      <w:bookmarkEnd w:id="118"/>
     </w:p>
     <w:p>
       <w:r>
@@ -27619,98 +27256,85 @@
         <w:t xml:space="preserve">metallic </w:t>
       </w:r>
       <w:r>
-        <w:t xml:space="preserve">biomaterials like stainless steels and </w:t>
-      </w:r>
-      <w:proofErr w:type="spellStart"/>
-      <w:r>
-        <w:t>Ti</w:t>
-      </w:r>
-      <w:proofErr w:type="spellEnd"/>
+        <w:t xml:space="preserve">biomaterials like stainless steels and Ti </w:t>
+      </w:r>
+      <w:r>
+        <w:t>are designed to be bio</w:t>
+      </w:r>
+      <w:r>
+        <w:t>-</w:t>
+      </w:r>
+      <w:r>
+        <w:t xml:space="preserve">inert and not degrade within the body. After severing their function they must be removed via secondary surgeries </w:t>
+      </w:r>
+      <w:r>
+        <w:t>unless</w:t>
+      </w:r>
+      <w:r>
+        <w:t xml:space="preserve"> they have been designed to </w:t>
+      </w:r>
+      <w:r>
+        <w:t xml:space="preserve">remain in the body permanently. There is also a </w:t>
+      </w:r>
+      <w:r>
+        <w:t xml:space="preserve">significant mismatch </w:t>
+      </w:r>
+      <w:r>
+        <w:t xml:space="preserve">between their </w:t>
+      </w:r>
+      <w:r>
+        <w:t xml:space="preserve">high stiffness and strength </w:t>
+      </w:r>
+      <w:r>
+        <w:t>relative to</w:t>
+      </w:r>
+      <w:r>
+        <w:t xml:space="preserve"> bone, which in orthopaedic applications can result in stress shielding.</w:t>
+      </w:r>
+    </w:p>
+    <w:p>
+      <w:r>
+        <w:t xml:space="preserve">Stress shielding is a reduction in bone density and strength which results from reduced stimulus during bone remodelling. </w:t>
+      </w:r>
+      <w:r>
+        <w:t>It</w:t>
+      </w:r>
+      <w:r>
+        <w:t xml:space="preserve"> occurs </w:t>
+      </w:r>
+      <w:r>
+        <w:t xml:space="preserve">around orthopaedic implants </w:t>
+      </w:r>
+      <w:r>
+        <w:t xml:space="preserve">because </w:t>
+      </w:r>
+      <w:r>
+        <w:t xml:space="preserve">they are able to carry significant loads and thus the bones are not </w:t>
+      </w:r>
+      <w:r>
+        <w:t>thoroughly stimulated.</w:t>
+      </w:r>
       <w:r>
         <w:t xml:space="preserve"> </w:t>
       </w:r>
       <w:r>
-        <w:t>are designed to be bio</w:t>
-      </w:r>
-      <w:r>
-        <w:t>-</w:t>
-      </w:r>
-      <w:r>
-        <w:t xml:space="preserve">inert and not degrade within the body. After severing their function they must be removed via secondary surgeries </w:t>
-      </w:r>
-      <w:r>
-        <w:t>unless</w:t>
-      </w:r>
-      <w:r>
-        <w:t xml:space="preserve"> they have been designed to </w:t>
-      </w:r>
-      <w:r>
-        <w:t xml:space="preserve">remain in the body permanently. There is also a </w:t>
-      </w:r>
-      <w:r>
-        <w:t xml:space="preserve">significant mismatch </w:t>
-      </w:r>
-      <w:r>
-        <w:t xml:space="preserve">between their </w:t>
-      </w:r>
-      <w:r>
-        <w:t xml:space="preserve">high stiffness and strength </w:t>
-      </w:r>
-      <w:r>
-        <w:t>relative to</w:t>
-      </w:r>
-      <w:r>
-        <w:t xml:space="preserve"> bone, which in orthopaedic applications can result in stress shielding.</w:t>
-      </w:r>
-    </w:p>
-    <w:p>
-      <w:r>
-        <w:t xml:space="preserve">Stress shielding is a reduction in bone density and strength which results from reduced stimulus during bone remodelling. </w:t>
-      </w:r>
-      <w:r>
-        <w:t>It</w:t>
-      </w:r>
-      <w:r>
-        <w:t xml:space="preserve"> occurs </w:t>
-      </w:r>
-      <w:r>
-        <w:t xml:space="preserve">around orthopaedic implants </w:t>
-      </w:r>
-      <w:r>
-        <w:t xml:space="preserve">because </w:t>
-      </w:r>
-      <w:r>
-        <w:t xml:space="preserve">they are able to carry significant loads and thus the bones are not </w:t>
-      </w:r>
-      <w:r>
-        <w:t>thoroughly stimulated.</w:t>
+        <w:t xml:space="preserve">Mg implants are less sustainable to this </w:t>
+      </w:r>
+      <w:r>
+        <w:t>phenomena</w:t>
+      </w:r>
+      <w:r>
+        <w:t xml:space="preserve"> because their</w:t>
       </w:r>
       <w:r>
         <w:t xml:space="preserve"> </w:t>
       </w:r>
       <w:r>
-        <w:t xml:space="preserve">Mg implants are less sustainable to this </w:t>
-      </w:r>
-      <w:r>
-        <w:t>phenomena</w:t>
-      </w:r>
-      <w:r>
-        <w:t xml:space="preserve"> because their</w:t>
-      </w:r>
-      <w:r>
-        <w:t xml:space="preserve"> </w:t>
-      </w:r>
-      <w:r>
         <w:t>elastic modulus (E)</w:t>
       </w:r>
       <w:r>
-        <w:t xml:space="preserve"> is only about 41 – 45 </w:t>
-      </w:r>
-      <w:proofErr w:type="spellStart"/>
-      <w:r>
-        <w:t>GPa</w:t>
-      </w:r>
-      <w:proofErr w:type="spellEnd"/>
+        <w:t xml:space="preserve"> is only about 41 – 45 GPa</w:t>
+      </w:r>
       <w:r>
         <w:t>,</w:t>
       </w:r>
@@ -27721,13 +27345,8 @@
         <w:t xml:space="preserve"> much closer to human bone</w:t>
       </w:r>
       <w:r>
-        <w:t xml:space="preserve">’s 3 – 20 </w:t>
-      </w:r>
-      <w:proofErr w:type="spellStart"/>
-      <w:r>
-        <w:t>GPa</w:t>
-      </w:r>
-      <w:proofErr w:type="spellEnd"/>
+        <w:t>’s 3 – 20 GPa</w:t>
+      </w:r>
       <w:r>
         <w:t xml:space="preserve"> t</w:t>
       </w:r>
@@ -27849,11 +27468,11 @@
       <w:pPr>
         <w:pStyle w:val="Heading4"/>
       </w:pPr>
-      <w:bookmarkStart w:id="118" w:name="_Toc418692168"/>
+      <w:bookmarkStart w:id="119" w:name="_Toc418692168"/>
       <w:r>
         <w:t>Roll of Metallic Elements within the Body</w:t>
       </w:r>
-      <w:bookmarkEnd w:id="118"/>
+      <w:bookmarkEnd w:id="119"/>
     </w:p>
     <w:p>
       <w:r>
@@ -27958,7 +27577,7 @@
       <w:r>
         <w:t xml:space="preserve">NA </w:t>
       </w:r>
-      <w:commentRangeStart w:id="119"/>
+      <w:commentRangeStart w:id="120"/>
       <w:r>
         <w:fldChar w:fldCharType="begin"/>
       </w:r>
@@ -27977,12 +27596,12 @@
       <w:r>
         <w:fldChar w:fldCharType="end"/>
       </w:r>
-      <w:commentRangeEnd w:id="119"/>
+      <w:commentRangeEnd w:id="120"/>
       <w:r>
         <w:rPr>
           <w:rStyle w:val="CommentReference"/>
         </w:rPr>
-        <w:commentReference w:id="119"/>
+        <w:commentReference w:id="120"/>
       </w:r>
       <w:r>
         <w:t xml:space="preserve">. </w:t>
@@ -28017,7 +27636,7 @@
       <w:r>
         <w:t xml:space="preserve"> has also been linked to </w:t>
       </w:r>
-      <w:commentRangeStart w:id="120"/>
+      <w:commentRangeStart w:id="121"/>
       <w:r>
         <w:t>stimulat</w:t>
       </w:r>
@@ -28033,12 +27652,12 @@
       <w:r>
         <w:t xml:space="preserve"> </w:t>
       </w:r>
-      <w:commentRangeEnd w:id="120"/>
+      <w:commentRangeEnd w:id="121"/>
       <w:r>
         <w:rPr>
           <w:rStyle w:val="CommentReference"/>
         </w:rPr>
-        <w:commentReference w:id="120"/>
+        <w:commentReference w:id="121"/>
       </w:r>
       <w:r>
         <w:fldChar w:fldCharType="begin"/>
@@ -28134,15 +27753,7 @@
         <w:t>.</w:t>
       </w:r>
       <w:r>
-        <w:t xml:space="preserve"> Other essential minerals which can be safely used in bio-absorbable alloys include Fe and </w:t>
-      </w:r>
-      <w:proofErr w:type="spellStart"/>
-      <w:r>
-        <w:t>Mn</w:t>
-      </w:r>
-      <w:proofErr w:type="spellEnd"/>
-      <w:r>
-        <w:t>.</w:t>
+        <w:t xml:space="preserve"> Other essential minerals which can be safely used in bio-absorbable alloys include Fe and Mn.</w:t>
       </w:r>
     </w:p>
     <w:p>
@@ -28159,15 +27770,7 @@
         <w:t xml:space="preserve"> </w:t>
       </w:r>
       <w:r>
-        <w:t xml:space="preserve">have also been alloyed with Mg in past, but their use is not ideal as they are known to not meet the necessary biomaterial requirements. For example, Al has been linked to neurological disorders such as </w:t>
-      </w:r>
-      <w:proofErr w:type="spellStart"/>
-      <w:r>
-        <w:t>Alzheimers</w:t>
-      </w:r>
-      <w:proofErr w:type="spellEnd"/>
-      <w:r>
-        <w:t xml:space="preserve"> disease </w:t>
+        <w:t xml:space="preserve">have also been alloyed with Mg in past, but their use is not ideal as they are known to not meet the necessary biomaterial requirements. For example, Al has been linked to neurological disorders such as Alzheimers disease </w:t>
       </w:r>
       <w:r>
         <w:fldChar w:fldCharType="begin"/>
@@ -28201,15 +27804,15 @@
       <w:pPr>
         <w:pStyle w:val="Heading3"/>
       </w:pPr>
-      <w:bookmarkStart w:id="121" w:name="_Toc418692169"/>
-      <w:bookmarkStart w:id="122" w:name="_Toc386545846"/>
+      <w:bookmarkStart w:id="122" w:name="_Toc418692169"/>
+      <w:bookmarkStart w:id="123" w:name="_Toc386545846"/>
       <w:r>
         <w:t>Degradation</w:t>
       </w:r>
       <w:r>
         <w:t xml:space="preserve"> of Biomaterials</w:t>
       </w:r>
-      <w:bookmarkEnd w:id="121"/>
+      <w:bookmarkEnd w:id="122"/>
       <w:r>
         <w:t xml:space="preserve"> </w:t>
       </w:r>
@@ -28325,8 +27928,8 @@
       <w:pPr>
         <w:pStyle w:val="Heading4"/>
       </w:pPr>
-      <w:bookmarkStart w:id="123" w:name="_Toc418692170"/>
-      <w:bookmarkEnd w:id="122"/>
+      <w:bookmarkStart w:id="124" w:name="_Toc418692170"/>
+      <w:bookmarkEnd w:id="123"/>
       <w:r>
         <w:t xml:space="preserve">Basic </w:t>
       </w:r>
@@ -28348,7 +27951,7 @@
       <w:r>
         <w:t>Measurement</w:t>
       </w:r>
-      <w:bookmarkEnd w:id="123"/>
+      <w:bookmarkEnd w:id="124"/>
     </w:p>
     <w:p>
       <w:r>
@@ -28396,7 +27999,7 @@
       <w:r>
         <w:t xml:space="preserve">. By convention, electrons will flow from the </w:t>
       </w:r>
-      <w:commentRangeStart w:id="124"/>
+      <w:commentRangeStart w:id="125"/>
       <w:r>
         <w:t>negative</w:t>
       </w:r>
@@ -28409,12 +28012,12 @@
       <w:r>
         <w:t xml:space="preserve"> cathode</w:t>
       </w:r>
-      <w:commentRangeEnd w:id="124"/>
+      <w:commentRangeEnd w:id="125"/>
       <w:r>
         <w:rPr>
           <w:rStyle w:val="CommentReference"/>
         </w:rPr>
-        <w:commentReference w:id="124"/>
+        <w:commentReference w:id="125"/>
       </w:r>
       <w:r>
         <w:t>, resulting in oxidation at the anode and reduction at the cathode.</w:t>
@@ -28455,15 +28058,7 @@
         <w:t>can be</w:t>
       </w:r>
       <w:r>
-        <w:t xml:space="preserve"> measured via </w:t>
-      </w:r>
-      <w:proofErr w:type="spellStart"/>
-      <w:r>
-        <w:t>potentiodynamic</w:t>
-      </w:r>
-      <w:proofErr w:type="spellEnd"/>
-      <w:r>
-        <w:t xml:space="preserve"> </w:t>
+        <w:t xml:space="preserve"> measured via potentiodynamic </w:t>
       </w:r>
       <w:r>
         <w:t>polarisation (PDP) scans</w:t>
@@ -28631,7 +28226,7 @@
       <w:r>
         <w:t xml:space="preserve">potentials and ramp down, </w:t>
       </w:r>
-      <w:commentRangeStart w:id="125"/>
+      <w:commentRangeStart w:id="126"/>
       <w:r>
         <w:t>h</w:t>
       </w:r>
@@ -28650,12 +28245,12 @@
       <w:r>
         <w:t>thodic negative</w:t>
       </w:r>
-      <w:commentRangeEnd w:id="125"/>
+      <w:commentRangeEnd w:id="126"/>
       <w:r>
         <w:rPr>
           <w:rStyle w:val="CommentReference"/>
         </w:rPr>
-        <w:commentReference w:id="125"/>
+        <w:commentReference w:id="126"/>
       </w:r>
       <w:r>
         <w:t xml:space="preserve">. </w:t>
@@ -28680,13 +28275,8 @@
       <w:r>
         <w:t xml:space="preserve">The </w:t>
       </w:r>
-      <w:proofErr w:type="spellStart"/>
-      <w:r>
-        <w:t>Tafel</w:t>
-      </w:r>
-      <w:proofErr w:type="spellEnd"/>
-      <w:r>
-        <w:t xml:space="preserve"> equation</w:t>
+      <w:r>
+        <w:t>Tafel equation</w:t>
       </w:r>
       <w:r>
         <w:t xml:space="preserve"> (Equation </w:t>
@@ -28728,15 +28318,7 @@
         <w:t>)</w:t>
       </w:r>
       <w:r>
-        <w:t xml:space="preserve"> and </w:t>
-      </w:r>
-      <w:proofErr w:type="spellStart"/>
-      <w:r>
-        <w:t>Tafel</w:t>
-      </w:r>
-      <w:proofErr w:type="spellEnd"/>
-      <w:r>
-        <w:t xml:space="preserve"> Plots are tools </w:t>
+        <w:t xml:space="preserve"> and Tafel Plots are tools </w:t>
       </w:r>
       <w:r>
         <w:t xml:space="preserve">used to </w:t>
@@ -28763,15 +28345,7 @@
         <w:t xml:space="preserve"> scans. </w:t>
       </w:r>
       <w:r>
-        <w:t xml:space="preserve">The </w:t>
-      </w:r>
-      <w:proofErr w:type="spellStart"/>
-      <w:r>
-        <w:t>Tafel</w:t>
-      </w:r>
-      <w:proofErr w:type="spellEnd"/>
-      <w:r>
-        <w:t xml:space="preserve"> equation expresses the</w:t>
+        <w:t>The Tafel equation expresses the</w:t>
       </w:r>
       <w:r>
         <w:t xml:space="preserve"> anodic or cathodic</w:t>
@@ -28786,15 +28360,7 @@
         <w:t>their</w:t>
       </w:r>
       <w:r>
-        <w:t xml:space="preserve"> </w:t>
-      </w:r>
-      <w:proofErr w:type="spellStart"/>
-      <w:r>
-        <w:t>overpotential</w:t>
-      </w:r>
-      <w:proofErr w:type="spellEnd"/>
-      <w:r>
-        <w:t xml:space="preserve"> (</w:t>
+        <w:t xml:space="preserve"> overpotential (</w:t>
       </w:r>
       <m:oMath>
         <m:r>
@@ -28810,11 +28376,9 @@
       <w:r>
         <w:t xml:space="preserve"> </w:t>
       </w:r>
-      <w:proofErr w:type="spellStart"/>
       <w:r>
         <w:t>overpotential</w:t>
       </w:r>
-      <w:proofErr w:type="spellEnd"/>
       <w:r>
         <w:t xml:space="preserve"> </w:t>
       </w:r>
@@ -29063,7 +28627,7 @@
             <w:pPr>
               <w:jc w:val="center"/>
             </w:pPr>
-            <w:bookmarkStart w:id="126" w:name="_Ref403051356"/>
+            <w:bookmarkStart w:id="127" w:name="_Ref403051356"/>
             <w:r>
               <w:t>(</w:t>
             </w:r>
@@ -29089,7 +28653,7 @@
             <w:r>
               <w:t>)</w:t>
             </w:r>
-            <w:bookmarkEnd w:id="126"/>
+            <w:bookmarkEnd w:id="127"/>
           </w:p>
         </w:tc>
       </w:tr>
@@ -29156,36 +28720,12 @@
         </m:sSub>
       </m:oMath>
       <w:r>
-        <w:t xml:space="preserve"> the exchange current </w:t>
-      </w:r>
-      <w:proofErr w:type="gramStart"/>
-      <w:r>
-        <w:t>density.</w:t>
-      </w:r>
-      <w:proofErr w:type="gramEnd"/>
-      <w:r>
-        <w:t xml:space="preserve"> </w:t>
-      </w:r>
-    </w:p>
-    <w:p>
-      <w:r>
-        <w:t xml:space="preserve">Plotting the </w:t>
-      </w:r>
-      <w:proofErr w:type="spellStart"/>
-      <w:r>
-        <w:t>Tafel</w:t>
-      </w:r>
-      <w:proofErr w:type="spellEnd"/>
-      <w:r>
-        <w:t xml:space="preserve"> equation for both the anodic and cathodic reactions produces the </w:t>
-      </w:r>
-      <w:proofErr w:type="spellStart"/>
-      <w:r>
-        <w:t>Tafel</w:t>
-      </w:r>
-      <w:proofErr w:type="spellEnd"/>
-      <w:r>
-        <w:t xml:space="preserve"> Plot (</w:t>
+        <w:t xml:space="preserve"> the exchange current density. </w:t>
+      </w:r>
+    </w:p>
+    <w:p>
+      <w:r>
+        <w:t>Plotting the Tafel equation for both the anodic and cathodic reactions produces the Tafel Plot (</w:t>
       </w:r>
       <w:r>
         <w:fldChar w:fldCharType="begin"/>
@@ -29384,16 +28924,16 @@
       <w:r>
         <w:t xml:space="preserve"> is </w:t>
       </w:r>
-      <w:commentRangeStart w:id="127"/>
+      <w:commentRangeStart w:id="128"/>
       <w:r>
         <w:t>more cathodic</w:t>
       </w:r>
-      <w:commentRangeEnd w:id="127"/>
+      <w:commentRangeEnd w:id="128"/>
       <w:r>
         <w:rPr>
           <w:rStyle w:val="CommentReference"/>
         </w:rPr>
-        <w:commentReference w:id="127"/>
+        <w:commentReference w:id="128"/>
       </w:r>
       <w:r>
         <w:t xml:space="preserve">), and a reduced </w:t>
@@ -29490,8 +29030,8 @@
       <w:pPr>
         <w:pStyle w:val="Caption"/>
       </w:pPr>
-      <w:bookmarkStart w:id="128" w:name="_Ref403051953"/>
-      <w:bookmarkStart w:id="129" w:name="_Toc418692209"/>
+      <w:bookmarkStart w:id="129" w:name="_Ref403051953"/>
+      <w:bookmarkStart w:id="130" w:name="_Toc418692209"/>
       <w:r>
         <w:t xml:space="preserve">Figure </w:t>
       </w:r>
@@ -29503,17 +29043,9 @@
           <w:t>11</w:t>
         </w:r>
       </w:fldSimple>
-      <w:bookmarkEnd w:id="128"/>
-      <w:r>
-        <w:t xml:space="preserve">: </w:t>
-      </w:r>
-      <w:proofErr w:type="spellStart"/>
-      <w:r>
-        <w:t>Tafel</w:t>
-      </w:r>
-      <w:proofErr w:type="spellEnd"/>
-      <w:r>
-        <w:t xml:space="preserve"> Plot </w:t>
+      <w:bookmarkEnd w:id="129"/>
+      <w:r>
+        <w:t xml:space="preserve">: Tafel Plot </w:t>
       </w:r>
       <w:r>
         <w:t>show</w:t>
@@ -29528,15 +29060,7 @@
         <w:t xml:space="preserve"> </w:t>
       </w:r>
       <w:r>
-        <w:t xml:space="preserve">positive anodic </w:t>
-      </w:r>
-      <w:proofErr w:type="spellStart"/>
-      <w:r>
-        <w:t>Tafle</w:t>
-      </w:r>
-      <w:proofErr w:type="spellEnd"/>
-      <w:r>
-        <w:t xml:space="preserve"> slope </w:t>
+        <w:t xml:space="preserve">positive anodic Tafle slope </w:t>
       </w:r>
       <m:oMath>
         <m:sSub>
@@ -29572,15 +29096,7 @@
         <w:t xml:space="preserve"> </w:t>
       </w:r>
       <w:r>
-        <w:t xml:space="preserve">negative cathodic </w:t>
-      </w:r>
-      <w:proofErr w:type="spellStart"/>
-      <w:r>
-        <w:t>Tafle</w:t>
-      </w:r>
-      <w:proofErr w:type="spellEnd"/>
-      <w:r>
-        <w:t xml:space="preserve"> slope </w:t>
+        <w:t xml:space="preserve">negative cathodic Tafle slope </w:t>
       </w:r>
       <m:oMath>
         <m:sSub>
@@ -29699,7 +29215,7 @@
       <w:r>
         <w:t>.</w:t>
       </w:r>
-      <w:bookmarkEnd w:id="129"/>
+      <w:bookmarkEnd w:id="130"/>
       <w:r>
         <w:t xml:space="preserve"> </w:t>
       </w:r>
@@ -29708,14 +29224,14 @@
       <w:pPr>
         <w:pStyle w:val="Heading4"/>
       </w:pPr>
-      <w:bookmarkStart w:id="130" w:name="_Toc418692171"/>
+      <w:bookmarkStart w:id="131" w:name="_Toc418692171"/>
       <w:r>
         <w:t xml:space="preserve">Mg </w:t>
       </w:r>
       <w:r>
         <w:t>Hydrogen Evolution</w:t>
       </w:r>
-      <w:bookmarkEnd w:id="130"/>
+      <w:bookmarkEnd w:id="131"/>
     </w:p>
     <w:p>
       <w:r>
@@ -30257,7 +29773,7 @@
             <w:pPr>
               <w:jc w:val="center"/>
             </w:pPr>
-            <w:bookmarkStart w:id="131" w:name="_Ref403739162"/>
+            <w:bookmarkStart w:id="132" w:name="_Ref403739162"/>
             <w:r>
               <w:t>(</w:t>
             </w:r>
@@ -30283,7 +29799,7 @@
             <w:r>
               <w:t>)</w:t>
             </w:r>
-            <w:bookmarkEnd w:id="131"/>
+            <w:bookmarkEnd w:id="132"/>
           </w:p>
         </w:tc>
       </w:tr>
@@ -30893,7 +30409,7 @@
       <w:pPr>
         <w:pStyle w:val="Caption"/>
       </w:pPr>
-      <w:bookmarkStart w:id="132" w:name="_Toc418692210"/>
+      <w:bookmarkStart w:id="133" w:name="_Toc418692210"/>
       <w:r>
         <w:t xml:space="preserve">Figure </w:t>
       </w:r>
@@ -30962,7 +30478,7 @@
       <w:r>
         <w:t>.</w:t>
       </w:r>
-      <w:bookmarkEnd w:id="132"/>
+      <w:bookmarkEnd w:id="133"/>
       <w:r>
         <w:t xml:space="preserve"> </w:t>
       </w:r>
@@ -30992,15 +30508,7 @@
         <w:fldChar w:fldCharType="end"/>
       </w:r>
       <w:r>
-        <w:t xml:space="preserve"> has shown in his review magnesium was showing promise as a bio-</w:t>
-      </w:r>
-      <w:proofErr w:type="spellStart"/>
-      <w:r>
-        <w:t>reabsorbable</w:t>
-      </w:r>
-      <w:proofErr w:type="spellEnd"/>
-      <w:r>
-        <w:t xml:space="preserve"> material </w:t>
+        <w:t xml:space="preserve"> has shown in his review magnesium was showing promise as a bio-reabsorbable material </w:t>
       </w:r>
       <w:r>
         <w:t>in the early 1900s before the trend switch to bio</w:t>
@@ -31011,11 +30519,9 @@
       <w:r>
         <w:t xml:space="preserve">inert materials like </w:t>
       </w:r>
-      <w:proofErr w:type="spellStart"/>
       <w:r>
         <w:t>Ti</w:t>
       </w:r>
-      <w:proofErr w:type="spellEnd"/>
       <w:r>
         <w:t xml:space="preserve">. </w:t>
       </w:r>
@@ -31044,23 +30550,13 @@
         </w:rPr>
         <w:t>-</w:t>
       </w:r>
-      <w:proofErr w:type="spellStart"/>
       <w:r>
         <w:rPr>
           <w:rFonts w:eastAsia="Times New Roman" w:cs="Times New Roman"/>
           <w:color w:val="000000"/>
           <w:lang w:eastAsia="en-AU"/>
         </w:rPr>
-        <w:t>reabsorbable</w:t>
-      </w:r>
-      <w:proofErr w:type="spellEnd"/>
-      <w:r>
-        <w:rPr>
-          <w:rFonts w:eastAsia="Times New Roman" w:cs="Times New Roman"/>
-          <w:color w:val="000000"/>
-          <w:lang w:eastAsia="en-AU"/>
-        </w:rPr>
-        <w:t xml:space="preserve"> metals, need to;</w:t>
+        <w:t>reabsorbable metals, need to;</w:t>
       </w:r>
     </w:p>
     <w:p>
@@ -31158,11 +30654,11 @@
       <w:pPr>
         <w:pStyle w:val="Heading4"/>
       </w:pPr>
-      <w:bookmarkStart w:id="133" w:name="_Toc418692172"/>
+      <w:bookmarkStart w:id="134" w:name="_Toc418692172"/>
       <w:r>
         <w:t>Pitting Corrosion</w:t>
       </w:r>
-      <w:bookmarkEnd w:id="133"/>
+      <w:bookmarkEnd w:id="134"/>
     </w:p>
     <w:p>
       <w:r>
@@ -31284,7 +30780,7 @@
       <w:r>
         <w:t xml:space="preserve">. </w:t>
       </w:r>
-      <w:commentRangeStart w:id="134"/>
+      <w:commentRangeStart w:id="135"/>
       <w:r>
         <w:t xml:space="preserve">Pitting is associated with quenched in free volume surface defects in BMG </w:t>
       </w:r>
@@ -31309,12 +30805,12 @@
       <w:r>
         <w:t xml:space="preserve">. </w:t>
       </w:r>
-      <w:commentRangeEnd w:id="134"/>
+      <w:commentRangeEnd w:id="135"/>
       <w:r>
         <w:rPr>
           <w:rStyle w:val="CommentReference"/>
         </w:rPr>
-        <w:commentReference w:id="134"/>
+        <w:commentReference w:id="135"/>
       </w:r>
     </w:p>
     <w:p>
@@ -31581,15 +31077,7 @@
     </w:p>
     <w:p>
       <w:r>
-        <w:t xml:space="preserve">Pitting occur on anodic end of the </w:t>
-      </w:r>
-      <w:proofErr w:type="spellStart"/>
-      <w:r>
-        <w:t>Tafel</w:t>
-      </w:r>
-      <w:proofErr w:type="spellEnd"/>
-      <w:r>
-        <w:t xml:space="preserve"> Plots </w:t>
+        <w:t xml:space="preserve">Pitting occur on anodic end of the Tafel Plots </w:t>
       </w:r>
       <w:r>
         <w:fldChar w:fldCharType="begin"/>
@@ -31617,11 +31105,11 @@
       <w:pPr>
         <w:pStyle w:val="Heading3"/>
       </w:pPr>
-      <w:bookmarkStart w:id="135" w:name="_Toc418692173"/>
+      <w:bookmarkStart w:id="136" w:name="_Toc418692173"/>
       <w:r>
         <w:t>Anti-biotic Scaffolds</w:t>
       </w:r>
-      <w:bookmarkEnd w:id="135"/>
+      <w:bookmarkEnd w:id="136"/>
     </w:p>
     <w:p/>
     <w:p>
@@ -31633,25 +31121,25 @@
       <w:pPr>
         <w:pStyle w:val="Heading1"/>
       </w:pPr>
-      <w:bookmarkStart w:id="136" w:name="_Toc418692174"/>
+      <w:bookmarkStart w:id="137" w:name="_Toc418692174"/>
       <w:r>
         <w:lastRenderedPageBreak/>
         <w:t>Methods</w:t>
       </w:r>
-      <w:bookmarkEnd w:id="136"/>
+      <w:bookmarkEnd w:id="137"/>
     </w:p>
     <w:p>
       <w:pPr>
         <w:pStyle w:val="Heading2"/>
       </w:pPr>
-      <w:bookmarkStart w:id="137" w:name="_Toc418692175"/>
+      <w:bookmarkStart w:id="138" w:name="_Toc418692175"/>
       <w:r>
         <w:t>Target</w:t>
       </w:r>
       <w:r>
         <w:t xml:space="preserve"> Manufacture</w:t>
       </w:r>
-      <w:bookmarkEnd w:id="137"/>
+      <w:bookmarkEnd w:id="138"/>
     </w:p>
     <w:p>
       <w:r>
@@ -31668,11 +31156,11 @@
       <w:pPr>
         <w:pStyle w:val="Heading3"/>
       </w:pPr>
-      <w:bookmarkStart w:id="138" w:name="_Toc418692176"/>
+      <w:bookmarkStart w:id="139" w:name="_Toc418692176"/>
       <w:r>
         <w:t>Induction Furnace</w:t>
       </w:r>
-      <w:bookmarkEnd w:id="138"/>
+      <w:bookmarkEnd w:id="139"/>
       <w:r>
         <w:t xml:space="preserve"> </w:t>
       </w:r>
@@ -31698,50 +31186,21 @@
       <w:pPr>
         <w:pStyle w:val="Heading4"/>
       </w:pPr>
-      <w:bookmarkStart w:id="139" w:name="_Toc418692177"/>
+      <w:bookmarkStart w:id="140" w:name="_Toc418692177"/>
       <w:r>
         <w:t>Charges</w:t>
       </w:r>
       <w:r>
         <w:t xml:space="preserve"> Preparation</w:t>
       </w:r>
-      <w:bookmarkEnd w:id="139"/>
-    </w:p>
-    <w:p>
-      <w:r>
-        <w:t xml:space="preserve">The pure alloy constituent elements of Mg (99.85 </w:t>
-      </w:r>
-      <w:proofErr w:type="spellStart"/>
-      <w:proofErr w:type="gramStart"/>
-      <w:r>
-        <w:t>wt</w:t>
-      </w:r>
-      <w:proofErr w:type="spellEnd"/>
-      <w:r>
-        <w:t>%</w:t>
-      </w:r>
-      <w:proofErr w:type="gramEnd"/>
-      <w:r>
-        <w:t xml:space="preserve">), Zn (99.995 </w:t>
-      </w:r>
-      <w:proofErr w:type="spellStart"/>
-      <w:r>
-        <w:t>wt</w:t>
-      </w:r>
-      <w:proofErr w:type="spellEnd"/>
-      <w:r>
-        <w:t xml:space="preserve">%), and Ca </w:t>
-      </w:r>
-      <w:r>
-        <w:t xml:space="preserve">(99.8 </w:t>
-      </w:r>
-      <w:proofErr w:type="spellStart"/>
-      <w:r>
-        <w:t>wt</w:t>
-      </w:r>
-      <w:proofErr w:type="spellEnd"/>
-      <w:r>
-        <w:t>%)</w:t>
+      <w:bookmarkEnd w:id="140"/>
+    </w:p>
+    <w:p>
+      <w:r>
+        <w:t xml:space="preserve">The pure alloy constituent elements of Mg (99.85 wt%), Zn (99.995 wt%), and Ca </w:t>
+      </w:r>
+      <w:r>
+        <w:t>(99.8 wt%)</w:t>
       </w:r>
       <w:r>
         <w:t xml:space="preserve"> are polished and filed to removal surface contamination and oxides. </w:t>
@@ -31831,7 +31290,7 @@
       <w:pPr>
         <w:pStyle w:val="Caption"/>
       </w:pPr>
-      <w:bookmarkStart w:id="140" w:name="_Toc418692211"/>
+      <w:bookmarkStart w:id="141" w:name="_Toc418692211"/>
       <w:r>
         <w:t xml:space="preserve">Figure </w:t>
       </w:r>
@@ -31852,7 +31311,7 @@
       <w:r>
         <w:t xml:space="preserve"> MS Excel tool developed for calculating charge weights, checking alloy composition, and taking notes for improvements in future charges.</w:t>
       </w:r>
-      <w:bookmarkEnd w:id="140"/>
+      <w:bookmarkEnd w:id="141"/>
       <w:r>
         <w:t xml:space="preserve"> </w:t>
       </w:r>
@@ -31861,11 +31320,11 @@
       <w:pPr>
         <w:pStyle w:val="Heading4"/>
       </w:pPr>
-      <w:bookmarkStart w:id="141" w:name="_Toc418692178"/>
+      <w:bookmarkStart w:id="142" w:name="_Toc418692178"/>
       <w:r>
         <w:t>Induction Casting of Alloys</w:t>
       </w:r>
-      <w:bookmarkEnd w:id="141"/>
+      <w:bookmarkEnd w:id="142"/>
     </w:p>
     <w:p>
       <w:r>
@@ -31923,50 +31382,13 @@
         <w:t>boron nitrate coated graphite crucible</w:t>
       </w:r>
       <w:r>
-        <w:t xml:space="preserve">. The pure Mg (99.85 </w:t>
-      </w:r>
-      <w:proofErr w:type="spellStart"/>
-      <w:proofErr w:type="gramStart"/>
-      <w:r>
-        <w:t>wt</w:t>
-      </w:r>
-      <w:proofErr w:type="spellEnd"/>
-      <w:r>
-        <w:t>%</w:t>
-      </w:r>
-      <w:proofErr w:type="gramEnd"/>
-      <w:r>
-        <w:t xml:space="preserve">), Zn (99.995 </w:t>
-      </w:r>
-      <w:proofErr w:type="spellStart"/>
-      <w:r>
-        <w:t>wt</w:t>
-      </w:r>
-      <w:proofErr w:type="spellEnd"/>
-      <w:r>
-        <w:t xml:space="preserve">%), and Ca </w:t>
-      </w:r>
-      <w:r>
-        <w:t xml:space="preserve">(99.8 </w:t>
-      </w:r>
-      <w:proofErr w:type="spellStart"/>
-      <w:r>
-        <w:t>wt</w:t>
-      </w:r>
-      <w:proofErr w:type="spellEnd"/>
-      <w:r>
-        <w:t>%)</w:t>
-      </w:r>
-      <w:r>
-        <w:t xml:space="preserve"> elements are heated under an inert </w:t>
-      </w:r>
-      <w:proofErr w:type="spellStart"/>
-      <w:r>
-        <w:t>Ar</w:t>
-      </w:r>
-      <w:proofErr w:type="spellEnd"/>
-      <w:r>
-        <w:t xml:space="preserve"> atmosphere and the plates produced via gravity casting.</w:t>
+        <w:t xml:space="preserve">. The pure Mg (99.85 wt%), Zn (99.995 wt%), and Ca </w:t>
+      </w:r>
+      <w:r>
+        <w:t>(99.8 wt%)</w:t>
+      </w:r>
+      <w:r>
+        <w:t xml:space="preserve"> elements are heated under an inert Ar atmosphere and the plates produced via gravity casting.</w:t>
       </w:r>
       <w:r>
         <w:t xml:space="preserve"> Alloy homogony </w:t>
@@ -32048,12 +31470,12 @@
       <w:pPr>
         <w:pStyle w:val="Heading3"/>
       </w:pPr>
-      <w:bookmarkStart w:id="142" w:name="_Toc418692179"/>
+      <w:bookmarkStart w:id="143" w:name="_Toc418692179"/>
       <w:r>
         <w:lastRenderedPageBreak/>
         <w:t>Shaping of Targets</w:t>
       </w:r>
-      <w:bookmarkEnd w:id="142"/>
+      <w:bookmarkEnd w:id="143"/>
     </w:p>
     <w:p>
       <w:r>
@@ -32677,8 +32099,8 @@
       <w:pPr>
         <w:pStyle w:val="Caption"/>
       </w:pPr>
-      <w:bookmarkStart w:id="143" w:name="_Ref404154847"/>
-      <w:bookmarkStart w:id="144" w:name="_Toc418692212"/>
+      <w:bookmarkStart w:id="144" w:name="_Ref404154847"/>
+      <w:bookmarkStart w:id="145" w:name="_Toc418692212"/>
       <w:r>
         <w:t xml:space="preserve">Figure </w:t>
       </w:r>
@@ -32690,7 +32112,7 @@
           <w:t>14</w:t>
         </w:r>
       </w:fldSimple>
-      <w:bookmarkEnd w:id="143"/>
+      <w:bookmarkEnd w:id="144"/>
       <w:r>
         <w:t>: (a)</w:t>
       </w:r>
@@ -32700,11 +32122,11 @@
       <w:r>
         <w:t>c</w:t>
       </w:r>
-      <w:commentRangeStart w:id="145"/>
+      <w:commentRangeStart w:id="146"/>
       <w:r>
         <w:t xml:space="preserve">rucible </w:t>
       </w:r>
-      <w:commentRangeEnd w:id="145"/>
+      <w:commentRangeEnd w:id="146"/>
       <w:r>
         <w:rPr>
           <w:rStyle w:val="CommentReference"/>
@@ -32712,35 +32134,35 @@
           <w:iCs w:val="0"/>
           <w:color w:val="auto"/>
         </w:rPr>
-        <w:commentReference w:id="145"/>
+        <w:commentReference w:id="146"/>
       </w:r>
       <w:r>
         <w:t>for induction furnace melting of alloys, (b) cracked amorphous plate, (c) riser cut free from main casting, and (d) drilled and partly shaped target.</w:t>
       </w:r>
-      <w:bookmarkEnd w:id="144"/>
+      <w:bookmarkEnd w:id="145"/>
     </w:p>
     <w:p>
       <w:pPr>
         <w:pStyle w:val="Heading2"/>
       </w:pPr>
-      <w:bookmarkStart w:id="146" w:name="_Toc418692180"/>
+      <w:bookmarkStart w:id="147" w:name="_Toc418692180"/>
       <w:r>
         <w:t xml:space="preserve">PVD via </w:t>
       </w:r>
       <w:r>
         <w:t>Magnetron Sputtering</w:t>
       </w:r>
-      <w:bookmarkEnd w:id="146"/>
+      <w:bookmarkEnd w:id="147"/>
     </w:p>
     <w:p>
       <w:pPr>
         <w:pStyle w:val="Heading3"/>
       </w:pPr>
-      <w:bookmarkStart w:id="147" w:name="_Toc418692181"/>
+      <w:bookmarkStart w:id="148" w:name="_Toc418692181"/>
       <w:r>
         <w:t>Sputtering of TFMGs and SMGs</w:t>
       </w:r>
-      <w:bookmarkEnd w:id="147"/>
+      <w:bookmarkEnd w:id="148"/>
     </w:p>
     <w:p>
       <w:r>
@@ -32751,7 +32173,7 @@
       <w:pPr>
         <w:pStyle w:val="Heading3"/>
       </w:pPr>
-      <w:bookmarkStart w:id="148" w:name="_Toc418692182"/>
+      <w:bookmarkStart w:id="149" w:name="_Toc418692182"/>
       <w:r>
         <w:t xml:space="preserve">Sputtering Methods and </w:t>
       </w:r>
@@ -32761,7 +32183,7 @@
       <w:r>
         <w:t>Parameters</w:t>
       </w:r>
-      <w:bookmarkEnd w:id="148"/>
+      <w:bookmarkEnd w:id="149"/>
     </w:p>
     <w:p>
       <w:r>
@@ -32970,13 +32392,8 @@
       <w:r>
         <w:t xml:space="preserve">films respectively. These parameters will be refined via appropriate step sizes as required to suit the examined </w:t>
       </w:r>
-      <w:proofErr w:type="spellStart"/>
-      <w:r>
-        <w:t>MgZnCa</w:t>
-      </w:r>
-      <w:proofErr w:type="spellEnd"/>
-      <w:r>
-        <w:t xml:space="preserve"> </w:t>
+      <w:r>
+        <w:t xml:space="preserve">MgZnCa </w:t>
       </w:r>
       <w:r>
         <w:t xml:space="preserve">biocompatible systems. </w:t>
@@ -33205,21 +32622,7 @@
               <w:rPr>
                 <w:b/>
               </w:rPr>
-              <w:t xml:space="preserve">Deposition </w:t>
-            </w:r>
-            <w:proofErr w:type="spellStart"/>
-            <w:r>
-              <w:rPr>
-                <w:b/>
-              </w:rPr>
-              <w:t>Ar</w:t>
-            </w:r>
-            <w:proofErr w:type="spellEnd"/>
-            <w:r>
-              <w:rPr>
-                <w:b/>
-              </w:rPr>
-              <w:t xml:space="preserve"> Pressure:</w:t>
+              <w:t>Deposition Ar Pressure:</w:t>
             </w:r>
           </w:p>
         </w:tc>
@@ -33299,16 +32702,16 @@
             <w:tcW w:w="2267" w:type="dxa"/>
           </w:tcPr>
           <w:p>
-            <w:commentRangeStart w:id="149"/>
+            <w:commentRangeStart w:id="150"/>
             <w:r>
               <w:t>30 – 50 W</w:t>
             </w:r>
-            <w:commentRangeEnd w:id="149"/>
+            <w:commentRangeEnd w:id="150"/>
             <w:r>
               <w:rPr>
                 <w:rStyle w:val="CommentReference"/>
               </w:rPr>
-              <w:commentReference w:id="149"/>
+              <w:commentReference w:id="150"/>
             </w:r>
           </w:p>
         </w:tc>
@@ -33475,14 +32878,14 @@
       <w:pPr>
         <w:pStyle w:val="Heading2"/>
       </w:pPr>
-      <w:bookmarkStart w:id="150" w:name="_Toc418692183"/>
+      <w:bookmarkStart w:id="151" w:name="_Toc418692183"/>
       <w:r>
         <w:t xml:space="preserve">Examined </w:t>
       </w:r>
       <w:r>
         <w:t>Substrates</w:t>
       </w:r>
-      <w:bookmarkEnd w:id="150"/>
+      <w:bookmarkEnd w:id="151"/>
       <w:r>
         <w:t xml:space="preserve"> </w:t>
       </w:r>
@@ -33514,14 +32917,14 @@
       <w:pPr>
         <w:pStyle w:val="Heading3"/>
       </w:pPr>
-      <w:bookmarkStart w:id="151" w:name="_Toc418692184"/>
+      <w:bookmarkStart w:id="152" w:name="_Toc418692184"/>
       <w:r>
         <w:t>Water Soluble S</w:t>
       </w:r>
       <w:r>
         <w:t>ubstrate</w:t>
       </w:r>
-      <w:bookmarkEnd w:id="151"/>
+      <w:bookmarkEnd w:id="152"/>
       <w:r>
         <w:t xml:space="preserve"> </w:t>
       </w:r>
@@ -33546,15 +32949,7 @@
         <w:t>is</w:t>
       </w:r>
       <w:r>
-        <w:t xml:space="preserve"> </w:t>
-      </w:r>
-      <w:proofErr w:type="spellStart"/>
-      <w:r>
-        <w:t>NaCl</w:t>
-      </w:r>
-      <w:proofErr w:type="spellEnd"/>
-      <w:r>
-        <w:t xml:space="preserve"> wafer which dissolve quickly with the application of water, allowing for the physical separation of the films. </w:t>
+        <w:t xml:space="preserve"> NaCl wafer which dissolve quickly with the application of water, allowing for the physical separation of the films. </w:t>
       </w:r>
       <w:r>
         <w:t xml:space="preserve">These substrates can be purchased. </w:t>
@@ -33564,11 +32959,11 @@
       <w:pPr>
         <w:pStyle w:val="Heading3"/>
       </w:pPr>
-      <w:bookmarkStart w:id="152" w:name="_Toc418692185"/>
+      <w:bookmarkStart w:id="153" w:name="_Toc418692185"/>
       <w:r>
         <w:t>BMG Substrate</w:t>
       </w:r>
-      <w:bookmarkEnd w:id="152"/>
+      <w:bookmarkEnd w:id="153"/>
     </w:p>
     <w:p>
       <w:r>
@@ -33601,16 +32996,16 @@
       <w:r>
         <w:t xml:space="preserve">via the </w:t>
       </w:r>
-      <w:commentRangeStart w:id="153"/>
+      <w:commentRangeStart w:id="154"/>
       <w:r>
         <w:t xml:space="preserve">same methods </w:t>
       </w:r>
-      <w:commentRangeEnd w:id="153"/>
+      <w:commentRangeEnd w:id="154"/>
       <w:r>
         <w:rPr>
           <w:rStyle w:val="CommentReference"/>
         </w:rPr>
-        <w:commentReference w:id="153"/>
+        <w:commentReference w:id="154"/>
       </w:r>
       <w:r>
         <w:t xml:space="preserve">used to produce targets. </w:t>
@@ -33620,27 +33015,18 @@
       <w:pPr>
         <w:pStyle w:val="Heading3"/>
       </w:pPr>
-      <w:bookmarkStart w:id="154" w:name="_Toc418692186"/>
-      <w:proofErr w:type="spellStart"/>
-      <w:r>
-        <w:rPr>
-          <w:rFonts w:eastAsia="Times New Roman"/>
-          <w:lang w:eastAsia="en-AU"/>
-        </w:rPr>
-        <w:t>Polycaprolactone</w:t>
-      </w:r>
-      <w:proofErr w:type="spellEnd"/>
-      <w:r>
-        <w:rPr>
-          <w:rFonts w:eastAsia="Times New Roman"/>
-          <w:lang w:eastAsia="en-AU"/>
-        </w:rPr>
-        <w:t xml:space="preserve"> (PCL)</w:t>
+      <w:bookmarkStart w:id="155" w:name="_Toc418692186"/>
+      <w:r>
+        <w:rPr>
+          <w:rFonts w:eastAsia="Times New Roman"/>
+          <w:lang w:eastAsia="en-AU"/>
+        </w:rPr>
+        <w:t>Polycaprolactone (PCL)</w:t>
       </w:r>
       <w:r>
         <w:t xml:space="preserve"> Scaffolds</w:t>
       </w:r>
-      <w:bookmarkEnd w:id="154"/>
+      <w:bookmarkEnd w:id="155"/>
     </w:p>
     <w:p>
       <w:r>
@@ -33650,21 +33036,12 @@
         </w:rPr>
         <w:t xml:space="preserve">Depositing films onto </w:t>
       </w:r>
-      <w:proofErr w:type="spellStart"/>
-      <w:r>
-        <w:rPr>
-          <w:rFonts w:eastAsia="Times New Roman"/>
-          <w:lang w:eastAsia="en-AU"/>
-        </w:rPr>
-        <w:t>Polycaprolactone</w:t>
-      </w:r>
-      <w:proofErr w:type="spellEnd"/>
-      <w:r>
-        <w:rPr>
-          <w:rFonts w:eastAsia="Times New Roman"/>
-          <w:lang w:eastAsia="en-AU"/>
-        </w:rPr>
-        <w:t xml:space="preserve"> (PCL)</w:t>
+      <w:r>
+        <w:rPr>
+          <w:rFonts w:eastAsia="Times New Roman"/>
+          <w:lang w:eastAsia="en-AU"/>
+        </w:rPr>
+        <w:t>Polycaprolactone (PCL)</w:t>
       </w:r>
       <w:r>
         <w:t xml:space="preserve"> scaffolds </w:t>
@@ -33680,11 +33057,11 @@
       <w:pPr>
         <w:pStyle w:val="Heading2"/>
       </w:pPr>
-      <w:bookmarkStart w:id="155" w:name="_Toc418692187"/>
+      <w:bookmarkStart w:id="156" w:name="_Toc418692187"/>
       <w:r>
         <w:t>Film Characterisation</w:t>
       </w:r>
-      <w:bookmarkEnd w:id="155"/>
+      <w:bookmarkEnd w:id="156"/>
     </w:p>
     <w:p>
       <w:r>
@@ -33701,11 +33078,11 @@
       <w:pPr>
         <w:pStyle w:val="Heading3"/>
       </w:pPr>
-      <w:bookmarkStart w:id="156" w:name="_Toc418692188"/>
+      <w:bookmarkStart w:id="157" w:name="_Toc418692188"/>
       <w:r>
         <w:t>Physical and Chemical Properties</w:t>
       </w:r>
-      <w:bookmarkEnd w:id="156"/>
+      <w:bookmarkEnd w:id="157"/>
     </w:p>
     <w:p>
       <w:r>
@@ -33716,16 +33093,11 @@
       <w:pPr>
         <w:pStyle w:val="Heading3"/>
       </w:pPr>
-      <w:bookmarkStart w:id="157" w:name="_Toc418692189"/>
-      <w:r>
-        <w:t xml:space="preserve">Biocompatibility and </w:t>
-      </w:r>
-      <w:proofErr w:type="spellStart"/>
-      <w:r>
-        <w:t>Bioabsorption</w:t>
-      </w:r>
-      <w:bookmarkEnd w:id="157"/>
-      <w:proofErr w:type="spellEnd"/>
+      <w:bookmarkStart w:id="158" w:name="_Toc418692189"/>
+      <w:r>
+        <w:t>Biocompatibility and Bioabsorption</w:t>
+      </w:r>
+      <w:bookmarkEnd w:id="158"/>
       <w:r>
         <w:t xml:space="preserve"> </w:t>
       </w:r>
@@ -33734,16 +33106,11 @@
       <w:r>
         <w:t xml:space="preserve">The biocompatibility and </w:t>
       </w:r>
-      <w:proofErr w:type="spellStart"/>
       <w:r>
         <w:t>bio</w:t>
       </w:r>
       <w:r>
-        <w:t>absorption</w:t>
-      </w:r>
-      <w:proofErr w:type="spellEnd"/>
-      <w:r>
-        <w:t xml:space="preserve"> </w:t>
+        <w:t xml:space="preserve">absorption </w:t>
       </w:r>
       <w:r>
         <w:t>of the TFMGs will be characteris</w:t>
@@ -33759,11 +33126,11 @@
       <w:pPr>
         <w:pStyle w:val="Heading3"/>
       </w:pPr>
-      <w:bookmarkStart w:id="158" w:name="_Toc418692190"/>
+      <w:bookmarkStart w:id="159" w:name="_Toc418692190"/>
       <w:r>
         <w:t>Quality of Deposition</w:t>
       </w:r>
-      <w:bookmarkEnd w:id="158"/>
+      <w:bookmarkEnd w:id="159"/>
       <w:r>
         <w:t xml:space="preserve"> </w:t>
       </w:r>
@@ -33782,24 +33149,24 @@
       <w:pPr>
         <w:pStyle w:val="Heading1"/>
       </w:pPr>
-      <w:bookmarkStart w:id="159" w:name="_Toc418692191"/>
+      <w:bookmarkStart w:id="160" w:name="_Toc418692191"/>
       <w:r>
         <w:lastRenderedPageBreak/>
         <w:t>Preliminary Results</w:t>
       </w:r>
-      <w:bookmarkEnd w:id="159"/>
+      <w:bookmarkEnd w:id="160"/>
     </w:p>
     <w:p>
       <w:pPr>
         <w:pStyle w:val="Heading2"/>
       </w:pPr>
-      <w:bookmarkStart w:id="160" w:name="_Toc418692192"/>
-      <w:commentRangeStart w:id="161"/>
+      <w:bookmarkStart w:id="161" w:name="_Toc418692192"/>
+      <w:commentRangeStart w:id="162"/>
       <w:r>
         <w:t>Experimental Results</w:t>
       </w:r>
-      <w:bookmarkEnd w:id="160"/>
-      <w:commentRangeEnd w:id="161"/>
+      <w:bookmarkEnd w:id="161"/>
+      <w:commentRangeEnd w:id="162"/>
       <w:r>
         <w:rPr>
           <w:rStyle w:val="CommentReference"/>
@@ -33809,21 +33176,21 @@
           <w:smallCaps w:val="0"/>
           <w:color w:val="auto"/>
         </w:rPr>
-        <w:commentReference w:id="161"/>
+        <w:commentReference w:id="162"/>
       </w:r>
     </w:p>
     <w:p>
       <w:pPr>
         <w:pStyle w:val="Heading3"/>
       </w:pPr>
-      <w:bookmarkStart w:id="162" w:name="_Toc418692193"/>
+      <w:bookmarkStart w:id="163" w:name="_Toc418692193"/>
       <w:r>
         <w:t>Casting Challenges</w:t>
       </w:r>
       <w:r>
         <w:t xml:space="preserve"> and Observations</w:t>
       </w:r>
-      <w:bookmarkEnd w:id="162"/>
+      <w:bookmarkEnd w:id="163"/>
     </w:p>
     <w:p>
       <w:r>
@@ -33855,11 +33222,11 @@
       <w:pPr>
         <w:pStyle w:val="Heading3"/>
       </w:pPr>
-      <w:bookmarkStart w:id="163" w:name="_Toc418692194"/>
+      <w:bookmarkStart w:id="164" w:name="_Toc418692194"/>
       <w:r>
         <w:t>DSC Scans</w:t>
       </w:r>
-      <w:bookmarkEnd w:id="163"/>
+      <w:bookmarkEnd w:id="164"/>
     </w:p>
     <w:p>
       <w:r>
@@ -34009,11 +33376,11 @@
       <w:pPr>
         <w:pStyle w:val="Heading3"/>
       </w:pPr>
-      <w:bookmarkStart w:id="164" w:name="_Toc418692195"/>
+      <w:bookmarkStart w:id="165" w:name="_Toc418692195"/>
       <w:r>
         <w:t>Target Composition</w:t>
       </w:r>
-      <w:bookmarkEnd w:id="164"/>
+      <w:bookmarkEnd w:id="165"/>
     </w:p>
     <w:p>
       <w:r>
@@ -34098,15 +33465,7 @@
         <w:t xml:space="preserve">subtle </w:t>
       </w:r>
       <w:r>
-        <w:t xml:space="preserve">exothermal peaks can be in </w:t>
-      </w:r>
-      <w:proofErr w:type="spellStart"/>
-      <w:r>
-        <w:t>MgZnCa</w:t>
-      </w:r>
-      <w:proofErr w:type="spellEnd"/>
-      <w:r>
-        <w:t xml:space="preserve"> systems </w:t>
+        <w:t xml:space="preserve">exothermal peaks can be in MgZnCa systems </w:t>
       </w:r>
       <w:r>
         <w:fldChar w:fldCharType="begin"/>
@@ -34138,15 +33497,7 @@
         <w:t xml:space="preserve">differentiating </w:t>
       </w:r>
       <w:r>
-        <w:t xml:space="preserve">between amorphous, semi-crystalline, and crystalline </w:t>
-      </w:r>
-      <w:proofErr w:type="spellStart"/>
-      <w:r>
-        <w:t>MgZnCa</w:t>
-      </w:r>
-      <w:proofErr w:type="spellEnd"/>
-      <w:r>
-        <w:t xml:space="preserve"> alloy </w:t>
+        <w:t xml:space="preserve">between amorphous, semi-crystalline, and crystalline MgZnCa alloy </w:t>
       </w:r>
       <w:r>
         <w:fldChar w:fldCharType="begin">
@@ -34303,15 +33654,7 @@
         <w:t xml:space="preserve"> </w:t>
       </w:r>
       <w:r>
-        <w:t xml:space="preserve">Fully amorphous </w:t>
-      </w:r>
-      <w:proofErr w:type="spellStart"/>
-      <w:r>
-        <w:t>MgZnCa</w:t>
-      </w:r>
-      <w:proofErr w:type="spellEnd"/>
-      <w:r>
-        <w:t xml:space="preserve"> should display wide halo peak</w:t>
+        <w:t>Fully amorphous MgZnCa should display wide halo peak</w:t>
       </w:r>
       <w:r>
         <w:t>s</w:t>
@@ -34602,11 +33945,7 @@
         <w:t xml:space="preserve"> a</w:t>
       </w:r>
       <w:r>
-        <w:t xml:space="preserve"> low GFA with </w:t>
-      </w:r>
-      <w:proofErr w:type="gramStart"/>
-      <w:r>
-        <w:t xml:space="preserve">a </w:t>
+        <w:t xml:space="preserve"> low GFA with a </w:t>
       </w:r>
       <m:oMath>
         <m:sSub>
@@ -34636,11 +33975,7 @@
         </m:sSub>
       </m:oMath>
       <w:r>
-        <w:t xml:space="preserve"> of</w:t>
-      </w:r>
-      <w:proofErr w:type="gramEnd"/>
-      <w:r>
-        <w:t xml:space="preserve"> only about 3mm </w:t>
+        <w:t xml:space="preserve"> of only about 3mm </w:t>
       </w:r>
       <w:r>
         <w:fldChar w:fldCharType="begin">
@@ -35089,7 +34424,7 @@
       <w:pPr>
         <w:pStyle w:val="Caption"/>
       </w:pPr>
-      <w:bookmarkStart w:id="165" w:name="_Toc418692213"/>
+      <w:bookmarkStart w:id="166" w:name="_Toc418692213"/>
       <w:r>
         <w:t xml:space="preserve">Figure </w:t>
       </w:r>
@@ -35173,11 +34508,9 @@
       <w:r>
         <w:t xml:space="preserve"> </w:t>
       </w:r>
-      <w:proofErr w:type="gramStart"/>
       <w:r>
         <w:t xml:space="preserve">and </w:t>
       </w:r>
-      <w:proofErr w:type="gramEnd"/>
       <m:oMath>
         <m:sSub>
           <m:sSubPr>
@@ -35292,7 +34625,7 @@
       <w:r>
         <w:t>.</w:t>
       </w:r>
-      <w:bookmarkEnd w:id="165"/>
+      <w:bookmarkEnd w:id="166"/>
       <w:r>
         <w:t xml:space="preserve"> </w:t>
       </w:r>
@@ -35415,22 +34748,20 @@
       <w:r>
         <w:t xml:space="preserve">ICP testing found the target plate only has about </w:t>
       </w:r>
-      <w:commentRangeStart w:id="166"/>
+      <w:commentRangeStart w:id="167"/>
       <w:r>
         <w:t>26% Zn. This is a loss of about 13% Zn, or 8 grams of the total 108 grams of alloy cast.</w:t>
       </w:r>
-      <w:commentRangeEnd w:id="166"/>
+      <w:commentRangeEnd w:id="167"/>
       <w:r>
         <w:rPr>
           <w:rStyle w:val="CommentReference"/>
         </w:rPr>
-        <w:commentReference w:id="166"/>
+        <w:commentReference w:id="167"/>
       </w:r>
       <w:r>
         <w:t xml:space="preserve"> This is too much material to attribute to loses, implying the Zn has migrated to riser during cooling. Injection moulding may produce more even cooling and better composition. </w:t>
       </w:r>
-      <w:bookmarkStart w:id="167" w:name="_GoBack"/>
-      <w:bookmarkEnd w:id="167"/>
     </w:p>
     <w:p>
       <w:r>
@@ -37563,7 +36894,6 @@
         </w:rPr>
         <w:tab/>
       </w:r>
-      <w:proofErr w:type="spellStart"/>
       <w:r>
         <w:rPr>
           <w:rFonts w:eastAsia="Times New Roman"/>
@@ -37571,7 +36901,6 @@
         </w:rPr>
         <w:t>Polycaprolactone</w:t>
       </w:r>
-      <w:proofErr w:type="spellEnd"/>
     </w:p>
     <w:p>
       <w:pPr>
@@ -37602,13 +36931,8 @@
         </w:rPr>
         <w:tab/>
       </w:r>
-      <w:proofErr w:type="spellStart"/>
-      <w:r>
-        <w:t>Potentiodynamic</w:t>
-      </w:r>
-      <w:proofErr w:type="spellEnd"/>
-      <w:r>
-        <w:t xml:space="preserve"> Polarisation</w:t>
+      <w:r>
+        <w:t>Potentiodynamic Polarisation</w:t>
       </w:r>
     </w:p>
     <w:p>
@@ -38157,13 +37481,8 @@
       <w:r>
         <w:tab/>
       </w:r>
-      <w:proofErr w:type="spellStart"/>
-      <w:r>
-        <w:t>Kauzmann</w:t>
-      </w:r>
-      <w:proofErr w:type="spellEnd"/>
-      <w:r>
-        <w:t xml:space="preserve"> </w:t>
+      <w:r>
+        <w:t xml:space="preserve">Kauzmann </w:t>
       </w:r>
       <w:r>
         <w:t xml:space="preserve">Temperature ( </w:t>
@@ -39069,15 +38388,7 @@
         <w:pStyle w:val="CommentText"/>
       </w:pPr>
       <w:r>
-        <w:t xml:space="preserve">Property modification – Coating BMG with same composition coating. – Look at K. </w:t>
-      </w:r>
-      <w:proofErr w:type="spellStart"/>
-      <w:r>
-        <w:t>Schluter</w:t>
-      </w:r>
-      <w:proofErr w:type="spellEnd"/>
-      <w:r>
-        <w:t xml:space="preserve"> Intro (Green part on property modification). </w:t>
+        <w:t xml:space="preserve">Property modification – Coating BMG with same composition coating. – Look at K. Schluter Intro (Green part on property modification). </w:t>
       </w:r>
     </w:p>
     <w:p>
@@ -39219,15 +38530,7 @@
         <w:annotationRef/>
       </w:r>
       <w:r>
-        <w:t>Traditional alloys have a solubility limit for constitution elements (</w:t>
-      </w:r>
-      <w:proofErr w:type="spellStart"/>
-      <w:r>
-        <w:t>ie</w:t>
-      </w:r>
-      <w:proofErr w:type="spellEnd"/>
-      <w:r>
-        <w:t xml:space="preserve"> they start to form metallic compounds), however amorphous alloys are SCL as so are able to excided these limits. </w:t>
+        <w:t xml:space="preserve">Traditional alloys have a solubility limit for constitution elements (ie they start to form metallic compounds), however amorphous alloys are SCL as so are able to excided these limits. </w:t>
       </w:r>
     </w:p>
   </w:comment>
@@ -39311,7 +38614,7 @@
       </w:r>
     </w:p>
   </w:comment>
-  <w:comment w:id="39" w:author="Scott Gleason" w:date="2014-08-21T16:07:00Z" w:initials="SG">
+  <w:comment w:id="40" w:author="Scott Gleason" w:date="2014-08-21T16:07:00Z" w:initials="SG">
     <w:p>
       <w:pPr>
         <w:pStyle w:val="CommentText"/>
@@ -39327,7 +38630,7 @@
       </w:r>
     </w:p>
   </w:comment>
-  <w:comment w:id="54" w:author="Scott Gleason" w:date="2015-05-05T10:55:00Z" w:initials="SG">
+  <w:comment w:id="55" w:author="Scott Gleason" w:date="2015-05-05T10:55:00Z" w:initials="SG">
     <w:p>
       <w:pPr>
         <w:pStyle w:val="CommentText"/>
@@ -39339,39 +38642,7 @@
         <w:annotationRef/>
       </w:r>
       <w:r>
-        <w:t xml:space="preserve">The voltage potential between the substrate and target supplies excess electrons to the negative target. The electrons are attracted to the positive substrate but collide with </w:t>
-      </w:r>
-      <w:proofErr w:type="spellStart"/>
-      <w:r>
-        <w:t>Ar</w:t>
-      </w:r>
-      <w:proofErr w:type="spellEnd"/>
-      <w:r>
-        <w:t xml:space="preserve"> atoms on their journey. This cause </w:t>
-      </w:r>
-      <w:proofErr w:type="spellStart"/>
-      <w:r>
-        <w:t>Ar</w:t>
-      </w:r>
-      <w:proofErr w:type="spellEnd"/>
-      <w:r>
-        <w:t xml:space="preserve"> to lose an electron and to become a plasma (</w:t>
-      </w:r>
-      <w:proofErr w:type="spellStart"/>
-      <w:r>
-        <w:t>Ar</w:t>
-      </w:r>
-      <w:proofErr w:type="spellEnd"/>
-      <w:r>
-        <w:t xml:space="preserve">+ &amp; e-). </w:t>
-      </w:r>
-      <w:proofErr w:type="spellStart"/>
-      <w:r>
-        <w:t>Ar</w:t>
-      </w:r>
-      <w:proofErr w:type="spellEnd"/>
-      <w:r>
-        <w:t xml:space="preserve">+ collide with the target, and releases M atoms from the target. (Note e- has too little momentum to eject atoms from substrate). </w:t>
+        <w:t xml:space="preserve">The voltage potential between the substrate and target supplies excess electrons to the negative target. The electrons are attracted to the positive substrate but collide with Ar atoms on their journey. This cause Ar to lose an electron and to become a plasma (Ar+ &amp; e-). Ar+ collide with the target, and releases M atoms from the target. (Note e- has too little momentum to eject atoms from substrate). </w:t>
       </w:r>
     </w:p>
     <w:p>
@@ -39383,7 +38654,7 @@
       </w:r>
     </w:p>
   </w:comment>
-  <w:comment w:id="55" w:author="Scott Gleason" w:date="2015-05-05T16:00:00Z" w:initials="SG">
+  <w:comment w:id="56" w:author="Scott Gleason" w:date="2015-05-05T16:00:00Z" w:initials="SG">
     <w:p>
       <w:pPr>
         <w:pStyle w:val="CommentText"/>
@@ -39399,7 +38670,7 @@
       </w:r>
     </w:p>
   </w:comment>
-  <w:comment w:id="59" w:author="Scott Gleason" w:date="2015-05-05T17:03:00Z" w:initials="SG">
+  <w:comment w:id="60" w:author="Scott Gleason" w:date="2015-05-05T17:03:00Z" w:initials="SG">
     <w:p>
       <w:pPr>
         <w:pStyle w:val="CommentText"/>
@@ -39415,7 +38686,7 @@
       </w:r>
     </w:p>
   </w:comment>
-  <w:comment w:id="61" w:author="Scott Gleason" w:date="2014-06-18T16:29:00Z" w:initials="SG">
+  <w:comment w:id="62" w:author="Scott Gleason" w:date="2014-06-18T16:29:00Z" w:initials="SG">
     <w:p>
       <w:pPr>
         <w:pStyle w:val="CommentText"/>
@@ -39439,7 +38710,7 @@
       </w:r>
     </w:p>
   </w:comment>
-  <w:comment w:id="63" w:author="Scott Gleason" w:date="2014-06-26T17:41:00Z" w:initials="SG">
+  <w:comment w:id="64" w:author="Scott Gleason" w:date="2014-06-26T17:41:00Z" w:initials="SG">
     <w:p>
       <w:pPr>
         <w:pStyle w:val="CommentText"/>
@@ -39463,7 +38734,7 @@
       </w:r>
     </w:p>
   </w:comment>
-  <w:comment w:id="69" w:author="Scott Gleason" w:date="2014-10-17T17:06:00Z" w:initials="SG">
+  <w:comment w:id="70" w:author="Scott Gleason" w:date="2014-10-17T17:06:00Z" w:initials="SG">
     <w:p>
       <w:pPr>
         <w:pStyle w:val="CommentText"/>
@@ -39479,7 +38750,7 @@
       </w:r>
     </w:p>
   </w:comment>
-  <w:comment w:id="70" w:author="Scott Gleason" w:date="2015-04-27T11:35:00Z" w:initials="SG">
+  <w:comment w:id="71" w:author="Scott Gleason" w:date="2015-04-27T11:35:00Z" w:initials="SG">
     <w:p>
       <w:pPr>
         <w:pStyle w:val="CommentText"/>
@@ -39491,19 +38762,11 @@
         <w:annotationRef/>
       </w:r>
       <w:r>
-        <w:t xml:space="preserve">Ideal </w:t>
-      </w:r>
-      <w:proofErr w:type="spellStart"/>
-      <w:r>
-        <w:t>Tsub</w:t>
-      </w:r>
-      <w:proofErr w:type="spellEnd"/>
-      <w:r>
-        <w:t xml:space="preserve"> may exist because high temp atoms behave like liquid on the surface and are thus quenched. This is not a true deposition then (gas to solid). See Yu’s paper</w:t>
+        <w:t>Ideal Tsub may exist because high temp atoms behave like liquid on the surface and are thus quenched. This is not a true deposition then (gas to solid). See Yu’s paper</w:t>
       </w:r>
     </w:p>
   </w:comment>
-  <w:comment w:id="71" w:author="Scott Gleason" w:date="2015-04-08T14:26:00Z" w:initials="SG">
+  <w:comment w:id="72" w:author="Scott Gleason" w:date="2015-04-08T14:26:00Z" w:initials="SG">
     <w:p>
       <w:pPr>
         <w:pStyle w:val="CommentText"/>
@@ -39519,7 +38782,7 @@
       </w:r>
     </w:p>
   </w:comment>
-  <w:comment w:id="72" w:author="Scott Gleason" w:date="2014-11-24T14:38:00Z" w:initials="SG">
+  <w:comment w:id="73" w:author="Scott Gleason" w:date="2014-11-24T14:38:00Z" w:initials="SG">
     <w:p>
       <w:pPr>
         <w:pStyle w:val="CommentText"/>
@@ -39535,7 +38798,7 @@
       </w:r>
     </w:p>
   </w:comment>
-  <w:comment w:id="74" w:author="Scott Gleason" w:date="2014-10-06T10:56:00Z" w:initials="SG">
+  <w:comment w:id="75" w:author="Scott Gleason" w:date="2014-10-06T10:56:00Z" w:initials="SG">
     <w:p>
       <w:pPr>
         <w:pStyle w:val="CommentText"/>
@@ -39564,7 +38827,7 @@
       </w:r>
     </w:p>
   </w:comment>
-  <w:comment w:id="75" w:author="Scott Gleason" w:date="2014-06-30T15:04:00Z" w:initials="SG">
+  <w:comment w:id="76" w:author="Scott Gleason" w:date="2014-06-30T15:04:00Z" w:initials="SG">
     <w:p>
       <w:pPr>
         <w:rPr>
@@ -39583,23 +38846,7 @@
           <w:rFonts w:eastAsia="Times New Roman"/>
           <w:lang w:eastAsia="en-AU"/>
         </w:rPr>
-        <w:t xml:space="preserve">The optimal range may be below </w:t>
-      </w:r>
-      <w:proofErr w:type="spellStart"/>
-      <w:r>
-        <w:rPr>
-          <w:rFonts w:eastAsia="Times New Roman"/>
-          <w:lang w:eastAsia="en-AU"/>
-        </w:rPr>
-        <w:t>Tg</w:t>
-      </w:r>
-      <w:proofErr w:type="spellEnd"/>
-      <w:r>
-        <w:rPr>
-          <w:rFonts w:eastAsia="Times New Roman"/>
-          <w:lang w:eastAsia="en-AU"/>
-        </w:rPr>
-        <w:t xml:space="preserve"> because surface atom can move as fast as the SCL at lowe</w:t>
+        <w:t>The optimal range may be below Tg because surface atom can move as fast as the SCL at lowe</w:t>
       </w:r>
       <w:r>
         <w:rPr>
@@ -39613,23 +38860,7 @@
           <w:rFonts w:eastAsia="Times New Roman"/>
           <w:lang w:eastAsia="en-AU"/>
         </w:rPr>
-        <w:t>This may be why metallic glass has the lowest optimal temp range and time to from ultrastable glass (</w:t>
-      </w:r>
-      <w:proofErr w:type="spellStart"/>
-      <w:r>
-        <w:rPr>
-          <w:rFonts w:eastAsia="Times New Roman"/>
-          <w:lang w:eastAsia="en-AU"/>
-        </w:rPr>
-        <w:t>ie</w:t>
-      </w:r>
-      <w:proofErr w:type="spellEnd"/>
-      <w:r>
-        <w:rPr>
-          <w:rFonts w:eastAsia="Times New Roman"/>
-          <w:lang w:eastAsia="en-AU"/>
-        </w:rPr>
-        <w:t xml:space="preserve"> less energy for molecules/atoms to relax or reac</w:t>
+        <w:t>This may be why metallic glass has the lowest optimal temp range and time to from ultrastable glass (ie less energy for molecules/atoms to relax or reac</w:t>
       </w:r>
       <w:r>
         <w:rPr>
@@ -39676,7 +38907,7 @@
       </w:r>
     </w:p>
   </w:comment>
-  <w:comment w:id="76" w:author="Scott Gleason" w:date="2014-06-25T12:14:00Z" w:initials="SG">
+  <w:comment w:id="77" w:author="Scott Gleason" w:date="2014-06-25T12:14:00Z" w:initials="SG">
     <w:p>
       <w:pPr>
         <w:pStyle w:val="CommentText"/>
@@ -39696,27 +38927,11 @@
         <w:pStyle w:val="CommentText"/>
       </w:pPr>
       <w:r>
-        <w:t>Check the “</w:t>
-      </w:r>
-      <w:proofErr w:type="spellStart"/>
-      <w:r>
-        <w:t>Tg</w:t>
-      </w:r>
-      <w:proofErr w:type="spellEnd"/>
-      <w:r>
-        <w:t xml:space="preserve"> &amp; </w:t>
-      </w:r>
-      <w:proofErr w:type="spellStart"/>
-      <w:r>
-        <w:t>Tf</w:t>
-      </w:r>
-      <w:proofErr w:type="spellEnd"/>
-      <w:r>
-        <w:t xml:space="preserve"> paper” as it should have first principles reference to this. </w:t>
+        <w:t xml:space="preserve">Check the “Tg &amp; Tf paper” as it should have first principles reference to this. </w:t>
       </w:r>
     </w:p>
   </w:comment>
-  <w:comment w:id="77" w:author="Scott Gleason" w:date="2015-05-06T12:03:00Z" w:initials="SG">
+  <w:comment w:id="78" w:author="Scott Gleason" w:date="2015-05-06T12:03:00Z" w:initials="SG">
     <w:p>
       <w:pPr>
         <w:pStyle w:val="CommentText"/>
@@ -39732,7 +38947,7 @@
       </w:r>
     </w:p>
   </w:comment>
-  <w:comment w:id="82" w:author="Scott Gleason" w:date="2015-05-06T14:02:00Z" w:initials="SG">
+  <w:comment w:id="83" w:author="Scott Gleason" w:date="2015-05-06T14:02:00Z" w:initials="SG">
     <w:p>
       <w:pPr>
         <w:pStyle w:val="CommentText"/>
@@ -39748,7 +38963,7 @@
       </w:r>
     </w:p>
   </w:comment>
-  <w:comment w:id="83" w:author="Scott Gleason" w:date="2014-11-24T14:57:00Z" w:initials="SG">
+  <w:comment w:id="84" w:author="Scott Gleason" w:date="2014-11-24T14:57:00Z" w:initials="SG">
     <w:p>
       <w:pPr>
         <w:pStyle w:val="CommentText"/>
@@ -39760,19 +38975,11 @@
         <w:annotationRef/>
       </w:r>
       <w:r>
-        <w:t xml:space="preserve">Find a proper/ full definition of </w:t>
-      </w:r>
-      <w:proofErr w:type="spellStart"/>
-      <w:r>
-        <w:t>Tf</w:t>
-      </w:r>
-      <w:proofErr w:type="spellEnd"/>
-      <w:r>
-        <w:t>!</w:t>
+        <w:t>Find a proper/ full definition of Tf!</w:t>
       </w:r>
     </w:p>
   </w:comment>
-  <w:comment w:id="84" w:author="Scott Gleason" w:date="2014-10-01T16:23:00Z" w:initials="SG">
+  <w:comment w:id="85" w:author="Scott Gleason" w:date="2014-10-01T16:23:00Z" w:initials="SG">
     <w:p>
       <w:pPr>
         <w:pStyle w:val="CommentText"/>
@@ -39783,25 +38990,12 @@
         </w:rPr>
         <w:annotationRef/>
       </w:r>
-      <w:proofErr w:type="spellStart"/>
-      <w:r>
-        <w:t>Tf</w:t>
-      </w:r>
-      <w:proofErr w:type="spellEnd"/>
-      <w:r>
-        <w:t xml:space="preserve"> measures enthalpy. I.e. High </w:t>
-      </w:r>
-      <w:proofErr w:type="spellStart"/>
-      <w:r>
-        <w:t>Tf</w:t>
-      </w:r>
-      <w:proofErr w:type="spellEnd"/>
-      <w:r>
-        <w:t xml:space="preserve"> means higher enthalpy. </w:t>
+      <w:r>
+        <w:t xml:space="preserve">Tf measures enthalpy. I.e. High Tf means higher enthalpy. </w:t>
       </w:r>
     </w:p>
   </w:comment>
-  <w:comment w:id="88" w:author="Scott Gleason" w:date="2015-05-06T14:14:00Z" w:initials="SG">
+  <w:comment w:id="89" w:author="Scott Gleason" w:date="2015-05-06T14:14:00Z" w:initials="SG">
     <w:p>
       <w:pPr>
         <w:pStyle w:val="CommentText"/>
@@ -39817,7 +39011,7 @@
       </w:r>
     </w:p>
   </w:comment>
-  <w:comment w:id="90" w:author="Scott Gleason" w:date="2014-06-30T14:12:00Z" w:initials="SG">
+  <w:comment w:id="91" w:author="Scott Gleason" w:date="2014-06-30T14:12:00Z" w:initials="SG">
     <w:p>
       <w:pPr>
         <w:pStyle w:val="CommentText"/>
@@ -39833,7 +39027,7 @@
       </w:r>
     </w:p>
   </w:comment>
-  <w:comment w:id="94" w:author="Scott Gleason" w:date="2014-10-01T16:26:00Z" w:initials="SG">
+  <w:comment w:id="95" w:author="Scott Gleason" w:date="2014-10-01T16:26:00Z" w:initials="SG">
     <w:p>
       <w:pPr>
         <w:pStyle w:val="CommentText"/>
@@ -39844,13 +39038,8 @@
         </w:rPr>
         <w:annotationRef/>
       </w:r>
-      <w:proofErr w:type="spellStart"/>
-      <w:r>
-        <w:t>Tf</w:t>
-      </w:r>
-      <w:proofErr w:type="spellEnd"/>
-      <w:r>
-        <w:t xml:space="preserve"> was used in enthalpy before</w:t>
+      <w:r>
+        <w:t>Tf was used in enthalpy before</w:t>
       </w:r>
       <w:r>
         <w:br/>
@@ -39858,7 +39047,7 @@
       </w:r>
     </w:p>
   </w:comment>
-  <w:comment w:id="99" w:author="Scott Gleason" w:date="2014-11-21T10:51:00Z" w:initials="SG">
+  <w:comment w:id="100" w:author="Scott Gleason" w:date="2014-11-21T10:51:00Z" w:initials="SG">
     <w:p>
       <w:pPr>
         <w:pStyle w:val="CommentText"/>
@@ -39869,17 +39058,12 @@
         </w:rPr>
         <w:annotationRef/>
       </w:r>
-      <w:proofErr w:type="spellStart"/>
-      <w:r>
-        <w:t>Nakamaya</w:t>
-      </w:r>
-      <w:proofErr w:type="spellEnd"/>
-      <w:r>
-        <w:t xml:space="preserve"> paper has a similar conclusion. Try to combine here. </w:t>
+      <w:r>
+        <w:t xml:space="preserve">Nakamaya paper has a similar conclusion. Try to combine here. </w:t>
       </w:r>
     </w:p>
   </w:comment>
-  <w:comment w:id="100" w:author="Scott Gleason" w:date="2014-11-21T10:52:00Z" w:initials="SG">
+  <w:comment w:id="101" w:author="Scott Gleason" w:date="2014-11-21T10:52:00Z" w:initials="SG">
     <w:p>
       <w:pPr>
         <w:pStyle w:val="CommentText"/>
@@ -39895,7 +39079,7 @@
       </w:r>
     </w:p>
   </w:comment>
-  <w:comment w:id="101" w:author="Scott Gleason" w:date="2014-11-19T16:34:00Z" w:initials="SG">
+  <w:comment w:id="102" w:author="Scott Gleason" w:date="2014-11-19T16:34:00Z" w:initials="SG">
     <w:p>
       <w:pPr>
         <w:pStyle w:val="CommentText"/>
@@ -39924,7 +39108,7 @@
       </w:r>
     </w:p>
   </w:comment>
-  <w:comment w:id="105" w:author="Scott Gleason" w:date="2014-09-29T11:57:00Z" w:initials="SG">
+  <w:comment w:id="106" w:author="Scott Gleason" w:date="2014-09-29T11:57:00Z" w:initials="SG">
     <w:p>
       <w:pPr>
         <w:pStyle w:val="CommentText"/>
@@ -39940,7 +39124,7 @@
       </w:r>
     </w:p>
   </w:comment>
-  <w:comment w:id="107" w:author="Scott Gleason" w:date="2015-01-05T14:59:00Z" w:initials="SG">
+  <w:comment w:id="108" w:author="Scott Gleason" w:date="2015-01-05T14:59:00Z" w:initials="SG">
     <w:p>
       <w:pPr>
         <w:pStyle w:val="CommentText"/>
@@ -39977,7 +39161,7 @@
       </w:r>
     </w:p>
   </w:comment>
-  <w:comment w:id="108" w:author="Scott Gleason" w:date="2015-05-06T15:58:00Z" w:initials="SG">
+  <w:comment w:id="109" w:author="Scott Gleason" w:date="2015-05-06T15:58:00Z" w:initials="SG">
     <w:p>
       <w:pPr>
         <w:pStyle w:val="CommentText"/>
@@ -39993,7 +39177,7 @@
       </w:r>
     </w:p>
   </w:comment>
-  <w:comment w:id="110" w:author="Scott Gleason" w:date="2014-11-17T17:40:00Z" w:initials="SG">
+  <w:comment w:id="111" w:author="Scott Gleason" w:date="2014-11-17T17:40:00Z" w:initials="SG">
     <w:p>
       <w:pPr>
         <w:pStyle w:val="CommentText"/>
@@ -40017,7 +39201,7 @@
       </w:r>
     </w:p>
   </w:comment>
-  <w:comment w:id="115" w:author="Scott Gleason" w:date="2014-11-13T16:37:00Z" w:initials="SG">
+  <w:comment w:id="116" w:author="Scott Gleason" w:date="2014-11-13T16:37:00Z" w:initials="SG">
     <w:p>
       <w:pPr>
         <w:rPr>
@@ -40136,7 +39320,7 @@
       </w:r>
     </w:p>
   </w:comment>
-  <w:comment w:id="119" w:author="Scott Gleason" w:date="2014-11-14T11:53:00Z" w:initials="SG">
+  <w:comment w:id="120" w:author="Scott Gleason" w:date="2014-11-14T11:53:00Z" w:initials="SG">
     <w:p>
       <w:pPr>
         <w:pStyle w:val="CommentText"/>
@@ -40152,7 +39336,7 @@
       </w:r>
     </w:p>
   </w:comment>
-  <w:comment w:id="120" w:author="Scott Gleason" w:date="2014-11-14T10:29:00Z" w:initials="SG">
+  <w:comment w:id="121" w:author="Scott Gleason" w:date="2014-11-14T10:29:00Z" w:initials="SG">
     <w:p>
       <w:pPr>
         <w:pStyle w:val="CommentText"/>
@@ -40168,7 +39352,7 @@
       </w:r>
     </w:p>
   </w:comment>
-  <w:comment w:id="124" w:author="Scott Gleason" w:date="2015-05-07T10:27:00Z" w:initials="SG">
+  <w:comment w:id="125" w:author="Scott Gleason" w:date="2015-05-07T10:27:00Z" w:initials="SG">
     <w:p>
       <w:pPr>
         <w:pStyle w:val="CommentText"/>
@@ -40184,7 +39368,7 @@
       </w:r>
     </w:p>
   </w:comment>
-  <w:comment w:id="125" w:author="Scott Gleason" w:date="2014-11-21T11:21:00Z" w:initials="SG">
+  <w:comment w:id="126" w:author="Scott Gleason" w:date="2014-11-21T11:21:00Z" w:initials="SG">
     <w:p>
       <w:pPr>
         <w:pStyle w:val="CommentText"/>
@@ -40200,7 +39384,7 @@
       </w:r>
     </w:p>
   </w:comment>
-  <w:comment w:id="127" w:author="Scott Gleason" w:date="2015-05-07T10:37:00Z" w:initials="SG">
+  <w:comment w:id="128" w:author="Scott Gleason" w:date="2015-05-07T10:37:00Z" w:initials="SG">
     <w:p>
       <w:pPr>
         <w:pStyle w:val="CommentText"/>
@@ -40211,13 +39395,8 @@
         </w:rPr>
         <w:annotationRef/>
       </w:r>
-      <w:proofErr w:type="gramStart"/>
-      <w:r>
-        <w:t>i.e</w:t>
-      </w:r>
-      <w:proofErr w:type="gramEnd"/>
-      <w:r>
-        <w:t>. The Potential is a larger number</w:t>
+      <w:r>
+        <w:t>i.e. The Potential is a larger number</w:t>
       </w:r>
       <w:r>
         <w:br/>
@@ -40225,7 +39404,7 @@
       </w:r>
     </w:p>
   </w:comment>
-  <w:comment w:id="134" w:author="Scott Gleason" w:date="2015-01-05T15:55:00Z" w:initials="SG">
+  <w:comment w:id="135" w:author="Scott Gleason" w:date="2015-01-05T15:55:00Z" w:initials="SG">
     <w:p>
       <w:pPr>
         <w:pStyle w:val="CommentText"/>
@@ -40264,19 +39443,11 @@
         <w:t>SMGs should be less dense than normal glass</w:t>
       </w:r>
       <w:r>
-        <w:t xml:space="preserve"> (see </w:t>
-      </w:r>
-      <w:proofErr w:type="spellStart"/>
-      <w:r>
-        <w:t>Tg</w:t>
-      </w:r>
-      <w:proofErr w:type="spellEnd"/>
-      <w:r>
-        <w:t xml:space="preserve"> cooling curve), however SMG produced shows it is often more dense. Will need results to check this…</w:t>
+        <w:t xml:space="preserve"> (see Tg cooling curve), however SMG produced shows it is often more dense. Will need results to check this…</w:t>
       </w:r>
     </w:p>
   </w:comment>
-  <w:comment w:id="145" w:author="Scott Gleason" w:date="2015-02-11T17:25:00Z" w:initials="SG">
+  <w:comment w:id="146" w:author="Scott Gleason" w:date="2015-02-11T17:25:00Z" w:initials="SG">
     <w:p>
       <w:pPr>
         <w:pStyle w:val="CommentText"/>
@@ -40344,7 +39515,7 @@
       </w:r>
     </w:p>
   </w:comment>
-  <w:comment w:id="149" w:author="Scott Gleason" w:date="2014-11-18T16:26:00Z" w:initials="SG">
+  <w:comment w:id="150" w:author="Scott Gleason" w:date="2014-11-18T16:26:00Z" w:initials="SG">
     <w:p>
       <w:pPr>
         <w:pStyle w:val="CommentText"/>
@@ -40363,29 +39534,8 @@
       <w:pPr>
         <w:pStyle w:val="CommentText"/>
       </w:pPr>
-      <w:proofErr w:type="spellStart"/>
-      <w:r>
-        <w:t>MgCaZn</w:t>
-      </w:r>
-      <w:proofErr w:type="spellEnd"/>
-      <w:r>
-        <w:t xml:space="preserve"> has more light elements near </w:t>
-      </w:r>
-      <w:proofErr w:type="spellStart"/>
-      <w:r>
-        <w:t>Ar</w:t>
-      </w:r>
-      <w:proofErr w:type="spellEnd"/>
-      <w:r>
-        <w:t xml:space="preserve"> than </w:t>
-      </w:r>
-      <w:proofErr w:type="spellStart"/>
-      <w:r>
-        <w:t>ZrCuNiAl</w:t>
-      </w:r>
-      <w:proofErr w:type="spellEnd"/>
-      <w:r>
-        <w:t xml:space="preserve">. </w:t>
+      <w:r>
+        <w:t xml:space="preserve">MgCaZn has more light elements near Ar than ZrCuNiAl. </w:t>
       </w:r>
     </w:p>
     <w:p>
@@ -40400,17 +39550,12 @@
       <w:pPr>
         <w:pStyle w:val="CommentText"/>
       </w:pPr>
-      <w:proofErr w:type="spellStart"/>
-      <w:r>
-        <w:t>ZrCuNiAl</w:t>
-      </w:r>
-      <w:proofErr w:type="spellEnd"/>
-      <w:r>
-        <w:t xml:space="preserve"> used 50 – 150 W, but we cannot get power that high unless we use 3 inch targets (not practical).</w:t>
+      <w:r>
+        <w:t>ZrCuNiAl used 50 – 150 W, but we cannot get power that high unless we use 3 inch targets (not practical).</w:t>
       </w:r>
     </w:p>
   </w:comment>
-  <w:comment w:id="153" w:author="Scott Gleason" w:date="2014-11-21T11:41:00Z" w:initials="SG">
+  <w:comment w:id="154" w:author="Scott Gleason" w:date="2014-11-21T11:41:00Z" w:initials="SG">
     <w:p>
       <w:pPr>
         <w:pStyle w:val="CommentText"/>
@@ -40426,7 +39571,7 @@
       </w:r>
     </w:p>
   </w:comment>
-  <w:comment w:id="161" w:author="Scott Gleason" w:date="2015-05-07T11:07:00Z" w:initials="SG">
+  <w:comment w:id="162" w:author="Scott Gleason" w:date="2015-05-07T11:07:00Z" w:initials="SG">
     <w:p>
       <w:pPr>
         <w:pStyle w:val="CommentText"/>
@@ -40450,7 +39595,7 @@
       </w:r>
     </w:p>
   </w:comment>
-  <w:comment w:id="166" w:author="Scott Gleason" w:date="2015-01-05T16:32:00Z" w:initials="SG">
+  <w:comment w:id="167" w:author="Scott Gleason" w:date="2015-01-05T16:32:00Z" w:initials="SG">
     <w:p>
       <w:pPr>
         <w:pStyle w:val="CommentText"/>
@@ -40585,7 +39730,7 @@
           <w:rPr>
             <w:noProof/>
           </w:rPr>
-          <w:t>28</w:t>
+          <w:t>7</w:t>
         </w:r>
         <w:r>
           <w:rPr>
@@ -43597,7 +42742,7 @@
 </file>
 
 <file path=customXml/itemProps1.xml><?xml version="1.0" encoding="utf-8"?>
-<ds:datastoreItem xmlns:ds="http://schemas.openxmlformats.org/officeDocument/2006/customXml" ds:itemID="{8A5B327F-F7E5-427F-AFD9-016A2DA006E3}">
+<ds:datastoreItem xmlns:ds="http://schemas.openxmlformats.org/officeDocument/2006/customXml" ds:itemID="{8313618D-D48A-4C66-9369-DCB0FAB64FE7}">
   <ds:schemaRefs>
     <ds:schemaRef ds:uri="http://schemas.openxmlformats.org/officeDocument/2006/bibliography"/>
   </ds:schemaRefs>

</xml_diff>

<commit_message>
Proofed and commented PLD, S2.2
</commit_message>
<xml_diff>
--- a/Scott Gleason - Preliminary PhD Thesis.docx
+++ b/Scott Gleason - Preliminary PhD Thesis.docx
@@ -11,8 +11,6 @@
           <w:szCs w:val="32"/>
         </w:rPr>
       </w:pPr>
-      <w:bookmarkStart w:id="0" w:name="_GoBack"/>
-      <w:bookmarkEnd w:id="0"/>
     </w:p>
     <w:p>
       <w:pPr>
@@ -261,15 +259,15 @@
         </w:numPr>
         <w:ind w:left="432" w:hanging="432"/>
       </w:pPr>
-      <w:bookmarkStart w:id="1" w:name="_Toc386545838"/>
-      <w:bookmarkStart w:id="2" w:name="_Toc419210518"/>
-      <w:commentRangeStart w:id="3"/>
+      <w:bookmarkStart w:id="0" w:name="_Toc386545838"/>
+      <w:bookmarkStart w:id="1" w:name="_Toc419210518"/>
+      <w:commentRangeStart w:id="2"/>
       <w:r>
         <w:lastRenderedPageBreak/>
         <w:t>Abstract</w:t>
       </w:r>
-      <w:bookmarkEnd w:id="1"/>
-      <w:commentRangeEnd w:id="3"/>
+      <w:bookmarkEnd w:id="0"/>
+      <w:commentRangeEnd w:id="2"/>
       <w:r>
         <w:rPr>
           <w:rStyle w:val="CommentReference"/>
@@ -279,204 +277,204 @@
           <w:smallCaps w:val="0"/>
           <w:color w:val="auto"/>
         </w:rPr>
+        <w:commentReference w:id="2"/>
+      </w:r>
+      <w:bookmarkEnd w:id="1"/>
+    </w:p>
+    <w:p>
+      <w:r>
+        <w:t>The aims of this thesis are to produce and examine b</w:t>
+      </w:r>
+      <w:r>
+        <w:t>iodegradable thin film metallic glass</w:t>
+      </w:r>
+      <w:r>
+        <w:t>es</w:t>
+      </w:r>
+      <w:r>
+        <w:t xml:space="preserve"> </w:t>
+      </w:r>
+      <w:r>
+        <w:t xml:space="preserve">(TFMGs) and the recently discovered ultrastable metallic glass (SMG) films </w:t>
+      </w:r>
+      <w:r>
+        <w:t xml:space="preserve">for biomedical applications. </w:t>
+      </w:r>
+      <w:r>
+        <w:t xml:space="preserve">To ensure full biocompatibility the </w:t>
+      </w:r>
+      <w:r>
+        <w:t xml:space="preserve">films </w:t>
+      </w:r>
+      <w:r>
+        <w:t>will be</w:t>
+      </w:r>
+      <w:r>
+        <w:t xml:space="preserve"> </w:t>
+      </w:r>
+      <w:r>
+        <w:t xml:space="preserve">composed </w:t>
+      </w:r>
+      <w:r>
+        <w:t xml:space="preserve">entirely </w:t>
+      </w:r>
+      <w:r>
+        <w:t xml:space="preserve">of essential mineral </w:t>
+      </w:r>
+      <w:r>
+        <w:t>MgZnCa alloys.</w:t>
+      </w:r>
+    </w:p>
+    <w:p>
+      <w:r>
+        <w:t>The literature review provides an overview of metallic glass formation and processing, thin films and deposition methods, initial understandings of ultrastable glasses, and biomedical requireme</w:t>
+      </w:r>
+      <w:r>
+        <w:t>nts with a focus on biodegradation</w:t>
+      </w:r>
+      <w:r>
+        <w:t xml:space="preserve">. </w:t>
+      </w:r>
+    </w:p>
+    <w:p>
+      <w:r>
+        <w:t xml:space="preserve">The films will be deposited onto various substrates via magnetron sputtering and pulse laser deposition (PLD) techniques. The master alloys and deposition targets will be prepared via </w:t>
+      </w:r>
+      <w:r>
+        <w:t>induction furnace melting and co</w:t>
+      </w:r>
+      <w:r>
+        <w:t>pper mould gravity casting of pure base element</w:t>
+      </w:r>
+      <w:r>
+        <w:t>al</w:t>
+      </w:r>
+      <w:r>
+        <w:t xml:space="preserve"> Mg, Zn, and Ca (99.8wt% pure or better).</w:t>
+      </w:r>
+    </w:p>
+    <w:p>
+      <w:r>
+        <w:t>The i</w:t>
+      </w:r>
+      <w:r>
+        <w:t>nitial</w:t>
+      </w:r>
+      <w:r>
+        <w:t xml:space="preserve"> results </w:t>
+      </w:r>
+      <w:r>
+        <w:t>have shown the Mg</w:t>
+      </w:r>
+      <w:r>
+        <w:rPr>
+          <w:vertAlign w:val="subscript"/>
+        </w:rPr>
+        <w:t>65</w:t>
+      </w:r>
+      <w:r>
+        <w:t>Zn</w:t>
+      </w:r>
+      <w:r>
+        <w:rPr>
+          <w:vertAlign w:val="subscript"/>
+        </w:rPr>
+        <w:t>30</w:t>
+      </w:r>
+      <w:r>
+        <w:t>Ca</w:t>
+      </w:r>
+      <w:r>
+        <w:rPr>
+          <w:vertAlign w:val="subscript"/>
+        </w:rPr>
+        <w:t>5</w:t>
+      </w:r>
+      <w:r>
+        <w:t xml:space="preserve"> alloy is relatively brittle, with most targets fracturing during casting or shaping</w:t>
+      </w:r>
+      <w:r>
+        <w:t xml:space="preserve"> operations</w:t>
+      </w:r>
+      <w:r>
+        <w:t xml:space="preserve">. The targets </w:t>
+      </w:r>
+      <w:r>
+        <w:t>which were</w:t>
+      </w:r>
+      <w:r>
+        <w:t xml:space="preserve"> produced without failure were examined via DSC</w:t>
+      </w:r>
+      <w:r>
+        <w:t xml:space="preserve"> </w:t>
+      </w:r>
+      <w:r>
+        <w:t xml:space="preserve">and found to be </w:t>
+      </w:r>
+      <w:r>
+        <w:t xml:space="preserve">at best </w:t>
+      </w:r>
+      <w:r>
+        <w:t>primarily</w:t>
+      </w:r>
+      <w:r>
+        <w:t xml:space="preserve"> crystalline</w:t>
+      </w:r>
+      <w:r>
+        <w:t xml:space="preserve"> in structure</w:t>
+      </w:r>
+      <w:r>
+        <w:t>. This should be</w:t>
+      </w:r>
+      <w:r>
+        <w:t xml:space="preserve"> expected </w:t>
+      </w:r>
+      <w:r>
+        <w:t>as this alloy’s critical cast</w:t>
+      </w:r>
+      <w:r>
+        <w:t>ing</w:t>
+      </w:r>
+      <w:r>
+        <w:t xml:space="preserve"> thickness is similar to the </w:t>
+      </w:r>
+      <w:r>
+        <w:t>thickness of the mould</w:t>
+      </w:r>
+      <w:r>
+        <w:t xml:space="preserve"> </w:t>
+      </w:r>
+      <w:r>
+        <w:t>utilised</w:t>
+      </w:r>
+      <w:r>
+        <w:t xml:space="preserve">. </w:t>
+      </w:r>
+    </w:p>
+    <w:p>
+      <w:r>
+        <w:t>Going forward XRD analysis will be used to definitively establish the targets’ structures</w:t>
+      </w:r>
+      <w:r>
+        <w:t xml:space="preserve">, and the </w:t>
+      </w:r>
+      <w:r>
+        <w:t>target manufacturing process will be refined (</w:t>
+      </w:r>
+      <w:commentRangeStart w:id="3"/>
+      <w:r>
+        <w:t xml:space="preserve">current </w:t>
+      </w:r>
+      <w:r>
+        <w:t>method is not efficient</w:t>
+      </w:r>
+      <w:commentRangeEnd w:id="3"/>
+      <w:r>
+        <w:rPr>
+          <w:rStyle w:val="CommentReference"/>
+        </w:rPr>
         <w:commentReference w:id="3"/>
       </w:r>
-      <w:bookmarkEnd w:id="2"/>
-    </w:p>
-    <w:p>
-      <w:r>
-        <w:t>The aims of this thesis are to produce and examine b</w:t>
-      </w:r>
-      <w:r>
-        <w:t>iodegradable thin film metallic glass</w:t>
-      </w:r>
-      <w:r>
-        <w:t>es</w:t>
-      </w:r>
-      <w:r>
-        <w:t xml:space="preserve"> </w:t>
-      </w:r>
-      <w:r>
-        <w:t xml:space="preserve">(TFMGs) and the recently discovered ultrastable metallic glass (SMG) films </w:t>
-      </w:r>
-      <w:r>
-        <w:t xml:space="preserve">for biomedical applications. </w:t>
-      </w:r>
-      <w:r>
-        <w:t xml:space="preserve">To ensure full biocompatibility the </w:t>
-      </w:r>
-      <w:r>
-        <w:t xml:space="preserve">films </w:t>
-      </w:r>
-      <w:r>
-        <w:t>will be</w:t>
-      </w:r>
-      <w:r>
-        <w:t xml:space="preserve"> </w:t>
-      </w:r>
-      <w:r>
-        <w:t xml:space="preserve">composed </w:t>
-      </w:r>
-      <w:r>
-        <w:t xml:space="preserve">entirely </w:t>
-      </w:r>
-      <w:r>
-        <w:t xml:space="preserve">of essential mineral </w:t>
-      </w:r>
-      <w:r>
-        <w:t>MgZnCa alloys.</w:t>
-      </w:r>
-    </w:p>
-    <w:p>
-      <w:r>
-        <w:t>The literature review provides an overview of metallic glass formation and processing, thin films and deposition methods, initial understandings of ultrastable glasses, and biomedical requireme</w:t>
-      </w:r>
-      <w:r>
-        <w:t>nts with a focus on biodegradation</w:t>
-      </w:r>
-      <w:r>
-        <w:t xml:space="preserve">. </w:t>
-      </w:r>
-    </w:p>
-    <w:p>
-      <w:r>
-        <w:t xml:space="preserve">The films will be deposited onto various substrates via magnetron sputtering and pulse laser deposition (PLD) techniques. The master alloys and deposition targets will be prepared via </w:t>
-      </w:r>
-      <w:r>
-        <w:t>induction furnace melting and co</w:t>
-      </w:r>
-      <w:r>
-        <w:t>pper mould gravity casting of pure base element</w:t>
-      </w:r>
-      <w:r>
-        <w:t>al</w:t>
-      </w:r>
-      <w:r>
-        <w:t xml:space="preserve"> Mg, Zn, and Ca (99.8wt% pure or better).</w:t>
-      </w:r>
-    </w:p>
-    <w:p>
-      <w:r>
-        <w:t>The i</w:t>
-      </w:r>
-      <w:r>
-        <w:t>nitial</w:t>
-      </w:r>
-      <w:r>
-        <w:t xml:space="preserve"> results </w:t>
-      </w:r>
-      <w:r>
-        <w:t>have shown the Mg</w:t>
-      </w:r>
-      <w:r>
-        <w:rPr>
-          <w:vertAlign w:val="subscript"/>
-        </w:rPr>
-        <w:t>65</w:t>
-      </w:r>
-      <w:r>
-        <w:t>Zn</w:t>
-      </w:r>
-      <w:r>
-        <w:rPr>
-          <w:vertAlign w:val="subscript"/>
-        </w:rPr>
-        <w:t>30</w:t>
-      </w:r>
-      <w:r>
-        <w:t>Ca</w:t>
-      </w:r>
-      <w:r>
-        <w:rPr>
-          <w:vertAlign w:val="subscript"/>
-        </w:rPr>
-        <w:t>5</w:t>
-      </w:r>
-      <w:r>
-        <w:t xml:space="preserve"> alloy is relatively brittle, with most targets fracturing during casting or shaping</w:t>
-      </w:r>
-      <w:r>
-        <w:t xml:space="preserve"> operations</w:t>
-      </w:r>
-      <w:r>
-        <w:t xml:space="preserve">. The targets </w:t>
-      </w:r>
-      <w:r>
-        <w:t>which were</w:t>
-      </w:r>
-      <w:r>
-        <w:t xml:space="preserve"> produced without failure were examined via DSC</w:t>
-      </w:r>
-      <w:r>
-        <w:t xml:space="preserve"> </w:t>
-      </w:r>
-      <w:r>
-        <w:t xml:space="preserve">and found to be </w:t>
-      </w:r>
-      <w:r>
-        <w:t xml:space="preserve">at best </w:t>
-      </w:r>
-      <w:r>
-        <w:t>primarily</w:t>
-      </w:r>
-      <w:r>
-        <w:t xml:space="preserve"> crystalline</w:t>
-      </w:r>
-      <w:r>
-        <w:t xml:space="preserve"> in structure</w:t>
-      </w:r>
-      <w:r>
-        <w:t>. This should be</w:t>
-      </w:r>
-      <w:r>
-        <w:t xml:space="preserve"> expected </w:t>
-      </w:r>
-      <w:r>
-        <w:t>as this alloy’s critical cast</w:t>
-      </w:r>
-      <w:r>
-        <w:t>ing</w:t>
-      </w:r>
-      <w:r>
-        <w:t xml:space="preserve"> thickness is similar to the </w:t>
-      </w:r>
-      <w:r>
-        <w:t>thickness of the mould</w:t>
-      </w:r>
-      <w:r>
-        <w:t xml:space="preserve"> </w:t>
-      </w:r>
-      <w:r>
-        <w:t>utilised</w:t>
-      </w:r>
-      <w:r>
-        <w:t xml:space="preserve">. </w:t>
-      </w:r>
-    </w:p>
-    <w:p>
-      <w:r>
-        <w:t>Going forward XRD analysis will be used to definitively establish the targets’ structures</w:t>
-      </w:r>
-      <w:r>
-        <w:t xml:space="preserve">, and the </w:t>
-      </w:r>
-      <w:r>
-        <w:t>target manufacturing process will be refined (</w:t>
-      </w:r>
-      <w:commentRangeStart w:id="4"/>
-      <w:r>
-        <w:t xml:space="preserve">current </w:t>
-      </w:r>
-      <w:r>
-        <w:t>method is not efficient</w:t>
-      </w:r>
-      <w:commentRangeEnd w:id="4"/>
-      <w:r>
-        <w:rPr>
-          <w:rStyle w:val="CommentReference"/>
-        </w:rPr>
-        <w:commentReference w:id="4"/>
-      </w:r>
       <w:r>
         <w:t>). Numinous thin film metallic glass specimens will be produced</w:t>
       </w:r>
@@ -496,7 +494,7 @@
         <w:br w:type="page"/>
       </w:r>
     </w:p>
-    <w:bookmarkStart w:id="5" w:name="_Toc419210519" w:displacedByCustomXml="next"/>
+    <w:bookmarkStart w:id="4" w:name="_Toc419210519" w:displacedByCustomXml="next"/>
     <w:sdt>
       <w:sdtPr>
         <w:rPr>
@@ -539,7 +537,7 @@
           <w:r>
             <w:t>ontents</w:t>
           </w:r>
-          <w:bookmarkEnd w:id="5"/>
+          <w:bookmarkEnd w:id="4"/>
           <w:r>
             <w:fldChar w:fldCharType="begin"/>
           </w:r>
@@ -6481,7 +6479,7 @@
           <w:numId w:val="0"/>
         </w:numPr>
       </w:pPr>
-      <w:bookmarkStart w:id="6" w:name="_Toc419210520"/>
+      <w:bookmarkStart w:id="5" w:name="_Toc419210520"/>
       <w:r>
         <w:lastRenderedPageBreak/>
         <w:t>List</w:t>
@@ -6489,7 +6487,7 @@
       <w:r>
         <w:t xml:space="preserve"> of Figures</w:t>
       </w:r>
-      <w:bookmarkEnd w:id="6"/>
+      <w:bookmarkEnd w:id="5"/>
     </w:p>
     <w:p>
       <w:pPr>
@@ -8191,15 +8189,15 @@
       <w:pPr>
         <w:pStyle w:val="Heading1"/>
       </w:pPr>
-      <w:bookmarkStart w:id="7" w:name="_Toc386545839"/>
-      <w:bookmarkStart w:id="8" w:name="_Toc419210521"/>
-      <w:commentRangeStart w:id="9"/>
+      <w:bookmarkStart w:id="6" w:name="_Toc386545839"/>
+      <w:bookmarkStart w:id="7" w:name="_Toc419210521"/>
+      <w:commentRangeStart w:id="8"/>
       <w:r>
         <w:lastRenderedPageBreak/>
         <w:t>Introduction</w:t>
       </w:r>
-      <w:bookmarkEnd w:id="7"/>
-      <w:commentRangeEnd w:id="9"/>
+      <w:bookmarkEnd w:id="6"/>
+      <w:commentRangeEnd w:id="8"/>
       <w:r>
         <w:rPr>
           <w:rStyle w:val="CommentReference"/>
@@ -8209,9 +8207,9 @@
           <w:smallCaps w:val="0"/>
           <w:color w:val="auto"/>
         </w:rPr>
-        <w:commentReference w:id="9"/>
-      </w:r>
-      <w:bookmarkEnd w:id="8"/>
+        <w:commentReference w:id="8"/>
+      </w:r>
+      <w:bookmarkEnd w:id="7"/>
     </w:p>
     <w:p>
       <w:r>
@@ -8481,8 +8479,8 @@
       <w:pPr>
         <w:pStyle w:val="Heading1"/>
       </w:pPr>
-      <w:bookmarkStart w:id="10" w:name="_Toc386545841"/>
-      <w:bookmarkStart w:id="11" w:name="_Toc419210522"/>
+      <w:bookmarkStart w:id="9" w:name="_Toc386545841"/>
+      <w:bookmarkStart w:id="10" w:name="_Toc419210522"/>
       <w:r>
         <w:lastRenderedPageBreak/>
         <w:t xml:space="preserve">Literature </w:t>
@@ -8490,51 +8488,317 @@
       <w:r>
         <w:t>Survey</w:t>
       </w:r>
+      <w:bookmarkEnd w:id="9"/>
       <w:bookmarkEnd w:id="10"/>
+    </w:p>
+    <w:p>
+      <w:pPr>
+        <w:pStyle w:val="Heading2"/>
+      </w:pPr>
+      <w:bookmarkStart w:id="11" w:name="_Toc386545842"/>
+      <w:bookmarkStart w:id="12" w:name="_Toc419210523"/>
+      <w:r>
+        <w:t>Metallic Glasses (</w:t>
+      </w:r>
+      <w:r>
+        <w:t>MGs</w:t>
+      </w:r>
       <w:bookmarkEnd w:id="11"/>
-    </w:p>
-    <w:p>
-      <w:pPr>
-        <w:pStyle w:val="Heading2"/>
-      </w:pPr>
-      <w:bookmarkStart w:id="12" w:name="_Toc386545842"/>
-      <w:bookmarkStart w:id="13" w:name="_Toc419210523"/>
-      <w:r>
-        <w:t>Metallic Glasses (</w:t>
-      </w:r>
-      <w:r>
-        <w:t>MGs</w:t>
+      <w:r>
+        <w:t>)</w:t>
       </w:r>
       <w:bookmarkEnd w:id="12"/>
-      <w:r>
-        <w:t>)</w:t>
+    </w:p>
+    <w:p>
+      <w:r>
+        <w:t>M</w:t>
+      </w:r>
+      <w:r>
+        <w:t xml:space="preserve">etallic glasses </w:t>
+      </w:r>
+      <w:r>
+        <w:t xml:space="preserve">(MGs) </w:t>
+      </w:r>
+      <w:r>
+        <w:t xml:space="preserve">are </w:t>
+      </w:r>
+      <w:r>
+        <w:t xml:space="preserve">alloys which exhibit an </w:t>
+      </w:r>
+      <w:r>
+        <w:t>amorphous</w:t>
+      </w:r>
+      <w:r>
+        <w:t xml:space="preserve"> structure with no long rang order</w:t>
+      </w:r>
+      <w:r>
+        <w:t xml:space="preserve"> (LRO)</w:t>
+      </w:r>
+      <w:r>
+        <w:t>.</w:t>
+      </w:r>
+      <w:r>
+        <w:t xml:space="preserve"> </w:t>
+      </w:r>
+      <w:r>
+        <w:t>This</w:t>
+      </w:r>
+      <w:r>
+        <w:t xml:space="preserve"> lack</w:t>
+      </w:r>
+      <w:r>
+        <w:t xml:space="preserve"> of</w:t>
+      </w:r>
+      <w:r>
+        <w:t xml:space="preserve"> an ordered</w:t>
+      </w:r>
+      <w:r>
+        <w:t xml:space="preserve"> structure</w:t>
+      </w:r>
+      <w:r>
+        <w:t xml:space="preserve"> results in</w:t>
+      </w:r>
+      <w:r>
+        <w:t xml:space="preserve"> MGs possess a range of unquiet properties which make them distinct even from traditional crystalline alloys of simila</w:t>
+      </w:r>
+      <w:r>
+        <w:t>r composition.</w:t>
+      </w:r>
+    </w:p>
+    <w:p>
+      <w:pPr>
+        <w:pStyle w:val="Heading3"/>
+      </w:pPr>
+      <w:bookmarkStart w:id="13" w:name="_Toc386545843"/>
+      <w:bookmarkStart w:id="14" w:name="_Toc419210524"/>
+      <w:r>
+        <w:t>MGs Properties</w:t>
       </w:r>
       <w:bookmarkEnd w:id="13"/>
-    </w:p>
-    <w:p>
-      <w:r>
-        <w:t>M</w:t>
-      </w:r>
-      <w:r>
-        <w:t xml:space="preserve">etallic glasses </w:t>
-      </w:r>
-      <w:r>
-        <w:t xml:space="preserve">(MGs) </w:t>
-      </w:r>
-      <w:r>
-        <w:t xml:space="preserve">are </w:t>
-      </w:r>
-      <w:r>
-        <w:t xml:space="preserve">alloys which exhibit an </w:t>
-      </w:r>
-      <w:r>
-        <w:t>amorphous</w:t>
-      </w:r>
-      <w:r>
-        <w:t xml:space="preserve"> structure with no long rang order</w:t>
-      </w:r>
-      <w:r>
-        <w:t xml:space="preserve"> (LRO)</w:t>
+      <w:bookmarkEnd w:id="14"/>
+    </w:p>
+    <w:p>
+      <w:r>
+        <w:t xml:space="preserve">The unique properties of </w:t>
+      </w:r>
+      <w:r>
+        <w:t xml:space="preserve">MGs </w:t>
+      </w:r>
+      <w:r>
+        <w:t xml:space="preserve">are largely the result of their lack of </w:t>
+      </w:r>
+      <w:r>
+        <w:t xml:space="preserve">crystalline </w:t>
+      </w:r>
+      <w:r>
+        <w:t xml:space="preserve">structure </w:t>
+      </w:r>
+      <w:r>
+        <w:t>and grain boundaries</w:t>
+      </w:r>
+      <w:r>
+        <w:t>, meaning</w:t>
+      </w:r>
+      <w:r>
+        <w:t xml:space="preserve"> they have essentially eliminated the principal structural and chemical weakness</w:t>
+      </w:r>
+      <w:r>
+        <w:t>es</w:t>
+      </w:r>
+      <w:r>
+        <w:t xml:space="preserve"> </w:t>
+      </w:r>
+      <w:r>
+        <w:t>of</w:t>
+      </w:r>
+      <w:r>
+        <w:t xml:space="preserve"> metallic systems. This serves to provide MGs with superior strength</w:t>
+      </w:r>
+      <w:r>
+        <w:t xml:space="preserve">, </w:t>
+      </w:r>
+      <w:r>
+        <w:t>hardness</w:t>
+      </w:r>
+      <w:r>
+        <w:t xml:space="preserve">, </w:t>
+      </w:r>
+      <w:r>
+        <w:t>corrosion</w:t>
+      </w:r>
+      <w:r>
+        <w:t xml:space="preserve">, </w:t>
+      </w:r>
+      <w:r>
+        <w:t xml:space="preserve">oxidation </w:t>
+      </w:r>
+      <w:r>
+        <w:t xml:space="preserve">and wear </w:t>
+      </w:r>
+      <w:r>
+        <w:t>resistance</w:t>
+      </w:r>
+      <w:r>
+        <w:t>,</w:t>
+      </w:r>
+      <w:r>
+        <w:t xml:space="preserve"> </w:t>
+      </w:r>
+      <w:r>
+        <w:t>reduced</w:t>
+      </w:r>
+      <w:r>
+        <w:t xml:space="preserve"> density, reduced</w:t>
+      </w:r>
+      <w:r>
+        <w:t xml:space="preserve"> thermal </w:t>
+      </w:r>
+      <w:r>
+        <w:t xml:space="preserve">and electrical </w:t>
+      </w:r>
+      <w:r>
+        <w:t xml:space="preserve">conductivity, </w:t>
+      </w:r>
+      <w:r>
+        <w:t xml:space="preserve">and low coefficients of friction </w:t>
+      </w:r>
+      <w:r>
+        <w:t xml:space="preserve">when </w:t>
+      </w:r>
+      <w:r>
+        <w:t xml:space="preserve">compared </w:t>
+      </w:r>
+      <w:r>
+        <w:t>with</w:t>
+      </w:r>
+      <w:r>
+        <w:t xml:space="preserve"> </w:t>
+      </w:r>
+      <w:r>
+        <w:t xml:space="preserve">conventional </w:t>
+      </w:r>
+      <w:commentRangeStart w:id="15"/>
+      <w:r>
+        <w:t xml:space="preserve">crystalline </w:t>
+      </w:r>
+      <w:r>
+        <w:t>alloys</w:t>
+      </w:r>
+      <w:r>
+        <w:t xml:space="preserve">. </w:t>
+      </w:r>
+      <w:commentRangeEnd w:id="15"/>
+      <w:r>
+        <w:rPr>
+          <w:rStyle w:val="CommentReference"/>
+        </w:rPr>
+        <w:commentReference w:id="15"/>
+      </w:r>
+    </w:p>
+    <w:p>
+      <w:r>
+        <w:t xml:space="preserve">These MG alloys </w:t>
+      </w:r>
+      <w:r>
+        <w:t xml:space="preserve">also </w:t>
+      </w:r>
+      <w:r>
+        <w:t xml:space="preserve">generally </w:t>
+      </w:r>
+      <w:r>
+        <w:t xml:space="preserve">display large amounts of elastic deformation, </w:t>
+      </w:r>
+      <w:r>
+        <w:t>though</w:t>
+      </w:r>
+      <w:r>
+        <w:t xml:space="preserve"> </w:t>
+      </w:r>
+      <w:r>
+        <w:t xml:space="preserve">their plastic deformation </w:t>
+      </w:r>
+      <w:r>
+        <w:t>is significantly limited</w:t>
+      </w:r>
+      <w:r>
+        <w:t xml:space="preserve">. </w:t>
+      </w:r>
+      <w:r>
+        <w:t xml:space="preserve">This results from the amorphous structure’s lack of slip systems and dislocation movement; the fundamental mechanism of plastic deformation in crystalline </w:t>
+      </w:r>
+      <w:r>
+        <w:t>metals. The plastic deformation that is displayed by MGs is via a</w:t>
+      </w:r>
+      <w:r>
+        <w:t xml:space="preserve"> limited</w:t>
+      </w:r>
+      <w:r>
+        <w:t xml:space="preserve"> localised shear band mechanism</w:t>
+      </w:r>
+      <w:r>
+        <w:t xml:space="preserve"> in </w:t>
+      </w:r>
+      <w:r>
+        <w:t xml:space="preserve">what is termed the </w:t>
+      </w:r>
+      <w:r>
+        <w:t>shear transfer zone (</w:t>
+      </w:r>
+      <w:commentRangeStart w:id="16"/>
+      <w:r>
+        <w:t>STZ</w:t>
+      </w:r>
+      <w:commentRangeEnd w:id="16"/>
+      <w:r>
+        <w:rPr>
+          <w:rStyle w:val="CommentReference"/>
+        </w:rPr>
+        <w:commentReference w:id="16"/>
+      </w:r>
+      <w:r>
+        <w:t>).</w:t>
+      </w:r>
+      <w:r>
+        <w:t xml:space="preserve"> </w:t>
+      </w:r>
+      <w:r>
+        <w:t xml:space="preserve">Thus when MGs fail at high stress it tends to </w:t>
+      </w:r>
+      <w:r>
+        <w:t xml:space="preserve">be </w:t>
+      </w:r>
+      <w:r>
+        <w:t xml:space="preserve">via brittle </w:t>
+      </w:r>
+      <w:r>
+        <w:t>fracture</w:t>
+      </w:r>
+      <w:r>
+        <w:t xml:space="preserve"> mechanisms, although it should be emphasised MGs are far less brittle than </w:t>
+      </w:r>
+      <w:r>
+        <w:t>molecular</w:t>
+      </w:r>
+      <w:r>
+        <w:t xml:space="preserve"> glasses owing to their non-directional metallic bonds </w:t>
+      </w:r>
+      <w:r>
+        <w:fldChar w:fldCharType="begin"/>
+      </w:r>
+      <w:r>
+        <w:instrText xml:space="preserve"> ADDIN EN.CITE &lt;EndNote&gt;&lt;Cite&gt;&lt;Author&gt;Greer&lt;/Author&gt;&lt;Year&gt;2013&lt;/Year&gt;&lt;RecNum&gt;8&lt;/RecNum&gt;&lt;DisplayText&gt;[1]&lt;/DisplayText&gt;&lt;record&gt;&lt;rec-number&gt;8&lt;/rec-number&gt;&lt;foreign-keys&gt;&lt;key app="EN" db-id="pp9ztr5rp0w99besv0nvs2ti09e99ssw2r00" timestamp="1396414536"&gt;8&lt;/key&gt;&lt;/foreign-keys&gt;&lt;ref-type name="Journal Article"&gt;17&lt;/ref-type&gt;&lt;contributors&gt;&lt;authors&gt;&lt;author&gt;Greer, A. L.&lt;/author&gt;&lt;author&gt;Cheng, Y. Q.&lt;/author&gt;&lt;author&gt;Ma, E.&lt;/author&gt;&lt;/authors&gt;&lt;/contributors&gt;&lt;titles&gt;&lt;title&gt;Shear bands in metallic glasses&lt;/title&gt;&lt;secondary-title&gt;Materials Science and Engineering: R: Reports&lt;/secondary-title&gt;&lt;/titles&gt;&lt;periodical&gt;&lt;full-title&gt;Materials Science and Engineering: R: Reports&lt;/full-title&gt;&lt;/periodical&gt;&lt;pages&gt;71-132&lt;/pages&gt;&lt;volume&gt;74&lt;/volume&gt;&lt;number&gt;4&lt;/number&gt;&lt;dates&gt;&lt;year&gt;2013&lt;/year&gt;&lt;pub-dates&gt;&lt;date&gt;4//&lt;/date&gt;&lt;/pub-dates&gt;&lt;/dates&gt;&lt;isbn&gt;0927-796X&lt;/isbn&gt;&lt;urls&gt;&lt;related-urls&gt;&lt;url&gt;http://www.sciencedirect.com/science/article/pii/S0927796X13000259&lt;/url&gt;&lt;/related-urls&gt;&lt;/urls&gt;&lt;electronic-resource-num&gt;http://dx.doi.org/10.1016/j.mser.2013.04.001&lt;/electronic-resource-num&gt;&lt;/record&gt;&lt;/Cite&gt;&lt;/EndNote&gt;</w:instrText>
+      </w:r>
+      <w:r>
+        <w:fldChar w:fldCharType="separate"/>
+      </w:r>
+      <w:r>
+        <w:rPr>
+          <w:noProof/>
+        </w:rPr>
+        <w:t>[1]</w:t>
+      </w:r>
+      <w:r>
+        <w:fldChar w:fldCharType="end"/>
       </w:r>
       <w:r>
         <w:t>.</w:t>
@@ -8546,330 +8810,64 @@
         <w:t>This</w:t>
       </w:r>
       <w:r>
-        <w:t xml:space="preserve"> lack</w:t>
-      </w:r>
-      <w:r>
-        <w:t xml:space="preserve"> of</w:t>
-      </w:r>
-      <w:r>
-        <w:t xml:space="preserve"> an ordered</w:t>
-      </w:r>
-      <w:r>
-        <w:t xml:space="preserve"> structure</w:t>
-      </w:r>
-      <w:r>
-        <w:t xml:space="preserve"> results in</w:t>
-      </w:r>
-      <w:r>
-        <w:t xml:space="preserve"> MGs possess a range of unquiet properties which make them distinct even from traditional crystalline alloys of simila</w:t>
-      </w:r>
-      <w:r>
-        <w:t>r composition.</w:t>
+        <w:t xml:space="preserve"> bonding </w:t>
+      </w:r>
+      <w:r>
+        <w:t xml:space="preserve">structure </w:t>
+      </w:r>
+      <w:r>
+        <w:t xml:space="preserve">also allows the failure mechanics to shift from brittle to ductile at elevated temperatures, as will be explained. </w:t>
       </w:r>
     </w:p>
     <w:p>
       <w:pPr>
         <w:pStyle w:val="Heading3"/>
       </w:pPr>
-      <w:bookmarkStart w:id="14" w:name="_Toc386545843"/>
-      <w:bookmarkStart w:id="15" w:name="_Toc419210524"/>
-      <w:r>
-        <w:t>MGs Properties</w:t>
-      </w:r>
-      <w:bookmarkEnd w:id="14"/>
-      <w:bookmarkEnd w:id="15"/>
-    </w:p>
-    <w:p>
-      <w:r>
-        <w:t xml:space="preserve">The unique properties of </w:t>
-      </w:r>
-      <w:r>
-        <w:t xml:space="preserve">MGs </w:t>
-      </w:r>
-      <w:r>
-        <w:t xml:space="preserve">are largely the result of their lack of </w:t>
-      </w:r>
-      <w:r>
-        <w:t xml:space="preserve">crystalline </w:t>
-      </w:r>
-      <w:r>
-        <w:t xml:space="preserve">structure </w:t>
-      </w:r>
-      <w:r>
-        <w:t>and grain boundaries</w:t>
-      </w:r>
-      <w:r>
-        <w:t>, meaning</w:t>
-      </w:r>
-      <w:r>
-        <w:t xml:space="preserve"> they have essentially eliminated the principal structural and chemical weakness</w:t>
-      </w:r>
-      <w:r>
-        <w:t>es</w:t>
+      <w:bookmarkStart w:id="17" w:name="_Toc386545844"/>
+      <w:bookmarkStart w:id="18" w:name="_Toc419210525"/>
+      <w:r>
+        <w:t xml:space="preserve">Theory of MG </w:t>
+      </w:r>
+      <w:r>
+        <w:t>Production</w:t>
+      </w:r>
+      <w:bookmarkEnd w:id="17"/>
+      <w:bookmarkEnd w:id="18"/>
+    </w:p>
+    <w:p>
+      <w:r>
+        <w:t xml:space="preserve">The production of MGs requires metallic alloys to be solidified in such a way as to produce stable amorphous structures. This is accomplished via </w:t>
+      </w:r>
+      <w:r>
+        <w:t xml:space="preserve">the </w:t>
+      </w:r>
+      <w:r>
+        <w:t xml:space="preserve">high cooling rates achieved through rapid quenching from the liquid or vapour </w:t>
+      </w:r>
+      <w:r>
+        <w:t>states</w:t>
+      </w:r>
+      <w:r>
+        <w:t xml:space="preserve">. The </w:t>
+      </w:r>
+      <w:r>
+        <w:t xml:space="preserve">physical mechanisms that make this possible are described </w:t>
+      </w:r>
+      <w:r>
+        <w:t>below</w:t>
+      </w:r>
+      <w:r>
+        <w:t xml:space="preserve">. </w:t>
       </w:r>
       <w:r>
         <w:t xml:space="preserve"> </w:t>
       </w:r>
-      <w:r>
-        <w:t>of</w:t>
-      </w:r>
-      <w:r>
-        <w:t xml:space="preserve"> metallic systems. This serves to provide MGs with superior strength</w:t>
-      </w:r>
-      <w:r>
-        <w:t xml:space="preserve">, </w:t>
-      </w:r>
-      <w:r>
-        <w:t>hardness</w:t>
-      </w:r>
-      <w:r>
-        <w:t xml:space="preserve">, </w:t>
-      </w:r>
-      <w:r>
-        <w:t>corrosion</w:t>
-      </w:r>
-      <w:r>
-        <w:t xml:space="preserve">, </w:t>
-      </w:r>
-      <w:r>
-        <w:t xml:space="preserve">oxidation </w:t>
-      </w:r>
-      <w:r>
-        <w:t xml:space="preserve">and wear </w:t>
-      </w:r>
-      <w:r>
-        <w:t>resistance</w:t>
-      </w:r>
-      <w:r>
-        <w:t>,</w:t>
-      </w:r>
-      <w:r>
-        <w:t xml:space="preserve"> </w:t>
-      </w:r>
-      <w:r>
-        <w:t>reduced</w:t>
-      </w:r>
-      <w:r>
-        <w:t xml:space="preserve"> density, reduced</w:t>
-      </w:r>
-      <w:r>
-        <w:t xml:space="preserve"> thermal </w:t>
-      </w:r>
-      <w:r>
-        <w:t xml:space="preserve">and electrical </w:t>
-      </w:r>
-      <w:r>
-        <w:t xml:space="preserve">conductivity, </w:t>
-      </w:r>
-      <w:r>
-        <w:t xml:space="preserve">and low coefficients of friction </w:t>
-      </w:r>
-      <w:r>
-        <w:t xml:space="preserve">when </w:t>
-      </w:r>
-      <w:r>
-        <w:t xml:space="preserve">compared </w:t>
-      </w:r>
-      <w:r>
-        <w:t>with</w:t>
-      </w:r>
-      <w:r>
-        <w:t xml:space="preserve"> </w:t>
-      </w:r>
-      <w:r>
-        <w:t xml:space="preserve">conventional </w:t>
-      </w:r>
-      <w:commentRangeStart w:id="16"/>
-      <w:r>
-        <w:t xml:space="preserve">crystalline </w:t>
-      </w:r>
-      <w:r>
-        <w:t>alloys</w:t>
-      </w:r>
-      <w:r>
-        <w:t xml:space="preserve">. </w:t>
-      </w:r>
-      <w:commentRangeEnd w:id="16"/>
-      <w:r>
-        <w:rPr>
-          <w:rStyle w:val="CommentReference"/>
-        </w:rPr>
-        <w:commentReference w:id="16"/>
-      </w:r>
-    </w:p>
-    <w:p>
-      <w:r>
-        <w:t xml:space="preserve">These MG alloys </w:t>
-      </w:r>
-      <w:r>
-        <w:t xml:space="preserve">also </w:t>
-      </w:r>
-      <w:r>
-        <w:t xml:space="preserve">generally </w:t>
-      </w:r>
-      <w:r>
-        <w:t xml:space="preserve">display large amounts of elastic deformation, </w:t>
-      </w:r>
-      <w:r>
-        <w:t>though</w:t>
-      </w:r>
-      <w:r>
-        <w:t xml:space="preserve"> </w:t>
-      </w:r>
-      <w:r>
-        <w:t xml:space="preserve">their plastic deformation </w:t>
-      </w:r>
-      <w:r>
-        <w:t>is significantly limited</w:t>
-      </w:r>
-      <w:r>
-        <w:t xml:space="preserve">. </w:t>
-      </w:r>
-      <w:r>
-        <w:t xml:space="preserve">This results from the amorphous structure’s lack of slip systems and dislocation movement; the fundamental mechanism of plastic deformation in crystalline </w:t>
-      </w:r>
-      <w:r>
-        <w:t>metals. The plastic deformation that is displayed by MGs is via a</w:t>
-      </w:r>
-      <w:r>
-        <w:t xml:space="preserve"> limited</w:t>
-      </w:r>
-      <w:r>
-        <w:t xml:space="preserve"> localised shear band mechanism</w:t>
-      </w:r>
-      <w:r>
-        <w:t xml:space="preserve"> in </w:t>
-      </w:r>
-      <w:r>
-        <w:t xml:space="preserve">what is termed the </w:t>
-      </w:r>
-      <w:r>
-        <w:t>shear transfer zone (</w:t>
-      </w:r>
-      <w:commentRangeStart w:id="17"/>
-      <w:r>
-        <w:t>STZ</w:t>
-      </w:r>
-      <w:commentRangeEnd w:id="17"/>
-      <w:r>
-        <w:rPr>
-          <w:rStyle w:val="CommentReference"/>
-        </w:rPr>
-        <w:commentReference w:id="17"/>
-      </w:r>
-      <w:r>
-        <w:t>).</w:t>
-      </w:r>
-      <w:r>
-        <w:t xml:space="preserve"> </w:t>
-      </w:r>
-      <w:r>
-        <w:t xml:space="preserve">Thus when MGs fail at high stress it tends to </w:t>
-      </w:r>
-      <w:r>
-        <w:t xml:space="preserve">be </w:t>
-      </w:r>
-      <w:r>
-        <w:t xml:space="preserve">via brittle </w:t>
-      </w:r>
-      <w:r>
-        <w:t>fracture</w:t>
-      </w:r>
-      <w:r>
-        <w:t xml:space="preserve"> mechanisms, although it should be emphasised MGs are far less brittle than </w:t>
-      </w:r>
-      <w:r>
-        <w:t>molecular</w:t>
-      </w:r>
-      <w:r>
-        <w:t xml:space="preserve"> glasses owing to their non-directional metallic bonds </w:t>
-      </w:r>
-      <w:r>
-        <w:fldChar w:fldCharType="begin"/>
-      </w:r>
-      <w:r>
-        <w:instrText xml:space="preserve"> ADDIN EN.CITE &lt;EndNote&gt;&lt;Cite&gt;&lt;Author&gt;Greer&lt;/Author&gt;&lt;Year&gt;2013&lt;/Year&gt;&lt;RecNum&gt;8&lt;/RecNum&gt;&lt;DisplayText&gt;[1]&lt;/DisplayText&gt;&lt;record&gt;&lt;rec-number&gt;8&lt;/rec-number&gt;&lt;foreign-keys&gt;&lt;key app="EN" db-id="pp9ztr5rp0w99besv0nvs2ti09e99ssw2r00" timestamp="1396414536"&gt;8&lt;/key&gt;&lt;/foreign-keys&gt;&lt;ref-type name="Journal Article"&gt;17&lt;/ref-type&gt;&lt;contributors&gt;&lt;authors&gt;&lt;author&gt;Greer, A. L.&lt;/author&gt;&lt;author&gt;Cheng, Y. Q.&lt;/author&gt;&lt;author&gt;Ma, E.&lt;/author&gt;&lt;/authors&gt;&lt;/contributors&gt;&lt;titles&gt;&lt;title&gt;Shear bands in metallic glasses&lt;/title&gt;&lt;secondary-title&gt;Materials Science and Engineering: R: Reports&lt;/secondary-title&gt;&lt;/titles&gt;&lt;periodical&gt;&lt;full-title&gt;Materials Science and Engineering: R: Reports&lt;/full-title&gt;&lt;/periodical&gt;&lt;pages&gt;71-132&lt;/pages&gt;&lt;volume&gt;74&lt;/volume&gt;&lt;number&gt;4&lt;/number&gt;&lt;dates&gt;&lt;year&gt;2013&lt;/year&gt;&lt;pub-dates&gt;&lt;date&gt;4//&lt;/date&gt;&lt;/pub-dates&gt;&lt;/dates&gt;&lt;isbn&gt;0927-796X&lt;/isbn&gt;&lt;urls&gt;&lt;related-urls&gt;&lt;url&gt;http://www.sciencedirect.com/science/article/pii/S0927796X13000259&lt;/url&gt;&lt;/related-urls&gt;&lt;/urls&gt;&lt;electronic-resource-num&gt;http://dx.doi.org/10.1016/j.mser.2013.04.001&lt;/electronic-resource-num&gt;&lt;/record&gt;&lt;/Cite&gt;&lt;/EndNote&gt;</w:instrText>
-      </w:r>
-      <w:r>
-        <w:fldChar w:fldCharType="separate"/>
-      </w:r>
-      <w:r>
-        <w:rPr>
-          <w:noProof/>
-        </w:rPr>
-        <w:t>[1]</w:t>
-      </w:r>
-      <w:r>
-        <w:fldChar w:fldCharType="end"/>
-      </w:r>
-      <w:r>
-        <w:t>.</w:t>
-      </w:r>
-      <w:r>
-        <w:t xml:space="preserve"> </w:t>
-      </w:r>
-      <w:r>
-        <w:t>This</w:t>
-      </w:r>
-      <w:r>
-        <w:t xml:space="preserve"> bonding </w:t>
-      </w:r>
-      <w:r>
-        <w:t xml:space="preserve">structure </w:t>
-      </w:r>
-      <w:r>
-        <w:t xml:space="preserve">also allows the failure mechanics to shift from brittle to ductile at elevated temperatures, as will be explained. </w:t>
-      </w:r>
-    </w:p>
-    <w:p>
-      <w:pPr>
-        <w:pStyle w:val="Heading3"/>
-      </w:pPr>
-      <w:bookmarkStart w:id="18" w:name="_Toc386545844"/>
-      <w:bookmarkStart w:id="19" w:name="_Toc419210525"/>
-      <w:r>
-        <w:t xml:space="preserve">Theory of MG </w:t>
-      </w:r>
-      <w:r>
-        <w:t>Production</w:t>
-      </w:r>
-      <w:bookmarkEnd w:id="18"/>
-      <w:bookmarkEnd w:id="19"/>
-    </w:p>
-    <w:p>
-      <w:r>
-        <w:t xml:space="preserve">The production of MGs requires metallic alloys to be solidified in such a way as to produce stable amorphous structures. This is accomplished via </w:t>
-      </w:r>
-      <w:r>
-        <w:t xml:space="preserve">the </w:t>
-      </w:r>
-      <w:r>
-        <w:t xml:space="preserve">high cooling rates achieved through rapid quenching from the liquid or vapour </w:t>
-      </w:r>
-      <w:r>
-        <w:t>states</w:t>
-      </w:r>
-      <w:r>
-        <w:t xml:space="preserve">. The </w:t>
-      </w:r>
-      <w:r>
-        <w:t xml:space="preserve">physical mechanisms that make this possible are described </w:t>
-      </w:r>
-      <w:r>
-        <w:t>below</w:t>
-      </w:r>
-      <w:r>
-        <w:t xml:space="preserve">. </w:t>
-      </w:r>
-      <w:r>
-        <w:t xml:space="preserve"> </w:t>
-      </w:r>
     </w:p>
     <w:p>
       <w:pPr>
         <w:pStyle w:val="Heading4"/>
       </w:pPr>
-      <w:bookmarkStart w:id="20" w:name="_Toc419210526"/>
+      <w:bookmarkStart w:id="19" w:name="_Toc419210526"/>
       <w:r>
         <w:t xml:space="preserve">Solidification, </w:t>
       </w:r>
@@ -8918,13 +8916,13 @@
       <w:r>
         <w:t>)</w:t>
       </w:r>
-      <w:bookmarkEnd w:id="20"/>
+      <w:bookmarkEnd w:id="19"/>
     </w:p>
     <w:p>
       <w:r>
         <w:t xml:space="preserve">Most liquid materials when cooled to their </w:t>
       </w:r>
-      <w:commentRangeStart w:id="21"/>
+      <w:commentRangeStart w:id="20"/>
       <w:r>
         <w:t>melting temperature (</w:t>
       </w:r>
@@ -8959,12 +8957,12 @@
       <w:r>
         <w:t xml:space="preserve">) </w:t>
       </w:r>
-      <w:commentRangeEnd w:id="21"/>
+      <w:commentRangeEnd w:id="20"/>
       <w:r>
         <w:rPr>
           <w:rStyle w:val="CommentReference"/>
         </w:rPr>
-        <w:commentReference w:id="21"/>
+        <w:commentReference w:id="20"/>
       </w:r>
       <w:r>
         <w:t xml:space="preserve">undergo a phase change into an </w:t>
@@ -9286,16 +9284,16 @@
       <w:r>
         <w:t xml:space="preserve"> “</w:t>
       </w:r>
-      <w:commentRangeStart w:id="22"/>
+      <w:commentRangeStart w:id="21"/>
       <w:r>
         <w:t>Gibbs Free Energy</w:t>
       </w:r>
-      <w:commentRangeEnd w:id="22"/>
+      <w:commentRangeEnd w:id="21"/>
       <w:r>
         <w:rPr>
           <w:rStyle w:val="CommentReference"/>
         </w:rPr>
-        <w:commentReference w:id="22"/>
+        <w:commentReference w:id="21"/>
       </w:r>
       <w:r>
         <w:t xml:space="preserve">” for specific details </w:t>
@@ -9669,16 +9667,16 @@
       <w:r>
         <w:t xml:space="preserve"> is not a phase change but instead a kinetic event, meaning the material is not technically </w:t>
       </w:r>
-      <w:commentRangeStart w:id="23"/>
+      <w:commentRangeStart w:id="22"/>
       <w:r>
         <w:t>thermodynamically or kinetically stable</w:t>
       </w:r>
-      <w:commentRangeEnd w:id="23"/>
+      <w:commentRangeEnd w:id="22"/>
       <w:r>
         <w:rPr>
           <w:rStyle w:val="CommentReference"/>
         </w:rPr>
-        <w:commentReference w:id="23"/>
+        <w:commentReference w:id="22"/>
       </w:r>
       <w:r>
         <w:t xml:space="preserve">, but is treated as </w:t>
@@ -10142,8 +10140,8 @@
       <w:pPr>
         <w:pStyle w:val="Caption"/>
       </w:pPr>
-      <w:bookmarkStart w:id="24" w:name="_Ref392600528"/>
-      <w:bookmarkStart w:id="25" w:name="_Toc419210587"/>
+      <w:bookmarkStart w:id="23" w:name="_Ref392600528"/>
+      <w:bookmarkStart w:id="24" w:name="_Toc419210587"/>
       <w:r>
         <w:t xml:space="preserve">Figure </w:t>
       </w:r>
@@ -10155,7 +10153,7 @@
           <w:t>1</w:t>
         </w:r>
       </w:fldSimple>
-      <w:bookmarkEnd w:id="24"/>
+      <w:bookmarkEnd w:id="23"/>
       <w:r>
         <w:t xml:space="preserve">: Schematic of </w:t>
       </w:r>
@@ -10314,7 +10312,7 @@
       <w:r>
         <w:t>.</w:t>
       </w:r>
-      <w:bookmarkEnd w:id="25"/>
+      <w:bookmarkEnd w:id="24"/>
       <w:r>
         <w:t xml:space="preserve"> </w:t>
       </w:r>
@@ -10562,14 +10560,14 @@
       <w:pPr>
         <w:pStyle w:val="Heading4"/>
       </w:pPr>
-      <w:bookmarkStart w:id="26" w:name="_Toc419210527"/>
+      <w:bookmarkStart w:id="25" w:name="_Toc419210527"/>
       <w:r>
         <w:t>Glass Forming Ability (GFA)</w:t>
       </w:r>
       <w:r>
         <w:t xml:space="preserve"> and Bulk Metallic Glasses (BMGs)</w:t>
       </w:r>
-      <w:bookmarkEnd w:id="26"/>
+      <w:bookmarkEnd w:id="25"/>
     </w:p>
     <w:p>
       <w:r>
@@ -10701,7 +10699,7 @@
       <w:r>
         <w:t xml:space="preserve">. </w:t>
       </w:r>
-      <w:commentRangeStart w:id="27"/>
+      <w:commentRangeStart w:id="26"/>
       <w:r>
         <w:t>This low GFA results from</w:t>
       </w:r>
@@ -10744,12 +10742,12 @@
       <w:r>
         <w:t xml:space="preserve"> </w:t>
       </w:r>
-      <w:commentRangeEnd w:id="27"/>
+      <w:commentRangeEnd w:id="26"/>
       <w:r>
         <w:rPr>
           <w:rStyle w:val="CommentReference"/>
         </w:rPr>
-        <w:commentReference w:id="27"/>
+        <w:commentReference w:id="26"/>
       </w:r>
       <w:r>
         <w:fldChar w:fldCharType="begin"/>
@@ -11426,7 +11424,7 @@
         </w:rPr>
         <w:t xml:space="preserve">i.e. </w:t>
       </w:r>
-      <w:commentRangeStart w:id="28"/>
+      <w:commentRangeStart w:id="27"/>
       <w:r>
         <w:rPr>
           <w:rFonts w:eastAsia="Times New Roman"/>
@@ -11441,12 +11439,12 @@
         </w:rPr>
         <w:t>reaction</w:t>
       </w:r>
-      <w:commentRangeEnd w:id="28"/>
+      <w:commentRangeEnd w:id="27"/>
       <w:r>
         <w:rPr>
           <w:rStyle w:val="CommentReference"/>
         </w:rPr>
-        <w:commentReference w:id="28"/>
+        <w:commentReference w:id="27"/>
       </w:r>
       <w:r>
         <w:rPr>
@@ -11950,8 +11948,8 @@
       <w:pPr>
         <w:pStyle w:val="Caption"/>
       </w:pPr>
-      <w:bookmarkStart w:id="29" w:name="_Ref392852145"/>
-      <w:bookmarkStart w:id="30" w:name="_Toc419210588"/>
+      <w:bookmarkStart w:id="28" w:name="_Ref392852145"/>
+      <w:bookmarkStart w:id="29" w:name="_Toc419210588"/>
       <w:r>
         <w:t xml:space="preserve">Figure </w:t>
       </w:r>
@@ -11963,7 +11961,7 @@
           <w:t>2</w:t>
         </w:r>
       </w:fldSimple>
-      <w:bookmarkEnd w:id="29"/>
+      <w:bookmarkEnd w:id="28"/>
       <w:r>
         <w:t>: Schematic of critical cooling rate (</w:t>
       </w:r>
@@ -12238,7 +12236,7 @@
       <w:r>
         <w:t>.</w:t>
       </w:r>
-      <w:bookmarkEnd w:id="30"/>
+      <w:bookmarkEnd w:id="29"/>
     </w:p>
     <w:p>
       <w:r>
@@ -12544,7 +12542,7 @@
       <w:pPr>
         <w:pStyle w:val="Heading4"/>
       </w:pPr>
-      <w:bookmarkStart w:id="31" w:name="_Toc419210528"/>
+      <w:bookmarkStart w:id="30" w:name="_Toc419210528"/>
       <w:r>
         <w:lastRenderedPageBreak/>
         <w:t>B</w:t>
@@ -12555,7 +12553,7 @@
       <w:r>
         <w:t>Methods</w:t>
       </w:r>
-      <w:bookmarkEnd w:id="31"/>
+      <w:bookmarkEnd w:id="30"/>
     </w:p>
     <w:p>
       <w:r>
@@ -12631,16 +12629,16 @@
       <w:r>
         <w:t xml:space="preserve">For bulk samples these cooling rates are achieved via solidifying the liquid BMG alloys onto </w:t>
       </w:r>
-      <w:commentRangeStart w:id="32"/>
+      <w:commentRangeStart w:id="31"/>
       <w:r>
         <w:t xml:space="preserve">copper heat sinks capable </w:t>
       </w:r>
-      <w:commentRangeEnd w:id="32"/>
+      <w:commentRangeEnd w:id="31"/>
       <w:r>
         <w:rPr>
           <w:rStyle w:val="CommentReference"/>
         </w:rPr>
-        <w:commentReference w:id="32"/>
+        <w:commentReference w:id="31"/>
       </w:r>
       <w:r>
         <w:t xml:space="preserve">of extracting heat at the high rates required. </w:t>
@@ -12669,16 +12667,16 @@
       <w:r>
         <w:t xml:space="preserve">Gravity Casting: Molten metal is poured under an </w:t>
       </w:r>
-      <w:commentRangeStart w:id="33"/>
+      <w:commentRangeStart w:id="32"/>
       <w:r>
         <w:t xml:space="preserve">air </w:t>
       </w:r>
-      <w:commentRangeEnd w:id="33"/>
+      <w:commentRangeEnd w:id="32"/>
       <w:r>
         <w:rPr>
           <w:rStyle w:val="CommentReference"/>
         </w:rPr>
-        <w:commentReference w:id="33"/>
+        <w:commentReference w:id="32"/>
       </w:r>
       <w:r>
         <w:t>atmosphere i</w:t>
@@ -12898,11 +12896,11 @@
       <w:pPr>
         <w:pStyle w:val="Heading5"/>
       </w:pPr>
-      <w:bookmarkStart w:id="34" w:name="_Toc419210529"/>
+      <w:bookmarkStart w:id="33" w:name="_Toc419210529"/>
       <w:r>
         <w:t>Thermoplastic Forming (TPF) Processing</w:t>
       </w:r>
-      <w:bookmarkEnd w:id="34"/>
+      <w:bookmarkEnd w:id="33"/>
     </w:p>
     <w:p>
       <w:pPr>
@@ -13252,8 +13250,8 @@
       <w:pPr>
         <w:pStyle w:val="Caption"/>
       </w:pPr>
-      <w:bookmarkStart w:id="35" w:name="_Ref392861448"/>
-      <w:bookmarkStart w:id="36" w:name="_Toc419210589"/>
+      <w:bookmarkStart w:id="34" w:name="_Ref392861448"/>
+      <w:bookmarkStart w:id="35" w:name="_Toc419210589"/>
       <w:r>
         <w:t xml:space="preserve">Figure </w:t>
       </w:r>
@@ -13265,7 +13263,7 @@
           <w:t>3</w:t>
         </w:r>
       </w:fldSimple>
-      <w:bookmarkEnd w:id="35"/>
+      <w:bookmarkEnd w:id="34"/>
       <w:r>
         <w:t>: Schematic TTT diagram where line (1) indicates the</w:t>
       </w:r>
@@ -13353,7 +13351,7 @@
       <w:r>
         <w:t>.</w:t>
       </w:r>
-      <w:bookmarkEnd w:id="36"/>
+      <w:bookmarkEnd w:id="35"/>
       <w:r>
         <w:t xml:space="preserve"> </w:t>
       </w:r>
@@ -13442,23 +13440,23 @@
       <w:pPr>
         <w:pStyle w:val="Heading2"/>
       </w:pPr>
-      <w:bookmarkStart w:id="37" w:name="_Toc419210530"/>
+      <w:bookmarkStart w:id="36" w:name="_Toc419210530"/>
       <w:r>
         <w:t>Thin Films</w:t>
       </w:r>
+      <w:bookmarkEnd w:id="36"/>
+    </w:p>
+    <w:p>
+      <w:pPr>
+        <w:pStyle w:val="Heading3"/>
+      </w:pPr>
+      <w:bookmarkStart w:id="37" w:name="_Toc419210531"/>
+      <w:r>
+        <w:t>Thin Film Properties</w:t>
+      </w:r>
       <w:bookmarkEnd w:id="37"/>
     </w:p>
     <w:p>
-      <w:pPr>
-        <w:pStyle w:val="Heading3"/>
-      </w:pPr>
-      <w:bookmarkStart w:id="38" w:name="_Toc419210531"/>
-      <w:r>
-        <w:t>Thin Film Properties</w:t>
-      </w:r>
-      <w:bookmarkEnd w:id="38"/>
-    </w:p>
-    <w:p>
       <w:r>
         <w:t xml:space="preserve">Thin films are coatings of less than a nanometre to several micrometres in thickness applied to a substrate with the express purpose of modifying the substrate properties. The application of TFMGs </w:t>
       </w:r>
@@ -13468,16 +13466,16 @@
       <w:r>
         <w:t xml:space="preserve">has been shown to have wide spreading effects on properties such as </w:t>
       </w:r>
-      <w:commentRangeStart w:id="39"/>
+      <w:commentRangeStart w:id="38"/>
       <w:r>
         <w:t>hardness</w:t>
       </w:r>
-      <w:commentRangeEnd w:id="39"/>
+      <w:commentRangeEnd w:id="38"/>
       <w:r>
         <w:rPr>
           <w:rStyle w:val="CommentReference"/>
         </w:rPr>
-        <w:commentReference w:id="39"/>
+        <w:commentReference w:id="38"/>
       </w:r>
       <w:r>
         <w:t xml:space="preserve"> </w:t>
@@ -14050,11 +14048,11 @@
       <w:pPr>
         <w:pStyle w:val="Heading3"/>
       </w:pPr>
-      <w:bookmarkStart w:id="40" w:name="_Toc386545849"/>
-      <w:bookmarkStart w:id="41" w:name="_Ref391281295"/>
-      <w:bookmarkStart w:id="42" w:name="_Ref391281301"/>
-      <w:bookmarkStart w:id="43" w:name="_Ref391281306"/>
-      <w:bookmarkStart w:id="44" w:name="_Toc419210532"/>
+      <w:bookmarkStart w:id="39" w:name="_Toc386545849"/>
+      <w:bookmarkStart w:id="40" w:name="_Ref391281295"/>
+      <w:bookmarkStart w:id="41" w:name="_Ref391281301"/>
+      <w:bookmarkStart w:id="42" w:name="_Ref391281306"/>
+      <w:bookmarkStart w:id="43" w:name="_Toc419210532"/>
       <w:r>
         <w:lastRenderedPageBreak/>
         <w:t xml:space="preserve">Production via </w:t>
@@ -14062,11 +14060,11 @@
       <w:r>
         <w:t>Deposition</w:t>
       </w:r>
+      <w:bookmarkEnd w:id="39"/>
       <w:bookmarkEnd w:id="40"/>
       <w:bookmarkEnd w:id="41"/>
       <w:bookmarkEnd w:id="42"/>
       <w:bookmarkEnd w:id="43"/>
-      <w:bookmarkEnd w:id="44"/>
     </w:p>
     <w:p>
       <w:r>
@@ -14098,25 +14096,85 @@
       </w:r>
     </w:p>
     <w:p>
-      <w:commentRangeStart w:id="45"/>
-      <w:r>
-        <w:t xml:space="preserve">This VD manufacturing </w:t>
-      </w:r>
-      <w:commentRangeEnd w:id="45"/>
+      <w:r>
+        <w:t xml:space="preserve">This VD manufacturing route has a significant advantage over traditional BMG liquid casting operations in that the composition window is much wider. The vaporised atoms are at much higher vapour pressure than the solid substrate and on impact their kinetic energy is rapidly dissipated into the substrate </w:t>
+      </w:r>
+      <w:r>
+        <w:fldChar w:fldCharType="begin"/>
+      </w:r>
+      <w:r>
+        <w:instrText xml:space="preserve"> ADDIN EN.CITE &lt;EndNote&gt;&lt;Cite&gt;&lt;Author&gt;Ishii&lt;/Author&gt;&lt;Year&gt;2014&lt;/Year&gt;&lt;RecNum&gt;147&lt;/RecNum&gt;&lt;DisplayText&gt;[3]&lt;/DisplayText&gt;&lt;record&gt;&lt;rec-number&gt;147&lt;/rec-number&gt;&lt;foreign-keys&gt;&lt;key app="EN" db-id="pp9ztr5rp0w99besv0nvs2ti09e99ssw2r00" timestamp="1421796586"&gt;147&lt;/key&gt;&lt;/foreign-keys&gt;&lt;ref-type name="Journal Article"&gt;17&lt;/ref-type&gt;&lt;contributors&gt;&lt;authors&gt;&lt;author&gt;Ishii, Kikujiro&lt;/author&gt;&lt;author&gt;Nakayama, Hideyuki&lt;/author&gt;&lt;/authors&gt;&lt;/contributors&gt;&lt;titles&gt;&lt;title&gt;Structural relaxation of vapor-deposited molecular glasses and supercooled liquids&lt;/title&gt;&lt;secondary-title&gt;Physical Chemistry Chemical Physics&lt;/secondary-title&gt;&lt;/titles&gt;&lt;periodical&gt;&lt;full-title&gt;Physical Chemistry Chemical Physics&lt;/full-title&gt;&lt;/periodical&gt;&lt;pages&gt;12073-12092&lt;/pages&gt;&lt;volume&gt;16&lt;/volume&gt;&lt;number&gt;24&lt;/number&gt;&lt;dates&gt;&lt;year&gt;2014&lt;/year&gt;&lt;/dates&gt;&lt;urls&gt;&lt;/urls&gt;&lt;/record&gt;&lt;/Cite&gt;&lt;/EndNote&gt;</w:instrText>
+      </w:r>
+      <w:r>
+        <w:fldChar w:fldCharType="separate"/>
+      </w:r>
+      <w:r>
+        <w:rPr>
+          <w:noProof/>
+        </w:rPr>
+        <w:t>[3]</w:t>
+      </w:r>
+      <w:r>
+        <w:fldChar w:fldCharType="end"/>
+      </w:r>
+      <w:r>
+        <w:t xml:space="preserve">. </w:t>
+      </w:r>
+      <w:r>
+        <w:t xml:space="preserve">This </w:t>
+      </w:r>
+      <w:r>
+        <w:t xml:space="preserve">greater distance from equilibrium provides a much greater </w:t>
+      </w:r>
+      <w:r>
+        <w:t xml:space="preserve">rapid quench </w:t>
+      </w:r>
+      <w:r>
+        <w:t xml:space="preserve">for </w:t>
+      </w:r>
+      <w:r>
+        <w:t>this</w:t>
+      </w:r>
+      <w:r>
+        <w:t xml:space="preserve"> </w:t>
+      </w:r>
+      <w:commentRangeStart w:id="44"/>
+      <w:r>
+        <w:t xml:space="preserve">vapour-to-solid </w:t>
+      </w:r>
+      <w:r>
+        <w:t>state</w:t>
+      </w:r>
+      <w:r>
+        <w:t xml:space="preserve"> </w:t>
+      </w:r>
+      <w:r>
+        <w:t xml:space="preserve">process </w:t>
+      </w:r>
+      <w:commentRangeEnd w:id="44"/>
       <w:r>
         <w:rPr>
           <w:rStyle w:val="CommentReference"/>
         </w:rPr>
-        <w:commentReference w:id="45"/>
-      </w:r>
-      <w:r>
-        <w:t xml:space="preserve">route has a significant advantage over traditional BMG liquid casting operations in that the composition window is much wider. The vaporised atoms are at much higher vapour pressure than the solid substrate and on impact their kinetic energy is rapidly dissipated into the substrate </w:t>
+        <w:commentReference w:id="44"/>
+      </w:r>
+      <w:r>
+        <w:t xml:space="preserve">than the liquid-to-solid </w:t>
+      </w:r>
+      <w:r>
+        <w:t>state</w:t>
+      </w:r>
+      <w:r>
+        <w:t xml:space="preserve"> utilised in BMG casting processes</w:t>
+      </w:r>
+      <w:r>
+        <w:t xml:space="preserve"> </w:t>
       </w:r>
       <w:r>
         <w:fldChar w:fldCharType="begin"/>
       </w:r>
       <w:r>
-        <w:instrText xml:space="preserve"> ADDIN EN.CITE &lt;EndNote&gt;&lt;Cite&gt;&lt;Author&gt;Ishii&lt;/Author&gt;&lt;Year&gt;2014&lt;/Year&gt;&lt;RecNum&gt;147&lt;/RecNum&gt;&lt;DisplayText&gt;[3]&lt;/DisplayText&gt;&lt;record&gt;&lt;rec-number&gt;147&lt;/rec-number&gt;&lt;foreign-keys&gt;&lt;key app="EN" db-id="pp9ztr5rp0w99besv0nvs2ti09e99ssw2r00" timestamp="1421796586"&gt;147&lt;/key&gt;&lt;/foreign-keys&gt;&lt;ref-type name="Journal Article"&gt;17&lt;/ref-type&gt;&lt;contributors&gt;&lt;authors&gt;&lt;author&gt;Ishii, Kikujiro&lt;/author&gt;&lt;author&gt;Nakayama, Hideyuki&lt;/author&gt;&lt;/authors&gt;&lt;/contributors&gt;&lt;titles&gt;&lt;title&gt;Structural relaxation of vapor-deposited molecular glasses and supercooled liquids&lt;/title&gt;&lt;secondary-title&gt;Physical Chemistry Chemical Physics&lt;/secondary-title&gt;&lt;/titles&gt;&lt;periodical&gt;&lt;full-title&gt;Physical Chemistry Chemical Physics&lt;/full-title&gt;&lt;/periodical&gt;&lt;pages&gt;12073-12092&lt;/pages&gt;&lt;volume&gt;16&lt;/volume&gt;&lt;number&gt;24&lt;/number&gt;&lt;dates&gt;&lt;year&gt;2014&lt;/year&gt;&lt;/dates&gt;&lt;urls&gt;&lt;/urls&gt;&lt;/record&gt;&lt;/Cite&gt;&lt;/EndNote&gt;</w:instrText>
+        <w:instrText xml:space="preserve"> ADDIN EN.CITE &lt;EndNote&gt;&lt;Cite&gt;&lt;Author&gt;Chu&lt;/Author&gt;&lt;Year&gt;2012&lt;/Year&gt;&lt;RecNum&gt;15&lt;/RecNum&gt;&lt;DisplayText&gt;[16]&lt;/DisplayText&gt;&lt;record&gt;&lt;rec-number&gt;15&lt;/rec-number&gt;&lt;foreign-keys&gt;&lt;key app="EN" db-id="pp9ztr5rp0w99besv0nvs2ti09e99ssw2r00" timestamp="1398816297"&gt;15&lt;/key&gt;&lt;/foreign-keys&gt;&lt;ref-type name="Journal Article"&gt;17&lt;/ref-type&gt;&lt;contributors&gt;&lt;authors&gt;&lt;author&gt;Chu, Jinn P.&lt;/author&gt;&lt;author&gt;Jang, J. S. C.&lt;/author&gt;&lt;author&gt;Huang, J. C.&lt;/author&gt;&lt;author&gt;Chou, H. S.&lt;/author&gt;&lt;author&gt;Yang, Y.&lt;/author&gt;&lt;author&gt;Ye, J. C.&lt;/author&gt;&lt;author&gt;Wang, Y. C.&lt;/author&gt;&lt;author&gt;Lee, J. W.&lt;/author&gt;&lt;author&gt;Liu, F. X.&lt;/author&gt;&lt;author&gt;Liaw, P. K.&lt;/author&gt;&lt;author&gt;Chen, Y. C.&lt;/author&gt;&lt;author&gt;Lee, C. M.&lt;/author&gt;&lt;author&gt;Li, C. L.&lt;/author&gt;&lt;author&gt;Rullyani, Cut&lt;/author&gt;&lt;/authors&gt;&lt;/contributors&gt;&lt;titles&gt;&lt;title&gt;Thin film metallic glasses: Unique properties and potential applications&lt;/title&gt;&lt;secondary-title&gt;Thin Solid Films&lt;/secondary-title&gt;&lt;/titles&gt;&lt;periodical&gt;&lt;full-title&gt;Thin Solid Films&lt;/full-title&gt;&lt;/periodical&gt;&lt;pages&gt;5097-5122&lt;/pages&gt;&lt;volume&gt;520&lt;/volume&gt;&lt;number&gt;16&lt;/number&gt;&lt;keywords&gt;&lt;keyword&gt;Metallic glass&lt;/keyword&gt;&lt;keyword&gt;Amorphous&lt;/keyword&gt;&lt;keyword&gt;Solid-state amorphization&lt;/keyword&gt;&lt;keyword&gt;Microcompression&lt;/keyword&gt;&lt;keyword&gt;Adhesion&lt;/keyword&gt;&lt;keyword&gt;Wear resistance&lt;/keyword&gt;&lt;/keywords&gt;&lt;dates&gt;&lt;year&gt;2012&lt;/year&gt;&lt;pub-dates&gt;&lt;date&gt;6/1/&lt;/date&gt;&lt;/pub-dates&gt;&lt;/dates&gt;&lt;isbn&gt;0040-6090&lt;/isbn&gt;&lt;urls&gt;&lt;related-urls&gt;&lt;url&gt;http://www.sciencedirect.com/science/article/pii/S0040609012003835&lt;/url&gt;&lt;/related-urls&gt;&lt;/urls&gt;&lt;electronic-resource-num&gt;http://dx.doi.org/10.1016/j.tsf.2012.03.092&lt;/electronic-resource-num&gt;&lt;/record&gt;&lt;/Cite&gt;&lt;/EndNote&gt;</w:instrText>
       </w:r>
       <w:r>
         <w:fldChar w:fldCharType="separate"/>
@@ -14125,7 +14183,7 @@
         <w:rPr>
           <w:noProof/>
         </w:rPr>
-        <w:t>[3]</w:t>
+        <w:t>[16]</w:t>
       </w:r>
       <w:r>
         <w:fldChar w:fldCharType="end"/>
@@ -14133,36 +14191,122 @@
       <w:r>
         <w:t xml:space="preserve">. </w:t>
       </w:r>
-      <w:r>
-        <w:t xml:space="preserve">This </w:t>
-      </w:r>
-      <w:r>
-        <w:t xml:space="preserve">greater distance from equilibrium provides a much greater </w:t>
-      </w:r>
-      <w:r>
-        <w:t xml:space="preserve">rapid quench </w:t>
-      </w:r>
-      <w:r>
-        <w:t xml:space="preserve">for </w:t>
-      </w:r>
-      <w:r>
-        <w:t>this</w:t>
-      </w:r>
-      <w:r>
-        <w:t xml:space="preserve"> </w:t>
+    </w:p>
+    <w:p>
+      <w:pPr>
+        <w:pStyle w:val="Heading4"/>
+      </w:pPr>
+      <w:bookmarkStart w:id="45" w:name="_Toc419210533"/>
+      <w:r>
+        <w:t>Pulsed Laser Deposition (PLD)</w:t>
+      </w:r>
+      <w:bookmarkEnd w:id="45"/>
+    </w:p>
+    <w:p>
+      <w:pPr>
+        <w:rPr>
+          <w:rFonts w:eastAsia="Times New Roman"/>
+          <w:lang w:eastAsia="en-AU"/>
+        </w:rPr>
+      </w:pPr>
+      <w:r>
+        <w:rPr>
+          <w:rFonts w:eastAsia="Times New Roman"/>
+          <w:lang w:eastAsia="en-AU"/>
+        </w:rPr>
+        <w:t>Pulsed laser deposition (PLD) produces films</w:t>
+      </w:r>
+      <w:r>
+        <w:rPr>
+          <w:rFonts w:eastAsia="Times New Roman"/>
+          <w:lang w:eastAsia="en-AU"/>
+        </w:rPr>
+        <w:t xml:space="preserve"> primarily via a thermal process</w:t>
+      </w:r>
+      <w:r>
+        <w:rPr>
+          <w:rFonts w:eastAsia="Times New Roman"/>
+          <w:lang w:eastAsia="en-AU"/>
+        </w:rPr>
+        <w:t xml:space="preserve"> under ultrahigh vacuum (UHV). </w:t>
+      </w:r>
+      <w:r>
+        <w:rPr>
+          <w:rFonts w:eastAsia="Times New Roman"/>
+          <w:lang w:eastAsia="en-AU"/>
+        </w:rPr>
+        <w:t>In the</w:t>
+      </w:r>
+      <w:r>
+        <w:rPr>
+          <w:rFonts w:eastAsia="Times New Roman"/>
+          <w:lang w:eastAsia="en-AU"/>
+        </w:rPr>
+        <w:t xml:space="preserve"> process a ‘target’ of the desired film material </w:t>
+      </w:r>
+      <w:r>
+        <w:rPr>
+          <w:rFonts w:eastAsia="Times New Roman"/>
+          <w:lang w:eastAsia="en-AU"/>
+        </w:rPr>
+        <w:t>is</w:t>
+      </w:r>
+      <w:r>
+        <w:rPr>
+          <w:rFonts w:eastAsia="Times New Roman"/>
+          <w:lang w:eastAsia="en-AU"/>
+        </w:rPr>
+        <w:t xml:space="preserve"> irradiate</w:t>
+      </w:r>
+      <w:r>
+        <w:rPr>
+          <w:rFonts w:eastAsia="Times New Roman"/>
+          <w:lang w:eastAsia="en-AU"/>
+        </w:rPr>
+        <w:t>d</w:t>
+      </w:r>
+      <w:r>
+        <w:rPr>
+          <w:rFonts w:eastAsia="Times New Roman"/>
+          <w:lang w:eastAsia="en-AU"/>
+        </w:rPr>
+        <w:t xml:space="preserve"> and locally vaporised by</w:t>
+      </w:r>
+      <w:r>
+        <w:rPr>
+          <w:rFonts w:eastAsia="Times New Roman"/>
+          <w:lang w:eastAsia="en-AU"/>
+        </w:rPr>
+        <w:t xml:space="preserve"> a</w:t>
+      </w:r>
+      <w:r>
+        <w:rPr>
+          <w:rFonts w:eastAsia="Times New Roman"/>
+          <w:lang w:eastAsia="en-AU"/>
+        </w:rPr>
+        <w:t xml:space="preserve"> 45° inclined</w:t>
+      </w:r>
+      <w:r>
+        <w:rPr>
+          <w:rFonts w:eastAsia="Times New Roman"/>
+          <w:lang w:eastAsia="en-AU"/>
+        </w:rPr>
+        <w:t xml:space="preserve"> laser photon pulses. This results in vaporised atoms being ejected from the target as </w:t>
+      </w:r>
+      <w:r>
+        <w:rPr>
+          <w:rFonts w:eastAsia="Times New Roman"/>
+          <w:lang w:eastAsia="en-AU"/>
+        </w:rPr>
+        <w:t xml:space="preserve">a primarily </w:t>
       </w:r>
       <w:commentRangeStart w:id="46"/>
       <w:r>
-        <w:t xml:space="preserve">vapour-to-solid </w:t>
-      </w:r>
-      <w:r>
-        <w:t>state</w:t>
-      </w:r>
-      <w:r>
-        <w:t xml:space="preserve"> </w:t>
-      </w:r>
-      <w:r>
-        <w:t xml:space="preserve">process </w:t>
+        <w:rPr>
+          <w:rFonts w:eastAsia="Times New Roman"/>
+          <w:lang w:eastAsia="en-AU"/>
+        </w:rPr>
+        <w:t>perpendicular plasma plume</w:t>
       </w:r>
       <w:commentRangeEnd w:id="46"/>
       <w:r>
@@ -14172,202 +14316,76 @@
         <w:commentReference w:id="46"/>
       </w:r>
       <w:r>
-        <w:t xml:space="preserve">than the liquid-to-solid </w:t>
-      </w:r>
-      <w:r>
-        <w:t>state</w:t>
-      </w:r>
-      <w:r>
-        <w:t xml:space="preserve"> utilised in BMG casting processes</w:t>
-      </w:r>
-      <w:r>
-        <w:t xml:space="preserve"> </w:t>
-      </w:r>
-      <w:r>
-        <w:fldChar w:fldCharType="begin"/>
-      </w:r>
-      <w:r>
-        <w:instrText xml:space="preserve"> ADDIN EN.CITE &lt;EndNote&gt;&lt;Cite&gt;&lt;Author&gt;Chu&lt;/Author&gt;&lt;Year&gt;2012&lt;/Year&gt;&lt;RecNum&gt;15&lt;/RecNum&gt;&lt;DisplayText&gt;[16]&lt;/DisplayText&gt;&lt;record&gt;&lt;rec-number&gt;15&lt;/rec-number&gt;&lt;foreign-keys&gt;&lt;key app="EN" db-id="pp9ztr5rp0w99besv0nvs2ti09e99ssw2r00" timestamp="1398816297"&gt;15&lt;/key&gt;&lt;/foreign-keys&gt;&lt;ref-type name="Journal Article"&gt;17&lt;/ref-type&gt;&lt;contributors&gt;&lt;authors&gt;&lt;author&gt;Chu, Jinn P.&lt;/author&gt;&lt;author&gt;Jang, J. S. C.&lt;/author&gt;&lt;author&gt;Huang, J. C.&lt;/author&gt;&lt;author&gt;Chou, H. S.&lt;/author&gt;&lt;author&gt;Yang, Y.&lt;/author&gt;&lt;author&gt;Ye, J. C.&lt;/author&gt;&lt;author&gt;Wang, Y. C.&lt;/author&gt;&lt;author&gt;Lee, J. W.&lt;/author&gt;&lt;author&gt;Liu, F. X.&lt;/author&gt;&lt;author&gt;Liaw, P. K.&lt;/author&gt;&lt;author&gt;Chen, Y. C.&lt;/author&gt;&lt;author&gt;Lee, C. M.&lt;/author&gt;&lt;author&gt;Li, C. L.&lt;/author&gt;&lt;author&gt;Rullyani, Cut&lt;/author&gt;&lt;/authors&gt;&lt;/contributors&gt;&lt;titles&gt;&lt;title&gt;Thin film metallic glasses: Unique properties and potential applications&lt;/title&gt;&lt;secondary-title&gt;Thin Solid Films&lt;/secondary-title&gt;&lt;/titles&gt;&lt;periodical&gt;&lt;full-title&gt;Thin Solid Films&lt;/full-title&gt;&lt;/periodical&gt;&lt;pages&gt;5097-5122&lt;/pages&gt;&lt;volume&gt;520&lt;/volume&gt;&lt;number&gt;16&lt;/number&gt;&lt;keywords&gt;&lt;keyword&gt;Metallic glass&lt;/keyword&gt;&lt;keyword&gt;Amorphous&lt;/keyword&gt;&lt;keyword&gt;Solid-state amorphization&lt;/keyword&gt;&lt;keyword&gt;Microcompression&lt;/keyword&gt;&lt;keyword&gt;Adhesion&lt;/keyword&gt;&lt;keyword&gt;Wear resistance&lt;/keyword&gt;&lt;/keywords&gt;&lt;dates&gt;&lt;year&gt;2012&lt;/year&gt;&lt;pub-dates&gt;&lt;date&gt;6/1/&lt;/date&gt;&lt;/pub-dates&gt;&lt;/dates&gt;&lt;isbn&gt;0040-6090&lt;/isbn&gt;&lt;urls&gt;&lt;related-urls&gt;&lt;url&gt;http://www.sciencedirect.com/science/article/pii/S0040609012003835&lt;/url&gt;&lt;/related-urls&gt;&lt;/urls&gt;&lt;electronic-resource-num&gt;http://dx.doi.org/10.1016/j.tsf.2012.03.092&lt;/electronic-resource-num&gt;&lt;/record&gt;&lt;/Cite&gt;&lt;/EndNote&gt;</w:instrText>
-      </w:r>
-      <w:r>
-        <w:fldChar w:fldCharType="separate"/>
-      </w:r>
-      <w:r>
-        <w:rPr>
-          <w:noProof/>
-        </w:rPr>
-        <w:t>[16]</w:t>
-      </w:r>
-      <w:r>
-        <w:fldChar w:fldCharType="end"/>
-      </w:r>
-      <w:r>
+        <w:rPr>
+          <w:rFonts w:eastAsia="Times New Roman"/>
+          <w:lang w:eastAsia="en-AU"/>
+        </w:rPr>
+        <w:t xml:space="preserve">, which </w:t>
+      </w:r>
+      <w:r>
+        <w:rPr>
+          <w:rFonts w:eastAsia="Times New Roman"/>
+          <w:lang w:eastAsia="en-AU"/>
+        </w:rPr>
+        <w:t>is</w:t>
+      </w:r>
+      <w:r>
+        <w:rPr>
+          <w:rFonts w:eastAsia="Times New Roman"/>
+          <w:lang w:eastAsia="en-AU"/>
+        </w:rPr>
+        <w:t xml:space="preserve"> directed toward the substrate</w:t>
+      </w:r>
+      <w:r>
+        <w:rPr>
+          <w:rFonts w:eastAsia="Times New Roman"/>
+          <w:lang w:eastAsia="en-AU"/>
+        </w:rPr>
         <w:t xml:space="preserve">. </w:t>
       </w:r>
-    </w:p>
-    <w:p>
-      <w:pPr>
-        <w:pStyle w:val="Heading4"/>
-      </w:pPr>
-      <w:bookmarkStart w:id="47" w:name="_Toc419210533"/>
-      <w:r>
-        <w:t>Pulsed Laser Deposition (PLD)</w:t>
-      </w:r>
+      <w:r>
+        <w:rPr>
+          <w:rFonts w:eastAsia="Times New Roman"/>
+          <w:lang w:eastAsia="en-AU"/>
+        </w:rPr>
+        <w:t>Over the course of thousands of repetition</w:t>
+      </w:r>
+      <w:r>
+        <w:rPr>
+          <w:rFonts w:eastAsia="Times New Roman"/>
+          <w:lang w:eastAsia="en-AU"/>
+        </w:rPr>
+        <w:t>s the</w:t>
+      </w:r>
+      <w:r>
+        <w:rPr>
+          <w:rFonts w:eastAsia="Times New Roman"/>
+          <w:lang w:eastAsia="en-AU"/>
+        </w:rPr>
+        <w:t xml:space="preserve"> resulting</w:t>
+      </w:r>
+      <w:r>
+        <w:rPr>
+          <w:rFonts w:eastAsia="Times New Roman"/>
+          <w:lang w:eastAsia="en-AU"/>
+        </w:rPr>
+        <w:t xml:space="preserve"> build-up of atoms </w:t>
+      </w:r>
+      <w:r>
+        <w:rPr>
+          <w:rFonts w:eastAsia="Times New Roman"/>
+          <w:lang w:eastAsia="en-AU"/>
+        </w:rPr>
+        <w:t>pro</w:t>
+      </w:r>
+      <w:bookmarkStart w:id="47" w:name="_GoBack"/>
       <w:bookmarkEnd w:id="47"/>
-    </w:p>
-    <w:p>
-      <w:pPr>
-        <w:rPr>
-          <w:rFonts w:eastAsia="Times New Roman"/>
-          <w:lang w:eastAsia="en-AU"/>
-        </w:rPr>
-      </w:pPr>
-      <w:r>
-        <w:rPr>
-          <w:rFonts w:eastAsia="Times New Roman"/>
-          <w:lang w:eastAsia="en-AU"/>
-        </w:rPr>
-        <w:t>Pulsed laser deposition (PLD) produces films</w:t>
-      </w:r>
-      <w:r>
-        <w:rPr>
-          <w:rFonts w:eastAsia="Times New Roman"/>
-          <w:lang w:eastAsia="en-AU"/>
-        </w:rPr>
-        <w:t xml:space="preserve"> primarily via a thermal process</w:t>
-      </w:r>
-      <w:r>
-        <w:rPr>
-          <w:rFonts w:eastAsia="Times New Roman"/>
-          <w:lang w:eastAsia="en-AU"/>
-        </w:rPr>
-        <w:t xml:space="preserve"> under ultrahigh vacuum (UHV). </w:t>
-      </w:r>
-      <w:r>
-        <w:rPr>
-          <w:rFonts w:eastAsia="Times New Roman"/>
-          <w:lang w:eastAsia="en-AU"/>
-        </w:rPr>
-        <w:t>In the</w:t>
-      </w:r>
-      <w:r>
-        <w:rPr>
-          <w:rFonts w:eastAsia="Times New Roman"/>
-          <w:lang w:eastAsia="en-AU"/>
-        </w:rPr>
-        <w:t xml:space="preserve"> process a ‘target’ of the desired film material </w:t>
-      </w:r>
-      <w:r>
-        <w:rPr>
-          <w:rFonts w:eastAsia="Times New Roman"/>
-          <w:lang w:eastAsia="en-AU"/>
-        </w:rPr>
-        <w:t>is</w:t>
-      </w:r>
-      <w:r>
-        <w:rPr>
-          <w:rFonts w:eastAsia="Times New Roman"/>
-          <w:lang w:eastAsia="en-AU"/>
-        </w:rPr>
-        <w:t xml:space="preserve"> irradiate</w:t>
-      </w:r>
-      <w:r>
-        <w:rPr>
-          <w:rFonts w:eastAsia="Times New Roman"/>
-          <w:lang w:eastAsia="en-AU"/>
-        </w:rPr>
-        <w:t>d</w:t>
-      </w:r>
-      <w:r>
-        <w:rPr>
-          <w:rFonts w:eastAsia="Times New Roman"/>
-          <w:lang w:eastAsia="en-AU"/>
-        </w:rPr>
-        <w:t xml:space="preserve"> and locally vaporised by</w:t>
-      </w:r>
-      <w:r>
-        <w:rPr>
-          <w:rFonts w:eastAsia="Times New Roman"/>
-          <w:lang w:eastAsia="en-AU"/>
-        </w:rPr>
-        <w:t xml:space="preserve"> 45° inclined</w:t>
-      </w:r>
-      <w:r>
-        <w:rPr>
-          <w:rFonts w:eastAsia="Times New Roman"/>
-          <w:lang w:eastAsia="en-AU"/>
-        </w:rPr>
-        <w:t xml:space="preserve"> laser photon pulses. This results in vaporised atoms being ejected from the target as </w:t>
-      </w:r>
-      <w:r>
-        <w:rPr>
-          <w:rFonts w:eastAsia="Times New Roman"/>
-          <w:lang w:eastAsia="en-AU"/>
-        </w:rPr>
-        <w:t>a primarily perpendicular plasma plume</w:t>
-      </w:r>
-      <w:r>
-        <w:rPr>
-          <w:rFonts w:eastAsia="Times New Roman"/>
-          <w:lang w:eastAsia="en-AU"/>
-        </w:rPr>
-        <w:t xml:space="preserve">, which </w:t>
-      </w:r>
-      <w:r>
-        <w:rPr>
-          <w:rFonts w:eastAsia="Times New Roman"/>
-          <w:lang w:eastAsia="en-AU"/>
-        </w:rPr>
-        <w:t>is</w:t>
-      </w:r>
-      <w:r>
-        <w:rPr>
-          <w:rFonts w:eastAsia="Times New Roman"/>
-          <w:lang w:eastAsia="en-AU"/>
-        </w:rPr>
-        <w:t xml:space="preserve"> directed toward the substrate</w:t>
-      </w:r>
-      <w:r>
-        <w:rPr>
-          <w:rFonts w:eastAsia="Times New Roman"/>
-          <w:lang w:eastAsia="en-AU"/>
-        </w:rPr>
-        <w:t xml:space="preserve">. </w:t>
-      </w:r>
-      <w:r>
-        <w:rPr>
-          <w:rFonts w:eastAsia="Times New Roman"/>
-          <w:lang w:eastAsia="en-AU"/>
-        </w:rPr>
-        <w:t>Over the course of thousands of repetition</w:t>
-      </w:r>
-      <w:r>
-        <w:rPr>
-          <w:rFonts w:eastAsia="Times New Roman"/>
-          <w:lang w:eastAsia="en-AU"/>
-        </w:rPr>
-        <w:t>s the</w:t>
-      </w:r>
-      <w:r>
-        <w:rPr>
-          <w:rFonts w:eastAsia="Times New Roman"/>
-          <w:lang w:eastAsia="en-AU"/>
-        </w:rPr>
-        <w:t xml:space="preserve"> resulting</w:t>
-      </w:r>
-      <w:r>
-        <w:rPr>
-          <w:rFonts w:eastAsia="Times New Roman"/>
-          <w:lang w:eastAsia="en-AU"/>
-        </w:rPr>
-        <w:t xml:space="preserve"> build-up of atoms </w:t>
-      </w:r>
-      <w:r>
-        <w:rPr>
-          <w:rFonts w:eastAsia="Times New Roman"/>
-          <w:lang w:eastAsia="en-AU"/>
-        </w:rPr>
-        <w:t>produces</w:t>
+      <w:r>
+        <w:rPr>
+          <w:rFonts w:eastAsia="Times New Roman"/>
+          <w:lang w:eastAsia="en-AU"/>
+        </w:rPr>
+        <w:t>duces</w:t>
       </w:r>
       <w:r>
         <w:rPr>
@@ -38559,7 +38577,7 @@
 
 <file path=word/comments.xml><?xml version="1.0" encoding="utf-8"?>
 <w:comments xmlns:wpc="http://schemas.microsoft.com/office/word/2010/wordprocessingCanvas" xmlns:mc="http://schemas.openxmlformats.org/markup-compatibility/2006" xmlns:o="urn:schemas-microsoft-com:office:office" xmlns:r="http://schemas.openxmlformats.org/officeDocument/2006/relationships" xmlns:m="http://schemas.openxmlformats.org/officeDocument/2006/math" xmlns:v="urn:schemas-microsoft-com:vml" xmlns:wp14="http://schemas.microsoft.com/office/word/2010/wordprocessingDrawing" xmlns:wp="http://schemas.openxmlformats.org/drawingml/2006/wordprocessingDrawing" xmlns:w10="urn:schemas-microsoft-com:office:word" xmlns:w="http://schemas.openxmlformats.org/wordprocessingml/2006/main" xmlns:w14="http://schemas.microsoft.com/office/word/2010/wordml" xmlns:w15="http://schemas.microsoft.com/office/word/2012/wordml" xmlns:wpg="http://schemas.microsoft.com/office/word/2010/wordprocessingGroup" xmlns:wpi="http://schemas.microsoft.com/office/word/2010/wordprocessingInk" xmlns:wne="http://schemas.microsoft.com/office/word/2006/wordml" xmlns:wps="http://schemas.microsoft.com/office/word/2010/wordprocessingShape" mc:Ignorable="w14 w15 wp14">
-  <w:comment w:id="3" w:author="Scott Gleason" w:date="2014-11-06T17:17:00Z" w:initials="SG">
+  <w:comment w:id="2" w:author="Scott Gleason" w:date="2014-11-06T17:17:00Z" w:initials="SG">
     <w:p>
       <w:r>
         <w:rPr>
@@ -38604,7 +38622,7 @@
       </w:r>
     </w:p>
   </w:comment>
-  <w:comment w:id="4" w:author="Scott Gleason" w:date="2014-11-21T09:12:00Z" w:initials="SG">
+  <w:comment w:id="3" w:author="Scott Gleason" w:date="2014-11-21T09:12:00Z" w:initials="SG">
     <w:p>
       <w:pPr>
         <w:pStyle w:val="CommentText"/>
@@ -38660,7 +38678,7 @@
       </w:r>
     </w:p>
   </w:comment>
-  <w:comment w:id="9" w:author="Scott Gleason" w:date="2014-11-18T16:53:00Z" w:initials="SG">
+  <w:comment w:id="8" w:author="Scott Gleason" w:date="2014-11-18T16:53:00Z" w:initials="SG">
     <w:p>
       <w:pPr>
         <w:pStyle w:val="CommentText"/>
@@ -38754,7 +38772,7 @@
       </w:r>
     </w:p>
   </w:comment>
-  <w:comment w:id="16" w:author="Scott Gleason" w:date="2014-11-17T16:54:00Z" w:initials="SG">
+  <w:comment w:id="15" w:author="Scott Gleason" w:date="2014-11-17T16:54:00Z" w:initials="SG">
     <w:p>
       <w:pPr>
         <w:pStyle w:val="CommentText"/>
@@ -38770,7 +38788,7 @@
       </w:r>
     </w:p>
   </w:comment>
-  <w:comment w:id="17" w:author="Scott Gleason" w:date="2015-05-08T15:05:00Z" w:initials="SG">
+  <w:comment w:id="16" w:author="Scott Gleason" w:date="2015-05-08T15:05:00Z" w:initials="SG">
     <w:p>
       <w:pPr>
         <w:pStyle w:val="CommentText"/>
@@ -38786,7 +38804,7 @@
       </w:r>
     </w:p>
   </w:comment>
-  <w:comment w:id="21" w:author="Scott Gleason" w:date="2015-05-12T15:01:00Z" w:initials="SG">
+  <w:comment w:id="20" w:author="Scott Gleason" w:date="2015-05-12T15:01:00Z" w:initials="SG">
     <w:p>
       <w:pPr>
         <w:pStyle w:val="CommentText"/>
@@ -38828,7 +38846,7 @@
       </w:r>
     </w:p>
   </w:comment>
-  <w:comment w:id="22" w:author="Scott Gleason" w:date="2014-10-16T17:09:00Z" w:initials="SG">
+  <w:comment w:id="21" w:author="Scott Gleason" w:date="2014-10-16T17:09:00Z" w:initials="SG">
     <w:p>
       <w:pPr>
         <w:pStyle w:val="CommentText"/>
@@ -38844,7 +38862,7 @@
       </w:r>
     </w:p>
   </w:comment>
-  <w:comment w:id="23" w:author="Scott Gleason" w:date="2015-05-11T15:27:00Z" w:initials="SG">
+  <w:comment w:id="22" w:author="Scott Gleason" w:date="2015-05-11T15:27:00Z" w:initials="SG">
     <w:p>
       <w:pPr>
         <w:pStyle w:val="CommentText"/>
@@ -38891,7 +38909,7 @@
       </w:r>
     </w:p>
   </w:comment>
-  <w:comment w:id="27" w:author="Scott Gleason" w:date="2015-05-12T16:02:00Z" w:initials="SG">
+  <w:comment w:id="26" w:author="Scott Gleason" w:date="2015-05-12T16:02:00Z" w:initials="SG">
     <w:p>
       <w:pPr>
         <w:pStyle w:val="CommentText"/>
@@ -38907,7 +38925,7 @@
       </w:r>
     </w:p>
   </w:comment>
-  <w:comment w:id="28" w:author="Scott Gleason" w:date="2014-11-21T09:42:00Z" w:initials="SG">
+  <w:comment w:id="27" w:author="Scott Gleason" w:date="2014-11-21T09:42:00Z" w:initials="SG">
     <w:p>
       <w:pPr>
         <w:pStyle w:val="CommentText"/>
@@ -38923,7 +38941,7 @@
       </w:r>
     </w:p>
   </w:comment>
-  <w:comment w:id="32" w:author="Scott Gleason" w:date="2014-11-21T09:50:00Z" w:initials="SG">
+  <w:comment w:id="31" w:author="Scott Gleason" w:date="2014-11-21T09:50:00Z" w:initials="SG">
     <w:p>
       <w:pPr>
         <w:pStyle w:val="CommentText"/>
@@ -38939,7 +38957,7 @@
       </w:r>
     </w:p>
   </w:comment>
-  <w:comment w:id="33" w:author="Scott Gleason" w:date="2015-05-12T16:08:00Z" w:initials="SG">
+  <w:comment w:id="32" w:author="Scott Gleason" w:date="2015-05-12T16:08:00Z" w:initials="SG">
     <w:p>
       <w:pPr>
         <w:pStyle w:val="CommentText"/>
@@ -38955,7 +38973,7 @@
       </w:r>
     </w:p>
   </w:comment>
-  <w:comment w:id="39" w:author="Scott Gleason" w:date="2014-08-21T16:07:00Z" w:initials="SG">
+  <w:comment w:id="38" w:author="Scott Gleason" w:date="2014-08-21T16:07:00Z" w:initials="SG">
     <w:p>
       <w:pPr>
         <w:pStyle w:val="CommentText"/>
@@ -38971,7 +38989,7 @@
       </w:r>
     </w:p>
   </w:comment>
-  <w:comment w:id="45" w:author="Scott Gleason" w:date="2015-05-08T11:53:00Z" w:initials="SG">
+  <w:comment w:id="44" w:author="Scott Gleason" w:date="2015-05-08T14:14:00Z" w:initials="SG">
     <w:p>
       <w:pPr>
         <w:pStyle w:val="CommentText"/>
@@ -38983,55 +39001,13 @@
         <w:annotationRef/>
       </w:r>
       <w:r>
-        <w:t xml:space="preserve">This VD manufacturing route has a significant advantage over traditional BMG liquid casting operations in that the composition window is much wider. </w:t>
-      </w:r>
-      <w:r>
-        <w:t xml:space="preserve">This is </w:t>
-      </w:r>
-      <w:r>
-        <w:t xml:space="preserve">because </w:t>
-      </w:r>
-      <w:r>
-        <w:t xml:space="preserve">the rapid quench available </w:t>
-      </w:r>
-      <w:r>
-        <w:t>from</w:t>
-      </w:r>
-      <w:r>
-        <w:t xml:space="preserve"> </w:t>
-      </w:r>
-      <w:r>
-        <w:t>the</w:t>
-      </w:r>
-      <w:r>
-        <w:t xml:space="preserve"> vapour-to-solid </w:t>
-      </w:r>
-      <w:r>
-        <w:t>state</w:t>
-      </w:r>
-      <w:r>
-        <w:t xml:space="preserve"> </w:t>
-      </w:r>
-      <w:r>
-        <w:t>is</w:t>
-      </w:r>
-      <w:r>
-        <w:t xml:space="preserve"> much farther from equilibrium than the liquid-to-solid </w:t>
-      </w:r>
-      <w:r>
-        <w:t>state</w:t>
-      </w:r>
-      <w:r>
-        <w:t xml:space="preserve"> utilised in BMG casting processes</w:t>
-      </w:r>
-      <w:r>
-        <w:t xml:space="preserve"> </w:t>
+        <w:t xml:space="preserve">Cools 100K within the rotational relaxation time of the molecules! (i.e. fractions of a second!) </w:t>
       </w:r>
       <w:r>
         <w:fldChar w:fldCharType="begin"/>
       </w:r>
       <w:r>
-        <w:instrText xml:space="preserve"> ADDIN EN.CITE &lt;EndNote&gt;&lt;Cite&gt;&lt;Author&gt;Chu&lt;/Author&gt;&lt;Year&gt;2012&lt;/Year&gt;&lt;RecNum&gt;15&lt;/RecNum&gt;&lt;DisplayText&gt;[15]&lt;/DisplayText&gt;&lt;record&gt;&lt;rec-number&gt;15&lt;/rec-number&gt;&lt;foreign-keys&gt;&lt;key app="EN" db-id="pp9ztr5rp0w99besv0nvs2ti09e99ssw2r00" timestamp="1398816297"&gt;15&lt;/key&gt;&lt;/foreign-keys&gt;&lt;ref-type name="Journal Article"&gt;17&lt;/ref-type&gt;&lt;contributors&gt;&lt;authors&gt;&lt;author&gt;Chu, Jinn P.&lt;/author&gt;&lt;author&gt;Jang, J. S. C.&lt;/author&gt;&lt;author&gt;Huang, J. C.&lt;/author&gt;&lt;author&gt;Chou, H. S.&lt;/author&gt;&lt;author&gt;Yang, Y.&lt;/author&gt;&lt;author&gt;Ye, J. C.&lt;/author&gt;&lt;author&gt;Wang, Y. C.&lt;/author&gt;&lt;author&gt;Lee, J. W.&lt;/author&gt;&lt;author&gt;Liu, F. X.&lt;/author&gt;&lt;author&gt;Liaw, P. K.&lt;/author&gt;&lt;author&gt;Chen, Y. C.&lt;/author&gt;&lt;author&gt;Lee, C. M.&lt;/author&gt;&lt;author&gt;Li, C. L.&lt;/author&gt;&lt;author&gt;Rullyani, Cut&lt;/author&gt;&lt;/authors&gt;&lt;/contributors&gt;&lt;titles&gt;&lt;title&gt;Thin film metallic glasses: Unique properties and potential applications&lt;/title&gt;&lt;secondary-title&gt;Thin Solid Films&lt;/secondary-title&gt;&lt;/titles&gt;&lt;periodical&gt;&lt;full-title&gt;Thin Solid Films&lt;/full-title&gt;&lt;/periodical&gt;&lt;pages&gt;5097-5122&lt;/pages&gt;&lt;volume&gt;520&lt;/volume&gt;&lt;number&gt;16&lt;/number&gt;&lt;keywords&gt;&lt;keyword&gt;Metallic glass&lt;/keyword&gt;&lt;keyword&gt;Amorphous&lt;/keyword&gt;&lt;keyword&gt;Solid-state amorphization&lt;/keyword&gt;&lt;keyword&gt;Microcompression&lt;/keyword&gt;&lt;keyword&gt;Adhesion&lt;/keyword&gt;&lt;keyword&gt;Wear resistance&lt;/keyword&gt;&lt;/keywords&gt;&lt;dates&gt;&lt;year&gt;2012&lt;/year&gt;&lt;pub-dates&gt;&lt;date&gt;6/1/&lt;/date&gt;&lt;/pub-dates&gt;&lt;/dates&gt;&lt;isbn&gt;0040-6090&lt;/isbn&gt;&lt;urls&gt;&lt;related-urls&gt;&lt;url&gt;http://www.sciencedirect.com/science/article/pii/S0040609012003835&lt;/url&gt;&lt;/related-urls&gt;&lt;/urls&gt;&lt;electronic-resource-num&gt;http://dx.doi.org/10.1016/j.tsf.2012.03.092&lt;/electronic-resource-num&gt;&lt;/record&gt;&lt;/Cite&gt;&lt;/EndNote&gt;</w:instrText>
+        <w:instrText xml:space="preserve"> ADDIN EN.CITE &lt;EndNote&gt;&lt;Cite&gt;&lt;Author&gt;Ishii&lt;/Author&gt;&lt;Year&gt;2014&lt;/Year&gt;&lt;RecNum&gt;147&lt;/RecNum&gt;&lt;record&gt;&lt;rec-number&gt;147&lt;/rec-number&gt;&lt;foreign-keys&gt;&lt;key app="EN" db-id="pp9ztr5rp0w99besv0nvs2ti09e99ssw2r00" timestamp="1421796586"&gt;147&lt;/key&gt;&lt;/foreign-keys&gt;&lt;ref-type name="Journal Article"&gt;17&lt;/ref-type&gt;&lt;contributors&gt;&lt;authors&gt;&lt;author&gt;Ishii, Kikujiro&lt;/author&gt;&lt;author&gt;Nakayama, Hideyuki&lt;/author&gt;&lt;/authors&gt;&lt;/contributors&gt;&lt;titles&gt;&lt;title&gt;Structural relaxation of vapor-deposited molecular glasses and supercooled liquids&lt;/title&gt;&lt;secondary-title&gt;Physical Chemistry Chemical Physics&lt;/secondary-title&gt;&lt;/titles&gt;&lt;periodical&gt;&lt;full-title&gt;Physical Chemistry Chemical Physics&lt;/full-title&gt;&lt;/periodical&gt;&lt;pages&gt;12073-12092&lt;/pages&gt;&lt;volume&gt;16&lt;/volume&gt;&lt;number&gt;24&lt;/number&gt;&lt;dates&gt;&lt;year&gt;2014&lt;/year&gt;&lt;/dates&gt;&lt;urls&gt;&lt;/urls&gt;&lt;/record&gt;&lt;/Cite&gt;&lt;/EndNote&gt;</w:instrText>
       </w:r>
       <w:r>
         <w:fldChar w:fldCharType="separate"/>
@@ -39040,17 +39016,14 @@
         <w:rPr>
           <w:noProof/>
         </w:rPr>
-        <w:t>[15]</w:t>
+        <w:t>{Ishii, 2014 #147}</w:t>
       </w:r>
       <w:r>
         <w:fldChar w:fldCharType="end"/>
       </w:r>
-      <w:r>
-        <w:t>.</w:t>
-      </w:r>
     </w:p>
   </w:comment>
-  <w:comment w:id="46" w:author="Scott Gleason" w:date="2015-05-08T14:14:00Z" w:initials="SG">
+  <w:comment w:id="46" w:author="Scott Gleason" w:date="2015-05-12T16:46:00Z" w:initials="SG">
     <w:p>
       <w:pPr>
         <w:pStyle w:val="CommentText"/>
@@ -39062,25 +39035,7 @@
         <w:annotationRef/>
       </w:r>
       <w:r>
-        <w:t xml:space="preserve">Cools 100K within the rotational relaxation time of the molecules! (i.e. fractions of a second!) </w:t>
-      </w:r>
-      <w:r>
-        <w:fldChar w:fldCharType="begin"/>
-      </w:r>
-      <w:r>
-        <w:instrText xml:space="preserve"> ADDIN EN.CITE &lt;EndNote&gt;&lt;Cite&gt;&lt;Author&gt;Ishii&lt;/Author&gt;&lt;Year&gt;2014&lt;/Year&gt;&lt;RecNum&gt;147&lt;/RecNum&gt;&lt;record&gt;&lt;rec-number&gt;147&lt;/rec-number&gt;&lt;foreign-keys&gt;&lt;key app="EN" db-id="pp9ztr5rp0w99besv0nvs2ti09e99ssw2r00" timestamp="1421796586"&gt;147&lt;/key&gt;&lt;/foreign-keys&gt;&lt;ref-type name="Journal Article"&gt;17&lt;/ref-type&gt;&lt;contributors&gt;&lt;authors&gt;&lt;author&gt;Ishii, Kikujiro&lt;/author&gt;&lt;author&gt;Nakayama, Hideyuki&lt;/author&gt;&lt;/authors&gt;&lt;/contributors&gt;&lt;titles&gt;&lt;title&gt;Structural relaxation of vapor-deposited molecular glasses and supercooled liquids&lt;/title&gt;&lt;secondary-title&gt;Physical Chemistry Chemical Physics&lt;/secondary-title&gt;&lt;/titles&gt;&lt;periodical&gt;&lt;full-title&gt;Physical Chemistry Chemical Physics&lt;/full-title&gt;&lt;/periodical&gt;&lt;pages&gt;12073-12092&lt;/pages&gt;&lt;volume&gt;16&lt;/volume&gt;&lt;number&gt;24&lt;/number&gt;&lt;dates&gt;&lt;year&gt;2014&lt;/year&gt;&lt;/dates&gt;&lt;urls&gt;&lt;/urls&gt;&lt;/record&gt;&lt;/Cite&gt;&lt;/EndNote&gt;</w:instrText>
-      </w:r>
-      <w:r>
-        <w:fldChar w:fldCharType="separate"/>
-      </w:r>
-      <w:r>
-        <w:rPr>
-          <w:noProof/>
-        </w:rPr>
-        <w:t>{Ishii, 2014 #147}</w:t>
-      </w:r>
-      <w:r>
-        <w:fldChar w:fldCharType="end"/>
+        <w:t xml:space="preserve">Target atoms are plasma? Electrons re-bond once atoms are deposited onto substrate? </w:t>
       </w:r>
     </w:p>
   </w:comment>
@@ -40083,8 +40038,8 @@
   <w15:commentEx w15:paraId="1C07ACBC" w15:done="0"/>
   <w15:commentEx w15:paraId="2F8C149F" w15:done="0"/>
   <w15:commentEx w15:paraId="3675713B" w15:done="0"/>
-  <w15:commentEx w15:paraId="61FEB972" w15:done="0"/>
   <w15:commentEx w15:paraId="591DC902" w15:done="0"/>
+  <w15:commentEx w15:paraId="63C3A85F" w15:done="0"/>
   <w15:commentEx w15:paraId="6F0D7AFF" w15:done="0"/>
   <w15:commentEx w15:paraId="04B430C2" w15:done="0"/>
   <w15:commentEx w15:paraId="4ABB79E8" w15:done="0"/>
@@ -40185,7 +40140,7 @@
           <w:rPr>
             <w:noProof/>
           </w:rPr>
-          <w:t>19</w:t>
+          <w:t>7</w:t>
         </w:r>
         <w:r>
           <w:rPr>
@@ -43197,7 +43152,7 @@
 </file>
 
 <file path=customXml/itemProps1.xml><?xml version="1.0" encoding="utf-8"?>
-<ds:datastoreItem xmlns:ds="http://schemas.openxmlformats.org/officeDocument/2006/customXml" ds:itemID="{54E23AB2-CD0E-4A7F-A928-D8B3D51EEF7F}">
+<ds:datastoreItem xmlns:ds="http://schemas.openxmlformats.org/officeDocument/2006/customXml" ds:itemID="{6BF45537-6CD6-452D-A787-1A0CD9D9C11A}">
   <ds:schemaRefs>
     <ds:schemaRef ds:uri="http://schemas.openxmlformats.org/officeDocument/2006/bibliography"/>
   </ds:schemaRefs>

</xml_diff>

<commit_message>
New Comment, Explains Free Energy driving force
</commit_message>
<xml_diff>
--- a/Scott Gleason - Preliminary PhD Thesis.docx
+++ b/Scott Gleason - Preliminary PhD Thesis.docx
@@ -8589,12 +8589,7 @@
         <w:t xml:space="preserve"> results in</w:t>
       </w:r>
       <w:r>
-        <w:t xml:space="preserve"> MG</w:t>
-      </w:r>
-      <w:bookmarkStart w:id="14" w:name="_GoBack"/>
-      <w:bookmarkEnd w:id="14"/>
-      <w:r>
-        <w:t>s possess a range of unquiet properties which make them distinct even from traditional crystalline alloys of simila</w:t>
+        <w:t xml:space="preserve"> MGs possess a range of unquiet properties which make them distinct even from traditional crystalline alloys of simila</w:t>
       </w:r>
       <w:r>
         <w:t>r composition.</w:t>
@@ -8604,13 +8599,13 @@
       <w:pPr>
         <w:pStyle w:val="Heading3"/>
       </w:pPr>
-      <w:bookmarkStart w:id="15" w:name="_Toc386545843"/>
-      <w:bookmarkStart w:id="16" w:name="_Toc419210524"/>
+      <w:bookmarkStart w:id="14" w:name="_Toc386545843"/>
+      <w:bookmarkStart w:id="15" w:name="_Toc419210524"/>
       <w:r>
         <w:t>MGs Properties</w:t>
       </w:r>
+      <w:bookmarkEnd w:id="14"/>
       <w:bookmarkEnd w:id="15"/>
-      <w:bookmarkEnd w:id="16"/>
     </w:p>
     <w:p>
       <w:r>
@@ -8712,15 +8707,76 @@
       <w:r>
         <w:t xml:space="preserve">conventional </w:t>
       </w:r>
+      <w:commentRangeStart w:id="16"/>
+      <w:r>
+        <w:t xml:space="preserve">crystalline </w:t>
+      </w:r>
+      <w:r>
+        <w:t>alloys</w:t>
+      </w:r>
+      <w:r>
+        <w:t xml:space="preserve">. </w:t>
+      </w:r>
+      <w:commentRangeEnd w:id="16"/>
+      <w:r>
+        <w:rPr>
+          <w:rStyle w:val="CommentReference"/>
+        </w:rPr>
+        <w:commentReference w:id="16"/>
+      </w:r>
+    </w:p>
+    <w:p>
+      <w:r>
+        <w:t xml:space="preserve">These MG alloys </w:t>
+      </w:r>
+      <w:r>
+        <w:t xml:space="preserve">also </w:t>
+      </w:r>
+      <w:r>
+        <w:t xml:space="preserve">generally </w:t>
+      </w:r>
+      <w:r>
+        <w:t xml:space="preserve">display large amounts of elastic deformation, </w:t>
+      </w:r>
+      <w:r>
+        <w:t>though</w:t>
+      </w:r>
+      <w:r>
+        <w:t xml:space="preserve"> </w:t>
+      </w:r>
+      <w:r>
+        <w:t xml:space="preserve">their plastic deformation </w:t>
+      </w:r>
+      <w:r>
+        <w:t>is significantly limited</w:t>
+      </w:r>
+      <w:r>
+        <w:t xml:space="preserve">. </w:t>
+      </w:r>
+      <w:r>
+        <w:t xml:space="preserve">This results from the amorphous structure’s lack of slip systems and dislocation movement; the fundamental mechanism of plastic deformation in crystalline </w:t>
+      </w:r>
+      <w:r>
+        <w:t>metals. The plastic deformation that is displayed by MGs is via a</w:t>
+      </w:r>
+      <w:r>
+        <w:t xml:space="preserve"> limited</w:t>
+      </w:r>
+      <w:r>
+        <w:t xml:space="preserve"> localised shear band mechanism</w:t>
+      </w:r>
+      <w:r>
+        <w:t xml:space="preserve"> in </w:t>
+      </w:r>
+      <w:r>
+        <w:t xml:space="preserve">what is termed the </w:t>
+      </w:r>
+      <w:r>
+        <w:t>shear transfer zone (</w:t>
+      </w:r>
       <w:commentRangeStart w:id="17"/>
       <w:r>
-        <w:t xml:space="preserve">crystalline </w:t>
-      </w:r>
-      <w:r>
-        <w:t>alloys</w:t>
-      </w:r>
-      <w:r>
-        <w:t xml:space="preserve">. </w:t>
+        <w:t>STZ</w:t>
       </w:r>
       <w:commentRangeEnd w:id="17"/>
       <w:r>
@@ -8728,67 +8784,6 @@
           <w:rStyle w:val="CommentReference"/>
         </w:rPr>
         <w:commentReference w:id="17"/>
-      </w:r>
-    </w:p>
-    <w:p>
-      <w:r>
-        <w:t xml:space="preserve">These MG alloys </w:t>
-      </w:r>
-      <w:r>
-        <w:t xml:space="preserve">also </w:t>
-      </w:r>
-      <w:r>
-        <w:t xml:space="preserve">generally </w:t>
-      </w:r>
-      <w:r>
-        <w:t xml:space="preserve">display large amounts of elastic deformation, </w:t>
-      </w:r>
-      <w:r>
-        <w:t>though</w:t>
-      </w:r>
-      <w:r>
-        <w:t xml:space="preserve"> </w:t>
-      </w:r>
-      <w:r>
-        <w:t xml:space="preserve">their plastic deformation </w:t>
-      </w:r>
-      <w:r>
-        <w:t>is significantly limited</w:t>
-      </w:r>
-      <w:r>
-        <w:t xml:space="preserve">. </w:t>
-      </w:r>
-      <w:r>
-        <w:t xml:space="preserve">This results from the amorphous structure’s lack of slip systems and dislocation movement; the fundamental mechanism of plastic deformation in crystalline </w:t>
-      </w:r>
-      <w:r>
-        <w:t>metals. The plastic deformation that is displayed by MGs is via a</w:t>
-      </w:r>
-      <w:r>
-        <w:t xml:space="preserve"> limited</w:t>
-      </w:r>
-      <w:r>
-        <w:t xml:space="preserve"> localised shear band mechanism</w:t>
-      </w:r>
-      <w:r>
-        <w:t xml:space="preserve"> in </w:t>
-      </w:r>
-      <w:r>
-        <w:t xml:space="preserve">what is termed the </w:t>
-      </w:r>
-      <w:r>
-        <w:t>shear transfer zone (</w:t>
-      </w:r>
-      <w:commentRangeStart w:id="18"/>
-      <w:r>
-        <w:t>STZ</w:t>
-      </w:r>
-      <w:commentRangeEnd w:id="18"/>
-      <w:r>
-        <w:rPr>
-          <w:rStyle w:val="CommentReference"/>
-        </w:rPr>
-        <w:commentReference w:id="18"/>
       </w:r>
       <w:r>
         <w:t>).</w:t>
@@ -8858,16 +8853,16 @@
       <w:pPr>
         <w:pStyle w:val="Heading3"/>
       </w:pPr>
-      <w:bookmarkStart w:id="19" w:name="_Toc386545844"/>
-      <w:bookmarkStart w:id="20" w:name="_Toc419210525"/>
+      <w:bookmarkStart w:id="18" w:name="_Toc386545844"/>
+      <w:bookmarkStart w:id="19" w:name="_Toc419210525"/>
       <w:r>
         <w:t xml:space="preserve">Theory of MG </w:t>
       </w:r>
       <w:r>
         <w:t>Production</w:t>
       </w:r>
+      <w:bookmarkEnd w:id="18"/>
       <w:bookmarkEnd w:id="19"/>
-      <w:bookmarkEnd w:id="20"/>
     </w:p>
     <w:p>
       <w:r>
@@ -8902,7 +8897,7 @@
       <w:pPr>
         <w:pStyle w:val="Heading4"/>
       </w:pPr>
-      <w:bookmarkStart w:id="21" w:name="_Toc419210526"/>
+      <w:bookmarkStart w:id="20" w:name="_Toc419210526"/>
       <w:r>
         <w:t xml:space="preserve">Solidification, </w:t>
       </w:r>
@@ -8951,13 +8946,13 @@
       <w:r>
         <w:t>)</w:t>
       </w:r>
-      <w:bookmarkEnd w:id="21"/>
+      <w:bookmarkEnd w:id="20"/>
     </w:p>
     <w:p>
       <w:r>
         <w:t xml:space="preserve">Most liquid materials when cooled to their </w:t>
       </w:r>
-      <w:commentRangeStart w:id="22"/>
+      <w:commentRangeStart w:id="21"/>
       <w:r>
         <w:t>melting temperature (</w:t>
       </w:r>
@@ -8992,12 +8987,12 @@
       <w:r>
         <w:t xml:space="preserve">) </w:t>
       </w:r>
-      <w:commentRangeEnd w:id="22"/>
+      <w:commentRangeEnd w:id="21"/>
       <w:r>
         <w:rPr>
           <w:rStyle w:val="CommentReference"/>
         </w:rPr>
-        <w:commentReference w:id="22"/>
+        <w:commentReference w:id="21"/>
       </w:r>
       <w:r>
         <w:t xml:space="preserve">undergo a phase change into an </w:t>
@@ -9335,16 +9330,16 @@
       <w:r>
         <w:t xml:space="preserve"> “</w:t>
       </w:r>
-      <w:commentRangeStart w:id="23"/>
+      <w:commentRangeStart w:id="22"/>
       <w:r>
         <w:t>Gibbs Free Energy</w:t>
       </w:r>
-      <w:commentRangeEnd w:id="23"/>
+      <w:commentRangeEnd w:id="22"/>
       <w:r>
         <w:rPr>
           <w:rStyle w:val="CommentReference"/>
         </w:rPr>
-        <w:commentReference w:id="23"/>
+        <w:commentReference w:id="22"/>
       </w:r>
       <w:r>
         <w:t xml:space="preserve">” for specific details </w:t>
@@ -9400,15 +9395,7 @@
         </m:sSub>
       </m:oMath>
       <w:r>
-        <w:t xml:space="preserve"> without solidifying it is t</w:t>
-      </w:r>
-      <w:proofErr w:type="spellStart"/>
-      <w:r>
-        <w:t>ermed</w:t>
-      </w:r>
-      <w:proofErr w:type="spellEnd"/>
-      <w:r>
-        <w:t xml:space="preserve"> a super cooled liquid (SCL)</w:t>
+        <w:t xml:space="preserve"> without solidifying it is termed a super cooled liquid (SCL)</w:t>
       </w:r>
       <w:r>
         <w:t xml:space="preserve">. </w:t>
@@ -9742,16 +9729,16 @@
       <w:r>
         <w:t xml:space="preserve"> is not a phase change but instead a kinetic event, meaning the material is not technically </w:t>
       </w:r>
-      <w:commentRangeStart w:id="24"/>
+      <w:commentRangeStart w:id="23"/>
       <w:r>
         <w:t>thermodynamically or kinetically stable</w:t>
       </w:r>
-      <w:commentRangeEnd w:id="24"/>
+      <w:commentRangeEnd w:id="23"/>
       <w:r>
         <w:rPr>
           <w:rStyle w:val="CommentReference"/>
         </w:rPr>
-        <w:commentReference w:id="24"/>
+        <w:commentReference w:id="23"/>
       </w:r>
       <w:r>
         <w:t xml:space="preserve">, but is treated as </w:t>
@@ -9976,6 +9963,8 @@
       <w:r>
         <w:t xml:space="preserve"> </w:t>
       </w:r>
+      <w:bookmarkStart w:id="24" w:name="_GoBack"/>
+      <w:bookmarkEnd w:id="24"/>
     </w:p>
     <w:p>
       <w:pPr>
@@ -10238,14 +10227,27 @@
       <w:r>
         <w:t xml:space="preserve">Figure </w:t>
       </w:r>
-      <w:fldSimple w:instr=" SEQ Figure \* ARABIC ">
-        <w:r>
-          <w:rPr>
-            <w:noProof/>
-          </w:rPr>
-          <w:t>1</w:t>
-        </w:r>
-      </w:fldSimple>
+      <w:r>
+        <w:fldChar w:fldCharType="begin"/>
+      </w:r>
+      <w:r>
+        <w:instrText xml:space="preserve"> SEQ Figure \* ARABIC </w:instrText>
+      </w:r>
+      <w:r>
+        <w:fldChar w:fldCharType="separate"/>
+      </w:r>
+      <w:r>
+        <w:rPr>
+          <w:noProof/>
+        </w:rPr>
+        <w:t>1</w:t>
+      </w:r>
+      <w:r>
+        <w:rPr>
+          <w:noProof/>
+        </w:rPr>
+        <w:fldChar w:fldCharType="end"/>
+      </w:r>
       <w:bookmarkEnd w:id="25"/>
       <w:r>
         <w:t xml:space="preserve">: Schematic of </w:t>
@@ -10372,11 +10374,9 @@
       <w:r>
         <w:t xml:space="preserve"> than ‘glass 2.’ This higher temperature stability is the result of ‘glass 1’ be</w:t>
       </w:r>
-      <w:proofErr w:type="spellStart"/>
       <w:r>
         <w:t>ing</w:t>
       </w:r>
-      <w:proofErr w:type="spellEnd"/>
       <w:r>
         <w:t xml:space="preserve"> cool</w:t>
       </w:r>
@@ -12081,14 +12081,27 @@
       <w:r>
         <w:t xml:space="preserve">Figure </w:t>
       </w:r>
-      <w:fldSimple w:instr=" SEQ Figure \* ARABIC ">
-        <w:r>
-          <w:rPr>
-            <w:noProof/>
-          </w:rPr>
-          <w:t>2</w:t>
-        </w:r>
-      </w:fldSimple>
+      <w:r>
+        <w:fldChar w:fldCharType="begin"/>
+      </w:r>
+      <w:r>
+        <w:instrText xml:space="preserve"> SEQ Figure \* ARABIC </w:instrText>
+      </w:r>
+      <w:r>
+        <w:fldChar w:fldCharType="separate"/>
+      </w:r>
+      <w:r>
+        <w:rPr>
+          <w:noProof/>
+        </w:rPr>
+        <w:t>2</w:t>
+      </w:r>
+      <w:r>
+        <w:rPr>
+          <w:noProof/>
+        </w:rPr>
+        <w:fldChar w:fldCharType="end"/>
+      </w:r>
       <w:bookmarkEnd w:id="30"/>
       <w:r>
         <w:t>: Schematic of critical cooling rate (</w:t>
@@ -13419,14 +13432,27 @@
       <w:r>
         <w:t xml:space="preserve">Figure </w:t>
       </w:r>
-      <w:fldSimple w:instr=" SEQ Figure \* ARABIC ">
-        <w:r>
-          <w:rPr>
-            <w:noProof/>
-          </w:rPr>
-          <w:t>3</w:t>
-        </w:r>
-      </w:fldSimple>
+      <w:r>
+        <w:fldChar w:fldCharType="begin"/>
+      </w:r>
+      <w:r>
+        <w:instrText xml:space="preserve"> SEQ Figure \* ARABIC </w:instrText>
+      </w:r>
+      <w:r>
+        <w:fldChar w:fldCharType="separate"/>
+      </w:r>
+      <w:r>
+        <w:rPr>
+          <w:noProof/>
+        </w:rPr>
+        <w:t>3</w:t>
+      </w:r>
+      <w:r>
+        <w:rPr>
+          <w:noProof/>
+        </w:rPr>
+        <w:fldChar w:fldCharType="end"/>
+      </w:r>
       <w:bookmarkEnd w:id="36"/>
       <w:r>
         <w:t>: Schematic TTT diagram where line (1) indicates the</w:t>
@@ -14699,14 +14725,27 @@
       <w:r>
         <w:t xml:space="preserve">Figure </w:t>
       </w:r>
-      <w:fldSimple w:instr=" SEQ Figure \* ARABIC ">
-        <w:r>
-          <w:rPr>
-            <w:noProof/>
-          </w:rPr>
-          <w:t>4</w:t>
-        </w:r>
-      </w:fldSimple>
+      <w:r>
+        <w:fldChar w:fldCharType="begin"/>
+      </w:r>
+      <w:r>
+        <w:instrText xml:space="preserve"> SEQ Figure \* ARABIC </w:instrText>
+      </w:r>
+      <w:r>
+        <w:fldChar w:fldCharType="separate"/>
+      </w:r>
+      <w:r>
+        <w:rPr>
+          <w:noProof/>
+        </w:rPr>
+        <w:t>4</w:t>
+      </w:r>
+      <w:r>
+        <w:rPr>
+          <w:noProof/>
+        </w:rPr>
+        <w:fldChar w:fldCharType="end"/>
+      </w:r>
       <w:bookmarkEnd w:id="49"/>
       <w:r>
         <w:t xml:space="preserve">: Schematic of a typical PLD setup showing the incoming laser beam inclined at an approximate 45° angle to the target, and the target and substrate parallel to each other. </w:t>
@@ -15241,14 +15280,27 @@
       <w:r>
         <w:t xml:space="preserve">Figure </w:t>
       </w:r>
-      <w:fldSimple w:instr=" SEQ Figure \* ARABIC ">
-        <w:r>
-          <w:rPr>
-            <w:noProof/>
-          </w:rPr>
-          <w:t>5</w:t>
-        </w:r>
-      </w:fldSimple>
+      <w:r>
+        <w:fldChar w:fldCharType="begin"/>
+      </w:r>
+      <w:r>
+        <w:instrText xml:space="preserve"> SEQ Figure \* ARABIC </w:instrText>
+      </w:r>
+      <w:r>
+        <w:fldChar w:fldCharType="separate"/>
+      </w:r>
+      <w:r>
+        <w:rPr>
+          <w:noProof/>
+        </w:rPr>
+        <w:t>5</w:t>
+      </w:r>
+      <w:r>
+        <w:rPr>
+          <w:noProof/>
+        </w:rPr>
+        <w:fldChar w:fldCharType="end"/>
+      </w:r>
       <w:bookmarkEnd w:id="54"/>
       <w:r>
         <w:t>: Amorphous target XRD scan before (black curve) and after (red curve) PLD showing the shift from characteristic amorphous structure to crystalline</w:t>
@@ -16108,14 +16160,27 @@
       <w:r>
         <w:t xml:space="preserve">Figure </w:t>
       </w:r>
-      <w:fldSimple w:instr=" SEQ Figure \* ARABIC ">
-        <w:r>
-          <w:rPr>
-            <w:noProof/>
-          </w:rPr>
-          <w:t>6</w:t>
-        </w:r>
-      </w:fldSimple>
+      <w:r>
+        <w:fldChar w:fldCharType="begin"/>
+      </w:r>
+      <w:r>
+        <w:instrText xml:space="preserve"> SEQ Figure \* ARABIC </w:instrText>
+      </w:r>
+      <w:r>
+        <w:fldChar w:fldCharType="separate"/>
+      </w:r>
+      <w:r>
+        <w:rPr>
+          <w:noProof/>
+        </w:rPr>
+        <w:t>6</w:t>
+      </w:r>
+      <w:r>
+        <w:rPr>
+          <w:noProof/>
+        </w:rPr>
+        <w:fldChar w:fldCharType="end"/>
+      </w:r>
       <w:bookmarkEnd w:id="60"/>
       <w:r>
         <w:t xml:space="preserve">: Schematic of a typical DC sputtering setup with an </w:t>
@@ -21181,14 +21246,27 @@
       <w:r>
         <w:t xml:space="preserve">Figure </w:t>
       </w:r>
-      <w:fldSimple w:instr=" SEQ Figure \* ARABIC ">
-        <w:r>
-          <w:rPr>
-            <w:noProof/>
-          </w:rPr>
-          <w:t>7</w:t>
-        </w:r>
-      </w:fldSimple>
+      <w:r>
+        <w:fldChar w:fldCharType="begin"/>
+      </w:r>
+      <w:r>
+        <w:instrText xml:space="preserve"> SEQ Figure \* ARABIC </w:instrText>
+      </w:r>
+      <w:r>
+        <w:fldChar w:fldCharType="separate"/>
+      </w:r>
+      <w:r>
+        <w:rPr>
+          <w:noProof/>
+        </w:rPr>
+        <w:t>7</w:t>
+      </w:r>
+      <w:r>
+        <w:rPr>
+          <w:noProof/>
+        </w:rPr>
+        <w:fldChar w:fldCharType="end"/>
+      </w:r>
       <w:bookmarkEnd w:id="89"/>
       <w:r>
         <w:t xml:space="preserve">: An integrated DSC trace for the </w:t>
@@ -22146,14 +22224,27 @@
       <w:r>
         <w:t xml:space="preserve">Figure </w:t>
       </w:r>
-      <w:fldSimple w:instr=" SEQ Figure \* ARABIC ">
-        <w:r>
-          <w:rPr>
-            <w:noProof/>
-          </w:rPr>
-          <w:t>8</w:t>
-        </w:r>
-      </w:fldSimple>
+      <w:r>
+        <w:fldChar w:fldCharType="begin"/>
+      </w:r>
+      <w:r>
+        <w:instrText xml:space="preserve"> SEQ Figure \* ARABIC </w:instrText>
+      </w:r>
+      <w:r>
+        <w:fldChar w:fldCharType="separate"/>
+      </w:r>
+      <w:r>
+        <w:rPr>
+          <w:noProof/>
+        </w:rPr>
+        <w:t>8</w:t>
+      </w:r>
+      <w:r>
+        <w:rPr>
+          <w:noProof/>
+        </w:rPr>
+        <w:fldChar w:fldCharType="end"/>
+      </w:r>
       <w:bookmarkEnd w:id="95"/>
       <w:r>
         <w:t xml:space="preserve">: Schematic of glass temperature vs entropy in a typical glass forming system. The </w:t>
@@ -22635,25 +22726,51 @@
             <w:r>
               <w:t>(</w:t>
             </w:r>
-            <w:fldSimple w:instr=" STYLEREF 1 \s ">
-              <w:r>
-                <w:rPr>
-                  <w:noProof/>
-                </w:rPr>
-                <w:t>2</w:t>
-              </w:r>
-            </w:fldSimple>
+            <w:r>
+              <w:fldChar w:fldCharType="begin"/>
+            </w:r>
+            <w:r>
+              <w:instrText xml:space="preserve"> STYLEREF 1 \s </w:instrText>
+            </w:r>
+            <w:r>
+              <w:fldChar w:fldCharType="separate"/>
+            </w:r>
+            <w:r>
+              <w:rPr>
+                <w:noProof/>
+              </w:rPr>
+              <w:t>2</w:t>
+            </w:r>
+            <w:r>
+              <w:rPr>
+                <w:noProof/>
+              </w:rPr>
+              <w:fldChar w:fldCharType="end"/>
+            </w:r>
             <w:r>
               <w:t>.</w:t>
             </w:r>
-            <w:fldSimple w:instr=" SEQ Equation \* ARABIC \s 1 ">
-              <w:r>
-                <w:rPr>
-                  <w:noProof/>
-                </w:rPr>
-                <w:t>1</w:t>
-              </w:r>
-            </w:fldSimple>
+            <w:r>
+              <w:fldChar w:fldCharType="begin"/>
+            </w:r>
+            <w:r>
+              <w:instrText xml:space="preserve"> SEQ Equation \* ARABIC \s 1 </w:instrText>
+            </w:r>
+            <w:r>
+              <w:fldChar w:fldCharType="separate"/>
+            </w:r>
+            <w:r>
+              <w:rPr>
+                <w:noProof/>
+              </w:rPr>
+              <w:t>1</w:t>
+            </w:r>
+            <w:r>
+              <w:rPr>
+                <w:noProof/>
+              </w:rPr>
+              <w:fldChar w:fldCharType="end"/>
+            </w:r>
             <w:r>
               <w:t>)</w:t>
             </w:r>
@@ -23754,25 +23871,51 @@
             <w:r>
               <w:t>(</w:t>
             </w:r>
-            <w:fldSimple w:instr=" STYLEREF 1 \s ">
-              <w:r>
-                <w:rPr>
-                  <w:noProof/>
-                </w:rPr>
-                <w:t>2</w:t>
-              </w:r>
-            </w:fldSimple>
+            <w:r>
+              <w:fldChar w:fldCharType="begin"/>
+            </w:r>
+            <w:r>
+              <w:instrText xml:space="preserve"> STYLEREF 1 \s </w:instrText>
+            </w:r>
+            <w:r>
+              <w:fldChar w:fldCharType="separate"/>
+            </w:r>
+            <w:r>
+              <w:rPr>
+                <w:noProof/>
+              </w:rPr>
+              <w:t>2</w:t>
+            </w:r>
+            <w:r>
+              <w:rPr>
+                <w:noProof/>
+              </w:rPr>
+              <w:fldChar w:fldCharType="end"/>
+            </w:r>
             <w:r>
               <w:t>.</w:t>
             </w:r>
-            <w:fldSimple w:instr=" SEQ Equation \* ARABIC \s 1 ">
-              <w:r>
-                <w:rPr>
-                  <w:noProof/>
-                </w:rPr>
-                <w:t>2</w:t>
-              </w:r>
-            </w:fldSimple>
+            <w:r>
+              <w:fldChar w:fldCharType="begin"/>
+            </w:r>
+            <w:r>
+              <w:instrText xml:space="preserve"> SEQ Equation \* ARABIC \s 1 </w:instrText>
+            </w:r>
+            <w:r>
+              <w:fldChar w:fldCharType="separate"/>
+            </w:r>
+            <w:r>
+              <w:rPr>
+                <w:noProof/>
+              </w:rPr>
+              <w:t>2</w:t>
+            </w:r>
+            <w:r>
+              <w:rPr>
+                <w:noProof/>
+              </w:rPr>
+              <w:fldChar w:fldCharType="end"/>
+            </w:r>
             <w:r>
               <w:t>)</w:t>
             </w:r>
@@ -24034,14 +24177,27 @@
       <w:r>
         <w:t xml:space="preserve">Figure </w:t>
       </w:r>
-      <w:fldSimple w:instr=" SEQ Figure \* ARABIC ">
-        <w:r>
-          <w:rPr>
-            <w:noProof/>
-          </w:rPr>
-          <w:t>9</w:t>
-        </w:r>
-      </w:fldSimple>
+      <w:r>
+        <w:fldChar w:fldCharType="begin"/>
+      </w:r>
+      <w:r>
+        <w:instrText xml:space="preserve"> SEQ Figure \* ARABIC </w:instrText>
+      </w:r>
+      <w:r>
+        <w:fldChar w:fldCharType="separate"/>
+      </w:r>
+      <w:r>
+        <w:rPr>
+          <w:noProof/>
+        </w:rPr>
+        <w:t>9</w:t>
+      </w:r>
+      <w:r>
+        <w:rPr>
+          <w:noProof/>
+        </w:rPr>
+        <w:fldChar w:fldCharType="end"/>
+      </w:r>
       <w:bookmarkEnd w:id="101"/>
       <w:r>
         <w:t xml:space="preserve">: </w:t>
@@ -24628,14 +24784,27 @@
       <w:r>
         <w:t xml:space="preserve">Figure </w:t>
       </w:r>
-      <w:fldSimple w:instr=" SEQ Figure \* ARABIC ">
-        <w:r>
-          <w:rPr>
-            <w:noProof/>
-          </w:rPr>
-          <w:t>10</w:t>
-        </w:r>
-      </w:fldSimple>
+      <w:r>
+        <w:fldChar w:fldCharType="begin"/>
+      </w:r>
+      <w:r>
+        <w:instrText xml:space="preserve"> SEQ Figure \* ARABIC </w:instrText>
+      </w:r>
+      <w:r>
+        <w:fldChar w:fldCharType="separate"/>
+      </w:r>
+      <w:r>
+        <w:rPr>
+          <w:noProof/>
+        </w:rPr>
+        <w:t>10</w:t>
+      </w:r>
+      <w:r>
+        <w:rPr>
+          <w:noProof/>
+        </w:rPr>
+        <w:fldChar w:fldCharType="end"/>
+      </w:r>
       <w:bookmarkEnd w:id="106"/>
       <w:r>
         <w:t xml:space="preserve">: </w:t>
@@ -24998,25 +25167,51 @@
             <w:r>
               <w:t>(</w:t>
             </w:r>
-            <w:fldSimple w:instr=" STYLEREF 1 \s ">
-              <w:r>
-                <w:rPr>
-                  <w:noProof/>
-                </w:rPr>
-                <w:t>2</w:t>
-              </w:r>
-            </w:fldSimple>
+            <w:r>
+              <w:fldChar w:fldCharType="begin"/>
+            </w:r>
+            <w:r>
+              <w:instrText xml:space="preserve"> STYLEREF 1 \s </w:instrText>
+            </w:r>
+            <w:r>
+              <w:fldChar w:fldCharType="separate"/>
+            </w:r>
+            <w:r>
+              <w:rPr>
+                <w:noProof/>
+              </w:rPr>
+              <w:t>2</w:t>
+            </w:r>
+            <w:r>
+              <w:rPr>
+                <w:noProof/>
+              </w:rPr>
+              <w:fldChar w:fldCharType="end"/>
+            </w:r>
             <w:r>
               <w:t>.</w:t>
             </w:r>
-            <w:fldSimple w:instr=" SEQ Equation \* ARABIC \s 1 ">
-              <w:r>
-                <w:rPr>
-                  <w:noProof/>
-                </w:rPr>
-                <w:t>3</w:t>
-              </w:r>
-            </w:fldSimple>
+            <w:r>
+              <w:fldChar w:fldCharType="begin"/>
+            </w:r>
+            <w:r>
+              <w:instrText xml:space="preserve"> SEQ Equation \* ARABIC \s 1 </w:instrText>
+            </w:r>
+            <w:r>
+              <w:fldChar w:fldCharType="separate"/>
+            </w:r>
+            <w:r>
+              <w:rPr>
+                <w:noProof/>
+              </w:rPr>
+              <w:t>3</w:t>
+            </w:r>
+            <w:r>
+              <w:rPr>
+                <w:noProof/>
+              </w:rPr>
+              <w:fldChar w:fldCharType="end"/>
+            </w:r>
             <w:r>
               <w:t>)</w:t>
             </w:r>
@@ -29419,25 +29614,51 @@
             <w:r>
               <w:t>(</w:t>
             </w:r>
-            <w:fldSimple w:instr=" STYLEREF 1 \s ">
-              <w:r>
-                <w:rPr>
-                  <w:noProof/>
-                </w:rPr>
-                <w:t>2</w:t>
-              </w:r>
-            </w:fldSimple>
+            <w:r>
+              <w:fldChar w:fldCharType="begin"/>
+            </w:r>
+            <w:r>
+              <w:instrText xml:space="preserve"> STYLEREF 1 \s </w:instrText>
+            </w:r>
+            <w:r>
+              <w:fldChar w:fldCharType="separate"/>
+            </w:r>
+            <w:r>
+              <w:rPr>
+                <w:noProof/>
+              </w:rPr>
+              <w:t>2</w:t>
+            </w:r>
+            <w:r>
+              <w:rPr>
+                <w:noProof/>
+              </w:rPr>
+              <w:fldChar w:fldCharType="end"/>
+            </w:r>
             <w:r>
               <w:t>.</w:t>
             </w:r>
-            <w:fldSimple w:instr=" SEQ Equation \* ARABIC \s 1 ">
-              <w:r>
-                <w:rPr>
-                  <w:noProof/>
-                </w:rPr>
-                <w:t>4</w:t>
-              </w:r>
-            </w:fldSimple>
+            <w:r>
+              <w:fldChar w:fldCharType="begin"/>
+            </w:r>
+            <w:r>
+              <w:instrText xml:space="preserve"> SEQ Equation \* ARABIC \s 1 </w:instrText>
+            </w:r>
+            <w:r>
+              <w:fldChar w:fldCharType="separate"/>
+            </w:r>
+            <w:r>
+              <w:rPr>
+                <w:noProof/>
+              </w:rPr>
+              <w:t>4</w:t>
+            </w:r>
+            <w:r>
+              <w:rPr>
+                <w:noProof/>
+              </w:rPr>
+              <w:fldChar w:fldCharType="end"/>
+            </w:r>
             <w:r>
               <w:t>)</w:t>
             </w:r>
@@ -29779,15 +30000,7 @@
         </m:sSub>
       </m:oMath>
       <w:r>
-        <w:t xml:space="preserve"> in re</w:t>
-      </w:r>
-      <w:proofErr w:type="spellStart"/>
-      <w:r>
-        <w:t>lation</w:t>
-      </w:r>
-      <w:proofErr w:type="spellEnd"/>
-      <w:r>
-        <w:t xml:space="preserve"> to </w:t>
+        <w:t xml:space="preserve"> in relation to </w:t>
       </w:r>
       <w:r>
         <w:t>the</w:t>
@@ -29855,14 +30068,27 @@
       <w:r>
         <w:t xml:space="preserve">Figure </w:t>
       </w:r>
-      <w:fldSimple w:instr=" SEQ Figure \* ARABIC ">
-        <w:r>
-          <w:rPr>
-            <w:noProof/>
-          </w:rPr>
-          <w:t>11</w:t>
-        </w:r>
-      </w:fldSimple>
+      <w:r>
+        <w:fldChar w:fldCharType="begin"/>
+      </w:r>
+      <w:r>
+        <w:instrText xml:space="preserve"> SEQ Figure \* ARABIC </w:instrText>
+      </w:r>
+      <w:r>
+        <w:fldChar w:fldCharType="separate"/>
+      </w:r>
+      <w:r>
+        <w:rPr>
+          <w:noProof/>
+        </w:rPr>
+        <w:t>11</w:t>
+      </w:r>
+      <w:r>
+        <w:rPr>
+          <w:noProof/>
+        </w:rPr>
+        <w:fldChar w:fldCharType="end"/>
+      </w:r>
       <w:bookmarkEnd w:id="132"/>
       <w:r>
         <w:t xml:space="preserve">: </w:t>
@@ -30621,25 +30847,51 @@
             <w:r>
               <w:t>(</w:t>
             </w:r>
-            <w:fldSimple w:instr=" STYLEREF 1 \s ">
-              <w:r>
-                <w:rPr>
-                  <w:noProof/>
-                </w:rPr>
-                <w:t>2</w:t>
-              </w:r>
-            </w:fldSimple>
+            <w:r>
+              <w:fldChar w:fldCharType="begin"/>
+            </w:r>
+            <w:r>
+              <w:instrText xml:space="preserve"> STYLEREF 1 \s </w:instrText>
+            </w:r>
+            <w:r>
+              <w:fldChar w:fldCharType="separate"/>
+            </w:r>
+            <w:r>
+              <w:rPr>
+                <w:noProof/>
+              </w:rPr>
+              <w:t>2</w:t>
+            </w:r>
+            <w:r>
+              <w:rPr>
+                <w:noProof/>
+              </w:rPr>
+              <w:fldChar w:fldCharType="end"/>
+            </w:r>
             <w:r>
               <w:t>.</w:t>
             </w:r>
-            <w:fldSimple w:instr=" SEQ Equation \* ARABIC \s 1 ">
-              <w:r>
-                <w:rPr>
-                  <w:noProof/>
-                </w:rPr>
-                <w:t>5</w:t>
-              </w:r>
-            </w:fldSimple>
+            <w:r>
+              <w:fldChar w:fldCharType="begin"/>
+            </w:r>
+            <w:r>
+              <w:instrText xml:space="preserve"> SEQ Equation \* ARABIC \s 1 </w:instrText>
+            </w:r>
+            <w:r>
+              <w:fldChar w:fldCharType="separate"/>
+            </w:r>
+            <w:r>
+              <w:rPr>
+                <w:noProof/>
+              </w:rPr>
+              <w:t>5</w:t>
+            </w:r>
+            <w:r>
+              <w:rPr>
+                <w:noProof/>
+              </w:rPr>
+              <w:fldChar w:fldCharType="end"/>
+            </w:r>
             <w:r>
               <w:t>)</w:t>
             </w:r>
@@ -31257,14 +31509,27 @@
       <w:r>
         <w:t xml:space="preserve">Figure </w:t>
       </w:r>
-      <w:fldSimple w:instr=" SEQ Figure \* ARABIC ">
-        <w:r>
-          <w:rPr>
-            <w:noProof/>
-          </w:rPr>
-          <w:t>12</w:t>
-        </w:r>
-      </w:fldSimple>
+      <w:r>
+        <w:fldChar w:fldCharType="begin"/>
+      </w:r>
+      <w:r>
+        <w:instrText xml:space="preserve"> SEQ Figure \* ARABIC </w:instrText>
+      </w:r>
+      <w:r>
+        <w:fldChar w:fldCharType="separate"/>
+      </w:r>
+      <w:r>
+        <w:rPr>
+          <w:noProof/>
+        </w:rPr>
+        <w:t>12</w:t>
+      </w:r>
+      <w:r>
+        <w:rPr>
+          <w:noProof/>
+        </w:rPr>
+        <w:fldChar w:fldCharType="end"/>
+      </w:r>
       <w:r>
         <w:t>: Plot of hydrogen evolution generated by Mg</w:t>
       </w:r>
@@ -32195,14 +32460,27 @@
       <w:r>
         <w:t xml:space="preserve">Figure </w:t>
       </w:r>
-      <w:fldSimple w:instr=" SEQ Figure \* ARABIC ">
-        <w:r>
-          <w:rPr>
-            <w:noProof/>
-          </w:rPr>
-          <w:t>13</w:t>
-        </w:r>
-      </w:fldSimple>
+      <w:r>
+        <w:fldChar w:fldCharType="begin"/>
+      </w:r>
+      <w:r>
+        <w:instrText xml:space="preserve"> SEQ Figure \* ARABIC </w:instrText>
+      </w:r>
+      <w:r>
+        <w:fldChar w:fldCharType="separate"/>
+      </w:r>
+      <w:r>
+        <w:rPr>
+          <w:noProof/>
+        </w:rPr>
+        <w:t>13</w:t>
+      </w:r>
+      <w:r>
+        <w:rPr>
+          <w:noProof/>
+        </w:rPr>
+        <w:fldChar w:fldCharType="end"/>
+      </w:r>
       <w:r>
         <w:t>:</w:t>
       </w:r>
@@ -33042,14 +33320,27 @@
       <w:r>
         <w:t xml:space="preserve">Figure </w:t>
       </w:r>
-      <w:fldSimple w:instr=" SEQ Figure \* ARABIC ">
-        <w:r>
-          <w:rPr>
-            <w:noProof/>
-          </w:rPr>
-          <w:t>14</w:t>
-        </w:r>
-      </w:fldSimple>
+      <w:r>
+        <w:fldChar w:fldCharType="begin"/>
+      </w:r>
+      <w:r>
+        <w:instrText xml:space="preserve"> SEQ Figure \* ARABIC </w:instrText>
+      </w:r>
+      <w:r>
+        <w:fldChar w:fldCharType="separate"/>
+      </w:r>
+      <w:r>
+        <w:rPr>
+          <w:noProof/>
+        </w:rPr>
+        <w:t>14</w:t>
+      </w:r>
+      <w:r>
+        <w:rPr>
+          <w:noProof/>
+        </w:rPr>
+        <w:fldChar w:fldCharType="end"/>
+      </w:r>
       <w:bookmarkEnd w:id="147"/>
       <w:r>
         <w:t>: (a)</w:t>
@@ -34294,15 +34585,7 @@
         </m:sSub>
       </m:oMath>
       <w:r>
-        <w:t xml:space="preserve"> recrystallization peaks, and the en</w:t>
-      </w:r>
-      <w:proofErr w:type="spellStart"/>
-      <w:r>
-        <w:t>dodermal</w:t>
-      </w:r>
-      <w:proofErr w:type="spellEnd"/>
-      <w:r>
-        <w:t xml:space="preserve"> </w:t>
+        <w:t xml:space="preserve"> recrystallization peaks, and the endodermal </w:t>
       </w:r>
       <m:oMath>
         <m:sSub>
@@ -35469,14 +35752,27 @@
       <w:r>
         <w:t xml:space="preserve">Figure </w:t>
       </w:r>
-      <w:fldSimple w:instr=" SEQ Figure \* ARABIC ">
-        <w:r>
-          <w:rPr>
-            <w:noProof/>
-          </w:rPr>
-          <w:t>15</w:t>
-        </w:r>
-      </w:fldSimple>
+      <w:r>
+        <w:fldChar w:fldCharType="begin"/>
+      </w:r>
+      <w:r>
+        <w:instrText xml:space="preserve"> SEQ Figure \* ARABIC </w:instrText>
+      </w:r>
+      <w:r>
+        <w:fldChar w:fldCharType="separate"/>
+      </w:r>
+      <w:r>
+        <w:rPr>
+          <w:noProof/>
+        </w:rPr>
+        <w:t>15</w:t>
+      </w:r>
+      <w:r>
+        <w:rPr>
+          <w:noProof/>
+        </w:rPr>
+        <w:fldChar w:fldCharType="end"/>
+      </w:r>
       <w:r>
         <w:t>: DSC trace of the Mg</w:t>
       </w:r>
@@ -39562,7 +39858,7 @@
       </w:r>
     </w:p>
   </w:comment>
-  <w:comment w:id="17" w:author="Scott Gleason" w:date="2014-11-17T16:54:00Z" w:initials="SG">
+  <w:comment w:id="16" w:author="Scott Gleason" w:date="2014-11-17T16:54:00Z" w:initials="SG">
     <w:p>
       <w:pPr>
         <w:pStyle w:val="CommentText"/>
@@ -39578,7 +39874,7 @@
       </w:r>
     </w:p>
   </w:comment>
-  <w:comment w:id="18" w:author="Scott Gleason" w:date="2015-05-08T15:05:00Z" w:initials="SG">
+  <w:comment w:id="17" w:author="Scott Gleason" w:date="2015-05-08T15:05:00Z" w:initials="SG">
     <w:p>
       <w:pPr>
         <w:pStyle w:val="CommentText"/>
@@ -39594,7 +39890,7 @@
       </w:r>
     </w:p>
   </w:comment>
-  <w:comment w:id="22" w:author="Scott Gleason" w:date="2015-05-12T15:01:00Z" w:initials="SG">
+  <w:comment w:id="21" w:author="Scott Gleason" w:date="2015-05-12T15:01:00Z" w:initials="SG">
     <w:p>
       <w:pPr>
         <w:pStyle w:val="CommentText"/>
@@ -39646,7 +39942,7 @@
       </w:r>
     </w:p>
   </w:comment>
-  <w:comment w:id="23" w:author="Scott Gleason" w:date="2014-10-16T17:09:00Z" w:initials="SG">
+  <w:comment w:id="22" w:author="Scott Gleason" w:date="2014-10-16T17:09:00Z" w:initials="SG">
     <w:p>
       <w:pPr>
         <w:pStyle w:val="CommentText"/>
@@ -39662,7 +39958,7 @@
       </w:r>
     </w:p>
   </w:comment>
-  <w:comment w:id="24" w:author="Scott Gleason" w:date="2015-05-11T15:27:00Z" w:initials="SG">
+  <w:comment w:id="23" w:author="Scott Gleason" w:date="2015-05-11T15:27:00Z" w:initials="SG">
     <w:p>
       <w:pPr>
         <w:pStyle w:val="CommentText"/>
@@ -39708,56 +40004,26 @@
         <w:t>&amp; Structure does not possess the required kinetic energy to transform into the equilibrium state</w:t>
       </w:r>
     </w:p>
-  </w:comment>
-  <w:comment w:id="28" w:author="Scott Gleason" w:date="2015-05-12T16:02:00Z" w:initials="SG">
     <w:p>
       <w:pPr>
         <w:pStyle w:val="CommentText"/>
       </w:pPr>
-      <w:r>
-        <w:rPr>
-          <w:rStyle w:val="CommentReference"/>
-        </w:rPr>
-        <w:annotationRef/>
-      </w:r>
-      <w:r>
-        <w:t xml:space="preserve">Maybe more this down to the processing section. </w:t>
-      </w:r>
-    </w:p>
-  </w:comment>
-  <w:comment w:id="29" w:author="Scott Gleason" w:date="2014-11-21T09:42:00Z" w:initials="SG">
+    </w:p>
     <w:p>
       <w:pPr>
         <w:pStyle w:val="CommentText"/>
       </w:pPr>
-      <w:r>
-        <w:rPr>
-          <w:rStyle w:val="CommentReference"/>
-        </w:rPr>
-        <w:annotationRef/>
-      </w:r>
-      <w:r>
-        <w:t>Rejects heat!</w:t>
-      </w:r>
-    </w:p>
-  </w:comment>
-  <w:comment w:id="33" w:author="Scott Gleason" w:date="2014-11-21T09:50:00Z" w:initials="SG">
+    </w:p>
     <w:p>
       <w:pPr>
         <w:pStyle w:val="CommentText"/>
       </w:pPr>
       <w:r>
-        <w:rPr>
-          <w:rStyle w:val="CommentReference"/>
-        </w:rPr>
-        <w:annotationRef/>
-      </w:r>
-      <w:r>
-        <w:t>Diamond extracts heat several times faster than Cu. Could industrial diamond be used in BMG production?</w:t>
+        <w:t xml:space="preserve">Gibbs Free Energy – Lower free energy means a process is more spontaneous. Therefore via thermos crystal is more stable than glass. </w:t>
       </w:r>
     </w:p>
   </w:comment>
-  <w:comment w:id="34" w:author="Scott Gleason" w:date="2015-05-12T16:08:00Z" w:initials="SG">
+  <w:comment w:id="28" w:author="Scott Gleason" w:date="2015-05-12T16:02:00Z" w:initials="SG">
     <w:p>
       <w:pPr>
         <w:pStyle w:val="CommentText"/>
@@ -39769,11 +40035,11 @@
         <w:annotationRef/>
       </w:r>
       <w:r>
-        <w:t>Natural or air atmosphere?</w:t>
+        <w:t xml:space="preserve">Maybe more this down to the processing section. </w:t>
       </w:r>
     </w:p>
   </w:comment>
-  <w:comment w:id="40" w:author="Scott Gleason" w:date="2014-08-21T16:07:00Z" w:initials="SG">
+  <w:comment w:id="29" w:author="Scott Gleason" w:date="2014-11-21T09:42:00Z" w:initials="SG">
     <w:p>
       <w:pPr>
         <w:pStyle w:val="CommentText"/>
@@ -39785,11 +40051,11 @@
         <w:annotationRef/>
       </w:r>
       <w:r>
-        <w:t xml:space="preserve">Hardness is tired to wear residence in a few source. Can probably add in those sources. </w:t>
+        <w:t>Rejects heat!</w:t>
       </w:r>
     </w:p>
   </w:comment>
-  <w:comment w:id="46" w:author="Scott Gleason" w:date="2015-05-08T14:14:00Z" w:initials="SG">
+  <w:comment w:id="33" w:author="Scott Gleason" w:date="2014-11-21T09:50:00Z" w:initials="SG">
     <w:p>
       <w:pPr>
         <w:pStyle w:val="CommentText"/>
@@ -39801,10 +40067,55 @@
         <w:annotationRef/>
       </w:r>
       <w:r>
-        <w:t>The cooling rate achieved are estimated to be as much as 100K within the rotational r</w:t>
-      </w:r>
-      <w:r>
-        <w:t>elaxation time of the material (</w:t>
+        <w:t>Diamond extracts heat several times faster than Cu. Could industrial diamond be used in BMG production?</w:t>
+      </w:r>
+    </w:p>
+  </w:comment>
+  <w:comment w:id="34" w:author="Scott Gleason" w:date="2015-05-12T16:08:00Z" w:initials="SG">
+    <w:p>
+      <w:pPr>
+        <w:pStyle w:val="CommentText"/>
+      </w:pPr>
+      <w:r>
+        <w:rPr>
+          <w:rStyle w:val="CommentReference"/>
+        </w:rPr>
+        <w:annotationRef/>
+      </w:r>
+      <w:r>
+        <w:t>Natural or air atmosphere?</w:t>
+      </w:r>
+    </w:p>
+  </w:comment>
+  <w:comment w:id="40" w:author="Scott Gleason" w:date="2014-08-21T16:07:00Z" w:initials="SG">
+    <w:p>
+      <w:pPr>
+        <w:pStyle w:val="CommentText"/>
+      </w:pPr>
+      <w:r>
+        <w:rPr>
+          <w:rStyle w:val="CommentReference"/>
+        </w:rPr>
+        <w:annotationRef/>
+      </w:r>
+      <w:r>
+        <w:t xml:space="preserve">Hardness is tired to wear residence in a few source. Can probably add in those sources. </w:t>
+      </w:r>
+    </w:p>
+  </w:comment>
+  <w:comment w:id="46" w:author="Scott Gleason" w:date="2015-05-08T14:14:00Z" w:initials="SG">
+    <w:p>
+      <w:pPr>
+        <w:pStyle w:val="CommentText"/>
+      </w:pPr>
+      <w:r>
+        <w:rPr>
+          <w:rStyle w:val="CommentReference"/>
+        </w:rPr>
+        <w:annotationRef/>
+      </w:r>
+      <w:r>
+        <w:t>The cooling rate achieved are estimated to be as much as 100K within the rotational relaxation time of the material (</w:t>
       </w:r>
       <w:r>
         <w:t>molecules</w:t>
@@ -41035,7 +41346,7 @@
   <w15:commentEx w15:paraId="7CE248C7" w15:done="0"/>
   <w15:commentEx w15:paraId="7F3C8ED5" w15:done="0"/>
   <w15:commentEx w15:paraId="38F49FB2" w15:done="0"/>
-  <w15:commentEx w15:paraId="29A2EC08" w15:done="0"/>
+  <w15:commentEx w15:paraId="78CB11D5" w15:done="0"/>
   <w15:commentEx w15:paraId="0A2738A4" w15:done="0"/>
   <w15:commentEx w15:paraId="449B3AFA" w15:done="0"/>
   <w15:commentEx w15:paraId="1C07ACBC" w15:done="0"/>
@@ -41144,7 +41455,7 @@
           <w:rPr>
             <w:noProof/>
           </w:rPr>
-          <w:t>2</w:t>
+          <w:t>3</w:t>
         </w:r>
         <w:r>
           <w:rPr>
@@ -41246,7 +41557,7 @@
 
 <file path=word/numbering.xml><?xml version="1.0" encoding="utf-8"?>
 <w:numbering xmlns:wpc="http://schemas.microsoft.com/office/word/2010/wordprocessingCanvas" xmlns:mc="http://schemas.openxmlformats.org/markup-compatibility/2006" xmlns:o="urn:schemas-microsoft-com:office:office" xmlns:r="http://schemas.openxmlformats.org/officeDocument/2006/relationships" xmlns:m="http://schemas.openxmlformats.org/officeDocument/2006/math" xmlns:v="urn:schemas-microsoft-com:vml" xmlns:wp14="http://schemas.microsoft.com/office/word/2010/wordprocessingDrawing" xmlns:wp="http://schemas.openxmlformats.org/drawingml/2006/wordprocessingDrawing" xmlns:w10="urn:schemas-microsoft-com:office:word" xmlns:w="http://schemas.openxmlformats.org/wordprocessingml/2006/main" xmlns:w14="http://schemas.microsoft.com/office/word/2010/wordml" xmlns:w15="http://schemas.microsoft.com/office/word/2012/wordml" xmlns:wpg="http://schemas.microsoft.com/office/word/2010/wordprocessingGroup" xmlns:wpi="http://schemas.microsoft.com/office/word/2010/wordprocessingInk" xmlns:wne="http://schemas.microsoft.com/office/word/2006/wordml" xmlns:wps="http://schemas.microsoft.com/office/word/2010/wordprocessingShape" mc:Ignorable="w14 w15 wp14">
-  <w:abstractNum w:abstractNumId="0">
+  <w:abstractNum w:abstractNumId="0" w15:restartNumberingAfterBreak="0">
     <w:nsid w:val="00000001"/>
     <w:multiLevelType w:val="multilevel"/>
     <w:tmpl w:val="00000001"/>
@@ -41387,7 +41698,7 @@
       </w:rPr>
     </w:lvl>
   </w:abstractNum>
-  <w:abstractNum w:abstractNumId="1">
+  <w:abstractNum w:abstractNumId="1" w15:restartNumberingAfterBreak="0">
     <w:nsid w:val="00000002"/>
     <w:multiLevelType w:val="multilevel"/>
     <w:tmpl w:val="00000002"/>
@@ -41528,7 +41839,7 @@
       </w:rPr>
     </w:lvl>
   </w:abstractNum>
-  <w:abstractNum w:abstractNumId="2">
+  <w:abstractNum w:abstractNumId="2" w15:restartNumberingAfterBreak="0">
     <w:nsid w:val="01217391"/>
     <w:multiLevelType w:val="hybridMultilevel"/>
     <w:tmpl w:val="BEC8843A"/>
@@ -41641,7 +41952,7 @@
       </w:rPr>
     </w:lvl>
   </w:abstractNum>
-  <w:abstractNum w:abstractNumId="3">
+  <w:abstractNum w:abstractNumId="3" w15:restartNumberingAfterBreak="0">
     <w:nsid w:val="042F2B99"/>
     <w:multiLevelType w:val="multilevel"/>
     <w:tmpl w:val="0C09001F"/>
@@ -41727,7 +42038,7 @@
       </w:pPr>
     </w:lvl>
   </w:abstractNum>
-  <w:abstractNum w:abstractNumId="4">
+  <w:abstractNum w:abstractNumId="4" w15:restartNumberingAfterBreak="0">
     <w:nsid w:val="1482775B"/>
     <w:multiLevelType w:val="multilevel"/>
     <w:tmpl w:val="435EE49C"/>
@@ -41822,7 +42133,7 @@
       </w:pPr>
     </w:lvl>
   </w:abstractNum>
-  <w:abstractNum w:abstractNumId="5">
+  <w:abstractNum w:abstractNumId="5" w15:restartNumberingAfterBreak="0">
     <w:nsid w:val="17F24413"/>
     <w:multiLevelType w:val="hybridMultilevel"/>
     <w:tmpl w:val="80D008EC"/>
@@ -41935,7 +42246,7 @@
       </w:rPr>
     </w:lvl>
   </w:abstractNum>
-  <w:abstractNum w:abstractNumId="6">
+  <w:abstractNum w:abstractNumId="6" w15:restartNumberingAfterBreak="0">
     <w:nsid w:val="442A3ED4"/>
     <w:multiLevelType w:val="multilevel"/>
     <w:tmpl w:val="F8E2A86C"/>
@@ -42022,7 +42333,7 @@
       </w:pPr>
     </w:lvl>
   </w:abstractNum>
-  <w:abstractNum w:abstractNumId="7">
+  <w:abstractNum w:abstractNumId="7" w15:restartNumberingAfterBreak="0">
     <w:nsid w:val="4F647295"/>
     <w:multiLevelType w:val="hybridMultilevel"/>
     <w:tmpl w:val="150CF5D8"/>
@@ -42135,7 +42446,7 @@
       </w:rPr>
     </w:lvl>
   </w:abstractNum>
-  <w:abstractNum w:abstractNumId="8">
+  <w:abstractNum w:abstractNumId="8" w15:restartNumberingAfterBreak="0">
     <w:nsid w:val="6C750D7A"/>
     <w:multiLevelType w:val="hybridMultilevel"/>
     <w:tmpl w:val="757691D0"/>
@@ -42221,7 +42532,7 @@
       </w:pPr>
     </w:lvl>
   </w:abstractNum>
-  <w:abstractNum w:abstractNumId="9">
+  <w:abstractNum w:abstractNumId="9" w15:restartNumberingAfterBreak="0">
     <w:nsid w:val="7610114B"/>
     <w:multiLevelType w:val="hybridMultilevel"/>
     <w:tmpl w:val="52806028"/>
@@ -42307,7 +42618,7 @@
       </w:pPr>
     </w:lvl>
   </w:abstractNum>
-  <w:abstractNum w:abstractNumId="10">
+  <w:abstractNum w:abstractNumId="10" w15:restartNumberingAfterBreak="0">
     <w:nsid w:val="776A6370"/>
     <w:multiLevelType w:val="multilevel"/>
     <w:tmpl w:val="926E2352"/>
@@ -44156,7 +44467,7 @@
 </file>
 
 <file path=customXml/itemProps1.xml><?xml version="1.0" encoding="utf-8"?>
-<ds:datastoreItem xmlns:ds="http://schemas.openxmlformats.org/officeDocument/2006/customXml" ds:itemID="{5D763D52-7633-425B-85A3-B3E30C2BA2BC}">
+<ds:datastoreItem xmlns:ds="http://schemas.openxmlformats.org/officeDocument/2006/customXml" ds:itemID="{1015C58A-9DE7-4E0E-B476-3B6E9515E0D1}">
   <ds:schemaRefs>
     <ds:schemaRef ds:uri="http://schemas.openxmlformats.org/officeDocument/2006/bibliography"/>
   </ds:schemaRefs>

</xml_diff>

<commit_message>
Minor edits to SMG section
</commit_message>
<xml_diff>
--- a/Scott Gleason - Preliminary PhD Thesis.docx
+++ b/Scott Gleason - Preliminary PhD Thesis.docx
@@ -321,8 +321,13 @@
       <w:r>
         <w:t xml:space="preserve">of essential mineral </w:t>
       </w:r>
-      <w:r>
-        <w:t>MgZnCa alloys.</w:t>
+      <w:proofErr w:type="spellStart"/>
+      <w:r>
+        <w:t>MgZnCa</w:t>
+      </w:r>
+      <w:proofErr w:type="spellEnd"/>
+      <w:r>
+        <w:t xml:space="preserve"> alloys.</w:t>
       </w:r>
     </w:p>
     <w:p>
@@ -8257,11 +8262,16 @@
         <w:t xml:space="preserve">s </w:t>
       </w:r>
       <w:r>
-        <w:t>with tailored bio</w:t>
+        <w:t xml:space="preserve">with tailored </w:t>
+      </w:r>
+      <w:proofErr w:type="spellStart"/>
+      <w:r>
+        <w:t>bio</w:t>
       </w:r>
       <w:r>
         <w:t>absorbable</w:t>
       </w:r>
+      <w:proofErr w:type="spellEnd"/>
       <w:r>
         <w:t xml:space="preserve"> films </w:t>
       </w:r>
@@ -8428,6 +8438,7 @@
       <w:r>
         <w:t xml:space="preserve">BMGs of similar film composition, </w:t>
       </w:r>
+      <w:proofErr w:type="spellStart"/>
       <w:r>
         <w:rPr>
           <w:rFonts w:eastAsia="Times New Roman"/>
@@ -8435,6 +8446,7 @@
         </w:rPr>
         <w:t>Polycaprolactone</w:t>
       </w:r>
+      <w:proofErr w:type="spellEnd"/>
       <w:r>
         <w:t xml:space="preserve"> (PCL) scaffold</w:t>
       </w:r>
@@ -8450,8 +8462,13 @@
       <w:r>
         <w:t xml:space="preserve"> </w:t>
       </w:r>
-      <w:r>
-        <w:t xml:space="preserve">NaCl </w:t>
+      <w:proofErr w:type="spellStart"/>
+      <w:r>
+        <w:t>NaCl</w:t>
+      </w:r>
+      <w:proofErr w:type="spellEnd"/>
+      <w:r>
+        <w:t xml:space="preserve"> </w:t>
       </w:r>
       <w:r>
         <w:t>substrate (to allow</w:t>
@@ -9023,7 +9040,11 @@
         <w:t xml:space="preserve">solely </w:t>
       </w:r>
       <w:r>
-        <w:t xml:space="preserve">at the </w:t>
+        <w:t xml:space="preserve">at </w:t>
+      </w:r>
+      <w:proofErr w:type="gramStart"/>
+      <w:r>
+        <w:t xml:space="preserve">the </w:t>
       </w:r>
       <m:oMath>
         <m:sSub>
@@ -9054,7 +9075,11 @@
         </m:sSub>
       </m:oMath>
       <w:r>
-        <w:t xml:space="preserve"> and </w:t>
+        <w:t xml:space="preserve"> and</w:t>
+      </w:r>
+      <w:proofErr w:type="gramEnd"/>
+      <w:r>
+        <w:t xml:space="preserve"> </w:t>
       </w:r>
       <w:r>
         <w:t>being</w:t>
@@ -9124,7 +9149,11 @@
         <w:t>both</w:t>
       </w:r>
       <w:r>
-        <w:t xml:space="preserve"> the</w:t>
+        <w:t xml:space="preserve"> </w:t>
+      </w:r>
+      <w:proofErr w:type="gramStart"/>
+      <w:r>
+        <w:t>the</w:t>
       </w:r>
       <w:r>
         <w:t xml:space="preserve"> </w:t>
@@ -9138,7 +9167,11 @@
         </m:r>
       </m:oMath>
       <w:r>
-        <w:t xml:space="preserve"> and </w:t>
+        <w:t xml:space="preserve"> and</w:t>
+      </w:r>
+      <w:proofErr w:type="gramEnd"/>
+      <w:r>
+        <w:t xml:space="preserve"> </w:t>
       </w:r>
       <m:oMath>
         <m:r>
@@ -9323,7 +9356,15 @@
         <w:t>a</w:t>
       </w:r>
       <w:r>
-        <w:t xml:space="preserve"> liquid is cooled below its </w:t>
+        <w:t xml:space="preserve"> liquid is cooled below </w:t>
+      </w:r>
+      <w:proofErr w:type="gramStart"/>
+      <w:r>
+        <w:t>its</w:t>
+      </w:r>
+      <w:proofErr w:type="gramEnd"/>
+      <w:r>
+        <w:t xml:space="preserve"> </w:t>
       </w:r>
       <m:oMath>
         <m:sSub>
@@ -9401,7 +9442,15 @@
         </m:r>
       </m:oMath>
       <w:r>
-        <w:t xml:space="preserve">) increases while its </w:t>
+        <w:t xml:space="preserve">) increases while </w:t>
+      </w:r>
+      <w:proofErr w:type="gramStart"/>
+      <w:r>
+        <w:t>its</w:t>
+      </w:r>
+      <w:proofErr w:type="gramEnd"/>
+      <w:r>
+        <w:t xml:space="preserve"> </w:t>
       </w:r>
       <m:oMath>
         <m:r>
@@ -9996,7 +10045,25 @@
                                 <w:sz w:val="28"/>
                                 <w:szCs w:val="28"/>
                               </w:rPr>
-                              <w:t xml:space="preserve"> or </w:t>
+                              <w:t xml:space="preserve"> </w:t>
+                            </w:r>
+                            <w:proofErr w:type="gramStart"/>
+                            <w:r>
+                              <w:rPr>
+                                <w:b/>
+                                <w:sz w:val="28"/>
+                                <w:szCs w:val="28"/>
+                              </w:rPr>
+                              <w:t>or</w:t>
+                            </w:r>
+                            <w:proofErr w:type="gramEnd"/>
+                            <w:r>
+                              <w:rPr>
+                                <w:b/>
+                                <w:sz w:val="28"/>
+                                <w:szCs w:val="28"/>
+                              </w:rPr>
+                              <w:t xml:space="preserve"> </w:t>
                             </w:r>
                             <m:oMath>
                               <m:r>
@@ -10391,7 +10458,23 @@
           <w:sz w:val="22"/>
           <w:szCs w:val="22"/>
         </w:rPr>
-        <w:t>explains MGs’ relative low density as the</w:t>
+        <w:t xml:space="preserve">explains </w:t>
+      </w:r>
+      <w:proofErr w:type="spellStart"/>
+      <w:r>
+        <w:rPr>
+          <w:sz w:val="22"/>
+          <w:szCs w:val="22"/>
+        </w:rPr>
+        <w:t>MGs’</w:t>
+      </w:r>
+      <w:proofErr w:type="spellEnd"/>
+      <w:r>
+        <w:rPr>
+          <w:sz w:val="22"/>
+          <w:szCs w:val="22"/>
+        </w:rPr>
+        <w:t xml:space="preserve"> relative low density as the</w:t>
       </w:r>
       <w:r>
         <w:rPr>
@@ -10751,7 +10834,15 @@
         <w:t xml:space="preserve"> </w:t>
       </w:r>
       <w:r>
-        <w:t xml:space="preserve"> MGs’ </w:t>
+        <w:t xml:space="preserve"> </w:t>
+      </w:r>
+      <w:proofErr w:type="spellStart"/>
+      <w:r>
+        <w:t>MGs’</w:t>
+      </w:r>
+      <w:proofErr w:type="spellEnd"/>
+      <w:r>
+        <w:t xml:space="preserve"> </w:t>
       </w:r>
       <w:r>
         <w:t>fast structural relaxation</w:t>
@@ -11507,8 +11598,17 @@
           <w:rFonts w:eastAsia="Times New Roman"/>
           <w:lang w:eastAsia="en-AU"/>
         </w:rPr>
-        <w:t xml:space="preserve"> deep eutectics with low </w:t>
-      </w:r>
+        <w:t xml:space="preserve"> deep eutectics with </w:t>
+      </w:r>
+      <w:proofErr w:type="gramStart"/>
+      <w:r>
+        <w:rPr>
+          <w:rFonts w:eastAsia="Times New Roman"/>
+          <w:lang w:eastAsia="en-AU"/>
+        </w:rPr>
+        <w:t xml:space="preserve">low </w:t>
+      </w:r>
+      <w:proofErr w:type="gramEnd"/>
       <m:oMath>
         <m:sSub>
           <m:sSubPr>
@@ -12189,8 +12289,13 @@
         </m:sSub>
       </m:oMath>
       <w:r>
-        <w:t xml:space="preserve"> improve with increasing </w:t>
-      </w:r>
+        <w:t xml:space="preserve"> improve with </w:t>
+      </w:r>
+      <w:proofErr w:type="gramStart"/>
+      <w:r>
+        <w:t xml:space="preserve">increasing </w:t>
+      </w:r>
+      <w:proofErr w:type="gramEnd"/>
       <m:oMath>
         <m:sSub>
           <m:sSubPr>
@@ -12436,11 +12541,16 @@
         <w:t xml:space="preserve"> improve with</w:t>
       </w:r>
       <w:r>
-        <w:t xml:space="preserve"> increasing</w:t>
-      </w:r>
-      <w:r>
         <w:t xml:space="preserve"> </w:t>
       </w:r>
+      <w:proofErr w:type="gramStart"/>
+      <w:r>
+        <w:t>increasing</w:t>
+      </w:r>
+      <w:r>
+        <w:t xml:space="preserve"> </w:t>
+      </w:r>
+      <w:proofErr w:type="gramEnd"/>
       <m:oMath>
         <m:sSub>
           <m:sSubPr>
@@ -12887,6 +12997,7 @@
       <w:r>
         <w:t xml:space="preserve"> </w:t>
       </w:r>
+      <w:proofErr w:type="gramStart"/>
       <w:r>
         <w:t>BMG</w:t>
       </w:r>
@@ -12899,6 +13010,7 @@
       <w:r>
         <w:t xml:space="preserve"> </w:t>
       </w:r>
+      <w:proofErr w:type="gramEnd"/>
       <m:oMath>
         <m:sSub>
           <m:sSubPr>
@@ -13101,10 +13213,22 @@
         <w:t xml:space="preserve">display dramatic softening </w:t>
       </w:r>
       <w:r>
-        <w:t xml:space="preserve">and superplastically </w:t>
-      </w:r>
-      <w:r>
-        <w:t xml:space="preserve">as their </w:t>
+        <w:t xml:space="preserve">and </w:t>
+      </w:r>
+      <w:proofErr w:type="spellStart"/>
+      <w:r>
+        <w:t>superplastically</w:t>
+      </w:r>
+      <w:proofErr w:type="spellEnd"/>
+      <w:r>
+        <w:t xml:space="preserve"> </w:t>
+      </w:r>
+      <w:r>
+        <w:t xml:space="preserve">as </w:t>
+      </w:r>
+      <w:proofErr w:type="gramStart"/>
+      <w:r>
+        <w:t xml:space="preserve">their </w:t>
       </w:r>
       <m:oMath>
         <m:r>
@@ -13115,7 +13239,11 @@
         </m:r>
       </m:oMath>
       <w:r>
-        <w:t xml:space="preserve"> reduces to </w:t>
+        <w:t xml:space="preserve"> reduces</w:t>
+      </w:r>
+      <w:proofErr w:type="gramEnd"/>
+      <w:r>
+        <w:t xml:space="preserve"> to </w:t>
       </w:r>
       <w:r>
         <w:t>its</w:t>
@@ -13146,7 +13274,11 @@
         <w:t xml:space="preserve">The introduction of this temporary plastic deformation mechanism allows BMGs to </w:t>
       </w:r>
       <w:r>
-        <w:t>be post-processed via thermoplastic forming (TPF) techniques, similar to thermoplastic polymers. Once the elevated temperature processing is complete the newly formed BMG components can be slowly cooled below the</w:t>
+        <w:t xml:space="preserve">be post-processed via thermoplastic forming (TPF) techniques, similar to thermoplastic polymers. Once the elevated temperature processing is complete the newly formed BMG components can be slowly cooled below </w:t>
+      </w:r>
+      <w:proofErr w:type="gramStart"/>
+      <w:r>
+        <w:t>the</w:t>
       </w:r>
       <w:r>
         <w:t>ir</w:t>
@@ -13189,7 +13321,11 @@
         </m:r>
       </m:oMath>
       <w:r>
-        <w:t xml:space="preserve">to the glassy state without initiating crystallisation. This slow cooling helps to eliminate </w:t>
+        <w:t>to</w:t>
+      </w:r>
+      <w:proofErr w:type="gramEnd"/>
+      <w:r>
+        <w:t xml:space="preserve"> the glassy state without initiating crystallisation. This slow cooling helps to eliminate </w:t>
       </w:r>
       <w:r>
         <w:t xml:space="preserve">residual </w:t>
@@ -15057,7 +15193,23 @@
           <w:rFonts w:eastAsia="Times New Roman"/>
           <w:lang w:eastAsia="en-AU"/>
         </w:rPr>
-        <w:t xml:space="preserve">, polycaprolactone (PCL) scaffolds strength, thermal breakdown of the scaffold payloads, etc. Naturally this heat is a moot point when examining standalone TFMGs as these specimens are separated from their substrate after deposition. </w:t>
+        <w:t xml:space="preserve">, </w:t>
+      </w:r>
+      <w:proofErr w:type="spellStart"/>
+      <w:r>
+        <w:rPr>
+          <w:rFonts w:eastAsia="Times New Roman"/>
+          <w:lang w:eastAsia="en-AU"/>
+        </w:rPr>
+        <w:t>polycaprolactone</w:t>
+      </w:r>
+      <w:proofErr w:type="spellEnd"/>
+      <w:r>
+        <w:rPr>
+          <w:rFonts w:eastAsia="Times New Roman"/>
+          <w:lang w:eastAsia="en-AU"/>
+        </w:rPr>
+        <w:t xml:space="preserve"> (PCL) scaffolds strength, thermal breakdown of the scaffold payloads, etc. Naturally this heat is a moot point when examining standalone TFMGs as these specimens are separated from their substrate after deposition. </w:t>
       </w:r>
     </w:p>
     <w:p>
@@ -16029,7 +16181,23 @@
       </w:r>
       <w:bookmarkEnd w:id="59"/>
       <w:r>
-        <w:t xml:space="preserve">: Schematic of a typical DC sputtering setup with an Ar working gas. The high-voltage field generates and propels Ar+ </w:t>
+        <w:t xml:space="preserve">: Schematic of a typical DC sputtering setup with an </w:t>
+      </w:r>
+      <w:proofErr w:type="spellStart"/>
+      <w:r>
+        <w:t>Ar</w:t>
+      </w:r>
+      <w:proofErr w:type="spellEnd"/>
+      <w:r>
+        <w:t xml:space="preserve"> working gas. The high-voltage field generates and propels </w:t>
+      </w:r>
+      <w:proofErr w:type="spellStart"/>
+      <w:r>
+        <w:t>Ar</w:t>
+      </w:r>
+      <w:proofErr w:type="spellEnd"/>
+      <w:r>
+        <w:t xml:space="preserve">+ </w:t>
       </w:r>
       <w:r>
         <w:t>cat</w:t>
@@ -16167,7 +16335,23 @@
           <w:rFonts w:eastAsia="Times New Roman"/>
           <w:lang w:eastAsia="en-AU"/>
         </w:rPr>
-        <w:t xml:space="preserve">targets and substrates. Additionally, while Ar is a </w:t>
+        <w:t xml:space="preserve">targets and substrates. Additionally, while </w:t>
+      </w:r>
+      <w:proofErr w:type="spellStart"/>
+      <w:r>
+        <w:rPr>
+          <w:rFonts w:eastAsia="Times New Roman"/>
+          <w:lang w:eastAsia="en-AU"/>
+        </w:rPr>
+        <w:t>Ar</w:t>
+      </w:r>
+      <w:proofErr w:type="spellEnd"/>
+      <w:r>
+        <w:rPr>
+          <w:rFonts w:eastAsia="Times New Roman"/>
+          <w:lang w:eastAsia="en-AU"/>
+        </w:rPr>
+        <w:t xml:space="preserve"> is a </w:t>
       </w:r>
       <w:r>
         <w:rPr>
@@ -16580,7 +16764,15 @@
         <w:t>TFMG</w:t>
       </w:r>
       <w:r>
-        <w:t xml:space="preserve"> is primarily controlled by the Ar pressure and sputtering power parameters. </w:t>
+        <w:t xml:space="preserve"> is primarily controlled by the </w:t>
+      </w:r>
+      <w:proofErr w:type="spellStart"/>
+      <w:r>
+        <w:t>Ar</w:t>
+      </w:r>
+      <w:proofErr w:type="spellEnd"/>
+      <w:r>
+        <w:t xml:space="preserve"> pressure and sputtering power parameters. </w:t>
       </w:r>
       <w:r>
         <w:rPr>
@@ -16864,7 +17056,23 @@
           <w:rFonts w:eastAsia="Times New Roman"/>
           <w:lang w:eastAsia="en-AU"/>
         </w:rPr>
-        <w:t xml:space="preserve"> have found a dynamic smoothing effect occurs making it possible to produce atomically flat TFMGs with low Ar pressure and high sputtering power. </w:t>
+        <w:t xml:space="preserve"> have found a dynamic smoothing effect occurs making it possible to produce atomically flat TFMGs with low </w:t>
+      </w:r>
+      <w:proofErr w:type="spellStart"/>
+      <w:r>
+        <w:rPr>
+          <w:rFonts w:eastAsia="Times New Roman"/>
+          <w:lang w:eastAsia="en-AU"/>
+        </w:rPr>
+        <w:t>Ar</w:t>
+      </w:r>
+      <w:proofErr w:type="spellEnd"/>
+      <w:r>
+        <w:rPr>
+          <w:rFonts w:eastAsia="Times New Roman"/>
+          <w:lang w:eastAsia="en-AU"/>
+        </w:rPr>
+        <w:t xml:space="preserve"> pressure and high sputtering power. </w:t>
       </w:r>
     </w:p>
     <w:p>
@@ -17523,8 +17731,13 @@
         </w:rPr>
         <w:t xml:space="preserve"> target by refining the </w:t>
       </w:r>
-      <w:r>
-        <w:t>Ar pressure and sputtering power parameters</w:t>
+      <w:proofErr w:type="spellStart"/>
+      <w:r>
+        <w:t>Ar</w:t>
+      </w:r>
+      <w:proofErr w:type="spellEnd"/>
+      <w:r>
+        <w:t xml:space="preserve"> pressure and sputtering power parameters</w:t>
       </w:r>
       <w:r>
         <w:t xml:space="preserve">. As this solution requires only a single target and no modifications to the sputtering set up it seems reasonable to examine it first with </w:t>
@@ -18205,8 +18418,13 @@
       <w:r>
         <w:t xml:space="preserve"> on </w:t>
       </w:r>
-      <w:r>
-        <w:t>Zr and Au</w:t>
+      <w:proofErr w:type="spellStart"/>
+      <w:r>
+        <w:t>Zr</w:t>
+      </w:r>
+      <w:proofErr w:type="spellEnd"/>
+      <w:r>
+        <w:t xml:space="preserve"> and Au</w:t>
       </w:r>
       <w:r>
         <w:t xml:space="preserve"> alloy</w:t>
@@ -18789,8 +19007,13 @@
         <w:t xml:space="preserve"> is 0.7 –</w:t>
       </w:r>
       <w:r>
-        <w:t xml:space="preserve"> 0.8 </w:t>
-      </w:r>
+        <w:t xml:space="preserve"> </w:t>
+      </w:r>
+      <w:proofErr w:type="gramStart"/>
+      <w:r>
+        <w:t xml:space="preserve">0.8 </w:t>
+      </w:r>
+      <w:proofErr w:type="gramEnd"/>
       <m:oMath>
         <m:sSub>
           <m:sSubPr>
@@ -19121,11 +19344,16 @@
         <w:t xml:space="preserve">well below </w:t>
       </w:r>
       <w:r>
-        <w:t>the USGs’</w:t>
+        <w:t xml:space="preserve">the </w:t>
+      </w:r>
+      <w:proofErr w:type="gramStart"/>
+      <w:r>
+        <w:t>USGs’</w:t>
       </w:r>
       <w:r>
         <w:t xml:space="preserve"> </w:t>
       </w:r>
+      <w:proofErr w:type="gramEnd"/>
       <m:oMath>
         <m:sSub>
           <m:sSubPr>
@@ -19543,8 +19771,13 @@
         <w:commentReference w:id="79"/>
       </w:r>
       <w:r>
-        <w:t xml:space="preserve">. The results of the VD techniques cannot even be replicated with extensive artificial aging or annealing times below </w:t>
-      </w:r>
+        <w:t xml:space="preserve">. The results of the VD techniques cannot even be replicated with extensive artificial aging or annealing times </w:t>
+      </w:r>
+      <w:proofErr w:type="gramStart"/>
+      <w:r>
+        <w:t xml:space="preserve">below </w:t>
+      </w:r>
+      <w:proofErr w:type="gramEnd"/>
       <m:oMath>
         <m:sSub>
           <m:sSubPr>
@@ -19972,8 +20205,17 @@
           <w:rFonts w:eastAsia="Times New Roman"/>
           <w:lang w:eastAsia="en-AU"/>
         </w:rPr>
-        <w:t xml:space="preserve"> ‘step in the baseline’ as the sample reaches its</w:t>
-      </w:r>
+        <w:t xml:space="preserve"> ‘step in the baseline’ as the sample reaches </w:t>
+      </w:r>
+      <w:proofErr w:type="gramStart"/>
+      <w:r>
+        <w:rPr>
+          <w:rFonts w:eastAsia="Times New Roman"/>
+          <w:lang w:eastAsia="en-AU"/>
+        </w:rPr>
+        <w:t>its</w:t>
+      </w:r>
+      <w:proofErr w:type="gramEnd"/>
       <w:r>
         <w:rPr>
           <w:rFonts w:eastAsia="Times New Roman"/>
@@ -20279,8 +20521,6 @@
         </w:rPr>
         <w:t xml:space="preserve">, absorbing energy. </w:t>
       </w:r>
-      <w:bookmarkStart w:id="87" w:name="_GoBack"/>
-      <w:bookmarkEnd w:id="87"/>
     </w:p>
     <w:p>
       <w:r>
@@ -20556,7 +20796,11 @@
         <w:t xml:space="preserve">. </w:t>
       </w:r>
       <w:r>
-        <w:t xml:space="preserve">The value of the </w:t>
+        <w:t xml:space="preserve">The value of </w:t>
+      </w:r>
+      <w:proofErr w:type="gramStart"/>
+      <w:r>
+        <w:t xml:space="preserve">the </w:t>
       </w:r>
       <m:oMath>
         <m:sSub>
@@ -20586,8 +20830,14 @@
           </m:sub>
         </m:sSub>
       </m:oMath>
-      <w:r>
-        <w:t xml:space="preserve"> is generally taken as the maxima of the derivative of trace with respect to temperature.</w:t>
+      <w:bookmarkStart w:id="87" w:name="_GoBack"/>
+      <w:bookmarkEnd w:id="87"/>
+      <w:r>
+        <w:t xml:space="preserve"> is</w:t>
+      </w:r>
+      <w:proofErr w:type="gramEnd"/>
+      <w:r>
+        <w:t xml:space="preserve"> generally taken as the maxima of the derivative of trace with respect to temperature.</w:t>
       </w:r>
     </w:p>
     <w:p>
@@ -20886,8 +21136,13 @@
         </m:sSub>
       </m:oMath>
       <w:r>
-        <w:t xml:space="preserve"> and lower enthalpy at </w:t>
-      </w:r>
+        <w:t xml:space="preserve"> and lower enthalpy </w:t>
+      </w:r>
+      <w:proofErr w:type="gramStart"/>
+      <w:r>
+        <w:t xml:space="preserve">at </w:t>
+      </w:r>
+      <w:proofErr w:type="gramEnd"/>
       <m:oMath>
         <m:sSub>
           <m:sSubPr>
@@ -21454,9 +21709,11 @@
       <w:r>
         <w:t xml:space="preserve"> the SCL line </w:t>
       </w:r>
+      <w:proofErr w:type="gramStart"/>
       <w:r>
         <w:t xml:space="preserve">with  </w:t>
       </w:r>
+      <w:proofErr w:type="gramEnd"/>
       <m:oMath>
         <m:sSub>
           <m:sSubPr>
@@ -21628,7 +21885,15 @@
       </w:pPr>
       <w:bookmarkStart w:id="94" w:name="_Toc419210546"/>
       <w:r>
-        <w:t xml:space="preserve">The Theoretical Entropy Limit of Glasses and the Kauzmann Temperature </w:t>
+        <w:t xml:space="preserve">The Theoretical Entropy Limit of Glasses and the </w:t>
+      </w:r>
+      <w:proofErr w:type="spellStart"/>
+      <w:r>
+        <w:t>Kauzmann</w:t>
+      </w:r>
+      <w:proofErr w:type="spellEnd"/>
+      <w:r>
+        <w:t xml:space="preserve"> Temperature </w:t>
       </w:r>
       <w:r>
         <w:t>(</w:t>
@@ -21679,8 +21944,13 @@
         <w:t>a material’s</w:t>
       </w:r>
       <w:r>
-        <w:t xml:space="preserve"> SCL solidifies on reaching its </w:t>
-      </w:r>
+        <w:t xml:space="preserve"> SCL solidifies on reaching </w:t>
+      </w:r>
+      <w:proofErr w:type="gramStart"/>
+      <w:r>
+        <w:t xml:space="preserve">its </w:t>
+      </w:r>
+      <w:proofErr w:type="gramEnd"/>
       <m:oMath>
         <m:sSub>
           <m:sSubPr>
@@ -21999,7 +22269,15 @@
       </w:r>
       <w:bookmarkEnd w:id="96"/>
       <w:r>
-        <w:t>: Schematic of glass temperature vs entropy in a typical glass forming system. The Kauzmann temperature (</w:t>
+        <w:t xml:space="preserve">: Schematic of glass temperature vs entropy in a typical glass forming system. The </w:t>
+      </w:r>
+      <w:proofErr w:type="spellStart"/>
+      <w:r>
+        <w:t>Kauzmann</w:t>
+      </w:r>
+      <w:proofErr w:type="spellEnd"/>
+      <w:r>
+        <w:t xml:space="preserve"> temperature (</w:t>
       </w:r>
       <m:oMath>
         <m:sSub>
@@ -22601,9 +22879,11 @@
       <w:r>
         <w:t xml:space="preserve"> and </w:t>
       </w:r>
+      <w:proofErr w:type="gramStart"/>
       <w:r>
         <w:t xml:space="preserve">its </w:t>
       </w:r>
+      <w:proofErr w:type="gramEnd"/>
       <m:oMath>
         <m:sSub>
           <m:sSubPr>
@@ -22829,8 +23109,13 @@
         </m:sSub>
       </m:oMath>
       <w:r>
-        <w:t xml:space="preserve"> results in </w:t>
-      </w:r>
+        <w:t xml:space="preserve"> results </w:t>
+      </w:r>
+      <w:proofErr w:type="gramStart"/>
+      <w:r>
+        <w:t xml:space="preserve">in </w:t>
+      </w:r>
+      <w:proofErr w:type="gramEnd"/>
       <m:oMath>
         <m:sSub>
           <m:sSubPr>
@@ -23127,7 +23412,11 @@
         <w:t xml:space="preserve">. </w:t>
       </w:r>
       <w:r>
-        <w:t xml:space="preserve">For example, a </w:t>
+        <w:t xml:space="preserve">For example, </w:t>
+      </w:r>
+      <w:proofErr w:type="gramStart"/>
+      <w:r>
+        <w:t xml:space="preserve">a </w:t>
       </w:r>
       <m:oMath>
         <m:sSub>
@@ -23164,7 +23453,11 @@
         </m:r>
       </m:oMath>
       <w:r>
-        <w:t xml:space="preserve"> would indicate </w:t>
+        <w:t xml:space="preserve"> would</w:t>
+      </w:r>
+      <w:proofErr w:type="gramEnd"/>
+      <w:r>
+        <w:t xml:space="preserve"> indicate </w:t>
       </w:r>
       <w:r>
         <w:t>a glass’s</w:t>
@@ -23290,8 +23583,13 @@
       <w:r>
         <w:t>) as a func</w:t>
       </w:r>
-      <w:r>
-        <w:t xml:space="preserve">tion of inverse temperature </w:t>
+      <w:proofErr w:type="spellStart"/>
+      <w:r>
+        <w:t>tion</w:t>
+      </w:r>
+      <w:proofErr w:type="spellEnd"/>
+      <w:r>
+        <w:t xml:space="preserve"> of inverse temperature </w:t>
       </w:r>
       <w:r>
         <w:t>(</w:t>
@@ -23310,9 +23608,11 @@
       <w:r>
         <w:t xml:space="preserve">the </w:t>
       </w:r>
+      <w:proofErr w:type="gramStart"/>
       <w:r>
         <w:t xml:space="preserve">glass’s </w:t>
       </w:r>
+      <w:proofErr w:type="gramEnd"/>
       <m:oMath>
         <m:sSub>
           <m:sSubPr>
@@ -24087,9 +24387,11 @@
       <w:r>
         <w:t xml:space="preserve"> of metallic, molecular, and polymer USGs correlate </w:t>
       </w:r>
+      <w:proofErr w:type="gramStart"/>
       <w:r>
         <w:t xml:space="preserve">with </w:t>
       </w:r>
+      <w:proofErr w:type="gramEnd"/>
       <m:oMath>
         <m:sSub>
           <m:sSubPr>
@@ -24308,9 +24610,11 @@
       <w:r>
         <w:t xml:space="preserve"> supports </w:t>
       </w:r>
+      <w:proofErr w:type="gramStart"/>
       <w:r>
         <w:t xml:space="preserve">high </w:t>
       </w:r>
+      <w:proofErr w:type="gramEnd"/>
       <m:oMath>
         <m:sSub>
           <m:sSubPr>
@@ -25401,12 +25705,21 @@
         </w:rPr>
         <w:t xml:space="preserve"> </w:t>
       </w:r>
-      <w:r>
-        <w:rPr>
-          <w:rFonts w:eastAsia="Times New Roman"/>
-          <w:lang w:eastAsia="en-AU"/>
-        </w:rPr>
-        <w:t>polyamorphous or layer-like super-structures</w:t>
+      <w:proofErr w:type="spellStart"/>
+      <w:r>
+        <w:rPr>
+          <w:rFonts w:eastAsia="Times New Roman"/>
+          <w:lang w:eastAsia="en-AU"/>
+        </w:rPr>
+        <w:t>polyamorphous</w:t>
+      </w:r>
+      <w:proofErr w:type="spellEnd"/>
+      <w:r>
+        <w:rPr>
+          <w:rFonts w:eastAsia="Times New Roman"/>
+          <w:lang w:eastAsia="en-AU"/>
+        </w:rPr>
+        <w:t xml:space="preserve"> or layer-like super-structures</w:t>
       </w:r>
       <w:r>
         <w:rPr>
@@ -26103,7 +26416,15 @@
         <w:t>35</w:t>
       </w:r>
       <w:r>
-        <w:t xml:space="preserve"> system raising substrates to just room temperature can cause crystallisation of films if the Ar pressure is not properly refined. This appears concerning as the alloy constituents of this system are in </w:t>
+        <w:t xml:space="preserve"> system raising substrates to just room temperature can cause crystallisation of films if the </w:t>
+      </w:r>
+      <w:proofErr w:type="spellStart"/>
+      <w:r>
+        <w:t>Ar</w:t>
+      </w:r>
+      <w:proofErr w:type="spellEnd"/>
+      <w:r>
+        <w:t xml:space="preserve"> pressure is not properly refined. This appears concerning as the alloy constituents of this system are in </w:t>
       </w:r>
       <w:r>
         <w:t xml:space="preserve">comparable </w:t>
@@ -26748,7 +27069,15 @@
         <w:fldChar w:fldCharType="end"/>
       </w:r>
       <w:r>
-        <w:t xml:space="preserve"> have already examined the MgZnCa system (Mg</w:t>
+        <w:t xml:space="preserve"> have already examined the </w:t>
+      </w:r>
+      <w:proofErr w:type="spellStart"/>
+      <w:r>
+        <w:t>MgZnCa</w:t>
+      </w:r>
+      <w:proofErr w:type="spellEnd"/>
+      <w:r>
+        <w:t xml:space="preserve"> system (Mg</w:t>
       </w:r>
       <w:r>
         <w:rPr>
@@ -27047,7 +27376,15 @@
         <w:t xml:space="preserve"> fluctuations significant. </w:t>
       </w:r>
       <w:r>
-        <w:t xml:space="preserve">Additionally MgZnCa based bio-alloys have a similar low </w:t>
+        <w:t xml:space="preserve">Additionally </w:t>
+      </w:r>
+      <w:proofErr w:type="spellStart"/>
+      <w:r>
+        <w:t>MgZnCa</w:t>
+      </w:r>
+      <w:proofErr w:type="spellEnd"/>
+      <w:r>
+        <w:t xml:space="preserve"> based bio-alloys have a similar low </w:t>
       </w:r>
       <m:oMath>
         <m:sSub>
@@ -27561,7 +27898,15 @@
         <w:t>bio-inert</w:t>
       </w:r>
       <w:r>
-        <w:t xml:space="preserve"> materials like Ti or certain polymers which do not interact with the body and do not </w:t>
+        <w:t xml:space="preserve"> materials like </w:t>
+      </w:r>
+      <w:proofErr w:type="spellStart"/>
+      <w:r>
+        <w:t>Ti</w:t>
+      </w:r>
+      <w:proofErr w:type="spellEnd"/>
+      <w:r>
+        <w:t xml:space="preserve"> or certain polymers which do not interact with the body and do not </w:t>
       </w:r>
       <w:r>
         <w:t xml:space="preserve">significantly </w:t>
@@ -27843,7 +28188,15 @@
         <w:t xml:space="preserve">metallic </w:t>
       </w:r>
       <w:r>
-        <w:t xml:space="preserve">biomaterials like stainless steels and Ti </w:t>
+        <w:t xml:space="preserve">biomaterials like stainless steels and </w:t>
+      </w:r>
+      <w:proofErr w:type="spellStart"/>
+      <w:r>
+        <w:t>Ti</w:t>
+      </w:r>
+      <w:proofErr w:type="spellEnd"/>
+      <w:r>
+        <w:t xml:space="preserve"> </w:t>
       </w:r>
       <w:r>
         <w:t>are designed to be bio</w:t>
@@ -27920,8 +28273,13 @@
         <w:t>elastic modulus (E)</w:t>
       </w:r>
       <w:r>
-        <w:t xml:space="preserve"> is only about 41 – 45 GPa</w:t>
-      </w:r>
+        <w:t xml:space="preserve"> is only about 41 – 45 </w:t>
+      </w:r>
+      <w:proofErr w:type="spellStart"/>
+      <w:r>
+        <w:t>GPa</w:t>
+      </w:r>
+      <w:proofErr w:type="spellEnd"/>
       <w:r>
         <w:t>,</w:t>
       </w:r>
@@ -27932,8 +28290,13 @@
         <w:t xml:space="preserve"> much closer to human bone</w:t>
       </w:r>
       <w:r>
-        <w:t>’s 3 – 20 GPa</w:t>
-      </w:r>
+        <w:t xml:space="preserve">’s 3 – 20 </w:t>
+      </w:r>
+      <w:proofErr w:type="spellStart"/>
+      <w:r>
+        <w:t>GPa</w:t>
+      </w:r>
+      <w:proofErr w:type="spellEnd"/>
       <w:r>
         <w:t xml:space="preserve"> t</w:t>
       </w:r>
@@ -28340,7 +28703,15 @@
         <w:t>.</w:t>
       </w:r>
       <w:r>
-        <w:t xml:space="preserve"> Other essential minerals which can be safely used in bio-absorbable alloys include Fe and Mn.</w:t>
+        <w:t xml:space="preserve"> Other essential minerals which can be safely used in bio-absorbable alloys include Fe and </w:t>
+      </w:r>
+      <w:proofErr w:type="spellStart"/>
+      <w:r>
+        <w:t>Mn</w:t>
+      </w:r>
+      <w:proofErr w:type="spellEnd"/>
+      <w:r>
+        <w:t>.</w:t>
       </w:r>
     </w:p>
     <w:p>
@@ -28357,7 +28728,15 @@
         <w:t xml:space="preserve"> </w:t>
       </w:r>
       <w:r>
-        <w:t xml:space="preserve">have also been alloyed with Mg in past, but their use is not ideal as they are known to not meet the necessary biomaterial requirements. For example, Al has been linked to neurological disorders such as Alzheimers disease </w:t>
+        <w:t xml:space="preserve">have also been alloyed with Mg in past, but their use is not ideal as they are known to not meet the necessary biomaterial requirements. For example, Al has been linked to neurological disorders such as </w:t>
+      </w:r>
+      <w:proofErr w:type="spellStart"/>
+      <w:r>
+        <w:t>Alzheimers</w:t>
+      </w:r>
+      <w:proofErr w:type="spellEnd"/>
+      <w:r>
+        <w:t xml:space="preserve"> disease </w:t>
       </w:r>
       <w:r>
         <w:fldChar w:fldCharType="begin"/>
@@ -28645,7 +29024,15 @@
         <w:t>can be</w:t>
       </w:r>
       <w:r>
-        <w:t xml:space="preserve"> measured via potentiodynamic </w:t>
+        <w:t xml:space="preserve"> measured via </w:t>
+      </w:r>
+      <w:proofErr w:type="spellStart"/>
+      <w:r>
+        <w:t>potentiodynamic</w:t>
+      </w:r>
+      <w:proofErr w:type="spellEnd"/>
+      <w:r>
+        <w:t xml:space="preserve"> </w:t>
       </w:r>
       <w:r>
         <w:t>polarisation (PDP) scans</w:t>
@@ -28862,8 +29249,13 @@
       <w:r>
         <w:t xml:space="preserve">The </w:t>
       </w:r>
-      <w:r>
-        <w:t>Tafel equation</w:t>
+      <w:proofErr w:type="spellStart"/>
+      <w:r>
+        <w:t>Tafel</w:t>
+      </w:r>
+      <w:proofErr w:type="spellEnd"/>
+      <w:r>
+        <w:t xml:space="preserve"> equation</w:t>
       </w:r>
       <w:r>
         <w:t xml:space="preserve"> (Equation </w:t>
@@ -28905,7 +29297,15 @@
         <w:t>)</w:t>
       </w:r>
       <w:r>
-        <w:t xml:space="preserve"> and Tafel Plots are tools </w:t>
+        <w:t xml:space="preserve"> and </w:t>
+      </w:r>
+      <w:proofErr w:type="spellStart"/>
+      <w:r>
+        <w:t>Tafel</w:t>
+      </w:r>
+      <w:proofErr w:type="spellEnd"/>
+      <w:r>
+        <w:t xml:space="preserve"> Plots are tools </w:t>
       </w:r>
       <w:r>
         <w:t xml:space="preserve">used to </w:t>
@@ -28932,7 +29332,15 @@
         <w:t xml:space="preserve"> scans. </w:t>
       </w:r>
       <w:r>
-        <w:t>The Tafel equation expresses the</w:t>
+        <w:t xml:space="preserve">The </w:t>
+      </w:r>
+      <w:proofErr w:type="spellStart"/>
+      <w:r>
+        <w:t>Tafel</w:t>
+      </w:r>
+      <w:proofErr w:type="spellEnd"/>
+      <w:r>
+        <w:t xml:space="preserve"> equation expresses the</w:t>
       </w:r>
       <w:r>
         <w:t xml:space="preserve"> anodic or cathodic</w:t>
@@ -28947,7 +29355,15 @@
         <w:t>their</w:t>
       </w:r>
       <w:r>
-        <w:t xml:space="preserve"> overpotential (</w:t>
+        <w:t xml:space="preserve"> </w:t>
+      </w:r>
+      <w:proofErr w:type="spellStart"/>
+      <w:r>
+        <w:t>overpotential</w:t>
+      </w:r>
+      <w:proofErr w:type="spellEnd"/>
+      <w:r>
+        <w:t xml:space="preserve"> (</w:t>
       </w:r>
       <m:oMath>
         <m:r>
@@ -28963,9 +29379,11 @@
       <w:r>
         <w:t xml:space="preserve"> </w:t>
       </w:r>
+      <w:proofErr w:type="spellStart"/>
       <w:r>
         <w:t>overpotential</w:t>
       </w:r>
+      <w:proofErr w:type="spellEnd"/>
       <w:r>
         <w:t xml:space="preserve"> </w:t>
       </w:r>
@@ -29333,12 +29751,36 @@
         </m:sSub>
       </m:oMath>
       <w:r>
-        <w:t xml:space="preserve"> the exchange current density. </w:t>
-      </w:r>
-    </w:p>
-    <w:p>
-      <w:r>
-        <w:t>Plotting the Tafel equation for both the anodic and cathodic reactions produces the Tafel Plot (</w:t>
+        <w:t xml:space="preserve"> the exchange current </w:t>
+      </w:r>
+      <w:proofErr w:type="gramStart"/>
+      <w:r>
+        <w:t>density.</w:t>
+      </w:r>
+      <w:proofErr w:type="gramEnd"/>
+      <w:r>
+        <w:t xml:space="preserve"> </w:t>
+      </w:r>
+    </w:p>
+    <w:p>
+      <w:r>
+        <w:t xml:space="preserve">Plotting the </w:t>
+      </w:r>
+      <w:proofErr w:type="spellStart"/>
+      <w:r>
+        <w:t>Tafel</w:t>
+      </w:r>
+      <w:proofErr w:type="spellEnd"/>
+      <w:r>
+        <w:t xml:space="preserve"> equation for both the anodic and cathodic reactions produces the </w:t>
+      </w:r>
+      <w:proofErr w:type="spellStart"/>
+      <w:r>
+        <w:t>Tafel</w:t>
+      </w:r>
+      <w:proofErr w:type="spellEnd"/>
+      <w:r>
+        <w:t xml:space="preserve"> Plot (</w:t>
       </w:r>
       <w:r>
         <w:fldChar w:fldCharType="begin"/>
@@ -29671,7 +30113,15 @@
       </w:r>
       <w:bookmarkEnd w:id="133"/>
       <w:r>
-        <w:t xml:space="preserve">: Tafel Plot </w:t>
+        <w:t xml:space="preserve">: </w:t>
+      </w:r>
+      <w:proofErr w:type="spellStart"/>
+      <w:r>
+        <w:t>Tafel</w:t>
+      </w:r>
+      <w:proofErr w:type="spellEnd"/>
+      <w:r>
+        <w:t xml:space="preserve"> Plot </w:t>
       </w:r>
       <w:r>
         <w:t>show</w:t>
@@ -29686,7 +30136,15 @@
         <w:t xml:space="preserve"> </w:t>
       </w:r>
       <w:r>
-        <w:t xml:space="preserve">positive anodic Tafle slope </w:t>
+        <w:t xml:space="preserve">positive anodic </w:t>
+      </w:r>
+      <w:proofErr w:type="spellStart"/>
+      <w:r>
+        <w:t>Tafle</w:t>
+      </w:r>
+      <w:proofErr w:type="spellEnd"/>
+      <w:r>
+        <w:t xml:space="preserve"> slope </w:t>
       </w:r>
       <m:oMath>
         <m:sSub>
@@ -29722,7 +30180,15 @@
         <w:t xml:space="preserve"> </w:t>
       </w:r>
       <w:r>
-        <w:t xml:space="preserve">negative cathodic Tafle slope </w:t>
+        <w:t xml:space="preserve">negative cathodic </w:t>
+      </w:r>
+      <w:proofErr w:type="spellStart"/>
+      <w:r>
+        <w:t>Tafle</w:t>
+      </w:r>
+      <w:proofErr w:type="spellEnd"/>
+      <w:r>
+        <w:t xml:space="preserve"> slope </w:t>
       </w:r>
       <m:oMath>
         <m:sSub>
@@ -31173,7 +31639,15 @@
         <w:fldChar w:fldCharType="end"/>
       </w:r>
       <w:r>
-        <w:t xml:space="preserve"> has shown in his review magnesium was showing promise as a bio-reabsorbable material </w:t>
+        <w:t xml:space="preserve"> has shown in his review magnesium was showing promise as a bio-</w:t>
+      </w:r>
+      <w:proofErr w:type="spellStart"/>
+      <w:r>
+        <w:t>reabsorbable</w:t>
+      </w:r>
+      <w:proofErr w:type="spellEnd"/>
+      <w:r>
+        <w:t xml:space="preserve"> material </w:t>
       </w:r>
       <w:r>
         <w:t>in the early 1900s before the trend switch to bio</w:t>
@@ -31184,9 +31658,11 @@
       <w:r>
         <w:t xml:space="preserve">inert materials like </w:t>
       </w:r>
+      <w:proofErr w:type="spellStart"/>
       <w:r>
         <w:t>Ti</w:t>
       </w:r>
+      <w:proofErr w:type="spellEnd"/>
       <w:r>
         <w:t xml:space="preserve">. </w:t>
       </w:r>
@@ -31215,13 +31691,23 @@
         </w:rPr>
         <w:t>-</w:t>
       </w:r>
+      <w:proofErr w:type="spellStart"/>
       <w:r>
         <w:rPr>
           <w:rFonts w:eastAsia="Times New Roman" w:cs="Times New Roman"/>
           <w:color w:val="000000"/>
           <w:lang w:eastAsia="en-AU"/>
         </w:rPr>
-        <w:t>reabsorbable metals, need to;</w:t>
+        <w:t>reabsorbable</w:t>
+      </w:r>
+      <w:proofErr w:type="spellEnd"/>
+      <w:r>
+        <w:rPr>
+          <w:rFonts w:eastAsia="Times New Roman" w:cs="Times New Roman"/>
+          <w:color w:val="000000"/>
+          <w:lang w:eastAsia="en-AU"/>
+        </w:rPr>
+        <w:t xml:space="preserve"> metals, need to;</w:t>
       </w:r>
     </w:p>
     <w:p>
@@ -31742,7 +32228,15 @@
     </w:p>
     <w:p>
       <w:r>
-        <w:t xml:space="preserve">Pitting occur on anodic end of the Tafel Plots </w:t>
+        <w:t xml:space="preserve">Pitting occur on anodic end of the </w:t>
+      </w:r>
+      <w:proofErr w:type="spellStart"/>
+      <w:r>
+        <w:t>Tafel</w:t>
+      </w:r>
+      <w:proofErr w:type="spellEnd"/>
+      <w:r>
+        <w:t xml:space="preserve"> Plots </w:t>
       </w:r>
       <w:r>
         <w:fldChar w:fldCharType="begin"/>
@@ -31862,10 +32356,39 @@
     </w:p>
     <w:p>
       <w:r>
-        <w:t xml:space="preserve">The pure alloy constituent elements of Mg (99.85 wt%), Zn (99.995 wt%), and Ca </w:t>
-      </w:r>
-      <w:r>
-        <w:t>(99.8 wt%)</w:t>
+        <w:t xml:space="preserve">The pure alloy constituent elements of Mg (99.85 </w:t>
+      </w:r>
+      <w:proofErr w:type="spellStart"/>
+      <w:proofErr w:type="gramStart"/>
+      <w:r>
+        <w:t>wt</w:t>
+      </w:r>
+      <w:proofErr w:type="spellEnd"/>
+      <w:r>
+        <w:t>%</w:t>
+      </w:r>
+      <w:proofErr w:type="gramEnd"/>
+      <w:r>
+        <w:t xml:space="preserve">), Zn (99.995 </w:t>
+      </w:r>
+      <w:proofErr w:type="spellStart"/>
+      <w:r>
+        <w:t>wt</w:t>
+      </w:r>
+      <w:proofErr w:type="spellEnd"/>
+      <w:r>
+        <w:t xml:space="preserve">%), and Ca </w:t>
+      </w:r>
+      <w:r>
+        <w:t xml:space="preserve">(99.8 </w:t>
+      </w:r>
+      <w:proofErr w:type="spellStart"/>
+      <w:r>
+        <w:t>wt</w:t>
+      </w:r>
+      <w:proofErr w:type="spellEnd"/>
+      <w:r>
+        <w:t>%)</w:t>
       </w:r>
       <w:r>
         <w:t xml:space="preserve"> are polished and filed to removal surface contamination and oxides. </w:t>
@@ -32060,13 +32583,50 @@
         <w:t>boron nitrate coated graphite crucible</w:t>
       </w:r>
       <w:r>
-        <w:t xml:space="preserve">. The pure Mg (99.85 wt%), Zn (99.995 wt%), and Ca </w:t>
-      </w:r>
-      <w:r>
-        <w:t>(99.8 wt%)</w:t>
-      </w:r>
-      <w:r>
-        <w:t xml:space="preserve"> elements are heated under an inert Ar atmosphere and the plates produced via gravity casting.</w:t>
+        <w:t xml:space="preserve">. The pure Mg (99.85 </w:t>
+      </w:r>
+      <w:proofErr w:type="spellStart"/>
+      <w:proofErr w:type="gramStart"/>
+      <w:r>
+        <w:t>wt</w:t>
+      </w:r>
+      <w:proofErr w:type="spellEnd"/>
+      <w:r>
+        <w:t>%</w:t>
+      </w:r>
+      <w:proofErr w:type="gramEnd"/>
+      <w:r>
+        <w:t xml:space="preserve">), Zn (99.995 </w:t>
+      </w:r>
+      <w:proofErr w:type="spellStart"/>
+      <w:r>
+        <w:t>wt</w:t>
+      </w:r>
+      <w:proofErr w:type="spellEnd"/>
+      <w:r>
+        <w:t xml:space="preserve">%), and Ca </w:t>
+      </w:r>
+      <w:r>
+        <w:t xml:space="preserve">(99.8 </w:t>
+      </w:r>
+      <w:proofErr w:type="spellStart"/>
+      <w:r>
+        <w:t>wt</w:t>
+      </w:r>
+      <w:proofErr w:type="spellEnd"/>
+      <w:r>
+        <w:t>%)</w:t>
+      </w:r>
+      <w:r>
+        <w:t xml:space="preserve"> elements are heated under an inert </w:t>
+      </w:r>
+      <w:proofErr w:type="spellStart"/>
+      <w:r>
+        <w:t>Ar</w:t>
+      </w:r>
+      <w:proofErr w:type="spellEnd"/>
+      <w:r>
+        <w:t xml:space="preserve"> atmosphere and the plates produced via gravity casting.</w:t>
       </w:r>
       <w:r>
         <w:t xml:space="preserve"> Alloy homogony </w:t>
@@ -33083,8 +33643,13 @@
       <w:r>
         <w:t xml:space="preserve">films respectively. These parameters will be refined via appropriate step sizes as required to suit the examined </w:t>
       </w:r>
-      <w:r>
-        <w:t xml:space="preserve">MgZnCa </w:t>
+      <w:proofErr w:type="spellStart"/>
+      <w:r>
+        <w:t>MgZnCa</w:t>
+      </w:r>
+      <w:proofErr w:type="spellEnd"/>
+      <w:r>
+        <w:t xml:space="preserve"> </w:t>
       </w:r>
       <w:r>
         <w:t xml:space="preserve">biocompatible systems. </w:t>
@@ -33313,7 +33878,21 @@
               <w:rPr>
                 <w:b/>
               </w:rPr>
-              <w:t>Deposition Ar Pressure:</w:t>
+              <w:t xml:space="preserve">Deposition </w:t>
+            </w:r>
+            <w:proofErr w:type="spellStart"/>
+            <w:r>
+              <w:rPr>
+                <w:b/>
+              </w:rPr>
+              <w:t>Ar</w:t>
+            </w:r>
+            <w:proofErr w:type="spellEnd"/>
+            <w:r>
+              <w:rPr>
+                <w:b/>
+              </w:rPr>
+              <w:t xml:space="preserve"> Pressure:</w:t>
             </w:r>
           </w:p>
         </w:tc>
@@ -33640,7 +34219,15 @@
         <w:t>is</w:t>
       </w:r>
       <w:r>
-        <w:t xml:space="preserve"> NaCl wafer which dissolve quickly with the application of water, allowing for the physical separation of the films. </w:t>
+        <w:t xml:space="preserve"> </w:t>
+      </w:r>
+      <w:proofErr w:type="spellStart"/>
+      <w:r>
+        <w:t>NaCl</w:t>
+      </w:r>
+      <w:proofErr w:type="spellEnd"/>
+      <w:r>
+        <w:t xml:space="preserve"> wafer which dissolve quickly with the application of water, allowing for the physical separation of the films. </w:t>
       </w:r>
       <w:r>
         <w:t xml:space="preserve">These substrates can be purchased. </w:t>
@@ -33707,12 +34294,21 @@
         <w:pStyle w:val="Heading3"/>
       </w:pPr>
       <w:bookmarkStart w:id="159" w:name="_Toc419210574"/>
-      <w:r>
-        <w:rPr>
-          <w:rFonts w:eastAsia="Times New Roman"/>
-          <w:lang w:eastAsia="en-AU"/>
-        </w:rPr>
-        <w:t>Polycaprolactone (PCL)</w:t>
+      <w:proofErr w:type="spellStart"/>
+      <w:r>
+        <w:rPr>
+          <w:rFonts w:eastAsia="Times New Roman"/>
+          <w:lang w:eastAsia="en-AU"/>
+        </w:rPr>
+        <w:t>Polycaprolactone</w:t>
+      </w:r>
+      <w:proofErr w:type="spellEnd"/>
+      <w:r>
+        <w:rPr>
+          <w:rFonts w:eastAsia="Times New Roman"/>
+          <w:lang w:eastAsia="en-AU"/>
+        </w:rPr>
+        <w:t xml:space="preserve"> (PCL)</w:t>
       </w:r>
       <w:r>
         <w:t xml:space="preserve"> Scaffolds</w:t>
@@ -33727,12 +34323,21 @@
         </w:rPr>
         <w:t xml:space="preserve">Depositing films onto </w:t>
       </w:r>
-      <w:r>
-        <w:rPr>
-          <w:rFonts w:eastAsia="Times New Roman"/>
-          <w:lang w:eastAsia="en-AU"/>
-        </w:rPr>
-        <w:t>Polycaprolactone (PCL)</w:t>
+      <w:proofErr w:type="spellStart"/>
+      <w:r>
+        <w:rPr>
+          <w:rFonts w:eastAsia="Times New Roman"/>
+          <w:lang w:eastAsia="en-AU"/>
+        </w:rPr>
+        <w:t>Polycaprolactone</w:t>
+      </w:r>
+      <w:proofErr w:type="spellEnd"/>
+      <w:r>
+        <w:rPr>
+          <w:rFonts w:eastAsia="Times New Roman"/>
+          <w:lang w:eastAsia="en-AU"/>
+        </w:rPr>
+        <w:t xml:space="preserve"> (PCL)</w:t>
       </w:r>
       <w:r>
         <w:t xml:space="preserve"> scaffolds </w:t>
@@ -33786,9 +34391,14 @@
       </w:pPr>
       <w:bookmarkStart w:id="162" w:name="_Toc419210577"/>
       <w:r>
-        <w:t>Biocompatibility and Bioabsorption</w:t>
+        <w:t xml:space="preserve">Biocompatibility and </w:t>
+      </w:r>
+      <w:proofErr w:type="spellStart"/>
+      <w:r>
+        <w:t>Bioabsorption</w:t>
       </w:r>
       <w:bookmarkEnd w:id="162"/>
+      <w:proofErr w:type="spellEnd"/>
       <w:r>
         <w:t xml:space="preserve"> </w:t>
       </w:r>
@@ -33797,11 +34407,16 @@
       <w:r>
         <w:t xml:space="preserve">The biocompatibility and </w:t>
       </w:r>
+      <w:proofErr w:type="spellStart"/>
       <w:r>
         <w:t>bio</w:t>
       </w:r>
       <w:r>
-        <w:t xml:space="preserve">absorption </w:t>
+        <w:t>absorption</w:t>
+      </w:r>
+      <w:proofErr w:type="spellEnd"/>
+      <w:r>
+        <w:t xml:space="preserve"> </w:t>
       </w:r>
       <w:r>
         <w:t>of the TFMGs will be characteris</w:t>
@@ -34060,7 +34675,15 @@
         <w:t>troughs</w:t>
       </w:r>
       <w:r>
-        <w:t>. Scans are performed at heating rate of 20K/min in sealed alumina crucibles under a protective Ar atmosphere.</w:t>
+        <w:t xml:space="preserve">. Scans are performed at heating rate of 20K/min in sealed alumina crucibles under a protective </w:t>
+      </w:r>
+      <w:proofErr w:type="spellStart"/>
+      <w:r>
+        <w:t>Ar</w:t>
+      </w:r>
+      <w:proofErr w:type="spellEnd"/>
+      <w:r>
+        <w:t xml:space="preserve"> atmosphere.</w:t>
       </w:r>
     </w:p>
     <w:p>
@@ -34156,7 +34779,15 @@
         <w:t xml:space="preserve">subtle </w:t>
       </w:r>
       <w:r>
-        <w:t xml:space="preserve">exothermal peaks can be in MgZnCa systems </w:t>
+        <w:t xml:space="preserve">exothermal peaks can be in </w:t>
+      </w:r>
+      <w:proofErr w:type="spellStart"/>
+      <w:r>
+        <w:t>MgZnCa</w:t>
+      </w:r>
+      <w:proofErr w:type="spellEnd"/>
+      <w:r>
+        <w:t xml:space="preserve"> systems </w:t>
       </w:r>
       <w:r>
         <w:fldChar w:fldCharType="begin"/>
@@ -34188,7 +34819,15 @@
         <w:t xml:space="preserve">differentiating </w:t>
       </w:r>
       <w:r>
-        <w:t xml:space="preserve">between amorphous, semi-crystalline, and crystalline MgZnCa alloy </w:t>
+        <w:t xml:space="preserve">between amorphous, semi-crystalline, and crystalline </w:t>
+      </w:r>
+      <w:proofErr w:type="spellStart"/>
+      <w:r>
+        <w:t>MgZnCa</w:t>
+      </w:r>
+      <w:proofErr w:type="spellEnd"/>
+      <w:r>
+        <w:t xml:space="preserve"> alloy </w:t>
       </w:r>
       <w:r>
         <w:fldChar w:fldCharType="begin">
@@ -34345,7 +34984,15 @@
         <w:t xml:space="preserve"> </w:t>
       </w:r>
       <w:r>
-        <w:t>Fully amorphous MgZnCa should display wide halo peak</w:t>
+        <w:t xml:space="preserve">Fully amorphous </w:t>
+      </w:r>
+      <w:proofErr w:type="spellStart"/>
+      <w:r>
+        <w:t>MgZnCa</w:t>
+      </w:r>
+      <w:proofErr w:type="spellEnd"/>
+      <w:r>
+        <w:t xml:space="preserve"> should display wide halo peak</w:t>
       </w:r>
       <w:r>
         <w:t>s</w:t>
@@ -34636,7 +35283,11 @@
         <w:t xml:space="preserve"> a</w:t>
       </w:r>
       <w:r>
-        <w:t xml:space="preserve"> low GFA with a </w:t>
+        <w:t xml:space="preserve"> low GFA with </w:t>
+      </w:r>
+      <w:proofErr w:type="gramStart"/>
+      <w:r>
+        <w:t xml:space="preserve">a </w:t>
       </w:r>
       <m:oMath>
         <m:sSub>
@@ -34666,7 +35317,11 @@
         </m:sSub>
       </m:oMath>
       <w:r>
-        <w:t xml:space="preserve"> of only about 3mm </w:t>
+        <w:t xml:space="preserve"> of</w:t>
+      </w:r>
+      <w:proofErr w:type="gramEnd"/>
+      <w:r>
+        <w:t xml:space="preserve"> only about 3mm </w:t>
       </w:r>
       <w:r>
         <w:fldChar w:fldCharType="begin">
@@ -35212,9 +35867,11 @@
       <w:r>
         <w:t xml:space="preserve"> </w:t>
       </w:r>
+      <w:proofErr w:type="gramStart"/>
       <w:r>
         <w:t xml:space="preserve">and </w:t>
       </w:r>
+      <w:proofErr w:type="gramEnd"/>
       <m:oMath>
         <m:sSub>
           <m:sSubPr>
@@ -37611,6 +38268,7 @@
         </w:rPr>
         <w:tab/>
       </w:r>
+      <w:proofErr w:type="spellStart"/>
       <w:r>
         <w:rPr>
           <w:rFonts w:eastAsia="Times New Roman"/>
@@ -37618,6 +38276,7 @@
         </w:rPr>
         <w:t>Polycaprolactone</w:t>
       </w:r>
+      <w:proofErr w:type="spellEnd"/>
     </w:p>
     <w:p>
       <w:pPr>
@@ -37648,8 +38307,13 @@
         </w:rPr>
         <w:tab/>
       </w:r>
-      <w:r>
-        <w:t>Potentiodynamic Polarisation</w:t>
+      <w:proofErr w:type="spellStart"/>
+      <w:r>
+        <w:t>Potentiodynamic</w:t>
+      </w:r>
+      <w:proofErr w:type="spellEnd"/>
+      <w:r>
+        <w:t xml:space="preserve"> Polarisation</w:t>
       </w:r>
     </w:p>
     <w:p>
@@ -38211,8 +38875,13 @@
       <w:r>
         <w:tab/>
       </w:r>
-      <w:r>
-        <w:t xml:space="preserve">Kauzmann </w:t>
+      <w:proofErr w:type="spellStart"/>
+      <w:r>
+        <w:t>Kauzmann</w:t>
+      </w:r>
+      <w:proofErr w:type="spellEnd"/>
+      <w:r>
+        <w:t xml:space="preserve"> </w:t>
       </w:r>
       <w:r>
         <w:t xml:space="preserve">Temperature ( </w:t>
@@ -39118,7 +39787,15 @@
         <w:pStyle w:val="CommentText"/>
       </w:pPr>
       <w:r>
-        <w:t xml:space="preserve">Property modification – Coating BMG with same composition coating. – Look at K. Schluter Intro (Green part on property modification). </w:t>
+        <w:t xml:space="preserve">Property modification – Coating BMG with same composition coating. – Look at K. </w:t>
+      </w:r>
+      <w:proofErr w:type="spellStart"/>
+      <w:r>
+        <w:t>Schluter</w:t>
+      </w:r>
+      <w:proofErr w:type="spellEnd"/>
+      <w:r>
+        <w:t xml:space="preserve"> Intro (Green part on property modification). </w:t>
       </w:r>
     </w:p>
     <w:p>
@@ -39259,8 +39936,13 @@
       <w:pPr>
         <w:pStyle w:val="CommentText"/>
       </w:pPr>
-      <w:r>
-        <w:t>Tg is the temperature at which SCL freezes in place</w:t>
+      <w:proofErr w:type="spellStart"/>
+      <w:r>
+        <w:t>Tg</w:t>
+      </w:r>
+      <w:proofErr w:type="spellEnd"/>
+      <w:r>
+        <w:t xml:space="preserve"> is the temperature at which SCL freezes in place</w:t>
       </w:r>
     </w:p>
     <w:p>
@@ -39272,8 +39954,13 @@
       <w:pPr>
         <w:pStyle w:val="CommentText"/>
       </w:pPr>
-      <w:r>
-        <w:t>Tg &lt; Tm!</w:t>
+      <w:proofErr w:type="spellStart"/>
+      <w:r>
+        <w:t>Tg</w:t>
+      </w:r>
+      <w:proofErr w:type="spellEnd"/>
+      <w:r>
+        <w:t xml:space="preserve"> &lt; Tm!</w:t>
       </w:r>
     </w:p>
   </w:comment>
@@ -39459,7 +40146,15 @@
         <w:t>)</w:t>
       </w:r>
       <w:r>
-        <w:t xml:space="preserve">! (i.e. fractions of a second!) </w:t>
+        <w:t>! (</w:t>
+      </w:r>
+      <w:proofErr w:type="gramStart"/>
+      <w:r>
+        <w:t>i.e</w:t>
+      </w:r>
+      <w:proofErr w:type="gramEnd"/>
+      <w:r>
+        <w:t xml:space="preserve">. fractions of a second!) </w:t>
       </w:r>
       <w:r>
         <w:fldChar w:fldCharType="begin"/>
@@ -39533,7 +40228,39 @@
         <w:annotationRef/>
       </w:r>
       <w:r>
-        <w:t xml:space="preserve">The voltage potential between the substrate and target supplies excess electrons to the negative target. The electrons are attracted to the positive substrate but collide with Ar atoms on their journey. This cause Ar to lose an electron and to become a plasma (Ar+ &amp; e-). Ar+ collide with the target, and releases M atoms from the target. (Note e- has too little momentum to eject atoms from substrate). </w:t>
+        <w:t xml:space="preserve">The voltage potential between the substrate and target supplies excess electrons to the negative target. The electrons are attracted to the positive substrate but collide with </w:t>
+      </w:r>
+      <w:proofErr w:type="spellStart"/>
+      <w:r>
+        <w:t>Ar</w:t>
+      </w:r>
+      <w:proofErr w:type="spellEnd"/>
+      <w:r>
+        <w:t xml:space="preserve"> atoms on their journey. This cause </w:t>
+      </w:r>
+      <w:proofErr w:type="spellStart"/>
+      <w:r>
+        <w:t>Ar</w:t>
+      </w:r>
+      <w:proofErr w:type="spellEnd"/>
+      <w:r>
+        <w:t xml:space="preserve"> to lose an electron and to become a plasma (</w:t>
+      </w:r>
+      <w:proofErr w:type="spellStart"/>
+      <w:r>
+        <w:t>Ar</w:t>
+      </w:r>
+      <w:proofErr w:type="spellEnd"/>
+      <w:r>
+        <w:t xml:space="preserve">+ &amp; e-). </w:t>
+      </w:r>
+      <w:proofErr w:type="spellStart"/>
+      <w:r>
+        <w:t>Ar</w:t>
+      </w:r>
+      <w:proofErr w:type="spellEnd"/>
+      <w:r>
+        <w:t xml:space="preserve">+ collide with the target, and releases M atoms from the target. (Note e- has too little momentum to eject atoms from substrate). </w:t>
       </w:r>
     </w:p>
     <w:p>
@@ -39653,7 +40380,15 @@
         <w:annotationRef/>
       </w:r>
       <w:r>
-        <w:t>Ideal Tsub may exist because high temp atoms behave like liquid on the surface and are thus quenched. This is not a true deposition then (gas to solid). See Yu’s paper</w:t>
+        <w:t xml:space="preserve">Ideal </w:t>
+      </w:r>
+      <w:proofErr w:type="spellStart"/>
+      <w:r>
+        <w:t>Tsub</w:t>
+      </w:r>
+      <w:proofErr w:type="spellEnd"/>
+      <w:r>
+        <w:t xml:space="preserve"> may exist because high temp atoms behave like liquid on the surface and are thus quenched. This is not a true deposition then (gas to solid). See Yu’s paper</w:t>
       </w:r>
     </w:p>
   </w:comment>
@@ -39737,7 +40472,23 @@
           <w:rFonts w:eastAsia="Times New Roman"/>
           <w:lang w:eastAsia="en-AU"/>
         </w:rPr>
-        <w:t>The optimal range may be below Tg because surface atom can move as fast as the SCL at lowe</w:t>
+        <w:t xml:space="preserve">The optimal range may be below </w:t>
+      </w:r>
+      <w:proofErr w:type="spellStart"/>
+      <w:r>
+        <w:rPr>
+          <w:rFonts w:eastAsia="Times New Roman"/>
+          <w:lang w:eastAsia="en-AU"/>
+        </w:rPr>
+        <w:t>Tg</w:t>
+      </w:r>
+      <w:proofErr w:type="spellEnd"/>
+      <w:r>
+        <w:rPr>
+          <w:rFonts w:eastAsia="Times New Roman"/>
+          <w:lang w:eastAsia="en-AU"/>
+        </w:rPr>
+        <w:t xml:space="preserve"> because surface atom can move as fast as the SCL at lowe</w:t>
       </w:r>
       <w:r>
         <w:rPr>
@@ -39751,7 +40502,23 @@
           <w:rFonts w:eastAsia="Times New Roman"/>
           <w:lang w:eastAsia="en-AU"/>
         </w:rPr>
-        <w:t>This may be why metallic glass has the lowest optimal temp range and time to from ultrastable glass (ie less energy for molecules/atoms to relax or reac</w:t>
+        <w:t>This may be why metallic glass has the lowest optimal temp range and time to from ultrastable glass (</w:t>
+      </w:r>
+      <w:proofErr w:type="spellStart"/>
+      <w:r>
+        <w:rPr>
+          <w:rFonts w:eastAsia="Times New Roman"/>
+          <w:lang w:eastAsia="en-AU"/>
+        </w:rPr>
+        <w:t>ie</w:t>
+      </w:r>
+      <w:proofErr w:type="spellEnd"/>
+      <w:r>
+        <w:rPr>
+          <w:rFonts w:eastAsia="Times New Roman"/>
+          <w:lang w:eastAsia="en-AU"/>
+        </w:rPr>
+        <w:t xml:space="preserve"> less energy for molecules/atoms to relax or reac</w:t>
       </w:r>
       <w:r>
         <w:rPr>
@@ -39818,7 +40585,23 @@
         <w:pStyle w:val="CommentText"/>
       </w:pPr>
       <w:r>
-        <w:t xml:space="preserve">Check the “Tg &amp; Tf paper” as it should have first principles reference to this. </w:t>
+        <w:t>Check the “</w:t>
+      </w:r>
+      <w:proofErr w:type="spellStart"/>
+      <w:r>
+        <w:t>Tg</w:t>
+      </w:r>
+      <w:proofErr w:type="spellEnd"/>
+      <w:r>
+        <w:t xml:space="preserve"> &amp; </w:t>
+      </w:r>
+      <w:proofErr w:type="spellStart"/>
+      <w:r>
+        <w:t>Tf</w:t>
+      </w:r>
+      <w:proofErr w:type="spellEnd"/>
+      <w:r>
+        <w:t xml:space="preserve"> paper” as it should have first principles reference to this. </w:t>
       </w:r>
     </w:p>
   </w:comment>
@@ -39872,7 +40655,13 @@
         <w:pStyle w:val="CommentText"/>
       </w:pPr>
       <w:r>
-        <w:t>Solid to liquid causes an increase in free energy, hence it endothermic.</w:t>
+        <w:t xml:space="preserve">Solid to liquid causes an increase in free energy, hence it </w:t>
+      </w:r>
+      <w:r>
+        <w:t xml:space="preserve">is </w:t>
+      </w:r>
+      <w:r>
+        <w:t>endothermic.</w:t>
       </w:r>
     </w:p>
   </w:comment>
@@ -39904,7 +40693,15 @@
         <w:annotationRef/>
       </w:r>
       <w:r>
-        <w:t>Find a proper/ full definition of Tf!</w:t>
+        <w:t xml:space="preserve">Find a proper/ full definition of </w:t>
+      </w:r>
+      <w:proofErr w:type="spellStart"/>
+      <w:r>
+        <w:t>Tf</w:t>
+      </w:r>
+      <w:proofErr w:type="spellEnd"/>
+      <w:r>
+        <w:t>!</w:t>
       </w:r>
     </w:p>
   </w:comment>
@@ -39919,8 +40716,21 @@
         </w:rPr>
         <w:annotationRef/>
       </w:r>
-      <w:r>
-        <w:t xml:space="preserve">Tf measures enthalpy. I.e. High Tf means higher enthalpy. </w:t>
+      <w:proofErr w:type="spellStart"/>
+      <w:r>
+        <w:t>Tf</w:t>
+      </w:r>
+      <w:proofErr w:type="spellEnd"/>
+      <w:r>
+        <w:t xml:space="preserve"> measures enthalpy. I.e. High </w:t>
+      </w:r>
+      <w:proofErr w:type="spellStart"/>
+      <w:r>
+        <w:t>Tf</w:t>
+      </w:r>
+      <w:proofErr w:type="spellEnd"/>
+      <w:r>
+        <w:t xml:space="preserve"> means higher enthalpy. </w:t>
       </w:r>
     </w:p>
   </w:comment>
@@ -39967,8 +40777,13 @@
         </w:rPr>
         <w:annotationRef/>
       </w:r>
-      <w:r>
-        <w:t>Tf was used in enthalpy before</w:t>
+      <w:proofErr w:type="spellStart"/>
+      <w:r>
+        <w:t>Tf</w:t>
+      </w:r>
+      <w:proofErr w:type="spellEnd"/>
+      <w:r>
+        <w:t xml:space="preserve"> was used in enthalpy before</w:t>
       </w:r>
       <w:r>
         <w:br/>
@@ -39987,8 +40802,13 @@
         </w:rPr>
         <w:annotationRef/>
       </w:r>
-      <w:r>
-        <w:t xml:space="preserve">Nakamaya paper has a similar conclusion. Try to combine here. </w:t>
+      <w:proofErr w:type="spellStart"/>
+      <w:r>
+        <w:t>Nakamaya</w:t>
+      </w:r>
+      <w:proofErr w:type="spellEnd"/>
+      <w:r>
+        <w:t xml:space="preserve"> paper has a similar conclusion. Try to combine here. </w:t>
       </w:r>
     </w:p>
   </w:comment>
@@ -40324,8 +41144,13 @@
         </w:rPr>
         <w:annotationRef/>
       </w:r>
-      <w:r>
-        <w:t>i.e. The Potential is a larger number</w:t>
+      <w:proofErr w:type="gramStart"/>
+      <w:r>
+        <w:t>i.e</w:t>
+      </w:r>
+      <w:proofErr w:type="gramEnd"/>
+      <w:r>
+        <w:t>. The Potential is a larger number</w:t>
       </w:r>
       <w:r>
         <w:br/>
@@ -40372,7 +41197,15 @@
         <w:t>SMGs should be less dense than normal glass</w:t>
       </w:r>
       <w:r>
-        <w:t xml:space="preserve"> (see Tg cooling curve), however SMG produced shows it is often more dense. Will need results to check this…</w:t>
+        <w:t xml:space="preserve"> (see </w:t>
+      </w:r>
+      <w:proofErr w:type="spellStart"/>
+      <w:r>
+        <w:t>Tg</w:t>
+      </w:r>
+      <w:proofErr w:type="spellEnd"/>
+      <w:r>
+        <w:t xml:space="preserve"> cooling curve), however SMG produced shows it is often more dense. Will need results to check this…</w:t>
       </w:r>
     </w:p>
   </w:comment>
@@ -40463,8 +41296,29 @@
       <w:pPr>
         <w:pStyle w:val="CommentText"/>
       </w:pPr>
-      <w:r>
-        <w:t xml:space="preserve">MgCaZn has more light elements near Ar than ZrCuNiAl. </w:t>
+      <w:proofErr w:type="spellStart"/>
+      <w:r>
+        <w:t>MgCaZn</w:t>
+      </w:r>
+      <w:proofErr w:type="spellEnd"/>
+      <w:r>
+        <w:t xml:space="preserve"> has more light elements near </w:t>
+      </w:r>
+      <w:proofErr w:type="spellStart"/>
+      <w:r>
+        <w:t>Ar</w:t>
+      </w:r>
+      <w:proofErr w:type="spellEnd"/>
+      <w:r>
+        <w:t xml:space="preserve"> than </w:t>
+      </w:r>
+      <w:proofErr w:type="spellStart"/>
+      <w:r>
+        <w:t>ZrCuNiAl</w:t>
+      </w:r>
+      <w:proofErr w:type="spellEnd"/>
+      <w:r>
+        <w:t xml:space="preserve">. </w:t>
       </w:r>
     </w:p>
     <w:p>
@@ -40479,8 +41333,13 @@
       <w:pPr>
         <w:pStyle w:val="CommentText"/>
       </w:pPr>
-      <w:r>
-        <w:t>ZrCuNiAl used 50 – 150 W, but we cannot get power that high unless we use 3 inch targets (not practical).</w:t>
+      <w:proofErr w:type="spellStart"/>
+      <w:r>
+        <w:t>ZrCuNiAl</w:t>
+      </w:r>
+      <w:proofErr w:type="spellEnd"/>
+      <w:r>
+        <w:t xml:space="preserve"> used 50 – 150 W, but we cannot get power that high unless we use 3 inch targets (not practical).</w:t>
       </w:r>
     </w:p>
   </w:comment>
@@ -43675,7 +44534,7 @@
 </file>
 
 <file path=customXml/itemProps1.xml><?xml version="1.0" encoding="utf-8"?>
-<ds:datastoreItem xmlns:ds="http://schemas.openxmlformats.org/officeDocument/2006/customXml" ds:itemID="{A607D33F-CF38-4FB4-B93D-6610AF42A592}">
+<ds:datastoreItem xmlns:ds="http://schemas.openxmlformats.org/officeDocument/2006/customXml" ds:itemID="{304FECAB-8C3D-4228-A42F-DC5BAE9CA2F2}">
   <ds:schemaRefs>
     <ds:schemaRef ds:uri="http://schemas.openxmlformats.org/officeDocument/2006/bibliography"/>
   </ds:schemaRefs>

</xml_diff>

<commit_message>
Proofed rest of SMG section
</commit_message>
<xml_diff>
--- a/Scott Gleason - Preliminary PhD Thesis.docx
+++ b/Scott Gleason - Preliminary PhD Thesis.docx
@@ -11,6 +11,8 @@
           <w:szCs w:val="32"/>
         </w:rPr>
       </w:pPr>
+      <w:bookmarkStart w:id="0" w:name="_GoBack"/>
+      <w:bookmarkEnd w:id="0"/>
     </w:p>
     <w:p>
       <w:pPr>
@@ -259,15 +261,15 @@
         </w:numPr>
         <w:ind w:left="432" w:hanging="432"/>
       </w:pPr>
-      <w:bookmarkStart w:id="0" w:name="_Toc386545838"/>
-      <w:bookmarkStart w:id="1" w:name="_Toc419383713"/>
-      <w:commentRangeStart w:id="2"/>
+      <w:bookmarkStart w:id="1" w:name="_Toc386545838"/>
+      <w:bookmarkStart w:id="2" w:name="_Toc419385771"/>
+      <w:commentRangeStart w:id="3"/>
       <w:r>
         <w:lastRenderedPageBreak/>
         <w:t>Abstract</w:t>
       </w:r>
-      <w:bookmarkEnd w:id="0"/>
-      <w:commentRangeEnd w:id="2"/>
+      <w:bookmarkEnd w:id="1"/>
+      <w:commentRangeEnd w:id="3"/>
       <w:r>
         <w:rPr>
           <w:rStyle w:val="CommentReference"/>
@@ -277,9 +279,9 @@
           <w:smallCaps w:val="0"/>
           <w:color w:val="auto"/>
         </w:rPr>
-        <w:commentReference w:id="2"/>
-      </w:r>
-      <w:bookmarkEnd w:id="1"/>
+        <w:commentReference w:id="3"/>
+      </w:r>
+      <w:bookmarkEnd w:id="2"/>
     </w:p>
     <w:p>
       <w:r>
@@ -461,19 +463,19 @@
       <w:r>
         <w:t>target manufacturing process will be refined (</w:t>
       </w:r>
-      <w:commentRangeStart w:id="3"/>
+      <w:commentRangeStart w:id="4"/>
       <w:r>
         <w:t xml:space="preserve">current </w:t>
       </w:r>
       <w:r>
         <w:t>method is not efficient</w:t>
       </w:r>
-      <w:commentRangeEnd w:id="3"/>
+      <w:commentRangeEnd w:id="4"/>
       <w:r>
         <w:rPr>
           <w:rStyle w:val="CommentReference"/>
         </w:rPr>
-        <w:commentReference w:id="3"/>
+        <w:commentReference w:id="4"/>
       </w:r>
       <w:r>
         <w:t>). Numinous thin film metallic glass specimens will be produced</w:t>
@@ -494,7 +496,7 @@
         <w:br w:type="page"/>
       </w:r>
     </w:p>
-    <w:bookmarkStart w:id="4" w:name="_Toc419383714" w:displacedByCustomXml="next"/>
+    <w:bookmarkStart w:id="5" w:name="_Toc419385772" w:displacedByCustomXml="next"/>
     <w:sdt>
       <w:sdtPr>
         <w:rPr>
@@ -537,7 +539,7 @@
           <w:r>
             <w:t>ontents</w:t>
           </w:r>
-          <w:bookmarkEnd w:id="4"/>
+          <w:bookmarkEnd w:id="5"/>
           <w:r>
             <w:fldChar w:fldCharType="begin"/>
           </w:r>
@@ -559,7 +561,7 @@
               <w:lang w:eastAsia="en-AU"/>
             </w:rPr>
           </w:pPr>
-          <w:hyperlink w:anchor="_Toc419383713" w:history="1">
+          <w:hyperlink w:anchor="_Toc419385771" w:history="1">
             <w:r>
               <w:rPr>
                 <w:rStyle w:val="Hyperlink"/>
@@ -586,7 +588,7 @@
                 <w:noProof/>
                 <w:webHidden/>
               </w:rPr>
-              <w:instrText xml:space="preserve"> PAGEREF _Toc419383713 \h </w:instrText>
+              <w:instrText xml:space="preserve"> PAGEREF _Toc419385771 \h </w:instrText>
             </w:r>
             <w:r>
               <w:rPr>
@@ -628,7 +630,7 @@
               <w:lang w:eastAsia="en-AU"/>
             </w:rPr>
           </w:pPr>
-          <w:hyperlink w:anchor="_Toc419383714" w:history="1">
+          <w:hyperlink w:anchor="_Toc419385772" w:history="1">
             <w:r>
               <w:rPr>
                 <w:rStyle w:val="Hyperlink"/>
@@ -655,7 +657,7 @@
                 <w:noProof/>
                 <w:webHidden/>
               </w:rPr>
-              <w:instrText xml:space="preserve"> PAGEREF _Toc419383714 \h </w:instrText>
+              <w:instrText xml:space="preserve"> PAGEREF _Toc419385772 \h </w:instrText>
             </w:r>
             <w:r>
               <w:rPr>
@@ -697,7 +699,7 @@
               <w:lang w:eastAsia="en-AU"/>
             </w:rPr>
           </w:pPr>
-          <w:hyperlink w:anchor="_Toc419383715" w:history="1">
+          <w:hyperlink w:anchor="_Toc419385773" w:history="1">
             <w:r>
               <w:rPr>
                 <w:rStyle w:val="Hyperlink"/>
@@ -724,7 +726,7 @@
                 <w:noProof/>
                 <w:webHidden/>
               </w:rPr>
-              <w:instrText xml:space="preserve"> PAGEREF _Toc419383715 \h </w:instrText>
+              <w:instrText xml:space="preserve"> PAGEREF _Toc419385773 \h </w:instrText>
             </w:r>
             <w:r>
               <w:rPr>
@@ -767,7 +769,7 @@
               <w:lang w:eastAsia="en-AU"/>
             </w:rPr>
           </w:pPr>
-          <w:hyperlink w:anchor="_Toc419383716" w:history="1">
+          <w:hyperlink w:anchor="_Toc419385774" w:history="1">
             <w:r>
               <w:rPr>
                 <w:rStyle w:val="Hyperlink"/>
@@ -808,7 +810,7 @@
                 <w:noProof/>
                 <w:webHidden/>
               </w:rPr>
-              <w:instrText xml:space="preserve"> PAGEREF _Toc419383716 \h </w:instrText>
+              <w:instrText xml:space="preserve"> PAGEREF _Toc419385774 \h </w:instrText>
             </w:r>
             <w:r>
               <w:rPr>
@@ -851,7 +853,7 @@
               <w:lang w:eastAsia="en-AU"/>
             </w:rPr>
           </w:pPr>
-          <w:hyperlink w:anchor="_Toc419383717" w:history="1">
+          <w:hyperlink w:anchor="_Toc419385775" w:history="1">
             <w:r>
               <w:rPr>
                 <w:rStyle w:val="Hyperlink"/>
@@ -892,7 +894,7 @@
                 <w:noProof/>
                 <w:webHidden/>
               </w:rPr>
-              <w:instrText xml:space="preserve"> PAGEREF _Toc419383717 \h </w:instrText>
+              <w:instrText xml:space="preserve"> PAGEREF _Toc419385775 \h </w:instrText>
             </w:r>
             <w:r>
               <w:rPr>
@@ -935,7 +937,7 @@
               <w:lang w:eastAsia="en-AU"/>
             </w:rPr>
           </w:pPr>
-          <w:hyperlink w:anchor="_Toc419383718" w:history="1">
+          <w:hyperlink w:anchor="_Toc419385776" w:history="1">
             <w:r>
               <w:rPr>
                 <w:rStyle w:val="Hyperlink"/>
@@ -976,7 +978,7 @@
                 <w:noProof/>
                 <w:webHidden/>
               </w:rPr>
-              <w:instrText xml:space="preserve"> PAGEREF _Toc419383718 \h </w:instrText>
+              <w:instrText xml:space="preserve"> PAGEREF _Toc419385776 \h </w:instrText>
             </w:r>
             <w:r>
               <w:rPr>
@@ -1019,7 +1021,7 @@
               <w:lang w:eastAsia="en-AU"/>
             </w:rPr>
           </w:pPr>
-          <w:hyperlink w:anchor="_Toc419383719" w:history="1">
+          <w:hyperlink w:anchor="_Toc419385777" w:history="1">
             <w:r>
               <w:rPr>
                 <w:rStyle w:val="Hyperlink"/>
@@ -1060,7 +1062,7 @@
                 <w:noProof/>
                 <w:webHidden/>
               </w:rPr>
-              <w:instrText xml:space="preserve"> PAGEREF _Toc419383719 \h </w:instrText>
+              <w:instrText xml:space="preserve"> PAGEREF _Toc419385777 \h </w:instrText>
             </w:r>
             <w:r>
               <w:rPr>
@@ -1103,7 +1105,7 @@
               <w:lang w:eastAsia="en-AU"/>
             </w:rPr>
           </w:pPr>
-          <w:hyperlink w:anchor="_Toc419383720" w:history="1">
+          <w:hyperlink w:anchor="_Toc419385778" w:history="1">
             <w:r>
               <w:rPr>
                 <w:rStyle w:val="Hyperlink"/>
@@ -1144,7 +1146,7 @@
                 <w:noProof/>
                 <w:webHidden/>
               </w:rPr>
-              <w:instrText xml:space="preserve"> PAGEREF _Toc419383720 \h </w:instrText>
+              <w:instrText xml:space="preserve"> PAGEREF _Toc419385778 \h </w:instrText>
             </w:r>
             <w:r>
               <w:rPr>
@@ -1187,7 +1189,7 @@
               <w:lang w:eastAsia="en-AU"/>
             </w:rPr>
           </w:pPr>
-          <w:hyperlink w:anchor="_Toc419383721" w:history="1">
+          <w:hyperlink w:anchor="_Toc419385779" w:history="1">
             <w:r>
               <w:rPr>
                 <w:rStyle w:val="Hyperlink"/>
@@ -1248,7 +1250,7 @@
                 <w:noProof/>
                 <w:webHidden/>
               </w:rPr>
-              <w:instrText xml:space="preserve"> PAGEREF _Toc419383721 \h </w:instrText>
+              <w:instrText xml:space="preserve"> PAGEREF _Toc419385779 \h </w:instrText>
             </w:r>
             <w:r>
               <w:rPr>
@@ -1291,7 +1293,7 @@
               <w:lang w:eastAsia="en-AU"/>
             </w:rPr>
           </w:pPr>
-          <w:hyperlink w:anchor="_Toc419383722" w:history="1">
+          <w:hyperlink w:anchor="_Toc419385780" w:history="1">
             <w:r>
               <w:rPr>
                 <w:rStyle w:val="Hyperlink"/>
@@ -1332,7 +1334,7 @@
                 <w:noProof/>
                 <w:webHidden/>
               </w:rPr>
-              <w:instrText xml:space="preserve"> PAGEREF _Toc419383722 \h </w:instrText>
+              <w:instrText xml:space="preserve"> PAGEREF _Toc419385780 \h </w:instrText>
             </w:r>
             <w:r>
               <w:rPr>
@@ -1375,7 +1377,7 @@
               <w:lang w:eastAsia="en-AU"/>
             </w:rPr>
           </w:pPr>
-          <w:hyperlink w:anchor="_Toc419383723" w:history="1">
+          <w:hyperlink w:anchor="_Toc419385781" w:history="1">
             <w:r>
               <w:rPr>
                 <w:rStyle w:val="Hyperlink"/>
@@ -1416,7 +1418,7 @@
                 <w:noProof/>
                 <w:webHidden/>
               </w:rPr>
-              <w:instrText xml:space="preserve"> PAGEREF _Toc419383723 \h </w:instrText>
+              <w:instrText xml:space="preserve"> PAGEREF _Toc419385781 \h </w:instrText>
             </w:r>
             <w:r>
               <w:rPr>
@@ -1459,7 +1461,7 @@
               <w:lang w:eastAsia="en-AU"/>
             </w:rPr>
           </w:pPr>
-          <w:hyperlink w:anchor="_Toc419383724" w:history="1">
+          <w:hyperlink w:anchor="_Toc419385782" w:history="1">
             <w:r>
               <w:rPr>
                 <w:rStyle w:val="Hyperlink"/>
@@ -1500,7 +1502,7 @@
                 <w:noProof/>
                 <w:webHidden/>
               </w:rPr>
-              <w:instrText xml:space="preserve"> PAGEREF _Toc419383724 \h </w:instrText>
+              <w:instrText xml:space="preserve"> PAGEREF _Toc419385782 \h </w:instrText>
             </w:r>
             <w:r>
               <w:rPr>
@@ -1543,7 +1545,7 @@
               <w:lang w:eastAsia="en-AU"/>
             </w:rPr>
           </w:pPr>
-          <w:hyperlink w:anchor="_Toc419383725" w:history="1">
+          <w:hyperlink w:anchor="_Toc419385783" w:history="1">
             <w:r>
               <w:rPr>
                 <w:rStyle w:val="Hyperlink"/>
@@ -1584,7 +1586,7 @@
                 <w:noProof/>
                 <w:webHidden/>
               </w:rPr>
-              <w:instrText xml:space="preserve"> PAGEREF _Toc419383725 \h </w:instrText>
+              <w:instrText xml:space="preserve"> PAGEREF _Toc419385783 \h </w:instrText>
             </w:r>
             <w:r>
               <w:rPr>
@@ -1627,7 +1629,7 @@
               <w:lang w:eastAsia="en-AU"/>
             </w:rPr>
           </w:pPr>
-          <w:hyperlink w:anchor="_Toc419383726" w:history="1">
+          <w:hyperlink w:anchor="_Toc419385784" w:history="1">
             <w:r>
               <w:rPr>
                 <w:rStyle w:val="Hyperlink"/>
@@ -1668,7 +1670,7 @@
                 <w:noProof/>
                 <w:webHidden/>
               </w:rPr>
-              <w:instrText xml:space="preserve"> PAGEREF _Toc419383726 \h </w:instrText>
+              <w:instrText xml:space="preserve"> PAGEREF _Toc419385784 \h </w:instrText>
             </w:r>
             <w:r>
               <w:rPr>
@@ -1711,7 +1713,7 @@
               <w:lang w:eastAsia="en-AU"/>
             </w:rPr>
           </w:pPr>
-          <w:hyperlink w:anchor="_Toc419383727" w:history="1">
+          <w:hyperlink w:anchor="_Toc419385785" w:history="1">
             <w:r>
               <w:rPr>
                 <w:rStyle w:val="Hyperlink"/>
@@ -1752,7 +1754,7 @@
                 <w:noProof/>
                 <w:webHidden/>
               </w:rPr>
-              <w:instrText xml:space="preserve"> PAGEREF _Toc419383727 \h </w:instrText>
+              <w:instrText xml:space="preserve"> PAGEREF _Toc419385785 \h </w:instrText>
             </w:r>
             <w:r>
               <w:rPr>
@@ -1795,7 +1797,7 @@
               <w:lang w:eastAsia="en-AU"/>
             </w:rPr>
           </w:pPr>
-          <w:hyperlink w:anchor="_Toc419383728" w:history="1">
+          <w:hyperlink w:anchor="_Toc419385786" w:history="1">
             <w:r>
               <w:rPr>
                 <w:rStyle w:val="Hyperlink"/>
@@ -1836,7 +1838,7 @@
                 <w:noProof/>
                 <w:webHidden/>
               </w:rPr>
-              <w:instrText xml:space="preserve"> PAGEREF _Toc419383728 \h </w:instrText>
+              <w:instrText xml:space="preserve"> PAGEREF _Toc419385786 \h </w:instrText>
             </w:r>
             <w:r>
               <w:rPr>
@@ -1879,7 +1881,7 @@
               <w:lang w:eastAsia="en-AU"/>
             </w:rPr>
           </w:pPr>
-          <w:hyperlink w:anchor="_Toc419383729" w:history="1">
+          <w:hyperlink w:anchor="_Toc419385787" w:history="1">
             <w:r>
               <w:rPr>
                 <w:rStyle w:val="Hyperlink"/>
@@ -1924,7 +1926,7 @@
                 <w:noProof/>
                 <w:webHidden/>
               </w:rPr>
-              <w:instrText xml:space="preserve"> PAGEREF _Toc419383729 \h </w:instrText>
+              <w:instrText xml:space="preserve"> PAGEREF _Toc419385787 \h </w:instrText>
             </w:r>
             <w:r>
               <w:rPr>
@@ -1967,7 +1969,7 @@
               <w:lang w:eastAsia="en-AU"/>
             </w:rPr>
           </w:pPr>
-          <w:hyperlink w:anchor="_Toc419383730" w:history="1">
+          <w:hyperlink w:anchor="_Toc419385788" w:history="1">
             <w:r>
               <w:rPr>
                 <w:rStyle w:val="Hyperlink"/>
@@ -2012,7 +2014,7 @@
                 <w:noProof/>
                 <w:webHidden/>
               </w:rPr>
-              <w:instrText xml:space="preserve"> PAGEREF _Toc419383730 \h </w:instrText>
+              <w:instrText xml:space="preserve"> PAGEREF _Toc419385788 \h </w:instrText>
             </w:r>
             <w:r>
               <w:rPr>
@@ -2055,7 +2057,7 @@
               <w:lang w:eastAsia="en-AU"/>
             </w:rPr>
           </w:pPr>
-          <w:hyperlink w:anchor="_Toc419383731" w:history="1">
+          <w:hyperlink w:anchor="_Toc419385789" w:history="1">
             <w:r>
               <w:rPr>
                 <w:rStyle w:val="Hyperlink"/>
@@ -2096,7 +2098,7 @@
                 <w:noProof/>
                 <w:webHidden/>
               </w:rPr>
-              <w:instrText xml:space="preserve"> PAGEREF _Toc419383731 \h </w:instrText>
+              <w:instrText xml:space="preserve"> PAGEREF _Toc419385789 \h </w:instrText>
             </w:r>
             <w:r>
               <w:rPr>
@@ -2139,7 +2141,7 @@
               <w:lang w:eastAsia="en-AU"/>
             </w:rPr>
           </w:pPr>
-          <w:hyperlink w:anchor="_Toc419383732" w:history="1">
+          <w:hyperlink w:anchor="_Toc419385790" w:history="1">
             <w:r>
               <w:rPr>
                 <w:rStyle w:val="Hyperlink"/>
@@ -2184,7 +2186,7 @@
                 <w:noProof/>
                 <w:webHidden/>
               </w:rPr>
-              <w:instrText xml:space="preserve"> PAGEREF _Toc419383732 \h </w:instrText>
+              <w:instrText xml:space="preserve"> PAGEREF _Toc419385790 \h </w:instrText>
             </w:r>
             <w:r>
               <w:rPr>
@@ -2227,7 +2229,7 @@
               <w:lang w:eastAsia="en-AU"/>
             </w:rPr>
           </w:pPr>
-          <w:hyperlink w:anchor="_Toc419383733" w:history="1">
+          <w:hyperlink w:anchor="_Toc419385791" w:history="1">
             <w:r>
               <w:rPr>
                 <w:rStyle w:val="Hyperlink"/>
@@ -2272,7 +2274,7 @@
                 <w:noProof/>
                 <w:webHidden/>
               </w:rPr>
-              <w:instrText xml:space="preserve"> PAGEREF _Toc419383733 \h </w:instrText>
+              <w:instrText xml:space="preserve"> PAGEREF _Toc419385791 \h </w:instrText>
             </w:r>
             <w:r>
               <w:rPr>
@@ -2315,7 +2317,7 @@
               <w:lang w:eastAsia="en-AU"/>
             </w:rPr>
           </w:pPr>
-          <w:hyperlink w:anchor="_Toc419383734" w:history="1">
+          <w:hyperlink w:anchor="_Toc419385792" w:history="1">
             <w:r>
               <w:rPr>
                 <w:rStyle w:val="Hyperlink"/>
@@ -2360,7 +2362,7 @@
                 <w:noProof/>
                 <w:webHidden/>
               </w:rPr>
-              <w:instrText xml:space="preserve"> PAGEREF _Toc419383734 \h </w:instrText>
+              <w:instrText xml:space="preserve"> PAGEREF _Toc419385792 \h </w:instrText>
             </w:r>
             <w:r>
               <w:rPr>
@@ -2403,7 +2405,7 @@
               <w:lang w:eastAsia="en-AU"/>
             </w:rPr>
           </w:pPr>
-          <w:hyperlink w:anchor="_Toc419383735" w:history="1">
+          <w:hyperlink w:anchor="_Toc419385793" w:history="1">
             <w:r>
               <w:rPr>
                 <w:rStyle w:val="Hyperlink"/>
@@ -2448,7 +2450,7 @@
                 <w:noProof/>
                 <w:webHidden/>
               </w:rPr>
-              <w:instrText xml:space="preserve"> PAGEREF _Toc419383735 \h </w:instrText>
+              <w:instrText xml:space="preserve"> PAGEREF _Toc419385793 \h </w:instrText>
             </w:r>
             <w:r>
               <w:rPr>
@@ -2491,7 +2493,7 @@
               <w:lang w:eastAsia="en-AU"/>
             </w:rPr>
           </w:pPr>
-          <w:hyperlink w:anchor="_Toc419383736" w:history="1">
+          <w:hyperlink w:anchor="_Toc419385794" w:history="1">
             <w:r>
               <w:rPr>
                 <w:rStyle w:val="Hyperlink"/>
@@ -2532,7 +2534,7 @@
                 <w:noProof/>
                 <w:webHidden/>
               </w:rPr>
-              <w:instrText xml:space="preserve"> PAGEREF _Toc419383736 \h </w:instrText>
+              <w:instrText xml:space="preserve"> PAGEREF _Toc419385794 \h </w:instrText>
             </w:r>
             <w:r>
               <w:rPr>
@@ -2575,7 +2577,7 @@
               <w:lang w:eastAsia="en-AU"/>
             </w:rPr>
           </w:pPr>
-          <w:hyperlink w:anchor="_Toc419383737" w:history="1">
+          <w:hyperlink w:anchor="_Toc419385795" w:history="1">
             <w:r>
               <w:rPr>
                 <w:rStyle w:val="Hyperlink"/>
@@ -2616,7 +2618,7 @@
                 <w:noProof/>
                 <w:webHidden/>
               </w:rPr>
-              <w:instrText xml:space="preserve"> PAGEREF _Toc419383737 \h </w:instrText>
+              <w:instrText xml:space="preserve"> PAGEREF _Toc419385795 \h </w:instrText>
             </w:r>
             <w:r>
               <w:rPr>
@@ -2659,7 +2661,7 @@
               <w:lang w:eastAsia="en-AU"/>
             </w:rPr>
           </w:pPr>
-          <w:hyperlink w:anchor="_Toc419383738" w:history="1">
+          <w:hyperlink w:anchor="_Toc419385796" w:history="1">
             <w:r>
               <w:rPr>
                 <w:rStyle w:val="Hyperlink"/>
@@ -2700,7 +2702,7 @@
                 <w:noProof/>
                 <w:webHidden/>
               </w:rPr>
-              <w:instrText xml:space="preserve"> PAGEREF _Toc419383738 \h </w:instrText>
+              <w:instrText xml:space="preserve"> PAGEREF _Toc419385796 \h </w:instrText>
             </w:r>
             <w:r>
               <w:rPr>
@@ -2743,7 +2745,7 @@
               <w:lang w:eastAsia="en-AU"/>
             </w:rPr>
           </w:pPr>
-          <w:hyperlink w:anchor="_Toc419383739" w:history="1">
+          <w:hyperlink w:anchor="_Toc419385797" w:history="1">
             <w:r>
               <w:rPr>
                 <w:rStyle w:val="Hyperlink"/>
@@ -2784,7 +2786,7 @@
                 <w:noProof/>
                 <w:webHidden/>
               </w:rPr>
-              <w:instrText xml:space="preserve"> PAGEREF _Toc419383739 \h </w:instrText>
+              <w:instrText xml:space="preserve"> PAGEREF _Toc419385797 \h </w:instrText>
             </w:r>
             <w:r>
               <w:rPr>
@@ -2827,7 +2829,7 @@
               <w:lang w:eastAsia="en-AU"/>
             </w:rPr>
           </w:pPr>
-          <w:hyperlink w:anchor="_Toc419383740" w:history="1">
+          <w:hyperlink w:anchor="_Toc419385798" w:history="1">
             <w:r>
               <w:rPr>
                 <w:rStyle w:val="Hyperlink"/>
@@ -2897,7 +2899,7 @@
                 <w:noProof/>
                 <w:webHidden/>
               </w:rPr>
-              <w:instrText xml:space="preserve"> PAGEREF _Toc419383740 \h </w:instrText>
+              <w:instrText xml:space="preserve"> PAGEREF _Toc419385798 \h </w:instrText>
             </w:r>
             <w:r>
               <w:rPr>
@@ -2940,7 +2942,7 @@
               <w:lang w:eastAsia="en-AU"/>
             </w:rPr>
           </w:pPr>
-          <w:hyperlink w:anchor="_Toc419383741" w:history="1">
+          <w:hyperlink w:anchor="_Toc419385799" w:history="1">
             <w:r>
               <w:rPr>
                 <w:rStyle w:val="Hyperlink"/>
@@ -3001,7 +3003,7 @@
                 <w:noProof/>
                 <w:webHidden/>
               </w:rPr>
-              <w:instrText xml:space="preserve"> PAGEREF _Toc419383741 \h </w:instrText>
+              <w:instrText xml:space="preserve"> PAGEREF _Toc419385799 \h </w:instrText>
             </w:r>
             <w:r>
               <w:rPr>
@@ -3044,7 +3046,7 @@
               <w:lang w:eastAsia="en-AU"/>
             </w:rPr>
           </w:pPr>
-          <w:hyperlink w:anchor="_Toc419383742" w:history="1">
+          <w:hyperlink w:anchor="_Toc419385800" w:history="1">
             <w:r>
               <w:rPr>
                 <w:rStyle w:val="Hyperlink"/>
@@ -3105,7 +3107,7 @@
                 <w:noProof/>
                 <w:webHidden/>
               </w:rPr>
-              <w:instrText xml:space="preserve"> PAGEREF _Toc419383742 \h </w:instrText>
+              <w:instrText xml:space="preserve"> PAGEREF _Toc419385800 \h </w:instrText>
             </w:r>
             <w:r>
               <w:rPr>
@@ -3148,7 +3150,7 @@
               <w:lang w:eastAsia="en-AU"/>
             </w:rPr>
           </w:pPr>
-          <w:hyperlink w:anchor="_Toc419383743" w:history="1">
+          <w:hyperlink w:anchor="_Toc419385801" w:history="1">
             <w:r>
               <w:rPr>
                 <w:rStyle w:val="Hyperlink"/>
@@ -3209,7 +3211,7 @@
                 <w:noProof/>
                 <w:webHidden/>
               </w:rPr>
-              <w:instrText xml:space="preserve"> PAGEREF _Toc419383743 \h </w:instrText>
+              <w:instrText xml:space="preserve"> PAGEREF _Toc419385801 \h </w:instrText>
             </w:r>
             <w:r>
               <w:rPr>
@@ -3252,7 +3254,7 @@
               <w:lang w:eastAsia="en-AU"/>
             </w:rPr>
           </w:pPr>
-          <w:hyperlink w:anchor="_Toc419383744" w:history="1">
+          <w:hyperlink w:anchor="_Toc419385802" w:history="1">
             <w:r>
               <w:rPr>
                 <w:rStyle w:val="Hyperlink"/>
@@ -3293,7 +3295,7 @@
                 <w:noProof/>
                 <w:webHidden/>
               </w:rPr>
-              <w:instrText xml:space="preserve"> PAGEREF _Toc419383744 \h </w:instrText>
+              <w:instrText xml:space="preserve"> PAGEREF _Toc419385802 \h </w:instrText>
             </w:r>
             <w:r>
               <w:rPr>
@@ -3336,7 +3338,7 @@
               <w:lang w:eastAsia="en-AU"/>
             </w:rPr>
           </w:pPr>
-          <w:hyperlink w:anchor="_Toc419383745" w:history="1">
+          <w:hyperlink w:anchor="_Toc419385803" w:history="1">
             <w:r>
               <w:rPr>
                 <w:rStyle w:val="Hyperlink"/>
@@ -3377,7 +3379,7 @@
                 <w:noProof/>
                 <w:webHidden/>
               </w:rPr>
-              <w:instrText xml:space="preserve"> PAGEREF _Toc419383745 \h </w:instrText>
+              <w:instrText xml:space="preserve"> PAGEREF _Toc419385803 \h </w:instrText>
             </w:r>
             <w:r>
               <w:rPr>
@@ -3420,7 +3422,7 @@
               <w:lang w:eastAsia="en-AU"/>
             </w:rPr>
           </w:pPr>
-          <w:hyperlink w:anchor="_Toc419383746" w:history="1">
+          <w:hyperlink w:anchor="_Toc419385804" w:history="1">
             <w:r>
               <w:rPr>
                 <w:rStyle w:val="Hyperlink"/>
@@ -3463,7 +3465,7 @@
                 <w:noProof/>
                 <w:webHidden/>
               </w:rPr>
-              <w:instrText xml:space="preserve"> PAGEREF _Toc419383746 \h </w:instrText>
+              <w:instrText xml:space="preserve"> PAGEREF _Toc419385804 \h </w:instrText>
             </w:r>
             <w:r>
               <w:rPr>
@@ -3506,7 +3508,7 @@
               <w:lang w:eastAsia="en-AU"/>
             </w:rPr>
           </w:pPr>
-          <w:hyperlink w:anchor="_Toc419383747" w:history="1">
+          <w:hyperlink w:anchor="_Toc419385805" w:history="1">
             <w:r>
               <w:rPr>
                 <w:rStyle w:val="Hyperlink"/>
@@ -3549,7 +3551,7 @@
                 <w:noProof/>
                 <w:webHidden/>
               </w:rPr>
-              <w:instrText xml:space="preserve"> PAGEREF _Toc419383747 \h </w:instrText>
+              <w:instrText xml:space="preserve"> PAGEREF _Toc419385805 \h </w:instrText>
             </w:r>
             <w:r>
               <w:rPr>
@@ -3592,7 +3594,7 @@
               <w:lang w:eastAsia="en-AU"/>
             </w:rPr>
           </w:pPr>
-          <w:hyperlink w:anchor="_Toc419383748" w:history="1">
+          <w:hyperlink w:anchor="_Toc419385806" w:history="1">
             <w:r>
               <w:rPr>
                 <w:rStyle w:val="Hyperlink"/>
@@ -3633,7 +3635,7 @@
                 <w:noProof/>
                 <w:webHidden/>
               </w:rPr>
-              <w:instrText xml:space="preserve"> PAGEREF _Toc419383748 \h </w:instrText>
+              <w:instrText xml:space="preserve"> PAGEREF _Toc419385806 \h </w:instrText>
             </w:r>
             <w:r>
               <w:rPr>
@@ -3676,7 +3678,7 @@
               <w:lang w:eastAsia="en-AU"/>
             </w:rPr>
           </w:pPr>
-          <w:hyperlink w:anchor="_Toc419383749" w:history="1">
+          <w:hyperlink w:anchor="_Toc419385807" w:history="1">
             <w:r>
               <w:rPr>
                 <w:rStyle w:val="Hyperlink"/>
@@ -3717,7 +3719,7 @@
                 <w:noProof/>
                 <w:webHidden/>
               </w:rPr>
-              <w:instrText xml:space="preserve"> PAGEREF _Toc419383749 \h </w:instrText>
+              <w:instrText xml:space="preserve"> PAGEREF _Toc419385807 \h </w:instrText>
             </w:r>
             <w:r>
               <w:rPr>
@@ -3760,7 +3762,7 @@
               <w:lang w:eastAsia="en-AU"/>
             </w:rPr>
           </w:pPr>
-          <w:hyperlink w:anchor="_Toc419383750" w:history="1">
+          <w:hyperlink w:anchor="_Toc419385808" w:history="1">
             <w:r>
               <w:rPr>
                 <w:rStyle w:val="Hyperlink"/>
@@ -3801,7 +3803,7 @@
                 <w:noProof/>
                 <w:webHidden/>
               </w:rPr>
-              <w:instrText xml:space="preserve"> PAGEREF _Toc419383750 \h </w:instrText>
+              <w:instrText xml:space="preserve"> PAGEREF _Toc419385808 \h </w:instrText>
             </w:r>
             <w:r>
               <w:rPr>
@@ -3844,7 +3846,7 @@
               <w:lang w:eastAsia="en-AU"/>
             </w:rPr>
           </w:pPr>
-          <w:hyperlink w:anchor="_Toc419383751" w:history="1">
+          <w:hyperlink w:anchor="_Toc419385809" w:history="1">
             <w:r>
               <w:rPr>
                 <w:rStyle w:val="Hyperlink"/>
@@ -3885,7 +3887,7 @@
                 <w:noProof/>
                 <w:webHidden/>
               </w:rPr>
-              <w:instrText xml:space="preserve"> PAGEREF _Toc419383751 \h </w:instrText>
+              <w:instrText xml:space="preserve"> PAGEREF _Toc419385809 \h </w:instrText>
             </w:r>
             <w:r>
               <w:rPr>
@@ -3928,7 +3930,7 @@
               <w:lang w:eastAsia="en-AU"/>
             </w:rPr>
           </w:pPr>
-          <w:hyperlink w:anchor="_Toc419383752" w:history="1">
+          <w:hyperlink w:anchor="_Toc419385810" w:history="1">
             <w:r>
               <w:rPr>
                 <w:rStyle w:val="Hyperlink"/>
@@ -3969,7 +3971,7 @@
                 <w:noProof/>
                 <w:webHidden/>
               </w:rPr>
-              <w:instrText xml:space="preserve"> PAGEREF _Toc419383752 \h </w:instrText>
+              <w:instrText xml:space="preserve"> PAGEREF _Toc419385810 \h </w:instrText>
             </w:r>
             <w:r>
               <w:rPr>
@@ -4012,7 +4014,7 @@
               <w:lang w:eastAsia="en-AU"/>
             </w:rPr>
           </w:pPr>
-          <w:hyperlink w:anchor="_Toc419383753" w:history="1">
+          <w:hyperlink w:anchor="_Toc419385811" w:history="1">
             <w:r>
               <w:rPr>
                 <w:rStyle w:val="Hyperlink"/>
@@ -4053,7 +4055,7 @@
                 <w:noProof/>
                 <w:webHidden/>
               </w:rPr>
-              <w:instrText xml:space="preserve"> PAGEREF _Toc419383753 \h </w:instrText>
+              <w:instrText xml:space="preserve"> PAGEREF _Toc419385811 \h </w:instrText>
             </w:r>
             <w:r>
               <w:rPr>
@@ -4096,7 +4098,7 @@
               <w:lang w:eastAsia="en-AU"/>
             </w:rPr>
           </w:pPr>
-          <w:hyperlink w:anchor="_Toc419383754" w:history="1">
+          <w:hyperlink w:anchor="_Toc419385812" w:history="1">
             <w:r>
               <w:rPr>
                 <w:rStyle w:val="Hyperlink"/>
@@ -4137,7 +4139,7 @@
                 <w:noProof/>
                 <w:webHidden/>
               </w:rPr>
-              <w:instrText xml:space="preserve"> PAGEREF _Toc419383754 \h </w:instrText>
+              <w:instrText xml:space="preserve"> PAGEREF _Toc419385812 \h </w:instrText>
             </w:r>
             <w:r>
               <w:rPr>
@@ -4180,7 +4182,7 @@
               <w:lang w:eastAsia="en-AU"/>
             </w:rPr>
           </w:pPr>
-          <w:hyperlink w:anchor="_Toc419383755" w:history="1">
+          <w:hyperlink w:anchor="_Toc419385813" w:history="1">
             <w:r>
               <w:rPr>
                 <w:rStyle w:val="Hyperlink"/>
@@ -4221,7 +4223,7 @@
                 <w:noProof/>
                 <w:webHidden/>
               </w:rPr>
-              <w:instrText xml:space="preserve"> PAGEREF _Toc419383755 \h </w:instrText>
+              <w:instrText xml:space="preserve"> PAGEREF _Toc419385813 \h </w:instrText>
             </w:r>
             <w:r>
               <w:rPr>
@@ -4264,7 +4266,7 @@
               <w:lang w:eastAsia="en-AU"/>
             </w:rPr>
           </w:pPr>
-          <w:hyperlink w:anchor="_Toc419383756" w:history="1">
+          <w:hyperlink w:anchor="_Toc419385814" w:history="1">
             <w:r>
               <w:rPr>
                 <w:rStyle w:val="Hyperlink"/>
@@ -4305,7 +4307,7 @@
                 <w:noProof/>
                 <w:webHidden/>
               </w:rPr>
-              <w:instrText xml:space="preserve"> PAGEREF _Toc419383756 \h </w:instrText>
+              <w:instrText xml:space="preserve"> PAGEREF _Toc419385814 \h </w:instrText>
             </w:r>
             <w:r>
               <w:rPr>
@@ -4348,7 +4350,7 @@
               <w:lang w:eastAsia="en-AU"/>
             </w:rPr>
           </w:pPr>
-          <w:hyperlink w:anchor="_Toc419383757" w:history="1">
+          <w:hyperlink w:anchor="_Toc419385815" w:history="1">
             <w:r>
               <w:rPr>
                 <w:rStyle w:val="Hyperlink"/>
@@ -4389,7 +4391,7 @@
                 <w:noProof/>
                 <w:webHidden/>
               </w:rPr>
-              <w:instrText xml:space="preserve"> PAGEREF _Toc419383757 \h </w:instrText>
+              <w:instrText xml:space="preserve"> PAGEREF _Toc419385815 \h </w:instrText>
             </w:r>
             <w:r>
               <w:rPr>
@@ -4432,7 +4434,7 @@
               <w:lang w:eastAsia="en-AU"/>
             </w:rPr>
           </w:pPr>
-          <w:hyperlink w:anchor="_Toc419383758" w:history="1">
+          <w:hyperlink w:anchor="_Toc419385816" w:history="1">
             <w:r>
               <w:rPr>
                 <w:rStyle w:val="Hyperlink"/>
@@ -4473,7 +4475,7 @@
                 <w:noProof/>
                 <w:webHidden/>
               </w:rPr>
-              <w:instrText xml:space="preserve"> PAGEREF _Toc419383758 \h </w:instrText>
+              <w:instrText xml:space="preserve"> PAGEREF _Toc419385816 \h </w:instrText>
             </w:r>
             <w:r>
               <w:rPr>
@@ -4516,7 +4518,7 @@
               <w:lang w:eastAsia="en-AU"/>
             </w:rPr>
           </w:pPr>
-          <w:hyperlink w:anchor="_Toc419383759" w:history="1">
+          <w:hyperlink w:anchor="_Toc419385817" w:history="1">
             <w:r>
               <w:rPr>
                 <w:rStyle w:val="Hyperlink"/>
@@ -4557,7 +4559,7 @@
                 <w:noProof/>
                 <w:webHidden/>
               </w:rPr>
-              <w:instrText xml:space="preserve"> PAGEREF _Toc419383759 \h </w:instrText>
+              <w:instrText xml:space="preserve"> PAGEREF _Toc419385817 \h </w:instrText>
             </w:r>
             <w:r>
               <w:rPr>
@@ -4600,7 +4602,7 @@
               <w:lang w:eastAsia="en-AU"/>
             </w:rPr>
           </w:pPr>
-          <w:hyperlink w:anchor="_Toc419383760" w:history="1">
+          <w:hyperlink w:anchor="_Toc419385818" w:history="1">
             <w:r>
               <w:rPr>
                 <w:rStyle w:val="Hyperlink"/>
@@ -4641,7 +4643,7 @@
                 <w:noProof/>
                 <w:webHidden/>
               </w:rPr>
-              <w:instrText xml:space="preserve"> PAGEREF _Toc419383760 \h </w:instrText>
+              <w:instrText xml:space="preserve"> PAGEREF _Toc419385818 \h </w:instrText>
             </w:r>
             <w:r>
               <w:rPr>
@@ -4684,7 +4686,7 @@
               <w:lang w:eastAsia="en-AU"/>
             </w:rPr>
           </w:pPr>
-          <w:hyperlink w:anchor="_Toc419383761" w:history="1">
+          <w:hyperlink w:anchor="_Toc419385819" w:history="1">
             <w:r>
               <w:rPr>
                 <w:rStyle w:val="Hyperlink"/>
@@ -4725,7 +4727,7 @@
                 <w:noProof/>
                 <w:webHidden/>
               </w:rPr>
-              <w:instrText xml:space="preserve"> PAGEREF _Toc419383761 \h </w:instrText>
+              <w:instrText xml:space="preserve"> PAGEREF _Toc419385819 \h </w:instrText>
             </w:r>
             <w:r>
               <w:rPr>
@@ -4768,7 +4770,7 @@
               <w:lang w:eastAsia="en-AU"/>
             </w:rPr>
           </w:pPr>
-          <w:hyperlink w:anchor="_Toc419383762" w:history="1">
+          <w:hyperlink w:anchor="_Toc419385820" w:history="1">
             <w:r>
               <w:rPr>
                 <w:rStyle w:val="Hyperlink"/>
@@ -4809,7 +4811,7 @@
                 <w:noProof/>
                 <w:webHidden/>
               </w:rPr>
-              <w:instrText xml:space="preserve"> PAGEREF _Toc419383762 \h </w:instrText>
+              <w:instrText xml:space="preserve"> PAGEREF _Toc419385820 \h </w:instrText>
             </w:r>
             <w:r>
               <w:rPr>
@@ -4852,7 +4854,7 @@
               <w:lang w:eastAsia="en-AU"/>
             </w:rPr>
           </w:pPr>
-          <w:hyperlink w:anchor="_Toc419383763" w:history="1">
+          <w:hyperlink w:anchor="_Toc419385821" w:history="1">
             <w:r>
               <w:rPr>
                 <w:rStyle w:val="Hyperlink"/>
@@ -4893,7 +4895,7 @@
                 <w:noProof/>
                 <w:webHidden/>
               </w:rPr>
-              <w:instrText xml:space="preserve"> PAGEREF _Toc419383763 \h </w:instrText>
+              <w:instrText xml:space="preserve"> PAGEREF _Toc419385821 \h </w:instrText>
             </w:r>
             <w:r>
               <w:rPr>
@@ -4936,7 +4938,7 @@
               <w:lang w:eastAsia="en-AU"/>
             </w:rPr>
           </w:pPr>
-          <w:hyperlink w:anchor="_Toc419383764" w:history="1">
+          <w:hyperlink w:anchor="_Toc419385822" w:history="1">
             <w:r>
               <w:rPr>
                 <w:rStyle w:val="Hyperlink"/>
@@ -4977,7 +4979,7 @@
                 <w:noProof/>
                 <w:webHidden/>
               </w:rPr>
-              <w:instrText xml:space="preserve"> PAGEREF _Toc419383764 \h </w:instrText>
+              <w:instrText xml:space="preserve"> PAGEREF _Toc419385822 \h </w:instrText>
             </w:r>
             <w:r>
               <w:rPr>
@@ -5020,7 +5022,7 @@
               <w:lang w:eastAsia="en-AU"/>
             </w:rPr>
           </w:pPr>
-          <w:hyperlink w:anchor="_Toc419383765" w:history="1">
+          <w:hyperlink w:anchor="_Toc419385823" w:history="1">
             <w:r>
               <w:rPr>
                 <w:rStyle w:val="Hyperlink"/>
@@ -5061,7 +5063,7 @@
                 <w:noProof/>
                 <w:webHidden/>
               </w:rPr>
-              <w:instrText xml:space="preserve"> PAGEREF _Toc419383765 \h </w:instrText>
+              <w:instrText xml:space="preserve"> PAGEREF _Toc419385823 \h </w:instrText>
             </w:r>
             <w:r>
               <w:rPr>
@@ -5104,7 +5106,7 @@
               <w:lang w:eastAsia="en-AU"/>
             </w:rPr>
           </w:pPr>
-          <w:hyperlink w:anchor="_Toc419383766" w:history="1">
+          <w:hyperlink w:anchor="_Toc419385824" w:history="1">
             <w:r>
               <w:rPr>
                 <w:rStyle w:val="Hyperlink"/>
@@ -5145,7 +5147,7 @@
                 <w:noProof/>
                 <w:webHidden/>
               </w:rPr>
-              <w:instrText xml:space="preserve"> PAGEREF _Toc419383766 \h </w:instrText>
+              <w:instrText xml:space="preserve"> PAGEREF _Toc419385824 \h </w:instrText>
             </w:r>
             <w:r>
               <w:rPr>
@@ -5188,7 +5190,7 @@
               <w:lang w:eastAsia="en-AU"/>
             </w:rPr>
           </w:pPr>
-          <w:hyperlink w:anchor="_Toc419383767" w:history="1">
+          <w:hyperlink w:anchor="_Toc419385825" w:history="1">
             <w:r>
               <w:rPr>
                 <w:rStyle w:val="Hyperlink"/>
@@ -5229,7 +5231,7 @@
                 <w:noProof/>
                 <w:webHidden/>
               </w:rPr>
-              <w:instrText xml:space="preserve"> PAGEREF _Toc419383767 \h </w:instrText>
+              <w:instrText xml:space="preserve"> PAGEREF _Toc419385825 \h </w:instrText>
             </w:r>
             <w:r>
               <w:rPr>
@@ -5272,7 +5274,7 @@
               <w:lang w:eastAsia="en-AU"/>
             </w:rPr>
           </w:pPr>
-          <w:hyperlink w:anchor="_Toc419383768" w:history="1">
+          <w:hyperlink w:anchor="_Toc419385826" w:history="1">
             <w:r>
               <w:rPr>
                 <w:rStyle w:val="Hyperlink"/>
@@ -5313,7 +5315,7 @@
                 <w:noProof/>
                 <w:webHidden/>
               </w:rPr>
-              <w:instrText xml:space="preserve"> PAGEREF _Toc419383768 \h </w:instrText>
+              <w:instrText xml:space="preserve"> PAGEREF _Toc419385826 \h </w:instrText>
             </w:r>
             <w:r>
               <w:rPr>
@@ -5356,7 +5358,7 @@
               <w:lang w:eastAsia="en-AU"/>
             </w:rPr>
           </w:pPr>
-          <w:hyperlink w:anchor="_Toc419383769" w:history="1">
+          <w:hyperlink w:anchor="_Toc419385827" w:history="1">
             <w:r>
               <w:rPr>
                 <w:rStyle w:val="Hyperlink"/>
@@ -5406,7 +5408,7 @@
                 <w:noProof/>
                 <w:webHidden/>
               </w:rPr>
-              <w:instrText xml:space="preserve"> PAGEREF _Toc419383769 \h </w:instrText>
+              <w:instrText xml:space="preserve"> PAGEREF _Toc419385827 \h </w:instrText>
             </w:r>
             <w:r>
               <w:rPr>
@@ -5449,7 +5451,7 @@
               <w:lang w:eastAsia="en-AU"/>
             </w:rPr>
           </w:pPr>
-          <w:hyperlink w:anchor="_Toc419383770" w:history="1">
+          <w:hyperlink w:anchor="_Toc419385828" w:history="1">
             <w:r>
               <w:rPr>
                 <w:rStyle w:val="Hyperlink"/>
@@ -5490,7 +5492,7 @@
                 <w:noProof/>
                 <w:webHidden/>
               </w:rPr>
-              <w:instrText xml:space="preserve"> PAGEREF _Toc419383770 \h </w:instrText>
+              <w:instrText xml:space="preserve"> PAGEREF _Toc419385828 \h </w:instrText>
             </w:r>
             <w:r>
               <w:rPr>
@@ -5533,7 +5535,7 @@
               <w:lang w:eastAsia="en-AU"/>
             </w:rPr>
           </w:pPr>
-          <w:hyperlink w:anchor="_Toc419383771" w:history="1">
+          <w:hyperlink w:anchor="_Toc419385829" w:history="1">
             <w:r>
               <w:rPr>
                 <w:rStyle w:val="Hyperlink"/>
@@ -5574,7 +5576,7 @@
                 <w:noProof/>
                 <w:webHidden/>
               </w:rPr>
-              <w:instrText xml:space="preserve"> PAGEREF _Toc419383771 \h </w:instrText>
+              <w:instrText xml:space="preserve"> PAGEREF _Toc419385829 \h </w:instrText>
             </w:r>
             <w:r>
               <w:rPr>
@@ -5617,7 +5619,7 @@
               <w:lang w:eastAsia="en-AU"/>
             </w:rPr>
           </w:pPr>
-          <w:hyperlink w:anchor="_Toc419383772" w:history="1">
+          <w:hyperlink w:anchor="_Toc419385830" w:history="1">
             <w:r>
               <w:rPr>
                 <w:rStyle w:val="Hyperlink"/>
@@ -5658,7 +5660,7 @@
                 <w:noProof/>
                 <w:webHidden/>
               </w:rPr>
-              <w:instrText xml:space="preserve"> PAGEREF _Toc419383772 \h </w:instrText>
+              <w:instrText xml:space="preserve"> PAGEREF _Toc419385830 \h </w:instrText>
             </w:r>
             <w:r>
               <w:rPr>
@@ -5701,7 +5703,7 @@
               <w:lang w:eastAsia="en-AU"/>
             </w:rPr>
           </w:pPr>
-          <w:hyperlink w:anchor="_Toc419383773" w:history="1">
+          <w:hyperlink w:anchor="_Toc419385831" w:history="1">
             <w:r>
               <w:rPr>
                 <w:rStyle w:val="Hyperlink"/>
@@ -5742,7 +5744,7 @@
                 <w:noProof/>
                 <w:webHidden/>
               </w:rPr>
-              <w:instrText xml:space="preserve"> PAGEREF _Toc419383773 \h </w:instrText>
+              <w:instrText xml:space="preserve"> PAGEREF _Toc419385831 \h </w:instrText>
             </w:r>
             <w:r>
               <w:rPr>
@@ -5785,7 +5787,7 @@
               <w:lang w:eastAsia="en-AU"/>
             </w:rPr>
           </w:pPr>
-          <w:hyperlink w:anchor="_Toc419383774" w:history="1">
+          <w:hyperlink w:anchor="_Toc419385832" w:history="1">
             <w:r>
               <w:rPr>
                 <w:rStyle w:val="Hyperlink"/>
@@ -5826,7 +5828,7 @@
                 <w:noProof/>
                 <w:webHidden/>
               </w:rPr>
-              <w:instrText xml:space="preserve"> PAGEREF _Toc419383774 \h </w:instrText>
+              <w:instrText xml:space="preserve"> PAGEREF _Toc419385832 \h </w:instrText>
             </w:r>
             <w:r>
               <w:rPr>
@@ -5869,7 +5871,7 @@
               <w:lang w:eastAsia="en-AU"/>
             </w:rPr>
           </w:pPr>
-          <w:hyperlink w:anchor="_Toc419383775" w:history="1">
+          <w:hyperlink w:anchor="_Toc419385833" w:history="1">
             <w:r>
               <w:rPr>
                 <w:rStyle w:val="Hyperlink"/>
@@ -5910,7 +5912,7 @@
                 <w:noProof/>
                 <w:webHidden/>
               </w:rPr>
-              <w:instrText xml:space="preserve"> PAGEREF _Toc419383775 \h </w:instrText>
+              <w:instrText xml:space="preserve"> PAGEREF _Toc419385833 \h </w:instrText>
             </w:r>
             <w:r>
               <w:rPr>
@@ -5953,7 +5955,7 @@
               <w:lang w:eastAsia="en-AU"/>
             </w:rPr>
           </w:pPr>
-          <w:hyperlink w:anchor="_Toc419383776" w:history="1">
+          <w:hyperlink w:anchor="_Toc419385834" w:history="1">
             <w:r>
               <w:rPr>
                 <w:rStyle w:val="Hyperlink"/>
@@ -5994,7 +5996,7 @@
                 <w:noProof/>
                 <w:webHidden/>
               </w:rPr>
-              <w:instrText xml:space="preserve"> PAGEREF _Toc419383776 \h </w:instrText>
+              <w:instrText xml:space="preserve"> PAGEREF _Toc419385834 \h </w:instrText>
             </w:r>
             <w:r>
               <w:rPr>
@@ -6037,7 +6039,7 @@
               <w:lang w:eastAsia="en-AU"/>
             </w:rPr>
           </w:pPr>
-          <w:hyperlink w:anchor="_Toc419383777" w:history="1">
+          <w:hyperlink w:anchor="_Toc419385835" w:history="1">
             <w:r>
               <w:rPr>
                 <w:rStyle w:val="Hyperlink"/>
@@ -6078,7 +6080,7 @@
                 <w:noProof/>
                 <w:webHidden/>
               </w:rPr>
-              <w:instrText xml:space="preserve"> PAGEREF _Toc419383777 \h </w:instrText>
+              <w:instrText xml:space="preserve"> PAGEREF _Toc419385835 \h </w:instrText>
             </w:r>
             <w:r>
               <w:rPr>
@@ -6121,7 +6123,7 @@
               <w:lang w:eastAsia="en-AU"/>
             </w:rPr>
           </w:pPr>
-          <w:hyperlink w:anchor="_Toc419383778" w:history="1">
+          <w:hyperlink w:anchor="_Toc419385836" w:history="1">
             <w:r>
               <w:rPr>
                 <w:rStyle w:val="Hyperlink"/>
@@ -6162,7 +6164,7 @@
                 <w:noProof/>
                 <w:webHidden/>
               </w:rPr>
-              <w:instrText xml:space="preserve"> PAGEREF _Toc419383778 \h </w:instrText>
+              <w:instrText xml:space="preserve"> PAGEREF _Toc419385836 \h </w:instrText>
             </w:r>
             <w:r>
               <w:rPr>
@@ -6205,7 +6207,7 @@
               <w:lang w:eastAsia="en-AU"/>
             </w:rPr>
           </w:pPr>
-          <w:hyperlink w:anchor="_Toc419383779" w:history="1">
+          <w:hyperlink w:anchor="_Toc419385837" w:history="1">
             <w:r>
               <w:rPr>
                 <w:rStyle w:val="Hyperlink"/>
@@ -6246,7 +6248,7 @@
                 <w:noProof/>
                 <w:webHidden/>
               </w:rPr>
-              <w:instrText xml:space="preserve"> PAGEREF _Toc419383779 \h </w:instrText>
+              <w:instrText xml:space="preserve"> PAGEREF _Toc419385837 \h </w:instrText>
             </w:r>
             <w:r>
               <w:rPr>
@@ -6289,7 +6291,7 @@
               <w:lang w:eastAsia="en-AU"/>
             </w:rPr>
           </w:pPr>
-          <w:hyperlink w:anchor="_Toc419383780" w:history="1">
+          <w:hyperlink w:anchor="_Toc419385838" w:history="1">
             <w:r>
               <w:rPr>
                 <w:rStyle w:val="Hyperlink"/>
@@ -6330,7 +6332,7 @@
                 <w:noProof/>
                 <w:webHidden/>
               </w:rPr>
-              <w:instrText xml:space="preserve"> PAGEREF _Toc419383780 \h </w:instrText>
+              <w:instrText xml:space="preserve"> PAGEREF _Toc419385838 \h </w:instrText>
             </w:r>
             <w:r>
               <w:rPr>
@@ -6373,7 +6375,7 @@
               <w:lang w:eastAsia="en-AU"/>
             </w:rPr>
           </w:pPr>
-          <w:hyperlink w:anchor="_Toc419383781" w:history="1">
+          <w:hyperlink w:anchor="_Toc419385839" w:history="1">
             <w:r>
               <w:rPr>
                 <w:rStyle w:val="Hyperlink"/>
@@ -6414,7 +6416,7 @@
                 <w:noProof/>
                 <w:webHidden/>
               </w:rPr>
-              <w:instrText xml:space="preserve"> PAGEREF _Toc419383781 \h </w:instrText>
+              <w:instrText xml:space="preserve"> PAGEREF _Toc419385839 \h </w:instrText>
             </w:r>
             <w:r>
               <w:rPr>
@@ -6479,7 +6481,7 @@
           <w:numId w:val="0"/>
         </w:numPr>
       </w:pPr>
-      <w:bookmarkStart w:id="5" w:name="_Toc419383715"/>
+      <w:bookmarkStart w:id="6" w:name="_Toc419385773"/>
       <w:r>
         <w:lastRenderedPageBreak/>
         <w:t>List</w:t>
@@ -6487,7 +6489,7 @@
       <w:r>
         <w:t xml:space="preserve"> of Figures</w:t>
       </w:r>
-      <w:bookmarkEnd w:id="5"/>
+      <w:bookmarkEnd w:id="6"/>
     </w:p>
     <w:p>
       <w:pPr>
@@ -6509,7 +6511,7 @@
       <w:r>
         <w:fldChar w:fldCharType="separate"/>
       </w:r>
-      <w:hyperlink w:anchor="_Toc419383782" w:history="1">
+      <w:hyperlink w:anchor="_Toc419385840" w:history="1">
         <w:r>
           <w:rPr>
             <w:rStyle w:val="Hyperlink"/>
@@ -6632,7 +6634,7 @@
             <w:noProof/>
             <w:webHidden/>
           </w:rPr>
-          <w:instrText xml:space="preserve"> PAGEREF _Toc419383782 \h </w:instrText>
+          <w:instrText xml:space="preserve"> PAGEREF _Toc419385840 \h </w:instrText>
         </w:r>
         <w:r>
           <w:rPr>
@@ -6674,7 +6676,7 @@
           <w:lang w:eastAsia="en-AU"/>
         </w:rPr>
       </w:pPr>
-      <w:hyperlink w:anchor="_Toc419383783" w:history="1">
+      <w:hyperlink w:anchor="_Toc419385841" w:history="1">
         <w:r>
           <w:rPr>
             <w:rStyle w:val="Hyperlink"/>
@@ -6841,7 +6843,7 @@
             <w:noProof/>
             <w:webHidden/>
           </w:rPr>
-          <w:instrText xml:space="preserve"> PAGEREF _Toc419383783 \h </w:instrText>
+          <w:instrText xml:space="preserve"> PAGEREF _Toc419385841 \h </w:instrText>
         </w:r>
         <w:r>
           <w:rPr>
@@ -6883,7 +6885,7 @@
           <w:lang w:eastAsia="en-AU"/>
         </w:rPr>
       </w:pPr>
-      <w:hyperlink w:anchor="_Toc419383784" w:history="1">
+      <w:hyperlink w:anchor="_Toc419385842" w:history="1">
         <w:r>
           <w:rPr>
             <w:rStyle w:val="Hyperlink"/>
@@ -6927,7 +6929,7 @@
             <w:noProof/>
             <w:webHidden/>
           </w:rPr>
-          <w:instrText xml:space="preserve"> PAGEREF _Toc419383784 \h </w:instrText>
+          <w:instrText xml:space="preserve"> PAGEREF _Toc419385842 \h </w:instrText>
         </w:r>
         <w:r>
           <w:rPr>
@@ -6969,7 +6971,7 @@
           <w:lang w:eastAsia="en-AU"/>
         </w:rPr>
       </w:pPr>
-      <w:hyperlink w:anchor="_Toc419383785" w:history="1">
+      <w:hyperlink w:anchor="_Toc419385843" w:history="1">
         <w:r>
           <w:rPr>
             <w:rStyle w:val="Hyperlink"/>
@@ -6996,7 +6998,7 @@
             <w:noProof/>
             <w:webHidden/>
           </w:rPr>
-          <w:instrText xml:space="preserve"> PAGEREF _Toc419383785 \h </w:instrText>
+          <w:instrText xml:space="preserve"> PAGEREF _Toc419385843 \h </w:instrText>
         </w:r>
         <w:r>
           <w:rPr>
@@ -7038,7 +7040,7 @@
           <w:lang w:eastAsia="en-AU"/>
         </w:rPr>
       </w:pPr>
-      <w:hyperlink w:anchor="_Toc419383786" w:history="1">
+      <w:hyperlink w:anchor="_Toc419385844" w:history="1">
         <w:r>
           <w:rPr>
             <w:rStyle w:val="Hyperlink"/>
@@ -7065,7 +7067,7 @@
             <w:noProof/>
             <w:webHidden/>
           </w:rPr>
-          <w:instrText xml:space="preserve"> PAGEREF _Toc419383786 \h </w:instrText>
+          <w:instrText xml:space="preserve"> PAGEREF _Toc419385844 \h </w:instrText>
         </w:r>
         <w:r>
           <w:rPr>
@@ -7107,7 +7109,7 @@
           <w:lang w:eastAsia="en-AU"/>
         </w:rPr>
       </w:pPr>
-      <w:hyperlink w:anchor="_Toc419383787" w:history="1">
+      <w:hyperlink w:anchor="_Toc419385845" w:history="1">
         <w:r>
           <w:rPr>
             <w:rStyle w:val="Hyperlink"/>
@@ -7134,7 +7136,7 @@
             <w:noProof/>
             <w:webHidden/>
           </w:rPr>
-          <w:instrText xml:space="preserve"> PAGEREF _Toc419383787 \h </w:instrText>
+          <w:instrText xml:space="preserve"> PAGEREF _Toc419385845 \h </w:instrText>
         </w:r>
         <w:r>
           <w:rPr>
@@ -7176,7 +7178,7 @@
           <w:lang w:eastAsia="en-AU"/>
         </w:rPr>
       </w:pPr>
-      <w:hyperlink w:anchor="_Toc419383788" w:history="1">
+      <w:hyperlink w:anchor="_Toc419385846" w:history="1">
         <w:r>
           <w:rPr>
             <w:rStyle w:val="Hyperlink"/>
@@ -7216,7 +7218,7 @@
             <w:rStyle w:val="Hyperlink"/>
             <w:noProof/>
           </w:rPr>
-          <w:t xml:space="preserve"> indicating a reduction in enthalpy compared to ordinary glass. (b) An integrated DSC trace for polymer PMMA system showing increased enthalpy with varied substrate temperature. Reproduced from [32] and [33] respectively.</w:t>
+          <w:t xml:space="preserve"> indicating a reduction in enthalpy compared to ordinary glass. (b) An integrated DSC trace for the polymer PMMA system showing increased enthalpy with varied substrate temperature. Reproduced from [32] and [33] respectively.</w:t>
         </w:r>
         <w:r>
           <w:rPr>
@@ -7237,7 +7239,7 @@
             <w:noProof/>
             <w:webHidden/>
           </w:rPr>
-          <w:instrText xml:space="preserve"> PAGEREF _Toc419383788 \h </w:instrText>
+          <w:instrText xml:space="preserve"> PAGEREF _Toc419385846 \h </w:instrText>
         </w:r>
         <w:r>
           <w:rPr>
@@ -7279,7 +7281,7 @@
           <w:lang w:eastAsia="en-AU"/>
         </w:rPr>
       </w:pPr>
-      <w:hyperlink w:anchor="_Toc419383789" w:history="1">
+      <w:hyperlink w:anchor="_Toc419385847" w:history="1">
         <w:r>
           <w:rPr>
             <w:rStyle w:val="Hyperlink"/>
@@ -7340,7 +7342,7 @@
             <w:noProof/>
             <w:webHidden/>
           </w:rPr>
-          <w:instrText xml:space="preserve"> PAGEREF _Toc419383789 \h </w:instrText>
+          <w:instrText xml:space="preserve"> PAGEREF _Toc419385847 \h </w:instrText>
         </w:r>
         <w:r>
           <w:rPr>
@@ -7382,7 +7384,7 @@
           <w:lang w:eastAsia="en-AU"/>
         </w:rPr>
       </w:pPr>
-      <w:hyperlink w:anchor="_Toc419383790" w:history="1">
+      <w:hyperlink w:anchor="_Toc419385848" w:history="1">
         <w:r>
           <w:rPr>
             <w:rStyle w:val="Hyperlink"/>
@@ -7445,7 +7447,7 @@
             <w:noProof/>
             <w:webHidden/>
           </w:rPr>
-          <w:instrText xml:space="preserve"> PAGEREF _Toc419383790 \h </w:instrText>
+          <w:instrText xml:space="preserve"> PAGEREF _Toc419385848 \h </w:instrText>
         </w:r>
         <w:r>
           <w:rPr>
@@ -7487,7 +7489,7 @@
           <w:lang w:eastAsia="en-AU"/>
         </w:rPr>
       </w:pPr>
-      <w:hyperlink w:anchor="_Toc419383791" w:history="1">
+      <w:hyperlink w:anchor="_Toc419385849" w:history="1">
         <w:r>
           <w:rPr>
             <w:rStyle w:val="Hyperlink"/>
@@ -7567,7 +7569,7 @@
             <w:noProof/>
             <w:webHidden/>
           </w:rPr>
-          <w:instrText xml:space="preserve"> PAGEREF _Toc419383791 \h </w:instrText>
+          <w:instrText xml:space="preserve"> PAGEREF _Toc419385849 \h </w:instrText>
         </w:r>
         <w:r>
           <w:rPr>
@@ -7609,7 +7611,7 @@
           <w:lang w:eastAsia="en-AU"/>
         </w:rPr>
       </w:pPr>
-      <w:hyperlink w:anchor="_Toc419383792" w:history="1">
+      <w:hyperlink w:anchor="_Toc419385850" w:history="1">
         <w:r>
           <w:rPr>
             <w:rStyle w:val="Hyperlink"/>
@@ -7704,7 +7706,7 @@
             <w:noProof/>
             <w:webHidden/>
           </w:rPr>
-          <w:instrText xml:space="preserve"> PAGEREF _Toc419383792 \h </w:instrText>
+          <w:instrText xml:space="preserve"> PAGEREF _Toc419385850 \h </w:instrText>
         </w:r>
         <w:r>
           <w:rPr>
@@ -7746,7 +7748,7 @@
           <w:lang w:eastAsia="en-AU"/>
         </w:rPr>
       </w:pPr>
-      <w:hyperlink w:anchor="_Toc419383793" w:history="1">
+      <w:hyperlink w:anchor="_Toc419385851" w:history="1">
         <w:r>
           <w:rPr>
             <w:rStyle w:val="Hyperlink"/>
@@ -7818,7 +7820,7 @@
             <w:noProof/>
             <w:webHidden/>
           </w:rPr>
-          <w:instrText xml:space="preserve"> PAGEREF _Toc419383793 \h </w:instrText>
+          <w:instrText xml:space="preserve"> PAGEREF _Toc419385851 \h </w:instrText>
         </w:r>
         <w:r>
           <w:rPr>
@@ -7860,7 +7862,7 @@
           <w:lang w:eastAsia="en-AU"/>
         </w:rPr>
       </w:pPr>
-      <w:hyperlink w:anchor="_Toc419383794" w:history="1">
+      <w:hyperlink w:anchor="_Toc419385852" w:history="1">
         <w:r>
           <w:rPr>
             <w:rStyle w:val="Hyperlink"/>
@@ -7887,7 +7889,7 @@
             <w:noProof/>
             <w:webHidden/>
           </w:rPr>
-          <w:instrText xml:space="preserve"> PAGEREF _Toc419383794 \h </w:instrText>
+          <w:instrText xml:space="preserve"> PAGEREF _Toc419385852 \h </w:instrText>
         </w:r>
         <w:r>
           <w:rPr>
@@ -7929,7 +7931,7 @@
           <w:lang w:eastAsia="en-AU"/>
         </w:rPr>
       </w:pPr>
-      <w:hyperlink w:anchor="_Toc419383795" w:history="1">
+      <w:hyperlink w:anchor="_Toc419385853" w:history="1">
         <w:r>
           <w:rPr>
             <w:rStyle w:val="Hyperlink"/>
@@ -7956,7 +7958,7 @@
             <w:noProof/>
             <w:webHidden/>
           </w:rPr>
-          <w:instrText xml:space="preserve"> PAGEREF _Toc419383795 \h </w:instrText>
+          <w:instrText xml:space="preserve"> PAGEREF _Toc419385853 \h </w:instrText>
         </w:r>
         <w:r>
           <w:rPr>
@@ -7998,7 +8000,7 @@
           <w:lang w:eastAsia="en-AU"/>
         </w:rPr>
       </w:pPr>
-      <w:hyperlink w:anchor="_Toc419383796" w:history="1">
+      <w:hyperlink w:anchor="_Toc419385854" w:history="1">
         <w:r>
           <w:rPr>
             <w:rStyle w:val="Hyperlink"/>
@@ -8138,7 +8140,7 @@
             <w:noProof/>
             <w:webHidden/>
           </w:rPr>
-          <w:instrText xml:space="preserve"> PAGEREF _Toc419383796 \h </w:instrText>
+          <w:instrText xml:space="preserve"> PAGEREF _Toc419385854 \h </w:instrText>
         </w:r>
         <w:r>
           <w:rPr>
@@ -8189,15 +8191,15 @@
       <w:pPr>
         <w:pStyle w:val="Heading1"/>
       </w:pPr>
-      <w:bookmarkStart w:id="6" w:name="_Toc386545839"/>
-      <w:bookmarkStart w:id="7" w:name="_Toc419383716"/>
-      <w:commentRangeStart w:id="8"/>
+      <w:bookmarkStart w:id="7" w:name="_Toc386545839"/>
+      <w:bookmarkStart w:id="8" w:name="_Toc419385774"/>
+      <w:commentRangeStart w:id="9"/>
       <w:r>
         <w:lastRenderedPageBreak/>
         <w:t>Introduction</w:t>
       </w:r>
-      <w:bookmarkEnd w:id="6"/>
-      <w:commentRangeEnd w:id="8"/>
+      <w:bookmarkEnd w:id="7"/>
+      <w:commentRangeEnd w:id="9"/>
       <w:r>
         <w:rPr>
           <w:rStyle w:val="CommentReference"/>
@@ -8207,13 +8209,11 @@
           <w:smallCaps w:val="0"/>
           <w:color w:val="auto"/>
         </w:rPr>
-        <w:commentReference w:id="8"/>
-      </w:r>
-      <w:bookmarkEnd w:id="7"/>
-    </w:p>
-    <w:p>
-      <w:bookmarkStart w:id="9" w:name="_GoBack"/>
-      <w:bookmarkEnd w:id="9"/>
+        <w:commentReference w:id="9"/>
+      </w:r>
+      <w:bookmarkEnd w:id="8"/>
+    </w:p>
+    <w:p>
       <w:r>
         <w:t xml:space="preserve">Current </w:t>
       </w:r>
@@ -8482,7 +8482,7 @@
         <w:pStyle w:val="Heading1"/>
       </w:pPr>
       <w:bookmarkStart w:id="10" w:name="_Toc386545841"/>
-      <w:bookmarkStart w:id="11" w:name="_Toc419383717"/>
+      <w:bookmarkStart w:id="11" w:name="_Toc419385775"/>
       <w:commentRangeStart w:id="12"/>
       <w:r>
         <w:lastRenderedPageBreak/>
@@ -8511,7 +8511,7 @@
         <w:pStyle w:val="Heading2"/>
       </w:pPr>
       <w:bookmarkStart w:id="13" w:name="_Toc386545842"/>
-      <w:bookmarkStart w:id="14" w:name="_Toc419383718"/>
+      <w:bookmarkStart w:id="14" w:name="_Toc419385776"/>
       <w:r>
         <w:t>Metallic Glasses (</w:t>
       </w:r>
@@ -8585,7 +8585,7 @@
         <w:pStyle w:val="Heading3"/>
       </w:pPr>
       <w:bookmarkStart w:id="15" w:name="_Toc386545843"/>
-      <w:bookmarkStart w:id="16" w:name="_Toc419383719"/>
+      <w:bookmarkStart w:id="16" w:name="_Toc419385777"/>
       <w:r>
         <w:t>MGs Properties</w:t>
       </w:r>
@@ -8839,7 +8839,7 @@
         <w:pStyle w:val="Heading3"/>
       </w:pPr>
       <w:bookmarkStart w:id="19" w:name="_Toc386545844"/>
-      <w:bookmarkStart w:id="20" w:name="_Toc419383720"/>
+      <w:bookmarkStart w:id="20" w:name="_Toc419385778"/>
       <w:r>
         <w:t xml:space="preserve">Theory of MG </w:t>
       </w:r>
@@ -8882,7 +8882,7 @@
       <w:pPr>
         <w:pStyle w:val="Heading4"/>
       </w:pPr>
-      <w:bookmarkStart w:id="21" w:name="_Toc419383721"/>
+      <w:bookmarkStart w:id="21" w:name="_Toc419385779"/>
       <w:r>
         <w:t xml:space="preserve">Solidification, </w:t>
       </w:r>
@@ -10206,18 +10206,31 @@
         <w:pStyle w:val="Caption"/>
       </w:pPr>
       <w:bookmarkStart w:id="25" w:name="_Ref392600528"/>
-      <w:bookmarkStart w:id="26" w:name="_Toc419383782"/>
+      <w:bookmarkStart w:id="26" w:name="_Toc419385840"/>
       <w:r>
         <w:t xml:space="preserve">Figure </w:t>
       </w:r>
-      <w:fldSimple w:instr=" SEQ Figure \* ARABIC ">
-        <w:r>
-          <w:rPr>
-            <w:noProof/>
-          </w:rPr>
-          <w:t>1</w:t>
-        </w:r>
-      </w:fldSimple>
+      <w:r>
+        <w:fldChar w:fldCharType="begin"/>
+      </w:r>
+      <w:r>
+        <w:instrText xml:space="preserve"> SEQ Figure \* ARABIC </w:instrText>
+      </w:r>
+      <w:r>
+        <w:fldChar w:fldCharType="separate"/>
+      </w:r>
+      <w:r>
+        <w:rPr>
+          <w:noProof/>
+        </w:rPr>
+        <w:t>1</w:t>
+      </w:r>
+      <w:r>
+        <w:rPr>
+          <w:noProof/>
+        </w:rPr>
+        <w:fldChar w:fldCharType="end"/>
+      </w:r>
       <w:bookmarkEnd w:id="25"/>
       <w:r>
         <w:t xml:space="preserve">: Schematic of </w:t>
@@ -10625,7 +10638,7 @@
       <w:pPr>
         <w:pStyle w:val="Heading4"/>
       </w:pPr>
-      <w:bookmarkStart w:id="27" w:name="_Toc419383722"/>
+      <w:bookmarkStart w:id="27" w:name="_Toc419385780"/>
       <w:r>
         <w:t>Glass Forming Ability (GFA)</w:t>
       </w:r>
@@ -12023,18 +12036,31 @@
         <w:pStyle w:val="Caption"/>
       </w:pPr>
       <w:bookmarkStart w:id="30" w:name="_Ref392852145"/>
-      <w:bookmarkStart w:id="31" w:name="_Toc419383783"/>
+      <w:bookmarkStart w:id="31" w:name="_Toc419385841"/>
       <w:r>
         <w:t xml:space="preserve">Figure </w:t>
       </w:r>
-      <w:fldSimple w:instr=" SEQ Figure \* ARABIC ">
-        <w:r>
-          <w:rPr>
-            <w:noProof/>
-          </w:rPr>
-          <w:t>2</w:t>
-        </w:r>
-      </w:fldSimple>
+      <w:r>
+        <w:fldChar w:fldCharType="begin"/>
+      </w:r>
+      <w:r>
+        <w:instrText xml:space="preserve"> SEQ Figure \* ARABIC </w:instrText>
+      </w:r>
+      <w:r>
+        <w:fldChar w:fldCharType="separate"/>
+      </w:r>
+      <w:r>
+        <w:rPr>
+          <w:noProof/>
+        </w:rPr>
+        <w:t>2</w:t>
+      </w:r>
+      <w:r>
+        <w:rPr>
+          <w:noProof/>
+        </w:rPr>
+        <w:fldChar w:fldCharType="end"/>
+      </w:r>
       <w:bookmarkEnd w:id="30"/>
       <w:r>
         <w:t>: Schematic of critical cooling rate (</w:t>
@@ -12626,7 +12652,7 @@
       <w:pPr>
         <w:pStyle w:val="Heading4"/>
       </w:pPr>
-      <w:bookmarkStart w:id="32" w:name="_Toc419383723"/>
+      <w:bookmarkStart w:id="32" w:name="_Toc419385781"/>
       <w:r>
         <w:lastRenderedPageBreak/>
         <w:t>B</w:t>
@@ -12982,7 +13008,7 @@
       <w:pPr>
         <w:pStyle w:val="Heading5"/>
       </w:pPr>
-      <w:bookmarkStart w:id="35" w:name="_Toc419383724"/>
+      <w:bookmarkStart w:id="35" w:name="_Toc419385782"/>
       <w:r>
         <w:t>Thermoplastic Forming (TPF) Processing</w:t>
       </w:r>
@@ -13353,18 +13379,31 @@
         <w:pStyle w:val="Caption"/>
       </w:pPr>
       <w:bookmarkStart w:id="36" w:name="_Ref392861448"/>
-      <w:bookmarkStart w:id="37" w:name="_Toc419383784"/>
+      <w:bookmarkStart w:id="37" w:name="_Toc419385842"/>
       <w:r>
         <w:t xml:space="preserve">Figure </w:t>
       </w:r>
-      <w:fldSimple w:instr=" SEQ Figure \* ARABIC ">
-        <w:r>
-          <w:rPr>
-            <w:noProof/>
-          </w:rPr>
-          <w:t>3</w:t>
-        </w:r>
-      </w:fldSimple>
+      <w:r>
+        <w:fldChar w:fldCharType="begin"/>
+      </w:r>
+      <w:r>
+        <w:instrText xml:space="preserve"> SEQ Figure \* ARABIC </w:instrText>
+      </w:r>
+      <w:r>
+        <w:fldChar w:fldCharType="separate"/>
+      </w:r>
+      <w:r>
+        <w:rPr>
+          <w:noProof/>
+        </w:rPr>
+        <w:t>3</w:t>
+      </w:r>
+      <w:r>
+        <w:rPr>
+          <w:noProof/>
+        </w:rPr>
+        <w:fldChar w:fldCharType="end"/>
+      </w:r>
       <w:bookmarkEnd w:id="36"/>
       <w:r>
         <w:t>: Schematic TTT diagram where line (1) indicates the</w:t>
@@ -13542,7 +13581,7 @@
       <w:pPr>
         <w:pStyle w:val="Heading2"/>
       </w:pPr>
-      <w:bookmarkStart w:id="38" w:name="_Toc419383725"/>
+      <w:bookmarkStart w:id="38" w:name="_Toc419385783"/>
       <w:r>
         <w:t>Thin Films</w:t>
       </w:r>
@@ -13552,7 +13591,7 @@
       <w:pPr>
         <w:pStyle w:val="Heading3"/>
       </w:pPr>
-      <w:bookmarkStart w:id="39" w:name="_Toc419383726"/>
+      <w:bookmarkStart w:id="39" w:name="_Toc419385784"/>
       <w:r>
         <w:t>Thin Film Properties</w:t>
       </w:r>
@@ -14157,7 +14196,7 @@
       <w:bookmarkStart w:id="42" w:name="_Ref391281295"/>
       <w:bookmarkStart w:id="43" w:name="_Ref391281301"/>
       <w:bookmarkStart w:id="44" w:name="_Ref391281306"/>
-      <w:bookmarkStart w:id="45" w:name="_Toc419383727"/>
+      <w:bookmarkStart w:id="45" w:name="_Toc419385785"/>
       <w:r>
         <w:lastRenderedPageBreak/>
         <w:t xml:space="preserve">Production via </w:t>
@@ -14310,7 +14349,7 @@
       <w:pPr>
         <w:pStyle w:val="Heading4"/>
       </w:pPr>
-      <w:bookmarkStart w:id="47" w:name="_Toc419383728"/>
+      <w:bookmarkStart w:id="47" w:name="_Toc419385786"/>
       <w:r>
         <w:t>Pulsed Laser Deposition (PLD)</w:t>
       </w:r>
@@ -14633,18 +14672,31 @@
         </w:rPr>
       </w:pPr>
       <w:bookmarkStart w:id="49" w:name="_Ref389573118"/>
-      <w:bookmarkStart w:id="50" w:name="_Toc419383785"/>
+      <w:bookmarkStart w:id="50" w:name="_Toc419385843"/>
       <w:r>
         <w:t xml:space="preserve">Figure </w:t>
       </w:r>
-      <w:fldSimple w:instr=" SEQ Figure \* ARABIC ">
-        <w:r>
-          <w:rPr>
-            <w:noProof/>
-          </w:rPr>
-          <w:t>4</w:t>
-        </w:r>
-      </w:fldSimple>
+      <w:r>
+        <w:fldChar w:fldCharType="begin"/>
+      </w:r>
+      <w:r>
+        <w:instrText xml:space="preserve"> SEQ Figure \* ARABIC </w:instrText>
+      </w:r>
+      <w:r>
+        <w:fldChar w:fldCharType="separate"/>
+      </w:r>
+      <w:r>
+        <w:rPr>
+          <w:noProof/>
+        </w:rPr>
+        <w:t>4</w:t>
+      </w:r>
+      <w:r>
+        <w:rPr>
+          <w:noProof/>
+        </w:rPr>
+        <w:fldChar w:fldCharType="end"/>
+      </w:r>
       <w:bookmarkEnd w:id="49"/>
       <w:r>
         <w:t xml:space="preserve">: Schematic of a typical PLD setup showing the incoming laser beam inclined at an approximate 45° angle to the target, and the target and substrate parallel to each other. </w:t>
@@ -14700,7 +14752,7 @@
           <w:lang w:eastAsia="en-AU"/>
         </w:rPr>
       </w:pPr>
-      <w:bookmarkStart w:id="52" w:name="_Toc419383729"/>
+      <w:bookmarkStart w:id="52" w:name="_Toc419385787"/>
       <w:r>
         <w:rPr>
           <w:rFonts w:eastAsia="Times New Roman"/>
@@ -14860,7 +14912,7 @@
           <w:lang w:eastAsia="en-AU"/>
         </w:rPr>
       </w:pPr>
-      <w:bookmarkStart w:id="53" w:name="_Toc419383730"/>
+      <w:bookmarkStart w:id="53" w:name="_Toc419385788"/>
       <w:r>
         <w:rPr>
           <w:rFonts w:eastAsia="Times New Roman"/>
@@ -15159,18 +15211,31 @@
         </w:rPr>
       </w:pPr>
       <w:bookmarkStart w:id="54" w:name="_Ref389554898"/>
-      <w:bookmarkStart w:id="55" w:name="_Toc419383786"/>
+      <w:bookmarkStart w:id="55" w:name="_Toc419385844"/>
       <w:r>
         <w:t xml:space="preserve">Figure </w:t>
       </w:r>
-      <w:fldSimple w:instr=" SEQ Figure \* ARABIC ">
-        <w:r>
-          <w:rPr>
-            <w:noProof/>
-          </w:rPr>
-          <w:t>5</w:t>
-        </w:r>
-      </w:fldSimple>
+      <w:r>
+        <w:fldChar w:fldCharType="begin"/>
+      </w:r>
+      <w:r>
+        <w:instrText xml:space="preserve"> SEQ Figure \* ARABIC </w:instrText>
+      </w:r>
+      <w:r>
+        <w:fldChar w:fldCharType="separate"/>
+      </w:r>
+      <w:r>
+        <w:rPr>
+          <w:noProof/>
+        </w:rPr>
+        <w:t>5</w:t>
+      </w:r>
+      <w:r>
+        <w:rPr>
+          <w:noProof/>
+        </w:rPr>
+        <w:fldChar w:fldCharType="end"/>
+      </w:r>
       <w:bookmarkEnd w:id="54"/>
       <w:r>
         <w:t>: Amorphous target XRD scan before (black curve) and after (red curve) PLD showing the shift from characteristic amorphous structure to crystalline</w:t>
@@ -15498,7 +15563,7 @@
       <w:pPr>
         <w:pStyle w:val="Heading4"/>
       </w:pPr>
-      <w:bookmarkStart w:id="56" w:name="_Toc419383731"/>
+      <w:bookmarkStart w:id="56" w:name="_Toc419385789"/>
       <w:r>
         <w:t>Sputtering Deposition</w:t>
       </w:r>
@@ -15618,7 +15683,7 @@
           <w:lang w:eastAsia="en-AU"/>
         </w:rPr>
       </w:pPr>
-      <w:bookmarkStart w:id="57" w:name="_Toc419383732"/>
+      <w:bookmarkStart w:id="57" w:name="_Toc419385790"/>
       <w:r>
         <w:rPr>
           <w:rFonts w:eastAsia="Times New Roman"/>
@@ -16026,18 +16091,31 @@
         </w:rPr>
       </w:pPr>
       <w:bookmarkStart w:id="60" w:name="_Ref390874095"/>
-      <w:bookmarkStart w:id="61" w:name="_Toc419383787"/>
+      <w:bookmarkStart w:id="61" w:name="_Toc419385845"/>
       <w:r>
         <w:t xml:space="preserve">Figure </w:t>
       </w:r>
-      <w:fldSimple w:instr=" SEQ Figure \* ARABIC ">
-        <w:r>
-          <w:rPr>
-            <w:noProof/>
-          </w:rPr>
-          <w:t>6</w:t>
-        </w:r>
-      </w:fldSimple>
+      <w:r>
+        <w:fldChar w:fldCharType="begin"/>
+      </w:r>
+      <w:r>
+        <w:instrText xml:space="preserve"> SEQ Figure \* ARABIC </w:instrText>
+      </w:r>
+      <w:r>
+        <w:fldChar w:fldCharType="separate"/>
+      </w:r>
+      <w:r>
+        <w:rPr>
+          <w:noProof/>
+        </w:rPr>
+        <w:t>6</w:t>
+      </w:r>
+      <w:r>
+        <w:rPr>
+          <w:noProof/>
+        </w:rPr>
+        <w:fldChar w:fldCharType="end"/>
+      </w:r>
       <w:bookmarkEnd w:id="60"/>
       <w:r>
         <w:t xml:space="preserve">: Schematic of a typical DC sputtering setup with an Ar working gas. The high-voltage field generates and propels Ar+ </w:t>
@@ -16294,7 +16372,7 @@
           <w:lang w:eastAsia="en-AU"/>
         </w:rPr>
       </w:pPr>
-      <w:bookmarkStart w:id="62" w:name="_Toc419383733"/>
+      <w:bookmarkStart w:id="62" w:name="_Toc419385791"/>
       <w:r>
         <w:rPr>
           <w:rFonts w:eastAsia="Times New Roman"/>
@@ -16412,7 +16490,7 @@
           <w:lang w:eastAsia="en-AU"/>
         </w:rPr>
       </w:pPr>
-      <w:bookmarkStart w:id="64" w:name="_Toc419383734"/>
+      <w:bookmarkStart w:id="64" w:name="_Toc419385792"/>
       <w:r>
         <w:rPr>
           <w:rFonts w:eastAsia="Times New Roman"/>
@@ -16886,7 +16964,7 @@
           <w:lang w:eastAsia="en-AU"/>
         </w:rPr>
       </w:pPr>
-      <w:bookmarkStart w:id="66" w:name="_Toc419383735"/>
+      <w:bookmarkStart w:id="66" w:name="_Toc419385793"/>
       <w:r>
         <w:rPr>
           <w:rFonts w:eastAsia="Times New Roman"/>
@@ -17557,7 +17635,7 @@
       <w:pPr>
         <w:pStyle w:val="Heading4"/>
       </w:pPr>
-      <w:bookmarkStart w:id="68" w:name="_Toc419383736"/>
+      <w:bookmarkStart w:id="68" w:name="_Toc419385794"/>
       <w:r>
         <w:t>Preferred PVD Methods</w:t>
       </w:r>
@@ -17600,7 +17678,7 @@
       <w:bookmarkStart w:id="69" w:name="_Toc386545848"/>
       <w:bookmarkStart w:id="70" w:name="_Ref392575118"/>
       <w:bookmarkStart w:id="71" w:name="_Ref392575122"/>
-      <w:bookmarkStart w:id="72" w:name="_Toc419383737"/>
+      <w:bookmarkStart w:id="72" w:name="_Toc419385795"/>
       <w:commentRangeStart w:id="73"/>
       <w:r>
         <w:t>Ultrastable G</w:t>
@@ -17870,7 +17948,7 @@
       <w:pPr>
         <w:pStyle w:val="Heading3"/>
       </w:pPr>
-      <w:bookmarkStart w:id="77" w:name="_Toc419383738"/>
+      <w:bookmarkStart w:id="77" w:name="_Toc419385796"/>
       <w:r>
         <w:t xml:space="preserve">Ultrastable Metallic Glass (SMG) General </w:t>
       </w:r>
@@ -19771,7 +19849,7 @@
       </w:pPr>
       <w:bookmarkStart w:id="82" w:name="_Ref391643364"/>
       <w:bookmarkStart w:id="83" w:name="_Ref391643367"/>
-      <w:bookmarkStart w:id="84" w:name="_Toc419383739"/>
+      <w:bookmarkStart w:id="84" w:name="_Toc419385797"/>
       <w:r>
         <w:t xml:space="preserve">SMG </w:t>
       </w:r>
@@ -19836,7 +19914,7 @@
       <w:pPr>
         <w:pStyle w:val="Heading4"/>
       </w:pPr>
-      <w:bookmarkStart w:id="85" w:name="_Toc419383740"/>
+      <w:bookmarkStart w:id="85" w:name="_Toc419385798"/>
       <w:r>
         <w:t>Fictive Temperature (</w:t>
       </w:r>
@@ -20758,33 +20836,37 @@
         <w:t xml:space="preserve">bulk </w:t>
       </w:r>
       <w:r>
-        <w:t>material (</w:t>
+        <w:t>material</w:t>
+      </w:r>
+      <w:r>
+        <w:t xml:space="preserve"> (</w:t>
       </w:r>
       <w:r>
         <w:fldChar w:fldCharType="begin"/>
       </w:r>
       <w:r>
-        <w:instrText xml:space="preserve"> REF _Ref391657121 \h </w:instrText>
-      </w:r>
-      <w:r>
-        <w:instrText xml:space="preserve"> \* MERGEFORMAT </w:instrText>
+        <w:instrText xml:space="preserve"> REF _Ref419384194 \h </w:instrText>
       </w:r>
       <w:r>
         <w:fldChar w:fldCharType="separate"/>
       </w:r>
       <w:r>
-        <w:rPr>
-          <w:b/>
-          <w:bCs/>
-          <w:lang w:val="en-US"/>
-        </w:rPr>
-        <w:t>Error! Reference source not found.</w:t>
+        <w:t xml:space="preserve">Figure </w:t>
+      </w:r>
+      <w:r>
+        <w:rPr>
+          <w:noProof/>
+        </w:rPr>
+        <w:t>7</w:t>
       </w:r>
       <w:r>
         <w:fldChar w:fldCharType="end"/>
       </w:r>
       <w:r>
-        <w:t xml:space="preserve">) </w:t>
+        <w:t>)</w:t>
+      </w:r>
+      <w:r>
+        <w:t xml:space="preserve"> </w:t>
       </w:r>
       <w:r>
         <w:fldChar w:fldCharType="begin"/>
@@ -21344,29 +21426,41 @@
       <w:pPr>
         <w:pStyle w:val="Caption"/>
       </w:pPr>
-      <w:bookmarkStart w:id="90" w:name="_Toc419383788"/>
+      <w:bookmarkStart w:id="90" w:name="_Ref419384194"/>
+      <w:bookmarkStart w:id="91" w:name="_Toc419385846"/>
       <w:r>
         <w:t xml:space="preserve">Figure </w:t>
       </w:r>
-      <w:fldSimple w:instr=" SEQ Figure \* ARABIC ">
-        <w:r>
-          <w:rPr>
-            <w:noProof/>
-          </w:rPr>
-          <w:t>7</w:t>
-        </w:r>
-      </w:fldSimple>
-      <w:r>
-        <w:t xml:space="preserve">: (a) </w:t>
-      </w:r>
-      <w:r>
-        <w:t xml:space="preserve">An integrated DSC trace for the </w:t>
-      </w:r>
-      <w:commentRangeStart w:id="91"/>
+      <w:r>
+        <w:fldChar w:fldCharType="begin"/>
+      </w:r>
+      <w:r>
+        <w:instrText xml:space="preserve"> SEQ Figure \* ARABIC </w:instrText>
+      </w:r>
+      <w:r>
+        <w:fldChar w:fldCharType="separate"/>
+      </w:r>
+      <w:r>
+        <w:rPr>
+          <w:noProof/>
+        </w:rPr>
+        <w:t>7</w:t>
+      </w:r>
+      <w:r>
+        <w:rPr>
+          <w:noProof/>
+        </w:rPr>
+        <w:fldChar w:fldCharType="end"/>
+      </w:r>
+      <w:bookmarkEnd w:id="90"/>
+      <w:r>
+        <w:t xml:space="preserve">: (a) An integrated DSC trace for the </w:t>
+      </w:r>
+      <w:commentRangeStart w:id="92"/>
       <w:r>
         <w:t xml:space="preserve">molecular </w:t>
       </w:r>
-      <w:commentRangeEnd w:id="91"/>
+      <w:commentRangeEnd w:id="92"/>
       <w:r>
         <w:rPr>
           <w:rStyle w:val="CommentReference"/>
@@ -21374,7 +21468,7 @@
           <w:iCs w:val="0"/>
           <w:color w:val="auto"/>
         </w:rPr>
-        <w:commentReference w:id="91"/>
+        <w:commentReference w:id="92"/>
       </w:r>
       <w:r>
         <w:t xml:space="preserve">IMC glass system displaying the various values of </w:t>
@@ -21437,13 +21531,13 @@
         </m:sSub>
       </m:oMath>
       <w:r>
-        <w:t xml:space="preserve"> indicating a reduction in enthalpy compared to ordinary glass. </w:t>
-      </w:r>
-      <w:r>
-        <w:t xml:space="preserve">(b) An integrated DSC trace for polymer PMMA system showing increased enthalpy with varied substrate temperature. </w:t>
-      </w:r>
-      <w:r>
-        <w:t xml:space="preserve">Reproduced from </w:t>
+        <w:t xml:space="preserve"> indicating a reduction in enthalpy compared to ordinary glass. (b) An integrated DSC trace for</w:t>
+      </w:r>
+      <w:r>
+        <w:t xml:space="preserve"> the</w:t>
+      </w:r>
+      <w:r>
+        <w:t xml:space="preserve"> polymer PMMA system showing increased enthalpy with varied substrate temperature. Reproduced from </w:t>
       </w:r>
       <w:r>
         <w:fldChar w:fldCharType="begin"/>
@@ -21485,12 +21579,9 @@
         <w:fldChar w:fldCharType="end"/>
       </w:r>
       <w:r>
-        <w:t xml:space="preserve"> respectively</w:t>
-      </w:r>
-      <w:r>
-        <w:t>.</w:t>
-      </w:r>
-      <w:bookmarkEnd w:id="90"/>
+        <w:t xml:space="preserve"> respectively.</w:t>
+      </w:r>
+      <w:bookmarkEnd w:id="91"/>
     </w:p>
     <w:p>
       <w:r>
@@ -21955,7 +22046,7 @@
       <w:pPr>
         <w:pStyle w:val="Heading4"/>
       </w:pPr>
-      <w:bookmarkStart w:id="92" w:name="_Toc419383741"/>
+      <w:bookmarkStart w:id="93" w:name="_Toc419385799"/>
       <w:r>
         <w:t xml:space="preserve">The Theoretical Entropy Limit of Glasses and the Kauzmann Temperature </w:t>
       </w:r>
@@ -21998,7 +22089,7 @@
       <w:r>
         <w:t>)</w:t>
       </w:r>
-      <w:bookmarkEnd w:id="92"/>
+      <w:bookmarkEnd w:id="93"/>
     </w:p>
     <w:p>
       <w:r>
@@ -22182,7 +22273,7 @@
       <w:r>
         <w:t xml:space="preserve"> </w:t>
       </w:r>
-      <w:commentRangeStart w:id="93"/>
+      <w:commentRangeStart w:id="94"/>
       <w:r>
         <w:fldChar w:fldCharType="begin"/>
       </w:r>
@@ -22201,12 +22292,12 @@
       <w:r>
         <w:fldChar w:fldCharType="end"/>
       </w:r>
-      <w:commentRangeEnd w:id="93"/>
+      <w:commentRangeEnd w:id="94"/>
       <w:r>
         <w:rPr>
           <w:rStyle w:val="CommentReference"/>
         </w:rPr>
-        <w:commentReference w:id="93"/>
+        <w:commentReference w:id="94"/>
       </w:r>
       <w:r>
         <w:t xml:space="preserve">. This makes </w:t>
@@ -22304,20 +22395,33 @@
           <w:lang w:eastAsia="en-AU"/>
         </w:rPr>
       </w:pPr>
-      <w:bookmarkStart w:id="94" w:name="_Ref391649931"/>
-      <w:bookmarkStart w:id="95" w:name="_Toc419383789"/>
+      <w:bookmarkStart w:id="95" w:name="_Ref391649931"/>
+      <w:bookmarkStart w:id="96" w:name="_Toc419385847"/>
       <w:r>
         <w:t xml:space="preserve">Figure </w:t>
       </w:r>
-      <w:fldSimple w:instr=" SEQ Figure \* ARABIC ">
-        <w:r>
-          <w:rPr>
-            <w:noProof/>
-          </w:rPr>
-          <w:t>8</w:t>
-        </w:r>
-      </w:fldSimple>
-      <w:bookmarkEnd w:id="94"/>
+      <w:r>
+        <w:fldChar w:fldCharType="begin"/>
+      </w:r>
+      <w:r>
+        <w:instrText xml:space="preserve"> SEQ Figure \* ARABIC </w:instrText>
+      </w:r>
+      <w:r>
+        <w:fldChar w:fldCharType="separate"/>
+      </w:r>
+      <w:r>
+        <w:rPr>
+          <w:noProof/>
+        </w:rPr>
+        <w:t>8</w:t>
+      </w:r>
+      <w:r>
+        <w:rPr>
+          <w:noProof/>
+        </w:rPr>
+        <w:fldChar w:fldCharType="end"/>
+      </w:r>
+      <w:bookmarkEnd w:id="95"/>
       <w:r>
         <w:t>: Schematic of glass temperature vs entropy in a typical glass forming system. The Kauzmann temperature (</w:t>
       </w:r>
@@ -22420,7 +22524,7 @@
       <w:r>
         <w:t>.</w:t>
       </w:r>
-      <w:bookmarkEnd w:id="95"/>
+      <w:bookmarkEnd w:id="96"/>
     </w:p>
     <w:p>
       <w:r>
@@ -22786,33 +22890,59 @@
             <w:pPr>
               <w:jc w:val="center"/>
             </w:pPr>
-            <w:bookmarkStart w:id="96" w:name="_Ref391912605"/>
+            <w:bookmarkStart w:id="97" w:name="_Ref391912605"/>
             <w:r>
               <w:t>(</w:t>
             </w:r>
-            <w:fldSimple w:instr=" STYLEREF 1 \s ">
-              <w:r>
-                <w:rPr>
-                  <w:noProof/>
-                </w:rPr>
-                <w:t>2</w:t>
-              </w:r>
-            </w:fldSimple>
+            <w:r>
+              <w:fldChar w:fldCharType="begin"/>
+            </w:r>
+            <w:r>
+              <w:instrText xml:space="preserve"> STYLEREF 1 \s </w:instrText>
+            </w:r>
+            <w:r>
+              <w:fldChar w:fldCharType="separate"/>
+            </w:r>
+            <w:r>
+              <w:rPr>
+                <w:noProof/>
+              </w:rPr>
+              <w:t>2</w:t>
+            </w:r>
+            <w:r>
+              <w:rPr>
+                <w:noProof/>
+              </w:rPr>
+              <w:fldChar w:fldCharType="end"/>
+            </w:r>
             <w:r>
               <w:t>.</w:t>
             </w:r>
-            <w:fldSimple w:instr=" SEQ Equation \* ARABIC \s 1 ">
-              <w:r>
-                <w:rPr>
-                  <w:noProof/>
-                </w:rPr>
-                <w:t>1</w:t>
-              </w:r>
-            </w:fldSimple>
+            <w:r>
+              <w:fldChar w:fldCharType="begin"/>
+            </w:r>
+            <w:r>
+              <w:instrText xml:space="preserve"> SEQ Equation \* ARABIC \s 1 </w:instrText>
+            </w:r>
+            <w:r>
+              <w:fldChar w:fldCharType="separate"/>
+            </w:r>
+            <w:r>
+              <w:rPr>
+                <w:noProof/>
+              </w:rPr>
+              <w:t>1</w:t>
+            </w:r>
+            <w:r>
+              <w:rPr>
+                <w:noProof/>
+              </w:rPr>
+              <w:fldChar w:fldCharType="end"/>
+            </w:r>
             <w:r>
               <w:t>)</w:t>
             </w:r>
-            <w:bookmarkEnd w:id="96"/>
+            <w:bookmarkEnd w:id="97"/>
           </w:p>
         </w:tc>
       </w:tr>
@@ -23301,19 +23431,19 @@
       <w:r>
         <w:t xml:space="preserve"> </w:t>
       </w:r>
-      <w:commentRangeStart w:id="97"/>
+      <w:commentRangeStart w:id="98"/>
       <w:r>
         <w:t>entropy</w:t>
       </w:r>
       <w:r>
         <w:t xml:space="preserve"> </w:t>
       </w:r>
-      <w:commentRangeEnd w:id="97"/>
+      <w:commentRangeEnd w:id="98"/>
       <w:r>
         <w:rPr>
           <w:rStyle w:val="CommentReference"/>
         </w:rPr>
-        <w:commentReference w:id="97"/>
+        <w:commentReference w:id="98"/>
       </w:r>
       <w:r>
         <w:t xml:space="preserve">SMGs of </w:t>
@@ -23536,7 +23666,7 @@
       <w:pPr>
         <w:pStyle w:val="Heading4"/>
       </w:pPr>
-      <w:bookmarkStart w:id="98" w:name="_Toc419383742"/>
+      <w:bookmarkStart w:id="99" w:name="_Toc419385800"/>
       <w:r>
         <w:t xml:space="preserve">Glass </w:t>
       </w:r>
@@ -23560,7 +23690,7 @@
       <w:r>
         <w:t>)</w:t>
       </w:r>
-      <w:bookmarkEnd w:id="98"/>
+      <w:bookmarkEnd w:id="99"/>
     </w:p>
     <w:p>
       <w:r>
@@ -23901,33 +24031,59 @@
             <w:pPr>
               <w:jc w:val="center"/>
             </w:pPr>
-            <w:bookmarkStart w:id="99" w:name="_Ref392083534"/>
+            <w:bookmarkStart w:id="100" w:name="_Ref392083534"/>
             <w:r>
               <w:t>(</w:t>
             </w:r>
-            <w:fldSimple w:instr=" STYLEREF 1 \s ">
-              <w:r>
-                <w:rPr>
-                  <w:noProof/>
-                </w:rPr>
-                <w:t>2</w:t>
-              </w:r>
-            </w:fldSimple>
+            <w:r>
+              <w:fldChar w:fldCharType="begin"/>
+            </w:r>
+            <w:r>
+              <w:instrText xml:space="preserve"> STYLEREF 1 \s </w:instrText>
+            </w:r>
+            <w:r>
+              <w:fldChar w:fldCharType="separate"/>
+            </w:r>
+            <w:r>
+              <w:rPr>
+                <w:noProof/>
+              </w:rPr>
+              <w:t>2</w:t>
+            </w:r>
+            <w:r>
+              <w:rPr>
+                <w:noProof/>
+              </w:rPr>
+              <w:fldChar w:fldCharType="end"/>
+            </w:r>
             <w:r>
               <w:t>.</w:t>
             </w:r>
-            <w:fldSimple w:instr=" SEQ Equation \* ARABIC \s 1 ">
-              <w:r>
-                <w:rPr>
-                  <w:noProof/>
-                </w:rPr>
-                <w:t>2</w:t>
-              </w:r>
-            </w:fldSimple>
+            <w:r>
+              <w:fldChar w:fldCharType="begin"/>
+            </w:r>
+            <w:r>
+              <w:instrText xml:space="preserve"> SEQ Equation \* ARABIC \s 1 </w:instrText>
+            </w:r>
+            <w:r>
+              <w:fldChar w:fldCharType="separate"/>
+            </w:r>
+            <w:r>
+              <w:rPr>
+                <w:noProof/>
+              </w:rPr>
+              <w:t>2</w:t>
+            </w:r>
+            <w:r>
+              <w:rPr>
+                <w:noProof/>
+              </w:rPr>
+              <w:fldChar w:fldCharType="end"/>
+            </w:r>
             <w:r>
               <w:t>)</w:t>
             </w:r>
-            <w:bookmarkEnd w:id="99"/>
+            <w:bookmarkEnd w:id="100"/>
           </w:p>
         </w:tc>
       </w:tr>
@@ -24180,20 +24336,33 @@
       <w:pPr>
         <w:pStyle w:val="Caption"/>
       </w:pPr>
-      <w:bookmarkStart w:id="100" w:name="_Ref392088176"/>
-      <w:bookmarkStart w:id="101" w:name="_Toc419383790"/>
+      <w:bookmarkStart w:id="101" w:name="_Ref392088176"/>
+      <w:bookmarkStart w:id="102" w:name="_Toc419385848"/>
       <w:r>
         <w:t xml:space="preserve">Figure </w:t>
       </w:r>
-      <w:fldSimple w:instr=" SEQ Figure \* ARABIC ">
-        <w:r>
-          <w:rPr>
-            <w:noProof/>
-          </w:rPr>
-          <w:t>9</w:t>
-        </w:r>
-      </w:fldSimple>
-      <w:bookmarkEnd w:id="100"/>
+      <w:r>
+        <w:fldChar w:fldCharType="begin"/>
+      </w:r>
+      <w:r>
+        <w:instrText xml:space="preserve"> SEQ Figure \* ARABIC </w:instrText>
+      </w:r>
+      <w:r>
+        <w:fldChar w:fldCharType="separate"/>
+      </w:r>
+      <w:r>
+        <w:rPr>
+          <w:noProof/>
+        </w:rPr>
+        <w:t>9</w:t>
+      </w:r>
+      <w:r>
+        <w:rPr>
+          <w:noProof/>
+        </w:rPr>
+        <w:fldChar w:fldCharType="end"/>
+      </w:r>
+      <w:bookmarkEnd w:id="101"/>
       <w:r>
         <w:t xml:space="preserve">: </w:t>
       </w:r>
@@ -24314,9 +24483,9 @@
       <w:r>
         <w:t>.</w:t>
       </w:r>
-      <w:bookmarkEnd w:id="101"/>
-    </w:p>
-    <w:commentRangeStart w:id="102"/>
+      <w:bookmarkEnd w:id="102"/>
+    </w:p>
+    <w:commentRangeStart w:id="103"/>
     <w:p>
       <w:r>
         <w:fldChar w:fldCharType="begin"/>
@@ -24339,12 +24508,12 @@
       <w:r>
         <w:t xml:space="preserve"> </w:t>
       </w:r>
-      <w:commentRangeEnd w:id="102"/>
+      <w:commentRangeEnd w:id="103"/>
       <w:r>
         <w:rPr>
           <w:rStyle w:val="CommentReference"/>
         </w:rPr>
-        <w:commentReference w:id="102"/>
+        <w:commentReference w:id="103"/>
       </w:r>
       <w:r>
         <w:t xml:space="preserve">found </w:t>
@@ -24553,7 +24722,7 @@
       <w:r>
         <w:t xml:space="preserve"> </w:t>
       </w:r>
-      <w:commentRangeStart w:id="103"/>
+      <w:commentRangeStart w:id="104"/>
       <w:r>
         <w:t>(i</w:t>
       </w:r>
@@ -24622,12 +24791,12 @@
       <w:r>
         <w:t xml:space="preserve">. </w:t>
       </w:r>
-      <w:commentRangeEnd w:id="103"/>
+      <w:commentRangeEnd w:id="104"/>
       <w:r>
         <w:rPr>
           <w:rStyle w:val="CommentReference"/>
         </w:rPr>
-        <w:commentReference w:id="103"/>
+        <w:commentReference w:id="104"/>
       </w:r>
       <w:r>
         <w:t xml:space="preserve">Although </w:t>
@@ -24709,16 +24878,16 @@
       <w:r>
         <w:t xml:space="preserve">improvements </w:t>
       </w:r>
-      <w:commentRangeStart w:id="104"/>
+      <w:commentRangeStart w:id="105"/>
       <w:r>
         <w:t>for SMGs may have a modest limit</w:t>
       </w:r>
-      <w:commentRangeEnd w:id="104"/>
+      <w:commentRangeEnd w:id="105"/>
       <w:r>
         <w:rPr>
           <w:rStyle w:val="CommentReference"/>
         </w:rPr>
-        <w:commentReference w:id="104"/>
+        <w:commentReference w:id="105"/>
       </w:r>
       <w:r>
         <w:t>.</w:t>
@@ -24777,20 +24946,33 @@
       <w:pPr>
         <w:pStyle w:val="Caption"/>
       </w:pPr>
-      <w:bookmarkStart w:id="105" w:name="_Ref391906542"/>
-      <w:bookmarkStart w:id="106" w:name="_Toc419383791"/>
+      <w:bookmarkStart w:id="106" w:name="_Ref391906542"/>
+      <w:bookmarkStart w:id="107" w:name="_Toc419385849"/>
       <w:r>
         <w:t xml:space="preserve">Figure </w:t>
       </w:r>
-      <w:fldSimple w:instr=" SEQ Figure \* ARABIC ">
-        <w:r>
-          <w:rPr>
-            <w:noProof/>
-          </w:rPr>
-          <w:t>10</w:t>
-        </w:r>
-      </w:fldSimple>
-      <w:bookmarkEnd w:id="105"/>
+      <w:r>
+        <w:fldChar w:fldCharType="begin"/>
+      </w:r>
+      <w:r>
+        <w:instrText xml:space="preserve"> SEQ Figure \* ARABIC </w:instrText>
+      </w:r>
+      <w:r>
+        <w:fldChar w:fldCharType="separate"/>
+      </w:r>
+      <w:r>
+        <w:rPr>
+          <w:noProof/>
+        </w:rPr>
+        <w:t>10</w:t>
+      </w:r>
+      <w:r>
+        <w:rPr>
+          <w:noProof/>
+        </w:rPr>
+        <w:fldChar w:fldCharType="end"/>
+      </w:r>
+      <w:bookmarkEnd w:id="106"/>
       <w:r>
         <w:t xml:space="preserve">: </w:t>
       </w:r>
@@ -24920,13 +25102,13 @@
       <w:r>
         <w:t>.</w:t>
       </w:r>
-      <w:bookmarkEnd w:id="106"/>
+      <w:bookmarkEnd w:id="107"/>
     </w:p>
     <w:p>
       <w:pPr>
         <w:pStyle w:val="Heading4"/>
       </w:pPr>
-      <w:bookmarkStart w:id="107" w:name="_Toc419383743"/>
+      <w:bookmarkStart w:id="108" w:name="_Toc419385801"/>
       <w:r>
         <w:t xml:space="preserve">Indentation Modulus </w:t>
       </w:r>
@@ -24947,7 +25129,7 @@
       <w:r>
         <w:t>)</w:t>
       </w:r>
-      <w:bookmarkEnd w:id="107"/>
+      <w:bookmarkEnd w:id="108"/>
     </w:p>
     <w:p>
       <w:pPr>
@@ -25152,25 +25334,51 @@
             <w:r>
               <w:t>(</w:t>
             </w:r>
-            <w:fldSimple w:instr=" STYLEREF 1 \s ">
-              <w:r>
-                <w:rPr>
-                  <w:noProof/>
-                </w:rPr>
-                <w:t>2</w:t>
-              </w:r>
-            </w:fldSimple>
+            <w:r>
+              <w:fldChar w:fldCharType="begin"/>
+            </w:r>
+            <w:r>
+              <w:instrText xml:space="preserve"> STYLEREF 1 \s </w:instrText>
+            </w:r>
+            <w:r>
+              <w:fldChar w:fldCharType="separate"/>
+            </w:r>
+            <w:r>
+              <w:rPr>
+                <w:noProof/>
+              </w:rPr>
+              <w:t>2</w:t>
+            </w:r>
+            <w:r>
+              <w:rPr>
+                <w:noProof/>
+              </w:rPr>
+              <w:fldChar w:fldCharType="end"/>
+            </w:r>
             <w:r>
               <w:t>.</w:t>
             </w:r>
-            <w:fldSimple w:instr=" SEQ Equation \* ARABIC \s 1 ">
-              <w:r>
-                <w:rPr>
-                  <w:noProof/>
-                </w:rPr>
-                <w:t>3</w:t>
-              </w:r>
-            </w:fldSimple>
+            <w:r>
+              <w:fldChar w:fldCharType="begin"/>
+            </w:r>
+            <w:r>
+              <w:instrText xml:space="preserve"> SEQ Equation \* ARABIC \s 1 </w:instrText>
+            </w:r>
+            <w:r>
+              <w:fldChar w:fldCharType="separate"/>
+            </w:r>
+            <w:r>
+              <w:rPr>
+                <w:noProof/>
+              </w:rPr>
+              <w:t>3</w:t>
+            </w:r>
+            <w:r>
+              <w:rPr>
+                <w:noProof/>
+              </w:rPr>
+              <w:fldChar w:fldCharType="end"/>
+            </w:r>
             <w:r>
               <w:t>)</w:t>
             </w:r>
@@ -25303,16 +25511,16 @@
       <w:r>
         <w:t xml:space="preserve"> system, </w:t>
       </w:r>
-      <w:commentRangeStart w:id="108"/>
+      <w:commentRangeStart w:id="109"/>
       <w:r>
         <w:t>indicating SMG may be able to better support compressive loads</w:t>
       </w:r>
-      <w:commentRangeEnd w:id="108"/>
+      <w:commentRangeEnd w:id="109"/>
       <w:r>
         <w:rPr>
           <w:rStyle w:val="CommentReference"/>
         </w:rPr>
-        <w:commentReference w:id="108"/>
+        <w:commentReference w:id="109"/>
       </w:r>
       <w:r>
         <w:t>.</w:t>
@@ -25325,7 +25533,7 @@
       <w:r>
         <w:t xml:space="preserve"> </w:t>
       </w:r>
-      <w:bookmarkStart w:id="109" w:name="_Toc419383744"/>
+      <w:bookmarkStart w:id="110" w:name="_Toc419385802"/>
       <w:r>
         <w:t xml:space="preserve">SMG </w:t>
       </w:r>
@@ -25335,11 +25543,11 @@
       <w:r>
         <w:t xml:space="preserve">, </w:t>
       </w:r>
-      <w:commentRangeStart w:id="110"/>
+      <w:commentRangeStart w:id="111"/>
       <w:r>
         <w:t>Medium Range Order (MRO)</w:t>
       </w:r>
-      <w:commentRangeEnd w:id="110"/>
+      <w:commentRangeEnd w:id="111"/>
       <w:r>
         <w:rPr>
           <w:rStyle w:val="CommentReference"/>
@@ -25348,9 +25556,9 @@
           <w:bCs w:val="0"/>
           <w:color w:val="auto"/>
         </w:rPr>
-        <w:commentReference w:id="110"/>
-      </w:r>
-      <w:bookmarkEnd w:id="109"/>
+        <w:commentReference w:id="111"/>
+      </w:r>
+      <w:bookmarkEnd w:id="110"/>
     </w:p>
     <w:p>
       <w:pPr>
@@ -26236,7 +26444,7 @@
         </w:rPr>
         <w:t xml:space="preserve"> before being covered by </w:t>
       </w:r>
-      <w:commentRangeStart w:id="111"/>
+      <w:commentRangeStart w:id="112"/>
       <w:r>
         <w:rPr>
           <w:rFonts w:eastAsia="Times New Roman"/>
@@ -26244,12 +26452,12 @@
         </w:rPr>
         <w:t>later arriving atoms</w:t>
       </w:r>
-      <w:commentRangeEnd w:id="111"/>
+      <w:commentRangeEnd w:id="112"/>
       <w:r>
         <w:rPr>
           <w:rStyle w:val="CommentReference"/>
         </w:rPr>
-        <w:commentReference w:id="111"/>
+        <w:commentReference w:id="112"/>
       </w:r>
       <w:r>
         <w:rPr>
@@ -26263,14 +26471,14 @@
       <w:pPr>
         <w:pStyle w:val="Heading3"/>
       </w:pPr>
-      <w:bookmarkStart w:id="112" w:name="_Toc419383745"/>
+      <w:bookmarkStart w:id="113" w:name="_Toc419385803"/>
       <w:r>
         <w:t xml:space="preserve">Potential </w:t>
       </w:r>
       <w:r>
         <w:t>SMG Challenges</w:t>
       </w:r>
-      <w:bookmarkEnd w:id="112"/>
+      <w:bookmarkEnd w:id="113"/>
     </w:p>
     <w:p>
       <w:r>
@@ -27045,16 +27253,16 @@
       <w:r>
         <w:t xml:space="preserve">) over various power and deposition rates to produce thin films. They found high power/deposition rates result in crystalline films </w:t>
       </w:r>
-      <w:commentRangeStart w:id="113"/>
+      <w:commentRangeStart w:id="114"/>
       <w:r>
         <w:t xml:space="preserve">while lower rates are able to deposit fully amorphous </w:t>
       </w:r>
-      <w:commentRangeEnd w:id="113"/>
+      <w:commentRangeEnd w:id="114"/>
       <w:r>
         <w:rPr>
           <w:rStyle w:val="CommentReference"/>
         </w:rPr>
-        <w:commentReference w:id="113"/>
+        <w:commentReference w:id="114"/>
       </w:r>
       <w:r>
         <w:t xml:space="preserve">TFMG </w:t>
@@ -27474,7 +27682,7 @@
           <w:highlight w:val="yellow"/>
         </w:rPr>
       </w:pPr>
-      <w:bookmarkStart w:id="114" w:name="_Toc419383746"/>
+      <w:bookmarkStart w:id="115" w:name="_Toc419385804"/>
       <w:r>
         <w:rPr>
           <w:highlight w:val="yellow"/>
@@ -27487,7 +27695,7 @@
         </w:rPr>
         <w:t>Testing Methods</w:t>
       </w:r>
-      <w:bookmarkEnd w:id="114"/>
+      <w:bookmarkEnd w:id="115"/>
     </w:p>
     <w:p>
       <w:pPr>
@@ -27496,14 +27704,14 @@
           <w:highlight w:val="yellow"/>
         </w:rPr>
       </w:pPr>
-      <w:bookmarkStart w:id="115" w:name="_Toc419383747"/>
+      <w:bookmarkStart w:id="116" w:name="_Toc419385805"/>
       <w:r>
         <w:rPr>
           <w:highlight w:val="yellow"/>
         </w:rPr>
         <w:t>Adhesion</w:t>
       </w:r>
-      <w:bookmarkEnd w:id="115"/>
+      <w:bookmarkEnd w:id="116"/>
     </w:p>
     <w:p>
       <w:pPr>
@@ -27755,17 +27963,17 @@
       <w:pPr>
         <w:pStyle w:val="Heading2"/>
       </w:pPr>
-      <w:bookmarkStart w:id="116" w:name="_Toc386545845"/>
-      <w:bookmarkStart w:id="117" w:name="_Toc419383748"/>
-      <w:commentRangeStart w:id="118"/>
+      <w:bookmarkStart w:id="117" w:name="_Toc386545845"/>
+      <w:bookmarkStart w:id="118" w:name="_Toc419385806"/>
+      <w:commentRangeStart w:id="119"/>
       <w:r>
         <w:t>Biomedical</w:t>
       </w:r>
-      <w:bookmarkEnd w:id="116"/>
+      <w:bookmarkEnd w:id="117"/>
       <w:r>
         <w:t xml:space="preserve"> Materials</w:t>
       </w:r>
-      <w:commentRangeEnd w:id="118"/>
+      <w:commentRangeEnd w:id="119"/>
       <w:r>
         <w:rPr>
           <w:rStyle w:val="CommentReference"/>
@@ -27775,9 +27983,9 @@
           <w:smallCaps w:val="0"/>
           <w:color w:val="auto"/>
         </w:rPr>
-        <w:commentReference w:id="118"/>
-      </w:r>
-      <w:bookmarkEnd w:id="117"/>
+        <w:commentReference w:id="119"/>
+      </w:r>
+      <w:bookmarkEnd w:id="118"/>
     </w:p>
     <w:p>
       <w:r>
@@ -27821,11 +28029,11 @@
       <w:pPr>
         <w:pStyle w:val="Heading3"/>
       </w:pPr>
-      <w:bookmarkStart w:id="119" w:name="_Toc419383749"/>
+      <w:bookmarkStart w:id="120" w:name="_Toc419385807"/>
       <w:r>
         <w:t>Biomaterial Requirements</w:t>
       </w:r>
-      <w:bookmarkEnd w:id="119"/>
+      <w:bookmarkEnd w:id="120"/>
       <w:r>
         <w:t xml:space="preserve"> </w:t>
       </w:r>
@@ -28061,7 +28269,7 @@
       <w:pPr>
         <w:pStyle w:val="Heading4"/>
       </w:pPr>
-      <w:bookmarkStart w:id="120" w:name="_Toc419383750"/>
+      <w:bookmarkStart w:id="121" w:name="_Toc419385808"/>
       <w:r>
         <w:t xml:space="preserve">Current </w:t>
       </w:r>
@@ -28074,7 +28282,7 @@
       <w:r>
         <w:t>s</w:t>
       </w:r>
-      <w:bookmarkEnd w:id="120"/>
+      <w:bookmarkEnd w:id="121"/>
     </w:p>
     <w:p>
       <w:r>
@@ -28296,11 +28504,11 @@
       <w:pPr>
         <w:pStyle w:val="Heading4"/>
       </w:pPr>
-      <w:bookmarkStart w:id="121" w:name="_Toc419383751"/>
+      <w:bookmarkStart w:id="122" w:name="_Toc419385809"/>
       <w:r>
         <w:t>Roll of Metallic Elements within the Body</w:t>
       </w:r>
-      <w:bookmarkEnd w:id="121"/>
+      <w:bookmarkEnd w:id="122"/>
     </w:p>
     <w:p>
       <w:r>
@@ -28405,7 +28613,7 @@
       <w:r>
         <w:t xml:space="preserve">NA </w:t>
       </w:r>
-      <w:commentRangeStart w:id="122"/>
+      <w:commentRangeStart w:id="123"/>
       <w:r>
         <w:fldChar w:fldCharType="begin"/>
       </w:r>
@@ -28424,12 +28632,12 @@
       <w:r>
         <w:fldChar w:fldCharType="end"/>
       </w:r>
-      <w:commentRangeEnd w:id="122"/>
+      <w:commentRangeEnd w:id="123"/>
       <w:r>
         <w:rPr>
           <w:rStyle w:val="CommentReference"/>
         </w:rPr>
-        <w:commentReference w:id="122"/>
+        <w:commentReference w:id="123"/>
       </w:r>
       <w:r>
         <w:t xml:space="preserve">. </w:t>
@@ -28464,7 +28672,7 @@
       <w:r>
         <w:t xml:space="preserve"> has also been linked to </w:t>
       </w:r>
-      <w:commentRangeStart w:id="123"/>
+      <w:commentRangeStart w:id="124"/>
       <w:r>
         <w:t>stimulat</w:t>
       </w:r>
@@ -28480,12 +28688,12 @@
       <w:r>
         <w:t xml:space="preserve"> </w:t>
       </w:r>
-      <w:commentRangeEnd w:id="123"/>
+      <w:commentRangeEnd w:id="124"/>
       <w:r>
         <w:rPr>
           <w:rStyle w:val="CommentReference"/>
         </w:rPr>
-        <w:commentReference w:id="123"/>
+        <w:commentReference w:id="124"/>
       </w:r>
       <w:r>
         <w:fldChar w:fldCharType="begin"/>
@@ -28632,172 +28840,172 @@
       <w:pPr>
         <w:pStyle w:val="Heading3"/>
       </w:pPr>
-      <w:bookmarkStart w:id="124" w:name="_Toc386545846"/>
-      <w:bookmarkStart w:id="125" w:name="_Toc419383752"/>
+      <w:bookmarkStart w:id="125" w:name="_Toc386545846"/>
+      <w:bookmarkStart w:id="126" w:name="_Toc419385810"/>
       <w:r>
         <w:t>Degradation</w:t>
       </w:r>
       <w:r>
         <w:t xml:space="preserve"> of Biomaterials</w:t>
       </w:r>
+      <w:bookmarkEnd w:id="126"/>
+      <w:r>
+        <w:t xml:space="preserve"> </w:t>
+      </w:r>
+    </w:p>
+    <w:p>
+      <w:r>
+        <w:t>Ideally e</w:t>
+      </w:r>
+      <w:r>
+        <w:t>ssential metallic element b</w:t>
+      </w:r>
+      <w:r>
+        <w:t xml:space="preserve">iodegradable alloys are </w:t>
+      </w:r>
+      <w:r>
+        <w:t xml:space="preserve">designed to undergo controlled </w:t>
+      </w:r>
+      <w:r>
+        <w:t xml:space="preserve">corrosion </w:t>
+      </w:r>
+      <w:r>
+        <w:rPr>
+          <w:i/>
+        </w:rPr>
+        <w:t>in vivo</w:t>
+      </w:r>
+      <w:r>
+        <w:t xml:space="preserve"> throughout </w:t>
+      </w:r>
+      <w:r>
+        <w:t>the tissue healing process</w:t>
+      </w:r>
+      <w:r>
+        <w:t xml:space="preserve">. </w:t>
+      </w:r>
+      <w:r>
+        <w:t xml:space="preserve">This </w:t>
+      </w:r>
+      <w:r>
+        <w:t xml:space="preserve">gradually </w:t>
+      </w:r>
+      <w:r>
+        <w:t xml:space="preserve">releases corrosion </w:t>
+      </w:r>
+      <w:r>
+        <w:t>products around the injury</w:t>
+      </w:r>
+      <w:r>
+        <w:t xml:space="preserve"> </w:t>
+      </w:r>
+      <w:r>
+        <w:t xml:space="preserve">site </w:t>
+      </w:r>
+      <w:r>
+        <w:t xml:space="preserve">throughout the healing </w:t>
+      </w:r>
+      <w:r>
+        <w:t xml:space="preserve">process, </w:t>
+      </w:r>
+      <w:r>
+        <w:t xml:space="preserve">which are either metabolised to </w:t>
+      </w:r>
+      <w:r>
+        <w:t>assist</w:t>
+      </w:r>
+      <w:r>
+        <w:t xml:space="preserve"> with </w:t>
+      </w:r>
+      <w:r>
+        <w:t xml:space="preserve">the </w:t>
+      </w:r>
+      <w:r>
+        <w:t xml:space="preserve">healing or simply excreted. </w:t>
+      </w:r>
+      <w:r>
+        <w:t xml:space="preserve">Once healing is complete the support of the biodegradable alloys is no longer </w:t>
+      </w:r>
+      <w:r>
+        <w:t>n</w:t>
+      </w:r>
+      <w:r>
+        <w:t>eeded. The materials</w:t>
+      </w:r>
+      <w:r>
+        <w:t xml:space="preserve"> </w:t>
+      </w:r>
+      <w:r>
+        <w:t xml:space="preserve">continue to </w:t>
+      </w:r>
+      <w:r>
+        <w:t xml:space="preserve">degrade </w:t>
+      </w:r>
+      <w:r>
+        <w:t>ultimately corroding completely to</w:t>
+      </w:r>
+      <w:r>
+        <w:t xml:space="preserve"> </w:t>
+      </w:r>
+      <w:r>
+        <w:t>leave</w:t>
+      </w:r>
+      <w:r>
+        <w:t xml:space="preserve"> no implant residues</w:t>
+      </w:r>
+      <w:r>
+        <w:t>,</w:t>
+      </w:r>
+      <w:r>
+        <w:t xml:space="preserve"> and eliminating the need for secondary removal surgeries.  </w:t>
+      </w:r>
+    </w:p>
+    <w:p>
+      <w:pPr>
+        <w:pStyle w:val="Heading4"/>
+      </w:pPr>
+      <w:bookmarkStart w:id="127" w:name="_Toc419385811"/>
       <w:bookmarkEnd w:id="125"/>
       <w:r>
+        <w:t xml:space="preserve">Basic </w:t>
+      </w:r>
+      <w:r>
+        <w:t xml:space="preserve">Theory of </w:t>
+      </w:r>
+      <w:r>
+        <w:t xml:space="preserve">Corrosion </w:t>
+      </w:r>
+      <w:r>
+        <w:t xml:space="preserve">and </w:t>
+      </w:r>
+      <w:r>
+        <w:t>Its</w:t>
+      </w:r>
+      <w:r>
         <w:t xml:space="preserve"> </w:t>
       </w:r>
-    </w:p>
-    <w:p>
-      <w:r>
-        <w:t>Ideally e</w:t>
-      </w:r>
-      <w:r>
-        <w:t>ssential metallic element b</w:t>
-      </w:r>
-      <w:r>
-        <w:t xml:space="preserve">iodegradable alloys are </w:t>
-      </w:r>
-      <w:r>
-        <w:t xml:space="preserve">designed to undergo controlled </w:t>
-      </w:r>
-      <w:r>
-        <w:t xml:space="preserve">corrosion </w:t>
-      </w:r>
-      <w:r>
-        <w:rPr>
-          <w:i/>
-        </w:rPr>
-        <w:t>in vivo</w:t>
-      </w:r>
-      <w:r>
-        <w:t xml:space="preserve"> throughout </w:t>
-      </w:r>
-      <w:r>
-        <w:t>the tissue healing process</w:t>
-      </w:r>
-      <w:r>
-        <w:t xml:space="preserve">. </w:t>
-      </w:r>
-      <w:r>
-        <w:t xml:space="preserve">This </w:t>
-      </w:r>
-      <w:r>
-        <w:t xml:space="preserve">gradually </w:t>
-      </w:r>
-      <w:r>
-        <w:t xml:space="preserve">releases corrosion </w:t>
-      </w:r>
-      <w:r>
-        <w:t>products around the injury</w:t>
+      <w:r>
+        <w:t>Measurement</w:t>
+      </w:r>
+      <w:bookmarkEnd w:id="127"/>
+    </w:p>
+    <w:p>
+      <w:r>
+        <w:t>Corrosion is a</w:t>
+      </w:r>
+      <w:r>
+        <w:t>n</w:t>
       </w:r>
       <w:r>
         <w:t xml:space="preserve"> </w:t>
       </w:r>
       <w:r>
-        <w:t xml:space="preserve">site </w:t>
-      </w:r>
-      <w:r>
-        <w:t xml:space="preserve">throughout the healing </w:t>
-      </w:r>
-      <w:r>
-        <w:t xml:space="preserve">process, </w:t>
-      </w:r>
-      <w:r>
-        <w:t xml:space="preserve">which are either metabolised to </w:t>
-      </w:r>
-      <w:r>
-        <w:t>assist</w:t>
-      </w:r>
-      <w:r>
-        <w:t xml:space="preserve"> with </w:t>
-      </w:r>
-      <w:r>
-        <w:t xml:space="preserve">the </w:t>
-      </w:r>
-      <w:r>
-        <w:t xml:space="preserve">healing or simply excreted. </w:t>
-      </w:r>
-      <w:r>
-        <w:t xml:space="preserve">Once healing is complete the support of the biodegradable alloys is no longer </w:t>
-      </w:r>
-      <w:r>
-        <w:t>n</w:t>
-      </w:r>
-      <w:r>
-        <w:t>eeded. The materials</w:t>
+        <w:t>electrochemical reaction</w:t>
       </w:r>
       <w:r>
         <w:t xml:space="preserve"> </w:t>
       </w:r>
       <w:r>
-        <w:t xml:space="preserve">continue to </w:t>
-      </w:r>
-      <w:r>
-        <w:t xml:space="preserve">degrade </w:t>
-      </w:r>
-      <w:r>
-        <w:t>ultimately corroding completely to</w:t>
-      </w:r>
-      <w:r>
-        <w:t xml:space="preserve"> </w:t>
-      </w:r>
-      <w:r>
-        <w:t>leave</w:t>
-      </w:r>
-      <w:r>
-        <w:t xml:space="preserve"> no implant residues</w:t>
-      </w:r>
-      <w:r>
-        <w:t>,</w:t>
-      </w:r>
-      <w:r>
-        <w:t xml:space="preserve"> and eliminating the need for secondary removal surgeries.  </w:t>
-      </w:r>
-    </w:p>
-    <w:p>
-      <w:pPr>
-        <w:pStyle w:val="Heading4"/>
-      </w:pPr>
-      <w:bookmarkStart w:id="126" w:name="_Toc419383753"/>
-      <w:bookmarkEnd w:id="124"/>
-      <w:r>
-        <w:t xml:space="preserve">Basic </w:t>
-      </w:r>
-      <w:r>
-        <w:t xml:space="preserve">Theory of </w:t>
-      </w:r>
-      <w:r>
-        <w:t xml:space="preserve">Corrosion </w:t>
-      </w:r>
-      <w:r>
-        <w:t xml:space="preserve">and </w:t>
-      </w:r>
-      <w:r>
-        <w:t>Its</w:t>
-      </w:r>
-      <w:r>
-        <w:t xml:space="preserve"> </w:t>
-      </w:r>
-      <w:r>
-        <w:t>Measurement</w:t>
-      </w:r>
-      <w:bookmarkEnd w:id="126"/>
-    </w:p>
-    <w:p>
-      <w:r>
-        <w:t>Corrosion is a</w:t>
-      </w:r>
-      <w:r>
-        <w:t>n</w:t>
-      </w:r>
-      <w:r>
-        <w:t xml:space="preserve"> </w:t>
-      </w:r>
-      <w:r>
-        <w:t>electrochemical reaction</w:t>
-      </w:r>
-      <w:r>
-        <w:t xml:space="preserve"> </w:t>
-      </w:r>
-      <w:r>
         <w:t xml:space="preserve">describing the flow of electrons </w:t>
       </w:r>
       <w:r>
@@ -28827,7 +29035,7 @@
       <w:r>
         <w:t xml:space="preserve">. By convention, electrons will flow from the </w:t>
       </w:r>
-      <w:commentRangeStart w:id="127"/>
+      <w:commentRangeStart w:id="128"/>
       <w:r>
         <w:t>negative</w:t>
       </w:r>
@@ -28840,12 +29048,12 @@
       <w:r>
         <w:t xml:space="preserve"> cathode</w:t>
       </w:r>
-      <w:commentRangeEnd w:id="127"/>
+      <w:commentRangeEnd w:id="128"/>
       <w:r>
         <w:rPr>
           <w:rStyle w:val="CommentReference"/>
         </w:rPr>
-        <w:commentReference w:id="127"/>
+        <w:commentReference w:id="128"/>
       </w:r>
       <w:r>
         <w:t>, resulting in oxidation at the anode and reduction at the cathode.</w:t>
@@ -29054,7 +29262,7 @@
       <w:r>
         <w:t xml:space="preserve">potentials and ramp down, </w:t>
       </w:r>
-      <w:commentRangeStart w:id="128"/>
+      <w:commentRangeStart w:id="129"/>
       <w:r>
         <w:t>h</w:t>
       </w:r>
@@ -29073,12 +29281,12 @@
       <w:r>
         <w:t>thodic negative</w:t>
       </w:r>
-      <w:commentRangeEnd w:id="128"/>
+      <w:commentRangeEnd w:id="129"/>
       <w:r>
         <w:rPr>
           <w:rStyle w:val="CommentReference"/>
         </w:rPr>
-        <w:commentReference w:id="128"/>
+        <w:commentReference w:id="129"/>
       </w:r>
       <w:r>
         <w:t xml:space="preserve">. </w:t>
@@ -29456,33 +29664,59 @@
             <w:pPr>
               <w:jc w:val="center"/>
             </w:pPr>
-            <w:bookmarkStart w:id="129" w:name="_Ref403051356"/>
+            <w:bookmarkStart w:id="130" w:name="_Ref403051356"/>
             <w:r>
               <w:t>(</w:t>
             </w:r>
-            <w:fldSimple w:instr=" STYLEREF 1 \s ">
-              <w:r>
-                <w:rPr>
-                  <w:noProof/>
-                </w:rPr>
-                <w:t>2</w:t>
-              </w:r>
-            </w:fldSimple>
+            <w:r>
+              <w:fldChar w:fldCharType="begin"/>
+            </w:r>
+            <w:r>
+              <w:instrText xml:space="preserve"> STYLEREF 1 \s </w:instrText>
+            </w:r>
+            <w:r>
+              <w:fldChar w:fldCharType="separate"/>
+            </w:r>
+            <w:r>
+              <w:rPr>
+                <w:noProof/>
+              </w:rPr>
+              <w:t>2</w:t>
+            </w:r>
+            <w:r>
+              <w:rPr>
+                <w:noProof/>
+              </w:rPr>
+              <w:fldChar w:fldCharType="end"/>
+            </w:r>
             <w:r>
               <w:t>.</w:t>
             </w:r>
-            <w:fldSimple w:instr=" SEQ Equation \* ARABIC \s 1 ">
-              <w:r>
-                <w:rPr>
-                  <w:noProof/>
-                </w:rPr>
-                <w:t>4</w:t>
-              </w:r>
-            </w:fldSimple>
+            <w:r>
+              <w:fldChar w:fldCharType="begin"/>
+            </w:r>
+            <w:r>
+              <w:instrText xml:space="preserve"> SEQ Equation \* ARABIC \s 1 </w:instrText>
+            </w:r>
+            <w:r>
+              <w:fldChar w:fldCharType="separate"/>
+            </w:r>
+            <w:r>
+              <w:rPr>
+                <w:noProof/>
+              </w:rPr>
+              <w:t>4</w:t>
+            </w:r>
+            <w:r>
+              <w:rPr>
+                <w:noProof/>
+              </w:rPr>
+              <w:fldChar w:fldCharType="end"/>
+            </w:r>
             <w:r>
               <w:t>)</w:t>
             </w:r>
-            <w:bookmarkEnd w:id="129"/>
+            <w:bookmarkEnd w:id="130"/>
           </w:p>
         </w:tc>
       </w:tr>
@@ -29761,16 +29995,16 @@
       <w:r>
         <w:t xml:space="preserve"> is </w:t>
       </w:r>
-      <w:commentRangeStart w:id="130"/>
+      <w:commentRangeStart w:id="131"/>
       <w:r>
         <w:t>more cathodic</w:t>
       </w:r>
-      <w:commentRangeEnd w:id="130"/>
+      <w:commentRangeEnd w:id="131"/>
       <w:r>
         <w:rPr>
           <w:rStyle w:val="CommentReference"/>
         </w:rPr>
-        <w:commentReference w:id="130"/>
+        <w:commentReference w:id="131"/>
       </w:r>
       <w:r>
         <w:t xml:space="preserve">), and a reduced </w:t>
@@ -29867,20 +30101,36 @@
       <w:pPr>
         <w:pStyle w:val="Caption"/>
       </w:pPr>
-      <w:bookmarkStart w:id="131" w:name="_Ref403051953"/>
-      <w:bookmarkStart w:id="132" w:name="_Toc419383792"/>
+      <w:bookmarkStart w:id="132" w:name="_Ref403051953"/>
+      <w:bookmarkStart w:id="133" w:name="_Toc419385850"/>
       <w:r>
         <w:t xml:space="preserve">Figure </w:t>
       </w:r>
-      <w:fldSimple w:instr=" SEQ Figure \* ARABIC ">
-        <w:r>
-          <w:rPr>
-            <w:noProof/>
-          </w:rPr>
-          <w:t>11</w:t>
-        </w:r>
-      </w:fldSimple>
-      <w:bookmarkEnd w:id="131"/>
+      <w:r>
+        <w:fldChar w:fldCharType="begin"/>
+      </w:r>
+      <w:r>
+        <w:instrText xml:space="preserve"> SEQ Fi</w:instrText>
+      </w:r>
+      <w:r>
+        <w:instrText xml:space="preserve">gure \* ARABIC </w:instrText>
+      </w:r>
+      <w:r>
+        <w:fldChar w:fldCharType="separate"/>
+      </w:r>
+      <w:r>
+        <w:rPr>
+          <w:noProof/>
+        </w:rPr>
+        <w:t>11</w:t>
+      </w:r>
+      <w:r>
+        <w:rPr>
+          <w:noProof/>
+        </w:rPr>
+        <w:fldChar w:fldCharType="end"/>
+      </w:r>
+      <w:bookmarkEnd w:id="132"/>
       <w:r>
         <w:t xml:space="preserve">: Tafel Plot </w:t>
       </w:r>
@@ -30052,7 +30302,7 @@
       <w:r>
         <w:t>.</w:t>
       </w:r>
-      <w:bookmarkEnd w:id="132"/>
+      <w:bookmarkEnd w:id="133"/>
       <w:r>
         <w:t xml:space="preserve"> </w:t>
       </w:r>
@@ -30061,14 +30311,14 @@
       <w:pPr>
         <w:pStyle w:val="Heading4"/>
       </w:pPr>
-      <w:bookmarkStart w:id="133" w:name="_Toc419383754"/>
+      <w:bookmarkStart w:id="134" w:name="_Toc419385812"/>
       <w:r>
         <w:t xml:space="preserve">Mg </w:t>
       </w:r>
       <w:r>
         <w:t>Hydrogen Evolution</w:t>
       </w:r>
-      <w:bookmarkEnd w:id="133"/>
+      <w:bookmarkEnd w:id="134"/>
     </w:p>
     <w:p>
       <w:r>
@@ -30607,33 +30857,59 @@
             <w:pPr>
               <w:jc w:val="center"/>
             </w:pPr>
-            <w:bookmarkStart w:id="134" w:name="_Ref403739162"/>
+            <w:bookmarkStart w:id="135" w:name="_Ref403739162"/>
             <w:r>
               <w:t>(</w:t>
             </w:r>
-            <w:fldSimple w:instr=" STYLEREF 1 \s ">
-              <w:r>
-                <w:rPr>
-                  <w:noProof/>
-                </w:rPr>
-                <w:t>2</w:t>
-              </w:r>
-            </w:fldSimple>
+            <w:r>
+              <w:fldChar w:fldCharType="begin"/>
+            </w:r>
+            <w:r>
+              <w:instrText xml:space="preserve"> STYLEREF 1 \s </w:instrText>
+            </w:r>
+            <w:r>
+              <w:fldChar w:fldCharType="separate"/>
+            </w:r>
+            <w:r>
+              <w:rPr>
+                <w:noProof/>
+              </w:rPr>
+              <w:t>2</w:t>
+            </w:r>
+            <w:r>
+              <w:rPr>
+                <w:noProof/>
+              </w:rPr>
+              <w:fldChar w:fldCharType="end"/>
+            </w:r>
             <w:r>
               <w:t>.</w:t>
             </w:r>
-            <w:fldSimple w:instr=" SEQ Equation \* ARABIC \s 1 ">
-              <w:r>
-                <w:rPr>
-                  <w:noProof/>
-                </w:rPr>
-                <w:t>5</w:t>
-              </w:r>
-            </w:fldSimple>
+            <w:r>
+              <w:fldChar w:fldCharType="begin"/>
+            </w:r>
+            <w:r>
+              <w:instrText xml:space="preserve"> SEQ Equation \* ARABIC \s 1 </w:instrText>
+            </w:r>
+            <w:r>
+              <w:fldChar w:fldCharType="separate"/>
+            </w:r>
+            <w:r>
+              <w:rPr>
+                <w:noProof/>
+              </w:rPr>
+              <w:t>5</w:t>
+            </w:r>
+            <w:r>
+              <w:rPr>
+                <w:noProof/>
+              </w:rPr>
+              <w:fldChar w:fldCharType="end"/>
+            </w:r>
             <w:r>
               <w:t>)</w:t>
             </w:r>
-            <w:bookmarkEnd w:id="134"/>
+            <w:bookmarkEnd w:id="135"/>
           </w:p>
         </w:tc>
       </w:tr>
@@ -31243,18 +31519,31 @@
       <w:pPr>
         <w:pStyle w:val="Caption"/>
       </w:pPr>
-      <w:bookmarkStart w:id="135" w:name="_Toc419383793"/>
+      <w:bookmarkStart w:id="136" w:name="_Toc419385851"/>
       <w:r>
         <w:t xml:space="preserve">Figure </w:t>
       </w:r>
-      <w:fldSimple w:instr=" SEQ Figure \* ARABIC ">
-        <w:r>
-          <w:rPr>
-            <w:noProof/>
-          </w:rPr>
-          <w:t>12</w:t>
-        </w:r>
-      </w:fldSimple>
+      <w:r>
+        <w:fldChar w:fldCharType="begin"/>
+      </w:r>
+      <w:r>
+        <w:instrText xml:space="preserve"> SEQ Figure \* ARABIC </w:instrText>
+      </w:r>
+      <w:r>
+        <w:fldChar w:fldCharType="separate"/>
+      </w:r>
+      <w:r>
+        <w:rPr>
+          <w:noProof/>
+        </w:rPr>
+        <w:t>12</w:t>
+      </w:r>
+      <w:r>
+        <w:rPr>
+          <w:noProof/>
+        </w:rPr>
+        <w:fldChar w:fldCharType="end"/>
+      </w:r>
       <w:r>
         <w:t>: Plot of hydrogen evolution generated by Mg</w:t>
       </w:r>
@@ -31312,7 +31601,7 @@
       <w:r>
         <w:t>.</w:t>
       </w:r>
-      <w:bookmarkEnd w:id="135"/>
+      <w:bookmarkEnd w:id="136"/>
       <w:r>
         <w:t xml:space="preserve"> </w:t>
       </w:r>
@@ -31488,11 +31777,11 @@
       <w:pPr>
         <w:pStyle w:val="Heading4"/>
       </w:pPr>
-      <w:bookmarkStart w:id="136" w:name="_Toc419383755"/>
+      <w:bookmarkStart w:id="137" w:name="_Toc419385813"/>
       <w:r>
         <w:t>Pitting Corrosion</w:t>
       </w:r>
-      <w:bookmarkEnd w:id="136"/>
+      <w:bookmarkEnd w:id="137"/>
     </w:p>
     <w:p>
       <w:r>
@@ -31614,7 +31903,7 @@
       <w:r>
         <w:t xml:space="preserve">. </w:t>
       </w:r>
-      <w:commentRangeStart w:id="137"/>
+      <w:commentRangeStart w:id="138"/>
       <w:r>
         <w:t xml:space="preserve">Pitting is associated with quenched in free volume surface defects in BMG </w:t>
       </w:r>
@@ -31639,12 +31928,12 @@
       <w:r>
         <w:t xml:space="preserve">. </w:t>
       </w:r>
-      <w:commentRangeEnd w:id="137"/>
+      <w:commentRangeEnd w:id="138"/>
       <w:r>
         <w:rPr>
           <w:rStyle w:val="CommentReference"/>
         </w:rPr>
-        <w:commentReference w:id="137"/>
+        <w:commentReference w:id="138"/>
       </w:r>
     </w:p>
     <w:p>
@@ -31939,11 +32228,11 @@
       <w:pPr>
         <w:pStyle w:val="Heading3"/>
       </w:pPr>
-      <w:bookmarkStart w:id="138" w:name="_Toc419383756"/>
+      <w:bookmarkStart w:id="139" w:name="_Toc419385814"/>
       <w:r>
         <w:t>Anti-biotic Scaffolds</w:t>
       </w:r>
-      <w:bookmarkEnd w:id="138"/>
+      <w:bookmarkEnd w:id="139"/>
     </w:p>
     <w:p/>
     <w:p>
@@ -31955,25 +32244,25 @@
       <w:pPr>
         <w:pStyle w:val="Heading1"/>
       </w:pPr>
-      <w:bookmarkStart w:id="139" w:name="_Toc419383757"/>
+      <w:bookmarkStart w:id="140" w:name="_Toc419385815"/>
       <w:r>
         <w:lastRenderedPageBreak/>
         <w:t>Methods</w:t>
       </w:r>
-      <w:bookmarkEnd w:id="139"/>
+      <w:bookmarkEnd w:id="140"/>
     </w:p>
     <w:p>
       <w:pPr>
         <w:pStyle w:val="Heading2"/>
       </w:pPr>
-      <w:bookmarkStart w:id="140" w:name="_Toc419383758"/>
+      <w:bookmarkStart w:id="141" w:name="_Toc419385816"/>
       <w:r>
         <w:t>Target</w:t>
       </w:r>
       <w:r>
         <w:t xml:space="preserve"> Manufacture</w:t>
       </w:r>
-      <w:bookmarkEnd w:id="140"/>
+      <w:bookmarkEnd w:id="141"/>
     </w:p>
     <w:p>
       <w:r>
@@ -31990,11 +32279,11 @@
       <w:pPr>
         <w:pStyle w:val="Heading3"/>
       </w:pPr>
-      <w:bookmarkStart w:id="141" w:name="_Toc419383759"/>
+      <w:bookmarkStart w:id="142" w:name="_Toc419385817"/>
       <w:r>
         <w:t>Induction Furnace</w:t>
       </w:r>
-      <w:bookmarkEnd w:id="141"/>
+      <w:bookmarkEnd w:id="142"/>
       <w:r>
         <w:t xml:space="preserve"> </w:t>
       </w:r>
@@ -32020,14 +32309,14 @@
       <w:pPr>
         <w:pStyle w:val="Heading4"/>
       </w:pPr>
-      <w:bookmarkStart w:id="142" w:name="_Toc419383760"/>
+      <w:bookmarkStart w:id="143" w:name="_Toc419385818"/>
       <w:r>
         <w:t>Charges</w:t>
       </w:r>
       <w:r>
         <w:t xml:space="preserve"> Preparation</w:t>
       </w:r>
-      <w:bookmarkEnd w:id="142"/>
+      <w:bookmarkEnd w:id="143"/>
     </w:p>
     <w:p>
       <w:r>
@@ -32132,18 +32421,31 @@
       <w:pPr>
         <w:pStyle w:val="Caption"/>
       </w:pPr>
-      <w:bookmarkStart w:id="143" w:name="_Toc419383794"/>
+      <w:bookmarkStart w:id="144" w:name="_Toc419385852"/>
       <w:r>
         <w:t xml:space="preserve">Figure </w:t>
       </w:r>
-      <w:fldSimple w:instr=" SEQ Figure \* ARABIC ">
-        <w:r>
-          <w:rPr>
-            <w:noProof/>
-          </w:rPr>
-          <w:t>13</w:t>
-        </w:r>
-      </w:fldSimple>
+      <w:r>
+        <w:fldChar w:fldCharType="begin"/>
+      </w:r>
+      <w:r>
+        <w:instrText xml:space="preserve"> SEQ Figure \* ARABIC </w:instrText>
+      </w:r>
+      <w:r>
+        <w:fldChar w:fldCharType="separate"/>
+      </w:r>
+      <w:r>
+        <w:rPr>
+          <w:noProof/>
+        </w:rPr>
+        <w:t>13</w:t>
+      </w:r>
+      <w:r>
+        <w:rPr>
+          <w:noProof/>
+        </w:rPr>
+        <w:fldChar w:fldCharType="end"/>
+      </w:r>
       <w:r>
         <w:t>:</w:t>
       </w:r>
@@ -32153,7 +32455,7 @@
       <w:r>
         <w:t xml:space="preserve"> MS Excel tool developed for calculating charge weights, checking alloy composition, and taking notes for improvements in future charges.</w:t>
       </w:r>
-      <w:bookmarkEnd w:id="143"/>
+      <w:bookmarkEnd w:id="144"/>
       <w:r>
         <w:t xml:space="preserve"> </w:t>
       </w:r>
@@ -32162,11 +32464,11 @@
       <w:pPr>
         <w:pStyle w:val="Heading4"/>
       </w:pPr>
-      <w:bookmarkStart w:id="144" w:name="_Toc419383761"/>
+      <w:bookmarkStart w:id="145" w:name="_Toc419385819"/>
       <w:r>
         <w:t>Induction Casting of Alloys</w:t>
       </w:r>
-      <w:bookmarkEnd w:id="144"/>
+      <w:bookmarkEnd w:id="145"/>
     </w:p>
     <w:p>
       <w:r>
@@ -32320,12 +32622,12 @@
       <w:pPr>
         <w:pStyle w:val="Heading3"/>
       </w:pPr>
-      <w:bookmarkStart w:id="145" w:name="_Toc419383762"/>
+      <w:bookmarkStart w:id="146" w:name="_Toc419385820"/>
       <w:r>
         <w:lastRenderedPageBreak/>
         <w:t>Shaping of Targets</w:t>
       </w:r>
-      <w:bookmarkEnd w:id="145"/>
+      <w:bookmarkEnd w:id="146"/>
     </w:p>
     <w:p>
       <w:r>
@@ -32949,20 +33251,33 @@
       <w:pPr>
         <w:pStyle w:val="Caption"/>
       </w:pPr>
-      <w:bookmarkStart w:id="146" w:name="_Ref404154847"/>
-      <w:bookmarkStart w:id="147" w:name="_Toc419383795"/>
+      <w:bookmarkStart w:id="147" w:name="_Ref404154847"/>
+      <w:bookmarkStart w:id="148" w:name="_Toc419385853"/>
       <w:r>
         <w:t xml:space="preserve">Figure </w:t>
       </w:r>
-      <w:fldSimple w:instr=" SEQ Figure \* ARABIC ">
-        <w:r>
-          <w:rPr>
-            <w:noProof/>
-          </w:rPr>
-          <w:t>14</w:t>
-        </w:r>
-      </w:fldSimple>
-      <w:bookmarkEnd w:id="146"/>
+      <w:r>
+        <w:fldChar w:fldCharType="begin"/>
+      </w:r>
+      <w:r>
+        <w:instrText xml:space="preserve"> SEQ Figure \* ARABIC </w:instrText>
+      </w:r>
+      <w:r>
+        <w:fldChar w:fldCharType="separate"/>
+      </w:r>
+      <w:r>
+        <w:rPr>
+          <w:noProof/>
+        </w:rPr>
+        <w:t>14</w:t>
+      </w:r>
+      <w:r>
+        <w:rPr>
+          <w:noProof/>
+        </w:rPr>
+        <w:fldChar w:fldCharType="end"/>
+      </w:r>
+      <w:bookmarkEnd w:id="147"/>
       <w:r>
         <w:t>: (a)</w:t>
       </w:r>
@@ -32972,11 +33287,11 @@
       <w:r>
         <w:t>c</w:t>
       </w:r>
-      <w:commentRangeStart w:id="148"/>
+      <w:commentRangeStart w:id="149"/>
       <w:r>
         <w:t xml:space="preserve">rucible </w:t>
       </w:r>
-      <w:commentRangeEnd w:id="148"/>
+      <w:commentRangeEnd w:id="149"/>
       <w:r>
         <w:rPr>
           <w:rStyle w:val="CommentReference"/>
@@ -32984,35 +33299,35 @@
           <w:iCs w:val="0"/>
           <w:color w:val="auto"/>
         </w:rPr>
-        <w:commentReference w:id="148"/>
+        <w:commentReference w:id="149"/>
       </w:r>
       <w:r>
         <w:t>for induction furnace melting of alloys, (b) cracked amorphous plate, (c) riser cut free from main casting, and (d) drilled and partly shaped target.</w:t>
       </w:r>
-      <w:bookmarkEnd w:id="147"/>
+      <w:bookmarkEnd w:id="148"/>
     </w:p>
     <w:p>
       <w:pPr>
         <w:pStyle w:val="Heading2"/>
       </w:pPr>
-      <w:bookmarkStart w:id="149" w:name="_Toc419383763"/>
+      <w:bookmarkStart w:id="150" w:name="_Toc419385821"/>
       <w:r>
         <w:t xml:space="preserve">PVD via </w:t>
       </w:r>
       <w:r>
         <w:t>Magnetron Sputtering</w:t>
       </w:r>
-      <w:bookmarkEnd w:id="149"/>
+      <w:bookmarkEnd w:id="150"/>
     </w:p>
     <w:p>
       <w:pPr>
         <w:pStyle w:val="Heading3"/>
       </w:pPr>
-      <w:bookmarkStart w:id="150" w:name="_Toc419383764"/>
+      <w:bookmarkStart w:id="151" w:name="_Toc419385822"/>
       <w:r>
         <w:t>Sputtering of TFMGs and SMGs</w:t>
       </w:r>
-      <w:bookmarkEnd w:id="150"/>
+      <w:bookmarkEnd w:id="151"/>
     </w:p>
     <w:p>
       <w:r>
@@ -33023,7 +33338,7 @@
       <w:pPr>
         <w:pStyle w:val="Heading3"/>
       </w:pPr>
-      <w:bookmarkStart w:id="151" w:name="_Toc419383765"/>
+      <w:bookmarkStart w:id="152" w:name="_Toc419385823"/>
       <w:r>
         <w:t xml:space="preserve">Sputtering Methods and </w:t>
       </w:r>
@@ -33033,7 +33348,7 @@
       <w:r>
         <w:t>Parameters</w:t>
       </w:r>
-      <w:bookmarkEnd w:id="151"/>
+      <w:bookmarkEnd w:id="152"/>
     </w:p>
     <w:p>
       <w:r>
@@ -33552,16 +33867,16 @@
             <w:tcW w:w="2267" w:type="dxa"/>
           </w:tcPr>
           <w:p>
-            <w:commentRangeStart w:id="152"/>
+            <w:commentRangeStart w:id="153"/>
             <w:r>
               <w:t>30 – 50 W</w:t>
             </w:r>
-            <w:commentRangeEnd w:id="152"/>
+            <w:commentRangeEnd w:id="153"/>
             <w:r>
               <w:rPr>
                 <w:rStyle w:val="CommentReference"/>
               </w:rPr>
-              <w:commentReference w:id="152"/>
+              <w:commentReference w:id="153"/>
             </w:r>
           </w:p>
         </w:tc>
@@ -33728,14 +34043,14 @@
       <w:pPr>
         <w:pStyle w:val="Heading2"/>
       </w:pPr>
-      <w:bookmarkStart w:id="153" w:name="_Toc419383766"/>
+      <w:bookmarkStart w:id="154" w:name="_Toc419385824"/>
       <w:r>
         <w:t xml:space="preserve">Examined </w:t>
       </w:r>
       <w:r>
         <w:t>Substrates</w:t>
       </w:r>
-      <w:bookmarkEnd w:id="153"/>
+      <w:bookmarkEnd w:id="154"/>
       <w:r>
         <w:t xml:space="preserve"> </w:t>
       </w:r>
@@ -33767,14 +34082,14 @@
       <w:pPr>
         <w:pStyle w:val="Heading3"/>
       </w:pPr>
-      <w:bookmarkStart w:id="154" w:name="_Toc419383767"/>
+      <w:bookmarkStart w:id="155" w:name="_Toc419385825"/>
       <w:r>
         <w:t>Water Soluble S</w:t>
       </w:r>
       <w:r>
         <w:t>ubstrate</w:t>
       </w:r>
-      <w:bookmarkEnd w:id="154"/>
+      <w:bookmarkEnd w:id="155"/>
       <w:r>
         <w:t xml:space="preserve"> </w:t>
       </w:r>
@@ -33809,11 +34124,11 @@
       <w:pPr>
         <w:pStyle w:val="Heading3"/>
       </w:pPr>
-      <w:bookmarkStart w:id="155" w:name="_Toc419383768"/>
+      <w:bookmarkStart w:id="156" w:name="_Toc419385826"/>
       <w:r>
         <w:t>BMG Substrate</w:t>
       </w:r>
-      <w:bookmarkEnd w:id="155"/>
+      <w:bookmarkEnd w:id="156"/>
     </w:p>
     <w:p>
       <w:r>
@@ -33846,16 +34161,16 @@
       <w:r>
         <w:t xml:space="preserve">via the </w:t>
       </w:r>
-      <w:commentRangeStart w:id="156"/>
+      <w:commentRangeStart w:id="157"/>
       <w:r>
         <w:t xml:space="preserve">same methods </w:t>
       </w:r>
-      <w:commentRangeEnd w:id="156"/>
+      <w:commentRangeEnd w:id="157"/>
       <w:r>
         <w:rPr>
           <w:rStyle w:val="CommentReference"/>
         </w:rPr>
-        <w:commentReference w:id="156"/>
+        <w:commentReference w:id="157"/>
       </w:r>
       <w:r>
         <w:t xml:space="preserve">used to produce targets. </w:t>
@@ -33865,7 +34180,7 @@
       <w:pPr>
         <w:pStyle w:val="Heading3"/>
       </w:pPr>
-      <w:bookmarkStart w:id="157" w:name="_Toc419383769"/>
+      <w:bookmarkStart w:id="158" w:name="_Toc419385827"/>
       <w:r>
         <w:rPr>
           <w:rFonts w:eastAsia="Times New Roman"/>
@@ -33876,7 +34191,7 @@
       <w:r>
         <w:t xml:space="preserve"> Scaffolds</w:t>
       </w:r>
-      <w:bookmarkEnd w:id="157"/>
+      <w:bookmarkEnd w:id="158"/>
     </w:p>
     <w:p>
       <w:r>
@@ -33907,11 +34222,11 @@
       <w:pPr>
         <w:pStyle w:val="Heading2"/>
       </w:pPr>
-      <w:bookmarkStart w:id="158" w:name="_Toc419383770"/>
+      <w:bookmarkStart w:id="159" w:name="_Toc419385828"/>
       <w:r>
         <w:t>Film Characterisation</w:t>
       </w:r>
-      <w:bookmarkEnd w:id="158"/>
+      <w:bookmarkEnd w:id="159"/>
     </w:p>
     <w:p>
       <w:r>
@@ -33928,11 +34243,11 @@
       <w:pPr>
         <w:pStyle w:val="Heading3"/>
       </w:pPr>
-      <w:bookmarkStart w:id="159" w:name="_Toc419383771"/>
+      <w:bookmarkStart w:id="160" w:name="_Toc419385829"/>
       <w:r>
         <w:t>Physical and Chemical Properties</w:t>
       </w:r>
-      <w:bookmarkEnd w:id="159"/>
+      <w:bookmarkEnd w:id="160"/>
     </w:p>
     <w:p>
       <w:r>
@@ -33943,11 +34258,11 @@
       <w:pPr>
         <w:pStyle w:val="Heading3"/>
       </w:pPr>
-      <w:bookmarkStart w:id="160" w:name="_Toc419383772"/>
+      <w:bookmarkStart w:id="161" w:name="_Toc419385830"/>
       <w:r>
         <w:t>Biocompatibility and Bioabsorption</w:t>
       </w:r>
-      <w:bookmarkEnd w:id="160"/>
+      <w:bookmarkEnd w:id="161"/>
       <w:r>
         <w:t xml:space="preserve"> </w:t>
       </w:r>
@@ -33976,11 +34291,11 @@
       <w:pPr>
         <w:pStyle w:val="Heading3"/>
       </w:pPr>
-      <w:bookmarkStart w:id="161" w:name="_Toc419383773"/>
+      <w:bookmarkStart w:id="162" w:name="_Toc419385831"/>
       <w:r>
         <w:t>Quality of Deposition</w:t>
       </w:r>
-      <w:bookmarkEnd w:id="161"/>
+      <w:bookmarkEnd w:id="162"/>
       <w:r>
         <w:t xml:space="preserve"> </w:t>
       </w:r>
@@ -33999,23 +34314,23 @@
       <w:pPr>
         <w:pStyle w:val="Heading1"/>
       </w:pPr>
-      <w:bookmarkStart w:id="162" w:name="_Toc419383774"/>
+      <w:bookmarkStart w:id="163" w:name="_Toc419385832"/>
       <w:r>
         <w:lastRenderedPageBreak/>
         <w:t>Preliminary Results</w:t>
       </w:r>
-      <w:bookmarkEnd w:id="162"/>
+      <w:bookmarkEnd w:id="163"/>
     </w:p>
     <w:p>
       <w:pPr>
         <w:pStyle w:val="Heading2"/>
       </w:pPr>
-      <w:bookmarkStart w:id="163" w:name="_Toc419383775"/>
-      <w:commentRangeStart w:id="164"/>
+      <w:bookmarkStart w:id="164" w:name="_Toc419385833"/>
+      <w:commentRangeStart w:id="165"/>
       <w:r>
         <w:t>Experimental Results</w:t>
       </w:r>
-      <w:commentRangeEnd w:id="164"/>
+      <w:commentRangeEnd w:id="165"/>
       <w:r>
         <w:rPr>
           <w:rStyle w:val="CommentReference"/>
@@ -34025,22 +34340,22 @@
           <w:smallCaps w:val="0"/>
           <w:color w:val="auto"/>
         </w:rPr>
-        <w:commentReference w:id="164"/>
-      </w:r>
-      <w:bookmarkEnd w:id="163"/>
+        <w:commentReference w:id="165"/>
+      </w:r>
+      <w:bookmarkEnd w:id="164"/>
     </w:p>
     <w:p>
       <w:pPr>
         <w:pStyle w:val="Heading3"/>
       </w:pPr>
-      <w:bookmarkStart w:id="165" w:name="_Toc419383776"/>
+      <w:bookmarkStart w:id="166" w:name="_Toc419385834"/>
       <w:r>
         <w:t>Casting Challenges</w:t>
       </w:r>
       <w:r>
         <w:t xml:space="preserve"> and Observations</w:t>
       </w:r>
-      <w:bookmarkEnd w:id="165"/>
+      <w:bookmarkEnd w:id="166"/>
     </w:p>
     <w:p>
       <w:r>
@@ -34072,11 +34387,11 @@
       <w:pPr>
         <w:pStyle w:val="Heading3"/>
       </w:pPr>
-      <w:bookmarkStart w:id="166" w:name="_Toc419383777"/>
+      <w:bookmarkStart w:id="167" w:name="_Toc419385835"/>
       <w:r>
         <w:t>DSC Scans</w:t>
       </w:r>
-      <w:bookmarkEnd w:id="166"/>
+      <w:bookmarkEnd w:id="167"/>
     </w:p>
     <w:p>
       <w:r>
@@ -34226,11 +34541,11 @@
       <w:pPr>
         <w:pStyle w:val="Heading3"/>
       </w:pPr>
-      <w:bookmarkStart w:id="167" w:name="_Toc419383778"/>
+      <w:bookmarkStart w:id="168" w:name="_Toc419385836"/>
       <w:r>
         <w:t>Target Composition</w:t>
       </w:r>
-      <w:bookmarkEnd w:id="167"/>
+      <w:bookmarkEnd w:id="168"/>
     </w:p>
     <w:p>
       <w:r>
@@ -35282,18 +35597,31 @@
       <w:pPr>
         <w:pStyle w:val="Caption"/>
       </w:pPr>
-      <w:bookmarkStart w:id="168" w:name="_Toc419383796"/>
+      <w:bookmarkStart w:id="169" w:name="_Toc419385854"/>
       <w:r>
         <w:t xml:space="preserve">Figure </w:t>
       </w:r>
-      <w:fldSimple w:instr=" SEQ Figure \* ARABIC ">
-        <w:r>
-          <w:rPr>
-            <w:noProof/>
-          </w:rPr>
-          <w:t>15</w:t>
-        </w:r>
-      </w:fldSimple>
+      <w:r>
+        <w:fldChar w:fldCharType="begin"/>
+      </w:r>
+      <w:r>
+        <w:instrText xml:space="preserve"> SEQ Figure \* ARABIC </w:instrText>
+      </w:r>
+      <w:r>
+        <w:fldChar w:fldCharType="separate"/>
+      </w:r>
+      <w:r>
+        <w:rPr>
+          <w:noProof/>
+        </w:rPr>
+        <w:t>15</w:t>
+      </w:r>
+      <w:r>
+        <w:rPr>
+          <w:noProof/>
+        </w:rPr>
+        <w:fldChar w:fldCharType="end"/>
+      </w:r>
       <w:r>
         <w:t>: DSC trace of the Mg</w:t>
       </w:r>
@@ -35485,7 +35813,7 @@
       <w:r>
         <w:t>.</w:t>
       </w:r>
-      <w:bookmarkEnd w:id="168"/>
+      <w:bookmarkEnd w:id="169"/>
       <w:r>
         <w:t xml:space="preserve"> </w:t>
       </w:r>
@@ -35608,16 +35936,16 @@
       <w:r>
         <w:t xml:space="preserve">ICP testing found the target plate only has about </w:t>
       </w:r>
-      <w:commentRangeStart w:id="169"/>
+      <w:commentRangeStart w:id="170"/>
       <w:r>
         <w:t>26% Zn. This is a loss of about 13% Zn, or 8 grams of the total 108 grams of alloy cast.</w:t>
       </w:r>
-      <w:commentRangeEnd w:id="169"/>
+      <w:commentRangeEnd w:id="170"/>
       <w:r>
         <w:rPr>
           <w:rStyle w:val="CommentReference"/>
         </w:rPr>
-        <w:commentReference w:id="169"/>
+        <w:commentReference w:id="170"/>
       </w:r>
       <w:r>
         <w:t xml:space="preserve"> This is too much material to attribute to loses, implying the Zn has migrated to riser during cooling. Injection moulding may produce more even cooling and better composition. </w:t>
@@ -35632,14 +35960,14 @@
       <w:pPr>
         <w:pStyle w:val="Heading1"/>
       </w:pPr>
-      <w:bookmarkStart w:id="170" w:name="_Toc386545850"/>
-      <w:bookmarkStart w:id="171" w:name="_Toc419383779"/>
+      <w:bookmarkStart w:id="171" w:name="_Toc386545850"/>
+      <w:bookmarkStart w:id="172" w:name="_Toc419385837"/>
       <w:r>
         <w:lastRenderedPageBreak/>
         <w:t>References</w:t>
       </w:r>
-      <w:bookmarkEnd w:id="170"/>
       <w:bookmarkEnd w:id="171"/>
+      <w:bookmarkEnd w:id="172"/>
     </w:p>
     <w:p/>
     <w:p>
@@ -37005,22 +37333,22 @@
       <w:pPr>
         <w:pStyle w:val="Heading1"/>
       </w:pPr>
-      <w:bookmarkStart w:id="172" w:name="_Toc419383780"/>
+      <w:bookmarkStart w:id="173" w:name="_Toc419385838"/>
       <w:r>
         <w:lastRenderedPageBreak/>
         <w:t>Appendices</w:t>
       </w:r>
-      <w:bookmarkEnd w:id="172"/>
+      <w:bookmarkEnd w:id="173"/>
     </w:p>
     <w:p>
       <w:pPr>
         <w:pStyle w:val="Heading2"/>
       </w:pPr>
-      <w:bookmarkStart w:id="173" w:name="_Toc419383781"/>
+      <w:bookmarkStart w:id="174" w:name="_Toc419385839"/>
       <w:r>
         <w:t>Glossary</w:t>
       </w:r>
-      <w:bookmarkEnd w:id="173"/>
+      <w:bookmarkEnd w:id="174"/>
     </w:p>
     <w:p>
       <w:pPr>
@@ -39148,7 +39476,7 @@
 
 <file path=word/comments.xml><?xml version="1.0" encoding="utf-8"?>
 <w:comments xmlns:wpc="http://schemas.microsoft.com/office/word/2010/wordprocessingCanvas" xmlns:mc="http://schemas.openxmlformats.org/markup-compatibility/2006" xmlns:o="urn:schemas-microsoft-com:office:office" xmlns:r="http://schemas.openxmlformats.org/officeDocument/2006/relationships" xmlns:m="http://schemas.openxmlformats.org/officeDocument/2006/math" xmlns:v="urn:schemas-microsoft-com:vml" xmlns:wp14="http://schemas.microsoft.com/office/word/2010/wordprocessingDrawing" xmlns:wp="http://schemas.openxmlformats.org/drawingml/2006/wordprocessingDrawing" xmlns:w10="urn:schemas-microsoft-com:office:word" xmlns:w="http://schemas.openxmlformats.org/wordprocessingml/2006/main" xmlns:w14="http://schemas.microsoft.com/office/word/2010/wordml" xmlns:w15="http://schemas.microsoft.com/office/word/2012/wordml" xmlns:wpg="http://schemas.microsoft.com/office/word/2010/wordprocessingGroup" xmlns:wpi="http://schemas.microsoft.com/office/word/2010/wordprocessingInk" xmlns:wne="http://schemas.microsoft.com/office/word/2006/wordml" xmlns:wps="http://schemas.microsoft.com/office/word/2010/wordprocessingShape" mc:Ignorable="w14 w15 wp14">
-  <w:comment w:id="2" w:author="Scott Gleason" w:date="2014-11-06T17:17:00Z" w:initials="SG">
+  <w:comment w:id="3" w:author="Scott Gleason" w:date="2014-11-06T17:17:00Z" w:initials="SG">
     <w:p>
       <w:r>
         <w:rPr>
@@ -39193,7 +39521,7 @@
       </w:r>
     </w:p>
   </w:comment>
-  <w:comment w:id="3" w:author="Scott Gleason" w:date="2014-11-21T09:12:00Z" w:initials="SG">
+  <w:comment w:id="4" w:author="Scott Gleason" w:date="2014-11-21T09:12:00Z" w:initials="SG">
     <w:p>
       <w:pPr>
         <w:pStyle w:val="CommentText"/>
@@ -39249,7 +39577,7 @@
       </w:r>
     </w:p>
   </w:comment>
-  <w:comment w:id="8" w:author="Scott Gleason" w:date="2014-11-18T16:53:00Z" w:initials="SG">
+  <w:comment w:id="9" w:author="Scott Gleason" w:date="2014-11-18T16:53:00Z" w:initials="SG">
     <w:p>
       <w:pPr>
         <w:pStyle w:val="CommentText"/>
@@ -40094,7 +40422,7 @@
       </w:r>
     </w:p>
   </w:comment>
-  <w:comment w:id="91" w:author="Scott Gleason" w:date="2015-05-06T14:14:00Z" w:initials="SG">
+  <w:comment w:id="92" w:author="Scott Gleason" w:date="2015-05-06T14:14:00Z" w:initials="SG">
     <w:p>
       <w:pPr>
         <w:pStyle w:val="CommentText"/>
@@ -40110,7 +40438,7 @@
       </w:r>
     </w:p>
   </w:comment>
-  <w:comment w:id="93" w:author="Scott Gleason" w:date="2014-06-30T14:12:00Z" w:initials="SG">
+  <w:comment w:id="94" w:author="Scott Gleason" w:date="2014-06-30T14:12:00Z" w:initials="SG">
     <w:p>
       <w:pPr>
         <w:pStyle w:val="CommentText"/>
@@ -40126,7 +40454,7 @@
       </w:r>
     </w:p>
   </w:comment>
-  <w:comment w:id="97" w:author="Scott Gleason" w:date="2014-10-01T16:26:00Z" w:initials="SG">
+  <w:comment w:id="98" w:author="Scott Gleason" w:date="2014-10-01T16:26:00Z" w:initials="SG">
     <w:p>
       <w:pPr>
         <w:pStyle w:val="CommentText"/>
@@ -40146,7 +40474,7 @@
       </w:r>
     </w:p>
   </w:comment>
-  <w:comment w:id="102" w:author="Scott Gleason" w:date="2014-11-21T10:51:00Z" w:initials="SG">
+  <w:comment w:id="103" w:author="Scott Gleason" w:date="2014-11-21T10:51:00Z" w:initials="SG">
     <w:p>
       <w:pPr>
         <w:pStyle w:val="CommentText"/>
@@ -40162,7 +40490,7 @@
       </w:r>
     </w:p>
   </w:comment>
-  <w:comment w:id="103" w:author="Scott Gleason" w:date="2014-11-21T10:52:00Z" w:initials="SG">
+  <w:comment w:id="104" w:author="Scott Gleason" w:date="2014-11-21T10:52:00Z" w:initials="SG">
     <w:p>
       <w:pPr>
         <w:pStyle w:val="CommentText"/>
@@ -40178,7 +40506,7 @@
       </w:r>
     </w:p>
   </w:comment>
-  <w:comment w:id="104" w:author="Scott Gleason" w:date="2014-11-19T16:34:00Z" w:initials="SG">
+  <w:comment w:id="105" w:author="Scott Gleason" w:date="2014-11-19T16:34:00Z" w:initials="SG">
     <w:p>
       <w:pPr>
         <w:pStyle w:val="CommentText"/>
@@ -40207,7 +40535,7 @@
       </w:r>
     </w:p>
   </w:comment>
-  <w:comment w:id="108" w:author="Scott Gleason" w:date="2014-09-29T11:57:00Z" w:initials="SG">
+  <w:comment w:id="109" w:author="Scott Gleason" w:date="2014-09-29T11:57:00Z" w:initials="SG">
     <w:p>
       <w:pPr>
         <w:pStyle w:val="CommentText"/>
@@ -40223,7 +40551,7 @@
       </w:r>
     </w:p>
   </w:comment>
-  <w:comment w:id="110" w:author="Scott Gleason" w:date="2015-01-05T14:59:00Z" w:initials="SG">
+  <w:comment w:id="111" w:author="Scott Gleason" w:date="2015-01-05T14:59:00Z" w:initials="SG">
     <w:p>
       <w:pPr>
         <w:pStyle w:val="CommentText"/>
@@ -40260,7 +40588,7 @@
       </w:r>
     </w:p>
   </w:comment>
-  <w:comment w:id="111" w:author="Scott Gleason" w:date="2015-05-06T15:58:00Z" w:initials="SG">
+  <w:comment w:id="112" w:author="Scott Gleason" w:date="2015-05-06T15:58:00Z" w:initials="SG">
     <w:p>
       <w:pPr>
         <w:pStyle w:val="CommentText"/>
@@ -40276,7 +40604,7 @@
       </w:r>
     </w:p>
   </w:comment>
-  <w:comment w:id="113" w:author="Scott Gleason" w:date="2014-11-17T17:40:00Z" w:initials="SG">
+  <w:comment w:id="114" w:author="Scott Gleason" w:date="2014-11-17T17:40:00Z" w:initials="SG">
     <w:p>
       <w:pPr>
         <w:pStyle w:val="CommentText"/>
@@ -40300,7 +40628,7 @@
       </w:r>
     </w:p>
   </w:comment>
-  <w:comment w:id="118" w:author="Scott Gleason" w:date="2014-11-13T16:37:00Z" w:initials="SG">
+  <w:comment w:id="119" w:author="Scott Gleason" w:date="2014-11-13T16:37:00Z" w:initials="SG">
     <w:p>
       <w:pPr>
         <w:rPr>
@@ -40419,7 +40747,7 @@
       </w:r>
     </w:p>
   </w:comment>
-  <w:comment w:id="122" w:author="Scott Gleason" w:date="2014-11-14T11:53:00Z" w:initials="SG">
+  <w:comment w:id="123" w:author="Scott Gleason" w:date="2014-11-14T11:53:00Z" w:initials="SG">
     <w:p>
       <w:pPr>
         <w:pStyle w:val="CommentText"/>
@@ -40435,7 +40763,7 @@
       </w:r>
     </w:p>
   </w:comment>
-  <w:comment w:id="123" w:author="Scott Gleason" w:date="2014-11-14T10:29:00Z" w:initials="SG">
+  <w:comment w:id="124" w:author="Scott Gleason" w:date="2014-11-14T10:29:00Z" w:initials="SG">
     <w:p>
       <w:pPr>
         <w:pStyle w:val="CommentText"/>
@@ -40451,7 +40779,7 @@
       </w:r>
     </w:p>
   </w:comment>
-  <w:comment w:id="127" w:author="Scott Gleason" w:date="2015-05-07T10:27:00Z" w:initials="SG">
+  <w:comment w:id="128" w:author="Scott Gleason" w:date="2015-05-07T10:27:00Z" w:initials="SG">
     <w:p>
       <w:pPr>
         <w:pStyle w:val="CommentText"/>
@@ -40467,7 +40795,7 @@
       </w:r>
     </w:p>
   </w:comment>
-  <w:comment w:id="128" w:author="Scott Gleason" w:date="2014-11-21T11:21:00Z" w:initials="SG">
+  <w:comment w:id="129" w:author="Scott Gleason" w:date="2014-11-21T11:21:00Z" w:initials="SG">
     <w:p>
       <w:pPr>
         <w:pStyle w:val="CommentText"/>
@@ -40483,7 +40811,7 @@
       </w:r>
     </w:p>
   </w:comment>
-  <w:comment w:id="130" w:author="Scott Gleason" w:date="2015-05-07T10:37:00Z" w:initials="SG">
+  <w:comment w:id="131" w:author="Scott Gleason" w:date="2015-05-07T10:37:00Z" w:initials="SG">
     <w:p>
       <w:pPr>
         <w:pStyle w:val="CommentText"/>
@@ -40508,7 +40836,7 @@
       </w:r>
     </w:p>
   </w:comment>
-  <w:comment w:id="137" w:author="Scott Gleason" w:date="2015-01-05T15:55:00Z" w:initials="SG">
+  <w:comment w:id="138" w:author="Scott Gleason" w:date="2015-01-05T15:55:00Z" w:initials="SG">
     <w:p>
       <w:pPr>
         <w:pStyle w:val="CommentText"/>
@@ -40551,7 +40879,7 @@
       </w:r>
     </w:p>
   </w:comment>
-  <w:comment w:id="148" w:author="Scott Gleason" w:date="2015-02-11T17:25:00Z" w:initials="SG">
+  <w:comment w:id="149" w:author="Scott Gleason" w:date="2015-02-11T17:25:00Z" w:initials="SG">
     <w:p>
       <w:pPr>
         <w:pStyle w:val="CommentText"/>
@@ -40619,7 +40947,7 @@
       </w:r>
     </w:p>
   </w:comment>
-  <w:comment w:id="152" w:author="Scott Gleason" w:date="2014-11-18T16:26:00Z" w:initials="SG">
+  <w:comment w:id="153" w:author="Scott Gleason" w:date="2014-11-18T16:26:00Z" w:initials="SG">
     <w:p>
       <w:pPr>
         <w:pStyle w:val="CommentText"/>
@@ -40659,7 +40987,7 @@
       </w:r>
     </w:p>
   </w:comment>
-  <w:comment w:id="156" w:author="Scott Gleason" w:date="2014-11-21T11:41:00Z" w:initials="SG">
+  <w:comment w:id="157" w:author="Scott Gleason" w:date="2014-11-21T11:41:00Z" w:initials="SG">
     <w:p>
       <w:pPr>
         <w:pStyle w:val="CommentText"/>
@@ -40675,7 +41003,7 @@
       </w:r>
     </w:p>
   </w:comment>
-  <w:comment w:id="164" w:author="Scott Gleason" w:date="2015-05-07T11:07:00Z" w:initials="SG">
+  <w:comment w:id="165" w:author="Scott Gleason" w:date="2015-05-07T11:07:00Z" w:initials="SG">
     <w:p>
       <w:pPr>
         <w:pStyle w:val="CommentText"/>
@@ -40699,7 +41027,7 @@
       </w:r>
     </w:p>
   </w:comment>
-  <w:comment w:id="169" w:author="Scott Gleason" w:date="2015-01-05T16:32:00Z" w:initials="SG">
+  <w:comment w:id="170" w:author="Scott Gleason" w:date="2015-01-05T16:32:00Z" w:initials="SG">
     <w:p>
       <w:pPr>
         <w:pStyle w:val="CommentText"/>
@@ -40838,7 +41166,7 @@
           <w:rPr>
             <w:noProof/>
           </w:rPr>
-          <w:t>1</w:t>
+          <w:t>14</w:t>
         </w:r>
         <w:r>
           <w:rPr>
@@ -42803,6 +43131,7 @@
   <w:style w:type="character" w:default="1" w:styleId="DefaultParagraphFont">
     <w:name w:val="Default Paragraph Font"/>
     <w:uiPriority w:val="1"/>
+    <w:semiHidden/>
     <w:unhideWhenUsed/>
   </w:style>
   <w:style w:type="table" w:default="1" w:styleId="TableNormal">
@@ -43849,7 +44178,7 @@
 </file>
 
 <file path=customXml/itemProps1.xml><?xml version="1.0" encoding="utf-8"?>
-<ds:datastoreItem xmlns:ds="http://schemas.openxmlformats.org/officeDocument/2006/customXml" ds:itemID="{B3941C6C-258C-4219-8CC1-9ADA060983D5}">
+<ds:datastoreItem xmlns:ds="http://schemas.openxmlformats.org/officeDocument/2006/customXml" ds:itemID="{D793B2A4-10A4-4EB4-9135-A49743E0E23C}">
   <ds:schemaRefs>
     <ds:schemaRef ds:uri="http://schemas.openxmlformats.org/officeDocument/2006/bibliography"/>
   </ds:schemaRefs>

</xml_diff>

<commit_message>
Generated new pdf copy of thesis
</commit_message>
<xml_diff>
--- a/Scott Gleason - Preliminary PhD Thesis.docx
+++ b/Scott Gleason - Preliminary PhD Thesis.docx
@@ -9025,11 +9025,7 @@
         <w:t xml:space="preserve">solely </w:t>
       </w:r>
       <w:r>
-        <w:t xml:space="preserve">at </w:t>
-      </w:r>
-      <w:proofErr w:type="gramStart"/>
-      <w:r>
-        <w:t xml:space="preserve">the </w:t>
+        <w:t xml:space="preserve">at the </w:t>
       </w:r>
       <m:oMath>
         <m:sSub>
@@ -9060,11 +9056,7 @@
         </m:sSub>
       </m:oMath>
       <w:r>
-        <w:t xml:space="preserve"> and</w:t>
-      </w:r>
-      <w:proofErr w:type="gramEnd"/>
-      <w:r>
-        <w:t xml:space="preserve"> </w:t>
+        <w:t xml:space="preserve"> and </w:t>
       </w:r>
       <w:r>
         <w:t>being</w:t>
@@ -9134,11 +9126,7 @@
         <w:t>both</w:t>
       </w:r>
       <w:r>
-        <w:t xml:space="preserve"> </w:t>
-      </w:r>
-      <w:proofErr w:type="gramStart"/>
-      <w:r>
-        <w:t>the</w:t>
+        <w:t xml:space="preserve"> the</w:t>
       </w:r>
       <w:r>
         <w:t xml:space="preserve"> </w:t>
@@ -9152,11 +9140,7 @@
         </m:r>
       </m:oMath>
       <w:r>
-        <w:t xml:space="preserve"> and</w:t>
-      </w:r>
-      <w:proofErr w:type="gramEnd"/>
-      <w:r>
-        <w:t xml:space="preserve"> </w:t>
+        <w:t xml:space="preserve"> and </w:t>
       </w:r>
       <m:oMath>
         <m:r>
@@ -9341,15 +9325,7 @@
         <w:t>a</w:t>
       </w:r>
       <w:r>
-        <w:t xml:space="preserve"> liquid is cooled below </w:t>
-      </w:r>
-      <w:proofErr w:type="gramStart"/>
-      <w:r>
-        <w:t>its</w:t>
-      </w:r>
-      <w:proofErr w:type="gramEnd"/>
-      <w:r>
-        <w:t xml:space="preserve"> </w:t>
+        <w:t xml:space="preserve"> liquid is cooled below its </w:t>
       </w:r>
       <m:oMath>
         <m:sSub>
@@ -9427,15 +9403,7 @@
         </m:r>
       </m:oMath>
       <w:r>
-        <w:t xml:space="preserve">) increases while </w:t>
-      </w:r>
-      <w:proofErr w:type="gramStart"/>
-      <w:r>
-        <w:t>its</w:t>
-      </w:r>
-      <w:proofErr w:type="gramEnd"/>
-      <w:r>
-        <w:t xml:space="preserve"> </w:t>
+        <w:t xml:space="preserve">) increases while its </w:t>
       </w:r>
       <m:oMath>
         <m:r>
@@ -10030,25 +9998,7 @@
                                 <w:sz w:val="28"/>
                                 <w:szCs w:val="28"/>
                               </w:rPr>
-                              <w:t xml:space="preserve"> </w:t>
-                            </w:r>
-                            <w:proofErr w:type="gramStart"/>
-                            <w:r>
-                              <w:rPr>
-                                <w:b/>
-                                <w:sz w:val="28"/>
-                                <w:szCs w:val="28"/>
-                              </w:rPr>
-                              <w:t>or</w:t>
-                            </w:r>
-                            <w:proofErr w:type="gramEnd"/>
-                            <w:r>
-                              <w:rPr>
-                                <w:b/>
-                                <w:sz w:val="28"/>
-                                <w:szCs w:val="28"/>
-                              </w:rPr>
-                              <w:t xml:space="preserve"> </w:t>
+                              <w:t xml:space="preserve"> or </w:t>
                             </w:r>
                             <m:oMath>
                               <m:r>
@@ -11559,17 +11509,8 @@
           <w:rFonts w:eastAsia="Times New Roman"/>
           <w:lang w:eastAsia="en-AU"/>
         </w:rPr>
-        <w:t xml:space="preserve"> deep eutectics with </w:t>
-      </w:r>
-      <w:proofErr w:type="gramStart"/>
-      <w:r>
-        <w:rPr>
-          <w:rFonts w:eastAsia="Times New Roman"/>
-          <w:lang w:eastAsia="en-AU"/>
-        </w:rPr>
-        <w:t xml:space="preserve">low </w:t>
-      </w:r>
-      <w:proofErr w:type="gramEnd"/>
+        <w:t xml:space="preserve"> deep eutectics with low </w:t>
+      </w:r>
       <m:oMath>
         <m:sSub>
           <m:sSubPr>
@@ -12250,13 +12191,8 @@
         </m:sSub>
       </m:oMath>
       <w:r>
-        <w:t xml:space="preserve"> improve with </w:t>
-      </w:r>
-      <w:proofErr w:type="gramStart"/>
-      <w:r>
-        <w:t xml:space="preserve">increasing </w:t>
-      </w:r>
-      <w:proofErr w:type="gramEnd"/>
+        <w:t xml:space="preserve"> improve with increasing </w:t>
+      </w:r>
       <m:oMath>
         <m:sSub>
           <m:sSubPr>
@@ -12502,16 +12438,11 @@
         <w:t xml:space="preserve"> improve with</w:t>
       </w:r>
       <w:r>
+        <w:t xml:space="preserve"> increasing</w:t>
+      </w:r>
+      <w:r>
         <w:t xml:space="preserve"> </w:t>
       </w:r>
-      <w:proofErr w:type="gramStart"/>
-      <w:r>
-        <w:t>increasing</w:t>
-      </w:r>
-      <w:r>
-        <w:t xml:space="preserve"> </w:t>
-      </w:r>
-      <w:proofErr w:type="gramEnd"/>
       <m:oMath>
         <m:sSub>
           <m:sSubPr>
@@ -12958,7 +12889,6 @@
       <w:r>
         <w:t xml:space="preserve"> </w:t>
       </w:r>
-      <w:proofErr w:type="gramStart"/>
       <w:r>
         <w:t>BMG</w:t>
       </w:r>
@@ -12971,7 +12901,6 @@
       <w:r>
         <w:t xml:space="preserve"> </w:t>
       </w:r>
-      <w:proofErr w:type="gramEnd"/>
       <m:oMath>
         <m:sSub>
           <m:sSubPr>
@@ -13177,11 +13106,7 @@
         <w:t xml:space="preserve">and superplastically </w:t>
       </w:r>
       <w:r>
-        <w:t xml:space="preserve">as </w:t>
-      </w:r>
-      <w:proofErr w:type="gramStart"/>
-      <w:r>
-        <w:t xml:space="preserve">their </w:t>
+        <w:t xml:space="preserve">as their </w:t>
       </w:r>
       <m:oMath>
         <m:r>
@@ -13192,11 +13117,7 @@
         </m:r>
       </m:oMath>
       <w:r>
-        <w:t xml:space="preserve"> reduces</w:t>
-      </w:r>
-      <w:proofErr w:type="gramEnd"/>
-      <w:r>
-        <w:t xml:space="preserve"> to </w:t>
+        <w:t xml:space="preserve"> reduces to </w:t>
       </w:r>
       <w:r>
         <w:t>its</w:t>
@@ -13227,11 +13148,7 @@
         <w:t xml:space="preserve">The introduction of this temporary plastic deformation mechanism allows BMGs to </w:t>
       </w:r>
       <w:r>
-        <w:t xml:space="preserve">be post-processed via thermoplastic forming (TPF) techniques, similar to thermoplastic polymers. Once the elevated temperature processing is complete the newly formed BMG components can be slowly cooled below </w:t>
-      </w:r>
-      <w:proofErr w:type="gramStart"/>
-      <w:r>
-        <w:t>the</w:t>
+        <w:t>be post-processed via thermoplastic forming (TPF) techniques, similar to thermoplastic polymers. Once the elevated temperature processing is complete the newly formed BMG components can be slowly cooled below the</w:t>
       </w:r>
       <w:r>
         <w:t>ir</w:t>
@@ -13274,11 +13191,7 @@
         </m:r>
       </m:oMath>
       <w:r>
-        <w:t>to</w:t>
-      </w:r>
-      <w:proofErr w:type="gramEnd"/>
-      <w:r>
-        <w:t xml:space="preserve"> the glassy state without initiating crystallisation. This slow cooling helps to eliminate </w:t>
+        <w:t xml:space="preserve">to the glassy state without initiating crystallisation. This slow cooling helps to eliminate </w:t>
       </w:r>
       <w:r>
         <w:t xml:space="preserve">residual </w:t>
@@ -18878,13 +18791,8 @@
         <w:t xml:space="preserve"> is 0.7 –</w:t>
       </w:r>
       <w:r>
-        <w:t xml:space="preserve"> </w:t>
-      </w:r>
-      <w:proofErr w:type="gramStart"/>
-      <w:r>
-        <w:t xml:space="preserve">0.8 </w:t>
-      </w:r>
-      <w:proofErr w:type="gramEnd"/>
+        <w:t xml:space="preserve"> 0.8 </w:t>
+      </w:r>
       <m:oMath>
         <m:sSub>
           <m:sSubPr>
@@ -19215,16 +19123,11 @@
         <w:t xml:space="preserve">well below </w:t>
       </w:r>
       <w:r>
-        <w:t xml:space="preserve">the </w:t>
-      </w:r>
-      <w:proofErr w:type="gramStart"/>
-      <w:r>
-        <w:t>USGs’</w:t>
+        <w:t>the USGs’</w:t>
       </w:r>
       <w:r>
         <w:t xml:space="preserve"> </w:t>
       </w:r>
-      <w:proofErr w:type="gramEnd"/>
       <m:oMath>
         <m:sSub>
           <m:sSubPr>
@@ -19642,13 +19545,8 @@
         <w:commentReference w:id="80"/>
       </w:r>
       <w:r>
-        <w:t xml:space="preserve">. The results of the VD techniques cannot even be replicated with extensive artificial aging or annealing times </w:t>
-      </w:r>
-      <w:proofErr w:type="gramStart"/>
-      <w:r>
-        <w:t xml:space="preserve">below </w:t>
-      </w:r>
-      <w:proofErr w:type="gramEnd"/>
+        <w:t xml:space="preserve">. The results of the VD techniques cannot even be replicated with extensive artificial aging or annealing times below </w:t>
+      </w:r>
       <m:oMath>
         <m:sSub>
           <m:sSubPr>
@@ -20076,17 +19974,8 @@
           <w:rFonts w:eastAsia="Times New Roman"/>
           <w:lang w:eastAsia="en-AU"/>
         </w:rPr>
-        <w:t xml:space="preserve"> ‘step in the baseline’ as the sample reaches </w:t>
-      </w:r>
-      <w:proofErr w:type="gramStart"/>
-      <w:r>
-        <w:rPr>
-          <w:rFonts w:eastAsia="Times New Roman"/>
-          <w:lang w:eastAsia="en-AU"/>
-        </w:rPr>
-        <w:t>its</w:t>
-      </w:r>
-      <w:proofErr w:type="gramEnd"/>
+        <w:t xml:space="preserve"> ‘step in the baseline’ as the sample reaches its</w:t>
+      </w:r>
       <w:r>
         <w:rPr>
           <w:rFonts w:eastAsia="Times New Roman"/>
@@ -20667,11 +20556,7 @@
         <w:t xml:space="preserve">. </w:t>
       </w:r>
       <w:r>
-        <w:t xml:space="preserve">The value of </w:t>
-      </w:r>
-      <w:proofErr w:type="gramStart"/>
-      <w:r>
-        <w:t xml:space="preserve">the </w:t>
+        <w:t xml:space="preserve">The value of the </w:t>
       </w:r>
       <m:oMath>
         <m:sSub>
@@ -20702,11 +20587,7 @@
         </m:sSub>
       </m:oMath>
       <w:r>
-        <w:t xml:space="preserve"> is</w:t>
-      </w:r>
-      <w:proofErr w:type="gramEnd"/>
-      <w:r>
-        <w:t xml:space="preserve"> generally taken as the maxima of the derivative of trace with respect to temperature.</w:t>
+        <w:t xml:space="preserve"> is generally taken as the maxima of the derivative of trace with respect to temperature.</w:t>
       </w:r>
     </w:p>
     <w:p>
@@ -21008,13 +20889,8 @@
         </m:sSub>
       </m:oMath>
       <w:r>
-        <w:t xml:space="preserve"> and lower enthalpy </w:t>
-      </w:r>
-      <w:proofErr w:type="gramStart"/>
-      <w:r>
-        <w:t xml:space="preserve">at </w:t>
-      </w:r>
-      <w:proofErr w:type="gramEnd"/>
+        <w:t xml:space="preserve"> and lower enthalpy at </w:t>
+      </w:r>
       <m:oMath>
         <m:sSub>
           <m:sSubPr>
@@ -21868,11 +21744,9 @@
       <w:r>
         <w:t xml:space="preserve"> the SCL line </w:t>
       </w:r>
-      <w:proofErr w:type="gramStart"/>
       <w:r>
         <w:t xml:space="preserve">with  </w:t>
       </w:r>
-      <w:proofErr w:type="gramEnd"/>
       <m:oMath>
         <m:sSub>
           <m:sSubPr>
@@ -22099,13 +21973,8 @@
         <w:t>a material’s</w:t>
       </w:r>
       <w:r>
-        <w:t xml:space="preserve"> SCL solidifies on reaching </w:t>
-      </w:r>
-      <w:proofErr w:type="gramStart"/>
-      <w:r>
-        <w:t xml:space="preserve">its </w:t>
-      </w:r>
-      <w:proofErr w:type="gramEnd"/>
+        <w:t xml:space="preserve"> SCL solidifies on reaching its </w:t>
+      </w:r>
       <m:oMath>
         <m:sSub>
           <m:sSubPr>
@@ -23025,11 +22894,9 @@
       <w:r>
         <w:t xml:space="preserve"> and </w:t>
       </w:r>
-      <w:proofErr w:type="gramStart"/>
       <w:r>
         <w:t xml:space="preserve">its </w:t>
       </w:r>
-      <w:proofErr w:type="gramEnd"/>
       <m:oMath>
         <m:sSub>
           <m:sSubPr>
@@ -23255,13 +23122,8 @@
         </m:sSub>
       </m:oMath>
       <w:r>
-        <w:t xml:space="preserve"> results </w:t>
-      </w:r>
-      <w:proofErr w:type="gramStart"/>
-      <w:r>
-        <w:t xml:space="preserve">in </w:t>
-      </w:r>
-      <w:proofErr w:type="gramEnd"/>
+        <w:t xml:space="preserve"> results in </w:t>
+      </w:r>
       <m:oMath>
         <m:sSub>
           <m:sSubPr>
@@ -23559,11 +23421,7 @@
         <w:t xml:space="preserve">. </w:t>
       </w:r>
       <w:r>
-        <w:t xml:space="preserve">For example, </w:t>
-      </w:r>
-      <w:proofErr w:type="gramStart"/>
-      <w:r>
-        <w:t xml:space="preserve">a </w:t>
+        <w:t xml:space="preserve">For example, a </w:t>
       </w:r>
       <m:oMath>
         <m:sSub>
@@ -23600,11 +23458,7 @@
         </m:r>
       </m:oMath>
       <w:r>
-        <w:t xml:space="preserve"> would</w:t>
-      </w:r>
-      <w:proofErr w:type="gramEnd"/>
-      <w:r>
-        <w:t xml:space="preserve"> indicate </w:t>
+        <w:t xml:space="preserve"> would indicate </w:t>
       </w:r>
       <w:r>
         <w:t>a glass’s</w:t>
@@ -23750,11 +23604,9 @@
       <w:r>
         <w:t xml:space="preserve">the </w:t>
       </w:r>
-      <w:proofErr w:type="gramStart"/>
       <w:r>
         <w:t xml:space="preserve">glass’s </w:t>
       </w:r>
-      <w:proofErr w:type="gramEnd"/>
       <m:oMath>
         <m:sSub>
           <m:sSubPr>
@@ -24529,11 +24381,9 @@
       <w:r>
         <w:t xml:space="preserve"> of metallic, molecular, and polymer USGs correlate </w:t>
       </w:r>
-      <w:proofErr w:type="gramStart"/>
       <w:r>
         <w:t xml:space="preserve">with </w:t>
       </w:r>
-      <w:proofErr w:type="gramEnd"/>
       <m:oMath>
         <m:sSub>
           <m:sSubPr>
@@ -24752,11 +24602,9 @@
       <w:r>
         <w:t xml:space="preserve"> supports </w:t>
       </w:r>
-      <w:proofErr w:type="gramStart"/>
       <w:r>
         <w:t xml:space="preserve">high </w:t>
       </w:r>
-      <w:proofErr w:type="gramEnd"/>
       <m:oMath>
         <m:sSub>
           <m:sSubPr>
@@ -29783,15 +29631,7 @@
         </m:sSub>
       </m:oMath>
       <w:r>
-        <w:t xml:space="preserve"> the exchange current </w:t>
-      </w:r>
-      <w:proofErr w:type="gramStart"/>
-      <w:r>
-        <w:t>density.</w:t>
-      </w:r>
-      <w:proofErr w:type="gramEnd"/>
-      <w:r>
-        <w:t xml:space="preserve"> </w:t>
+        <w:t xml:space="preserve"> the exchange current density. </w:t>
       </w:r>
     </w:p>
     <w:p>
@@ -32320,15 +32160,7 @@
     </w:p>
     <w:p>
       <w:r>
-        <w:t xml:space="preserve">The pure alloy constituent elements of Mg (99.85 </w:t>
-      </w:r>
-      <w:proofErr w:type="gramStart"/>
-      <w:r>
-        <w:t>wt%</w:t>
-      </w:r>
-      <w:proofErr w:type="gramEnd"/>
-      <w:r>
-        <w:t xml:space="preserve">), Zn (99.995 wt%), and Ca </w:t>
+        <w:t xml:space="preserve">The pure alloy constituent elements of Mg (99.85 wt%), Zn (99.995 wt%), and Ca </w:t>
       </w:r>
       <w:r>
         <w:t>(99.8 wt%)</w:t>
@@ -32526,15 +32358,7 @@
         <w:t>boron nitrate coated graphite crucible</w:t>
       </w:r>
       <w:r>
-        <w:t xml:space="preserve">. The pure Mg (99.85 </w:t>
-      </w:r>
-      <w:proofErr w:type="gramStart"/>
-      <w:r>
-        <w:t>wt%</w:t>
-      </w:r>
-      <w:proofErr w:type="gramEnd"/>
-      <w:r>
-        <w:t xml:space="preserve">), Zn (99.995 wt%), and Ca </w:t>
+        <w:t xml:space="preserve">. The pure Mg (99.85 wt%), Zn (99.995 wt%), and Ca </w:t>
       </w:r>
       <w:r>
         <w:t>(99.8 wt%)</w:t>
@@ -35110,11 +34934,7 @@
         <w:t xml:space="preserve"> a</w:t>
       </w:r>
       <w:r>
-        <w:t xml:space="preserve"> low GFA with </w:t>
-      </w:r>
-      <w:proofErr w:type="gramStart"/>
-      <w:r>
-        <w:t xml:space="preserve">a </w:t>
+        <w:t xml:space="preserve"> low GFA with a </w:t>
       </w:r>
       <m:oMath>
         <m:sSub>
@@ -35144,11 +34964,7 @@
         </m:sSub>
       </m:oMath>
       <w:r>
-        <w:t xml:space="preserve"> of</w:t>
-      </w:r>
-      <w:proofErr w:type="gramEnd"/>
-      <w:r>
-        <w:t xml:space="preserve"> only about 3mm </w:t>
+        <w:t xml:space="preserve"> of only about 3mm </w:t>
       </w:r>
       <w:r>
         <w:fldChar w:fldCharType="begin">
@@ -35694,11 +35510,9 @@
       <w:r>
         <w:t xml:space="preserve"> </w:t>
       </w:r>
-      <w:proofErr w:type="gramStart"/>
       <w:r>
         <w:t xml:space="preserve">and </w:t>
       </w:r>
-      <w:proofErr w:type="gramEnd"/>
       <m:oMath>
         <m:sSub>
           <m:sSubPr>
@@ -39943,15 +39757,7 @@
         <w:t>)</w:t>
       </w:r>
       <w:r>
-        <w:t>! (</w:t>
-      </w:r>
-      <w:proofErr w:type="gramStart"/>
-      <w:r>
-        <w:t>i.e</w:t>
-      </w:r>
-      <w:proofErr w:type="gramEnd"/>
-      <w:r>
-        <w:t xml:space="preserve">. fractions of a second!) </w:t>
+        <w:t xml:space="preserve">! (i.e. fractions of a second!) </w:t>
       </w:r>
       <w:r>
         <w:fldChar w:fldCharType="begin"/>
@@ -40822,13 +40628,8 @@
         </w:rPr>
         <w:annotationRef/>
       </w:r>
-      <w:proofErr w:type="gramStart"/>
-      <w:r>
-        <w:t>i.e</w:t>
-      </w:r>
-      <w:proofErr w:type="gramEnd"/>
-      <w:r>
-        <w:t>. The Potential is a larger number</w:t>
+      <w:r>
+        <w:t>i.e. The Potential is a larger number</w:t>
       </w:r>
       <w:r>
         <w:br/>
@@ -41166,7 +40967,7 @@
           <w:rPr>
             <w:noProof/>
           </w:rPr>
-          <w:t>14</w:t>
+          <w:t>10</w:t>
         </w:r>
         <w:r>
           <w:rPr>
@@ -44178,7 +43979,7 @@
 </file>
 
 <file path=customXml/itemProps1.xml><?xml version="1.0" encoding="utf-8"?>
-<ds:datastoreItem xmlns:ds="http://schemas.openxmlformats.org/officeDocument/2006/customXml" ds:itemID="{D793B2A4-10A4-4EB4-9135-A49743E0E23C}">
+<ds:datastoreItem xmlns:ds="http://schemas.openxmlformats.org/officeDocument/2006/customXml" ds:itemID="{9FE33F50-03D4-4409-8727-9100C682B983}">
   <ds:schemaRefs>
     <ds:schemaRef ds:uri="http://schemas.openxmlformats.org/officeDocument/2006/bibliography"/>
   </ds:schemaRefs>

</xml_diff>

<commit_message>
Minor proof edits to BioMaterials section
</commit_message>
<xml_diff>
--- a/Scott Gleason - Preliminary PhD Thesis.docx
+++ b/Scott Gleason - Preliminary PhD Thesis.docx
@@ -9395,15 +9395,7 @@
         </m:sSub>
       </m:oMath>
       <w:r>
-        <w:t xml:space="preserve"> without solidifying it is t</w:t>
-      </w:r>
-      <w:proofErr w:type="spellStart"/>
-      <w:r>
-        <w:t>ermed</w:t>
-      </w:r>
-      <w:proofErr w:type="spellEnd"/>
-      <w:r>
-        <w:t xml:space="preserve"> a super cooled liquid (SCL)</w:t>
+        <w:t xml:space="preserve"> without solidifying it is termed a super cooled liquid (SCL)</w:t>
       </w:r>
       <w:r>
         <w:t xml:space="preserve">. </w:t>
@@ -10367,11 +10359,9 @@
       <w:r>
         <w:t xml:space="preserve"> than ‘glass 2.’ This higher temperature stability is the result of ‘glass 1’ be</w:t>
       </w:r>
-      <w:proofErr w:type="spellStart"/>
       <w:r>
         <w:t>ing</w:t>
       </w:r>
-      <w:proofErr w:type="spellEnd"/>
       <w:r>
         <w:t xml:space="preserve"> cool</w:t>
       </w:r>
@@ -26721,15 +26711,7 @@
         </m:sSub>
       </m:oMath>
       <w:r>
-        <w:t>, and often contained crystalline phases. However these findings support the theory simple atomic structure metallic alloys may not be suitable to form SMGs, and it may be only more atomically complicated BMGs, such as high GFA ternary systems, are s</w:t>
-      </w:r>
-      <w:proofErr w:type="spellStart"/>
-      <w:r>
-        <w:t>uitable</w:t>
-      </w:r>
-      <w:proofErr w:type="spellEnd"/>
-      <w:r>
-        <w:t xml:space="preserve"> to form SMGs </w:t>
+        <w:t xml:space="preserve">, and often contained crystalline phases. However these findings support the theory simple atomic structure metallic alloys may not be suitable to form SMGs, and it may be only more atomically complicated BMGs, such as high GFA ternary systems, are suitable to form SMGs </w:t>
       </w:r>
       <w:r>
         <w:fldChar w:fldCharType="begin"/>
@@ -28560,14 +28542,9 @@
       <w:r>
         <w:t xml:space="preserve">major </w:t>
       </w:r>
-      <w:proofErr w:type="gramStart"/>
       <w:r>
         <w:lastRenderedPageBreak/>
-        <w:t>alloy</w:t>
-      </w:r>
-      <w:proofErr w:type="gramEnd"/>
-      <w:r>
-        <w:t xml:space="preserve"> </w:t>
+        <w:t xml:space="preserve">alloy </w:t>
       </w:r>
       <w:r>
         <w:t>constituents</w:t>
@@ -29290,7 +29267,24 @@
         <w:t>,</w:t>
       </w:r>
       <w:r>
-        <w:t xml:space="preserve"> and observing the applied current density required to produce the </w:t>
+        <w:t xml:space="preserve"> and observing the applied current density</w:t>
+      </w:r>
+      <w:r>
+        <w:t xml:space="preserve"> (</w:t>
+      </w:r>
+      <m:oMath>
+        <m:r>
+          <w:rPr>
+            <w:rFonts w:ascii="Cambria Math" w:hAnsi="Cambria Math"/>
+          </w:rPr>
+          <m:t>i</m:t>
+        </m:r>
+      </m:oMath>
+      <w:r>
+        <w:t>)</w:t>
+      </w:r>
+      <w:r>
+        <w:t xml:space="preserve"> required to produce the </w:t>
       </w:r>
       <w:r>
         <w:t>desired variations in potential</w:t>
@@ -30507,7 +30501,13 @@
     <w:p>
       <w:r>
         <w:lastRenderedPageBreak/>
-        <w:t xml:space="preserve">As noted in </w:t>
+        <w:t>As noted in</w:t>
+      </w:r>
+      <w:r>
+        <w:t xml:space="preserve"> the</w:t>
+      </w:r>
+      <w:r>
+        <w:t xml:space="preserve"> </w:t>
       </w:r>
       <w:r>
         <w:fldChar w:fldCharType="begin"/>
@@ -30663,25 +30663,28 @@
         <w:t xml:space="preserve"> </w:t>
       </w:r>
       <w:r>
-        <w:t>However</w:t>
+        <w:t>T</w:t>
+      </w:r>
+      <w:r>
+        <w:t>he cause of these</w:t>
       </w:r>
       <w:r>
         <w:t xml:space="preserve"> </w:t>
       </w:r>
       <w:r>
-        <w:t>the cause of these</w:t>
-      </w:r>
-      <w:r>
-        <w:t xml:space="preserve"> </w:t>
-      </w:r>
-      <w:r>
         <w:t xml:space="preserve">critical </w:t>
       </w:r>
       <w:r>
         <w:t>failures</w:t>
       </w:r>
       <w:r>
-        <w:t xml:space="preserve"> were identified as</w:t>
+        <w:t xml:space="preserve"> were</w:t>
+      </w:r>
+      <w:r>
+        <w:t xml:space="preserve"> soon</w:t>
+      </w:r>
+      <w:r>
+        <w:t xml:space="preserve"> identified as</w:t>
       </w:r>
       <w:r>
         <w:t xml:space="preserve"> </w:t>
@@ -31114,7 +31117,11 @@
         <w:t>have</w:t>
       </w:r>
       <w:r>
-        <w:t xml:space="preserve"> found amorphous and semi-crystalline Mg</w:t>
+        <w:t xml:space="preserve"> found </w:t>
+      </w:r>
+      <w:commentRangeStart w:id="135"/>
+      <w:r>
+        <w:t>amorphous and semi-crystalline Mg</w:t>
       </w:r>
       <w:r>
         <w:rPr>
@@ -31147,7 +31154,17 @@
         <w:softHyphen/>
       </w:r>
       <w:r>
-        <w:t xml:space="preserve"> alloy are able to quickly form a protective passive film to limit their corrosion rate and hydrogen evolution. Initially these alloys produce a moderate amount of H</w:t>
+        <w:t xml:space="preserve"> </w:t>
+      </w:r>
+      <w:commentRangeEnd w:id="135"/>
+      <w:r>
+        <w:rPr>
+          <w:rStyle w:val="CommentReference"/>
+        </w:rPr>
+        <w:commentReference w:id="135"/>
+      </w:r>
+      <w:r>
+        <w:t>alloy are able to quickly form a protective passive film to limit their corrosion rate and hydrogen evolution. Initially these alloys produce a moderate amount of H</w:t>
       </w:r>
       <w:r>
         <w:rPr>
@@ -31482,19 +31499,13 @@
         <w:fldChar w:fldCharType="end"/>
       </w:r>
       <w:r>
-        <w:t>. However, e</w:t>
-      </w:r>
-      <w:r>
-        <w:t xml:space="preserve">xaminations at the one and three month mark showed </w:t>
-      </w:r>
-      <w:r>
-        <w:t xml:space="preserve">only </w:t>
-      </w:r>
-      <w:r>
-        <w:t>hydrogen generation at the site of the crystalline alloy implan</w:t>
-      </w:r>
-      <w:r>
-        <w:t xml:space="preserve">ts </w:t>
+        <w:t xml:space="preserve">. </w:t>
+      </w:r>
+      <w:r>
+        <w:t>Though only the crystalline alloy implants showed hydrogen generation during the conducted one and three month examinations</w:t>
+      </w:r>
+      <w:r>
+        <w:t xml:space="preserve"> </w:t>
       </w:r>
       <w:r>
         <w:fldChar w:fldCharType="begin"/>
@@ -31570,7 +31581,7 @@
       <w:pPr>
         <w:pStyle w:val="Caption"/>
       </w:pPr>
-      <w:bookmarkStart w:id="135" w:name="_Toc419385851"/>
+      <w:bookmarkStart w:id="136" w:name="_Toc419385851"/>
       <w:r>
         <w:t xml:space="preserve">Figure </w:t>
       </w:r>
@@ -31639,12 +31650,11 @@
       <w:r>
         <w:t>.</w:t>
       </w:r>
-      <w:bookmarkEnd w:id="135"/>
+      <w:bookmarkEnd w:id="136"/>
       <w:r>
         <w:t xml:space="preserve"> </w:t>
       </w:r>
     </w:p>
-    <w:p/>
     <w:p/>
     <w:p>
       <w:r>
@@ -31711,7 +31721,7 @@
           <w:color w:val="000000"/>
           <w:lang w:eastAsia="en-AU"/>
         </w:rPr>
-        <w:t>Challenges with bio</w:t>
+        <w:t>The c</w:t>
       </w:r>
       <w:r>
         <w:rPr>
@@ -31719,25 +31729,41 @@
           <w:color w:val="000000"/>
           <w:lang w:eastAsia="en-AU"/>
         </w:rPr>
-        <w:t>-</w:t>
-      </w:r>
-      <w:proofErr w:type="spellStart"/>
+        <w:t>hallenges with bio</w:t>
+      </w:r>
       <w:r>
         <w:rPr>
           <w:rFonts w:eastAsia="Times New Roman" w:cs="Times New Roman"/>
           <w:color w:val="000000"/>
           <w:lang w:eastAsia="en-AU"/>
         </w:rPr>
-        <w:t>reabsorbable</w:t>
-      </w:r>
-      <w:proofErr w:type="spellEnd"/>
+        <w:t>-</w:t>
+      </w:r>
+      <w:proofErr w:type="spellStart"/>
       <w:r>
         <w:rPr>
           <w:rFonts w:eastAsia="Times New Roman" w:cs="Times New Roman"/>
           <w:color w:val="000000"/>
           <w:lang w:eastAsia="en-AU"/>
         </w:rPr>
-        <w:t xml:space="preserve"> metals, need to;</w:t>
+        <w:t>reabsorbable</w:t>
+      </w:r>
+      <w:proofErr w:type="spellEnd"/>
+      <w:r>
+        <w:rPr>
+          <w:rFonts w:eastAsia="Times New Roman" w:cs="Times New Roman"/>
+          <w:color w:val="000000"/>
+          <w:lang w:eastAsia="en-AU"/>
+        </w:rPr>
+        <w:t xml:space="preserve"> metals is currently a </w:t>
+      </w:r>
+      <w:r>
+        <w:rPr>
+          <w:rFonts w:eastAsia="Times New Roman" w:cs="Times New Roman"/>
+          <w:color w:val="000000"/>
+          <w:lang w:eastAsia="en-AU"/>
+        </w:rPr>
+        <w:t>need to;</w:t>
       </w:r>
     </w:p>
     <w:p>
@@ -31830,16 +31856,18 @@
         </w:rPr>
         <w:t xml:space="preserve">ontrol the loss of mechanical strength over time. </w:t>
       </w:r>
+      <w:bookmarkStart w:id="137" w:name="_GoBack"/>
+      <w:bookmarkEnd w:id="137"/>
     </w:p>
     <w:p>
       <w:pPr>
         <w:pStyle w:val="Heading4"/>
       </w:pPr>
-      <w:bookmarkStart w:id="136" w:name="_Toc419385813"/>
+      <w:bookmarkStart w:id="138" w:name="_Toc419385813"/>
       <w:r>
         <w:t>Pitting Corrosion</w:t>
       </w:r>
-      <w:bookmarkEnd w:id="136"/>
+      <w:bookmarkEnd w:id="138"/>
     </w:p>
     <w:p>
       <w:r>
@@ -31961,7 +31989,7 @@
       <w:r>
         <w:t xml:space="preserve">. </w:t>
       </w:r>
-      <w:commentRangeStart w:id="137"/>
+      <w:commentRangeStart w:id="139"/>
       <w:r>
         <w:t xml:space="preserve">Pitting is associated with quenched in free volume surface defects in BMG </w:t>
       </w:r>
@@ -31986,12 +32014,12 @@
       <w:r>
         <w:t xml:space="preserve">. </w:t>
       </w:r>
-      <w:commentRangeEnd w:id="137"/>
+      <w:commentRangeEnd w:id="139"/>
       <w:r>
         <w:rPr>
           <w:rStyle w:val="CommentReference"/>
         </w:rPr>
-        <w:commentReference w:id="137"/>
+        <w:commentReference w:id="139"/>
       </w:r>
     </w:p>
     <w:p>
@@ -32210,18 +32238,16 @@
       <w:r>
         <w:t>Amorphous metal has high corrosion resistance due to</w:t>
       </w:r>
-      <w:bookmarkStart w:id="138" w:name="_GoBack"/>
-      <w:bookmarkEnd w:id="138"/>
-    </w:p>
-    <w:p>
-      <w:r>
-        <w:lastRenderedPageBreak/>
+    </w:p>
+    <w:p>
+      <w:r>
         <w:tab/>
         <w:t xml:space="preserve">Chemical homogeneity </w:t>
       </w:r>
     </w:p>
     <w:p>
       <w:r>
+        <w:lastRenderedPageBreak/>
         <w:tab/>
         <w:t>Monolithic structure</w:t>
       </w:r>
@@ -32296,11 +32322,11 @@
       <w:pPr>
         <w:pStyle w:val="Heading3"/>
       </w:pPr>
-      <w:bookmarkStart w:id="139" w:name="_Toc419385814"/>
+      <w:bookmarkStart w:id="140" w:name="_Toc419385814"/>
       <w:r>
         <w:t>Anti-biotic Scaffolds</w:t>
       </w:r>
-      <w:bookmarkEnd w:id="139"/>
+      <w:bookmarkEnd w:id="140"/>
     </w:p>
     <w:p/>
     <w:p>
@@ -32312,25 +32338,25 @@
       <w:pPr>
         <w:pStyle w:val="Heading1"/>
       </w:pPr>
-      <w:bookmarkStart w:id="140" w:name="_Toc419385815"/>
+      <w:bookmarkStart w:id="141" w:name="_Toc419385815"/>
       <w:r>
         <w:lastRenderedPageBreak/>
         <w:t>Methods</w:t>
       </w:r>
-      <w:bookmarkEnd w:id="140"/>
+      <w:bookmarkEnd w:id="141"/>
     </w:p>
     <w:p>
       <w:pPr>
         <w:pStyle w:val="Heading2"/>
       </w:pPr>
-      <w:bookmarkStart w:id="141" w:name="_Toc419385816"/>
+      <w:bookmarkStart w:id="142" w:name="_Toc419385816"/>
       <w:r>
         <w:t>Target</w:t>
       </w:r>
       <w:r>
         <w:t xml:space="preserve"> Manufacture</w:t>
       </w:r>
-      <w:bookmarkEnd w:id="141"/>
+      <w:bookmarkEnd w:id="142"/>
     </w:p>
     <w:p>
       <w:r>
@@ -32347,11 +32373,11 @@
       <w:pPr>
         <w:pStyle w:val="Heading3"/>
       </w:pPr>
-      <w:bookmarkStart w:id="142" w:name="_Toc419385817"/>
+      <w:bookmarkStart w:id="143" w:name="_Toc419385817"/>
       <w:r>
         <w:t>Induction Furnace</w:t>
       </w:r>
-      <w:bookmarkEnd w:id="142"/>
+      <w:bookmarkEnd w:id="143"/>
       <w:r>
         <w:t xml:space="preserve"> </w:t>
       </w:r>
@@ -32377,14 +32403,14 @@
       <w:pPr>
         <w:pStyle w:val="Heading4"/>
       </w:pPr>
-      <w:bookmarkStart w:id="143" w:name="_Toc419385818"/>
+      <w:bookmarkStart w:id="144" w:name="_Toc419385818"/>
       <w:r>
         <w:t>Charges</w:t>
       </w:r>
       <w:r>
         <w:t xml:space="preserve"> Preparation</w:t>
       </w:r>
-      <w:bookmarkEnd w:id="143"/>
+      <w:bookmarkEnd w:id="144"/>
     </w:p>
     <w:p>
       <w:r>
@@ -32510,7 +32536,7 @@
       <w:pPr>
         <w:pStyle w:val="Caption"/>
       </w:pPr>
-      <w:bookmarkStart w:id="144" w:name="_Toc419385852"/>
+      <w:bookmarkStart w:id="145" w:name="_Toc419385852"/>
       <w:r>
         <w:t xml:space="preserve">Figure </w:t>
       </w:r>
@@ -32531,7 +32557,7 @@
       <w:r>
         <w:t xml:space="preserve"> MS Excel tool developed for calculating charge weights, checking alloy composition, and taking notes for improvements in future charges.</w:t>
       </w:r>
-      <w:bookmarkEnd w:id="144"/>
+      <w:bookmarkEnd w:id="145"/>
       <w:r>
         <w:t xml:space="preserve"> </w:t>
       </w:r>
@@ -32540,11 +32566,11 @@
       <w:pPr>
         <w:pStyle w:val="Heading4"/>
       </w:pPr>
-      <w:bookmarkStart w:id="145" w:name="_Toc419385819"/>
+      <w:bookmarkStart w:id="146" w:name="_Toc419385819"/>
       <w:r>
         <w:t>Induction Casting of Alloys</w:t>
       </w:r>
-      <w:bookmarkEnd w:id="145"/>
+      <w:bookmarkEnd w:id="146"/>
     </w:p>
     <w:p>
       <w:r>
@@ -32727,12 +32753,12 @@
       <w:pPr>
         <w:pStyle w:val="Heading3"/>
       </w:pPr>
-      <w:bookmarkStart w:id="146" w:name="_Toc419385820"/>
+      <w:bookmarkStart w:id="147" w:name="_Toc419385820"/>
       <w:r>
         <w:lastRenderedPageBreak/>
         <w:t>Shaping of Targets</w:t>
       </w:r>
-      <w:bookmarkEnd w:id="146"/>
+      <w:bookmarkEnd w:id="147"/>
     </w:p>
     <w:p>
       <w:r>
@@ -33356,8 +33382,8 @@
       <w:pPr>
         <w:pStyle w:val="Caption"/>
       </w:pPr>
-      <w:bookmarkStart w:id="147" w:name="_Ref404154847"/>
-      <w:bookmarkStart w:id="148" w:name="_Toc419385853"/>
+      <w:bookmarkStart w:id="148" w:name="_Ref404154847"/>
+      <w:bookmarkStart w:id="149" w:name="_Toc419385853"/>
       <w:r>
         <w:t xml:space="preserve">Figure </w:t>
       </w:r>
@@ -33369,7 +33395,7 @@
           <w:t>14</w:t>
         </w:r>
       </w:fldSimple>
-      <w:bookmarkEnd w:id="147"/>
+      <w:bookmarkEnd w:id="148"/>
       <w:r>
         <w:t>: (a)</w:t>
       </w:r>
@@ -33379,11 +33405,11 @@
       <w:r>
         <w:t>c</w:t>
       </w:r>
-      <w:commentRangeStart w:id="149"/>
+      <w:commentRangeStart w:id="150"/>
       <w:r>
         <w:t xml:space="preserve">rucible </w:t>
       </w:r>
-      <w:commentRangeEnd w:id="149"/>
+      <w:commentRangeEnd w:id="150"/>
       <w:r>
         <w:rPr>
           <w:rStyle w:val="CommentReference"/>
@@ -33391,35 +33417,35 @@
           <w:iCs w:val="0"/>
           <w:color w:val="auto"/>
         </w:rPr>
-        <w:commentReference w:id="149"/>
+        <w:commentReference w:id="150"/>
       </w:r>
       <w:r>
         <w:t>for induction furnace melting of alloys, (b) cracked amorphous plate, (c) riser cut free from main casting, and (d) drilled and partly shaped target.</w:t>
       </w:r>
-      <w:bookmarkEnd w:id="148"/>
+      <w:bookmarkEnd w:id="149"/>
     </w:p>
     <w:p>
       <w:pPr>
         <w:pStyle w:val="Heading2"/>
       </w:pPr>
-      <w:bookmarkStart w:id="150" w:name="_Toc419385821"/>
+      <w:bookmarkStart w:id="151" w:name="_Toc419385821"/>
       <w:r>
         <w:t xml:space="preserve">PVD via </w:t>
       </w:r>
       <w:r>
         <w:t>Magnetron Sputtering</w:t>
       </w:r>
-      <w:bookmarkEnd w:id="150"/>
+      <w:bookmarkEnd w:id="151"/>
     </w:p>
     <w:p>
       <w:pPr>
         <w:pStyle w:val="Heading3"/>
       </w:pPr>
-      <w:bookmarkStart w:id="151" w:name="_Toc419385822"/>
+      <w:bookmarkStart w:id="152" w:name="_Toc419385822"/>
       <w:r>
         <w:t>Sputtering of TFMGs and SMGs</w:t>
       </w:r>
-      <w:bookmarkEnd w:id="151"/>
+      <w:bookmarkEnd w:id="152"/>
     </w:p>
     <w:p>
       <w:r>
@@ -33430,7 +33456,7 @@
       <w:pPr>
         <w:pStyle w:val="Heading3"/>
       </w:pPr>
-      <w:bookmarkStart w:id="152" w:name="_Toc419385823"/>
+      <w:bookmarkStart w:id="153" w:name="_Toc419385823"/>
       <w:r>
         <w:t xml:space="preserve">Sputtering Methods and </w:t>
       </w:r>
@@ -33440,7 +33466,7 @@
       <w:r>
         <w:t>Parameters</w:t>
       </w:r>
-      <w:bookmarkEnd w:id="152"/>
+      <w:bookmarkEnd w:id="153"/>
     </w:p>
     <w:p>
       <w:r>
@@ -33978,16 +34004,16 @@
             <w:tcW w:w="2267" w:type="dxa"/>
           </w:tcPr>
           <w:p>
-            <w:commentRangeStart w:id="153"/>
+            <w:commentRangeStart w:id="154"/>
             <w:r>
               <w:t>30 – 50 W</w:t>
             </w:r>
-            <w:commentRangeEnd w:id="153"/>
+            <w:commentRangeEnd w:id="154"/>
             <w:r>
               <w:rPr>
                 <w:rStyle w:val="CommentReference"/>
               </w:rPr>
-              <w:commentReference w:id="153"/>
+              <w:commentReference w:id="154"/>
             </w:r>
           </w:p>
         </w:tc>
@@ -34154,14 +34180,14 @@
       <w:pPr>
         <w:pStyle w:val="Heading2"/>
       </w:pPr>
-      <w:bookmarkStart w:id="154" w:name="_Toc419385824"/>
+      <w:bookmarkStart w:id="155" w:name="_Toc419385824"/>
       <w:r>
         <w:t xml:space="preserve">Examined </w:t>
       </w:r>
       <w:r>
         <w:t>Substrates</w:t>
       </w:r>
-      <w:bookmarkEnd w:id="154"/>
+      <w:bookmarkEnd w:id="155"/>
       <w:r>
         <w:t xml:space="preserve"> </w:t>
       </w:r>
@@ -34193,14 +34219,14 @@
       <w:pPr>
         <w:pStyle w:val="Heading3"/>
       </w:pPr>
-      <w:bookmarkStart w:id="155" w:name="_Toc419385825"/>
+      <w:bookmarkStart w:id="156" w:name="_Toc419385825"/>
       <w:r>
         <w:t>Water Soluble S</w:t>
       </w:r>
       <w:r>
         <w:t>ubstrate</w:t>
       </w:r>
-      <w:bookmarkEnd w:id="155"/>
+      <w:bookmarkEnd w:id="156"/>
       <w:r>
         <w:t xml:space="preserve"> </w:t>
       </w:r>
@@ -34243,11 +34269,11 @@
       <w:pPr>
         <w:pStyle w:val="Heading3"/>
       </w:pPr>
-      <w:bookmarkStart w:id="156" w:name="_Toc419385826"/>
+      <w:bookmarkStart w:id="157" w:name="_Toc419385826"/>
       <w:r>
         <w:t>BMG Substrate</w:t>
       </w:r>
-      <w:bookmarkEnd w:id="156"/>
+      <w:bookmarkEnd w:id="157"/>
     </w:p>
     <w:p>
       <w:r>
@@ -34280,16 +34306,16 @@
       <w:r>
         <w:t xml:space="preserve">via the </w:t>
       </w:r>
-      <w:commentRangeStart w:id="157"/>
+      <w:commentRangeStart w:id="158"/>
       <w:r>
         <w:t xml:space="preserve">same methods </w:t>
       </w:r>
-      <w:commentRangeEnd w:id="157"/>
+      <w:commentRangeEnd w:id="158"/>
       <w:r>
         <w:rPr>
           <w:rStyle w:val="CommentReference"/>
         </w:rPr>
-        <w:commentReference w:id="157"/>
+        <w:commentReference w:id="158"/>
       </w:r>
       <w:r>
         <w:t xml:space="preserve">used to produce targets. </w:t>
@@ -34299,7 +34325,7 @@
       <w:pPr>
         <w:pStyle w:val="Heading3"/>
       </w:pPr>
-      <w:bookmarkStart w:id="158" w:name="_Toc419385827"/>
+      <w:bookmarkStart w:id="159" w:name="_Toc419385827"/>
       <w:proofErr w:type="spellStart"/>
       <w:r>
         <w:rPr>
@@ -34319,7 +34345,7 @@
       <w:r>
         <w:t xml:space="preserve"> Scaffolds</w:t>
       </w:r>
-      <w:bookmarkEnd w:id="158"/>
+      <w:bookmarkEnd w:id="159"/>
     </w:p>
     <w:p>
       <w:r>
@@ -34359,11 +34385,11 @@
       <w:pPr>
         <w:pStyle w:val="Heading2"/>
       </w:pPr>
-      <w:bookmarkStart w:id="159" w:name="_Toc419385828"/>
+      <w:bookmarkStart w:id="160" w:name="_Toc419385828"/>
       <w:r>
         <w:t>Film Characterisation</w:t>
       </w:r>
-      <w:bookmarkEnd w:id="159"/>
+      <w:bookmarkEnd w:id="160"/>
     </w:p>
     <w:p>
       <w:r>
@@ -34380,11 +34406,11 @@
       <w:pPr>
         <w:pStyle w:val="Heading3"/>
       </w:pPr>
-      <w:bookmarkStart w:id="160" w:name="_Toc419385829"/>
+      <w:bookmarkStart w:id="161" w:name="_Toc419385829"/>
       <w:r>
         <w:t>Physical and Chemical Properties</w:t>
       </w:r>
-      <w:bookmarkEnd w:id="160"/>
+      <w:bookmarkEnd w:id="161"/>
     </w:p>
     <w:p>
       <w:r>
@@ -34395,7 +34421,7 @@
       <w:pPr>
         <w:pStyle w:val="Heading3"/>
       </w:pPr>
-      <w:bookmarkStart w:id="161" w:name="_Toc419385830"/>
+      <w:bookmarkStart w:id="162" w:name="_Toc419385830"/>
       <w:r>
         <w:t xml:space="preserve">Biocompatibility and </w:t>
       </w:r>
@@ -34403,7 +34429,7 @@
       <w:r>
         <w:t>Bioabsorption</w:t>
       </w:r>
-      <w:bookmarkEnd w:id="161"/>
+      <w:bookmarkEnd w:id="162"/>
       <w:proofErr w:type="spellEnd"/>
       <w:r>
         <w:t xml:space="preserve"> </w:t>
@@ -34438,11 +34464,11 @@
       <w:pPr>
         <w:pStyle w:val="Heading3"/>
       </w:pPr>
-      <w:bookmarkStart w:id="162" w:name="_Toc419385831"/>
+      <w:bookmarkStart w:id="163" w:name="_Toc419385831"/>
       <w:r>
         <w:t>Quality of Deposition</w:t>
       </w:r>
-      <w:bookmarkEnd w:id="162"/>
+      <w:bookmarkEnd w:id="163"/>
       <w:r>
         <w:t xml:space="preserve"> </w:t>
       </w:r>
@@ -34461,23 +34487,23 @@
       <w:pPr>
         <w:pStyle w:val="Heading1"/>
       </w:pPr>
-      <w:bookmarkStart w:id="163" w:name="_Toc419385832"/>
+      <w:bookmarkStart w:id="164" w:name="_Toc419385832"/>
       <w:r>
         <w:lastRenderedPageBreak/>
         <w:t>Preliminary Results</w:t>
       </w:r>
-      <w:bookmarkEnd w:id="163"/>
+      <w:bookmarkEnd w:id="164"/>
     </w:p>
     <w:p>
       <w:pPr>
         <w:pStyle w:val="Heading2"/>
       </w:pPr>
-      <w:bookmarkStart w:id="164" w:name="_Toc419385833"/>
-      <w:commentRangeStart w:id="165"/>
+      <w:bookmarkStart w:id="165" w:name="_Toc419385833"/>
+      <w:commentRangeStart w:id="166"/>
       <w:r>
         <w:t>Experimental Results</w:t>
       </w:r>
-      <w:commentRangeEnd w:id="165"/>
+      <w:commentRangeEnd w:id="166"/>
       <w:r>
         <w:rPr>
           <w:rStyle w:val="CommentReference"/>
@@ -34487,22 +34513,22 @@
           <w:smallCaps w:val="0"/>
           <w:color w:val="auto"/>
         </w:rPr>
-        <w:commentReference w:id="165"/>
-      </w:r>
-      <w:bookmarkEnd w:id="164"/>
+        <w:commentReference w:id="166"/>
+      </w:r>
+      <w:bookmarkEnd w:id="165"/>
     </w:p>
     <w:p>
       <w:pPr>
         <w:pStyle w:val="Heading3"/>
       </w:pPr>
-      <w:bookmarkStart w:id="166" w:name="_Toc419385834"/>
+      <w:bookmarkStart w:id="167" w:name="_Toc419385834"/>
       <w:r>
         <w:t>Casting Challenges</w:t>
       </w:r>
       <w:r>
         <w:t xml:space="preserve"> and Observations</w:t>
       </w:r>
-      <w:bookmarkEnd w:id="166"/>
+      <w:bookmarkEnd w:id="167"/>
     </w:p>
     <w:p>
       <w:r>
@@ -34534,11 +34560,11 @@
       <w:pPr>
         <w:pStyle w:val="Heading3"/>
       </w:pPr>
-      <w:bookmarkStart w:id="167" w:name="_Toc419385835"/>
+      <w:bookmarkStart w:id="168" w:name="_Toc419385835"/>
       <w:r>
         <w:t>DSC Scans</w:t>
       </w:r>
-      <w:bookmarkEnd w:id="167"/>
+      <w:bookmarkEnd w:id="168"/>
     </w:p>
     <w:p>
       <w:r>
@@ -34696,11 +34722,11 @@
       <w:pPr>
         <w:pStyle w:val="Heading3"/>
       </w:pPr>
-      <w:bookmarkStart w:id="168" w:name="_Toc419385836"/>
+      <w:bookmarkStart w:id="169" w:name="_Toc419385836"/>
       <w:r>
         <w:t>Target Composition</w:t>
       </w:r>
-      <w:bookmarkEnd w:id="168"/>
+      <w:bookmarkEnd w:id="169"/>
     </w:p>
     <w:p>
       <w:r>
@@ -35776,7 +35802,7 @@
       <w:pPr>
         <w:pStyle w:val="Caption"/>
       </w:pPr>
-      <w:bookmarkStart w:id="169" w:name="_Toc419385854"/>
+      <w:bookmarkStart w:id="170" w:name="_Toc419385854"/>
       <w:r>
         <w:t xml:space="preserve">Figure </w:t>
       </w:r>
@@ -35979,7 +36005,7 @@
       <w:r>
         <w:t>.</w:t>
       </w:r>
-      <w:bookmarkEnd w:id="169"/>
+      <w:bookmarkEnd w:id="170"/>
       <w:r>
         <w:t xml:space="preserve"> </w:t>
       </w:r>
@@ -36102,16 +36128,16 @@
       <w:r>
         <w:t xml:space="preserve">ICP testing found the target plate only has about </w:t>
       </w:r>
-      <w:commentRangeStart w:id="170"/>
+      <w:commentRangeStart w:id="171"/>
       <w:r>
         <w:t>26% Zn. This is a loss of about 13% Zn, or 8 grams of the total 108 grams of alloy cast.</w:t>
       </w:r>
-      <w:commentRangeEnd w:id="170"/>
+      <w:commentRangeEnd w:id="171"/>
       <w:r>
         <w:rPr>
           <w:rStyle w:val="CommentReference"/>
         </w:rPr>
-        <w:commentReference w:id="170"/>
+        <w:commentReference w:id="171"/>
       </w:r>
       <w:r>
         <w:t xml:space="preserve"> This is too much material to attribute to loses, implying the Zn has migrated to riser during cooling. Injection moulding may produce more even cooling and better composition. </w:t>
@@ -36126,14 +36152,14 @@
       <w:pPr>
         <w:pStyle w:val="Heading1"/>
       </w:pPr>
-      <w:bookmarkStart w:id="171" w:name="_Toc386545850"/>
-      <w:bookmarkStart w:id="172" w:name="_Toc419385837"/>
+      <w:bookmarkStart w:id="172" w:name="_Toc386545850"/>
+      <w:bookmarkStart w:id="173" w:name="_Toc419385837"/>
       <w:r>
         <w:lastRenderedPageBreak/>
         <w:t>References</w:t>
       </w:r>
-      <w:bookmarkEnd w:id="171"/>
       <w:bookmarkEnd w:id="172"/>
+      <w:bookmarkEnd w:id="173"/>
     </w:p>
     <w:p/>
     <w:p>
@@ -37499,22 +37525,22 @@
       <w:pPr>
         <w:pStyle w:val="Heading1"/>
       </w:pPr>
-      <w:bookmarkStart w:id="173" w:name="_Toc419385838"/>
+      <w:bookmarkStart w:id="174" w:name="_Toc419385838"/>
       <w:r>
         <w:lastRenderedPageBreak/>
         <w:t>Appendices</w:t>
       </w:r>
-      <w:bookmarkEnd w:id="173"/>
+      <w:bookmarkEnd w:id="174"/>
     </w:p>
     <w:p>
       <w:pPr>
         <w:pStyle w:val="Heading2"/>
       </w:pPr>
-      <w:bookmarkStart w:id="174" w:name="_Toc419385839"/>
+      <w:bookmarkStart w:id="175" w:name="_Toc419385839"/>
       <w:r>
         <w:t>Glossary</w:t>
       </w:r>
-      <w:bookmarkEnd w:id="174"/>
+      <w:bookmarkEnd w:id="175"/>
     </w:p>
     <w:p>
       <w:pPr>
@@ -38448,6 +38474,19 @@
       </w:r>
     </w:p>
     <w:p>
+      <w:r>
+        <w:t>RE</w:t>
+      </w:r>
+      <w:r>
+        <w:tab/>
+        <w:t xml:space="preserve">– </w:t>
+      </w:r>
+      <w:r>
+        <w:tab/>
+        <w:t>Rare Earth Elements</w:t>
+      </w:r>
+    </w:p>
+    <w:p>
       <w:pPr>
         <w:rPr>
           <w:rFonts w:eastAsia="Times New Roman"/>
@@ -38459,6 +38498,7 @@
           <w:rPr>
             <w:rFonts w:ascii="Cambria Math" w:hAnsi="Cambria Math"/>
           </w:rPr>
+          <w:lastRenderedPageBreak/>
           <m:t>S</m:t>
         </m:r>
       </m:oMath>
@@ -38488,7 +38528,6 @@
           <w:rPr>
             <w:rFonts w:ascii="Cambria Math" w:hAnsi="Cambria Math"/>
           </w:rPr>
-          <w:lastRenderedPageBreak/>
           <m:t>s</m:t>
         </m:r>
       </m:oMath>
@@ -38929,15 +38968,7 @@
       </w:r>
       <w:r>
         <w:tab/>
-        <w:t>Liquidus Tem</w:t>
-      </w:r>
-      <w:proofErr w:type="spellStart"/>
-      <w:r>
-        <w:t>perature</w:t>
-      </w:r>
-      <w:proofErr w:type="spellEnd"/>
-      <w:r>
-        <w:t xml:space="preserve"> ( </w:t>
+        <w:t xml:space="preserve">Liquidus Temperature ( </w:t>
       </w:r>
       <m:oMath>
         <m:r>
@@ -39590,6 +39621,7 @@
           <w:rPr>
             <w:rFonts w:ascii="Cambria Math" w:hAnsi="Cambria Math"/>
           </w:rPr>
+          <w:lastRenderedPageBreak/>
           <m:t>η</m:t>
         </m:r>
       </m:oMath>
@@ -40138,16 +40170,7 @@
         <w:annotationRef/>
       </w:r>
       <w:r>
-        <w:t>The cooling rate achieved are estimated to be as much as 100K within the rotational relaxation time of the material (</w:t>
-      </w:r>
-      <w:r>
-        <w:t>molecules</w:t>
-      </w:r>
-      <w:r>
-        <w:t>)</w:t>
-      </w:r>
-      <w:r>
-        <w:t>! (</w:t>
+        <w:t>The cooling rate achieved are estimated to be as much as 100K within the rotational relaxation time of the material (molecules)! (</w:t>
       </w:r>
       <w:proofErr w:type="gramStart"/>
       <w:r>
@@ -40656,13 +40679,7 @@
         <w:pStyle w:val="CommentText"/>
       </w:pPr>
       <w:r>
-        <w:t xml:space="preserve">Solid to liquid causes an increase in free energy, hence it </w:t>
-      </w:r>
-      <w:r>
-        <w:t xml:space="preserve">is </w:t>
-      </w:r>
-      <w:r>
-        <w:t>endothermic.</w:t>
+        <w:t>Solid to liquid causes an increase in free energy, hence it is endothermic.</w:t>
       </w:r>
     </w:p>
   </w:comment>
@@ -41159,7 +41176,7 @@
       </w:r>
     </w:p>
   </w:comment>
-  <w:comment w:id="137" w:author="Scott Gleason" w:date="2015-01-05T15:55:00Z" w:initials="SG">
+  <w:comment w:id="135" w:author="Scott Gleason" w:date="2015-05-18T11:52:00Z" w:initials="SG">
     <w:p>
       <w:pPr>
         <w:pStyle w:val="CommentText"/>
@@ -41171,6 +41188,22 @@
         <w:annotationRef/>
       </w:r>
       <w:r>
+        <w:t>Very similar alloy. Thus trend should hold for Mg65Zn30Ca5</w:t>
+      </w:r>
+    </w:p>
+  </w:comment>
+  <w:comment w:id="139" w:author="Scott Gleason" w:date="2015-01-05T15:55:00Z" w:initials="SG">
+    <w:p>
+      <w:pPr>
+        <w:pStyle w:val="CommentText"/>
+      </w:pPr>
+      <w:r>
+        <w:rPr>
+          <w:rStyle w:val="CommentReference"/>
+        </w:rPr>
+        <w:annotationRef/>
+      </w:r>
+      <w:r>
         <w:rPr>
           <w:b/>
         </w:rPr>
@@ -41210,7 +41243,7 @@
       </w:r>
     </w:p>
   </w:comment>
-  <w:comment w:id="149" w:author="Scott Gleason" w:date="2015-02-11T17:25:00Z" w:initials="SG">
+  <w:comment w:id="150" w:author="Scott Gleason" w:date="2015-02-11T17:25:00Z" w:initials="SG">
     <w:p>
       <w:pPr>
         <w:pStyle w:val="CommentText"/>
@@ -41278,7 +41311,7 @@
       </w:r>
     </w:p>
   </w:comment>
-  <w:comment w:id="153" w:author="Scott Gleason" w:date="2014-11-18T16:26:00Z" w:initials="SG">
+  <w:comment w:id="154" w:author="Scott Gleason" w:date="2014-11-18T16:26:00Z" w:initials="SG">
     <w:p>
       <w:pPr>
         <w:pStyle w:val="CommentText"/>
@@ -41344,7 +41377,7 @@
       </w:r>
     </w:p>
   </w:comment>
-  <w:comment w:id="157" w:author="Scott Gleason" w:date="2014-11-21T11:41:00Z" w:initials="SG">
+  <w:comment w:id="158" w:author="Scott Gleason" w:date="2014-11-21T11:41:00Z" w:initials="SG">
     <w:p>
       <w:pPr>
         <w:pStyle w:val="CommentText"/>
@@ -41360,7 +41393,7 @@
       </w:r>
     </w:p>
   </w:comment>
-  <w:comment w:id="165" w:author="Scott Gleason" w:date="2015-05-07T11:07:00Z" w:initials="SG">
+  <w:comment w:id="166" w:author="Scott Gleason" w:date="2015-05-07T11:07:00Z" w:initials="SG">
     <w:p>
       <w:pPr>
         <w:pStyle w:val="CommentText"/>
@@ -41384,7 +41417,7 @@
       </w:r>
     </w:p>
   </w:comment>
-  <w:comment w:id="170" w:author="Scott Gleason" w:date="2015-01-05T16:32:00Z" w:initials="SG">
+  <w:comment w:id="171" w:author="Scott Gleason" w:date="2015-01-05T16:32:00Z" w:initials="SG">
     <w:p>
       <w:pPr>
         <w:pStyle w:val="CommentText"/>
@@ -41455,6 +41488,7 @@
   <w15:commentEx w15:paraId="5C4BF1BE" w15:done="0"/>
   <w15:commentEx w15:paraId="69DAC1B6" w15:done="0"/>
   <w15:commentEx w15:paraId="4F6D81B6" w15:done="0"/>
+  <w15:commentEx w15:paraId="53DDD9B4" w15:done="0"/>
   <w15:commentEx w15:paraId="4A762401" w15:done="0"/>
   <w15:commentEx w15:paraId="2591AB56" w15:done="0"/>
   <w15:commentEx w15:paraId="0DA7C884" w15:done="0"/>
@@ -41523,7 +41557,7 @@
           <w:rPr>
             <w:noProof/>
           </w:rPr>
-          <w:t>24</w:t>
+          <w:t>31</w:t>
         </w:r>
         <w:r>
           <w:rPr>
@@ -44251,6 +44285,564 @@
 </w:styles>
 </file>
 
+<file path=word/glossary/document.xml><?xml version="1.0" encoding="utf-8"?>
+<w:glossaryDocument xmlns:wpc="http://schemas.microsoft.com/office/word/2010/wordprocessingCanvas" xmlns:mc="http://schemas.openxmlformats.org/markup-compatibility/2006" xmlns:o="urn:schemas-microsoft-com:office:office" xmlns:r="http://schemas.openxmlformats.org/officeDocument/2006/relationships" xmlns:m="http://schemas.openxmlformats.org/officeDocument/2006/math" xmlns:v="urn:schemas-microsoft-com:vml" xmlns:wp14="http://schemas.microsoft.com/office/word/2010/wordprocessingDrawing" xmlns:wp="http://schemas.openxmlformats.org/drawingml/2006/wordprocessingDrawing" xmlns:w10="urn:schemas-microsoft-com:office:word" xmlns:w="http://schemas.openxmlformats.org/wordprocessingml/2006/main" xmlns:w14="http://schemas.microsoft.com/office/word/2010/wordml" xmlns:w15="http://schemas.microsoft.com/office/word/2012/wordml" xmlns:wpg="http://schemas.microsoft.com/office/word/2010/wordprocessingGroup" xmlns:wpi="http://schemas.microsoft.com/office/word/2010/wordprocessingInk" xmlns:wne="http://schemas.microsoft.com/office/word/2006/wordml" xmlns:wps="http://schemas.microsoft.com/office/word/2010/wordprocessingShape" mc:Ignorable="w14 w15 wp14"/>
+</file>
+
+<file path=word/glossary/fontTable.xml><?xml version="1.0" encoding="utf-8"?>
+<w:fonts xmlns:mc="http://schemas.openxmlformats.org/markup-compatibility/2006" xmlns:r="http://schemas.openxmlformats.org/officeDocument/2006/relationships" xmlns:w="http://schemas.openxmlformats.org/wordprocessingml/2006/main" xmlns:w14="http://schemas.microsoft.com/office/word/2010/wordml" xmlns:w15="http://schemas.microsoft.com/office/word/2012/wordml" mc:Ignorable="w14 w15">
+  <w:font w:name="Wingdings 2">
+    <w:panose1 w:val="05020102010507070707"/>
+    <w:charset w:val="02"/>
+    <w:family w:val="roman"/>
+    <w:pitch w:val="variable"/>
+    <w:sig w:usb0="00000000" w:usb1="10000000" w:usb2="00000000" w:usb3="00000000" w:csb0="80000000" w:csb1="00000000"/>
+  </w:font>
+  <w:font w:name="Times New Roman">
+    <w:panose1 w:val="02020603050405020304"/>
+    <w:charset w:val="00"/>
+    <w:family w:val="roman"/>
+    <w:pitch w:val="variable"/>
+    <w:sig w:usb0="E0002AFF" w:usb1="C0007841" w:usb2="00000009" w:usb3="00000000" w:csb0="000001FF" w:csb1="00000000"/>
+  </w:font>
+  <w:font w:name="OpenSymbol">
+    <w:altName w:val="Arial Unicode MS"/>
+    <w:charset w:val="80"/>
+    <w:family w:val="auto"/>
+    <w:pitch w:val="default"/>
+  </w:font>
+  <w:font w:name="Symbol">
+    <w:panose1 w:val="05050102010706020507"/>
+    <w:charset w:val="02"/>
+    <w:family w:val="roman"/>
+    <w:pitch w:val="variable"/>
+    <w:sig w:usb0="00000000" w:usb1="10000000" w:usb2="00000000" w:usb3="00000000" w:csb0="80000000" w:csb1="00000000"/>
+  </w:font>
+  <w:font w:name="Courier New">
+    <w:panose1 w:val="02070309020205020404"/>
+    <w:charset w:val="00"/>
+    <w:family w:val="modern"/>
+    <w:pitch w:val="fixed"/>
+    <w:sig w:usb0="E0002AFF" w:usb1="C0007843" w:usb2="00000009" w:usb3="00000000" w:csb0="000001FF" w:csb1="00000000"/>
+  </w:font>
+  <w:font w:name="Wingdings">
+    <w:panose1 w:val="05000000000000000000"/>
+    <w:charset w:val="02"/>
+    <w:family w:val="auto"/>
+    <w:pitch w:val="variable"/>
+    <w:sig w:usb0="00000000" w:usb1="10000000" w:usb2="00000000" w:usb3="00000000" w:csb0="80000000" w:csb1="00000000"/>
+  </w:font>
+  <w:font w:name="Calibri">
+    <w:panose1 w:val="020F0502020204030204"/>
+    <w:charset w:val="00"/>
+    <w:family w:val="swiss"/>
+    <w:pitch w:val="variable"/>
+    <w:sig w:usb0="E00002FF" w:usb1="4000ACFF" w:usb2="00000001" w:usb3="00000000" w:csb0="0000019F" w:csb1="00000000"/>
+  </w:font>
+  <w:font w:name="Calibri Light">
+    <w:panose1 w:val="020F0302020204030204"/>
+    <w:charset w:val="00"/>
+    <w:family w:val="swiss"/>
+    <w:pitch w:val="variable"/>
+    <w:sig w:usb0="A00002EF" w:usb1="4000207B" w:usb2="00000000" w:usb3="00000000" w:csb0="0000019F" w:csb1="00000000"/>
+  </w:font>
+  <w:font w:name="Segoe UI">
+    <w:panose1 w:val="020B0502040204020203"/>
+    <w:charset w:val="00"/>
+    <w:family w:val="swiss"/>
+    <w:pitch w:val="variable"/>
+    <w:sig w:usb0="E10022FF" w:usb1="C000E47F" w:usb2="00000029" w:usb3="00000000" w:csb0="000001DF" w:csb1="00000000"/>
+  </w:font>
+  <w:font w:name="Cambria Math">
+    <w:panose1 w:val="02040503050406030204"/>
+    <w:charset w:val="00"/>
+    <w:family w:val="roman"/>
+    <w:pitch w:val="variable"/>
+    <w:sig w:usb0="E00002FF" w:usb1="420024FF" w:usb2="00000000" w:usb3="00000000" w:csb0="0000019F" w:csb1="00000000"/>
+  </w:font>
+</w:fonts>
+</file>
+
+<file path=word/glossary/settings.xml><?xml version="1.0" encoding="utf-8"?>
+<w:settings xmlns:mc="http://schemas.openxmlformats.org/markup-compatibility/2006" xmlns:o="urn:schemas-microsoft-com:office:office" xmlns:r="http://schemas.openxmlformats.org/officeDocument/2006/relationships" xmlns:m="http://schemas.openxmlformats.org/officeDocument/2006/math" xmlns:v="urn:schemas-microsoft-com:vml" xmlns:w10="urn:schemas-microsoft-com:office:word" xmlns:w="http://schemas.openxmlformats.org/wordprocessingml/2006/main" xmlns:w14="http://schemas.microsoft.com/office/word/2010/wordml" xmlns:w15="http://schemas.microsoft.com/office/word/2012/wordml" xmlns:sl="http://schemas.openxmlformats.org/schemaLibrary/2006/main" mc:Ignorable="w14 w15">
+  <w:view w:val="normal"/>
+  <w:defaultTabStop w:val="720"/>
+  <w:characterSpacingControl w:val="doNotCompress"/>
+  <w:compat>
+    <w:useFELayout/>
+    <w:compatSetting w:name="compatibilityMode" w:uri="http://schemas.microsoft.com/office/word" w:val="15"/>
+    <w:compatSetting w:name="overrideTableStyleFontSizeAndJustification" w:uri="http://schemas.microsoft.com/office/word" w:val="1"/>
+    <w:compatSetting w:name="enableOpenTypeFeatures" w:uri="http://schemas.microsoft.com/office/word" w:val="1"/>
+    <w:compatSetting w:name="doNotFlipMirrorIndents" w:uri="http://schemas.microsoft.com/office/word" w:val="1"/>
+    <w:compatSetting w:name="differentiateMultirowTableHeaders" w:uri="http://schemas.microsoft.com/office/word" w:val="1"/>
+  </w:compat>
+  <w:rsids>
+    <w:rsidRoot w:val="00E54A51"/>
+    <w:rsid w:val="00526442"/>
+    <w:rsid w:val="00E54A51"/>
+  </w:rsids>
+  <m:mathPr>
+    <m:mathFont m:val="Cambria Math"/>
+    <m:brkBin m:val="before"/>
+    <m:brkBinSub m:val="--"/>
+    <m:smallFrac m:val="0"/>
+    <m:dispDef/>
+    <m:lMargin m:val="0"/>
+    <m:rMargin m:val="0"/>
+    <m:defJc m:val="centerGroup"/>
+    <m:wrapIndent m:val="1440"/>
+    <m:intLim m:val="subSup"/>
+    <m:naryLim m:val="undOvr"/>
+  </m:mathPr>
+  <w:themeFontLang w:val="en-AU"/>
+  <w:clrSchemeMapping w:bg1="light1" w:t1="dark1" w:bg2="light2" w:t2="dark2" w:accent1="accent1" w:accent2="accent2" w:accent3="accent3" w:accent4="accent4" w:accent5="accent5" w:accent6="accent6" w:hyperlink="hyperlink" w:followedHyperlink="followedHyperlink"/>
+  <w:decimalSymbol w:val="."/>
+  <w:listSeparator w:val=","/>
+  <w15:chartTrackingRefBased/>
+</w:settings>
+</file>
+
+<file path=word/glossary/styles.xml><?xml version="1.0" encoding="utf-8"?>
+<w:styles xmlns:mc="http://schemas.openxmlformats.org/markup-compatibility/2006" xmlns:r="http://schemas.openxmlformats.org/officeDocument/2006/relationships" xmlns:w="http://schemas.openxmlformats.org/wordprocessingml/2006/main" xmlns:w14="http://schemas.microsoft.com/office/word/2010/wordml" xmlns:w15="http://schemas.microsoft.com/office/word/2012/wordml" mc:Ignorable="w14 w15">
+  <w:docDefaults>
+    <w:rPrDefault>
+      <w:rPr>
+        <w:rFonts w:asciiTheme="minorHAnsi" w:eastAsiaTheme="minorEastAsia" w:hAnsiTheme="minorHAnsi" w:cstheme="minorBidi"/>
+        <w:sz w:val="22"/>
+        <w:szCs w:val="22"/>
+        <w:lang w:val="en-AU" w:eastAsia="en-AU" w:bidi="ar-SA"/>
+      </w:rPr>
+    </w:rPrDefault>
+    <w:pPrDefault>
+      <w:pPr>
+        <w:spacing w:after="160" w:line="259" w:lineRule="auto"/>
+      </w:pPr>
+    </w:pPrDefault>
+  </w:docDefaults>
+  <w:latentStyles w:defLockedState="0" w:defUIPriority="99" w:defSemiHidden="0" w:defUnhideWhenUsed="0" w:defQFormat="0" w:count="371">
+    <w:lsdException w:name="Normal" w:uiPriority="0" w:qFormat="1"/>
+    <w:lsdException w:name="heading 1" w:uiPriority="9" w:qFormat="1"/>
+    <w:lsdException w:name="heading 2" w:semiHidden="1" w:uiPriority="9" w:unhideWhenUsed="1" w:qFormat="1"/>
+    <w:lsdException w:name="heading 3" w:semiHidden="1" w:uiPriority="9" w:unhideWhenUsed="1" w:qFormat="1"/>
+    <w:lsdException w:name="heading 4" w:semiHidden="1" w:uiPriority="9" w:unhideWhenUsed="1" w:qFormat="1"/>
+    <w:lsdException w:name="heading 5" w:semiHidden="1" w:uiPriority="9" w:unhideWhenUsed="1" w:qFormat="1"/>
+    <w:lsdException w:name="heading 6" w:semiHidden="1" w:uiPriority="9" w:unhideWhenUsed="1" w:qFormat="1"/>
+    <w:lsdException w:name="heading 7" w:semiHidden="1" w:uiPriority="9" w:unhideWhenUsed="1" w:qFormat="1"/>
+    <w:lsdException w:name="heading 8" w:semiHidden="1" w:uiPriority="9" w:unhideWhenUsed="1" w:qFormat="1"/>
+    <w:lsdException w:name="heading 9" w:semiHidden="1" w:uiPriority="9" w:unhideWhenUsed="1" w:qFormat="1"/>
+    <w:lsdException w:name="index 1" w:semiHidden="1" w:unhideWhenUsed="1"/>
+    <w:lsdException w:name="index 2" w:semiHidden="1" w:unhideWhenUsed="1"/>
+    <w:lsdException w:name="index 3" w:semiHidden="1" w:unhideWhenUsed="1"/>
+    <w:lsdException w:name="index 4" w:semiHidden="1" w:unhideWhenUsed="1"/>
+    <w:lsdException w:name="index 5" w:semiHidden="1" w:unhideWhenUsed="1"/>
+    <w:lsdException w:name="index 6" w:semiHidden="1" w:unhideWhenUsed="1"/>
+    <w:lsdException w:name="index 7" w:semiHidden="1" w:unhideWhenUsed="1"/>
+    <w:lsdException w:name="index 8" w:semiHidden="1" w:unhideWhenUsed="1"/>
+    <w:lsdException w:name="index 9" w:semiHidden="1" w:unhideWhenUsed="1"/>
+    <w:lsdException w:name="toc 1" w:semiHidden="1" w:uiPriority="39" w:unhideWhenUsed="1"/>
+    <w:lsdException w:name="toc 2" w:semiHidden="1" w:uiPriority="39" w:unhideWhenUsed="1"/>
+    <w:lsdException w:name="toc 3" w:semiHidden="1" w:uiPriority="39" w:unhideWhenUsed="1"/>
+    <w:lsdException w:name="toc 4" w:semiHidden="1" w:uiPriority="39" w:unhideWhenUsed="1"/>
+    <w:lsdException w:name="toc 5" w:semiHidden="1" w:uiPriority="39" w:unhideWhenUsed="1"/>
+    <w:lsdException w:name="toc 6" w:semiHidden="1" w:uiPriority="39" w:unhideWhenUsed="1"/>
+    <w:lsdException w:name="toc 7" w:semiHidden="1" w:uiPriority="39" w:unhideWhenUsed="1"/>
+    <w:lsdException w:name="toc 8" w:semiHidden="1" w:uiPriority="39" w:unhideWhenUsed="1"/>
+    <w:lsdException w:name="toc 9" w:semiHidden="1" w:uiPriority="39" w:unhideWhenUsed="1"/>
+    <w:lsdException w:name="Normal Indent" w:semiHidden="1" w:unhideWhenUsed="1"/>
+    <w:lsdException w:name="footnote text" w:semiHidden="1" w:unhideWhenUsed="1"/>
+    <w:lsdException w:name="annotation text" w:semiHidden="1" w:unhideWhenUsed="1"/>
+    <w:lsdException w:name="header" w:semiHidden="1" w:unhideWhenUsed="1"/>
+    <w:lsdException w:name="footer" w:semiHidden="1" w:unhideWhenUsed="1"/>
+    <w:lsdException w:name="index heading" w:semiHidden="1" w:unhideWhenUsed="1"/>
+    <w:lsdException w:name="caption" w:semiHidden="1" w:uiPriority="35" w:unhideWhenUsed="1" w:qFormat="1"/>
+    <w:lsdException w:name="table of figures" w:semiHidden="1" w:unhideWhenUsed="1"/>
+    <w:lsdException w:name="envelope address" w:semiHidden="1" w:unhideWhenUsed="1"/>
+    <w:lsdException w:name="envelope return" w:semiHidden="1" w:unhideWhenUsed="1"/>
+    <w:lsdException w:name="footnote reference" w:semiHidden="1" w:unhideWhenUsed="1"/>
+    <w:lsdException w:name="annotation reference" w:semiHidden="1" w:unhideWhenUsed="1"/>
+    <w:lsdException w:name="line number" w:semiHidden="1" w:unhideWhenUsed="1"/>
+    <w:lsdException w:name="page number" w:semiHidden="1" w:unhideWhenUsed="1"/>
+    <w:lsdException w:name="endnote reference" w:semiHidden="1" w:unhideWhenUsed="1"/>
+    <w:lsdException w:name="endnote text" w:semiHidden="1" w:unhideWhenUsed="1"/>
+    <w:lsdException w:name="table of authorities" w:semiHidden="1" w:unhideWhenUsed="1"/>
+    <w:lsdException w:name="macro" w:semiHidden="1" w:unhideWhenUsed="1"/>
+    <w:lsdException w:name="toa heading" w:semiHidden="1" w:unhideWhenUsed="1"/>
+    <w:lsdException w:name="List" w:semiHidden="1" w:unhideWhenUsed="1"/>
+    <w:lsdException w:name="List Bullet" w:semiHidden="1" w:unhideWhenUsed="1"/>
+    <w:lsdException w:name="List Number" w:semiHidden="1" w:unhideWhenUsed="1"/>
+    <w:lsdException w:name="List 2" w:semiHidden="1" w:unhideWhenUsed="1"/>
+    <w:lsdException w:name="List 3" w:semiHidden="1" w:unhideWhenUsed="1"/>
+    <w:lsdException w:name="List 4" w:semiHidden="1" w:unhideWhenUsed="1"/>
+    <w:lsdException w:name="List 5" w:semiHidden="1" w:unhideWhenUsed="1"/>
+    <w:lsdException w:name="List Bullet 2" w:semiHidden="1" w:unhideWhenUsed="1"/>
+    <w:lsdException w:name="List Bullet 3" w:semiHidden="1" w:unhideWhenUsed="1"/>
+    <w:lsdException w:name="List Bullet 4" w:semiHidden="1" w:unhideWhenUsed="1"/>
+    <w:lsdException w:name="List Bullet 5" w:semiHidden="1" w:unhideWhenUsed="1"/>
+    <w:lsdException w:name="List Number 2" w:semiHidden="1" w:unhideWhenUsed="1"/>
+    <w:lsdException w:name="List Number 3" w:semiHidden="1" w:unhideWhenUsed="1"/>
+    <w:lsdException w:name="List Number 4" w:semiHidden="1" w:unhideWhenUsed="1"/>
+    <w:lsdException w:name="List Number 5" w:semiHidden="1" w:unhideWhenUsed="1"/>
+    <w:lsdException w:name="Title" w:uiPriority="10" w:qFormat="1"/>
+    <w:lsdException w:name="Closing" w:semiHidden="1" w:unhideWhenUsed="1"/>
+    <w:lsdException w:name="Signature" w:semiHidden="1" w:unhideWhenUsed="1"/>
+    <w:lsdException w:name="Default Paragraph Font" w:semiHidden="1" w:uiPriority="1" w:unhideWhenUsed="1"/>
+    <w:lsdException w:name="Body Text" w:semiHidden="1" w:unhideWhenUsed="1"/>
+    <w:lsdException w:name="Body Text Indent" w:semiHidden="1" w:unhideWhenUsed="1"/>
+    <w:lsdException w:name="List Continue" w:semiHidden="1" w:unhideWhenUsed="1"/>
+    <w:lsdException w:name="List Continue 2" w:semiHidden="1" w:unhideWhenUsed="1"/>
+    <w:lsdException w:name="List Continue 3" w:semiHidden="1" w:unhideWhenUsed="1"/>
+    <w:lsdException w:name="List Continue 4" w:semiHidden="1" w:unhideWhenUsed="1"/>
+    <w:lsdException w:name="List Continue 5" w:semiHidden="1" w:unhideWhenUsed="1"/>
+    <w:lsdException w:name="Message Header" w:semiHidden="1" w:unhideWhenUsed="1"/>
+    <w:lsdException w:name="Subtitle" w:uiPriority="11" w:qFormat="1"/>
+    <w:lsdException w:name="Salutation" w:semiHidden="1" w:unhideWhenUsed="1"/>
+    <w:lsdException w:name="Date" w:semiHidden="1" w:unhideWhenUsed="1"/>
+    <w:lsdException w:name="Body Text First Indent" w:semiHidden="1" w:unhideWhenUsed="1"/>
+    <w:lsdException w:name="Body Text First Indent 2" w:semiHidden="1" w:unhideWhenUsed="1"/>
+    <w:lsdException w:name="Note Heading" w:semiHidden="1" w:unhideWhenUsed="1"/>
+    <w:lsdException w:name="Body Text 2" w:semiHidden="1" w:unhideWhenUsed="1"/>
+    <w:lsdException w:name="Body Text 3" w:semiHidden="1" w:unhideWhenUsed="1"/>
+    <w:lsdException w:name="Body Text Indent 2" w:semiHidden="1" w:unhideWhenUsed="1"/>
+    <w:lsdException w:name="Body Text Indent 3" w:semiHidden="1" w:unhideWhenUsed="1"/>
+    <w:lsdException w:name="Block Text" w:semiHidden="1" w:unhideWhenUsed="1"/>
+    <w:lsdException w:name="Hyperlink" w:semiHidden="1" w:unhideWhenUsed="1"/>
+    <w:lsdException w:name="FollowedHyperlink" w:semiHidden="1" w:unhideWhenUsed="1"/>
+    <w:lsdException w:name="Strong" w:uiPriority="22" w:qFormat="1"/>
+    <w:lsdException w:name="Emphasis" w:uiPriority="20" w:qFormat="1"/>
+    <w:lsdException w:name="Document Map" w:semiHidden="1" w:unhideWhenUsed="1"/>
+    <w:lsdException w:name="Plain Text" w:semiHidden="1" w:unhideWhenUsed="1"/>
+    <w:lsdException w:name="E-mail Signature" w:semiHidden="1" w:unhideWhenUsed="1"/>
+    <w:lsdException w:name="HTML Top of Form" w:semiHidden="1" w:unhideWhenUsed="1"/>
+    <w:lsdException w:name="HTML Bottom of Form" w:semiHidden="1" w:unhideWhenUsed="1"/>
+    <w:lsdException w:name="Normal (Web)" w:semiHidden="1" w:unhideWhenUsed="1"/>
+    <w:lsdException w:name="HTML Acronym" w:semiHidden="1" w:unhideWhenUsed="1"/>
+    <w:lsdException w:name="HTML Address" w:semiHidden="1" w:unhideWhenUsed="1"/>
+    <w:lsdException w:name="HTML Cite" w:semiHidden="1" w:unhideWhenUsed="1"/>
+    <w:lsdException w:name="HTML Code" w:semiHidden="1" w:unhideWhenUsed="1"/>
+    <w:lsdException w:name="HTML Definition" w:semiHidden="1" w:unhideWhenUsed="1"/>
+    <w:lsdException w:name="HTML Keyboard" w:semiHidden="1" w:unhideWhenUsed="1"/>
+    <w:lsdException w:name="HTML Preformatted" w:semiHidden="1" w:unhideWhenUsed="1"/>
+    <w:lsdException w:name="HTML Sample" w:semiHidden="1" w:unhideWhenUsed="1"/>
+    <w:lsdException w:name="HTML Typewriter" w:semiHidden="1" w:unhideWhenUsed="1"/>
+    <w:lsdException w:name="HTML Variable" w:semiHidden="1" w:unhideWhenUsed="1"/>
+    <w:lsdException w:name="Normal Table" w:semiHidden="1" w:unhideWhenUsed="1"/>
+    <w:lsdException w:name="annotation subject" w:semiHidden="1" w:unhideWhenUsed="1"/>
+    <w:lsdException w:name="No List" w:semiHidden="1" w:unhideWhenUsed="1"/>
+    <w:lsdException w:name="Outline List 1" w:semiHidden="1" w:unhideWhenUsed="1"/>
+    <w:lsdException w:name="Outline List 2" w:semiHidden="1" w:unhideWhenUsed="1"/>
+    <w:lsdException w:name="Outline List 3" w:semiHidden="1" w:unhideWhenUsed="1"/>
+    <w:lsdException w:name="Table Simple 1" w:semiHidden="1" w:unhideWhenUsed="1"/>
+    <w:lsdException w:name="Table Simple 2" w:semiHidden="1" w:unhideWhenUsed="1"/>
+    <w:lsdException w:name="Table Simple 3" w:semiHidden="1" w:unhideWhenUsed="1"/>
+    <w:lsdException w:name="Table Classic 1" w:semiHidden="1" w:unhideWhenUsed="1"/>
+    <w:lsdException w:name="Table Classic 2" w:semiHidden="1" w:unhideWhenUsed="1"/>
+    <w:lsdException w:name="Table Classic 3" w:semiHidden="1" w:unhideWhenUsed="1"/>
+    <w:lsdException w:name="Table Classic 4" w:semiHidden="1" w:unhideWhenUsed="1"/>
+    <w:lsdException w:name="Table Colorful 1" w:semiHidden="1" w:unhideWhenUsed="1"/>
+    <w:lsdException w:name="Table Colorful 2" w:semiHidden="1" w:unhideWhenUsed="1"/>
+    <w:lsdException w:name="Table Colorful 3" w:semiHidden="1" w:unhideWhenUsed="1"/>
+    <w:lsdException w:name="Table Columns 1" w:semiHidden="1" w:unhideWhenUsed="1"/>
+    <w:lsdException w:name="Table Columns 2" w:semiHidden="1" w:unhideWhenUsed="1"/>
+    <w:lsdException w:name="Table Columns 3" w:semiHidden="1" w:unhideWhenUsed="1"/>
+    <w:lsdException w:name="Table Columns 4" w:semiHidden="1" w:unhideWhenUsed="1"/>
+    <w:lsdException w:name="Table Columns 5" w:semiHidden="1" w:unhideWhenUsed="1"/>
+    <w:lsdException w:name="Table Grid 1" w:semiHidden="1" w:unhideWhenUsed="1"/>
+    <w:lsdException w:name="Table Grid 2" w:semiHidden="1" w:unhideWhenUsed="1"/>
+    <w:lsdException w:name="Table Grid 3" w:semiHidden="1" w:unhideWhenUsed="1"/>
+    <w:lsdException w:name="Table Grid 4" w:semiHidden="1" w:unhideWhenUsed="1"/>
+    <w:lsdException w:name="Table Grid 5" w:semiHidden="1" w:unhideWhenUsed="1"/>
+    <w:lsdException w:name="Table Grid 6" w:semiHidden="1" w:unhideWhenUsed="1"/>
+    <w:lsdException w:name="Table Grid 7" w:semiHidden="1" w:unhideWhenUsed="1"/>
+    <w:lsdException w:name="Table Grid 8" w:semiHidden="1" w:unhideWhenUsed="1"/>
+    <w:lsdException w:name="Table List 1" w:semiHidden="1" w:unhideWhenUsed="1"/>
+    <w:lsdException w:name="Table List 2" w:semiHidden="1" w:unhideWhenUsed="1"/>
+    <w:lsdException w:name="Table List 3" w:semiHidden="1" w:unhideWhenUsed="1"/>
+    <w:lsdException w:name="Table List 4" w:semiHidden="1" w:unhideWhenUsed="1"/>
+    <w:lsdException w:name="Table List 5" w:semiHidden="1" w:unhideWhenUsed="1"/>
+    <w:lsdException w:name="Table List 6" w:semiHidden="1" w:unhideWhenUsed="1"/>
+    <w:lsdException w:name="Table List 7" w:semiHidden="1" w:unhideWhenUsed="1"/>
+    <w:lsdException w:name="Table List 8" w:semiHidden="1" w:unhideWhenUsed="1"/>
+    <w:lsdException w:name="Table 3D effects 1" w:semiHidden="1" w:unhideWhenUsed="1"/>
+    <w:lsdException w:name="Table 3D effects 2" w:semiHidden="1" w:unhideWhenUsed="1"/>
+    <w:lsdException w:name="Table 3D effects 3" w:semiHidden="1" w:unhideWhenUsed="1"/>
+    <w:lsdException w:name="Table Contemporary" w:semiHidden="1" w:unhideWhenUsed="1"/>
+    <w:lsdException w:name="Table Elegant" w:semiHidden="1" w:unhideWhenUsed="1"/>
+    <w:lsdException w:name="Table Professional" w:semiHidden="1" w:unhideWhenUsed="1"/>
+    <w:lsdException w:name="Table Subtle 1" w:semiHidden="1" w:unhideWhenUsed="1"/>
+    <w:lsdException w:name="Table Subtle 2" w:semiHidden="1" w:unhideWhenUsed="1"/>
+    <w:lsdException w:name="Table Web 1" w:semiHidden="1" w:unhideWhenUsed="1"/>
+    <w:lsdException w:name="Table Web 2" w:semiHidden="1" w:unhideWhenUsed="1"/>
+    <w:lsdException w:name="Table Web 3" w:semiHidden="1" w:unhideWhenUsed="1"/>
+    <w:lsdException w:name="Balloon Text" w:semiHidden="1" w:unhideWhenUsed="1"/>
+    <w:lsdException w:name="Table Grid" w:uiPriority="39"/>
+    <w:lsdException w:name="Table Theme" w:semiHidden="1" w:unhideWhenUsed="1"/>
+    <w:lsdException w:name="Placeholder Text" w:semiHidden="1"/>
+    <w:lsdException w:name="No Spacing" w:uiPriority="1" w:qFormat="1"/>
+    <w:lsdException w:name="Light Shading" w:uiPriority="60"/>
+    <w:lsdException w:name="Light List" w:uiPriority="61"/>
+    <w:lsdException w:name="Light Grid" w:uiPriority="62"/>
+    <w:lsdException w:name="Medium Shading 1" w:uiPriority="63"/>
+    <w:lsdException w:name="Medium Shading 2" w:uiPriority="64"/>
+    <w:lsdException w:name="Medium List 1" w:uiPriority="65"/>
+    <w:lsdException w:name="Medium List 2" w:uiPriority="66"/>
+    <w:lsdException w:name="Medium Grid 1" w:uiPriority="67"/>
+    <w:lsdException w:name="Medium Grid 2" w:uiPriority="68"/>
+    <w:lsdException w:name="Medium Grid 3" w:uiPriority="69"/>
+    <w:lsdException w:name="Dark List" w:uiPriority="70"/>
+    <w:lsdException w:name="Colorful Shading" w:uiPriority="71"/>
+    <w:lsdException w:name="Colorful List" w:uiPriority="72"/>
+    <w:lsdException w:name="Colorful Grid" w:uiPriority="73"/>
+    <w:lsdException w:name="Light Shading Accent 1" w:uiPriority="60"/>
+    <w:lsdException w:name="Light List Accent 1" w:uiPriority="61"/>
+    <w:lsdException w:name="Light Grid Accent 1" w:uiPriority="62"/>
+    <w:lsdException w:name="Medium Shading 1 Accent 1" w:uiPriority="63"/>
+    <w:lsdException w:name="Medium Shading 2 Accent 1" w:uiPriority="64"/>
+    <w:lsdException w:name="Medium List 1 Accent 1" w:uiPriority="65"/>
+    <w:lsdException w:name="Revision" w:semiHidden="1"/>
+    <w:lsdException w:name="List Paragraph" w:uiPriority="34" w:qFormat="1"/>
+    <w:lsdException w:name="Quote" w:uiPriority="29" w:qFormat="1"/>
+    <w:lsdException w:name="Intense Quote" w:uiPriority="30" w:qFormat="1"/>
+    <w:lsdException w:name="Medium List 2 Accent 1" w:uiPriority="66"/>
+    <w:lsdException w:name="Medium Grid 1 Accent 1" w:uiPriority="67"/>
+    <w:lsdException w:name="Medium Grid 2 Accent 1" w:uiPriority="68"/>
+    <w:lsdException w:name="Medium Grid 3 Accent 1" w:uiPriority="69"/>
+    <w:lsdException w:name="Dark List Accent 1" w:uiPriority="70"/>
+    <w:lsdException w:name="Colorful Shading Accent 1" w:uiPriority="71"/>
+    <w:lsdException w:name="Colorful List Accent 1" w:uiPriority="72"/>
+    <w:lsdException w:name="Colorful Grid Accent 1" w:uiPriority="73"/>
+    <w:lsdException w:name="Light Shading Accent 2" w:uiPriority="60"/>
+    <w:lsdException w:name="Light List Accent 2" w:uiPriority="61"/>
+    <w:lsdException w:name="Light Grid Accent 2" w:uiPriority="62"/>
+    <w:lsdException w:name="Medium Shading 1 Accent 2" w:uiPriority="63"/>
+    <w:lsdException w:name="Medium Shading 2 Accent 2" w:uiPriority="64"/>
+    <w:lsdException w:name="Medium List 1 Accent 2" w:uiPriority="65"/>
+    <w:lsdException w:name="Medium List 2 Accent 2" w:uiPriority="66"/>
+    <w:lsdException w:name="Medium Grid 1 Accent 2" w:uiPriority="67"/>
+    <w:lsdException w:name="Medium Grid 2 Accent 2" w:uiPriority="68"/>
+    <w:lsdException w:name="Medium Grid 3 Accent 2" w:uiPriority="69"/>
+    <w:lsdException w:name="Dark List Accent 2" w:uiPriority="70"/>
+    <w:lsdException w:name="Colorful Shading Accent 2" w:uiPriority="71"/>
+    <w:lsdException w:name="Colorful List Accent 2" w:uiPriority="72"/>
+    <w:lsdException w:name="Colorful Grid Accent 2" w:uiPriority="73"/>
+    <w:lsdException w:name="Light Shading Accent 3" w:uiPriority="60"/>
+    <w:lsdException w:name="Light List Accent 3" w:uiPriority="61"/>
+    <w:lsdException w:name="Light Grid Accent 3" w:uiPriority="62"/>
+    <w:lsdException w:name="Medium Shading 1 Accent 3" w:uiPriority="63"/>
+    <w:lsdException w:name="Medium Shading 2 Accent 3" w:uiPriority="64"/>
+    <w:lsdException w:name="Medium List 1 Accent 3" w:uiPriority="65"/>
+    <w:lsdException w:name="Medium List 2 Accent 3" w:uiPriority="66"/>
+    <w:lsdException w:name="Medium Grid 1 Accent 3" w:uiPriority="67"/>
+    <w:lsdException w:name="Medium Grid 2 Accent 3" w:uiPriority="68"/>
+    <w:lsdException w:name="Medium Grid 3 Accent 3" w:uiPriority="69"/>
+    <w:lsdException w:name="Dark List Accent 3" w:uiPriority="70"/>
+    <w:lsdException w:name="Colorful Shading Accent 3" w:uiPriority="71"/>
+    <w:lsdException w:name="Colorful List Accent 3" w:uiPriority="72"/>
+    <w:lsdException w:name="Colorful Grid Accent 3" w:uiPriority="73"/>
+    <w:lsdException w:name="Light Shading Accent 4" w:uiPriority="60"/>
+    <w:lsdException w:name="Light List Accent 4" w:uiPriority="61"/>
+    <w:lsdException w:name="Light Grid Accent 4" w:uiPriority="62"/>
+    <w:lsdException w:name="Medium Shading 1 Accent 4" w:uiPriority="63"/>
+    <w:lsdException w:name="Medium Shading 2 Accent 4" w:uiPriority="64"/>
+    <w:lsdException w:name="Medium List 1 Accent 4" w:uiPriority="65"/>
+    <w:lsdException w:name="Medium List 2 Accent 4" w:uiPriority="66"/>
+    <w:lsdException w:name="Medium Grid 1 Accent 4" w:uiPriority="67"/>
+    <w:lsdException w:name="Medium Grid 2 Accent 4" w:uiPriority="68"/>
+    <w:lsdException w:name="Medium Grid 3 Accent 4" w:uiPriority="69"/>
+    <w:lsdException w:name="Dark List Accent 4" w:uiPriority="70"/>
+    <w:lsdException w:name="Colorful Shading Accent 4" w:uiPriority="71"/>
+    <w:lsdException w:name="Colorful List Accent 4" w:uiPriority="72"/>
+    <w:lsdException w:name="Colorful Grid Accent 4" w:uiPriority="73"/>
+    <w:lsdException w:name="Light Shading Accent 5" w:uiPriority="60"/>
+    <w:lsdException w:name="Light List Accent 5" w:uiPriority="61"/>
+    <w:lsdException w:name="Light Grid Accent 5" w:uiPriority="62"/>
+    <w:lsdException w:name="Medium Shading 1 Accent 5" w:uiPriority="63"/>
+    <w:lsdException w:name="Medium Shading 2 Accent 5" w:uiPriority="64"/>
+    <w:lsdException w:name="Medium List 1 Accent 5" w:uiPriority="65"/>
+    <w:lsdException w:name="Medium List 2 Accent 5" w:uiPriority="66"/>
+    <w:lsdException w:name="Medium Grid 1 Accent 5" w:uiPriority="67"/>
+    <w:lsdException w:name="Medium Grid 2 Accent 5" w:uiPriority="68"/>
+    <w:lsdException w:name="Medium Grid 3 Accent 5" w:uiPriority="69"/>
+    <w:lsdException w:name="Dark List Accent 5" w:uiPriority="70"/>
+    <w:lsdException w:name="Colorful Shading Accent 5" w:uiPriority="71"/>
+    <w:lsdException w:name="Colorful List Accent 5" w:uiPriority="72"/>
+    <w:lsdException w:name="Colorful Grid Accent 5" w:uiPriority="73"/>
+    <w:lsdException w:name="Light Shading Accent 6" w:uiPriority="60"/>
+    <w:lsdException w:name="Light List Accent 6" w:uiPriority="61"/>
+    <w:lsdException w:name="Light Grid Accent 6" w:uiPriority="62"/>
+    <w:lsdException w:name="Medium Shading 1 Accent 6" w:uiPriority="63"/>
+    <w:lsdException w:name="Medium Shading 2 Accent 6" w:uiPriority="64"/>
+    <w:lsdException w:name="Medium List 1 Accent 6" w:uiPriority="65"/>
+    <w:lsdException w:name="Medium List 2 Accent 6" w:uiPriority="66"/>
+    <w:lsdException w:name="Medium Grid 1 Accent 6" w:uiPriority="67"/>
+    <w:lsdException w:name="Medium Grid 2 Accent 6" w:uiPriority="68"/>
+    <w:lsdException w:name="Medium Grid 3 Accent 6" w:uiPriority="69"/>
+    <w:lsdException w:name="Dark List Accent 6" w:uiPriority="70"/>
+    <w:lsdException w:name="Colorful Shading Accent 6" w:uiPriority="71"/>
+    <w:lsdException w:name="Colorful List Accent 6" w:uiPriority="72"/>
+    <w:lsdException w:name="Colorful Grid Accent 6" w:uiPriority="73"/>
+    <w:lsdException w:name="Subtle Emphasis" w:uiPriority="19" w:qFormat="1"/>
+    <w:lsdException w:name="Intense Emphasis" w:uiPriority="21" w:qFormat="1"/>
+    <w:lsdException w:name="Subtle Reference" w:uiPriority="31" w:qFormat="1"/>
+    <w:lsdException w:name="Intense Reference" w:uiPriority="32" w:qFormat="1"/>
+    <w:lsdException w:name="Book Title" w:uiPriority="33" w:qFormat="1"/>
+    <w:lsdException w:name="Bibliography" w:semiHidden="1" w:uiPriority="37" w:unhideWhenUsed="1"/>
+    <w:lsdException w:name="TOC Heading" w:semiHidden="1" w:uiPriority="39" w:unhideWhenUsed="1" w:qFormat="1"/>
+    <w:lsdException w:name="Plain Table 1" w:uiPriority="41"/>
+    <w:lsdException w:name="Plain Table 2" w:uiPriority="42"/>
+    <w:lsdException w:name="Plain Table 3" w:uiPriority="43"/>
+    <w:lsdException w:name="Plain Table 4" w:uiPriority="44"/>
+    <w:lsdException w:name="Plain Table 5" w:uiPriority="45"/>
+    <w:lsdException w:name="Grid Table Light" w:uiPriority="40"/>
+    <w:lsdException w:name="Grid Table 1 Light" w:uiPriority="46"/>
+    <w:lsdException w:name="Grid Table 2" w:uiPriority="47"/>
+    <w:lsdException w:name="Grid Table 3" w:uiPriority="48"/>
+    <w:lsdException w:name="Grid Table 4" w:uiPriority="49"/>
+    <w:lsdException w:name="Grid Table 5 Dark" w:uiPriority="50"/>
+    <w:lsdException w:name="Grid Table 6 Colorful" w:uiPriority="51"/>
+    <w:lsdException w:name="Grid Table 7 Colorful" w:uiPriority="52"/>
+    <w:lsdException w:name="Grid Table 1 Light Accent 1" w:uiPriority="46"/>
+    <w:lsdException w:name="Grid Table 2 Accent 1" w:uiPriority="47"/>
+    <w:lsdException w:name="Grid Table 3 Accent 1" w:uiPriority="48"/>
+    <w:lsdException w:name="Grid Table 4 Accent 1" w:uiPriority="49"/>
+    <w:lsdException w:name="Grid Table 5 Dark Accent 1" w:uiPriority="50"/>
+    <w:lsdException w:name="Grid Table 6 Colorful Accent 1" w:uiPriority="51"/>
+    <w:lsdException w:name="Grid Table 7 Colorful Accent 1" w:uiPriority="52"/>
+    <w:lsdException w:name="Grid Table 1 Light Accent 2" w:uiPriority="46"/>
+    <w:lsdException w:name="Grid Table 2 Accent 2" w:uiPriority="47"/>
+    <w:lsdException w:name="Grid Table 3 Accent 2" w:uiPriority="48"/>
+    <w:lsdException w:name="Grid Table 4 Accent 2" w:uiPriority="49"/>
+    <w:lsdException w:name="Grid Table 5 Dark Accent 2" w:uiPriority="50"/>
+    <w:lsdException w:name="Grid Table 6 Colorful Accent 2" w:uiPriority="51"/>
+    <w:lsdException w:name="Grid Table 7 Colorful Accent 2" w:uiPriority="52"/>
+    <w:lsdException w:name="Grid Table 1 Light Accent 3" w:uiPriority="46"/>
+    <w:lsdException w:name="Grid Table 2 Accent 3" w:uiPriority="47"/>
+    <w:lsdException w:name="Grid Table 3 Accent 3" w:uiPriority="48"/>
+    <w:lsdException w:name="Grid Table 4 Accent 3" w:uiPriority="49"/>
+    <w:lsdException w:name="Grid Table 5 Dark Accent 3" w:uiPriority="50"/>
+    <w:lsdException w:name="Grid Table 6 Colorful Accent 3" w:uiPriority="51"/>
+    <w:lsdException w:name="Grid Table 7 Colorful Accent 3" w:uiPriority="52"/>
+    <w:lsdException w:name="Grid Table 1 Light Accent 4" w:uiPriority="46"/>
+    <w:lsdException w:name="Grid Table 2 Accent 4" w:uiPriority="47"/>
+    <w:lsdException w:name="Grid Table 3 Accent 4" w:uiPriority="48"/>
+    <w:lsdException w:name="Grid Table 4 Accent 4" w:uiPriority="49"/>
+    <w:lsdException w:name="Grid Table 5 Dark Accent 4" w:uiPriority="50"/>
+    <w:lsdException w:name="Grid Table 6 Colorful Accent 4" w:uiPriority="51"/>
+    <w:lsdException w:name="Grid Table 7 Colorful Accent 4" w:uiPriority="52"/>
+    <w:lsdException w:name="Grid Table 1 Light Accent 5" w:uiPriority="46"/>
+    <w:lsdException w:name="Grid Table 2 Accent 5" w:uiPriority="47"/>
+    <w:lsdException w:name="Grid Table 3 Accent 5" w:uiPriority="48"/>
+    <w:lsdException w:name="Grid Table 4 Accent 5" w:uiPriority="49"/>
+    <w:lsdException w:name="Grid Table 5 Dark Accent 5" w:uiPriority="50"/>
+    <w:lsdException w:name="Grid Table 6 Colorful Accent 5" w:uiPriority="51"/>
+    <w:lsdException w:name="Grid Table 7 Colorful Accent 5" w:uiPriority="52"/>
+    <w:lsdException w:name="Grid Table 1 Light Accent 6" w:uiPriority="46"/>
+    <w:lsdException w:name="Grid Table 2 Accent 6" w:uiPriority="47"/>
+    <w:lsdException w:name="Grid Table 3 Accent 6" w:uiPriority="48"/>
+    <w:lsdException w:name="Grid Table 4 Accent 6" w:uiPriority="49"/>
+    <w:lsdException w:name="Grid Table 5 Dark Accent 6" w:uiPriority="50"/>
+    <w:lsdException w:name="Grid Table 6 Colorful Accent 6" w:uiPriority="51"/>
+    <w:lsdException w:name="Grid Table 7 Colorful Accent 6" w:uiPriority="52"/>
+    <w:lsdException w:name="List Table 1 Light" w:uiPriority="46"/>
+    <w:lsdException w:name="List Table 2" w:uiPriority="47"/>
+    <w:lsdException w:name="List Table 3" w:uiPriority="48"/>
+    <w:lsdException w:name="List Table 4" w:uiPriority="49"/>
+    <w:lsdException w:name="List Table 5 Dark" w:uiPriority="50"/>
+    <w:lsdException w:name="List Table 6 Colorful" w:uiPriority="51"/>
+    <w:lsdException w:name="List Table 7 Colorful" w:uiPriority="52"/>
+    <w:lsdException w:name="List Table 1 Light Accent 1" w:uiPriority="46"/>
+    <w:lsdException w:name="List Table 2 Accent 1" w:uiPriority="47"/>
+    <w:lsdException w:name="List Table 3 Accent 1" w:uiPriority="48"/>
+    <w:lsdException w:name="List Table 4 Accent 1" w:uiPriority="49"/>
+    <w:lsdException w:name="List Table 5 Dark Accent 1" w:uiPriority="50"/>
+    <w:lsdException w:name="List Table 6 Colorful Accent 1" w:uiPriority="51"/>
+    <w:lsdException w:name="List Table 7 Colorful Accent 1" w:uiPriority="52"/>
+    <w:lsdException w:name="List Table 1 Light Accent 2" w:uiPriority="46"/>
+    <w:lsdException w:name="List Table 2 Accent 2" w:uiPriority="47"/>
+    <w:lsdException w:name="List Table 3 Accent 2" w:uiPriority="48"/>
+    <w:lsdException w:name="List Table 4 Accent 2" w:uiPriority="49"/>
+    <w:lsdException w:name="List Table 5 Dark Accent 2" w:uiPriority="50"/>
+    <w:lsdException w:name="List Table 6 Colorful Accent 2" w:uiPriority="51"/>
+    <w:lsdException w:name="List Table 7 Colorful Accent 2" w:uiPriority="52"/>
+    <w:lsdException w:name="List Table 1 Light Accent 3" w:uiPriority="46"/>
+    <w:lsdException w:name="List Table 2 Accent 3" w:uiPriority="47"/>
+    <w:lsdException w:name="List Table 3 Accent 3" w:uiPriority="48"/>
+    <w:lsdException w:name="List Table 4 Accent 3" w:uiPriority="49"/>
+    <w:lsdException w:name="List Table 5 Dark Accent 3" w:uiPriority="50"/>
+    <w:lsdException w:name="List Table 6 Colorful Accent 3" w:uiPriority="51"/>
+    <w:lsdException w:name="List Table 7 Colorful Accent 3" w:uiPriority="52"/>
+    <w:lsdException w:name="List Table 1 Light Accent 4" w:uiPriority="46"/>
+    <w:lsdException w:name="List Table 2 Accent 4" w:uiPriority="47"/>
+    <w:lsdException w:name="List Table 3 Accent 4" w:uiPriority="48"/>
+    <w:lsdException w:name="List Table 4 Accent 4" w:uiPriority="49"/>
+    <w:lsdException w:name="List Table 5 Dark Accent 4" w:uiPriority="50"/>
+    <w:lsdException w:name="List Table 6 Colorful Accent 4" w:uiPriority="51"/>
+    <w:lsdException w:name="List Table 7 Colorful Accent 4" w:uiPriority="52"/>
+    <w:lsdException w:name="List Table 1 Light Accent 5" w:uiPriority="46"/>
+    <w:lsdException w:name="List Table 2 Accent 5" w:uiPriority="47"/>
+    <w:lsdException w:name="List Table 3 Accent 5" w:uiPriority="48"/>
+    <w:lsdException w:name="List Table 4 Accent 5" w:uiPriority="49"/>
+    <w:lsdException w:name="List Table 5 Dark Accent 5" w:uiPriority="50"/>
+    <w:lsdException w:name="List Table 6 Colorful Accent 5" w:uiPriority="51"/>
+    <w:lsdException w:name="List Table 7 Colorful Accent 5" w:uiPriority="52"/>
+    <w:lsdException w:name="List Table 1 Light Accent 6" w:uiPriority="46"/>
+    <w:lsdException w:name="List Table 2 Accent 6" w:uiPriority="47"/>
+    <w:lsdException w:name="List Table 3 Accent 6" w:uiPriority="48"/>
+    <w:lsdException w:name="List Table 4 Accent 6" w:uiPriority="49"/>
+    <w:lsdException w:name="List Table 5 Dark Accent 6" w:uiPriority="50"/>
+    <w:lsdException w:name="List Table 6 Colorful Accent 6" w:uiPriority="51"/>
+    <w:lsdException w:name="List Table 7 Colorful Accent 6" w:uiPriority="52"/>
+  </w:latentStyles>
+  <w:style w:type="paragraph" w:default="1" w:styleId="Normal">
+    <w:name w:val="Normal"/>
+    <w:qFormat/>
+  </w:style>
+  <w:style w:type="character" w:default="1" w:styleId="DefaultParagraphFont">
+    <w:name w:val="Default Paragraph Font"/>
+    <w:uiPriority w:val="1"/>
+    <w:semiHidden/>
+    <w:unhideWhenUsed/>
+  </w:style>
+  <w:style w:type="table" w:default="1" w:styleId="TableNormal">
+    <w:name w:val="Normal Table"/>
+    <w:uiPriority w:val="99"/>
+    <w:semiHidden/>
+    <w:unhideWhenUsed/>
+    <w:tblPr>
+      <w:tblInd w:w="0" w:type="dxa"/>
+      <w:tblCellMar>
+        <w:top w:w="0" w:type="dxa"/>
+        <w:left w:w="108" w:type="dxa"/>
+        <w:bottom w:w="0" w:type="dxa"/>
+        <w:right w:w="108" w:type="dxa"/>
+      </w:tblCellMar>
+    </w:tblPr>
+  </w:style>
+  <w:style w:type="numbering" w:default="1" w:styleId="NoList">
+    <w:name w:val="No List"/>
+    <w:uiPriority w:val="99"/>
+    <w:semiHidden/>
+    <w:unhideWhenUsed/>
+  </w:style>
+  <w:style w:type="character" w:styleId="PlaceholderText">
+    <w:name w:val="Placeholder Text"/>
+    <w:basedOn w:val="DefaultParagraphFont"/>
+    <w:uiPriority w:val="99"/>
+    <w:semiHidden/>
+    <w:rsid w:val="00E54A51"/>
+    <w:rPr>
+      <w:color w:val="808080"/>
+    </w:rPr>
+  </w:style>
+</w:styles>
+</file>
+
+<file path=word/glossary/webSettings.xml><?xml version="1.0" encoding="utf-8"?>
+<w:webSettings xmlns:mc="http://schemas.openxmlformats.org/markup-compatibility/2006" xmlns:r="http://schemas.openxmlformats.org/officeDocument/2006/relationships" xmlns:w="http://schemas.openxmlformats.org/wordprocessingml/2006/main" xmlns:w14="http://schemas.microsoft.com/office/word/2010/wordml" xmlns:w15="http://schemas.microsoft.com/office/word/2012/wordml" mc:Ignorable="w14 w15">
+  <w:optimizeForBrowser/>
+  <w:allowPNG/>
+</w:webSettings>
+</file>
+
 <file path=word/theme/theme1.xml><?xml version="1.0" encoding="utf-8"?>
 <a:theme xmlns:a="http://schemas.openxmlformats.org/drawingml/2006/main" name="Office Theme">
   <a:themeElements>
@@ -44535,7 +45127,7 @@
 </file>
 
 <file path=customXml/itemProps1.xml><?xml version="1.0" encoding="utf-8"?>
-<ds:datastoreItem xmlns:ds="http://schemas.openxmlformats.org/officeDocument/2006/customXml" ds:itemID="{57BFDDAE-319D-411E-956C-4E586D9A7CA4}">
+<ds:datastoreItem xmlns:ds="http://schemas.openxmlformats.org/officeDocument/2006/customXml" ds:itemID="{59D73574-BA28-476D-B069-DC203F449F52}">
   <ds:schemaRefs>
     <ds:schemaRef ds:uri="http://schemas.openxmlformats.org/officeDocument/2006/bibliography"/>
   </ds:schemaRefs>

</xml_diff>

<commit_message>
Update Glass cooling curve figures, & minor proof edits
</commit_message>
<xml_diff>
--- a/Scott Gleason - Preliminary PhD Thesis.docx
+++ b/Scott Gleason - Preliminary PhD Thesis.docx
@@ -272,7 +272,7 @@
         </w:numPr>
         <w:ind w:left="432" w:hanging="432"/>
       </w:pPr>
-      <w:bookmarkStart w:id="1" w:name="_Toc420597139"/>
+      <w:bookmarkStart w:id="1" w:name="_Toc420672969"/>
       <w:r>
         <w:lastRenderedPageBreak/>
         <w:t>Acknowledgements</w:t>
@@ -342,7 +342,7 @@
         </w:numPr>
         <w:ind w:left="432" w:hanging="432"/>
       </w:pPr>
-      <w:bookmarkStart w:id="2" w:name="_Toc420597140"/>
+      <w:bookmarkStart w:id="2" w:name="_Toc420672970"/>
       <w:commentRangeStart w:id="3"/>
       <w:r>
         <w:lastRenderedPageBreak/>
@@ -440,7 +440,7 @@
       </w:r>
     </w:p>
     <w:p/>
-    <w:bookmarkStart w:id="5" w:name="_Toc420597141" w:displacedByCustomXml="next"/>
+    <w:bookmarkStart w:id="5" w:name="_Toc420672971" w:displacedByCustomXml="next"/>
     <w:sdt>
       <w:sdtPr>
         <w:rPr>
@@ -505,7 +505,7 @@
               <w:lang w:eastAsia="en-AU"/>
             </w:rPr>
           </w:pPr>
-          <w:hyperlink w:anchor="_Toc420597139" w:history="1">
+          <w:hyperlink w:anchor="_Toc420672969" w:history="1">
             <w:r>
               <w:rPr>
                 <w:rStyle w:val="Hyperlink"/>
@@ -532,7 +532,7 @@
                 <w:noProof/>
                 <w:webHidden/>
               </w:rPr>
-              <w:instrText xml:space="preserve"> PAGEREF _Toc420597139 \h </w:instrText>
+              <w:instrText xml:space="preserve"> PAGEREF _Toc420672969 \h </w:instrText>
             </w:r>
             <w:r>
               <w:rPr>
@@ -574,7 +574,7 @@
               <w:lang w:eastAsia="en-AU"/>
             </w:rPr>
           </w:pPr>
-          <w:hyperlink w:anchor="_Toc420597140" w:history="1">
+          <w:hyperlink w:anchor="_Toc420672970" w:history="1">
             <w:r>
               <w:rPr>
                 <w:rStyle w:val="Hyperlink"/>
@@ -601,7 +601,7 @@
                 <w:noProof/>
                 <w:webHidden/>
               </w:rPr>
-              <w:instrText xml:space="preserve"> PAGEREF _Toc420597140 \h </w:instrText>
+              <w:instrText xml:space="preserve"> PAGEREF _Toc420672970 \h </w:instrText>
             </w:r>
             <w:r>
               <w:rPr>
@@ -643,7 +643,7 @@
               <w:lang w:eastAsia="en-AU"/>
             </w:rPr>
           </w:pPr>
-          <w:hyperlink w:anchor="_Toc420597141" w:history="1">
+          <w:hyperlink w:anchor="_Toc420672971" w:history="1">
             <w:r>
               <w:rPr>
                 <w:rStyle w:val="Hyperlink"/>
@@ -670,7 +670,7 @@
                 <w:noProof/>
                 <w:webHidden/>
               </w:rPr>
-              <w:instrText xml:space="preserve"> PAGEREF _Toc420597141 \h </w:instrText>
+              <w:instrText xml:space="preserve"> PAGEREF _Toc420672971 \h </w:instrText>
             </w:r>
             <w:r>
               <w:rPr>
@@ -712,7 +712,7 @@
               <w:lang w:eastAsia="en-AU"/>
             </w:rPr>
           </w:pPr>
-          <w:hyperlink w:anchor="_Toc420597142" w:history="1">
+          <w:hyperlink w:anchor="_Toc420672972" w:history="1">
             <w:r>
               <w:rPr>
                 <w:rStyle w:val="Hyperlink"/>
@@ -739,7 +739,7 @@
                 <w:noProof/>
                 <w:webHidden/>
               </w:rPr>
-              <w:instrText xml:space="preserve"> PAGEREF _Toc420597142 \h </w:instrText>
+              <w:instrText xml:space="preserve"> PAGEREF _Toc420672972 \h </w:instrText>
             </w:r>
             <w:r>
               <w:rPr>
@@ -782,7 +782,7 @@
               <w:lang w:eastAsia="en-AU"/>
             </w:rPr>
           </w:pPr>
-          <w:hyperlink w:anchor="_Toc420597143" w:history="1">
+          <w:hyperlink w:anchor="_Toc420672973" w:history="1">
             <w:r>
               <w:rPr>
                 <w:rStyle w:val="Hyperlink"/>
@@ -823,7 +823,7 @@
                 <w:noProof/>
                 <w:webHidden/>
               </w:rPr>
-              <w:instrText xml:space="preserve"> PAGEREF _Toc420597143 \h </w:instrText>
+              <w:instrText xml:space="preserve"> PAGEREF _Toc420672973 \h </w:instrText>
             </w:r>
             <w:r>
               <w:rPr>
@@ -866,7 +866,7 @@
               <w:lang w:eastAsia="en-AU"/>
             </w:rPr>
           </w:pPr>
-          <w:hyperlink w:anchor="_Toc420597144" w:history="1">
+          <w:hyperlink w:anchor="_Toc420672974" w:history="1">
             <w:r>
               <w:rPr>
                 <w:rStyle w:val="Hyperlink"/>
@@ -907,7 +907,7 @@
                 <w:noProof/>
                 <w:webHidden/>
               </w:rPr>
-              <w:instrText xml:space="preserve"> PAGEREF _Toc420597144 \h </w:instrText>
+              <w:instrText xml:space="preserve"> PAGEREF _Toc420672974 \h </w:instrText>
             </w:r>
             <w:r>
               <w:rPr>
@@ -950,7 +950,7 @@
               <w:lang w:eastAsia="en-AU"/>
             </w:rPr>
           </w:pPr>
-          <w:hyperlink w:anchor="_Toc420597145" w:history="1">
+          <w:hyperlink w:anchor="_Toc420672975" w:history="1">
             <w:r>
               <w:rPr>
                 <w:rStyle w:val="Hyperlink"/>
@@ -991,7 +991,7 @@
                 <w:noProof/>
                 <w:webHidden/>
               </w:rPr>
-              <w:instrText xml:space="preserve"> PAGEREF _Toc420597145 \h </w:instrText>
+              <w:instrText xml:space="preserve"> PAGEREF _Toc420672975 \h </w:instrText>
             </w:r>
             <w:r>
               <w:rPr>
@@ -1034,7 +1034,7 @@
               <w:lang w:eastAsia="en-AU"/>
             </w:rPr>
           </w:pPr>
-          <w:hyperlink w:anchor="_Toc420597146" w:history="1">
+          <w:hyperlink w:anchor="_Toc420672976" w:history="1">
             <w:r>
               <w:rPr>
                 <w:rStyle w:val="Hyperlink"/>
@@ -1075,7 +1075,7 @@
                 <w:noProof/>
                 <w:webHidden/>
               </w:rPr>
-              <w:instrText xml:space="preserve"> PAGEREF _Toc420597146 \h </w:instrText>
+              <w:instrText xml:space="preserve"> PAGEREF _Toc420672976 \h </w:instrText>
             </w:r>
             <w:r>
               <w:rPr>
@@ -1118,7 +1118,7 @@
               <w:lang w:eastAsia="en-AU"/>
             </w:rPr>
           </w:pPr>
-          <w:hyperlink w:anchor="_Toc420597147" w:history="1">
+          <w:hyperlink w:anchor="_Toc420672977" w:history="1">
             <w:r>
               <w:rPr>
                 <w:rStyle w:val="Hyperlink"/>
@@ -1159,7 +1159,7 @@
                 <w:noProof/>
                 <w:webHidden/>
               </w:rPr>
-              <w:instrText xml:space="preserve"> PAGEREF _Toc420597147 \h </w:instrText>
+              <w:instrText xml:space="preserve"> PAGEREF _Toc420672977 \h </w:instrText>
             </w:r>
             <w:r>
               <w:rPr>
@@ -1202,7 +1202,7 @@
               <w:lang w:eastAsia="en-AU"/>
             </w:rPr>
           </w:pPr>
-          <w:hyperlink w:anchor="_Toc420597148" w:history="1">
+          <w:hyperlink w:anchor="_Toc420672978" w:history="1">
             <w:r>
               <w:rPr>
                 <w:rStyle w:val="Hyperlink"/>
@@ -1263,7 +1263,7 @@
                 <w:noProof/>
                 <w:webHidden/>
               </w:rPr>
-              <w:instrText xml:space="preserve"> PAGEREF _Toc420597148 \h </w:instrText>
+              <w:instrText xml:space="preserve"> PAGEREF _Toc420672978 \h </w:instrText>
             </w:r>
             <w:r>
               <w:rPr>
@@ -1306,7 +1306,7 @@
               <w:lang w:eastAsia="en-AU"/>
             </w:rPr>
           </w:pPr>
-          <w:hyperlink w:anchor="_Toc420597149" w:history="1">
+          <w:hyperlink w:anchor="_Toc420672979" w:history="1">
             <w:r>
               <w:rPr>
                 <w:rStyle w:val="Hyperlink"/>
@@ -1347,7 +1347,7 @@
                 <w:noProof/>
                 <w:webHidden/>
               </w:rPr>
-              <w:instrText xml:space="preserve"> PAGEREF _Toc420597149 \h </w:instrText>
+              <w:instrText xml:space="preserve"> PAGEREF _Toc420672979 \h </w:instrText>
             </w:r>
             <w:r>
               <w:rPr>
@@ -1390,7 +1390,7 @@
               <w:lang w:eastAsia="en-AU"/>
             </w:rPr>
           </w:pPr>
-          <w:hyperlink w:anchor="_Toc420597150" w:history="1">
+          <w:hyperlink w:anchor="_Toc420672980" w:history="1">
             <w:r>
               <w:rPr>
                 <w:rStyle w:val="Hyperlink"/>
@@ -1431,7 +1431,7 @@
                 <w:noProof/>
                 <w:webHidden/>
               </w:rPr>
-              <w:instrText xml:space="preserve"> PAGEREF _Toc420597150 \h </w:instrText>
+              <w:instrText xml:space="preserve"> PAGEREF _Toc420672980 \h </w:instrText>
             </w:r>
             <w:r>
               <w:rPr>
@@ -1474,7 +1474,7 @@
               <w:lang w:eastAsia="en-AU"/>
             </w:rPr>
           </w:pPr>
-          <w:hyperlink w:anchor="_Toc420597151" w:history="1">
+          <w:hyperlink w:anchor="_Toc420672981" w:history="1">
             <w:r>
               <w:rPr>
                 <w:rStyle w:val="Hyperlink"/>
@@ -1515,7 +1515,7 @@
                 <w:noProof/>
                 <w:webHidden/>
               </w:rPr>
-              <w:instrText xml:space="preserve"> PAGEREF _Toc420597151 \h </w:instrText>
+              <w:instrText xml:space="preserve"> PAGEREF _Toc420672981 \h </w:instrText>
             </w:r>
             <w:r>
               <w:rPr>
@@ -1558,7 +1558,7 @@
               <w:lang w:eastAsia="en-AU"/>
             </w:rPr>
           </w:pPr>
-          <w:hyperlink w:anchor="_Toc420597152" w:history="1">
+          <w:hyperlink w:anchor="_Toc420672982" w:history="1">
             <w:r>
               <w:rPr>
                 <w:rStyle w:val="Hyperlink"/>
@@ -1599,7 +1599,7 @@
                 <w:noProof/>
                 <w:webHidden/>
               </w:rPr>
-              <w:instrText xml:space="preserve"> PAGEREF _Toc420597152 \h </w:instrText>
+              <w:instrText xml:space="preserve"> PAGEREF _Toc420672982 \h </w:instrText>
             </w:r>
             <w:r>
               <w:rPr>
@@ -1642,7 +1642,7 @@
               <w:lang w:eastAsia="en-AU"/>
             </w:rPr>
           </w:pPr>
-          <w:hyperlink w:anchor="_Toc420597153" w:history="1">
+          <w:hyperlink w:anchor="_Toc420672983" w:history="1">
             <w:r>
               <w:rPr>
                 <w:rStyle w:val="Hyperlink"/>
@@ -1683,7 +1683,7 @@
                 <w:noProof/>
                 <w:webHidden/>
               </w:rPr>
-              <w:instrText xml:space="preserve"> PAGEREF _Toc420597153 \h </w:instrText>
+              <w:instrText xml:space="preserve"> PAGEREF _Toc420672983 \h </w:instrText>
             </w:r>
             <w:r>
               <w:rPr>
@@ -1726,7 +1726,7 @@
               <w:lang w:eastAsia="en-AU"/>
             </w:rPr>
           </w:pPr>
-          <w:hyperlink w:anchor="_Toc420597154" w:history="1">
+          <w:hyperlink w:anchor="_Toc420672984" w:history="1">
             <w:r>
               <w:rPr>
                 <w:rStyle w:val="Hyperlink"/>
@@ -1767,7 +1767,7 @@
                 <w:noProof/>
                 <w:webHidden/>
               </w:rPr>
-              <w:instrText xml:space="preserve"> PAGEREF _Toc420597154 \h </w:instrText>
+              <w:instrText xml:space="preserve"> PAGEREF _Toc420672984 \h </w:instrText>
             </w:r>
             <w:r>
               <w:rPr>
@@ -1810,7 +1810,7 @@
               <w:lang w:eastAsia="en-AU"/>
             </w:rPr>
           </w:pPr>
-          <w:hyperlink w:anchor="_Toc420597155" w:history="1">
+          <w:hyperlink w:anchor="_Toc420672985" w:history="1">
             <w:r>
               <w:rPr>
                 <w:rStyle w:val="Hyperlink"/>
@@ -1851,7 +1851,7 @@
                 <w:noProof/>
                 <w:webHidden/>
               </w:rPr>
-              <w:instrText xml:space="preserve"> PAGEREF _Toc420597155 \h </w:instrText>
+              <w:instrText xml:space="preserve"> PAGEREF _Toc420672985 \h </w:instrText>
             </w:r>
             <w:r>
               <w:rPr>
@@ -1894,7 +1894,7 @@
               <w:lang w:eastAsia="en-AU"/>
             </w:rPr>
           </w:pPr>
-          <w:hyperlink w:anchor="_Toc420597156" w:history="1">
+          <w:hyperlink w:anchor="_Toc420672986" w:history="1">
             <w:r>
               <w:rPr>
                 <w:rStyle w:val="Hyperlink"/>
@@ -1939,7 +1939,7 @@
                 <w:noProof/>
                 <w:webHidden/>
               </w:rPr>
-              <w:instrText xml:space="preserve"> PAGEREF _Toc420597156 \h </w:instrText>
+              <w:instrText xml:space="preserve"> PAGEREF _Toc420672986 \h </w:instrText>
             </w:r>
             <w:r>
               <w:rPr>
@@ -1982,7 +1982,7 @@
               <w:lang w:eastAsia="en-AU"/>
             </w:rPr>
           </w:pPr>
-          <w:hyperlink w:anchor="_Toc420597157" w:history="1">
+          <w:hyperlink w:anchor="_Toc420672987" w:history="1">
             <w:r>
               <w:rPr>
                 <w:rStyle w:val="Hyperlink"/>
@@ -2027,7 +2027,7 @@
                 <w:noProof/>
                 <w:webHidden/>
               </w:rPr>
-              <w:instrText xml:space="preserve"> PAGEREF _Toc420597157 \h </w:instrText>
+              <w:instrText xml:space="preserve"> PAGEREF _Toc420672987 \h </w:instrText>
             </w:r>
             <w:r>
               <w:rPr>
@@ -2070,7 +2070,7 @@
               <w:lang w:eastAsia="en-AU"/>
             </w:rPr>
           </w:pPr>
-          <w:hyperlink w:anchor="_Toc420597158" w:history="1">
+          <w:hyperlink w:anchor="_Toc420672988" w:history="1">
             <w:r>
               <w:rPr>
                 <w:rStyle w:val="Hyperlink"/>
@@ -2111,7 +2111,7 @@
                 <w:noProof/>
                 <w:webHidden/>
               </w:rPr>
-              <w:instrText xml:space="preserve"> PAGEREF _Toc420597158 \h </w:instrText>
+              <w:instrText xml:space="preserve"> PAGEREF _Toc420672988 \h </w:instrText>
             </w:r>
             <w:r>
               <w:rPr>
@@ -2154,7 +2154,7 @@
               <w:lang w:eastAsia="en-AU"/>
             </w:rPr>
           </w:pPr>
-          <w:hyperlink w:anchor="_Toc420597159" w:history="1">
+          <w:hyperlink w:anchor="_Toc420672989" w:history="1">
             <w:r>
               <w:rPr>
                 <w:rStyle w:val="Hyperlink"/>
@@ -2199,7 +2199,7 @@
                 <w:noProof/>
                 <w:webHidden/>
               </w:rPr>
-              <w:instrText xml:space="preserve"> PAGEREF _Toc420597159 \h </w:instrText>
+              <w:instrText xml:space="preserve"> PAGEREF _Toc420672989 \h </w:instrText>
             </w:r>
             <w:r>
               <w:rPr>
@@ -2242,7 +2242,7 @@
               <w:lang w:eastAsia="en-AU"/>
             </w:rPr>
           </w:pPr>
-          <w:hyperlink w:anchor="_Toc420597160" w:history="1">
+          <w:hyperlink w:anchor="_Toc420672990" w:history="1">
             <w:r>
               <w:rPr>
                 <w:rStyle w:val="Hyperlink"/>
@@ -2287,7 +2287,7 @@
                 <w:noProof/>
                 <w:webHidden/>
               </w:rPr>
-              <w:instrText xml:space="preserve"> PAGEREF _Toc420597160 \h </w:instrText>
+              <w:instrText xml:space="preserve"> PAGEREF _Toc420672990 \h </w:instrText>
             </w:r>
             <w:r>
               <w:rPr>
@@ -2330,7 +2330,7 @@
               <w:lang w:eastAsia="en-AU"/>
             </w:rPr>
           </w:pPr>
-          <w:hyperlink w:anchor="_Toc420597161" w:history="1">
+          <w:hyperlink w:anchor="_Toc420672991" w:history="1">
             <w:r>
               <w:rPr>
                 <w:rStyle w:val="Hyperlink"/>
@@ -2375,7 +2375,7 @@
                 <w:noProof/>
                 <w:webHidden/>
               </w:rPr>
-              <w:instrText xml:space="preserve"> PAGEREF _Toc420597161 \h </w:instrText>
+              <w:instrText xml:space="preserve"> PAGEREF _Toc420672991 \h </w:instrText>
             </w:r>
             <w:r>
               <w:rPr>
@@ -2418,7 +2418,7 @@
               <w:lang w:eastAsia="en-AU"/>
             </w:rPr>
           </w:pPr>
-          <w:hyperlink w:anchor="_Toc420597162" w:history="1">
+          <w:hyperlink w:anchor="_Toc420672992" w:history="1">
             <w:r>
               <w:rPr>
                 <w:rStyle w:val="Hyperlink"/>
@@ -2463,7 +2463,7 @@
                 <w:noProof/>
                 <w:webHidden/>
               </w:rPr>
-              <w:instrText xml:space="preserve"> PAGEREF _Toc420597162 \h </w:instrText>
+              <w:instrText xml:space="preserve"> PAGEREF _Toc420672992 \h </w:instrText>
             </w:r>
             <w:r>
               <w:rPr>
@@ -2506,7 +2506,7 @@
               <w:lang w:eastAsia="en-AU"/>
             </w:rPr>
           </w:pPr>
-          <w:hyperlink w:anchor="_Toc420597163" w:history="1">
+          <w:hyperlink w:anchor="_Toc420672993" w:history="1">
             <w:r>
               <w:rPr>
                 <w:rStyle w:val="Hyperlink"/>
@@ -2547,7 +2547,7 @@
                 <w:noProof/>
                 <w:webHidden/>
               </w:rPr>
-              <w:instrText xml:space="preserve"> PAGEREF _Toc420597163 \h </w:instrText>
+              <w:instrText xml:space="preserve"> PAGEREF _Toc420672993 \h </w:instrText>
             </w:r>
             <w:r>
               <w:rPr>
@@ -2590,7 +2590,7 @@
               <w:lang w:eastAsia="en-AU"/>
             </w:rPr>
           </w:pPr>
-          <w:hyperlink w:anchor="_Toc420597164" w:history="1">
+          <w:hyperlink w:anchor="_Toc420672994" w:history="1">
             <w:r>
               <w:rPr>
                 <w:rStyle w:val="Hyperlink"/>
@@ -2631,7 +2631,7 @@
                 <w:noProof/>
                 <w:webHidden/>
               </w:rPr>
-              <w:instrText xml:space="preserve"> PAGEREF _Toc420597164 \h </w:instrText>
+              <w:instrText xml:space="preserve"> PAGEREF _Toc420672994 \h </w:instrText>
             </w:r>
             <w:r>
               <w:rPr>
@@ -2674,7 +2674,7 @@
               <w:lang w:eastAsia="en-AU"/>
             </w:rPr>
           </w:pPr>
-          <w:hyperlink w:anchor="_Toc420597165" w:history="1">
+          <w:hyperlink w:anchor="_Toc420672995" w:history="1">
             <w:r>
               <w:rPr>
                 <w:rStyle w:val="Hyperlink"/>
@@ -2715,7 +2715,7 @@
                 <w:noProof/>
                 <w:webHidden/>
               </w:rPr>
-              <w:instrText xml:space="preserve"> PAGEREF _Toc420597165 \h </w:instrText>
+              <w:instrText xml:space="preserve"> PAGEREF _Toc420672995 \h </w:instrText>
             </w:r>
             <w:r>
               <w:rPr>
@@ -2758,7 +2758,7 @@
               <w:lang w:eastAsia="en-AU"/>
             </w:rPr>
           </w:pPr>
-          <w:hyperlink w:anchor="_Toc420597166" w:history="1">
+          <w:hyperlink w:anchor="_Toc420672996" w:history="1">
             <w:r>
               <w:rPr>
                 <w:rStyle w:val="Hyperlink"/>
@@ -2799,7 +2799,7 @@
                 <w:noProof/>
                 <w:webHidden/>
               </w:rPr>
-              <w:instrText xml:space="preserve"> PAGEREF _Toc420597166 \h </w:instrText>
+              <w:instrText xml:space="preserve"> PAGEREF _Toc420672996 \h </w:instrText>
             </w:r>
             <w:r>
               <w:rPr>
@@ -2842,7 +2842,7 @@
               <w:lang w:eastAsia="en-AU"/>
             </w:rPr>
           </w:pPr>
-          <w:hyperlink w:anchor="_Toc420597167" w:history="1">
+          <w:hyperlink w:anchor="_Toc420672997" w:history="1">
             <w:r>
               <w:rPr>
                 <w:rStyle w:val="Hyperlink"/>
@@ -2912,7 +2912,7 @@
                 <w:noProof/>
                 <w:webHidden/>
               </w:rPr>
-              <w:instrText xml:space="preserve"> PAGEREF _Toc420597167 \h </w:instrText>
+              <w:instrText xml:space="preserve"> PAGEREF _Toc420672997 \h </w:instrText>
             </w:r>
             <w:r>
               <w:rPr>
@@ -2955,7 +2955,7 @@
               <w:lang w:eastAsia="en-AU"/>
             </w:rPr>
           </w:pPr>
-          <w:hyperlink w:anchor="_Toc420597168" w:history="1">
+          <w:hyperlink w:anchor="_Toc420672998" w:history="1">
             <w:r>
               <w:rPr>
                 <w:rStyle w:val="Hyperlink"/>
@@ -3016,7 +3016,7 @@
                 <w:noProof/>
                 <w:webHidden/>
               </w:rPr>
-              <w:instrText xml:space="preserve"> PAGEREF _Toc420597168 \h </w:instrText>
+              <w:instrText xml:space="preserve"> PAGEREF _Toc420672998 \h </w:instrText>
             </w:r>
             <w:r>
               <w:rPr>
@@ -3059,7 +3059,7 @@
               <w:lang w:eastAsia="en-AU"/>
             </w:rPr>
           </w:pPr>
-          <w:hyperlink w:anchor="_Toc420597169" w:history="1">
+          <w:hyperlink w:anchor="_Toc420672999" w:history="1">
             <w:r>
               <w:rPr>
                 <w:rStyle w:val="Hyperlink"/>
@@ -3120,7 +3120,7 @@
                 <w:noProof/>
                 <w:webHidden/>
               </w:rPr>
-              <w:instrText xml:space="preserve"> PAGEREF _Toc420597169 \h </w:instrText>
+              <w:instrText xml:space="preserve"> PAGEREF _Toc420672999 \h </w:instrText>
             </w:r>
             <w:r>
               <w:rPr>
@@ -3163,7 +3163,7 @@
               <w:lang w:eastAsia="en-AU"/>
             </w:rPr>
           </w:pPr>
-          <w:hyperlink w:anchor="_Toc420597170" w:history="1">
+          <w:hyperlink w:anchor="_Toc420673000" w:history="1">
             <w:r>
               <w:rPr>
                 <w:rStyle w:val="Hyperlink"/>
@@ -3204,7 +3204,7 @@
                 <w:noProof/>
                 <w:webHidden/>
               </w:rPr>
-              <w:instrText xml:space="preserve"> PAGEREF _Toc420597170 \h </w:instrText>
+              <w:instrText xml:space="preserve"> PAGEREF _Toc420673000 \h </w:instrText>
             </w:r>
             <w:r>
               <w:rPr>
@@ -3247,7 +3247,7 @@
               <w:lang w:eastAsia="en-AU"/>
             </w:rPr>
           </w:pPr>
-          <w:hyperlink w:anchor="_Toc420597171" w:history="1">
+          <w:hyperlink w:anchor="_Toc420673001" w:history="1">
             <w:r>
               <w:rPr>
                 <w:rStyle w:val="Hyperlink"/>
@@ -3308,7 +3308,7 @@
                 <w:noProof/>
                 <w:webHidden/>
               </w:rPr>
-              <w:instrText xml:space="preserve"> PAGEREF _Toc420597171 \h </w:instrText>
+              <w:instrText xml:space="preserve"> PAGEREF _Toc420673001 \h </w:instrText>
             </w:r>
             <w:r>
               <w:rPr>
@@ -3351,7 +3351,7 @@
               <w:lang w:eastAsia="en-AU"/>
             </w:rPr>
           </w:pPr>
-          <w:hyperlink w:anchor="_Toc420597172" w:history="1">
+          <w:hyperlink w:anchor="_Toc420673002" w:history="1">
             <w:r>
               <w:rPr>
                 <w:rStyle w:val="Hyperlink"/>
@@ -3392,7 +3392,7 @@
                 <w:noProof/>
                 <w:webHidden/>
               </w:rPr>
-              <w:instrText xml:space="preserve"> PAGEREF _Toc420597172 \h </w:instrText>
+              <w:instrText xml:space="preserve"> PAGEREF _Toc420673002 \h </w:instrText>
             </w:r>
             <w:r>
               <w:rPr>
@@ -3435,7 +3435,7 @@
               <w:lang w:eastAsia="en-AU"/>
             </w:rPr>
           </w:pPr>
-          <w:hyperlink w:anchor="_Toc420597173" w:history="1">
+          <w:hyperlink w:anchor="_Toc420673003" w:history="1">
             <w:r>
               <w:rPr>
                 <w:rStyle w:val="Hyperlink"/>
@@ -3476,7 +3476,7 @@
                 <w:noProof/>
                 <w:webHidden/>
               </w:rPr>
-              <w:instrText xml:space="preserve"> PAGEREF _Toc420597173 \h </w:instrText>
+              <w:instrText xml:space="preserve"> PAGEREF _Toc420673003 \h </w:instrText>
             </w:r>
             <w:r>
               <w:rPr>
@@ -3519,7 +3519,7 @@
               <w:lang w:eastAsia="en-AU"/>
             </w:rPr>
           </w:pPr>
-          <w:hyperlink w:anchor="_Toc420597174" w:history="1">
+          <w:hyperlink w:anchor="_Toc420673004" w:history="1">
             <w:r>
               <w:rPr>
                 <w:rStyle w:val="Hyperlink"/>
@@ -3562,7 +3562,7 @@
                 <w:noProof/>
                 <w:webHidden/>
               </w:rPr>
-              <w:instrText xml:space="preserve"> PAGEREF _Toc420597174 \h </w:instrText>
+              <w:instrText xml:space="preserve"> PAGEREF _Toc420673004 \h </w:instrText>
             </w:r>
             <w:r>
               <w:rPr>
@@ -3605,7 +3605,7 @@
               <w:lang w:eastAsia="en-AU"/>
             </w:rPr>
           </w:pPr>
-          <w:hyperlink w:anchor="_Toc420597175" w:history="1">
+          <w:hyperlink w:anchor="_Toc420673005" w:history="1">
             <w:r>
               <w:rPr>
                 <w:rStyle w:val="Hyperlink"/>
@@ -3648,7 +3648,7 @@
                 <w:noProof/>
                 <w:webHidden/>
               </w:rPr>
-              <w:instrText xml:space="preserve"> PAGEREF _Toc420597175 \h </w:instrText>
+              <w:instrText xml:space="preserve"> PAGEREF _Toc420673005 \h </w:instrText>
             </w:r>
             <w:r>
               <w:rPr>
@@ -3691,7 +3691,7 @@
               <w:lang w:eastAsia="en-AU"/>
             </w:rPr>
           </w:pPr>
-          <w:hyperlink w:anchor="_Toc420597176" w:history="1">
+          <w:hyperlink w:anchor="_Toc420673006" w:history="1">
             <w:r>
               <w:rPr>
                 <w:rStyle w:val="Hyperlink"/>
@@ -3732,7 +3732,7 @@
                 <w:noProof/>
                 <w:webHidden/>
               </w:rPr>
-              <w:instrText xml:space="preserve"> PAGEREF _Toc420597176 \h </w:instrText>
+              <w:instrText xml:space="preserve"> PAGEREF _Toc420673006 \h </w:instrText>
             </w:r>
             <w:r>
               <w:rPr>
@@ -3775,7 +3775,7 @@
               <w:lang w:eastAsia="en-AU"/>
             </w:rPr>
           </w:pPr>
-          <w:hyperlink w:anchor="_Toc420597177" w:history="1">
+          <w:hyperlink w:anchor="_Toc420673007" w:history="1">
             <w:r>
               <w:rPr>
                 <w:rStyle w:val="Hyperlink"/>
@@ -3816,7 +3816,7 @@
                 <w:noProof/>
                 <w:webHidden/>
               </w:rPr>
-              <w:instrText xml:space="preserve"> PAGEREF _Toc420597177 \h </w:instrText>
+              <w:instrText xml:space="preserve"> PAGEREF _Toc420673007 \h </w:instrText>
             </w:r>
             <w:r>
               <w:rPr>
@@ -3859,7 +3859,7 @@
               <w:lang w:eastAsia="en-AU"/>
             </w:rPr>
           </w:pPr>
-          <w:hyperlink w:anchor="_Toc420597178" w:history="1">
+          <w:hyperlink w:anchor="_Toc420673008" w:history="1">
             <w:r>
               <w:rPr>
                 <w:rStyle w:val="Hyperlink"/>
@@ -3900,7 +3900,7 @@
                 <w:noProof/>
                 <w:webHidden/>
               </w:rPr>
-              <w:instrText xml:space="preserve"> PAGEREF _Toc420597178 \h </w:instrText>
+              <w:instrText xml:space="preserve"> PAGEREF _Toc420673008 \h </w:instrText>
             </w:r>
             <w:r>
               <w:rPr>
@@ -3943,7 +3943,7 @@
               <w:lang w:eastAsia="en-AU"/>
             </w:rPr>
           </w:pPr>
-          <w:hyperlink w:anchor="_Toc420597179" w:history="1">
+          <w:hyperlink w:anchor="_Toc420673009" w:history="1">
             <w:r>
               <w:rPr>
                 <w:rStyle w:val="Hyperlink"/>
@@ -3984,7 +3984,7 @@
                 <w:noProof/>
                 <w:webHidden/>
               </w:rPr>
-              <w:instrText xml:space="preserve"> PAGEREF _Toc420597179 \h </w:instrText>
+              <w:instrText xml:space="preserve"> PAGEREF _Toc420673009 \h </w:instrText>
             </w:r>
             <w:r>
               <w:rPr>
@@ -4027,7 +4027,7 @@
               <w:lang w:eastAsia="en-AU"/>
             </w:rPr>
           </w:pPr>
-          <w:hyperlink w:anchor="_Toc420597180" w:history="1">
+          <w:hyperlink w:anchor="_Toc420673010" w:history="1">
             <w:r>
               <w:rPr>
                 <w:rStyle w:val="Hyperlink"/>
@@ -4068,7 +4068,7 @@
                 <w:noProof/>
                 <w:webHidden/>
               </w:rPr>
-              <w:instrText xml:space="preserve"> PAGEREF _Toc420597180 \h </w:instrText>
+              <w:instrText xml:space="preserve"> PAGEREF _Toc420673010 \h </w:instrText>
             </w:r>
             <w:r>
               <w:rPr>
@@ -4111,7 +4111,7 @@
               <w:lang w:eastAsia="en-AU"/>
             </w:rPr>
           </w:pPr>
-          <w:hyperlink w:anchor="_Toc420597181" w:history="1">
+          <w:hyperlink w:anchor="_Toc420673011" w:history="1">
             <w:r>
               <w:rPr>
                 <w:rStyle w:val="Hyperlink"/>
@@ -4152,7 +4152,7 @@
                 <w:noProof/>
                 <w:webHidden/>
               </w:rPr>
-              <w:instrText xml:space="preserve"> PAGEREF _Toc420597181 \h </w:instrText>
+              <w:instrText xml:space="preserve"> PAGEREF _Toc420673011 \h </w:instrText>
             </w:r>
             <w:r>
               <w:rPr>
@@ -4195,7 +4195,7 @@
               <w:lang w:eastAsia="en-AU"/>
             </w:rPr>
           </w:pPr>
-          <w:hyperlink w:anchor="_Toc420597182" w:history="1">
+          <w:hyperlink w:anchor="_Toc420673012" w:history="1">
             <w:r>
               <w:rPr>
                 <w:rStyle w:val="Hyperlink"/>
@@ -4236,7 +4236,7 @@
                 <w:noProof/>
                 <w:webHidden/>
               </w:rPr>
-              <w:instrText xml:space="preserve"> PAGEREF _Toc420597182 \h </w:instrText>
+              <w:instrText xml:space="preserve"> PAGEREF _Toc420673012 \h </w:instrText>
             </w:r>
             <w:r>
               <w:rPr>
@@ -4279,7 +4279,7 @@
               <w:lang w:eastAsia="en-AU"/>
             </w:rPr>
           </w:pPr>
-          <w:hyperlink w:anchor="_Toc420597183" w:history="1">
+          <w:hyperlink w:anchor="_Toc420673013" w:history="1">
             <w:r>
               <w:rPr>
                 <w:rStyle w:val="Hyperlink"/>
@@ -4320,7 +4320,7 @@
                 <w:noProof/>
                 <w:webHidden/>
               </w:rPr>
-              <w:instrText xml:space="preserve"> PAGEREF _Toc420597183 \h </w:instrText>
+              <w:instrText xml:space="preserve"> PAGEREF _Toc420673013 \h </w:instrText>
             </w:r>
             <w:r>
               <w:rPr>
@@ -4363,7 +4363,7 @@
               <w:lang w:eastAsia="en-AU"/>
             </w:rPr>
           </w:pPr>
-          <w:hyperlink w:anchor="_Toc420597184" w:history="1">
+          <w:hyperlink w:anchor="_Toc420673014" w:history="1">
             <w:r>
               <w:rPr>
                 <w:rStyle w:val="Hyperlink"/>
@@ -4404,7 +4404,7 @@
                 <w:noProof/>
                 <w:webHidden/>
               </w:rPr>
-              <w:instrText xml:space="preserve"> PAGEREF _Toc420597184 \h </w:instrText>
+              <w:instrText xml:space="preserve"> PAGEREF _Toc420673014 \h </w:instrText>
             </w:r>
             <w:r>
               <w:rPr>
@@ -4447,7 +4447,7 @@
               <w:lang w:eastAsia="en-AU"/>
             </w:rPr>
           </w:pPr>
-          <w:hyperlink w:anchor="_Toc420597185" w:history="1">
+          <w:hyperlink w:anchor="_Toc420673015" w:history="1">
             <w:r>
               <w:rPr>
                 <w:rStyle w:val="Hyperlink"/>
@@ -4488,7 +4488,7 @@
                 <w:noProof/>
                 <w:webHidden/>
               </w:rPr>
-              <w:instrText xml:space="preserve"> PAGEREF _Toc420597185 \h </w:instrText>
+              <w:instrText xml:space="preserve"> PAGEREF _Toc420673015 \h </w:instrText>
             </w:r>
             <w:r>
               <w:rPr>
@@ -4531,7 +4531,7 @@
               <w:lang w:eastAsia="en-AU"/>
             </w:rPr>
           </w:pPr>
-          <w:hyperlink w:anchor="_Toc420597186" w:history="1">
+          <w:hyperlink w:anchor="_Toc420673016" w:history="1">
             <w:r>
               <w:rPr>
                 <w:rStyle w:val="Hyperlink"/>
@@ -4572,7 +4572,7 @@
                 <w:noProof/>
                 <w:webHidden/>
               </w:rPr>
-              <w:instrText xml:space="preserve"> PAGEREF _Toc420597186 \h </w:instrText>
+              <w:instrText xml:space="preserve"> PAGEREF _Toc420673016 \h </w:instrText>
             </w:r>
             <w:r>
               <w:rPr>
@@ -4615,7 +4615,7 @@
               <w:lang w:eastAsia="en-AU"/>
             </w:rPr>
           </w:pPr>
-          <w:hyperlink w:anchor="_Toc420597187" w:history="1">
+          <w:hyperlink w:anchor="_Toc420673017" w:history="1">
             <w:r>
               <w:rPr>
                 <w:rStyle w:val="Hyperlink"/>
@@ -4656,7 +4656,7 @@
                 <w:noProof/>
                 <w:webHidden/>
               </w:rPr>
-              <w:instrText xml:space="preserve"> PAGEREF _Toc420597187 \h </w:instrText>
+              <w:instrText xml:space="preserve"> PAGEREF _Toc420673017 \h </w:instrText>
             </w:r>
             <w:r>
               <w:rPr>
@@ -4699,7 +4699,7 @@
               <w:lang w:eastAsia="en-AU"/>
             </w:rPr>
           </w:pPr>
-          <w:hyperlink w:anchor="_Toc420597188" w:history="1">
+          <w:hyperlink w:anchor="_Toc420673018" w:history="1">
             <w:r>
               <w:rPr>
                 <w:rStyle w:val="Hyperlink"/>
@@ -4740,7 +4740,7 @@
                 <w:noProof/>
                 <w:webHidden/>
               </w:rPr>
-              <w:instrText xml:space="preserve"> PAGEREF _Toc420597188 \h </w:instrText>
+              <w:instrText xml:space="preserve"> PAGEREF _Toc420673018 \h </w:instrText>
             </w:r>
             <w:r>
               <w:rPr>
@@ -4783,7 +4783,7 @@
               <w:lang w:eastAsia="en-AU"/>
             </w:rPr>
           </w:pPr>
-          <w:hyperlink w:anchor="_Toc420597189" w:history="1">
+          <w:hyperlink w:anchor="_Toc420673019" w:history="1">
             <w:r>
               <w:rPr>
                 <w:rStyle w:val="Hyperlink"/>
@@ -4824,7 +4824,7 @@
                 <w:noProof/>
                 <w:webHidden/>
               </w:rPr>
-              <w:instrText xml:space="preserve"> PAGEREF _Toc420597189 \h </w:instrText>
+              <w:instrText xml:space="preserve"> PAGEREF _Toc420673019 \h </w:instrText>
             </w:r>
             <w:r>
               <w:rPr>
@@ -4867,7 +4867,7 @@
               <w:lang w:eastAsia="en-AU"/>
             </w:rPr>
           </w:pPr>
-          <w:hyperlink w:anchor="_Toc420597190" w:history="1">
+          <w:hyperlink w:anchor="_Toc420673020" w:history="1">
             <w:r>
               <w:rPr>
                 <w:rStyle w:val="Hyperlink"/>
@@ -4908,7 +4908,7 @@
                 <w:noProof/>
                 <w:webHidden/>
               </w:rPr>
-              <w:instrText xml:space="preserve"> PAGEREF _Toc420597190 \h </w:instrText>
+              <w:instrText xml:space="preserve"> PAGEREF _Toc420673020 \h </w:instrText>
             </w:r>
             <w:r>
               <w:rPr>
@@ -4951,7 +4951,7 @@
               <w:lang w:eastAsia="en-AU"/>
             </w:rPr>
           </w:pPr>
-          <w:hyperlink w:anchor="_Toc420597191" w:history="1">
+          <w:hyperlink w:anchor="_Toc420673021" w:history="1">
             <w:r>
               <w:rPr>
                 <w:rStyle w:val="Hyperlink"/>
@@ -4992,7 +4992,7 @@
                 <w:noProof/>
                 <w:webHidden/>
               </w:rPr>
-              <w:instrText xml:space="preserve"> PAGEREF _Toc420597191 \h </w:instrText>
+              <w:instrText xml:space="preserve"> PAGEREF _Toc420673021 \h </w:instrText>
             </w:r>
             <w:r>
               <w:rPr>
@@ -5035,7 +5035,7 @@
               <w:lang w:eastAsia="en-AU"/>
             </w:rPr>
           </w:pPr>
-          <w:hyperlink w:anchor="_Toc420597192" w:history="1">
+          <w:hyperlink w:anchor="_Toc420673022" w:history="1">
             <w:r>
               <w:rPr>
                 <w:rStyle w:val="Hyperlink"/>
@@ -5076,7 +5076,7 @@
                 <w:noProof/>
                 <w:webHidden/>
               </w:rPr>
-              <w:instrText xml:space="preserve"> PAGEREF _Toc420597192 \h </w:instrText>
+              <w:instrText xml:space="preserve"> PAGEREF _Toc420673022 \h </w:instrText>
             </w:r>
             <w:r>
               <w:rPr>
@@ -5119,7 +5119,7 @@
               <w:lang w:eastAsia="en-AU"/>
             </w:rPr>
           </w:pPr>
-          <w:hyperlink w:anchor="_Toc420597193" w:history="1">
+          <w:hyperlink w:anchor="_Toc420673023" w:history="1">
             <w:r>
               <w:rPr>
                 <w:rStyle w:val="Hyperlink"/>
@@ -5160,7 +5160,7 @@
                 <w:noProof/>
                 <w:webHidden/>
               </w:rPr>
-              <w:instrText xml:space="preserve"> PAGEREF _Toc420597193 \h </w:instrText>
+              <w:instrText xml:space="preserve"> PAGEREF _Toc420673023 \h </w:instrText>
             </w:r>
             <w:r>
               <w:rPr>
@@ -5203,7 +5203,7 @@
               <w:lang w:eastAsia="en-AU"/>
             </w:rPr>
           </w:pPr>
-          <w:hyperlink w:anchor="_Toc420597194" w:history="1">
+          <w:hyperlink w:anchor="_Toc420673024" w:history="1">
             <w:r>
               <w:rPr>
                 <w:rStyle w:val="Hyperlink"/>
@@ -5244,7 +5244,7 @@
                 <w:noProof/>
                 <w:webHidden/>
               </w:rPr>
-              <w:instrText xml:space="preserve"> PAGEREF _Toc420597194 \h </w:instrText>
+              <w:instrText xml:space="preserve"> PAGEREF _Toc420673024 \h </w:instrText>
             </w:r>
             <w:r>
               <w:rPr>
@@ -5287,7 +5287,7 @@
               <w:lang w:eastAsia="en-AU"/>
             </w:rPr>
           </w:pPr>
-          <w:hyperlink w:anchor="_Toc420597195" w:history="1">
+          <w:hyperlink w:anchor="_Toc420673025" w:history="1">
             <w:r>
               <w:rPr>
                 <w:rStyle w:val="Hyperlink"/>
@@ -5328,7 +5328,7 @@
                 <w:noProof/>
                 <w:webHidden/>
               </w:rPr>
-              <w:instrText xml:space="preserve"> PAGEREF _Toc420597195 \h </w:instrText>
+              <w:instrText xml:space="preserve"> PAGEREF _Toc420673025 \h </w:instrText>
             </w:r>
             <w:r>
               <w:rPr>
@@ -5371,7 +5371,7 @@
               <w:lang w:eastAsia="en-AU"/>
             </w:rPr>
           </w:pPr>
-          <w:hyperlink w:anchor="_Toc420597196" w:history="1">
+          <w:hyperlink w:anchor="_Toc420673026" w:history="1">
             <w:r>
               <w:rPr>
                 <w:rStyle w:val="Hyperlink"/>
@@ -5412,7 +5412,7 @@
                 <w:noProof/>
                 <w:webHidden/>
               </w:rPr>
-              <w:instrText xml:space="preserve"> PAGEREF _Toc420597196 \h </w:instrText>
+              <w:instrText xml:space="preserve"> PAGEREF _Toc420673026 \h </w:instrText>
             </w:r>
             <w:r>
               <w:rPr>
@@ -5455,7 +5455,7 @@
               <w:lang w:eastAsia="en-AU"/>
             </w:rPr>
           </w:pPr>
-          <w:hyperlink w:anchor="_Toc420597197" w:history="1">
+          <w:hyperlink w:anchor="_Toc420673027" w:history="1">
             <w:r>
               <w:rPr>
                 <w:rStyle w:val="Hyperlink"/>
@@ -5496,7 +5496,7 @@
                 <w:noProof/>
                 <w:webHidden/>
               </w:rPr>
-              <w:instrText xml:space="preserve"> PAGEREF _Toc420597197 \h </w:instrText>
+              <w:instrText xml:space="preserve"> PAGEREF _Toc420673027 \h </w:instrText>
             </w:r>
             <w:r>
               <w:rPr>
@@ -5539,7 +5539,7 @@
               <w:lang w:eastAsia="en-AU"/>
             </w:rPr>
           </w:pPr>
-          <w:hyperlink w:anchor="_Toc420597198" w:history="1">
+          <w:hyperlink w:anchor="_Toc420673028" w:history="1">
             <w:r>
               <w:rPr>
                 <w:rStyle w:val="Hyperlink"/>
@@ -5589,7 +5589,7 @@
                 <w:noProof/>
                 <w:webHidden/>
               </w:rPr>
-              <w:instrText xml:space="preserve"> PAGEREF _Toc420597198 \h </w:instrText>
+              <w:instrText xml:space="preserve"> PAGEREF _Toc420673028 \h </w:instrText>
             </w:r>
             <w:r>
               <w:rPr>
@@ -5632,7 +5632,7 @@
               <w:lang w:eastAsia="en-AU"/>
             </w:rPr>
           </w:pPr>
-          <w:hyperlink w:anchor="_Toc420597199" w:history="1">
+          <w:hyperlink w:anchor="_Toc420673029" w:history="1">
             <w:r>
               <w:rPr>
                 <w:rStyle w:val="Hyperlink"/>
@@ -5673,7 +5673,7 @@
                 <w:noProof/>
                 <w:webHidden/>
               </w:rPr>
-              <w:instrText xml:space="preserve"> PAGEREF _Toc420597199 \h </w:instrText>
+              <w:instrText xml:space="preserve"> PAGEREF _Toc420673029 \h </w:instrText>
             </w:r>
             <w:r>
               <w:rPr>
@@ -5716,7 +5716,7 @@
               <w:lang w:eastAsia="en-AU"/>
             </w:rPr>
           </w:pPr>
-          <w:hyperlink w:anchor="_Toc420597200" w:history="1">
+          <w:hyperlink w:anchor="_Toc420673030" w:history="1">
             <w:r>
               <w:rPr>
                 <w:rStyle w:val="Hyperlink"/>
@@ -5757,7 +5757,7 @@
                 <w:noProof/>
                 <w:webHidden/>
               </w:rPr>
-              <w:instrText xml:space="preserve"> PAGEREF _Toc420597200 \h </w:instrText>
+              <w:instrText xml:space="preserve"> PAGEREF _Toc420673030 \h </w:instrText>
             </w:r>
             <w:r>
               <w:rPr>
@@ -5800,7 +5800,7 @@
               <w:lang w:eastAsia="en-AU"/>
             </w:rPr>
           </w:pPr>
-          <w:hyperlink w:anchor="_Toc420597201" w:history="1">
+          <w:hyperlink w:anchor="_Toc420673031" w:history="1">
             <w:r>
               <w:rPr>
                 <w:rStyle w:val="Hyperlink"/>
@@ -5841,7 +5841,7 @@
                 <w:noProof/>
                 <w:webHidden/>
               </w:rPr>
-              <w:instrText xml:space="preserve"> PAGEREF _Toc420597201 \h </w:instrText>
+              <w:instrText xml:space="preserve"> PAGEREF _Toc420673031 \h </w:instrText>
             </w:r>
             <w:r>
               <w:rPr>
@@ -5884,7 +5884,7 @@
               <w:lang w:eastAsia="en-AU"/>
             </w:rPr>
           </w:pPr>
-          <w:hyperlink w:anchor="_Toc420597202" w:history="1">
+          <w:hyperlink w:anchor="_Toc420673032" w:history="1">
             <w:r>
               <w:rPr>
                 <w:rStyle w:val="Hyperlink"/>
@@ -5925,7 +5925,7 @@
                 <w:noProof/>
                 <w:webHidden/>
               </w:rPr>
-              <w:instrText xml:space="preserve"> PAGEREF _Toc420597202 \h </w:instrText>
+              <w:instrText xml:space="preserve"> PAGEREF _Toc420673032 \h </w:instrText>
             </w:r>
             <w:r>
               <w:rPr>
@@ -5968,7 +5968,7 @@
               <w:lang w:eastAsia="en-AU"/>
             </w:rPr>
           </w:pPr>
-          <w:hyperlink w:anchor="_Toc420597203" w:history="1">
+          <w:hyperlink w:anchor="_Toc420673033" w:history="1">
             <w:r>
               <w:rPr>
                 <w:rStyle w:val="Hyperlink"/>
@@ -6009,7 +6009,7 @@
                 <w:noProof/>
                 <w:webHidden/>
               </w:rPr>
-              <w:instrText xml:space="preserve"> PAGEREF _Toc420597203 \h </w:instrText>
+              <w:instrText xml:space="preserve"> PAGEREF _Toc420673033 \h </w:instrText>
             </w:r>
             <w:r>
               <w:rPr>
@@ -6052,7 +6052,7 @@
               <w:lang w:eastAsia="en-AU"/>
             </w:rPr>
           </w:pPr>
-          <w:hyperlink w:anchor="_Toc420597204" w:history="1">
+          <w:hyperlink w:anchor="_Toc420673034" w:history="1">
             <w:r>
               <w:rPr>
                 <w:rStyle w:val="Hyperlink"/>
@@ -6093,7 +6093,7 @@
                 <w:noProof/>
                 <w:webHidden/>
               </w:rPr>
-              <w:instrText xml:space="preserve"> PAGEREF _Toc420597204 \h </w:instrText>
+              <w:instrText xml:space="preserve"> PAGEREF _Toc420673034 \h </w:instrText>
             </w:r>
             <w:r>
               <w:rPr>
@@ -6136,7 +6136,7 @@
               <w:lang w:eastAsia="en-AU"/>
             </w:rPr>
           </w:pPr>
-          <w:hyperlink w:anchor="_Toc420597205" w:history="1">
+          <w:hyperlink w:anchor="_Toc420673035" w:history="1">
             <w:r>
               <w:rPr>
                 <w:rStyle w:val="Hyperlink"/>
@@ -6177,7 +6177,7 @@
                 <w:noProof/>
                 <w:webHidden/>
               </w:rPr>
-              <w:instrText xml:space="preserve"> PAGEREF _Toc420597205 \h </w:instrText>
+              <w:instrText xml:space="preserve"> PAGEREF _Toc420673035 \h </w:instrText>
             </w:r>
             <w:r>
               <w:rPr>
@@ -6220,7 +6220,7 @@
               <w:lang w:eastAsia="en-AU"/>
             </w:rPr>
           </w:pPr>
-          <w:hyperlink w:anchor="_Toc420597206" w:history="1">
+          <w:hyperlink w:anchor="_Toc420673036" w:history="1">
             <w:r>
               <w:rPr>
                 <w:rStyle w:val="Hyperlink"/>
@@ -6261,7 +6261,7 @@
                 <w:noProof/>
                 <w:webHidden/>
               </w:rPr>
-              <w:instrText xml:space="preserve"> PAGEREF _Toc420597206 \h </w:instrText>
+              <w:instrText xml:space="preserve"> PAGEREF _Toc420673036 \h </w:instrText>
             </w:r>
             <w:r>
               <w:rPr>
@@ -6304,7 +6304,7 @@
               <w:lang w:eastAsia="en-AU"/>
             </w:rPr>
           </w:pPr>
-          <w:hyperlink w:anchor="_Toc420597207" w:history="1">
+          <w:hyperlink w:anchor="_Toc420673037" w:history="1">
             <w:r>
               <w:rPr>
                 <w:rStyle w:val="Hyperlink"/>
@@ -6345,7 +6345,7 @@
                 <w:noProof/>
                 <w:webHidden/>
               </w:rPr>
-              <w:instrText xml:space="preserve"> PAGEREF _Toc420597207 \h </w:instrText>
+              <w:instrText xml:space="preserve"> PAGEREF _Toc420673037 \h </w:instrText>
             </w:r>
             <w:r>
               <w:rPr>
@@ -6388,7 +6388,7 @@
               <w:lang w:eastAsia="en-AU"/>
             </w:rPr>
           </w:pPr>
-          <w:hyperlink w:anchor="_Toc420597208" w:history="1">
+          <w:hyperlink w:anchor="_Toc420673038" w:history="1">
             <w:r>
               <w:rPr>
                 <w:rStyle w:val="Hyperlink"/>
@@ -6429,7 +6429,7 @@
                 <w:noProof/>
                 <w:webHidden/>
               </w:rPr>
-              <w:instrText xml:space="preserve"> PAGEREF _Toc420597208 \h </w:instrText>
+              <w:instrText xml:space="preserve"> PAGEREF _Toc420673038 \h </w:instrText>
             </w:r>
             <w:r>
               <w:rPr>
@@ -6472,7 +6472,7 @@
               <w:lang w:eastAsia="en-AU"/>
             </w:rPr>
           </w:pPr>
-          <w:hyperlink w:anchor="_Toc420597209" w:history="1">
+          <w:hyperlink w:anchor="_Toc420673039" w:history="1">
             <w:r>
               <w:rPr>
                 <w:rStyle w:val="Hyperlink"/>
@@ -6513,7 +6513,7 @@
                 <w:noProof/>
                 <w:webHidden/>
               </w:rPr>
-              <w:instrText xml:space="preserve"> PAGEREF _Toc420597209 \h </w:instrText>
+              <w:instrText xml:space="preserve"> PAGEREF _Toc420673039 \h </w:instrText>
             </w:r>
             <w:r>
               <w:rPr>
@@ -6556,7 +6556,7 @@
               <w:lang w:eastAsia="en-AU"/>
             </w:rPr>
           </w:pPr>
-          <w:hyperlink w:anchor="_Toc420597210" w:history="1">
+          <w:hyperlink w:anchor="_Toc420673040" w:history="1">
             <w:r>
               <w:rPr>
                 <w:rStyle w:val="Hyperlink"/>
@@ -6597,7 +6597,7 @@
                 <w:noProof/>
                 <w:webHidden/>
               </w:rPr>
-              <w:instrText xml:space="preserve"> PAGEREF _Toc420597210 \h </w:instrText>
+              <w:instrText xml:space="preserve"> PAGEREF _Toc420673040 \h </w:instrText>
             </w:r>
             <w:r>
               <w:rPr>
@@ -6640,7 +6640,7 @@
               <w:lang w:eastAsia="en-AU"/>
             </w:rPr>
           </w:pPr>
-          <w:hyperlink w:anchor="_Toc420597211" w:history="1">
+          <w:hyperlink w:anchor="_Toc420673041" w:history="1">
             <w:r>
               <w:rPr>
                 <w:rStyle w:val="Hyperlink"/>
@@ -6681,7 +6681,7 @@
                 <w:noProof/>
                 <w:webHidden/>
               </w:rPr>
-              <w:instrText xml:space="preserve"> PAGEREF _Toc420597211 \h </w:instrText>
+              <w:instrText xml:space="preserve"> PAGEREF _Toc420673041 \h </w:instrText>
             </w:r>
             <w:r>
               <w:rPr>
@@ -6745,7 +6745,7 @@
           <w:numId w:val="0"/>
         </w:numPr>
       </w:pPr>
-      <w:bookmarkStart w:id="6" w:name="_Toc420597142"/>
+      <w:bookmarkStart w:id="6" w:name="_Toc420672972"/>
       <w:r>
         <w:lastRenderedPageBreak/>
         <w:t>List</w:t>
@@ -6775,7 +6775,7 @@
       <w:r>
         <w:fldChar w:fldCharType="separate"/>
       </w:r>
-      <w:hyperlink w:anchor="_Toc420597212" w:history="1">
+      <w:hyperlink w:anchor="_Toc420673042" w:history="1">
         <w:r>
           <w:rPr>
             <w:rStyle w:val="Hyperlink"/>
@@ -6886,7 +6886,7 @@
             <w:noProof/>
             <w:webHidden/>
           </w:rPr>
-          <w:instrText xml:space="preserve"> PAGEREF _Toc420597212 \h </w:instrText>
+          <w:instrText xml:space="preserve"> PAGEREF _Toc420673042 \h </w:instrText>
         </w:r>
         <w:r>
           <w:rPr>
@@ -6928,7 +6928,7 @@
           <w:lang w:eastAsia="en-AU"/>
         </w:rPr>
       </w:pPr>
-      <w:hyperlink w:anchor="_Toc420597213" w:history="1">
+      <w:hyperlink w:anchor="_Toc420673043" w:history="1">
         <w:r>
           <w:rPr>
             <w:rStyle w:val="Hyperlink"/>
@@ -7051,7 +7051,7 @@
             <w:noProof/>
             <w:webHidden/>
           </w:rPr>
-          <w:instrText xml:space="preserve"> PAGEREF _Toc420597213 \h </w:instrText>
+          <w:instrText xml:space="preserve"> PAGEREF _Toc420673043 \h </w:instrText>
         </w:r>
         <w:r>
           <w:rPr>
@@ -7093,7 +7093,7 @@
           <w:lang w:eastAsia="en-AU"/>
         </w:rPr>
       </w:pPr>
-      <w:hyperlink w:anchor="_Toc420597214" w:history="1">
+      <w:hyperlink w:anchor="_Toc420673044" w:history="1">
         <w:r>
           <w:rPr>
             <w:rStyle w:val="Hyperlink"/>
@@ -7260,7 +7260,7 @@
             <w:noProof/>
             <w:webHidden/>
           </w:rPr>
-          <w:instrText xml:space="preserve"> PAGEREF _Toc420597214 \h </w:instrText>
+          <w:instrText xml:space="preserve"> PAGEREF _Toc420673044 \h </w:instrText>
         </w:r>
         <w:r>
           <w:rPr>
@@ -7302,7 +7302,7 @@
           <w:lang w:eastAsia="en-AU"/>
         </w:rPr>
       </w:pPr>
-      <w:hyperlink w:anchor="_Toc420597215" w:history="1">
+      <w:hyperlink w:anchor="_Toc420673045" w:history="1">
         <w:r>
           <w:rPr>
             <w:rStyle w:val="Hyperlink"/>
@@ -7346,7 +7346,7 @@
             <w:noProof/>
             <w:webHidden/>
           </w:rPr>
-          <w:instrText xml:space="preserve"> PAGEREF _Toc420597215 \h </w:instrText>
+          <w:instrText xml:space="preserve"> PAGEREF _Toc420673045 \h </w:instrText>
         </w:r>
         <w:r>
           <w:rPr>
@@ -7388,7 +7388,7 @@
           <w:lang w:eastAsia="en-AU"/>
         </w:rPr>
       </w:pPr>
-      <w:hyperlink w:anchor="_Toc420597216" w:history="1">
+      <w:hyperlink w:anchor="_Toc420673046" w:history="1">
         <w:r>
           <w:rPr>
             <w:rStyle w:val="Hyperlink"/>
@@ -7415,7 +7415,7 @@
             <w:noProof/>
             <w:webHidden/>
           </w:rPr>
-          <w:instrText xml:space="preserve"> PAGEREF _Toc420597216 \h </w:instrText>
+          <w:instrText xml:space="preserve"> PAGEREF _Toc420673046 \h </w:instrText>
         </w:r>
         <w:r>
           <w:rPr>
@@ -7457,7 +7457,7 @@
           <w:lang w:eastAsia="en-AU"/>
         </w:rPr>
       </w:pPr>
-      <w:hyperlink w:anchor="_Toc420597217" w:history="1">
+      <w:hyperlink w:anchor="_Toc420673047" w:history="1">
         <w:r>
           <w:rPr>
             <w:rStyle w:val="Hyperlink"/>
@@ -7484,7 +7484,7 @@
             <w:noProof/>
             <w:webHidden/>
           </w:rPr>
-          <w:instrText xml:space="preserve"> PAGEREF _Toc420597217 \h </w:instrText>
+          <w:instrText xml:space="preserve"> PAGEREF _Toc420673047 \h </w:instrText>
         </w:r>
         <w:r>
           <w:rPr>
@@ -7526,7 +7526,7 @@
           <w:lang w:eastAsia="en-AU"/>
         </w:rPr>
       </w:pPr>
-      <w:hyperlink w:anchor="_Toc420597218" w:history="1">
+      <w:hyperlink w:anchor="_Toc420673048" w:history="1">
         <w:r>
           <w:rPr>
             <w:rStyle w:val="Hyperlink"/>
@@ -7553,7 +7553,7 @@
             <w:noProof/>
             <w:webHidden/>
           </w:rPr>
-          <w:instrText xml:space="preserve"> PAGEREF _Toc420597218 \h </w:instrText>
+          <w:instrText xml:space="preserve"> PAGEREF _Toc420673048 \h </w:instrText>
         </w:r>
         <w:r>
           <w:rPr>
@@ -7595,7 +7595,7 @@
           <w:lang w:eastAsia="en-AU"/>
         </w:rPr>
       </w:pPr>
-      <w:hyperlink w:anchor="_Toc420597219" w:history="1">
+      <w:hyperlink w:anchor="_Toc420673049" w:history="1">
         <w:r>
           <w:rPr>
             <w:rStyle w:val="Hyperlink"/>
@@ -7656,7 +7656,7 @@
             <w:noProof/>
             <w:webHidden/>
           </w:rPr>
-          <w:instrText xml:space="preserve"> PAGEREF _Toc420597219 \h </w:instrText>
+          <w:instrText xml:space="preserve"> PAGEREF _Toc420673049 \h </w:instrText>
         </w:r>
         <w:r>
           <w:rPr>
@@ -7698,7 +7698,7 @@
           <w:lang w:eastAsia="en-AU"/>
         </w:rPr>
       </w:pPr>
-      <w:hyperlink w:anchor="_Toc420597220" w:history="1">
+      <w:hyperlink w:anchor="_Toc420673050" w:history="1">
         <w:r>
           <w:rPr>
             <w:rStyle w:val="Hyperlink"/>
@@ -7759,7 +7759,7 @@
             <w:noProof/>
             <w:webHidden/>
           </w:rPr>
-          <w:instrText xml:space="preserve"> PAGEREF _Toc420597220 \h </w:instrText>
+          <w:instrText xml:space="preserve"> PAGEREF _Toc420673050 \h </w:instrText>
         </w:r>
         <w:r>
           <w:rPr>
@@ -7801,7 +7801,7 @@
           <w:lang w:eastAsia="en-AU"/>
         </w:rPr>
       </w:pPr>
-      <w:hyperlink w:anchor="_Toc420597221" w:history="1">
+      <w:hyperlink w:anchor="_Toc420673051" w:history="1">
         <w:r>
           <w:rPr>
             <w:rStyle w:val="Hyperlink"/>
@@ -7864,7 +7864,7 @@
             <w:noProof/>
             <w:webHidden/>
           </w:rPr>
-          <w:instrText xml:space="preserve"> PAGEREF _Toc420597221 \h </w:instrText>
+          <w:instrText xml:space="preserve"> PAGEREF _Toc420673051 \h </w:instrText>
         </w:r>
         <w:r>
           <w:rPr>
@@ -7906,7 +7906,7 @@
           <w:lang w:eastAsia="en-AU"/>
         </w:rPr>
       </w:pPr>
-      <w:hyperlink w:anchor="_Toc420597222" w:history="1">
+      <w:hyperlink w:anchor="_Toc420673052" w:history="1">
         <w:r>
           <w:rPr>
             <w:rStyle w:val="Hyperlink"/>
@@ -7986,7 +7986,7 @@
             <w:noProof/>
             <w:webHidden/>
           </w:rPr>
-          <w:instrText xml:space="preserve"> PAGEREF _Toc420597222 \h </w:instrText>
+          <w:instrText xml:space="preserve"> PAGEREF _Toc420673052 \h </w:instrText>
         </w:r>
         <w:r>
           <w:rPr>
@@ -8028,7 +8028,7 @@
           <w:lang w:eastAsia="en-AU"/>
         </w:rPr>
       </w:pPr>
-      <w:hyperlink w:anchor="_Toc420597223" w:history="1">
+      <w:hyperlink w:anchor="_Toc420673053" w:history="1">
         <w:r>
           <w:rPr>
             <w:rStyle w:val="Hyperlink"/>
@@ -8249,7 +8249,7 @@
             <w:noProof/>
             <w:webHidden/>
           </w:rPr>
-          <w:instrText xml:space="preserve"> PAGEREF _Toc420597223 \h </w:instrText>
+          <w:instrText xml:space="preserve"> PAGEREF _Toc420673053 \h </w:instrText>
         </w:r>
         <w:r>
           <w:rPr>
@@ -8291,7 +8291,7 @@
           <w:lang w:eastAsia="en-AU"/>
         </w:rPr>
       </w:pPr>
-      <w:hyperlink w:anchor="_Toc420597224" w:history="1">
+      <w:hyperlink w:anchor="_Toc420673054" w:history="1">
         <w:r>
           <w:rPr>
             <w:rStyle w:val="Hyperlink"/>
@@ -8386,7 +8386,7 @@
             <w:noProof/>
             <w:webHidden/>
           </w:rPr>
-          <w:instrText xml:space="preserve"> PAGEREF _Toc420597224 \h </w:instrText>
+          <w:instrText xml:space="preserve"> PAGEREF _Toc420673054 \h </w:instrText>
         </w:r>
         <w:r>
           <w:rPr>
@@ -8428,7 +8428,7 @@
           <w:lang w:eastAsia="en-AU"/>
         </w:rPr>
       </w:pPr>
-      <w:hyperlink w:anchor="_Toc420597225" w:history="1">
+      <w:hyperlink w:anchor="_Toc420673055" w:history="1">
         <w:r>
           <w:rPr>
             <w:rStyle w:val="Hyperlink"/>
@@ -8500,7 +8500,7 @@
             <w:noProof/>
             <w:webHidden/>
           </w:rPr>
-          <w:instrText xml:space="preserve"> PAGEREF _Toc420597225 \h </w:instrText>
+          <w:instrText xml:space="preserve"> PAGEREF _Toc420673055 \h </w:instrText>
         </w:r>
         <w:r>
           <w:rPr>
@@ -8542,7 +8542,7 @@
           <w:lang w:eastAsia="en-AU"/>
         </w:rPr>
       </w:pPr>
-      <w:hyperlink w:anchor="_Toc420597226" w:history="1">
+      <w:hyperlink w:anchor="_Toc420673056" w:history="1">
         <w:r>
           <w:rPr>
             <w:rStyle w:val="Hyperlink"/>
@@ -8569,7 +8569,7 @@
             <w:noProof/>
             <w:webHidden/>
           </w:rPr>
-          <w:instrText xml:space="preserve"> PAGEREF _Toc420597226 \h </w:instrText>
+          <w:instrText xml:space="preserve"> PAGEREF _Toc420673056 \h </w:instrText>
         </w:r>
         <w:r>
           <w:rPr>
@@ -8611,7 +8611,7 @@
           <w:lang w:eastAsia="en-AU"/>
         </w:rPr>
       </w:pPr>
-      <w:hyperlink w:anchor="_Toc420597227" w:history="1">
+      <w:hyperlink w:anchor="_Toc420673057" w:history="1">
         <w:r>
           <w:rPr>
             <w:rStyle w:val="Hyperlink"/>
@@ -8638,7 +8638,7 @@
             <w:noProof/>
             <w:webHidden/>
           </w:rPr>
-          <w:instrText xml:space="preserve"> PAGEREF _Toc420597227 \h </w:instrText>
+          <w:instrText xml:space="preserve"> PAGEREF _Toc420673057 \h </w:instrText>
         </w:r>
         <w:r>
           <w:rPr>
@@ -8680,7 +8680,7 @@
           <w:lang w:eastAsia="en-AU"/>
         </w:rPr>
       </w:pPr>
-      <w:hyperlink w:anchor="_Toc420597228" w:history="1">
+      <w:hyperlink w:anchor="_Toc420673058" w:history="1">
         <w:r>
           <w:rPr>
             <w:rStyle w:val="Hyperlink"/>
@@ -8820,7 +8820,7 @@
             <w:noProof/>
             <w:webHidden/>
           </w:rPr>
-          <w:instrText xml:space="preserve"> PAGEREF _Toc420597228 \h </w:instrText>
+          <w:instrText xml:space="preserve"> PAGEREF _Toc420673058 \h </w:instrText>
         </w:r>
         <w:r>
           <w:rPr>
@@ -8872,7 +8872,7 @@
         <w:pStyle w:val="Heading1"/>
       </w:pPr>
       <w:bookmarkStart w:id="7" w:name="_Toc386545839"/>
-      <w:bookmarkStart w:id="8" w:name="_Toc420597143"/>
+      <w:bookmarkStart w:id="8" w:name="_Toc420672973"/>
       <w:commentRangeStart w:id="9"/>
       <w:r>
         <w:lastRenderedPageBreak/>
@@ -9174,7 +9174,7 @@
         <w:pStyle w:val="Heading1"/>
       </w:pPr>
       <w:bookmarkStart w:id="10" w:name="_Toc386545841"/>
-      <w:bookmarkStart w:id="11" w:name="_Toc420597144"/>
+      <w:bookmarkStart w:id="11" w:name="_Toc420672974"/>
       <w:commentRangeStart w:id="12"/>
       <w:r>
         <w:lastRenderedPageBreak/>
@@ -9203,7 +9203,7 @@
         <w:pStyle w:val="Heading2"/>
       </w:pPr>
       <w:bookmarkStart w:id="13" w:name="_Toc386545842"/>
-      <w:bookmarkStart w:id="14" w:name="_Toc420597145"/>
+      <w:bookmarkStart w:id="14" w:name="_Toc420672975"/>
       <w:r>
         <w:t>Metallic Glasses (</w:t>
       </w:r>
@@ -9283,7 +9283,7 @@
         <w:pStyle w:val="Heading3"/>
       </w:pPr>
       <w:bookmarkStart w:id="15" w:name="_Toc386545843"/>
-      <w:bookmarkStart w:id="16" w:name="_Toc420597146"/>
+      <w:bookmarkStart w:id="16" w:name="_Toc420672976"/>
       <w:r>
         <w:t>MGs Properties</w:t>
       </w:r>
@@ -9537,7 +9537,7 @@
         <w:pStyle w:val="Heading3"/>
       </w:pPr>
       <w:bookmarkStart w:id="19" w:name="_Toc386545844"/>
-      <w:bookmarkStart w:id="20" w:name="_Toc420597147"/>
+      <w:bookmarkStart w:id="20" w:name="_Toc420672977"/>
       <w:r>
         <w:t xml:space="preserve">Theory of MG </w:t>
       </w:r>
@@ -9580,7 +9580,7 @@
       <w:pPr>
         <w:pStyle w:val="Heading4"/>
       </w:pPr>
-      <w:bookmarkStart w:id="21" w:name="_Toc420597148"/>
+      <w:bookmarkStart w:id="21" w:name="_Toc420672978"/>
       <w:r>
         <w:t xml:space="preserve">Solidification, </w:t>
       </w:r>
@@ -10057,6 +10057,9 @@
       </w:r>
       <w:r>
         <w:t xml:space="preserve">which </w:t>
+      </w:r>
+      <w:r>
+        <w:t xml:space="preserve">is </w:t>
       </w:r>
       <w:r>
         <w:t xml:space="preserve">plotted as </w:t>
@@ -10792,7 +10795,7 @@
         <w:pStyle w:val="Caption"/>
       </w:pPr>
       <w:bookmarkStart w:id="25" w:name="_Ref420594258"/>
-      <w:bookmarkStart w:id="26" w:name="_Toc420597212"/>
+      <w:bookmarkStart w:id="26" w:name="_Toc420673042"/>
       <w:r>
         <w:t xml:space="preserve">Figure </w:t>
       </w:r>
@@ -11551,193 +11554,10 @@
           <w:lang w:eastAsia="en-AU"/>
         </w:rPr>
         <w:lastRenderedPageBreak/>
-        <mc:AlternateContent>
-          <mc:Choice Requires="wps">
-            <w:drawing>
-              <wp:anchor distT="45720" distB="45720" distL="114300" distR="114300" simplePos="0" relativeHeight="251659264" behindDoc="0" locked="0" layoutInCell="1" allowOverlap="1" wp14:anchorId="71AA0A0E" wp14:editId="610DF6E1">
-                <wp:simplePos x="0" y="0"/>
-                <wp:positionH relativeFrom="margin">
-                  <wp:posOffset>795339</wp:posOffset>
-                </wp:positionH>
-                <wp:positionV relativeFrom="paragraph">
-                  <wp:posOffset>1233487</wp:posOffset>
-                </wp:positionV>
-                <wp:extent cx="1009650" cy="390525"/>
-                <wp:effectExtent l="4762" t="0" r="4763" b="4762"/>
-                <wp:wrapNone/>
-                <wp:docPr id="217" name="Text Box 2"/>
-                <wp:cNvGraphicFramePr>
-                  <a:graphicFrameLocks xmlns:a="http://schemas.openxmlformats.org/drawingml/2006/main"/>
-                </wp:cNvGraphicFramePr>
-                <a:graphic xmlns:a="http://schemas.openxmlformats.org/drawingml/2006/main">
-                  <a:graphicData uri="http://schemas.microsoft.com/office/word/2010/wordprocessingShape">
-                    <wps:wsp>
-                      <wps:cNvSpPr txBox="1">
-                        <a:spLocks noChangeArrowheads="1"/>
-                      </wps:cNvSpPr>
-                      <wps:spPr bwMode="auto">
-                        <a:xfrm rot="16200000">
-                          <a:off x="0" y="0"/>
-                          <a:ext cx="1009650" cy="390525"/>
-                        </a:xfrm>
-                        <a:prstGeom prst="rect">
-                          <a:avLst/>
-                        </a:prstGeom>
-                        <a:solidFill>
-                          <a:srgbClr val="FFFFFF"/>
-                        </a:solidFill>
-                        <a:ln w="9525">
-                          <a:noFill/>
-                          <a:miter lim="800000"/>
-                          <a:headEnd/>
-                          <a:tailEnd/>
-                        </a:ln>
-                      </wps:spPr>
-                      <wps:txbx>
-                        <w:txbxContent>
-                          <w:p>
-                            <w:pPr>
-                              <w:rPr>
-                                <w:b/>
-                                <w:sz w:val="28"/>
-                                <w:szCs w:val="28"/>
-                              </w:rPr>
-                            </w:pPr>
-                            <m:oMath>
-                              <m:r>
-                                <m:rPr>
-                                  <m:sty m:val="bi"/>
-                                </m:rPr>
-                                <w:rPr>
-                                  <w:rFonts w:ascii="Cambria Math" w:hAnsi="Cambria Math"/>
-                                  <w:sz w:val="28"/>
-                                  <w:szCs w:val="28"/>
-                                </w:rPr>
-                                <m:t>h</m:t>
-                              </m:r>
-                            </m:oMath>
-                            <w:r>
-                              <w:rPr>
-                                <w:b/>
-                                <w:sz w:val="28"/>
-                                <w:szCs w:val="28"/>
-                              </w:rPr>
-                              <w:t xml:space="preserve"> </w:t>
-                            </w:r>
-                            <w:proofErr w:type="gramStart"/>
-                            <w:r>
-                              <w:rPr>
-                                <w:b/>
-                                <w:sz w:val="28"/>
-                                <w:szCs w:val="28"/>
-                              </w:rPr>
-                              <w:t>or</w:t>
-                            </w:r>
-                            <w:proofErr w:type="gramEnd"/>
-                            <w:r>
-                              <w:rPr>
-                                <w:b/>
-                                <w:sz w:val="28"/>
-                                <w:szCs w:val="28"/>
-                              </w:rPr>
-                              <w:t xml:space="preserve"> </w:t>
-                            </w:r>
-                            <m:oMath>
-                              <m:r>
-                                <m:rPr>
-                                  <m:sty m:val="bi"/>
-                                </m:rPr>
-                                <w:rPr>
-                                  <w:rFonts w:ascii="Cambria Math" w:hAnsi="Cambria Math"/>
-                                  <w:sz w:val="28"/>
-                                  <w:szCs w:val="28"/>
-                                </w:rPr>
-                                <m:t>v</m:t>
-                              </m:r>
-                            </m:oMath>
-                          </w:p>
-                        </w:txbxContent>
-                      </wps:txbx>
-                      <wps:bodyPr rot="0" vert="horz" wrap="square" lIns="91440" tIns="45720" rIns="91440" bIns="45720" anchor="t" anchorCtr="0">
-                        <a:noAutofit/>
-                      </wps:bodyPr>
-                    </wps:wsp>
-                  </a:graphicData>
-                </a:graphic>
-                <wp14:sizeRelH relativeFrom="margin">
-                  <wp14:pctWidth>0</wp14:pctWidth>
-                </wp14:sizeRelH>
-                <wp14:sizeRelV relativeFrom="margin">
-                  <wp14:pctHeight>0</wp14:pctHeight>
-                </wp14:sizeRelV>
-              </wp:anchor>
-            </w:drawing>
-          </mc:Choice>
-          <mc:Fallback>
-            <w:pict>
-              <v:shape w14:anchorId="71AA0A0E" id="Text Box 2" o:spid="_x0000_s1028" type="#_x0000_t202" style="position:absolute;left:0;text-align:left;margin-left:62.65pt;margin-top:97.1pt;width:79.5pt;height:30.75pt;rotation:-90;z-index:251659264;visibility:visible;mso-wrap-style:square;mso-width-percent:0;mso-height-percent:0;mso-wrap-distance-left:9pt;mso-wrap-distance-top:3.6pt;mso-wrap-distance-right:9pt;mso-wrap-distance-bottom:3.6pt;mso-position-horizontal:absolute;mso-position-horizontal-relative:margin;mso-position-vertical:absolute;mso-position-vertical-relative:text;mso-width-percent:0;mso-height-percent:0;mso-width-relative:margin;mso-height-relative:margin;v-text-anchor:top" o:gfxdata="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" stroked="f">
-                <v:textbox>
-                  <w:txbxContent>
-                    <w:p>
-                      <w:pPr>
-                        <w:rPr>
-                          <w:b/>
-                          <w:sz w:val="28"/>
-                          <w:szCs w:val="28"/>
-                        </w:rPr>
-                      </w:pPr>
-                      <m:oMath>
-                        <m:r>
-                          <m:rPr>
-                            <m:sty m:val="bi"/>
-                          </m:rPr>
-                          <w:rPr>
-                            <w:rFonts w:ascii="Cambria Math" w:hAnsi="Cambria Math"/>
-                            <w:sz w:val="28"/>
-                            <w:szCs w:val="28"/>
-                          </w:rPr>
-                          <m:t>h</m:t>
-                        </m:r>
-                      </m:oMath>
-                      <w:r>
-                        <w:rPr>
-                          <w:b/>
-                          <w:sz w:val="28"/>
-                          <w:szCs w:val="28"/>
-                        </w:rPr>
-                        <w:t xml:space="preserve"> or </w:t>
-                      </w:r>
-                      <m:oMath>
-                        <m:r>
-                          <m:rPr>
-                            <m:sty m:val="bi"/>
-                          </m:rPr>
-                          <w:rPr>
-                            <w:rFonts w:ascii="Cambria Math" w:hAnsi="Cambria Math"/>
-                            <w:sz w:val="28"/>
-                            <w:szCs w:val="28"/>
-                          </w:rPr>
-                          <m:t>v</m:t>
-                        </m:r>
-                      </m:oMath>
-                    </w:p>
-                  </w:txbxContent>
-                </v:textbox>
-                <w10:wrap anchorx="margin"/>
-              </v:shape>
-            </w:pict>
-          </mc:Fallback>
-        </mc:AlternateContent>
-      </w:r>
-      <w:r>
-        <w:rPr>
-          <w:noProof/>
-          <w:lang w:eastAsia="en-AU"/>
-        </w:rPr>
         <w:drawing>
-          <wp:inline distT="0" distB="0" distL="0" distR="0" wp14:anchorId="20191937" wp14:editId="5C7D5671">
-            <wp:extent cx="3438525" cy="3379096"/>
-            <wp:effectExtent l="0" t="0" r="0" b="0"/>
+          <wp:inline distT="0" distB="0" distL="0" distR="0" wp14:anchorId="20191937" wp14:editId="5E8D4C2E">
+            <wp:extent cx="3391017" cy="3383057"/>
+            <wp:effectExtent l="0" t="0" r="0" b="8255"/>
             <wp:docPr id="67" name="Picture 67"/>
             <wp:cNvGraphicFramePr>
               <a:graphicFrameLocks xmlns:a="http://schemas.openxmlformats.org/drawingml/2006/main" noChangeAspect="1"/>
@@ -11750,7 +11570,13 @@
                     <pic:cNvPicPr/>
                   </pic:nvPicPr>
                   <pic:blipFill>
-                    <a:blip r:embed="rId15"/>
+                    <a:blip r:embed="rId15" cstate="print">
+                      <a:extLst>
+                        <a:ext uri="{28A0092B-C50C-407E-A947-70E740481C1C}">
+                          <a14:useLocalDpi xmlns:a14="http://schemas.microsoft.com/office/drawing/2010/main" val="0"/>
+                        </a:ext>
+                      </a:extLst>
+                    </a:blip>
                     <a:stretch>
                       <a:fillRect/>
                     </a:stretch>
@@ -11758,7 +11584,7 @@
                   <pic:spPr>
                     <a:xfrm>
                       <a:off x="0" y="0"/>
-                      <a:ext cx="3442556" cy="3383057"/>
+                      <a:ext cx="3391017" cy="3383057"/>
                     </a:xfrm>
                     <a:prstGeom prst="rect">
                       <a:avLst/>
@@ -11776,7 +11602,7 @@
         <w:pStyle w:val="Caption"/>
       </w:pPr>
       <w:bookmarkStart w:id="29" w:name="_Ref392600528"/>
-      <w:bookmarkStart w:id="30" w:name="_Toc420597213"/>
+      <w:bookmarkStart w:id="30" w:name="_Toc420673043"/>
       <w:r>
         <w:t xml:space="preserve">Figure </w:t>
       </w:r>
@@ -12241,7 +12067,7 @@
       <w:pPr>
         <w:pStyle w:val="Heading4"/>
       </w:pPr>
-      <w:bookmarkStart w:id="31" w:name="_Toc420597149"/>
+      <w:bookmarkStart w:id="31" w:name="_Toc420672979"/>
       <w:r>
         <w:t>Glass Forming Ability (GFA)</w:t>
       </w:r>
@@ -12496,15 +12322,7 @@
         </m:sSub>
       </m:oMath>
       <w:r>
-        <w:t>), the rate of quench required to avoid nucleation into the cr</w:t>
-      </w:r>
-      <w:proofErr w:type="spellStart"/>
-      <w:r>
-        <w:t>ystalline</w:t>
-      </w:r>
-      <w:proofErr w:type="spellEnd"/>
-      <w:r>
-        <w:t xml:space="preserve"> state </w:t>
+        <w:t xml:space="preserve">), the rate of quench required to avoid nucleation into the crystalline state </w:t>
       </w:r>
       <w:r>
         <w:fldChar w:fldCharType="begin"/>
@@ -13655,7 +13473,7 @@
         <w:pStyle w:val="Caption"/>
       </w:pPr>
       <w:bookmarkStart w:id="34" w:name="_Ref392852145"/>
-      <w:bookmarkStart w:id="35" w:name="_Toc420597214"/>
+      <w:bookmarkStart w:id="35" w:name="_Toc420673044"/>
       <w:r>
         <w:t xml:space="preserve">Figure </w:t>
       </w:r>
@@ -14258,7 +14076,7 @@
       <w:pPr>
         <w:pStyle w:val="Heading4"/>
       </w:pPr>
-      <w:bookmarkStart w:id="36" w:name="_Toc420597150"/>
+      <w:bookmarkStart w:id="36" w:name="_Toc420672980"/>
       <w:r>
         <w:t>B</w:t>
       </w:r>
@@ -14614,7 +14432,7 @@
       <w:pPr>
         <w:pStyle w:val="Heading5"/>
       </w:pPr>
-      <w:bookmarkStart w:id="39" w:name="_Toc420597151"/>
+      <w:bookmarkStart w:id="39" w:name="_Toc420672981"/>
       <w:r>
         <w:t>Thermoplastic Forming (TPF) Processing</w:t>
       </w:r>
@@ -14993,7 +14811,7 @@
         <w:pStyle w:val="Caption"/>
       </w:pPr>
       <w:bookmarkStart w:id="40" w:name="_Ref392861448"/>
-      <w:bookmarkStart w:id="41" w:name="_Toc420597215"/>
+      <w:bookmarkStart w:id="41" w:name="_Toc420673045"/>
       <w:r>
         <w:t xml:space="preserve">Figure </w:t>
       </w:r>
@@ -15158,15 +14976,7 @@
         </m:sSub>
       </m:oMath>
       <w:r>
-        <w:t xml:space="preserve"> quench required to completely avoid crystallisation nucleation when form</w:t>
-      </w:r>
-      <w:proofErr w:type="spellStart"/>
-      <w:r>
-        <w:t>ing</w:t>
-      </w:r>
-      <w:proofErr w:type="spellEnd"/>
-      <w:r>
-        <w:t xml:space="preserve"> the BMG. Line (2) then displays an elevated temperature processing window available for post-processing of the formed BMG. Note with line (2) the processing window stays below the crystallisation zone and displays a gradual cooling once the post processing is complete.  </w:t>
+        <w:t xml:space="preserve"> quench required to completely avoid crystallisation nucleation when forming the BMG. Line (2) then displays an elevated temperature processing window available for post-processing of the formed BMG. Note with line (2) the processing window stays below the crystallisation zone and displays a gradual cooling once the post processing is complete.  </w:t>
       </w:r>
     </w:p>
     <w:p>
@@ -15190,7 +15000,7 @@
       <w:pPr>
         <w:pStyle w:val="Heading2"/>
       </w:pPr>
-      <w:bookmarkStart w:id="42" w:name="_Toc420597152"/>
+      <w:bookmarkStart w:id="42" w:name="_Toc420672982"/>
       <w:r>
         <w:t>Thin Films</w:t>
       </w:r>
@@ -15200,7 +15010,7 @@
       <w:pPr>
         <w:pStyle w:val="Heading3"/>
       </w:pPr>
-      <w:bookmarkStart w:id="43" w:name="_Toc420597153"/>
+      <w:bookmarkStart w:id="43" w:name="_Toc420672983"/>
       <w:r>
         <w:t>Thin Film Properties</w:t>
       </w:r>
@@ -15805,7 +15615,7 @@
       <w:bookmarkStart w:id="46" w:name="_Ref391281295"/>
       <w:bookmarkStart w:id="47" w:name="_Ref391281301"/>
       <w:bookmarkStart w:id="48" w:name="_Ref391281306"/>
-      <w:bookmarkStart w:id="49" w:name="_Toc420597154"/>
+      <w:bookmarkStart w:id="49" w:name="_Toc420672984"/>
       <w:r>
         <w:lastRenderedPageBreak/>
         <w:t xml:space="preserve">Production via </w:t>
@@ -15958,7 +15768,7 @@
       <w:pPr>
         <w:pStyle w:val="Heading4"/>
       </w:pPr>
-      <w:bookmarkStart w:id="51" w:name="_Toc420597155"/>
+      <w:bookmarkStart w:id="51" w:name="_Toc420672985"/>
       <w:r>
         <w:t>Pulsed Laser Deposition (PLD)</w:t>
       </w:r>
@@ -16309,7 +16119,7 @@
         </w:rPr>
       </w:pPr>
       <w:bookmarkStart w:id="53" w:name="_Ref389573118"/>
-      <w:bookmarkStart w:id="54" w:name="_Toc420597216"/>
+      <w:bookmarkStart w:id="54" w:name="_Toc420673046"/>
       <w:r>
         <w:t xml:space="preserve">Figure </w:t>
       </w:r>
@@ -16368,7 +16178,7 @@
           <w:lang w:eastAsia="en-AU"/>
         </w:rPr>
       </w:pPr>
-      <w:bookmarkStart w:id="55" w:name="_Toc420597156"/>
+      <w:bookmarkStart w:id="55" w:name="_Toc420672986"/>
       <w:r>
         <w:rPr>
           <w:rFonts w:eastAsia="Times New Roman"/>
@@ -16528,7 +16338,7 @@
           <w:lang w:eastAsia="en-AU"/>
         </w:rPr>
       </w:pPr>
-      <w:bookmarkStart w:id="56" w:name="_Toc420597157"/>
+      <w:bookmarkStart w:id="56" w:name="_Toc420672987"/>
       <w:r>
         <w:rPr>
           <w:rFonts w:eastAsia="Times New Roman"/>
@@ -16843,7 +16653,7 @@
         </w:rPr>
       </w:pPr>
       <w:bookmarkStart w:id="57" w:name="_Ref389554898"/>
-      <w:bookmarkStart w:id="58" w:name="_Toc420597217"/>
+      <w:bookmarkStart w:id="58" w:name="_Toc420673047"/>
       <w:r>
         <w:t xml:space="preserve">Figure </w:t>
       </w:r>
@@ -17182,7 +16992,7 @@
       <w:pPr>
         <w:pStyle w:val="Heading4"/>
       </w:pPr>
-      <w:bookmarkStart w:id="59" w:name="_Toc420597158"/>
+      <w:bookmarkStart w:id="59" w:name="_Toc420672988"/>
       <w:r>
         <w:t>Sputtering Deposition</w:t>
       </w:r>
@@ -17302,7 +17112,7 @@
           <w:lang w:eastAsia="en-AU"/>
         </w:rPr>
       </w:pPr>
-      <w:bookmarkStart w:id="60" w:name="_Toc420597159"/>
+      <w:bookmarkStart w:id="60" w:name="_Toc420672989"/>
       <w:r>
         <w:rPr>
           <w:rFonts w:eastAsia="Times New Roman"/>
@@ -17710,7 +17520,7 @@
         </w:rPr>
       </w:pPr>
       <w:bookmarkStart w:id="63" w:name="_Ref390874095"/>
-      <w:bookmarkStart w:id="64" w:name="_Toc420597218"/>
+      <w:bookmarkStart w:id="64" w:name="_Toc420673048"/>
       <w:r>
         <w:t xml:space="preserve">Figure </w:t>
       </w:r>
@@ -18010,7 +17820,7 @@
           <w:lang w:eastAsia="en-AU"/>
         </w:rPr>
       </w:pPr>
-      <w:bookmarkStart w:id="65" w:name="_Toc420597160"/>
+      <w:bookmarkStart w:id="65" w:name="_Toc420672990"/>
       <w:r>
         <w:rPr>
           <w:rFonts w:eastAsia="Times New Roman"/>
@@ -18128,7 +17938,7 @@
           <w:lang w:eastAsia="en-AU"/>
         </w:rPr>
       </w:pPr>
-      <w:bookmarkStart w:id="67" w:name="_Toc420597161"/>
+      <w:bookmarkStart w:id="67" w:name="_Toc420672991"/>
       <w:r>
         <w:rPr>
           <w:rFonts w:eastAsia="Times New Roman"/>
@@ -18626,7 +18436,7 @@
           <w:lang w:eastAsia="en-AU"/>
         </w:rPr>
       </w:pPr>
-      <w:bookmarkStart w:id="69" w:name="_Toc420597162"/>
+      <w:bookmarkStart w:id="69" w:name="_Toc420672992"/>
       <w:r>
         <w:rPr>
           <w:rFonts w:eastAsia="Times New Roman"/>
@@ -19302,7 +19112,7 @@
       <w:pPr>
         <w:pStyle w:val="Heading4"/>
       </w:pPr>
-      <w:bookmarkStart w:id="71" w:name="_Toc420597163"/>
+      <w:bookmarkStart w:id="71" w:name="_Toc420672993"/>
       <w:r>
         <w:t>Preferred PVD Methods</w:t>
       </w:r>
@@ -19345,7 +19155,7 @@
       <w:bookmarkStart w:id="72" w:name="_Toc386545848"/>
       <w:bookmarkStart w:id="73" w:name="_Ref392575118"/>
       <w:bookmarkStart w:id="74" w:name="_Ref392575122"/>
-      <w:bookmarkStart w:id="75" w:name="_Toc420597164"/>
+      <w:bookmarkStart w:id="75" w:name="_Toc420672994"/>
       <w:commentRangeStart w:id="76"/>
       <w:r>
         <w:t>Ultrastable G</w:t>
@@ -19598,7 +19408,7 @@
       </w:pPr>
       <w:bookmarkStart w:id="78" w:name="_Ref419987115"/>
       <w:bookmarkStart w:id="79" w:name="_Ref419987125"/>
-      <w:bookmarkStart w:id="80" w:name="_Toc420597165"/>
+      <w:bookmarkStart w:id="80" w:name="_Toc420672995"/>
       <w:r>
         <w:t xml:space="preserve">Ultrastable Metallic Glass (SMG) General </w:t>
       </w:r>
@@ -21665,7 +21475,7 @@
       </w:pPr>
       <w:bookmarkStart w:id="84" w:name="_Ref391643364"/>
       <w:bookmarkStart w:id="85" w:name="_Ref391643367"/>
-      <w:bookmarkStart w:id="86" w:name="_Toc420597166"/>
+      <w:bookmarkStart w:id="86" w:name="_Toc420672996"/>
       <w:r>
         <w:t xml:space="preserve">SMG </w:t>
       </w:r>
@@ -21730,7 +21540,7 @@
       <w:pPr>
         <w:pStyle w:val="Heading4"/>
       </w:pPr>
-      <w:bookmarkStart w:id="87" w:name="_Toc420597167"/>
+      <w:bookmarkStart w:id="87" w:name="_Toc420672997"/>
       <w:r>
         <w:t>Fictive Temperature (</w:t>
       </w:r>
@@ -22213,28 +22023,7 @@
           <w:rFonts w:eastAsia="Times New Roman"/>
           <w:lang w:eastAsia="en-AU"/>
         </w:rPr>
-        <w:t xml:space="preserve">Note these peaks and </w:t>
-      </w:r>
-      <w:r>
-        <w:rPr>
-          <w:rFonts w:eastAsia="Times New Roman"/>
-          <w:lang w:eastAsia="en-AU"/>
-        </w:rPr>
-        <w:t xml:space="preserve">troughs </w:t>
-      </w:r>
-      <w:r>
-        <w:rPr>
-          <w:rFonts w:eastAsia="Times New Roman"/>
-          <w:lang w:eastAsia="en-AU"/>
-        </w:rPr>
-        <w:t>cor</w:t>
-      </w:r>
-      <w:r>
-        <w:rPr>
-          <w:rFonts w:eastAsia="Times New Roman"/>
-          <w:lang w:eastAsia="en-AU"/>
-        </w:rPr>
-        <w:t xml:space="preserve">respond with </w:t>
+        <w:t xml:space="preserve">Note these peaks correspond with </w:t>
       </w:r>
       <w:commentRangeStart w:id="90"/>
       <w:r>
@@ -22256,70 +22045,7 @@
           <w:rFonts w:eastAsia="Times New Roman"/>
           <w:lang w:eastAsia="en-AU"/>
         </w:rPr>
-        <w:t>,</w:t>
-      </w:r>
-      <w:r>
-        <w:rPr>
-          <w:rFonts w:eastAsia="Times New Roman"/>
-          <w:lang w:eastAsia="en-AU"/>
-        </w:rPr>
-        <w:t xml:space="preserve"> with</w:t>
-      </w:r>
-      <w:r>
-        <w:rPr>
-          <w:rFonts w:eastAsia="Times New Roman"/>
-          <w:lang w:eastAsia="en-AU"/>
-        </w:rPr>
-        <w:t xml:space="preserve"> system</w:t>
-      </w:r>
-      <w:r>
-        <w:rPr>
-          <w:rFonts w:eastAsia="Times New Roman"/>
-          <w:lang w:eastAsia="en-AU"/>
-        </w:rPr>
-        <w:t xml:space="preserve"> </w:t>
-      </w:r>
-      <w:r>
-        <w:rPr>
-          <w:rFonts w:eastAsia="Times New Roman"/>
-          <w:lang w:eastAsia="en-AU"/>
-        </w:rPr>
-        <w:t>restructuring</w:t>
-      </w:r>
-      <w:r>
-        <w:rPr>
-          <w:rFonts w:eastAsia="Times New Roman"/>
-          <w:lang w:eastAsia="en-AU"/>
-        </w:rPr>
-        <w:t xml:space="preserve"> to more order</w:t>
-      </w:r>
-      <w:r>
-        <w:rPr>
-          <w:rFonts w:eastAsia="Times New Roman"/>
-          <w:lang w:eastAsia="en-AU"/>
-        </w:rPr>
-        <w:t>ed</w:t>
-      </w:r>
-      <w:r>
-        <w:rPr>
-          <w:rFonts w:eastAsia="Times New Roman"/>
-          <w:lang w:eastAsia="en-AU"/>
-        </w:rPr>
-        <w:t xml:space="preserve"> lower energy </w:t>
-      </w:r>
-      <w:r>
-        <w:rPr>
-          <w:rFonts w:eastAsia="Times New Roman"/>
-          <w:lang w:eastAsia="en-AU"/>
-        </w:rPr>
-        <w:t>states</w:t>
-      </w:r>
-      <w:r>
-        <w:rPr>
-          <w:rFonts w:eastAsia="Times New Roman"/>
-          <w:lang w:eastAsia="en-AU"/>
-        </w:rPr>
-        <w:t xml:space="preserve"> being exothermic</w:t>
+        <w:t>, with system restructuring to more ordered lower energy states being exothermic</w:t>
       </w:r>
       <w:r>
         <w:rPr>
@@ -23199,7 +22925,7 @@
           </mc:Choice>
           <mc:Fallback>
             <w:pict>
-              <v:shape w14:anchorId="7A93D00C" id="Text Box 19" o:spid="_x0000_s1029" type="#_x0000_t202" style="position:absolute;left:0;text-align:left;margin-left:396pt;margin-top:4.5pt;width:33pt;height:21.75pt;z-index:251676672;visibility:visible;mso-wrap-style:square;mso-width-percent:0;mso-height-percent:0;mso-wrap-distance-left:9pt;mso-wrap-distance-top:0;mso-wrap-distance-right:9pt;mso-wrap-distance-bottom:0;mso-position-horizontal:absolute;mso-position-horizontal-relative:text;mso-position-vertical:absolute;mso-position-vertical-relative:text;mso-width-percent:0;mso-height-percent:0;mso-width-relative:margin;mso-height-relative:margin;v-text-anchor:top" o:gfxdata="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" filled="f" stroked="f" strokeweight=".5pt">
+              <v:shape w14:anchorId="7A93D00C" id="Text Box 19" o:spid="_x0000_s1028" type="#_x0000_t202" style="position:absolute;left:0;text-align:left;margin-left:396pt;margin-top:4.5pt;width:33pt;height:21.75pt;z-index:251676672;visibility:visible;mso-wrap-style:square;mso-width-percent:0;mso-height-percent:0;mso-wrap-distance-left:9pt;mso-wrap-distance-top:0;mso-wrap-distance-right:9pt;mso-wrap-distance-bottom:0;mso-position-horizontal:absolute;mso-position-horizontal-relative:text;mso-position-vertical:absolute;mso-position-vertical-relative:text;mso-width-percent:0;mso-height-percent:0;mso-width-relative:margin;mso-height-relative:margin;v-text-anchor:top" o:gfxdata="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" filled="f" stroked="f" strokeweight=".5pt">
                 <v:textbox>
                   <w:txbxContent>
                     <w:p>
@@ -23366,7 +23092,7 @@
           </mc:Choice>
           <mc:Fallback>
             <w:pict>
-              <v:shape w14:anchorId="38E44A0C" id="Text Box 20" o:spid="_x0000_s1030" type="#_x0000_t202" style="position:absolute;left:0;text-align:left;margin-left:360.75pt;margin-top:5.2pt;width:33pt;height:21.75pt;z-index:251678720;visibility:visible;mso-wrap-style:square;mso-width-percent:0;mso-height-percent:0;mso-wrap-distance-left:9pt;mso-wrap-distance-top:0;mso-wrap-distance-right:9pt;mso-wrap-distance-bottom:0;mso-position-horizontal:absolute;mso-position-horizontal-relative:text;mso-position-vertical:absolute;mso-position-vertical-relative:text;mso-width-percent:0;mso-height-percent:0;mso-width-relative:margin;mso-height-relative:margin;v-text-anchor:top" o:gfxdata="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" filled="f" stroked="f" strokeweight=".5pt">
+              <v:shape w14:anchorId="38E44A0C" id="Text Box 20" o:spid="_x0000_s1029" type="#_x0000_t202" style="position:absolute;left:0;text-align:left;margin-left:360.75pt;margin-top:5.2pt;width:33pt;height:21.75pt;z-index:251678720;visibility:visible;mso-wrap-style:square;mso-width-percent:0;mso-height-percent:0;mso-wrap-distance-left:9pt;mso-wrap-distance-top:0;mso-wrap-distance-right:9pt;mso-wrap-distance-bottom:0;mso-position-horizontal:absolute;mso-position-horizontal-relative:text;mso-position-vertical:absolute;mso-position-vertical-relative:text;mso-width-percent:0;mso-height-percent:0;mso-width-relative:margin;mso-height-relative:margin;v-text-anchor:top" o:gfxdata="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" filled="f" stroked="f" strokeweight=".5pt">
                 <v:textbox>
                   <w:txbxContent>
                     <w:p>
@@ -23448,7 +23174,7 @@
         <w:pStyle w:val="Caption"/>
       </w:pPr>
       <w:bookmarkStart w:id="93" w:name="_Ref419384194"/>
-      <w:bookmarkStart w:id="94" w:name="_Toc420597219"/>
+      <w:bookmarkStart w:id="94" w:name="_Toc420673049"/>
       <w:r>
         <w:t xml:space="preserve">Figure </w:t>
       </w:r>
@@ -24057,7 +23783,7 @@
       <w:pPr>
         <w:pStyle w:val="Heading4"/>
       </w:pPr>
-      <w:bookmarkStart w:id="96" w:name="_Toc420597168"/>
+      <w:bookmarkStart w:id="96" w:name="_Toc420672998"/>
       <w:r>
         <w:t xml:space="preserve">The Theoretical Entropy Limit of Glasses and the </w:t>
       </w:r>
@@ -24230,15 +23956,7 @@
       </w:r>
       <w:commentRangeStart w:id="97"/>
       <w:r>
-        <w:t>Kauzmann temp</w:t>
-      </w:r>
-      <w:proofErr w:type="spellStart"/>
-      <w:r>
-        <w:t>erature</w:t>
-      </w:r>
-      <w:proofErr w:type="spellEnd"/>
-      <w:r>
-        <w:t xml:space="preserve"> </w:t>
+        <w:t xml:space="preserve">Kauzmann temperature </w:t>
       </w:r>
       <w:commentRangeEnd w:id="97"/>
       <w:r>
@@ -24369,15 +24087,7 @@
         </m:sSub>
       </m:oMath>
       <w:r>
-        <w:t xml:space="preserve"> a useful limit to evaluate the eff</w:t>
-      </w:r>
-      <w:proofErr w:type="spellStart"/>
-      <w:r>
-        <w:t>ectiveness</w:t>
-      </w:r>
-      <w:proofErr w:type="spellEnd"/>
-      <w:r>
-        <w:t xml:space="preserve"> of the improvements in thermodynamic stability of USGs. </w:t>
+        <w:t xml:space="preserve"> a useful limit to evaluate the effectiveness of the improvements in thermodynamic stability of USGs. </w:t>
       </w:r>
     </w:p>
     <w:p>
@@ -24391,8 +24101,8 @@
           <w:lang w:eastAsia="en-AU"/>
         </w:rPr>
         <w:drawing>
-          <wp:inline distT="0" distB="0" distL="0" distR="0" wp14:anchorId="74E26DD2" wp14:editId="64303D69">
-            <wp:extent cx="5010150" cy="3757335"/>
+          <wp:inline distT="0" distB="0" distL="0" distR="0" wp14:anchorId="74E26DD2" wp14:editId="155D3D39">
+            <wp:extent cx="5014928" cy="3761196"/>
             <wp:effectExtent l="0" t="0" r="0" b="0"/>
             <wp:docPr id="2" name="Picture 2"/>
             <wp:cNvGraphicFramePr>
@@ -24420,7 +24130,7 @@
                   <pic:spPr>
                     <a:xfrm>
                       <a:off x="0" y="0"/>
-                      <a:ext cx="5015298" cy="3761196"/>
+                      <a:ext cx="5014928" cy="3761196"/>
                     </a:xfrm>
                     <a:prstGeom prst="rect">
                       <a:avLst/>
@@ -24442,7 +24152,7 @@
         </w:rPr>
       </w:pPr>
       <w:bookmarkStart w:id="99" w:name="_Ref391649931"/>
-      <w:bookmarkStart w:id="100" w:name="_Toc420597220"/>
+      <w:bookmarkStart w:id="100" w:name="_Toc420673050"/>
       <w:r>
         <w:t xml:space="preserve">Figure </w:t>
       </w:r>
@@ -25681,7 +25391,7 @@
       <w:pPr>
         <w:pStyle w:val="Heading4"/>
       </w:pPr>
-      <w:bookmarkStart w:id="103" w:name="_Toc420597169"/>
+      <w:bookmarkStart w:id="103" w:name="_Toc420672999"/>
       <w:r>
         <w:t xml:space="preserve">Glass </w:t>
       </w:r>
@@ -26346,7 +26056,7 @@
         <w:pStyle w:val="Caption"/>
       </w:pPr>
       <w:bookmarkStart w:id="106" w:name="_Ref392088176"/>
-      <w:bookmarkStart w:id="107" w:name="_Toc420597221"/>
+      <w:bookmarkStart w:id="107" w:name="_Toc420673051"/>
       <w:r>
         <w:t xml:space="preserve">Figure </w:t>
       </w:r>
@@ -26917,7 +26627,7 @@
         <w:pStyle w:val="Caption"/>
       </w:pPr>
       <w:bookmarkStart w:id="109" w:name="_Ref391906542"/>
-      <w:bookmarkStart w:id="110" w:name="_Toc420597222"/>
+      <w:bookmarkStart w:id="110" w:name="_Toc420673052"/>
       <w:r>
         <w:t xml:space="preserve">Figure </w:t>
       </w:r>
@@ -27065,7 +26775,7 @@
       <w:pPr>
         <w:pStyle w:val="Heading4"/>
       </w:pPr>
-      <w:bookmarkStart w:id="111" w:name="_Toc420597170"/>
+      <w:bookmarkStart w:id="111" w:name="_Toc420673000"/>
       <w:r>
         <w:lastRenderedPageBreak/>
         <w:t>Glass</w:t>
@@ -27745,7 +27455,7 @@
           </mc:Choice>
           <mc:Fallback>
             <w:pict>
-              <v:shape w14:anchorId="5698E9C0" id="Text Box 21" o:spid="_x0000_s1031" type="#_x0000_t202" style="position:absolute;left:0;text-align:left;margin-left:449.1pt;margin-top:21pt;width:33pt;height:21.75pt;z-index:251680768;visibility:visible;mso-wrap-style:square;mso-width-percent:0;mso-height-percent:0;mso-wrap-distance-left:9pt;mso-wrap-distance-top:0;mso-wrap-distance-right:9pt;mso-wrap-distance-bottom:0;mso-position-horizontal:absolute;mso-position-horizontal-relative:left-margin-area;mso-position-vertical:absolute;mso-position-vertical-relative:text;mso-width-percent:0;mso-height-percent:0;mso-width-relative:margin;mso-height-relative:margin;v-text-anchor:top" o:gfxdata="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" filled="f" stroked="f" strokeweight=".5pt">
+              <v:shape w14:anchorId="5698E9C0" id="Text Box 21" o:spid="_x0000_s1030" type="#_x0000_t202" style="position:absolute;left:0;text-align:left;margin-left:449.1pt;margin-top:21pt;width:33pt;height:21.75pt;z-index:251680768;visibility:visible;mso-wrap-style:square;mso-width-percent:0;mso-height-percent:0;mso-wrap-distance-left:9pt;mso-wrap-distance-top:0;mso-wrap-distance-right:9pt;mso-wrap-distance-bottom:0;mso-position-horizontal:absolute;mso-position-horizontal-relative:left-margin-area;mso-position-vertical:absolute;mso-position-vertical-relative:text;mso-width-percent:0;mso-height-percent:0;mso-width-relative:margin;mso-height-relative:margin;v-text-anchor:top" o:gfxdata="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" filled="f" stroked="f" strokeweight=".5pt">
                 <v:textbox>
                   <w:txbxContent>
                     <w:p>
@@ -27918,7 +27628,7 @@
           </mc:Choice>
           <mc:Fallback>
             <w:pict>
-              <v:shape w14:anchorId="0D9C3D2D" id="Text Box 26" o:spid="_x0000_s1032" type="#_x0000_t202" style="position:absolute;left:0;text-align:left;margin-left:456pt;margin-top:11.95pt;width:33pt;height:21.75pt;z-index:251682816;visibility:visible;mso-wrap-style:square;mso-width-percent:0;mso-height-percent:0;mso-wrap-distance-left:9pt;mso-wrap-distance-top:0;mso-wrap-distance-right:9pt;mso-wrap-distance-bottom:0;mso-position-horizontal:absolute;mso-position-horizontal-relative:left-margin-area;mso-position-vertical:absolute;mso-position-vertical-relative:text;mso-width-percent:0;mso-height-percent:0;mso-width-relative:margin;mso-height-relative:margin;v-text-anchor:top" o:gfxdata="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" filled="f" stroked="f" strokeweight=".5pt">
+              <v:shape w14:anchorId="0D9C3D2D" id="Text Box 26" o:spid="_x0000_s1031" type="#_x0000_t202" style="position:absolute;left:0;text-align:left;margin-left:456pt;margin-top:11.95pt;width:33pt;height:21.75pt;z-index:251682816;visibility:visible;mso-wrap-style:square;mso-width-percent:0;mso-height-percent:0;mso-wrap-distance-left:9pt;mso-wrap-distance-top:0;mso-wrap-distance-right:9pt;mso-wrap-distance-bottom:0;mso-position-horizontal:absolute;mso-position-horizontal-relative:left-margin-area;mso-position-vertical:absolute;mso-position-vertical-relative:text;mso-width-percent:0;mso-height-percent:0;mso-width-relative:margin;mso-height-relative:margin;v-text-anchor:top" o:gfxdata="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" filled="f" stroked="f" strokeweight=".5pt">
                 <v:textbox>
                   <w:txbxContent>
                     <w:p>
@@ -27995,7 +27705,7 @@
         <w:pStyle w:val="Caption"/>
       </w:pPr>
       <w:bookmarkStart w:id="112" w:name="_Ref420416808"/>
-      <w:bookmarkStart w:id="113" w:name="_Toc420597223"/>
+      <w:bookmarkStart w:id="113" w:name="_Toc420673053"/>
       <w:r>
         <w:t xml:space="preserve">Figure </w:t>
       </w:r>
@@ -29260,15 +28970,7 @@
         </m:r>
       </m:oMath>
       <w:r>
-        <w:t xml:space="preserve"> glasses show the greatest promise for increased den</w:t>
-      </w:r>
-      <w:proofErr w:type="spellStart"/>
-      <w:r>
-        <w:t>sity</w:t>
-      </w:r>
-      <w:proofErr w:type="spellEnd"/>
-      <w:r>
-        <w:t xml:space="preserve">, </w:t>
+        <w:t xml:space="preserve"> glasses show the greatest promise for increased density, </w:t>
       </w:r>
       <w:r>
         <w:t xml:space="preserve">and that SMGs will have modest </w:t>
@@ -29469,7 +29171,7 @@
       <w:pPr>
         <w:pStyle w:val="Heading4"/>
       </w:pPr>
-      <w:bookmarkStart w:id="115" w:name="_Toc420597171"/>
+      <w:bookmarkStart w:id="115" w:name="_Toc420673001"/>
       <w:r>
         <w:t xml:space="preserve">Indentation Modulus </w:t>
       </w:r>
@@ -29868,7 +29570,7 @@
       <w:r>
         <w:t xml:space="preserve"> </w:t>
       </w:r>
-      <w:bookmarkStart w:id="117" w:name="_Toc420597172"/>
+      <w:bookmarkStart w:id="117" w:name="_Toc420673002"/>
       <w:r>
         <w:t xml:space="preserve">SMG </w:t>
       </w:r>
@@ -30807,7 +30509,7 @@
       <w:pPr>
         <w:pStyle w:val="Heading3"/>
       </w:pPr>
-      <w:bookmarkStart w:id="120" w:name="_Toc420597173"/>
+      <w:bookmarkStart w:id="120" w:name="_Toc420673003"/>
       <w:r>
         <w:t xml:space="preserve">Potential </w:t>
       </w:r>
@@ -32042,7 +31744,7 @@
           <w:highlight w:val="yellow"/>
         </w:rPr>
       </w:pPr>
-      <w:bookmarkStart w:id="122" w:name="_Toc420597174"/>
+      <w:bookmarkStart w:id="122" w:name="_Toc420673004"/>
       <w:r>
         <w:rPr>
           <w:highlight w:val="yellow"/>
@@ -32064,7 +31766,7 @@
           <w:highlight w:val="yellow"/>
         </w:rPr>
       </w:pPr>
-      <w:bookmarkStart w:id="123" w:name="_Toc420597175"/>
+      <w:bookmarkStart w:id="123" w:name="_Toc420673005"/>
       <w:r>
         <w:rPr>
           <w:highlight w:val="yellow"/>
@@ -32324,7 +32026,7 @@
         <w:pStyle w:val="Heading2"/>
       </w:pPr>
       <w:bookmarkStart w:id="124" w:name="_Toc386545845"/>
-      <w:bookmarkStart w:id="125" w:name="_Toc420597176"/>
+      <w:bookmarkStart w:id="125" w:name="_Toc420673006"/>
       <w:commentRangeStart w:id="126"/>
       <w:r>
         <w:lastRenderedPageBreak/>
@@ -32398,7 +32100,7 @@
       <w:pPr>
         <w:pStyle w:val="Heading3"/>
       </w:pPr>
-      <w:bookmarkStart w:id="127" w:name="_Toc420597177"/>
+      <w:bookmarkStart w:id="127" w:name="_Toc420673007"/>
       <w:r>
         <w:t>Biomaterial Requirements</w:t>
       </w:r>
@@ -32638,7 +32340,7 @@
       <w:pPr>
         <w:pStyle w:val="Heading4"/>
       </w:pPr>
-      <w:bookmarkStart w:id="128" w:name="_Toc420597178"/>
+      <w:bookmarkStart w:id="128" w:name="_Toc420673008"/>
       <w:r>
         <w:t xml:space="preserve">Current </w:t>
       </w:r>
@@ -32891,7 +32593,7 @@
       <w:pPr>
         <w:pStyle w:val="Heading4"/>
       </w:pPr>
-      <w:bookmarkStart w:id="129" w:name="_Toc420597179"/>
+      <w:bookmarkStart w:id="129" w:name="_Toc420673009"/>
       <w:r>
         <w:t>Roll of Metallic Elements within the Body</w:t>
       </w:r>
@@ -33244,7 +32946,7 @@
         <w:pStyle w:val="Heading3"/>
       </w:pPr>
       <w:bookmarkStart w:id="132" w:name="_Toc386545846"/>
-      <w:bookmarkStart w:id="133" w:name="_Toc420597180"/>
+      <w:bookmarkStart w:id="133" w:name="_Toc420673010"/>
       <w:r>
         <w:t>Degradation</w:t>
       </w:r>
@@ -33367,7 +33069,7 @@
       <w:pPr>
         <w:pStyle w:val="Heading4"/>
       </w:pPr>
-      <w:bookmarkStart w:id="134" w:name="_Toc420597181"/>
+      <w:bookmarkStart w:id="134" w:name="_Toc420673011"/>
       <w:bookmarkEnd w:id="132"/>
       <w:r>
         <w:t xml:space="preserve">Basic </w:t>
@@ -34551,7 +34253,7 @@
         <w:pStyle w:val="Caption"/>
       </w:pPr>
       <w:bookmarkStart w:id="139" w:name="_Ref403051953"/>
-      <w:bookmarkStart w:id="140" w:name="_Toc420597224"/>
+      <w:bookmarkStart w:id="140" w:name="_Toc420673054"/>
       <w:r>
         <w:t xml:space="preserve">Figure </w:t>
       </w:r>
@@ -34670,7 +34372,15 @@
         </m:sSub>
       </m:oMath>
       <w:r>
-        <w:t xml:space="preserve">, and their linear extrapolations with their intersection indicating the OCP, and thus the </w:t>
+        <w:t>, and their linear extra</w:t>
+      </w:r>
+      <w:proofErr w:type="spellStart"/>
+      <w:r>
+        <w:t>polations</w:t>
+      </w:r>
+      <w:proofErr w:type="spellEnd"/>
+      <w:r>
+        <w:t xml:space="preserve"> with their intersection indicating the OCP, and thus the </w:t>
       </w:r>
       <m:oMath>
         <m:sSub>
@@ -34768,7 +34478,7 @@
       <w:pPr>
         <w:pStyle w:val="Heading4"/>
       </w:pPr>
-      <w:bookmarkStart w:id="141" w:name="_Toc420597182"/>
+      <w:bookmarkStart w:id="141" w:name="_Toc420673012"/>
       <w:r>
         <w:t xml:space="preserve">Mg </w:t>
       </w:r>
@@ -35964,7 +35674,7 @@
       <w:pPr>
         <w:pStyle w:val="Caption"/>
       </w:pPr>
-      <w:bookmarkStart w:id="144" w:name="_Toc420597225"/>
+      <w:bookmarkStart w:id="144" w:name="_Toc420673055"/>
       <w:r>
         <w:t xml:space="preserve">Figure </w:t>
       </w:r>
@@ -36244,7 +35954,7 @@
       <w:pPr>
         <w:pStyle w:val="Heading4"/>
       </w:pPr>
-      <w:bookmarkStart w:id="145" w:name="_Toc420597183"/>
+      <w:bookmarkStart w:id="145" w:name="_Toc420673013"/>
       <w:r>
         <w:t>Pitting Corrosion</w:t>
       </w:r>
@@ -36703,7 +36413,7 @@
       <w:pPr>
         <w:pStyle w:val="Heading3"/>
       </w:pPr>
-      <w:bookmarkStart w:id="147" w:name="_Toc420597184"/>
+      <w:bookmarkStart w:id="147" w:name="_Toc420673014"/>
       <w:r>
         <w:t>Anti-biotic Scaffolds</w:t>
       </w:r>
@@ -36719,7 +36429,7 @@
       <w:pPr>
         <w:pStyle w:val="Heading1"/>
       </w:pPr>
-      <w:bookmarkStart w:id="148" w:name="_Toc420597185"/>
+      <w:bookmarkStart w:id="148" w:name="_Toc420673015"/>
       <w:r>
         <w:lastRenderedPageBreak/>
         <w:t>Methods</w:t>
@@ -36730,7 +36440,7 @@
       <w:pPr>
         <w:pStyle w:val="Heading2"/>
       </w:pPr>
-      <w:bookmarkStart w:id="149" w:name="_Toc420597186"/>
+      <w:bookmarkStart w:id="149" w:name="_Toc420673016"/>
       <w:r>
         <w:t>Target</w:t>
       </w:r>
@@ -36754,7 +36464,7 @@
       <w:pPr>
         <w:pStyle w:val="Heading3"/>
       </w:pPr>
-      <w:bookmarkStart w:id="150" w:name="_Toc420597187"/>
+      <w:bookmarkStart w:id="150" w:name="_Toc420673017"/>
       <w:r>
         <w:t>Induction Furnace</w:t>
       </w:r>
@@ -36784,7 +36494,7 @@
       <w:pPr>
         <w:pStyle w:val="Heading4"/>
       </w:pPr>
-      <w:bookmarkStart w:id="151" w:name="_Toc420597188"/>
+      <w:bookmarkStart w:id="151" w:name="_Toc420673018"/>
       <w:r>
         <w:t>Charges</w:t>
       </w:r>
@@ -36917,7 +36627,7 @@
       <w:pPr>
         <w:pStyle w:val="Caption"/>
       </w:pPr>
-      <w:bookmarkStart w:id="152" w:name="_Toc420597226"/>
+      <w:bookmarkStart w:id="152" w:name="_Toc420673056"/>
       <w:r>
         <w:t xml:space="preserve">Figure </w:t>
       </w:r>
@@ -36947,7 +36657,7 @@
       <w:pPr>
         <w:pStyle w:val="Heading4"/>
       </w:pPr>
-      <w:bookmarkStart w:id="153" w:name="_Toc420597189"/>
+      <w:bookmarkStart w:id="153" w:name="_Toc420673019"/>
       <w:r>
         <w:t>Induction Casting of Alloys</w:t>
       </w:r>
@@ -37184,7 +36894,7 @@
       <w:pPr>
         <w:pStyle w:val="Heading3"/>
       </w:pPr>
-      <w:bookmarkStart w:id="155" w:name="_Toc420597190"/>
+      <w:bookmarkStart w:id="155" w:name="_Toc420673020"/>
       <w:r>
         <w:lastRenderedPageBreak/>
         <w:t>Shaping of Targets</w:t>
@@ -37308,7 +37018,7 @@
           </mc:Choice>
           <mc:Fallback>
             <w:pict>
-              <v:shape w14:anchorId="267AFB29" id="Text Box 18" o:spid="_x0000_s1033" type="#_x0000_t202" style="position:absolute;left:0;text-align:left;margin-left:158.85pt;margin-top:72.2pt;width:34.65pt;height:26.5pt;z-index:251670528;visibility:visible;mso-wrap-style:square;mso-width-percent:0;mso-height-percent:0;mso-wrap-distance-left:9pt;mso-wrap-distance-top:0;mso-wrap-distance-right:9pt;mso-wrap-distance-bottom:0;mso-position-horizontal:absolute;mso-position-horizontal-relative:text;mso-position-vertical:absolute;mso-position-vertical-relative:text;mso-width-percent:0;mso-height-percent:0;mso-width-relative:margin;mso-height-relative:margin;v-text-anchor:top" o:gfxdata="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" filled="f" stroked="f" strokeweight=".5pt">
+              <v:shape w14:anchorId="267AFB29" id="Text Box 18" o:spid="_x0000_s1032" type="#_x0000_t202" style="position:absolute;left:0;text-align:left;margin-left:158.85pt;margin-top:72.2pt;width:34.65pt;height:26.5pt;z-index:251670528;visibility:visible;mso-wrap-style:square;mso-width-percent:0;mso-height-percent:0;mso-wrap-distance-left:9pt;mso-wrap-distance-top:0;mso-wrap-distance-right:9pt;mso-wrap-distance-bottom:0;mso-position-horizontal:absolute;mso-position-horizontal-relative:text;mso-position-vertical:absolute;mso-position-vertical-relative:text;mso-width-percent:0;mso-height-percent:0;mso-width-relative:margin;mso-height-relative:margin;v-text-anchor:top" o:gfxdata="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" filled="f" stroked="f" strokeweight=".5pt">
                 <v:textbox>
                   <w:txbxContent>
                     <w:p>
@@ -37439,7 +37149,7 @@
           </mc:Choice>
           <mc:Fallback>
             <w:pict>
-              <v:shape w14:anchorId="07DB2B68" id="Text Box 22" o:spid="_x0000_s1034" type="#_x0000_t202" style="position:absolute;left:0;text-align:left;margin-left:265.3pt;margin-top:208.5pt;width:34.65pt;height:26.5pt;z-index:251672576;visibility:visible;mso-wrap-style:square;mso-width-percent:0;mso-height-percent:0;mso-wrap-distance-left:9pt;mso-wrap-distance-top:0;mso-wrap-distance-right:9pt;mso-wrap-distance-bottom:0;mso-position-horizontal:absolute;mso-position-horizontal-relative:text;mso-position-vertical:absolute;mso-position-vertical-relative:text;mso-width-percent:0;mso-height-percent:0;mso-width-relative:margin;mso-height-relative:margin;v-text-anchor:top" o:gfxdata="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" filled="f" stroked="f" strokeweight=".5pt">
+              <v:shape w14:anchorId="07DB2B68" id="Text Box 22" o:spid="_x0000_s1033" type="#_x0000_t202" style="position:absolute;left:0;text-align:left;margin-left:265.3pt;margin-top:208.5pt;width:34.65pt;height:26.5pt;z-index:251672576;visibility:visible;mso-wrap-style:square;mso-width-percent:0;mso-height-percent:0;mso-wrap-distance-left:9pt;mso-wrap-distance-top:0;mso-wrap-distance-right:9pt;mso-wrap-distance-bottom:0;mso-position-horizontal:absolute;mso-position-horizontal-relative:text;mso-position-vertical:absolute;mso-position-vertical-relative:text;mso-width-percent:0;mso-height-percent:0;mso-width-relative:margin;mso-height-relative:margin;v-text-anchor:top" o:gfxdata="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" filled="f" stroked="f" strokeweight=".5pt">
                 <v:textbox>
                   <w:txbxContent>
                     <w:p>
@@ -37577,7 +37287,7 @@
           </mc:Choice>
           <mc:Fallback>
             <w:pict>
-              <v:shape w14:anchorId="35CD803C" id="Text Box 23" o:spid="_x0000_s1035" type="#_x0000_t202" style="position:absolute;left:0;text-align:left;margin-left:132.8pt;margin-top:3in;width:34.65pt;height:26.5pt;z-index:251673600;visibility:visible;mso-wrap-style:square;mso-width-percent:0;mso-height-percent:0;mso-wrap-distance-left:9pt;mso-wrap-distance-top:0;mso-wrap-distance-right:9pt;mso-wrap-distance-bottom:0;mso-position-horizontal:absolute;mso-position-horizontal-relative:text;mso-position-vertical:absolute;mso-position-vertical-relative:text;mso-width-percent:0;mso-height-percent:0;mso-width-relative:margin;mso-height-relative:margin;v-text-anchor:top" o:gfxdata="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" filled="f" stroked="f" strokeweight=".5pt">
+              <v:shape w14:anchorId="35CD803C" id="Text Box 23" o:spid="_x0000_s1034" type="#_x0000_t202" style="position:absolute;left:0;text-align:left;margin-left:132.8pt;margin-top:3in;width:34.65pt;height:26.5pt;z-index:251673600;visibility:visible;mso-wrap-style:square;mso-width-percent:0;mso-height-percent:0;mso-wrap-distance-left:9pt;mso-wrap-distance-top:0;mso-wrap-distance-right:9pt;mso-wrap-distance-bottom:0;mso-position-horizontal:absolute;mso-position-horizontal-relative:text;mso-position-vertical:absolute;mso-position-vertical-relative:text;mso-width-percent:0;mso-height-percent:0;mso-width-relative:margin;mso-height-relative:margin;v-text-anchor:top" o:gfxdata="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" filled="f" stroked="f" strokeweight=".5pt">
                 <v:textbox>
                   <w:txbxContent>
                     <w:p>
@@ -37715,7 +37425,7 @@
           </mc:Choice>
           <mc:Fallback>
             <w:pict>
-              <v:shape w14:anchorId="26A6D094" id="Text Box 24" o:spid="_x0000_s1036" type="#_x0000_t202" style="position:absolute;left:0;text-align:left;margin-left:263.3pt;margin-top:144.7pt;width:34.65pt;height:26.5pt;z-index:251671552;visibility:visible;mso-wrap-style:square;mso-width-percent:0;mso-height-percent:0;mso-wrap-distance-left:9pt;mso-wrap-distance-top:0;mso-wrap-distance-right:9pt;mso-wrap-distance-bottom:0;mso-position-horizontal:absolute;mso-position-horizontal-relative:text;mso-position-vertical:absolute;mso-position-vertical-relative:text;mso-width-percent:0;mso-height-percent:0;mso-width-relative:margin;mso-height-relative:margin;v-text-anchor:top" o:gfxdata="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" filled="f" stroked="f" strokeweight=".5pt">
+              <v:shape w14:anchorId="26A6D094" id="Text Box 24" o:spid="_x0000_s1035" type="#_x0000_t202" style="position:absolute;left:0;text-align:left;margin-left:263.3pt;margin-top:144.7pt;width:34.65pt;height:26.5pt;z-index:251671552;visibility:visible;mso-wrap-style:square;mso-width-percent:0;mso-height-percent:0;mso-wrap-distance-left:9pt;mso-wrap-distance-top:0;mso-wrap-distance-right:9pt;mso-wrap-distance-bottom:0;mso-position-horizontal:absolute;mso-position-horizontal-relative:text;mso-position-vertical:absolute;mso-position-vertical-relative:text;mso-width-percent:0;mso-height-percent:0;mso-width-relative:margin;mso-height-relative:margin;v-text-anchor:top" o:gfxdata="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" filled="f" stroked="f" strokeweight=".5pt">
                 <v:textbox>
                   <w:txbxContent>
                     <w:p>
@@ -37814,7 +37524,7 @@
         <w:pStyle w:val="Caption"/>
       </w:pPr>
       <w:bookmarkStart w:id="156" w:name="_Ref404154847"/>
-      <w:bookmarkStart w:id="157" w:name="_Toc420597227"/>
+      <w:bookmarkStart w:id="157" w:name="_Toc420673057"/>
       <w:r>
         <w:t xml:space="preserve">Figure </w:t>
       </w:r>
@@ -37862,7 +37572,7 @@
       <w:pPr>
         <w:pStyle w:val="Heading2"/>
       </w:pPr>
-      <w:bookmarkStart w:id="159" w:name="_Toc420597191"/>
+      <w:bookmarkStart w:id="159" w:name="_Toc420673021"/>
       <w:r>
         <w:t xml:space="preserve">PVD via </w:t>
       </w:r>
@@ -37875,7 +37585,7 @@
       <w:pPr>
         <w:pStyle w:val="Heading3"/>
       </w:pPr>
-      <w:bookmarkStart w:id="160" w:name="_Toc420597192"/>
+      <w:bookmarkStart w:id="160" w:name="_Toc420673022"/>
       <w:r>
         <w:t>Sputtering of TFMGs and SMGs</w:t>
       </w:r>
@@ -37890,7 +37600,7 @@
       <w:pPr>
         <w:pStyle w:val="Heading3"/>
       </w:pPr>
-      <w:bookmarkStart w:id="161" w:name="_Toc420597193"/>
+      <w:bookmarkStart w:id="161" w:name="_Toc420673023"/>
       <w:r>
         <w:t xml:space="preserve">Sputtering Methods and </w:t>
       </w:r>
@@ -38614,7 +38324,7 @@
       <w:pPr>
         <w:pStyle w:val="Heading2"/>
       </w:pPr>
-      <w:bookmarkStart w:id="163" w:name="_Toc420597194"/>
+      <w:bookmarkStart w:id="163" w:name="_Toc420673024"/>
       <w:r>
         <w:t xml:space="preserve">Examined </w:t>
       </w:r>
@@ -38665,7 +38375,7 @@
       <w:pPr>
         <w:pStyle w:val="Heading3"/>
       </w:pPr>
-      <w:bookmarkStart w:id="164" w:name="_Toc420597195"/>
+      <w:bookmarkStart w:id="164" w:name="_Toc420673025"/>
       <w:r>
         <w:t>Silicon Wafer</w:t>
       </w:r>
@@ -38686,7 +38396,7 @@
       <w:pPr>
         <w:pStyle w:val="Heading3"/>
       </w:pPr>
-      <w:bookmarkStart w:id="165" w:name="_Toc420597196"/>
+      <w:bookmarkStart w:id="165" w:name="_Toc420673026"/>
       <w:r>
         <w:t>Water Soluble S</w:t>
       </w:r>
@@ -38739,7 +38449,7 @@
       <w:pPr>
         <w:pStyle w:val="Heading3"/>
       </w:pPr>
-      <w:bookmarkStart w:id="166" w:name="_Toc420597197"/>
+      <w:bookmarkStart w:id="166" w:name="_Toc420673027"/>
       <w:r>
         <w:t>BMG Substrate</w:t>
       </w:r>
@@ -38795,7 +38505,7 @@
       <w:pPr>
         <w:pStyle w:val="Heading3"/>
       </w:pPr>
-      <w:bookmarkStart w:id="168" w:name="_Toc420597198"/>
+      <w:bookmarkStart w:id="168" w:name="_Toc420673028"/>
       <w:proofErr w:type="spellStart"/>
       <w:r>
         <w:rPr>
@@ -38855,7 +38565,7 @@
       <w:pPr>
         <w:pStyle w:val="Heading2"/>
       </w:pPr>
-      <w:bookmarkStart w:id="169" w:name="_Toc420597199"/>
+      <w:bookmarkStart w:id="169" w:name="_Toc420673029"/>
       <w:r>
         <w:t>Film Characterisation</w:t>
       </w:r>
@@ -38876,7 +38586,7 @@
       <w:pPr>
         <w:pStyle w:val="Heading3"/>
       </w:pPr>
-      <w:bookmarkStart w:id="170" w:name="_Toc420597200"/>
+      <w:bookmarkStart w:id="170" w:name="_Toc420673030"/>
       <w:r>
         <w:t>Physical and Chemical Properties</w:t>
       </w:r>
@@ -38897,7 +38607,7 @@
       <w:pPr>
         <w:pStyle w:val="Heading3"/>
       </w:pPr>
-      <w:bookmarkStart w:id="171" w:name="_Toc420597201"/>
+      <w:bookmarkStart w:id="171" w:name="_Toc420673031"/>
       <w:r>
         <w:t xml:space="preserve">Biocompatibility and </w:t>
       </w:r>
@@ -38940,7 +38650,7 @@
       <w:pPr>
         <w:pStyle w:val="Heading3"/>
       </w:pPr>
-      <w:bookmarkStart w:id="172" w:name="_Toc420597202"/>
+      <w:bookmarkStart w:id="172" w:name="_Toc420673032"/>
       <w:r>
         <w:lastRenderedPageBreak/>
         <w:t>Quality of Deposition</w:t>
@@ -38964,7 +38674,7 @@
       <w:pPr>
         <w:pStyle w:val="Heading1"/>
       </w:pPr>
-      <w:bookmarkStart w:id="173" w:name="_Toc420597203"/>
+      <w:bookmarkStart w:id="173" w:name="_Toc420673033"/>
       <w:r>
         <w:lastRenderedPageBreak/>
         <w:t>Preliminary Results</w:t>
@@ -38975,7 +38685,7 @@
       <w:pPr>
         <w:pStyle w:val="Heading2"/>
       </w:pPr>
-      <w:bookmarkStart w:id="174" w:name="_Toc420597204"/>
+      <w:bookmarkStart w:id="174" w:name="_Toc420673034"/>
       <w:commentRangeStart w:id="175"/>
       <w:r>
         <w:t>Experimental Results</w:t>
@@ -38998,7 +38708,7 @@
       <w:pPr>
         <w:pStyle w:val="Heading3"/>
       </w:pPr>
-      <w:bookmarkStart w:id="176" w:name="_Toc420597205"/>
+      <w:bookmarkStart w:id="176" w:name="_Toc420673035"/>
       <w:r>
         <w:t>Casting Challenges</w:t>
       </w:r>
@@ -39090,7 +38800,7 @@
       <w:pPr>
         <w:pStyle w:val="Heading3"/>
       </w:pPr>
-      <w:bookmarkStart w:id="177" w:name="_Toc420597206"/>
+      <w:bookmarkStart w:id="177" w:name="_Toc420673036"/>
       <w:r>
         <w:t>DSC Scans</w:t>
       </w:r>
@@ -39252,7 +38962,7 @@
       <w:pPr>
         <w:pStyle w:val="Heading3"/>
       </w:pPr>
-      <w:bookmarkStart w:id="178" w:name="_Toc420597207"/>
+      <w:bookmarkStart w:id="178" w:name="_Toc420673037"/>
       <w:r>
         <w:t xml:space="preserve">Target </w:t>
       </w:r>
@@ -40335,7 +40045,7 @@
       <w:pPr>
         <w:pStyle w:val="Caption"/>
       </w:pPr>
-      <w:bookmarkStart w:id="179" w:name="_Toc420597228"/>
+      <w:bookmarkStart w:id="179" w:name="_Toc420673058"/>
       <w:r>
         <w:t xml:space="preserve">Figure </w:t>
       </w:r>
@@ -40666,7 +40376,7 @@
       <w:pPr>
         <w:pStyle w:val="Heading3"/>
       </w:pPr>
-      <w:bookmarkStart w:id="180" w:name="_Toc420597208"/>
+      <w:bookmarkStart w:id="180" w:name="_Toc420673038"/>
       <w:r>
         <w:t>Target Composition</w:t>
       </w:r>
@@ -40740,7 +40450,7 @@
         <w:pStyle w:val="Heading1"/>
       </w:pPr>
       <w:bookmarkStart w:id="182" w:name="_Toc386545850"/>
-      <w:bookmarkStart w:id="183" w:name="_Toc420597209"/>
+      <w:bookmarkStart w:id="183" w:name="_Toc420673039"/>
       <w:r>
         <w:lastRenderedPageBreak/>
         <w:t>References</w:t>
@@ -42158,7 +41868,7 @@
       <w:pPr>
         <w:pStyle w:val="Heading1"/>
       </w:pPr>
-      <w:bookmarkStart w:id="184" w:name="_Toc420597210"/>
+      <w:bookmarkStart w:id="184" w:name="_Toc420673040"/>
       <w:r>
         <w:lastRenderedPageBreak/>
         <w:t>Appendices</w:t>
@@ -42169,7 +41879,7 @@
       <w:pPr>
         <w:pStyle w:val="Heading2"/>
       </w:pPr>
-      <w:bookmarkStart w:id="185" w:name="_Toc420597211"/>
+      <w:bookmarkStart w:id="185" w:name="_Toc420673041"/>
       <w:r>
         <w:t>Glossary</w:t>
       </w:r>
@@ -43829,7 +43539,15 @@
       </w:r>
       <w:r>
         <w:tab/>
-        <w:t xml:space="preserve">Substrate </w:t>
+        <w:t>Subs</w:t>
+      </w:r>
+      <w:proofErr w:type="spellStart"/>
+      <w:r>
+        <w:t>trate</w:t>
+      </w:r>
+      <w:proofErr w:type="spellEnd"/>
+      <w:r>
+        <w:t xml:space="preserve"> </w:t>
       </w:r>
       <w:r>
         <w:t xml:space="preserve">Temperature ( </w:t>
@@ -44394,14 +44112,7 @@
       </w:r>
       <w:r>
         <w:tab/>
-      </w:r>
-      <w:proofErr w:type="spellStart"/>
-      <w:r>
-        <w:t>Overpotential</w:t>
-      </w:r>
-      <w:proofErr w:type="spellEnd"/>
-      <w:r>
-        <w:t xml:space="preserve"> (V)</w:t>
+        <w:t>Overpotential (V)</w:t>
       </w:r>
     </w:p>
     <w:p>
@@ -44835,6 +44546,41 @@
         <w:t>Thus solid slope &lt; glass</w:t>
       </w:r>
     </w:p>
+    <w:p>
+      <w:pPr>
+        <w:pStyle w:val="CommentText"/>
+      </w:pPr>
+    </w:p>
+    <w:p>
+      <w:pPr>
+        <w:pStyle w:val="CommentText"/>
+      </w:pPr>
+      <w:r>
+        <w:t xml:space="preserve">Glass </w:t>
+      </w:r>
+      <w:proofErr w:type="spellStart"/>
+      <w:r>
+        <w:t>Tg</w:t>
+      </w:r>
+      <w:proofErr w:type="spellEnd"/>
+      <w:r>
+        <w:t xml:space="preserve"> changes because</w:t>
+      </w:r>
+      <w:r>
+        <w:t xml:space="preserve"> H and</w:t>
+      </w:r>
+      <w:r>
+        <w:t xml:space="preserve"> </w:t>
+      </w:r>
+      <w:proofErr w:type="spellStart"/>
+      <w:r>
+        <w:t>Cp</w:t>
+      </w:r>
+      <w:proofErr w:type="spellEnd"/>
+      <w:r>
+        <w:t xml:space="preserve"> is dependent on cooling rate (i.e. its free energy line is not rigidly defined). </w:t>
+      </w:r>
+    </w:p>
   </w:comment>
   <w:comment w:id="28" w:author="Scott Gleason" w:date="2015-05-11T15:27:00Z" w:initials="SG">
     <w:p>
@@ -45387,10 +45133,7 @@
       </w:r>
       <w:proofErr w:type="spellEnd"/>
       <w:r>
-        <w:t xml:space="preserve"> to Tm/Tl reduces energy because Liquid free energy line has gr</w:t>
-      </w:r>
-      <w:r>
-        <w:t>eater rate of change than solid.</w:t>
+        <w:t xml:space="preserve"> to Tm/Tl reduces energy because Liquid free energy line has greater rate of change than solid.</w:t>
       </w:r>
     </w:p>
   </w:comment>
@@ -46188,7 +45931,7 @@
   <w15:commentEx w15:paraId="03020542" w15:done="0"/>
   <w15:commentEx w15:paraId="7CE248C7" w15:done="0"/>
   <w15:commentEx w15:paraId="7F3C8ED5" w15:done="0"/>
-  <w15:commentEx w15:paraId="2ED3EE1F" w15:done="0"/>
+  <w15:commentEx w15:paraId="50A896A4" w15:done="0"/>
   <w15:commentEx w15:paraId="78CB11D5" w15:done="0"/>
   <w15:commentEx w15:paraId="0A2738A4" w15:done="0"/>
   <w15:commentEx w15:paraId="449B3AFA" w15:done="0"/>
@@ -46299,7 +46042,7 @@
           <w:rPr>
             <w:noProof/>
           </w:rPr>
-          <w:t>13</w:t>
+          <w:t>3</w:t>
         </w:r>
         <w:r>
           <w:rPr>
@@ -49311,7 +49054,7 @@
 </file>
 
 <file path=customXml/itemProps1.xml><?xml version="1.0" encoding="utf-8"?>
-<ds:datastoreItem xmlns:ds="http://schemas.openxmlformats.org/officeDocument/2006/customXml" ds:itemID="{8F7FE853-E305-4F89-916A-98F4909C8D04}">
+<ds:datastoreItem xmlns:ds="http://schemas.openxmlformats.org/officeDocument/2006/customXml" ds:itemID="{832FBF6D-0331-466A-873F-642114834514}">
   <ds:schemaRefs>
     <ds:schemaRef ds:uri="http://schemas.openxmlformats.org/officeDocument/2006/bibliography"/>
   </ds:schemaRefs>

</xml_diff>

<commit_message>
Updated Gibbs Energy figures
</commit_message>
<xml_diff>
--- a/Scott Gleason - Preliminary PhD Thesis.docx
+++ b/Scott Gleason - Preliminary PhD Thesis.docx
@@ -231,13 +231,8 @@
       <w:r>
         <w:t xml:space="preserve">Co-Supervisor: </w:t>
       </w:r>
-      <w:proofErr w:type="spellStart"/>
-      <w:r>
-        <w:t>Dr.</w:t>
-      </w:r>
-      <w:proofErr w:type="spellEnd"/>
-      <w:r>
-        <w:t xml:space="preserve"> </w:t>
+      <w:r>
+        <w:t xml:space="preserve">Dr. </w:t>
       </w:r>
       <w:r>
         <w:t>Kevin Laws</w:t>
@@ -285,26 +280,16 @@
       </w:r>
     </w:p>
     <w:p>
-      <w:proofErr w:type="spellStart"/>
-      <w:r>
-        <w:t>Dr.</w:t>
-      </w:r>
-      <w:proofErr w:type="spellEnd"/>
-      <w:r>
-        <w:t xml:space="preserve"> </w:t>
+      <w:r>
+        <w:t xml:space="preserve">Dr. </w:t>
       </w:r>
       <w:r>
         <w:t>Kevin Laws</w:t>
       </w:r>
     </w:p>
     <w:p>
-      <w:proofErr w:type="spellStart"/>
-      <w:r>
-        <w:t>Dr.</w:t>
-      </w:r>
-      <w:proofErr w:type="spellEnd"/>
-      <w:r>
-        <w:t xml:space="preserve"> </w:t>
+      <w:r>
+        <w:t xml:space="preserve">Dr. </w:t>
       </w:r>
       <w:r>
         <w:t>Bulent Gun</w:t>
@@ -312,15 +297,7 @@
     </w:p>
     <w:p>
       <w:r>
-        <w:t xml:space="preserve">Professor </w:t>
-      </w:r>
-      <w:proofErr w:type="spellStart"/>
-      <w:r>
-        <w:t>Jianzhong</w:t>
-      </w:r>
-      <w:proofErr w:type="spellEnd"/>
-      <w:r>
-        <w:t xml:space="preserve"> Jiang</w:t>
+        <w:t>Professor Jianzhong Jiang</w:t>
       </w:r>
     </w:p>
     <w:p>
@@ -364,15 +341,7 @@
     </w:p>
     <w:p>
       <w:r>
-        <w:t xml:space="preserve">The aims of this thesis are to produce and examine biodegradable thin film metallic glasses (TFMGs) and the recently discovered ultrastable metallic glass (SMG) films for biomedical applications. To ensure full biocompatibility the films will be composed entirely of essential mineral </w:t>
-      </w:r>
-      <w:proofErr w:type="spellStart"/>
-      <w:r>
-        <w:t>MgZnCa</w:t>
-      </w:r>
-      <w:proofErr w:type="spellEnd"/>
-      <w:r>
-        <w:t xml:space="preserve"> alloys.</w:t>
+        <w:t>The aims of this thesis are to produce and examine biodegradable thin film metallic glasses (TFMGs) and the recently discovered ultrastable metallic glass (SMG) films for biomedical applications. To ensure full biocompatibility the films will be composed entirely of essential mineral MgZnCa alloys.</w:t>
       </w:r>
     </w:p>
     <w:p>
@@ -8939,16 +8908,11 @@
         <w:t xml:space="preserve">s </w:t>
       </w:r>
       <w:r>
-        <w:t xml:space="preserve">with tailored </w:t>
-      </w:r>
-      <w:proofErr w:type="spellStart"/>
-      <w:r>
-        <w:t>bio</w:t>
+        <w:t>with tailored bio</w:t>
       </w:r>
       <w:r>
         <w:t>absorbable</w:t>
       </w:r>
-      <w:proofErr w:type="spellEnd"/>
       <w:r>
         <w:t xml:space="preserve"> films </w:t>
       </w:r>
@@ -9115,7 +9079,6 @@
       <w:r>
         <w:t xml:space="preserve">BMGs of similar film composition, </w:t>
       </w:r>
-      <w:proofErr w:type="spellStart"/>
       <w:r>
         <w:rPr>
           <w:rFonts w:eastAsia="Times New Roman"/>
@@ -9123,7 +9086,6 @@
         </w:rPr>
         <w:t>Polycaprolactone</w:t>
       </w:r>
-      <w:proofErr w:type="spellEnd"/>
       <w:r>
         <w:t xml:space="preserve"> (PCL) scaffold</w:t>
       </w:r>
@@ -9139,13 +9101,8 @@
       <w:r>
         <w:t xml:space="preserve"> </w:t>
       </w:r>
-      <w:proofErr w:type="spellStart"/>
-      <w:r>
-        <w:t>NaCl</w:t>
-      </w:r>
-      <w:proofErr w:type="spellEnd"/>
-      <w:r>
-        <w:t xml:space="preserve"> </w:t>
+      <w:r>
+        <w:t xml:space="preserve">NaCl </w:t>
       </w:r>
       <w:r>
         <w:t>substrate (to allow</w:t>
@@ -9723,11 +9680,7 @@
         <w:t xml:space="preserve">solely </w:t>
       </w:r>
       <w:r>
-        <w:t xml:space="preserve">at </w:t>
-      </w:r>
-      <w:proofErr w:type="gramStart"/>
-      <w:r>
-        <w:t xml:space="preserve">the </w:t>
+        <w:t xml:space="preserve">at the </w:t>
       </w:r>
       <m:oMath>
         <m:sSub>
@@ -9758,11 +9711,7 @@
         </m:sSub>
       </m:oMath>
       <w:r>
-        <w:t xml:space="preserve"> and</w:t>
-      </w:r>
-      <w:proofErr w:type="gramEnd"/>
-      <w:r>
-        <w:t xml:space="preserve"> </w:t>
+        <w:t xml:space="preserve"> and </w:t>
       </w:r>
       <w:r>
         <w:t>being</w:t>
@@ -9832,11 +9781,7 @@
         <w:t>both</w:t>
       </w:r>
       <w:r>
-        <w:t xml:space="preserve"> </w:t>
-      </w:r>
-      <w:proofErr w:type="gramStart"/>
-      <w:r>
-        <w:t>the</w:t>
+        <w:t xml:space="preserve"> the</w:t>
       </w:r>
       <w:r>
         <w:t xml:space="preserve"> </w:t>
@@ -9850,11 +9795,7 @@
         </m:r>
       </m:oMath>
       <w:r>
-        <w:t xml:space="preserve"> and</w:t>
-      </w:r>
-      <w:proofErr w:type="gramEnd"/>
-      <w:r>
-        <w:t xml:space="preserve"> </w:t>
+        <w:t xml:space="preserve"> and </w:t>
       </w:r>
       <m:oMath>
         <m:r>
@@ -10394,13 +10335,8 @@
         <w:t>reduction</w:t>
       </w:r>
       <w:r>
-        <w:t xml:space="preserve"> in volume </w:t>
-      </w:r>
-      <w:proofErr w:type="gramStart"/>
-      <w:r>
-        <w:t>energy.</w:t>
-      </w:r>
-      <w:proofErr w:type="gramEnd"/>
+        <w:t xml:space="preserve"> in volume energy.</w:t>
+      </w:r>
     </w:p>
     <w:tbl>
       <w:tblPr>
@@ -10417,8 +10353,8 @@
         <w:tblLook w:val="04A0" w:firstRow="1" w:lastRow="0" w:firstColumn="1" w:lastColumn="0" w:noHBand="0" w:noVBand="1"/>
       </w:tblPr>
       <w:tblGrid>
-        <w:gridCol w:w="4542"/>
-        <w:gridCol w:w="4484"/>
+        <w:gridCol w:w="4543"/>
+        <w:gridCol w:w="4483"/>
       </w:tblGrid>
       <w:tr>
         <w:tc>
@@ -10552,9 +10488,9 @@
                 <w:lang w:eastAsia="en-AU"/>
               </w:rPr>
               <w:drawing>
-                <wp:inline distT="0" distB="0" distL="0" distR="0" wp14:anchorId="6EA80EAC" wp14:editId="4D763476">
-                  <wp:extent cx="2794964" cy="2458528"/>
-                  <wp:effectExtent l="0" t="0" r="5715" b="0"/>
+                <wp:inline distT="0" distB="0" distL="0" distR="0" wp14:anchorId="6EA80EAC" wp14:editId="44015D14">
+                  <wp:extent cx="2769154" cy="2412000"/>
+                  <wp:effectExtent l="0" t="0" r="0" b="7620"/>
                   <wp:docPr id="29" name="Picture 29"/>
                   <wp:cNvGraphicFramePr>
                     <a:graphicFrameLocks xmlns:a="http://schemas.openxmlformats.org/drawingml/2006/main" noChangeAspect="1"/>
@@ -10567,20 +10503,20 @@
                           <pic:cNvPicPr/>
                         </pic:nvPicPr>
                         <pic:blipFill rotWithShape="1">
-                          <a:blip r:embed="rId13">
+                          <a:blip r:embed="rId13" cstate="print">
                             <a:extLst>
                               <a:ext uri="{28A0092B-C50C-407E-A947-70E740481C1C}">
                                 <a14:useLocalDpi xmlns:a14="http://schemas.microsoft.com/office/drawing/2010/main" val="0"/>
                               </a:ext>
                             </a:extLst>
                           </a:blip>
-                          <a:srcRect l="6262" r="8910"/>
+                          <a:srcRect l="5021" r="9303"/>
                           <a:stretch/>
                         </pic:blipFill>
                         <pic:spPr bwMode="auto">
                           <a:xfrm>
                             <a:off x="0" y="0"/>
-                            <a:ext cx="2846398" cy="2503771"/>
+                            <a:ext cx="2769154" cy="2412000"/>
                           </a:xfrm>
                           <a:prstGeom prst="rect">
                             <a:avLst/>
@@ -10738,9 +10674,9 @@
                 <w:lang w:eastAsia="en-AU"/>
               </w:rPr>
               <w:drawing>
-                <wp:inline distT="0" distB="0" distL="0" distR="0" wp14:anchorId="6843A5E5" wp14:editId="30BA30D8">
-                  <wp:extent cx="2762501" cy="2458800"/>
-                  <wp:effectExtent l="0" t="0" r="0" b="0"/>
+                <wp:inline distT="0" distB="0" distL="0" distR="0" wp14:anchorId="6843A5E5" wp14:editId="5B25B38D">
+                  <wp:extent cx="2730776" cy="2412000"/>
+                  <wp:effectExtent l="0" t="0" r="0" b="7620"/>
                   <wp:docPr id="31" name="Picture 31"/>
                   <wp:cNvGraphicFramePr>
                     <a:graphicFrameLocks xmlns:a="http://schemas.openxmlformats.org/drawingml/2006/main" noChangeAspect="1"/>
@@ -10760,13 +10696,13 @@
                               </a:ext>
                             </a:extLst>
                           </a:blip>
-                          <a:srcRect l="6923" r="9242"/>
+                          <a:srcRect l="6208" r="9305"/>
                           <a:stretch/>
                         </pic:blipFill>
                         <pic:spPr bwMode="auto">
                           <a:xfrm>
                             <a:off x="0" y="0"/>
-                            <a:ext cx="2762501" cy="2458800"/>
+                            <a:ext cx="2730776" cy="2412000"/>
                           </a:xfrm>
                           <a:prstGeom prst="rect">
                             <a:avLst/>
@@ -10939,15 +10875,7 @@
         <w:t>a</w:t>
       </w:r>
       <w:r>
-        <w:t xml:space="preserve"> liquid is cooled below </w:t>
-      </w:r>
-      <w:proofErr w:type="gramStart"/>
-      <w:r>
-        <w:t>its</w:t>
-      </w:r>
-      <w:proofErr w:type="gramEnd"/>
-      <w:r>
-        <w:t xml:space="preserve"> </w:t>
+        <w:t xml:space="preserve"> liquid is cooled below its </w:t>
       </w:r>
       <m:oMath>
         <m:sSub>
@@ -11025,15 +10953,7 @@
         </m:r>
       </m:oMath>
       <w:r>
-        <w:t xml:space="preserve">) increases while </w:t>
-      </w:r>
-      <w:proofErr w:type="gramStart"/>
-      <w:r>
-        <w:t>its</w:t>
-      </w:r>
-      <w:proofErr w:type="gramEnd"/>
-      <w:r>
-        <w:t xml:space="preserve"> </w:t>
+        <w:t xml:space="preserve">) increases while its </w:t>
       </w:r>
       <m:oMath>
         <m:r>
@@ -11740,11 +11660,9 @@
       <w:r>
         <w:t xml:space="preserve"> than ‘glass 2.’ This higher temperature stability is the result of ‘glass 1’ be</w:t>
       </w:r>
-      <w:proofErr w:type="spellStart"/>
       <w:r>
         <w:t>ing</w:t>
       </w:r>
-      <w:proofErr w:type="spellEnd"/>
       <w:r>
         <w:t xml:space="preserve"> cool</w:t>
       </w:r>
@@ -11828,23 +11746,7 @@
           <w:sz w:val="22"/>
           <w:szCs w:val="22"/>
         </w:rPr>
-        <w:t xml:space="preserve">explains </w:t>
-      </w:r>
-      <w:proofErr w:type="spellStart"/>
-      <w:r>
-        <w:rPr>
-          <w:sz w:val="22"/>
-          <w:szCs w:val="22"/>
-        </w:rPr>
-        <w:t>MGs’</w:t>
-      </w:r>
-      <w:proofErr w:type="spellEnd"/>
-      <w:r>
-        <w:rPr>
-          <w:sz w:val="22"/>
-          <w:szCs w:val="22"/>
-        </w:rPr>
-        <w:t xml:space="preserve"> relative low density as the</w:t>
+        <w:t>explains MGs’ relative low density as the</w:t>
       </w:r>
       <w:r>
         <w:rPr>
@@ -12232,15 +12134,7 @@
         <w:t xml:space="preserve"> </w:t>
       </w:r>
       <w:r>
-        <w:t xml:space="preserve"> </w:t>
-      </w:r>
-      <w:proofErr w:type="spellStart"/>
-      <w:r>
-        <w:t>MGs’</w:t>
-      </w:r>
-      <w:proofErr w:type="spellEnd"/>
-      <w:r>
-        <w:t xml:space="preserve"> </w:t>
+        <w:t xml:space="preserve"> MGs’ </w:t>
       </w:r>
       <w:r>
         <w:t>fast structural relaxation</w:t>
@@ -12996,17 +12890,8 @@
           <w:rFonts w:eastAsia="Times New Roman"/>
           <w:lang w:eastAsia="en-AU"/>
         </w:rPr>
-        <w:t xml:space="preserve"> deep eutectics with </w:t>
-      </w:r>
-      <w:proofErr w:type="gramStart"/>
-      <w:r>
-        <w:rPr>
-          <w:rFonts w:eastAsia="Times New Roman"/>
-          <w:lang w:eastAsia="en-AU"/>
-        </w:rPr>
-        <w:t xml:space="preserve">low </w:t>
-      </w:r>
-      <w:proofErr w:type="gramEnd"/>
+        <w:t xml:space="preserve"> deep eutectics with low </w:t>
+      </w:r>
       <m:oMath>
         <m:sSub>
           <m:sSubPr>
@@ -13674,13 +13559,8 @@
         </m:sSub>
       </m:oMath>
       <w:r>
-        <w:t xml:space="preserve"> improve with </w:t>
-      </w:r>
-      <w:proofErr w:type="gramStart"/>
-      <w:r>
-        <w:t xml:space="preserve">increasing </w:t>
-      </w:r>
-      <w:proofErr w:type="gramEnd"/>
+        <w:t xml:space="preserve"> improve with increasing </w:t>
+      </w:r>
       <m:oMath>
         <m:sSub>
           <m:sSubPr>
@@ -13926,16 +13806,11 @@
         <w:t xml:space="preserve"> improve with</w:t>
       </w:r>
       <w:r>
+        <w:t xml:space="preserve"> increasing</w:t>
+      </w:r>
+      <w:r>
         <w:t xml:space="preserve"> </w:t>
       </w:r>
-      <w:proofErr w:type="gramStart"/>
-      <w:r>
-        <w:t>increasing</w:t>
-      </w:r>
-      <w:r>
-        <w:t xml:space="preserve"> </w:t>
-      </w:r>
-      <w:proofErr w:type="gramEnd"/>
       <m:oMath>
         <m:sSub>
           <m:sSubPr>
@@ -14382,7 +14257,6 @@
       <w:r>
         <w:t xml:space="preserve"> </w:t>
       </w:r>
-      <w:proofErr w:type="gramStart"/>
       <w:r>
         <w:t>BMG</w:t>
       </w:r>
@@ -14395,7 +14269,6 @@
       <w:r>
         <w:t xml:space="preserve"> </w:t>
       </w:r>
-      <w:proofErr w:type="gramEnd"/>
       <m:oMath>
         <m:sSub>
           <m:sSubPr>
@@ -14598,22 +14471,10 @@
         <w:t xml:space="preserve">display dramatic softening </w:t>
       </w:r>
       <w:r>
-        <w:t xml:space="preserve">and </w:t>
-      </w:r>
-      <w:proofErr w:type="spellStart"/>
-      <w:r>
-        <w:t>superplastically</w:t>
-      </w:r>
-      <w:proofErr w:type="spellEnd"/>
-      <w:r>
-        <w:t xml:space="preserve"> </w:t>
-      </w:r>
-      <w:r>
-        <w:t xml:space="preserve">as </w:t>
-      </w:r>
-      <w:proofErr w:type="gramStart"/>
-      <w:r>
-        <w:t xml:space="preserve">their </w:t>
+        <w:t xml:space="preserve">and superplastically </w:t>
+      </w:r>
+      <w:r>
+        <w:t xml:space="preserve">as their </w:t>
       </w:r>
       <m:oMath>
         <m:r>
@@ -14624,11 +14485,7 @@
         </m:r>
       </m:oMath>
       <w:r>
-        <w:t xml:space="preserve"> reduces</w:t>
-      </w:r>
-      <w:proofErr w:type="gramEnd"/>
-      <w:r>
-        <w:t xml:space="preserve"> to </w:t>
+        <w:t xml:space="preserve"> reduces to </w:t>
       </w:r>
       <w:r>
         <w:t>its</w:t>
@@ -14659,11 +14516,7 @@
         <w:t xml:space="preserve">The introduction of this temporary plastic deformation mechanism allows BMGs to </w:t>
       </w:r>
       <w:r>
-        <w:t xml:space="preserve">be post-processed via thermoplastic forming (TPF) techniques, similar to thermoplastic polymers. Once the elevated temperature processing is complete the newly formed BMG components can be slowly cooled below </w:t>
-      </w:r>
-      <w:proofErr w:type="gramStart"/>
-      <w:r>
-        <w:t>the</w:t>
+        <w:t>be post-processed via thermoplastic forming (TPF) techniques, similar to thermoplastic polymers. Once the elevated temperature processing is complete the newly formed BMG components can be slowly cooled below the</w:t>
       </w:r>
       <w:r>
         <w:t>ir</w:t>
@@ -14706,11 +14559,7 @@
         </m:r>
       </m:oMath>
       <w:r>
-        <w:t>to</w:t>
-      </w:r>
-      <w:proofErr w:type="gramEnd"/>
-      <w:r>
-        <w:t xml:space="preserve"> the glassy state without initiating crystallisation. This slow cooling helps to eliminate </w:t>
+        <w:t xml:space="preserve">to the glassy state without initiating crystallisation. This slow cooling helps to eliminate </w:t>
       </w:r>
       <w:r>
         <w:t xml:space="preserve">residual </w:t>
@@ -16572,23 +16421,7 @@
           <w:rFonts w:eastAsia="Times New Roman"/>
           <w:lang w:eastAsia="en-AU"/>
         </w:rPr>
-        <w:t xml:space="preserve">, </w:t>
-      </w:r>
-      <w:proofErr w:type="spellStart"/>
-      <w:r>
-        <w:rPr>
-          <w:rFonts w:eastAsia="Times New Roman"/>
-          <w:lang w:eastAsia="en-AU"/>
-        </w:rPr>
-        <w:t>polycaprolactone</w:t>
-      </w:r>
-      <w:proofErr w:type="spellEnd"/>
-      <w:r>
-        <w:rPr>
-          <w:rFonts w:eastAsia="Times New Roman"/>
-          <w:lang w:eastAsia="en-AU"/>
-        </w:rPr>
-        <w:t xml:space="preserve"> (PCL) scaffolds strength, thermal breakdown of the scaffold payloads, etc. Naturally this heat is a moot point when examining standalone TFMGs as these specimens are separated from their substrate after deposition. </w:t>
+        <w:t xml:space="preserve">, polycaprolactone (PCL) scaffolds strength, thermal breakdown of the scaffold payloads, etc. Naturally this heat is a moot point when examining standalone TFMGs as these specimens are separated from their substrate after deposition. </w:t>
       </w:r>
     </w:p>
     <w:p>
@@ -17534,23 +17367,7 @@
       </w:fldSimple>
       <w:bookmarkEnd w:id="63"/>
       <w:r>
-        <w:t xml:space="preserve">: Schematic of a typical DC sputtering setup with an </w:t>
-      </w:r>
-      <w:proofErr w:type="spellStart"/>
-      <w:r>
-        <w:t>Ar</w:t>
-      </w:r>
-      <w:proofErr w:type="spellEnd"/>
-      <w:r>
-        <w:t xml:space="preserve"> working gas. The high-voltage field generates and propels </w:t>
-      </w:r>
-      <w:proofErr w:type="spellStart"/>
-      <w:r>
-        <w:t>Ar</w:t>
-      </w:r>
-      <w:proofErr w:type="spellEnd"/>
-      <w:r>
-        <w:t xml:space="preserve">+ </w:t>
+        <w:t xml:space="preserve">: Schematic of a typical DC sputtering setup with an Ar working gas. The high-voltage field generates and propels Ar+ </w:t>
       </w:r>
       <w:r>
         <w:t>cat</w:t>
@@ -17688,23 +17505,7 @@
           <w:rFonts w:eastAsia="Times New Roman"/>
           <w:lang w:eastAsia="en-AU"/>
         </w:rPr>
-        <w:t xml:space="preserve">targets and substrates. Additionally, while </w:t>
-      </w:r>
-      <w:proofErr w:type="spellStart"/>
-      <w:r>
-        <w:rPr>
-          <w:rFonts w:eastAsia="Times New Roman"/>
-          <w:lang w:eastAsia="en-AU"/>
-        </w:rPr>
-        <w:t>Ar</w:t>
-      </w:r>
-      <w:proofErr w:type="spellEnd"/>
-      <w:r>
-        <w:rPr>
-          <w:rFonts w:eastAsia="Times New Roman"/>
-          <w:lang w:eastAsia="en-AU"/>
-        </w:rPr>
-        <w:t xml:space="preserve"> is a </w:t>
+        <w:t xml:space="preserve">targets and substrates. Additionally, while Ar is a </w:t>
       </w:r>
       <w:r>
         <w:rPr>
@@ -18117,15 +17918,7 @@
         <w:t>TFMG</w:t>
       </w:r>
       <w:r>
-        <w:t xml:space="preserve"> is primarily controlled by the </w:t>
-      </w:r>
-      <w:proofErr w:type="spellStart"/>
-      <w:r>
-        <w:t>Ar</w:t>
-      </w:r>
-      <w:proofErr w:type="spellEnd"/>
-      <w:r>
-        <w:t xml:space="preserve"> pressure and sputtering power parameters. </w:t>
+        <w:t xml:space="preserve"> is primarily controlled by the Ar pressure and sputtering power parameters. </w:t>
       </w:r>
       <w:r>
         <w:rPr>
@@ -18409,23 +18202,7 @@
           <w:rFonts w:eastAsia="Times New Roman"/>
           <w:lang w:eastAsia="en-AU"/>
         </w:rPr>
-        <w:t xml:space="preserve"> have found a dynamic smoothing effect occurs making it possible to produce atomically flat TFMGs with low </w:t>
-      </w:r>
-      <w:proofErr w:type="spellStart"/>
-      <w:r>
-        <w:rPr>
-          <w:rFonts w:eastAsia="Times New Roman"/>
-          <w:lang w:eastAsia="en-AU"/>
-        </w:rPr>
-        <w:t>Ar</w:t>
-      </w:r>
-      <w:proofErr w:type="spellEnd"/>
-      <w:r>
-        <w:rPr>
-          <w:rFonts w:eastAsia="Times New Roman"/>
-          <w:lang w:eastAsia="en-AU"/>
-        </w:rPr>
-        <w:t xml:space="preserve"> pressure and high sputtering power. </w:t>
+        <w:t xml:space="preserve"> have found a dynamic smoothing effect occurs making it possible to produce atomically flat TFMGs with low Ar pressure and high sputtering power. </w:t>
       </w:r>
     </w:p>
     <w:p>
@@ -19084,13 +18861,8 @@
         </w:rPr>
         <w:t xml:space="preserve"> target by refining the </w:t>
       </w:r>
-      <w:proofErr w:type="spellStart"/>
-      <w:r>
-        <w:t>Ar</w:t>
-      </w:r>
-      <w:proofErr w:type="spellEnd"/>
-      <w:r>
-        <w:t xml:space="preserve"> pressure and sputtering power parameters</w:t>
+      <w:r>
+        <w:t>Ar pressure and sputtering power parameters</w:t>
       </w:r>
       <w:r>
         <w:t xml:space="preserve">. As this solution requires only a single target and no modifications to the sputtering set up it seems reasonable to examine it first with </w:t>
@@ -19756,13 +19528,8 @@
       <w:r>
         <w:t xml:space="preserve"> on </w:t>
       </w:r>
-      <w:proofErr w:type="spellStart"/>
-      <w:r>
-        <w:t>Zr</w:t>
-      </w:r>
-      <w:proofErr w:type="spellEnd"/>
-      <w:r>
-        <w:t xml:space="preserve"> and Au</w:t>
+      <w:r>
+        <w:t>Zr and Au</w:t>
       </w:r>
       <w:r>
         <w:t xml:space="preserve"> alloy</w:t>
@@ -20435,13 +20202,8 @@
         <w:t xml:space="preserve"> is 0.7 –</w:t>
       </w:r>
       <w:r>
-        <w:t xml:space="preserve"> </w:t>
-      </w:r>
-      <w:proofErr w:type="gramStart"/>
-      <w:r>
-        <w:t xml:space="preserve">0.8 </w:t>
-      </w:r>
-      <w:proofErr w:type="gramEnd"/>
+        <w:t xml:space="preserve"> 0.8 </w:t>
+      </w:r>
       <m:oMath>
         <m:sSub>
           <m:sSubPr>
@@ -20772,16 +20534,11 @@
         <w:t xml:space="preserve">well below </w:t>
       </w:r>
       <w:r>
-        <w:t xml:space="preserve">the </w:t>
-      </w:r>
-      <w:proofErr w:type="gramStart"/>
-      <w:r>
-        <w:t>USGs’</w:t>
+        <w:t>the USGs’</w:t>
       </w:r>
       <w:r>
         <w:t xml:space="preserve"> </w:t>
       </w:r>
-      <w:proofErr w:type="gramEnd"/>
       <m:oMath>
         <m:sSub>
           <m:sSubPr>
@@ -21268,13 +21025,8 @@
         <w:commentReference w:id="82"/>
       </w:r>
       <w:r>
-        <w:t xml:space="preserve">. The results of the VD techniques cannot even be replicated with extensive artificial aging or annealing times </w:t>
-      </w:r>
-      <w:proofErr w:type="gramStart"/>
-      <w:r>
-        <w:t xml:space="preserve">below </w:t>
-      </w:r>
-      <w:proofErr w:type="gramEnd"/>
+        <w:t xml:space="preserve">. The results of the VD techniques cannot even be replicated with extensive artificial aging or annealing times below </w:t>
+      </w:r>
       <m:oMath>
         <m:sSub>
           <m:sSubPr>
@@ -21702,17 +21454,8 @@
           <w:rFonts w:eastAsia="Times New Roman"/>
           <w:lang w:eastAsia="en-AU"/>
         </w:rPr>
-        <w:t xml:space="preserve"> ‘step in the baseline’ as the sample reaches </w:t>
-      </w:r>
-      <w:proofErr w:type="gramStart"/>
-      <w:r>
-        <w:rPr>
-          <w:rFonts w:eastAsia="Times New Roman"/>
-          <w:lang w:eastAsia="en-AU"/>
-        </w:rPr>
-        <w:t>its</w:t>
-      </w:r>
-      <w:proofErr w:type="gramEnd"/>
+        <w:t xml:space="preserve"> ‘step in the baseline’ as the sample reaches its</w:t>
+      </w:r>
       <w:r>
         <w:rPr>
           <w:rFonts w:eastAsia="Times New Roman"/>
@@ -22414,11 +22157,7 @@
         <w:t xml:space="preserve">. </w:t>
       </w:r>
       <w:r>
-        <w:t xml:space="preserve">The value of </w:t>
-      </w:r>
-      <w:proofErr w:type="gramStart"/>
-      <w:r>
-        <w:t xml:space="preserve">the </w:t>
+        <w:t xml:space="preserve">The value of the </w:t>
       </w:r>
       <m:oMath>
         <m:sSub>
@@ -22449,11 +22188,7 @@
         </m:sSub>
       </m:oMath>
       <w:r>
-        <w:t xml:space="preserve"> is</w:t>
-      </w:r>
-      <w:proofErr w:type="gramEnd"/>
-      <w:r>
-        <w:t xml:space="preserve"> generally taken as the maxima of the derivative of trace with respect to temperature.</w:t>
+        <w:t xml:space="preserve"> is generally taken as the maxima of the derivative of trace with respect to temperature.</w:t>
       </w:r>
     </w:p>
     <w:p>
@@ -22756,13 +22491,8 @@
         </m:sSub>
       </m:oMath>
       <w:r>
-        <w:t xml:space="preserve"> and lower enthalpy </w:t>
-      </w:r>
-      <w:proofErr w:type="gramStart"/>
-      <w:r>
-        <w:t xml:space="preserve">at </w:t>
-      </w:r>
-      <w:proofErr w:type="gramEnd"/>
+        <w:t xml:space="preserve"> and lower enthalpy at </w:t>
+      </w:r>
       <m:oMath>
         <m:sSub>
           <m:sSubPr>
@@ -23609,11 +23339,9 @@
       <w:r>
         <w:t xml:space="preserve"> the SCL line </w:t>
       </w:r>
-      <w:proofErr w:type="gramStart"/>
       <w:r>
         <w:t xml:space="preserve">with  </w:t>
       </w:r>
-      <w:proofErr w:type="gramEnd"/>
       <m:oMath>
         <m:sSub>
           <m:sSubPr>
@@ -23785,15 +23513,7 @@
       </w:pPr>
       <w:bookmarkStart w:id="96" w:name="_Toc420672998"/>
       <w:r>
-        <w:t xml:space="preserve">The Theoretical Entropy Limit of Glasses and the </w:t>
-      </w:r>
-      <w:proofErr w:type="spellStart"/>
-      <w:r>
-        <w:t>Kauzmann</w:t>
-      </w:r>
-      <w:proofErr w:type="spellEnd"/>
-      <w:r>
-        <w:t xml:space="preserve"> Temperature </w:t>
+        <w:t xml:space="preserve">The Theoretical Entropy Limit of Glasses and the Kauzmann Temperature </w:t>
       </w:r>
       <w:r>
         <w:t>(</w:t>
@@ -23844,13 +23564,8 @@
         <w:t>a material’s</w:t>
       </w:r>
       <w:r>
-        <w:t xml:space="preserve"> SCL solidifies on reaching </w:t>
-      </w:r>
-      <w:proofErr w:type="gramStart"/>
-      <w:r>
-        <w:t xml:space="preserve">its </w:t>
-      </w:r>
-      <w:proofErr w:type="gramEnd"/>
+        <w:t xml:space="preserve"> SCL solidifies on reaching its </w:t>
+      </w:r>
       <m:oMath>
         <m:sSub>
           <m:sSubPr>
@@ -24166,15 +23881,7 @@
       </w:fldSimple>
       <w:bookmarkEnd w:id="99"/>
       <w:r>
-        <w:t xml:space="preserve">: Schematic of glass temperature vs entropy in a typical glass forming system. The </w:t>
-      </w:r>
-      <w:proofErr w:type="spellStart"/>
-      <w:r>
-        <w:t>Kauzmann</w:t>
-      </w:r>
-      <w:proofErr w:type="spellEnd"/>
-      <w:r>
-        <w:t xml:space="preserve"> temperature (</w:t>
+        <w:t>: Schematic of glass temperature vs entropy in a typical glass forming system. The Kauzmann temperature (</w:t>
       </w:r>
       <m:oMath>
         <m:sSub>
@@ -24751,11 +24458,9 @@
       <w:r>
         <w:t xml:space="preserve"> and </w:t>
       </w:r>
-      <w:proofErr w:type="gramStart"/>
       <w:r>
         <w:t xml:space="preserve">its </w:t>
       </w:r>
-      <w:proofErr w:type="gramEnd"/>
       <m:oMath>
         <m:sSub>
           <m:sSubPr>
@@ -24981,13 +24686,8 @@
         </m:sSub>
       </m:oMath>
       <w:r>
-        <w:t xml:space="preserve"> results </w:t>
-      </w:r>
-      <w:proofErr w:type="gramStart"/>
-      <w:r>
-        <w:t xml:space="preserve">in </w:t>
-      </w:r>
-      <w:proofErr w:type="gramEnd"/>
+        <w:t xml:space="preserve"> results in </w:t>
+      </w:r>
       <m:oMath>
         <m:sSub>
           <m:sSubPr>
@@ -25284,11 +24984,7 @@
         <w:t xml:space="preserve">. </w:t>
       </w:r>
       <w:r>
-        <w:t xml:space="preserve">For example, </w:t>
-      </w:r>
-      <w:proofErr w:type="gramStart"/>
-      <w:r>
-        <w:t xml:space="preserve">a </w:t>
+        <w:t xml:space="preserve">For example, a </w:t>
       </w:r>
       <m:oMath>
         <m:sSub>
@@ -25325,11 +25021,7 @@
         </m:r>
       </m:oMath>
       <w:r>
-        <w:t xml:space="preserve"> would</w:t>
-      </w:r>
-      <w:proofErr w:type="gramEnd"/>
-      <w:r>
-        <w:t xml:space="preserve"> indicate </w:t>
+        <w:t xml:space="preserve"> would indicate </w:t>
       </w:r>
       <w:r>
         <w:t>a glass’s</w:t>
@@ -25469,13 +25161,8 @@
       <w:r>
         <w:t>) as a func</w:t>
       </w:r>
-      <w:proofErr w:type="spellStart"/>
-      <w:r>
-        <w:t>tion</w:t>
-      </w:r>
-      <w:proofErr w:type="spellEnd"/>
-      <w:r>
-        <w:t xml:space="preserve"> of inverse temperature </w:t>
+      <w:r>
+        <w:t xml:space="preserve">tion of inverse temperature </w:t>
       </w:r>
       <w:r>
         <w:t>(</w:t>
@@ -25494,11 +25181,9 @@
       <w:r>
         <w:t xml:space="preserve">the </w:t>
       </w:r>
-      <w:proofErr w:type="gramStart"/>
       <w:r>
         <w:t xml:space="preserve">glass’s </w:t>
       </w:r>
-      <w:proofErr w:type="gramEnd"/>
       <m:oMath>
         <m:sSub>
           <m:sSubPr>
@@ -26224,11 +25909,9 @@
       <w:r>
         <w:t xml:space="preserve"> of metallic, molecular, and polymer USGs correlate </w:t>
       </w:r>
-      <w:proofErr w:type="gramStart"/>
       <w:r>
         <w:t xml:space="preserve">with </w:t>
       </w:r>
-      <w:proofErr w:type="gramEnd"/>
       <m:oMath>
         <m:sSub>
           <m:sSubPr>
@@ -26443,11 +26126,9 @@
       <w:r>
         <w:t xml:space="preserve"> supports </w:t>
       </w:r>
-      <w:proofErr w:type="gramStart"/>
       <w:r>
         <w:t xml:space="preserve">high </w:t>
       </w:r>
-      <w:proofErr w:type="gramEnd"/>
       <m:oMath>
         <m:sSub>
           <m:sSubPr>
@@ -26977,13 +26658,8 @@
       <w:r>
         <w:t>, t</w:t>
       </w:r>
-      <w:proofErr w:type="spellStart"/>
-      <w:r>
-        <w:t>hough</w:t>
-      </w:r>
-      <w:proofErr w:type="spellEnd"/>
-      <w:r>
-        <w:t xml:space="preserve"> </w:t>
+      <w:r>
+        <w:t xml:space="preserve">hough </w:t>
       </w:r>
       <w:r>
         <w:fldChar w:fldCharType="begin"/>
@@ -27187,13 +26863,8 @@
         <w:fldChar w:fldCharType="end"/>
       </w:r>
       <w:r>
-        <w:t xml:space="preserve"> has also observed a very similar relationship between organic glass density </w:t>
-      </w:r>
-      <w:proofErr w:type="gramStart"/>
-      <w:r>
-        <w:t xml:space="preserve">and </w:t>
-      </w:r>
-      <w:proofErr w:type="gramEnd"/>
+        <w:t xml:space="preserve"> has also observed a very similar relationship between organic glass density and </w:t>
+      </w:r>
       <m:oMath>
         <m:sSub>
           <m:sSubPr>
@@ -28299,13 +27970,8 @@
         </m:sSub>
       </m:oMath>
       <w:r>
-        <w:t xml:space="preserve"> for several molecular glasses are plotted against </w:t>
-      </w:r>
-      <w:proofErr w:type="gramStart"/>
-      <w:r>
-        <w:t xml:space="preserve">the </w:t>
-      </w:r>
-      <w:proofErr w:type="gramEnd"/>
+        <w:t xml:space="preserve"> for several molecular glasses are plotted against the </w:t>
+      </w:r>
       <m:oMath>
         <m:sSub>
           <m:sSubPr>
@@ -28509,13 +28175,8 @@
         <w:t>sities</w:t>
       </w:r>
       <w:r>
-        <w:t xml:space="preserve"> increases </w:t>
-      </w:r>
-      <w:proofErr w:type="gramStart"/>
-      <w:r>
-        <w:t xml:space="preserve">with </w:t>
-      </w:r>
-      <w:proofErr w:type="gramEnd"/>
+        <w:t xml:space="preserve"> increases with </w:t>
+      </w:r>
       <m:oMath>
         <m:sSub>
           <m:sSubPr>
@@ -29095,21 +28756,7 @@
         <w:rPr>
           <w:highlight w:val="yellow"/>
         </w:rPr>
-        <w:t xml:space="preserve">The relation between </w:t>
-      </w:r>
-      <w:proofErr w:type="spellStart"/>
-      <w:r>
-        <w:rPr>
-          <w:highlight w:val="yellow"/>
-        </w:rPr>
-        <w:t>dTg</w:t>
-      </w:r>
-      <w:proofErr w:type="spellEnd"/>
-      <w:r>
-        <w:rPr>
-          <w:highlight w:val="yellow"/>
-        </w:rPr>
-        <w:t xml:space="preserve"> and m, and density and m is also referenced in </w:t>
+        <w:t xml:space="preserve">The relation between dTg and m, and density and m is also referenced in </w:t>
       </w:r>
       <w:commentRangeStart w:id="114"/>
       <w:r>
@@ -29887,21 +29534,12 @@
         </w:rPr>
         <w:t xml:space="preserve"> </w:t>
       </w:r>
-      <w:proofErr w:type="spellStart"/>
-      <w:r>
-        <w:rPr>
-          <w:rFonts w:eastAsia="Times New Roman"/>
-          <w:lang w:eastAsia="en-AU"/>
-        </w:rPr>
-        <w:t>polyamorphous</w:t>
-      </w:r>
-      <w:proofErr w:type="spellEnd"/>
-      <w:r>
-        <w:rPr>
-          <w:rFonts w:eastAsia="Times New Roman"/>
-          <w:lang w:eastAsia="en-AU"/>
-        </w:rPr>
-        <w:t xml:space="preserve"> or layer-like super-structures</w:t>
+      <w:r>
+        <w:rPr>
+          <w:rFonts w:eastAsia="Times New Roman"/>
+          <w:lang w:eastAsia="en-AU"/>
+        </w:rPr>
+        <w:t>polyamorphous or layer-like super-structures</w:t>
       </w:r>
       <w:r>
         <w:rPr>
@@ -30594,15 +30232,7 @@
         <w:t>35</w:t>
       </w:r>
       <w:r>
-        <w:t xml:space="preserve"> system raising substrates to just room temperature can cause crystallisation of films if the </w:t>
-      </w:r>
-      <w:proofErr w:type="spellStart"/>
-      <w:r>
-        <w:t>Ar</w:t>
-      </w:r>
-      <w:proofErr w:type="spellEnd"/>
-      <w:r>
-        <w:t xml:space="preserve"> pressure is not properly refined. This appears concerning as the alloy constituents of this system are in </w:t>
+        <w:t xml:space="preserve"> system raising substrates to just room temperature can cause crystallisation of films if the Ar pressure is not properly refined. This appears concerning as the alloy constituents of this system are in </w:t>
       </w:r>
       <w:r>
         <w:t xml:space="preserve">comparable </w:t>
@@ -31247,15 +30877,7 @@
         <w:fldChar w:fldCharType="end"/>
       </w:r>
       <w:r>
-        <w:t xml:space="preserve"> have already examined the </w:t>
-      </w:r>
-      <w:proofErr w:type="spellStart"/>
-      <w:r>
-        <w:t>MgZnCa</w:t>
-      </w:r>
-      <w:proofErr w:type="spellEnd"/>
-      <w:r>
-        <w:t xml:space="preserve"> system (Mg</w:t>
+        <w:t xml:space="preserve"> have already examined the MgZnCa system (Mg</w:t>
       </w:r>
       <w:r>
         <w:rPr>
@@ -31554,15 +31176,7 @@
         <w:t xml:space="preserve"> fluctuations significant. </w:t>
       </w:r>
       <w:r>
-        <w:t xml:space="preserve">Additionally </w:t>
-      </w:r>
-      <w:proofErr w:type="spellStart"/>
-      <w:r>
-        <w:t>MgZnCa</w:t>
-      </w:r>
-      <w:proofErr w:type="spellEnd"/>
-      <w:r>
-        <w:t xml:space="preserve"> based bio-alloys have a similar low </w:t>
+        <w:t xml:space="preserve">Additionally MgZnCa based bio-alloys have a similar low </w:t>
       </w:r>
       <m:oMath>
         <m:sSub>
@@ -32073,15 +31687,7 @@
         <w:t>bio-inert</w:t>
       </w:r>
       <w:r>
-        <w:t xml:space="preserve"> materials like </w:t>
-      </w:r>
-      <w:proofErr w:type="spellStart"/>
-      <w:r>
-        <w:t>Ti</w:t>
-      </w:r>
-      <w:proofErr w:type="spellEnd"/>
-      <w:r>
-        <w:t xml:space="preserve"> or certain polymers which do not interact with the body and do not </w:t>
+        <w:t xml:space="preserve"> materials like Ti or certain polymers which do not interact with the body and do not </w:t>
       </w:r>
       <w:r>
         <w:t xml:space="preserve">significantly </w:t>
@@ -32363,98 +31969,85 @@
         <w:t xml:space="preserve">metallic </w:t>
       </w:r>
       <w:r>
-        <w:t xml:space="preserve">biomaterials like stainless steels and </w:t>
-      </w:r>
-      <w:proofErr w:type="spellStart"/>
-      <w:r>
-        <w:t>Ti</w:t>
-      </w:r>
-      <w:proofErr w:type="spellEnd"/>
+        <w:t xml:space="preserve">biomaterials like stainless steels and Ti </w:t>
+      </w:r>
+      <w:r>
+        <w:t>are designed to be bio</w:t>
+      </w:r>
+      <w:r>
+        <w:t>-</w:t>
+      </w:r>
+      <w:r>
+        <w:t xml:space="preserve">inert and not degrade within the body. After severing their function they must be removed via secondary surgeries </w:t>
+      </w:r>
+      <w:r>
+        <w:t>unless</w:t>
+      </w:r>
+      <w:r>
+        <w:t xml:space="preserve"> they have been designed to </w:t>
+      </w:r>
+      <w:r>
+        <w:t xml:space="preserve">remain in the body permanently. There is also a </w:t>
+      </w:r>
+      <w:r>
+        <w:t xml:space="preserve">significant mismatch </w:t>
+      </w:r>
+      <w:r>
+        <w:t xml:space="preserve">between their </w:t>
+      </w:r>
+      <w:r>
+        <w:t xml:space="preserve">high stiffness and strength </w:t>
+      </w:r>
+      <w:r>
+        <w:t>relative to</w:t>
+      </w:r>
+      <w:r>
+        <w:t xml:space="preserve"> bone, which in orthopaedic applications can result in stress shielding.</w:t>
+      </w:r>
+    </w:p>
+    <w:p>
+      <w:r>
+        <w:t xml:space="preserve">Stress shielding is a reduction in bone density and strength which results from reduced stimulus during bone remodelling. </w:t>
+      </w:r>
+      <w:r>
+        <w:t>It</w:t>
+      </w:r>
+      <w:r>
+        <w:t xml:space="preserve"> occurs </w:t>
+      </w:r>
+      <w:r>
+        <w:t xml:space="preserve">around orthopaedic implants </w:t>
+      </w:r>
+      <w:r>
+        <w:t xml:space="preserve">because </w:t>
+      </w:r>
+      <w:r>
+        <w:t xml:space="preserve">they are able to carry significant loads and thus the bones are not </w:t>
+      </w:r>
+      <w:r>
+        <w:t>thoroughly stimulated.</w:t>
+      </w:r>
       <w:r>
         <w:t xml:space="preserve"> </w:t>
       </w:r>
       <w:r>
-        <w:t>are designed to be bio</w:t>
-      </w:r>
-      <w:r>
-        <w:t>-</w:t>
-      </w:r>
-      <w:r>
-        <w:t xml:space="preserve">inert and not degrade within the body. After severing their function they must be removed via secondary surgeries </w:t>
-      </w:r>
-      <w:r>
-        <w:t>unless</w:t>
-      </w:r>
-      <w:r>
-        <w:t xml:space="preserve"> they have been designed to </w:t>
-      </w:r>
-      <w:r>
-        <w:t xml:space="preserve">remain in the body permanently. There is also a </w:t>
-      </w:r>
-      <w:r>
-        <w:t xml:space="preserve">significant mismatch </w:t>
-      </w:r>
-      <w:r>
-        <w:t xml:space="preserve">between their </w:t>
-      </w:r>
-      <w:r>
-        <w:t xml:space="preserve">high stiffness and strength </w:t>
-      </w:r>
-      <w:r>
-        <w:t>relative to</w:t>
-      </w:r>
-      <w:r>
-        <w:t xml:space="preserve"> bone, which in orthopaedic applications can result in stress shielding.</w:t>
-      </w:r>
-    </w:p>
-    <w:p>
-      <w:r>
-        <w:t xml:space="preserve">Stress shielding is a reduction in bone density and strength which results from reduced stimulus during bone remodelling. </w:t>
-      </w:r>
-      <w:r>
-        <w:t>It</w:t>
-      </w:r>
-      <w:r>
-        <w:t xml:space="preserve"> occurs </w:t>
-      </w:r>
-      <w:r>
-        <w:t xml:space="preserve">around orthopaedic implants </w:t>
-      </w:r>
-      <w:r>
-        <w:t xml:space="preserve">because </w:t>
-      </w:r>
-      <w:r>
-        <w:t xml:space="preserve">they are able to carry significant loads and thus the bones are not </w:t>
-      </w:r>
-      <w:r>
-        <w:t>thoroughly stimulated.</w:t>
+        <w:t xml:space="preserve">Mg implants are less sustainable to this </w:t>
+      </w:r>
+      <w:r>
+        <w:t>phenomena</w:t>
+      </w:r>
+      <w:r>
+        <w:t xml:space="preserve"> because their</w:t>
       </w:r>
       <w:r>
         <w:t xml:space="preserve"> </w:t>
       </w:r>
       <w:r>
-        <w:t xml:space="preserve">Mg implants are less sustainable to this </w:t>
-      </w:r>
-      <w:r>
-        <w:t>phenomena</w:t>
-      </w:r>
-      <w:r>
-        <w:t xml:space="preserve"> because their</w:t>
-      </w:r>
-      <w:r>
-        <w:t xml:space="preserve"> </w:t>
-      </w:r>
-      <w:r>
         <w:t>elastic modulus (E)</w:t>
       </w:r>
       <w:r>
-        <w:t xml:space="preserve"> is only about 41 – 45 </w:t>
-      </w:r>
-      <w:proofErr w:type="spellStart"/>
-      <w:r>
-        <w:t>GPa</w:t>
-      </w:r>
-      <w:proofErr w:type="spellEnd"/>
+        <w:t xml:space="preserve"> is only about 41 – 45 GPa</w:t>
+      </w:r>
       <w:r>
         <w:t>,</w:t>
       </w:r>
@@ -32465,13 +32058,8 @@
         <w:t xml:space="preserve"> much closer to human bone</w:t>
       </w:r>
       <w:r>
-        <w:t xml:space="preserve">’s 3 – 20 </w:t>
-      </w:r>
-      <w:proofErr w:type="spellStart"/>
-      <w:r>
-        <w:t>GPa</w:t>
-      </w:r>
-      <w:proofErr w:type="spellEnd"/>
+        <w:t>’s 3 – 20 GPa</w:t>
+      </w:r>
       <w:r>
         <w:t xml:space="preserve"> t</w:t>
       </w:r>
@@ -32877,15 +32465,7 @@
         <w:t>.</w:t>
       </w:r>
       <w:r>
-        <w:t xml:space="preserve"> Other essential minerals which can be safely used in bio-absorbable alloys include Fe and </w:t>
-      </w:r>
-      <w:proofErr w:type="spellStart"/>
-      <w:r>
-        <w:t>Mn</w:t>
-      </w:r>
-      <w:proofErr w:type="spellEnd"/>
-      <w:r>
-        <w:t>.</w:t>
+        <w:t xml:space="preserve"> Other essential minerals which can be safely used in bio-absorbable alloys include Fe and Mn.</w:t>
       </w:r>
     </w:p>
     <w:p>
@@ -32903,15 +32483,7 @@
         <w:t xml:space="preserve"> </w:t>
       </w:r>
       <w:r>
-        <w:t xml:space="preserve">have also been alloyed with Mg in past, but their use is not ideal as they are known to not meet the necessary biomaterial requirements. For example, Al has been linked to neurological disorders such as </w:t>
-      </w:r>
-      <w:proofErr w:type="spellStart"/>
-      <w:r>
-        <w:t>Alzheimers</w:t>
-      </w:r>
-      <w:proofErr w:type="spellEnd"/>
-      <w:r>
-        <w:t xml:space="preserve"> disease </w:t>
+        <w:t xml:space="preserve">have also been alloyed with Mg in past, but their use is not ideal as they are known to not meet the necessary biomaterial requirements. For example, Al has been linked to neurological disorders such as Alzheimers disease </w:t>
       </w:r>
       <w:r>
         <w:fldChar w:fldCharType="begin"/>
@@ -32945,15 +32517,15 @@
       <w:pPr>
         <w:pStyle w:val="Heading3"/>
       </w:pPr>
-      <w:bookmarkStart w:id="132" w:name="_Toc386545846"/>
-      <w:bookmarkStart w:id="133" w:name="_Toc420673010"/>
+      <w:bookmarkStart w:id="132" w:name="_Toc420673010"/>
+      <w:bookmarkStart w:id="133" w:name="_Toc386545846"/>
       <w:r>
         <w:t>Degradation</w:t>
       </w:r>
       <w:r>
         <w:t xml:space="preserve"> of Biomaterials</w:t>
       </w:r>
-      <w:bookmarkEnd w:id="133"/>
+      <w:bookmarkEnd w:id="132"/>
       <w:r>
         <w:t xml:space="preserve"> </w:t>
       </w:r>
@@ -33070,7 +32642,7 @@
         <w:pStyle w:val="Heading4"/>
       </w:pPr>
       <w:bookmarkStart w:id="134" w:name="_Toc420673011"/>
-      <w:bookmarkEnd w:id="132"/>
+      <w:bookmarkEnd w:id="133"/>
       <w:r>
         <w:t xml:space="preserve">Basic </w:t>
       </w:r>
@@ -33199,15 +32771,7 @@
         <w:t>can be</w:t>
       </w:r>
       <w:r>
-        <w:t xml:space="preserve"> measured via </w:t>
-      </w:r>
-      <w:proofErr w:type="spellStart"/>
-      <w:r>
-        <w:t>potentiodynamic</w:t>
-      </w:r>
-      <w:proofErr w:type="spellEnd"/>
-      <w:r>
-        <w:t xml:space="preserve"> </w:t>
+        <w:t xml:space="preserve"> measured via potentiodynamic </w:t>
       </w:r>
       <w:r>
         <w:t>polarisation (PDP) scans</w:t>
@@ -33441,13 +33005,8 @@
       <w:r>
         <w:t xml:space="preserve">The </w:t>
       </w:r>
-      <w:proofErr w:type="spellStart"/>
-      <w:r>
-        <w:t>Tafel</w:t>
-      </w:r>
-      <w:proofErr w:type="spellEnd"/>
-      <w:r>
-        <w:t xml:space="preserve"> equation</w:t>
+      <w:r>
+        <w:t>Tafel equation</w:t>
       </w:r>
       <w:r>
         <w:t xml:space="preserve"> (Equation </w:t>
@@ -33489,15 +33048,7 @@
         <w:t>)</w:t>
       </w:r>
       <w:r>
-        <w:t xml:space="preserve"> and </w:t>
-      </w:r>
-      <w:proofErr w:type="spellStart"/>
-      <w:r>
-        <w:t>Tafel</w:t>
-      </w:r>
-      <w:proofErr w:type="spellEnd"/>
-      <w:r>
-        <w:t xml:space="preserve"> Plots are tools </w:t>
+        <w:t xml:space="preserve"> and Tafel Plots are tools </w:t>
       </w:r>
       <w:r>
         <w:t xml:space="preserve">used to </w:t>
@@ -33524,15 +33075,7 @@
         <w:t xml:space="preserve"> scans. </w:t>
       </w:r>
       <w:r>
-        <w:t xml:space="preserve">The </w:t>
-      </w:r>
-      <w:proofErr w:type="spellStart"/>
-      <w:r>
-        <w:t>Tafel</w:t>
-      </w:r>
-      <w:proofErr w:type="spellEnd"/>
-      <w:r>
-        <w:t xml:space="preserve"> equation expresses the</w:t>
+        <w:t>The Tafel equation expresses the</w:t>
       </w:r>
       <w:r>
         <w:t xml:space="preserve"> anodic or cathodic</w:t>
@@ -33547,15 +33090,7 @@
         <w:t>their</w:t>
       </w:r>
       <w:r>
-        <w:t xml:space="preserve"> </w:t>
-      </w:r>
-      <w:proofErr w:type="spellStart"/>
-      <w:r>
-        <w:t>overpotential</w:t>
-      </w:r>
-      <w:proofErr w:type="spellEnd"/>
-      <w:r>
-        <w:t xml:space="preserve"> (</w:t>
+        <w:t xml:space="preserve"> overpotential (</w:t>
       </w:r>
       <m:oMath>
         <m:r>
@@ -33571,11 +33106,9 @@
       <w:r>
         <w:t xml:space="preserve"> </w:t>
       </w:r>
-      <w:proofErr w:type="spellStart"/>
       <w:r>
         <w:t>overpotential</w:t>
       </w:r>
-      <w:proofErr w:type="spellEnd"/>
       <w:r>
         <w:t xml:space="preserve"> </w:t>
       </w:r>
@@ -33917,36 +33450,12 @@
         </m:sSub>
       </m:oMath>
       <w:r>
-        <w:t xml:space="preserve"> the exchange current </w:t>
-      </w:r>
-      <w:proofErr w:type="gramStart"/>
-      <w:r>
-        <w:t>density.</w:t>
-      </w:r>
-      <w:proofErr w:type="gramEnd"/>
-      <w:r>
-        <w:t xml:space="preserve"> </w:t>
-      </w:r>
-    </w:p>
-    <w:p>
-      <w:r>
-        <w:t xml:space="preserve">Plotting the </w:t>
-      </w:r>
-      <w:proofErr w:type="spellStart"/>
-      <w:r>
-        <w:t>Tafel</w:t>
-      </w:r>
-      <w:proofErr w:type="spellEnd"/>
-      <w:r>
-        <w:t xml:space="preserve"> equation for both the anodic and cathodic reactions produces the </w:t>
-      </w:r>
-      <w:proofErr w:type="spellStart"/>
-      <w:r>
-        <w:t>Tafel</w:t>
-      </w:r>
-      <w:proofErr w:type="spellEnd"/>
-      <w:r>
-        <w:t xml:space="preserve"> Plot (</w:t>
+        <w:t xml:space="preserve"> the exchange current density. </w:t>
+      </w:r>
+    </w:p>
+    <w:p>
+      <w:r>
+        <w:t>Plotting the Tafel equation for both the anodic and cathodic reactions produces the Tafel Plot (</w:t>
       </w:r>
       <w:r>
         <w:fldChar w:fldCharType="begin"/>
@@ -34267,15 +33776,7 @@
       </w:fldSimple>
       <w:bookmarkEnd w:id="139"/>
       <w:r>
-        <w:t xml:space="preserve">: </w:t>
-      </w:r>
-      <w:proofErr w:type="spellStart"/>
-      <w:r>
-        <w:t>Tafel</w:t>
-      </w:r>
-      <w:proofErr w:type="spellEnd"/>
-      <w:r>
-        <w:t xml:space="preserve"> Plot </w:t>
+        <w:t xml:space="preserve">: Tafel Plot </w:t>
       </w:r>
       <w:r>
         <w:t>show</w:t>
@@ -34290,15 +33791,7 @@
         <w:t xml:space="preserve"> </w:t>
       </w:r>
       <w:r>
-        <w:t xml:space="preserve">positive anodic </w:t>
-      </w:r>
-      <w:proofErr w:type="spellStart"/>
-      <w:r>
-        <w:t>Tafle</w:t>
-      </w:r>
-      <w:proofErr w:type="spellEnd"/>
-      <w:r>
-        <w:t xml:space="preserve"> slope </w:t>
+        <w:t xml:space="preserve">positive anodic Tafle slope </w:t>
       </w:r>
       <m:oMath>
         <m:sSub>
@@ -34334,15 +33827,7 @@
         <w:t xml:space="preserve"> </w:t>
       </w:r>
       <w:r>
-        <w:t xml:space="preserve">negative cathodic </w:t>
-      </w:r>
-      <w:proofErr w:type="spellStart"/>
-      <w:r>
-        <w:t>Tafle</w:t>
-      </w:r>
-      <w:proofErr w:type="spellEnd"/>
-      <w:r>
-        <w:t xml:space="preserve"> slope </w:t>
+        <w:t xml:space="preserve">negative cathodic Tafle slope </w:t>
       </w:r>
       <m:oMath>
         <m:sSub>
@@ -34372,15 +33857,7 @@
         </m:sSub>
       </m:oMath>
       <w:r>
-        <w:t>, and their linear extra</w:t>
-      </w:r>
-      <w:proofErr w:type="spellStart"/>
-      <w:r>
-        <w:t>polations</w:t>
-      </w:r>
-      <w:proofErr w:type="spellEnd"/>
-      <w:r>
-        <w:t xml:space="preserve"> with their intersection indicating the OCP, and thus the </w:t>
+        <w:t xml:space="preserve">, and their linear extrapolations with their intersection indicating the OCP, and thus the </w:t>
       </w:r>
       <m:oMath>
         <m:sSub>
@@ -35772,15 +35249,7 @@
         <w:fldChar w:fldCharType="end"/>
       </w:r>
       <w:r>
-        <w:t xml:space="preserve"> has shown in his review magnesium was showing promise as a bio-</w:t>
-      </w:r>
-      <w:proofErr w:type="spellStart"/>
-      <w:r>
-        <w:t>reabsorbable</w:t>
-      </w:r>
-      <w:proofErr w:type="spellEnd"/>
-      <w:r>
-        <w:t xml:space="preserve"> material </w:t>
+        <w:t xml:space="preserve"> has shown in his review magnesium was showing promise as a bio-reabsorbable material </w:t>
       </w:r>
       <w:r>
         <w:t>in the early 1900s before the trend switch to bio</w:t>
@@ -35791,11 +35260,9 @@
       <w:r>
         <w:t xml:space="preserve">inert materials like </w:t>
       </w:r>
-      <w:proofErr w:type="spellStart"/>
       <w:r>
         <w:t>Ti</w:t>
       </w:r>
-      <w:proofErr w:type="spellEnd"/>
       <w:r>
         <w:t xml:space="preserve">. </w:t>
       </w:r>
@@ -35832,23 +35299,13 @@
         </w:rPr>
         <w:t>-</w:t>
       </w:r>
-      <w:proofErr w:type="spellStart"/>
       <w:r>
         <w:rPr>
           <w:rFonts w:eastAsia="Times New Roman" w:cs="Times New Roman"/>
           <w:color w:val="000000"/>
           <w:lang w:eastAsia="en-AU"/>
         </w:rPr>
-        <w:t>reabsorbable</w:t>
-      </w:r>
-      <w:proofErr w:type="spellEnd"/>
-      <w:r>
-        <w:rPr>
-          <w:rFonts w:eastAsia="Times New Roman" w:cs="Times New Roman"/>
-          <w:color w:val="000000"/>
-          <w:lang w:eastAsia="en-AU"/>
-        </w:rPr>
-        <w:t xml:space="preserve"> metals is currently a </w:t>
+        <w:t xml:space="preserve">reabsorbable metals is currently a </w:t>
       </w:r>
       <w:r>
         <w:rPr>
@@ -36377,15 +35834,7 @@
     </w:p>
     <w:p>
       <w:r>
-        <w:t xml:space="preserve">Pitting occur on anodic end of the </w:t>
-      </w:r>
-      <w:proofErr w:type="spellStart"/>
-      <w:r>
-        <w:t>Tafel</w:t>
-      </w:r>
-      <w:proofErr w:type="spellEnd"/>
-      <w:r>
-        <w:t xml:space="preserve"> Plots </w:t>
+        <w:t xml:space="preserve">Pitting occur on anodic end of the Tafel Plots </w:t>
       </w:r>
       <w:r>
         <w:fldChar w:fldCharType="begin"/>
@@ -36505,39 +35954,10 @@
     </w:p>
     <w:p>
       <w:r>
-        <w:t xml:space="preserve">The pure alloy constituent elements of Mg (99.85 </w:t>
-      </w:r>
-      <w:proofErr w:type="spellStart"/>
-      <w:proofErr w:type="gramStart"/>
-      <w:r>
-        <w:t>wt</w:t>
-      </w:r>
-      <w:proofErr w:type="spellEnd"/>
-      <w:r>
-        <w:t>%</w:t>
-      </w:r>
-      <w:proofErr w:type="gramEnd"/>
-      <w:r>
-        <w:t xml:space="preserve">), Zn (99.995 </w:t>
-      </w:r>
-      <w:proofErr w:type="spellStart"/>
-      <w:r>
-        <w:t>wt</w:t>
-      </w:r>
-      <w:proofErr w:type="spellEnd"/>
-      <w:r>
-        <w:t xml:space="preserve">%), and Ca </w:t>
-      </w:r>
-      <w:r>
-        <w:t xml:space="preserve">(99.8 </w:t>
-      </w:r>
-      <w:proofErr w:type="spellStart"/>
-      <w:r>
-        <w:t>wt</w:t>
-      </w:r>
-      <w:proofErr w:type="spellEnd"/>
-      <w:r>
-        <w:t>%)</w:t>
+        <w:t xml:space="preserve">The pure alloy constituent elements of Mg (99.85 wt%), Zn (99.995 wt%), and Ca </w:t>
+      </w:r>
+      <w:r>
+        <w:t>(99.8 wt%)</w:t>
       </w:r>
       <w:r>
         <w:t xml:space="preserve"> are polished and filed to removal surface contamination and oxides. </w:t>
@@ -36730,50 +36150,13 @@
         <w:t>boron nitrate coated graphite crucible</w:t>
       </w:r>
       <w:r>
-        <w:t xml:space="preserve">. The pure Mg (99.85 </w:t>
-      </w:r>
-      <w:proofErr w:type="spellStart"/>
-      <w:proofErr w:type="gramStart"/>
-      <w:r>
-        <w:t>wt</w:t>
-      </w:r>
-      <w:proofErr w:type="spellEnd"/>
-      <w:r>
-        <w:t>%</w:t>
-      </w:r>
-      <w:proofErr w:type="gramEnd"/>
-      <w:r>
-        <w:t xml:space="preserve">), Zn (99.995 </w:t>
-      </w:r>
-      <w:proofErr w:type="spellStart"/>
-      <w:r>
-        <w:t>wt</w:t>
-      </w:r>
-      <w:proofErr w:type="spellEnd"/>
-      <w:r>
-        <w:t xml:space="preserve">%), and Ca </w:t>
-      </w:r>
-      <w:r>
-        <w:t xml:space="preserve">(99.8 </w:t>
-      </w:r>
-      <w:proofErr w:type="spellStart"/>
-      <w:r>
-        <w:t>wt</w:t>
-      </w:r>
-      <w:proofErr w:type="spellEnd"/>
-      <w:r>
-        <w:t>%)</w:t>
-      </w:r>
-      <w:r>
-        <w:t xml:space="preserve"> elements are heated under an inert </w:t>
-      </w:r>
-      <w:proofErr w:type="spellStart"/>
-      <w:r>
-        <w:t>Ar</w:t>
-      </w:r>
-      <w:proofErr w:type="spellEnd"/>
-      <w:r>
-        <w:t xml:space="preserve"> atmosphere and the plates produced via gravity casting.</w:t>
+        <w:t xml:space="preserve">. The pure Mg (99.85 wt%), Zn (99.995 wt%), and Ca </w:t>
+      </w:r>
+      <w:r>
+        <w:t>(99.8 wt%)</w:t>
+      </w:r>
+      <w:r>
+        <w:t xml:space="preserve"> elements are heated under an inert Ar atmosphere and the plates produced via gravity casting.</w:t>
       </w:r>
       <w:r>
         <w:t xml:space="preserve"> Alloy homogony </w:t>
@@ -37819,13 +37202,8 @@
       <w:r>
         <w:t xml:space="preserve">films respectively. These parameters will be refined via appropriate step sizes as required to suit the examined </w:t>
       </w:r>
-      <w:proofErr w:type="spellStart"/>
-      <w:r>
-        <w:t>MgZnCa</w:t>
-      </w:r>
-      <w:proofErr w:type="spellEnd"/>
-      <w:r>
-        <w:t xml:space="preserve"> </w:t>
+      <w:r>
+        <w:t xml:space="preserve">MgZnCa </w:t>
       </w:r>
       <w:r>
         <w:t xml:space="preserve">biocompatible systems. </w:t>
@@ -38054,21 +37432,7 @@
               <w:rPr>
                 <w:b/>
               </w:rPr>
-              <w:t xml:space="preserve">Deposition </w:t>
-            </w:r>
-            <w:proofErr w:type="spellStart"/>
-            <w:r>
-              <w:rPr>
-                <w:b/>
-              </w:rPr>
-              <w:t>Ar</w:t>
-            </w:r>
-            <w:proofErr w:type="spellEnd"/>
-            <w:r>
-              <w:rPr>
-                <w:b/>
-              </w:rPr>
-              <w:t xml:space="preserve"> Pressure:</w:t>
+              <w:t>Deposition Ar Pressure:</w:t>
             </w:r>
           </w:p>
         </w:tc>
@@ -38431,15 +37795,7 @@
         <w:t>is</w:t>
       </w:r>
       <w:r>
-        <w:t xml:space="preserve"> </w:t>
-      </w:r>
-      <w:proofErr w:type="spellStart"/>
-      <w:r>
-        <w:t>NaCl</w:t>
-      </w:r>
-      <w:proofErr w:type="spellEnd"/>
-      <w:r>
-        <w:t xml:space="preserve"> wafer which dissolve quickly with the application of water, allowing for the physical separation of the films. </w:t>
+        <w:t xml:space="preserve"> NaCl wafer which dissolve quickly with the application of water, allowing for the physical separation of the films. </w:t>
       </w:r>
       <w:r>
         <w:t xml:space="preserve">These substrates can be purchased. </w:t>
@@ -38506,21 +37862,12 @@
         <w:pStyle w:val="Heading3"/>
       </w:pPr>
       <w:bookmarkStart w:id="168" w:name="_Toc420673028"/>
-      <w:proofErr w:type="spellStart"/>
-      <w:r>
-        <w:rPr>
-          <w:rFonts w:eastAsia="Times New Roman"/>
-          <w:lang w:eastAsia="en-AU"/>
-        </w:rPr>
-        <w:t>Polycaprolactone</w:t>
-      </w:r>
-      <w:proofErr w:type="spellEnd"/>
-      <w:r>
-        <w:rPr>
-          <w:rFonts w:eastAsia="Times New Roman"/>
-          <w:lang w:eastAsia="en-AU"/>
-        </w:rPr>
-        <w:t xml:space="preserve"> (PCL)</w:t>
+      <w:r>
+        <w:rPr>
+          <w:rFonts w:eastAsia="Times New Roman"/>
+          <w:lang w:eastAsia="en-AU"/>
+        </w:rPr>
+        <w:t>Polycaprolactone (PCL)</w:t>
       </w:r>
       <w:r>
         <w:t xml:space="preserve"> Scaffolds</w:t>
@@ -38535,21 +37882,12 @@
         </w:rPr>
         <w:t xml:space="preserve">Depositing films onto </w:t>
       </w:r>
-      <w:proofErr w:type="spellStart"/>
-      <w:r>
-        <w:rPr>
-          <w:rFonts w:eastAsia="Times New Roman"/>
-          <w:lang w:eastAsia="en-AU"/>
-        </w:rPr>
-        <w:t>Polycaprolactone</w:t>
-      </w:r>
-      <w:proofErr w:type="spellEnd"/>
-      <w:r>
-        <w:rPr>
-          <w:rFonts w:eastAsia="Times New Roman"/>
-          <w:lang w:eastAsia="en-AU"/>
-        </w:rPr>
-        <w:t xml:space="preserve"> (PCL)</w:t>
+      <w:r>
+        <w:rPr>
+          <w:rFonts w:eastAsia="Times New Roman"/>
+          <w:lang w:eastAsia="en-AU"/>
+        </w:rPr>
+        <w:t>Polycaprolactone (PCL)</w:t>
       </w:r>
       <w:r>
         <w:t xml:space="preserve"> scaffolds </w:t>
@@ -38609,14 +37947,9 @@
       </w:pPr>
       <w:bookmarkStart w:id="171" w:name="_Toc420673031"/>
       <w:r>
-        <w:t xml:space="preserve">Biocompatibility and </w:t>
-      </w:r>
-      <w:proofErr w:type="spellStart"/>
-      <w:r>
-        <w:t>Bioabsorption</w:t>
+        <w:t>Biocompatibility and Bioabsorption</w:t>
       </w:r>
       <w:bookmarkEnd w:id="171"/>
-      <w:proofErr w:type="spellEnd"/>
       <w:r>
         <w:t xml:space="preserve"> </w:t>
       </w:r>
@@ -38625,16 +37958,11 @@
       <w:r>
         <w:t xml:space="preserve">The biocompatibility and </w:t>
       </w:r>
-      <w:proofErr w:type="spellStart"/>
       <w:r>
         <w:t>bio</w:t>
       </w:r>
       <w:r>
-        <w:t>absorption</w:t>
-      </w:r>
-      <w:proofErr w:type="spellEnd"/>
-      <w:r>
-        <w:t xml:space="preserve"> </w:t>
+        <w:t xml:space="preserve">absorption </w:t>
       </w:r>
       <w:r>
         <w:t>of the TFMGs will be characteris</w:t>
@@ -38947,15 +38275,7 @@
         <w:t>troughs</w:t>
       </w:r>
       <w:r>
-        <w:t xml:space="preserve">. Scans are performed at heating rate of 20K/min in sealed alumina crucibles under a protective </w:t>
-      </w:r>
-      <w:proofErr w:type="spellStart"/>
-      <w:r>
-        <w:t>Ar</w:t>
-      </w:r>
-      <w:proofErr w:type="spellEnd"/>
-      <w:r>
-        <w:t xml:space="preserve"> atmosphere.</w:t>
+        <w:t>. Scans are performed at heating rate of 20K/min in sealed alumina crucibles under a protective Ar atmosphere.</w:t>
       </w:r>
     </w:p>
     <w:p>
@@ -39054,15 +38374,7 @@
         <w:t xml:space="preserve">subtle </w:t>
       </w:r>
       <w:r>
-        <w:t xml:space="preserve">exothermal peaks can be in </w:t>
-      </w:r>
-      <w:proofErr w:type="spellStart"/>
-      <w:r>
-        <w:t>MgZnCa</w:t>
-      </w:r>
-      <w:proofErr w:type="spellEnd"/>
-      <w:r>
-        <w:t xml:space="preserve"> systems </w:t>
+        <w:t xml:space="preserve">exothermal peaks can be in MgZnCa systems </w:t>
       </w:r>
       <w:r>
         <w:fldChar w:fldCharType="begin"/>
@@ -39094,15 +38406,7 @@
         <w:t xml:space="preserve">differentiating </w:t>
       </w:r>
       <w:r>
-        <w:t xml:space="preserve">between amorphous, semi-crystalline, and crystalline </w:t>
-      </w:r>
-      <w:proofErr w:type="spellStart"/>
-      <w:r>
-        <w:t>MgZnCa</w:t>
-      </w:r>
-      <w:proofErr w:type="spellEnd"/>
-      <w:r>
-        <w:t xml:space="preserve"> alloy </w:t>
+        <w:t xml:space="preserve">between amorphous, semi-crystalline, and crystalline MgZnCa alloy </w:t>
       </w:r>
       <w:r>
         <w:fldChar w:fldCharType="begin">
@@ -39259,15 +38563,7 @@
         <w:t xml:space="preserve"> </w:t>
       </w:r>
       <w:r>
-        <w:t xml:space="preserve">Fully amorphous </w:t>
-      </w:r>
-      <w:proofErr w:type="spellStart"/>
-      <w:r>
-        <w:t>MgZnCa</w:t>
-      </w:r>
-      <w:proofErr w:type="spellEnd"/>
-      <w:r>
-        <w:t xml:space="preserve"> should display wide halo peak</w:t>
+        <w:t>Fully amorphous MgZnCa should display wide halo peak</w:t>
       </w:r>
       <w:r>
         <w:t>s</w:t>
@@ -39558,11 +38854,7 @@
         <w:t xml:space="preserve"> a</w:t>
       </w:r>
       <w:r>
-        <w:t xml:space="preserve"> low GFA with </w:t>
-      </w:r>
-      <w:proofErr w:type="gramStart"/>
-      <w:r>
-        <w:t xml:space="preserve">a </w:t>
+        <w:t xml:space="preserve"> low GFA with a </w:t>
       </w:r>
       <m:oMath>
         <m:sSub>
@@ -39592,11 +38884,7 @@
         </m:sSub>
       </m:oMath>
       <w:r>
-        <w:t xml:space="preserve"> of</w:t>
-      </w:r>
-      <w:proofErr w:type="gramEnd"/>
-      <w:r>
-        <w:t xml:space="preserve"> only about 3mm </w:t>
+        <w:t xml:space="preserve"> of only about 3mm </w:t>
       </w:r>
       <w:r>
         <w:fldChar w:fldCharType="begin">
@@ -40135,11 +39423,9 @@
       <w:r>
         <w:t xml:space="preserve"> </w:t>
       </w:r>
-      <w:proofErr w:type="gramStart"/>
       <w:r>
         <w:t xml:space="preserve">and </w:t>
       </w:r>
-      <w:proofErr w:type="gramEnd"/>
       <m:oMath>
         <m:sSub>
           <m:sSubPr>
@@ -40411,30 +39697,20 @@
       </w:r>
     </w:p>
     <w:p>
-      <w:proofErr w:type="gramStart"/>
       <w:r>
         <w:t>EDS</w:t>
       </w:r>
-      <w:proofErr w:type="gramEnd"/>
       <w:r>
         <w:t xml:space="preserve"> analysis via SEM on the first five</w:t>
       </w:r>
       <w:r>
         <w:t xml:space="preserve"> plates has shown… (</w:t>
       </w:r>
-      <w:proofErr w:type="gramStart"/>
       <w:r>
         <w:rPr>
           <w:highlight w:val="yellow"/>
         </w:rPr>
-        <w:t>insert</w:t>
-      </w:r>
-      <w:proofErr w:type="gramEnd"/>
-      <w:r>
-        <w:rPr>
-          <w:highlight w:val="yellow"/>
-        </w:rPr>
-        <w:t xml:space="preserve"> results here</w:t>
+        <w:t>insert results here</w:t>
       </w:r>
       <w:r>
         <w:t xml:space="preserve">). </w:t>
@@ -42630,7 +41906,6 @@
         </w:rPr>
         <w:tab/>
       </w:r>
-      <w:proofErr w:type="spellStart"/>
       <w:r>
         <w:rPr>
           <w:rFonts w:eastAsia="Times New Roman"/>
@@ -42638,7 +41913,6 @@
         </w:rPr>
         <w:t>Polycaprolactone</w:t>
       </w:r>
-      <w:proofErr w:type="spellEnd"/>
     </w:p>
     <w:p>
       <w:pPr>
@@ -42669,13 +41943,8 @@
         </w:rPr>
         <w:tab/>
       </w:r>
-      <w:proofErr w:type="spellStart"/>
-      <w:r>
-        <w:t>Potentiodynamic</w:t>
-      </w:r>
-      <w:proofErr w:type="spellEnd"/>
-      <w:r>
-        <w:t xml:space="preserve"> Polarisation</w:t>
+      <w:r>
+        <w:t>Potentiodynamic Polarisation</w:t>
       </w:r>
     </w:p>
     <w:p>
@@ -43302,13 +42571,8 @@
       <w:r>
         <w:tab/>
       </w:r>
-      <w:proofErr w:type="spellStart"/>
-      <w:r>
-        <w:t>Kauzmann</w:t>
-      </w:r>
-      <w:proofErr w:type="spellEnd"/>
-      <w:r>
-        <w:t xml:space="preserve"> </w:t>
+      <w:r>
+        <w:t xml:space="preserve">Kauzmann </w:t>
       </w:r>
       <w:r>
         <w:t xml:space="preserve">Temperature ( </w:t>
@@ -43539,15 +42803,7 @@
       </w:r>
       <w:r>
         <w:tab/>
-        <w:t>Subs</w:t>
-      </w:r>
-      <w:proofErr w:type="spellStart"/>
-      <w:r>
-        <w:t>trate</w:t>
-      </w:r>
-      <w:proofErr w:type="spellEnd"/>
-      <w:r>
-        <w:t xml:space="preserve"> </w:t>
+        <w:t xml:space="preserve">Substrate </w:t>
       </w:r>
       <w:r>
         <w:t xml:space="preserve">Temperature ( </w:t>
@@ -44301,15 +43557,7 @@
         <w:pStyle w:val="CommentText"/>
       </w:pPr>
       <w:r>
-        <w:t xml:space="preserve">Property modification – Coating BMG with same composition coating. – Look at K. </w:t>
-      </w:r>
-      <w:proofErr w:type="spellStart"/>
-      <w:r>
-        <w:t>Schluter</w:t>
-      </w:r>
-      <w:proofErr w:type="spellEnd"/>
-      <w:r>
-        <w:t xml:space="preserve"> Intro (Green part on property modification). </w:t>
+        <w:t xml:space="preserve">Property modification – Coating BMG with same composition coating. – Look at K. Schluter Intro (Green part on property modification). </w:t>
       </w:r>
     </w:p>
     <w:p>
@@ -44450,13 +43698,8 @@
       <w:pPr>
         <w:pStyle w:val="CommentText"/>
       </w:pPr>
-      <w:proofErr w:type="spellStart"/>
-      <w:r>
-        <w:t>Tg</w:t>
-      </w:r>
-      <w:proofErr w:type="spellEnd"/>
-      <w:r>
-        <w:t xml:space="preserve"> is the temperature at which SCL freezes in place</w:t>
+      <w:r>
+        <w:t>Tg is the temperature at which SCL freezes in place</w:t>
       </w:r>
     </w:p>
     <w:p>
@@ -44468,13 +43711,8 @@
       <w:pPr>
         <w:pStyle w:val="CommentText"/>
       </w:pPr>
-      <w:proofErr w:type="spellStart"/>
-      <w:r>
-        <w:t>Tg</w:t>
-      </w:r>
-      <w:proofErr w:type="spellEnd"/>
-      <w:r>
-        <w:t xml:space="preserve"> &lt; Tm!</w:t>
+      <w:r>
+        <w:t>Tg &lt; Tm!</w:t>
       </w:r>
     </w:p>
   </w:comment>
@@ -44490,23 +43728,7 @@
         <w:annotationRef/>
       </w:r>
       <w:r>
-        <w:t xml:space="preserve">Note: Weakly bonded structures have greater free energy slopes due to the large </w:t>
-      </w:r>
-      <w:proofErr w:type="spellStart"/>
-      <w:r>
-        <w:t>Cp</w:t>
-      </w:r>
-      <w:proofErr w:type="spellEnd"/>
-      <w:r>
-        <w:t xml:space="preserve">/T </w:t>
-      </w:r>
-      <w:proofErr w:type="spellStart"/>
-      <w:r>
-        <w:t>dT</w:t>
-      </w:r>
-      <w:proofErr w:type="spellEnd"/>
-      <w:r>
-        <w:t xml:space="preserve"> value</w:t>
+        <w:t>Note: Weakly bonded structures have greater free energy slopes due to the large Cp/T dT value</w:t>
       </w:r>
     </w:p>
     <w:p>
@@ -44556,29 +43778,13 @@
         <w:pStyle w:val="CommentText"/>
       </w:pPr>
       <w:r>
-        <w:t xml:space="preserve">Glass </w:t>
-      </w:r>
-      <w:proofErr w:type="spellStart"/>
-      <w:r>
-        <w:t>Tg</w:t>
-      </w:r>
-      <w:proofErr w:type="spellEnd"/>
-      <w:r>
-        <w:t xml:space="preserve"> changes because</w:t>
+        <w:t>Glass Tg changes because</w:t>
       </w:r>
       <w:r>
         <w:t xml:space="preserve"> H and</w:t>
       </w:r>
       <w:r>
-        <w:t xml:space="preserve"> </w:t>
-      </w:r>
-      <w:proofErr w:type="spellStart"/>
-      <w:r>
-        <w:t>Cp</w:t>
-      </w:r>
-      <w:proofErr w:type="spellEnd"/>
-      <w:r>
-        <w:t xml:space="preserve"> is dependent on cooling rate (i.e. its free energy line is not rigidly defined). </w:t>
+        <w:t xml:space="preserve"> Cp is dependent on cooling rate (i.e. its free energy line is not rigidly defined). </w:t>
       </w:r>
     </w:p>
   </w:comment>
@@ -44739,15 +43945,7 @@
         <w:annotationRef/>
       </w:r>
       <w:r>
-        <w:t>The cooling rate achieved are estimated to be as much as 100K within the rotational relaxation time of the material (molecules)! (</w:t>
-      </w:r>
-      <w:proofErr w:type="gramStart"/>
-      <w:r>
-        <w:t>i.e</w:t>
-      </w:r>
-      <w:proofErr w:type="gramEnd"/>
-      <w:r>
-        <w:t xml:space="preserve">. fractions of a second!) </w:t>
+        <w:t xml:space="preserve">The cooling rate achieved are estimated to be as much as 100K within the rotational relaxation time of the material (molecules)! (i.e. fractions of a second!) </w:t>
       </w:r>
       <w:r>
         <w:fldChar w:fldCharType="begin"/>
@@ -44797,39 +43995,7 @@
         <w:annotationRef/>
       </w:r>
       <w:r>
-        <w:t xml:space="preserve">The voltage potential between the substrate and target supplies excess electrons to the negative target. The electrons are attracted to the positive substrate but collide with </w:t>
-      </w:r>
-      <w:proofErr w:type="spellStart"/>
-      <w:r>
-        <w:t>Ar</w:t>
-      </w:r>
-      <w:proofErr w:type="spellEnd"/>
-      <w:r>
-        <w:t xml:space="preserve"> atoms on their journey. This cause </w:t>
-      </w:r>
-      <w:proofErr w:type="spellStart"/>
-      <w:r>
-        <w:t>Ar</w:t>
-      </w:r>
-      <w:proofErr w:type="spellEnd"/>
-      <w:r>
-        <w:t xml:space="preserve"> to lose an electron and to become a plasma (</w:t>
-      </w:r>
-      <w:proofErr w:type="spellStart"/>
-      <w:r>
-        <w:t>Ar</w:t>
-      </w:r>
-      <w:proofErr w:type="spellEnd"/>
-      <w:r>
-        <w:t xml:space="preserve">+ &amp; e-). </w:t>
-      </w:r>
-      <w:proofErr w:type="spellStart"/>
-      <w:r>
-        <w:t>Ar</w:t>
-      </w:r>
-      <w:proofErr w:type="spellEnd"/>
-      <w:r>
-        <w:t xml:space="preserve">+ collide with the target, and releases M atoms from the target. (Note e- has too little momentum to eject atoms from substrate). </w:t>
+        <w:t xml:space="preserve">The voltage potential between the substrate and target supplies excess electrons to the negative target. The electrons are attracted to the positive substrate but collide with Ar atoms on their journey. This cause Ar to lose an electron and to become a plasma (Ar+ &amp; e-). Ar+ collide with the target, and releases M atoms from the target. (Note e- has too little momentum to eject atoms from substrate). </w:t>
       </w:r>
     </w:p>
     <w:p>
@@ -44965,15 +44131,7 @@
         <w:annotationRef/>
       </w:r>
       <w:r>
-        <w:t xml:space="preserve">Should put in own section? Add the plot from </w:t>
-      </w:r>
-      <w:proofErr w:type="spellStart"/>
-      <w:r>
-        <w:t>Gheers</w:t>
-      </w:r>
-      <w:proofErr w:type="spellEnd"/>
-      <w:r>
-        <w:t>’ 2015 paper?</w:t>
+        <w:t>Should put in own section? Add the plot from Gheers’ 2015 paper?</w:t>
       </w:r>
     </w:p>
   </w:comment>
@@ -44997,23 +44155,7 @@
         <w:pStyle w:val="CommentText"/>
       </w:pPr>
       <w:r>
-        <w:t>Check the “</w:t>
-      </w:r>
-      <w:proofErr w:type="spellStart"/>
-      <w:r>
-        <w:t>Tg</w:t>
-      </w:r>
-      <w:proofErr w:type="spellEnd"/>
-      <w:r>
-        <w:t xml:space="preserve"> &amp; </w:t>
-      </w:r>
-      <w:proofErr w:type="spellStart"/>
-      <w:r>
-        <w:t>Tf</w:t>
-      </w:r>
-      <w:proofErr w:type="spellEnd"/>
-      <w:r>
-        <w:t xml:space="preserve"> paper” as it should have first principles reference to this. </w:t>
+        <w:t xml:space="preserve">Check the “Tg &amp; Tf paper” as it should have first principles reference to this. </w:t>
       </w:r>
     </w:p>
   </w:comment>
@@ -45106,34 +44248,16 @@
       <w:pPr>
         <w:pStyle w:val="CommentText"/>
       </w:pPr>
-      <w:proofErr w:type="spellStart"/>
-      <w:r>
-        <w:t>Tg</w:t>
-      </w:r>
-      <w:proofErr w:type="spellEnd"/>
-      <w:r>
-        <w:t xml:space="preserve"> to </w:t>
-      </w:r>
-      <w:proofErr w:type="spellStart"/>
-      <w:r>
-        <w:t>Tx</w:t>
-      </w:r>
-      <w:proofErr w:type="spellEnd"/>
-      <w:r>
-        <w:t xml:space="preserve"> reduces energy as there are kinetics for atoms to move to lowest energy state. </w:t>
+      <w:r>
+        <w:t xml:space="preserve">Tg to Tx reduces energy as there are kinetics for atoms to move to lowest energy state. </w:t>
       </w:r>
     </w:p>
     <w:p>
       <w:pPr>
         <w:pStyle w:val="CommentText"/>
       </w:pPr>
-      <w:proofErr w:type="spellStart"/>
-      <w:r>
-        <w:t>Tx</w:t>
-      </w:r>
-      <w:proofErr w:type="spellEnd"/>
-      <w:r>
-        <w:t xml:space="preserve"> to Tm/Tl reduces energy because Liquid free energy line has greater rate of change than solid.</w:t>
+      <w:r>
+        <w:t>Tx to Tm/Tl reduces energy because Liquid free energy line has greater rate of change than solid.</w:t>
       </w:r>
     </w:p>
   </w:comment>
@@ -45149,15 +44273,7 @@
         <w:annotationRef/>
       </w:r>
       <w:r>
-        <w:t xml:space="preserve">Find a proper/ full definition of </w:t>
-      </w:r>
-      <w:proofErr w:type="spellStart"/>
-      <w:r>
-        <w:t>Tf</w:t>
-      </w:r>
-      <w:proofErr w:type="spellEnd"/>
-      <w:r>
-        <w:t>!</w:t>
+        <w:t>Find a proper/ full definition of Tf!</w:t>
       </w:r>
     </w:p>
   </w:comment>
@@ -45172,21 +44288,8 @@
         </w:rPr>
         <w:annotationRef/>
       </w:r>
-      <w:proofErr w:type="spellStart"/>
-      <w:r>
-        <w:t>Tf</w:t>
-      </w:r>
-      <w:proofErr w:type="spellEnd"/>
-      <w:r>
-        <w:t xml:space="preserve"> measures enthalpy. I.e. High </w:t>
-      </w:r>
-      <w:proofErr w:type="spellStart"/>
-      <w:r>
-        <w:t>Tf</w:t>
-      </w:r>
-      <w:proofErr w:type="spellEnd"/>
-      <w:r>
-        <w:t xml:space="preserve"> means higher enthalpy. </w:t>
+      <w:r>
+        <w:t xml:space="preserve">Tf measures enthalpy. I.e. High Tf means higher enthalpy. </w:t>
       </w:r>
     </w:p>
   </w:comment>
@@ -45218,15 +44321,7 @@
         <w:annotationRef/>
       </w:r>
       <w:r>
-        <w:t>“</w:t>
-      </w:r>
-      <w:proofErr w:type="spellStart"/>
-      <w:r>
-        <w:t>Tk</w:t>
-      </w:r>
-      <w:proofErr w:type="spellEnd"/>
-      <w:r>
-        <w:t xml:space="preserve"> is usually determined by extrapolation of supercooling liquid entropy to the temperature where S(liquid) = S(crystal)” </w:t>
+        <w:t xml:space="preserve">“Tk is usually determined by extrapolation of supercooling liquid entropy to the temperature where S(liquid) = S(crystal)” </w:t>
       </w:r>
       <w:r>
         <w:fldChar w:fldCharType="begin"/>
@@ -45275,13 +44370,8 @@
         </w:rPr>
         <w:annotationRef/>
       </w:r>
-      <w:proofErr w:type="spellStart"/>
-      <w:r>
-        <w:t>Tf</w:t>
-      </w:r>
-      <w:proofErr w:type="spellEnd"/>
-      <w:r>
-        <w:t xml:space="preserve"> was used in enthalpy before</w:t>
+      <w:r>
+        <w:t>Tf was used in enthalpy before</w:t>
       </w:r>
       <w:r>
         <w:br/>
@@ -45655,13 +44745,8 @@
         </w:rPr>
         <w:annotationRef/>
       </w:r>
-      <w:proofErr w:type="gramStart"/>
-      <w:r>
-        <w:t>i.e</w:t>
-      </w:r>
-      <w:proofErr w:type="gramEnd"/>
-      <w:r>
-        <w:t>. The Potential is a larger number</w:t>
+      <w:r>
+        <w:t>i.e. The Potential is a larger number</w:t>
       </w:r>
       <w:r>
         <w:br/>
@@ -45816,29 +44901,8 @@
       <w:pPr>
         <w:pStyle w:val="CommentText"/>
       </w:pPr>
-      <w:proofErr w:type="spellStart"/>
-      <w:r>
-        <w:t>MgCaZn</w:t>
-      </w:r>
-      <w:proofErr w:type="spellEnd"/>
-      <w:r>
-        <w:t xml:space="preserve"> has more light elements near </w:t>
-      </w:r>
-      <w:proofErr w:type="spellStart"/>
-      <w:r>
-        <w:t>Ar</w:t>
-      </w:r>
-      <w:proofErr w:type="spellEnd"/>
-      <w:r>
-        <w:t xml:space="preserve"> than </w:t>
-      </w:r>
-      <w:proofErr w:type="spellStart"/>
-      <w:r>
-        <w:t>ZrCuNiAl</w:t>
-      </w:r>
-      <w:proofErr w:type="spellEnd"/>
-      <w:r>
-        <w:t xml:space="preserve">. </w:t>
+      <w:r>
+        <w:t xml:space="preserve">MgCaZn has more light elements near Ar than ZrCuNiAl. </w:t>
       </w:r>
     </w:p>
     <w:p>
@@ -45853,13 +44917,8 @@
       <w:pPr>
         <w:pStyle w:val="CommentText"/>
       </w:pPr>
-      <w:proofErr w:type="spellStart"/>
-      <w:r>
-        <w:t>ZrCuNiAl</w:t>
-      </w:r>
-      <w:proofErr w:type="spellEnd"/>
-      <w:r>
-        <w:t xml:space="preserve"> used 50 – 150 W, but we cannot get power that high unless we use 3 inch targets (not practical).</w:t>
+      <w:r>
+        <w:t>ZrCuNiAl used 50 – 150 W, but we cannot get power that high unless we use 3 inch targets (not practical).</w:t>
       </w:r>
     </w:p>
   </w:comment>
@@ -46042,7 +45101,7 @@
           <w:rPr>
             <w:noProof/>
           </w:rPr>
-          <w:t>3</w:t>
+          <w:t>13</w:t>
         </w:r>
         <w:r>
           <w:rPr>
@@ -49054,7 +48113,7 @@
 </file>
 
 <file path=customXml/itemProps1.xml><?xml version="1.0" encoding="utf-8"?>
-<ds:datastoreItem xmlns:ds="http://schemas.openxmlformats.org/officeDocument/2006/customXml" ds:itemID="{832FBF6D-0331-466A-873F-642114834514}">
+<ds:datastoreItem xmlns:ds="http://schemas.openxmlformats.org/officeDocument/2006/customXml" ds:itemID="{E88F6EDE-F501-4B74-9F27-3D4409FE542C}">
   <ds:schemaRefs>
     <ds:schemaRef ds:uri="http://schemas.openxmlformats.org/officeDocument/2006/bibliography"/>
   </ds:schemaRefs>

</xml_diff>

<commit_message>
Glossory - Added Gibbs equation terms
</commit_message>
<xml_diff>
--- a/Scott Gleason - Preliminary PhD Thesis.docx
+++ b/Scott Gleason - Preliminary PhD Thesis.docx
@@ -267,7 +267,7 @@
         </w:numPr>
         <w:ind w:left="432" w:hanging="432"/>
       </w:pPr>
-      <w:bookmarkStart w:id="1" w:name="_Toc420940729"/>
+      <w:bookmarkStart w:id="1" w:name="_Toc421002376"/>
       <w:r>
         <w:lastRenderedPageBreak/>
         <w:t>Acknowledgements</w:t>
@@ -319,7 +319,7 @@
         </w:numPr>
         <w:ind w:left="432" w:hanging="432"/>
       </w:pPr>
-      <w:bookmarkStart w:id="2" w:name="_Toc420940730"/>
+      <w:bookmarkStart w:id="2" w:name="_Toc421002377"/>
       <w:commentRangeStart w:id="3"/>
       <w:r>
         <w:lastRenderedPageBreak/>
@@ -409,7 +409,7 @@
       </w:r>
     </w:p>
     <w:p/>
-    <w:bookmarkStart w:id="5" w:name="_Toc420940731" w:displacedByCustomXml="next"/>
+    <w:bookmarkStart w:id="5" w:name="_Toc421002378" w:displacedByCustomXml="next"/>
     <w:sdt>
       <w:sdtPr>
         <w:rPr>
@@ -474,7 +474,7 @@
               <w:lang w:eastAsia="en-AU"/>
             </w:rPr>
           </w:pPr>
-          <w:hyperlink w:anchor="_Toc420940729" w:history="1">
+          <w:hyperlink w:anchor="_Toc421002376" w:history="1">
             <w:r>
               <w:rPr>
                 <w:rStyle w:val="Hyperlink"/>
@@ -501,7 +501,7 @@
                 <w:noProof/>
                 <w:webHidden/>
               </w:rPr>
-              <w:instrText xml:space="preserve"> PAGEREF _Toc420940729 \h </w:instrText>
+              <w:instrText xml:space="preserve"> PAGEREF _Toc421002376 \h </w:instrText>
             </w:r>
             <w:r>
               <w:rPr>
@@ -543,7 +543,7 @@
               <w:lang w:eastAsia="en-AU"/>
             </w:rPr>
           </w:pPr>
-          <w:hyperlink w:anchor="_Toc420940730" w:history="1">
+          <w:hyperlink w:anchor="_Toc421002377" w:history="1">
             <w:r>
               <w:rPr>
                 <w:rStyle w:val="Hyperlink"/>
@@ -570,7 +570,7 @@
                 <w:noProof/>
                 <w:webHidden/>
               </w:rPr>
-              <w:instrText xml:space="preserve"> PAGEREF _Toc420940730 \h </w:instrText>
+              <w:instrText xml:space="preserve"> PAGEREF _Toc421002377 \h </w:instrText>
             </w:r>
             <w:r>
               <w:rPr>
@@ -612,7 +612,7 @@
               <w:lang w:eastAsia="en-AU"/>
             </w:rPr>
           </w:pPr>
-          <w:hyperlink w:anchor="_Toc420940731" w:history="1">
+          <w:hyperlink w:anchor="_Toc421002378" w:history="1">
             <w:r>
               <w:rPr>
                 <w:rStyle w:val="Hyperlink"/>
@@ -639,7 +639,7 @@
                 <w:noProof/>
                 <w:webHidden/>
               </w:rPr>
-              <w:instrText xml:space="preserve"> PAGEREF _Toc420940731 \h </w:instrText>
+              <w:instrText xml:space="preserve"> PAGEREF _Toc421002378 \h </w:instrText>
             </w:r>
             <w:r>
               <w:rPr>
@@ -681,7 +681,7 @@
               <w:lang w:eastAsia="en-AU"/>
             </w:rPr>
           </w:pPr>
-          <w:hyperlink w:anchor="_Toc420940732" w:history="1">
+          <w:hyperlink w:anchor="_Toc421002379" w:history="1">
             <w:r>
               <w:rPr>
                 <w:rStyle w:val="Hyperlink"/>
@@ -708,7 +708,7 @@
                 <w:noProof/>
                 <w:webHidden/>
               </w:rPr>
-              <w:instrText xml:space="preserve"> PAGEREF _Toc420940732 \h </w:instrText>
+              <w:instrText xml:space="preserve"> PAGEREF _Toc421002379 \h </w:instrText>
             </w:r>
             <w:r>
               <w:rPr>
@@ -751,7 +751,7 @@
               <w:lang w:eastAsia="en-AU"/>
             </w:rPr>
           </w:pPr>
-          <w:hyperlink w:anchor="_Toc420940733" w:history="1">
+          <w:hyperlink w:anchor="_Toc421002380" w:history="1">
             <w:r>
               <w:rPr>
                 <w:rStyle w:val="Hyperlink"/>
@@ -792,7 +792,7 @@
                 <w:noProof/>
                 <w:webHidden/>
               </w:rPr>
-              <w:instrText xml:space="preserve"> PAGEREF _Toc420940733 \h </w:instrText>
+              <w:instrText xml:space="preserve"> PAGEREF _Toc421002380 \h </w:instrText>
             </w:r>
             <w:r>
               <w:rPr>
@@ -835,7 +835,7 @@
               <w:lang w:eastAsia="en-AU"/>
             </w:rPr>
           </w:pPr>
-          <w:hyperlink w:anchor="_Toc420940734" w:history="1">
+          <w:hyperlink w:anchor="_Toc421002381" w:history="1">
             <w:r>
               <w:rPr>
                 <w:rStyle w:val="Hyperlink"/>
@@ -876,7 +876,7 @@
                 <w:noProof/>
                 <w:webHidden/>
               </w:rPr>
-              <w:instrText xml:space="preserve"> PAGEREF _Toc420940734 \h </w:instrText>
+              <w:instrText xml:space="preserve"> PAGEREF _Toc421002381 \h </w:instrText>
             </w:r>
             <w:r>
               <w:rPr>
@@ -919,7 +919,7 @@
               <w:lang w:eastAsia="en-AU"/>
             </w:rPr>
           </w:pPr>
-          <w:hyperlink w:anchor="_Toc420940735" w:history="1">
+          <w:hyperlink w:anchor="_Toc421002382" w:history="1">
             <w:r>
               <w:rPr>
                 <w:rStyle w:val="Hyperlink"/>
@@ -960,7 +960,7 @@
                 <w:noProof/>
                 <w:webHidden/>
               </w:rPr>
-              <w:instrText xml:space="preserve"> PAGEREF _Toc420940735 \h </w:instrText>
+              <w:instrText xml:space="preserve"> PAGEREF _Toc421002382 \h </w:instrText>
             </w:r>
             <w:r>
               <w:rPr>
@@ -1003,7 +1003,7 @@
               <w:lang w:eastAsia="en-AU"/>
             </w:rPr>
           </w:pPr>
-          <w:hyperlink w:anchor="_Toc420940736" w:history="1">
+          <w:hyperlink w:anchor="_Toc421002383" w:history="1">
             <w:r>
               <w:rPr>
                 <w:rStyle w:val="Hyperlink"/>
@@ -1044,7 +1044,7 @@
                 <w:noProof/>
                 <w:webHidden/>
               </w:rPr>
-              <w:instrText xml:space="preserve"> PAGEREF _Toc420940736 \h </w:instrText>
+              <w:instrText xml:space="preserve"> PAGEREF _Toc421002383 \h </w:instrText>
             </w:r>
             <w:r>
               <w:rPr>
@@ -1087,7 +1087,7 @@
               <w:lang w:eastAsia="en-AU"/>
             </w:rPr>
           </w:pPr>
-          <w:hyperlink w:anchor="_Toc420940737" w:history="1">
+          <w:hyperlink w:anchor="_Toc421002384" w:history="1">
             <w:r>
               <w:rPr>
                 <w:rStyle w:val="Hyperlink"/>
@@ -1128,7 +1128,7 @@
                 <w:noProof/>
                 <w:webHidden/>
               </w:rPr>
-              <w:instrText xml:space="preserve"> PAGEREF _Toc420940737 \h </w:instrText>
+              <w:instrText xml:space="preserve"> PAGEREF _Toc421002384 \h </w:instrText>
             </w:r>
             <w:r>
               <w:rPr>
@@ -1171,7 +1171,7 @@
               <w:lang w:eastAsia="en-AU"/>
             </w:rPr>
           </w:pPr>
-          <w:hyperlink w:anchor="_Toc420940738" w:history="1">
+          <w:hyperlink w:anchor="_Toc421002385" w:history="1">
             <w:r>
               <w:rPr>
                 <w:rStyle w:val="Hyperlink"/>
@@ -1232,7 +1232,7 @@
                 <w:noProof/>
                 <w:webHidden/>
               </w:rPr>
-              <w:instrText xml:space="preserve"> PAGEREF _Toc420940738 \h </w:instrText>
+              <w:instrText xml:space="preserve"> PAGEREF _Toc421002385 \h </w:instrText>
             </w:r>
             <w:r>
               <w:rPr>
@@ -1275,7 +1275,7 @@
               <w:lang w:eastAsia="en-AU"/>
             </w:rPr>
           </w:pPr>
-          <w:hyperlink w:anchor="_Toc420940739" w:history="1">
+          <w:hyperlink w:anchor="_Toc421002386" w:history="1">
             <w:r>
               <w:rPr>
                 <w:rStyle w:val="Hyperlink"/>
@@ -1316,7 +1316,7 @@
                 <w:noProof/>
                 <w:webHidden/>
               </w:rPr>
-              <w:instrText xml:space="preserve"> PAGEREF _Toc420940739 \h </w:instrText>
+              <w:instrText xml:space="preserve"> PAGEREF _Toc421002386 \h </w:instrText>
             </w:r>
             <w:r>
               <w:rPr>
@@ -1359,7 +1359,7 @@
               <w:lang w:eastAsia="en-AU"/>
             </w:rPr>
           </w:pPr>
-          <w:hyperlink w:anchor="_Toc420940740" w:history="1">
+          <w:hyperlink w:anchor="_Toc421002387" w:history="1">
             <w:r>
               <w:rPr>
                 <w:rStyle w:val="Hyperlink"/>
@@ -1400,7 +1400,7 @@
                 <w:noProof/>
                 <w:webHidden/>
               </w:rPr>
-              <w:instrText xml:space="preserve"> PAGEREF _Toc420940740 \h </w:instrText>
+              <w:instrText xml:space="preserve"> PAGEREF _Toc421002387 \h </w:instrText>
             </w:r>
             <w:r>
               <w:rPr>
@@ -1443,7 +1443,7 @@
               <w:lang w:eastAsia="en-AU"/>
             </w:rPr>
           </w:pPr>
-          <w:hyperlink w:anchor="_Toc420940741" w:history="1">
+          <w:hyperlink w:anchor="_Toc421002388" w:history="1">
             <w:r>
               <w:rPr>
                 <w:rStyle w:val="Hyperlink"/>
@@ -1484,7 +1484,7 @@
                 <w:noProof/>
                 <w:webHidden/>
               </w:rPr>
-              <w:instrText xml:space="preserve"> PAGEREF _Toc420940741 \h </w:instrText>
+              <w:instrText xml:space="preserve"> PAGEREF _Toc421002388 \h </w:instrText>
             </w:r>
             <w:r>
               <w:rPr>
@@ -1527,7 +1527,7 @@
               <w:lang w:eastAsia="en-AU"/>
             </w:rPr>
           </w:pPr>
-          <w:hyperlink w:anchor="_Toc420940742" w:history="1">
+          <w:hyperlink w:anchor="_Toc421002389" w:history="1">
             <w:r>
               <w:rPr>
                 <w:rStyle w:val="Hyperlink"/>
@@ -1568,7 +1568,7 @@
                 <w:noProof/>
                 <w:webHidden/>
               </w:rPr>
-              <w:instrText xml:space="preserve"> PAGEREF _Toc420940742 \h </w:instrText>
+              <w:instrText xml:space="preserve"> PAGEREF _Toc421002389 \h </w:instrText>
             </w:r>
             <w:r>
               <w:rPr>
@@ -1611,7 +1611,7 @@
               <w:lang w:eastAsia="en-AU"/>
             </w:rPr>
           </w:pPr>
-          <w:hyperlink w:anchor="_Toc420940743" w:history="1">
+          <w:hyperlink w:anchor="_Toc421002390" w:history="1">
             <w:r>
               <w:rPr>
                 <w:rStyle w:val="Hyperlink"/>
@@ -1652,7 +1652,7 @@
                 <w:noProof/>
                 <w:webHidden/>
               </w:rPr>
-              <w:instrText xml:space="preserve"> PAGEREF _Toc420940743 \h </w:instrText>
+              <w:instrText xml:space="preserve"> PAGEREF _Toc421002390 \h </w:instrText>
             </w:r>
             <w:r>
               <w:rPr>
@@ -1695,7 +1695,7 @@
               <w:lang w:eastAsia="en-AU"/>
             </w:rPr>
           </w:pPr>
-          <w:hyperlink w:anchor="_Toc420940744" w:history="1">
+          <w:hyperlink w:anchor="_Toc421002391" w:history="1">
             <w:r>
               <w:rPr>
                 <w:rStyle w:val="Hyperlink"/>
@@ -1736,7 +1736,7 @@
                 <w:noProof/>
                 <w:webHidden/>
               </w:rPr>
-              <w:instrText xml:space="preserve"> PAGEREF _Toc420940744 \h </w:instrText>
+              <w:instrText xml:space="preserve"> PAGEREF _Toc421002391 \h </w:instrText>
             </w:r>
             <w:r>
               <w:rPr>
@@ -1779,7 +1779,7 @@
               <w:lang w:eastAsia="en-AU"/>
             </w:rPr>
           </w:pPr>
-          <w:hyperlink w:anchor="_Toc420940745" w:history="1">
+          <w:hyperlink w:anchor="_Toc421002392" w:history="1">
             <w:r>
               <w:rPr>
                 <w:rStyle w:val="Hyperlink"/>
@@ -1820,7 +1820,7 @@
                 <w:noProof/>
                 <w:webHidden/>
               </w:rPr>
-              <w:instrText xml:space="preserve"> PAGEREF _Toc420940745 \h </w:instrText>
+              <w:instrText xml:space="preserve"> PAGEREF _Toc421002392 \h </w:instrText>
             </w:r>
             <w:r>
               <w:rPr>
@@ -1863,7 +1863,7 @@
               <w:lang w:eastAsia="en-AU"/>
             </w:rPr>
           </w:pPr>
-          <w:hyperlink w:anchor="_Toc420940746" w:history="1">
+          <w:hyperlink w:anchor="_Toc421002393" w:history="1">
             <w:r>
               <w:rPr>
                 <w:rStyle w:val="Hyperlink"/>
@@ -1908,7 +1908,7 @@
                 <w:noProof/>
                 <w:webHidden/>
               </w:rPr>
-              <w:instrText xml:space="preserve"> PAGEREF _Toc420940746 \h </w:instrText>
+              <w:instrText xml:space="preserve"> PAGEREF _Toc421002393 \h </w:instrText>
             </w:r>
             <w:r>
               <w:rPr>
@@ -1951,7 +1951,7 @@
               <w:lang w:eastAsia="en-AU"/>
             </w:rPr>
           </w:pPr>
-          <w:hyperlink w:anchor="_Toc420940747" w:history="1">
+          <w:hyperlink w:anchor="_Toc421002394" w:history="1">
             <w:r>
               <w:rPr>
                 <w:rStyle w:val="Hyperlink"/>
@@ -1996,7 +1996,7 @@
                 <w:noProof/>
                 <w:webHidden/>
               </w:rPr>
-              <w:instrText xml:space="preserve"> PAGEREF _Toc420940747 \h </w:instrText>
+              <w:instrText xml:space="preserve"> PAGEREF _Toc421002394 \h </w:instrText>
             </w:r>
             <w:r>
               <w:rPr>
@@ -2039,7 +2039,7 @@
               <w:lang w:eastAsia="en-AU"/>
             </w:rPr>
           </w:pPr>
-          <w:hyperlink w:anchor="_Toc420940748" w:history="1">
+          <w:hyperlink w:anchor="_Toc421002395" w:history="1">
             <w:r>
               <w:rPr>
                 <w:rStyle w:val="Hyperlink"/>
@@ -2080,7 +2080,7 @@
                 <w:noProof/>
                 <w:webHidden/>
               </w:rPr>
-              <w:instrText xml:space="preserve"> PAGEREF _Toc420940748 \h </w:instrText>
+              <w:instrText xml:space="preserve"> PAGEREF _Toc421002395 \h </w:instrText>
             </w:r>
             <w:r>
               <w:rPr>
@@ -2123,7 +2123,7 @@
               <w:lang w:eastAsia="en-AU"/>
             </w:rPr>
           </w:pPr>
-          <w:hyperlink w:anchor="_Toc420940749" w:history="1">
+          <w:hyperlink w:anchor="_Toc421002396" w:history="1">
             <w:r>
               <w:rPr>
                 <w:rStyle w:val="Hyperlink"/>
@@ -2168,7 +2168,7 @@
                 <w:noProof/>
                 <w:webHidden/>
               </w:rPr>
-              <w:instrText xml:space="preserve"> PAGEREF _Toc420940749 \h </w:instrText>
+              <w:instrText xml:space="preserve"> PAGEREF _Toc421002396 \h </w:instrText>
             </w:r>
             <w:r>
               <w:rPr>
@@ -2211,7 +2211,7 @@
               <w:lang w:eastAsia="en-AU"/>
             </w:rPr>
           </w:pPr>
-          <w:hyperlink w:anchor="_Toc420940750" w:history="1">
+          <w:hyperlink w:anchor="_Toc421002397" w:history="1">
             <w:r>
               <w:rPr>
                 <w:rStyle w:val="Hyperlink"/>
@@ -2256,7 +2256,7 @@
                 <w:noProof/>
                 <w:webHidden/>
               </w:rPr>
-              <w:instrText xml:space="preserve"> PAGEREF _Toc420940750 \h </w:instrText>
+              <w:instrText xml:space="preserve"> PAGEREF _Toc421002397 \h </w:instrText>
             </w:r>
             <w:r>
               <w:rPr>
@@ -2299,7 +2299,7 @@
               <w:lang w:eastAsia="en-AU"/>
             </w:rPr>
           </w:pPr>
-          <w:hyperlink w:anchor="_Toc420940751" w:history="1">
+          <w:hyperlink w:anchor="_Toc421002398" w:history="1">
             <w:r>
               <w:rPr>
                 <w:rStyle w:val="Hyperlink"/>
@@ -2344,7 +2344,7 @@
                 <w:noProof/>
                 <w:webHidden/>
               </w:rPr>
-              <w:instrText xml:space="preserve"> PAGEREF _Toc420940751 \h </w:instrText>
+              <w:instrText xml:space="preserve"> PAGEREF _Toc421002398 \h </w:instrText>
             </w:r>
             <w:r>
               <w:rPr>
@@ -2387,7 +2387,7 @@
               <w:lang w:eastAsia="en-AU"/>
             </w:rPr>
           </w:pPr>
-          <w:hyperlink w:anchor="_Toc420940752" w:history="1">
+          <w:hyperlink w:anchor="_Toc421002399" w:history="1">
             <w:r>
               <w:rPr>
                 <w:rStyle w:val="Hyperlink"/>
@@ -2432,7 +2432,7 @@
                 <w:noProof/>
                 <w:webHidden/>
               </w:rPr>
-              <w:instrText xml:space="preserve"> PAGEREF _Toc420940752 \h </w:instrText>
+              <w:instrText xml:space="preserve"> PAGEREF _Toc421002399 \h </w:instrText>
             </w:r>
             <w:r>
               <w:rPr>
@@ -2475,7 +2475,7 @@
               <w:lang w:eastAsia="en-AU"/>
             </w:rPr>
           </w:pPr>
-          <w:hyperlink w:anchor="_Toc420940753" w:history="1">
+          <w:hyperlink w:anchor="_Toc421002400" w:history="1">
             <w:r>
               <w:rPr>
                 <w:rStyle w:val="Hyperlink"/>
@@ -2516,7 +2516,7 @@
                 <w:noProof/>
                 <w:webHidden/>
               </w:rPr>
-              <w:instrText xml:space="preserve"> PAGEREF _Toc420940753 \h </w:instrText>
+              <w:instrText xml:space="preserve"> PAGEREF _Toc421002400 \h </w:instrText>
             </w:r>
             <w:r>
               <w:rPr>
@@ -2559,7 +2559,7 @@
               <w:lang w:eastAsia="en-AU"/>
             </w:rPr>
           </w:pPr>
-          <w:hyperlink w:anchor="_Toc420940754" w:history="1">
+          <w:hyperlink w:anchor="_Toc421002401" w:history="1">
             <w:r>
               <w:rPr>
                 <w:rStyle w:val="Hyperlink"/>
@@ -2600,7 +2600,7 @@
                 <w:noProof/>
                 <w:webHidden/>
               </w:rPr>
-              <w:instrText xml:space="preserve"> PAGEREF _Toc420940754 \h </w:instrText>
+              <w:instrText xml:space="preserve"> PAGEREF _Toc421002401 \h </w:instrText>
             </w:r>
             <w:r>
               <w:rPr>
@@ -2643,7 +2643,7 @@
               <w:lang w:eastAsia="en-AU"/>
             </w:rPr>
           </w:pPr>
-          <w:hyperlink w:anchor="_Toc420940755" w:history="1">
+          <w:hyperlink w:anchor="_Toc421002402" w:history="1">
             <w:r>
               <w:rPr>
                 <w:rStyle w:val="Hyperlink"/>
@@ -2684,7 +2684,7 @@
                 <w:noProof/>
                 <w:webHidden/>
               </w:rPr>
-              <w:instrText xml:space="preserve"> PAGEREF _Toc420940755 \h </w:instrText>
+              <w:instrText xml:space="preserve"> PAGEREF _Toc421002402 \h </w:instrText>
             </w:r>
             <w:r>
               <w:rPr>
@@ -2727,7 +2727,7 @@
               <w:lang w:eastAsia="en-AU"/>
             </w:rPr>
           </w:pPr>
-          <w:hyperlink w:anchor="_Toc420940756" w:history="1">
+          <w:hyperlink w:anchor="_Toc421002403" w:history="1">
             <w:r>
               <w:rPr>
                 <w:rStyle w:val="Hyperlink"/>
@@ -2768,7 +2768,7 @@
                 <w:noProof/>
                 <w:webHidden/>
               </w:rPr>
-              <w:instrText xml:space="preserve"> PAGEREF _Toc420940756 \h </w:instrText>
+              <w:instrText xml:space="preserve"> PAGEREF _Toc421002403 \h </w:instrText>
             </w:r>
             <w:r>
               <w:rPr>
@@ -2811,7 +2811,7 @@
               <w:lang w:eastAsia="en-AU"/>
             </w:rPr>
           </w:pPr>
-          <w:hyperlink w:anchor="_Toc420940757" w:history="1">
+          <w:hyperlink w:anchor="_Toc421002404" w:history="1">
             <w:r>
               <w:rPr>
                 <w:rStyle w:val="Hyperlink"/>
@@ -2852,7 +2852,7 @@
                 <w:noProof/>
                 <w:webHidden/>
               </w:rPr>
-              <w:instrText xml:space="preserve"> PAGEREF _Toc420940757 \h </w:instrText>
+              <w:instrText xml:space="preserve"> PAGEREF _Toc421002404 \h </w:instrText>
             </w:r>
             <w:r>
               <w:rPr>
@@ -2895,7 +2895,7 @@
               <w:lang w:eastAsia="en-AU"/>
             </w:rPr>
           </w:pPr>
-          <w:hyperlink w:anchor="_Toc420940758" w:history="1">
+          <w:hyperlink w:anchor="_Toc421002405" w:history="1">
             <w:r>
               <w:rPr>
                 <w:rStyle w:val="Hyperlink"/>
@@ -2965,7 +2965,7 @@
                 <w:noProof/>
                 <w:webHidden/>
               </w:rPr>
-              <w:instrText xml:space="preserve"> PAGEREF _Toc420940758 \h </w:instrText>
+              <w:instrText xml:space="preserve"> PAGEREF _Toc421002405 \h </w:instrText>
             </w:r>
             <w:r>
               <w:rPr>
@@ -3008,7 +3008,7 @@
               <w:lang w:eastAsia="en-AU"/>
             </w:rPr>
           </w:pPr>
-          <w:hyperlink w:anchor="_Toc420940759" w:history="1">
+          <w:hyperlink w:anchor="_Toc421002406" w:history="1">
             <w:r>
               <w:rPr>
                 <w:rStyle w:val="Hyperlink"/>
@@ -3069,7 +3069,7 @@
                 <w:noProof/>
                 <w:webHidden/>
               </w:rPr>
-              <w:instrText xml:space="preserve"> PAGEREF _Toc420940759 \h </w:instrText>
+              <w:instrText xml:space="preserve"> PAGEREF _Toc421002406 \h </w:instrText>
             </w:r>
             <w:r>
               <w:rPr>
@@ -3112,7 +3112,7 @@
               <w:lang w:eastAsia="en-AU"/>
             </w:rPr>
           </w:pPr>
-          <w:hyperlink w:anchor="_Toc420940760" w:history="1">
+          <w:hyperlink w:anchor="_Toc421002407" w:history="1">
             <w:r>
               <w:rPr>
                 <w:rStyle w:val="Hyperlink"/>
@@ -3173,7 +3173,7 @@
                 <w:noProof/>
                 <w:webHidden/>
               </w:rPr>
-              <w:instrText xml:space="preserve"> PAGEREF _Toc420940760 \h </w:instrText>
+              <w:instrText xml:space="preserve"> PAGEREF _Toc421002407 \h </w:instrText>
             </w:r>
             <w:r>
               <w:rPr>
@@ -3216,7 +3216,7 @@
               <w:lang w:eastAsia="en-AU"/>
             </w:rPr>
           </w:pPr>
-          <w:hyperlink w:anchor="_Toc420940761" w:history="1">
+          <w:hyperlink w:anchor="_Toc421002408" w:history="1">
             <w:r>
               <w:rPr>
                 <w:rStyle w:val="Hyperlink"/>
@@ -3277,7 +3277,7 @@
                 <w:noProof/>
                 <w:webHidden/>
               </w:rPr>
-              <w:instrText xml:space="preserve"> PAGEREF _Toc420940761 \h </w:instrText>
+              <w:instrText xml:space="preserve"> PAGEREF _Toc421002408 \h </w:instrText>
             </w:r>
             <w:r>
               <w:rPr>
@@ -3320,7 +3320,7 @@
               <w:lang w:eastAsia="en-AU"/>
             </w:rPr>
           </w:pPr>
-          <w:hyperlink w:anchor="_Toc420940762" w:history="1">
+          <w:hyperlink w:anchor="_Toc421002409" w:history="1">
             <w:r>
               <w:rPr>
                 <w:rStyle w:val="Hyperlink"/>
@@ -3381,7 +3381,7 @@
                 <w:noProof/>
                 <w:webHidden/>
               </w:rPr>
-              <w:instrText xml:space="preserve"> PAGEREF _Toc420940762 \h </w:instrText>
+              <w:instrText xml:space="preserve"> PAGEREF _Toc421002409 \h </w:instrText>
             </w:r>
             <w:r>
               <w:rPr>
@@ -3424,7 +3424,7 @@
               <w:lang w:eastAsia="en-AU"/>
             </w:rPr>
           </w:pPr>
-          <w:hyperlink w:anchor="_Toc420940763" w:history="1">
+          <w:hyperlink w:anchor="_Toc421002410" w:history="1">
             <w:r>
               <w:rPr>
                 <w:rStyle w:val="Hyperlink"/>
@@ -3465,7 +3465,7 @@
                 <w:noProof/>
                 <w:webHidden/>
               </w:rPr>
-              <w:instrText xml:space="preserve"> PAGEREF _Toc420940763 \h </w:instrText>
+              <w:instrText xml:space="preserve"> PAGEREF _Toc421002410 \h </w:instrText>
             </w:r>
             <w:r>
               <w:rPr>
@@ -3508,7 +3508,7 @@
               <w:lang w:eastAsia="en-AU"/>
             </w:rPr>
           </w:pPr>
-          <w:hyperlink w:anchor="_Toc420940764" w:history="1">
+          <w:hyperlink w:anchor="_Toc421002411" w:history="1">
             <w:r>
               <w:rPr>
                 <w:rStyle w:val="Hyperlink"/>
@@ -3549,7 +3549,7 @@
                 <w:noProof/>
                 <w:webHidden/>
               </w:rPr>
-              <w:instrText xml:space="preserve"> PAGEREF _Toc420940764 \h </w:instrText>
+              <w:instrText xml:space="preserve"> PAGEREF _Toc421002411 \h </w:instrText>
             </w:r>
             <w:r>
               <w:rPr>
@@ -3592,7 +3592,7 @@
               <w:lang w:eastAsia="en-AU"/>
             </w:rPr>
           </w:pPr>
-          <w:hyperlink w:anchor="_Toc420940765" w:history="1">
+          <w:hyperlink w:anchor="_Toc421002412" w:history="1">
             <w:r>
               <w:rPr>
                 <w:rStyle w:val="Hyperlink"/>
@@ -3635,7 +3635,7 @@
                 <w:noProof/>
                 <w:webHidden/>
               </w:rPr>
-              <w:instrText xml:space="preserve"> PAGEREF _Toc420940765 \h </w:instrText>
+              <w:instrText xml:space="preserve"> PAGEREF _Toc421002412 \h </w:instrText>
             </w:r>
             <w:r>
               <w:rPr>
@@ -3678,7 +3678,7 @@
               <w:lang w:eastAsia="en-AU"/>
             </w:rPr>
           </w:pPr>
-          <w:hyperlink w:anchor="_Toc420940766" w:history="1">
+          <w:hyperlink w:anchor="_Toc421002413" w:history="1">
             <w:r>
               <w:rPr>
                 <w:rStyle w:val="Hyperlink"/>
@@ -3721,7 +3721,7 @@
                 <w:noProof/>
                 <w:webHidden/>
               </w:rPr>
-              <w:instrText xml:space="preserve"> PAGEREF _Toc420940766 \h </w:instrText>
+              <w:instrText xml:space="preserve"> PAGEREF _Toc421002413 \h </w:instrText>
             </w:r>
             <w:r>
               <w:rPr>
@@ -3764,7 +3764,7 @@
               <w:lang w:eastAsia="en-AU"/>
             </w:rPr>
           </w:pPr>
-          <w:hyperlink w:anchor="_Toc420940767" w:history="1">
+          <w:hyperlink w:anchor="_Toc421002414" w:history="1">
             <w:r>
               <w:rPr>
                 <w:rStyle w:val="Hyperlink"/>
@@ -3805,7 +3805,7 @@
                 <w:noProof/>
                 <w:webHidden/>
               </w:rPr>
-              <w:instrText xml:space="preserve"> PAGEREF _Toc420940767 \h </w:instrText>
+              <w:instrText xml:space="preserve"> PAGEREF _Toc421002414 \h </w:instrText>
             </w:r>
             <w:r>
               <w:rPr>
@@ -3848,7 +3848,7 @@
               <w:lang w:eastAsia="en-AU"/>
             </w:rPr>
           </w:pPr>
-          <w:hyperlink w:anchor="_Toc420940768" w:history="1">
+          <w:hyperlink w:anchor="_Toc421002415" w:history="1">
             <w:r>
               <w:rPr>
                 <w:rStyle w:val="Hyperlink"/>
@@ -3889,7 +3889,7 @@
                 <w:noProof/>
                 <w:webHidden/>
               </w:rPr>
-              <w:instrText xml:space="preserve"> PAGEREF _Toc420940768 \h </w:instrText>
+              <w:instrText xml:space="preserve"> PAGEREF _Toc421002415 \h </w:instrText>
             </w:r>
             <w:r>
               <w:rPr>
@@ -3932,7 +3932,7 @@
               <w:lang w:eastAsia="en-AU"/>
             </w:rPr>
           </w:pPr>
-          <w:hyperlink w:anchor="_Toc420940769" w:history="1">
+          <w:hyperlink w:anchor="_Toc421002416" w:history="1">
             <w:r>
               <w:rPr>
                 <w:rStyle w:val="Hyperlink"/>
@@ -3973,7 +3973,7 @@
                 <w:noProof/>
                 <w:webHidden/>
               </w:rPr>
-              <w:instrText xml:space="preserve"> PAGEREF _Toc420940769 \h </w:instrText>
+              <w:instrText xml:space="preserve"> PAGEREF _Toc421002416 \h </w:instrText>
             </w:r>
             <w:r>
               <w:rPr>
@@ -4016,7 +4016,7 @@
               <w:lang w:eastAsia="en-AU"/>
             </w:rPr>
           </w:pPr>
-          <w:hyperlink w:anchor="_Toc420940770" w:history="1">
+          <w:hyperlink w:anchor="_Toc421002417" w:history="1">
             <w:r>
               <w:rPr>
                 <w:rStyle w:val="Hyperlink"/>
@@ -4057,7 +4057,7 @@
                 <w:noProof/>
                 <w:webHidden/>
               </w:rPr>
-              <w:instrText xml:space="preserve"> PAGEREF _Toc420940770 \h </w:instrText>
+              <w:instrText xml:space="preserve"> PAGEREF _Toc421002417 \h </w:instrText>
             </w:r>
             <w:r>
               <w:rPr>
@@ -4100,7 +4100,7 @@
               <w:lang w:eastAsia="en-AU"/>
             </w:rPr>
           </w:pPr>
-          <w:hyperlink w:anchor="_Toc420940771" w:history="1">
+          <w:hyperlink w:anchor="_Toc421002418" w:history="1">
             <w:r>
               <w:rPr>
                 <w:rStyle w:val="Hyperlink"/>
@@ -4141,7 +4141,7 @@
                 <w:noProof/>
                 <w:webHidden/>
               </w:rPr>
-              <w:instrText xml:space="preserve"> PAGEREF _Toc420940771 \h </w:instrText>
+              <w:instrText xml:space="preserve"> PAGEREF _Toc421002418 \h </w:instrText>
             </w:r>
             <w:r>
               <w:rPr>
@@ -4184,7 +4184,7 @@
               <w:lang w:eastAsia="en-AU"/>
             </w:rPr>
           </w:pPr>
-          <w:hyperlink w:anchor="_Toc420940772" w:history="1">
+          <w:hyperlink w:anchor="_Toc421002419" w:history="1">
             <w:r>
               <w:rPr>
                 <w:rStyle w:val="Hyperlink"/>
@@ -4225,7 +4225,7 @@
                 <w:noProof/>
                 <w:webHidden/>
               </w:rPr>
-              <w:instrText xml:space="preserve"> PAGEREF _Toc420940772 \h </w:instrText>
+              <w:instrText xml:space="preserve"> PAGEREF _Toc421002419 \h </w:instrText>
             </w:r>
             <w:r>
               <w:rPr>
@@ -4268,7 +4268,7 @@
               <w:lang w:eastAsia="en-AU"/>
             </w:rPr>
           </w:pPr>
-          <w:hyperlink w:anchor="_Toc420940773" w:history="1">
+          <w:hyperlink w:anchor="_Toc421002420" w:history="1">
             <w:r>
               <w:rPr>
                 <w:rStyle w:val="Hyperlink"/>
@@ -4309,7 +4309,7 @@
                 <w:noProof/>
                 <w:webHidden/>
               </w:rPr>
-              <w:instrText xml:space="preserve"> PAGEREF _Toc420940773 \h </w:instrText>
+              <w:instrText xml:space="preserve"> PAGEREF _Toc421002420 \h </w:instrText>
             </w:r>
             <w:r>
               <w:rPr>
@@ -4352,7 +4352,7 @@
               <w:lang w:eastAsia="en-AU"/>
             </w:rPr>
           </w:pPr>
-          <w:hyperlink w:anchor="_Toc420940774" w:history="1">
+          <w:hyperlink w:anchor="_Toc421002421" w:history="1">
             <w:r>
               <w:rPr>
                 <w:rStyle w:val="Hyperlink"/>
@@ -4393,7 +4393,7 @@
                 <w:noProof/>
                 <w:webHidden/>
               </w:rPr>
-              <w:instrText xml:space="preserve"> PAGEREF _Toc420940774 \h </w:instrText>
+              <w:instrText xml:space="preserve"> PAGEREF _Toc421002421 \h </w:instrText>
             </w:r>
             <w:r>
               <w:rPr>
@@ -4436,7 +4436,7 @@
               <w:lang w:eastAsia="en-AU"/>
             </w:rPr>
           </w:pPr>
-          <w:hyperlink w:anchor="_Toc420940775" w:history="1">
+          <w:hyperlink w:anchor="_Toc421002422" w:history="1">
             <w:r>
               <w:rPr>
                 <w:rStyle w:val="Hyperlink"/>
@@ -4477,7 +4477,7 @@
                 <w:noProof/>
                 <w:webHidden/>
               </w:rPr>
-              <w:instrText xml:space="preserve"> PAGEREF _Toc420940775 \h </w:instrText>
+              <w:instrText xml:space="preserve"> PAGEREF _Toc421002422 \h </w:instrText>
             </w:r>
             <w:r>
               <w:rPr>
@@ -4520,7 +4520,7 @@
               <w:lang w:eastAsia="en-AU"/>
             </w:rPr>
           </w:pPr>
-          <w:hyperlink w:anchor="_Toc420940776" w:history="1">
+          <w:hyperlink w:anchor="_Toc421002423" w:history="1">
             <w:r>
               <w:rPr>
                 <w:rStyle w:val="Hyperlink"/>
@@ -4561,7 +4561,7 @@
                 <w:noProof/>
                 <w:webHidden/>
               </w:rPr>
-              <w:instrText xml:space="preserve"> PAGEREF _Toc420940776 \h </w:instrText>
+              <w:instrText xml:space="preserve"> PAGEREF _Toc421002423 \h </w:instrText>
             </w:r>
             <w:r>
               <w:rPr>
@@ -4604,7 +4604,7 @@
               <w:lang w:eastAsia="en-AU"/>
             </w:rPr>
           </w:pPr>
-          <w:hyperlink w:anchor="_Toc420940777" w:history="1">
+          <w:hyperlink w:anchor="_Toc421002424" w:history="1">
             <w:r>
               <w:rPr>
                 <w:rStyle w:val="Hyperlink"/>
@@ -4645,7 +4645,7 @@
                 <w:noProof/>
                 <w:webHidden/>
               </w:rPr>
-              <w:instrText xml:space="preserve"> PAGEREF _Toc420940777 \h </w:instrText>
+              <w:instrText xml:space="preserve"> PAGEREF _Toc421002424 \h </w:instrText>
             </w:r>
             <w:r>
               <w:rPr>
@@ -4688,7 +4688,7 @@
               <w:lang w:eastAsia="en-AU"/>
             </w:rPr>
           </w:pPr>
-          <w:hyperlink w:anchor="_Toc420940778" w:history="1">
+          <w:hyperlink w:anchor="_Toc421002425" w:history="1">
             <w:r>
               <w:rPr>
                 <w:rStyle w:val="Hyperlink"/>
@@ -4729,7 +4729,7 @@
                 <w:noProof/>
                 <w:webHidden/>
               </w:rPr>
-              <w:instrText xml:space="preserve"> PAGEREF _Toc420940778 \h </w:instrText>
+              <w:instrText xml:space="preserve"> PAGEREF _Toc421002425 \h </w:instrText>
             </w:r>
             <w:r>
               <w:rPr>
@@ -4772,7 +4772,7 @@
               <w:lang w:eastAsia="en-AU"/>
             </w:rPr>
           </w:pPr>
-          <w:hyperlink w:anchor="_Toc420940779" w:history="1">
+          <w:hyperlink w:anchor="_Toc421002426" w:history="1">
             <w:r>
               <w:rPr>
                 <w:rStyle w:val="Hyperlink"/>
@@ -4813,7 +4813,7 @@
                 <w:noProof/>
                 <w:webHidden/>
               </w:rPr>
-              <w:instrText xml:space="preserve"> PAGEREF _Toc420940779 \h </w:instrText>
+              <w:instrText xml:space="preserve"> PAGEREF _Toc421002426 \h </w:instrText>
             </w:r>
             <w:r>
               <w:rPr>
@@ -4856,7 +4856,7 @@
               <w:lang w:eastAsia="en-AU"/>
             </w:rPr>
           </w:pPr>
-          <w:hyperlink w:anchor="_Toc420940780" w:history="1">
+          <w:hyperlink w:anchor="_Toc421002427" w:history="1">
             <w:r>
               <w:rPr>
                 <w:rStyle w:val="Hyperlink"/>
@@ -4897,7 +4897,7 @@
                 <w:noProof/>
                 <w:webHidden/>
               </w:rPr>
-              <w:instrText xml:space="preserve"> PAGEREF _Toc420940780 \h </w:instrText>
+              <w:instrText xml:space="preserve"> PAGEREF _Toc421002427 \h </w:instrText>
             </w:r>
             <w:r>
               <w:rPr>
@@ -4940,7 +4940,7 @@
               <w:lang w:eastAsia="en-AU"/>
             </w:rPr>
           </w:pPr>
-          <w:hyperlink w:anchor="_Toc420940781" w:history="1">
+          <w:hyperlink w:anchor="_Toc421002428" w:history="1">
             <w:r>
               <w:rPr>
                 <w:rStyle w:val="Hyperlink"/>
@@ -4981,7 +4981,7 @@
                 <w:noProof/>
                 <w:webHidden/>
               </w:rPr>
-              <w:instrText xml:space="preserve"> PAGEREF _Toc420940781 \h </w:instrText>
+              <w:instrText xml:space="preserve"> PAGEREF _Toc421002428 \h </w:instrText>
             </w:r>
             <w:r>
               <w:rPr>
@@ -5024,7 +5024,7 @@
               <w:lang w:eastAsia="en-AU"/>
             </w:rPr>
           </w:pPr>
-          <w:hyperlink w:anchor="_Toc420940782" w:history="1">
+          <w:hyperlink w:anchor="_Toc421002429" w:history="1">
             <w:r>
               <w:rPr>
                 <w:rStyle w:val="Hyperlink"/>
@@ -5065,7 +5065,7 @@
                 <w:noProof/>
                 <w:webHidden/>
               </w:rPr>
-              <w:instrText xml:space="preserve"> PAGEREF _Toc420940782 \h </w:instrText>
+              <w:instrText xml:space="preserve"> PAGEREF _Toc421002429 \h </w:instrText>
             </w:r>
             <w:r>
               <w:rPr>
@@ -5108,7 +5108,7 @@
               <w:lang w:eastAsia="en-AU"/>
             </w:rPr>
           </w:pPr>
-          <w:hyperlink w:anchor="_Toc420940783" w:history="1">
+          <w:hyperlink w:anchor="_Toc421002430" w:history="1">
             <w:r>
               <w:rPr>
                 <w:rStyle w:val="Hyperlink"/>
@@ -5149,7 +5149,7 @@
                 <w:noProof/>
                 <w:webHidden/>
               </w:rPr>
-              <w:instrText xml:space="preserve"> PAGEREF _Toc420940783 \h </w:instrText>
+              <w:instrText xml:space="preserve"> PAGEREF _Toc421002430 \h </w:instrText>
             </w:r>
             <w:r>
               <w:rPr>
@@ -5192,7 +5192,7 @@
               <w:lang w:eastAsia="en-AU"/>
             </w:rPr>
           </w:pPr>
-          <w:hyperlink w:anchor="_Toc420940784" w:history="1">
+          <w:hyperlink w:anchor="_Toc421002431" w:history="1">
             <w:r>
               <w:rPr>
                 <w:rStyle w:val="Hyperlink"/>
@@ -5233,7 +5233,7 @@
                 <w:noProof/>
                 <w:webHidden/>
               </w:rPr>
-              <w:instrText xml:space="preserve"> PAGEREF _Toc420940784 \h </w:instrText>
+              <w:instrText xml:space="preserve"> PAGEREF _Toc421002431 \h </w:instrText>
             </w:r>
             <w:r>
               <w:rPr>
@@ -5276,7 +5276,7 @@
               <w:lang w:eastAsia="en-AU"/>
             </w:rPr>
           </w:pPr>
-          <w:hyperlink w:anchor="_Toc420940785" w:history="1">
+          <w:hyperlink w:anchor="_Toc421002432" w:history="1">
             <w:r>
               <w:rPr>
                 <w:rStyle w:val="Hyperlink"/>
@@ -5317,7 +5317,7 @@
                 <w:noProof/>
                 <w:webHidden/>
               </w:rPr>
-              <w:instrText xml:space="preserve"> PAGEREF _Toc420940785 \h </w:instrText>
+              <w:instrText xml:space="preserve"> PAGEREF _Toc421002432 \h </w:instrText>
             </w:r>
             <w:r>
               <w:rPr>
@@ -5360,7 +5360,7 @@
               <w:lang w:eastAsia="en-AU"/>
             </w:rPr>
           </w:pPr>
-          <w:hyperlink w:anchor="_Toc420940786" w:history="1">
+          <w:hyperlink w:anchor="_Toc421002433" w:history="1">
             <w:r>
               <w:rPr>
                 <w:rStyle w:val="Hyperlink"/>
@@ -5401,7 +5401,7 @@
                 <w:noProof/>
                 <w:webHidden/>
               </w:rPr>
-              <w:instrText xml:space="preserve"> PAGEREF _Toc420940786 \h </w:instrText>
+              <w:instrText xml:space="preserve"> PAGEREF _Toc421002433 \h </w:instrText>
             </w:r>
             <w:r>
               <w:rPr>
@@ -5444,7 +5444,7 @@
               <w:lang w:eastAsia="en-AU"/>
             </w:rPr>
           </w:pPr>
-          <w:hyperlink w:anchor="_Toc420940787" w:history="1">
+          <w:hyperlink w:anchor="_Toc421002434" w:history="1">
             <w:r>
               <w:rPr>
                 <w:rStyle w:val="Hyperlink"/>
@@ -5485,7 +5485,7 @@
                 <w:noProof/>
                 <w:webHidden/>
               </w:rPr>
-              <w:instrText xml:space="preserve"> PAGEREF _Toc420940787 \h </w:instrText>
+              <w:instrText xml:space="preserve"> PAGEREF _Toc421002434 \h </w:instrText>
             </w:r>
             <w:r>
               <w:rPr>
@@ -5528,7 +5528,7 @@
               <w:lang w:eastAsia="en-AU"/>
             </w:rPr>
           </w:pPr>
-          <w:hyperlink w:anchor="_Toc420940788" w:history="1">
+          <w:hyperlink w:anchor="_Toc421002435" w:history="1">
             <w:r>
               <w:rPr>
                 <w:rStyle w:val="Hyperlink"/>
@@ -5569,7 +5569,7 @@
                 <w:noProof/>
                 <w:webHidden/>
               </w:rPr>
-              <w:instrText xml:space="preserve"> PAGEREF _Toc420940788 \h </w:instrText>
+              <w:instrText xml:space="preserve"> PAGEREF _Toc421002435 \h </w:instrText>
             </w:r>
             <w:r>
               <w:rPr>
@@ -5612,7 +5612,7 @@
               <w:lang w:eastAsia="en-AU"/>
             </w:rPr>
           </w:pPr>
-          <w:hyperlink w:anchor="_Toc420940789" w:history="1">
+          <w:hyperlink w:anchor="_Toc421002436" w:history="1">
             <w:r>
               <w:rPr>
                 <w:rStyle w:val="Hyperlink"/>
@@ -5662,7 +5662,7 @@
                 <w:noProof/>
                 <w:webHidden/>
               </w:rPr>
-              <w:instrText xml:space="preserve"> PAGEREF _Toc420940789 \h </w:instrText>
+              <w:instrText xml:space="preserve"> PAGEREF _Toc421002436 \h </w:instrText>
             </w:r>
             <w:r>
               <w:rPr>
@@ -5705,7 +5705,7 @@
               <w:lang w:eastAsia="en-AU"/>
             </w:rPr>
           </w:pPr>
-          <w:hyperlink w:anchor="_Toc420940790" w:history="1">
+          <w:hyperlink w:anchor="_Toc421002437" w:history="1">
             <w:r>
               <w:rPr>
                 <w:rStyle w:val="Hyperlink"/>
@@ -5746,7 +5746,7 @@
                 <w:noProof/>
                 <w:webHidden/>
               </w:rPr>
-              <w:instrText xml:space="preserve"> PAGEREF _Toc420940790 \h </w:instrText>
+              <w:instrText xml:space="preserve"> PAGEREF _Toc421002437 \h </w:instrText>
             </w:r>
             <w:r>
               <w:rPr>
@@ -5789,7 +5789,7 @@
               <w:lang w:eastAsia="en-AU"/>
             </w:rPr>
           </w:pPr>
-          <w:hyperlink w:anchor="_Toc420940791" w:history="1">
+          <w:hyperlink w:anchor="_Toc421002438" w:history="1">
             <w:r>
               <w:rPr>
                 <w:rStyle w:val="Hyperlink"/>
@@ -5830,7 +5830,7 @@
                 <w:noProof/>
                 <w:webHidden/>
               </w:rPr>
-              <w:instrText xml:space="preserve"> PAGEREF _Toc420940791 \h </w:instrText>
+              <w:instrText xml:space="preserve"> PAGEREF _Toc421002438 \h </w:instrText>
             </w:r>
             <w:r>
               <w:rPr>
@@ -5873,7 +5873,7 @@
               <w:lang w:eastAsia="en-AU"/>
             </w:rPr>
           </w:pPr>
-          <w:hyperlink w:anchor="_Toc420940792" w:history="1">
+          <w:hyperlink w:anchor="_Toc421002439" w:history="1">
             <w:r>
               <w:rPr>
                 <w:rStyle w:val="Hyperlink"/>
@@ -5914,7 +5914,7 @@
                 <w:noProof/>
                 <w:webHidden/>
               </w:rPr>
-              <w:instrText xml:space="preserve"> PAGEREF _Toc420940792 \h </w:instrText>
+              <w:instrText xml:space="preserve"> PAGEREF _Toc421002439 \h </w:instrText>
             </w:r>
             <w:r>
               <w:rPr>
@@ -5957,7 +5957,7 @@
               <w:lang w:eastAsia="en-AU"/>
             </w:rPr>
           </w:pPr>
-          <w:hyperlink w:anchor="_Toc420940793" w:history="1">
+          <w:hyperlink w:anchor="_Toc421002440" w:history="1">
             <w:r>
               <w:rPr>
                 <w:rStyle w:val="Hyperlink"/>
@@ -5998,7 +5998,7 @@
                 <w:noProof/>
                 <w:webHidden/>
               </w:rPr>
-              <w:instrText xml:space="preserve"> PAGEREF _Toc420940793 \h </w:instrText>
+              <w:instrText xml:space="preserve"> PAGEREF _Toc421002440 \h </w:instrText>
             </w:r>
             <w:r>
               <w:rPr>
@@ -6041,7 +6041,7 @@
               <w:lang w:eastAsia="en-AU"/>
             </w:rPr>
           </w:pPr>
-          <w:hyperlink w:anchor="_Toc420940794" w:history="1">
+          <w:hyperlink w:anchor="_Toc421002441" w:history="1">
             <w:r>
               <w:rPr>
                 <w:rStyle w:val="Hyperlink"/>
@@ -6082,7 +6082,7 @@
                 <w:noProof/>
                 <w:webHidden/>
               </w:rPr>
-              <w:instrText xml:space="preserve"> PAGEREF _Toc420940794 \h </w:instrText>
+              <w:instrText xml:space="preserve"> PAGEREF _Toc421002441 \h </w:instrText>
             </w:r>
             <w:r>
               <w:rPr>
@@ -6125,7 +6125,7 @@
               <w:lang w:eastAsia="en-AU"/>
             </w:rPr>
           </w:pPr>
-          <w:hyperlink w:anchor="_Toc420940795" w:history="1">
+          <w:hyperlink w:anchor="_Toc421002442" w:history="1">
             <w:r>
               <w:rPr>
                 <w:rStyle w:val="Hyperlink"/>
@@ -6166,7 +6166,7 @@
                 <w:noProof/>
                 <w:webHidden/>
               </w:rPr>
-              <w:instrText xml:space="preserve"> PAGEREF _Toc420940795 \h </w:instrText>
+              <w:instrText xml:space="preserve"> PAGEREF _Toc421002442 \h </w:instrText>
             </w:r>
             <w:r>
               <w:rPr>
@@ -6209,7 +6209,7 @@
               <w:lang w:eastAsia="en-AU"/>
             </w:rPr>
           </w:pPr>
-          <w:hyperlink w:anchor="_Toc420940796" w:history="1">
+          <w:hyperlink w:anchor="_Toc421002443" w:history="1">
             <w:r>
               <w:rPr>
                 <w:rStyle w:val="Hyperlink"/>
@@ -6250,7 +6250,7 @@
                 <w:noProof/>
                 <w:webHidden/>
               </w:rPr>
-              <w:instrText xml:space="preserve"> PAGEREF _Toc420940796 \h </w:instrText>
+              <w:instrText xml:space="preserve"> PAGEREF _Toc421002443 \h </w:instrText>
             </w:r>
             <w:r>
               <w:rPr>
@@ -6293,7 +6293,7 @@
               <w:lang w:eastAsia="en-AU"/>
             </w:rPr>
           </w:pPr>
-          <w:hyperlink w:anchor="_Toc420940797" w:history="1">
+          <w:hyperlink w:anchor="_Toc421002444" w:history="1">
             <w:r>
               <w:rPr>
                 <w:rStyle w:val="Hyperlink"/>
@@ -6334,7 +6334,7 @@
                 <w:noProof/>
                 <w:webHidden/>
               </w:rPr>
-              <w:instrText xml:space="preserve"> PAGEREF _Toc420940797 \h </w:instrText>
+              <w:instrText xml:space="preserve"> PAGEREF _Toc421002444 \h </w:instrText>
             </w:r>
             <w:r>
               <w:rPr>
@@ -6377,7 +6377,7 @@
               <w:lang w:eastAsia="en-AU"/>
             </w:rPr>
           </w:pPr>
-          <w:hyperlink w:anchor="_Toc420940798" w:history="1">
+          <w:hyperlink w:anchor="_Toc421002445" w:history="1">
             <w:r>
               <w:rPr>
                 <w:rStyle w:val="Hyperlink"/>
@@ -6418,7 +6418,7 @@
                 <w:noProof/>
                 <w:webHidden/>
               </w:rPr>
-              <w:instrText xml:space="preserve"> PAGEREF _Toc420940798 \h </w:instrText>
+              <w:instrText xml:space="preserve"> PAGEREF _Toc421002445 \h </w:instrText>
             </w:r>
             <w:r>
               <w:rPr>
@@ -6461,7 +6461,7 @@
               <w:lang w:eastAsia="en-AU"/>
             </w:rPr>
           </w:pPr>
-          <w:hyperlink w:anchor="_Toc420940799" w:history="1">
+          <w:hyperlink w:anchor="_Toc421002446" w:history="1">
             <w:r>
               <w:rPr>
                 <w:rStyle w:val="Hyperlink"/>
@@ -6502,7 +6502,7 @@
                 <w:noProof/>
                 <w:webHidden/>
               </w:rPr>
-              <w:instrText xml:space="preserve"> PAGEREF _Toc420940799 \h </w:instrText>
+              <w:instrText xml:space="preserve"> PAGEREF _Toc421002446 \h </w:instrText>
             </w:r>
             <w:r>
               <w:rPr>
@@ -6545,7 +6545,7 @@
               <w:lang w:eastAsia="en-AU"/>
             </w:rPr>
           </w:pPr>
-          <w:hyperlink w:anchor="_Toc420940800" w:history="1">
+          <w:hyperlink w:anchor="_Toc421002447" w:history="1">
             <w:r>
               <w:rPr>
                 <w:rStyle w:val="Hyperlink"/>
@@ -6586,7 +6586,7 @@
                 <w:noProof/>
                 <w:webHidden/>
               </w:rPr>
-              <w:instrText xml:space="preserve"> PAGEREF _Toc420940800 \h </w:instrText>
+              <w:instrText xml:space="preserve"> PAGEREF _Toc421002447 \h </w:instrText>
             </w:r>
             <w:r>
               <w:rPr>
@@ -6629,7 +6629,7 @@
               <w:lang w:eastAsia="en-AU"/>
             </w:rPr>
           </w:pPr>
-          <w:hyperlink w:anchor="_Toc420940801" w:history="1">
+          <w:hyperlink w:anchor="_Toc421002448" w:history="1">
             <w:r>
               <w:rPr>
                 <w:rStyle w:val="Hyperlink"/>
@@ -6670,7 +6670,7 @@
                 <w:noProof/>
                 <w:webHidden/>
               </w:rPr>
-              <w:instrText xml:space="preserve"> PAGEREF _Toc420940801 \h </w:instrText>
+              <w:instrText xml:space="preserve"> PAGEREF _Toc421002448 \h </w:instrText>
             </w:r>
             <w:r>
               <w:rPr>
@@ -6713,7 +6713,7 @@
               <w:lang w:eastAsia="en-AU"/>
             </w:rPr>
           </w:pPr>
-          <w:hyperlink w:anchor="_Toc420940802" w:history="1">
+          <w:hyperlink w:anchor="_Toc421002449" w:history="1">
             <w:r>
               <w:rPr>
                 <w:rStyle w:val="Hyperlink"/>
@@ -6754,7 +6754,7 @@
                 <w:noProof/>
                 <w:webHidden/>
               </w:rPr>
-              <w:instrText xml:space="preserve"> PAGEREF _Toc420940802 \h </w:instrText>
+              <w:instrText xml:space="preserve"> PAGEREF _Toc421002449 \h </w:instrText>
             </w:r>
             <w:r>
               <w:rPr>
@@ -6818,7 +6818,7 @@
           <w:numId w:val="0"/>
         </w:numPr>
       </w:pPr>
-      <w:bookmarkStart w:id="6" w:name="_Toc420940732"/>
+      <w:bookmarkStart w:id="6" w:name="_Toc421002379"/>
       <w:r>
         <w:lastRenderedPageBreak/>
         <w:t>List</w:t>
@@ -6848,7 +6848,7 @@
       <w:r>
         <w:fldChar w:fldCharType="separate"/>
       </w:r>
-      <w:hyperlink w:anchor="_Toc420940803" w:history="1">
+      <w:hyperlink w:anchor="_Toc421002450" w:history="1">
         <w:r>
           <w:rPr>
             <w:rStyle w:val="Hyperlink"/>
@@ -6959,7 +6959,7 @@
             <w:noProof/>
             <w:webHidden/>
           </w:rPr>
-          <w:instrText xml:space="preserve"> PAGEREF _Toc420940803 \h </w:instrText>
+          <w:instrText xml:space="preserve"> PAGEREF _Toc421002450 \h </w:instrText>
         </w:r>
         <w:r>
           <w:rPr>
@@ -7001,7 +7001,7 @@
           <w:lang w:eastAsia="en-AU"/>
         </w:rPr>
       </w:pPr>
-      <w:hyperlink w:anchor="_Toc420940804" w:history="1">
+      <w:hyperlink w:anchor="_Toc421002451" w:history="1">
         <w:r>
           <w:rPr>
             <w:rStyle w:val="Hyperlink"/>
@@ -7124,7 +7124,7 @@
             <w:noProof/>
             <w:webHidden/>
           </w:rPr>
-          <w:instrText xml:space="preserve"> PAGEREF _Toc420940804 \h </w:instrText>
+          <w:instrText xml:space="preserve"> PAGEREF _Toc421002451 \h </w:instrText>
         </w:r>
         <w:r>
           <w:rPr>
@@ -7166,7 +7166,7 @@
           <w:lang w:eastAsia="en-AU"/>
         </w:rPr>
       </w:pPr>
-      <w:hyperlink w:anchor="_Toc420940805" w:history="1">
+      <w:hyperlink w:anchor="_Toc421002452" w:history="1">
         <w:r>
           <w:rPr>
             <w:rStyle w:val="Hyperlink"/>
@@ -7333,7 +7333,7 @@
             <w:noProof/>
             <w:webHidden/>
           </w:rPr>
-          <w:instrText xml:space="preserve"> PAGEREF _Toc420940805 \h </w:instrText>
+          <w:instrText xml:space="preserve"> PAGEREF _Toc421002452 \h </w:instrText>
         </w:r>
         <w:r>
           <w:rPr>
@@ -7375,7 +7375,7 @@
           <w:lang w:eastAsia="en-AU"/>
         </w:rPr>
       </w:pPr>
-      <w:hyperlink w:anchor="_Toc420940806" w:history="1">
+      <w:hyperlink w:anchor="_Toc421002453" w:history="1">
         <w:r>
           <w:rPr>
             <w:rStyle w:val="Hyperlink"/>
@@ -7419,7 +7419,7 @@
             <w:noProof/>
             <w:webHidden/>
           </w:rPr>
-          <w:instrText xml:space="preserve"> PAGEREF _Toc420940806 \h </w:instrText>
+          <w:instrText xml:space="preserve"> PAGEREF _Toc421002453 \h </w:instrText>
         </w:r>
         <w:r>
           <w:rPr>
@@ -7461,7 +7461,7 @@
           <w:lang w:eastAsia="en-AU"/>
         </w:rPr>
       </w:pPr>
-      <w:hyperlink w:anchor="_Toc420940807" w:history="1">
+      <w:hyperlink w:anchor="_Toc421002454" w:history="1">
         <w:r>
           <w:rPr>
             <w:rStyle w:val="Hyperlink"/>
@@ -7488,7 +7488,7 @@
             <w:noProof/>
             <w:webHidden/>
           </w:rPr>
-          <w:instrText xml:space="preserve"> PAGEREF _Toc420940807 \h </w:instrText>
+          <w:instrText xml:space="preserve"> PAGEREF _Toc421002454 \h </w:instrText>
         </w:r>
         <w:r>
           <w:rPr>
@@ -7530,7 +7530,7 @@
           <w:lang w:eastAsia="en-AU"/>
         </w:rPr>
       </w:pPr>
-      <w:hyperlink w:anchor="_Toc420940808" w:history="1">
+      <w:hyperlink w:anchor="_Toc421002455" w:history="1">
         <w:r>
           <w:rPr>
             <w:rStyle w:val="Hyperlink"/>
@@ -7557,7 +7557,7 @@
             <w:noProof/>
             <w:webHidden/>
           </w:rPr>
-          <w:instrText xml:space="preserve"> PAGEREF _Toc420940808 \h </w:instrText>
+          <w:instrText xml:space="preserve"> PAGEREF _Toc421002455 \h </w:instrText>
         </w:r>
         <w:r>
           <w:rPr>
@@ -7599,7 +7599,7 @@
           <w:lang w:eastAsia="en-AU"/>
         </w:rPr>
       </w:pPr>
-      <w:hyperlink w:anchor="_Toc420940809" w:history="1">
+      <w:hyperlink w:anchor="_Toc421002456" w:history="1">
         <w:r>
           <w:rPr>
             <w:rStyle w:val="Hyperlink"/>
@@ -7626,7 +7626,7 @@
             <w:noProof/>
             <w:webHidden/>
           </w:rPr>
-          <w:instrText xml:space="preserve"> PAGEREF _Toc420940809 \h </w:instrText>
+          <w:instrText xml:space="preserve"> PAGEREF _Toc421002456 \h </w:instrText>
         </w:r>
         <w:r>
           <w:rPr>
@@ -7668,7 +7668,7 @@
           <w:lang w:eastAsia="en-AU"/>
         </w:rPr>
       </w:pPr>
-      <w:hyperlink w:anchor="_Toc420940810" w:history="1">
+      <w:hyperlink w:anchor="_Toc421002457" w:history="1">
         <w:r>
           <w:rPr>
             <w:rStyle w:val="Hyperlink"/>
@@ -7763,7 +7763,7 @@
             <w:noProof/>
             <w:webHidden/>
           </w:rPr>
-          <w:instrText xml:space="preserve"> PAGEREF _Toc420940810 \h </w:instrText>
+          <w:instrText xml:space="preserve"> PAGEREF _Toc421002457 \h </w:instrText>
         </w:r>
         <w:r>
           <w:rPr>
@@ -7805,7 +7805,7 @@
           <w:lang w:eastAsia="en-AU"/>
         </w:rPr>
       </w:pPr>
-      <w:hyperlink w:anchor="_Toc420940811" w:history="1">
+      <w:hyperlink w:anchor="_Toc421002458" w:history="1">
         <w:r>
           <w:rPr>
             <w:rStyle w:val="Hyperlink"/>
@@ -7866,7 +7866,7 @@
             <w:noProof/>
             <w:webHidden/>
           </w:rPr>
-          <w:instrText xml:space="preserve"> PAGEREF _Toc420940811 \h </w:instrText>
+          <w:instrText xml:space="preserve"> PAGEREF _Toc421002458 \h </w:instrText>
         </w:r>
         <w:r>
           <w:rPr>
@@ -7908,7 +7908,7 @@
           <w:lang w:eastAsia="en-AU"/>
         </w:rPr>
       </w:pPr>
-      <w:hyperlink w:anchor="_Toc420940812" w:history="1">
+      <w:hyperlink w:anchor="_Toc421002459" w:history="1">
         <w:r>
           <w:rPr>
             <w:rStyle w:val="Hyperlink"/>
@@ -7969,7 +7969,7 @@
             <w:noProof/>
             <w:webHidden/>
           </w:rPr>
-          <w:instrText xml:space="preserve"> PAGEREF _Toc420940812 \h </w:instrText>
+          <w:instrText xml:space="preserve"> PAGEREF _Toc421002459 \h </w:instrText>
         </w:r>
         <w:r>
           <w:rPr>
@@ -8011,7 +8011,7 @@
           <w:lang w:eastAsia="en-AU"/>
         </w:rPr>
       </w:pPr>
-      <w:hyperlink w:anchor="_Toc420940813" w:history="1">
+      <w:hyperlink w:anchor="_Toc421002460" w:history="1">
         <w:r>
           <w:rPr>
             <w:rStyle w:val="Hyperlink"/>
@@ -8074,7 +8074,7 @@
             <w:noProof/>
             <w:webHidden/>
           </w:rPr>
-          <w:instrText xml:space="preserve"> PAGEREF _Toc420940813 \h </w:instrText>
+          <w:instrText xml:space="preserve"> PAGEREF _Toc421002460 \h </w:instrText>
         </w:r>
         <w:r>
           <w:rPr>
@@ -8116,7 +8116,7 @@
           <w:lang w:eastAsia="en-AU"/>
         </w:rPr>
       </w:pPr>
-      <w:hyperlink w:anchor="_Toc420940814" w:history="1">
+      <w:hyperlink w:anchor="_Toc421002461" w:history="1">
         <w:r>
           <w:rPr>
             <w:rStyle w:val="Hyperlink"/>
@@ -8196,7 +8196,7 @@
             <w:noProof/>
             <w:webHidden/>
           </w:rPr>
-          <w:instrText xml:space="preserve"> PAGEREF _Toc420940814 \h </w:instrText>
+          <w:instrText xml:space="preserve"> PAGEREF _Toc421002461 \h </w:instrText>
         </w:r>
         <w:r>
           <w:rPr>
@@ -8238,7 +8238,7 @@
           <w:lang w:eastAsia="en-AU"/>
         </w:rPr>
       </w:pPr>
-      <w:hyperlink w:anchor="_Toc420940815" w:history="1">
+      <w:hyperlink w:anchor="_Toc421002462" w:history="1">
         <w:r>
           <w:rPr>
             <w:rStyle w:val="Hyperlink"/>
@@ -8467,7 +8467,7 @@
             <w:noProof/>
             <w:webHidden/>
           </w:rPr>
-          <w:instrText xml:space="preserve"> PAGEREF _Toc420940815 \h </w:instrText>
+          <w:instrText xml:space="preserve"> PAGEREF _Toc421002462 \h </w:instrText>
         </w:r>
         <w:r>
           <w:rPr>
@@ -8509,7 +8509,7 @@
           <w:lang w:eastAsia="en-AU"/>
         </w:rPr>
       </w:pPr>
-      <w:hyperlink w:anchor="_Toc420940816" w:history="1">
+      <w:hyperlink w:anchor="_Toc421002463" w:history="1">
         <w:r>
           <w:rPr>
             <w:rStyle w:val="Hyperlink"/>
@@ -8604,7 +8604,7 @@
             <w:noProof/>
             <w:webHidden/>
           </w:rPr>
-          <w:instrText xml:space="preserve"> PAGEREF _Toc420940816 \h </w:instrText>
+          <w:instrText xml:space="preserve"> PAGEREF _Toc421002463 \h </w:instrText>
         </w:r>
         <w:r>
           <w:rPr>
@@ -8646,7 +8646,7 @@
           <w:lang w:eastAsia="en-AU"/>
         </w:rPr>
       </w:pPr>
-      <w:hyperlink w:anchor="_Toc420940817" w:history="1">
+      <w:hyperlink w:anchor="_Toc421002464" w:history="1">
         <w:r>
           <w:rPr>
             <w:rStyle w:val="Hyperlink"/>
@@ -8718,7 +8718,7 @@
             <w:noProof/>
             <w:webHidden/>
           </w:rPr>
-          <w:instrText xml:space="preserve"> PAGEREF _Toc420940817 \h </w:instrText>
+          <w:instrText xml:space="preserve"> PAGEREF _Toc421002464 \h </w:instrText>
         </w:r>
         <w:r>
           <w:rPr>
@@ -8760,7 +8760,7 @@
           <w:lang w:eastAsia="en-AU"/>
         </w:rPr>
       </w:pPr>
-      <w:hyperlink w:anchor="_Toc420940818" w:history="1">
+      <w:hyperlink w:anchor="_Toc421002465" w:history="1">
         <w:r>
           <w:rPr>
             <w:rStyle w:val="Hyperlink"/>
@@ -8787,7 +8787,7 @@
             <w:noProof/>
             <w:webHidden/>
           </w:rPr>
-          <w:instrText xml:space="preserve"> PAGEREF _Toc420940818 \h </w:instrText>
+          <w:instrText xml:space="preserve"> PAGEREF _Toc421002465 \h </w:instrText>
         </w:r>
         <w:r>
           <w:rPr>
@@ -8829,7 +8829,7 @@
           <w:lang w:eastAsia="en-AU"/>
         </w:rPr>
       </w:pPr>
-      <w:hyperlink w:anchor="_Toc420940819" w:history="1">
+      <w:hyperlink w:anchor="_Toc421002466" w:history="1">
         <w:r>
           <w:rPr>
             <w:rStyle w:val="Hyperlink"/>
@@ -8856,7 +8856,7 @@
             <w:noProof/>
             <w:webHidden/>
           </w:rPr>
-          <w:instrText xml:space="preserve"> PAGEREF _Toc420940819 \h </w:instrText>
+          <w:instrText xml:space="preserve"> PAGEREF _Toc421002466 \h </w:instrText>
         </w:r>
         <w:r>
           <w:rPr>
@@ -8898,7 +8898,7 @@
           <w:lang w:eastAsia="en-AU"/>
         </w:rPr>
       </w:pPr>
-      <w:hyperlink w:anchor="_Toc420940820" w:history="1">
+      <w:hyperlink w:anchor="_Toc421002467" w:history="1">
         <w:r>
           <w:rPr>
             <w:rStyle w:val="Hyperlink"/>
@@ -9038,7 +9038,7 @@
             <w:noProof/>
             <w:webHidden/>
           </w:rPr>
-          <w:instrText xml:space="preserve"> PAGEREF _Toc420940820 \h </w:instrText>
+          <w:instrText xml:space="preserve"> PAGEREF _Toc421002467 \h </w:instrText>
         </w:r>
         <w:r>
           <w:rPr>
@@ -9090,7 +9090,7 @@
         <w:pStyle w:val="Heading1"/>
       </w:pPr>
       <w:bookmarkStart w:id="7" w:name="_Toc386545839"/>
-      <w:bookmarkStart w:id="8" w:name="_Toc420940733"/>
+      <w:bookmarkStart w:id="8" w:name="_Toc421002380"/>
       <w:commentRangeStart w:id="9"/>
       <w:r>
         <w:lastRenderedPageBreak/>
@@ -9380,7 +9380,7 @@
         <w:pStyle w:val="Heading1"/>
       </w:pPr>
       <w:bookmarkStart w:id="10" w:name="_Toc386545841"/>
-      <w:bookmarkStart w:id="11" w:name="_Toc420940734"/>
+      <w:bookmarkStart w:id="11" w:name="_Toc421002381"/>
       <w:commentRangeStart w:id="12"/>
       <w:r>
         <w:lastRenderedPageBreak/>
@@ -9409,7 +9409,7 @@
         <w:pStyle w:val="Heading2"/>
       </w:pPr>
       <w:bookmarkStart w:id="13" w:name="_Toc386545842"/>
-      <w:bookmarkStart w:id="14" w:name="_Toc420940735"/>
+      <w:bookmarkStart w:id="14" w:name="_Toc421002382"/>
       <w:r>
         <w:t>Metallic Glasses (</w:t>
       </w:r>
@@ -9489,7 +9489,7 @@
         <w:pStyle w:val="Heading3"/>
       </w:pPr>
       <w:bookmarkStart w:id="15" w:name="_Toc386545843"/>
-      <w:bookmarkStart w:id="16" w:name="_Toc420940736"/>
+      <w:bookmarkStart w:id="16" w:name="_Toc421002383"/>
       <w:r>
         <w:t>MGs Properties</w:t>
       </w:r>
@@ -9743,7 +9743,7 @@
         <w:pStyle w:val="Heading3"/>
       </w:pPr>
       <w:bookmarkStart w:id="19" w:name="_Toc386545844"/>
-      <w:bookmarkStart w:id="20" w:name="_Toc420940737"/>
+      <w:bookmarkStart w:id="20" w:name="_Toc421002384"/>
       <w:r>
         <w:t xml:space="preserve">Theory of MG </w:t>
       </w:r>
@@ -9786,7 +9786,7 @@
       <w:pPr>
         <w:pStyle w:val="Heading4"/>
       </w:pPr>
-      <w:bookmarkStart w:id="21" w:name="_Toc420940738"/>
+      <w:bookmarkStart w:id="21" w:name="_Toc421002385"/>
       <w:r>
         <w:t xml:space="preserve">Solidification, </w:t>
       </w:r>
@@ -10462,51 +10462,25 @@
             <w:r>
               <w:t>(</w:t>
             </w:r>
-            <w:r>
-              <w:fldChar w:fldCharType="begin"/>
-            </w:r>
-            <w:r>
-              <w:instrText xml:space="preserve"> STYLEREF 1 \s </w:instrText>
-            </w:r>
-            <w:r>
-              <w:fldChar w:fldCharType="separate"/>
-            </w:r>
-            <w:r>
-              <w:rPr>
-                <w:noProof/>
-              </w:rPr>
-              <w:t>2</w:t>
-            </w:r>
-            <w:r>
-              <w:rPr>
-                <w:noProof/>
-              </w:rPr>
-              <w:fldChar w:fldCharType="end"/>
-            </w:r>
+            <w:fldSimple w:instr=" STYLEREF 1 \s ">
+              <w:r>
+                <w:rPr>
+                  <w:noProof/>
+                </w:rPr>
+                <w:t>2</w:t>
+              </w:r>
+            </w:fldSimple>
             <w:r>
               <w:t>.</w:t>
             </w:r>
-            <w:r>
-              <w:fldChar w:fldCharType="begin"/>
-            </w:r>
-            <w:r>
-              <w:instrText xml:space="preserve"> SEQ Equation \* ARABIC \s 1 </w:instrText>
-            </w:r>
-            <w:r>
-              <w:fldChar w:fldCharType="separate"/>
-            </w:r>
-            <w:r>
-              <w:rPr>
-                <w:noProof/>
-              </w:rPr>
-              <w:t>1</w:t>
-            </w:r>
-            <w:r>
-              <w:rPr>
-                <w:noProof/>
-              </w:rPr>
-              <w:fldChar w:fldCharType="end"/>
-            </w:r>
+            <w:fldSimple w:instr=" SEQ Equation \* ARABIC \s 1 ">
+              <w:r>
+                <w:rPr>
+                  <w:noProof/>
+                </w:rPr>
+                <w:t>1</w:t>
+              </w:r>
+            </w:fldSimple>
             <w:bookmarkEnd w:id="23"/>
             <w:r>
               <w:t>)</w:t>
@@ -11006,31 +10980,18 @@
         <w:pStyle w:val="Caption"/>
       </w:pPr>
       <w:bookmarkStart w:id="25" w:name="_Ref420594258"/>
-      <w:bookmarkStart w:id="26" w:name="_Toc420940803"/>
+      <w:bookmarkStart w:id="26" w:name="_Toc421002450"/>
       <w:r>
         <w:t xml:space="preserve">Figure </w:t>
       </w:r>
-      <w:r>
-        <w:fldChar w:fldCharType="begin"/>
-      </w:r>
-      <w:r>
-        <w:instrText xml:space="preserve"> SEQ Figure \* ARABIC </w:instrText>
-      </w:r>
-      <w:r>
-        <w:fldChar w:fldCharType="separate"/>
-      </w:r>
-      <w:r>
-        <w:rPr>
-          <w:noProof/>
-        </w:rPr>
-        <w:t>1</w:t>
-      </w:r>
-      <w:r>
-        <w:rPr>
-          <w:noProof/>
-        </w:rPr>
-        <w:fldChar w:fldCharType="end"/>
-      </w:r>
+      <w:fldSimple w:instr=" SEQ Figure \* ARABIC ">
+        <w:r>
+          <w:rPr>
+            <w:noProof/>
+          </w:rPr>
+          <w:t>1</w:t>
+        </w:r>
+      </w:fldSimple>
       <w:bookmarkEnd w:id="25"/>
       <w:r>
         <w:t xml:space="preserve">: (a) Homogeneous </w:t>
@@ -11810,31 +11771,18 @@
         <w:pStyle w:val="Caption"/>
       </w:pPr>
       <w:bookmarkStart w:id="29" w:name="_Ref392600528"/>
-      <w:bookmarkStart w:id="30" w:name="_Toc420940804"/>
+      <w:bookmarkStart w:id="30" w:name="_Toc421002451"/>
       <w:r>
         <w:t xml:space="preserve">Figure </w:t>
       </w:r>
-      <w:r>
-        <w:fldChar w:fldCharType="begin"/>
-      </w:r>
-      <w:r>
-        <w:instrText xml:space="preserve"> SEQ Figure \* ARABIC </w:instrText>
-      </w:r>
-      <w:r>
-        <w:fldChar w:fldCharType="separate"/>
-      </w:r>
-      <w:r>
-        <w:rPr>
-          <w:noProof/>
-        </w:rPr>
-        <w:t>2</w:t>
-      </w:r>
-      <w:r>
-        <w:rPr>
-          <w:noProof/>
-        </w:rPr>
-        <w:fldChar w:fldCharType="end"/>
-      </w:r>
+      <w:fldSimple w:instr=" SEQ Figure \* ARABIC ">
+        <w:r>
+          <w:rPr>
+            <w:noProof/>
+          </w:rPr>
+          <w:t>2</w:t>
+        </w:r>
+      </w:fldSimple>
       <w:bookmarkEnd w:id="29"/>
       <w:r>
         <w:t xml:space="preserve">: Schematic of </w:t>
@@ -12270,7 +12218,7 @@
       <w:pPr>
         <w:pStyle w:val="Heading4"/>
       </w:pPr>
-      <w:bookmarkStart w:id="31" w:name="_Toc420940739"/>
+      <w:bookmarkStart w:id="31" w:name="_Toc421002386"/>
       <w:r>
         <w:t>Glass Forming Ability (GFA)</w:t>
       </w:r>
@@ -13659,31 +13607,18 @@
         <w:pStyle w:val="Caption"/>
       </w:pPr>
       <w:bookmarkStart w:id="34" w:name="_Ref392852145"/>
-      <w:bookmarkStart w:id="35" w:name="_Toc420940805"/>
+      <w:bookmarkStart w:id="35" w:name="_Toc421002452"/>
       <w:r>
         <w:t xml:space="preserve">Figure </w:t>
       </w:r>
-      <w:r>
-        <w:fldChar w:fldCharType="begin"/>
-      </w:r>
-      <w:r>
-        <w:instrText xml:space="preserve"> SEQ Figure \* ARABIC </w:instrText>
-      </w:r>
-      <w:r>
-        <w:fldChar w:fldCharType="separate"/>
-      </w:r>
-      <w:r>
-        <w:rPr>
-          <w:noProof/>
-        </w:rPr>
-        <w:t>3</w:t>
-      </w:r>
-      <w:r>
-        <w:rPr>
-          <w:noProof/>
-        </w:rPr>
-        <w:fldChar w:fldCharType="end"/>
-      </w:r>
+      <w:fldSimple w:instr=" SEQ Figure \* ARABIC ">
+        <w:r>
+          <w:rPr>
+            <w:noProof/>
+          </w:rPr>
+          <w:t>3</w:t>
+        </w:r>
+      </w:fldSimple>
       <w:bookmarkEnd w:id="34"/>
       <w:r>
         <w:t>: Schematic of critical cooling rate (</w:t>
@@ -14265,7 +14200,7 @@
       <w:pPr>
         <w:pStyle w:val="Heading4"/>
       </w:pPr>
-      <w:bookmarkStart w:id="36" w:name="_Toc420940740"/>
+      <w:bookmarkStart w:id="36" w:name="_Toc421002387"/>
       <w:r>
         <w:t>B</w:t>
       </w:r>
@@ -14619,7 +14554,7 @@
       <w:pPr>
         <w:pStyle w:val="Heading5"/>
       </w:pPr>
-      <w:bookmarkStart w:id="39" w:name="_Toc420940741"/>
+      <w:bookmarkStart w:id="39" w:name="_Toc421002388"/>
       <w:r>
         <w:t>Thermoplastic Forming (TPF) Processing</w:t>
       </w:r>
@@ -14974,31 +14909,18 @@
         <w:pStyle w:val="Caption"/>
       </w:pPr>
       <w:bookmarkStart w:id="40" w:name="_Ref392861448"/>
-      <w:bookmarkStart w:id="41" w:name="_Toc420940806"/>
+      <w:bookmarkStart w:id="41" w:name="_Toc421002453"/>
       <w:r>
         <w:t xml:space="preserve">Figure </w:t>
       </w:r>
-      <w:r>
-        <w:fldChar w:fldCharType="begin"/>
-      </w:r>
-      <w:r>
-        <w:instrText xml:space="preserve"> SEQ Figure \* ARABIC </w:instrText>
-      </w:r>
-      <w:r>
-        <w:fldChar w:fldCharType="separate"/>
-      </w:r>
-      <w:r>
-        <w:rPr>
-          <w:noProof/>
-        </w:rPr>
-        <w:t>4</w:t>
-      </w:r>
-      <w:r>
-        <w:rPr>
-          <w:noProof/>
-        </w:rPr>
-        <w:fldChar w:fldCharType="end"/>
-      </w:r>
+      <w:fldSimple w:instr=" SEQ Figure \* ARABIC ">
+        <w:r>
+          <w:rPr>
+            <w:noProof/>
+          </w:rPr>
+          <w:t>4</w:t>
+        </w:r>
+      </w:fldSimple>
       <w:bookmarkEnd w:id="40"/>
       <w:r>
         <w:t>: Schematic TTT diagram where line (1) indicates the</w:t>
@@ -15176,7 +15098,7 @@
       <w:pPr>
         <w:pStyle w:val="Heading2"/>
       </w:pPr>
-      <w:bookmarkStart w:id="42" w:name="_Toc420940742"/>
+      <w:bookmarkStart w:id="42" w:name="_Toc421002389"/>
       <w:r>
         <w:t>Thin Films</w:t>
       </w:r>
@@ -15186,7 +15108,7 @@
       <w:pPr>
         <w:pStyle w:val="Heading3"/>
       </w:pPr>
-      <w:bookmarkStart w:id="43" w:name="_Toc420940743"/>
+      <w:bookmarkStart w:id="43" w:name="_Toc421002390"/>
       <w:r>
         <w:t>Thin Film Properties</w:t>
       </w:r>
@@ -15791,7 +15713,7 @@
       <w:bookmarkStart w:id="46" w:name="_Ref391281295"/>
       <w:bookmarkStart w:id="47" w:name="_Ref391281301"/>
       <w:bookmarkStart w:id="48" w:name="_Ref391281306"/>
-      <w:bookmarkStart w:id="49" w:name="_Toc420940744"/>
+      <w:bookmarkStart w:id="49" w:name="_Toc421002391"/>
       <w:r>
         <w:lastRenderedPageBreak/>
         <w:t xml:space="preserve">Production via </w:t>
@@ -15944,7 +15866,7 @@
       <w:pPr>
         <w:pStyle w:val="Heading4"/>
       </w:pPr>
-      <w:bookmarkStart w:id="51" w:name="_Toc420940745"/>
+      <w:bookmarkStart w:id="51" w:name="_Toc421002392"/>
       <w:r>
         <w:t>Pulsed Laser Deposition (PLD)</w:t>
       </w:r>
@@ -16295,31 +16217,18 @@
         </w:rPr>
       </w:pPr>
       <w:bookmarkStart w:id="53" w:name="_Ref389573118"/>
-      <w:bookmarkStart w:id="54" w:name="_Toc420940807"/>
+      <w:bookmarkStart w:id="54" w:name="_Toc421002454"/>
       <w:r>
         <w:t xml:space="preserve">Figure </w:t>
       </w:r>
-      <w:r>
-        <w:fldChar w:fldCharType="begin"/>
-      </w:r>
-      <w:r>
-        <w:instrText xml:space="preserve"> SEQ Figure \* ARABIC </w:instrText>
-      </w:r>
-      <w:r>
-        <w:fldChar w:fldCharType="separate"/>
-      </w:r>
-      <w:r>
-        <w:rPr>
-          <w:noProof/>
-        </w:rPr>
-        <w:t>5</w:t>
-      </w:r>
-      <w:r>
-        <w:rPr>
-          <w:noProof/>
-        </w:rPr>
-        <w:fldChar w:fldCharType="end"/>
-      </w:r>
+      <w:fldSimple w:instr=" SEQ Figure \* ARABIC ">
+        <w:r>
+          <w:rPr>
+            <w:noProof/>
+          </w:rPr>
+          <w:t>5</w:t>
+        </w:r>
+      </w:fldSimple>
       <w:bookmarkEnd w:id="53"/>
       <w:r>
         <w:t xml:space="preserve">: Schematic of a typical PLD setup showing the incoming laser beam inclined at an approximate 45° angle to the target, and the </w:t>
@@ -16367,7 +16276,7 @@
           <w:lang w:eastAsia="en-AU"/>
         </w:rPr>
       </w:pPr>
-      <w:bookmarkStart w:id="55" w:name="_Toc420940746"/>
+      <w:bookmarkStart w:id="55" w:name="_Toc421002393"/>
       <w:r>
         <w:rPr>
           <w:rFonts w:eastAsia="Times New Roman"/>
@@ -16527,7 +16436,7 @@
           <w:lang w:eastAsia="en-AU"/>
         </w:rPr>
       </w:pPr>
-      <w:bookmarkStart w:id="56" w:name="_Toc420940747"/>
+      <w:bookmarkStart w:id="56" w:name="_Toc421002394"/>
       <w:r>
         <w:rPr>
           <w:rFonts w:eastAsia="Times New Roman"/>
@@ -16826,31 +16735,18 @@
         </w:rPr>
       </w:pPr>
       <w:bookmarkStart w:id="57" w:name="_Ref389554898"/>
-      <w:bookmarkStart w:id="58" w:name="_Toc420940808"/>
+      <w:bookmarkStart w:id="58" w:name="_Toc421002455"/>
       <w:r>
         <w:t xml:space="preserve">Figure </w:t>
       </w:r>
-      <w:r>
-        <w:fldChar w:fldCharType="begin"/>
-      </w:r>
-      <w:r>
-        <w:instrText xml:space="preserve"> SEQ Figure \* ARABIC </w:instrText>
-      </w:r>
-      <w:r>
-        <w:fldChar w:fldCharType="separate"/>
-      </w:r>
-      <w:r>
-        <w:rPr>
-          <w:noProof/>
-        </w:rPr>
-        <w:t>6</w:t>
-      </w:r>
-      <w:r>
-        <w:rPr>
-          <w:noProof/>
-        </w:rPr>
-        <w:fldChar w:fldCharType="end"/>
-      </w:r>
+      <w:fldSimple w:instr=" SEQ Figure \* ARABIC ">
+        <w:r>
+          <w:rPr>
+            <w:noProof/>
+          </w:rPr>
+          <w:t>6</w:t>
+        </w:r>
+      </w:fldSimple>
       <w:bookmarkEnd w:id="57"/>
       <w:r>
         <w:t>: Amorphous target XRD scan before (black curve) and after (red curve) PLD showing the shift from characteristic amorphous structure to crystalline</w:t>
@@ -17178,7 +17074,7 @@
       <w:pPr>
         <w:pStyle w:val="Heading4"/>
       </w:pPr>
-      <w:bookmarkStart w:id="59" w:name="_Toc420940748"/>
+      <w:bookmarkStart w:id="59" w:name="_Toc421002395"/>
       <w:r>
         <w:t>Sputtering Deposition</w:t>
       </w:r>
@@ -17298,7 +17194,7 @@
           <w:lang w:eastAsia="en-AU"/>
         </w:rPr>
       </w:pPr>
-      <w:bookmarkStart w:id="60" w:name="_Toc420940749"/>
+      <w:bookmarkStart w:id="60" w:name="_Toc421002396"/>
       <w:r>
         <w:rPr>
           <w:rFonts w:eastAsia="Times New Roman"/>
@@ -17706,31 +17602,18 @@
         </w:rPr>
       </w:pPr>
       <w:bookmarkStart w:id="63" w:name="_Ref390874095"/>
-      <w:bookmarkStart w:id="64" w:name="_Toc420940809"/>
+      <w:bookmarkStart w:id="64" w:name="_Toc421002456"/>
       <w:r>
         <w:t xml:space="preserve">Figure </w:t>
       </w:r>
-      <w:r>
-        <w:fldChar w:fldCharType="begin"/>
-      </w:r>
-      <w:r>
-        <w:instrText xml:space="preserve"> SEQ Figure \* ARABIC </w:instrText>
-      </w:r>
-      <w:r>
-        <w:fldChar w:fldCharType="separate"/>
-      </w:r>
-      <w:r>
-        <w:rPr>
-          <w:noProof/>
-        </w:rPr>
-        <w:t>7</w:t>
-      </w:r>
-      <w:r>
-        <w:rPr>
-          <w:noProof/>
-        </w:rPr>
-        <w:fldChar w:fldCharType="end"/>
-      </w:r>
+      <w:fldSimple w:instr=" SEQ Figure \* ARABIC ">
+        <w:r>
+          <w:rPr>
+            <w:noProof/>
+          </w:rPr>
+          <w:t>7</w:t>
+        </w:r>
+      </w:fldSimple>
       <w:bookmarkEnd w:id="63"/>
       <w:r>
         <w:t xml:space="preserve">: Schematic of a typical DC sputtering setup with an Ar working gas. The high-voltage field generates and propels Ar+ </w:t>
@@ -17987,7 +17870,7 @@
           <w:lang w:eastAsia="en-AU"/>
         </w:rPr>
       </w:pPr>
-      <w:bookmarkStart w:id="65" w:name="_Toc420940750"/>
+      <w:bookmarkStart w:id="65" w:name="_Toc421002397"/>
       <w:r>
         <w:rPr>
           <w:rFonts w:eastAsia="Times New Roman"/>
@@ -18105,7 +17988,7 @@
           <w:lang w:eastAsia="en-AU"/>
         </w:rPr>
       </w:pPr>
-      <w:bookmarkStart w:id="67" w:name="_Toc420940751"/>
+      <w:bookmarkStart w:id="67" w:name="_Toc421002398"/>
       <w:r>
         <w:rPr>
           <w:rFonts w:eastAsia="Times New Roman"/>
@@ -18579,7 +18462,7 @@
           <w:lang w:eastAsia="en-AU"/>
         </w:rPr>
       </w:pPr>
-      <w:bookmarkStart w:id="69" w:name="_Toc420940752"/>
+      <w:bookmarkStart w:id="69" w:name="_Toc421002399"/>
       <w:r>
         <w:rPr>
           <w:rFonts w:eastAsia="Times New Roman"/>
@@ -19250,7 +19133,7 @@
       <w:pPr>
         <w:pStyle w:val="Heading4"/>
       </w:pPr>
-      <w:bookmarkStart w:id="71" w:name="_Toc420940753"/>
+      <w:bookmarkStart w:id="71" w:name="_Toc421002400"/>
       <w:r>
         <w:t>Preferred PVD Methods</w:t>
       </w:r>
@@ -19293,7 +19176,7 @@
       <w:bookmarkStart w:id="72" w:name="_Toc386545848"/>
       <w:bookmarkStart w:id="73" w:name="_Ref392575118"/>
       <w:bookmarkStart w:id="74" w:name="_Ref392575122"/>
-      <w:bookmarkStart w:id="75" w:name="_Toc420940754"/>
+      <w:bookmarkStart w:id="75" w:name="_Toc421002401"/>
       <w:commentRangeStart w:id="76"/>
       <w:r>
         <w:t>Ultrastable G</w:t>
@@ -19546,7 +19429,7 @@
       </w:pPr>
       <w:bookmarkStart w:id="78" w:name="_Ref419987115"/>
       <w:bookmarkStart w:id="79" w:name="_Ref419987125"/>
-      <w:bookmarkStart w:id="80" w:name="_Toc420940755"/>
+      <w:bookmarkStart w:id="80" w:name="_Toc421002402"/>
       <w:r>
         <w:t>USG</w:t>
       </w:r>
@@ -19962,7 +19845,7 @@
       <w:pPr>
         <w:pStyle w:val="Heading3"/>
       </w:pPr>
-      <w:bookmarkStart w:id="81" w:name="_Toc420940756"/>
+      <w:bookmarkStart w:id="81" w:name="_Toc421002403"/>
       <w:r>
         <w:t>USG</w:t>
       </w:r>
@@ -21229,9 +21112,9 @@
           <w:lang w:eastAsia="en-AU"/>
         </w:rPr>
         <w:drawing>
-          <wp:inline distT="0" distB="0" distL="0" distR="0" wp14:anchorId="5ED872A4" wp14:editId="622CA511">
-            <wp:extent cx="4292963" cy="4645939"/>
-            <wp:effectExtent l="0" t="0" r="0" b="2540"/>
+          <wp:inline distT="0" distB="0" distL="0" distR="0" wp14:anchorId="5ED872A4" wp14:editId="03E6F80A">
+            <wp:extent cx="3648075" cy="3948027"/>
+            <wp:effectExtent l="0" t="0" r="0" b="0"/>
             <wp:docPr id="28" name="Picture 28"/>
             <wp:cNvGraphicFramePr>
               <a:graphicFrameLocks xmlns:a="http://schemas.openxmlformats.org/drawingml/2006/main" noChangeAspect="1"/>
@@ -21258,7 +21141,7 @@
                   <pic:spPr>
                     <a:xfrm>
                       <a:off x="0" y="0"/>
-                      <a:ext cx="4292963" cy="4645939"/>
+                      <a:ext cx="3655228" cy="3955768"/>
                     </a:xfrm>
                     <a:prstGeom prst="rect">
                       <a:avLst/>
@@ -21275,28 +21158,18 @@
       <w:pPr>
         <w:pStyle w:val="Caption"/>
       </w:pPr>
-      <w:bookmarkStart w:id="82" w:name="_Toc420940810"/>
+      <w:bookmarkStart w:id="82" w:name="_Toc421002457"/>
       <w:r>
         <w:t xml:space="preserve">Figure </w:t>
       </w:r>
-      <w:r>
-        <w:fldChar w:fldCharType="begin"/>
-      </w:r>
-      <w:r>
-        <w:instrText xml:space="preserve"> SEQ Figure \* ARABIC </w:instrText>
-      </w:r>
-      <w:r>
-        <w:fldChar w:fldCharType="separate"/>
-      </w:r>
-      <w:r>
-        <w:rPr>
-          <w:noProof/>
-        </w:rPr>
-        <w:t>8</w:t>
-      </w:r>
-      <w:r>
-        <w:fldChar w:fldCharType="end"/>
-      </w:r>
+      <w:fldSimple w:instr=" SEQ Figure \* ARABIC ">
+        <w:r>
+          <w:rPr>
+            <w:noProof/>
+          </w:rPr>
+          <w:t>8</w:t>
+        </w:r>
+      </w:fldSimple>
       <w:r>
         <w:t xml:space="preserve">: </w:t>
       </w:r>
@@ -21796,11 +21669,7 @@
         <w:fldChar w:fldCharType="end"/>
       </w:r>
       <w:r>
-        <w:t xml:space="preserve"> went on to show the theoretical annealing time </w:t>
-      </w:r>
-      <w:r>
-        <w:lastRenderedPageBreak/>
-        <w:t xml:space="preserve">required would be at least 1000 years. </w:t>
+        <w:t xml:space="preserve"> went on to show the theoretical annealing time required would be at least 1000 years. </w:t>
       </w:r>
       <w:r>
         <w:t>Additionally</w:t>
@@ -21875,8 +21744,9 @@
       </w:pPr>
       <w:bookmarkStart w:id="85" w:name="_Ref391643364"/>
       <w:bookmarkStart w:id="86" w:name="_Ref391643367"/>
-      <w:bookmarkStart w:id="87" w:name="_Toc420940757"/>
-      <w:r>
+      <w:bookmarkStart w:id="87" w:name="_Toc421002404"/>
+      <w:r>
+        <w:lastRenderedPageBreak/>
         <w:t xml:space="preserve">SMG </w:t>
       </w:r>
       <w:bookmarkEnd w:id="85"/>
@@ -21940,7 +21810,7 @@
       <w:pPr>
         <w:pStyle w:val="Heading4"/>
       </w:pPr>
-      <w:bookmarkStart w:id="88" w:name="_Toc420940758"/>
+      <w:bookmarkStart w:id="88" w:name="_Toc421002405"/>
       <w:r>
         <w:t>Fictive Temperature (</w:t>
       </w:r>
@@ -23552,31 +23422,18 @@
         <w:pStyle w:val="Caption"/>
       </w:pPr>
       <w:bookmarkStart w:id="94" w:name="_Ref419384194"/>
-      <w:bookmarkStart w:id="95" w:name="_Toc420940811"/>
+      <w:bookmarkStart w:id="95" w:name="_Toc421002458"/>
       <w:r>
         <w:t xml:space="preserve">Figure </w:t>
       </w:r>
-      <w:r>
-        <w:fldChar w:fldCharType="begin"/>
-      </w:r>
-      <w:r>
-        <w:instrText xml:space="preserve"> SEQ Figure \* ARABIC </w:instrText>
-      </w:r>
-      <w:r>
-        <w:fldChar w:fldCharType="separate"/>
-      </w:r>
-      <w:r>
-        <w:rPr>
-          <w:noProof/>
-        </w:rPr>
-        <w:t>9</w:t>
-      </w:r>
-      <w:r>
-        <w:rPr>
-          <w:noProof/>
-        </w:rPr>
-        <w:fldChar w:fldCharType="end"/>
-      </w:r>
+      <w:fldSimple w:instr=" SEQ Figure \* ARABIC ">
+        <w:r>
+          <w:rPr>
+            <w:noProof/>
+          </w:rPr>
+          <w:t>9</w:t>
+        </w:r>
+      </w:fldSimple>
       <w:bookmarkEnd w:id="94"/>
       <w:r>
         <w:t xml:space="preserve">: (a) An integrated DSC trace for the </w:t>
@@ -24175,7 +24032,7 @@
       <w:pPr>
         <w:pStyle w:val="Heading4"/>
       </w:pPr>
-      <w:bookmarkStart w:id="97" w:name="_Toc420940759"/>
+      <w:bookmarkStart w:id="97" w:name="_Toc421002406"/>
       <w:r>
         <w:t xml:space="preserve">The Theoretical Entropy Limit of Glasses and the Kauzmann Temperature </w:t>
       </w:r>
@@ -24531,31 +24388,18 @@
         </w:rPr>
       </w:pPr>
       <w:bookmarkStart w:id="100" w:name="_Ref391649931"/>
-      <w:bookmarkStart w:id="101" w:name="_Toc420940812"/>
+      <w:bookmarkStart w:id="101" w:name="_Toc421002459"/>
       <w:r>
         <w:t xml:space="preserve">Figure </w:t>
       </w:r>
-      <w:r>
-        <w:fldChar w:fldCharType="begin"/>
-      </w:r>
-      <w:r>
-        <w:instrText xml:space="preserve"> SEQ Figure \* ARABIC </w:instrText>
-      </w:r>
-      <w:r>
-        <w:fldChar w:fldCharType="separate"/>
-      </w:r>
-      <w:r>
-        <w:rPr>
-          <w:noProof/>
-        </w:rPr>
-        <w:t>10</w:t>
-      </w:r>
-      <w:r>
-        <w:rPr>
-          <w:noProof/>
-        </w:rPr>
-        <w:fldChar w:fldCharType="end"/>
-      </w:r>
+      <w:fldSimple w:instr=" SEQ Figure \* ARABIC ">
+        <w:r>
+          <w:rPr>
+            <w:noProof/>
+          </w:rPr>
+          <w:t>10</w:t>
+        </w:r>
+      </w:fldSimple>
       <w:bookmarkEnd w:id="100"/>
       <w:r>
         <w:t>: Schematic of glass temperature vs entropy in a typical glass forming system. The Kauzmann temperature (</w:t>
@@ -25029,51 +24873,25 @@
             <w:r>
               <w:t>(</w:t>
             </w:r>
-            <w:r>
-              <w:fldChar w:fldCharType="begin"/>
-            </w:r>
-            <w:r>
-              <w:instrText xml:space="preserve"> STYLEREF 1 \s </w:instrText>
-            </w:r>
-            <w:r>
-              <w:fldChar w:fldCharType="separate"/>
-            </w:r>
-            <w:r>
-              <w:rPr>
-                <w:noProof/>
-              </w:rPr>
-              <w:t>2</w:t>
-            </w:r>
-            <w:r>
-              <w:rPr>
-                <w:noProof/>
-              </w:rPr>
-              <w:fldChar w:fldCharType="end"/>
-            </w:r>
+            <w:fldSimple w:instr=" STYLEREF 1 \s ">
+              <w:r>
+                <w:rPr>
+                  <w:noProof/>
+                </w:rPr>
+                <w:t>2</w:t>
+              </w:r>
+            </w:fldSimple>
             <w:r>
               <w:t>.</w:t>
             </w:r>
-            <w:r>
-              <w:fldChar w:fldCharType="begin"/>
-            </w:r>
-            <w:r>
-              <w:instrText xml:space="preserve"> SEQ Equation \* ARABIC \s 1 </w:instrText>
-            </w:r>
-            <w:r>
-              <w:fldChar w:fldCharType="separate"/>
-            </w:r>
-            <w:r>
-              <w:rPr>
-                <w:noProof/>
-              </w:rPr>
-              <w:t>2</w:t>
-            </w:r>
-            <w:r>
-              <w:rPr>
-                <w:noProof/>
-              </w:rPr>
-              <w:fldChar w:fldCharType="end"/>
-            </w:r>
+            <w:fldSimple w:instr=" SEQ Equation \* ARABIC \s 1 ">
+              <w:r>
+                <w:rPr>
+                  <w:noProof/>
+                </w:rPr>
+                <w:t>2</w:t>
+              </w:r>
+            </w:fldSimple>
             <w:r>
               <w:t>)</w:t>
             </w:r>
@@ -25786,7 +25604,7 @@
       <w:pPr>
         <w:pStyle w:val="Heading4"/>
       </w:pPr>
-      <w:bookmarkStart w:id="104" w:name="_Toc420940760"/>
+      <w:bookmarkStart w:id="104" w:name="_Toc421002407"/>
       <w:r>
         <w:t xml:space="preserve">Glass </w:t>
       </w:r>
@@ -26167,51 +25985,25 @@
             <w:r>
               <w:t>(</w:t>
             </w:r>
-            <w:r>
-              <w:fldChar w:fldCharType="begin"/>
-            </w:r>
-            <w:r>
-              <w:instrText xml:space="preserve"> STYLEREF 1 \s </w:instrText>
-            </w:r>
-            <w:r>
-              <w:fldChar w:fldCharType="separate"/>
-            </w:r>
-            <w:r>
-              <w:rPr>
-                <w:noProof/>
-              </w:rPr>
-              <w:t>2</w:t>
-            </w:r>
-            <w:r>
-              <w:rPr>
-                <w:noProof/>
-              </w:rPr>
-              <w:fldChar w:fldCharType="end"/>
-            </w:r>
+            <w:fldSimple w:instr=" STYLEREF 1 \s ">
+              <w:r>
+                <w:rPr>
+                  <w:noProof/>
+                </w:rPr>
+                <w:t>2</w:t>
+              </w:r>
+            </w:fldSimple>
             <w:r>
               <w:t>.</w:t>
             </w:r>
-            <w:r>
-              <w:fldChar w:fldCharType="begin"/>
-            </w:r>
-            <w:r>
-              <w:instrText xml:space="preserve"> SEQ Equation \* ARABIC \s 1 </w:instrText>
-            </w:r>
-            <w:r>
-              <w:fldChar w:fldCharType="separate"/>
-            </w:r>
-            <w:r>
-              <w:rPr>
-                <w:noProof/>
-              </w:rPr>
-              <w:t>3</w:t>
-            </w:r>
-            <w:r>
-              <w:rPr>
-                <w:noProof/>
-              </w:rPr>
-              <w:fldChar w:fldCharType="end"/>
-            </w:r>
+            <w:fldSimple w:instr=" SEQ Equation \* ARABIC \s 1 ">
+              <w:r>
+                <w:rPr>
+                  <w:noProof/>
+                </w:rPr>
+                <w:t>3</w:t>
+              </w:r>
+            </w:fldSimple>
             <w:r>
               <w:t>)</w:t>
             </w:r>
@@ -26469,31 +26261,18 @@
         <w:pStyle w:val="Caption"/>
       </w:pPr>
       <w:bookmarkStart w:id="107" w:name="_Ref392088176"/>
-      <w:bookmarkStart w:id="108" w:name="_Toc420940813"/>
+      <w:bookmarkStart w:id="108" w:name="_Toc421002460"/>
       <w:r>
         <w:t xml:space="preserve">Figure </w:t>
       </w:r>
-      <w:r>
-        <w:fldChar w:fldCharType="begin"/>
-      </w:r>
-      <w:r>
-        <w:instrText xml:space="preserve"> SEQ Figure \* ARABIC </w:instrText>
-      </w:r>
-      <w:r>
-        <w:fldChar w:fldCharType="separate"/>
-      </w:r>
-      <w:r>
-        <w:rPr>
-          <w:noProof/>
-        </w:rPr>
-        <w:t>11</w:t>
-      </w:r>
-      <w:r>
-        <w:rPr>
-          <w:noProof/>
-        </w:rPr>
-        <w:fldChar w:fldCharType="end"/>
-      </w:r>
+      <w:fldSimple w:instr=" SEQ Figure \* ARABIC ">
+        <w:r>
+          <w:rPr>
+            <w:noProof/>
+          </w:rPr>
+          <w:t>11</w:t>
+        </w:r>
+      </w:fldSimple>
       <w:bookmarkEnd w:id="107"/>
       <w:r>
         <w:t xml:space="preserve">: </w:t>
@@ -27039,31 +26818,18 @@
         <w:pStyle w:val="Caption"/>
       </w:pPr>
       <w:bookmarkStart w:id="109" w:name="_Ref391906542"/>
-      <w:bookmarkStart w:id="110" w:name="_Toc420940814"/>
+      <w:bookmarkStart w:id="110" w:name="_Toc421002461"/>
       <w:r>
         <w:t xml:space="preserve">Figure </w:t>
       </w:r>
-      <w:r>
-        <w:fldChar w:fldCharType="begin"/>
-      </w:r>
-      <w:r>
-        <w:instrText xml:space="preserve"> SEQ Figure \* ARABIC </w:instrText>
-      </w:r>
-      <w:r>
-        <w:fldChar w:fldCharType="separate"/>
-      </w:r>
-      <w:r>
-        <w:rPr>
-          <w:noProof/>
-        </w:rPr>
-        <w:t>12</w:t>
-      </w:r>
-      <w:r>
-        <w:rPr>
-          <w:noProof/>
-        </w:rPr>
-        <w:fldChar w:fldCharType="end"/>
-      </w:r>
+      <w:fldSimple w:instr=" SEQ Figure \* ARABIC ">
+        <w:r>
+          <w:rPr>
+            <w:noProof/>
+          </w:rPr>
+          <w:t>12</w:t>
+        </w:r>
+      </w:fldSimple>
       <w:bookmarkEnd w:id="109"/>
       <w:r>
         <w:t xml:space="preserve">: </w:t>
@@ -27200,7 +26966,7 @@
       <w:pPr>
         <w:pStyle w:val="Heading4"/>
       </w:pPr>
-      <w:bookmarkStart w:id="111" w:name="_Toc420940761"/>
+      <w:bookmarkStart w:id="111" w:name="_Toc421002408"/>
       <w:r>
         <w:t>Glass</w:t>
       </w:r>
@@ -28136,31 +27902,18 @@
         <w:pStyle w:val="Caption"/>
       </w:pPr>
       <w:bookmarkStart w:id="112" w:name="_Ref420416808"/>
-      <w:bookmarkStart w:id="113" w:name="_Toc420940815"/>
+      <w:bookmarkStart w:id="113" w:name="_Toc421002462"/>
       <w:r>
         <w:t xml:space="preserve">Figure </w:t>
       </w:r>
-      <w:r>
-        <w:fldChar w:fldCharType="begin"/>
-      </w:r>
-      <w:r>
-        <w:instrText xml:space="preserve"> SEQ Figure \* ARABIC </w:instrText>
-      </w:r>
-      <w:r>
-        <w:fldChar w:fldCharType="separate"/>
-      </w:r>
-      <w:r>
-        <w:rPr>
-          <w:noProof/>
-        </w:rPr>
-        <w:t>13</w:t>
-      </w:r>
-      <w:r>
-        <w:rPr>
-          <w:noProof/>
-        </w:rPr>
-        <w:fldChar w:fldCharType="end"/>
-      </w:r>
+      <w:fldSimple w:instr=" SEQ Figure \* ARABIC ">
+        <w:r>
+          <w:rPr>
+            <w:noProof/>
+          </w:rPr>
+          <w:t>13</w:t>
+        </w:r>
+      </w:fldSimple>
       <w:bookmarkEnd w:id="112"/>
       <w:r>
         <w:t>: (a) Relationship between</w:t>
@@ -29528,7 +29281,7 @@
       <w:pPr>
         <w:pStyle w:val="Heading4"/>
       </w:pPr>
-      <w:bookmarkStart w:id="114" w:name="_Toc420940762"/>
+      <w:bookmarkStart w:id="114" w:name="_Toc421002409"/>
       <w:r>
         <w:t xml:space="preserve">Indentation Modulus </w:t>
       </w:r>
@@ -29754,51 +29507,25 @@
             <w:r>
               <w:t>(</w:t>
             </w:r>
-            <w:r>
-              <w:fldChar w:fldCharType="begin"/>
-            </w:r>
-            <w:r>
-              <w:instrText xml:space="preserve"> STYLEREF 1 \s </w:instrText>
-            </w:r>
-            <w:r>
-              <w:fldChar w:fldCharType="separate"/>
-            </w:r>
-            <w:r>
-              <w:rPr>
-                <w:noProof/>
-              </w:rPr>
-              <w:t>2</w:t>
-            </w:r>
-            <w:r>
-              <w:rPr>
-                <w:noProof/>
-              </w:rPr>
-              <w:fldChar w:fldCharType="end"/>
-            </w:r>
+            <w:fldSimple w:instr=" STYLEREF 1 \s ">
+              <w:r>
+                <w:rPr>
+                  <w:noProof/>
+                </w:rPr>
+                <w:t>2</w:t>
+              </w:r>
+            </w:fldSimple>
             <w:r>
               <w:t>.</w:t>
             </w:r>
-            <w:r>
-              <w:fldChar w:fldCharType="begin"/>
-            </w:r>
-            <w:r>
-              <w:instrText xml:space="preserve"> SEQ Equation \* ARABIC \s 1 </w:instrText>
-            </w:r>
-            <w:r>
-              <w:fldChar w:fldCharType="separate"/>
-            </w:r>
-            <w:r>
-              <w:rPr>
-                <w:noProof/>
-              </w:rPr>
-              <w:t>4</w:t>
-            </w:r>
-            <w:r>
-              <w:rPr>
-                <w:noProof/>
-              </w:rPr>
-              <w:fldChar w:fldCharType="end"/>
-            </w:r>
+            <w:fldSimple w:instr=" SEQ Equation \* ARABIC \s 1 ">
+              <w:r>
+                <w:rPr>
+                  <w:noProof/>
+                </w:rPr>
+                <w:t>4</w:t>
+              </w:r>
+            </w:fldSimple>
             <w:r>
               <w:t>)</w:t>
             </w:r>
@@ -29953,7 +29680,7 @@
       <w:r>
         <w:t xml:space="preserve"> </w:t>
       </w:r>
-      <w:bookmarkStart w:id="116" w:name="_Toc420940763"/>
+      <w:bookmarkStart w:id="116" w:name="_Toc421002410"/>
       <w:r>
         <w:t xml:space="preserve">SMG </w:t>
       </w:r>
@@ -30883,7 +30610,7 @@
       <w:pPr>
         <w:pStyle w:val="Heading3"/>
       </w:pPr>
-      <w:bookmarkStart w:id="119" w:name="_Toc420940764"/>
+      <w:bookmarkStart w:id="119" w:name="_Toc421002411"/>
       <w:r>
         <w:t xml:space="preserve">Potential </w:t>
       </w:r>
@@ -32094,7 +31821,7 @@
           <w:highlight w:val="yellow"/>
         </w:rPr>
       </w:pPr>
-      <w:bookmarkStart w:id="121" w:name="_Toc420940765"/>
+      <w:bookmarkStart w:id="121" w:name="_Toc421002412"/>
       <w:r>
         <w:rPr>
           <w:highlight w:val="yellow"/>
@@ -32116,7 +31843,7 @@
           <w:highlight w:val="yellow"/>
         </w:rPr>
       </w:pPr>
-      <w:bookmarkStart w:id="122" w:name="_Toc420940766"/>
+      <w:bookmarkStart w:id="122" w:name="_Toc421002413"/>
       <w:r>
         <w:rPr>
           <w:highlight w:val="yellow"/>
@@ -32344,6 +32071,11 @@
         <w:rPr>
           <w:highlight w:val="yellow"/>
         </w:rPr>
+      </w:r>
+      <w:r>
+        <w:rPr>
+          <w:highlight w:val="yellow"/>
+        </w:rPr>
         <w:fldChar w:fldCharType="separate"/>
       </w:r>
       <w:r>
@@ -32371,7 +32103,7 @@
         <w:pStyle w:val="Heading2"/>
       </w:pPr>
       <w:bookmarkStart w:id="123" w:name="_Toc386545845"/>
-      <w:bookmarkStart w:id="124" w:name="_Toc420940767"/>
+      <w:bookmarkStart w:id="124" w:name="_Toc421002414"/>
       <w:commentRangeStart w:id="125"/>
       <w:r>
         <w:lastRenderedPageBreak/>
@@ -32437,7 +32169,7 @@
       <w:pPr>
         <w:pStyle w:val="Heading3"/>
       </w:pPr>
-      <w:bookmarkStart w:id="126" w:name="_Toc420940768"/>
+      <w:bookmarkStart w:id="126" w:name="_Toc421002415"/>
       <w:r>
         <w:t>Biomaterial Requirements</w:t>
       </w:r>
@@ -32677,7 +32409,7 @@
       <w:pPr>
         <w:pStyle w:val="Heading4"/>
       </w:pPr>
-      <w:bookmarkStart w:id="127" w:name="_Toc420940769"/>
+      <w:bookmarkStart w:id="127" w:name="_Toc421002416"/>
       <w:r>
         <w:t xml:space="preserve">Current </w:t>
       </w:r>
@@ -32912,7 +32644,7 @@
       <w:pPr>
         <w:pStyle w:val="Heading4"/>
       </w:pPr>
-      <w:bookmarkStart w:id="128" w:name="_Toc420940770"/>
+      <w:bookmarkStart w:id="128" w:name="_Toc421002417"/>
       <w:r>
         <w:t>Roll of Metallic Elements within the Body</w:t>
       </w:r>
@@ -33249,7 +32981,7 @@
         <w:pStyle w:val="Heading3"/>
       </w:pPr>
       <w:bookmarkStart w:id="131" w:name="_Toc386545846"/>
-      <w:bookmarkStart w:id="132" w:name="_Toc420940771"/>
+      <w:bookmarkStart w:id="132" w:name="_Toc421002418"/>
       <w:r>
         <w:t>Degradation</w:t>
       </w:r>
@@ -33372,7 +33104,7 @@
       <w:pPr>
         <w:pStyle w:val="Heading4"/>
       </w:pPr>
-      <w:bookmarkStart w:id="133" w:name="_Toc420940772"/>
+      <w:bookmarkStart w:id="133" w:name="_Toc421002419"/>
       <w:bookmarkEnd w:id="131"/>
       <w:r>
         <w:t xml:space="preserve">Basic </w:t>
@@ -34092,51 +33824,25 @@
             <w:r>
               <w:t>(</w:t>
             </w:r>
-            <w:r>
-              <w:fldChar w:fldCharType="begin"/>
-            </w:r>
-            <w:r>
-              <w:instrText xml:space="preserve"> STYLEREF 1 \s </w:instrText>
-            </w:r>
-            <w:r>
-              <w:fldChar w:fldCharType="separate"/>
-            </w:r>
-            <w:r>
-              <w:rPr>
-                <w:noProof/>
-              </w:rPr>
-              <w:t>2</w:t>
-            </w:r>
-            <w:r>
-              <w:rPr>
-                <w:noProof/>
-              </w:rPr>
-              <w:fldChar w:fldCharType="end"/>
-            </w:r>
+            <w:fldSimple w:instr=" STYLEREF 1 \s ">
+              <w:r>
+                <w:rPr>
+                  <w:noProof/>
+                </w:rPr>
+                <w:t>2</w:t>
+              </w:r>
+            </w:fldSimple>
             <w:r>
               <w:t>.</w:t>
             </w:r>
-            <w:r>
-              <w:fldChar w:fldCharType="begin"/>
-            </w:r>
-            <w:r>
-              <w:instrText xml:space="preserve"> SEQ Equation \* ARABIC \s 1 </w:instrText>
-            </w:r>
-            <w:r>
-              <w:fldChar w:fldCharType="separate"/>
-            </w:r>
-            <w:r>
-              <w:rPr>
-                <w:noProof/>
-              </w:rPr>
-              <w:t>5</w:t>
-            </w:r>
-            <w:r>
-              <w:rPr>
-                <w:noProof/>
-              </w:rPr>
-              <w:fldChar w:fldCharType="end"/>
-            </w:r>
+            <w:fldSimple w:instr=" SEQ Equation \* ARABIC \s 1 ">
+              <w:r>
+                <w:rPr>
+                  <w:noProof/>
+                </w:rPr>
+                <w:t>5</w:t>
+              </w:r>
+            </w:fldSimple>
             <w:r>
               <w:t>)</w:t>
             </w:r>
@@ -34519,31 +34225,18 @@
         <w:pStyle w:val="Caption"/>
       </w:pPr>
       <w:bookmarkStart w:id="138" w:name="_Ref403051953"/>
-      <w:bookmarkStart w:id="139" w:name="_Toc420940816"/>
+      <w:bookmarkStart w:id="139" w:name="_Toc421002463"/>
       <w:r>
         <w:t xml:space="preserve">Figure </w:t>
       </w:r>
-      <w:r>
-        <w:fldChar w:fldCharType="begin"/>
-      </w:r>
-      <w:r>
-        <w:instrText xml:space="preserve"> SEQ Figure \* ARABIC </w:instrText>
-      </w:r>
-      <w:r>
-        <w:fldChar w:fldCharType="separate"/>
-      </w:r>
-      <w:r>
-        <w:rPr>
-          <w:noProof/>
-        </w:rPr>
-        <w:t>14</w:t>
-      </w:r>
-      <w:r>
-        <w:rPr>
-          <w:noProof/>
-        </w:rPr>
-        <w:fldChar w:fldCharType="end"/>
-      </w:r>
+      <w:fldSimple w:instr=" SEQ Figure \* ARABIC ">
+        <w:r>
+          <w:rPr>
+            <w:noProof/>
+          </w:rPr>
+          <w:t>14</w:t>
+        </w:r>
+      </w:fldSimple>
       <w:bookmarkEnd w:id="138"/>
       <w:r>
         <w:t xml:space="preserve">: Tafel Plot </w:t>
@@ -34725,7 +34418,7 @@
       <w:pPr>
         <w:pStyle w:val="Heading4"/>
       </w:pPr>
-      <w:bookmarkStart w:id="140" w:name="_Toc420940773"/>
+      <w:bookmarkStart w:id="140" w:name="_Toc421002420"/>
       <w:r>
         <w:t xml:space="preserve">Mg </w:t>
       </w:r>
@@ -35283,51 +34976,25 @@
             <w:r>
               <w:t>(</w:t>
             </w:r>
-            <w:r>
-              <w:fldChar w:fldCharType="begin"/>
-            </w:r>
-            <w:r>
-              <w:instrText xml:space="preserve"> STYLEREF 1 \s </w:instrText>
-            </w:r>
-            <w:r>
-              <w:fldChar w:fldCharType="separate"/>
-            </w:r>
-            <w:r>
-              <w:rPr>
-                <w:noProof/>
-              </w:rPr>
-              <w:t>2</w:t>
-            </w:r>
-            <w:r>
-              <w:rPr>
-                <w:noProof/>
-              </w:rPr>
-              <w:fldChar w:fldCharType="end"/>
-            </w:r>
+            <w:fldSimple w:instr=" STYLEREF 1 \s ">
+              <w:r>
+                <w:rPr>
+                  <w:noProof/>
+                </w:rPr>
+                <w:t>2</w:t>
+              </w:r>
+            </w:fldSimple>
             <w:r>
               <w:t>.</w:t>
             </w:r>
-            <w:r>
-              <w:fldChar w:fldCharType="begin"/>
-            </w:r>
-            <w:r>
-              <w:instrText xml:space="preserve"> SEQ Equation \* ARABIC \s 1 </w:instrText>
-            </w:r>
-            <w:r>
-              <w:fldChar w:fldCharType="separate"/>
-            </w:r>
-            <w:r>
-              <w:rPr>
-                <w:noProof/>
-              </w:rPr>
-              <w:t>6</w:t>
-            </w:r>
-            <w:r>
-              <w:rPr>
-                <w:noProof/>
-              </w:rPr>
-              <w:fldChar w:fldCharType="end"/>
-            </w:r>
+            <w:fldSimple w:instr=" SEQ Equation \* ARABIC \s 1 ">
+              <w:r>
+                <w:rPr>
+                  <w:noProof/>
+                </w:rPr>
+                <w:t>6</w:t>
+              </w:r>
+            </w:fldSimple>
             <w:r>
               <w:t>)</w:t>
             </w:r>
@@ -35947,31 +35614,18 @@
       <w:pPr>
         <w:pStyle w:val="Caption"/>
       </w:pPr>
-      <w:bookmarkStart w:id="143" w:name="_Toc420940817"/>
+      <w:bookmarkStart w:id="143" w:name="_Toc421002464"/>
       <w:r>
         <w:t xml:space="preserve">Figure </w:t>
       </w:r>
-      <w:r>
-        <w:fldChar w:fldCharType="begin"/>
-      </w:r>
-      <w:r>
-        <w:instrText xml:space="preserve"> SEQ Figure \* ARABIC </w:instrText>
-      </w:r>
-      <w:r>
-        <w:fldChar w:fldCharType="separate"/>
-      </w:r>
-      <w:r>
-        <w:rPr>
-          <w:noProof/>
-        </w:rPr>
-        <w:t>15</w:t>
-      </w:r>
-      <w:r>
-        <w:rPr>
-          <w:noProof/>
-        </w:rPr>
-        <w:fldChar w:fldCharType="end"/>
-      </w:r>
+      <w:fldSimple w:instr=" SEQ Figure \* ARABIC ">
+        <w:r>
+          <w:rPr>
+            <w:noProof/>
+          </w:rPr>
+          <w:t>15</w:t>
+        </w:r>
+      </w:fldSimple>
       <w:r>
         <w:t>: Plot of hydrogen evolution generated by Mg</w:t>
       </w:r>
@@ -36220,7 +35874,7 @@
       <w:pPr>
         <w:pStyle w:val="Heading4"/>
       </w:pPr>
-      <w:bookmarkStart w:id="144" w:name="_Toc420940774"/>
+      <w:bookmarkStart w:id="144" w:name="_Toc421002421"/>
       <w:r>
         <w:t>Pitting Corrosion</w:t>
       </w:r>
@@ -36671,7 +36325,7 @@
       <w:pPr>
         <w:pStyle w:val="Heading3"/>
       </w:pPr>
-      <w:bookmarkStart w:id="146" w:name="_Toc420940775"/>
+      <w:bookmarkStart w:id="146" w:name="_Toc421002422"/>
       <w:r>
         <w:t>Anti-biotic Scaffolds</w:t>
       </w:r>
@@ -36687,7 +36341,7 @@
       <w:pPr>
         <w:pStyle w:val="Heading1"/>
       </w:pPr>
-      <w:bookmarkStart w:id="147" w:name="_Toc420940776"/>
+      <w:bookmarkStart w:id="147" w:name="_Toc421002423"/>
       <w:r>
         <w:lastRenderedPageBreak/>
         <w:t>Methods</w:t>
@@ -36698,7 +36352,7 @@
       <w:pPr>
         <w:pStyle w:val="Heading2"/>
       </w:pPr>
-      <w:bookmarkStart w:id="148" w:name="_Toc420940777"/>
+      <w:bookmarkStart w:id="148" w:name="_Toc421002424"/>
       <w:r>
         <w:t>Target</w:t>
       </w:r>
@@ -36722,7 +36376,7 @@
       <w:pPr>
         <w:pStyle w:val="Heading3"/>
       </w:pPr>
-      <w:bookmarkStart w:id="149" w:name="_Toc420940778"/>
+      <w:bookmarkStart w:id="149" w:name="_Toc421002425"/>
       <w:r>
         <w:t>Induction Furnace</w:t>
       </w:r>
@@ -36752,7 +36406,7 @@
       <w:pPr>
         <w:pStyle w:val="Heading4"/>
       </w:pPr>
-      <w:bookmarkStart w:id="150" w:name="_Toc420940779"/>
+      <w:bookmarkStart w:id="150" w:name="_Toc421002426"/>
       <w:r>
         <w:t>Charges</w:t>
       </w:r>
@@ -36856,31 +36510,18 @@
       <w:pPr>
         <w:pStyle w:val="Caption"/>
       </w:pPr>
-      <w:bookmarkStart w:id="151" w:name="_Toc420940818"/>
+      <w:bookmarkStart w:id="151" w:name="_Toc421002465"/>
       <w:r>
         <w:t xml:space="preserve">Figure </w:t>
       </w:r>
-      <w:r>
-        <w:fldChar w:fldCharType="begin"/>
-      </w:r>
-      <w:r>
-        <w:instrText xml:space="preserve"> SEQ Figure \* ARABIC </w:instrText>
-      </w:r>
-      <w:r>
-        <w:fldChar w:fldCharType="separate"/>
-      </w:r>
-      <w:r>
-        <w:rPr>
-          <w:noProof/>
-        </w:rPr>
-        <w:t>16</w:t>
-      </w:r>
-      <w:r>
-        <w:rPr>
-          <w:noProof/>
-        </w:rPr>
-        <w:fldChar w:fldCharType="end"/>
-      </w:r>
+      <w:fldSimple w:instr=" SEQ Figure \* ARABIC ">
+        <w:r>
+          <w:rPr>
+            <w:noProof/>
+          </w:rPr>
+          <w:t>16</w:t>
+        </w:r>
+      </w:fldSimple>
       <w:r>
         <w:t>:</w:t>
       </w:r>
@@ -36899,7 +36540,7 @@
       <w:pPr>
         <w:pStyle w:val="Heading4"/>
       </w:pPr>
-      <w:bookmarkStart w:id="152" w:name="_Toc420940780"/>
+      <w:bookmarkStart w:id="152" w:name="_Toc421002427"/>
       <w:r>
         <w:t>Induction Casting of Alloys</w:t>
       </w:r>
@@ -37099,7 +36740,7 @@
       <w:pPr>
         <w:pStyle w:val="Heading3"/>
       </w:pPr>
-      <w:bookmarkStart w:id="154" w:name="_Toc420940781"/>
+      <w:bookmarkStart w:id="154" w:name="_Toc421002428"/>
       <w:r>
         <w:lastRenderedPageBreak/>
         <w:t>Shaping of Targets</w:t>
@@ -37729,31 +37370,18 @@
         <w:pStyle w:val="Caption"/>
       </w:pPr>
       <w:bookmarkStart w:id="155" w:name="_Ref404154847"/>
-      <w:bookmarkStart w:id="156" w:name="_Toc420940819"/>
+      <w:bookmarkStart w:id="156" w:name="_Toc421002466"/>
       <w:r>
         <w:t xml:space="preserve">Figure </w:t>
       </w:r>
-      <w:r>
-        <w:fldChar w:fldCharType="begin"/>
-      </w:r>
-      <w:r>
-        <w:instrText xml:space="preserve"> SEQ Figure \* ARABIC </w:instrText>
-      </w:r>
-      <w:r>
-        <w:fldChar w:fldCharType="separate"/>
-      </w:r>
-      <w:r>
-        <w:rPr>
-          <w:noProof/>
-        </w:rPr>
-        <w:t>17</w:t>
-      </w:r>
-      <w:r>
-        <w:rPr>
-          <w:noProof/>
-        </w:rPr>
-        <w:fldChar w:fldCharType="end"/>
-      </w:r>
+      <w:fldSimple w:instr=" SEQ Figure \* ARABIC ">
+        <w:r>
+          <w:rPr>
+            <w:noProof/>
+          </w:rPr>
+          <w:t>17</w:t>
+        </w:r>
+      </w:fldSimple>
       <w:bookmarkEnd w:id="155"/>
       <w:r>
         <w:t>: (a)</w:t>
@@ -37790,7 +37418,7 @@
       <w:pPr>
         <w:pStyle w:val="Heading2"/>
       </w:pPr>
-      <w:bookmarkStart w:id="158" w:name="_Toc420940782"/>
+      <w:bookmarkStart w:id="158" w:name="_Toc421002429"/>
       <w:r>
         <w:t xml:space="preserve">PVD via </w:t>
       </w:r>
@@ -37803,7 +37431,7 @@
       <w:pPr>
         <w:pStyle w:val="Heading3"/>
       </w:pPr>
-      <w:bookmarkStart w:id="159" w:name="_Toc420940783"/>
+      <w:bookmarkStart w:id="159" w:name="_Toc421002430"/>
       <w:r>
         <w:t>Sputtering of TFMGs and SMGs</w:t>
       </w:r>
@@ -37818,7 +37446,7 @@
       <w:pPr>
         <w:pStyle w:val="Heading3"/>
       </w:pPr>
-      <w:bookmarkStart w:id="160" w:name="_Toc420940784"/>
+      <w:bookmarkStart w:id="160" w:name="_Toc421002431"/>
       <w:r>
         <w:t xml:space="preserve">Sputtering Methods and </w:t>
       </w:r>
@@ -38523,7 +38151,7 @@
       <w:pPr>
         <w:pStyle w:val="Heading2"/>
       </w:pPr>
-      <w:bookmarkStart w:id="162" w:name="_Toc420940785"/>
+      <w:bookmarkStart w:id="162" w:name="_Toc421002432"/>
       <w:r>
         <w:t xml:space="preserve">Examined </w:t>
       </w:r>
@@ -38574,7 +38202,7 @@
       <w:pPr>
         <w:pStyle w:val="Heading3"/>
       </w:pPr>
-      <w:bookmarkStart w:id="163" w:name="_Toc420940786"/>
+      <w:bookmarkStart w:id="163" w:name="_Toc421002433"/>
       <w:r>
         <w:t>Silicon Wafer</w:t>
       </w:r>
@@ -38595,7 +38223,7 @@
       <w:pPr>
         <w:pStyle w:val="Heading3"/>
       </w:pPr>
-      <w:bookmarkStart w:id="164" w:name="_Toc420940787"/>
+      <w:bookmarkStart w:id="164" w:name="_Toc421002434"/>
       <w:r>
         <w:t>Water Soluble S</w:t>
       </w:r>
@@ -38640,7 +38268,7 @@
       <w:pPr>
         <w:pStyle w:val="Heading3"/>
       </w:pPr>
-      <w:bookmarkStart w:id="165" w:name="_Toc420940788"/>
+      <w:bookmarkStart w:id="165" w:name="_Toc421002435"/>
       <w:r>
         <w:t>BMG Substrate</w:t>
       </w:r>
@@ -38696,7 +38324,7 @@
       <w:pPr>
         <w:pStyle w:val="Heading3"/>
       </w:pPr>
-      <w:bookmarkStart w:id="167" w:name="_Toc420940789"/>
+      <w:bookmarkStart w:id="167" w:name="_Toc421002436"/>
       <w:r>
         <w:rPr>
           <w:rFonts w:eastAsia="Times New Roman"/>
@@ -38738,7 +38366,7 @@
       <w:pPr>
         <w:pStyle w:val="Heading2"/>
       </w:pPr>
-      <w:bookmarkStart w:id="168" w:name="_Toc420940790"/>
+      <w:bookmarkStart w:id="168" w:name="_Toc421002437"/>
       <w:r>
         <w:t>Film Characterisation</w:t>
       </w:r>
@@ -38759,7 +38387,7 @@
       <w:pPr>
         <w:pStyle w:val="Heading3"/>
       </w:pPr>
-      <w:bookmarkStart w:id="169" w:name="_Toc420940791"/>
+      <w:bookmarkStart w:id="169" w:name="_Toc421002438"/>
       <w:r>
         <w:t>Physical and Chemical Properties</w:t>
       </w:r>
@@ -38780,7 +38408,7 @@
       <w:pPr>
         <w:pStyle w:val="Heading3"/>
       </w:pPr>
-      <w:bookmarkStart w:id="170" w:name="_Toc420940792"/>
+      <w:bookmarkStart w:id="170" w:name="_Toc421002439"/>
       <w:r>
         <w:t>Biocompatibility and Bioabsorption</w:t>
       </w:r>
@@ -38813,7 +38441,7 @@
       <w:pPr>
         <w:pStyle w:val="Heading3"/>
       </w:pPr>
-      <w:bookmarkStart w:id="171" w:name="_Toc420940793"/>
+      <w:bookmarkStart w:id="171" w:name="_Toc421002440"/>
       <w:r>
         <w:lastRenderedPageBreak/>
         <w:t>Quality of Deposition</w:t>
@@ -38837,7 +38465,7 @@
       <w:pPr>
         <w:pStyle w:val="Heading1"/>
       </w:pPr>
-      <w:bookmarkStart w:id="172" w:name="_Toc420940794"/>
+      <w:bookmarkStart w:id="172" w:name="_Toc421002441"/>
       <w:r>
         <w:lastRenderedPageBreak/>
         <w:t>Preliminary Results</w:t>
@@ -38848,7 +38476,7 @@
       <w:pPr>
         <w:pStyle w:val="Heading2"/>
       </w:pPr>
-      <w:bookmarkStart w:id="173" w:name="_Toc420940795"/>
+      <w:bookmarkStart w:id="173" w:name="_Toc421002442"/>
       <w:commentRangeStart w:id="174"/>
       <w:r>
         <w:t>Experimental Results</w:t>
@@ -38871,7 +38499,7 @@
       <w:pPr>
         <w:pStyle w:val="Heading3"/>
       </w:pPr>
-      <w:bookmarkStart w:id="175" w:name="_Toc420940796"/>
+      <w:bookmarkStart w:id="175" w:name="_Toc421002443"/>
       <w:r>
         <w:t>Casting Challenges</w:t>
       </w:r>
@@ -38963,7 +38591,7 @@
       <w:pPr>
         <w:pStyle w:val="Heading3"/>
       </w:pPr>
-      <w:bookmarkStart w:id="176" w:name="_Toc420940797"/>
+      <w:bookmarkStart w:id="176" w:name="_Toc421002444"/>
       <w:r>
         <w:t>DSC Scans</w:t>
       </w:r>
@@ -39117,7 +38745,7 @@
       <w:pPr>
         <w:pStyle w:val="Heading3"/>
       </w:pPr>
-      <w:bookmarkStart w:id="177" w:name="_Toc420940798"/>
+      <w:bookmarkStart w:id="177" w:name="_Toc421002445"/>
       <w:r>
         <w:t xml:space="preserve">Target </w:t>
       </w:r>
@@ -40168,31 +39796,18 @@
       <w:pPr>
         <w:pStyle w:val="Caption"/>
       </w:pPr>
-      <w:bookmarkStart w:id="178" w:name="_Toc420940820"/>
+      <w:bookmarkStart w:id="178" w:name="_Toc421002467"/>
       <w:r>
         <w:t xml:space="preserve">Figure </w:t>
       </w:r>
-      <w:r>
-        <w:fldChar w:fldCharType="begin"/>
-      </w:r>
-      <w:r>
-        <w:instrText xml:space="preserve"> SEQ Figure \* ARABIC </w:instrText>
-      </w:r>
-      <w:r>
-        <w:fldChar w:fldCharType="separate"/>
-      </w:r>
-      <w:r>
-        <w:rPr>
-          <w:noProof/>
-        </w:rPr>
-        <w:t>18</w:t>
-      </w:r>
-      <w:r>
-        <w:rPr>
-          <w:noProof/>
-        </w:rPr>
-        <w:fldChar w:fldCharType="end"/>
-      </w:r>
+      <w:fldSimple w:instr=" SEQ Figure \* ARABIC ">
+        <w:r>
+          <w:rPr>
+            <w:noProof/>
+          </w:rPr>
+          <w:t>18</w:t>
+        </w:r>
+      </w:fldSimple>
       <w:r>
         <w:t>: DSC trace of the</w:t>
       </w:r>
@@ -40510,7 +40125,7 @@
       <w:pPr>
         <w:pStyle w:val="Heading3"/>
       </w:pPr>
-      <w:bookmarkStart w:id="179" w:name="_Toc420940799"/>
+      <w:bookmarkStart w:id="179" w:name="_Toc421002446"/>
       <w:r>
         <w:t>Target Composition</w:t>
       </w:r>
@@ -40574,7 +40189,7 @@
         <w:pStyle w:val="Heading1"/>
       </w:pPr>
       <w:bookmarkStart w:id="181" w:name="_Toc386545850"/>
-      <w:bookmarkStart w:id="182" w:name="_Toc420940800"/>
+      <w:bookmarkStart w:id="182" w:name="_Toc421002447"/>
       <w:r>
         <w:lastRenderedPageBreak/>
         <w:t>References</w:t>
@@ -42015,7 +41630,7 @@
       <w:pPr>
         <w:pStyle w:val="Heading1"/>
       </w:pPr>
-      <w:bookmarkStart w:id="183" w:name="_Toc420940801"/>
+      <w:bookmarkStart w:id="183" w:name="_Toc421002448"/>
       <w:r>
         <w:lastRenderedPageBreak/>
         <w:t>Appendices</w:t>
@@ -42026,7 +41641,7 @@
       <w:pPr>
         <w:pStyle w:val="Heading2"/>
       </w:pPr>
-      <w:bookmarkStart w:id="184" w:name="_Toc420940802"/>
+      <w:bookmarkStart w:id="184" w:name="_Toc421002449"/>
       <w:r>
         <w:t>Glossary</w:t>
       </w:r>
@@ -42370,7 +41985,19 @@
       </w:r>
       <w:r>
         <w:tab/>
-        <w:t>Applied Potential (V)</w:t>
+        <w:t>Applied Potential (</w:t>
+      </w:r>
+      <w:r>
+        <w:t xml:space="preserve"> </w:t>
+      </w:r>
+      <w:r>
+        <w:t>V</w:t>
+      </w:r>
+      <w:r>
+        <w:t xml:space="preserve"> </w:t>
+      </w:r>
+      <w:r>
+        <w:t>)</w:t>
       </w:r>
     </w:p>
     <w:p>
@@ -42408,7 +42035,19 @@
       </w:r>
       <w:r>
         <w:tab/>
-        <w:t>Open Circuit Potential (V)</w:t>
+        <w:t>Open Circuit Potential (</w:t>
+      </w:r>
+      <w:r>
+        <w:t xml:space="preserve"> </w:t>
+      </w:r>
+      <w:r>
+        <w:t>V</w:t>
+      </w:r>
+      <w:r>
+        <w:t xml:space="preserve"> </w:t>
+      </w:r>
+      <w:r>
+        <w:t>)</w:t>
       </w:r>
     </w:p>
     <w:p>
@@ -42446,7 +42085,19 @@
       </w:r>
       <w:r>
         <w:tab/>
-        <w:t>Corrosion Potential (V)</w:t>
+        <w:t>Corrosion Potential (</w:t>
+      </w:r>
+      <w:r>
+        <w:t xml:space="preserve"> </w:t>
+      </w:r>
+      <w:r>
+        <w:t>V</w:t>
+      </w:r>
+      <w:r>
+        <w:t xml:space="preserve"> </w:t>
+      </w:r>
+      <w:r>
+        <w:t>)</w:t>
       </w:r>
     </w:p>
     <w:p>
@@ -42572,13 +42223,28 @@
       </w:r>
       <w:r>
         <w:tab/>
-        <w:t>Current Density (A/cm</w:t>
+        <w:t>Current Density (</w:t>
+      </w:r>
+      <w:r>
+        <w:t xml:space="preserve"> </w:t>
+      </w:r>
+      <w:r>
+        <w:t>A/cm</w:t>
       </w:r>
       <w:r>
         <w:rPr>
           <w:vertAlign w:val="superscript"/>
         </w:rPr>
         <w:t>2</w:t>
+      </w:r>
+      <w:r>
+        <w:rPr>
+          <w:vertAlign w:val="superscript"/>
+        </w:rPr>
+        <w:softHyphen/>
+      </w:r>
+      <w:r>
+        <w:t xml:space="preserve"> </w:t>
       </w:r>
       <w:r>
         <w:t>)</w:t>
@@ -42619,7 +42285,10 @@
       </w:r>
       <w:r>
         <w:tab/>
-        <w:t>Exchange Current Density (A/cm</w:t>
+        <w:t xml:space="preserve">Exchange Current </w:t>
+      </w:r>
+      <w:r>
+        <w:t>Density ( A/cm</w:t>
       </w:r>
       <w:r>
         <w:rPr>
@@ -42628,7 +42297,13 @@
         <w:t>2</w:t>
       </w:r>
       <w:r>
-        <w:t>)</w:t>
+        <w:rPr>
+          <w:vertAlign w:val="superscript"/>
+        </w:rPr>
+        <w:softHyphen/>
+      </w:r>
+      <w:r>
+        <w:t xml:space="preserve"> )</w:t>
       </w:r>
     </w:p>
     <w:p>
@@ -42666,7 +42341,10 @@
       </w:r>
       <w:r>
         <w:tab/>
-        <w:t>Corrosion Current Density (A/cm</w:t>
+        <w:t xml:space="preserve">Corrosion Current </w:t>
+      </w:r>
+      <w:r>
+        <w:t>Density ( A/cm</w:t>
       </w:r>
       <w:r>
         <w:rPr>
@@ -42675,7 +42353,13 @@
         <w:t>2</w:t>
       </w:r>
       <w:r>
-        <w:t>)</w:t>
+        <w:rPr>
+          <w:vertAlign w:val="superscript"/>
+        </w:rPr>
+        <w:softHyphen/>
+      </w:r>
+      <w:r>
+        <w:t xml:space="preserve"> )</w:t>
       </w:r>
     </w:p>
     <w:p>
@@ -42906,6 +42590,41 @@
     </w:p>
     <w:p>
       <m:oMath>
+        <m:r>
+          <w:rPr>
+            <w:rFonts w:ascii="Cambria Math" w:hAnsi="Cambria Math"/>
+          </w:rPr>
+          <m:t>r</m:t>
+        </m:r>
+      </m:oMath>
+      <w:r>
+        <w:tab/>
+        <w:t xml:space="preserve">– </w:t>
+      </w:r>
+      <w:r>
+        <w:tab/>
+        <w:t>Nucleus Radius (</w:t>
+      </w:r>
+      <w:r>
+        <w:t xml:space="preserve"> </w:t>
+      </w:r>
+      <m:oMath>
+        <m:r>
+          <w:rPr>
+            <w:rFonts w:ascii="Cambria Math" w:hAnsi="Cambria Math"/>
+          </w:rPr>
+          <m:t>m</m:t>
+        </m:r>
+      </m:oMath>
+      <w:r>
+        <w:t xml:space="preserve"> </w:t>
+      </w:r>
+      <w:r>
+        <w:t>)</w:t>
+      </w:r>
+    </w:p>
+    <w:p>
+      <m:oMath>
         <m:sSub>
           <m:sSubPr>
             <m:ctrlPr>
@@ -42958,6 +42677,7 @@
     </w:p>
     <w:p>
       <w:r>
+        <w:lastRenderedPageBreak/>
         <w:t>RE</w:t>
       </w:r>
       <w:r>
@@ -42981,7 +42701,6 @@
           <w:rPr>
             <w:rFonts w:ascii="Cambria Math" w:hAnsi="Cambria Math"/>
           </w:rPr>
-          <w:lastRenderedPageBreak/>
           <m:t>S</m:t>
         </m:r>
       </m:oMath>
@@ -44087,6 +43806,191 @@
     </w:p>
     <w:p>
       <m:oMath>
+        <m:sSub>
+          <m:sSubPr>
+            <m:ctrlPr>
+              <w:rPr>
+                <w:rFonts w:ascii="Cambria Math" w:hAnsi="Cambria Math"/>
+                <w:i/>
+              </w:rPr>
+            </m:ctrlPr>
+          </m:sSubPr>
+          <m:e>
+            <m:r>
+              <w:rPr>
+                <w:rFonts w:ascii="Cambria Math" w:hAnsi="Cambria Math"/>
+              </w:rPr>
+              <m:t>γ</m:t>
+            </m:r>
+          </m:e>
+          <m:sub>
+            <m:r>
+              <w:rPr>
+                <w:rFonts w:ascii="Cambria Math" w:hAnsi="Cambria Math"/>
+              </w:rPr>
+              <m:t>SL</m:t>
+            </m:r>
+          </m:sub>
+        </m:sSub>
+      </m:oMath>
+      <w:r>
+        <w:tab/>
+        <w:t xml:space="preserve">– </w:t>
+      </w:r>
+      <w:r>
+        <w:tab/>
+        <w:t xml:space="preserve">Surface Energy ( </w:t>
+      </w:r>
+      <m:oMath>
+        <m:r>
+          <w:rPr>
+            <w:rFonts w:ascii="Cambria Math" w:hAnsi="Cambria Math"/>
+          </w:rPr>
+          <m:t xml:space="preserve">J / </m:t>
+        </m:r>
+        <m:sSup>
+          <m:sSupPr>
+            <m:ctrlPr>
+              <w:rPr>
+                <w:rFonts w:ascii="Cambria Math" w:hAnsi="Cambria Math"/>
+                <w:i/>
+              </w:rPr>
+            </m:ctrlPr>
+          </m:sSupPr>
+          <m:e>
+            <m:r>
+              <w:rPr>
+                <w:rFonts w:ascii="Cambria Math" w:hAnsi="Cambria Math"/>
+              </w:rPr>
+              <m:t>m</m:t>
+            </m:r>
+          </m:e>
+          <m:sup>
+            <m:r>
+              <w:rPr>
+                <w:rFonts w:ascii="Cambria Math" w:hAnsi="Cambria Math"/>
+              </w:rPr>
+              <m:t>2</m:t>
+            </m:r>
+          </m:sup>
+        </m:sSup>
+      </m:oMath>
+      <w:r>
+        <w:t xml:space="preserve"> )</w:t>
+      </w:r>
+    </w:p>
+    <w:p>
+      <m:oMath>
+        <m:r>
+          <w:rPr>
+            <w:rFonts w:ascii="Cambria Math" w:hAnsi="Cambria Math"/>
+          </w:rPr>
+          <m:t>∆G</m:t>
+        </m:r>
+      </m:oMath>
+      <w:r>
+        <w:tab/>
+        <w:t xml:space="preserve">– </w:t>
+      </w:r>
+      <w:r>
+        <w:tab/>
+        <w:t xml:space="preserve">Change in Gibb’s Free Energy ( </w:t>
+      </w:r>
+      <m:oMath>
+        <m:r>
+          <w:rPr>
+            <w:rFonts w:ascii="Cambria Math" w:hAnsi="Cambria Math"/>
+          </w:rPr>
+          <m:t>J</m:t>
+        </m:r>
+      </m:oMath>
+      <w:r>
+        <w:t xml:space="preserve"> )</w:t>
+      </w:r>
+    </w:p>
+    <w:p>
+      <m:oMath>
+        <m:r>
+          <w:rPr>
+            <w:rFonts w:ascii="Cambria Math" w:hAnsi="Cambria Math"/>
+          </w:rPr>
+          <m:t>∆</m:t>
+        </m:r>
+        <m:sSub>
+          <m:sSubPr>
+            <m:ctrlPr>
+              <w:rPr>
+                <w:rFonts w:ascii="Cambria Math" w:hAnsi="Cambria Math"/>
+                <w:i/>
+              </w:rPr>
+            </m:ctrlPr>
+          </m:sSubPr>
+          <m:e>
+            <m:r>
+              <w:rPr>
+                <w:rFonts w:ascii="Cambria Math" w:hAnsi="Cambria Math"/>
+              </w:rPr>
+              <m:t>G</m:t>
+            </m:r>
+          </m:e>
+          <m:sub>
+            <m:r>
+              <w:rPr>
+                <w:rFonts w:ascii="Cambria Math" w:hAnsi="Cambria Math"/>
+              </w:rPr>
+              <m:t>V</m:t>
+            </m:r>
+          </m:sub>
+        </m:sSub>
+      </m:oMath>
+      <w:r>
+        <w:tab/>
+        <w:t xml:space="preserve">– </w:t>
+      </w:r>
+      <w:r>
+        <w:tab/>
+        <w:t xml:space="preserve">Reduction in Volume Energy ( </w:t>
+      </w:r>
+      <m:oMath>
+        <m:r>
+          <w:rPr>
+            <w:rFonts w:ascii="Cambria Math" w:hAnsi="Cambria Math"/>
+          </w:rPr>
+          <m:t xml:space="preserve">J / </m:t>
+        </m:r>
+        <m:sSup>
+          <m:sSupPr>
+            <m:ctrlPr>
+              <w:rPr>
+                <w:rFonts w:ascii="Cambria Math" w:hAnsi="Cambria Math"/>
+                <w:i/>
+              </w:rPr>
+            </m:ctrlPr>
+          </m:sSupPr>
+          <m:e>
+            <m:r>
+              <w:rPr>
+                <w:rFonts w:ascii="Cambria Math" w:hAnsi="Cambria Math"/>
+              </w:rPr>
+              <m:t>m</m:t>
+            </m:r>
+          </m:e>
+          <m:sup>
+            <m:r>
+              <w:rPr>
+                <w:rFonts w:ascii="Cambria Math" w:hAnsi="Cambria Math"/>
+              </w:rPr>
+              <m:t>3</m:t>
+            </m:r>
+          </m:sup>
+        </m:sSup>
+      </m:oMath>
+      <w:r>
+        <w:t xml:space="preserve"> )</w:t>
+      </w:r>
+    </w:p>
+    <w:p>
+      <m:oMath>
         <m:r>
           <w:rPr>
             <w:rFonts w:ascii="Cambria Math" w:hAnsi="Cambria Math"/>
@@ -44123,7 +44027,6 @@
           <w:rPr>
             <w:rFonts w:ascii="Cambria Math" w:hAnsi="Cambria Math"/>
           </w:rPr>
-          <w:lastRenderedPageBreak/>
           <m:t>δ</m:t>
         </m:r>
         <m:sSub>
@@ -44280,7 +44183,13 @@
       </w:r>
       <w:r>
         <w:tab/>
-        <w:t>Overpotential (V)</w:t>
+        <w:t>Overpotential (</w:t>
+      </w:r>
+      <w:r>
+        <w:t xml:space="preserve"> V </w:t>
+      </w:r>
+      <w:r>
+        <w:t>)</w:t>
       </w:r>
     </w:p>
     <w:p>
@@ -44299,6 +44208,9 @@
       <w:r>
         <w:tab/>
         <w:t>Density (</w:t>
+      </w:r>
+      <w:r>
+        <w:t xml:space="preserve"> </w:t>
       </w:r>
       <m:oMath>
         <m:r>
@@ -44335,10 +44247,9 @@
         </m:sSup>
       </m:oMath>
       <w:r>
-        <w:t>)</w:t>
-      </w:r>
-    </w:p>
-    <w:p/>
+        <w:t xml:space="preserve"> )</w:t>
+      </w:r>
+    </w:p>
     <w:sectPr>
       <w:pgSz w:w="11906" w:h="16838"/>
       <w:pgMar w:top="1440" w:right="1440" w:bottom="1440" w:left="1440" w:header="708" w:footer="708" w:gutter="0"/>
@@ -45290,13 +45201,7 @@
         <w:annotationRef/>
       </w:r>
       <w:r>
-        <w:t xml:space="preserve">Angell invented this relationship in old paper. </w:t>
-      </w:r>
-      <w:r>
-        <w:t>Should use it more as source on m</w:t>
-      </w:r>
-      <w:r>
-        <w:t xml:space="preserve">. </w:t>
+        <w:t xml:space="preserve">Angell invented this relationship in old paper. Should use it more as source on m. </w:t>
       </w:r>
       <w:r>
         <w:fldChar w:fldCharType="begin"/>
@@ -45958,7 +45863,7 @@
           <w:rPr>
             <w:noProof/>
           </w:rPr>
-          <w:t>38</w:t>
+          <w:t>13</w:t>
         </w:r>
         <w:r>
           <w:rPr>
@@ -47923,6 +47828,7 @@
   <w:style w:type="character" w:default="1" w:styleId="DefaultParagraphFont">
     <w:name w:val="Default Paragraph Font"/>
     <w:uiPriority w:val="1"/>
+    <w:semiHidden/>
     <w:unhideWhenUsed/>
   </w:style>
   <w:style w:type="table" w:default="1" w:styleId="TableNormal">
@@ -48685,6 +48591,563 @@
 </w:styles>
 </file>
 
+<file path=word/glossary/document.xml><?xml version="1.0" encoding="utf-8"?>
+<w:glossaryDocument xmlns:wpc="http://schemas.microsoft.com/office/word/2010/wordprocessingCanvas" xmlns:mc="http://schemas.openxmlformats.org/markup-compatibility/2006" xmlns:o="urn:schemas-microsoft-com:office:office" xmlns:r="http://schemas.openxmlformats.org/officeDocument/2006/relationships" xmlns:m="http://schemas.openxmlformats.org/officeDocument/2006/math" xmlns:v="urn:schemas-microsoft-com:vml" xmlns:wp14="http://schemas.microsoft.com/office/word/2010/wordprocessingDrawing" xmlns:wp="http://schemas.openxmlformats.org/drawingml/2006/wordprocessingDrawing" xmlns:w10="urn:schemas-microsoft-com:office:word" xmlns:w="http://schemas.openxmlformats.org/wordprocessingml/2006/main" xmlns:w14="http://schemas.microsoft.com/office/word/2010/wordml" xmlns:w15="http://schemas.microsoft.com/office/word/2012/wordml" xmlns:wpg="http://schemas.microsoft.com/office/word/2010/wordprocessingGroup" xmlns:wpi="http://schemas.microsoft.com/office/word/2010/wordprocessingInk" xmlns:wne="http://schemas.microsoft.com/office/word/2006/wordml" xmlns:wps="http://schemas.microsoft.com/office/word/2010/wordprocessingShape" mc:Ignorable="w14 w15 wp14"/>
+</file>
+
+<file path=word/glossary/fontTable.xml><?xml version="1.0" encoding="utf-8"?>
+<w:fonts xmlns:mc="http://schemas.openxmlformats.org/markup-compatibility/2006" xmlns:r="http://schemas.openxmlformats.org/officeDocument/2006/relationships" xmlns:w="http://schemas.openxmlformats.org/wordprocessingml/2006/main" xmlns:w14="http://schemas.microsoft.com/office/word/2010/wordml" xmlns:w15="http://schemas.microsoft.com/office/word/2012/wordml" mc:Ignorable="w14 w15">
+  <w:font w:name="Wingdings 2">
+    <w:panose1 w:val="05020102010507070707"/>
+    <w:charset w:val="02"/>
+    <w:family w:val="roman"/>
+    <w:pitch w:val="variable"/>
+    <w:sig w:usb0="00000000" w:usb1="10000000" w:usb2="00000000" w:usb3="00000000" w:csb0="80000000" w:csb1="00000000"/>
+  </w:font>
+  <w:font w:name="Times New Roman">
+    <w:panose1 w:val="02020603050405020304"/>
+    <w:charset w:val="00"/>
+    <w:family w:val="roman"/>
+    <w:pitch w:val="variable"/>
+    <w:sig w:usb0="E0002AFF" w:usb1="C0007841" w:usb2="00000009" w:usb3="00000000" w:csb0="000001FF" w:csb1="00000000"/>
+  </w:font>
+  <w:font w:name="OpenSymbol">
+    <w:altName w:val="Arial Unicode MS"/>
+    <w:charset w:val="80"/>
+    <w:family w:val="auto"/>
+    <w:pitch w:val="default"/>
+  </w:font>
+  <w:font w:name="Symbol">
+    <w:panose1 w:val="05050102010706020507"/>
+    <w:charset w:val="02"/>
+    <w:family w:val="roman"/>
+    <w:pitch w:val="variable"/>
+    <w:sig w:usb0="00000000" w:usb1="10000000" w:usb2="00000000" w:usb3="00000000" w:csb0="80000000" w:csb1="00000000"/>
+  </w:font>
+  <w:font w:name="Courier New">
+    <w:panose1 w:val="02070309020205020404"/>
+    <w:charset w:val="00"/>
+    <w:family w:val="modern"/>
+    <w:pitch w:val="fixed"/>
+    <w:sig w:usb0="E0002AFF" w:usb1="C0007843" w:usb2="00000009" w:usb3="00000000" w:csb0="000001FF" w:csb1="00000000"/>
+  </w:font>
+  <w:font w:name="Wingdings">
+    <w:panose1 w:val="05000000000000000000"/>
+    <w:charset w:val="02"/>
+    <w:family w:val="auto"/>
+    <w:pitch w:val="variable"/>
+    <w:sig w:usb0="00000000" w:usb1="10000000" w:usb2="00000000" w:usb3="00000000" w:csb0="80000000" w:csb1="00000000"/>
+  </w:font>
+  <w:font w:name="Calibri">
+    <w:panose1 w:val="020F0502020204030204"/>
+    <w:charset w:val="00"/>
+    <w:family w:val="swiss"/>
+    <w:pitch w:val="variable"/>
+    <w:sig w:usb0="E00002FF" w:usb1="4000ACFF" w:usb2="00000001" w:usb3="00000000" w:csb0="0000019F" w:csb1="00000000"/>
+  </w:font>
+  <w:font w:name="Calibri Light">
+    <w:panose1 w:val="020F0302020204030204"/>
+    <w:charset w:val="00"/>
+    <w:family w:val="swiss"/>
+    <w:pitch w:val="variable"/>
+    <w:sig w:usb0="A00002EF" w:usb1="4000207B" w:usb2="00000000" w:usb3="00000000" w:csb0="0000019F" w:csb1="00000000"/>
+  </w:font>
+  <w:font w:name="Segoe UI">
+    <w:panose1 w:val="020B0502040204020203"/>
+    <w:charset w:val="00"/>
+    <w:family w:val="swiss"/>
+    <w:pitch w:val="variable"/>
+    <w:sig w:usb0="E10022FF" w:usb1="C000E47F" w:usb2="00000029" w:usb3="00000000" w:csb0="000001DF" w:csb1="00000000"/>
+  </w:font>
+  <w:font w:name="Cambria Math">
+    <w:panose1 w:val="02040503050406030204"/>
+    <w:charset w:val="00"/>
+    <w:family w:val="roman"/>
+    <w:pitch w:val="variable"/>
+    <w:sig w:usb0="E00002FF" w:usb1="420024FF" w:usb2="00000000" w:usb3="00000000" w:csb0="0000019F" w:csb1="00000000"/>
+  </w:font>
+</w:fonts>
+</file>
+
+<file path=word/glossary/settings.xml><?xml version="1.0" encoding="utf-8"?>
+<w:settings xmlns:mc="http://schemas.openxmlformats.org/markup-compatibility/2006" xmlns:o="urn:schemas-microsoft-com:office:office" xmlns:r="http://schemas.openxmlformats.org/officeDocument/2006/relationships" xmlns:m="http://schemas.openxmlformats.org/officeDocument/2006/math" xmlns:v="urn:schemas-microsoft-com:vml" xmlns:w10="urn:schemas-microsoft-com:office:word" xmlns:w="http://schemas.openxmlformats.org/wordprocessingml/2006/main" xmlns:w14="http://schemas.microsoft.com/office/word/2010/wordml" xmlns:w15="http://schemas.microsoft.com/office/word/2012/wordml" xmlns:sl="http://schemas.openxmlformats.org/schemaLibrary/2006/main" mc:Ignorable="w14 w15">
+  <w:view w:val="normal"/>
+  <w:defaultTabStop w:val="720"/>
+  <w:characterSpacingControl w:val="doNotCompress"/>
+  <w:compat>
+    <w:useFELayout/>
+    <w:compatSetting w:name="compatibilityMode" w:uri="http://schemas.microsoft.com/office/word" w:val="15"/>
+    <w:compatSetting w:name="overrideTableStyleFontSizeAndJustification" w:uri="http://schemas.microsoft.com/office/word" w:val="1"/>
+    <w:compatSetting w:name="enableOpenTypeFeatures" w:uri="http://schemas.microsoft.com/office/word" w:val="1"/>
+    <w:compatSetting w:name="doNotFlipMirrorIndents" w:uri="http://schemas.microsoft.com/office/word" w:val="1"/>
+    <w:compatSetting w:name="differentiateMultirowTableHeaders" w:uri="http://schemas.microsoft.com/office/word" w:val="1"/>
+  </w:compat>
+  <w:rsids>
+    <w:rsidRoot w:val="00AF4BAB"/>
+    <w:rsid w:val="00AF4BAB"/>
+  </w:rsids>
+  <m:mathPr>
+    <m:mathFont m:val="Cambria Math"/>
+    <m:brkBin m:val="before"/>
+    <m:brkBinSub m:val="--"/>
+    <m:smallFrac m:val="0"/>
+    <m:dispDef/>
+    <m:lMargin m:val="0"/>
+    <m:rMargin m:val="0"/>
+    <m:defJc m:val="centerGroup"/>
+    <m:wrapIndent m:val="1440"/>
+    <m:intLim m:val="subSup"/>
+    <m:naryLim m:val="undOvr"/>
+  </m:mathPr>
+  <w:themeFontLang w:val="en-AU"/>
+  <w:clrSchemeMapping w:bg1="light1" w:t1="dark1" w:bg2="light2" w:t2="dark2" w:accent1="accent1" w:accent2="accent2" w:accent3="accent3" w:accent4="accent4" w:accent5="accent5" w:accent6="accent6" w:hyperlink="hyperlink" w:followedHyperlink="followedHyperlink"/>
+  <w:decimalSymbol w:val="."/>
+  <w:listSeparator w:val=","/>
+  <w15:chartTrackingRefBased/>
+</w:settings>
+</file>
+
+<file path=word/glossary/styles.xml><?xml version="1.0" encoding="utf-8"?>
+<w:styles xmlns:mc="http://schemas.openxmlformats.org/markup-compatibility/2006" xmlns:r="http://schemas.openxmlformats.org/officeDocument/2006/relationships" xmlns:w="http://schemas.openxmlformats.org/wordprocessingml/2006/main" xmlns:w14="http://schemas.microsoft.com/office/word/2010/wordml" xmlns:w15="http://schemas.microsoft.com/office/word/2012/wordml" mc:Ignorable="w14 w15">
+  <w:docDefaults>
+    <w:rPrDefault>
+      <w:rPr>
+        <w:rFonts w:asciiTheme="minorHAnsi" w:eastAsiaTheme="minorEastAsia" w:hAnsiTheme="minorHAnsi" w:cstheme="minorBidi"/>
+        <w:sz w:val="22"/>
+        <w:szCs w:val="22"/>
+        <w:lang w:val="en-AU" w:eastAsia="en-AU" w:bidi="ar-SA"/>
+      </w:rPr>
+    </w:rPrDefault>
+    <w:pPrDefault>
+      <w:pPr>
+        <w:spacing w:after="160" w:line="259" w:lineRule="auto"/>
+      </w:pPr>
+    </w:pPrDefault>
+  </w:docDefaults>
+  <w:latentStyles w:defLockedState="0" w:defUIPriority="99" w:defSemiHidden="0" w:defUnhideWhenUsed="0" w:defQFormat="0" w:count="371">
+    <w:lsdException w:name="Normal" w:uiPriority="0" w:qFormat="1"/>
+    <w:lsdException w:name="heading 1" w:uiPriority="9" w:qFormat="1"/>
+    <w:lsdException w:name="heading 2" w:semiHidden="1" w:uiPriority="9" w:unhideWhenUsed="1" w:qFormat="1"/>
+    <w:lsdException w:name="heading 3" w:semiHidden="1" w:uiPriority="9" w:unhideWhenUsed="1" w:qFormat="1"/>
+    <w:lsdException w:name="heading 4" w:semiHidden="1" w:uiPriority="9" w:unhideWhenUsed="1" w:qFormat="1"/>
+    <w:lsdException w:name="heading 5" w:semiHidden="1" w:uiPriority="9" w:unhideWhenUsed="1" w:qFormat="1"/>
+    <w:lsdException w:name="heading 6" w:semiHidden="1" w:uiPriority="9" w:unhideWhenUsed="1" w:qFormat="1"/>
+    <w:lsdException w:name="heading 7" w:semiHidden="1" w:uiPriority="9" w:unhideWhenUsed="1" w:qFormat="1"/>
+    <w:lsdException w:name="heading 8" w:semiHidden="1" w:uiPriority="9" w:unhideWhenUsed="1" w:qFormat="1"/>
+    <w:lsdException w:name="heading 9" w:semiHidden="1" w:uiPriority="9" w:unhideWhenUsed="1" w:qFormat="1"/>
+    <w:lsdException w:name="index 1" w:semiHidden="1" w:unhideWhenUsed="1"/>
+    <w:lsdException w:name="index 2" w:semiHidden="1" w:unhideWhenUsed="1"/>
+    <w:lsdException w:name="index 3" w:semiHidden="1" w:unhideWhenUsed="1"/>
+    <w:lsdException w:name="index 4" w:semiHidden="1" w:unhideWhenUsed="1"/>
+    <w:lsdException w:name="index 5" w:semiHidden="1" w:unhideWhenUsed="1"/>
+    <w:lsdException w:name="index 6" w:semiHidden="1" w:unhideWhenUsed="1"/>
+    <w:lsdException w:name="index 7" w:semiHidden="1" w:unhideWhenUsed="1"/>
+    <w:lsdException w:name="index 8" w:semiHidden="1" w:unhideWhenUsed="1"/>
+    <w:lsdException w:name="index 9" w:semiHidden="1" w:unhideWhenUsed="1"/>
+    <w:lsdException w:name="toc 1" w:semiHidden="1" w:uiPriority="39" w:unhideWhenUsed="1"/>
+    <w:lsdException w:name="toc 2" w:semiHidden="1" w:uiPriority="39" w:unhideWhenUsed="1"/>
+    <w:lsdException w:name="toc 3" w:semiHidden="1" w:uiPriority="39" w:unhideWhenUsed="1"/>
+    <w:lsdException w:name="toc 4" w:semiHidden="1" w:uiPriority="39" w:unhideWhenUsed="1"/>
+    <w:lsdException w:name="toc 5" w:semiHidden="1" w:uiPriority="39" w:unhideWhenUsed="1"/>
+    <w:lsdException w:name="toc 6" w:semiHidden="1" w:uiPriority="39" w:unhideWhenUsed="1"/>
+    <w:lsdException w:name="toc 7" w:semiHidden="1" w:uiPriority="39" w:unhideWhenUsed="1"/>
+    <w:lsdException w:name="toc 8" w:semiHidden="1" w:uiPriority="39" w:unhideWhenUsed="1"/>
+    <w:lsdException w:name="toc 9" w:semiHidden="1" w:uiPriority="39" w:unhideWhenUsed="1"/>
+    <w:lsdException w:name="Normal Indent" w:semiHidden="1" w:unhideWhenUsed="1"/>
+    <w:lsdException w:name="footnote text" w:semiHidden="1" w:unhideWhenUsed="1"/>
+    <w:lsdException w:name="annotation text" w:semiHidden="1" w:unhideWhenUsed="1"/>
+    <w:lsdException w:name="header" w:semiHidden="1" w:unhideWhenUsed="1"/>
+    <w:lsdException w:name="footer" w:semiHidden="1" w:unhideWhenUsed="1"/>
+    <w:lsdException w:name="index heading" w:semiHidden="1" w:unhideWhenUsed="1"/>
+    <w:lsdException w:name="caption" w:semiHidden="1" w:uiPriority="35" w:unhideWhenUsed="1" w:qFormat="1"/>
+    <w:lsdException w:name="table of figures" w:semiHidden="1" w:unhideWhenUsed="1"/>
+    <w:lsdException w:name="envelope address" w:semiHidden="1" w:unhideWhenUsed="1"/>
+    <w:lsdException w:name="envelope return" w:semiHidden="1" w:unhideWhenUsed="1"/>
+    <w:lsdException w:name="footnote reference" w:semiHidden="1" w:unhideWhenUsed="1"/>
+    <w:lsdException w:name="annotation reference" w:semiHidden="1" w:unhideWhenUsed="1"/>
+    <w:lsdException w:name="line number" w:semiHidden="1" w:unhideWhenUsed="1"/>
+    <w:lsdException w:name="page number" w:semiHidden="1" w:unhideWhenUsed="1"/>
+    <w:lsdException w:name="endnote reference" w:semiHidden="1" w:unhideWhenUsed="1"/>
+    <w:lsdException w:name="endnote text" w:semiHidden="1" w:unhideWhenUsed="1"/>
+    <w:lsdException w:name="table of authorities" w:semiHidden="1" w:unhideWhenUsed="1"/>
+    <w:lsdException w:name="macro" w:semiHidden="1" w:unhideWhenUsed="1"/>
+    <w:lsdException w:name="toa heading" w:semiHidden="1" w:unhideWhenUsed="1"/>
+    <w:lsdException w:name="List" w:semiHidden="1" w:unhideWhenUsed="1"/>
+    <w:lsdException w:name="List Bullet" w:semiHidden="1" w:unhideWhenUsed="1"/>
+    <w:lsdException w:name="List Number" w:semiHidden="1" w:unhideWhenUsed="1"/>
+    <w:lsdException w:name="List 2" w:semiHidden="1" w:unhideWhenUsed="1"/>
+    <w:lsdException w:name="List 3" w:semiHidden="1" w:unhideWhenUsed="1"/>
+    <w:lsdException w:name="List 4" w:semiHidden="1" w:unhideWhenUsed="1"/>
+    <w:lsdException w:name="List 5" w:semiHidden="1" w:unhideWhenUsed="1"/>
+    <w:lsdException w:name="List Bullet 2" w:semiHidden="1" w:unhideWhenUsed="1"/>
+    <w:lsdException w:name="List Bullet 3" w:semiHidden="1" w:unhideWhenUsed="1"/>
+    <w:lsdException w:name="List Bullet 4" w:semiHidden="1" w:unhideWhenUsed="1"/>
+    <w:lsdException w:name="List Bullet 5" w:semiHidden="1" w:unhideWhenUsed="1"/>
+    <w:lsdException w:name="List Number 2" w:semiHidden="1" w:unhideWhenUsed="1"/>
+    <w:lsdException w:name="List Number 3" w:semiHidden="1" w:unhideWhenUsed="1"/>
+    <w:lsdException w:name="List Number 4" w:semiHidden="1" w:unhideWhenUsed="1"/>
+    <w:lsdException w:name="List Number 5" w:semiHidden="1" w:unhideWhenUsed="1"/>
+    <w:lsdException w:name="Title" w:uiPriority="10" w:qFormat="1"/>
+    <w:lsdException w:name="Closing" w:semiHidden="1" w:unhideWhenUsed="1"/>
+    <w:lsdException w:name="Signature" w:semiHidden="1" w:unhideWhenUsed="1"/>
+    <w:lsdException w:name="Default Paragraph Font" w:semiHidden="1" w:uiPriority="1" w:unhideWhenUsed="1"/>
+    <w:lsdException w:name="Body Text" w:semiHidden="1" w:unhideWhenUsed="1"/>
+    <w:lsdException w:name="Body Text Indent" w:semiHidden="1" w:unhideWhenUsed="1"/>
+    <w:lsdException w:name="List Continue" w:semiHidden="1" w:unhideWhenUsed="1"/>
+    <w:lsdException w:name="List Continue 2" w:semiHidden="1" w:unhideWhenUsed="1"/>
+    <w:lsdException w:name="List Continue 3" w:semiHidden="1" w:unhideWhenUsed="1"/>
+    <w:lsdException w:name="List Continue 4" w:semiHidden="1" w:unhideWhenUsed="1"/>
+    <w:lsdException w:name="List Continue 5" w:semiHidden="1" w:unhideWhenUsed="1"/>
+    <w:lsdException w:name="Message Header" w:semiHidden="1" w:unhideWhenUsed="1"/>
+    <w:lsdException w:name="Subtitle" w:uiPriority="11" w:qFormat="1"/>
+    <w:lsdException w:name="Salutation" w:semiHidden="1" w:unhideWhenUsed="1"/>
+    <w:lsdException w:name="Date" w:semiHidden="1" w:unhideWhenUsed="1"/>
+    <w:lsdException w:name="Body Text First Indent" w:semiHidden="1" w:unhideWhenUsed="1"/>
+    <w:lsdException w:name="Body Text First Indent 2" w:semiHidden="1" w:unhideWhenUsed="1"/>
+    <w:lsdException w:name="Note Heading" w:semiHidden="1" w:unhideWhenUsed="1"/>
+    <w:lsdException w:name="Body Text 2" w:semiHidden="1" w:unhideWhenUsed="1"/>
+    <w:lsdException w:name="Body Text 3" w:semiHidden="1" w:unhideWhenUsed="1"/>
+    <w:lsdException w:name="Body Text Indent 2" w:semiHidden="1" w:unhideWhenUsed="1"/>
+    <w:lsdException w:name="Body Text Indent 3" w:semiHidden="1" w:unhideWhenUsed="1"/>
+    <w:lsdException w:name="Block Text" w:semiHidden="1" w:unhideWhenUsed="1"/>
+    <w:lsdException w:name="Hyperlink" w:semiHidden="1" w:unhideWhenUsed="1"/>
+    <w:lsdException w:name="FollowedHyperlink" w:semiHidden="1" w:unhideWhenUsed="1"/>
+    <w:lsdException w:name="Strong" w:uiPriority="22" w:qFormat="1"/>
+    <w:lsdException w:name="Emphasis" w:uiPriority="20" w:qFormat="1"/>
+    <w:lsdException w:name="Document Map" w:semiHidden="1" w:unhideWhenUsed="1"/>
+    <w:lsdException w:name="Plain Text" w:semiHidden="1" w:unhideWhenUsed="1"/>
+    <w:lsdException w:name="E-mail Signature" w:semiHidden="1" w:unhideWhenUsed="1"/>
+    <w:lsdException w:name="HTML Top of Form" w:semiHidden="1" w:unhideWhenUsed="1"/>
+    <w:lsdException w:name="HTML Bottom of Form" w:semiHidden="1" w:unhideWhenUsed="1"/>
+    <w:lsdException w:name="Normal (Web)" w:semiHidden="1" w:unhideWhenUsed="1"/>
+    <w:lsdException w:name="HTML Acronym" w:semiHidden="1" w:unhideWhenUsed="1"/>
+    <w:lsdException w:name="HTML Address" w:semiHidden="1" w:unhideWhenUsed="1"/>
+    <w:lsdException w:name="HTML Cite" w:semiHidden="1" w:unhideWhenUsed="1"/>
+    <w:lsdException w:name="HTML Code" w:semiHidden="1" w:unhideWhenUsed="1"/>
+    <w:lsdException w:name="HTML Definition" w:semiHidden="1" w:unhideWhenUsed="1"/>
+    <w:lsdException w:name="HTML Keyboard" w:semiHidden="1" w:unhideWhenUsed="1"/>
+    <w:lsdException w:name="HTML Preformatted" w:semiHidden="1" w:unhideWhenUsed="1"/>
+    <w:lsdException w:name="HTML Sample" w:semiHidden="1" w:unhideWhenUsed="1"/>
+    <w:lsdException w:name="HTML Typewriter" w:semiHidden="1" w:unhideWhenUsed="1"/>
+    <w:lsdException w:name="HTML Variable" w:semiHidden="1" w:unhideWhenUsed="1"/>
+    <w:lsdException w:name="Normal Table" w:semiHidden="1" w:unhideWhenUsed="1"/>
+    <w:lsdException w:name="annotation subject" w:semiHidden="1" w:unhideWhenUsed="1"/>
+    <w:lsdException w:name="No List" w:semiHidden="1" w:unhideWhenUsed="1"/>
+    <w:lsdException w:name="Outline List 1" w:semiHidden="1" w:unhideWhenUsed="1"/>
+    <w:lsdException w:name="Outline List 2" w:semiHidden="1" w:unhideWhenUsed="1"/>
+    <w:lsdException w:name="Outline List 3" w:semiHidden="1" w:unhideWhenUsed="1"/>
+    <w:lsdException w:name="Table Simple 1" w:semiHidden="1" w:unhideWhenUsed="1"/>
+    <w:lsdException w:name="Table Simple 2" w:semiHidden="1" w:unhideWhenUsed="1"/>
+    <w:lsdException w:name="Table Simple 3" w:semiHidden="1" w:unhideWhenUsed="1"/>
+    <w:lsdException w:name="Table Classic 1" w:semiHidden="1" w:unhideWhenUsed="1"/>
+    <w:lsdException w:name="Table Classic 2" w:semiHidden="1" w:unhideWhenUsed="1"/>
+    <w:lsdException w:name="Table Classic 3" w:semiHidden="1" w:unhideWhenUsed="1"/>
+    <w:lsdException w:name="Table Classic 4" w:semiHidden="1" w:unhideWhenUsed="1"/>
+    <w:lsdException w:name="Table Colorful 1" w:semiHidden="1" w:unhideWhenUsed="1"/>
+    <w:lsdException w:name="Table Colorful 2" w:semiHidden="1" w:unhideWhenUsed="1"/>
+    <w:lsdException w:name="Table Colorful 3" w:semiHidden="1" w:unhideWhenUsed="1"/>
+    <w:lsdException w:name="Table Columns 1" w:semiHidden="1" w:unhideWhenUsed="1"/>
+    <w:lsdException w:name="Table Columns 2" w:semiHidden="1" w:unhideWhenUsed="1"/>
+    <w:lsdException w:name="Table Columns 3" w:semiHidden="1" w:unhideWhenUsed="1"/>
+    <w:lsdException w:name="Table Columns 4" w:semiHidden="1" w:unhideWhenUsed="1"/>
+    <w:lsdException w:name="Table Columns 5" w:semiHidden="1" w:unhideWhenUsed="1"/>
+    <w:lsdException w:name="Table Grid 1" w:semiHidden="1" w:unhideWhenUsed="1"/>
+    <w:lsdException w:name="Table Grid 2" w:semiHidden="1" w:unhideWhenUsed="1"/>
+    <w:lsdException w:name="Table Grid 3" w:semiHidden="1" w:unhideWhenUsed="1"/>
+    <w:lsdException w:name="Table Grid 4" w:semiHidden="1" w:unhideWhenUsed="1"/>
+    <w:lsdException w:name="Table Grid 5" w:semiHidden="1" w:unhideWhenUsed="1"/>
+    <w:lsdException w:name="Table Grid 6" w:semiHidden="1" w:unhideWhenUsed="1"/>
+    <w:lsdException w:name="Table Grid 7" w:semiHidden="1" w:unhideWhenUsed="1"/>
+    <w:lsdException w:name="Table Grid 8" w:semiHidden="1" w:unhideWhenUsed="1"/>
+    <w:lsdException w:name="Table List 1" w:semiHidden="1" w:unhideWhenUsed="1"/>
+    <w:lsdException w:name="Table List 2" w:semiHidden="1" w:unhideWhenUsed="1"/>
+    <w:lsdException w:name="Table List 3" w:semiHidden="1" w:unhideWhenUsed="1"/>
+    <w:lsdException w:name="Table List 4" w:semiHidden="1" w:unhideWhenUsed="1"/>
+    <w:lsdException w:name="Table List 5" w:semiHidden="1" w:unhideWhenUsed="1"/>
+    <w:lsdException w:name="Table List 6" w:semiHidden="1" w:unhideWhenUsed="1"/>
+    <w:lsdException w:name="Table List 7" w:semiHidden="1" w:unhideWhenUsed="1"/>
+    <w:lsdException w:name="Table List 8" w:semiHidden="1" w:unhideWhenUsed="1"/>
+    <w:lsdException w:name="Table 3D effects 1" w:semiHidden="1" w:unhideWhenUsed="1"/>
+    <w:lsdException w:name="Table 3D effects 2" w:semiHidden="1" w:unhideWhenUsed="1"/>
+    <w:lsdException w:name="Table 3D effects 3" w:semiHidden="1" w:unhideWhenUsed="1"/>
+    <w:lsdException w:name="Table Contemporary" w:semiHidden="1" w:unhideWhenUsed="1"/>
+    <w:lsdException w:name="Table Elegant" w:semiHidden="1" w:unhideWhenUsed="1"/>
+    <w:lsdException w:name="Table Professional" w:semiHidden="1" w:unhideWhenUsed="1"/>
+    <w:lsdException w:name="Table Subtle 1" w:semiHidden="1" w:unhideWhenUsed="1"/>
+    <w:lsdException w:name="Table Subtle 2" w:semiHidden="1" w:unhideWhenUsed="1"/>
+    <w:lsdException w:name="Table Web 1" w:semiHidden="1" w:unhideWhenUsed="1"/>
+    <w:lsdException w:name="Table Web 2" w:semiHidden="1" w:unhideWhenUsed="1"/>
+    <w:lsdException w:name="Table Web 3" w:semiHidden="1" w:unhideWhenUsed="1"/>
+    <w:lsdException w:name="Balloon Text" w:semiHidden="1" w:unhideWhenUsed="1"/>
+    <w:lsdException w:name="Table Grid" w:uiPriority="39"/>
+    <w:lsdException w:name="Table Theme" w:semiHidden="1" w:unhideWhenUsed="1"/>
+    <w:lsdException w:name="Placeholder Text" w:semiHidden="1"/>
+    <w:lsdException w:name="No Spacing" w:uiPriority="1" w:qFormat="1"/>
+    <w:lsdException w:name="Light Shading" w:uiPriority="60"/>
+    <w:lsdException w:name="Light List" w:uiPriority="61"/>
+    <w:lsdException w:name="Light Grid" w:uiPriority="62"/>
+    <w:lsdException w:name="Medium Shading 1" w:uiPriority="63"/>
+    <w:lsdException w:name="Medium Shading 2" w:uiPriority="64"/>
+    <w:lsdException w:name="Medium List 1" w:uiPriority="65"/>
+    <w:lsdException w:name="Medium List 2" w:uiPriority="66"/>
+    <w:lsdException w:name="Medium Grid 1" w:uiPriority="67"/>
+    <w:lsdException w:name="Medium Grid 2" w:uiPriority="68"/>
+    <w:lsdException w:name="Medium Grid 3" w:uiPriority="69"/>
+    <w:lsdException w:name="Dark List" w:uiPriority="70"/>
+    <w:lsdException w:name="Colorful Shading" w:uiPriority="71"/>
+    <w:lsdException w:name="Colorful List" w:uiPriority="72"/>
+    <w:lsdException w:name="Colorful Grid" w:uiPriority="73"/>
+    <w:lsdException w:name="Light Shading Accent 1" w:uiPriority="60"/>
+    <w:lsdException w:name="Light List Accent 1" w:uiPriority="61"/>
+    <w:lsdException w:name="Light Grid Accent 1" w:uiPriority="62"/>
+    <w:lsdException w:name="Medium Shading 1 Accent 1" w:uiPriority="63"/>
+    <w:lsdException w:name="Medium Shading 2 Accent 1" w:uiPriority="64"/>
+    <w:lsdException w:name="Medium List 1 Accent 1" w:uiPriority="65"/>
+    <w:lsdException w:name="Revision" w:semiHidden="1"/>
+    <w:lsdException w:name="List Paragraph" w:uiPriority="34" w:qFormat="1"/>
+    <w:lsdException w:name="Quote" w:uiPriority="29" w:qFormat="1"/>
+    <w:lsdException w:name="Intense Quote" w:uiPriority="30" w:qFormat="1"/>
+    <w:lsdException w:name="Medium List 2 Accent 1" w:uiPriority="66"/>
+    <w:lsdException w:name="Medium Grid 1 Accent 1" w:uiPriority="67"/>
+    <w:lsdException w:name="Medium Grid 2 Accent 1" w:uiPriority="68"/>
+    <w:lsdException w:name="Medium Grid 3 Accent 1" w:uiPriority="69"/>
+    <w:lsdException w:name="Dark List Accent 1" w:uiPriority="70"/>
+    <w:lsdException w:name="Colorful Shading Accent 1" w:uiPriority="71"/>
+    <w:lsdException w:name="Colorful List Accent 1" w:uiPriority="72"/>
+    <w:lsdException w:name="Colorful Grid Accent 1" w:uiPriority="73"/>
+    <w:lsdException w:name="Light Shading Accent 2" w:uiPriority="60"/>
+    <w:lsdException w:name="Light List Accent 2" w:uiPriority="61"/>
+    <w:lsdException w:name="Light Grid Accent 2" w:uiPriority="62"/>
+    <w:lsdException w:name="Medium Shading 1 Accent 2" w:uiPriority="63"/>
+    <w:lsdException w:name="Medium Shading 2 Accent 2" w:uiPriority="64"/>
+    <w:lsdException w:name="Medium List 1 Accent 2" w:uiPriority="65"/>
+    <w:lsdException w:name="Medium List 2 Accent 2" w:uiPriority="66"/>
+    <w:lsdException w:name="Medium Grid 1 Accent 2" w:uiPriority="67"/>
+    <w:lsdException w:name="Medium Grid 2 Accent 2" w:uiPriority="68"/>
+    <w:lsdException w:name="Medium Grid 3 Accent 2" w:uiPriority="69"/>
+    <w:lsdException w:name="Dark List Accent 2" w:uiPriority="70"/>
+    <w:lsdException w:name="Colorful Shading Accent 2" w:uiPriority="71"/>
+    <w:lsdException w:name="Colorful List Accent 2" w:uiPriority="72"/>
+    <w:lsdException w:name="Colorful Grid Accent 2" w:uiPriority="73"/>
+    <w:lsdException w:name="Light Shading Accent 3" w:uiPriority="60"/>
+    <w:lsdException w:name="Light List Accent 3" w:uiPriority="61"/>
+    <w:lsdException w:name="Light Grid Accent 3" w:uiPriority="62"/>
+    <w:lsdException w:name="Medium Shading 1 Accent 3" w:uiPriority="63"/>
+    <w:lsdException w:name="Medium Shading 2 Accent 3" w:uiPriority="64"/>
+    <w:lsdException w:name="Medium List 1 Accent 3" w:uiPriority="65"/>
+    <w:lsdException w:name="Medium List 2 Accent 3" w:uiPriority="66"/>
+    <w:lsdException w:name="Medium Grid 1 Accent 3" w:uiPriority="67"/>
+    <w:lsdException w:name="Medium Grid 2 Accent 3" w:uiPriority="68"/>
+    <w:lsdException w:name="Medium Grid 3 Accent 3" w:uiPriority="69"/>
+    <w:lsdException w:name="Dark List Accent 3" w:uiPriority="70"/>
+    <w:lsdException w:name="Colorful Shading Accent 3" w:uiPriority="71"/>
+    <w:lsdException w:name="Colorful List Accent 3" w:uiPriority="72"/>
+    <w:lsdException w:name="Colorful Grid Accent 3" w:uiPriority="73"/>
+    <w:lsdException w:name="Light Shading Accent 4" w:uiPriority="60"/>
+    <w:lsdException w:name="Light List Accent 4" w:uiPriority="61"/>
+    <w:lsdException w:name="Light Grid Accent 4" w:uiPriority="62"/>
+    <w:lsdException w:name="Medium Shading 1 Accent 4" w:uiPriority="63"/>
+    <w:lsdException w:name="Medium Shading 2 Accent 4" w:uiPriority="64"/>
+    <w:lsdException w:name="Medium List 1 Accent 4" w:uiPriority="65"/>
+    <w:lsdException w:name="Medium List 2 Accent 4" w:uiPriority="66"/>
+    <w:lsdException w:name="Medium Grid 1 Accent 4" w:uiPriority="67"/>
+    <w:lsdException w:name="Medium Grid 2 Accent 4" w:uiPriority="68"/>
+    <w:lsdException w:name="Medium Grid 3 Accent 4" w:uiPriority="69"/>
+    <w:lsdException w:name="Dark List Accent 4" w:uiPriority="70"/>
+    <w:lsdException w:name="Colorful Shading Accent 4" w:uiPriority="71"/>
+    <w:lsdException w:name="Colorful List Accent 4" w:uiPriority="72"/>
+    <w:lsdException w:name="Colorful Grid Accent 4" w:uiPriority="73"/>
+    <w:lsdException w:name="Light Shading Accent 5" w:uiPriority="60"/>
+    <w:lsdException w:name="Light List Accent 5" w:uiPriority="61"/>
+    <w:lsdException w:name="Light Grid Accent 5" w:uiPriority="62"/>
+    <w:lsdException w:name="Medium Shading 1 Accent 5" w:uiPriority="63"/>
+    <w:lsdException w:name="Medium Shading 2 Accent 5" w:uiPriority="64"/>
+    <w:lsdException w:name="Medium List 1 Accent 5" w:uiPriority="65"/>
+    <w:lsdException w:name="Medium List 2 Accent 5" w:uiPriority="66"/>
+    <w:lsdException w:name="Medium Grid 1 Accent 5" w:uiPriority="67"/>
+    <w:lsdException w:name="Medium Grid 2 Accent 5" w:uiPriority="68"/>
+    <w:lsdException w:name="Medium Grid 3 Accent 5" w:uiPriority="69"/>
+    <w:lsdException w:name="Dark List Accent 5" w:uiPriority="70"/>
+    <w:lsdException w:name="Colorful Shading Accent 5" w:uiPriority="71"/>
+    <w:lsdException w:name="Colorful List Accent 5" w:uiPriority="72"/>
+    <w:lsdException w:name="Colorful Grid Accent 5" w:uiPriority="73"/>
+    <w:lsdException w:name="Light Shading Accent 6" w:uiPriority="60"/>
+    <w:lsdException w:name="Light List Accent 6" w:uiPriority="61"/>
+    <w:lsdException w:name="Light Grid Accent 6" w:uiPriority="62"/>
+    <w:lsdException w:name="Medium Shading 1 Accent 6" w:uiPriority="63"/>
+    <w:lsdException w:name="Medium Shading 2 Accent 6" w:uiPriority="64"/>
+    <w:lsdException w:name="Medium List 1 Accent 6" w:uiPriority="65"/>
+    <w:lsdException w:name="Medium List 2 Accent 6" w:uiPriority="66"/>
+    <w:lsdException w:name="Medium Grid 1 Accent 6" w:uiPriority="67"/>
+    <w:lsdException w:name="Medium Grid 2 Accent 6" w:uiPriority="68"/>
+    <w:lsdException w:name="Medium Grid 3 Accent 6" w:uiPriority="69"/>
+    <w:lsdException w:name="Dark List Accent 6" w:uiPriority="70"/>
+    <w:lsdException w:name="Colorful Shading Accent 6" w:uiPriority="71"/>
+    <w:lsdException w:name="Colorful List Accent 6" w:uiPriority="72"/>
+    <w:lsdException w:name="Colorful Grid Accent 6" w:uiPriority="73"/>
+    <w:lsdException w:name="Subtle Emphasis" w:uiPriority="19" w:qFormat="1"/>
+    <w:lsdException w:name="Intense Emphasis" w:uiPriority="21" w:qFormat="1"/>
+    <w:lsdException w:name="Subtle Reference" w:uiPriority="31" w:qFormat="1"/>
+    <w:lsdException w:name="Intense Reference" w:uiPriority="32" w:qFormat="1"/>
+    <w:lsdException w:name="Book Title" w:uiPriority="33" w:qFormat="1"/>
+    <w:lsdException w:name="Bibliography" w:semiHidden="1" w:uiPriority="37" w:unhideWhenUsed="1"/>
+    <w:lsdException w:name="TOC Heading" w:semiHidden="1" w:uiPriority="39" w:unhideWhenUsed="1" w:qFormat="1"/>
+    <w:lsdException w:name="Plain Table 1" w:uiPriority="41"/>
+    <w:lsdException w:name="Plain Table 2" w:uiPriority="42"/>
+    <w:lsdException w:name="Plain Table 3" w:uiPriority="43"/>
+    <w:lsdException w:name="Plain Table 4" w:uiPriority="44"/>
+    <w:lsdException w:name="Plain Table 5" w:uiPriority="45"/>
+    <w:lsdException w:name="Grid Table Light" w:uiPriority="40"/>
+    <w:lsdException w:name="Grid Table 1 Light" w:uiPriority="46"/>
+    <w:lsdException w:name="Grid Table 2" w:uiPriority="47"/>
+    <w:lsdException w:name="Grid Table 3" w:uiPriority="48"/>
+    <w:lsdException w:name="Grid Table 4" w:uiPriority="49"/>
+    <w:lsdException w:name="Grid Table 5 Dark" w:uiPriority="50"/>
+    <w:lsdException w:name="Grid Table 6 Colorful" w:uiPriority="51"/>
+    <w:lsdException w:name="Grid Table 7 Colorful" w:uiPriority="52"/>
+    <w:lsdException w:name="Grid Table 1 Light Accent 1" w:uiPriority="46"/>
+    <w:lsdException w:name="Grid Table 2 Accent 1" w:uiPriority="47"/>
+    <w:lsdException w:name="Grid Table 3 Accent 1" w:uiPriority="48"/>
+    <w:lsdException w:name="Grid Table 4 Accent 1" w:uiPriority="49"/>
+    <w:lsdException w:name="Grid Table 5 Dark Accent 1" w:uiPriority="50"/>
+    <w:lsdException w:name="Grid Table 6 Colorful Accent 1" w:uiPriority="51"/>
+    <w:lsdException w:name="Grid Table 7 Colorful Accent 1" w:uiPriority="52"/>
+    <w:lsdException w:name="Grid Table 1 Light Accent 2" w:uiPriority="46"/>
+    <w:lsdException w:name="Grid Table 2 Accent 2" w:uiPriority="47"/>
+    <w:lsdException w:name="Grid Table 3 Accent 2" w:uiPriority="48"/>
+    <w:lsdException w:name="Grid Table 4 Accent 2" w:uiPriority="49"/>
+    <w:lsdException w:name="Grid Table 5 Dark Accent 2" w:uiPriority="50"/>
+    <w:lsdException w:name="Grid Table 6 Colorful Accent 2" w:uiPriority="51"/>
+    <w:lsdException w:name="Grid Table 7 Colorful Accent 2" w:uiPriority="52"/>
+    <w:lsdException w:name="Grid Table 1 Light Accent 3" w:uiPriority="46"/>
+    <w:lsdException w:name="Grid Table 2 Accent 3" w:uiPriority="47"/>
+    <w:lsdException w:name="Grid Table 3 Accent 3" w:uiPriority="48"/>
+    <w:lsdException w:name="Grid Table 4 Accent 3" w:uiPriority="49"/>
+    <w:lsdException w:name="Grid Table 5 Dark Accent 3" w:uiPriority="50"/>
+    <w:lsdException w:name="Grid Table 6 Colorful Accent 3" w:uiPriority="51"/>
+    <w:lsdException w:name="Grid Table 7 Colorful Accent 3" w:uiPriority="52"/>
+    <w:lsdException w:name="Grid Table 1 Light Accent 4" w:uiPriority="46"/>
+    <w:lsdException w:name="Grid Table 2 Accent 4" w:uiPriority="47"/>
+    <w:lsdException w:name="Grid Table 3 Accent 4" w:uiPriority="48"/>
+    <w:lsdException w:name="Grid Table 4 Accent 4" w:uiPriority="49"/>
+    <w:lsdException w:name="Grid Table 5 Dark Accent 4" w:uiPriority="50"/>
+    <w:lsdException w:name="Grid Table 6 Colorful Accent 4" w:uiPriority="51"/>
+    <w:lsdException w:name="Grid Table 7 Colorful Accent 4" w:uiPriority="52"/>
+    <w:lsdException w:name="Grid Table 1 Light Accent 5" w:uiPriority="46"/>
+    <w:lsdException w:name="Grid Table 2 Accent 5" w:uiPriority="47"/>
+    <w:lsdException w:name="Grid Table 3 Accent 5" w:uiPriority="48"/>
+    <w:lsdException w:name="Grid Table 4 Accent 5" w:uiPriority="49"/>
+    <w:lsdException w:name="Grid Table 5 Dark Accent 5" w:uiPriority="50"/>
+    <w:lsdException w:name="Grid Table 6 Colorful Accent 5" w:uiPriority="51"/>
+    <w:lsdException w:name="Grid Table 7 Colorful Accent 5" w:uiPriority="52"/>
+    <w:lsdException w:name="Grid Table 1 Light Accent 6" w:uiPriority="46"/>
+    <w:lsdException w:name="Grid Table 2 Accent 6" w:uiPriority="47"/>
+    <w:lsdException w:name="Grid Table 3 Accent 6" w:uiPriority="48"/>
+    <w:lsdException w:name="Grid Table 4 Accent 6" w:uiPriority="49"/>
+    <w:lsdException w:name="Grid Table 5 Dark Accent 6" w:uiPriority="50"/>
+    <w:lsdException w:name="Grid Table 6 Colorful Accent 6" w:uiPriority="51"/>
+    <w:lsdException w:name="Grid Table 7 Colorful Accent 6" w:uiPriority="52"/>
+    <w:lsdException w:name="List Table 1 Light" w:uiPriority="46"/>
+    <w:lsdException w:name="List Table 2" w:uiPriority="47"/>
+    <w:lsdException w:name="List Table 3" w:uiPriority="48"/>
+    <w:lsdException w:name="List Table 4" w:uiPriority="49"/>
+    <w:lsdException w:name="List Table 5 Dark" w:uiPriority="50"/>
+    <w:lsdException w:name="List Table 6 Colorful" w:uiPriority="51"/>
+    <w:lsdException w:name="List Table 7 Colorful" w:uiPriority="52"/>
+    <w:lsdException w:name="List Table 1 Light Accent 1" w:uiPriority="46"/>
+    <w:lsdException w:name="List Table 2 Accent 1" w:uiPriority="47"/>
+    <w:lsdException w:name="List Table 3 Accent 1" w:uiPriority="48"/>
+    <w:lsdException w:name="List Table 4 Accent 1" w:uiPriority="49"/>
+    <w:lsdException w:name="List Table 5 Dark Accent 1" w:uiPriority="50"/>
+    <w:lsdException w:name="List Table 6 Colorful Accent 1" w:uiPriority="51"/>
+    <w:lsdException w:name="List Table 7 Colorful Accent 1" w:uiPriority="52"/>
+    <w:lsdException w:name="List Table 1 Light Accent 2" w:uiPriority="46"/>
+    <w:lsdException w:name="List Table 2 Accent 2" w:uiPriority="47"/>
+    <w:lsdException w:name="List Table 3 Accent 2" w:uiPriority="48"/>
+    <w:lsdException w:name="List Table 4 Accent 2" w:uiPriority="49"/>
+    <w:lsdException w:name="List Table 5 Dark Accent 2" w:uiPriority="50"/>
+    <w:lsdException w:name="List Table 6 Colorful Accent 2" w:uiPriority="51"/>
+    <w:lsdException w:name="List Table 7 Colorful Accent 2" w:uiPriority="52"/>
+    <w:lsdException w:name="List Table 1 Light Accent 3" w:uiPriority="46"/>
+    <w:lsdException w:name="List Table 2 Accent 3" w:uiPriority="47"/>
+    <w:lsdException w:name="List Table 3 Accent 3" w:uiPriority="48"/>
+    <w:lsdException w:name="List Table 4 Accent 3" w:uiPriority="49"/>
+    <w:lsdException w:name="List Table 5 Dark Accent 3" w:uiPriority="50"/>
+    <w:lsdException w:name="List Table 6 Colorful Accent 3" w:uiPriority="51"/>
+    <w:lsdException w:name="List Table 7 Colorful Accent 3" w:uiPriority="52"/>
+    <w:lsdException w:name="List Table 1 Light Accent 4" w:uiPriority="46"/>
+    <w:lsdException w:name="List Table 2 Accent 4" w:uiPriority="47"/>
+    <w:lsdException w:name="List Table 3 Accent 4" w:uiPriority="48"/>
+    <w:lsdException w:name="List Table 4 Accent 4" w:uiPriority="49"/>
+    <w:lsdException w:name="List Table 5 Dark Accent 4" w:uiPriority="50"/>
+    <w:lsdException w:name="List Table 6 Colorful Accent 4" w:uiPriority="51"/>
+    <w:lsdException w:name="List Table 7 Colorful Accent 4" w:uiPriority="52"/>
+    <w:lsdException w:name="List Table 1 Light Accent 5" w:uiPriority="46"/>
+    <w:lsdException w:name="List Table 2 Accent 5" w:uiPriority="47"/>
+    <w:lsdException w:name="List Table 3 Accent 5" w:uiPriority="48"/>
+    <w:lsdException w:name="List Table 4 Accent 5" w:uiPriority="49"/>
+    <w:lsdException w:name="List Table 5 Dark Accent 5" w:uiPriority="50"/>
+    <w:lsdException w:name="List Table 6 Colorful Accent 5" w:uiPriority="51"/>
+    <w:lsdException w:name="List Table 7 Colorful Accent 5" w:uiPriority="52"/>
+    <w:lsdException w:name="List Table 1 Light Accent 6" w:uiPriority="46"/>
+    <w:lsdException w:name="List Table 2 Accent 6" w:uiPriority="47"/>
+    <w:lsdException w:name="List Table 3 Accent 6" w:uiPriority="48"/>
+    <w:lsdException w:name="List Table 4 Accent 6" w:uiPriority="49"/>
+    <w:lsdException w:name="List Table 5 Dark Accent 6" w:uiPriority="50"/>
+    <w:lsdException w:name="List Table 6 Colorful Accent 6" w:uiPriority="51"/>
+    <w:lsdException w:name="List Table 7 Colorful Accent 6" w:uiPriority="52"/>
+  </w:latentStyles>
+  <w:style w:type="paragraph" w:default="1" w:styleId="Normal">
+    <w:name w:val="Normal"/>
+    <w:qFormat/>
+  </w:style>
+  <w:style w:type="character" w:default="1" w:styleId="DefaultParagraphFont">
+    <w:name w:val="Default Paragraph Font"/>
+    <w:uiPriority w:val="1"/>
+    <w:semiHidden/>
+    <w:unhideWhenUsed/>
+  </w:style>
+  <w:style w:type="table" w:default="1" w:styleId="TableNormal">
+    <w:name w:val="Normal Table"/>
+    <w:uiPriority w:val="99"/>
+    <w:semiHidden/>
+    <w:unhideWhenUsed/>
+    <w:tblPr>
+      <w:tblInd w:w="0" w:type="dxa"/>
+      <w:tblCellMar>
+        <w:top w:w="0" w:type="dxa"/>
+        <w:left w:w="108" w:type="dxa"/>
+        <w:bottom w:w="0" w:type="dxa"/>
+        <w:right w:w="108" w:type="dxa"/>
+      </w:tblCellMar>
+    </w:tblPr>
+  </w:style>
+  <w:style w:type="numbering" w:default="1" w:styleId="NoList">
+    <w:name w:val="No List"/>
+    <w:uiPriority w:val="99"/>
+    <w:semiHidden/>
+    <w:unhideWhenUsed/>
+  </w:style>
+  <w:style w:type="character" w:styleId="PlaceholderText">
+    <w:name w:val="Placeholder Text"/>
+    <w:basedOn w:val="DefaultParagraphFont"/>
+    <w:uiPriority w:val="99"/>
+    <w:semiHidden/>
+    <w:rsid w:val="00AF4BAB"/>
+    <w:rPr>
+      <w:color w:val="808080"/>
+    </w:rPr>
+  </w:style>
+</w:styles>
+</file>
+
+<file path=word/glossary/webSettings.xml><?xml version="1.0" encoding="utf-8"?>
+<w:webSettings xmlns:mc="http://schemas.openxmlformats.org/markup-compatibility/2006" xmlns:r="http://schemas.openxmlformats.org/officeDocument/2006/relationships" xmlns:w="http://schemas.openxmlformats.org/wordprocessingml/2006/main" xmlns:w14="http://schemas.microsoft.com/office/word/2010/wordml" xmlns:w15="http://schemas.microsoft.com/office/word/2012/wordml" mc:Ignorable="w14 w15">
+  <w:optimizeForBrowser/>
+  <w:allowPNG/>
+</w:webSettings>
+</file>
+
 <file path=word/theme/theme1.xml><?xml version="1.0" encoding="utf-8"?>
 <a:theme xmlns:a="http://schemas.openxmlformats.org/drawingml/2006/main" name="Office Theme">
   <a:themeElements>
@@ -48969,7 +49432,7 @@
 </file>
 
 <file path=customXml/itemProps1.xml><?xml version="1.0" encoding="utf-8"?>
-<ds:datastoreItem xmlns:ds="http://schemas.openxmlformats.org/officeDocument/2006/customXml" ds:itemID="{8E528572-B1D1-4CD7-8F80-31654325948B}">
+<ds:datastoreItem xmlns:ds="http://schemas.openxmlformats.org/officeDocument/2006/customXml" ds:itemID="{574029D7-C6DD-47A6-B89E-93DBE2E0630C}">
   <ds:schemaRefs>
     <ds:schemaRef ds:uri="http://schemas.openxmlformats.org/officeDocument/2006/bibliography"/>
   </ds:schemaRefs>

</xml_diff>

<commit_message>
MgZnCa - added Gu X. sources for Temp and XRD parts
</commit_message>
<xml_diff>
--- a/Scott Gleason - Preliminary PhD Thesis.docx
+++ b/Scott Gleason - Preliminary PhD Thesis.docx
@@ -267,7 +267,7 @@
         </w:numPr>
         <w:ind w:left="432" w:hanging="432"/>
       </w:pPr>
-      <w:bookmarkStart w:id="1" w:name="_Toc421002376"/>
+      <w:bookmarkStart w:id="1" w:name="_Toc421026104"/>
       <w:r>
         <w:lastRenderedPageBreak/>
         <w:t>Acknowledgements</w:t>
@@ -319,7 +319,7 @@
         </w:numPr>
         <w:ind w:left="432" w:hanging="432"/>
       </w:pPr>
-      <w:bookmarkStart w:id="2" w:name="_Toc421002377"/>
+      <w:bookmarkStart w:id="2" w:name="_Toc421026105"/>
       <w:commentRangeStart w:id="3"/>
       <w:r>
         <w:lastRenderedPageBreak/>
@@ -409,7 +409,7 @@
       </w:r>
     </w:p>
     <w:p/>
-    <w:bookmarkStart w:id="5" w:name="_Toc421002378" w:displacedByCustomXml="next"/>
+    <w:bookmarkStart w:id="5" w:name="_Toc421026106" w:displacedByCustomXml="next"/>
     <w:sdt>
       <w:sdtPr>
         <w:rPr>
@@ -474,7 +474,7 @@
               <w:lang w:eastAsia="en-AU"/>
             </w:rPr>
           </w:pPr>
-          <w:hyperlink w:anchor="_Toc421002376" w:history="1">
+          <w:hyperlink w:anchor="_Toc421026104" w:history="1">
             <w:r>
               <w:rPr>
                 <w:rStyle w:val="Hyperlink"/>
@@ -501,7 +501,7 @@
                 <w:noProof/>
                 <w:webHidden/>
               </w:rPr>
-              <w:instrText xml:space="preserve"> PAGEREF _Toc421002376 \h </w:instrText>
+              <w:instrText xml:space="preserve"> PAGEREF _Toc421026104 \h </w:instrText>
             </w:r>
             <w:r>
               <w:rPr>
@@ -543,7 +543,7 @@
               <w:lang w:eastAsia="en-AU"/>
             </w:rPr>
           </w:pPr>
-          <w:hyperlink w:anchor="_Toc421002377" w:history="1">
+          <w:hyperlink w:anchor="_Toc421026105" w:history="1">
             <w:r>
               <w:rPr>
                 <w:rStyle w:val="Hyperlink"/>
@@ -570,7 +570,7 @@
                 <w:noProof/>
                 <w:webHidden/>
               </w:rPr>
-              <w:instrText xml:space="preserve"> PAGEREF _Toc421002377 \h </w:instrText>
+              <w:instrText xml:space="preserve"> PAGEREF _Toc421026105 \h </w:instrText>
             </w:r>
             <w:r>
               <w:rPr>
@@ -612,7 +612,7 @@
               <w:lang w:eastAsia="en-AU"/>
             </w:rPr>
           </w:pPr>
-          <w:hyperlink w:anchor="_Toc421002378" w:history="1">
+          <w:hyperlink w:anchor="_Toc421026106" w:history="1">
             <w:r>
               <w:rPr>
                 <w:rStyle w:val="Hyperlink"/>
@@ -639,7 +639,7 @@
                 <w:noProof/>
                 <w:webHidden/>
               </w:rPr>
-              <w:instrText xml:space="preserve"> PAGEREF _Toc421002378 \h </w:instrText>
+              <w:instrText xml:space="preserve"> PAGEREF _Toc421026106 \h </w:instrText>
             </w:r>
             <w:r>
               <w:rPr>
@@ -681,7 +681,7 @@
               <w:lang w:eastAsia="en-AU"/>
             </w:rPr>
           </w:pPr>
-          <w:hyperlink w:anchor="_Toc421002379" w:history="1">
+          <w:hyperlink w:anchor="_Toc421026107" w:history="1">
             <w:r>
               <w:rPr>
                 <w:rStyle w:val="Hyperlink"/>
@@ -708,7 +708,7 @@
                 <w:noProof/>
                 <w:webHidden/>
               </w:rPr>
-              <w:instrText xml:space="preserve"> PAGEREF _Toc421002379 \h </w:instrText>
+              <w:instrText xml:space="preserve"> PAGEREF _Toc421026107 \h </w:instrText>
             </w:r>
             <w:r>
               <w:rPr>
@@ -751,7 +751,7 @@
               <w:lang w:eastAsia="en-AU"/>
             </w:rPr>
           </w:pPr>
-          <w:hyperlink w:anchor="_Toc421002380" w:history="1">
+          <w:hyperlink w:anchor="_Toc421026108" w:history="1">
             <w:r>
               <w:rPr>
                 <w:rStyle w:val="Hyperlink"/>
@@ -792,7 +792,7 @@
                 <w:noProof/>
                 <w:webHidden/>
               </w:rPr>
-              <w:instrText xml:space="preserve"> PAGEREF _Toc421002380 \h </w:instrText>
+              <w:instrText xml:space="preserve"> PAGEREF _Toc421026108 \h </w:instrText>
             </w:r>
             <w:r>
               <w:rPr>
@@ -835,7 +835,7 @@
               <w:lang w:eastAsia="en-AU"/>
             </w:rPr>
           </w:pPr>
-          <w:hyperlink w:anchor="_Toc421002381" w:history="1">
+          <w:hyperlink w:anchor="_Toc421026109" w:history="1">
             <w:r>
               <w:rPr>
                 <w:rStyle w:val="Hyperlink"/>
@@ -876,7 +876,7 @@
                 <w:noProof/>
                 <w:webHidden/>
               </w:rPr>
-              <w:instrText xml:space="preserve"> PAGEREF _Toc421002381 \h </w:instrText>
+              <w:instrText xml:space="preserve"> PAGEREF _Toc421026109 \h </w:instrText>
             </w:r>
             <w:r>
               <w:rPr>
@@ -919,7 +919,7 @@
               <w:lang w:eastAsia="en-AU"/>
             </w:rPr>
           </w:pPr>
-          <w:hyperlink w:anchor="_Toc421002382" w:history="1">
+          <w:hyperlink w:anchor="_Toc421026110" w:history="1">
             <w:r>
               <w:rPr>
                 <w:rStyle w:val="Hyperlink"/>
@@ -960,7 +960,7 @@
                 <w:noProof/>
                 <w:webHidden/>
               </w:rPr>
-              <w:instrText xml:space="preserve"> PAGEREF _Toc421002382 \h </w:instrText>
+              <w:instrText xml:space="preserve"> PAGEREF _Toc421026110 \h </w:instrText>
             </w:r>
             <w:r>
               <w:rPr>
@@ -1003,7 +1003,7 @@
               <w:lang w:eastAsia="en-AU"/>
             </w:rPr>
           </w:pPr>
-          <w:hyperlink w:anchor="_Toc421002383" w:history="1">
+          <w:hyperlink w:anchor="_Toc421026111" w:history="1">
             <w:r>
               <w:rPr>
                 <w:rStyle w:val="Hyperlink"/>
@@ -1044,7 +1044,7 @@
                 <w:noProof/>
                 <w:webHidden/>
               </w:rPr>
-              <w:instrText xml:space="preserve"> PAGEREF _Toc421002383 \h </w:instrText>
+              <w:instrText xml:space="preserve"> PAGEREF _Toc421026111 \h </w:instrText>
             </w:r>
             <w:r>
               <w:rPr>
@@ -1087,7 +1087,7 @@
               <w:lang w:eastAsia="en-AU"/>
             </w:rPr>
           </w:pPr>
-          <w:hyperlink w:anchor="_Toc421002384" w:history="1">
+          <w:hyperlink w:anchor="_Toc421026112" w:history="1">
             <w:r>
               <w:rPr>
                 <w:rStyle w:val="Hyperlink"/>
@@ -1128,7 +1128,7 @@
                 <w:noProof/>
                 <w:webHidden/>
               </w:rPr>
-              <w:instrText xml:space="preserve"> PAGEREF _Toc421002384 \h </w:instrText>
+              <w:instrText xml:space="preserve"> PAGEREF _Toc421026112 \h </w:instrText>
             </w:r>
             <w:r>
               <w:rPr>
@@ -1171,7 +1171,7 @@
               <w:lang w:eastAsia="en-AU"/>
             </w:rPr>
           </w:pPr>
-          <w:hyperlink w:anchor="_Toc421002385" w:history="1">
+          <w:hyperlink w:anchor="_Toc421026113" w:history="1">
             <w:r>
               <w:rPr>
                 <w:rStyle w:val="Hyperlink"/>
@@ -1232,7 +1232,7 @@
                 <w:noProof/>
                 <w:webHidden/>
               </w:rPr>
-              <w:instrText xml:space="preserve"> PAGEREF _Toc421002385 \h </w:instrText>
+              <w:instrText xml:space="preserve"> PAGEREF _Toc421026113 \h </w:instrText>
             </w:r>
             <w:r>
               <w:rPr>
@@ -1275,7 +1275,7 @@
               <w:lang w:eastAsia="en-AU"/>
             </w:rPr>
           </w:pPr>
-          <w:hyperlink w:anchor="_Toc421002386" w:history="1">
+          <w:hyperlink w:anchor="_Toc421026114" w:history="1">
             <w:r>
               <w:rPr>
                 <w:rStyle w:val="Hyperlink"/>
@@ -1316,7 +1316,7 @@
                 <w:noProof/>
                 <w:webHidden/>
               </w:rPr>
-              <w:instrText xml:space="preserve"> PAGEREF _Toc421002386 \h </w:instrText>
+              <w:instrText xml:space="preserve"> PAGEREF _Toc421026114 \h </w:instrText>
             </w:r>
             <w:r>
               <w:rPr>
@@ -1359,7 +1359,7 @@
               <w:lang w:eastAsia="en-AU"/>
             </w:rPr>
           </w:pPr>
-          <w:hyperlink w:anchor="_Toc421002387" w:history="1">
+          <w:hyperlink w:anchor="_Toc421026115" w:history="1">
             <w:r>
               <w:rPr>
                 <w:rStyle w:val="Hyperlink"/>
@@ -1400,7 +1400,7 @@
                 <w:noProof/>
                 <w:webHidden/>
               </w:rPr>
-              <w:instrText xml:space="preserve"> PAGEREF _Toc421002387 \h </w:instrText>
+              <w:instrText xml:space="preserve"> PAGEREF _Toc421026115 \h </w:instrText>
             </w:r>
             <w:r>
               <w:rPr>
@@ -1443,7 +1443,7 @@
               <w:lang w:eastAsia="en-AU"/>
             </w:rPr>
           </w:pPr>
-          <w:hyperlink w:anchor="_Toc421002388" w:history="1">
+          <w:hyperlink w:anchor="_Toc421026116" w:history="1">
             <w:r>
               <w:rPr>
                 <w:rStyle w:val="Hyperlink"/>
@@ -1484,7 +1484,7 @@
                 <w:noProof/>
                 <w:webHidden/>
               </w:rPr>
-              <w:instrText xml:space="preserve"> PAGEREF _Toc421002388 \h </w:instrText>
+              <w:instrText xml:space="preserve"> PAGEREF _Toc421026116 \h </w:instrText>
             </w:r>
             <w:r>
               <w:rPr>
@@ -1527,7 +1527,7 @@
               <w:lang w:eastAsia="en-AU"/>
             </w:rPr>
           </w:pPr>
-          <w:hyperlink w:anchor="_Toc421002389" w:history="1">
+          <w:hyperlink w:anchor="_Toc421026117" w:history="1">
             <w:r>
               <w:rPr>
                 <w:rStyle w:val="Hyperlink"/>
@@ -1568,7 +1568,7 @@
                 <w:noProof/>
                 <w:webHidden/>
               </w:rPr>
-              <w:instrText xml:space="preserve"> PAGEREF _Toc421002389 \h </w:instrText>
+              <w:instrText xml:space="preserve"> PAGEREF _Toc421026117 \h </w:instrText>
             </w:r>
             <w:r>
               <w:rPr>
@@ -1611,7 +1611,7 @@
               <w:lang w:eastAsia="en-AU"/>
             </w:rPr>
           </w:pPr>
-          <w:hyperlink w:anchor="_Toc421002390" w:history="1">
+          <w:hyperlink w:anchor="_Toc421026118" w:history="1">
             <w:r>
               <w:rPr>
                 <w:rStyle w:val="Hyperlink"/>
@@ -1652,7 +1652,7 @@
                 <w:noProof/>
                 <w:webHidden/>
               </w:rPr>
-              <w:instrText xml:space="preserve"> PAGEREF _Toc421002390 \h </w:instrText>
+              <w:instrText xml:space="preserve"> PAGEREF _Toc421026118 \h </w:instrText>
             </w:r>
             <w:r>
               <w:rPr>
@@ -1695,7 +1695,7 @@
               <w:lang w:eastAsia="en-AU"/>
             </w:rPr>
           </w:pPr>
-          <w:hyperlink w:anchor="_Toc421002391" w:history="1">
+          <w:hyperlink w:anchor="_Toc421026119" w:history="1">
             <w:r>
               <w:rPr>
                 <w:rStyle w:val="Hyperlink"/>
@@ -1736,7 +1736,7 @@
                 <w:noProof/>
                 <w:webHidden/>
               </w:rPr>
-              <w:instrText xml:space="preserve"> PAGEREF _Toc421002391 \h </w:instrText>
+              <w:instrText xml:space="preserve"> PAGEREF _Toc421026119 \h </w:instrText>
             </w:r>
             <w:r>
               <w:rPr>
@@ -1779,7 +1779,7 @@
               <w:lang w:eastAsia="en-AU"/>
             </w:rPr>
           </w:pPr>
-          <w:hyperlink w:anchor="_Toc421002392" w:history="1">
+          <w:hyperlink w:anchor="_Toc421026120" w:history="1">
             <w:r>
               <w:rPr>
                 <w:rStyle w:val="Hyperlink"/>
@@ -1820,7 +1820,7 @@
                 <w:noProof/>
                 <w:webHidden/>
               </w:rPr>
-              <w:instrText xml:space="preserve"> PAGEREF _Toc421002392 \h </w:instrText>
+              <w:instrText xml:space="preserve"> PAGEREF _Toc421026120 \h </w:instrText>
             </w:r>
             <w:r>
               <w:rPr>
@@ -1863,7 +1863,7 @@
               <w:lang w:eastAsia="en-AU"/>
             </w:rPr>
           </w:pPr>
-          <w:hyperlink w:anchor="_Toc421002393" w:history="1">
+          <w:hyperlink w:anchor="_Toc421026121" w:history="1">
             <w:r>
               <w:rPr>
                 <w:rStyle w:val="Hyperlink"/>
@@ -1908,7 +1908,7 @@
                 <w:noProof/>
                 <w:webHidden/>
               </w:rPr>
-              <w:instrText xml:space="preserve"> PAGEREF _Toc421002393 \h </w:instrText>
+              <w:instrText xml:space="preserve"> PAGEREF _Toc421026121 \h </w:instrText>
             </w:r>
             <w:r>
               <w:rPr>
@@ -1951,7 +1951,7 @@
               <w:lang w:eastAsia="en-AU"/>
             </w:rPr>
           </w:pPr>
-          <w:hyperlink w:anchor="_Toc421002394" w:history="1">
+          <w:hyperlink w:anchor="_Toc421026122" w:history="1">
             <w:r>
               <w:rPr>
                 <w:rStyle w:val="Hyperlink"/>
@@ -1996,7 +1996,7 @@
                 <w:noProof/>
                 <w:webHidden/>
               </w:rPr>
-              <w:instrText xml:space="preserve"> PAGEREF _Toc421002394 \h </w:instrText>
+              <w:instrText xml:space="preserve"> PAGEREF _Toc421026122 \h </w:instrText>
             </w:r>
             <w:r>
               <w:rPr>
@@ -2039,7 +2039,7 @@
               <w:lang w:eastAsia="en-AU"/>
             </w:rPr>
           </w:pPr>
-          <w:hyperlink w:anchor="_Toc421002395" w:history="1">
+          <w:hyperlink w:anchor="_Toc421026123" w:history="1">
             <w:r>
               <w:rPr>
                 <w:rStyle w:val="Hyperlink"/>
@@ -2080,7 +2080,7 @@
                 <w:noProof/>
                 <w:webHidden/>
               </w:rPr>
-              <w:instrText xml:space="preserve"> PAGEREF _Toc421002395 \h </w:instrText>
+              <w:instrText xml:space="preserve"> PAGEREF _Toc421026123 \h </w:instrText>
             </w:r>
             <w:r>
               <w:rPr>
@@ -2123,7 +2123,7 @@
               <w:lang w:eastAsia="en-AU"/>
             </w:rPr>
           </w:pPr>
-          <w:hyperlink w:anchor="_Toc421002396" w:history="1">
+          <w:hyperlink w:anchor="_Toc421026124" w:history="1">
             <w:r>
               <w:rPr>
                 <w:rStyle w:val="Hyperlink"/>
@@ -2168,7 +2168,7 @@
                 <w:noProof/>
                 <w:webHidden/>
               </w:rPr>
-              <w:instrText xml:space="preserve"> PAGEREF _Toc421002396 \h </w:instrText>
+              <w:instrText xml:space="preserve"> PAGEREF _Toc421026124 \h </w:instrText>
             </w:r>
             <w:r>
               <w:rPr>
@@ -2211,7 +2211,7 @@
               <w:lang w:eastAsia="en-AU"/>
             </w:rPr>
           </w:pPr>
-          <w:hyperlink w:anchor="_Toc421002397" w:history="1">
+          <w:hyperlink w:anchor="_Toc421026125" w:history="1">
             <w:r>
               <w:rPr>
                 <w:rStyle w:val="Hyperlink"/>
@@ -2256,7 +2256,7 @@
                 <w:noProof/>
                 <w:webHidden/>
               </w:rPr>
-              <w:instrText xml:space="preserve"> PAGEREF _Toc421002397 \h </w:instrText>
+              <w:instrText xml:space="preserve"> PAGEREF _Toc421026125 \h </w:instrText>
             </w:r>
             <w:r>
               <w:rPr>
@@ -2299,7 +2299,7 @@
               <w:lang w:eastAsia="en-AU"/>
             </w:rPr>
           </w:pPr>
-          <w:hyperlink w:anchor="_Toc421002398" w:history="1">
+          <w:hyperlink w:anchor="_Toc421026126" w:history="1">
             <w:r>
               <w:rPr>
                 <w:rStyle w:val="Hyperlink"/>
@@ -2344,7 +2344,7 @@
                 <w:noProof/>
                 <w:webHidden/>
               </w:rPr>
-              <w:instrText xml:space="preserve"> PAGEREF _Toc421002398 \h </w:instrText>
+              <w:instrText xml:space="preserve"> PAGEREF _Toc421026126 \h </w:instrText>
             </w:r>
             <w:r>
               <w:rPr>
@@ -2387,7 +2387,7 @@
               <w:lang w:eastAsia="en-AU"/>
             </w:rPr>
           </w:pPr>
-          <w:hyperlink w:anchor="_Toc421002399" w:history="1">
+          <w:hyperlink w:anchor="_Toc421026127" w:history="1">
             <w:r>
               <w:rPr>
                 <w:rStyle w:val="Hyperlink"/>
@@ -2432,7 +2432,7 @@
                 <w:noProof/>
                 <w:webHidden/>
               </w:rPr>
-              <w:instrText xml:space="preserve"> PAGEREF _Toc421002399 \h </w:instrText>
+              <w:instrText xml:space="preserve"> PAGEREF _Toc421026127 \h </w:instrText>
             </w:r>
             <w:r>
               <w:rPr>
@@ -2475,7 +2475,7 @@
               <w:lang w:eastAsia="en-AU"/>
             </w:rPr>
           </w:pPr>
-          <w:hyperlink w:anchor="_Toc421002400" w:history="1">
+          <w:hyperlink w:anchor="_Toc421026128" w:history="1">
             <w:r>
               <w:rPr>
                 <w:rStyle w:val="Hyperlink"/>
@@ -2516,7 +2516,7 @@
                 <w:noProof/>
                 <w:webHidden/>
               </w:rPr>
-              <w:instrText xml:space="preserve"> PAGEREF _Toc421002400 \h </w:instrText>
+              <w:instrText xml:space="preserve"> PAGEREF _Toc421026128 \h </w:instrText>
             </w:r>
             <w:r>
               <w:rPr>
@@ -2559,7 +2559,7 @@
               <w:lang w:eastAsia="en-AU"/>
             </w:rPr>
           </w:pPr>
-          <w:hyperlink w:anchor="_Toc421002401" w:history="1">
+          <w:hyperlink w:anchor="_Toc421026129" w:history="1">
             <w:r>
               <w:rPr>
                 <w:rStyle w:val="Hyperlink"/>
@@ -2600,7 +2600,7 @@
                 <w:noProof/>
                 <w:webHidden/>
               </w:rPr>
-              <w:instrText xml:space="preserve"> PAGEREF _Toc421002401 \h </w:instrText>
+              <w:instrText xml:space="preserve"> PAGEREF _Toc421026129 \h </w:instrText>
             </w:r>
             <w:r>
               <w:rPr>
@@ -2643,7 +2643,7 @@
               <w:lang w:eastAsia="en-AU"/>
             </w:rPr>
           </w:pPr>
-          <w:hyperlink w:anchor="_Toc421002402" w:history="1">
+          <w:hyperlink w:anchor="_Toc421026130" w:history="1">
             <w:r>
               <w:rPr>
                 <w:rStyle w:val="Hyperlink"/>
@@ -2684,7 +2684,7 @@
                 <w:noProof/>
                 <w:webHidden/>
               </w:rPr>
-              <w:instrText xml:space="preserve"> PAGEREF _Toc421002402 \h </w:instrText>
+              <w:instrText xml:space="preserve"> PAGEREF _Toc421026130 \h </w:instrText>
             </w:r>
             <w:r>
               <w:rPr>
@@ -2727,7 +2727,7 @@
               <w:lang w:eastAsia="en-AU"/>
             </w:rPr>
           </w:pPr>
-          <w:hyperlink w:anchor="_Toc421002403" w:history="1">
+          <w:hyperlink w:anchor="_Toc421026131" w:history="1">
             <w:r>
               <w:rPr>
                 <w:rStyle w:val="Hyperlink"/>
@@ -2768,7 +2768,7 @@
                 <w:noProof/>
                 <w:webHidden/>
               </w:rPr>
-              <w:instrText xml:space="preserve"> PAGEREF _Toc421002403 \h </w:instrText>
+              <w:instrText xml:space="preserve"> PAGEREF _Toc421026131 \h </w:instrText>
             </w:r>
             <w:r>
               <w:rPr>
@@ -2811,7 +2811,7 @@
               <w:lang w:eastAsia="en-AU"/>
             </w:rPr>
           </w:pPr>
-          <w:hyperlink w:anchor="_Toc421002404" w:history="1">
+          <w:hyperlink w:anchor="_Toc421026132" w:history="1">
             <w:r>
               <w:rPr>
                 <w:rStyle w:val="Hyperlink"/>
@@ -2852,7 +2852,7 @@
                 <w:noProof/>
                 <w:webHidden/>
               </w:rPr>
-              <w:instrText xml:space="preserve"> PAGEREF _Toc421002404 \h </w:instrText>
+              <w:instrText xml:space="preserve"> PAGEREF _Toc421026132 \h </w:instrText>
             </w:r>
             <w:r>
               <w:rPr>
@@ -2895,7 +2895,7 @@
               <w:lang w:eastAsia="en-AU"/>
             </w:rPr>
           </w:pPr>
-          <w:hyperlink w:anchor="_Toc421002405" w:history="1">
+          <w:hyperlink w:anchor="_Toc421026133" w:history="1">
             <w:r>
               <w:rPr>
                 <w:rStyle w:val="Hyperlink"/>
@@ -2965,7 +2965,7 @@
                 <w:noProof/>
                 <w:webHidden/>
               </w:rPr>
-              <w:instrText xml:space="preserve"> PAGEREF _Toc421002405 \h </w:instrText>
+              <w:instrText xml:space="preserve"> PAGEREF _Toc421026133 \h </w:instrText>
             </w:r>
             <w:r>
               <w:rPr>
@@ -3008,7 +3008,7 @@
               <w:lang w:eastAsia="en-AU"/>
             </w:rPr>
           </w:pPr>
-          <w:hyperlink w:anchor="_Toc421002406" w:history="1">
+          <w:hyperlink w:anchor="_Toc421026134" w:history="1">
             <w:r>
               <w:rPr>
                 <w:rStyle w:val="Hyperlink"/>
@@ -3069,7 +3069,7 @@
                 <w:noProof/>
                 <w:webHidden/>
               </w:rPr>
-              <w:instrText xml:space="preserve"> PAGEREF _Toc421002406 \h </w:instrText>
+              <w:instrText xml:space="preserve"> PAGEREF _Toc421026134 \h </w:instrText>
             </w:r>
             <w:r>
               <w:rPr>
@@ -3112,7 +3112,7 @@
               <w:lang w:eastAsia="en-AU"/>
             </w:rPr>
           </w:pPr>
-          <w:hyperlink w:anchor="_Toc421002407" w:history="1">
+          <w:hyperlink w:anchor="_Toc421026135" w:history="1">
             <w:r>
               <w:rPr>
                 <w:rStyle w:val="Hyperlink"/>
@@ -3173,7 +3173,7 @@
                 <w:noProof/>
                 <w:webHidden/>
               </w:rPr>
-              <w:instrText xml:space="preserve"> PAGEREF _Toc421002407 \h </w:instrText>
+              <w:instrText xml:space="preserve"> PAGEREF _Toc421026135 \h </w:instrText>
             </w:r>
             <w:r>
               <w:rPr>
@@ -3216,7 +3216,7 @@
               <w:lang w:eastAsia="en-AU"/>
             </w:rPr>
           </w:pPr>
-          <w:hyperlink w:anchor="_Toc421002408" w:history="1">
+          <w:hyperlink w:anchor="_Toc421026136" w:history="1">
             <w:r>
               <w:rPr>
                 <w:rStyle w:val="Hyperlink"/>
@@ -3277,7 +3277,7 @@
                 <w:noProof/>
                 <w:webHidden/>
               </w:rPr>
-              <w:instrText xml:space="preserve"> PAGEREF _Toc421002408 \h </w:instrText>
+              <w:instrText xml:space="preserve"> PAGEREF _Toc421026136 \h </w:instrText>
             </w:r>
             <w:r>
               <w:rPr>
@@ -3320,7 +3320,7 @@
               <w:lang w:eastAsia="en-AU"/>
             </w:rPr>
           </w:pPr>
-          <w:hyperlink w:anchor="_Toc421002409" w:history="1">
+          <w:hyperlink w:anchor="_Toc421026137" w:history="1">
             <w:r>
               <w:rPr>
                 <w:rStyle w:val="Hyperlink"/>
@@ -3381,7 +3381,7 @@
                 <w:noProof/>
                 <w:webHidden/>
               </w:rPr>
-              <w:instrText xml:space="preserve"> PAGEREF _Toc421002409 \h </w:instrText>
+              <w:instrText xml:space="preserve"> PAGEREF _Toc421026137 \h </w:instrText>
             </w:r>
             <w:r>
               <w:rPr>
@@ -3424,7 +3424,7 @@
               <w:lang w:eastAsia="en-AU"/>
             </w:rPr>
           </w:pPr>
-          <w:hyperlink w:anchor="_Toc421002410" w:history="1">
+          <w:hyperlink w:anchor="_Toc421026138" w:history="1">
             <w:r>
               <w:rPr>
                 <w:rStyle w:val="Hyperlink"/>
@@ -3465,7 +3465,7 @@
                 <w:noProof/>
                 <w:webHidden/>
               </w:rPr>
-              <w:instrText xml:space="preserve"> PAGEREF _Toc421002410 \h </w:instrText>
+              <w:instrText xml:space="preserve"> PAGEREF _Toc421026138 \h </w:instrText>
             </w:r>
             <w:r>
               <w:rPr>
@@ -3508,7 +3508,7 @@
               <w:lang w:eastAsia="en-AU"/>
             </w:rPr>
           </w:pPr>
-          <w:hyperlink w:anchor="_Toc421002411" w:history="1">
+          <w:hyperlink w:anchor="_Toc421026139" w:history="1">
             <w:r>
               <w:rPr>
                 <w:rStyle w:val="Hyperlink"/>
@@ -3549,7 +3549,7 @@
                 <w:noProof/>
                 <w:webHidden/>
               </w:rPr>
-              <w:instrText xml:space="preserve"> PAGEREF _Toc421002411 \h </w:instrText>
+              <w:instrText xml:space="preserve"> PAGEREF _Toc421026139 \h </w:instrText>
             </w:r>
             <w:r>
               <w:rPr>
@@ -3592,7 +3592,7 @@
               <w:lang w:eastAsia="en-AU"/>
             </w:rPr>
           </w:pPr>
-          <w:hyperlink w:anchor="_Toc421002412" w:history="1">
+          <w:hyperlink w:anchor="_Toc421026140" w:history="1">
             <w:r>
               <w:rPr>
                 <w:rStyle w:val="Hyperlink"/>
@@ -3635,7 +3635,7 @@
                 <w:noProof/>
                 <w:webHidden/>
               </w:rPr>
-              <w:instrText xml:space="preserve"> PAGEREF _Toc421002412 \h </w:instrText>
+              <w:instrText xml:space="preserve"> PAGEREF _Toc421026140 \h </w:instrText>
             </w:r>
             <w:r>
               <w:rPr>
@@ -3678,7 +3678,7 @@
               <w:lang w:eastAsia="en-AU"/>
             </w:rPr>
           </w:pPr>
-          <w:hyperlink w:anchor="_Toc421002413" w:history="1">
+          <w:hyperlink w:anchor="_Toc421026141" w:history="1">
             <w:r>
               <w:rPr>
                 <w:rStyle w:val="Hyperlink"/>
@@ -3721,7 +3721,7 @@
                 <w:noProof/>
                 <w:webHidden/>
               </w:rPr>
-              <w:instrText xml:space="preserve"> PAGEREF _Toc421002413 \h </w:instrText>
+              <w:instrText xml:space="preserve"> PAGEREF _Toc421026141 \h </w:instrText>
             </w:r>
             <w:r>
               <w:rPr>
@@ -3764,7 +3764,7 @@
               <w:lang w:eastAsia="en-AU"/>
             </w:rPr>
           </w:pPr>
-          <w:hyperlink w:anchor="_Toc421002414" w:history="1">
+          <w:hyperlink w:anchor="_Toc421026142" w:history="1">
             <w:r>
               <w:rPr>
                 <w:rStyle w:val="Hyperlink"/>
@@ -3805,7 +3805,7 @@
                 <w:noProof/>
                 <w:webHidden/>
               </w:rPr>
-              <w:instrText xml:space="preserve"> PAGEREF _Toc421002414 \h </w:instrText>
+              <w:instrText xml:space="preserve"> PAGEREF _Toc421026142 \h </w:instrText>
             </w:r>
             <w:r>
               <w:rPr>
@@ -3848,7 +3848,7 @@
               <w:lang w:eastAsia="en-AU"/>
             </w:rPr>
           </w:pPr>
-          <w:hyperlink w:anchor="_Toc421002415" w:history="1">
+          <w:hyperlink w:anchor="_Toc421026143" w:history="1">
             <w:r>
               <w:rPr>
                 <w:rStyle w:val="Hyperlink"/>
@@ -3889,7 +3889,7 @@
                 <w:noProof/>
                 <w:webHidden/>
               </w:rPr>
-              <w:instrText xml:space="preserve"> PAGEREF _Toc421002415 \h </w:instrText>
+              <w:instrText xml:space="preserve"> PAGEREF _Toc421026143 \h </w:instrText>
             </w:r>
             <w:r>
               <w:rPr>
@@ -3932,7 +3932,7 @@
               <w:lang w:eastAsia="en-AU"/>
             </w:rPr>
           </w:pPr>
-          <w:hyperlink w:anchor="_Toc421002416" w:history="1">
+          <w:hyperlink w:anchor="_Toc421026144" w:history="1">
             <w:r>
               <w:rPr>
                 <w:rStyle w:val="Hyperlink"/>
@@ -3973,7 +3973,7 @@
                 <w:noProof/>
                 <w:webHidden/>
               </w:rPr>
-              <w:instrText xml:space="preserve"> PAGEREF _Toc421002416 \h </w:instrText>
+              <w:instrText xml:space="preserve"> PAGEREF _Toc421026144 \h </w:instrText>
             </w:r>
             <w:r>
               <w:rPr>
@@ -4016,7 +4016,7 @@
               <w:lang w:eastAsia="en-AU"/>
             </w:rPr>
           </w:pPr>
-          <w:hyperlink w:anchor="_Toc421002417" w:history="1">
+          <w:hyperlink w:anchor="_Toc421026145" w:history="1">
             <w:r>
               <w:rPr>
                 <w:rStyle w:val="Hyperlink"/>
@@ -4057,7 +4057,7 @@
                 <w:noProof/>
                 <w:webHidden/>
               </w:rPr>
-              <w:instrText xml:space="preserve"> PAGEREF _Toc421002417 \h </w:instrText>
+              <w:instrText xml:space="preserve"> PAGEREF _Toc421026145 \h </w:instrText>
             </w:r>
             <w:r>
               <w:rPr>
@@ -4100,7 +4100,7 @@
               <w:lang w:eastAsia="en-AU"/>
             </w:rPr>
           </w:pPr>
-          <w:hyperlink w:anchor="_Toc421002418" w:history="1">
+          <w:hyperlink w:anchor="_Toc421026146" w:history="1">
             <w:r>
               <w:rPr>
                 <w:rStyle w:val="Hyperlink"/>
@@ -4141,7 +4141,7 @@
                 <w:noProof/>
                 <w:webHidden/>
               </w:rPr>
-              <w:instrText xml:space="preserve"> PAGEREF _Toc421002418 \h </w:instrText>
+              <w:instrText xml:space="preserve"> PAGEREF _Toc421026146 \h </w:instrText>
             </w:r>
             <w:r>
               <w:rPr>
@@ -4184,7 +4184,7 @@
               <w:lang w:eastAsia="en-AU"/>
             </w:rPr>
           </w:pPr>
-          <w:hyperlink w:anchor="_Toc421002419" w:history="1">
+          <w:hyperlink w:anchor="_Toc421026147" w:history="1">
             <w:r>
               <w:rPr>
                 <w:rStyle w:val="Hyperlink"/>
@@ -4225,7 +4225,7 @@
                 <w:noProof/>
                 <w:webHidden/>
               </w:rPr>
-              <w:instrText xml:space="preserve"> PAGEREF _Toc421002419 \h </w:instrText>
+              <w:instrText xml:space="preserve"> PAGEREF _Toc421026147 \h </w:instrText>
             </w:r>
             <w:r>
               <w:rPr>
@@ -4268,7 +4268,7 @@
               <w:lang w:eastAsia="en-AU"/>
             </w:rPr>
           </w:pPr>
-          <w:hyperlink w:anchor="_Toc421002420" w:history="1">
+          <w:hyperlink w:anchor="_Toc421026148" w:history="1">
             <w:r>
               <w:rPr>
                 <w:rStyle w:val="Hyperlink"/>
@@ -4309,7 +4309,7 @@
                 <w:noProof/>
                 <w:webHidden/>
               </w:rPr>
-              <w:instrText xml:space="preserve"> PAGEREF _Toc421002420 \h </w:instrText>
+              <w:instrText xml:space="preserve"> PAGEREF _Toc421026148 \h </w:instrText>
             </w:r>
             <w:r>
               <w:rPr>
@@ -4352,7 +4352,7 @@
               <w:lang w:eastAsia="en-AU"/>
             </w:rPr>
           </w:pPr>
-          <w:hyperlink w:anchor="_Toc421002421" w:history="1">
+          <w:hyperlink w:anchor="_Toc421026149" w:history="1">
             <w:r>
               <w:rPr>
                 <w:rStyle w:val="Hyperlink"/>
@@ -4393,7 +4393,7 @@
                 <w:noProof/>
                 <w:webHidden/>
               </w:rPr>
-              <w:instrText xml:space="preserve"> PAGEREF _Toc421002421 \h </w:instrText>
+              <w:instrText xml:space="preserve"> PAGEREF _Toc421026149 \h </w:instrText>
             </w:r>
             <w:r>
               <w:rPr>
@@ -4436,7 +4436,7 @@
               <w:lang w:eastAsia="en-AU"/>
             </w:rPr>
           </w:pPr>
-          <w:hyperlink w:anchor="_Toc421002422" w:history="1">
+          <w:hyperlink w:anchor="_Toc421026150" w:history="1">
             <w:r>
               <w:rPr>
                 <w:rStyle w:val="Hyperlink"/>
@@ -4477,7 +4477,7 @@
                 <w:noProof/>
                 <w:webHidden/>
               </w:rPr>
-              <w:instrText xml:space="preserve"> PAGEREF _Toc421002422 \h </w:instrText>
+              <w:instrText xml:space="preserve"> PAGEREF _Toc421026150 \h </w:instrText>
             </w:r>
             <w:r>
               <w:rPr>
@@ -4520,7 +4520,7 @@
               <w:lang w:eastAsia="en-AU"/>
             </w:rPr>
           </w:pPr>
-          <w:hyperlink w:anchor="_Toc421002423" w:history="1">
+          <w:hyperlink w:anchor="_Toc421026151" w:history="1">
             <w:r>
               <w:rPr>
                 <w:rStyle w:val="Hyperlink"/>
@@ -4561,7 +4561,7 @@
                 <w:noProof/>
                 <w:webHidden/>
               </w:rPr>
-              <w:instrText xml:space="preserve"> PAGEREF _Toc421002423 \h </w:instrText>
+              <w:instrText xml:space="preserve"> PAGEREF _Toc421026151 \h </w:instrText>
             </w:r>
             <w:r>
               <w:rPr>
@@ -4604,7 +4604,7 @@
               <w:lang w:eastAsia="en-AU"/>
             </w:rPr>
           </w:pPr>
-          <w:hyperlink w:anchor="_Toc421002424" w:history="1">
+          <w:hyperlink w:anchor="_Toc421026152" w:history="1">
             <w:r>
               <w:rPr>
                 <w:rStyle w:val="Hyperlink"/>
@@ -4645,7 +4645,7 @@
                 <w:noProof/>
                 <w:webHidden/>
               </w:rPr>
-              <w:instrText xml:space="preserve"> PAGEREF _Toc421002424 \h </w:instrText>
+              <w:instrText xml:space="preserve"> PAGEREF _Toc421026152 \h </w:instrText>
             </w:r>
             <w:r>
               <w:rPr>
@@ -4688,7 +4688,7 @@
               <w:lang w:eastAsia="en-AU"/>
             </w:rPr>
           </w:pPr>
-          <w:hyperlink w:anchor="_Toc421002425" w:history="1">
+          <w:hyperlink w:anchor="_Toc421026153" w:history="1">
             <w:r>
               <w:rPr>
                 <w:rStyle w:val="Hyperlink"/>
@@ -4729,7 +4729,7 @@
                 <w:noProof/>
                 <w:webHidden/>
               </w:rPr>
-              <w:instrText xml:space="preserve"> PAGEREF _Toc421002425 \h </w:instrText>
+              <w:instrText xml:space="preserve"> PAGEREF _Toc421026153 \h </w:instrText>
             </w:r>
             <w:r>
               <w:rPr>
@@ -4772,7 +4772,7 @@
               <w:lang w:eastAsia="en-AU"/>
             </w:rPr>
           </w:pPr>
-          <w:hyperlink w:anchor="_Toc421002426" w:history="1">
+          <w:hyperlink w:anchor="_Toc421026154" w:history="1">
             <w:r>
               <w:rPr>
                 <w:rStyle w:val="Hyperlink"/>
@@ -4813,7 +4813,7 @@
                 <w:noProof/>
                 <w:webHidden/>
               </w:rPr>
-              <w:instrText xml:space="preserve"> PAGEREF _Toc421002426 \h </w:instrText>
+              <w:instrText xml:space="preserve"> PAGEREF _Toc421026154 \h </w:instrText>
             </w:r>
             <w:r>
               <w:rPr>
@@ -4856,7 +4856,7 @@
               <w:lang w:eastAsia="en-AU"/>
             </w:rPr>
           </w:pPr>
-          <w:hyperlink w:anchor="_Toc421002427" w:history="1">
+          <w:hyperlink w:anchor="_Toc421026155" w:history="1">
             <w:r>
               <w:rPr>
                 <w:rStyle w:val="Hyperlink"/>
@@ -4897,7 +4897,7 @@
                 <w:noProof/>
                 <w:webHidden/>
               </w:rPr>
-              <w:instrText xml:space="preserve"> PAGEREF _Toc421002427 \h </w:instrText>
+              <w:instrText xml:space="preserve"> PAGEREF _Toc421026155 \h </w:instrText>
             </w:r>
             <w:r>
               <w:rPr>
@@ -4940,7 +4940,7 @@
               <w:lang w:eastAsia="en-AU"/>
             </w:rPr>
           </w:pPr>
-          <w:hyperlink w:anchor="_Toc421002428" w:history="1">
+          <w:hyperlink w:anchor="_Toc421026156" w:history="1">
             <w:r>
               <w:rPr>
                 <w:rStyle w:val="Hyperlink"/>
@@ -4981,7 +4981,7 @@
                 <w:noProof/>
                 <w:webHidden/>
               </w:rPr>
-              <w:instrText xml:space="preserve"> PAGEREF _Toc421002428 \h </w:instrText>
+              <w:instrText xml:space="preserve"> PAGEREF _Toc421026156 \h </w:instrText>
             </w:r>
             <w:r>
               <w:rPr>
@@ -5024,7 +5024,7 @@
               <w:lang w:eastAsia="en-AU"/>
             </w:rPr>
           </w:pPr>
-          <w:hyperlink w:anchor="_Toc421002429" w:history="1">
+          <w:hyperlink w:anchor="_Toc421026157" w:history="1">
             <w:r>
               <w:rPr>
                 <w:rStyle w:val="Hyperlink"/>
@@ -5065,7 +5065,7 @@
                 <w:noProof/>
                 <w:webHidden/>
               </w:rPr>
-              <w:instrText xml:space="preserve"> PAGEREF _Toc421002429 \h </w:instrText>
+              <w:instrText xml:space="preserve"> PAGEREF _Toc421026157 \h </w:instrText>
             </w:r>
             <w:r>
               <w:rPr>
@@ -5108,7 +5108,7 @@
               <w:lang w:eastAsia="en-AU"/>
             </w:rPr>
           </w:pPr>
-          <w:hyperlink w:anchor="_Toc421002430" w:history="1">
+          <w:hyperlink w:anchor="_Toc421026158" w:history="1">
             <w:r>
               <w:rPr>
                 <w:rStyle w:val="Hyperlink"/>
@@ -5149,7 +5149,7 @@
                 <w:noProof/>
                 <w:webHidden/>
               </w:rPr>
-              <w:instrText xml:space="preserve"> PAGEREF _Toc421002430 \h </w:instrText>
+              <w:instrText xml:space="preserve"> PAGEREF _Toc421026158 \h </w:instrText>
             </w:r>
             <w:r>
               <w:rPr>
@@ -5192,7 +5192,7 @@
               <w:lang w:eastAsia="en-AU"/>
             </w:rPr>
           </w:pPr>
-          <w:hyperlink w:anchor="_Toc421002431" w:history="1">
+          <w:hyperlink w:anchor="_Toc421026159" w:history="1">
             <w:r>
               <w:rPr>
                 <w:rStyle w:val="Hyperlink"/>
@@ -5233,7 +5233,7 @@
                 <w:noProof/>
                 <w:webHidden/>
               </w:rPr>
-              <w:instrText xml:space="preserve"> PAGEREF _Toc421002431 \h </w:instrText>
+              <w:instrText xml:space="preserve"> PAGEREF _Toc421026159 \h </w:instrText>
             </w:r>
             <w:r>
               <w:rPr>
@@ -5276,7 +5276,7 @@
               <w:lang w:eastAsia="en-AU"/>
             </w:rPr>
           </w:pPr>
-          <w:hyperlink w:anchor="_Toc421002432" w:history="1">
+          <w:hyperlink w:anchor="_Toc421026160" w:history="1">
             <w:r>
               <w:rPr>
                 <w:rStyle w:val="Hyperlink"/>
@@ -5317,7 +5317,7 @@
                 <w:noProof/>
                 <w:webHidden/>
               </w:rPr>
-              <w:instrText xml:space="preserve"> PAGEREF _Toc421002432 \h </w:instrText>
+              <w:instrText xml:space="preserve"> PAGEREF _Toc421026160 \h </w:instrText>
             </w:r>
             <w:r>
               <w:rPr>
@@ -5360,7 +5360,7 @@
               <w:lang w:eastAsia="en-AU"/>
             </w:rPr>
           </w:pPr>
-          <w:hyperlink w:anchor="_Toc421002433" w:history="1">
+          <w:hyperlink w:anchor="_Toc421026161" w:history="1">
             <w:r>
               <w:rPr>
                 <w:rStyle w:val="Hyperlink"/>
@@ -5401,7 +5401,7 @@
                 <w:noProof/>
                 <w:webHidden/>
               </w:rPr>
-              <w:instrText xml:space="preserve"> PAGEREF _Toc421002433 \h </w:instrText>
+              <w:instrText xml:space="preserve"> PAGEREF _Toc421026161 \h </w:instrText>
             </w:r>
             <w:r>
               <w:rPr>
@@ -5444,7 +5444,7 @@
               <w:lang w:eastAsia="en-AU"/>
             </w:rPr>
           </w:pPr>
-          <w:hyperlink w:anchor="_Toc421002434" w:history="1">
+          <w:hyperlink w:anchor="_Toc421026162" w:history="1">
             <w:r>
               <w:rPr>
                 <w:rStyle w:val="Hyperlink"/>
@@ -5485,7 +5485,7 @@
                 <w:noProof/>
                 <w:webHidden/>
               </w:rPr>
-              <w:instrText xml:space="preserve"> PAGEREF _Toc421002434 \h </w:instrText>
+              <w:instrText xml:space="preserve"> PAGEREF _Toc421026162 \h </w:instrText>
             </w:r>
             <w:r>
               <w:rPr>
@@ -5528,7 +5528,7 @@
               <w:lang w:eastAsia="en-AU"/>
             </w:rPr>
           </w:pPr>
-          <w:hyperlink w:anchor="_Toc421002435" w:history="1">
+          <w:hyperlink w:anchor="_Toc421026163" w:history="1">
             <w:r>
               <w:rPr>
                 <w:rStyle w:val="Hyperlink"/>
@@ -5569,7 +5569,7 @@
                 <w:noProof/>
                 <w:webHidden/>
               </w:rPr>
-              <w:instrText xml:space="preserve"> PAGEREF _Toc421002435 \h </w:instrText>
+              <w:instrText xml:space="preserve"> PAGEREF _Toc421026163 \h </w:instrText>
             </w:r>
             <w:r>
               <w:rPr>
@@ -5612,7 +5612,7 @@
               <w:lang w:eastAsia="en-AU"/>
             </w:rPr>
           </w:pPr>
-          <w:hyperlink w:anchor="_Toc421002436" w:history="1">
+          <w:hyperlink w:anchor="_Toc421026164" w:history="1">
             <w:r>
               <w:rPr>
                 <w:rStyle w:val="Hyperlink"/>
@@ -5662,7 +5662,7 @@
                 <w:noProof/>
                 <w:webHidden/>
               </w:rPr>
-              <w:instrText xml:space="preserve"> PAGEREF _Toc421002436 \h </w:instrText>
+              <w:instrText xml:space="preserve"> PAGEREF _Toc421026164 \h </w:instrText>
             </w:r>
             <w:r>
               <w:rPr>
@@ -5705,7 +5705,7 @@
               <w:lang w:eastAsia="en-AU"/>
             </w:rPr>
           </w:pPr>
-          <w:hyperlink w:anchor="_Toc421002437" w:history="1">
+          <w:hyperlink w:anchor="_Toc421026165" w:history="1">
             <w:r>
               <w:rPr>
                 <w:rStyle w:val="Hyperlink"/>
@@ -5746,7 +5746,7 @@
                 <w:noProof/>
                 <w:webHidden/>
               </w:rPr>
-              <w:instrText xml:space="preserve"> PAGEREF _Toc421002437 \h </w:instrText>
+              <w:instrText xml:space="preserve"> PAGEREF _Toc421026165 \h </w:instrText>
             </w:r>
             <w:r>
               <w:rPr>
@@ -5789,7 +5789,7 @@
               <w:lang w:eastAsia="en-AU"/>
             </w:rPr>
           </w:pPr>
-          <w:hyperlink w:anchor="_Toc421002438" w:history="1">
+          <w:hyperlink w:anchor="_Toc421026166" w:history="1">
             <w:r>
               <w:rPr>
                 <w:rStyle w:val="Hyperlink"/>
@@ -5830,7 +5830,7 @@
                 <w:noProof/>
                 <w:webHidden/>
               </w:rPr>
-              <w:instrText xml:space="preserve"> PAGEREF _Toc421002438 \h </w:instrText>
+              <w:instrText xml:space="preserve"> PAGEREF _Toc421026166 \h </w:instrText>
             </w:r>
             <w:r>
               <w:rPr>
@@ -5873,7 +5873,7 @@
               <w:lang w:eastAsia="en-AU"/>
             </w:rPr>
           </w:pPr>
-          <w:hyperlink w:anchor="_Toc421002439" w:history="1">
+          <w:hyperlink w:anchor="_Toc421026167" w:history="1">
             <w:r>
               <w:rPr>
                 <w:rStyle w:val="Hyperlink"/>
@@ -5914,7 +5914,7 @@
                 <w:noProof/>
                 <w:webHidden/>
               </w:rPr>
-              <w:instrText xml:space="preserve"> PAGEREF _Toc421002439 \h </w:instrText>
+              <w:instrText xml:space="preserve"> PAGEREF _Toc421026167 \h </w:instrText>
             </w:r>
             <w:r>
               <w:rPr>
@@ -5957,7 +5957,7 @@
               <w:lang w:eastAsia="en-AU"/>
             </w:rPr>
           </w:pPr>
-          <w:hyperlink w:anchor="_Toc421002440" w:history="1">
+          <w:hyperlink w:anchor="_Toc421026168" w:history="1">
             <w:r>
               <w:rPr>
                 <w:rStyle w:val="Hyperlink"/>
@@ -5998,7 +5998,7 @@
                 <w:noProof/>
                 <w:webHidden/>
               </w:rPr>
-              <w:instrText xml:space="preserve"> PAGEREF _Toc421002440 \h </w:instrText>
+              <w:instrText xml:space="preserve"> PAGEREF _Toc421026168 \h </w:instrText>
             </w:r>
             <w:r>
               <w:rPr>
@@ -6041,7 +6041,7 @@
               <w:lang w:eastAsia="en-AU"/>
             </w:rPr>
           </w:pPr>
-          <w:hyperlink w:anchor="_Toc421002441" w:history="1">
+          <w:hyperlink w:anchor="_Toc421026169" w:history="1">
             <w:r>
               <w:rPr>
                 <w:rStyle w:val="Hyperlink"/>
@@ -6082,7 +6082,7 @@
                 <w:noProof/>
                 <w:webHidden/>
               </w:rPr>
-              <w:instrText xml:space="preserve"> PAGEREF _Toc421002441 \h </w:instrText>
+              <w:instrText xml:space="preserve"> PAGEREF _Toc421026169 \h </w:instrText>
             </w:r>
             <w:r>
               <w:rPr>
@@ -6125,7 +6125,7 @@
               <w:lang w:eastAsia="en-AU"/>
             </w:rPr>
           </w:pPr>
-          <w:hyperlink w:anchor="_Toc421002442" w:history="1">
+          <w:hyperlink w:anchor="_Toc421026170" w:history="1">
             <w:r>
               <w:rPr>
                 <w:rStyle w:val="Hyperlink"/>
@@ -6166,7 +6166,7 @@
                 <w:noProof/>
                 <w:webHidden/>
               </w:rPr>
-              <w:instrText xml:space="preserve"> PAGEREF _Toc421002442 \h </w:instrText>
+              <w:instrText xml:space="preserve"> PAGEREF _Toc421026170 \h </w:instrText>
             </w:r>
             <w:r>
               <w:rPr>
@@ -6209,7 +6209,7 @@
               <w:lang w:eastAsia="en-AU"/>
             </w:rPr>
           </w:pPr>
-          <w:hyperlink w:anchor="_Toc421002443" w:history="1">
+          <w:hyperlink w:anchor="_Toc421026171" w:history="1">
             <w:r>
               <w:rPr>
                 <w:rStyle w:val="Hyperlink"/>
@@ -6250,7 +6250,7 @@
                 <w:noProof/>
                 <w:webHidden/>
               </w:rPr>
-              <w:instrText xml:space="preserve"> PAGEREF _Toc421002443 \h </w:instrText>
+              <w:instrText xml:space="preserve"> PAGEREF _Toc421026171 \h </w:instrText>
             </w:r>
             <w:r>
               <w:rPr>
@@ -6293,7 +6293,7 @@
               <w:lang w:eastAsia="en-AU"/>
             </w:rPr>
           </w:pPr>
-          <w:hyperlink w:anchor="_Toc421002444" w:history="1">
+          <w:hyperlink w:anchor="_Toc421026172" w:history="1">
             <w:r>
               <w:rPr>
                 <w:rStyle w:val="Hyperlink"/>
@@ -6334,7 +6334,7 @@
                 <w:noProof/>
                 <w:webHidden/>
               </w:rPr>
-              <w:instrText xml:space="preserve"> PAGEREF _Toc421002444 \h </w:instrText>
+              <w:instrText xml:space="preserve"> PAGEREF _Toc421026172 \h </w:instrText>
             </w:r>
             <w:r>
               <w:rPr>
@@ -6377,7 +6377,7 @@
               <w:lang w:eastAsia="en-AU"/>
             </w:rPr>
           </w:pPr>
-          <w:hyperlink w:anchor="_Toc421002445" w:history="1">
+          <w:hyperlink w:anchor="_Toc421026173" w:history="1">
             <w:r>
               <w:rPr>
                 <w:rStyle w:val="Hyperlink"/>
@@ -6418,7 +6418,7 @@
                 <w:noProof/>
                 <w:webHidden/>
               </w:rPr>
-              <w:instrText xml:space="preserve"> PAGEREF _Toc421002445 \h </w:instrText>
+              <w:instrText xml:space="preserve"> PAGEREF _Toc421026173 \h </w:instrText>
             </w:r>
             <w:r>
               <w:rPr>
@@ -6461,7 +6461,7 @@
               <w:lang w:eastAsia="en-AU"/>
             </w:rPr>
           </w:pPr>
-          <w:hyperlink w:anchor="_Toc421002446" w:history="1">
+          <w:hyperlink w:anchor="_Toc421026174" w:history="1">
             <w:r>
               <w:rPr>
                 <w:rStyle w:val="Hyperlink"/>
@@ -6502,7 +6502,7 @@
                 <w:noProof/>
                 <w:webHidden/>
               </w:rPr>
-              <w:instrText xml:space="preserve"> PAGEREF _Toc421002446 \h </w:instrText>
+              <w:instrText xml:space="preserve"> PAGEREF _Toc421026174 \h </w:instrText>
             </w:r>
             <w:r>
               <w:rPr>
@@ -6545,7 +6545,7 @@
               <w:lang w:eastAsia="en-AU"/>
             </w:rPr>
           </w:pPr>
-          <w:hyperlink w:anchor="_Toc421002447" w:history="1">
+          <w:hyperlink w:anchor="_Toc421026175" w:history="1">
             <w:r>
               <w:rPr>
                 <w:rStyle w:val="Hyperlink"/>
@@ -6586,7 +6586,7 @@
                 <w:noProof/>
                 <w:webHidden/>
               </w:rPr>
-              <w:instrText xml:space="preserve"> PAGEREF _Toc421002447 \h </w:instrText>
+              <w:instrText xml:space="preserve"> PAGEREF _Toc421026175 \h </w:instrText>
             </w:r>
             <w:r>
               <w:rPr>
@@ -6629,7 +6629,7 @@
               <w:lang w:eastAsia="en-AU"/>
             </w:rPr>
           </w:pPr>
-          <w:hyperlink w:anchor="_Toc421002448" w:history="1">
+          <w:hyperlink w:anchor="_Toc421026176" w:history="1">
             <w:r>
               <w:rPr>
                 <w:rStyle w:val="Hyperlink"/>
@@ -6670,7 +6670,7 @@
                 <w:noProof/>
                 <w:webHidden/>
               </w:rPr>
-              <w:instrText xml:space="preserve"> PAGEREF _Toc421002448 \h </w:instrText>
+              <w:instrText xml:space="preserve"> PAGEREF _Toc421026176 \h </w:instrText>
             </w:r>
             <w:r>
               <w:rPr>
@@ -6713,7 +6713,7 @@
               <w:lang w:eastAsia="en-AU"/>
             </w:rPr>
           </w:pPr>
-          <w:hyperlink w:anchor="_Toc421002449" w:history="1">
+          <w:hyperlink w:anchor="_Toc421026177" w:history="1">
             <w:r>
               <w:rPr>
                 <w:rStyle w:val="Hyperlink"/>
@@ -6754,7 +6754,7 @@
                 <w:noProof/>
                 <w:webHidden/>
               </w:rPr>
-              <w:instrText xml:space="preserve"> PAGEREF _Toc421002449 \h </w:instrText>
+              <w:instrText xml:space="preserve"> PAGEREF _Toc421026177 \h </w:instrText>
             </w:r>
             <w:r>
               <w:rPr>
@@ -6818,7 +6818,7 @@
           <w:numId w:val="0"/>
         </w:numPr>
       </w:pPr>
-      <w:bookmarkStart w:id="6" w:name="_Toc421002379"/>
+      <w:bookmarkStart w:id="6" w:name="_Toc421026107"/>
       <w:r>
         <w:lastRenderedPageBreak/>
         <w:t>List</w:t>
@@ -6848,7 +6848,7 @@
       <w:r>
         <w:fldChar w:fldCharType="separate"/>
       </w:r>
-      <w:hyperlink w:anchor="_Toc421002450" w:history="1">
+      <w:hyperlink w:anchor="_Toc421026178" w:history="1">
         <w:r>
           <w:rPr>
             <w:rStyle w:val="Hyperlink"/>
@@ -6959,7 +6959,7 @@
             <w:noProof/>
             <w:webHidden/>
           </w:rPr>
-          <w:instrText xml:space="preserve"> PAGEREF _Toc421002450 \h </w:instrText>
+          <w:instrText xml:space="preserve"> PAGEREF _Toc421026178 \h </w:instrText>
         </w:r>
         <w:r>
           <w:rPr>
@@ -7001,7 +7001,7 @@
           <w:lang w:eastAsia="en-AU"/>
         </w:rPr>
       </w:pPr>
-      <w:hyperlink w:anchor="_Toc421002451" w:history="1">
+      <w:hyperlink w:anchor="_Toc421026179" w:history="1">
         <w:r>
           <w:rPr>
             <w:rStyle w:val="Hyperlink"/>
@@ -7124,7 +7124,7 @@
             <w:noProof/>
             <w:webHidden/>
           </w:rPr>
-          <w:instrText xml:space="preserve"> PAGEREF _Toc421002451 \h </w:instrText>
+          <w:instrText xml:space="preserve"> PAGEREF _Toc421026179 \h </w:instrText>
         </w:r>
         <w:r>
           <w:rPr>
@@ -7166,7 +7166,7 @@
           <w:lang w:eastAsia="en-AU"/>
         </w:rPr>
       </w:pPr>
-      <w:hyperlink w:anchor="_Toc421002452" w:history="1">
+      <w:hyperlink w:anchor="_Toc421026180" w:history="1">
         <w:r>
           <w:rPr>
             <w:rStyle w:val="Hyperlink"/>
@@ -7333,7 +7333,7 @@
             <w:noProof/>
             <w:webHidden/>
           </w:rPr>
-          <w:instrText xml:space="preserve"> PAGEREF _Toc421002452 \h </w:instrText>
+          <w:instrText xml:space="preserve"> PAGEREF _Toc421026180 \h </w:instrText>
         </w:r>
         <w:r>
           <w:rPr>
@@ -7375,7 +7375,7 @@
           <w:lang w:eastAsia="en-AU"/>
         </w:rPr>
       </w:pPr>
-      <w:hyperlink w:anchor="_Toc421002453" w:history="1">
+      <w:hyperlink w:anchor="_Toc421026181" w:history="1">
         <w:r>
           <w:rPr>
             <w:rStyle w:val="Hyperlink"/>
@@ -7419,7 +7419,7 @@
             <w:noProof/>
             <w:webHidden/>
           </w:rPr>
-          <w:instrText xml:space="preserve"> PAGEREF _Toc421002453 \h </w:instrText>
+          <w:instrText xml:space="preserve"> PAGEREF _Toc421026181 \h </w:instrText>
         </w:r>
         <w:r>
           <w:rPr>
@@ -7461,7 +7461,7 @@
           <w:lang w:eastAsia="en-AU"/>
         </w:rPr>
       </w:pPr>
-      <w:hyperlink w:anchor="_Toc421002454" w:history="1">
+      <w:hyperlink w:anchor="_Toc421026182" w:history="1">
         <w:r>
           <w:rPr>
             <w:rStyle w:val="Hyperlink"/>
@@ -7488,7 +7488,7 @@
             <w:noProof/>
             <w:webHidden/>
           </w:rPr>
-          <w:instrText xml:space="preserve"> PAGEREF _Toc421002454 \h </w:instrText>
+          <w:instrText xml:space="preserve"> PAGEREF _Toc421026182 \h </w:instrText>
         </w:r>
         <w:r>
           <w:rPr>
@@ -7530,7 +7530,7 @@
           <w:lang w:eastAsia="en-AU"/>
         </w:rPr>
       </w:pPr>
-      <w:hyperlink w:anchor="_Toc421002455" w:history="1">
+      <w:hyperlink w:anchor="_Toc421026183" w:history="1">
         <w:r>
           <w:rPr>
             <w:rStyle w:val="Hyperlink"/>
@@ -7557,7 +7557,7 @@
             <w:noProof/>
             <w:webHidden/>
           </w:rPr>
-          <w:instrText xml:space="preserve"> PAGEREF _Toc421002455 \h </w:instrText>
+          <w:instrText xml:space="preserve"> PAGEREF _Toc421026183 \h </w:instrText>
         </w:r>
         <w:r>
           <w:rPr>
@@ -7599,7 +7599,7 @@
           <w:lang w:eastAsia="en-AU"/>
         </w:rPr>
       </w:pPr>
-      <w:hyperlink w:anchor="_Toc421002456" w:history="1">
+      <w:hyperlink w:anchor="_Toc421026184" w:history="1">
         <w:r>
           <w:rPr>
             <w:rStyle w:val="Hyperlink"/>
@@ -7626,7 +7626,7 @@
             <w:noProof/>
             <w:webHidden/>
           </w:rPr>
-          <w:instrText xml:space="preserve"> PAGEREF _Toc421002456 \h </w:instrText>
+          <w:instrText xml:space="preserve"> PAGEREF _Toc421026184 \h </w:instrText>
         </w:r>
         <w:r>
           <w:rPr>
@@ -7668,7 +7668,7 @@
           <w:lang w:eastAsia="en-AU"/>
         </w:rPr>
       </w:pPr>
-      <w:hyperlink w:anchor="_Toc421002457" w:history="1">
+      <w:hyperlink w:anchor="_Toc421026185" w:history="1">
         <w:r>
           <w:rPr>
             <w:rStyle w:val="Hyperlink"/>
@@ -7763,7 +7763,7 @@
             <w:noProof/>
             <w:webHidden/>
           </w:rPr>
-          <w:instrText xml:space="preserve"> PAGEREF _Toc421002457 \h </w:instrText>
+          <w:instrText xml:space="preserve"> PAGEREF _Toc421026185 \h </w:instrText>
         </w:r>
         <w:r>
           <w:rPr>
@@ -7805,7 +7805,7 @@
           <w:lang w:eastAsia="en-AU"/>
         </w:rPr>
       </w:pPr>
-      <w:hyperlink w:anchor="_Toc421002458" w:history="1">
+      <w:hyperlink w:anchor="_Toc421026186" w:history="1">
         <w:r>
           <w:rPr>
             <w:rStyle w:val="Hyperlink"/>
@@ -7866,7 +7866,7 @@
             <w:noProof/>
             <w:webHidden/>
           </w:rPr>
-          <w:instrText xml:space="preserve"> PAGEREF _Toc421002458 \h </w:instrText>
+          <w:instrText xml:space="preserve"> PAGEREF _Toc421026186 \h </w:instrText>
         </w:r>
         <w:r>
           <w:rPr>
@@ -7908,7 +7908,7 @@
           <w:lang w:eastAsia="en-AU"/>
         </w:rPr>
       </w:pPr>
-      <w:hyperlink w:anchor="_Toc421002459" w:history="1">
+      <w:hyperlink w:anchor="_Toc421026187" w:history="1">
         <w:r>
           <w:rPr>
             <w:rStyle w:val="Hyperlink"/>
@@ -7969,7 +7969,7 @@
             <w:noProof/>
             <w:webHidden/>
           </w:rPr>
-          <w:instrText xml:space="preserve"> PAGEREF _Toc421002459 \h </w:instrText>
+          <w:instrText xml:space="preserve"> PAGEREF _Toc421026187 \h </w:instrText>
         </w:r>
         <w:r>
           <w:rPr>
@@ -8011,7 +8011,7 @@
           <w:lang w:eastAsia="en-AU"/>
         </w:rPr>
       </w:pPr>
-      <w:hyperlink w:anchor="_Toc421002460" w:history="1">
+      <w:hyperlink w:anchor="_Toc421026188" w:history="1">
         <w:r>
           <w:rPr>
             <w:rStyle w:val="Hyperlink"/>
@@ -8074,7 +8074,7 @@
             <w:noProof/>
             <w:webHidden/>
           </w:rPr>
-          <w:instrText xml:space="preserve"> PAGEREF _Toc421002460 \h </w:instrText>
+          <w:instrText xml:space="preserve"> PAGEREF _Toc421026188 \h </w:instrText>
         </w:r>
         <w:r>
           <w:rPr>
@@ -8116,7 +8116,7 @@
           <w:lang w:eastAsia="en-AU"/>
         </w:rPr>
       </w:pPr>
-      <w:hyperlink w:anchor="_Toc421002461" w:history="1">
+      <w:hyperlink w:anchor="_Toc421026189" w:history="1">
         <w:r>
           <w:rPr>
             <w:rStyle w:val="Hyperlink"/>
@@ -8196,7 +8196,7 @@
             <w:noProof/>
             <w:webHidden/>
           </w:rPr>
-          <w:instrText xml:space="preserve"> PAGEREF _Toc421002461 \h </w:instrText>
+          <w:instrText xml:space="preserve"> PAGEREF _Toc421026189 \h </w:instrText>
         </w:r>
         <w:r>
           <w:rPr>
@@ -8238,7 +8238,7 @@
           <w:lang w:eastAsia="en-AU"/>
         </w:rPr>
       </w:pPr>
-      <w:hyperlink w:anchor="_Toc421002462" w:history="1">
+      <w:hyperlink w:anchor="_Toc421026190" w:history="1">
         <w:r>
           <w:rPr>
             <w:rStyle w:val="Hyperlink"/>
@@ -8467,7 +8467,7 @@
             <w:noProof/>
             <w:webHidden/>
           </w:rPr>
-          <w:instrText xml:space="preserve"> PAGEREF _Toc421002462 \h </w:instrText>
+          <w:instrText xml:space="preserve"> PAGEREF _Toc421026190 \h </w:instrText>
         </w:r>
         <w:r>
           <w:rPr>
@@ -8509,7 +8509,7 @@
           <w:lang w:eastAsia="en-AU"/>
         </w:rPr>
       </w:pPr>
-      <w:hyperlink w:anchor="_Toc421002463" w:history="1">
+      <w:hyperlink w:anchor="_Toc421026191" w:history="1">
         <w:r>
           <w:rPr>
             <w:rStyle w:val="Hyperlink"/>
@@ -8583,7 +8583,7 @@
             <w:rStyle w:val="Hyperlink"/>
             <w:noProof/>
           </w:rPr>
-          <w:t xml:space="preserve"> positions [49].</w:t>
+          <w:t xml:space="preserve"> positions [50].</w:t>
         </w:r>
         <w:r>
           <w:rPr>
@@ -8604,7 +8604,7 @@
             <w:noProof/>
             <w:webHidden/>
           </w:rPr>
-          <w:instrText xml:space="preserve"> PAGEREF _Toc421002463 \h </w:instrText>
+          <w:instrText xml:space="preserve"> PAGEREF _Toc421026191 \h </w:instrText>
         </w:r>
         <w:r>
           <w:rPr>
@@ -8646,7 +8646,7 @@
           <w:lang w:eastAsia="en-AU"/>
         </w:rPr>
       </w:pPr>
-      <w:hyperlink w:anchor="_Toc421002464" w:history="1">
+      <w:hyperlink w:anchor="_Toc421026192" w:history="1">
         <w:r>
           <w:rPr>
             <w:rStyle w:val="Hyperlink"/>
@@ -8697,7 +8697,7 @@
             <w:rStyle w:val="Hyperlink"/>
             <w:noProof/>
           </w:rPr>
-          <w:t xml:space="preserve"> alloys. Note the hydrogen evolution drops off significantly for Zn concentration &gt;28at%. (Filled points are amorphous, open crystalline). Reproduced from [45].</w:t>
+          <w:t xml:space="preserve"> alloys. Note the hydrogen evolution drops off significantly for Zn concentration &gt;28at%. (Filled points are amorphous, open crystalline). Reproduced from [46].</w:t>
         </w:r>
         <w:r>
           <w:rPr>
@@ -8718,7 +8718,7 @@
             <w:noProof/>
             <w:webHidden/>
           </w:rPr>
-          <w:instrText xml:space="preserve"> PAGEREF _Toc421002464 \h </w:instrText>
+          <w:instrText xml:space="preserve"> PAGEREF _Toc421026192 \h </w:instrText>
         </w:r>
         <w:r>
           <w:rPr>
@@ -8760,7 +8760,7 @@
           <w:lang w:eastAsia="en-AU"/>
         </w:rPr>
       </w:pPr>
-      <w:hyperlink w:anchor="_Toc421002465" w:history="1">
+      <w:hyperlink w:anchor="_Toc421026193" w:history="1">
         <w:r>
           <w:rPr>
             <w:rStyle w:val="Hyperlink"/>
@@ -8787,7 +8787,7 @@
             <w:noProof/>
             <w:webHidden/>
           </w:rPr>
-          <w:instrText xml:space="preserve"> PAGEREF _Toc421002465 \h </w:instrText>
+          <w:instrText xml:space="preserve"> PAGEREF _Toc421026193 \h </w:instrText>
         </w:r>
         <w:r>
           <w:rPr>
@@ -8829,7 +8829,7 @@
           <w:lang w:eastAsia="en-AU"/>
         </w:rPr>
       </w:pPr>
-      <w:hyperlink w:anchor="_Toc421002466" w:history="1">
+      <w:hyperlink w:anchor="_Toc421026194" w:history="1">
         <w:r>
           <w:rPr>
             <w:rStyle w:val="Hyperlink"/>
@@ -8856,7 +8856,7 @@
             <w:noProof/>
             <w:webHidden/>
           </w:rPr>
-          <w:instrText xml:space="preserve"> PAGEREF _Toc421002466 \h </w:instrText>
+          <w:instrText xml:space="preserve"> PAGEREF _Toc421026194 \h </w:instrText>
         </w:r>
         <w:r>
           <w:rPr>
@@ -8898,7 +8898,7 @@
           <w:lang w:eastAsia="en-AU"/>
         </w:rPr>
       </w:pPr>
-      <w:hyperlink w:anchor="_Toc421002467" w:history="1">
+      <w:hyperlink w:anchor="_Toc421026195" w:history="1">
         <w:r>
           <w:rPr>
             <w:rStyle w:val="Hyperlink"/>
@@ -9038,7 +9038,7 @@
             <w:noProof/>
             <w:webHidden/>
           </w:rPr>
-          <w:instrText xml:space="preserve"> PAGEREF _Toc421002467 \h </w:instrText>
+          <w:instrText xml:space="preserve"> PAGEREF _Toc421026195 \h </w:instrText>
         </w:r>
         <w:r>
           <w:rPr>
@@ -9090,7 +9090,7 @@
         <w:pStyle w:val="Heading1"/>
       </w:pPr>
       <w:bookmarkStart w:id="7" w:name="_Toc386545839"/>
-      <w:bookmarkStart w:id="8" w:name="_Toc421002380"/>
+      <w:bookmarkStart w:id="8" w:name="_Toc421026108"/>
       <w:commentRangeStart w:id="9"/>
       <w:r>
         <w:lastRenderedPageBreak/>
@@ -9380,7 +9380,7 @@
         <w:pStyle w:val="Heading1"/>
       </w:pPr>
       <w:bookmarkStart w:id="10" w:name="_Toc386545841"/>
-      <w:bookmarkStart w:id="11" w:name="_Toc421002381"/>
+      <w:bookmarkStart w:id="11" w:name="_Toc421026109"/>
       <w:commentRangeStart w:id="12"/>
       <w:r>
         <w:lastRenderedPageBreak/>
@@ -9409,7 +9409,7 @@
         <w:pStyle w:val="Heading2"/>
       </w:pPr>
       <w:bookmarkStart w:id="13" w:name="_Toc386545842"/>
-      <w:bookmarkStart w:id="14" w:name="_Toc421002382"/>
+      <w:bookmarkStart w:id="14" w:name="_Toc421026110"/>
       <w:r>
         <w:t>Metallic Glasses (</w:t>
       </w:r>
@@ -9489,7 +9489,7 @@
         <w:pStyle w:val="Heading3"/>
       </w:pPr>
       <w:bookmarkStart w:id="15" w:name="_Toc386545843"/>
-      <w:bookmarkStart w:id="16" w:name="_Toc421002383"/>
+      <w:bookmarkStart w:id="16" w:name="_Toc421026111"/>
       <w:r>
         <w:t>MGs Properties</w:t>
       </w:r>
@@ -9743,7 +9743,7 @@
         <w:pStyle w:val="Heading3"/>
       </w:pPr>
       <w:bookmarkStart w:id="19" w:name="_Toc386545844"/>
-      <w:bookmarkStart w:id="20" w:name="_Toc421002384"/>
+      <w:bookmarkStart w:id="20" w:name="_Toc421026112"/>
       <w:r>
         <w:t xml:space="preserve">Theory of MG </w:t>
       </w:r>
@@ -9786,7 +9786,7 @@
       <w:pPr>
         <w:pStyle w:val="Heading4"/>
       </w:pPr>
-      <w:bookmarkStart w:id="21" w:name="_Toc421002385"/>
+      <w:bookmarkStart w:id="21" w:name="_Toc421026113"/>
       <w:r>
         <w:t xml:space="preserve">Solidification, </w:t>
       </w:r>
@@ -10980,7 +10980,7 @@
         <w:pStyle w:val="Caption"/>
       </w:pPr>
       <w:bookmarkStart w:id="25" w:name="_Ref420594258"/>
-      <w:bookmarkStart w:id="26" w:name="_Toc421002450"/>
+      <w:bookmarkStart w:id="26" w:name="_Toc421026178"/>
       <w:r>
         <w:t xml:space="preserve">Figure </w:t>
       </w:r>
@@ -11771,7 +11771,7 @@
         <w:pStyle w:val="Caption"/>
       </w:pPr>
       <w:bookmarkStart w:id="29" w:name="_Ref392600528"/>
-      <w:bookmarkStart w:id="30" w:name="_Toc421002451"/>
+      <w:bookmarkStart w:id="30" w:name="_Toc421026179"/>
       <w:r>
         <w:t xml:space="preserve">Figure </w:t>
       </w:r>
@@ -12218,7 +12218,7 @@
       <w:pPr>
         <w:pStyle w:val="Heading4"/>
       </w:pPr>
-      <w:bookmarkStart w:id="31" w:name="_Toc421002386"/>
+      <w:bookmarkStart w:id="31" w:name="_Toc421026114"/>
       <w:r>
         <w:t>Glass Forming Ability (GFA)</w:t>
       </w:r>
@@ -13607,7 +13607,7 @@
         <w:pStyle w:val="Caption"/>
       </w:pPr>
       <w:bookmarkStart w:id="34" w:name="_Ref392852145"/>
-      <w:bookmarkStart w:id="35" w:name="_Toc421002452"/>
+      <w:bookmarkStart w:id="35" w:name="_Toc421026180"/>
       <w:r>
         <w:t xml:space="preserve">Figure </w:t>
       </w:r>
@@ -14200,7 +14200,7 @@
       <w:pPr>
         <w:pStyle w:val="Heading4"/>
       </w:pPr>
-      <w:bookmarkStart w:id="36" w:name="_Toc421002387"/>
+      <w:bookmarkStart w:id="36" w:name="_Toc421026115"/>
       <w:r>
         <w:t>B</w:t>
       </w:r>
@@ -14554,7 +14554,7 @@
       <w:pPr>
         <w:pStyle w:val="Heading5"/>
       </w:pPr>
-      <w:bookmarkStart w:id="39" w:name="_Toc421002388"/>
+      <w:bookmarkStart w:id="39" w:name="_Toc421026116"/>
       <w:r>
         <w:t>Thermoplastic Forming (TPF) Processing</w:t>
       </w:r>
@@ -14909,7 +14909,7 @@
         <w:pStyle w:val="Caption"/>
       </w:pPr>
       <w:bookmarkStart w:id="40" w:name="_Ref392861448"/>
-      <w:bookmarkStart w:id="41" w:name="_Toc421002453"/>
+      <w:bookmarkStart w:id="41" w:name="_Toc421026181"/>
       <w:r>
         <w:t xml:space="preserve">Figure </w:t>
       </w:r>
@@ -15098,7 +15098,7 @@
       <w:pPr>
         <w:pStyle w:val="Heading2"/>
       </w:pPr>
-      <w:bookmarkStart w:id="42" w:name="_Toc421002389"/>
+      <w:bookmarkStart w:id="42" w:name="_Toc421026117"/>
       <w:r>
         <w:t>Thin Films</w:t>
       </w:r>
@@ -15108,7 +15108,7 @@
       <w:pPr>
         <w:pStyle w:val="Heading3"/>
       </w:pPr>
-      <w:bookmarkStart w:id="43" w:name="_Toc421002390"/>
+      <w:bookmarkStart w:id="43" w:name="_Toc421026118"/>
       <w:r>
         <w:t>Thin Film Properties</w:t>
       </w:r>
@@ -15713,7 +15713,7 @@
       <w:bookmarkStart w:id="46" w:name="_Ref391281295"/>
       <w:bookmarkStart w:id="47" w:name="_Ref391281301"/>
       <w:bookmarkStart w:id="48" w:name="_Ref391281306"/>
-      <w:bookmarkStart w:id="49" w:name="_Toc421002391"/>
+      <w:bookmarkStart w:id="49" w:name="_Toc421026119"/>
       <w:r>
         <w:lastRenderedPageBreak/>
         <w:t xml:space="preserve">Production via </w:t>
@@ -15866,7 +15866,7 @@
       <w:pPr>
         <w:pStyle w:val="Heading4"/>
       </w:pPr>
-      <w:bookmarkStart w:id="51" w:name="_Toc421002392"/>
+      <w:bookmarkStart w:id="51" w:name="_Toc421026120"/>
       <w:r>
         <w:t>Pulsed Laser Deposition (PLD)</w:t>
       </w:r>
@@ -16217,7 +16217,7 @@
         </w:rPr>
       </w:pPr>
       <w:bookmarkStart w:id="53" w:name="_Ref389573118"/>
-      <w:bookmarkStart w:id="54" w:name="_Toc421002454"/>
+      <w:bookmarkStart w:id="54" w:name="_Toc421026182"/>
       <w:r>
         <w:t xml:space="preserve">Figure </w:t>
       </w:r>
@@ -16276,7 +16276,7 @@
           <w:lang w:eastAsia="en-AU"/>
         </w:rPr>
       </w:pPr>
-      <w:bookmarkStart w:id="55" w:name="_Toc421002393"/>
+      <w:bookmarkStart w:id="55" w:name="_Toc421026121"/>
       <w:r>
         <w:rPr>
           <w:rFonts w:eastAsia="Times New Roman"/>
@@ -16436,7 +16436,7 @@
           <w:lang w:eastAsia="en-AU"/>
         </w:rPr>
       </w:pPr>
-      <w:bookmarkStart w:id="56" w:name="_Toc421002394"/>
+      <w:bookmarkStart w:id="56" w:name="_Toc421026122"/>
       <w:r>
         <w:rPr>
           <w:rFonts w:eastAsia="Times New Roman"/>
@@ -16735,7 +16735,7 @@
         </w:rPr>
       </w:pPr>
       <w:bookmarkStart w:id="57" w:name="_Ref389554898"/>
-      <w:bookmarkStart w:id="58" w:name="_Toc421002455"/>
+      <w:bookmarkStart w:id="58" w:name="_Toc421026183"/>
       <w:r>
         <w:t xml:space="preserve">Figure </w:t>
       </w:r>
@@ -17074,7 +17074,7 @@
       <w:pPr>
         <w:pStyle w:val="Heading4"/>
       </w:pPr>
-      <w:bookmarkStart w:id="59" w:name="_Toc421002395"/>
+      <w:bookmarkStart w:id="59" w:name="_Toc421026123"/>
       <w:r>
         <w:t>Sputtering Deposition</w:t>
       </w:r>
@@ -17194,7 +17194,7 @@
           <w:lang w:eastAsia="en-AU"/>
         </w:rPr>
       </w:pPr>
-      <w:bookmarkStart w:id="60" w:name="_Toc421002396"/>
+      <w:bookmarkStart w:id="60" w:name="_Toc421026124"/>
       <w:r>
         <w:rPr>
           <w:rFonts w:eastAsia="Times New Roman"/>
@@ -17602,7 +17602,7 @@
         </w:rPr>
       </w:pPr>
       <w:bookmarkStart w:id="63" w:name="_Ref390874095"/>
-      <w:bookmarkStart w:id="64" w:name="_Toc421002456"/>
+      <w:bookmarkStart w:id="64" w:name="_Toc421026184"/>
       <w:r>
         <w:t xml:space="preserve">Figure </w:t>
       </w:r>
@@ -17870,7 +17870,7 @@
           <w:lang w:eastAsia="en-AU"/>
         </w:rPr>
       </w:pPr>
-      <w:bookmarkStart w:id="65" w:name="_Toc421002397"/>
+      <w:bookmarkStart w:id="65" w:name="_Toc421026125"/>
       <w:r>
         <w:rPr>
           <w:rFonts w:eastAsia="Times New Roman"/>
@@ -17988,7 +17988,7 @@
           <w:lang w:eastAsia="en-AU"/>
         </w:rPr>
       </w:pPr>
-      <w:bookmarkStart w:id="67" w:name="_Toc421002398"/>
+      <w:bookmarkStart w:id="67" w:name="_Toc421026126"/>
       <w:r>
         <w:rPr>
           <w:rFonts w:eastAsia="Times New Roman"/>
@@ -18462,7 +18462,7 @@
           <w:lang w:eastAsia="en-AU"/>
         </w:rPr>
       </w:pPr>
-      <w:bookmarkStart w:id="69" w:name="_Toc421002399"/>
+      <w:bookmarkStart w:id="69" w:name="_Toc421026127"/>
       <w:r>
         <w:rPr>
           <w:rFonts w:eastAsia="Times New Roman"/>
@@ -19133,7 +19133,7 @@
       <w:pPr>
         <w:pStyle w:val="Heading4"/>
       </w:pPr>
-      <w:bookmarkStart w:id="71" w:name="_Toc421002400"/>
+      <w:bookmarkStart w:id="71" w:name="_Toc421026128"/>
       <w:r>
         <w:t>Preferred PVD Methods</w:t>
       </w:r>
@@ -19176,7 +19176,7 @@
       <w:bookmarkStart w:id="72" w:name="_Toc386545848"/>
       <w:bookmarkStart w:id="73" w:name="_Ref392575118"/>
       <w:bookmarkStart w:id="74" w:name="_Ref392575122"/>
-      <w:bookmarkStart w:id="75" w:name="_Toc421002401"/>
+      <w:bookmarkStart w:id="75" w:name="_Toc421026129"/>
       <w:commentRangeStart w:id="76"/>
       <w:r>
         <w:t>Ultrastable G</w:t>
@@ -19429,7 +19429,7 @@
       </w:pPr>
       <w:bookmarkStart w:id="78" w:name="_Ref419987115"/>
       <w:bookmarkStart w:id="79" w:name="_Ref419987125"/>
-      <w:bookmarkStart w:id="80" w:name="_Toc421002402"/>
+      <w:bookmarkStart w:id="80" w:name="_Toc421026130"/>
       <w:r>
         <w:t>USG</w:t>
       </w:r>
@@ -19845,7 +19845,7 @@
       <w:pPr>
         <w:pStyle w:val="Heading3"/>
       </w:pPr>
-      <w:bookmarkStart w:id="81" w:name="_Toc421002403"/>
+      <w:bookmarkStart w:id="81" w:name="_Toc421026131"/>
       <w:r>
         <w:t>USG</w:t>
       </w:r>
@@ -21158,7 +21158,7 @@
       <w:pPr>
         <w:pStyle w:val="Caption"/>
       </w:pPr>
-      <w:bookmarkStart w:id="82" w:name="_Toc421002457"/>
+      <w:bookmarkStart w:id="82" w:name="_Toc421026185"/>
       <w:r>
         <w:t xml:space="preserve">Figure </w:t>
       </w:r>
@@ -21744,7 +21744,7 @@
       </w:pPr>
       <w:bookmarkStart w:id="85" w:name="_Ref391643364"/>
       <w:bookmarkStart w:id="86" w:name="_Ref391643367"/>
-      <w:bookmarkStart w:id="87" w:name="_Toc421002404"/>
+      <w:bookmarkStart w:id="87" w:name="_Toc421026132"/>
       <w:r>
         <w:lastRenderedPageBreak/>
         <w:t xml:space="preserve">SMG </w:t>
@@ -21810,7 +21810,7 @@
       <w:pPr>
         <w:pStyle w:val="Heading4"/>
       </w:pPr>
-      <w:bookmarkStart w:id="88" w:name="_Toc421002405"/>
+      <w:bookmarkStart w:id="88" w:name="_Toc421026133"/>
       <w:r>
         <w:t>Fictive Temperature (</w:t>
       </w:r>
@@ -23422,7 +23422,7 @@
         <w:pStyle w:val="Caption"/>
       </w:pPr>
       <w:bookmarkStart w:id="94" w:name="_Ref419384194"/>
-      <w:bookmarkStart w:id="95" w:name="_Toc421002458"/>
+      <w:bookmarkStart w:id="95" w:name="_Toc421026186"/>
       <w:r>
         <w:t xml:space="preserve">Figure </w:t>
       </w:r>
@@ -24032,7 +24032,7 @@
       <w:pPr>
         <w:pStyle w:val="Heading4"/>
       </w:pPr>
-      <w:bookmarkStart w:id="97" w:name="_Toc421002406"/>
+      <w:bookmarkStart w:id="97" w:name="_Toc421026134"/>
       <w:r>
         <w:t xml:space="preserve">The Theoretical Entropy Limit of Glasses and the Kauzmann Temperature </w:t>
       </w:r>
@@ -24388,7 +24388,7 @@
         </w:rPr>
       </w:pPr>
       <w:bookmarkStart w:id="100" w:name="_Ref391649931"/>
-      <w:bookmarkStart w:id="101" w:name="_Toc421002459"/>
+      <w:bookmarkStart w:id="101" w:name="_Toc421026187"/>
       <w:r>
         <w:t xml:space="preserve">Figure </w:t>
       </w:r>
@@ -25604,7 +25604,7 @@
       <w:pPr>
         <w:pStyle w:val="Heading4"/>
       </w:pPr>
-      <w:bookmarkStart w:id="104" w:name="_Toc421002407"/>
+      <w:bookmarkStart w:id="104" w:name="_Toc421026135"/>
       <w:r>
         <w:t xml:space="preserve">Glass </w:t>
       </w:r>
@@ -26261,7 +26261,7 @@
         <w:pStyle w:val="Caption"/>
       </w:pPr>
       <w:bookmarkStart w:id="107" w:name="_Ref392088176"/>
-      <w:bookmarkStart w:id="108" w:name="_Toc421002460"/>
+      <w:bookmarkStart w:id="108" w:name="_Toc421026188"/>
       <w:r>
         <w:t xml:space="preserve">Figure </w:t>
       </w:r>
@@ -26818,7 +26818,7 @@
         <w:pStyle w:val="Caption"/>
       </w:pPr>
       <w:bookmarkStart w:id="109" w:name="_Ref391906542"/>
-      <w:bookmarkStart w:id="110" w:name="_Toc421002461"/>
+      <w:bookmarkStart w:id="110" w:name="_Toc421026189"/>
       <w:r>
         <w:t xml:space="preserve">Figure </w:t>
       </w:r>
@@ -26966,7 +26966,7 @@
       <w:pPr>
         <w:pStyle w:val="Heading4"/>
       </w:pPr>
-      <w:bookmarkStart w:id="111" w:name="_Toc421002408"/>
+      <w:bookmarkStart w:id="111" w:name="_Toc421026136"/>
       <w:r>
         <w:t>Glass</w:t>
       </w:r>
@@ -27902,7 +27902,7 @@
         <w:pStyle w:val="Caption"/>
       </w:pPr>
       <w:bookmarkStart w:id="112" w:name="_Ref420416808"/>
-      <w:bookmarkStart w:id="113" w:name="_Toc421002462"/>
+      <w:bookmarkStart w:id="113" w:name="_Toc421026190"/>
       <w:r>
         <w:t xml:space="preserve">Figure </w:t>
       </w:r>
@@ -29281,7 +29281,7 @@
       <w:pPr>
         <w:pStyle w:val="Heading4"/>
       </w:pPr>
-      <w:bookmarkStart w:id="114" w:name="_Toc421002409"/>
+      <w:bookmarkStart w:id="114" w:name="_Toc421026137"/>
       <w:r>
         <w:t xml:space="preserve">Indentation Modulus </w:t>
       </w:r>
@@ -29680,7 +29680,7 @@
       <w:r>
         <w:t xml:space="preserve"> </w:t>
       </w:r>
-      <w:bookmarkStart w:id="116" w:name="_Toc421002410"/>
+      <w:bookmarkStart w:id="116" w:name="_Toc421026138"/>
       <w:r>
         <w:t xml:space="preserve">SMG </w:t>
       </w:r>
@@ -30610,7 +30610,7 @@
       <w:pPr>
         <w:pStyle w:val="Heading3"/>
       </w:pPr>
-      <w:bookmarkStart w:id="119" w:name="_Toc421002411"/>
+      <w:bookmarkStart w:id="119" w:name="_Toc421026139"/>
       <w:r>
         <w:t xml:space="preserve">Potential </w:t>
       </w:r>
@@ -31700,10 +31700,111 @@
         <w:t xml:space="preserve"> </w:t>
       </w:r>
       <w:r>
-        <w:fldChar w:fldCharType="begin"/>
-      </w:r>
-      <w:r>
-        <w:instrText xml:space="preserve"> ADDIN EN.CITE &lt;EndNote&gt;&lt;Cite&gt;&lt;Author&gt;Cao&lt;/Author&gt;&lt;Year&gt;2013&lt;/Year&gt;&lt;RecNum&gt;50&lt;/RecNum&gt;&lt;DisplayText&gt;[39]&lt;/DisplayText&gt;&lt;record&gt;&lt;rec-number&gt;50&lt;/rec-number&gt;&lt;foreign-keys&gt;&lt;key app="EN" db-id="pp9ztr5rp0w99besv0nvs2ti09e99ssw2r00" timestamp="1399871487"&gt;50&lt;/key&gt;&lt;/foreign-keys&gt;&lt;ref-type name="Journal Article"&gt;17&lt;/ref-type&gt;&lt;contributors&gt;&lt;authors&gt;&lt;author&gt;Cao, Jake D.&lt;/author&gt;&lt;author&gt;Martens, Penny&lt;/author&gt;&lt;author&gt;Laws, Kevin J.&lt;/author&gt;&lt;author&gt;Boughton, Philip&lt;/author&gt;&lt;author&gt;Ferry, Michael&lt;/author&gt;&lt;/authors&gt;&lt;/contributors&gt;&lt;titles&gt;&lt;title&gt;Quantitative in vitro assessment of Mg65Zn30Ca5 degradation and its effect on cell viability&lt;/title&gt;&lt;secondary-title&gt;Journal of Biomedical Materials Research Part B: Applied Biomaterials&lt;/secondary-title&gt;&lt;/titles&gt;&lt;periodical&gt;&lt;full-title&gt;Journal of Biomedical Materials Research Part B: Applied Biomaterials&lt;/full-title&gt;&lt;/periodical&gt;&lt;pages&gt;43-49&lt;/pages&gt;&lt;volume&gt;101B&lt;/volume&gt;&lt;number&gt;1&lt;/number&gt;&lt;keywords&gt;&lt;keyword&gt;MgZnCa&lt;/keyword&gt;&lt;keyword&gt;bioresorbable metal&lt;/keyword&gt;&lt;keyword&gt;bulk metallic glass&lt;/keyword&gt;&lt;keyword&gt;magnesium&lt;/keyword&gt;&lt;keyword&gt;corrosion&lt;/keyword&gt;&lt;keyword&gt;in vitro&lt;/keyword&gt;&lt;/keywords&gt;&lt;dates&gt;&lt;year&gt;2013&lt;/year&gt;&lt;/dates&gt;&lt;publisher&gt;Wiley Subscription Services, Inc., A Wiley Company&lt;/publisher&gt;&lt;isbn&gt;1552-4981&lt;/isbn&gt;&lt;urls&gt;&lt;related-urls&gt;&lt;url&gt;http://dx.doi.org/10.1002/jbm.b.32811&lt;/url&gt;&lt;/related-urls&gt;&lt;/urls&gt;&lt;electronic-resource-num&gt;10.1002/jbm.b.32811&lt;/electronic-resource-num&gt;&lt;/record&gt;&lt;/Cite&gt;&lt;/EndNote&gt;</w:instrText>
+        <w:fldChar w:fldCharType="begin">
+          <w:fldData xml:space="preserve">PEVuZE5vdGU+PENpdGU+PEF1dGhvcj5DYW88L0F1dGhvcj48WWVhcj4yMDEzPC9ZZWFyPjxSZWNO
+dW0+NTA8L1JlY051bT48RGlzcGxheVRleHQ+WzM5LCA0MF08L0Rpc3BsYXlUZXh0PjxyZWNvcmQ+
+PHJlYy1udW1iZXI+NTA8L3JlYy1udW1iZXI+PGZvcmVpZ24ta2V5cz48a2V5IGFwcD0iRU4iIGRi
+LWlkPSJwcDl6dHI1cnAwdzk5YmVzdjBudnMydGkwOWU5OXNzdzJyMDAiIHRpbWVzdGFtcD0iMTM5
+OTg3MTQ4NyI+NTA8L2tleT48L2ZvcmVpZ24ta2V5cz48cmVmLXR5cGUgbmFtZT0iSm91cm5hbCBB
+cnRpY2xlIj4xNzwvcmVmLXR5cGU+PGNvbnRyaWJ1dG9ycz48YXV0aG9ycz48YXV0aG9yPkNhbywg
+SmFrZSBELjwvYXV0aG9yPjxhdXRob3I+TWFydGVucywgUGVubnk8L2F1dGhvcj48YXV0aG9yPkxh
+d3MsIEtldmluIEouPC9hdXRob3I+PGF1dGhvcj5Cb3VnaHRvbiwgUGhpbGlwPC9hdXRob3I+PGF1
+dGhvcj5GZXJyeSwgTWljaGFlbDwvYXV0aG9yPjwvYXV0aG9ycz48L2NvbnRyaWJ1dG9ycz48dGl0
+bGVzPjx0aXRsZT5RdWFudGl0YXRpdmUgaW4gdml0cm8gYXNzZXNzbWVudCBvZiBNZzY1Wm4zMENh
+NSBkZWdyYWRhdGlvbiBhbmQgaXRzIGVmZmVjdCBvbiBjZWxsIHZpYWJpbGl0eTwvdGl0bGU+PHNl
+Y29uZGFyeS10aXRsZT5Kb3VybmFsIG9mIEJpb21lZGljYWwgTWF0ZXJpYWxzIFJlc2VhcmNoIFBh
+cnQgQjogQXBwbGllZCBCaW9tYXRlcmlhbHM8L3NlY29uZGFyeS10aXRsZT48L3RpdGxlcz48cGVy
+aW9kaWNhbD48ZnVsbC10aXRsZT5Kb3VybmFsIG9mIEJpb21lZGljYWwgTWF0ZXJpYWxzIFJlc2Vh
+cmNoIFBhcnQgQjogQXBwbGllZCBCaW9tYXRlcmlhbHM8L2Z1bGwtdGl0bGU+PC9wZXJpb2RpY2Fs
+PjxwYWdlcz40My00OTwvcGFnZXM+PHZvbHVtZT4xMDFCPC92b2x1bWU+PG51bWJlcj4xPC9udW1i
+ZXI+PGtleXdvcmRzPjxrZXl3b3JkPk1nWm5DYTwva2V5d29yZD48a2V5d29yZD5iaW9yZXNvcmJh
+YmxlIG1ldGFsPC9rZXl3b3JkPjxrZXl3b3JkPmJ1bGsgbWV0YWxsaWMgZ2xhc3M8L2tleXdvcmQ+
+PGtleXdvcmQ+bWFnbmVzaXVtPC9rZXl3b3JkPjxrZXl3b3JkPmNvcnJvc2lvbjwva2V5d29yZD48
+a2V5d29yZD5pbiB2aXRybzwva2V5d29yZD48L2tleXdvcmRzPjxkYXRlcz48eWVhcj4yMDEzPC95
+ZWFyPjwvZGF0ZXM+PHB1Ymxpc2hlcj5XaWxleSBTdWJzY3JpcHRpb24gU2VydmljZXMsIEluYy4s
+IEEgV2lsZXkgQ29tcGFueTwvcHVibGlzaGVyPjxpc2JuPjE1NTItNDk4MTwvaXNibj48dXJscz48
+cmVsYXRlZC11cmxzPjx1cmw+aHR0cDovL2R4LmRvaS5vcmcvMTAuMTAwMi9qYm0uYi4zMjgxMTwv
+dXJsPjwvcmVsYXRlZC11cmxzPjwvdXJscz48ZWxlY3Ryb25pYy1yZXNvdXJjZS1udW0+MTAuMTAw
+Mi9qYm0uYi4zMjgxMTwvZWxlY3Ryb25pYy1yZXNvdXJjZS1udW0+PC9yZWNvcmQ+PC9DaXRlPjxD
+aXRlPjxBdXRob3I+R3U8L0F1dGhvcj48WWVhcj4yMDA1PC9ZZWFyPjxSZWNOdW0+MTI4PC9SZWNO
+dW0+PHJlY29yZD48cmVjLW51bWJlcj4xMjg8L3JlYy1udW1iZXI+PGZvcmVpZ24ta2V5cz48a2V5
+IGFwcD0iRU4iIGRiLWlkPSJwcDl6dHI1cnAwdzk5YmVzdjBudnMydGkwOWU5OXNzdzJyMDAiIHRp
+bWVzdGFtcD0iMTQxNDcyNTMxOSI+MTI4PC9rZXk+PC9mb3JlaWduLWtleXM+PHJlZi10eXBlIG5h
+bWU9IkpvdXJuYWwgQXJ0aWNsZSI+MTc8L3JlZi10eXBlPjxjb250cmlidXRvcnM+PGF1dGhvcnM+
+PGF1dGhvcj5HdSxYLjwvYXV0aG9yPjxhdXRob3I+U2hpZmxldCxHLkouPC9hdXRob3I+PGF1dGhv
+cj5HdW8sRi5RLjwvYXV0aG9yPjxhdXRob3I+UG9vbixTLkouPC9hdXRob3I+PC9hdXRob3JzPjwv
+Y29udHJpYnV0b3JzPjx0aXRsZXM+PHRpdGxlPk1n4oCTQ2HigJNabiBCdWxrIE1ldGFsbGljIEds
+YXNzZXMgd2l0aCBIaWdoIFN0cmVuZ3RoIGFuZCBTaWduaWZpY2FudCBEdWN0aWxpdHk8L3RpdGxl
+PjxzZWNvbmRhcnktdGl0bGU+Sm91cm5hbCBvZiBNYXRlcmlhbHMgUmVzZWFyY2g8L3NlY29uZGFy
+eS10aXRsZT48L3RpdGxlcz48cGVyaW9kaWNhbD48ZnVsbC10aXRsZT5Kb3VybmFsIG9mIE1hdGVy
+aWFscyBSZXNlYXJjaDwvZnVsbC10aXRsZT48L3BlcmlvZGljYWw+PHBhZ2VzPjE5MzUtMTkzODwv
+cGFnZXM+PHZvbHVtZT4yMDwvdm9sdW1lPjxudW1iZXI+MDg8L251bWJlcj48a2V5d29yZHM+PGtl
+eXdvcmQ+Q2Fsb3JpbWV0cnksIENhc3RpbmcsIE1ldGFsbGljIGdsYXNzPC9rZXl3b3JkPjwva2V5
+d29yZHM+PGRhdGVzPjx5ZWFyPjIwMDU8L3llYXI+PC9kYXRlcz48aXNibj4yMDQ0LTUzMjY8L2lz
+Ym4+PHVybHM+PHJlbGF0ZWQtdXJscz48dXJsPmh0dHA6Ly9keC5kb2kub3JnLzEwLjE1NTcvSk1S
+LjIwMDUuMDI0NTwvdXJsPjwvcmVsYXRlZC11cmxzPjwvdXJscz48ZWxlY3Ryb25pYy1yZXNvdXJj
+ZS1udW0+ZG9pOjEwLjE1NTcvSk1SLjIwMDUuMDI0NTwvZWxlY3Ryb25pYy1yZXNvdXJjZS1udW0+
+PGFjY2Vzcy1kYXRlPjIwMDU8L2FjY2Vzcy1kYXRlPjwvcmVjb3JkPjwvQ2l0ZT48L0VuZE5vdGU+
+</w:fldData>
+        </w:fldChar>
+      </w:r>
+      <w:r>
+        <w:instrText xml:space="preserve"> ADDIN EN.CITE </w:instrText>
+      </w:r>
+      <w:r>
+        <w:fldChar w:fldCharType="begin">
+          <w:fldData xml:space="preserve">PEVuZE5vdGU+PENpdGU+PEF1dGhvcj5DYW88L0F1dGhvcj48WWVhcj4yMDEzPC9ZZWFyPjxSZWNO
+dW0+NTA8L1JlY051bT48RGlzcGxheVRleHQ+WzM5LCA0MF08L0Rpc3BsYXlUZXh0PjxyZWNvcmQ+
+PHJlYy1udW1iZXI+NTA8L3JlYy1udW1iZXI+PGZvcmVpZ24ta2V5cz48a2V5IGFwcD0iRU4iIGRi
+LWlkPSJwcDl6dHI1cnAwdzk5YmVzdjBudnMydGkwOWU5OXNzdzJyMDAiIHRpbWVzdGFtcD0iMTM5
+OTg3MTQ4NyI+NTA8L2tleT48L2ZvcmVpZ24ta2V5cz48cmVmLXR5cGUgbmFtZT0iSm91cm5hbCBB
+cnRpY2xlIj4xNzwvcmVmLXR5cGU+PGNvbnRyaWJ1dG9ycz48YXV0aG9ycz48YXV0aG9yPkNhbywg
+SmFrZSBELjwvYXV0aG9yPjxhdXRob3I+TWFydGVucywgUGVubnk8L2F1dGhvcj48YXV0aG9yPkxh
+d3MsIEtldmluIEouPC9hdXRob3I+PGF1dGhvcj5Cb3VnaHRvbiwgUGhpbGlwPC9hdXRob3I+PGF1
+dGhvcj5GZXJyeSwgTWljaGFlbDwvYXV0aG9yPjwvYXV0aG9ycz48L2NvbnRyaWJ1dG9ycz48dGl0
+bGVzPjx0aXRsZT5RdWFudGl0YXRpdmUgaW4gdml0cm8gYXNzZXNzbWVudCBvZiBNZzY1Wm4zMENh
+NSBkZWdyYWRhdGlvbiBhbmQgaXRzIGVmZmVjdCBvbiBjZWxsIHZpYWJpbGl0eTwvdGl0bGU+PHNl
+Y29uZGFyeS10aXRsZT5Kb3VybmFsIG9mIEJpb21lZGljYWwgTWF0ZXJpYWxzIFJlc2VhcmNoIFBh
+cnQgQjogQXBwbGllZCBCaW9tYXRlcmlhbHM8L3NlY29uZGFyeS10aXRsZT48L3RpdGxlcz48cGVy
+aW9kaWNhbD48ZnVsbC10aXRsZT5Kb3VybmFsIG9mIEJpb21lZGljYWwgTWF0ZXJpYWxzIFJlc2Vh
+cmNoIFBhcnQgQjogQXBwbGllZCBCaW9tYXRlcmlhbHM8L2Z1bGwtdGl0bGU+PC9wZXJpb2RpY2Fs
+PjxwYWdlcz40My00OTwvcGFnZXM+PHZvbHVtZT4xMDFCPC92b2x1bWU+PG51bWJlcj4xPC9udW1i
+ZXI+PGtleXdvcmRzPjxrZXl3b3JkPk1nWm5DYTwva2V5d29yZD48a2V5d29yZD5iaW9yZXNvcmJh
+YmxlIG1ldGFsPC9rZXl3b3JkPjxrZXl3b3JkPmJ1bGsgbWV0YWxsaWMgZ2xhc3M8L2tleXdvcmQ+
+PGtleXdvcmQ+bWFnbmVzaXVtPC9rZXl3b3JkPjxrZXl3b3JkPmNvcnJvc2lvbjwva2V5d29yZD48
+a2V5d29yZD5pbiB2aXRybzwva2V5d29yZD48L2tleXdvcmRzPjxkYXRlcz48eWVhcj4yMDEzPC95
+ZWFyPjwvZGF0ZXM+PHB1Ymxpc2hlcj5XaWxleSBTdWJzY3JpcHRpb24gU2VydmljZXMsIEluYy4s
+IEEgV2lsZXkgQ29tcGFueTwvcHVibGlzaGVyPjxpc2JuPjE1NTItNDk4MTwvaXNibj48dXJscz48
+cmVsYXRlZC11cmxzPjx1cmw+aHR0cDovL2R4LmRvaS5vcmcvMTAuMTAwMi9qYm0uYi4zMjgxMTwv
+dXJsPjwvcmVsYXRlZC11cmxzPjwvdXJscz48ZWxlY3Ryb25pYy1yZXNvdXJjZS1udW0+MTAuMTAw
+Mi9qYm0uYi4zMjgxMTwvZWxlY3Ryb25pYy1yZXNvdXJjZS1udW0+PC9yZWNvcmQ+PC9DaXRlPjxD
+aXRlPjxBdXRob3I+R3U8L0F1dGhvcj48WWVhcj4yMDA1PC9ZZWFyPjxSZWNOdW0+MTI4PC9SZWNO
+dW0+PHJlY29yZD48cmVjLW51bWJlcj4xMjg8L3JlYy1udW1iZXI+PGZvcmVpZ24ta2V5cz48a2V5
+IGFwcD0iRU4iIGRiLWlkPSJwcDl6dHI1cnAwdzk5YmVzdjBudnMydGkwOWU5OXNzdzJyMDAiIHRp
+bWVzdGFtcD0iMTQxNDcyNTMxOSI+MTI4PC9rZXk+PC9mb3JlaWduLWtleXM+PHJlZi10eXBlIG5h
+bWU9IkpvdXJuYWwgQXJ0aWNsZSI+MTc8L3JlZi10eXBlPjxjb250cmlidXRvcnM+PGF1dGhvcnM+
+PGF1dGhvcj5HdSxYLjwvYXV0aG9yPjxhdXRob3I+U2hpZmxldCxHLkouPC9hdXRob3I+PGF1dGhv
+cj5HdW8sRi5RLjwvYXV0aG9yPjxhdXRob3I+UG9vbixTLkouPC9hdXRob3I+PC9hdXRob3JzPjwv
+Y29udHJpYnV0b3JzPjx0aXRsZXM+PHRpdGxlPk1n4oCTQ2HigJNabiBCdWxrIE1ldGFsbGljIEds
+YXNzZXMgd2l0aCBIaWdoIFN0cmVuZ3RoIGFuZCBTaWduaWZpY2FudCBEdWN0aWxpdHk8L3RpdGxl
+PjxzZWNvbmRhcnktdGl0bGU+Sm91cm5hbCBvZiBNYXRlcmlhbHMgUmVzZWFyY2g8L3NlY29uZGFy
+eS10aXRsZT48L3RpdGxlcz48cGVyaW9kaWNhbD48ZnVsbC10aXRsZT5Kb3VybmFsIG9mIE1hdGVy
+aWFscyBSZXNlYXJjaDwvZnVsbC10aXRsZT48L3BlcmlvZGljYWw+PHBhZ2VzPjE5MzUtMTkzODwv
+cGFnZXM+PHZvbHVtZT4yMDwvdm9sdW1lPjxudW1iZXI+MDg8L251bWJlcj48a2V5d29yZHM+PGtl
+eXdvcmQ+Q2Fsb3JpbWV0cnksIENhc3RpbmcsIE1ldGFsbGljIGdsYXNzPC9rZXl3b3JkPjwva2V5
+d29yZHM+PGRhdGVzPjx5ZWFyPjIwMDU8L3llYXI+PC9kYXRlcz48aXNibj4yMDQ0LTUzMjY8L2lz
+Ym4+PHVybHM+PHJlbGF0ZWQtdXJscz48dXJsPmh0dHA6Ly9keC5kb2kub3JnLzEwLjE1NTcvSk1S
+LjIwMDUuMDI0NTwvdXJsPjwvcmVsYXRlZC11cmxzPjwvdXJscz48ZWxlY3Ryb25pYy1yZXNvdXJj
+ZS1udW0+ZG9pOjEwLjE1NTcvSk1SLjIwMDUuMDI0NTwvZWxlY3Ryb25pYy1yZXNvdXJjZS1udW0+
+PGFjY2Vzcy1kYXRlPjIwMDU8L2FjY2Vzcy1kYXRlPjwvcmVjb3JkPjwvQ2l0ZT48L0VuZE5vdGU+
+</w:fldData>
+        </w:fldChar>
+      </w:r>
+      <w:r>
+        <w:instrText xml:space="preserve"> ADDIN EN.CITE.DATA </w:instrText>
+      </w:r>
+      <w:r>
+        <w:fldChar w:fldCharType="end"/>
       </w:r>
       <w:r>
         <w:fldChar w:fldCharType="separate"/>
@@ -31712,7 +31813,7 @@
         <w:rPr>
           <w:noProof/>
         </w:rPr>
-        <w:t>[39]</w:t>
+        <w:t>[39, 40]</w:t>
       </w:r>
       <w:r>
         <w:fldChar w:fldCharType="end"/>
@@ -31821,7 +31922,7 @@
           <w:highlight w:val="yellow"/>
         </w:rPr>
       </w:pPr>
-      <w:bookmarkStart w:id="121" w:name="_Toc421002412"/>
+      <w:bookmarkStart w:id="121" w:name="_Toc421026140"/>
       <w:r>
         <w:rPr>
           <w:highlight w:val="yellow"/>
@@ -31843,7 +31944,7 @@
           <w:highlight w:val="yellow"/>
         </w:rPr>
       </w:pPr>
-      <w:bookmarkStart w:id="122" w:name="_Toc421002413"/>
+      <w:bookmarkStart w:id="122" w:name="_Toc421026141"/>
       <w:r>
         <w:rPr>
           <w:highlight w:val="yellow"/>
@@ -31878,7 +31979,7 @@
         </w:rPr>
         <w:fldChar w:fldCharType="begin">
           <w:fldData xml:space="preserve">PEVuZE5vdGU+PENpdGU+PEF1dGhvcj5CdWxsPC9BdXRob3I+PFllYXI+MTk5NjwvWWVhcj48UmVj
-TnVtPjU2PC9SZWNOdW0+PERpc3BsYXlUZXh0Pls0MC00M108L0Rpc3BsYXlUZXh0PjxyZWNvcmQ+
+TnVtPjU2PC9SZWNOdW0+PERpc3BsYXlUZXh0Pls0MS00NF08L0Rpc3BsYXlUZXh0PjxyZWNvcmQ+
 PHJlYy1udW1iZXI+NTY8L3JlYy1udW1iZXI+PGZvcmVpZ24ta2V5cz48a2V5IGFwcD0iRU4iIGRi
 LWlkPSJwcDl6dHI1cnAwdzk5YmVzdjBudnMydGkwOWU5OXNzdzJyMDAiIHRpbWVzdGFtcD0iMTM5
 OTk1NjU3MyI+NTY8L2tleT48L2ZvcmVpZ24ta2V5cz48cmVmLXR5cGUgbmFtZT0iSm91cm5hbCBB
@@ -31970,7 +32071,7 @@
         </w:rPr>
         <w:fldChar w:fldCharType="begin">
           <w:fldData xml:space="preserve">PEVuZE5vdGU+PENpdGU+PEF1dGhvcj5CdWxsPC9BdXRob3I+PFllYXI+MTk5NjwvWWVhcj48UmVj
-TnVtPjU2PC9SZWNOdW0+PERpc3BsYXlUZXh0Pls0MC00M108L0Rpc3BsYXlUZXh0PjxyZWNvcmQ+
+TnVtPjU2PC9SZWNOdW0+PERpc3BsYXlUZXh0Pls0MS00NF08L0Rpc3BsYXlUZXh0PjxyZWNvcmQ+
 PHJlYy1udW1iZXI+NTY8L3JlYy1udW1iZXI+PGZvcmVpZ24ta2V5cz48a2V5IGFwcD0iRU4iIGRi
 LWlkPSJwcDl6dHI1cnAwdzk5YmVzdjBudnMydGkwOWU5OXNzdzJyMDAiIHRpbWVzdGFtcD0iMTM5
 OTk1NjU3MyI+NTY8L2tleT48L2ZvcmVpZ24ta2V5cz48cmVmLXR5cGUgbmFtZT0iSm91cm5hbCBB
@@ -32083,7 +32184,7 @@
           <w:noProof/>
           <w:highlight w:val="yellow"/>
         </w:rPr>
-        <w:t>[40-43]</w:t>
+        <w:t>[41-44]</w:t>
       </w:r>
       <w:r>
         <w:rPr>
@@ -32103,7 +32204,7 @@
         <w:pStyle w:val="Heading2"/>
       </w:pPr>
       <w:bookmarkStart w:id="123" w:name="_Toc386545845"/>
-      <w:bookmarkStart w:id="124" w:name="_Toc421002414"/>
+      <w:bookmarkStart w:id="124" w:name="_Toc421026142"/>
       <w:commentRangeStart w:id="125"/>
       <w:r>
         <w:lastRenderedPageBreak/>
@@ -32169,7 +32270,7 @@
       <w:pPr>
         <w:pStyle w:val="Heading3"/>
       </w:pPr>
-      <w:bookmarkStart w:id="126" w:name="_Toc421002415"/>
+      <w:bookmarkStart w:id="126" w:name="_Toc421026143"/>
       <w:r>
         <w:t>Biomaterial Requirements</w:t>
       </w:r>
@@ -32409,7 +32510,7 @@
       <w:pPr>
         <w:pStyle w:val="Heading4"/>
       </w:pPr>
-      <w:bookmarkStart w:id="127" w:name="_Toc421002416"/>
+      <w:bookmarkStart w:id="127" w:name="_Toc421026144"/>
       <w:r>
         <w:t xml:space="preserve">Current </w:t>
       </w:r>
@@ -32532,7 +32633,7 @@
       <w:r>
         <w:fldChar w:fldCharType="begin">
           <w:fldData xml:space="preserve">PEVuZE5vdGU+PENpdGU+PEF1dGhvcj5XYW5nPC9BdXRob3I+PFllYXI+MjAxMjwvWWVhcj48UmVj
-TnVtPjI8L1JlY051bT48RGlzcGxheVRleHQ+WzQ0LCA0NV08L0Rpc3BsYXlUZXh0PjxyZWNvcmQ+
+TnVtPjI8L1JlY051bT48RGlzcGxheVRleHQ+WzQ1LCA0Nl08L0Rpc3BsYXlUZXh0PjxyZWNvcmQ+
 PHJlYy1udW1iZXI+MjwvcmVjLW51bWJlcj48Zm9yZWlnbi1rZXlzPjxrZXkgYXBwPSJFTiIgZGIt
 aWQ9InBwOXp0cjVycDB3OTliZXN2MG52czJ0aTA5ZTk5c3N3MnIwMCIgdGltZXN0YW1wPSIxMzk1
 ODk1MzU5Ij4yPC9rZXk+PC9mb3JlaWduLWtleXM+PHJlZi10eXBlIG5hbWU9IkpvdXJuYWwgQXJ0
@@ -32578,7 +32679,7 @@
       <w:r>
         <w:fldChar w:fldCharType="begin">
           <w:fldData xml:space="preserve">PEVuZE5vdGU+PENpdGU+PEF1dGhvcj5XYW5nPC9BdXRob3I+PFllYXI+MjAxMjwvWWVhcj48UmVj
-TnVtPjI8L1JlY051bT48RGlzcGxheVRleHQ+WzQ0LCA0NV08L0Rpc3BsYXlUZXh0PjxyZWNvcmQ+
+TnVtPjI8L1JlY051bT48RGlzcGxheVRleHQ+WzQ1LCA0Nl08L0Rpc3BsYXlUZXh0PjxyZWNvcmQ+
 PHJlYy1udW1iZXI+MjwvcmVjLW51bWJlcj48Zm9yZWlnbi1rZXlzPjxrZXkgYXBwPSJFTiIgZGIt
 aWQ9InBwOXp0cjVycDB3OTliZXN2MG52czJ0aTA5ZTk5c3N3MnIwMCIgdGltZXN0YW1wPSIxMzk1
 ODk1MzU5Ij4yPC9rZXk+PC9mb3JlaWduLWtleXM+PHJlZi10eXBlIG5hbWU9IkpvdXJuYWwgQXJ0
@@ -32631,7 +32732,7 @@
         <w:rPr>
           <w:noProof/>
         </w:rPr>
-        <w:t>[44, 45]</w:t>
+        <w:t>[45, 46]</w:t>
       </w:r>
       <w:r>
         <w:fldChar w:fldCharType="end"/>
@@ -32644,7 +32745,7 @@
       <w:pPr>
         <w:pStyle w:val="Heading4"/>
       </w:pPr>
-      <w:bookmarkStart w:id="128" w:name="_Toc421002417"/>
+      <w:bookmarkStart w:id="128" w:name="_Toc421026145"/>
       <w:r>
         <w:t>Roll of Metallic Elements within the Body</w:t>
       </w:r>
@@ -32757,7 +32858,7 @@
         <w:fldChar w:fldCharType="begin"/>
       </w:r>
       <w:r>
-        <w:instrText xml:space="preserve"> ADDIN EN.CITE &lt;EndNote&gt;&lt;Cite&gt;&lt;Author&gt;Zheng&lt;/Author&gt;&lt;Year&gt;2014&lt;/Year&gt;&lt;RecNum&gt;1&lt;/RecNum&gt;&lt;DisplayText&gt;[46]&lt;/DisplayText&gt;&lt;record&gt;&lt;rec-number&gt;1&lt;/rec-number&gt;&lt;foreign-keys&gt;&lt;key app="EN" db-id="pp9ztr5rp0w99besv0nvs2ti09e99ssw2r00" timestamp="1395895115"&gt;1&lt;/key&gt;&lt;/foreign-keys&gt;&lt;ref-type name="Journal Article"&gt;17&lt;/ref-type&gt;&lt;contributors&gt;&lt;authors&gt;&lt;author&gt;Zheng, Y. F.&lt;/author&gt;&lt;author&gt;Gu, X. N.&lt;/author&gt;&lt;author&gt;Witte, F.&lt;/author&gt;&lt;/authors&gt;&lt;/contributors&gt;&lt;titles&gt;&lt;title&gt;Biodegradable metals&lt;/title&gt;&lt;secondary-title&gt;Materials Science and Engineering: R: Reports&lt;/secondary-title&gt;&lt;/titles&gt;&lt;periodical&gt;&lt;full-title&gt;Materials Science and Engineering: R: Reports&lt;/full-title&gt;&lt;/periodical&gt;&lt;pages&gt;1-34&lt;/pages&gt;&lt;volume&gt;77&lt;/volume&gt;&lt;number&gt;0&lt;/number&gt;&lt;keywords&gt;&lt;keyword&gt;Biodegradable metals&lt;/keyword&gt;&lt;keyword&gt;Magnesium alloys&lt;/keyword&gt;&lt;keyword&gt;Iron&lt;/keyword&gt;&lt;keyword&gt;Corrosion&lt;/keyword&gt;&lt;keyword&gt;Biocompatibility&lt;/keyword&gt;&lt;/keywords&gt;&lt;dates&gt;&lt;year&gt;2014&lt;/year&gt;&lt;pub-dates&gt;&lt;date&gt;3//&lt;/date&gt;&lt;/pub-dates&gt;&lt;/dates&gt;&lt;isbn&gt;0927-796X&lt;/isbn&gt;&lt;urls&gt;&lt;related-urls&gt;&lt;url&gt;http://www.sciencedirect.com/science/article/pii/S0927796X14000023&lt;/url&gt;&lt;/related-urls&gt;&lt;/urls&gt;&lt;electronic-resource-num&gt;http://dx.doi.org/10.1016/j.mser.2014.01.001&lt;/electronic-resource-num&gt;&lt;/record&gt;&lt;/Cite&gt;&lt;/EndNote&gt;</w:instrText>
+        <w:instrText xml:space="preserve"> ADDIN EN.CITE &lt;EndNote&gt;&lt;Cite&gt;&lt;Author&gt;Zheng&lt;/Author&gt;&lt;Year&gt;2014&lt;/Year&gt;&lt;RecNum&gt;1&lt;/RecNum&gt;&lt;DisplayText&gt;[47]&lt;/DisplayText&gt;&lt;record&gt;&lt;rec-number&gt;1&lt;/rec-number&gt;&lt;foreign-keys&gt;&lt;key app="EN" db-id="pp9ztr5rp0w99besv0nvs2ti09e99ssw2r00" timestamp="1395895115"&gt;1&lt;/key&gt;&lt;/foreign-keys&gt;&lt;ref-type name="Journal Article"&gt;17&lt;/ref-type&gt;&lt;contributors&gt;&lt;authors&gt;&lt;author&gt;Zheng, Y. F.&lt;/author&gt;&lt;author&gt;Gu, X. N.&lt;/author&gt;&lt;author&gt;Witte, F.&lt;/author&gt;&lt;/authors&gt;&lt;/contributors&gt;&lt;titles&gt;&lt;title&gt;Biodegradable metals&lt;/title&gt;&lt;secondary-title&gt;Materials Science and Engineering: R: Reports&lt;/secondary-title&gt;&lt;/titles&gt;&lt;periodical&gt;&lt;full-title&gt;Materials Science and Engineering: R: Reports&lt;/full-title&gt;&lt;/periodical&gt;&lt;pages&gt;1-34&lt;/pages&gt;&lt;volume&gt;77&lt;/volume&gt;&lt;number&gt;0&lt;/number&gt;&lt;keywords&gt;&lt;keyword&gt;Biodegradable metals&lt;/keyword&gt;&lt;keyword&gt;Magnesium alloys&lt;/keyword&gt;&lt;keyword&gt;Iron&lt;/keyword&gt;&lt;keyword&gt;Corrosion&lt;/keyword&gt;&lt;keyword&gt;Biocompatibility&lt;/keyword&gt;&lt;/keywords&gt;&lt;dates&gt;&lt;year&gt;2014&lt;/year&gt;&lt;pub-dates&gt;&lt;date&gt;3//&lt;/date&gt;&lt;/pub-dates&gt;&lt;/dates&gt;&lt;isbn&gt;0927-796X&lt;/isbn&gt;&lt;urls&gt;&lt;related-urls&gt;&lt;url&gt;http://www.sciencedirect.com/science/article/pii/S0927796X14000023&lt;/url&gt;&lt;/related-urls&gt;&lt;/urls&gt;&lt;electronic-resource-num&gt;http://dx.doi.org/10.1016/j.mser.2014.01.001&lt;/electronic-resource-num&gt;&lt;/record&gt;&lt;/Cite&gt;&lt;/EndNote&gt;</w:instrText>
       </w:r>
       <w:r>
         <w:fldChar w:fldCharType="separate"/>
@@ -32766,7 +32867,7 @@
         <w:rPr>
           <w:noProof/>
         </w:rPr>
-        <w:t>[46]</w:t>
+        <w:t>[47]</w:t>
       </w:r>
       <w:r>
         <w:fldChar w:fldCharType="end"/>
@@ -32838,7 +32939,7 @@
         <w:fldChar w:fldCharType="begin"/>
       </w:r>
       <w:r>
-        <w:instrText xml:space="preserve"> ADDIN EN.CITE &lt;EndNote&gt;&lt;Cite&gt;&lt;Author&gt;Witte&lt;/Author&gt;&lt;Year&gt;2010&lt;/Year&gt;&lt;RecNum&gt;42&lt;/RecNum&gt;&lt;DisplayText&gt;[47]&lt;/DisplayText&gt;&lt;record&gt;&lt;rec-number&gt;42&lt;/rec-number&gt;&lt;foreign-keys&gt;&lt;key app="EN" db-id="pp9ztr5rp0w99besv0nvs2ti09e99ssw2r00" timestamp="1399870377"&gt;42&lt;/key&gt;&lt;/foreign-keys&gt;&lt;ref-type name="Journal Article"&gt;17&lt;/ref-type&gt;&lt;contributors&gt;&lt;authors&gt;&lt;author&gt;Witte, Frank&lt;/author&gt;&lt;/authors&gt;&lt;/contributors&gt;&lt;titles&gt;&lt;title&gt;The history of biodegradable magnesium implants: A review&lt;/title&gt;&lt;secondary-title&gt;Acta Biomaterialia&lt;/secondary-title&gt;&lt;/titles&gt;&lt;periodical&gt;&lt;full-title&gt;Acta Biomaterialia&lt;/full-title&gt;&lt;/periodical&gt;&lt;pages&gt;1680-1692&lt;/pages&gt;&lt;volume&gt;6&lt;/volume&gt;&lt;number&gt;5&lt;/number&gt;&lt;keywords&gt;&lt;keyword&gt;Magnesium&lt;/keyword&gt;&lt;keyword&gt;Corrosion&lt;/keyword&gt;&lt;keyword&gt;History&lt;/keyword&gt;&lt;keyword&gt;Bone&lt;/keyword&gt;&lt;keyword&gt;Cardiovascular&lt;/keyword&gt;&lt;/keywords&gt;&lt;dates&gt;&lt;year&gt;2010&lt;/year&gt;&lt;pub-dates&gt;&lt;date&gt;5//&lt;/date&gt;&lt;/pub-dates&gt;&lt;/dates&gt;&lt;isbn&gt;1742-7061&lt;/isbn&gt;&lt;urls&gt;&lt;related-urls&gt;&lt;url&gt;http://www.sciencedirect.com/science/article/pii/S1742706110000966&lt;/url&gt;&lt;/related-urls&gt;&lt;/urls&gt;&lt;electronic-resource-num&gt;http://dx.doi.org/10.1016/j.actbio.2010.02.028&lt;/electronic-resource-num&gt;&lt;/record&gt;&lt;/Cite&gt;&lt;/EndNote&gt;</w:instrText>
+        <w:instrText xml:space="preserve"> ADDIN EN.CITE &lt;EndNote&gt;&lt;Cite&gt;&lt;Author&gt;Witte&lt;/Author&gt;&lt;Year&gt;2010&lt;/Year&gt;&lt;RecNum&gt;42&lt;/RecNum&gt;&lt;DisplayText&gt;[48]&lt;/DisplayText&gt;&lt;record&gt;&lt;rec-number&gt;42&lt;/rec-number&gt;&lt;foreign-keys&gt;&lt;key app="EN" db-id="pp9ztr5rp0w99besv0nvs2ti09e99ssw2r00" timestamp="1399870377"&gt;42&lt;/key&gt;&lt;/foreign-keys&gt;&lt;ref-type name="Journal Article"&gt;17&lt;/ref-type&gt;&lt;contributors&gt;&lt;authors&gt;&lt;author&gt;Witte, Frank&lt;/author&gt;&lt;/authors&gt;&lt;/contributors&gt;&lt;titles&gt;&lt;title&gt;The history of biodegradable magnesium implants: A review&lt;/title&gt;&lt;secondary-title&gt;Acta Biomaterialia&lt;/secondary-title&gt;&lt;/titles&gt;&lt;periodical&gt;&lt;full-title&gt;Acta Biomaterialia&lt;/full-title&gt;&lt;/periodical&gt;&lt;pages&gt;1680-1692&lt;/pages&gt;&lt;volume&gt;6&lt;/volume&gt;&lt;number&gt;5&lt;/number&gt;&lt;keywords&gt;&lt;keyword&gt;Magnesium&lt;/keyword&gt;&lt;keyword&gt;Corrosion&lt;/keyword&gt;&lt;keyword&gt;History&lt;/keyword&gt;&lt;keyword&gt;Bone&lt;/keyword&gt;&lt;keyword&gt;Cardiovascular&lt;/keyword&gt;&lt;/keywords&gt;&lt;dates&gt;&lt;year&gt;2010&lt;/year&gt;&lt;pub-dates&gt;&lt;date&gt;5//&lt;/date&gt;&lt;/pub-dates&gt;&lt;/dates&gt;&lt;isbn&gt;1742-7061&lt;/isbn&gt;&lt;urls&gt;&lt;related-urls&gt;&lt;url&gt;http://www.sciencedirect.com/science/article/pii/S1742706110000966&lt;/url&gt;&lt;/related-urls&gt;&lt;/urls&gt;&lt;electronic-resource-num&gt;http://dx.doi.org/10.1016/j.actbio.2010.02.028&lt;/electronic-resource-num&gt;&lt;/record&gt;&lt;/Cite&gt;&lt;/EndNote&gt;</w:instrText>
       </w:r>
       <w:r>
         <w:fldChar w:fldCharType="separate"/>
@@ -32847,6 +32948,42 @@
         <w:rPr>
           <w:noProof/>
         </w:rPr>
+        <w:t>[48]</w:t>
+      </w:r>
+      <w:r>
+        <w:fldChar w:fldCharType="end"/>
+      </w:r>
+      <w:r>
+        <w:t xml:space="preserve">. </w:t>
+      </w:r>
+      <w:r>
+        <w:t>Zn</w:t>
+      </w:r>
+      <w:r>
+        <w:t xml:space="preserve"> </w:t>
+      </w:r>
+      <w:r>
+        <w:t xml:space="preserve">is a trace element in the body </w:t>
+      </w:r>
+      <w:r>
+        <w:t xml:space="preserve">which </w:t>
+      </w:r>
+      <w:r>
+        <w:t xml:space="preserve">appears in enzyme classes and in muscles </w:t>
+      </w:r>
+      <w:r>
+        <w:fldChar w:fldCharType="begin"/>
+      </w:r>
+      <w:r>
+        <w:instrText xml:space="preserve"> ADDIN EN.CITE &lt;EndNote&gt;&lt;Cite&gt;&lt;Author&gt;Zheng&lt;/Author&gt;&lt;Year&gt;2014&lt;/Year&gt;&lt;RecNum&gt;1&lt;/RecNum&gt;&lt;DisplayText&gt;[47]&lt;/DisplayText&gt;&lt;record&gt;&lt;rec-number&gt;1&lt;/rec-number&gt;&lt;foreign-keys&gt;&lt;key app="EN" db-id="pp9ztr5rp0w99besv0nvs2ti09e99ssw2r00" timestamp="1395895115"&gt;1&lt;/key&gt;&lt;/foreign-keys&gt;&lt;ref-type name="Journal Article"&gt;17&lt;/ref-type&gt;&lt;contributors&gt;&lt;authors&gt;&lt;author&gt;Zheng, Y. F.&lt;/author&gt;&lt;author&gt;Gu, X. N.&lt;/author&gt;&lt;author&gt;Witte, F.&lt;/author&gt;&lt;/authors&gt;&lt;/contributors&gt;&lt;titles&gt;&lt;title&gt;Biodegradable metals&lt;/title&gt;&lt;secondary-title&gt;Materials Science and Engineering: R: Reports&lt;/secondary-title&gt;&lt;/titles&gt;&lt;periodical&gt;&lt;full-title&gt;Materials Science and Engineering: R: Reports&lt;/full-title&gt;&lt;/periodical&gt;&lt;pages&gt;1-34&lt;/pages&gt;&lt;volume&gt;77&lt;/volume&gt;&lt;number&gt;0&lt;/number&gt;&lt;keywords&gt;&lt;keyword&gt;Biodegradable metals&lt;/keyword&gt;&lt;keyword&gt;Magnesium alloys&lt;/keyword&gt;&lt;keyword&gt;Iron&lt;/keyword&gt;&lt;keyword&gt;Corrosion&lt;/keyword&gt;&lt;keyword&gt;Biocompatibility&lt;/keyword&gt;&lt;/keywords&gt;&lt;dates&gt;&lt;year&gt;2014&lt;/year&gt;&lt;pub-dates&gt;&lt;date&gt;3//&lt;/date&gt;&lt;/pub-dates&gt;&lt;/dates&gt;&lt;isbn&gt;0927-796X&lt;/isbn&gt;&lt;urls&gt;&lt;related-urls&gt;&lt;url&gt;http://www.sciencedirect.com/science/article/pii/S0927796X14000023&lt;/url&gt;&lt;/related-urls&gt;&lt;/urls&gt;&lt;electronic-resource-num&gt;http://dx.doi.org/10.1016/j.mser.2014.01.001&lt;/electronic-resource-num&gt;&lt;/record&gt;&lt;/Cite&gt;&lt;/EndNote&gt;</w:instrText>
+      </w:r>
+      <w:r>
+        <w:fldChar w:fldCharType="separate"/>
+      </w:r>
+      <w:r>
+        <w:rPr>
+          <w:noProof/>
+        </w:rPr>
         <w:t>[47]</w:t>
       </w:r>
       <w:r>
@@ -32856,25 +32993,25 @@
         <w:t xml:space="preserve">. </w:t>
       </w:r>
       <w:r>
-        <w:t>Zn</w:t>
+        <w:t>Ca</w:t>
+      </w:r>
+      <w:r>
+        <w:t xml:space="preserve"> is well known for </w:t>
+      </w:r>
+      <w:r>
+        <w:t>its structure function in the skeleton, but also</w:t>
       </w:r>
       <w:r>
         <w:t xml:space="preserve"> </w:t>
       </w:r>
       <w:r>
-        <w:t xml:space="preserve">is a trace element in the body </w:t>
-      </w:r>
-      <w:r>
-        <w:t xml:space="preserve">which </w:t>
-      </w:r>
-      <w:r>
-        <w:t xml:space="preserve">appears in enzyme classes and in muscles </w:t>
+        <w:t xml:space="preserve">has a signal function in muscle contractions, blood clotting, and cell function </w:t>
       </w:r>
       <w:r>
         <w:fldChar w:fldCharType="begin"/>
       </w:r>
       <w:r>
-        <w:instrText xml:space="preserve"> ADDIN EN.CITE &lt;EndNote&gt;&lt;Cite&gt;&lt;Author&gt;Zheng&lt;/Author&gt;&lt;Year&gt;2014&lt;/Year&gt;&lt;RecNum&gt;1&lt;/RecNum&gt;&lt;DisplayText&gt;[46]&lt;/DisplayText&gt;&lt;record&gt;&lt;rec-number&gt;1&lt;/rec-number&gt;&lt;foreign-keys&gt;&lt;key app="EN" db-id="pp9ztr5rp0w99besv0nvs2ti09e99ssw2r00" timestamp="1395895115"&gt;1&lt;/key&gt;&lt;/foreign-keys&gt;&lt;ref-type name="Journal Article"&gt;17&lt;/ref-type&gt;&lt;contributors&gt;&lt;authors&gt;&lt;author&gt;Zheng, Y. F.&lt;/author&gt;&lt;author&gt;Gu, X. N.&lt;/author&gt;&lt;author&gt;Witte, F.&lt;/author&gt;&lt;/authors&gt;&lt;/contributors&gt;&lt;titles&gt;&lt;title&gt;Biodegradable metals&lt;/title&gt;&lt;secondary-title&gt;Materials Science and Engineering: R: Reports&lt;/secondary-title&gt;&lt;/titles&gt;&lt;periodical&gt;&lt;full-title&gt;Materials Science and Engineering: R: Reports&lt;/full-title&gt;&lt;/periodical&gt;&lt;pages&gt;1-34&lt;/pages&gt;&lt;volume&gt;77&lt;/volume&gt;&lt;number&gt;0&lt;/number&gt;&lt;keywords&gt;&lt;keyword&gt;Biodegradable metals&lt;/keyword&gt;&lt;keyword&gt;Magnesium alloys&lt;/keyword&gt;&lt;keyword&gt;Iron&lt;/keyword&gt;&lt;keyword&gt;Corrosion&lt;/keyword&gt;&lt;keyword&gt;Biocompatibility&lt;/keyword&gt;&lt;/keywords&gt;&lt;dates&gt;&lt;year&gt;2014&lt;/year&gt;&lt;pub-dates&gt;&lt;date&gt;3//&lt;/date&gt;&lt;/pub-dates&gt;&lt;/dates&gt;&lt;isbn&gt;0927-796X&lt;/isbn&gt;&lt;urls&gt;&lt;related-urls&gt;&lt;url&gt;http://www.sciencedirect.com/science/article/pii/S0927796X14000023&lt;/url&gt;&lt;/related-urls&gt;&lt;/urls&gt;&lt;electronic-resource-num&gt;http://dx.doi.org/10.1016/j.mser.2014.01.001&lt;/electronic-resource-num&gt;&lt;/record&gt;&lt;/Cite&gt;&lt;/EndNote&gt;</w:instrText>
+        <w:instrText xml:space="preserve"> ADDIN EN.CITE &lt;EndNote&gt;&lt;Cite&gt;&lt;Author&gt;Zheng&lt;/Author&gt;&lt;Year&gt;2014&lt;/Year&gt;&lt;RecNum&gt;1&lt;/RecNum&gt;&lt;DisplayText&gt;[47]&lt;/DisplayText&gt;&lt;record&gt;&lt;rec-number&gt;1&lt;/rec-number&gt;&lt;foreign-keys&gt;&lt;key app="EN" db-id="pp9ztr5rp0w99besv0nvs2ti09e99ssw2r00" timestamp="1395895115"&gt;1&lt;/key&gt;&lt;/foreign-keys&gt;&lt;ref-type name="Journal Article"&gt;17&lt;/ref-type&gt;&lt;contributors&gt;&lt;authors&gt;&lt;author&gt;Zheng, Y. F.&lt;/author&gt;&lt;author&gt;Gu, X. N.&lt;/author&gt;&lt;author&gt;Witte, F.&lt;/author&gt;&lt;/authors&gt;&lt;/contributors&gt;&lt;titles&gt;&lt;title&gt;Biodegradable metals&lt;/title&gt;&lt;secondary-title&gt;Materials Science and Engineering: R: Reports&lt;/secondary-title&gt;&lt;/titles&gt;&lt;periodical&gt;&lt;full-title&gt;Materials Science and Engineering: R: Reports&lt;/full-title&gt;&lt;/periodical&gt;&lt;pages&gt;1-34&lt;/pages&gt;&lt;volume&gt;77&lt;/volume&gt;&lt;number&gt;0&lt;/number&gt;&lt;keywords&gt;&lt;keyword&gt;Biodegradable metals&lt;/keyword&gt;&lt;keyword&gt;Magnesium alloys&lt;/keyword&gt;&lt;keyword&gt;Iron&lt;/keyword&gt;&lt;keyword&gt;Corrosion&lt;/keyword&gt;&lt;keyword&gt;Biocompatibility&lt;/keyword&gt;&lt;/keywords&gt;&lt;dates&gt;&lt;year&gt;2014&lt;/year&gt;&lt;pub-dates&gt;&lt;date&gt;3//&lt;/date&gt;&lt;/pub-dates&gt;&lt;/dates&gt;&lt;isbn&gt;0927-796X&lt;/isbn&gt;&lt;urls&gt;&lt;related-urls&gt;&lt;url&gt;http://www.sciencedirect.com/science/article/pii/S0927796X14000023&lt;/url&gt;&lt;/related-urls&gt;&lt;/urls&gt;&lt;electronic-resource-num&gt;http://dx.doi.org/10.1016/j.mser.2014.01.001&lt;/electronic-resource-num&gt;&lt;/record&gt;&lt;/Cite&gt;&lt;/EndNote&gt;</w:instrText>
       </w:r>
       <w:r>
         <w:fldChar w:fldCharType="separate"/>
@@ -32883,43 +33020,7 @@
         <w:rPr>
           <w:noProof/>
         </w:rPr>
-        <w:t>[46]</w:t>
-      </w:r>
-      <w:r>
-        <w:fldChar w:fldCharType="end"/>
-      </w:r>
-      <w:r>
-        <w:t xml:space="preserve">. </w:t>
-      </w:r>
-      <w:r>
-        <w:t>Ca</w:t>
-      </w:r>
-      <w:r>
-        <w:t xml:space="preserve"> is well known for </w:t>
-      </w:r>
-      <w:r>
-        <w:t>its structure function in the skeleton, but also</w:t>
-      </w:r>
-      <w:r>
-        <w:t xml:space="preserve"> </w:t>
-      </w:r>
-      <w:r>
-        <w:t xml:space="preserve">has a signal function in muscle contractions, blood clotting, and cell function </w:t>
-      </w:r>
-      <w:r>
-        <w:fldChar w:fldCharType="begin"/>
-      </w:r>
-      <w:r>
-        <w:instrText xml:space="preserve"> ADDIN EN.CITE &lt;EndNote&gt;&lt;Cite&gt;&lt;Author&gt;Zheng&lt;/Author&gt;&lt;Year&gt;2014&lt;/Year&gt;&lt;RecNum&gt;1&lt;/RecNum&gt;&lt;DisplayText&gt;[46]&lt;/DisplayText&gt;&lt;record&gt;&lt;rec-number&gt;1&lt;/rec-number&gt;&lt;foreign-keys&gt;&lt;key app="EN" db-id="pp9ztr5rp0w99besv0nvs2ti09e99ssw2r00" timestamp="1395895115"&gt;1&lt;/key&gt;&lt;/foreign-keys&gt;&lt;ref-type name="Journal Article"&gt;17&lt;/ref-type&gt;&lt;contributors&gt;&lt;authors&gt;&lt;author&gt;Zheng, Y. F.&lt;/author&gt;&lt;author&gt;Gu, X. N.&lt;/author&gt;&lt;author&gt;Witte, F.&lt;/author&gt;&lt;/authors&gt;&lt;/contributors&gt;&lt;titles&gt;&lt;title&gt;Biodegradable metals&lt;/title&gt;&lt;secondary-title&gt;Materials Science and Engineering: R: Reports&lt;/secondary-title&gt;&lt;/titles&gt;&lt;periodical&gt;&lt;full-title&gt;Materials Science and Engineering: R: Reports&lt;/full-title&gt;&lt;/periodical&gt;&lt;pages&gt;1-34&lt;/pages&gt;&lt;volume&gt;77&lt;/volume&gt;&lt;number&gt;0&lt;/number&gt;&lt;keywords&gt;&lt;keyword&gt;Biodegradable metals&lt;/keyword&gt;&lt;keyword&gt;Magnesium alloys&lt;/keyword&gt;&lt;keyword&gt;Iron&lt;/keyword&gt;&lt;keyword&gt;Corrosion&lt;/keyword&gt;&lt;keyword&gt;Biocompatibility&lt;/keyword&gt;&lt;/keywords&gt;&lt;dates&gt;&lt;year&gt;2014&lt;/year&gt;&lt;pub-dates&gt;&lt;date&gt;3//&lt;/date&gt;&lt;/pub-dates&gt;&lt;/dates&gt;&lt;isbn&gt;0927-796X&lt;/isbn&gt;&lt;urls&gt;&lt;related-urls&gt;&lt;url&gt;http://www.sciencedirect.com/science/article/pii/S0927796X14000023&lt;/url&gt;&lt;/related-urls&gt;&lt;/urls&gt;&lt;electronic-resource-num&gt;http://dx.doi.org/10.1016/j.mser.2014.01.001&lt;/electronic-resource-num&gt;&lt;/record&gt;&lt;/Cite&gt;&lt;/EndNote&gt;</w:instrText>
-      </w:r>
-      <w:r>
-        <w:fldChar w:fldCharType="separate"/>
-      </w:r>
-      <w:r>
-        <w:rPr>
-          <w:noProof/>
-        </w:rPr>
-        <w:t>[46]</w:t>
+        <w:t>[47]</w:t>
       </w:r>
       <w:r>
         <w:fldChar w:fldCharType="end"/>
@@ -32952,7 +33053,7 @@
         <w:fldChar w:fldCharType="begin"/>
       </w:r>
       <w:r>
-        <w:instrText xml:space="preserve"> ADDIN EN.CITE &lt;EndNote&gt;&lt;Cite&gt;&lt;Author&gt;Zheng&lt;/Author&gt;&lt;Year&gt;2014&lt;/Year&gt;&lt;RecNum&gt;1&lt;/RecNum&gt;&lt;DisplayText&gt;[46]&lt;/DisplayText&gt;&lt;record&gt;&lt;rec-number&gt;1&lt;/rec-number&gt;&lt;foreign-keys&gt;&lt;key app="EN" db-id="pp9ztr5rp0w99besv0nvs2ti09e99ssw2r00" timestamp="1395895115"&gt;1&lt;/key&gt;&lt;/foreign-keys&gt;&lt;ref-type name="Journal Article"&gt;17&lt;/ref-type&gt;&lt;contributors&gt;&lt;authors&gt;&lt;author&gt;Zheng, Y. F.&lt;/author&gt;&lt;author&gt;Gu, X. N.&lt;/author&gt;&lt;author&gt;Witte, F.&lt;/author&gt;&lt;/authors&gt;&lt;/contributors&gt;&lt;titles&gt;&lt;title&gt;Biodegradable metals&lt;/title&gt;&lt;secondary-title&gt;Materials Science and Engineering: R: Reports&lt;/secondary-title&gt;&lt;/titles&gt;&lt;periodical&gt;&lt;full-title&gt;Materials Science and Engineering: R: Reports&lt;/full-title&gt;&lt;/periodical&gt;&lt;pages&gt;1-34&lt;/pages&gt;&lt;volume&gt;77&lt;/volume&gt;&lt;number&gt;0&lt;/number&gt;&lt;keywords&gt;&lt;keyword&gt;Biodegradable metals&lt;/keyword&gt;&lt;keyword&gt;Magnesium alloys&lt;/keyword&gt;&lt;keyword&gt;Iron&lt;/keyword&gt;&lt;keyword&gt;Corrosion&lt;/keyword&gt;&lt;keyword&gt;Biocompatibility&lt;/keyword&gt;&lt;/keywords&gt;&lt;dates&gt;&lt;year&gt;2014&lt;/year&gt;&lt;pub-dates&gt;&lt;date&gt;3//&lt;/date&gt;&lt;/pub-dates&gt;&lt;/dates&gt;&lt;isbn&gt;0927-796X&lt;/isbn&gt;&lt;urls&gt;&lt;related-urls&gt;&lt;url&gt;http://www.sciencedirect.com/science/article/pii/S0927796X14000023&lt;/url&gt;&lt;/related-urls&gt;&lt;/urls&gt;&lt;electronic-resource-num&gt;http://dx.doi.org/10.1016/j.mser.2014.01.001&lt;/electronic-resource-num&gt;&lt;/record&gt;&lt;/Cite&gt;&lt;/EndNote&gt;</w:instrText>
+        <w:instrText xml:space="preserve"> ADDIN EN.CITE &lt;EndNote&gt;&lt;Cite&gt;&lt;Author&gt;Zheng&lt;/Author&gt;&lt;Year&gt;2014&lt;/Year&gt;&lt;RecNum&gt;1&lt;/RecNum&gt;&lt;DisplayText&gt;[47]&lt;/DisplayText&gt;&lt;record&gt;&lt;rec-number&gt;1&lt;/rec-number&gt;&lt;foreign-keys&gt;&lt;key app="EN" db-id="pp9ztr5rp0w99besv0nvs2ti09e99ssw2r00" timestamp="1395895115"&gt;1&lt;/key&gt;&lt;/foreign-keys&gt;&lt;ref-type name="Journal Article"&gt;17&lt;/ref-type&gt;&lt;contributors&gt;&lt;authors&gt;&lt;author&gt;Zheng, Y. F.&lt;/author&gt;&lt;author&gt;Gu, X. N.&lt;/author&gt;&lt;author&gt;Witte, F.&lt;/author&gt;&lt;/authors&gt;&lt;/contributors&gt;&lt;titles&gt;&lt;title&gt;Biodegradable metals&lt;/title&gt;&lt;secondary-title&gt;Materials Science and Engineering: R: Reports&lt;/secondary-title&gt;&lt;/titles&gt;&lt;periodical&gt;&lt;full-title&gt;Materials Science and Engineering: R: Reports&lt;/full-title&gt;&lt;/periodical&gt;&lt;pages&gt;1-34&lt;/pages&gt;&lt;volume&gt;77&lt;/volume&gt;&lt;number&gt;0&lt;/number&gt;&lt;keywords&gt;&lt;keyword&gt;Biodegradable metals&lt;/keyword&gt;&lt;keyword&gt;Magnesium alloys&lt;/keyword&gt;&lt;keyword&gt;Iron&lt;/keyword&gt;&lt;keyword&gt;Corrosion&lt;/keyword&gt;&lt;keyword&gt;Biocompatibility&lt;/keyword&gt;&lt;/keywords&gt;&lt;dates&gt;&lt;year&gt;2014&lt;/year&gt;&lt;pub-dates&gt;&lt;date&gt;3//&lt;/date&gt;&lt;/pub-dates&gt;&lt;/dates&gt;&lt;isbn&gt;0927-796X&lt;/isbn&gt;&lt;urls&gt;&lt;related-urls&gt;&lt;url&gt;http://www.sciencedirect.com/science/article/pii/S0927796X14000023&lt;/url&gt;&lt;/related-urls&gt;&lt;/urls&gt;&lt;electronic-resource-num&gt;http://dx.doi.org/10.1016/j.mser.2014.01.001&lt;/electronic-resource-num&gt;&lt;/record&gt;&lt;/Cite&gt;&lt;/EndNote&gt;</w:instrText>
       </w:r>
       <w:r>
         <w:fldChar w:fldCharType="separate"/>
@@ -32961,7 +33062,7 @@
         <w:rPr>
           <w:noProof/>
         </w:rPr>
-        <w:t>[46]</w:t>
+        <w:t>[47]</w:t>
       </w:r>
       <w:r>
         <w:fldChar w:fldCharType="end"/>
@@ -32981,7 +33082,7 @@
         <w:pStyle w:val="Heading3"/>
       </w:pPr>
       <w:bookmarkStart w:id="131" w:name="_Toc386545846"/>
-      <w:bookmarkStart w:id="132" w:name="_Toc421002418"/>
+      <w:bookmarkStart w:id="132" w:name="_Toc421026146"/>
       <w:r>
         <w:t>Degradation</w:t>
       </w:r>
@@ -33104,7 +33205,7 @@
       <w:pPr>
         <w:pStyle w:val="Heading4"/>
       </w:pPr>
-      <w:bookmarkStart w:id="133" w:name="_Toc421002419"/>
+      <w:bookmarkStart w:id="133" w:name="_Toc421026147"/>
       <w:bookmarkEnd w:id="131"/>
       <w:r>
         <w:t xml:space="preserve">Basic </w:t>
@@ -33282,7 +33383,7 @@
         <w:fldChar w:fldCharType="begin"/>
       </w:r>
       <w:r>
-        <w:instrText xml:space="preserve"> ADDIN EN.CITE &lt;EndNote&gt;&lt;Cite&gt;&lt;Author&gt;Jones&lt;/Author&gt;&lt;Year&gt;1992&lt;/Year&gt;&lt;RecNum&gt;116&lt;/RecNum&gt;&lt;DisplayText&gt;[48]&lt;/DisplayText&gt;&lt;record&gt;&lt;rec-number&gt;116&lt;/rec-number&gt;&lt;foreign-keys&gt;&lt;key app="EN" db-id="pp9ztr5rp0w99besv0nvs2ti09e99ssw2r00" timestamp="1409810319"&gt;116&lt;/key&gt;&lt;/foreign-keys&gt;&lt;ref-type name="Book"&gt;6&lt;/ref-type&gt;&lt;contributors&gt;&lt;authors&gt;&lt;author&gt;Jones, Denny A&lt;/author&gt;&lt;/authors&gt;&lt;/contributors&gt;&lt;titles&gt;&lt;title&gt;Principles and prevention of corrosion&lt;/title&gt;&lt;/titles&gt;&lt;dates&gt;&lt;year&gt;1992&lt;/year&gt;&lt;/dates&gt;&lt;publisher&gt;Macmillan&lt;/publisher&gt;&lt;isbn&gt;0029464390&lt;/isbn&gt;&lt;urls&gt;&lt;/urls&gt;&lt;/record&gt;&lt;/Cite&gt;&lt;/EndNote&gt;</w:instrText>
+        <w:instrText xml:space="preserve"> ADDIN EN.CITE &lt;EndNote&gt;&lt;Cite&gt;&lt;Author&gt;Jones&lt;/Author&gt;&lt;Year&gt;1992&lt;/Year&gt;&lt;RecNum&gt;116&lt;/RecNum&gt;&lt;DisplayText&gt;[49]&lt;/DisplayText&gt;&lt;record&gt;&lt;rec-number&gt;116&lt;/rec-number&gt;&lt;foreign-keys&gt;&lt;key app="EN" db-id="pp9ztr5rp0w99besv0nvs2ti09e99ssw2r00" timestamp="1409810319"&gt;116&lt;/key&gt;&lt;/foreign-keys&gt;&lt;ref-type name="Book"&gt;6&lt;/ref-type&gt;&lt;contributors&gt;&lt;authors&gt;&lt;author&gt;Jones, Denny A&lt;/author&gt;&lt;/authors&gt;&lt;/contributors&gt;&lt;titles&gt;&lt;title&gt;Principles and prevention of corrosion&lt;/title&gt;&lt;/titles&gt;&lt;dates&gt;&lt;year&gt;1992&lt;/year&gt;&lt;/dates&gt;&lt;publisher&gt;Macmillan&lt;/publisher&gt;&lt;isbn&gt;0029464390&lt;/isbn&gt;&lt;urls&gt;&lt;/urls&gt;&lt;/record&gt;&lt;/Cite&gt;&lt;/EndNote&gt;</w:instrText>
       </w:r>
       <w:r>
         <w:fldChar w:fldCharType="separate"/>
@@ -33291,7 +33392,7 @@
         <w:rPr>
           <w:noProof/>
         </w:rPr>
-        <w:t>[48]</w:t>
+        <w:t>[49]</w:t>
       </w:r>
       <w:r>
         <w:fldChar w:fldCharType="end"/>
@@ -34225,7 +34326,7 @@
         <w:pStyle w:val="Caption"/>
       </w:pPr>
       <w:bookmarkStart w:id="138" w:name="_Ref403051953"/>
-      <w:bookmarkStart w:id="139" w:name="_Toc421002463"/>
+      <w:bookmarkStart w:id="139" w:name="_Toc421026191"/>
       <w:r>
         <w:t xml:space="preserve">Figure </w:t>
       </w:r>
@@ -34392,7 +34493,7 @@
         <w:fldChar w:fldCharType="begin"/>
       </w:r>
       <w:r>
-        <w:instrText xml:space="preserve"> ADDIN EN.CITE &lt;EndNote&gt;&lt;Cite&gt;&lt;Author&gt;Enos&lt;/Author&gt;&lt;Year&gt;1997&lt;/Year&gt;&lt;RecNum&gt;134&lt;/RecNum&gt;&lt;DisplayText&gt;[49]&lt;/DisplayText&gt;&lt;record&gt;&lt;rec-number&gt;134&lt;/rec-number&gt;&lt;foreign-keys&gt;&lt;key app="EN" db-id="pp9ztr5rp0w99besv0nvs2ti09e99ssw2r00" timestamp="1415157407"&gt;134&lt;/key&gt;&lt;/foreign-keys&gt;&lt;ref-type name="Journal Article"&gt;17&lt;/ref-type&gt;&lt;contributors&gt;&lt;authors&gt;&lt;author&gt;Enos, David G&lt;/author&gt;&lt;author&gt;Scribner, LL&lt;/author&gt;&lt;/authors&gt;&lt;/contributors&gt;&lt;titles&gt;&lt;title&gt;The potentiodynamic polarization scan&lt;/title&gt;&lt;secondary-title&gt;Center for Electrochemical Science &amp;amp; Engineering&lt;/secondary-title&gt;&lt;/titles&gt;&lt;periodical&gt;&lt;full-title&gt;Center for Electrochemical Science &amp;amp; Engineering&lt;/full-title&gt;&lt;/periodical&gt;&lt;dates&gt;&lt;year&gt;1997&lt;/year&gt;&lt;/dates&gt;&lt;urls&gt;&lt;/urls&gt;&lt;/record&gt;&lt;/Cite&gt;&lt;/EndNote&gt;</w:instrText>
+        <w:instrText xml:space="preserve"> ADDIN EN.CITE &lt;EndNote&gt;&lt;Cite&gt;&lt;Author&gt;Enos&lt;/Author&gt;&lt;Year&gt;1997&lt;/Year&gt;&lt;RecNum&gt;134&lt;/RecNum&gt;&lt;DisplayText&gt;[50]&lt;/DisplayText&gt;&lt;record&gt;&lt;rec-number&gt;134&lt;/rec-number&gt;&lt;foreign-keys&gt;&lt;key app="EN" db-id="pp9ztr5rp0w99besv0nvs2ti09e99ssw2r00" timestamp="1415157407"&gt;134&lt;/key&gt;&lt;/foreign-keys&gt;&lt;ref-type name="Journal Article"&gt;17&lt;/ref-type&gt;&lt;contributors&gt;&lt;authors&gt;&lt;author&gt;Enos, David G&lt;/author&gt;&lt;author&gt;Scribner, LL&lt;/author&gt;&lt;/authors&gt;&lt;/contributors&gt;&lt;titles&gt;&lt;title&gt;The potentiodynamic polarization scan&lt;/title&gt;&lt;secondary-title&gt;Center for Electrochemical Science &amp;amp; Engineering&lt;/secondary-title&gt;&lt;/titles&gt;&lt;periodical&gt;&lt;full-title&gt;Center for Electrochemical Science &amp;amp; Engineering&lt;/full-title&gt;&lt;/periodical&gt;&lt;dates&gt;&lt;year&gt;1997&lt;/year&gt;&lt;/dates&gt;&lt;urls&gt;&lt;/urls&gt;&lt;/record&gt;&lt;/Cite&gt;&lt;/EndNote&gt;</w:instrText>
       </w:r>
       <w:r>
         <w:fldChar w:fldCharType="separate"/>
@@ -34401,7 +34502,7 @@
         <w:rPr>
           <w:noProof/>
         </w:rPr>
-        <w:t>[49]</w:t>
+        <w:t>[50]</w:t>
       </w:r>
       <w:r>
         <w:fldChar w:fldCharType="end"/>
@@ -34418,7 +34519,7 @@
       <w:pPr>
         <w:pStyle w:val="Heading4"/>
       </w:pPr>
-      <w:bookmarkStart w:id="140" w:name="_Toc421002420"/>
+      <w:bookmarkStart w:id="140" w:name="_Toc421026148"/>
       <w:r>
         <w:t xml:space="preserve">Mg </w:t>
       </w:r>
@@ -34510,7 +34611,7 @@
         <w:fldChar w:fldCharType="begin"/>
       </w:r>
       <w:r>
-        <w:instrText xml:space="preserve"> ADDIN EN.CITE &lt;EndNote&gt;&lt;Cite&gt;&lt;Author&gt;Zberg&lt;/Author&gt;&lt;Year&gt;2009&lt;/Year&gt;&lt;RecNum&gt;52&lt;/RecNum&gt;&lt;DisplayText&gt;[45]&lt;/DisplayText&gt;&lt;record&gt;&lt;rec-number&gt;52&lt;/rec-number&gt;&lt;foreign-keys&gt;&lt;key app="EN" db-id="pp9ztr5rp0w99besv0nvs2ti09e99ssw2r00" timestamp="1399871690"&gt;52&lt;/key&gt;&lt;/foreign-keys&gt;&lt;ref-type name="Journal Article"&gt;17&lt;/ref-type&gt;&lt;contributors&gt;&lt;authors&gt;&lt;author&gt;Zberg, Bruno&lt;/author&gt;&lt;author&gt;Uggowitzer, Peter J&lt;/author&gt;&lt;author&gt;Löffler, Jörg F&lt;/author&gt;&lt;/authors&gt;&lt;/contributors&gt;&lt;titles&gt;&lt;title&gt;MgZnCa glasses without clinically observable hydrogen evolution for biodegradable implants&lt;/title&gt;&lt;secondary-title&gt;Nature Materials&lt;/secondary-title&gt;&lt;/titles&gt;&lt;periodical&gt;&lt;full-title&gt;Nature materials&lt;/full-title&gt;&lt;/periodical&gt;&lt;pages&gt;887-891&lt;/pages&gt;&lt;volume&gt;8&lt;/volume&gt;&lt;number&gt;11&lt;/number&gt;&lt;dates&gt;&lt;year&gt;2009&lt;/year&gt;&lt;/dates&gt;&lt;isbn&gt;1476-1122&lt;/isbn&gt;&lt;urls&gt;&lt;/urls&gt;&lt;/record&gt;&lt;/Cite&gt;&lt;/EndNote&gt;</w:instrText>
+        <w:instrText xml:space="preserve"> ADDIN EN.CITE &lt;EndNote&gt;&lt;Cite&gt;&lt;Author&gt;Zberg&lt;/Author&gt;&lt;Year&gt;2009&lt;/Year&gt;&lt;RecNum&gt;52&lt;/RecNum&gt;&lt;DisplayText&gt;[46]&lt;/DisplayText&gt;&lt;record&gt;&lt;rec-number&gt;52&lt;/rec-number&gt;&lt;foreign-keys&gt;&lt;key app="EN" db-id="pp9ztr5rp0w99besv0nvs2ti09e99ssw2r00" timestamp="1399871690"&gt;52&lt;/key&gt;&lt;/foreign-keys&gt;&lt;ref-type name="Journal Article"&gt;17&lt;/ref-type&gt;&lt;contributors&gt;&lt;authors&gt;&lt;author&gt;Zberg, Bruno&lt;/author&gt;&lt;author&gt;Uggowitzer, Peter J&lt;/author&gt;&lt;author&gt;Löffler, Jörg F&lt;/author&gt;&lt;/authors&gt;&lt;/contributors&gt;&lt;titles&gt;&lt;title&gt;MgZnCa glasses without clinically observable hydrogen evolution for biodegradable implants&lt;/title&gt;&lt;secondary-title&gt;Nature Materials&lt;/secondary-title&gt;&lt;/titles&gt;&lt;periodical&gt;&lt;full-title&gt;Nature materials&lt;/full-title&gt;&lt;/periodical&gt;&lt;pages&gt;887-891&lt;/pages&gt;&lt;volume&gt;8&lt;/volume&gt;&lt;number&gt;11&lt;/number&gt;&lt;dates&gt;&lt;year&gt;2009&lt;/year&gt;&lt;/dates&gt;&lt;isbn&gt;1476-1122&lt;/isbn&gt;&lt;urls&gt;&lt;/urls&gt;&lt;/record&gt;&lt;/Cite&gt;&lt;/EndNote&gt;</w:instrText>
       </w:r>
       <w:r>
         <w:fldChar w:fldCharType="separate"/>
@@ -34519,7 +34620,7 @@
         <w:rPr>
           <w:noProof/>
         </w:rPr>
-        <w:t>[45]</w:t>
+        <w:t>[46]</w:t>
       </w:r>
       <w:r>
         <w:fldChar w:fldCharType="end"/>
@@ -34548,7 +34649,7 @@
         <w:fldChar w:fldCharType="begin"/>
       </w:r>
       <w:r>
-        <w:instrText xml:space="preserve"> ADDIN EN.CITE &lt;EndNote&gt;&lt;Cite AuthorYear="1"&gt;&lt;Author&gt;Witte&lt;/Author&gt;&lt;Year&gt;2010&lt;/Year&gt;&lt;RecNum&gt;42&lt;/RecNum&gt;&lt;DisplayText&gt;Witte [47]&lt;/DisplayText&gt;&lt;record&gt;&lt;rec-number&gt;42&lt;/rec-number&gt;&lt;foreign-keys&gt;&lt;key app="EN" db-id="pp9ztr5rp0w99besv0nvs2ti09e99ssw2r00" timestamp="1399870377"&gt;42&lt;/key&gt;&lt;/foreign-keys&gt;&lt;ref-type name="Journal Article"&gt;17&lt;/ref-type&gt;&lt;contributors&gt;&lt;authors&gt;&lt;author&gt;Witte, Frank&lt;/author&gt;&lt;/authors&gt;&lt;/contributors&gt;&lt;titles&gt;&lt;title&gt;The history of biodegradable magnesium implants: A review&lt;/title&gt;&lt;secondary-title&gt;Acta Biomaterialia&lt;/secondary-title&gt;&lt;/titles&gt;&lt;periodical&gt;&lt;full-title&gt;Acta Biomaterialia&lt;/full-title&gt;&lt;/periodical&gt;&lt;pages&gt;1680-1692&lt;/pages&gt;&lt;volume&gt;6&lt;/volume&gt;&lt;number&gt;5&lt;/number&gt;&lt;keywords&gt;&lt;keyword&gt;Magnesium&lt;/keyword&gt;&lt;keyword&gt;Corrosion&lt;/keyword&gt;&lt;keyword&gt;History&lt;/keyword&gt;&lt;keyword&gt;Bone&lt;/keyword&gt;&lt;keyword&gt;Cardiovascular&lt;/keyword&gt;&lt;/keywords&gt;&lt;dates&gt;&lt;year&gt;2010&lt;/year&gt;&lt;pub-dates&gt;&lt;date&gt;5//&lt;/date&gt;&lt;/pub-dates&gt;&lt;/dates&gt;&lt;isbn&gt;1742-7061&lt;/isbn&gt;&lt;urls&gt;&lt;related-urls&gt;&lt;url&gt;http://www.sciencedirect.com/science/article/pii/S1742706110000966&lt;/url&gt;&lt;/related-urls&gt;&lt;/urls&gt;&lt;electronic-resource-num&gt;http://dx.doi.org/10.1016/j.actbio.2010.02.028&lt;/electronic-resource-num&gt;&lt;/record&gt;&lt;/Cite&gt;&lt;/EndNote&gt;</w:instrText>
+        <w:instrText xml:space="preserve"> ADDIN EN.CITE &lt;EndNote&gt;&lt;Cite AuthorYear="1"&gt;&lt;Author&gt;Witte&lt;/Author&gt;&lt;Year&gt;2010&lt;/Year&gt;&lt;RecNum&gt;42&lt;/RecNum&gt;&lt;DisplayText&gt;Witte [48]&lt;/DisplayText&gt;&lt;record&gt;&lt;rec-number&gt;42&lt;/rec-number&gt;&lt;foreign-keys&gt;&lt;key app="EN" db-id="pp9ztr5rp0w99besv0nvs2ti09e99ssw2r00" timestamp="1399870377"&gt;42&lt;/key&gt;&lt;/foreign-keys&gt;&lt;ref-type name="Journal Article"&gt;17&lt;/ref-type&gt;&lt;contributors&gt;&lt;authors&gt;&lt;author&gt;Witte, Frank&lt;/author&gt;&lt;/authors&gt;&lt;/contributors&gt;&lt;titles&gt;&lt;title&gt;The history of biodegradable magnesium implants: A review&lt;/title&gt;&lt;secondary-title&gt;Acta Biomaterialia&lt;/secondary-title&gt;&lt;/titles&gt;&lt;periodical&gt;&lt;full-title&gt;Acta Biomaterialia&lt;/full-title&gt;&lt;/periodical&gt;&lt;pages&gt;1680-1692&lt;/pages&gt;&lt;volume&gt;6&lt;/volume&gt;&lt;number&gt;5&lt;/number&gt;&lt;keywords&gt;&lt;keyword&gt;Magnesium&lt;/keyword&gt;&lt;keyword&gt;Corrosion&lt;/keyword&gt;&lt;keyword&gt;History&lt;/keyword&gt;&lt;keyword&gt;Bone&lt;/keyword&gt;&lt;keyword&gt;Cardiovascular&lt;/keyword&gt;&lt;/keywords&gt;&lt;dates&gt;&lt;year&gt;2010&lt;/year&gt;&lt;pub-dates&gt;&lt;date&gt;5//&lt;/date&gt;&lt;/pub-dates&gt;&lt;/dates&gt;&lt;isbn&gt;1742-7061&lt;/isbn&gt;&lt;urls&gt;&lt;related-urls&gt;&lt;url&gt;http://www.sciencedirect.com/science/article/pii/S1742706110000966&lt;/url&gt;&lt;/related-urls&gt;&lt;/urls&gt;&lt;electronic-resource-num&gt;http://dx.doi.org/10.1016/j.actbio.2010.02.028&lt;/electronic-resource-num&gt;&lt;/record&gt;&lt;/Cite&gt;&lt;/EndNote&gt;</w:instrText>
       </w:r>
       <w:r>
         <w:fldChar w:fldCharType="separate"/>
@@ -34557,7 +34658,7 @@
         <w:rPr>
           <w:noProof/>
         </w:rPr>
-        <w:t>Witte [47]</w:t>
+        <w:t>Witte [48]</w:t>
       </w:r>
       <w:r>
         <w:fldChar w:fldCharType="end"/>
@@ -34602,7 +34703,7 @@
         <w:fldChar w:fldCharType="begin"/>
       </w:r>
       <w:r>
-        <w:instrText xml:space="preserve"> ADDIN EN.CITE &lt;EndNote&gt;&lt;Cite&gt;&lt;Author&gt;Verbrugge&lt;/Author&gt;&lt;Year&gt;1933&lt;/Year&gt;&lt;RecNum&gt;143&lt;/RecNum&gt;&lt;DisplayText&gt;[50, 51]&lt;/DisplayText&gt;&lt;record&gt;&lt;rec-number&gt;143&lt;/rec-number&gt;&lt;foreign-keys&gt;&lt;key app="EN" db-id="pp9ztr5rp0w99besv0nvs2ti09e99ssw2r00" timestamp="1416112351"&gt;143&lt;/key&gt;&lt;/foreign-keys&gt;&lt;ref-type name="Journal Article"&gt;17&lt;/ref-type&gt;&lt;contributors&gt;&lt;authors&gt;&lt;author&gt;Verbrugge, J&lt;/author&gt;&lt;/authors&gt;&lt;/contributors&gt;&lt;titles&gt;&lt;title&gt;La tolérance du tissu osseux vis-à-vis du magnésium métallique&lt;/title&gt;&lt;secondary-title&gt;Presse méd&lt;/secondary-title&gt;&lt;/titles&gt;&lt;periodical&gt;&lt;full-title&gt;Presse méd&lt;/full-title&gt;&lt;/periodical&gt;&lt;pages&gt;1112-1114&lt;/pages&gt;&lt;volume&gt;55&lt;/volume&gt;&lt;dates&gt;&lt;year&gt;1933&lt;/year&gt;&lt;/dates&gt;&lt;urls&gt;&lt;/urls&gt;&lt;/record&gt;&lt;/Cite&gt;&lt;Cite&gt;&lt;Author&gt;Lambotte&lt;/Author&gt;&lt;Year&gt;1932&lt;/Year&gt;&lt;RecNum&gt;141&lt;/RecNum&gt;&lt;record&gt;&lt;rec-number&gt;141&lt;/rec-number&gt;&lt;foreign-keys&gt;&lt;key app="EN" db-id="pp9ztr5rp0w99besv0nvs2ti09e99ssw2r00" timestamp="1415938391"&gt;141&lt;/key&gt;&lt;/foreign-keys&gt;&lt;ref-type name="Journal Article"&gt;17&lt;/ref-type&gt;&lt;contributors&gt;&lt;authors&gt;&lt;author&gt;Lambotte, A&lt;/author&gt;&lt;/authors&gt;&lt;/contributors&gt;&lt;titles&gt;&lt;title&gt;L’utilisation du magnesium comme materiel perdu dans l’osteosynthèse&lt;/title&gt;&lt;secondary-title&gt;Bull Mem Soc Nat Chir&lt;/secondary-title&gt;&lt;/titles&gt;&lt;periodical&gt;&lt;full-title&gt;Bull Mem Soc Nat Chir&lt;/full-title&gt;&lt;/periodical&gt;&lt;pages&gt;1325-1334&lt;/pages&gt;&lt;volume&gt;28&lt;/volume&gt;&lt;dates&gt;&lt;year&gt;1932&lt;/year&gt;&lt;/dates&gt;&lt;urls&gt;&lt;/urls&gt;&lt;/record&gt;&lt;/Cite&gt;&lt;/EndNote&gt;</w:instrText>
+        <w:instrText xml:space="preserve"> ADDIN EN.CITE &lt;EndNote&gt;&lt;Cite&gt;&lt;Author&gt;Verbrugge&lt;/Author&gt;&lt;Year&gt;1933&lt;/Year&gt;&lt;RecNum&gt;143&lt;/RecNum&gt;&lt;DisplayText&gt;[51, 52]&lt;/DisplayText&gt;&lt;record&gt;&lt;rec-number&gt;143&lt;/rec-number&gt;&lt;foreign-keys&gt;&lt;key app="EN" db-id="pp9ztr5rp0w99besv0nvs2ti09e99ssw2r00" timestamp="1416112351"&gt;143&lt;/key&gt;&lt;/foreign-keys&gt;&lt;ref-type name="Journal Article"&gt;17&lt;/ref-type&gt;&lt;contributors&gt;&lt;authors&gt;&lt;author&gt;Verbrugge, J&lt;/author&gt;&lt;/authors&gt;&lt;/contributors&gt;&lt;titles&gt;&lt;title&gt;La tolérance du tissu osseux vis-à-vis du magnésium métallique&lt;/title&gt;&lt;secondary-title&gt;Presse méd&lt;/secondary-title&gt;&lt;/titles&gt;&lt;periodical&gt;&lt;full-title&gt;Presse méd&lt;/full-title&gt;&lt;/periodical&gt;&lt;pages&gt;1112-1114&lt;/pages&gt;&lt;volume&gt;55&lt;/volume&gt;&lt;dates&gt;&lt;year&gt;1933&lt;/year&gt;&lt;/dates&gt;&lt;urls&gt;&lt;/urls&gt;&lt;/record&gt;&lt;/Cite&gt;&lt;Cite&gt;&lt;Author&gt;Lambotte&lt;/Author&gt;&lt;Year&gt;1932&lt;/Year&gt;&lt;RecNum&gt;141&lt;/RecNum&gt;&lt;record&gt;&lt;rec-number&gt;141&lt;/rec-number&gt;&lt;foreign-keys&gt;&lt;key app="EN" db-id="pp9ztr5rp0w99besv0nvs2ti09e99ssw2r00" timestamp="1415938391"&gt;141&lt;/key&gt;&lt;/foreign-keys&gt;&lt;ref-type name="Journal Article"&gt;17&lt;/ref-type&gt;&lt;contributors&gt;&lt;authors&gt;&lt;author&gt;Lambotte, A&lt;/author&gt;&lt;/authors&gt;&lt;/contributors&gt;&lt;titles&gt;&lt;title&gt;L’utilisation du magnesium comme materiel perdu dans l’osteosynthèse&lt;/title&gt;&lt;secondary-title&gt;Bull Mem Soc Nat Chir&lt;/secondary-title&gt;&lt;/titles&gt;&lt;periodical&gt;&lt;full-title&gt;Bull Mem Soc Nat Chir&lt;/full-title&gt;&lt;/periodical&gt;&lt;pages&gt;1325-1334&lt;/pages&gt;&lt;volume&gt;28&lt;/volume&gt;&lt;dates&gt;&lt;year&gt;1932&lt;/year&gt;&lt;/dates&gt;&lt;urls&gt;&lt;/urls&gt;&lt;/record&gt;&lt;/Cite&gt;&lt;/EndNote&gt;</w:instrText>
       </w:r>
       <w:r>
         <w:fldChar w:fldCharType="separate"/>
@@ -34611,7 +34712,7 @@
         <w:rPr>
           <w:noProof/>
         </w:rPr>
-        <w:t>[50, 51]</w:t>
+        <w:t>[51, 52]</w:t>
       </w:r>
       <w:r>
         <w:fldChar w:fldCharType="end"/>
@@ -34635,7 +34736,7 @@
         <w:fldChar w:fldCharType="begin"/>
       </w:r>
       <w:r>
-        <w:instrText xml:space="preserve"> ADDIN EN.CITE &lt;EndNote&gt;&lt;Cite&gt;&lt;Author&gt;Verbrugge&lt;/Author&gt;&lt;Year&gt;1933&lt;/Year&gt;&lt;RecNum&gt;143&lt;/RecNum&gt;&lt;DisplayText&gt;[50]&lt;/DisplayText&gt;&lt;record&gt;&lt;rec-number&gt;143&lt;/rec-number&gt;&lt;foreign-keys&gt;&lt;key app="EN" db-id="pp9ztr5rp0w99besv0nvs2ti09e99ssw2r00" timestamp="1416112351"&gt;143&lt;/key&gt;&lt;/foreign-keys&gt;&lt;ref-type name="Journal Article"&gt;17&lt;/ref-type&gt;&lt;contributors&gt;&lt;authors&gt;&lt;author&gt;Verbrugge, J&lt;/author&gt;&lt;/authors&gt;&lt;/contributors&gt;&lt;titles&gt;&lt;title&gt;La tolérance du tissu osseux vis-à-vis du magnésium métallique&lt;/title&gt;&lt;secondary-title&gt;Presse méd&lt;/secondary-title&gt;&lt;/titles&gt;&lt;periodical&gt;&lt;full-title&gt;Presse méd&lt;/full-title&gt;&lt;/periodical&gt;&lt;pages&gt;1112-1114&lt;/pages&gt;&lt;volume&gt;55&lt;/volume&gt;&lt;dates&gt;&lt;year&gt;1933&lt;/year&gt;&lt;/dates&gt;&lt;urls&gt;&lt;/urls&gt;&lt;/record&gt;&lt;/Cite&gt;&lt;/EndNote&gt;</w:instrText>
+        <w:instrText xml:space="preserve"> ADDIN EN.CITE &lt;EndNote&gt;&lt;Cite&gt;&lt;Author&gt;Verbrugge&lt;/Author&gt;&lt;Year&gt;1933&lt;/Year&gt;&lt;RecNum&gt;143&lt;/RecNum&gt;&lt;DisplayText&gt;[51]&lt;/DisplayText&gt;&lt;record&gt;&lt;rec-number&gt;143&lt;/rec-number&gt;&lt;foreign-keys&gt;&lt;key app="EN" db-id="pp9ztr5rp0w99besv0nvs2ti09e99ssw2r00" timestamp="1416112351"&gt;143&lt;/key&gt;&lt;/foreign-keys&gt;&lt;ref-type name="Journal Article"&gt;17&lt;/ref-type&gt;&lt;contributors&gt;&lt;authors&gt;&lt;author&gt;Verbrugge, J&lt;/author&gt;&lt;/authors&gt;&lt;/contributors&gt;&lt;titles&gt;&lt;title&gt;La tolérance du tissu osseux vis-à-vis du magnésium métallique&lt;/title&gt;&lt;secondary-title&gt;Presse méd&lt;/secondary-title&gt;&lt;/titles&gt;&lt;periodical&gt;&lt;full-title&gt;Presse méd&lt;/full-title&gt;&lt;/periodical&gt;&lt;pages&gt;1112-1114&lt;/pages&gt;&lt;volume&gt;55&lt;/volume&gt;&lt;dates&gt;&lt;year&gt;1933&lt;/year&gt;&lt;/dates&gt;&lt;urls&gt;&lt;/urls&gt;&lt;/record&gt;&lt;/Cite&gt;&lt;/EndNote&gt;</w:instrText>
       </w:r>
       <w:r>
         <w:fldChar w:fldCharType="separate"/>
@@ -34644,7 +34745,7 @@
         <w:rPr>
           <w:noProof/>
         </w:rPr>
-        <w:t>[50]</w:t>
+        <w:t>[51]</w:t>
       </w:r>
       <w:r>
         <w:fldChar w:fldCharType="end"/>
@@ -34677,7 +34778,7 @@
         <w:fldChar w:fldCharType="begin"/>
       </w:r>
       <w:r>
-        <w:instrText xml:space="preserve"> ADDIN EN.CITE &lt;EndNote&gt;&lt;Cite&gt;&lt;Author&gt;Lambotte&lt;/Author&gt;&lt;Year&gt;1932&lt;/Year&gt;&lt;RecNum&gt;141&lt;/RecNum&gt;&lt;DisplayText&gt;[51]&lt;/DisplayText&gt;&lt;record&gt;&lt;rec-number&gt;141&lt;/rec-number&gt;&lt;foreign-keys&gt;&lt;key app="EN" db-id="pp9ztr5rp0w99besv0nvs2ti09e99ssw2r00" timestamp="1415938391"&gt;141&lt;/key&gt;&lt;/foreign-keys&gt;&lt;ref-type name="Journal Article"&gt;17&lt;/ref-type&gt;&lt;contributors&gt;&lt;authors&gt;&lt;author&gt;Lambotte, A&lt;/author&gt;&lt;/authors&gt;&lt;/contributors&gt;&lt;titles&gt;&lt;title&gt;L’utilisation du magnesium comme materiel perdu dans l’osteosynthèse&lt;/title&gt;&lt;secondary-title&gt;Bull Mem Soc Nat Chir&lt;/secondary-title&gt;&lt;/titles&gt;&lt;periodical&gt;&lt;full-title&gt;Bull Mem Soc Nat Chir&lt;/full-title&gt;&lt;/periodical&gt;&lt;pages&gt;1325-1334&lt;/pages&gt;&lt;volume&gt;28&lt;/volume&gt;&lt;dates&gt;&lt;year&gt;1932&lt;/year&gt;&lt;/dates&gt;&lt;urls&gt;&lt;/urls&gt;&lt;/record&gt;&lt;/Cite&gt;&lt;/EndNote&gt;</w:instrText>
+        <w:instrText xml:space="preserve"> ADDIN EN.CITE &lt;EndNote&gt;&lt;Cite&gt;&lt;Author&gt;Lambotte&lt;/Author&gt;&lt;Year&gt;1932&lt;/Year&gt;&lt;RecNum&gt;141&lt;/RecNum&gt;&lt;DisplayText&gt;[52]&lt;/DisplayText&gt;&lt;record&gt;&lt;rec-number&gt;141&lt;/rec-number&gt;&lt;foreign-keys&gt;&lt;key app="EN" db-id="pp9ztr5rp0w99besv0nvs2ti09e99ssw2r00" timestamp="1415938391"&gt;141&lt;/key&gt;&lt;/foreign-keys&gt;&lt;ref-type name="Journal Article"&gt;17&lt;/ref-type&gt;&lt;contributors&gt;&lt;authors&gt;&lt;author&gt;Lambotte, A&lt;/author&gt;&lt;/authors&gt;&lt;/contributors&gt;&lt;titles&gt;&lt;title&gt;L’utilisation du magnesium comme materiel perdu dans l’osteosynthèse&lt;/title&gt;&lt;secondary-title&gt;Bull Mem Soc Nat Chir&lt;/secondary-title&gt;&lt;/titles&gt;&lt;periodical&gt;&lt;full-title&gt;Bull Mem Soc Nat Chir&lt;/full-title&gt;&lt;/periodical&gt;&lt;pages&gt;1325-1334&lt;/pages&gt;&lt;volume&gt;28&lt;/volume&gt;&lt;dates&gt;&lt;year&gt;1932&lt;/year&gt;&lt;/dates&gt;&lt;urls&gt;&lt;/urls&gt;&lt;/record&gt;&lt;/Cite&gt;&lt;/EndNote&gt;</w:instrText>
       </w:r>
       <w:r>
         <w:fldChar w:fldCharType="separate"/>
@@ -34686,7 +34787,7 @@
         <w:rPr>
           <w:noProof/>
         </w:rPr>
-        <w:t>[51]</w:t>
+        <w:t>[52]</w:t>
       </w:r>
       <w:r>
         <w:fldChar w:fldCharType="end"/>
@@ -34776,7 +34877,7 @@
         <w:fldChar w:fldCharType="begin"/>
       </w:r>
       <w:r>
-        <w:instrText xml:space="preserve"> ADDIN EN.CITE &lt;EndNote&gt;&lt;Cite&gt;&lt;Author&gt;Lambotte&lt;/Author&gt;&lt;Year&gt;1932&lt;/Year&gt;&lt;RecNum&gt;141&lt;/RecNum&gt;&lt;DisplayText&gt;[51]&lt;/DisplayText&gt;&lt;record&gt;&lt;rec-number&gt;141&lt;/rec-number&gt;&lt;foreign-keys&gt;&lt;key app="EN" db-id="pp9ztr5rp0w99besv0nvs2ti09e99ssw2r00" timestamp="1415938391"&gt;141&lt;/key&gt;&lt;/foreign-keys&gt;&lt;ref-type name="Journal Article"&gt;17&lt;/ref-type&gt;&lt;contributors&gt;&lt;authors&gt;&lt;author&gt;Lambotte, A&lt;/author&gt;&lt;/authors&gt;&lt;/contributors&gt;&lt;titles&gt;&lt;title&gt;L’utilisation du magnesium comme materiel perdu dans l’osteosynthèse&lt;/title&gt;&lt;secondary-title&gt;Bull Mem Soc Nat Chir&lt;/secondary-title&gt;&lt;/titles&gt;&lt;periodical&gt;&lt;full-title&gt;Bull Mem Soc Nat Chir&lt;/full-title&gt;&lt;/periodical&gt;&lt;pages&gt;1325-1334&lt;/pages&gt;&lt;volume&gt;28&lt;/volume&gt;&lt;dates&gt;&lt;year&gt;1932&lt;/year&gt;&lt;/dates&gt;&lt;urls&gt;&lt;/urls&gt;&lt;/record&gt;&lt;/Cite&gt;&lt;/EndNote&gt;</w:instrText>
+        <w:instrText xml:space="preserve"> ADDIN EN.CITE &lt;EndNote&gt;&lt;Cite&gt;&lt;Author&gt;Lambotte&lt;/Author&gt;&lt;Year&gt;1932&lt;/Year&gt;&lt;RecNum&gt;141&lt;/RecNum&gt;&lt;DisplayText&gt;[52]&lt;/DisplayText&gt;&lt;record&gt;&lt;rec-number&gt;141&lt;/rec-number&gt;&lt;foreign-keys&gt;&lt;key app="EN" db-id="pp9ztr5rp0w99besv0nvs2ti09e99ssw2r00" timestamp="1415938391"&gt;141&lt;/key&gt;&lt;/foreign-keys&gt;&lt;ref-type name="Journal Article"&gt;17&lt;/ref-type&gt;&lt;contributors&gt;&lt;authors&gt;&lt;author&gt;Lambotte, A&lt;/author&gt;&lt;/authors&gt;&lt;/contributors&gt;&lt;titles&gt;&lt;title&gt;L’utilisation du magnesium comme materiel perdu dans l’osteosynthèse&lt;/title&gt;&lt;secondary-title&gt;Bull Mem Soc Nat Chir&lt;/secondary-title&gt;&lt;/titles&gt;&lt;periodical&gt;&lt;full-title&gt;Bull Mem Soc Nat Chir&lt;/full-title&gt;&lt;/periodical&gt;&lt;pages&gt;1325-1334&lt;/pages&gt;&lt;volume&gt;28&lt;/volume&gt;&lt;dates&gt;&lt;year&gt;1932&lt;/year&gt;&lt;/dates&gt;&lt;urls&gt;&lt;/urls&gt;&lt;/record&gt;&lt;/Cite&gt;&lt;/EndNote&gt;</w:instrText>
       </w:r>
       <w:r>
         <w:fldChar w:fldCharType="separate"/>
@@ -34785,7 +34886,7 @@
         <w:rPr>
           <w:noProof/>
         </w:rPr>
-        <w:t>[51]</w:t>
+        <w:t>[52]</w:t>
       </w:r>
       <w:r>
         <w:fldChar w:fldCharType="end"/>
@@ -35132,7 +35233,7 @@
         <w:fldChar w:fldCharType="begin"/>
       </w:r>
       <w:r>
-        <w:instrText xml:space="preserve"> ADDIN EN.CITE &lt;EndNote&gt;&lt;Cite AuthorYear="1"&gt;&lt;Author&gt;Wang&lt;/Author&gt;&lt;Year&gt;2012&lt;/Year&gt;&lt;RecNum&gt;2&lt;/RecNum&gt;&lt;DisplayText&gt;Wang, et al. [44]&lt;/DisplayText&gt;&lt;record&gt;&lt;rec-number&gt;2&lt;/rec-number&gt;&lt;foreign-keys&gt;&lt;key app="EN" db-id="pp9ztr5rp0w99besv0nvs2ti09e99ssw2r00" timestamp="1395895359"&gt;2&lt;/key&gt;&lt;/foreign-keys&gt;&lt;ref-type name="Journal Article"&gt;17&lt;/ref-type&gt;&lt;contributors&gt;&lt;authors&gt;&lt;author&gt;Wang, Yongsheng&lt;/author&gt;&lt;author&gt;Tan, Ming Jen&lt;/author&gt;&lt;author&gt;Pang, Jianjun&lt;/author&gt;&lt;author&gt;Wang, Zhaomeng&lt;/author&gt;&lt;author&gt;Jarfors, Anders W. E.&lt;/author&gt;&lt;/authors&gt;&lt;/contributors&gt;&lt;titles&gt;&lt;title&gt;In vitro corrosion behaviors of Mg67Zn28Ca5 alloy: From amorphous to crystalline&lt;/title&gt;&lt;secondary-title&gt;Materials Chemistry and Physics&lt;/secondary-title&gt;&lt;/titles&gt;&lt;periodical&gt;&lt;full-title&gt;Materials Chemistry and Physics&lt;/full-title&gt;&lt;/periodical&gt;&lt;pages&gt;1079-1087&lt;/pages&gt;&lt;volume&gt;134&lt;/volume&gt;&lt;number&gt;2–3&lt;/number&gt;&lt;keywords&gt;&lt;keyword&gt;Corrosion&lt;/keyword&gt;&lt;keyword&gt;Metallic glass&lt;/keyword&gt;&lt;keyword&gt;Magnesium alloy&lt;/keyword&gt;&lt;keyword&gt;Electrochemical characterization&lt;/keyword&gt;&lt;keyword&gt;Implant&lt;/keyword&gt;&lt;/keywords&gt;&lt;dates&gt;&lt;year&gt;2012&lt;/year&gt;&lt;pub-dates&gt;&lt;date&gt;6/15/&lt;/date&gt;&lt;/pub-dates&gt;&lt;/dates&gt;&lt;isbn&gt;0254-0584&lt;/isbn&gt;&lt;urls&gt;&lt;related-urls&gt;&lt;url&gt;http://www.sciencedirect.com/science/article/pii/S0254058412003665&lt;/url&gt;&lt;/related-urls&gt;&lt;/urls&gt;&lt;electronic-resource-num&gt;http://dx.doi.org/10.1016/j.matchemphys.2012.03.116&lt;/electronic-resource-num&gt;&lt;/record&gt;&lt;/Cite&gt;&lt;/EndNote&gt;</w:instrText>
+        <w:instrText xml:space="preserve"> ADDIN EN.CITE &lt;EndNote&gt;&lt;Cite AuthorYear="1"&gt;&lt;Author&gt;Wang&lt;/Author&gt;&lt;Year&gt;2012&lt;/Year&gt;&lt;RecNum&gt;2&lt;/RecNum&gt;&lt;DisplayText&gt;Wang, et al. [45]&lt;/DisplayText&gt;&lt;record&gt;&lt;rec-number&gt;2&lt;/rec-number&gt;&lt;foreign-keys&gt;&lt;key app="EN" db-id="pp9ztr5rp0w99besv0nvs2ti09e99ssw2r00" timestamp="1395895359"&gt;2&lt;/key&gt;&lt;/foreign-keys&gt;&lt;ref-type name="Journal Article"&gt;17&lt;/ref-type&gt;&lt;contributors&gt;&lt;authors&gt;&lt;author&gt;Wang, Yongsheng&lt;/author&gt;&lt;author&gt;Tan, Ming Jen&lt;/author&gt;&lt;author&gt;Pang, Jianjun&lt;/author&gt;&lt;author&gt;Wang, Zhaomeng&lt;/author&gt;&lt;author&gt;Jarfors, Anders W. E.&lt;/author&gt;&lt;/authors&gt;&lt;/contributors&gt;&lt;titles&gt;&lt;title&gt;In vitro corrosion behaviors of Mg67Zn28Ca5 alloy: From amorphous to crystalline&lt;/title&gt;&lt;secondary-title&gt;Materials Chemistry and Physics&lt;/secondary-title&gt;&lt;/titles&gt;&lt;periodical&gt;&lt;full-title&gt;Materials Chemistry and Physics&lt;/full-title&gt;&lt;/periodical&gt;&lt;pages&gt;1079-1087&lt;/pages&gt;&lt;volume&gt;134&lt;/volume&gt;&lt;number&gt;2–3&lt;/number&gt;&lt;keywords&gt;&lt;keyword&gt;Corrosion&lt;/keyword&gt;&lt;keyword&gt;Metallic glass&lt;/keyword&gt;&lt;keyword&gt;Magnesium alloy&lt;/keyword&gt;&lt;keyword&gt;Electrochemical characterization&lt;/keyword&gt;&lt;keyword&gt;Implant&lt;/keyword&gt;&lt;/keywords&gt;&lt;dates&gt;&lt;year&gt;2012&lt;/year&gt;&lt;pub-dates&gt;&lt;date&gt;6/15/&lt;/date&gt;&lt;/pub-dates&gt;&lt;/dates&gt;&lt;isbn&gt;0254-0584&lt;/isbn&gt;&lt;urls&gt;&lt;related-urls&gt;&lt;url&gt;http://www.sciencedirect.com/science/article/pii/S0254058412003665&lt;/url&gt;&lt;/related-urls&gt;&lt;/urls&gt;&lt;electronic-resource-num&gt;http://dx.doi.org/10.1016/j.matchemphys.2012.03.116&lt;/electronic-resource-num&gt;&lt;/record&gt;&lt;/Cite&gt;&lt;/EndNote&gt;</w:instrText>
       </w:r>
       <w:r>
         <w:fldChar w:fldCharType="separate"/>
@@ -35141,7 +35242,7 @@
         <w:rPr>
           <w:noProof/>
         </w:rPr>
-        <w:t>Wang, et al. [44]</w:t>
+        <w:t>Wang, et al. [45]</w:t>
       </w:r>
       <w:r>
         <w:fldChar w:fldCharType="end"/>
@@ -35224,7 +35325,7 @@
         <w:fldChar w:fldCharType="begin"/>
       </w:r>
       <w:r>
-        <w:instrText xml:space="preserve"> ADDIN EN.CITE &lt;EndNote&gt;&lt;Cite&gt;&lt;Author&gt;Wang&lt;/Author&gt;&lt;Year&gt;2012&lt;/Year&gt;&lt;RecNum&gt;2&lt;/RecNum&gt;&lt;DisplayText&gt;[44]&lt;/DisplayText&gt;&lt;record&gt;&lt;rec-number&gt;2&lt;/rec-number&gt;&lt;foreign-keys&gt;&lt;key app="EN" db-id="pp9ztr5rp0w99besv0nvs2ti09e99ssw2r00" timestamp="1395895359"&gt;2&lt;/key&gt;&lt;/foreign-keys&gt;&lt;ref-type name="Journal Article"&gt;17&lt;/ref-type&gt;&lt;contributors&gt;&lt;authors&gt;&lt;author&gt;Wang, Yongsheng&lt;/author&gt;&lt;author&gt;Tan, Ming Jen&lt;/author&gt;&lt;author&gt;Pang, Jianjun&lt;/author&gt;&lt;author&gt;Wang, Zhaomeng&lt;/author&gt;&lt;author&gt;Jarfors, Anders W. E.&lt;/author&gt;&lt;/authors&gt;&lt;/contributors&gt;&lt;titles&gt;&lt;title&gt;In vitro corrosion behaviors of Mg67Zn28Ca5 alloy: From amorphous to crystalline&lt;/title&gt;&lt;secondary-title&gt;Materials Chemistry and Physics&lt;/secondary-title&gt;&lt;/titles&gt;&lt;periodical&gt;&lt;full-title&gt;Materials Chemistry and Physics&lt;/full-title&gt;&lt;/periodical&gt;&lt;pages&gt;1079-1087&lt;/pages&gt;&lt;volume&gt;134&lt;/volume&gt;&lt;number&gt;2–3&lt;/number&gt;&lt;keywords&gt;&lt;keyword&gt;Corrosion&lt;/keyword&gt;&lt;keyword&gt;Metallic glass&lt;/keyword&gt;&lt;keyword&gt;Magnesium alloy&lt;/keyword&gt;&lt;keyword&gt;Electrochemical characterization&lt;/keyword&gt;&lt;keyword&gt;Implant&lt;/keyword&gt;&lt;/keywords&gt;&lt;dates&gt;&lt;year&gt;2012&lt;/year&gt;&lt;pub-dates&gt;&lt;date&gt;6/15/&lt;/date&gt;&lt;/pub-dates&gt;&lt;/dates&gt;&lt;isbn&gt;0254-0584&lt;/isbn&gt;&lt;urls&gt;&lt;related-urls&gt;&lt;url&gt;http://www.sciencedirect.com/science/article/pii/S0254058412003665&lt;/url&gt;&lt;/related-urls&gt;&lt;/urls&gt;&lt;electronic-resource-num&gt;http://dx.doi.org/10.1016/j.matchemphys.2012.03.116&lt;/electronic-resource-num&gt;&lt;/record&gt;&lt;/Cite&gt;&lt;/EndNote&gt;</w:instrText>
+        <w:instrText xml:space="preserve"> ADDIN EN.CITE &lt;EndNote&gt;&lt;Cite&gt;&lt;Author&gt;Wang&lt;/Author&gt;&lt;Year&gt;2012&lt;/Year&gt;&lt;RecNum&gt;2&lt;/RecNum&gt;&lt;DisplayText&gt;[45]&lt;/DisplayText&gt;&lt;record&gt;&lt;rec-number&gt;2&lt;/rec-number&gt;&lt;foreign-keys&gt;&lt;key app="EN" db-id="pp9ztr5rp0w99besv0nvs2ti09e99ssw2r00" timestamp="1395895359"&gt;2&lt;/key&gt;&lt;/foreign-keys&gt;&lt;ref-type name="Journal Article"&gt;17&lt;/ref-type&gt;&lt;contributors&gt;&lt;authors&gt;&lt;author&gt;Wang, Yongsheng&lt;/author&gt;&lt;author&gt;Tan, Ming Jen&lt;/author&gt;&lt;author&gt;Pang, Jianjun&lt;/author&gt;&lt;author&gt;Wang, Zhaomeng&lt;/author&gt;&lt;author&gt;Jarfors, Anders W. E.&lt;/author&gt;&lt;/authors&gt;&lt;/contributors&gt;&lt;titles&gt;&lt;title&gt;In vitro corrosion behaviors of Mg67Zn28Ca5 alloy: From amorphous to crystalline&lt;/title&gt;&lt;secondary-title&gt;Materials Chemistry and Physics&lt;/secondary-title&gt;&lt;/titles&gt;&lt;periodical&gt;&lt;full-title&gt;Materials Chemistry and Physics&lt;/full-title&gt;&lt;/periodical&gt;&lt;pages&gt;1079-1087&lt;/pages&gt;&lt;volume&gt;134&lt;/volume&gt;&lt;number&gt;2–3&lt;/number&gt;&lt;keywords&gt;&lt;keyword&gt;Corrosion&lt;/keyword&gt;&lt;keyword&gt;Metallic glass&lt;/keyword&gt;&lt;keyword&gt;Magnesium alloy&lt;/keyword&gt;&lt;keyword&gt;Electrochemical characterization&lt;/keyword&gt;&lt;keyword&gt;Implant&lt;/keyword&gt;&lt;/keywords&gt;&lt;dates&gt;&lt;year&gt;2012&lt;/year&gt;&lt;pub-dates&gt;&lt;date&gt;6/15/&lt;/date&gt;&lt;/pub-dates&gt;&lt;/dates&gt;&lt;isbn&gt;0254-0584&lt;/isbn&gt;&lt;urls&gt;&lt;related-urls&gt;&lt;url&gt;http://www.sciencedirect.com/science/article/pii/S0254058412003665&lt;/url&gt;&lt;/related-urls&gt;&lt;/urls&gt;&lt;electronic-resource-num&gt;http://dx.doi.org/10.1016/j.matchemphys.2012.03.116&lt;/electronic-resource-num&gt;&lt;/record&gt;&lt;/Cite&gt;&lt;/EndNote&gt;</w:instrText>
       </w:r>
       <w:r>
         <w:fldChar w:fldCharType="separate"/>
@@ -35233,7 +35334,7 @@
         <w:rPr>
           <w:noProof/>
         </w:rPr>
-        <w:t>[44]</w:t>
+        <w:t>[45]</w:t>
       </w:r>
       <w:r>
         <w:fldChar w:fldCharType="end"/>
@@ -35260,7 +35361,7 @@
         <w:fldChar w:fldCharType="begin"/>
       </w:r>
       <w:r>
-        <w:instrText xml:space="preserve"> ADDIN EN.CITE &lt;EndNote&gt;&lt;Cite&gt;&lt;Author&gt;Wang&lt;/Author&gt;&lt;Year&gt;2012&lt;/Year&gt;&lt;RecNum&gt;2&lt;/RecNum&gt;&lt;DisplayText&gt;[44]&lt;/DisplayText&gt;&lt;record&gt;&lt;rec-number&gt;2&lt;/rec-number&gt;&lt;foreign-keys&gt;&lt;key app="EN" db-id="pp9ztr5rp0w99besv0nvs2ti09e99ssw2r00" timestamp="1395895359"&gt;2&lt;/key&gt;&lt;/foreign-keys&gt;&lt;ref-type name="Journal Article"&gt;17&lt;/ref-type&gt;&lt;contributors&gt;&lt;authors&gt;&lt;author&gt;Wang, Yongsheng&lt;/author&gt;&lt;author&gt;Tan, Ming Jen&lt;/author&gt;&lt;author&gt;Pang, Jianjun&lt;/author&gt;&lt;author&gt;Wang, Zhaomeng&lt;/author&gt;&lt;author&gt;Jarfors, Anders W. E.&lt;/author&gt;&lt;/authors&gt;&lt;/contributors&gt;&lt;titles&gt;&lt;title&gt;In vitro corrosion behaviors of Mg67Zn28Ca5 alloy: From amorphous to crystalline&lt;/title&gt;&lt;secondary-title&gt;Materials Chemistry and Physics&lt;/secondary-title&gt;&lt;/titles&gt;&lt;periodical&gt;&lt;full-title&gt;Materials Chemistry and Physics&lt;/full-title&gt;&lt;/periodical&gt;&lt;pages&gt;1079-1087&lt;/pages&gt;&lt;volume&gt;134&lt;/volume&gt;&lt;number&gt;2–3&lt;/number&gt;&lt;keywords&gt;&lt;keyword&gt;Corrosion&lt;/keyword&gt;&lt;keyword&gt;Metallic glass&lt;/keyword&gt;&lt;keyword&gt;Magnesium alloy&lt;/keyword&gt;&lt;keyword&gt;Electrochemical characterization&lt;/keyword&gt;&lt;keyword&gt;Implant&lt;/keyword&gt;&lt;/keywords&gt;&lt;dates&gt;&lt;year&gt;2012&lt;/year&gt;&lt;pub-dates&gt;&lt;date&gt;6/15/&lt;/date&gt;&lt;/pub-dates&gt;&lt;/dates&gt;&lt;isbn&gt;0254-0584&lt;/isbn&gt;&lt;urls&gt;&lt;related-urls&gt;&lt;url&gt;http://www.sciencedirect.com/science/article/pii/S0254058412003665&lt;/url&gt;&lt;/related-urls&gt;&lt;/urls&gt;&lt;electronic-resource-num&gt;http://dx.doi.org/10.1016/j.matchemphys.2012.03.116&lt;/electronic-resource-num&gt;&lt;/record&gt;&lt;/Cite&gt;&lt;/EndNote&gt;</w:instrText>
+        <w:instrText xml:space="preserve"> ADDIN EN.CITE &lt;EndNote&gt;&lt;Cite&gt;&lt;Author&gt;Wang&lt;/Author&gt;&lt;Year&gt;2012&lt;/Year&gt;&lt;RecNum&gt;2&lt;/RecNum&gt;&lt;DisplayText&gt;[45]&lt;/DisplayText&gt;&lt;record&gt;&lt;rec-number&gt;2&lt;/rec-number&gt;&lt;foreign-keys&gt;&lt;key app="EN" db-id="pp9ztr5rp0w99besv0nvs2ti09e99ssw2r00" timestamp="1395895359"&gt;2&lt;/key&gt;&lt;/foreign-keys&gt;&lt;ref-type name="Journal Article"&gt;17&lt;/ref-type&gt;&lt;contributors&gt;&lt;authors&gt;&lt;author&gt;Wang, Yongsheng&lt;/author&gt;&lt;author&gt;Tan, Ming Jen&lt;/author&gt;&lt;author&gt;Pang, Jianjun&lt;/author&gt;&lt;author&gt;Wang, Zhaomeng&lt;/author&gt;&lt;author&gt;Jarfors, Anders W. E.&lt;/author&gt;&lt;/authors&gt;&lt;/contributors&gt;&lt;titles&gt;&lt;title&gt;In vitro corrosion behaviors of Mg67Zn28Ca5 alloy: From amorphous to crystalline&lt;/title&gt;&lt;secondary-title&gt;Materials Chemistry and Physics&lt;/secondary-title&gt;&lt;/titles&gt;&lt;periodical&gt;&lt;full-title&gt;Materials Chemistry and Physics&lt;/full-title&gt;&lt;/periodical&gt;&lt;pages&gt;1079-1087&lt;/pages&gt;&lt;volume&gt;134&lt;/volume&gt;&lt;number&gt;2–3&lt;/number&gt;&lt;keywords&gt;&lt;keyword&gt;Corrosion&lt;/keyword&gt;&lt;keyword&gt;Metallic glass&lt;/keyword&gt;&lt;keyword&gt;Magnesium alloy&lt;/keyword&gt;&lt;keyword&gt;Electrochemical characterization&lt;/keyword&gt;&lt;keyword&gt;Implant&lt;/keyword&gt;&lt;/keywords&gt;&lt;dates&gt;&lt;year&gt;2012&lt;/year&gt;&lt;pub-dates&gt;&lt;date&gt;6/15/&lt;/date&gt;&lt;/pub-dates&gt;&lt;/dates&gt;&lt;isbn&gt;0254-0584&lt;/isbn&gt;&lt;urls&gt;&lt;related-urls&gt;&lt;url&gt;http://www.sciencedirect.com/science/article/pii/S0254058412003665&lt;/url&gt;&lt;/related-urls&gt;&lt;/urls&gt;&lt;electronic-resource-num&gt;http://dx.doi.org/10.1016/j.matchemphys.2012.03.116&lt;/electronic-resource-num&gt;&lt;/record&gt;&lt;/Cite&gt;&lt;/EndNote&gt;</w:instrText>
       </w:r>
       <w:r>
         <w:fldChar w:fldCharType="separate"/>
@@ -35269,7 +35370,7 @@
         <w:rPr>
           <w:noProof/>
         </w:rPr>
-        <w:t>[44]</w:t>
+        <w:t>[45]</w:t>
       </w:r>
       <w:r>
         <w:fldChar w:fldCharType="end"/>
@@ -35299,7 +35400,7 @@
         <w:fldChar w:fldCharType="begin"/>
       </w:r>
       <w:r>
-        <w:instrText xml:space="preserve"> ADDIN EN.CITE &lt;EndNote&gt;&lt;Cite&gt;&lt;Author&gt;Wang&lt;/Author&gt;&lt;Year&gt;2012&lt;/Year&gt;&lt;RecNum&gt;2&lt;/RecNum&gt;&lt;DisplayText&gt;[44]&lt;/DisplayText&gt;&lt;record&gt;&lt;rec-number&gt;2&lt;/rec-number&gt;&lt;foreign-keys&gt;&lt;key app="EN" db-id="pp9ztr5rp0w99besv0nvs2ti09e99ssw2r00" timestamp="1395895359"&gt;2&lt;/key&gt;&lt;/foreign-keys&gt;&lt;ref-type name="Journal Article"&gt;17&lt;/ref-type&gt;&lt;contributors&gt;&lt;authors&gt;&lt;author&gt;Wang, Yongsheng&lt;/author&gt;&lt;author&gt;Tan, Ming Jen&lt;/author&gt;&lt;author&gt;Pang, Jianjun&lt;/author&gt;&lt;author&gt;Wang, Zhaomeng&lt;/author&gt;&lt;author&gt;Jarfors, Anders W. E.&lt;/author&gt;&lt;/authors&gt;&lt;/contributors&gt;&lt;titles&gt;&lt;title&gt;In vitro corrosion behaviors of Mg67Zn28Ca5 alloy: From amorphous to crystalline&lt;/title&gt;&lt;secondary-title&gt;Materials Chemistry and Physics&lt;/secondary-title&gt;&lt;/titles&gt;&lt;periodical&gt;&lt;full-title&gt;Materials Chemistry and Physics&lt;/full-title&gt;&lt;/periodical&gt;&lt;pages&gt;1079-1087&lt;/pages&gt;&lt;volume&gt;134&lt;/volume&gt;&lt;number&gt;2–3&lt;/number&gt;&lt;keywords&gt;&lt;keyword&gt;Corrosion&lt;/keyword&gt;&lt;keyword&gt;Metallic glass&lt;/keyword&gt;&lt;keyword&gt;Magnesium alloy&lt;/keyword&gt;&lt;keyword&gt;Electrochemical characterization&lt;/keyword&gt;&lt;keyword&gt;Implant&lt;/keyword&gt;&lt;/keywords&gt;&lt;dates&gt;&lt;year&gt;2012&lt;/year&gt;&lt;pub-dates&gt;&lt;date&gt;6/15/&lt;/date&gt;&lt;/pub-dates&gt;&lt;/dates&gt;&lt;isbn&gt;0254-0584&lt;/isbn&gt;&lt;urls&gt;&lt;related-urls&gt;&lt;url&gt;http://www.sciencedirect.com/science/article/pii/S0254058412003665&lt;/url&gt;&lt;/related-urls&gt;&lt;/urls&gt;&lt;electronic-resource-num&gt;http://dx.doi.org/10.1016/j.matchemphys.2012.03.116&lt;/electronic-resource-num&gt;&lt;/record&gt;&lt;/Cite&gt;&lt;/EndNote&gt;</w:instrText>
+        <w:instrText xml:space="preserve"> ADDIN EN.CITE &lt;EndNote&gt;&lt;Cite&gt;&lt;Author&gt;Wang&lt;/Author&gt;&lt;Year&gt;2012&lt;/Year&gt;&lt;RecNum&gt;2&lt;/RecNum&gt;&lt;DisplayText&gt;[45]&lt;/DisplayText&gt;&lt;record&gt;&lt;rec-number&gt;2&lt;/rec-number&gt;&lt;foreign-keys&gt;&lt;key app="EN" db-id="pp9ztr5rp0w99besv0nvs2ti09e99ssw2r00" timestamp="1395895359"&gt;2&lt;/key&gt;&lt;/foreign-keys&gt;&lt;ref-type name="Journal Article"&gt;17&lt;/ref-type&gt;&lt;contributors&gt;&lt;authors&gt;&lt;author&gt;Wang, Yongsheng&lt;/author&gt;&lt;author&gt;Tan, Ming Jen&lt;/author&gt;&lt;author&gt;Pang, Jianjun&lt;/author&gt;&lt;author&gt;Wang, Zhaomeng&lt;/author&gt;&lt;author&gt;Jarfors, Anders W. E.&lt;/author&gt;&lt;/authors&gt;&lt;/contributors&gt;&lt;titles&gt;&lt;title&gt;In vitro corrosion behaviors of Mg67Zn28Ca5 alloy: From amorphous to crystalline&lt;/title&gt;&lt;secondary-title&gt;Materials Chemistry and Physics&lt;/secondary-title&gt;&lt;/titles&gt;&lt;periodical&gt;&lt;full-title&gt;Materials Chemistry and Physics&lt;/full-title&gt;&lt;/periodical&gt;&lt;pages&gt;1079-1087&lt;/pages&gt;&lt;volume&gt;134&lt;/volume&gt;&lt;number&gt;2–3&lt;/number&gt;&lt;keywords&gt;&lt;keyword&gt;Corrosion&lt;/keyword&gt;&lt;keyword&gt;Metallic glass&lt;/keyword&gt;&lt;keyword&gt;Magnesium alloy&lt;/keyword&gt;&lt;keyword&gt;Electrochemical characterization&lt;/keyword&gt;&lt;keyword&gt;Implant&lt;/keyword&gt;&lt;/keywords&gt;&lt;dates&gt;&lt;year&gt;2012&lt;/year&gt;&lt;pub-dates&gt;&lt;date&gt;6/15/&lt;/date&gt;&lt;/pub-dates&gt;&lt;/dates&gt;&lt;isbn&gt;0254-0584&lt;/isbn&gt;&lt;urls&gt;&lt;related-urls&gt;&lt;url&gt;http://www.sciencedirect.com/science/article/pii/S0254058412003665&lt;/url&gt;&lt;/related-urls&gt;&lt;/urls&gt;&lt;electronic-resource-num&gt;http://dx.doi.org/10.1016/j.matchemphys.2012.03.116&lt;/electronic-resource-num&gt;&lt;/record&gt;&lt;/Cite&gt;&lt;/EndNote&gt;</w:instrText>
       </w:r>
       <w:r>
         <w:fldChar w:fldCharType="separate"/>
@@ -35308,7 +35409,7 @@
         <w:rPr>
           <w:noProof/>
         </w:rPr>
-        <w:t>[44]</w:t>
+        <w:t>[45]</w:t>
       </w:r>
       <w:r>
         <w:fldChar w:fldCharType="end"/>
@@ -35350,7 +35451,7 @@
         <w:fldChar w:fldCharType="begin"/>
       </w:r>
       <w:r>
-        <w:instrText xml:space="preserve"> ADDIN EN.CITE &lt;EndNote&gt;&lt;Cite&gt;&lt;Author&gt;Wang&lt;/Author&gt;&lt;Year&gt;2012&lt;/Year&gt;&lt;RecNum&gt;2&lt;/RecNum&gt;&lt;DisplayText&gt;[44]&lt;/DisplayText&gt;&lt;record&gt;&lt;rec-number&gt;2&lt;/rec-number&gt;&lt;foreign-keys&gt;&lt;key app="EN" db-id="pp9ztr5rp0w99besv0nvs2ti09e99ssw2r00" timestamp="1395895359"&gt;2&lt;/key&gt;&lt;/foreign-keys&gt;&lt;ref-type name="Journal Article"&gt;17&lt;/ref-type&gt;&lt;contributors&gt;&lt;authors&gt;&lt;author&gt;Wang, Yongsheng&lt;/author&gt;&lt;author&gt;Tan, Ming Jen&lt;/author&gt;&lt;author&gt;Pang, Jianjun&lt;/author&gt;&lt;author&gt;Wang, Zhaomeng&lt;/author&gt;&lt;author&gt;Jarfors, Anders W. E.&lt;/author&gt;&lt;/authors&gt;&lt;/contributors&gt;&lt;titles&gt;&lt;title&gt;In vitro corrosion behaviors of Mg67Zn28Ca5 alloy: From amorphous to crystalline&lt;/title&gt;&lt;secondary-title&gt;Materials Chemistry and Physics&lt;/secondary-title&gt;&lt;/titles&gt;&lt;periodical&gt;&lt;full-title&gt;Materials Chemistry and Physics&lt;/full-title&gt;&lt;/periodical&gt;&lt;pages&gt;1079-1087&lt;/pages&gt;&lt;volume&gt;134&lt;/volume&gt;&lt;number&gt;2–3&lt;/number&gt;&lt;keywords&gt;&lt;keyword&gt;Corrosion&lt;/keyword&gt;&lt;keyword&gt;Metallic glass&lt;/keyword&gt;&lt;keyword&gt;Magnesium alloy&lt;/keyword&gt;&lt;keyword&gt;Electrochemical characterization&lt;/keyword&gt;&lt;keyword&gt;Implant&lt;/keyword&gt;&lt;/keywords&gt;&lt;dates&gt;&lt;year&gt;2012&lt;/year&gt;&lt;pub-dates&gt;&lt;date&gt;6/15/&lt;/date&gt;&lt;/pub-dates&gt;&lt;/dates&gt;&lt;isbn&gt;0254-0584&lt;/isbn&gt;&lt;urls&gt;&lt;related-urls&gt;&lt;url&gt;http://www.sciencedirect.com/science/article/pii/S0254058412003665&lt;/url&gt;&lt;/related-urls&gt;&lt;/urls&gt;&lt;electronic-resource-num&gt;http://dx.doi.org/10.1016/j.matchemphys.2012.03.116&lt;/electronic-resource-num&gt;&lt;/record&gt;&lt;/Cite&gt;&lt;/EndNote&gt;</w:instrText>
+        <w:instrText xml:space="preserve"> ADDIN EN.CITE &lt;EndNote&gt;&lt;Cite&gt;&lt;Author&gt;Wang&lt;/Author&gt;&lt;Year&gt;2012&lt;/Year&gt;&lt;RecNum&gt;2&lt;/RecNum&gt;&lt;DisplayText&gt;[45]&lt;/DisplayText&gt;&lt;record&gt;&lt;rec-number&gt;2&lt;/rec-number&gt;&lt;foreign-keys&gt;&lt;key app="EN" db-id="pp9ztr5rp0w99besv0nvs2ti09e99ssw2r00" timestamp="1395895359"&gt;2&lt;/key&gt;&lt;/foreign-keys&gt;&lt;ref-type name="Journal Article"&gt;17&lt;/ref-type&gt;&lt;contributors&gt;&lt;authors&gt;&lt;author&gt;Wang, Yongsheng&lt;/author&gt;&lt;author&gt;Tan, Ming Jen&lt;/author&gt;&lt;author&gt;Pang, Jianjun&lt;/author&gt;&lt;author&gt;Wang, Zhaomeng&lt;/author&gt;&lt;author&gt;Jarfors, Anders W. E.&lt;/author&gt;&lt;/authors&gt;&lt;/contributors&gt;&lt;titles&gt;&lt;title&gt;In vitro corrosion behaviors of Mg67Zn28Ca5 alloy: From amorphous to crystalline&lt;/title&gt;&lt;secondary-title&gt;Materials Chemistry and Physics&lt;/secondary-title&gt;&lt;/titles&gt;&lt;periodical&gt;&lt;full-title&gt;Materials Chemistry and Physics&lt;/full-title&gt;&lt;/periodical&gt;&lt;pages&gt;1079-1087&lt;/pages&gt;&lt;volume&gt;134&lt;/volume&gt;&lt;number&gt;2–3&lt;/number&gt;&lt;keywords&gt;&lt;keyword&gt;Corrosion&lt;/keyword&gt;&lt;keyword&gt;Metallic glass&lt;/keyword&gt;&lt;keyword&gt;Magnesium alloy&lt;/keyword&gt;&lt;keyword&gt;Electrochemical characterization&lt;/keyword&gt;&lt;keyword&gt;Implant&lt;/keyword&gt;&lt;/keywords&gt;&lt;dates&gt;&lt;year&gt;2012&lt;/year&gt;&lt;pub-dates&gt;&lt;date&gt;6/15/&lt;/date&gt;&lt;/pub-dates&gt;&lt;/dates&gt;&lt;isbn&gt;0254-0584&lt;/isbn&gt;&lt;urls&gt;&lt;related-urls&gt;&lt;url&gt;http://www.sciencedirect.com/science/article/pii/S0254058412003665&lt;/url&gt;&lt;/related-urls&gt;&lt;/urls&gt;&lt;electronic-resource-num&gt;http://dx.doi.org/10.1016/j.matchemphys.2012.03.116&lt;/electronic-resource-num&gt;&lt;/record&gt;&lt;/Cite&gt;&lt;/EndNote&gt;</w:instrText>
       </w:r>
       <w:r>
         <w:fldChar w:fldCharType="separate"/>
@@ -35359,7 +35460,7 @@
         <w:rPr>
           <w:noProof/>
         </w:rPr>
-        <w:t>[44]</w:t>
+        <w:t>[45]</w:t>
       </w:r>
       <w:r>
         <w:fldChar w:fldCharType="end"/>
@@ -35373,7 +35474,7 @@
         <w:fldChar w:fldCharType="begin"/>
       </w:r>
       <w:r>
-        <w:instrText xml:space="preserve"> ADDIN EN.CITE &lt;EndNote&gt;&lt;Cite AuthorYear="1"&gt;&lt;Author&gt;Zberg&lt;/Author&gt;&lt;Year&gt;2009&lt;/Year&gt;&lt;RecNum&gt;52&lt;/RecNum&gt;&lt;DisplayText&gt;Zberg, et al. [45]&lt;/DisplayText&gt;&lt;record&gt;&lt;rec-number&gt;52&lt;/rec-number&gt;&lt;foreign-keys&gt;&lt;key app="EN" db-id="pp9ztr5rp0w99besv0nvs2ti09e99ssw2r00" timestamp="1399871690"&gt;52&lt;/key&gt;&lt;/foreign-keys&gt;&lt;ref-type name="Journal Article"&gt;17&lt;/ref-type&gt;&lt;contributors&gt;&lt;authors&gt;&lt;author&gt;Zberg, Bruno&lt;/author&gt;&lt;author&gt;Uggowitzer, Peter J&lt;/author&gt;&lt;author&gt;Löffler, Jörg F&lt;/author&gt;&lt;/authors&gt;&lt;/contributors&gt;&lt;titles&gt;&lt;title&gt;MgZnCa glasses without clinically observable hydrogen evolution for biodegradable implants&lt;/title&gt;&lt;secondary-title&gt;Nature Materials&lt;/secondary-title&gt;&lt;/titles&gt;&lt;periodical&gt;&lt;full-title&gt;Nature materials&lt;/full-title&gt;&lt;/periodical&gt;&lt;pages&gt;887-891&lt;/pages&gt;&lt;volume&gt;8&lt;/volume&gt;&lt;number&gt;11&lt;/number&gt;&lt;dates&gt;&lt;year&gt;2009&lt;/year&gt;&lt;/dates&gt;&lt;isbn&gt;1476-1122&lt;/isbn&gt;&lt;urls&gt;&lt;/urls&gt;&lt;/record&gt;&lt;/Cite&gt;&lt;/EndNote&gt;</w:instrText>
+        <w:instrText xml:space="preserve"> ADDIN EN.CITE &lt;EndNote&gt;&lt;Cite AuthorYear="1"&gt;&lt;Author&gt;Zberg&lt;/Author&gt;&lt;Year&gt;2009&lt;/Year&gt;&lt;RecNum&gt;52&lt;/RecNum&gt;&lt;DisplayText&gt;Zberg, et al. [46]&lt;/DisplayText&gt;&lt;record&gt;&lt;rec-number&gt;52&lt;/rec-number&gt;&lt;foreign-keys&gt;&lt;key app="EN" db-id="pp9ztr5rp0w99besv0nvs2ti09e99ssw2r00" timestamp="1399871690"&gt;52&lt;/key&gt;&lt;/foreign-keys&gt;&lt;ref-type name="Journal Article"&gt;17&lt;/ref-type&gt;&lt;contributors&gt;&lt;authors&gt;&lt;author&gt;Zberg, Bruno&lt;/author&gt;&lt;author&gt;Uggowitzer, Peter J&lt;/author&gt;&lt;author&gt;Löffler, Jörg F&lt;/author&gt;&lt;/authors&gt;&lt;/contributors&gt;&lt;titles&gt;&lt;title&gt;MgZnCa glasses without clinically observable hydrogen evolution for biodegradable implants&lt;/title&gt;&lt;secondary-title&gt;Nature Materials&lt;/secondary-title&gt;&lt;/titles&gt;&lt;periodical&gt;&lt;full-title&gt;Nature materials&lt;/full-title&gt;&lt;/periodical&gt;&lt;pages&gt;887-891&lt;/pages&gt;&lt;volume&gt;8&lt;/volume&gt;&lt;number&gt;11&lt;/number&gt;&lt;dates&gt;&lt;year&gt;2009&lt;/year&gt;&lt;/dates&gt;&lt;isbn&gt;1476-1122&lt;/isbn&gt;&lt;urls&gt;&lt;/urls&gt;&lt;/record&gt;&lt;/Cite&gt;&lt;/EndNote&gt;</w:instrText>
       </w:r>
       <w:r>
         <w:fldChar w:fldCharType="separate"/>
@@ -35382,7 +35483,7 @@
         <w:rPr>
           <w:noProof/>
         </w:rPr>
-        <w:t>Zberg, et al. [45]</w:t>
+        <w:t>Zberg, et al. [46]</w:t>
       </w:r>
       <w:r>
         <w:fldChar w:fldCharType="end"/>
@@ -35427,7 +35528,7 @@
         <w:fldChar w:fldCharType="begin"/>
       </w:r>
       <w:r>
-        <w:instrText xml:space="preserve"> ADDIN EN.CITE &lt;EndNote&gt;&lt;Cite AuthorYear="1"&gt;&lt;Author&gt;Zberg&lt;/Author&gt;&lt;Year&gt;2009&lt;/Year&gt;&lt;RecNum&gt;52&lt;/RecNum&gt;&lt;DisplayText&gt;Zberg, et al. [45]&lt;/DisplayText&gt;&lt;record&gt;&lt;rec-number&gt;52&lt;/rec-number&gt;&lt;foreign-keys&gt;&lt;key app="EN" db-id="pp9ztr5rp0w99besv0nvs2ti09e99ssw2r00" timestamp="1399871690"&gt;52&lt;/key&gt;&lt;/foreign-keys&gt;&lt;ref-type name="Journal Article"&gt;17&lt;/ref-type&gt;&lt;contributors&gt;&lt;authors&gt;&lt;author&gt;Zberg, Bruno&lt;/author&gt;&lt;author&gt;Uggowitzer, Peter J&lt;/author&gt;&lt;author&gt;Löffler, Jörg F&lt;/author&gt;&lt;/authors&gt;&lt;/contributors&gt;&lt;titles&gt;&lt;title&gt;MgZnCa glasses without clinically observable hydrogen evolution for biodegradable implants&lt;/title&gt;&lt;secondary-title&gt;Nature Materials&lt;/secondary-title&gt;&lt;/titles&gt;&lt;periodical&gt;&lt;full-title&gt;Nature materials&lt;/full-title&gt;&lt;/periodical&gt;&lt;pages&gt;887-891&lt;/pages&gt;&lt;volume&gt;8&lt;/volume&gt;&lt;number&gt;11&lt;/number&gt;&lt;dates&gt;&lt;year&gt;2009&lt;/year&gt;&lt;/dates&gt;&lt;isbn&gt;1476-1122&lt;/isbn&gt;&lt;urls&gt;&lt;/urls&gt;&lt;/record&gt;&lt;/Cite&gt;&lt;/EndNote&gt;</w:instrText>
+        <w:instrText xml:space="preserve"> ADDIN EN.CITE &lt;EndNote&gt;&lt;Cite AuthorYear="1"&gt;&lt;Author&gt;Zberg&lt;/Author&gt;&lt;Year&gt;2009&lt;/Year&gt;&lt;RecNum&gt;52&lt;/RecNum&gt;&lt;DisplayText&gt;Zberg, et al. [46]&lt;/DisplayText&gt;&lt;record&gt;&lt;rec-number&gt;52&lt;/rec-number&gt;&lt;foreign-keys&gt;&lt;key app="EN" db-id="pp9ztr5rp0w99besv0nvs2ti09e99ssw2r00" timestamp="1399871690"&gt;52&lt;/key&gt;&lt;/foreign-keys&gt;&lt;ref-type name="Journal Article"&gt;17&lt;/ref-type&gt;&lt;contributors&gt;&lt;authors&gt;&lt;author&gt;Zberg, Bruno&lt;/author&gt;&lt;author&gt;Uggowitzer, Peter J&lt;/author&gt;&lt;author&gt;Löffler, Jörg F&lt;/author&gt;&lt;/authors&gt;&lt;/contributors&gt;&lt;titles&gt;&lt;title&gt;MgZnCa glasses without clinically observable hydrogen evolution for biodegradable implants&lt;/title&gt;&lt;secondary-title&gt;Nature Materials&lt;/secondary-title&gt;&lt;/titles&gt;&lt;periodical&gt;&lt;full-title&gt;Nature materials&lt;/full-title&gt;&lt;/periodical&gt;&lt;pages&gt;887-891&lt;/pages&gt;&lt;volume&gt;8&lt;/volume&gt;&lt;number&gt;11&lt;/number&gt;&lt;dates&gt;&lt;year&gt;2009&lt;/year&gt;&lt;/dates&gt;&lt;isbn&gt;1476-1122&lt;/isbn&gt;&lt;urls&gt;&lt;/urls&gt;&lt;/record&gt;&lt;/Cite&gt;&lt;/EndNote&gt;</w:instrText>
       </w:r>
       <w:r>
         <w:fldChar w:fldCharType="separate"/>
@@ -35436,7 +35537,7 @@
         <w:rPr>
           <w:noProof/>
         </w:rPr>
-        <w:t>Zberg, et al. [45]</w:t>
+        <w:t>Zberg, et al. [46]</w:t>
       </w:r>
       <w:r>
         <w:fldChar w:fldCharType="end"/>
@@ -35451,7 +35552,7 @@
         <w:fldChar w:fldCharType="begin"/>
       </w:r>
       <w:r>
-        <w:instrText xml:space="preserve"> ADDIN EN.CITE &lt;EndNote&gt;&lt;Cite AuthorYear="1"&gt;&lt;Author&gt;Zberg&lt;/Author&gt;&lt;Year&gt;2009&lt;/Year&gt;&lt;RecNum&gt;52&lt;/RecNum&gt;&lt;DisplayText&gt;Zberg, et al. [45]&lt;/DisplayText&gt;&lt;record&gt;&lt;rec-number&gt;52&lt;/rec-number&gt;&lt;foreign-keys&gt;&lt;key app="EN" db-id="pp9ztr5rp0w99besv0nvs2ti09e99ssw2r00" timestamp="1399871690"&gt;52&lt;/key&gt;&lt;/foreign-keys&gt;&lt;ref-type name="Journal Article"&gt;17&lt;/ref-type&gt;&lt;contributors&gt;&lt;authors&gt;&lt;author&gt;Zberg, Bruno&lt;/author&gt;&lt;author&gt;Uggowitzer, Peter J&lt;/author&gt;&lt;author&gt;Löffler, Jörg F&lt;/author&gt;&lt;/authors&gt;&lt;/contributors&gt;&lt;titles&gt;&lt;title&gt;MgZnCa glasses without clinically observable hydrogen evolution for biodegradable implants&lt;/title&gt;&lt;secondary-title&gt;Nature Materials&lt;/secondary-title&gt;&lt;/titles&gt;&lt;periodical&gt;&lt;full-title&gt;Nature materials&lt;/full-title&gt;&lt;/periodical&gt;&lt;pages&gt;887-891&lt;/pages&gt;&lt;volume&gt;8&lt;/volume&gt;&lt;number&gt;11&lt;/number&gt;&lt;dates&gt;&lt;year&gt;2009&lt;/year&gt;&lt;/dates&gt;&lt;isbn&gt;1476-1122&lt;/isbn&gt;&lt;urls&gt;&lt;/urls&gt;&lt;/record&gt;&lt;/Cite&gt;&lt;/EndNote&gt;</w:instrText>
+        <w:instrText xml:space="preserve"> ADDIN EN.CITE &lt;EndNote&gt;&lt;Cite AuthorYear="1"&gt;&lt;Author&gt;Zberg&lt;/Author&gt;&lt;Year&gt;2009&lt;/Year&gt;&lt;RecNum&gt;52&lt;/RecNum&gt;&lt;DisplayText&gt;Zberg, et al. [46]&lt;/DisplayText&gt;&lt;record&gt;&lt;rec-number&gt;52&lt;/rec-number&gt;&lt;foreign-keys&gt;&lt;key app="EN" db-id="pp9ztr5rp0w99besv0nvs2ti09e99ssw2r00" timestamp="1399871690"&gt;52&lt;/key&gt;&lt;/foreign-keys&gt;&lt;ref-type name="Journal Article"&gt;17&lt;/ref-type&gt;&lt;contributors&gt;&lt;authors&gt;&lt;author&gt;Zberg, Bruno&lt;/author&gt;&lt;author&gt;Uggowitzer, Peter J&lt;/author&gt;&lt;author&gt;Löffler, Jörg F&lt;/author&gt;&lt;/authors&gt;&lt;/contributors&gt;&lt;titles&gt;&lt;title&gt;MgZnCa glasses without clinically observable hydrogen evolution for biodegradable implants&lt;/title&gt;&lt;secondary-title&gt;Nature Materials&lt;/secondary-title&gt;&lt;/titles&gt;&lt;periodical&gt;&lt;full-title&gt;Nature materials&lt;/full-title&gt;&lt;/periodical&gt;&lt;pages&gt;887-891&lt;/pages&gt;&lt;volume&gt;8&lt;/volume&gt;&lt;number&gt;11&lt;/number&gt;&lt;dates&gt;&lt;year&gt;2009&lt;/year&gt;&lt;/dates&gt;&lt;isbn&gt;1476-1122&lt;/isbn&gt;&lt;urls&gt;&lt;/urls&gt;&lt;/record&gt;&lt;/Cite&gt;&lt;/EndNote&gt;</w:instrText>
       </w:r>
       <w:r>
         <w:fldChar w:fldCharType="separate"/>
@@ -35460,7 +35561,7 @@
         <w:rPr>
           <w:noProof/>
         </w:rPr>
-        <w:t>Zberg, et al. [45]</w:t>
+        <w:t>Zberg, et al. [46]</w:t>
       </w:r>
       <w:r>
         <w:fldChar w:fldCharType="end"/>
@@ -35520,7 +35621,7 @@
         <w:fldChar w:fldCharType="begin"/>
       </w:r>
       <w:r>
-        <w:instrText xml:space="preserve"> ADDIN EN.CITE &lt;EndNote&gt;&lt;Cite&gt;&lt;Author&gt;Zberg&lt;/Author&gt;&lt;Year&gt;2009&lt;/Year&gt;&lt;RecNum&gt;52&lt;/RecNum&gt;&lt;DisplayText&gt;[45]&lt;/DisplayText&gt;&lt;record&gt;&lt;rec-number&gt;52&lt;/rec-number&gt;&lt;foreign-keys&gt;&lt;key app="EN" db-id="pp9ztr5rp0w99besv0nvs2ti09e99ssw2r00" timestamp="1399871690"&gt;52&lt;/key&gt;&lt;/foreign-keys&gt;&lt;ref-type name="Journal Article"&gt;17&lt;/ref-type&gt;&lt;contributors&gt;&lt;authors&gt;&lt;author&gt;Zberg, Bruno&lt;/author&gt;&lt;author&gt;Uggowitzer, Peter J&lt;/author&gt;&lt;author&gt;Löffler, Jörg F&lt;/author&gt;&lt;/authors&gt;&lt;/contributors&gt;&lt;titles&gt;&lt;title&gt;MgZnCa glasses without clinically observable hydrogen evolution for biodegradable implants&lt;/title&gt;&lt;secondary-title&gt;Nature Materials&lt;/secondary-title&gt;&lt;/titles&gt;&lt;periodical&gt;&lt;full-title&gt;Nature materials&lt;/full-title&gt;&lt;/periodical&gt;&lt;pages&gt;887-891&lt;/pages&gt;&lt;volume&gt;8&lt;/volume&gt;&lt;number&gt;11&lt;/number&gt;&lt;dates&gt;&lt;year&gt;2009&lt;/year&gt;&lt;/dates&gt;&lt;isbn&gt;1476-1122&lt;/isbn&gt;&lt;urls&gt;&lt;/urls&gt;&lt;/record&gt;&lt;/Cite&gt;&lt;/EndNote&gt;</w:instrText>
+        <w:instrText xml:space="preserve"> ADDIN EN.CITE &lt;EndNote&gt;&lt;Cite&gt;&lt;Author&gt;Zberg&lt;/Author&gt;&lt;Year&gt;2009&lt;/Year&gt;&lt;RecNum&gt;52&lt;/RecNum&gt;&lt;DisplayText&gt;[46]&lt;/DisplayText&gt;&lt;record&gt;&lt;rec-number&gt;52&lt;/rec-number&gt;&lt;foreign-keys&gt;&lt;key app="EN" db-id="pp9ztr5rp0w99besv0nvs2ti09e99ssw2r00" timestamp="1399871690"&gt;52&lt;/key&gt;&lt;/foreign-keys&gt;&lt;ref-type name="Journal Article"&gt;17&lt;/ref-type&gt;&lt;contributors&gt;&lt;authors&gt;&lt;author&gt;Zberg, Bruno&lt;/author&gt;&lt;author&gt;Uggowitzer, Peter J&lt;/author&gt;&lt;author&gt;Löffler, Jörg F&lt;/author&gt;&lt;/authors&gt;&lt;/contributors&gt;&lt;titles&gt;&lt;title&gt;MgZnCa glasses without clinically observable hydrogen evolution for biodegradable implants&lt;/title&gt;&lt;secondary-title&gt;Nature Materials&lt;/secondary-title&gt;&lt;/titles&gt;&lt;periodical&gt;&lt;full-title&gt;Nature materials&lt;/full-title&gt;&lt;/periodical&gt;&lt;pages&gt;887-891&lt;/pages&gt;&lt;volume&gt;8&lt;/volume&gt;&lt;number&gt;11&lt;/number&gt;&lt;dates&gt;&lt;year&gt;2009&lt;/year&gt;&lt;/dates&gt;&lt;isbn&gt;1476-1122&lt;/isbn&gt;&lt;urls&gt;&lt;/urls&gt;&lt;/record&gt;&lt;/Cite&gt;&lt;/EndNote&gt;</w:instrText>
       </w:r>
       <w:r>
         <w:fldChar w:fldCharType="separate"/>
@@ -35529,7 +35630,7 @@
         <w:rPr>
           <w:noProof/>
         </w:rPr>
-        <w:t>[45]</w:t>
+        <w:t>[46]</w:t>
       </w:r>
       <w:r>
         <w:fldChar w:fldCharType="end"/>
@@ -35544,7 +35645,7 @@
         <w:fldChar w:fldCharType="begin"/>
       </w:r>
       <w:r>
-        <w:instrText xml:space="preserve"> ADDIN EN.CITE &lt;EndNote&gt;&lt;Cite&gt;&lt;Author&gt;Zberg&lt;/Author&gt;&lt;Year&gt;2009&lt;/Year&gt;&lt;RecNum&gt;52&lt;/RecNum&gt;&lt;DisplayText&gt;[45]&lt;/DisplayText&gt;&lt;record&gt;&lt;rec-number&gt;52&lt;/rec-number&gt;&lt;foreign-keys&gt;&lt;key app="EN" db-id="pp9ztr5rp0w99besv0nvs2ti09e99ssw2r00" timestamp="1399871690"&gt;52&lt;/key&gt;&lt;/foreign-keys&gt;&lt;ref-type name="Journal Article"&gt;17&lt;/ref-type&gt;&lt;contributors&gt;&lt;authors&gt;&lt;author&gt;Zberg, Bruno&lt;/author&gt;&lt;author&gt;Uggowitzer, Peter J&lt;/author&gt;&lt;author&gt;Löffler, Jörg F&lt;/author&gt;&lt;/authors&gt;&lt;/contributors&gt;&lt;titles&gt;&lt;title&gt;MgZnCa glasses without clinically observable hydrogen evolution for biodegradable implants&lt;/title&gt;&lt;secondary-title&gt;Nature Materials&lt;/secondary-title&gt;&lt;/titles&gt;&lt;periodical&gt;&lt;full-title&gt;Nature materials&lt;/full-title&gt;&lt;/periodical&gt;&lt;pages&gt;887-891&lt;/pages&gt;&lt;volume&gt;8&lt;/volume&gt;&lt;number&gt;11&lt;/number&gt;&lt;dates&gt;&lt;year&gt;2009&lt;/year&gt;&lt;/dates&gt;&lt;isbn&gt;1476-1122&lt;/isbn&gt;&lt;urls&gt;&lt;/urls&gt;&lt;/record&gt;&lt;/Cite&gt;&lt;/EndNote&gt;</w:instrText>
+        <w:instrText xml:space="preserve"> ADDIN EN.CITE &lt;EndNote&gt;&lt;Cite&gt;&lt;Author&gt;Zberg&lt;/Author&gt;&lt;Year&gt;2009&lt;/Year&gt;&lt;RecNum&gt;52&lt;/RecNum&gt;&lt;DisplayText&gt;[46]&lt;/DisplayText&gt;&lt;record&gt;&lt;rec-number&gt;52&lt;/rec-number&gt;&lt;foreign-keys&gt;&lt;key app="EN" db-id="pp9ztr5rp0w99besv0nvs2ti09e99ssw2r00" timestamp="1399871690"&gt;52&lt;/key&gt;&lt;/foreign-keys&gt;&lt;ref-type name="Journal Article"&gt;17&lt;/ref-type&gt;&lt;contributors&gt;&lt;authors&gt;&lt;author&gt;Zberg, Bruno&lt;/author&gt;&lt;author&gt;Uggowitzer, Peter J&lt;/author&gt;&lt;author&gt;Löffler, Jörg F&lt;/author&gt;&lt;/authors&gt;&lt;/contributors&gt;&lt;titles&gt;&lt;title&gt;MgZnCa glasses without clinically observable hydrogen evolution for biodegradable implants&lt;/title&gt;&lt;secondary-title&gt;Nature Materials&lt;/secondary-title&gt;&lt;/titles&gt;&lt;periodical&gt;&lt;full-title&gt;Nature materials&lt;/full-title&gt;&lt;/periodical&gt;&lt;pages&gt;887-891&lt;/pages&gt;&lt;volume&gt;8&lt;/volume&gt;&lt;number&gt;11&lt;/number&gt;&lt;dates&gt;&lt;year&gt;2009&lt;/year&gt;&lt;/dates&gt;&lt;isbn&gt;1476-1122&lt;/isbn&gt;&lt;urls&gt;&lt;/urls&gt;&lt;/record&gt;&lt;/Cite&gt;&lt;/EndNote&gt;</w:instrText>
       </w:r>
       <w:r>
         <w:fldChar w:fldCharType="separate"/>
@@ -35553,7 +35654,7 @@
         <w:rPr>
           <w:noProof/>
         </w:rPr>
-        <w:t>[45]</w:t>
+        <w:t>[46]</w:t>
       </w:r>
       <w:r>
         <w:fldChar w:fldCharType="end"/>
@@ -35614,7 +35715,7 @@
       <w:pPr>
         <w:pStyle w:val="Caption"/>
       </w:pPr>
-      <w:bookmarkStart w:id="143" w:name="_Toc421002464"/>
+      <w:bookmarkStart w:id="143" w:name="_Toc421026192"/>
       <w:r>
         <w:t xml:space="preserve">Figure </w:t>
       </w:r>
@@ -35666,7 +35767,7 @@
         <w:fldChar w:fldCharType="begin"/>
       </w:r>
       <w:r>
-        <w:instrText xml:space="preserve"> ADDIN EN.CITE &lt;EndNote&gt;&lt;Cite&gt;&lt;Author&gt;Zberg&lt;/Author&gt;&lt;Year&gt;2009&lt;/Year&gt;&lt;RecNum&gt;52&lt;/RecNum&gt;&lt;DisplayText&gt;[45]&lt;/DisplayText&gt;&lt;record&gt;&lt;rec-number&gt;52&lt;/rec-number&gt;&lt;foreign-keys&gt;&lt;key app="EN" db-id="pp9ztr5rp0w99besv0nvs2ti09e99ssw2r00" timestamp="1399871690"&gt;52&lt;/key&gt;&lt;/foreign-keys&gt;&lt;ref-type name="Journal Article"&gt;17&lt;/ref-type&gt;&lt;contributors&gt;&lt;authors&gt;&lt;author&gt;Zberg, Bruno&lt;/author&gt;&lt;author&gt;Uggowitzer, Peter J&lt;/author&gt;&lt;author&gt;Löffler, Jörg F&lt;/author&gt;&lt;/authors&gt;&lt;/contributors&gt;&lt;titles&gt;&lt;title&gt;MgZnCa glasses without clinically observable hydrogen evolution for biodegradable implants&lt;/title&gt;&lt;secondary-title&gt;Nature Materials&lt;/secondary-title&gt;&lt;/titles&gt;&lt;periodical&gt;&lt;full-title&gt;Nature materials&lt;/full-title&gt;&lt;/periodical&gt;&lt;pages&gt;887-891&lt;/pages&gt;&lt;volume&gt;8&lt;/volume&gt;&lt;number&gt;11&lt;/number&gt;&lt;dates&gt;&lt;year&gt;2009&lt;/year&gt;&lt;/dates&gt;&lt;isbn&gt;1476-1122&lt;/isbn&gt;&lt;urls&gt;&lt;/urls&gt;&lt;/record&gt;&lt;/Cite&gt;&lt;/EndNote&gt;</w:instrText>
+        <w:instrText xml:space="preserve"> ADDIN EN.CITE &lt;EndNote&gt;&lt;Cite&gt;&lt;Author&gt;Zberg&lt;/Author&gt;&lt;Year&gt;2009&lt;/Year&gt;&lt;RecNum&gt;52&lt;/RecNum&gt;&lt;DisplayText&gt;[46]&lt;/DisplayText&gt;&lt;record&gt;&lt;rec-number&gt;52&lt;/rec-number&gt;&lt;foreign-keys&gt;&lt;key app="EN" db-id="pp9ztr5rp0w99besv0nvs2ti09e99ssw2r00" timestamp="1399871690"&gt;52&lt;/key&gt;&lt;/foreign-keys&gt;&lt;ref-type name="Journal Article"&gt;17&lt;/ref-type&gt;&lt;contributors&gt;&lt;authors&gt;&lt;author&gt;Zberg, Bruno&lt;/author&gt;&lt;author&gt;Uggowitzer, Peter J&lt;/author&gt;&lt;author&gt;Löffler, Jörg F&lt;/author&gt;&lt;/authors&gt;&lt;/contributors&gt;&lt;titles&gt;&lt;title&gt;MgZnCa glasses without clinically observable hydrogen evolution for biodegradable implants&lt;/title&gt;&lt;secondary-title&gt;Nature Materials&lt;/secondary-title&gt;&lt;/titles&gt;&lt;periodical&gt;&lt;full-title&gt;Nature materials&lt;/full-title&gt;&lt;/periodical&gt;&lt;pages&gt;887-891&lt;/pages&gt;&lt;volume&gt;8&lt;/volume&gt;&lt;number&gt;11&lt;/number&gt;&lt;dates&gt;&lt;year&gt;2009&lt;/year&gt;&lt;/dates&gt;&lt;isbn&gt;1476-1122&lt;/isbn&gt;&lt;urls&gt;&lt;/urls&gt;&lt;/record&gt;&lt;/Cite&gt;&lt;/EndNote&gt;</w:instrText>
       </w:r>
       <w:r>
         <w:fldChar w:fldCharType="separate"/>
@@ -35675,7 +35776,7 @@
         <w:rPr>
           <w:noProof/>
         </w:rPr>
-        <w:t>[45]</w:t>
+        <w:t>[46]</w:t>
       </w:r>
       <w:r>
         <w:fldChar w:fldCharType="end"/>
@@ -35697,7 +35798,7 @@
         <w:fldChar w:fldCharType="begin"/>
       </w:r>
       <w:r>
-        <w:instrText xml:space="preserve"> ADDIN EN.CITE &lt;EndNote&gt;&lt;Cite AuthorYear="1"&gt;&lt;Author&gt;Witte&lt;/Author&gt;&lt;Year&gt;2010&lt;/Year&gt;&lt;RecNum&gt;42&lt;/RecNum&gt;&lt;DisplayText&gt;Witte [47]&lt;/DisplayText&gt;&lt;record&gt;&lt;rec-number&gt;42&lt;/rec-number&gt;&lt;foreign-keys&gt;&lt;key app="EN" db-id="pp9ztr5rp0w99besv0nvs2ti09e99ssw2r00" timestamp="1399870377"&gt;42&lt;/key&gt;&lt;/foreign-keys&gt;&lt;ref-type name="Journal Article"&gt;17&lt;/ref-type&gt;&lt;contributors&gt;&lt;authors&gt;&lt;author&gt;Witte, Frank&lt;/author&gt;&lt;/authors&gt;&lt;/contributors&gt;&lt;titles&gt;&lt;title&gt;The history of biodegradable magnesium implants: A review&lt;/title&gt;&lt;secondary-title&gt;Acta Biomaterialia&lt;/secondary-title&gt;&lt;/titles&gt;&lt;periodical&gt;&lt;full-title&gt;Acta Biomaterialia&lt;/full-title&gt;&lt;/periodical&gt;&lt;pages&gt;1680-1692&lt;/pages&gt;&lt;volume&gt;6&lt;/volume&gt;&lt;number&gt;5&lt;/number&gt;&lt;keywords&gt;&lt;keyword&gt;Magnesium&lt;/keyword&gt;&lt;keyword&gt;Corrosion&lt;/keyword&gt;&lt;keyword&gt;History&lt;/keyword&gt;&lt;keyword&gt;Bone&lt;/keyword&gt;&lt;keyword&gt;Cardiovascular&lt;/keyword&gt;&lt;/keywords&gt;&lt;dates&gt;&lt;year&gt;2010&lt;/year&gt;&lt;pub-dates&gt;&lt;date&gt;5//&lt;/date&gt;&lt;/pub-dates&gt;&lt;/dates&gt;&lt;isbn&gt;1742-7061&lt;/isbn&gt;&lt;urls&gt;&lt;related-urls&gt;&lt;url&gt;http://www.sciencedirect.com/science/article/pii/S1742706110000966&lt;/url&gt;&lt;/related-urls&gt;&lt;/urls&gt;&lt;electronic-resource-num&gt;http://dx.doi.org/10.1016/j.actbio.2010.02.028&lt;/electronic-resource-num&gt;&lt;/record&gt;&lt;/Cite&gt;&lt;/EndNote&gt;</w:instrText>
+        <w:instrText xml:space="preserve"> ADDIN EN.CITE &lt;EndNote&gt;&lt;Cite AuthorYear="1"&gt;&lt;Author&gt;Witte&lt;/Author&gt;&lt;Year&gt;2010&lt;/Year&gt;&lt;RecNum&gt;42&lt;/RecNum&gt;&lt;DisplayText&gt;Witte [48]&lt;/DisplayText&gt;&lt;record&gt;&lt;rec-number&gt;42&lt;/rec-number&gt;&lt;foreign-keys&gt;&lt;key app="EN" db-id="pp9ztr5rp0w99besv0nvs2ti09e99ssw2r00" timestamp="1399870377"&gt;42&lt;/key&gt;&lt;/foreign-keys&gt;&lt;ref-type name="Journal Article"&gt;17&lt;/ref-type&gt;&lt;contributors&gt;&lt;authors&gt;&lt;author&gt;Witte, Frank&lt;/author&gt;&lt;/authors&gt;&lt;/contributors&gt;&lt;titles&gt;&lt;title&gt;The history of biodegradable magnesium implants: A review&lt;/title&gt;&lt;secondary-title&gt;Acta Biomaterialia&lt;/secondary-title&gt;&lt;/titles&gt;&lt;periodical&gt;&lt;full-title&gt;Acta Biomaterialia&lt;/full-title&gt;&lt;/periodical&gt;&lt;pages&gt;1680-1692&lt;/pages&gt;&lt;volume&gt;6&lt;/volume&gt;&lt;number&gt;5&lt;/number&gt;&lt;keywords&gt;&lt;keyword&gt;Magnesium&lt;/keyword&gt;&lt;keyword&gt;Corrosion&lt;/keyword&gt;&lt;keyword&gt;History&lt;/keyword&gt;&lt;keyword&gt;Bone&lt;/keyword&gt;&lt;keyword&gt;Cardiovascular&lt;/keyword&gt;&lt;/keywords&gt;&lt;dates&gt;&lt;year&gt;2010&lt;/year&gt;&lt;pub-dates&gt;&lt;date&gt;5//&lt;/date&gt;&lt;/pub-dates&gt;&lt;/dates&gt;&lt;isbn&gt;1742-7061&lt;/isbn&gt;&lt;urls&gt;&lt;related-urls&gt;&lt;url&gt;http://www.sciencedirect.com/science/article/pii/S1742706110000966&lt;/url&gt;&lt;/related-urls&gt;&lt;/urls&gt;&lt;electronic-resource-num&gt;http://dx.doi.org/10.1016/j.actbio.2010.02.028&lt;/electronic-resource-num&gt;&lt;/record&gt;&lt;/Cite&gt;&lt;/EndNote&gt;</w:instrText>
       </w:r>
       <w:r>
         <w:fldChar w:fldCharType="separate"/>
@@ -35706,7 +35807,7 @@
         <w:rPr>
           <w:noProof/>
         </w:rPr>
-        <w:t>Witte [47]</w:t>
+        <w:t>Witte [48]</w:t>
       </w:r>
       <w:r>
         <w:fldChar w:fldCharType="end"/>
@@ -35874,7 +35975,7 @@
       <w:pPr>
         <w:pStyle w:val="Heading4"/>
       </w:pPr>
-      <w:bookmarkStart w:id="144" w:name="_Toc421002421"/>
+      <w:bookmarkStart w:id="144" w:name="_Toc421026149"/>
       <w:r>
         <w:t>Pitting Corrosion</w:t>
       </w:r>
@@ -35887,7 +35988,7 @@
       <w:r>
         <w:fldChar w:fldCharType="begin">
           <w:fldData xml:space="preserve">PEVuZE5vdGU+PENpdGU+PEF1dGhvcj5TY2h3ZWl0emVyPC9BdXRob3I+PFllYXI+MjAwOTwvWWVh
-cj48UmVjTnVtPjExNTwvUmVjTnVtPjxEaXNwbGF5VGV4dD5bNDYsIDQ4LCA1Ml08L0Rpc3BsYXlU
+cj48UmVjTnVtPjExNTwvUmVjTnVtPjxEaXNwbGF5VGV4dD5bNDcsIDQ5LCA1M108L0Rpc3BsYXlU
 ZXh0PjxyZWNvcmQ+PHJlYy1udW1iZXI+MTE1PC9yZWMtbnVtYmVyPjxmb3JlaWduLWtleXM+PGtl
 eSBhcHA9IkVOIiBkYi1pZD0icHA5enRyNXJwMHc5OWJlc3YwbnZzMnRpMDllOTlzc3cycjAwIiB0
 aW1lc3RhbXA9IjE0MDk1NDM1NDQiPjExNTwva2V5PjwvZm9yZWlnbi1rZXlzPjxyZWYtdHlwZSBu
@@ -35936,7 +36037,7 @@
       <w:r>
         <w:fldChar w:fldCharType="begin">
           <w:fldData xml:space="preserve">PEVuZE5vdGU+PENpdGU+PEF1dGhvcj5TY2h3ZWl0emVyPC9BdXRob3I+PFllYXI+MjAwOTwvWWVh
-cj48UmVjTnVtPjExNTwvUmVjTnVtPjxEaXNwbGF5VGV4dD5bNDYsIDQ4LCA1Ml08L0Rpc3BsYXlU
+cj48UmVjTnVtPjExNTwvUmVjTnVtPjxEaXNwbGF5VGV4dD5bNDcsIDQ5LCA1M108L0Rpc3BsYXlU
 ZXh0PjxyZWNvcmQ+PHJlYy1udW1iZXI+MTE1PC9yZWMtbnVtYmVyPjxmb3JlaWduLWtleXM+PGtl
 eSBhcHA9IkVOIiBkYi1pZD0icHA5enRyNXJwMHc5OWJlc3YwbnZzMnRpMDllOTlzc3cycjAwIiB0
 aW1lc3RhbXA9IjE0MDk1NDM1NDQiPjExNTwva2V5PjwvZm9yZWlnbi1rZXlzPjxyZWYtdHlwZSBu
@@ -35992,7 +36093,7 @@
         <w:rPr>
           <w:noProof/>
         </w:rPr>
-        <w:t>[46, 48, 52]</w:t>
+        <w:t>[47, 49, 53]</w:t>
       </w:r>
       <w:r>
         <w:fldChar w:fldCharType="end"/>
@@ -36008,7 +36109,7 @@
         <w:fldChar w:fldCharType="begin"/>
       </w:r>
       <w:r>
-        <w:instrText xml:space="preserve"> ADDIN EN.CITE &lt;EndNote&gt;&lt;Cite&gt;&lt;Author&gt;Wang&lt;/Author&gt;&lt;Year&gt;2012&lt;/Year&gt;&lt;RecNum&gt;2&lt;/RecNum&gt;&lt;DisplayText&gt;[44]&lt;/DisplayText&gt;&lt;record&gt;&lt;rec-number&gt;2&lt;/rec-number&gt;&lt;foreign-keys&gt;&lt;key app="EN" db-id="pp9ztr5rp0w99besv0nvs2ti09e99ssw2r00" timestamp="1395895359"&gt;2&lt;/key&gt;&lt;/foreign-keys&gt;&lt;ref-type name="Journal Article"&gt;17&lt;/ref-type&gt;&lt;contributors&gt;&lt;authors&gt;&lt;author&gt;Wang, Yongsheng&lt;/author&gt;&lt;author&gt;Tan, Ming Jen&lt;/author&gt;&lt;author&gt;Pang, Jianjun&lt;/author&gt;&lt;author&gt;Wang, Zhaomeng&lt;/author&gt;&lt;author&gt;Jarfors, Anders W. E.&lt;/author&gt;&lt;/authors&gt;&lt;/contributors&gt;&lt;titles&gt;&lt;title&gt;In vitro corrosion behaviors of Mg67Zn28Ca5 alloy: From amorphous to crystalline&lt;/title&gt;&lt;secondary-title&gt;Materials Chemistry and Physics&lt;/secondary-title&gt;&lt;/titles&gt;&lt;periodical&gt;&lt;full-title&gt;Materials Chemistry and Physics&lt;/full-title&gt;&lt;/periodical&gt;&lt;pages&gt;1079-1087&lt;/pages&gt;&lt;volume&gt;134&lt;/volume&gt;&lt;number&gt;2–3&lt;/number&gt;&lt;keywords&gt;&lt;keyword&gt;Corrosion&lt;/keyword&gt;&lt;keyword&gt;Metallic glass&lt;/keyword&gt;&lt;keyword&gt;Magnesium alloy&lt;/keyword&gt;&lt;keyword&gt;Electrochemical characterization&lt;/keyword&gt;&lt;keyword&gt;Implant&lt;/keyword&gt;&lt;/keywords&gt;&lt;dates&gt;&lt;year&gt;2012&lt;/year&gt;&lt;pub-dates&gt;&lt;date&gt;6/15/&lt;/date&gt;&lt;/pub-dates&gt;&lt;/dates&gt;&lt;isbn&gt;0254-0584&lt;/isbn&gt;&lt;urls&gt;&lt;related-urls&gt;&lt;url&gt;http://www.sciencedirect.com/science/article/pii/S0254058412003665&lt;/url&gt;&lt;/related-urls&gt;&lt;/urls&gt;&lt;electronic-resource-num&gt;http://dx.doi.org/10.1016/j.matchemphys.2012.03.116&lt;/electronic-resource-num&gt;&lt;/record&gt;&lt;/Cite&gt;&lt;/EndNote&gt;</w:instrText>
+        <w:instrText xml:space="preserve"> ADDIN EN.CITE &lt;EndNote&gt;&lt;Cite&gt;&lt;Author&gt;Wang&lt;/Author&gt;&lt;Year&gt;2012&lt;/Year&gt;&lt;RecNum&gt;2&lt;/RecNum&gt;&lt;DisplayText&gt;[45]&lt;/DisplayText&gt;&lt;record&gt;&lt;rec-number&gt;2&lt;/rec-number&gt;&lt;foreign-keys&gt;&lt;key app="EN" db-id="pp9ztr5rp0w99besv0nvs2ti09e99ssw2r00" timestamp="1395895359"&gt;2&lt;/key&gt;&lt;/foreign-keys&gt;&lt;ref-type name="Journal Article"&gt;17&lt;/ref-type&gt;&lt;contributors&gt;&lt;authors&gt;&lt;author&gt;Wang, Yongsheng&lt;/author&gt;&lt;author&gt;Tan, Ming Jen&lt;/author&gt;&lt;author&gt;Pang, Jianjun&lt;/author&gt;&lt;author&gt;Wang, Zhaomeng&lt;/author&gt;&lt;author&gt;Jarfors, Anders W. E.&lt;/author&gt;&lt;/authors&gt;&lt;/contributors&gt;&lt;titles&gt;&lt;title&gt;In vitro corrosion behaviors of Mg67Zn28Ca5 alloy: From amorphous to crystalline&lt;/title&gt;&lt;secondary-title&gt;Materials Chemistry and Physics&lt;/secondary-title&gt;&lt;/titles&gt;&lt;periodical&gt;&lt;full-title&gt;Materials Chemistry and Physics&lt;/full-title&gt;&lt;/periodical&gt;&lt;pages&gt;1079-1087&lt;/pages&gt;&lt;volume&gt;134&lt;/volume&gt;&lt;number&gt;2–3&lt;/number&gt;&lt;keywords&gt;&lt;keyword&gt;Corrosion&lt;/keyword&gt;&lt;keyword&gt;Metallic glass&lt;/keyword&gt;&lt;keyword&gt;Magnesium alloy&lt;/keyword&gt;&lt;keyword&gt;Electrochemical characterization&lt;/keyword&gt;&lt;keyword&gt;Implant&lt;/keyword&gt;&lt;/keywords&gt;&lt;dates&gt;&lt;year&gt;2012&lt;/year&gt;&lt;pub-dates&gt;&lt;date&gt;6/15/&lt;/date&gt;&lt;/pub-dates&gt;&lt;/dates&gt;&lt;isbn&gt;0254-0584&lt;/isbn&gt;&lt;urls&gt;&lt;related-urls&gt;&lt;url&gt;http://www.sciencedirect.com/science/article/pii/S0254058412003665&lt;/url&gt;&lt;/related-urls&gt;&lt;/urls&gt;&lt;electronic-resource-num&gt;http://dx.doi.org/10.1016/j.matchemphys.2012.03.116&lt;/electronic-resource-num&gt;&lt;/record&gt;&lt;/Cite&gt;&lt;/EndNote&gt;</w:instrText>
       </w:r>
       <w:r>
         <w:fldChar w:fldCharType="separate"/>
@@ -36017,7 +36118,7 @@
         <w:rPr>
           <w:noProof/>
         </w:rPr>
-        <w:t>[44]</w:t>
+        <w:t>[45]</w:t>
       </w:r>
       <w:r>
         <w:fldChar w:fldCharType="end"/>
@@ -36046,7 +36147,7 @@
       <w:r>
         <w:fldChar w:fldCharType="begin">
           <w:fldData xml:space="preserve">PEVuZE5vdGU+PENpdGU+PEF1dGhvcj5TY2h3ZWl0emVyPC9BdXRob3I+PFllYXI+MjAwOTwvWWVh
-cj48UmVjTnVtPjExNTwvUmVjTnVtPjxEaXNwbGF5VGV4dD5bNDYsIDQ4LCA1Ml08L0Rpc3BsYXlU
+cj48UmVjTnVtPjExNTwvUmVjTnVtPjxEaXNwbGF5VGV4dD5bNDcsIDQ5LCA1M108L0Rpc3BsYXlU
 ZXh0PjxyZWNvcmQ+PHJlYy1udW1iZXI+MTE1PC9yZWMtbnVtYmVyPjxmb3JlaWduLWtleXM+PGtl
 eSBhcHA9IkVOIiBkYi1pZD0icHA5enRyNXJwMHc5OWJlc3YwbnZzMnRpMDllOTlzc3cycjAwIiB0
 aW1lc3RhbXA9IjE0MDk1NDM1NDQiPjExNTwva2V5PjwvZm9yZWlnbi1rZXlzPjxyZWYtdHlwZSBu
@@ -36095,7 +36196,7 @@
       <w:r>
         <w:fldChar w:fldCharType="begin">
           <w:fldData xml:space="preserve">PEVuZE5vdGU+PENpdGU+PEF1dGhvcj5TY2h3ZWl0emVyPC9BdXRob3I+PFllYXI+MjAwOTwvWWVh
-cj48UmVjTnVtPjExNTwvUmVjTnVtPjxEaXNwbGF5VGV4dD5bNDYsIDQ4LCA1Ml08L0Rpc3BsYXlU
+cj48UmVjTnVtPjExNTwvUmVjTnVtPjxEaXNwbGF5VGV4dD5bNDcsIDQ5LCA1M108L0Rpc3BsYXlU
 ZXh0PjxyZWNvcmQ+PHJlYy1udW1iZXI+MTE1PC9yZWMtbnVtYmVyPjxmb3JlaWduLWtleXM+PGtl
 eSBhcHA9IkVOIiBkYi1pZD0icHA5enRyNXJwMHc5OWJlc3YwbnZzMnRpMDllOTlzc3cycjAwIiB0
 aW1lc3RhbXA9IjE0MDk1NDM1NDQiPjExNTwva2V5PjwvZm9yZWlnbi1rZXlzPjxyZWYtdHlwZSBu
@@ -36151,7 +36252,7 @@
         <w:rPr>
           <w:noProof/>
         </w:rPr>
-        <w:t>[46, 48, 52]</w:t>
+        <w:t>[47, 49, 53]</w:t>
       </w:r>
       <w:r>
         <w:fldChar w:fldCharType="end"/>
@@ -36175,7 +36276,7 @@
         <w:fldChar w:fldCharType="begin"/>
       </w:r>
       <w:r>
-        <w:instrText xml:space="preserve"> ADDIN EN.CITE &lt;EndNote&gt;&lt;Cite&gt;&lt;Author&gt;Zheng&lt;/Author&gt;&lt;Year&gt;2014&lt;/Year&gt;&lt;RecNum&gt;1&lt;/RecNum&gt;&lt;DisplayText&gt;[46]&lt;/DisplayText&gt;&lt;record&gt;&lt;rec-number&gt;1&lt;/rec-number&gt;&lt;foreign-keys&gt;&lt;key app="EN" db-id="pp9ztr5rp0w99besv0nvs2ti09e99ssw2r00" timestamp="1395895115"&gt;1&lt;/key&gt;&lt;/foreign-keys&gt;&lt;ref-type name="Journal Article"&gt;17&lt;/ref-type&gt;&lt;contributors&gt;&lt;authors&gt;&lt;author&gt;Zheng, Y. F.&lt;/author&gt;&lt;author&gt;Gu, X. N.&lt;/author&gt;&lt;author&gt;Witte, F.&lt;/author&gt;&lt;/authors&gt;&lt;/contributors&gt;&lt;titles&gt;&lt;title&gt;Biodegradable metals&lt;/title&gt;&lt;secondary-title&gt;Materials Science and Engineering: R: Reports&lt;/secondary-title&gt;&lt;/titles&gt;&lt;periodical&gt;&lt;full-title&gt;Materials Science and Engineering: R: Reports&lt;/full-title&gt;&lt;/periodical&gt;&lt;pages&gt;1-34&lt;/pages&gt;&lt;volume&gt;77&lt;/volume&gt;&lt;number&gt;0&lt;/number&gt;&lt;keywords&gt;&lt;keyword&gt;Biodegradable metals&lt;/keyword&gt;&lt;keyword&gt;Magnesium alloys&lt;/keyword&gt;&lt;keyword&gt;Iron&lt;/keyword&gt;&lt;keyword&gt;Corrosion&lt;/keyword&gt;&lt;keyword&gt;Biocompatibility&lt;/keyword&gt;&lt;/keywords&gt;&lt;dates&gt;&lt;year&gt;2014&lt;/year&gt;&lt;pub-dates&gt;&lt;date&gt;3//&lt;/date&gt;&lt;/pub-dates&gt;&lt;/dates&gt;&lt;isbn&gt;0927-796X&lt;/isbn&gt;&lt;urls&gt;&lt;related-urls&gt;&lt;url&gt;http://www.sciencedirect.com/science/article/pii/S0927796X14000023&lt;/url&gt;&lt;/related-urls&gt;&lt;/urls&gt;&lt;electronic-resource-num&gt;http://dx.doi.org/10.1016/j.mser.2014.01.001&lt;/electronic-resource-num&gt;&lt;/record&gt;&lt;/Cite&gt;&lt;/EndNote&gt;</w:instrText>
+        <w:instrText xml:space="preserve"> ADDIN EN.CITE &lt;EndNote&gt;&lt;Cite&gt;&lt;Author&gt;Zheng&lt;/Author&gt;&lt;Year&gt;2014&lt;/Year&gt;&lt;RecNum&gt;1&lt;/RecNum&gt;&lt;DisplayText&gt;[47]&lt;/DisplayText&gt;&lt;record&gt;&lt;rec-number&gt;1&lt;/rec-number&gt;&lt;foreign-keys&gt;&lt;key app="EN" db-id="pp9ztr5rp0w99besv0nvs2ti09e99ssw2r00" timestamp="1395895115"&gt;1&lt;/key&gt;&lt;/foreign-keys&gt;&lt;ref-type name="Journal Article"&gt;17&lt;/ref-type&gt;&lt;contributors&gt;&lt;authors&gt;&lt;author&gt;Zheng, Y. F.&lt;/author&gt;&lt;author&gt;Gu, X. N.&lt;/author&gt;&lt;author&gt;Witte, F.&lt;/author&gt;&lt;/authors&gt;&lt;/contributors&gt;&lt;titles&gt;&lt;title&gt;Biodegradable metals&lt;/title&gt;&lt;secondary-title&gt;Materials Science and Engineering: R: Reports&lt;/secondary-title&gt;&lt;/titles&gt;&lt;periodical&gt;&lt;full-title&gt;Materials Science and Engineering: R: Reports&lt;/full-title&gt;&lt;/periodical&gt;&lt;pages&gt;1-34&lt;/pages&gt;&lt;volume&gt;77&lt;/volume&gt;&lt;number&gt;0&lt;/number&gt;&lt;keywords&gt;&lt;keyword&gt;Biodegradable metals&lt;/keyword&gt;&lt;keyword&gt;Magnesium alloys&lt;/keyword&gt;&lt;keyword&gt;Iron&lt;/keyword&gt;&lt;keyword&gt;Corrosion&lt;/keyword&gt;&lt;keyword&gt;Biocompatibility&lt;/keyword&gt;&lt;/keywords&gt;&lt;dates&gt;&lt;year&gt;2014&lt;/year&gt;&lt;pub-dates&gt;&lt;date&gt;3//&lt;/date&gt;&lt;/pub-dates&gt;&lt;/dates&gt;&lt;isbn&gt;0927-796X&lt;/isbn&gt;&lt;urls&gt;&lt;related-urls&gt;&lt;url&gt;http://www.sciencedirect.com/science/article/pii/S0927796X14000023&lt;/url&gt;&lt;/related-urls&gt;&lt;/urls&gt;&lt;electronic-resource-num&gt;http://dx.doi.org/10.1016/j.mser.2014.01.001&lt;/electronic-resource-num&gt;&lt;/record&gt;&lt;/Cite&gt;&lt;/EndNote&gt;</w:instrText>
       </w:r>
       <w:r>
         <w:fldChar w:fldCharType="separate"/>
@@ -36184,7 +36285,7 @@
         <w:rPr>
           <w:noProof/>
         </w:rPr>
-        <w:t>[46]</w:t>
+        <w:t>[47]</w:t>
       </w:r>
       <w:r>
         <w:fldChar w:fldCharType="end"/>
@@ -36201,7 +36302,7 @@
         <w:fldChar w:fldCharType="begin"/>
       </w:r>
       <w:r>
-        <w:instrText xml:space="preserve"> ADDIN EN.CITE &lt;EndNote&gt;&lt;Cite&gt;&lt;Author&gt;Wang&lt;/Author&gt;&lt;Year&gt;2012&lt;/Year&gt;&lt;RecNum&gt;2&lt;/RecNum&gt;&lt;DisplayText&gt;[44]&lt;/DisplayText&gt;&lt;record&gt;&lt;rec-number&gt;2&lt;/rec-number&gt;&lt;foreign-keys&gt;&lt;key app="EN" db-id="pp9ztr5rp0w99besv0nvs2ti09e99ssw2r00" timestamp="1395895359"&gt;2&lt;/key&gt;&lt;/foreign-keys&gt;&lt;ref-type name="Journal Article"&gt;17&lt;/ref-type&gt;&lt;contributors&gt;&lt;authors&gt;&lt;author&gt;Wang, Yongsheng&lt;/author&gt;&lt;author&gt;Tan, Ming Jen&lt;/author&gt;&lt;author&gt;Pang, Jianjun&lt;/author&gt;&lt;author&gt;Wang, Zhaomeng&lt;/author&gt;&lt;author&gt;Jarfors, Anders W. E.&lt;/author&gt;&lt;/authors&gt;&lt;/contributors&gt;&lt;titles&gt;&lt;title&gt;In vitro corrosion behaviors of Mg67Zn28Ca5 alloy: From amorphous to crystalline&lt;/title&gt;&lt;secondary-title&gt;Materials Chemistry and Physics&lt;/secondary-title&gt;&lt;/titles&gt;&lt;periodical&gt;&lt;full-title&gt;Materials Chemistry and Physics&lt;/full-title&gt;&lt;/periodical&gt;&lt;pages&gt;1079-1087&lt;/pages&gt;&lt;volume&gt;134&lt;/volume&gt;&lt;number&gt;2–3&lt;/number&gt;&lt;keywords&gt;&lt;keyword&gt;Corrosion&lt;/keyword&gt;&lt;keyword&gt;Metallic glass&lt;/keyword&gt;&lt;keyword&gt;Magnesium alloy&lt;/keyword&gt;&lt;keyword&gt;Electrochemical characterization&lt;/keyword&gt;&lt;keyword&gt;Implant&lt;/keyword&gt;&lt;/keywords&gt;&lt;dates&gt;&lt;year&gt;2012&lt;/year&gt;&lt;pub-dates&gt;&lt;date&gt;6/15/&lt;/date&gt;&lt;/pub-dates&gt;&lt;/dates&gt;&lt;isbn&gt;0254-0584&lt;/isbn&gt;&lt;urls&gt;&lt;related-urls&gt;&lt;url&gt;http://www.sciencedirect.com/science/article/pii/S0254058412003665&lt;/url&gt;&lt;/related-urls&gt;&lt;/urls&gt;&lt;electronic-resource-num&gt;http://dx.doi.org/10.1016/j.matchemphys.2012.03.116&lt;/electronic-resource-num&gt;&lt;/record&gt;&lt;/Cite&gt;&lt;/EndNote&gt;</w:instrText>
+        <w:instrText xml:space="preserve"> ADDIN EN.CITE &lt;EndNote&gt;&lt;Cite&gt;&lt;Author&gt;Wang&lt;/Author&gt;&lt;Year&gt;2012&lt;/Year&gt;&lt;RecNum&gt;2&lt;/RecNum&gt;&lt;DisplayText&gt;[45]&lt;/DisplayText&gt;&lt;record&gt;&lt;rec-number&gt;2&lt;/rec-number&gt;&lt;foreign-keys&gt;&lt;key app="EN" db-id="pp9ztr5rp0w99besv0nvs2ti09e99ssw2r00" timestamp="1395895359"&gt;2&lt;/key&gt;&lt;/foreign-keys&gt;&lt;ref-type name="Journal Article"&gt;17&lt;/ref-type&gt;&lt;contributors&gt;&lt;authors&gt;&lt;author&gt;Wang, Yongsheng&lt;/author&gt;&lt;author&gt;Tan, Ming Jen&lt;/author&gt;&lt;author&gt;Pang, Jianjun&lt;/author&gt;&lt;author&gt;Wang, Zhaomeng&lt;/author&gt;&lt;author&gt;Jarfors, Anders W. E.&lt;/author&gt;&lt;/authors&gt;&lt;/contributors&gt;&lt;titles&gt;&lt;title&gt;In vitro corrosion behaviors of Mg67Zn28Ca5 alloy: From amorphous to crystalline&lt;/title&gt;&lt;secondary-title&gt;Materials Chemistry and Physics&lt;/secondary-title&gt;&lt;/titles&gt;&lt;periodical&gt;&lt;full-title&gt;Materials Chemistry and Physics&lt;/full-title&gt;&lt;/periodical&gt;&lt;pages&gt;1079-1087&lt;/pages&gt;&lt;volume&gt;134&lt;/volume&gt;&lt;number&gt;2–3&lt;/number&gt;&lt;keywords&gt;&lt;keyword&gt;Corrosion&lt;/keyword&gt;&lt;keyword&gt;Metallic glass&lt;/keyword&gt;&lt;keyword&gt;Magnesium alloy&lt;/keyword&gt;&lt;keyword&gt;Electrochemical characterization&lt;/keyword&gt;&lt;keyword&gt;Implant&lt;/keyword&gt;&lt;/keywords&gt;&lt;dates&gt;&lt;year&gt;2012&lt;/year&gt;&lt;pub-dates&gt;&lt;date&gt;6/15/&lt;/date&gt;&lt;/pub-dates&gt;&lt;/dates&gt;&lt;isbn&gt;0254-0584&lt;/isbn&gt;&lt;urls&gt;&lt;related-urls&gt;&lt;url&gt;http://www.sciencedirect.com/science/article/pii/S0254058412003665&lt;/url&gt;&lt;/related-urls&gt;&lt;/urls&gt;&lt;electronic-resource-num&gt;http://dx.doi.org/10.1016/j.matchemphys.2012.03.116&lt;/electronic-resource-num&gt;&lt;/record&gt;&lt;/Cite&gt;&lt;/EndNote&gt;</w:instrText>
       </w:r>
       <w:r>
         <w:fldChar w:fldCharType="separate"/>
@@ -36210,7 +36311,7 @@
         <w:rPr>
           <w:noProof/>
         </w:rPr>
-        <w:t>[44]</w:t>
+        <w:t>[45]</w:t>
       </w:r>
       <w:r>
         <w:fldChar w:fldCharType="end"/>
@@ -36277,7 +36378,7 @@
         <w:fldChar w:fldCharType="begin"/>
       </w:r>
       <w:r>
-        <w:instrText xml:space="preserve"> ADDIN EN.CITE &lt;EndNote&gt;&lt;Cite&gt;&lt;Author&gt;Wang&lt;/Author&gt;&lt;Year&gt;2012&lt;/Year&gt;&lt;RecNum&gt;2&lt;/RecNum&gt;&lt;DisplayText&gt;[44]&lt;/DisplayText&gt;&lt;record&gt;&lt;rec-number&gt;2&lt;/rec-number&gt;&lt;foreign-keys&gt;&lt;key app="EN" db-id="pp9ztr5rp0w99besv0nvs2ti09e99ssw2r00" timestamp="1395895359"&gt;2&lt;/key&gt;&lt;/foreign-keys&gt;&lt;ref-type name="Journal Article"&gt;17&lt;/ref-type&gt;&lt;contributors&gt;&lt;authors&gt;&lt;author&gt;Wang, Yongsheng&lt;/author&gt;&lt;author&gt;Tan, Ming Jen&lt;/author&gt;&lt;author&gt;Pang, Jianjun&lt;/author&gt;&lt;author&gt;Wang, Zhaomeng&lt;/author&gt;&lt;author&gt;Jarfors, Anders W. E.&lt;/author&gt;&lt;/authors&gt;&lt;/contributors&gt;&lt;titles&gt;&lt;title&gt;In vitro corrosion behaviors of Mg67Zn28Ca5 alloy: From amorphous to crystalline&lt;/title&gt;&lt;secondary-title&gt;Materials Chemistry and Physics&lt;/secondary-title&gt;&lt;/titles&gt;&lt;periodical&gt;&lt;full-title&gt;Materials Chemistry and Physics&lt;/full-title&gt;&lt;/periodical&gt;&lt;pages&gt;1079-1087&lt;/pages&gt;&lt;volume&gt;134&lt;/volume&gt;&lt;number&gt;2–3&lt;/number&gt;&lt;keywords&gt;&lt;keyword&gt;Corrosion&lt;/keyword&gt;&lt;keyword&gt;Metallic glass&lt;/keyword&gt;&lt;keyword&gt;Magnesium alloy&lt;/keyword&gt;&lt;keyword&gt;Electrochemical characterization&lt;/keyword&gt;&lt;keyword&gt;Implant&lt;/keyword&gt;&lt;/keywords&gt;&lt;dates&gt;&lt;year&gt;2012&lt;/year&gt;&lt;pub-dates&gt;&lt;date&gt;6/15/&lt;/date&gt;&lt;/pub-dates&gt;&lt;/dates&gt;&lt;isbn&gt;0254-0584&lt;/isbn&gt;&lt;urls&gt;&lt;related-urls&gt;&lt;url&gt;http://www.sciencedirect.com/science/article/pii/S0254058412003665&lt;/url&gt;&lt;/related-urls&gt;&lt;/urls&gt;&lt;electronic-resource-num&gt;http://dx.doi.org/10.1016/j.matchemphys.2012.03.116&lt;/electronic-resource-num&gt;&lt;/record&gt;&lt;/Cite&gt;&lt;/EndNote&gt;</w:instrText>
+        <w:instrText xml:space="preserve"> ADDIN EN.CITE &lt;EndNote&gt;&lt;Cite&gt;&lt;Author&gt;Wang&lt;/Author&gt;&lt;Year&gt;2012&lt;/Year&gt;&lt;RecNum&gt;2&lt;/RecNum&gt;&lt;DisplayText&gt;[45]&lt;/DisplayText&gt;&lt;record&gt;&lt;rec-number&gt;2&lt;/rec-number&gt;&lt;foreign-keys&gt;&lt;key app="EN" db-id="pp9ztr5rp0w99besv0nvs2ti09e99ssw2r00" timestamp="1395895359"&gt;2&lt;/key&gt;&lt;/foreign-keys&gt;&lt;ref-type name="Journal Article"&gt;17&lt;/ref-type&gt;&lt;contributors&gt;&lt;authors&gt;&lt;author&gt;Wang, Yongsheng&lt;/author&gt;&lt;author&gt;Tan, Ming Jen&lt;/author&gt;&lt;author&gt;Pang, Jianjun&lt;/author&gt;&lt;author&gt;Wang, Zhaomeng&lt;/author&gt;&lt;author&gt;Jarfors, Anders W. E.&lt;/author&gt;&lt;/authors&gt;&lt;/contributors&gt;&lt;titles&gt;&lt;title&gt;In vitro corrosion behaviors of Mg67Zn28Ca5 alloy: From amorphous to crystalline&lt;/title&gt;&lt;secondary-title&gt;Materials Chemistry and Physics&lt;/secondary-title&gt;&lt;/titles&gt;&lt;periodical&gt;&lt;full-title&gt;Materials Chemistry and Physics&lt;/full-title&gt;&lt;/periodical&gt;&lt;pages&gt;1079-1087&lt;/pages&gt;&lt;volume&gt;134&lt;/volume&gt;&lt;number&gt;2–3&lt;/number&gt;&lt;keywords&gt;&lt;keyword&gt;Corrosion&lt;/keyword&gt;&lt;keyword&gt;Metallic glass&lt;/keyword&gt;&lt;keyword&gt;Magnesium alloy&lt;/keyword&gt;&lt;keyword&gt;Electrochemical characterization&lt;/keyword&gt;&lt;keyword&gt;Implant&lt;/keyword&gt;&lt;/keywords&gt;&lt;dates&gt;&lt;year&gt;2012&lt;/year&gt;&lt;pub-dates&gt;&lt;date&gt;6/15/&lt;/date&gt;&lt;/pub-dates&gt;&lt;/dates&gt;&lt;isbn&gt;0254-0584&lt;/isbn&gt;&lt;urls&gt;&lt;related-urls&gt;&lt;url&gt;http://www.sciencedirect.com/science/article/pii/S0254058412003665&lt;/url&gt;&lt;/related-urls&gt;&lt;/urls&gt;&lt;electronic-resource-num&gt;http://dx.doi.org/10.1016/j.matchemphys.2012.03.116&lt;/electronic-resource-num&gt;&lt;/record&gt;&lt;/Cite&gt;&lt;/EndNote&gt;</w:instrText>
       </w:r>
       <w:r>
         <w:fldChar w:fldCharType="separate"/>
@@ -36286,7 +36387,7 @@
         <w:rPr>
           <w:noProof/>
         </w:rPr>
-        <w:t>[44]</w:t>
+        <w:t>[45]</w:t>
       </w:r>
       <w:r>
         <w:fldChar w:fldCharType="end"/>
@@ -36325,7 +36426,7 @@
       <w:pPr>
         <w:pStyle w:val="Heading3"/>
       </w:pPr>
-      <w:bookmarkStart w:id="146" w:name="_Toc421002422"/>
+      <w:bookmarkStart w:id="146" w:name="_Toc421026150"/>
       <w:r>
         <w:t>Anti-biotic Scaffolds</w:t>
       </w:r>
@@ -36341,7 +36442,7 @@
       <w:pPr>
         <w:pStyle w:val="Heading1"/>
       </w:pPr>
-      <w:bookmarkStart w:id="147" w:name="_Toc421002423"/>
+      <w:bookmarkStart w:id="147" w:name="_Toc421026151"/>
       <w:r>
         <w:lastRenderedPageBreak/>
         <w:t>Methods</w:t>
@@ -36352,7 +36453,7 @@
       <w:pPr>
         <w:pStyle w:val="Heading2"/>
       </w:pPr>
-      <w:bookmarkStart w:id="148" w:name="_Toc421002424"/>
+      <w:bookmarkStart w:id="148" w:name="_Toc421026152"/>
       <w:r>
         <w:t>Target</w:t>
       </w:r>
@@ -36376,7 +36477,7 @@
       <w:pPr>
         <w:pStyle w:val="Heading3"/>
       </w:pPr>
-      <w:bookmarkStart w:id="149" w:name="_Toc421002425"/>
+      <w:bookmarkStart w:id="149" w:name="_Toc421026153"/>
       <w:r>
         <w:t>Induction Furnace</w:t>
       </w:r>
@@ -36406,7 +36507,7 @@
       <w:pPr>
         <w:pStyle w:val="Heading4"/>
       </w:pPr>
-      <w:bookmarkStart w:id="150" w:name="_Toc421002426"/>
+      <w:bookmarkStart w:id="150" w:name="_Toc421026154"/>
       <w:r>
         <w:t>Charges</w:t>
       </w:r>
@@ -36510,7 +36611,7 @@
       <w:pPr>
         <w:pStyle w:val="Caption"/>
       </w:pPr>
-      <w:bookmarkStart w:id="151" w:name="_Toc421002465"/>
+      <w:bookmarkStart w:id="151" w:name="_Toc421026193"/>
       <w:r>
         <w:t xml:space="preserve">Figure </w:t>
       </w:r>
@@ -36540,7 +36641,7 @@
       <w:pPr>
         <w:pStyle w:val="Heading4"/>
       </w:pPr>
-      <w:bookmarkStart w:id="152" w:name="_Toc421002427"/>
+      <w:bookmarkStart w:id="152" w:name="_Toc421026155"/>
       <w:r>
         <w:t>Induction Casting of Alloys</w:t>
       </w:r>
@@ -36740,7 +36841,7 @@
       <w:pPr>
         <w:pStyle w:val="Heading3"/>
       </w:pPr>
-      <w:bookmarkStart w:id="154" w:name="_Toc421002428"/>
+      <w:bookmarkStart w:id="154" w:name="_Toc421026156"/>
       <w:r>
         <w:lastRenderedPageBreak/>
         <w:t>Shaping of Targets</w:t>
@@ -37370,7 +37471,7 @@
         <w:pStyle w:val="Caption"/>
       </w:pPr>
       <w:bookmarkStart w:id="155" w:name="_Ref404154847"/>
-      <w:bookmarkStart w:id="156" w:name="_Toc421002466"/>
+      <w:bookmarkStart w:id="156" w:name="_Toc421026194"/>
       <w:r>
         <w:t xml:space="preserve">Figure </w:t>
       </w:r>
@@ -37418,7 +37519,7 @@
       <w:pPr>
         <w:pStyle w:val="Heading2"/>
       </w:pPr>
-      <w:bookmarkStart w:id="158" w:name="_Toc421002429"/>
+      <w:bookmarkStart w:id="158" w:name="_Toc421026157"/>
       <w:r>
         <w:t xml:space="preserve">PVD via </w:t>
       </w:r>
@@ -37431,7 +37532,7 @@
       <w:pPr>
         <w:pStyle w:val="Heading3"/>
       </w:pPr>
-      <w:bookmarkStart w:id="159" w:name="_Toc421002430"/>
+      <w:bookmarkStart w:id="159" w:name="_Toc421026158"/>
       <w:r>
         <w:t>Sputtering of TFMGs and SMGs</w:t>
       </w:r>
@@ -37446,7 +37547,7 @@
       <w:pPr>
         <w:pStyle w:val="Heading3"/>
       </w:pPr>
-      <w:bookmarkStart w:id="160" w:name="_Toc421002431"/>
+      <w:bookmarkStart w:id="160" w:name="_Toc421026159"/>
       <w:r>
         <w:t xml:space="preserve">Sputtering Methods and </w:t>
       </w:r>
@@ -38151,7 +38252,7 @@
       <w:pPr>
         <w:pStyle w:val="Heading2"/>
       </w:pPr>
-      <w:bookmarkStart w:id="162" w:name="_Toc421002432"/>
+      <w:bookmarkStart w:id="162" w:name="_Toc421026160"/>
       <w:r>
         <w:t xml:space="preserve">Examined </w:t>
       </w:r>
@@ -38202,7 +38303,7 @@
       <w:pPr>
         <w:pStyle w:val="Heading3"/>
       </w:pPr>
-      <w:bookmarkStart w:id="163" w:name="_Toc421002433"/>
+      <w:bookmarkStart w:id="163" w:name="_Toc421026161"/>
       <w:r>
         <w:t>Silicon Wafer</w:t>
       </w:r>
@@ -38223,7 +38324,7 @@
       <w:pPr>
         <w:pStyle w:val="Heading3"/>
       </w:pPr>
-      <w:bookmarkStart w:id="164" w:name="_Toc421002434"/>
+      <w:bookmarkStart w:id="164" w:name="_Toc421026162"/>
       <w:r>
         <w:t>Water Soluble S</w:t>
       </w:r>
@@ -38268,7 +38369,7 @@
       <w:pPr>
         <w:pStyle w:val="Heading3"/>
       </w:pPr>
-      <w:bookmarkStart w:id="165" w:name="_Toc421002435"/>
+      <w:bookmarkStart w:id="165" w:name="_Toc421026163"/>
       <w:r>
         <w:t>BMG Substrate</w:t>
       </w:r>
@@ -38324,7 +38425,7 @@
       <w:pPr>
         <w:pStyle w:val="Heading3"/>
       </w:pPr>
-      <w:bookmarkStart w:id="167" w:name="_Toc421002436"/>
+      <w:bookmarkStart w:id="167" w:name="_Toc421026164"/>
       <w:r>
         <w:rPr>
           <w:rFonts w:eastAsia="Times New Roman"/>
@@ -38366,7 +38467,7 @@
       <w:pPr>
         <w:pStyle w:val="Heading2"/>
       </w:pPr>
-      <w:bookmarkStart w:id="168" w:name="_Toc421002437"/>
+      <w:bookmarkStart w:id="168" w:name="_Toc421026165"/>
       <w:r>
         <w:t>Film Characterisation</w:t>
       </w:r>
@@ -38387,7 +38488,7 @@
       <w:pPr>
         <w:pStyle w:val="Heading3"/>
       </w:pPr>
-      <w:bookmarkStart w:id="169" w:name="_Toc421002438"/>
+      <w:bookmarkStart w:id="169" w:name="_Toc421026166"/>
       <w:r>
         <w:t>Physical and Chemical Properties</w:t>
       </w:r>
@@ -38408,7 +38509,7 @@
       <w:pPr>
         <w:pStyle w:val="Heading3"/>
       </w:pPr>
-      <w:bookmarkStart w:id="170" w:name="_Toc421002439"/>
+      <w:bookmarkStart w:id="170" w:name="_Toc421026167"/>
       <w:r>
         <w:t>Biocompatibility and Bioabsorption</w:t>
       </w:r>
@@ -38441,7 +38542,7 @@
       <w:pPr>
         <w:pStyle w:val="Heading3"/>
       </w:pPr>
-      <w:bookmarkStart w:id="171" w:name="_Toc421002440"/>
+      <w:bookmarkStart w:id="171" w:name="_Toc421026168"/>
       <w:r>
         <w:lastRenderedPageBreak/>
         <w:t>Quality of Deposition</w:t>
@@ -38465,7 +38566,7 @@
       <w:pPr>
         <w:pStyle w:val="Heading1"/>
       </w:pPr>
-      <w:bookmarkStart w:id="172" w:name="_Toc421002441"/>
+      <w:bookmarkStart w:id="172" w:name="_Toc421026169"/>
       <w:r>
         <w:lastRenderedPageBreak/>
         <w:t>Preliminary Results</w:t>
@@ -38476,7 +38577,7 @@
       <w:pPr>
         <w:pStyle w:val="Heading2"/>
       </w:pPr>
-      <w:bookmarkStart w:id="173" w:name="_Toc421002442"/>
+      <w:bookmarkStart w:id="173" w:name="_Toc421026170"/>
       <w:commentRangeStart w:id="174"/>
       <w:r>
         <w:t>Experimental Results</w:t>
@@ -38499,7 +38600,7 @@
       <w:pPr>
         <w:pStyle w:val="Heading3"/>
       </w:pPr>
-      <w:bookmarkStart w:id="175" w:name="_Toc421002443"/>
+      <w:bookmarkStart w:id="175" w:name="_Toc421026171"/>
       <w:r>
         <w:t>Casting Challenges</w:t>
       </w:r>
@@ -38591,7 +38692,7 @@
       <w:pPr>
         <w:pStyle w:val="Heading3"/>
       </w:pPr>
-      <w:bookmarkStart w:id="176" w:name="_Toc421002444"/>
+      <w:bookmarkStart w:id="176" w:name="_Toc421026172"/>
       <w:r>
         <w:t>DSC Scans</w:t>
       </w:r>
@@ -38745,7 +38846,7 @@
       <w:pPr>
         <w:pStyle w:val="Heading3"/>
       </w:pPr>
-      <w:bookmarkStart w:id="177" w:name="_Toc421002445"/>
+      <w:bookmarkStart w:id="177" w:name="_Toc421026173"/>
       <w:r>
         <w:t xml:space="preserve">Target </w:t>
       </w:r>
@@ -38843,7 +38944,7 @@
         <w:fldChar w:fldCharType="begin"/>
       </w:r>
       <w:r>
-        <w:instrText xml:space="preserve"> ADDIN EN.CITE &lt;EndNote&gt;&lt;Cite&gt;&lt;Author&gt;Gu&lt;/Author&gt;&lt;Year&gt;2010&lt;/Year&gt;&lt;RecNum&gt;122&lt;/RecNum&gt;&lt;DisplayText&gt;[53]&lt;/DisplayText&gt;&lt;record&gt;&lt;rec-number&gt;122&lt;/rec-number&gt;&lt;foreign-keys&gt;&lt;key app="EN" db-id="pp9ztr5rp0w99besv0nvs2ti09e99ssw2r00" timestamp="1409895721"&gt;122&lt;/key&gt;&lt;/foreign-keys&gt;&lt;ref-type name="Journal Article"&gt;17&lt;/ref-type&gt;&lt;contributors&gt;&lt;authors&gt;&lt;author&gt;Gu, Xuenan&lt;/author&gt;&lt;author&gt;Zheng, Yufeng&lt;/author&gt;&lt;author&gt;Zhong, Shengping&lt;/author&gt;&lt;author&gt;Xi, Tingfei&lt;/author&gt;&lt;author&gt;Wang, Junqiang&lt;/author&gt;&lt;author&gt;Wang, Weihua&lt;/author&gt;&lt;/authors&gt;&lt;/contributors&gt;&lt;titles&gt;&lt;title&gt;Corrosion of, and cellular responses to Mg–Zn–Ca bulk metallic glasses&lt;/title&gt;&lt;secondary-title&gt;Biomaterials&lt;/secondary-title&gt;&lt;/titles&gt;&lt;periodical&gt;&lt;full-title&gt;Biomaterials&lt;/full-title&gt;&lt;/periodical&gt;&lt;pages&gt;1093-1103&lt;/pages&gt;&lt;volume&gt;31&lt;/volume&gt;&lt;number&gt;6&lt;/number&gt;&lt;keywords&gt;&lt;keyword&gt;Magnesium alloy&lt;/keyword&gt;&lt;keyword&gt;Bulk metallic glass&lt;/keyword&gt;&lt;keyword&gt;Mechanical property&lt;/keyword&gt;&lt;keyword&gt;Corrosion&lt;/keyword&gt;&lt;keyword&gt;Cytotoxicity&lt;/keyword&gt;&lt;/keywords&gt;&lt;dates&gt;&lt;year&gt;2010&lt;/year&gt;&lt;pub-dates&gt;&lt;date&gt;2//&lt;/date&gt;&lt;/pub-dates&gt;&lt;/dates&gt;&lt;isbn&gt;0142-9612&lt;/isbn&gt;&lt;urls&gt;&lt;related-urls&gt;&lt;url&gt;http://www.sciencedirect.com/science/article/pii/S0142961209012277&lt;/url&gt;&lt;/related-urls&gt;&lt;/urls&gt;&lt;electronic-resource-num&gt;http://dx.doi.org/10.1016/j.biomaterials.2009.11.015&lt;/electronic-resource-num&gt;&lt;/record&gt;&lt;/Cite&gt;&lt;/EndNote&gt;</w:instrText>
+        <w:instrText xml:space="preserve"> ADDIN EN.CITE &lt;EndNote&gt;&lt;Cite&gt;&lt;Author&gt;Gu&lt;/Author&gt;&lt;Year&gt;2010&lt;/Year&gt;&lt;RecNum&gt;122&lt;/RecNum&gt;&lt;DisplayText&gt;[54]&lt;/DisplayText&gt;&lt;record&gt;&lt;rec-number&gt;122&lt;/rec-number&gt;&lt;foreign-keys&gt;&lt;key app="EN" db-id="pp9ztr5rp0w99besv0nvs2ti09e99ssw2r00" timestamp="1409895721"&gt;122&lt;/key&gt;&lt;/foreign-keys&gt;&lt;ref-type name="Journal Article"&gt;17&lt;/ref-type&gt;&lt;contributors&gt;&lt;authors&gt;&lt;author&gt;Gu, Xuenan&lt;/author&gt;&lt;author&gt;Zheng, Yufeng&lt;/author&gt;&lt;author&gt;Zhong, Shengping&lt;/author&gt;&lt;author&gt;Xi, Tingfei&lt;/author&gt;&lt;author&gt;Wang, Junqiang&lt;/author&gt;&lt;author&gt;Wang, Weihua&lt;/author&gt;&lt;/authors&gt;&lt;/contributors&gt;&lt;titles&gt;&lt;title&gt;Corrosion of, and cellular responses to Mg–Zn–Ca bulk metallic glasses&lt;/title&gt;&lt;secondary-title&gt;Biomaterials&lt;/secondary-title&gt;&lt;/titles&gt;&lt;periodical&gt;&lt;full-title&gt;Biomaterials&lt;/full-title&gt;&lt;/periodical&gt;&lt;pages&gt;1093-1103&lt;/pages&gt;&lt;volume&gt;31&lt;/volume&gt;&lt;number&gt;6&lt;/number&gt;&lt;keywords&gt;&lt;keyword&gt;Magnesium alloy&lt;/keyword&gt;&lt;keyword&gt;Bulk metallic glass&lt;/keyword&gt;&lt;keyword&gt;Mechanical property&lt;/keyword&gt;&lt;keyword&gt;Corrosion&lt;/keyword&gt;&lt;keyword&gt;Cytotoxicity&lt;/keyword&gt;&lt;/keywords&gt;&lt;dates&gt;&lt;year&gt;2010&lt;/year&gt;&lt;pub-dates&gt;&lt;date&gt;2//&lt;/date&gt;&lt;/pub-dates&gt;&lt;/dates&gt;&lt;isbn&gt;0142-9612&lt;/isbn&gt;&lt;urls&gt;&lt;related-urls&gt;&lt;url&gt;http://www.sciencedirect.com/science/article/pii/S0142961209012277&lt;/url&gt;&lt;/related-urls&gt;&lt;/urls&gt;&lt;electronic-resource-num&gt;http://dx.doi.org/10.1016/j.biomaterials.2009.11.015&lt;/electronic-resource-num&gt;&lt;/record&gt;&lt;/Cite&gt;&lt;/EndNote&gt;</w:instrText>
       </w:r>
       <w:r>
         <w:fldChar w:fldCharType="separate"/>
@@ -38852,7 +38953,7 @@
         <w:rPr>
           <w:noProof/>
         </w:rPr>
-        <w:t>[53]</w:t>
+        <w:t>[54]</w:t>
       </w:r>
       <w:r>
         <w:fldChar w:fldCharType="end"/>
@@ -38874,7 +38975,7 @@
       <w:r>
         <w:fldChar w:fldCharType="begin">
           <w:fldData xml:space="preserve">PEVuZE5vdGU+PENpdGU+PEF1dGhvcj5XYW5nPC9BdXRob3I+PFllYXI+MjAxMjwvWWVhcj48UmVj
-TnVtPjI8L1JlY051bT48RGlzcGxheVRleHQ+WzM4LCA0NF08L0Rpc3BsYXlUZXh0PjxyZWNvcmQ+
+TnVtPjI8L1JlY051bT48RGlzcGxheVRleHQ+WzM4LCA0NV08L0Rpc3BsYXlUZXh0PjxyZWNvcmQ+
 PHJlYy1udW1iZXI+MjwvcmVjLW51bWJlcj48Zm9yZWlnbi1rZXlzPjxrZXkgYXBwPSJFTiIgZGIt
 aWQ9InBwOXp0cjVycDB3OTliZXN2MG52czJ0aTA5ZTk5c3N3MnIwMCIgdGltZXN0YW1wPSIxMzk1
 ODk1MzU5Ij4yPC9rZXk+PC9mb3JlaWduLWtleXM+PHJlZi10eXBlIG5hbWU9IkpvdXJuYWwgQXJ0
@@ -38927,7 +39028,7 @@
       <w:r>
         <w:fldChar w:fldCharType="begin">
           <w:fldData xml:space="preserve">PEVuZE5vdGU+PENpdGU+PEF1dGhvcj5XYW5nPC9BdXRob3I+PFllYXI+MjAxMjwvWWVhcj48UmVj
-TnVtPjI8L1JlY051bT48RGlzcGxheVRleHQ+WzM4LCA0NF08L0Rpc3BsYXlUZXh0PjxyZWNvcmQ+
+TnVtPjI8L1JlY051bT48RGlzcGxheVRleHQ+WzM4LCA0NV08L0Rpc3BsYXlUZXh0PjxyZWNvcmQ+
 PHJlYy1udW1iZXI+MjwvcmVjLW51bWJlcj48Zm9yZWlnbi1rZXlzPjxrZXkgYXBwPSJFTiIgZGIt
 aWQ9InBwOXp0cjVycDB3OTliZXN2MG52czJ0aTA5ZTk5c3N3MnIwMCIgdGltZXN0YW1wPSIxMzk1
 ODk1MzU5Ij4yPC9rZXk+PC9mb3JlaWduLWtleXM+PHJlZi10eXBlIG5hbWU9IkpvdXJuYWwgQXJ0
@@ -38987,7 +39088,7 @@
         <w:rPr>
           <w:noProof/>
         </w:rPr>
-        <w:t>[38, 44]</w:t>
+        <w:t>[38, 45]</w:t>
       </w:r>
       <w:r>
         <w:fldChar w:fldCharType="end"/>
@@ -39005,7 +39106,7 @@
         <w:fldChar w:fldCharType="begin"/>
       </w:r>
       <w:r>
-        <w:instrText xml:space="preserve"> ADDIN EN.CITE &lt;EndNote&gt;&lt;Cite&gt;&lt;Author&gt;Zhou&lt;/Author&gt;&lt;Year&gt;2013&lt;/Year&gt;&lt;RecNum&gt;37&lt;/RecNum&gt;&lt;DisplayText&gt;[54]&lt;/DisplayText&gt;&lt;record&gt;&lt;rec-number&gt;37&lt;/rec-number&gt;&lt;foreign-keys&gt;&lt;key app="EN" db-id="pp9ztr5rp0w99besv0nvs2ti09e99ssw2r00" timestamp="1399869148"&gt;37&lt;/key&gt;&lt;/foreign-keys&gt;&lt;ref-type name="Journal Article"&gt;17&lt;/ref-type&gt;&lt;contributors&gt;&lt;authors&gt;&lt;author&gt;Zhou, X.&lt;/author&gt;&lt;author&gt;Ralston, K. D.&lt;/author&gt;&lt;author&gt;Laws, K. J.&lt;/author&gt;&lt;author&gt;Cao, J. D.&lt;/author&gt;&lt;author&gt;Gupta, R. K.&lt;/author&gt;&lt;author&gt;Ferry, M.&lt;/author&gt;&lt;author&gt;Birbilis, N.&lt;/author&gt;&lt;/authors&gt;&lt;/contributors&gt;&lt;titles&gt;&lt;title&gt;Effect of the Degree of Crystallinity on the Electrochemical Behavior of Mg65Cu25Y10 and Mg70Zn25Ca5 Bulk Metallic Glasses&lt;/title&gt;&lt;secondary-title&gt;Corrosion&lt;/secondary-title&gt;&lt;/titles&gt;&lt;periodical&gt;&lt;full-title&gt;Corrosion&lt;/full-title&gt;&lt;/periodical&gt;&lt;pages&gt;781-792&lt;/pages&gt;&lt;volume&gt;69&lt;/volume&gt;&lt;number&gt;8&lt;/number&gt;&lt;dates&gt;&lt;year&gt;2013&lt;/year&gt;&lt;pub-dates&gt;&lt;date&gt;2013/08/01&lt;/date&gt;&lt;/pub-dates&gt;&lt;/dates&gt;&lt;publisher&gt;NACE International&lt;/publisher&gt;&lt;isbn&gt;0010-9312&lt;/isbn&gt;&lt;urls&gt;&lt;related-urls&gt;&lt;url&gt;http://dx.doi.org/10.5006/0870&lt;/url&gt;&lt;/related-urls&gt;&lt;/urls&gt;&lt;electronic-resource-num&gt;10.5006/0870&lt;/electronic-resource-num&gt;&lt;access-date&gt;2014/05/11&lt;/access-date&gt;&lt;/record&gt;&lt;/Cite&gt;&lt;/EndNote&gt;</w:instrText>
+        <w:instrText xml:space="preserve"> ADDIN EN.CITE &lt;EndNote&gt;&lt;Cite&gt;&lt;Author&gt;Zhou&lt;/Author&gt;&lt;Year&gt;2013&lt;/Year&gt;&lt;RecNum&gt;37&lt;/RecNum&gt;&lt;DisplayText&gt;[55]&lt;/DisplayText&gt;&lt;record&gt;&lt;rec-number&gt;37&lt;/rec-number&gt;&lt;foreign-keys&gt;&lt;key app="EN" db-id="pp9ztr5rp0w99besv0nvs2ti09e99ssw2r00" timestamp="1399869148"&gt;37&lt;/key&gt;&lt;/foreign-keys&gt;&lt;ref-type name="Journal Article"&gt;17&lt;/ref-type&gt;&lt;contributors&gt;&lt;authors&gt;&lt;author&gt;Zhou, X.&lt;/author&gt;&lt;author&gt;Ralston, K. D.&lt;/author&gt;&lt;author&gt;Laws, K. J.&lt;/author&gt;&lt;author&gt;Cao, J. D.&lt;/author&gt;&lt;author&gt;Gupta, R. K.&lt;/author&gt;&lt;author&gt;Ferry, M.&lt;/author&gt;&lt;author&gt;Birbilis, N.&lt;/author&gt;&lt;/authors&gt;&lt;/contributors&gt;&lt;titles&gt;&lt;title&gt;Effect of the Degree of Crystallinity on the Electrochemical Behavior of Mg65Cu25Y10 and Mg70Zn25Ca5 Bulk Metallic Glasses&lt;/title&gt;&lt;secondary-title&gt;Corrosion&lt;/secondary-title&gt;&lt;/titles&gt;&lt;periodical&gt;&lt;full-title&gt;Corrosion&lt;/full-title&gt;&lt;/periodical&gt;&lt;pages&gt;781-792&lt;/pages&gt;&lt;volume&gt;69&lt;/volume&gt;&lt;number&gt;8&lt;/number&gt;&lt;dates&gt;&lt;year&gt;2013&lt;/year&gt;&lt;pub-dates&gt;&lt;date&gt;2013/08/01&lt;/date&gt;&lt;/pub-dates&gt;&lt;/dates&gt;&lt;publisher&gt;NACE International&lt;/publisher&gt;&lt;isbn&gt;0010-9312&lt;/isbn&gt;&lt;urls&gt;&lt;related-urls&gt;&lt;url&gt;http://dx.doi.org/10.5006/0870&lt;/url&gt;&lt;/related-urls&gt;&lt;/urls&gt;&lt;electronic-resource-num&gt;10.5006/0870&lt;/electronic-resource-num&gt;&lt;access-date&gt;2014/05/11&lt;/access-date&gt;&lt;/record&gt;&lt;/Cite&gt;&lt;/EndNote&gt;</w:instrText>
       </w:r>
       <w:r>
         <w:fldChar w:fldCharType="separate"/>
@@ -39014,7 +39115,7 @@
         <w:rPr>
           <w:noProof/>
         </w:rPr>
-        <w:t>[54]</w:t>
+        <w:t>[55]</w:t>
       </w:r>
       <w:r>
         <w:fldChar w:fldCharType="end"/>
@@ -39070,95 +39171,114 @@
       <w:r>
         <w:fldChar w:fldCharType="begin">
           <w:fldData xml:space="preserve">PEVuZE5vdGU+PENpdGU+PEF1dGhvcj5DYW88L0F1dGhvcj48WWVhcj4yMDEzPC9ZZWFyPjxSZWNO
-dW0+NTA8L1JlY051bT48RGlzcGxheVRleHQ+WzM5LCA0NCwgNTMsIDU1XTwvRGlzcGxheVRleHQ+
-PHJlY29yZD48cmVjLW51bWJlcj41MDwvcmVjLW51bWJlcj48Zm9yZWlnbi1rZXlzPjxrZXkgYXBw
-PSJFTiIgZGItaWQ9InBwOXp0cjVycDB3OTliZXN2MG52czJ0aTA5ZTk5c3N3MnIwMCIgdGltZXN0
-YW1wPSIxMzk5ODcxNDg3Ij41MDwva2V5PjwvZm9yZWlnbi1rZXlzPjxyZWYtdHlwZSBuYW1lPSJK
-b3VybmFsIEFydGljbGUiPjE3PC9yZWYtdHlwZT48Y29udHJpYnV0b3JzPjxhdXRob3JzPjxhdXRo
-b3I+Q2FvLCBKYWtlIEQuPC9hdXRob3I+PGF1dGhvcj5NYXJ0ZW5zLCBQZW5ueTwvYXV0aG9yPjxh
-dXRob3I+TGF3cywgS2V2aW4gSi48L2F1dGhvcj48YXV0aG9yPkJvdWdodG9uLCBQaGlsaXA8L2F1
-dGhvcj48YXV0aG9yPkZlcnJ5LCBNaWNoYWVsPC9hdXRob3I+PC9hdXRob3JzPjwvY29udHJpYnV0
-b3JzPjx0aXRsZXM+PHRpdGxlPlF1YW50aXRhdGl2ZSBpbiB2aXRybyBhc3Nlc3NtZW50IG9mIE1n
-NjVabjMwQ2E1IGRlZ3JhZGF0aW9uIGFuZCBpdHMgZWZmZWN0IG9uIGNlbGwgdmlhYmlsaXR5PC90
-aXRsZT48c2Vjb25kYXJ5LXRpdGxlPkpvdXJuYWwgb2YgQmlvbWVkaWNhbCBNYXRlcmlhbHMgUmVz
-ZWFyY2ggUGFydCBCOiBBcHBsaWVkIEJpb21hdGVyaWFsczwvc2Vjb25kYXJ5LXRpdGxlPjwvdGl0
-bGVzPjxwZXJpb2RpY2FsPjxmdWxsLXRpdGxlPkpvdXJuYWwgb2YgQmlvbWVkaWNhbCBNYXRlcmlh
-bHMgUmVzZWFyY2ggUGFydCBCOiBBcHBsaWVkIEJpb21hdGVyaWFsczwvZnVsbC10aXRsZT48L3Bl
-cmlvZGljYWw+PHBhZ2VzPjQzLTQ5PC9wYWdlcz48dm9sdW1lPjEwMUI8L3ZvbHVtZT48bnVtYmVy
-PjE8L251bWJlcj48a2V5d29yZHM+PGtleXdvcmQ+TWdabkNhPC9rZXl3b3JkPjxrZXl3b3JkPmJp
-b3Jlc29yYmFibGUgbWV0YWw8L2tleXdvcmQ+PGtleXdvcmQ+YnVsayBtZXRhbGxpYyBnbGFzczwv
-a2V5d29yZD48a2V5d29yZD5tYWduZXNpdW08L2tleXdvcmQ+PGtleXdvcmQ+Y29ycm9zaW9uPC9r
-ZXl3b3JkPjxrZXl3b3JkPmluIHZpdHJvPC9rZXl3b3JkPjwva2V5d29yZHM+PGRhdGVzPjx5ZWFy
-PjIwMTM8L3llYXI+PC9kYXRlcz48cHVibGlzaGVyPldpbGV5IFN1YnNjcmlwdGlvbiBTZXJ2aWNl
-cywgSW5jLiwgQSBXaWxleSBDb21wYW55PC9wdWJsaXNoZXI+PGlzYm4+MTU1Mi00OTgxPC9pc2Ju
-Pjx1cmxzPjxyZWxhdGVkLXVybHM+PHVybD5odHRwOi8vZHguZG9pLm9yZy8xMC4xMDAyL2pibS5i
-LjMyODExPC91cmw+PC9yZWxhdGVkLXVybHM+PC91cmxzPjxlbGVjdHJvbmljLXJlc291cmNlLW51
-bT4xMC4xMDAyL2pibS5iLjMyODExPC9lbGVjdHJvbmljLXJlc291cmNlLW51bT48L3JlY29yZD48
-L0NpdGU+PENpdGU+PEF1dGhvcj5DYW88L0F1dGhvcj48WWVhcj4yMDEyPC9ZZWFyPjxSZWNOdW0+
-NDg8L1JlY051bT48cmVjb3JkPjxyZWMtbnVtYmVyPjQ4PC9yZWMtbnVtYmVyPjxmb3JlaWduLWtl
-eXM+PGtleSBhcHA9IkVOIiBkYi1pZD0icHA5enRyNXJwMHc5OWJlc3YwbnZzMnRpMDllOTlzc3cy
-cjAwIiB0aW1lc3RhbXA9IjEzOTk4NzEyODgiPjQ4PC9rZXk+PC9mb3JlaWduLWtleXM+PHJlZi10
-eXBlIG5hbWU9IkpvdXJuYWwgQXJ0aWNsZSI+MTc8L3JlZi10eXBlPjxjb250cmlidXRvcnM+PGF1
-dGhvcnM+PGF1dGhvcj5DYW8sIEogRDwvYXV0aG9yPjxhdXRob3I+TGF3cywgSyBKPC9hdXRob3I+
-PGF1dGhvcj5CaXJiaWxpcywgTjwvYXV0aG9yPjxhdXRob3I+RmVycnksIE08L2F1dGhvcj48L2F1
-dGhvcnM+PC9jb250cmlidXRvcnM+PHRpdGxlcz48dGl0bGU+UG90ZW50aW9keW5hbWljIHBvbGFy
-aXNhdGlvbiBzdHVkeSBvZiBidWxrIG1ldGFsbGljIGdsYXNzZXMgYmFzZWQgb24gdGhlIE1n4oCT
-Wm7igJNDYSB0ZXJuYXJ5IHN5c3RlbTwvdGl0bGU+PHNlY29uZGFyeS10aXRsZT5Db3Jyb3Npb24g
-RW5naW5lZXJpbmcsIFNjaWVuY2UgYW5kIFRlY2hub2xvZ3k8L3NlY29uZGFyeS10aXRsZT48L3Rp
-dGxlcz48cGVyaW9kaWNhbD48ZnVsbC10aXRsZT5Db3Jyb3Npb24gRW5naW5lZXJpbmcsIFNjaWVu
-Y2UgYW5kIFRlY2hub2xvZ3k8L2Z1bGwtdGl0bGU+PC9wZXJpb2RpY2FsPjxwYWdlcz4zMjktMzM0
-PC9wYWdlcz48dm9sdW1lPjQ3PC92b2x1bWU+PG51bWJlcj41PC9udW1iZXI+PGRhdGVzPjx5ZWFy
-PjIwMTI8L3llYXI+PC9kYXRlcz48dXJscz48cmVsYXRlZC11cmxzPjx1cmw+aHR0cDovL3d3dy5t
-YW5leW9ubGluZS5jb20vZG9pL2Ficy8xMC4xMTc5LzE3NDMyNzgyMTJZLjAwMDAwMDAwMTY8L3Vy
-bD48L3JlbGF0ZWQtdXJscz48L3VybHM+PGVsZWN0cm9uaWMtcmVzb3VyY2UtbnVtPmRvaToxMC4x
-MTc5LzE3NDMyNzgyMTJZLjAwMDAwMDAwMTY8L2VsZWN0cm9uaWMtcmVzb3VyY2UtbnVtPjwvcmVj
-b3JkPjwvQ2l0ZT48Q2l0ZT48QXV0aG9yPkd1PC9BdXRob3I+PFllYXI+MjAxMDwvWWVhcj48UmVj
-TnVtPjEyMjwvUmVjTnVtPjxyZWNvcmQ+PHJlYy1udW1iZXI+MTIyPC9yZWMtbnVtYmVyPjxmb3Jl
-aWduLWtleXM+PGtleSBhcHA9IkVOIiBkYi1pZD0icHA5enRyNXJwMHc5OWJlc3YwbnZzMnRpMDll
-OTlzc3cycjAwIiB0aW1lc3RhbXA9IjE0MDk4OTU3MjEiPjEyMjwva2V5PjwvZm9yZWlnbi1rZXlz
-PjxyZWYtdHlwZSBuYW1lPSJKb3VybmFsIEFydGljbGUiPjE3PC9yZWYtdHlwZT48Y29udHJpYnV0
-b3JzPjxhdXRob3JzPjxhdXRob3I+R3UsIFh1ZW5hbjwvYXV0aG9yPjxhdXRob3I+WmhlbmcsIFl1
-ZmVuZzwvYXV0aG9yPjxhdXRob3I+WmhvbmcsIFNoZW5ncGluZzwvYXV0aG9yPjxhdXRob3I+WGks
-IFRpbmdmZWk8L2F1dGhvcj48YXV0aG9yPldhbmcsIEp1bnFpYW5nPC9hdXRob3I+PGF1dGhvcj5X
-YW5nLCBXZWlodWE8L2F1dGhvcj48L2F1dGhvcnM+PC9jb250cmlidXRvcnM+PHRpdGxlcz48dGl0
-bGU+Q29ycm9zaW9uIG9mLCBhbmQgY2VsbHVsYXIgcmVzcG9uc2VzIHRvIE1n4oCTWm7igJNDYSBi
-dWxrIG1ldGFsbGljIGdsYXNzZXM8L3RpdGxlPjxzZWNvbmRhcnktdGl0bGU+QmlvbWF0ZXJpYWxz
-PC9zZWNvbmRhcnktdGl0bGU+PC90aXRsZXM+PHBlcmlvZGljYWw+PGZ1bGwtdGl0bGU+QmlvbWF0
-ZXJpYWxzPC9mdWxsLXRpdGxlPjwvcGVyaW9kaWNhbD48cGFnZXM+MTA5My0xMTAzPC9wYWdlcz48
-dm9sdW1lPjMxPC92b2x1bWU+PG51bWJlcj42PC9udW1iZXI+PGtleXdvcmRzPjxrZXl3b3JkPk1h
-Z25lc2l1bSBhbGxveTwva2V5d29yZD48a2V5d29yZD5CdWxrIG1ldGFsbGljIGdsYXNzPC9rZXl3
-b3JkPjxrZXl3b3JkPk1lY2hhbmljYWwgcHJvcGVydHk8L2tleXdvcmQ+PGtleXdvcmQ+Q29ycm9z
-aW9uPC9rZXl3b3JkPjxrZXl3b3JkPkN5dG90b3hpY2l0eTwva2V5d29yZD48L2tleXdvcmRzPjxk
-YXRlcz48eWVhcj4yMDEwPC95ZWFyPjxwdWItZGF0ZXM+PGRhdGU+Mi8vPC9kYXRlPjwvcHViLWRh
-dGVzPjwvZGF0ZXM+PGlzYm4+MDE0Mi05NjEyPC9pc2JuPjx1cmxzPjxyZWxhdGVkLXVybHM+PHVy
-bD5odHRwOi8vd3d3LnNjaWVuY2VkaXJlY3QuY29tL3NjaWVuY2UvYXJ0aWNsZS9waWkvUzAxNDI5
-NjEyMDkwMTIyNzc8L3VybD48L3JlbGF0ZWQtdXJscz48L3VybHM+PGVsZWN0cm9uaWMtcmVzb3Vy
-Y2UtbnVtPmh0dHA6Ly9keC5kb2kub3JnLzEwLjEwMTYvai5iaW9tYXRlcmlhbHMuMjAwOS4xMS4w
-MTU8L2VsZWN0cm9uaWMtcmVzb3VyY2UtbnVtPjwvcmVjb3JkPjwvQ2l0ZT48Q2l0ZT48QXV0aG9y
-Pldhbmc8L0F1dGhvcj48WWVhcj4yMDEyPC9ZZWFyPjxSZWNOdW0+MjwvUmVjTnVtPjxyZWNvcmQ+
-PHJlYy1udW1iZXI+MjwvcmVjLW51bWJlcj48Zm9yZWlnbi1rZXlzPjxrZXkgYXBwPSJFTiIgZGIt
-aWQ9InBwOXp0cjVycDB3OTliZXN2MG52czJ0aTA5ZTk5c3N3MnIwMCIgdGltZXN0YW1wPSIxMzk1
-ODk1MzU5Ij4yPC9rZXk+PC9mb3JlaWduLWtleXM+PHJlZi10eXBlIG5hbWU9IkpvdXJuYWwgQXJ0
-aWNsZSI+MTc8L3JlZi10eXBlPjxjb250cmlidXRvcnM+PGF1dGhvcnM+PGF1dGhvcj5XYW5nLCBZ
-b25nc2hlbmc8L2F1dGhvcj48YXV0aG9yPlRhbiwgTWluZyBKZW48L2F1dGhvcj48YXV0aG9yPlBh
-bmcsIEppYW5qdW48L2F1dGhvcj48YXV0aG9yPldhbmcsIFpoYW9tZW5nPC9hdXRob3I+PGF1dGhv
-cj5KYXJmb3JzLCBBbmRlcnMgVy4gRS48L2F1dGhvcj48L2F1dGhvcnM+PC9jb250cmlidXRvcnM+
-PHRpdGxlcz48dGl0bGU+SW7CoHZpdHJvIGNvcnJvc2lvbiBiZWhhdmlvcnMgb2YgTWc2N1puMjhD
-YTUgYWxsb3k6IEZyb20gYW1vcnBob3VzIHRvIGNyeXN0YWxsaW5lPC90aXRsZT48c2Vjb25kYXJ5
-LXRpdGxlPk1hdGVyaWFscyBDaGVtaXN0cnkgYW5kIFBoeXNpY3M8L3NlY29uZGFyeS10aXRsZT48
-L3RpdGxlcz48cGVyaW9kaWNhbD48ZnVsbC10aXRsZT5NYXRlcmlhbHMgQ2hlbWlzdHJ5IGFuZCBQ
-aHlzaWNzPC9mdWxsLXRpdGxlPjwvcGVyaW9kaWNhbD48cGFnZXM+MTA3OS0xMDg3PC9wYWdlcz48
-dm9sdW1lPjEzNDwvdm9sdW1lPjxudW1iZXI+MuKAkzM8L251bWJlcj48a2V5d29yZHM+PGtleXdv
-cmQ+Q29ycm9zaW9uPC9rZXl3b3JkPjxrZXl3b3JkPk1ldGFsbGljIGdsYXNzPC9rZXl3b3JkPjxr
-ZXl3b3JkPk1hZ25lc2l1bSBhbGxveTwva2V5d29yZD48a2V5d29yZD5FbGVjdHJvY2hlbWljYWwg
-Y2hhcmFjdGVyaXphdGlvbjwva2V5d29yZD48a2V5d29yZD5JbXBsYW50PC9rZXl3b3JkPjwva2V5
-d29yZHM+PGRhdGVzPjx5ZWFyPjIwMTI8L3llYXI+PHB1Yi1kYXRlcz48ZGF0ZT42LzE1LzwvZGF0
-ZT48L3B1Yi1kYXRlcz48L2RhdGVzPjxpc2JuPjAyNTQtMDU4NDwvaXNibj48dXJscz48cmVsYXRl
-ZC11cmxzPjx1cmw+aHR0cDovL3d3dy5zY2llbmNlZGlyZWN0LmNvbS9zY2llbmNlL2FydGljbGUv
-cGlpL1MwMjU0MDU4NDEyMDAzNjY1PC91cmw+PC9yZWxhdGVkLXVybHM+PC91cmxzPjxlbGVjdHJv
-bmljLXJlc291cmNlLW51bT5odHRwOi8vZHguZG9pLm9yZy8xMC4xMDE2L2oubWF0Y2hlbXBoeXMu
-MjAxMi4wMy4xMTY8L2VsZWN0cm9uaWMtcmVzb3VyY2UtbnVtPjwvcmVjb3JkPjwvQ2l0ZT48L0Vu
-ZE5vdGU+AG==
+dW0+NTA8L1JlY051bT48RGlzcGxheVRleHQ+WzM5LCA0MCwgNDUsIDU0LCA1Nl08L0Rpc3BsYXlU
+ZXh0PjxyZWNvcmQ+PHJlYy1udW1iZXI+NTA8L3JlYy1udW1iZXI+PGZvcmVpZ24ta2V5cz48a2V5
+IGFwcD0iRU4iIGRiLWlkPSJwcDl6dHI1cnAwdzk5YmVzdjBudnMydGkwOWU5OXNzdzJyMDAiIHRp
+bWVzdGFtcD0iMTM5OTg3MTQ4NyI+NTA8L2tleT48L2ZvcmVpZ24ta2V5cz48cmVmLXR5cGUgbmFt
+ZT0iSm91cm5hbCBBcnRpY2xlIj4xNzwvcmVmLXR5cGU+PGNvbnRyaWJ1dG9ycz48YXV0aG9ycz48
+YXV0aG9yPkNhbywgSmFrZSBELjwvYXV0aG9yPjxhdXRob3I+TWFydGVucywgUGVubnk8L2F1dGhv
+cj48YXV0aG9yPkxhd3MsIEtldmluIEouPC9hdXRob3I+PGF1dGhvcj5Cb3VnaHRvbiwgUGhpbGlw
+PC9hdXRob3I+PGF1dGhvcj5GZXJyeSwgTWljaGFlbDwvYXV0aG9yPjwvYXV0aG9ycz48L2NvbnRy
+aWJ1dG9ycz48dGl0bGVzPjx0aXRsZT5RdWFudGl0YXRpdmUgaW4gdml0cm8gYXNzZXNzbWVudCBv
+ZiBNZzY1Wm4zMENhNSBkZWdyYWRhdGlvbiBhbmQgaXRzIGVmZmVjdCBvbiBjZWxsIHZpYWJpbGl0
+eTwvdGl0bGU+PHNlY29uZGFyeS10aXRsZT5Kb3VybmFsIG9mIEJpb21lZGljYWwgTWF0ZXJpYWxz
+IFJlc2VhcmNoIFBhcnQgQjogQXBwbGllZCBCaW9tYXRlcmlhbHM8L3NlY29uZGFyeS10aXRsZT48
+L3RpdGxlcz48cGVyaW9kaWNhbD48ZnVsbC10aXRsZT5Kb3VybmFsIG9mIEJpb21lZGljYWwgTWF0
+ZXJpYWxzIFJlc2VhcmNoIFBhcnQgQjogQXBwbGllZCBCaW9tYXRlcmlhbHM8L2Z1bGwtdGl0bGU+
+PC9wZXJpb2RpY2FsPjxwYWdlcz40My00OTwvcGFnZXM+PHZvbHVtZT4xMDFCPC92b2x1bWU+PG51
+bWJlcj4xPC9udW1iZXI+PGtleXdvcmRzPjxrZXl3b3JkPk1nWm5DYTwva2V5d29yZD48a2V5d29y
+ZD5iaW9yZXNvcmJhYmxlIG1ldGFsPC9rZXl3b3JkPjxrZXl3b3JkPmJ1bGsgbWV0YWxsaWMgZ2xh
+c3M8L2tleXdvcmQ+PGtleXdvcmQ+bWFnbmVzaXVtPC9rZXl3b3JkPjxrZXl3b3JkPmNvcnJvc2lv
+bjwva2V5d29yZD48a2V5d29yZD5pbiB2aXRybzwva2V5d29yZD48L2tleXdvcmRzPjxkYXRlcz48
+eWVhcj4yMDEzPC95ZWFyPjwvZGF0ZXM+PHB1Ymxpc2hlcj5XaWxleSBTdWJzY3JpcHRpb24gU2Vy
+dmljZXMsIEluYy4sIEEgV2lsZXkgQ29tcGFueTwvcHVibGlzaGVyPjxpc2JuPjE1NTItNDk4MTwv
+aXNibj48dXJscz48cmVsYXRlZC11cmxzPjx1cmw+aHR0cDovL2R4LmRvaS5vcmcvMTAuMTAwMi9q
+Ym0uYi4zMjgxMTwvdXJsPjwvcmVsYXRlZC11cmxzPjwvdXJscz48ZWxlY3Ryb25pYy1yZXNvdXJj
+ZS1udW0+MTAuMTAwMi9qYm0uYi4zMjgxMTwvZWxlY3Ryb25pYy1yZXNvdXJjZS1udW0+PC9yZWNv
+cmQ+PC9DaXRlPjxDaXRlPjxBdXRob3I+Q2FvPC9BdXRob3I+PFllYXI+MjAxMjwvWWVhcj48UmVj
+TnVtPjQ4PC9SZWNOdW0+PHJlY29yZD48cmVjLW51bWJlcj40ODwvcmVjLW51bWJlcj48Zm9yZWln
+bi1rZXlzPjxrZXkgYXBwPSJFTiIgZGItaWQ9InBwOXp0cjVycDB3OTliZXN2MG52czJ0aTA5ZTk5
+c3N3MnIwMCIgdGltZXN0YW1wPSIxMzk5ODcxMjg4Ij40ODwva2V5PjwvZm9yZWlnbi1rZXlzPjxy
+ZWYtdHlwZSBuYW1lPSJKb3VybmFsIEFydGljbGUiPjE3PC9yZWYtdHlwZT48Y29udHJpYnV0b3Jz
+PjxhdXRob3JzPjxhdXRob3I+Q2FvLCBKIEQ8L2F1dGhvcj48YXV0aG9yPkxhd3MsIEsgSjwvYXV0
+aG9yPjxhdXRob3I+QmlyYmlsaXMsIE48L2F1dGhvcj48YXV0aG9yPkZlcnJ5LCBNPC9hdXRob3I+
+PC9hdXRob3JzPjwvY29udHJpYnV0b3JzPjx0aXRsZXM+PHRpdGxlPlBvdGVudGlvZHluYW1pYyBw
+b2xhcmlzYXRpb24gc3R1ZHkgb2YgYnVsayBtZXRhbGxpYyBnbGFzc2VzIGJhc2VkIG9uIHRoZSBN
+Z+KAk1pu4oCTQ2EgdGVybmFyeSBzeXN0ZW08L3RpdGxlPjxzZWNvbmRhcnktdGl0bGU+Q29ycm9z
+aW9uIEVuZ2luZWVyaW5nLCBTY2llbmNlIGFuZCBUZWNobm9sb2d5PC9zZWNvbmRhcnktdGl0bGU+
+PC90aXRsZXM+PHBlcmlvZGljYWw+PGZ1bGwtdGl0bGU+Q29ycm9zaW9uIEVuZ2luZWVyaW5nLCBT
+Y2llbmNlIGFuZCBUZWNobm9sb2d5PC9mdWxsLXRpdGxlPjwvcGVyaW9kaWNhbD48cGFnZXM+MzI5
+LTMzNDwvcGFnZXM+PHZvbHVtZT40Nzwvdm9sdW1lPjxudW1iZXI+NTwvbnVtYmVyPjxkYXRlcz48
+eWVhcj4yMDEyPC95ZWFyPjwvZGF0ZXM+PHVybHM+PHJlbGF0ZWQtdXJscz48dXJsPmh0dHA6Ly93
+d3cubWFuZXlvbmxpbmUuY29tL2RvaS9hYnMvMTAuMTE3OS8xNzQzMjc4MjEyWS4wMDAwMDAwMDE2
+PC91cmw+PC9yZWxhdGVkLXVybHM+PC91cmxzPjxlbGVjdHJvbmljLXJlc291cmNlLW51bT5kb2k6
+MTAuMTE3OS8xNzQzMjc4MjEyWS4wMDAwMDAwMDE2PC9lbGVjdHJvbmljLXJlc291cmNlLW51bT48
+L3JlY29yZD48L0NpdGU+PENpdGU+PEF1dGhvcj5HdTwvQXV0aG9yPjxZZWFyPjIwMTA8L1llYXI+
+PFJlY051bT4xMjI8L1JlY051bT48cmVjb3JkPjxyZWMtbnVtYmVyPjEyMjwvcmVjLW51bWJlcj48
+Zm9yZWlnbi1rZXlzPjxrZXkgYXBwPSJFTiIgZGItaWQ9InBwOXp0cjVycDB3OTliZXN2MG52czJ0
+aTA5ZTk5c3N3MnIwMCIgdGltZXN0YW1wPSIxNDA5ODk1NzIxIj4xMjI8L2tleT48L2ZvcmVpZ24t
+a2V5cz48cmVmLXR5cGUgbmFtZT0iSm91cm5hbCBBcnRpY2xlIj4xNzwvcmVmLXR5cGU+PGNvbnRy
+aWJ1dG9ycz48YXV0aG9ycz48YXV0aG9yPkd1LCBYdWVuYW48L2F1dGhvcj48YXV0aG9yPlpoZW5n
+LCBZdWZlbmc8L2F1dGhvcj48YXV0aG9yPlpob25nLCBTaGVuZ3Bpbmc8L2F1dGhvcj48YXV0aG9y
+PlhpLCBUaW5nZmVpPC9hdXRob3I+PGF1dGhvcj5XYW5nLCBKdW5xaWFuZzwvYXV0aG9yPjxhdXRo
+b3I+V2FuZywgV2VpaHVhPC9hdXRob3I+PC9hdXRob3JzPjwvY29udHJpYnV0b3JzPjx0aXRsZXM+
+PHRpdGxlPkNvcnJvc2lvbiBvZiwgYW5kIGNlbGx1bGFyIHJlc3BvbnNlcyB0byBNZ+KAk1pu4oCT
+Q2EgYnVsayBtZXRhbGxpYyBnbGFzc2VzPC90aXRsZT48c2Vjb25kYXJ5LXRpdGxlPkJpb21hdGVy
+aWFsczwvc2Vjb25kYXJ5LXRpdGxlPjwvdGl0bGVzPjxwZXJpb2RpY2FsPjxmdWxsLXRpdGxlPkJp
+b21hdGVyaWFsczwvZnVsbC10aXRsZT48L3BlcmlvZGljYWw+PHBhZ2VzPjEwOTMtMTEwMzwvcGFn
+ZXM+PHZvbHVtZT4zMTwvdm9sdW1lPjxudW1iZXI+NjwvbnVtYmVyPjxrZXl3b3Jkcz48a2V5d29y
+ZD5NYWduZXNpdW0gYWxsb3k8L2tleXdvcmQ+PGtleXdvcmQ+QnVsayBtZXRhbGxpYyBnbGFzczwv
+a2V5d29yZD48a2V5d29yZD5NZWNoYW5pY2FsIHByb3BlcnR5PC9rZXl3b3JkPjxrZXl3b3JkPkNv
+cnJvc2lvbjwva2V5d29yZD48a2V5d29yZD5DeXRvdG94aWNpdHk8L2tleXdvcmQ+PC9rZXl3b3Jk
+cz48ZGF0ZXM+PHllYXI+MjAxMDwveWVhcj48cHViLWRhdGVzPjxkYXRlPjIvLzwvZGF0ZT48L3B1
+Yi1kYXRlcz48L2RhdGVzPjxpc2JuPjAxNDItOTYxMjwvaXNibj48dXJscz48cmVsYXRlZC11cmxz
+Pjx1cmw+aHR0cDovL3d3dy5zY2llbmNlZGlyZWN0LmNvbS9zY2llbmNlL2FydGljbGUvcGlpL1Mw
+MTQyOTYxMjA5MDEyMjc3PC91cmw+PC9yZWxhdGVkLXVybHM+PC91cmxzPjxlbGVjdHJvbmljLXJl
+c291cmNlLW51bT5odHRwOi8vZHguZG9pLm9yZy8xMC4xMDE2L2ouYmlvbWF0ZXJpYWxzLjIwMDku
+MTEuMDE1PC9lbGVjdHJvbmljLXJlc291cmNlLW51bT48L3JlY29yZD48L0NpdGU+PENpdGU+PEF1
+dGhvcj5XYW5nPC9BdXRob3I+PFllYXI+MjAxMjwvWWVhcj48UmVjTnVtPjI8L1JlY051bT48cmVj
+b3JkPjxyZWMtbnVtYmVyPjI8L3JlYy1udW1iZXI+PGZvcmVpZ24ta2V5cz48a2V5IGFwcD0iRU4i
+IGRiLWlkPSJwcDl6dHI1cnAwdzk5YmVzdjBudnMydGkwOWU5OXNzdzJyMDAiIHRpbWVzdGFtcD0i
+MTM5NTg5NTM1OSI+Mjwva2V5PjwvZm9yZWlnbi1rZXlzPjxyZWYtdHlwZSBuYW1lPSJKb3VybmFs
+IEFydGljbGUiPjE3PC9yZWYtdHlwZT48Y29udHJpYnV0b3JzPjxhdXRob3JzPjxhdXRob3I+V2Fu
+ZywgWW9uZ3NoZW5nPC9hdXRob3I+PGF1dGhvcj5UYW4sIE1pbmcgSmVuPC9hdXRob3I+PGF1dGhv
+cj5QYW5nLCBKaWFuanVuPC9hdXRob3I+PGF1dGhvcj5XYW5nLCBaaGFvbWVuZzwvYXV0aG9yPjxh
+dXRob3I+SmFyZm9ycywgQW5kZXJzIFcuIEUuPC9hdXRob3I+PC9hdXRob3JzPjwvY29udHJpYnV0
+b3JzPjx0aXRsZXM+PHRpdGxlPkluwqB2aXRybyBjb3Jyb3Npb24gYmVoYXZpb3JzIG9mIE1nNjda
+bjI4Q2E1IGFsbG95OiBGcm9tIGFtb3JwaG91cyB0byBjcnlzdGFsbGluZTwvdGl0bGU+PHNlY29u
+ZGFyeS10aXRsZT5NYXRlcmlhbHMgQ2hlbWlzdHJ5IGFuZCBQaHlzaWNzPC9zZWNvbmRhcnktdGl0
+bGU+PC90aXRsZXM+PHBlcmlvZGljYWw+PGZ1bGwtdGl0bGU+TWF0ZXJpYWxzIENoZW1pc3RyeSBh
+bmQgUGh5c2ljczwvZnVsbC10aXRsZT48L3BlcmlvZGljYWw+PHBhZ2VzPjEwNzktMTA4NzwvcGFn
+ZXM+PHZvbHVtZT4xMzQ8L3ZvbHVtZT48bnVtYmVyPjLigJMzPC9udW1iZXI+PGtleXdvcmRzPjxr
+ZXl3b3JkPkNvcnJvc2lvbjwva2V5d29yZD48a2V5d29yZD5NZXRhbGxpYyBnbGFzczwva2V5d29y
+ZD48a2V5d29yZD5NYWduZXNpdW0gYWxsb3k8L2tleXdvcmQ+PGtleXdvcmQ+RWxlY3Ryb2NoZW1p
+Y2FsIGNoYXJhY3Rlcml6YXRpb248L2tleXdvcmQ+PGtleXdvcmQ+SW1wbGFudDwva2V5d29yZD48
+L2tleXdvcmRzPjxkYXRlcz48eWVhcj4yMDEyPC95ZWFyPjxwdWItZGF0ZXM+PGRhdGU+Ni8xNS88
+L2RhdGU+PC9wdWItZGF0ZXM+PC9kYXRlcz48aXNibj4wMjU0LTA1ODQ8L2lzYm4+PHVybHM+PHJl
+bGF0ZWQtdXJscz48dXJsPmh0dHA6Ly93d3cuc2NpZW5jZWRpcmVjdC5jb20vc2NpZW5jZS9hcnRp
+Y2xlL3BpaS9TMDI1NDA1ODQxMjAwMzY2NTwvdXJsPjwvcmVsYXRlZC11cmxzPjwvdXJscz48ZWxl
+Y3Ryb25pYy1yZXNvdXJjZS1udW0+aHR0cDovL2R4LmRvaS5vcmcvMTAuMTAxNi9qLm1hdGNoZW1w
+aHlzLjIwMTIuMDMuMTE2PC9lbGVjdHJvbmljLXJlc291cmNlLW51bT48L3JlY29yZD48L0NpdGU+
+PENpdGU+PEF1dGhvcj5HdTwvQXV0aG9yPjxZZWFyPjIwMDU8L1llYXI+PFJlY051bT4xMjg8L1Jl
+Y051bT48cmVjb3JkPjxyZWMtbnVtYmVyPjEyODwvcmVjLW51bWJlcj48Zm9yZWlnbi1rZXlzPjxr
+ZXkgYXBwPSJFTiIgZGItaWQ9InBwOXp0cjVycDB3OTliZXN2MG52czJ0aTA5ZTk5c3N3MnIwMCIg
+dGltZXN0YW1wPSIxNDE0NzI1MzE5Ij4xMjg8L2tleT48L2ZvcmVpZ24ta2V5cz48cmVmLXR5cGUg
+bmFtZT0iSm91cm5hbCBBcnRpY2xlIj4xNzwvcmVmLXR5cGU+PGNvbnRyaWJ1dG9ycz48YXV0aG9y
+cz48YXV0aG9yPkd1LFguPC9hdXRob3I+PGF1dGhvcj5TaGlmbGV0LEcuSi48L2F1dGhvcj48YXV0
+aG9yPkd1byxGLlEuPC9hdXRob3I+PGF1dGhvcj5Qb29uLFMuSi48L2F1dGhvcj48L2F1dGhvcnM+
+PC9jb250cmlidXRvcnM+PHRpdGxlcz48dGl0bGU+TWfigJNDYeKAk1puIEJ1bGsgTWV0YWxsaWMg
+R2xhc3NlcyB3aXRoIEhpZ2ggU3RyZW5ndGggYW5kIFNpZ25pZmljYW50IER1Y3RpbGl0eTwvdGl0
+bGU+PHNlY29uZGFyeS10aXRsZT5Kb3VybmFsIG9mIE1hdGVyaWFscyBSZXNlYXJjaDwvc2Vjb25k
+YXJ5LXRpdGxlPjwvdGl0bGVzPjxwZXJpb2RpY2FsPjxmdWxsLXRpdGxlPkpvdXJuYWwgb2YgTWF0
+ZXJpYWxzIFJlc2VhcmNoPC9mdWxsLXRpdGxlPjwvcGVyaW9kaWNhbD48cGFnZXM+MTkzNS0xOTM4
+PC9wYWdlcz48dm9sdW1lPjIwPC92b2x1bWU+PG51bWJlcj4wODwvbnVtYmVyPjxrZXl3b3Jkcz48
+a2V5d29yZD5DYWxvcmltZXRyeSwgQ2FzdGluZywgTWV0YWxsaWMgZ2xhc3M8L2tleXdvcmQ+PC9r
+ZXl3b3Jkcz48ZGF0ZXM+PHllYXI+MjAwNTwveWVhcj48L2RhdGVzPjxpc2JuPjIwNDQtNTMyNjwv
+aXNibj48dXJscz48cmVsYXRlZC11cmxzPjx1cmw+aHR0cDovL2R4LmRvaS5vcmcvMTAuMTU1Ny9K
+TVIuMjAwNS4wMjQ1PC91cmw+PC9yZWxhdGVkLXVybHM+PC91cmxzPjxlbGVjdHJvbmljLXJlc291
+cmNlLW51bT5kb2k6MTAuMTU1Ny9KTVIuMjAwNS4wMjQ1PC9lbGVjdHJvbmljLXJlc291cmNlLW51
+bT48YWNjZXNzLWRhdGU+MjAwNTwvYWNjZXNzLWRhdGU+PC9yZWNvcmQ+PC9DaXRlPjwvRW5kTm90
+ZT5=
 </w:fldData>
         </w:fldChar>
       </w:r>
@@ -39168,95 +39288,114 @@
       <w:r>
         <w:fldChar w:fldCharType="begin">
           <w:fldData xml:space="preserve">PEVuZE5vdGU+PENpdGU+PEF1dGhvcj5DYW88L0F1dGhvcj48WWVhcj4yMDEzPC9ZZWFyPjxSZWNO
-dW0+NTA8L1JlY051bT48RGlzcGxheVRleHQ+WzM5LCA0NCwgNTMsIDU1XTwvRGlzcGxheVRleHQ+
-PHJlY29yZD48cmVjLW51bWJlcj41MDwvcmVjLW51bWJlcj48Zm9yZWlnbi1rZXlzPjxrZXkgYXBw
-PSJFTiIgZGItaWQ9InBwOXp0cjVycDB3OTliZXN2MG52czJ0aTA5ZTk5c3N3MnIwMCIgdGltZXN0
-YW1wPSIxMzk5ODcxNDg3Ij41MDwva2V5PjwvZm9yZWlnbi1rZXlzPjxyZWYtdHlwZSBuYW1lPSJK
-b3VybmFsIEFydGljbGUiPjE3PC9yZWYtdHlwZT48Y29udHJpYnV0b3JzPjxhdXRob3JzPjxhdXRo
-b3I+Q2FvLCBKYWtlIEQuPC9hdXRob3I+PGF1dGhvcj5NYXJ0ZW5zLCBQZW5ueTwvYXV0aG9yPjxh
-dXRob3I+TGF3cywgS2V2aW4gSi48L2F1dGhvcj48YXV0aG9yPkJvdWdodG9uLCBQaGlsaXA8L2F1
-dGhvcj48YXV0aG9yPkZlcnJ5LCBNaWNoYWVsPC9hdXRob3I+PC9hdXRob3JzPjwvY29udHJpYnV0
-b3JzPjx0aXRsZXM+PHRpdGxlPlF1YW50aXRhdGl2ZSBpbiB2aXRybyBhc3Nlc3NtZW50IG9mIE1n
-NjVabjMwQ2E1IGRlZ3JhZGF0aW9uIGFuZCBpdHMgZWZmZWN0IG9uIGNlbGwgdmlhYmlsaXR5PC90
-aXRsZT48c2Vjb25kYXJ5LXRpdGxlPkpvdXJuYWwgb2YgQmlvbWVkaWNhbCBNYXRlcmlhbHMgUmVz
-ZWFyY2ggUGFydCBCOiBBcHBsaWVkIEJpb21hdGVyaWFsczwvc2Vjb25kYXJ5LXRpdGxlPjwvdGl0
-bGVzPjxwZXJpb2RpY2FsPjxmdWxsLXRpdGxlPkpvdXJuYWwgb2YgQmlvbWVkaWNhbCBNYXRlcmlh
-bHMgUmVzZWFyY2ggUGFydCBCOiBBcHBsaWVkIEJpb21hdGVyaWFsczwvZnVsbC10aXRsZT48L3Bl
-cmlvZGljYWw+PHBhZ2VzPjQzLTQ5PC9wYWdlcz48dm9sdW1lPjEwMUI8L3ZvbHVtZT48bnVtYmVy
-PjE8L251bWJlcj48a2V5d29yZHM+PGtleXdvcmQ+TWdabkNhPC9rZXl3b3JkPjxrZXl3b3JkPmJp
-b3Jlc29yYmFibGUgbWV0YWw8L2tleXdvcmQ+PGtleXdvcmQ+YnVsayBtZXRhbGxpYyBnbGFzczwv
-a2V5d29yZD48a2V5d29yZD5tYWduZXNpdW08L2tleXdvcmQ+PGtleXdvcmQ+Y29ycm9zaW9uPC9r
-ZXl3b3JkPjxrZXl3b3JkPmluIHZpdHJvPC9rZXl3b3JkPjwva2V5d29yZHM+PGRhdGVzPjx5ZWFy
-PjIwMTM8L3llYXI+PC9kYXRlcz48cHVibGlzaGVyPldpbGV5IFN1YnNjcmlwdGlvbiBTZXJ2aWNl
-cywgSW5jLiwgQSBXaWxleSBDb21wYW55PC9wdWJsaXNoZXI+PGlzYm4+MTU1Mi00OTgxPC9pc2Ju
-Pjx1cmxzPjxyZWxhdGVkLXVybHM+PHVybD5odHRwOi8vZHguZG9pLm9yZy8xMC4xMDAyL2pibS5i
-LjMyODExPC91cmw+PC9yZWxhdGVkLXVybHM+PC91cmxzPjxlbGVjdHJvbmljLXJlc291cmNlLW51
-bT4xMC4xMDAyL2pibS5iLjMyODExPC9lbGVjdHJvbmljLXJlc291cmNlLW51bT48L3JlY29yZD48
-L0NpdGU+PENpdGU+PEF1dGhvcj5DYW88L0F1dGhvcj48WWVhcj4yMDEyPC9ZZWFyPjxSZWNOdW0+
-NDg8L1JlY051bT48cmVjb3JkPjxyZWMtbnVtYmVyPjQ4PC9yZWMtbnVtYmVyPjxmb3JlaWduLWtl
-eXM+PGtleSBhcHA9IkVOIiBkYi1pZD0icHA5enRyNXJwMHc5OWJlc3YwbnZzMnRpMDllOTlzc3cy
-cjAwIiB0aW1lc3RhbXA9IjEzOTk4NzEyODgiPjQ4PC9rZXk+PC9mb3JlaWduLWtleXM+PHJlZi10
-eXBlIG5hbWU9IkpvdXJuYWwgQXJ0aWNsZSI+MTc8L3JlZi10eXBlPjxjb250cmlidXRvcnM+PGF1
-dGhvcnM+PGF1dGhvcj5DYW8sIEogRDwvYXV0aG9yPjxhdXRob3I+TGF3cywgSyBKPC9hdXRob3I+
-PGF1dGhvcj5CaXJiaWxpcywgTjwvYXV0aG9yPjxhdXRob3I+RmVycnksIE08L2F1dGhvcj48L2F1
-dGhvcnM+PC9jb250cmlidXRvcnM+PHRpdGxlcz48dGl0bGU+UG90ZW50aW9keW5hbWljIHBvbGFy
-aXNhdGlvbiBzdHVkeSBvZiBidWxrIG1ldGFsbGljIGdsYXNzZXMgYmFzZWQgb24gdGhlIE1n4oCT
-Wm7igJNDYSB0ZXJuYXJ5IHN5c3RlbTwvdGl0bGU+PHNlY29uZGFyeS10aXRsZT5Db3Jyb3Npb24g
-RW5naW5lZXJpbmcsIFNjaWVuY2UgYW5kIFRlY2hub2xvZ3k8L3NlY29uZGFyeS10aXRsZT48L3Rp
-dGxlcz48cGVyaW9kaWNhbD48ZnVsbC10aXRsZT5Db3Jyb3Npb24gRW5naW5lZXJpbmcsIFNjaWVu
-Y2UgYW5kIFRlY2hub2xvZ3k8L2Z1bGwtdGl0bGU+PC9wZXJpb2RpY2FsPjxwYWdlcz4zMjktMzM0
-PC9wYWdlcz48dm9sdW1lPjQ3PC92b2x1bWU+PG51bWJlcj41PC9udW1iZXI+PGRhdGVzPjx5ZWFy
-PjIwMTI8L3llYXI+PC9kYXRlcz48dXJscz48cmVsYXRlZC11cmxzPjx1cmw+aHR0cDovL3d3dy5t
-YW5leW9ubGluZS5jb20vZG9pL2Ficy8xMC4xMTc5LzE3NDMyNzgyMTJZLjAwMDAwMDAwMTY8L3Vy
-bD48L3JlbGF0ZWQtdXJscz48L3VybHM+PGVsZWN0cm9uaWMtcmVzb3VyY2UtbnVtPmRvaToxMC4x
-MTc5LzE3NDMyNzgyMTJZLjAwMDAwMDAwMTY8L2VsZWN0cm9uaWMtcmVzb3VyY2UtbnVtPjwvcmVj
-b3JkPjwvQ2l0ZT48Q2l0ZT48QXV0aG9yPkd1PC9BdXRob3I+PFllYXI+MjAxMDwvWWVhcj48UmVj
-TnVtPjEyMjwvUmVjTnVtPjxyZWNvcmQ+PHJlYy1udW1iZXI+MTIyPC9yZWMtbnVtYmVyPjxmb3Jl
-aWduLWtleXM+PGtleSBhcHA9IkVOIiBkYi1pZD0icHA5enRyNXJwMHc5OWJlc3YwbnZzMnRpMDll
-OTlzc3cycjAwIiB0aW1lc3RhbXA9IjE0MDk4OTU3MjEiPjEyMjwva2V5PjwvZm9yZWlnbi1rZXlz
-PjxyZWYtdHlwZSBuYW1lPSJKb3VybmFsIEFydGljbGUiPjE3PC9yZWYtdHlwZT48Y29udHJpYnV0
-b3JzPjxhdXRob3JzPjxhdXRob3I+R3UsIFh1ZW5hbjwvYXV0aG9yPjxhdXRob3I+WmhlbmcsIFl1
-ZmVuZzwvYXV0aG9yPjxhdXRob3I+WmhvbmcsIFNoZW5ncGluZzwvYXV0aG9yPjxhdXRob3I+WGks
-IFRpbmdmZWk8L2F1dGhvcj48YXV0aG9yPldhbmcsIEp1bnFpYW5nPC9hdXRob3I+PGF1dGhvcj5X
-YW5nLCBXZWlodWE8L2F1dGhvcj48L2F1dGhvcnM+PC9jb250cmlidXRvcnM+PHRpdGxlcz48dGl0
-bGU+Q29ycm9zaW9uIG9mLCBhbmQgY2VsbHVsYXIgcmVzcG9uc2VzIHRvIE1n4oCTWm7igJNDYSBi
-dWxrIG1ldGFsbGljIGdsYXNzZXM8L3RpdGxlPjxzZWNvbmRhcnktdGl0bGU+QmlvbWF0ZXJpYWxz
-PC9zZWNvbmRhcnktdGl0bGU+PC90aXRsZXM+PHBlcmlvZGljYWw+PGZ1bGwtdGl0bGU+QmlvbWF0
-ZXJpYWxzPC9mdWxsLXRpdGxlPjwvcGVyaW9kaWNhbD48cGFnZXM+MTA5My0xMTAzPC9wYWdlcz48
-dm9sdW1lPjMxPC92b2x1bWU+PG51bWJlcj42PC9udW1iZXI+PGtleXdvcmRzPjxrZXl3b3JkPk1h
-Z25lc2l1bSBhbGxveTwva2V5d29yZD48a2V5d29yZD5CdWxrIG1ldGFsbGljIGdsYXNzPC9rZXl3
-b3JkPjxrZXl3b3JkPk1lY2hhbmljYWwgcHJvcGVydHk8L2tleXdvcmQ+PGtleXdvcmQ+Q29ycm9z
-aW9uPC9rZXl3b3JkPjxrZXl3b3JkPkN5dG90b3hpY2l0eTwva2V5d29yZD48L2tleXdvcmRzPjxk
-YXRlcz48eWVhcj4yMDEwPC95ZWFyPjxwdWItZGF0ZXM+PGRhdGU+Mi8vPC9kYXRlPjwvcHViLWRh
-dGVzPjwvZGF0ZXM+PGlzYm4+MDE0Mi05NjEyPC9pc2JuPjx1cmxzPjxyZWxhdGVkLXVybHM+PHVy
-bD5odHRwOi8vd3d3LnNjaWVuY2VkaXJlY3QuY29tL3NjaWVuY2UvYXJ0aWNsZS9waWkvUzAxNDI5
-NjEyMDkwMTIyNzc8L3VybD48L3JlbGF0ZWQtdXJscz48L3VybHM+PGVsZWN0cm9uaWMtcmVzb3Vy
-Y2UtbnVtPmh0dHA6Ly9keC5kb2kub3JnLzEwLjEwMTYvai5iaW9tYXRlcmlhbHMuMjAwOS4xMS4w
-MTU8L2VsZWN0cm9uaWMtcmVzb3VyY2UtbnVtPjwvcmVjb3JkPjwvQ2l0ZT48Q2l0ZT48QXV0aG9y
-Pldhbmc8L0F1dGhvcj48WWVhcj4yMDEyPC9ZZWFyPjxSZWNOdW0+MjwvUmVjTnVtPjxyZWNvcmQ+
-PHJlYy1udW1iZXI+MjwvcmVjLW51bWJlcj48Zm9yZWlnbi1rZXlzPjxrZXkgYXBwPSJFTiIgZGIt
-aWQ9InBwOXp0cjVycDB3OTliZXN2MG52czJ0aTA5ZTk5c3N3MnIwMCIgdGltZXN0YW1wPSIxMzk1
-ODk1MzU5Ij4yPC9rZXk+PC9mb3JlaWduLWtleXM+PHJlZi10eXBlIG5hbWU9IkpvdXJuYWwgQXJ0
-aWNsZSI+MTc8L3JlZi10eXBlPjxjb250cmlidXRvcnM+PGF1dGhvcnM+PGF1dGhvcj5XYW5nLCBZ
-b25nc2hlbmc8L2F1dGhvcj48YXV0aG9yPlRhbiwgTWluZyBKZW48L2F1dGhvcj48YXV0aG9yPlBh
-bmcsIEppYW5qdW48L2F1dGhvcj48YXV0aG9yPldhbmcsIFpoYW9tZW5nPC9hdXRob3I+PGF1dGhv
-cj5KYXJmb3JzLCBBbmRlcnMgVy4gRS48L2F1dGhvcj48L2F1dGhvcnM+PC9jb250cmlidXRvcnM+
-PHRpdGxlcz48dGl0bGU+SW7CoHZpdHJvIGNvcnJvc2lvbiBiZWhhdmlvcnMgb2YgTWc2N1puMjhD
-YTUgYWxsb3k6IEZyb20gYW1vcnBob3VzIHRvIGNyeXN0YWxsaW5lPC90aXRsZT48c2Vjb25kYXJ5
-LXRpdGxlPk1hdGVyaWFscyBDaGVtaXN0cnkgYW5kIFBoeXNpY3M8L3NlY29uZGFyeS10aXRsZT48
-L3RpdGxlcz48cGVyaW9kaWNhbD48ZnVsbC10aXRsZT5NYXRlcmlhbHMgQ2hlbWlzdHJ5IGFuZCBQ
-aHlzaWNzPC9mdWxsLXRpdGxlPjwvcGVyaW9kaWNhbD48cGFnZXM+MTA3OS0xMDg3PC9wYWdlcz48
-dm9sdW1lPjEzNDwvdm9sdW1lPjxudW1iZXI+MuKAkzM8L251bWJlcj48a2V5d29yZHM+PGtleXdv
-cmQ+Q29ycm9zaW9uPC9rZXl3b3JkPjxrZXl3b3JkPk1ldGFsbGljIGdsYXNzPC9rZXl3b3JkPjxr
-ZXl3b3JkPk1hZ25lc2l1bSBhbGxveTwva2V5d29yZD48a2V5d29yZD5FbGVjdHJvY2hlbWljYWwg
-Y2hhcmFjdGVyaXphdGlvbjwva2V5d29yZD48a2V5d29yZD5JbXBsYW50PC9rZXl3b3JkPjwva2V5
-d29yZHM+PGRhdGVzPjx5ZWFyPjIwMTI8L3llYXI+PHB1Yi1kYXRlcz48ZGF0ZT42LzE1LzwvZGF0
-ZT48L3B1Yi1kYXRlcz48L2RhdGVzPjxpc2JuPjAyNTQtMDU4NDwvaXNibj48dXJscz48cmVsYXRl
-ZC11cmxzPjx1cmw+aHR0cDovL3d3dy5zY2llbmNlZGlyZWN0LmNvbS9zY2llbmNlL2FydGljbGUv
-cGlpL1MwMjU0MDU4NDEyMDAzNjY1PC91cmw+PC9yZWxhdGVkLXVybHM+PC91cmxzPjxlbGVjdHJv
-bmljLXJlc291cmNlLW51bT5odHRwOi8vZHguZG9pLm9yZy8xMC4xMDE2L2oubWF0Y2hlbXBoeXMu
-MjAxMi4wMy4xMTY8L2VsZWN0cm9uaWMtcmVzb3VyY2UtbnVtPjwvcmVjb3JkPjwvQ2l0ZT48L0Vu
-ZE5vdGU+AG==
+dW0+NTA8L1JlY051bT48RGlzcGxheVRleHQ+WzM5LCA0MCwgNDUsIDU0LCA1Nl08L0Rpc3BsYXlU
+ZXh0PjxyZWNvcmQ+PHJlYy1udW1iZXI+NTA8L3JlYy1udW1iZXI+PGZvcmVpZ24ta2V5cz48a2V5
+IGFwcD0iRU4iIGRiLWlkPSJwcDl6dHI1cnAwdzk5YmVzdjBudnMydGkwOWU5OXNzdzJyMDAiIHRp
+bWVzdGFtcD0iMTM5OTg3MTQ4NyI+NTA8L2tleT48L2ZvcmVpZ24ta2V5cz48cmVmLXR5cGUgbmFt
+ZT0iSm91cm5hbCBBcnRpY2xlIj4xNzwvcmVmLXR5cGU+PGNvbnRyaWJ1dG9ycz48YXV0aG9ycz48
+YXV0aG9yPkNhbywgSmFrZSBELjwvYXV0aG9yPjxhdXRob3I+TWFydGVucywgUGVubnk8L2F1dGhv
+cj48YXV0aG9yPkxhd3MsIEtldmluIEouPC9hdXRob3I+PGF1dGhvcj5Cb3VnaHRvbiwgUGhpbGlw
+PC9hdXRob3I+PGF1dGhvcj5GZXJyeSwgTWljaGFlbDwvYXV0aG9yPjwvYXV0aG9ycz48L2NvbnRy
+aWJ1dG9ycz48dGl0bGVzPjx0aXRsZT5RdWFudGl0YXRpdmUgaW4gdml0cm8gYXNzZXNzbWVudCBv
+ZiBNZzY1Wm4zMENhNSBkZWdyYWRhdGlvbiBhbmQgaXRzIGVmZmVjdCBvbiBjZWxsIHZpYWJpbGl0
+eTwvdGl0bGU+PHNlY29uZGFyeS10aXRsZT5Kb3VybmFsIG9mIEJpb21lZGljYWwgTWF0ZXJpYWxz
+IFJlc2VhcmNoIFBhcnQgQjogQXBwbGllZCBCaW9tYXRlcmlhbHM8L3NlY29uZGFyeS10aXRsZT48
+L3RpdGxlcz48cGVyaW9kaWNhbD48ZnVsbC10aXRsZT5Kb3VybmFsIG9mIEJpb21lZGljYWwgTWF0
+ZXJpYWxzIFJlc2VhcmNoIFBhcnQgQjogQXBwbGllZCBCaW9tYXRlcmlhbHM8L2Z1bGwtdGl0bGU+
+PC9wZXJpb2RpY2FsPjxwYWdlcz40My00OTwvcGFnZXM+PHZvbHVtZT4xMDFCPC92b2x1bWU+PG51
+bWJlcj4xPC9udW1iZXI+PGtleXdvcmRzPjxrZXl3b3JkPk1nWm5DYTwva2V5d29yZD48a2V5d29y
+ZD5iaW9yZXNvcmJhYmxlIG1ldGFsPC9rZXl3b3JkPjxrZXl3b3JkPmJ1bGsgbWV0YWxsaWMgZ2xh
+c3M8L2tleXdvcmQ+PGtleXdvcmQ+bWFnbmVzaXVtPC9rZXl3b3JkPjxrZXl3b3JkPmNvcnJvc2lv
+bjwva2V5d29yZD48a2V5d29yZD5pbiB2aXRybzwva2V5d29yZD48L2tleXdvcmRzPjxkYXRlcz48
+eWVhcj4yMDEzPC95ZWFyPjwvZGF0ZXM+PHB1Ymxpc2hlcj5XaWxleSBTdWJzY3JpcHRpb24gU2Vy
+dmljZXMsIEluYy4sIEEgV2lsZXkgQ29tcGFueTwvcHVibGlzaGVyPjxpc2JuPjE1NTItNDk4MTwv
+aXNibj48dXJscz48cmVsYXRlZC11cmxzPjx1cmw+aHR0cDovL2R4LmRvaS5vcmcvMTAuMTAwMi9q
+Ym0uYi4zMjgxMTwvdXJsPjwvcmVsYXRlZC11cmxzPjwvdXJscz48ZWxlY3Ryb25pYy1yZXNvdXJj
+ZS1udW0+MTAuMTAwMi9qYm0uYi4zMjgxMTwvZWxlY3Ryb25pYy1yZXNvdXJjZS1udW0+PC9yZWNv
+cmQ+PC9DaXRlPjxDaXRlPjxBdXRob3I+Q2FvPC9BdXRob3I+PFllYXI+MjAxMjwvWWVhcj48UmVj
+TnVtPjQ4PC9SZWNOdW0+PHJlY29yZD48cmVjLW51bWJlcj40ODwvcmVjLW51bWJlcj48Zm9yZWln
+bi1rZXlzPjxrZXkgYXBwPSJFTiIgZGItaWQ9InBwOXp0cjVycDB3OTliZXN2MG52czJ0aTA5ZTk5
+c3N3MnIwMCIgdGltZXN0YW1wPSIxMzk5ODcxMjg4Ij40ODwva2V5PjwvZm9yZWlnbi1rZXlzPjxy
+ZWYtdHlwZSBuYW1lPSJKb3VybmFsIEFydGljbGUiPjE3PC9yZWYtdHlwZT48Y29udHJpYnV0b3Jz
+PjxhdXRob3JzPjxhdXRob3I+Q2FvLCBKIEQ8L2F1dGhvcj48YXV0aG9yPkxhd3MsIEsgSjwvYXV0
+aG9yPjxhdXRob3I+QmlyYmlsaXMsIE48L2F1dGhvcj48YXV0aG9yPkZlcnJ5LCBNPC9hdXRob3I+
+PC9hdXRob3JzPjwvY29udHJpYnV0b3JzPjx0aXRsZXM+PHRpdGxlPlBvdGVudGlvZHluYW1pYyBw
+b2xhcmlzYXRpb24gc3R1ZHkgb2YgYnVsayBtZXRhbGxpYyBnbGFzc2VzIGJhc2VkIG9uIHRoZSBN
+Z+KAk1pu4oCTQ2EgdGVybmFyeSBzeXN0ZW08L3RpdGxlPjxzZWNvbmRhcnktdGl0bGU+Q29ycm9z
+aW9uIEVuZ2luZWVyaW5nLCBTY2llbmNlIGFuZCBUZWNobm9sb2d5PC9zZWNvbmRhcnktdGl0bGU+
+PC90aXRsZXM+PHBlcmlvZGljYWw+PGZ1bGwtdGl0bGU+Q29ycm9zaW9uIEVuZ2luZWVyaW5nLCBT
+Y2llbmNlIGFuZCBUZWNobm9sb2d5PC9mdWxsLXRpdGxlPjwvcGVyaW9kaWNhbD48cGFnZXM+MzI5
+LTMzNDwvcGFnZXM+PHZvbHVtZT40Nzwvdm9sdW1lPjxudW1iZXI+NTwvbnVtYmVyPjxkYXRlcz48
+eWVhcj4yMDEyPC95ZWFyPjwvZGF0ZXM+PHVybHM+PHJlbGF0ZWQtdXJscz48dXJsPmh0dHA6Ly93
+d3cubWFuZXlvbmxpbmUuY29tL2RvaS9hYnMvMTAuMTE3OS8xNzQzMjc4MjEyWS4wMDAwMDAwMDE2
+PC91cmw+PC9yZWxhdGVkLXVybHM+PC91cmxzPjxlbGVjdHJvbmljLXJlc291cmNlLW51bT5kb2k6
+MTAuMTE3OS8xNzQzMjc4MjEyWS4wMDAwMDAwMDE2PC9lbGVjdHJvbmljLXJlc291cmNlLW51bT48
+L3JlY29yZD48L0NpdGU+PENpdGU+PEF1dGhvcj5HdTwvQXV0aG9yPjxZZWFyPjIwMTA8L1llYXI+
+PFJlY051bT4xMjI8L1JlY051bT48cmVjb3JkPjxyZWMtbnVtYmVyPjEyMjwvcmVjLW51bWJlcj48
+Zm9yZWlnbi1rZXlzPjxrZXkgYXBwPSJFTiIgZGItaWQ9InBwOXp0cjVycDB3OTliZXN2MG52czJ0
+aTA5ZTk5c3N3MnIwMCIgdGltZXN0YW1wPSIxNDA5ODk1NzIxIj4xMjI8L2tleT48L2ZvcmVpZ24t
+a2V5cz48cmVmLXR5cGUgbmFtZT0iSm91cm5hbCBBcnRpY2xlIj4xNzwvcmVmLXR5cGU+PGNvbnRy
+aWJ1dG9ycz48YXV0aG9ycz48YXV0aG9yPkd1LCBYdWVuYW48L2F1dGhvcj48YXV0aG9yPlpoZW5n
+LCBZdWZlbmc8L2F1dGhvcj48YXV0aG9yPlpob25nLCBTaGVuZ3Bpbmc8L2F1dGhvcj48YXV0aG9y
+PlhpLCBUaW5nZmVpPC9hdXRob3I+PGF1dGhvcj5XYW5nLCBKdW5xaWFuZzwvYXV0aG9yPjxhdXRo
+b3I+V2FuZywgV2VpaHVhPC9hdXRob3I+PC9hdXRob3JzPjwvY29udHJpYnV0b3JzPjx0aXRsZXM+
+PHRpdGxlPkNvcnJvc2lvbiBvZiwgYW5kIGNlbGx1bGFyIHJlc3BvbnNlcyB0byBNZ+KAk1pu4oCT
+Q2EgYnVsayBtZXRhbGxpYyBnbGFzc2VzPC90aXRsZT48c2Vjb25kYXJ5LXRpdGxlPkJpb21hdGVy
+aWFsczwvc2Vjb25kYXJ5LXRpdGxlPjwvdGl0bGVzPjxwZXJpb2RpY2FsPjxmdWxsLXRpdGxlPkJp
+b21hdGVyaWFsczwvZnVsbC10aXRsZT48L3BlcmlvZGljYWw+PHBhZ2VzPjEwOTMtMTEwMzwvcGFn
+ZXM+PHZvbHVtZT4zMTwvdm9sdW1lPjxudW1iZXI+NjwvbnVtYmVyPjxrZXl3b3Jkcz48a2V5d29y
+ZD5NYWduZXNpdW0gYWxsb3k8L2tleXdvcmQ+PGtleXdvcmQ+QnVsayBtZXRhbGxpYyBnbGFzczwv
+a2V5d29yZD48a2V5d29yZD5NZWNoYW5pY2FsIHByb3BlcnR5PC9rZXl3b3JkPjxrZXl3b3JkPkNv
+cnJvc2lvbjwva2V5d29yZD48a2V5d29yZD5DeXRvdG94aWNpdHk8L2tleXdvcmQ+PC9rZXl3b3Jk
+cz48ZGF0ZXM+PHllYXI+MjAxMDwveWVhcj48cHViLWRhdGVzPjxkYXRlPjIvLzwvZGF0ZT48L3B1
+Yi1kYXRlcz48L2RhdGVzPjxpc2JuPjAxNDItOTYxMjwvaXNibj48dXJscz48cmVsYXRlZC11cmxz
+Pjx1cmw+aHR0cDovL3d3dy5zY2llbmNlZGlyZWN0LmNvbS9zY2llbmNlL2FydGljbGUvcGlpL1Mw
+MTQyOTYxMjA5MDEyMjc3PC91cmw+PC9yZWxhdGVkLXVybHM+PC91cmxzPjxlbGVjdHJvbmljLXJl
+c291cmNlLW51bT5odHRwOi8vZHguZG9pLm9yZy8xMC4xMDE2L2ouYmlvbWF0ZXJpYWxzLjIwMDku
+MTEuMDE1PC9lbGVjdHJvbmljLXJlc291cmNlLW51bT48L3JlY29yZD48L0NpdGU+PENpdGU+PEF1
+dGhvcj5XYW5nPC9BdXRob3I+PFllYXI+MjAxMjwvWWVhcj48UmVjTnVtPjI8L1JlY051bT48cmVj
+b3JkPjxyZWMtbnVtYmVyPjI8L3JlYy1udW1iZXI+PGZvcmVpZ24ta2V5cz48a2V5IGFwcD0iRU4i
+IGRiLWlkPSJwcDl6dHI1cnAwdzk5YmVzdjBudnMydGkwOWU5OXNzdzJyMDAiIHRpbWVzdGFtcD0i
+MTM5NTg5NTM1OSI+Mjwva2V5PjwvZm9yZWlnbi1rZXlzPjxyZWYtdHlwZSBuYW1lPSJKb3VybmFs
+IEFydGljbGUiPjE3PC9yZWYtdHlwZT48Y29udHJpYnV0b3JzPjxhdXRob3JzPjxhdXRob3I+V2Fu
+ZywgWW9uZ3NoZW5nPC9hdXRob3I+PGF1dGhvcj5UYW4sIE1pbmcgSmVuPC9hdXRob3I+PGF1dGhv
+cj5QYW5nLCBKaWFuanVuPC9hdXRob3I+PGF1dGhvcj5XYW5nLCBaaGFvbWVuZzwvYXV0aG9yPjxh
+dXRob3I+SmFyZm9ycywgQW5kZXJzIFcuIEUuPC9hdXRob3I+PC9hdXRob3JzPjwvY29udHJpYnV0
+b3JzPjx0aXRsZXM+PHRpdGxlPkluwqB2aXRybyBjb3Jyb3Npb24gYmVoYXZpb3JzIG9mIE1nNjda
+bjI4Q2E1IGFsbG95OiBGcm9tIGFtb3JwaG91cyB0byBjcnlzdGFsbGluZTwvdGl0bGU+PHNlY29u
+ZGFyeS10aXRsZT5NYXRlcmlhbHMgQ2hlbWlzdHJ5IGFuZCBQaHlzaWNzPC9zZWNvbmRhcnktdGl0
+bGU+PC90aXRsZXM+PHBlcmlvZGljYWw+PGZ1bGwtdGl0bGU+TWF0ZXJpYWxzIENoZW1pc3RyeSBh
+bmQgUGh5c2ljczwvZnVsbC10aXRsZT48L3BlcmlvZGljYWw+PHBhZ2VzPjEwNzktMTA4NzwvcGFn
+ZXM+PHZvbHVtZT4xMzQ8L3ZvbHVtZT48bnVtYmVyPjLigJMzPC9udW1iZXI+PGtleXdvcmRzPjxr
+ZXl3b3JkPkNvcnJvc2lvbjwva2V5d29yZD48a2V5d29yZD5NZXRhbGxpYyBnbGFzczwva2V5d29y
+ZD48a2V5d29yZD5NYWduZXNpdW0gYWxsb3k8L2tleXdvcmQ+PGtleXdvcmQ+RWxlY3Ryb2NoZW1p
+Y2FsIGNoYXJhY3Rlcml6YXRpb248L2tleXdvcmQ+PGtleXdvcmQ+SW1wbGFudDwva2V5d29yZD48
+L2tleXdvcmRzPjxkYXRlcz48eWVhcj4yMDEyPC95ZWFyPjxwdWItZGF0ZXM+PGRhdGU+Ni8xNS88
+L2RhdGU+PC9wdWItZGF0ZXM+PC9kYXRlcz48aXNibj4wMjU0LTA1ODQ8L2lzYm4+PHVybHM+PHJl
+bGF0ZWQtdXJscz48dXJsPmh0dHA6Ly93d3cuc2NpZW5jZWRpcmVjdC5jb20vc2NpZW5jZS9hcnRp
+Y2xlL3BpaS9TMDI1NDA1ODQxMjAwMzY2NTwvdXJsPjwvcmVsYXRlZC11cmxzPjwvdXJscz48ZWxl
+Y3Ryb25pYy1yZXNvdXJjZS1udW0+aHR0cDovL2R4LmRvaS5vcmcvMTAuMTAxNi9qLm1hdGNoZW1w
+aHlzLjIwMTIuMDMuMTE2PC9lbGVjdHJvbmljLXJlc291cmNlLW51bT48L3JlY29yZD48L0NpdGU+
+PENpdGU+PEF1dGhvcj5HdTwvQXV0aG9yPjxZZWFyPjIwMDU8L1llYXI+PFJlY051bT4xMjg8L1Jl
+Y051bT48cmVjb3JkPjxyZWMtbnVtYmVyPjEyODwvcmVjLW51bWJlcj48Zm9yZWlnbi1rZXlzPjxr
+ZXkgYXBwPSJFTiIgZGItaWQ9InBwOXp0cjVycDB3OTliZXN2MG52czJ0aTA5ZTk5c3N3MnIwMCIg
+dGltZXN0YW1wPSIxNDE0NzI1MzE5Ij4xMjg8L2tleT48L2ZvcmVpZ24ta2V5cz48cmVmLXR5cGUg
+bmFtZT0iSm91cm5hbCBBcnRpY2xlIj4xNzwvcmVmLXR5cGU+PGNvbnRyaWJ1dG9ycz48YXV0aG9y
+cz48YXV0aG9yPkd1LFguPC9hdXRob3I+PGF1dGhvcj5TaGlmbGV0LEcuSi48L2F1dGhvcj48YXV0
+aG9yPkd1byxGLlEuPC9hdXRob3I+PGF1dGhvcj5Qb29uLFMuSi48L2F1dGhvcj48L2F1dGhvcnM+
+PC9jb250cmlidXRvcnM+PHRpdGxlcz48dGl0bGU+TWfigJNDYeKAk1puIEJ1bGsgTWV0YWxsaWMg
+R2xhc3NlcyB3aXRoIEhpZ2ggU3RyZW5ndGggYW5kIFNpZ25pZmljYW50IER1Y3RpbGl0eTwvdGl0
+bGU+PHNlY29uZGFyeS10aXRsZT5Kb3VybmFsIG9mIE1hdGVyaWFscyBSZXNlYXJjaDwvc2Vjb25k
+YXJ5LXRpdGxlPjwvdGl0bGVzPjxwZXJpb2RpY2FsPjxmdWxsLXRpdGxlPkpvdXJuYWwgb2YgTWF0
+ZXJpYWxzIFJlc2VhcmNoPC9mdWxsLXRpdGxlPjwvcGVyaW9kaWNhbD48cGFnZXM+MTkzNS0xOTM4
+PC9wYWdlcz48dm9sdW1lPjIwPC92b2x1bWU+PG51bWJlcj4wODwvbnVtYmVyPjxrZXl3b3Jkcz48
+a2V5d29yZD5DYWxvcmltZXRyeSwgQ2FzdGluZywgTWV0YWxsaWMgZ2xhc3M8L2tleXdvcmQ+PC9r
+ZXl3b3Jkcz48ZGF0ZXM+PHllYXI+MjAwNTwveWVhcj48L2RhdGVzPjxpc2JuPjIwNDQtNTMyNjwv
+aXNibj48dXJscz48cmVsYXRlZC11cmxzPjx1cmw+aHR0cDovL2R4LmRvaS5vcmcvMTAuMTU1Ny9K
+TVIuMjAwNS4wMjQ1PC91cmw+PC9yZWxhdGVkLXVybHM+PC91cmxzPjxlbGVjdHJvbmljLXJlc291
+cmNlLW51bT5kb2k6MTAuMTU1Ny9KTVIuMjAwNS4wMjQ1PC9lbGVjdHJvbmljLXJlc291cmNlLW51
+bT48YWNjZXNzLWRhdGU+MjAwNTwvYWNjZXNzLWRhdGU+PC9yZWNvcmQ+PC9DaXRlPjwvRW5kTm90
+ZT5=
 </w:fldData>
         </w:fldChar>
       </w:r>
@@ -39273,7 +39412,7 @@
         <w:rPr>
           <w:noProof/>
         </w:rPr>
-        <w:t>[39, 44, 53, 55]</w:t>
+        <w:t>[39, 40, 45, 54, 56]</w:t>
       </w:r>
       <w:r>
         <w:fldChar w:fldCharType="end"/>
@@ -39352,7 +39491,7 @@
       <w:r>
         <w:fldChar w:fldCharType="begin">
           <w:fldData xml:space="preserve">PEVuZE5vdGU+PENpdGU+PEF1dGhvcj5HdTwvQXV0aG9yPjxZZWFyPjIwMDU8L1llYXI+PFJlY051
-bT4xMjg8L1JlY051bT48RGlzcGxheVRleHQ+WzU0LCA1Nl08L0Rpc3BsYXlUZXh0PjxyZWNvcmQ+
+bT4xMjg8L1JlY051bT48RGlzcGxheVRleHQ+WzQwLCA1NV08L0Rpc3BsYXlUZXh0PjxyZWNvcmQ+
 PHJlYy1udW1iZXI+MTI4PC9yZWMtbnVtYmVyPjxmb3JlaWduLWtleXM+PGtleSBhcHA9IkVOIiBk
 Yi1pZD0icHA5enRyNXJwMHc5OWJlc3YwbnZzMnRpMDllOTlzc3cycjAwIiB0aW1lc3RhbXA9IjE0
 MTQ3MjUzMTkiPjEyODwva2V5PjwvZm9yZWlnbi1rZXlzPjxyZWYtdHlwZSBuYW1lPSJKb3VybmFs
@@ -39401,7 +39540,7 @@
       <w:r>
         <w:fldChar w:fldCharType="begin">
           <w:fldData xml:space="preserve">PEVuZE5vdGU+PENpdGU+PEF1dGhvcj5HdTwvQXV0aG9yPjxZZWFyPjIwMDU8L1llYXI+PFJlY051
-bT4xMjg8L1JlY051bT48RGlzcGxheVRleHQ+WzU0LCA1Nl08L0Rpc3BsYXlUZXh0PjxyZWNvcmQ+
+bT4xMjg8L1JlY051bT48RGlzcGxheVRleHQ+WzQwLCA1NV08L0Rpc3BsYXlUZXh0PjxyZWNvcmQ+
 PHJlYy1udW1iZXI+MTI4PC9yZWMtbnVtYmVyPjxmb3JlaWduLWtleXM+PGtleSBhcHA9IkVOIiBk
 Yi1pZD0icHA5enRyNXJwMHc5OWJlc3YwbnZzMnRpMDllOTlzc3cycjAwIiB0aW1lc3RhbXA9IjE0
 MTQ3MjUzMTkiPjEyODwva2V5PjwvZm9yZWlnbi1rZXlzPjxyZWYtdHlwZSBuYW1lPSJKb3VybmFs
@@ -39457,7 +39596,7 @@
         <w:rPr>
           <w:noProof/>
         </w:rPr>
-        <w:t>[54, 56]</w:t>
+        <w:t>[40, 55]</w:t>
       </w:r>
       <w:r>
         <w:fldChar w:fldCharType="end"/>
@@ -39549,7 +39688,7 @@
         <w:fldChar w:fldCharType="begin"/>
       </w:r>
       <w:r>
-        <w:instrText xml:space="preserve"> ADDIN EN.CITE &lt;EndNote&gt;&lt;Cite AuthorYear="1"&gt;&lt;Author&gt;Zhou&lt;/Author&gt;&lt;Year&gt;2013&lt;/Year&gt;&lt;RecNum&gt;37&lt;/RecNum&gt;&lt;DisplayText&gt;Zhou, et al. [54]&lt;/DisplayText&gt;&lt;record&gt;&lt;rec-number&gt;37&lt;/rec-number&gt;&lt;foreign-keys&gt;&lt;key app="EN" db-id="pp9ztr5rp0w99besv0nvs2ti09e99ssw2r00" timestamp="1399869148"&gt;37&lt;/key&gt;&lt;/foreign-keys&gt;&lt;ref-type name="Journal Article"&gt;17&lt;/ref-type&gt;&lt;contributors&gt;&lt;authors&gt;&lt;author&gt;Zhou, X.&lt;/author&gt;&lt;author&gt;Ralston, K. D.&lt;/author&gt;&lt;author&gt;Laws, K. J.&lt;/author&gt;&lt;author&gt;Cao, J. D.&lt;/author&gt;&lt;author&gt;Gupta, R. K.&lt;/author&gt;&lt;author&gt;Ferry, M.&lt;/author&gt;&lt;author&gt;Birbilis, N.&lt;/author&gt;&lt;/authors&gt;&lt;/contributors&gt;&lt;titles&gt;&lt;title&gt;Effect of the Degree of Crystallinity on the Electrochemical Behavior of Mg65Cu25Y10 and Mg70Zn25Ca5 Bulk Metallic Glasses&lt;/title&gt;&lt;secondary-title&gt;Corrosion&lt;/secondary-title&gt;&lt;/titles&gt;&lt;periodical&gt;&lt;full-title&gt;Corrosion&lt;/full-title&gt;&lt;/periodical&gt;&lt;pages&gt;781-792&lt;/pages&gt;&lt;volume&gt;69&lt;/volume&gt;&lt;number&gt;8&lt;/number&gt;&lt;dates&gt;&lt;year&gt;2013&lt;/year&gt;&lt;pub-dates&gt;&lt;date&gt;2013/08/01&lt;/date&gt;&lt;/pub-dates&gt;&lt;/dates&gt;&lt;publisher&gt;NACE International&lt;/publisher&gt;&lt;isbn&gt;0010-9312&lt;/isbn&gt;&lt;urls&gt;&lt;related-urls&gt;&lt;url&gt;http://dx.doi.org/10.5006/0870&lt;/url&gt;&lt;/related-urls&gt;&lt;/urls&gt;&lt;electronic-resource-num&gt;10.5006/0870&lt;/electronic-resource-num&gt;&lt;access-date&gt;2014/05/11&lt;/access-date&gt;&lt;/record&gt;&lt;/Cite&gt;&lt;/EndNote&gt;</w:instrText>
+        <w:instrText xml:space="preserve"> ADDIN EN.CITE &lt;EndNote&gt;&lt;Cite AuthorYear="1"&gt;&lt;Author&gt;Zhou&lt;/Author&gt;&lt;Year&gt;2013&lt;/Year&gt;&lt;RecNum&gt;37&lt;/RecNum&gt;&lt;DisplayText&gt;Zhou, et al. [55]&lt;/DisplayText&gt;&lt;record&gt;&lt;rec-number&gt;37&lt;/rec-number&gt;&lt;foreign-keys&gt;&lt;key app="EN" db-id="pp9ztr5rp0w99besv0nvs2ti09e99ssw2r00" timestamp="1399869148"&gt;37&lt;/key&gt;&lt;/foreign-keys&gt;&lt;ref-type name="Journal Article"&gt;17&lt;/ref-type&gt;&lt;contributors&gt;&lt;authors&gt;&lt;author&gt;Zhou, X.&lt;/author&gt;&lt;author&gt;Ralston, K. D.&lt;/author&gt;&lt;author&gt;Laws, K. J.&lt;/author&gt;&lt;author&gt;Cao, J. D.&lt;/author&gt;&lt;author&gt;Gupta, R. K.&lt;/author&gt;&lt;author&gt;Ferry, M.&lt;/author&gt;&lt;author&gt;Birbilis, N.&lt;/author&gt;&lt;/authors&gt;&lt;/contributors&gt;&lt;titles&gt;&lt;title&gt;Effect of the Degree of Crystallinity on the Electrochemical Behavior of Mg65Cu25Y10 and Mg70Zn25Ca5 Bulk Metallic Glasses&lt;/title&gt;&lt;secondary-title&gt;Corrosion&lt;/secondary-title&gt;&lt;/titles&gt;&lt;periodical&gt;&lt;full-title&gt;Corrosion&lt;/full-title&gt;&lt;/periodical&gt;&lt;pages&gt;781-792&lt;/pages&gt;&lt;volume&gt;69&lt;/volume&gt;&lt;number&gt;8&lt;/number&gt;&lt;dates&gt;&lt;year&gt;2013&lt;/year&gt;&lt;pub-dates&gt;&lt;date&gt;2013/08/01&lt;/date&gt;&lt;/pub-dates&gt;&lt;/dates&gt;&lt;publisher&gt;NACE International&lt;/publisher&gt;&lt;isbn&gt;0010-9312&lt;/isbn&gt;&lt;urls&gt;&lt;related-urls&gt;&lt;url&gt;http://dx.doi.org/10.5006/0870&lt;/url&gt;&lt;/related-urls&gt;&lt;/urls&gt;&lt;electronic-resource-num&gt;10.5006/0870&lt;/electronic-resource-num&gt;&lt;access-date&gt;2014/05/11&lt;/access-date&gt;&lt;/record&gt;&lt;/Cite&gt;&lt;/EndNote&gt;</w:instrText>
       </w:r>
       <w:r>
         <w:fldChar w:fldCharType="separate"/>
@@ -39558,7 +39697,7 @@
         <w:rPr>
           <w:noProof/>
         </w:rPr>
-        <w:t>Zhou, et al. [54]</w:t>
+        <w:t>Zhou, et al. [55]</w:t>
       </w:r>
       <w:r>
         <w:fldChar w:fldCharType="end"/>
@@ -39570,7 +39709,7 @@
         <w:fldChar w:fldCharType="begin"/>
       </w:r>
       <w:r>
-        <w:instrText xml:space="preserve"> ADDIN EN.CITE &lt;EndNote&gt;&lt;Cite AuthorYear="1"&gt;&lt;Author&gt;Wang&lt;/Author&gt;&lt;Year&gt;2012&lt;/Year&gt;&lt;RecNum&gt;2&lt;/RecNum&gt;&lt;DisplayText&gt;Wang, et al. [44]&lt;/DisplayText&gt;&lt;record&gt;&lt;rec-number&gt;2&lt;/rec-number&gt;&lt;foreign-keys&gt;&lt;key app="EN" db-id="pp9ztr5rp0w99besv0nvs2ti09e99ssw2r00" timestamp="1395895359"&gt;2&lt;/key&gt;&lt;/foreign-keys&gt;&lt;ref-type name="Journal Article"&gt;17&lt;/ref-type&gt;&lt;contributors&gt;&lt;authors&gt;&lt;author&gt;Wang, Yongsheng&lt;/author&gt;&lt;author&gt;Tan, Ming Jen&lt;/author&gt;&lt;author&gt;Pang, Jianjun&lt;/author&gt;&lt;author&gt;Wang, Zhaomeng&lt;/author&gt;&lt;author&gt;Jarfors, Anders W. E.&lt;/author&gt;&lt;/authors&gt;&lt;/contributors&gt;&lt;titles&gt;&lt;title&gt;In vitro corrosion behaviors of Mg67Zn28Ca5 alloy: From amorphous to crystalline&lt;/title&gt;&lt;secondary-title&gt;Materials Chemistry and Physics&lt;/secondary-title&gt;&lt;/titles&gt;&lt;periodical&gt;&lt;full-title&gt;Materials Chemistry and Physics&lt;/full-title&gt;&lt;/periodical&gt;&lt;pages&gt;1079-1087&lt;/pages&gt;&lt;volume&gt;134&lt;/volume&gt;&lt;number&gt;2–3&lt;/number&gt;&lt;keywords&gt;&lt;keyword&gt;Corrosion&lt;/keyword&gt;&lt;keyword&gt;Metallic glass&lt;/keyword&gt;&lt;keyword&gt;Magnesium alloy&lt;/keyword&gt;&lt;keyword&gt;Electrochemical characterization&lt;/keyword&gt;&lt;keyword&gt;Implant&lt;/keyword&gt;&lt;/keywords&gt;&lt;dates&gt;&lt;year&gt;2012&lt;/year&gt;&lt;pub-dates&gt;&lt;date&gt;6/15/&lt;/date&gt;&lt;/pub-dates&gt;&lt;/dates&gt;&lt;isbn&gt;0254-0584&lt;/isbn&gt;&lt;urls&gt;&lt;related-urls&gt;&lt;url&gt;http://www.sciencedirect.com/science/article/pii/S0254058412003665&lt;/url&gt;&lt;/related-urls&gt;&lt;/urls&gt;&lt;electronic-resource-num&gt;http://dx.doi.org/10.1016/j.matchemphys.2012.03.116&lt;/electronic-resource-num&gt;&lt;/record&gt;&lt;/Cite&gt;&lt;/EndNote&gt;</w:instrText>
+        <w:instrText xml:space="preserve"> ADDIN EN.CITE &lt;EndNote&gt;&lt;Cite AuthorYear="1"&gt;&lt;Author&gt;Wang&lt;/Author&gt;&lt;Year&gt;2012&lt;/Year&gt;&lt;RecNum&gt;2&lt;/RecNum&gt;&lt;DisplayText&gt;Wang, et al. [45]&lt;/DisplayText&gt;&lt;record&gt;&lt;rec-number&gt;2&lt;/rec-number&gt;&lt;foreign-keys&gt;&lt;key app="EN" db-id="pp9ztr5rp0w99besv0nvs2ti09e99ssw2r00" timestamp="1395895359"&gt;2&lt;/key&gt;&lt;/foreign-keys&gt;&lt;ref-type name="Journal Article"&gt;17&lt;/ref-type&gt;&lt;contributors&gt;&lt;authors&gt;&lt;author&gt;Wang, Yongsheng&lt;/author&gt;&lt;author&gt;Tan, Ming Jen&lt;/author&gt;&lt;author&gt;Pang, Jianjun&lt;/author&gt;&lt;author&gt;Wang, Zhaomeng&lt;/author&gt;&lt;author&gt;Jarfors, Anders W. E.&lt;/author&gt;&lt;/authors&gt;&lt;/contributors&gt;&lt;titles&gt;&lt;title&gt;In vitro corrosion behaviors of Mg67Zn28Ca5 alloy: From amorphous to crystalline&lt;/title&gt;&lt;secondary-title&gt;Materials Chemistry and Physics&lt;/secondary-title&gt;&lt;/titles&gt;&lt;periodical&gt;&lt;full-title&gt;Materials Chemistry and Physics&lt;/full-title&gt;&lt;/periodical&gt;&lt;pages&gt;1079-1087&lt;/pages&gt;&lt;volume&gt;134&lt;/volume&gt;&lt;number&gt;2–3&lt;/number&gt;&lt;keywords&gt;&lt;keyword&gt;Corrosion&lt;/keyword&gt;&lt;keyword&gt;Metallic glass&lt;/keyword&gt;&lt;keyword&gt;Magnesium alloy&lt;/keyword&gt;&lt;keyword&gt;Electrochemical characterization&lt;/keyword&gt;&lt;keyword&gt;Implant&lt;/keyword&gt;&lt;/keywords&gt;&lt;dates&gt;&lt;year&gt;2012&lt;/year&gt;&lt;pub-dates&gt;&lt;date&gt;6/15/&lt;/date&gt;&lt;/pub-dates&gt;&lt;/dates&gt;&lt;isbn&gt;0254-0584&lt;/isbn&gt;&lt;urls&gt;&lt;related-urls&gt;&lt;url&gt;http://www.sciencedirect.com/science/article/pii/S0254058412003665&lt;/url&gt;&lt;/related-urls&gt;&lt;/urls&gt;&lt;electronic-resource-num&gt;http://dx.doi.org/10.1016/j.matchemphys.2012.03.116&lt;/electronic-resource-num&gt;&lt;/record&gt;&lt;/Cite&gt;&lt;/EndNote&gt;</w:instrText>
       </w:r>
       <w:r>
         <w:fldChar w:fldCharType="separate"/>
@@ -39579,7 +39718,7 @@
         <w:rPr>
           <w:noProof/>
         </w:rPr>
-        <w:t>Wang, et al. [44]</w:t>
+        <w:t>Wang, et al. [45]</w:t>
       </w:r>
       <w:r>
         <w:fldChar w:fldCharType="end"/>
@@ -39796,7 +39935,7 @@
       <w:pPr>
         <w:pStyle w:val="Caption"/>
       </w:pPr>
-      <w:bookmarkStart w:id="178" w:name="_Toc421002467"/>
+      <w:bookmarkStart w:id="178" w:name="_Toc421026195"/>
       <w:r>
         <w:t xml:space="preserve">Figure </w:t>
       </w:r>
@@ -40016,7 +40155,7 @@
         <w:fldChar w:fldCharType="begin"/>
       </w:r>
       <w:r>
-        <w:instrText xml:space="preserve"> ADDIN EN.CITE &lt;EndNote&gt;&lt;Cite AuthorYear="1"&gt;&lt;Author&gt;Zhou&lt;/Author&gt;&lt;Year&gt;2013&lt;/Year&gt;&lt;RecNum&gt;37&lt;/RecNum&gt;&lt;DisplayText&gt;Zhou, et al. [54]&lt;/DisplayText&gt;&lt;record&gt;&lt;rec-number&gt;37&lt;/rec-number&gt;&lt;foreign-keys&gt;&lt;key app="EN" db-id="pp9ztr5rp0w99besv0nvs2ti09e99ssw2r00" timestamp="1399869148"&gt;37&lt;/key&gt;&lt;/foreign-keys&gt;&lt;ref-type name="Journal Article"&gt;17&lt;/ref-type&gt;&lt;contributors&gt;&lt;authors&gt;&lt;author&gt;Zhou, X.&lt;/author&gt;&lt;author&gt;Ralston, K. D.&lt;/author&gt;&lt;author&gt;Laws, K. J.&lt;/author&gt;&lt;author&gt;Cao, J. D.&lt;/author&gt;&lt;author&gt;Gupta, R. K.&lt;/author&gt;&lt;author&gt;Ferry, M.&lt;/author&gt;&lt;author&gt;Birbilis, N.&lt;/author&gt;&lt;/authors&gt;&lt;/contributors&gt;&lt;titles&gt;&lt;title&gt;Effect of the Degree of Crystallinity on the Electrochemical Behavior of Mg65Cu25Y10 and Mg70Zn25Ca5 Bulk Metallic Glasses&lt;/title&gt;&lt;secondary-title&gt;Corrosion&lt;/secondary-title&gt;&lt;/titles&gt;&lt;periodical&gt;&lt;full-title&gt;Corrosion&lt;/full-title&gt;&lt;/periodical&gt;&lt;pages&gt;781-792&lt;/pages&gt;&lt;volume&gt;69&lt;/volume&gt;&lt;number&gt;8&lt;/number&gt;&lt;dates&gt;&lt;year&gt;2013&lt;/year&gt;&lt;pub-dates&gt;&lt;date&gt;2013/08/01&lt;/date&gt;&lt;/pub-dates&gt;&lt;/dates&gt;&lt;publisher&gt;NACE International&lt;/publisher&gt;&lt;isbn&gt;0010-9312&lt;/isbn&gt;&lt;urls&gt;&lt;related-urls&gt;&lt;url&gt;http://dx.doi.org/10.5006/0870&lt;/url&gt;&lt;/related-urls&gt;&lt;/urls&gt;&lt;electronic-resource-num&gt;10.5006/0870&lt;/electronic-resource-num&gt;&lt;access-date&gt;2014/05/11&lt;/access-date&gt;&lt;/record&gt;&lt;/Cite&gt;&lt;/EndNote&gt;</w:instrText>
+        <w:instrText xml:space="preserve"> ADDIN EN.CITE &lt;EndNote&gt;&lt;Cite AuthorYear="1"&gt;&lt;Author&gt;Zhou&lt;/Author&gt;&lt;Year&gt;2013&lt;/Year&gt;&lt;RecNum&gt;37&lt;/RecNum&gt;&lt;DisplayText&gt;Zhou, et al. [55]&lt;/DisplayText&gt;&lt;record&gt;&lt;rec-number&gt;37&lt;/rec-number&gt;&lt;foreign-keys&gt;&lt;key app="EN" db-id="pp9ztr5rp0w99besv0nvs2ti09e99ssw2r00" timestamp="1399869148"&gt;37&lt;/key&gt;&lt;/foreign-keys&gt;&lt;ref-type name="Journal Article"&gt;17&lt;/ref-type&gt;&lt;contributors&gt;&lt;authors&gt;&lt;author&gt;Zhou, X.&lt;/author&gt;&lt;author&gt;Ralston, K. D.&lt;/author&gt;&lt;author&gt;Laws, K. J.&lt;/author&gt;&lt;author&gt;Cao, J. D.&lt;/author&gt;&lt;author&gt;Gupta, R. K.&lt;/author&gt;&lt;author&gt;Ferry, M.&lt;/author&gt;&lt;author&gt;Birbilis, N.&lt;/author&gt;&lt;/authors&gt;&lt;/contributors&gt;&lt;titles&gt;&lt;title&gt;Effect of the Degree of Crystallinity on the Electrochemical Behavior of Mg65Cu25Y10 and Mg70Zn25Ca5 Bulk Metallic Glasses&lt;/title&gt;&lt;secondary-title&gt;Corrosion&lt;/secondary-title&gt;&lt;/titles&gt;&lt;periodical&gt;&lt;full-title&gt;Corrosion&lt;/full-title&gt;&lt;/periodical&gt;&lt;pages&gt;781-792&lt;/pages&gt;&lt;volume&gt;69&lt;/volume&gt;&lt;number&gt;8&lt;/number&gt;&lt;dates&gt;&lt;year&gt;2013&lt;/year&gt;&lt;pub-dates&gt;&lt;date&gt;2013/08/01&lt;/date&gt;&lt;/pub-dates&gt;&lt;/dates&gt;&lt;publisher&gt;NACE International&lt;/publisher&gt;&lt;isbn&gt;0010-9312&lt;/isbn&gt;&lt;urls&gt;&lt;related-urls&gt;&lt;url&gt;http://dx.doi.org/10.5006/0870&lt;/url&gt;&lt;/related-urls&gt;&lt;/urls&gt;&lt;electronic-resource-num&gt;10.5006/0870&lt;/electronic-resource-num&gt;&lt;access-date&gt;2014/05/11&lt;/access-date&gt;&lt;/record&gt;&lt;/Cite&gt;&lt;/EndNote&gt;</w:instrText>
       </w:r>
       <w:r>
         <w:fldChar w:fldCharType="separate"/>
@@ -40025,7 +40164,7 @@
         <w:rPr>
           <w:noProof/>
         </w:rPr>
-        <w:t>Zhou, et al. [54]</w:t>
+        <w:t>Zhou, et al. [55]</w:t>
       </w:r>
       <w:r>
         <w:fldChar w:fldCharType="end"/>
@@ -40125,7 +40264,7 @@
       <w:pPr>
         <w:pStyle w:val="Heading3"/>
       </w:pPr>
-      <w:bookmarkStart w:id="179" w:name="_Toc421002446"/>
+      <w:bookmarkStart w:id="179" w:name="_Toc421026174"/>
       <w:r>
         <w:t>Target Composition</w:t>
       </w:r>
@@ -40189,7 +40328,7 @@
         <w:pStyle w:val="Heading1"/>
       </w:pPr>
       <w:bookmarkStart w:id="181" w:name="_Toc386545850"/>
-      <w:bookmarkStart w:id="182" w:name="_Toc421002447"/>
+      <w:bookmarkStart w:id="182" w:name="_Toc421026175"/>
       <w:r>
         <w:lastRenderedPageBreak/>
         <w:t>References</w:t>
@@ -41216,16 +41355,16 @@
       </w:r>
       <w:r>
         <w:tab/>
-        <w:t xml:space="preserve">S. J. Bull and A. M. Jones, "Multilayer coatings for improved performance," </w:t>
+        <w:t xml:space="preserve">X. Gu, G. J. Shiflet, F. Q. Guo, and S. J. Poon, "Mg–Ca–Zn Bulk Metallic Glasses with High Strength and Significant Ductility," </w:t>
       </w:r>
       <w:r>
         <w:rPr>
           <w:i/>
         </w:rPr>
-        <w:t xml:space="preserve">Surface and Coatings Technology, </w:t>
-      </w:r>
-      <w:r>
-        <w:t>vol. 78, pp. 173-184, 1// 1996.</w:t>
+        <w:t xml:space="preserve">Journal of Materials Research, </w:t>
+      </w:r>
+      <w:r>
+        <w:t>vol. 20, pp. 1935-1938, 2005.</w:t>
       </w:r>
     </w:p>
     <w:p>
@@ -41239,16 +41378,16 @@
       </w:r>
       <w:r>
         <w:tab/>
-        <w:t xml:space="preserve">P. J. Burnett and D. S. Rickerby, "The relationship between hardness and scratch adhession," </w:t>
+        <w:t xml:space="preserve">S. J. Bull and A. M. Jones, "Multilayer coatings for improved performance," </w:t>
       </w:r>
       <w:r>
         <w:rPr>
           <w:i/>
         </w:rPr>
-        <w:t xml:space="preserve">Thin Solid Films, </w:t>
-      </w:r>
-      <w:r>
-        <w:t>vol. 154, pp. 403-416, 11/12/ 1987.</w:t>
+        <w:t xml:space="preserve">Surface and Coatings Technology, </w:t>
+      </w:r>
+      <w:r>
+        <w:t>vol. 78, pp. 173-184, 1// 1996.</w:t>
       </w:r>
     </w:p>
     <w:p>
@@ -41262,7 +41401,7 @@
       </w:r>
       <w:r>
         <w:tab/>
-        <w:t xml:space="preserve">P. J. Burnett and D. S. Rickerby, "The scratch adhesion test: An elastic-plastic indentation analysis," </w:t>
+        <w:t xml:space="preserve">P. J. Burnett and D. S. Rickerby, "The relationship between hardness and scratch adhession," </w:t>
       </w:r>
       <w:r>
         <w:rPr>
@@ -41271,7 +41410,7 @@
         <w:t xml:space="preserve">Thin Solid Films, </w:t>
       </w:r>
       <w:r>
-        <w:t>vol. 157, pp. 233-254, 2/29/ 1988.</w:t>
+        <w:t>vol. 154, pp. 403-416, 11/12/ 1987.</w:t>
       </w:r>
     </w:p>
     <w:p>
@@ -41285,16 +41424,16 @@
       </w:r>
       <w:r>
         <w:tab/>
-        <w:t xml:space="preserve">C. T. Pan, T. T. Wu, C. F. Liu, C. Y. Su, W. J. Wang, and J. C. Huang, "Study of scratching Mg-based BMG using nanoindenter with Berkovich probe," </w:t>
+        <w:t xml:space="preserve">P. J. Burnett and D. S. Rickerby, "The scratch adhesion test: An elastic-plastic indentation analysis," </w:t>
       </w:r>
       <w:r>
         <w:rPr>
           <w:i/>
         </w:rPr>
-        <w:t xml:space="preserve">Materials Science and Engineering: A, </w:t>
-      </w:r>
-      <w:r>
-        <w:t>vol. 527, pp. 2342-2349, 4/15/ 2010.</w:t>
+        <w:t xml:space="preserve">Thin Solid Films, </w:t>
+      </w:r>
+      <w:r>
+        <w:t>vol. 157, pp. 233-254, 2/29/ 1988.</w:t>
       </w:r>
     </w:p>
     <w:p>
@@ -41308,16 +41447,16 @@
       </w:r>
       <w:r>
         <w:tab/>
-        <w:t xml:space="preserve">Y. Wang, M. J. Tan, J. Pang, Z. Wang, and A. W. E. Jarfors, "In vitro corrosion behaviors of Mg67Zn28Ca5 alloy: From amorphous to crystalline," </w:t>
+        <w:t xml:space="preserve">C. T. Pan, T. T. Wu, C. F. Liu, C. Y. Su, W. J. Wang, and J. C. Huang, "Study of scratching Mg-based BMG using nanoindenter with Berkovich probe," </w:t>
       </w:r>
       <w:r>
         <w:rPr>
           <w:i/>
         </w:rPr>
-        <w:t xml:space="preserve">Materials Chemistry and Physics, </w:t>
-      </w:r>
-      <w:r>
-        <w:t>vol. 134, pp. 1079-1087, 6/15/ 2012.</w:t>
+        <w:t xml:space="preserve">Materials Science and Engineering: A, </w:t>
+      </w:r>
+      <w:r>
+        <w:t>vol. 527, pp. 2342-2349, 4/15/ 2010.</w:t>
       </w:r>
     </w:p>
     <w:p>
@@ -41331,16 +41470,16 @@
       </w:r>
       <w:r>
         <w:tab/>
-        <w:t xml:space="preserve">B. Zberg, P. J. Uggowitzer, and J. F. Löffler, "MgZnCa glasses without clinically observable hydrogen evolution for biodegradable implants," </w:t>
+        <w:t xml:space="preserve">Y. Wang, M. J. Tan, J. Pang, Z. Wang, and A. W. E. Jarfors, "In vitro corrosion behaviors of Mg67Zn28Ca5 alloy: From amorphous to crystalline," </w:t>
       </w:r>
       <w:r>
         <w:rPr>
           <w:i/>
         </w:rPr>
-        <w:t xml:space="preserve">Nature Materials, </w:t>
-      </w:r>
-      <w:r>
-        <w:t>vol. 8, pp. 887-891, 2009.</w:t>
+        <w:t xml:space="preserve">Materials Chemistry and Physics, </w:t>
+      </w:r>
+      <w:r>
+        <w:t>vol. 134, pp. 1079-1087, 6/15/ 2012.</w:t>
       </w:r>
     </w:p>
     <w:p>
@@ -41354,16 +41493,16 @@
       </w:r>
       <w:r>
         <w:tab/>
-        <w:t xml:space="preserve">Y. F. Zheng, X. N. Gu, and F. Witte, "Biodegradable metals," </w:t>
+        <w:t xml:space="preserve">B. Zberg, P. J. Uggowitzer, and J. F. Löffler, "MgZnCa glasses without clinically observable hydrogen evolution for biodegradable implants," </w:t>
       </w:r>
       <w:r>
         <w:rPr>
           <w:i/>
         </w:rPr>
-        <w:t xml:space="preserve">Materials Science and Engineering: R: Reports, </w:t>
-      </w:r>
-      <w:r>
-        <w:t>vol. 77, pp. 1-34, 3// 2014.</w:t>
+        <w:t xml:space="preserve">Nature Materials, </w:t>
+      </w:r>
+      <w:r>
+        <w:t>vol. 8, pp. 887-891, 2009.</w:t>
       </w:r>
     </w:p>
     <w:p>
@@ -41377,16 +41516,16 @@
       </w:r>
       <w:r>
         <w:tab/>
-        <w:t xml:space="preserve">F. Witte, "The history of biodegradable magnesium implants: A review," </w:t>
+        <w:t xml:space="preserve">Y. F. Zheng, X. N. Gu, and F. Witte, "Biodegradable metals," </w:t>
       </w:r>
       <w:r>
         <w:rPr>
           <w:i/>
         </w:rPr>
-        <w:t xml:space="preserve">Acta Biomaterialia, </w:t>
-      </w:r>
-      <w:r>
-        <w:t>vol. 6, pp. 1680-1692, 5// 2010.</w:t>
+        <w:t xml:space="preserve">Materials Science and Engineering: R: Reports, </w:t>
+      </w:r>
+      <w:r>
+        <w:t>vol. 77, pp. 1-34, 3// 2014.</w:t>
       </w:r>
     </w:p>
     <w:p>
@@ -41400,16 +41539,16 @@
       </w:r>
       <w:r>
         <w:tab/>
-        <w:t xml:space="preserve">D. A. Jones, </w:t>
+        <w:t xml:space="preserve">F. Witte, "The history of biodegradable magnesium implants: A review," </w:t>
       </w:r>
       <w:r>
         <w:rPr>
           <w:i/>
         </w:rPr>
-        <w:t>Principles and prevention of corrosion</w:t>
-      </w:r>
-      <w:r>
-        <w:t>: Macmillan, 1992.</w:t>
+        <w:t xml:space="preserve">Acta Biomaterialia, </w:t>
+      </w:r>
+      <w:r>
+        <w:t>vol. 6, pp. 1680-1692, 5// 2010.</w:t>
       </w:r>
     </w:p>
     <w:p>
@@ -41423,16 +41562,16 @@
       </w:r>
       <w:r>
         <w:tab/>
-        <w:t xml:space="preserve">D. G. Enos and L. Scribner, "The potentiodynamic polarization scan," </w:t>
+        <w:t xml:space="preserve">D. A. Jones, </w:t>
       </w:r>
       <w:r>
         <w:rPr>
           <w:i/>
         </w:rPr>
-        <w:t xml:space="preserve">Center for Electrochemical Science &amp; Engineering, </w:t>
-      </w:r>
-      <w:r>
-        <w:t>1997.</w:t>
+        <w:t>Principles and prevention of corrosion</w:t>
+      </w:r>
+      <w:r>
+        <w:t>: Macmillan, 1992.</w:t>
       </w:r>
     </w:p>
     <w:p>
@@ -41446,16 +41585,16 @@
       </w:r>
       <w:r>
         <w:tab/>
-        <w:t xml:space="preserve">J. Verbrugge, "La tolérance du tissu osseux vis-à-vis du magnésium métallique," </w:t>
+        <w:t xml:space="preserve">D. G. Enos and L. Scribner, "The potentiodynamic polarization scan," </w:t>
       </w:r>
       <w:r>
         <w:rPr>
           <w:i/>
         </w:rPr>
-        <w:t xml:space="preserve">Presse méd, </w:t>
-      </w:r>
-      <w:r>
-        <w:t>vol. 55, pp. 1112-1114, 1933.</w:t>
+        <w:t xml:space="preserve">Center for Electrochemical Science &amp; Engineering, </w:t>
+      </w:r>
+      <w:r>
+        <w:t>1997.</w:t>
       </w:r>
     </w:p>
     <w:p>
@@ -41469,16 +41608,16 @@
       </w:r>
       <w:r>
         <w:tab/>
-        <w:t xml:space="preserve">A. Lambotte, "L’utilisation du magnesium comme materiel perdu dans l’osteosynthèse," </w:t>
+        <w:t xml:space="preserve">J. Verbrugge, "La tolérance du tissu osseux vis-à-vis du magnésium métallique," </w:t>
       </w:r>
       <w:r>
         <w:rPr>
           <w:i/>
         </w:rPr>
-        <w:t xml:space="preserve">Bull Mem Soc Nat Chir, </w:t>
-      </w:r>
-      <w:r>
-        <w:t>vol. 28, pp. 1325-1334, 1932.</w:t>
+        <w:t xml:space="preserve">Presse méd, </w:t>
+      </w:r>
+      <w:r>
+        <w:t>vol. 55, pp. 1112-1114, 1933.</w:t>
       </w:r>
     </w:p>
     <w:p>
@@ -41492,16 +41631,16 @@
       </w:r>
       <w:r>
         <w:tab/>
-        <w:t xml:space="preserve">P. A. Schweitzer, </w:t>
+        <w:t xml:space="preserve">A. Lambotte, "L’utilisation du magnesium comme materiel perdu dans l’osteosynthèse," </w:t>
       </w:r>
       <w:r>
         <w:rPr>
           <w:i/>
         </w:rPr>
-        <w:t>Fundamentals of corrosion: mechanisms, causes, and preventative methods</w:t>
-      </w:r>
-      <w:r>
-        <w:t>: CRC Press, 2009.</w:t>
+        <w:t xml:space="preserve">Bull Mem Soc Nat Chir, </w:t>
+      </w:r>
+      <w:r>
+        <w:t>vol. 28, pp. 1325-1334, 1932.</w:t>
       </w:r>
     </w:p>
     <w:p>
@@ -41515,16 +41654,16 @@
       </w:r>
       <w:r>
         <w:tab/>
-        <w:t xml:space="preserve">X. Gu, Y. Zheng, S. Zhong, T. Xi, J. Wang, and W. Wang, "Corrosion of, and cellular responses to Mg–Zn–Ca bulk metallic glasses," </w:t>
+        <w:t xml:space="preserve">P. A. Schweitzer, </w:t>
       </w:r>
       <w:r>
         <w:rPr>
           <w:i/>
         </w:rPr>
-        <w:t xml:space="preserve">Biomaterials, </w:t>
-      </w:r>
-      <w:r>
-        <w:t>vol. 31, pp. 1093-1103, 2// 2010.</w:t>
+        <w:t>Fundamentals of corrosion: mechanisms, causes, and preventative methods</w:t>
+      </w:r>
+      <w:r>
+        <w:t>: CRC Press, 2009.</w:t>
       </w:r>
     </w:p>
     <w:p>
@@ -41538,25 +41677,16 @@
       </w:r>
       <w:r>
         <w:tab/>
-        <w:t>X. Zhou, K. D. Ralston, K. J. Laws, J. D. Cao, R. K. Gupta, M. Ferry</w:t>
+        <w:t xml:space="preserve">X. Gu, Y. Zheng, S. Zhong, T. Xi, J. Wang, and W. Wang, "Corrosion of, and cellular responses to Mg–Zn–Ca bulk metallic glasses," </w:t>
       </w:r>
       <w:r>
         <w:rPr>
           <w:i/>
         </w:rPr>
-        <w:t>, et al.</w:t>
-      </w:r>
-      <w:r>
-        <w:t xml:space="preserve">, "Effect of the Degree of Crystallinity on the Electrochemical Behavior of Mg65Cu25Y10 and Mg70Zn25Ca5 Bulk Metallic Glasses," </w:t>
-      </w:r>
-      <w:r>
-        <w:rPr>
-          <w:i/>
-        </w:rPr>
-        <w:t xml:space="preserve">Corrosion, </w:t>
-      </w:r>
-      <w:r>
-        <w:t>vol. 69, pp. 781-792, 2013/08/01 2013.</w:t>
+        <w:t xml:space="preserve">Biomaterials, </w:t>
+      </w:r>
+      <w:r>
+        <w:t>vol. 31, pp. 1093-1103, 2// 2010.</w:t>
       </w:r>
     </w:p>
     <w:p>
@@ -41570,16 +41700,25 @@
       </w:r>
       <w:r>
         <w:tab/>
-        <w:t xml:space="preserve">J. D. Cao, K. J. Laws, N. Birbilis, and M. Ferry, "Potentiodynamic polarisation study of bulk metallic glasses based on the Mg–Zn–Ca ternary system," </w:t>
+        <w:t>X. Zhou, K. D. Ralston, K. J. Laws, J. D. Cao, R. K. Gupta, M. Ferry</w:t>
       </w:r>
       <w:r>
         <w:rPr>
           <w:i/>
         </w:rPr>
-        <w:t xml:space="preserve">Corrosion Engineering, Science and Technology, </w:t>
-      </w:r>
-      <w:r>
-        <w:t>vol. 47, pp. 329-334, 2012.</w:t>
+        <w:t>, et al.</w:t>
+      </w:r>
+      <w:r>
+        <w:t xml:space="preserve">, "Effect of the Degree of Crystallinity on the Electrochemical Behavior of Mg65Cu25Y10 and Mg70Zn25Ca5 Bulk Metallic Glasses," </w:t>
+      </w:r>
+      <w:r>
+        <w:rPr>
+          <w:i/>
+        </w:rPr>
+        <w:t xml:space="preserve">Corrosion, </w:t>
+      </w:r>
+      <w:r>
+        <w:t>vol. 69, pp. 781-792, 2013/08/01 2013.</w:t>
       </w:r>
     </w:p>
     <w:p>
@@ -41593,16 +41732,16 @@
       </w:r>
       <w:r>
         <w:tab/>
-        <w:t xml:space="preserve">X. Gu, G. J. Shiflet, F. Q. Guo, and S. J. Poon, "Mg–Ca–Zn Bulk Metallic Glasses with High Strength and Significant Ductility," </w:t>
+        <w:t xml:space="preserve">J. D. Cao, K. J. Laws, N. Birbilis, and M. Ferry, "Potentiodynamic polarisation study of bulk metallic glasses based on the Mg–Zn–Ca ternary system," </w:t>
       </w:r>
       <w:r>
         <w:rPr>
           <w:i/>
         </w:rPr>
-        <w:t xml:space="preserve">Journal of Materials Research, </w:t>
-      </w:r>
-      <w:r>
-        <w:t>vol. 20, pp. 1935-1938, 2005.</w:t>
+        <w:t xml:space="preserve">Corrosion Engineering, Science and Technology, </w:t>
+      </w:r>
+      <w:r>
+        <w:t>vol. 47, pp. 329-334, 2012.</w:t>
       </w:r>
     </w:p>
     <w:p>
@@ -41630,7 +41769,7 @@
       <w:pPr>
         <w:pStyle w:val="Heading1"/>
       </w:pPr>
-      <w:bookmarkStart w:id="183" w:name="_Toc421002448"/>
+      <w:bookmarkStart w:id="183" w:name="_Toc421026176"/>
       <w:r>
         <w:lastRenderedPageBreak/>
         <w:t>Appendices</w:t>
@@ -41641,7 +41780,7 @@
       <w:pPr>
         <w:pStyle w:val="Heading2"/>
       </w:pPr>
-      <w:bookmarkStart w:id="184" w:name="_Toc421002449"/>
+      <w:bookmarkStart w:id="184" w:name="_Toc421026177"/>
       <w:r>
         <w:t>Glossary</w:t>
       </w:r>
@@ -42603,10 +42742,7 @@
       </w:r>
       <w:r>
         <w:tab/>
-        <w:t>Nucleus Radius (</w:t>
-      </w:r>
-      <w:r>
-        <w:t xml:space="preserve"> </w:t>
+        <w:t xml:space="preserve">Nucleus Radius ( </w:t>
       </w:r>
       <m:oMath>
         <m:r>
@@ -42617,10 +42753,7 @@
         </m:r>
       </m:oMath>
       <w:r>
-        <w:t xml:space="preserve"> </w:t>
-      </w:r>
-      <w:r>
-        <w:t>)</w:t>
+        <w:t xml:space="preserve"> )</w:t>
       </w:r>
     </w:p>
     <w:p>
@@ -48591,563 +48724,6 @@
 </w:styles>
 </file>
 
-<file path=word/glossary/document.xml><?xml version="1.0" encoding="utf-8"?>
-<w:glossaryDocument xmlns:wpc="http://schemas.microsoft.com/office/word/2010/wordprocessingCanvas" xmlns:mc="http://schemas.openxmlformats.org/markup-compatibility/2006" xmlns:o="urn:schemas-microsoft-com:office:office" xmlns:r="http://schemas.openxmlformats.org/officeDocument/2006/relationships" xmlns:m="http://schemas.openxmlformats.org/officeDocument/2006/math" xmlns:v="urn:schemas-microsoft-com:vml" xmlns:wp14="http://schemas.microsoft.com/office/word/2010/wordprocessingDrawing" xmlns:wp="http://schemas.openxmlformats.org/drawingml/2006/wordprocessingDrawing" xmlns:w10="urn:schemas-microsoft-com:office:word" xmlns:w="http://schemas.openxmlformats.org/wordprocessingml/2006/main" xmlns:w14="http://schemas.microsoft.com/office/word/2010/wordml" xmlns:w15="http://schemas.microsoft.com/office/word/2012/wordml" xmlns:wpg="http://schemas.microsoft.com/office/word/2010/wordprocessingGroup" xmlns:wpi="http://schemas.microsoft.com/office/word/2010/wordprocessingInk" xmlns:wne="http://schemas.microsoft.com/office/word/2006/wordml" xmlns:wps="http://schemas.microsoft.com/office/word/2010/wordprocessingShape" mc:Ignorable="w14 w15 wp14"/>
-</file>
-
-<file path=word/glossary/fontTable.xml><?xml version="1.0" encoding="utf-8"?>
-<w:fonts xmlns:mc="http://schemas.openxmlformats.org/markup-compatibility/2006" xmlns:r="http://schemas.openxmlformats.org/officeDocument/2006/relationships" xmlns:w="http://schemas.openxmlformats.org/wordprocessingml/2006/main" xmlns:w14="http://schemas.microsoft.com/office/word/2010/wordml" xmlns:w15="http://schemas.microsoft.com/office/word/2012/wordml" mc:Ignorable="w14 w15">
-  <w:font w:name="Wingdings 2">
-    <w:panose1 w:val="05020102010507070707"/>
-    <w:charset w:val="02"/>
-    <w:family w:val="roman"/>
-    <w:pitch w:val="variable"/>
-    <w:sig w:usb0="00000000" w:usb1="10000000" w:usb2="00000000" w:usb3="00000000" w:csb0="80000000" w:csb1="00000000"/>
-  </w:font>
-  <w:font w:name="Times New Roman">
-    <w:panose1 w:val="02020603050405020304"/>
-    <w:charset w:val="00"/>
-    <w:family w:val="roman"/>
-    <w:pitch w:val="variable"/>
-    <w:sig w:usb0="E0002AFF" w:usb1="C0007841" w:usb2="00000009" w:usb3="00000000" w:csb0="000001FF" w:csb1="00000000"/>
-  </w:font>
-  <w:font w:name="OpenSymbol">
-    <w:altName w:val="Arial Unicode MS"/>
-    <w:charset w:val="80"/>
-    <w:family w:val="auto"/>
-    <w:pitch w:val="default"/>
-  </w:font>
-  <w:font w:name="Symbol">
-    <w:panose1 w:val="05050102010706020507"/>
-    <w:charset w:val="02"/>
-    <w:family w:val="roman"/>
-    <w:pitch w:val="variable"/>
-    <w:sig w:usb0="00000000" w:usb1="10000000" w:usb2="00000000" w:usb3="00000000" w:csb0="80000000" w:csb1="00000000"/>
-  </w:font>
-  <w:font w:name="Courier New">
-    <w:panose1 w:val="02070309020205020404"/>
-    <w:charset w:val="00"/>
-    <w:family w:val="modern"/>
-    <w:pitch w:val="fixed"/>
-    <w:sig w:usb0="E0002AFF" w:usb1="C0007843" w:usb2="00000009" w:usb3="00000000" w:csb0="000001FF" w:csb1="00000000"/>
-  </w:font>
-  <w:font w:name="Wingdings">
-    <w:panose1 w:val="05000000000000000000"/>
-    <w:charset w:val="02"/>
-    <w:family w:val="auto"/>
-    <w:pitch w:val="variable"/>
-    <w:sig w:usb0="00000000" w:usb1="10000000" w:usb2="00000000" w:usb3="00000000" w:csb0="80000000" w:csb1="00000000"/>
-  </w:font>
-  <w:font w:name="Calibri">
-    <w:panose1 w:val="020F0502020204030204"/>
-    <w:charset w:val="00"/>
-    <w:family w:val="swiss"/>
-    <w:pitch w:val="variable"/>
-    <w:sig w:usb0="E00002FF" w:usb1="4000ACFF" w:usb2="00000001" w:usb3="00000000" w:csb0="0000019F" w:csb1="00000000"/>
-  </w:font>
-  <w:font w:name="Calibri Light">
-    <w:panose1 w:val="020F0302020204030204"/>
-    <w:charset w:val="00"/>
-    <w:family w:val="swiss"/>
-    <w:pitch w:val="variable"/>
-    <w:sig w:usb0="A00002EF" w:usb1="4000207B" w:usb2="00000000" w:usb3="00000000" w:csb0="0000019F" w:csb1="00000000"/>
-  </w:font>
-  <w:font w:name="Segoe UI">
-    <w:panose1 w:val="020B0502040204020203"/>
-    <w:charset w:val="00"/>
-    <w:family w:val="swiss"/>
-    <w:pitch w:val="variable"/>
-    <w:sig w:usb0="E10022FF" w:usb1="C000E47F" w:usb2="00000029" w:usb3="00000000" w:csb0="000001DF" w:csb1="00000000"/>
-  </w:font>
-  <w:font w:name="Cambria Math">
-    <w:panose1 w:val="02040503050406030204"/>
-    <w:charset w:val="00"/>
-    <w:family w:val="roman"/>
-    <w:pitch w:val="variable"/>
-    <w:sig w:usb0="E00002FF" w:usb1="420024FF" w:usb2="00000000" w:usb3="00000000" w:csb0="0000019F" w:csb1="00000000"/>
-  </w:font>
-</w:fonts>
-</file>
-
-<file path=word/glossary/settings.xml><?xml version="1.0" encoding="utf-8"?>
-<w:settings xmlns:mc="http://schemas.openxmlformats.org/markup-compatibility/2006" xmlns:o="urn:schemas-microsoft-com:office:office" xmlns:r="http://schemas.openxmlformats.org/officeDocument/2006/relationships" xmlns:m="http://schemas.openxmlformats.org/officeDocument/2006/math" xmlns:v="urn:schemas-microsoft-com:vml" xmlns:w10="urn:schemas-microsoft-com:office:word" xmlns:w="http://schemas.openxmlformats.org/wordprocessingml/2006/main" xmlns:w14="http://schemas.microsoft.com/office/word/2010/wordml" xmlns:w15="http://schemas.microsoft.com/office/word/2012/wordml" xmlns:sl="http://schemas.openxmlformats.org/schemaLibrary/2006/main" mc:Ignorable="w14 w15">
-  <w:view w:val="normal"/>
-  <w:defaultTabStop w:val="720"/>
-  <w:characterSpacingControl w:val="doNotCompress"/>
-  <w:compat>
-    <w:useFELayout/>
-    <w:compatSetting w:name="compatibilityMode" w:uri="http://schemas.microsoft.com/office/word" w:val="15"/>
-    <w:compatSetting w:name="overrideTableStyleFontSizeAndJustification" w:uri="http://schemas.microsoft.com/office/word" w:val="1"/>
-    <w:compatSetting w:name="enableOpenTypeFeatures" w:uri="http://schemas.microsoft.com/office/word" w:val="1"/>
-    <w:compatSetting w:name="doNotFlipMirrorIndents" w:uri="http://schemas.microsoft.com/office/word" w:val="1"/>
-    <w:compatSetting w:name="differentiateMultirowTableHeaders" w:uri="http://schemas.microsoft.com/office/word" w:val="1"/>
-  </w:compat>
-  <w:rsids>
-    <w:rsidRoot w:val="00AF4BAB"/>
-    <w:rsid w:val="00AF4BAB"/>
-  </w:rsids>
-  <m:mathPr>
-    <m:mathFont m:val="Cambria Math"/>
-    <m:brkBin m:val="before"/>
-    <m:brkBinSub m:val="--"/>
-    <m:smallFrac m:val="0"/>
-    <m:dispDef/>
-    <m:lMargin m:val="0"/>
-    <m:rMargin m:val="0"/>
-    <m:defJc m:val="centerGroup"/>
-    <m:wrapIndent m:val="1440"/>
-    <m:intLim m:val="subSup"/>
-    <m:naryLim m:val="undOvr"/>
-  </m:mathPr>
-  <w:themeFontLang w:val="en-AU"/>
-  <w:clrSchemeMapping w:bg1="light1" w:t1="dark1" w:bg2="light2" w:t2="dark2" w:accent1="accent1" w:accent2="accent2" w:accent3="accent3" w:accent4="accent4" w:accent5="accent5" w:accent6="accent6" w:hyperlink="hyperlink" w:followedHyperlink="followedHyperlink"/>
-  <w:decimalSymbol w:val="."/>
-  <w:listSeparator w:val=","/>
-  <w15:chartTrackingRefBased/>
-</w:settings>
-</file>
-
-<file path=word/glossary/styles.xml><?xml version="1.0" encoding="utf-8"?>
-<w:styles xmlns:mc="http://schemas.openxmlformats.org/markup-compatibility/2006" xmlns:r="http://schemas.openxmlformats.org/officeDocument/2006/relationships" xmlns:w="http://schemas.openxmlformats.org/wordprocessingml/2006/main" xmlns:w14="http://schemas.microsoft.com/office/word/2010/wordml" xmlns:w15="http://schemas.microsoft.com/office/word/2012/wordml" mc:Ignorable="w14 w15">
-  <w:docDefaults>
-    <w:rPrDefault>
-      <w:rPr>
-        <w:rFonts w:asciiTheme="minorHAnsi" w:eastAsiaTheme="minorEastAsia" w:hAnsiTheme="minorHAnsi" w:cstheme="minorBidi"/>
-        <w:sz w:val="22"/>
-        <w:szCs w:val="22"/>
-        <w:lang w:val="en-AU" w:eastAsia="en-AU" w:bidi="ar-SA"/>
-      </w:rPr>
-    </w:rPrDefault>
-    <w:pPrDefault>
-      <w:pPr>
-        <w:spacing w:after="160" w:line="259" w:lineRule="auto"/>
-      </w:pPr>
-    </w:pPrDefault>
-  </w:docDefaults>
-  <w:latentStyles w:defLockedState="0" w:defUIPriority="99" w:defSemiHidden="0" w:defUnhideWhenUsed="0" w:defQFormat="0" w:count="371">
-    <w:lsdException w:name="Normal" w:uiPriority="0" w:qFormat="1"/>
-    <w:lsdException w:name="heading 1" w:uiPriority="9" w:qFormat="1"/>
-    <w:lsdException w:name="heading 2" w:semiHidden="1" w:uiPriority="9" w:unhideWhenUsed="1" w:qFormat="1"/>
-    <w:lsdException w:name="heading 3" w:semiHidden="1" w:uiPriority="9" w:unhideWhenUsed="1" w:qFormat="1"/>
-    <w:lsdException w:name="heading 4" w:semiHidden="1" w:uiPriority="9" w:unhideWhenUsed="1" w:qFormat="1"/>
-    <w:lsdException w:name="heading 5" w:semiHidden="1" w:uiPriority="9" w:unhideWhenUsed="1" w:qFormat="1"/>
-    <w:lsdException w:name="heading 6" w:semiHidden="1" w:uiPriority="9" w:unhideWhenUsed="1" w:qFormat="1"/>
-    <w:lsdException w:name="heading 7" w:semiHidden="1" w:uiPriority="9" w:unhideWhenUsed="1" w:qFormat="1"/>
-    <w:lsdException w:name="heading 8" w:semiHidden="1" w:uiPriority="9" w:unhideWhenUsed="1" w:qFormat="1"/>
-    <w:lsdException w:name="heading 9" w:semiHidden="1" w:uiPriority="9" w:unhideWhenUsed="1" w:qFormat="1"/>
-    <w:lsdException w:name="index 1" w:semiHidden="1" w:unhideWhenUsed="1"/>
-    <w:lsdException w:name="index 2" w:semiHidden="1" w:unhideWhenUsed="1"/>
-    <w:lsdException w:name="index 3" w:semiHidden="1" w:unhideWhenUsed="1"/>
-    <w:lsdException w:name="index 4" w:semiHidden="1" w:unhideWhenUsed="1"/>
-    <w:lsdException w:name="index 5" w:semiHidden="1" w:unhideWhenUsed="1"/>
-    <w:lsdException w:name="index 6" w:semiHidden="1" w:unhideWhenUsed="1"/>
-    <w:lsdException w:name="index 7" w:semiHidden="1" w:unhideWhenUsed="1"/>
-    <w:lsdException w:name="index 8" w:semiHidden="1" w:unhideWhenUsed="1"/>
-    <w:lsdException w:name="index 9" w:semiHidden="1" w:unhideWhenUsed="1"/>
-    <w:lsdException w:name="toc 1" w:semiHidden="1" w:uiPriority="39" w:unhideWhenUsed="1"/>
-    <w:lsdException w:name="toc 2" w:semiHidden="1" w:uiPriority="39" w:unhideWhenUsed="1"/>
-    <w:lsdException w:name="toc 3" w:semiHidden="1" w:uiPriority="39" w:unhideWhenUsed="1"/>
-    <w:lsdException w:name="toc 4" w:semiHidden="1" w:uiPriority="39" w:unhideWhenUsed="1"/>
-    <w:lsdException w:name="toc 5" w:semiHidden="1" w:uiPriority="39" w:unhideWhenUsed="1"/>
-    <w:lsdException w:name="toc 6" w:semiHidden="1" w:uiPriority="39" w:unhideWhenUsed="1"/>
-    <w:lsdException w:name="toc 7" w:semiHidden="1" w:uiPriority="39" w:unhideWhenUsed="1"/>
-    <w:lsdException w:name="toc 8" w:semiHidden="1" w:uiPriority="39" w:unhideWhenUsed="1"/>
-    <w:lsdException w:name="toc 9" w:semiHidden="1" w:uiPriority="39" w:unhideWhenUsed="1"/>
-    <w:lsdException w:name="Normal Indent" w:semiHidden="1" w:unhideWhenUsed="1"/>
-    <w:lsdException w:name="footnote text" w:semiHidden="1" w:unhideWhenUsed="1"/>
-    <w:lsdException w:name="annotation text" w:semiHidden="1" w:unhideWhenUsed="1"/>
-    <w:lsdException w:name="header" w:semiHidden="1" w:unhideWhenUsed="1"/>
-    <w:lsdException w:name="footer" w:semiHidden="1" w:unhideWhenUsed="1"/>
-    <w:lsdException w:name="index heading" w:semiHidden="1" w:unhideWhenUsed="1"/>
-    <w:lsdException w:name="caption" w:semiHidden="1" w:uiPriority="35" w:unhideWhenUsed="1" w:qFormat="1"/>
-    <w:lsdException w:name="table of figures" w:semiHidden="1" w:unhideWhenUsed="1"/>
-    <w:lsdException w:name="envelope address" w:semiHidden="1" w:unhideWhenUsed="1"/>
-    <w:lsdException w:name="envelope return" w:semiHidden="1" w:unhideWhenUsed="1"/>
-    <w:lsdException w:name="footnote reference" w:semiHidden="1" w:unhideWhenUsed="1"/>
-    <w:lsdException w:name="annotation reference" w:semiHidden="1" w:unhideWhenUsed="1"/>
-    <w:lsdException w:name="line number" w:semiHidden="1" w:unhideWhenUsed="1"/>
-    <w:lsdException w:name="page number" w:semiHidden="1" w:unhideWhenUsed="1"/>
-    <w:lsdException w:name="endnote reference" w:semiHidden="1" w:unhideWhenUsed="1"/>
-    <w:lsdException w:name="endnote text" w:semiHidden="1" w:unhideWhenUsed="1"/>
-    <w:lsdException w:name="table of authorities" w:semiHidden="1" w:unhideWhenUsed="1"/>
-    <w:lsdException w:name="macro" w:semiHidden="1" w:unhideWhenUsed="1"/>
-    <w:lsdException w:name="toa heading" w:semiHidden="1" w:unhideWhenUsed="1"/>
-    <w:lsdException w:name="List" w:semiHidden="1" w:unhideWhenUsed="1"/>
-    <w:lsdException w:name="List Bullet" w:semiHidden="1" w:unhideWhenUsed="1"/>
-    <w:lsdException w:name="List Number" w:semiHidden="1" w:unhideWhenUsed="1"/>
-    <w:lsdException w:name="List 2" w:semiHidden="1" w:unhideWhenUsed="1"/>
-    <w:lsdException w:name="List 3" w:semiHidden="1" w:unhideWhenUsed="1"/>
-    <w:lsdException w:name="List 4" w:semiHidden="1" w:unhideWhenUsed="1"/>
-    <w:lsdException w:name="List 5" w:semiHidden="1" w:unhideWhenUsed="1"/>
-    <w:lsdException w:name="List Bullet 2" w:semiHidden="1" w:unhideWhenUsed="1"/>
-    <w:lsdException w:name="List Bullet 3" w:semiHidden="1" w:unhideWhenUsed="1"/>
-    <w:lsdException w:name="List Bullet 4" w:semiHidden="1" w:unhideWhenUsed="1"/>
-    <w:lsdException w:name="List Bullet 5" w:semiHidden="1" w:unhideWhenUsed="1"/>
-    <w:lsdException w:name="List Number 2" w:semiHidden="1" w:unhideWhenUsed="1"/>
-    <w:lsdException w:name="List Number 3" w:semiHidden="1" w:unhideWhenUsed="1"/>
-    <w:lsdException w:name="List Number 4" w:semiHidden="1" w:unhideWhenUsed="1"/>
-    <w:lsdException w:name="List Number 5" w:semiHidden="1" w:unhideWhenUsed="1"/>
-    <w:lsdException w:name="Title" w:uiPriority="10" w:qFormat="1"/>
-    <w:lsdException w:name="Closing" w:semiHidden="1" w:unhideWhenUsed="1"/>
-    <w:lsdException w:name="Signature" w:semiHidden="1" w:unhideWhenUsed="1"/>
-    <w:lsdException w:name="Default Paragraph Font" w:semiHidden="1" w:uiPriority="1" w:unhideWhenUsed="1"/>
-    <w:lsdException w:name="Body Text" w:semiHidden="1" w:unhideWhenUsed="1"/>
-    <w:lsdException w:name="Body Text Indent" w:semiHidden="1" w:unhideWhenUsed="1"/>
-    <w:lsdException w:name="List Continue" w:semiHidden="1" w:unhideWhenUsed="1"/>
-    <w:lsdException w:name="List Continue 2" w:semiHidden="1" w:unhideWhenUsed="1"/>
-    <w:lsdException w:name="List Continue 3" w:semiHidden="1" w:unhideWhenUsed="1"/>
-    <w:lsdException w:name="List Continue 4" w:semiHidden="1" w:unhideWhenUsed="1"/>
-    <w:lsdException w:name="List Continue 5" w:semiHidden="1" w:unhideWhenUsed="1"/>
-    <w:lsdException w:name="Message Header" w:semiHidden="1" w:unhideWhenUsed="1"/>
-    <w:lsdException w:name="Subtitle" w:uiPriority="11" w:qFormat="1"/>
-    <w:lsdException w:name="Salutation" w:semiHidden="1" w:unhideWhenUsed="1"/>
-    <w:lsdException w:name="Date" w:semiHidden="1" w:unhideWhenUsed="1"/>
-    <w:lsdException w:name="Body Text First Indent" w:semiHidden="1" w:unhideWhenUsed="1"/>
-    <w:lsdException w:name="Body Text First Indent 2" w:semiHidden="1" w:unhideWhenUsed="1"/>
-    <w:lsdException w:name="Note Heading" w:semiHidden="1" w:unhideWhenUsed="1"/>
-    <w:lsdException w:name="Body Text 2" w:semiHidden="1" w:unhideWhenUsed="1"/>
-    <w:lsdException w:name="Body Text 3" w:semiHidden="1" w:unhideWhenUsed="1"/>
-    <w:lsdException w:name="Body Text Indent 2" w:semiHidden="1" w:unhideWhenUsed="1"/>
-    <w:lsdException w:name="Body Text Indent 3" w:semiHidden="1" w:unhideWhenUsed="1"/>
-    <w:lsdException w:name="Block Text" w:semiHidden="1" w:unhideWhenUsed="1"/>
-    <w:lsdException w:name="Hyperlink" w:semiHidden="1" w:unhideWhenUsed="1"/>
-    <w:lsdException w:name="FollowedHyperlink" w:semiHidden="1" w:unhideWhenUsed="1"/>
-    <w:lsdException w:name="Strong" w:uiPriority="22" w:qFormat="1"/>
-    <w:lsdException w:name="Emphasis" w:uiPriority="20" w:qFormat="1"/>
-    <w:lsdException w:name="Document Map" w:semiHidden="1" w:unhideWhenUsed="1"/>
-    <w:lsdException w:name="Plain Text" w:semiHidden="1" w:unhideWhenUsed="1"/>
-    <w:lsdException w:name="E-mail Signature" w:semiHidden="1" w:unhideWhenUsed="1"/>
-    <w:lsdException w:name="HTML Top of Form" w:semiHidden="1" w:unhideWhenUsed="1"/>
-    <w:lsdException w:name="HTML Bottom of Form" w:semiHidden="1" w:unhideWhenUsed="1"/>
-    <w:lsdException w:name="Normal (Web)" w:semiHidden="1" w:unhideWhenUsed="1"/>
-    <w:lsdException w:name="HTML Acronym" w:semiHidden="1" w:unhideWhenUsed="1"/>
-    <w:lsdException w:name="HTML Address" w:semiHidden="1" w:unhideWhenUsed="1"/>
-    <w:lsdException w:name="HTML Cite" w:semiHidden="1" w:unhideWhenUsed="1"/>
-    <w:lsdException w:name="HTML Code" w:semiHidden="1" w:unhideWhenUsed="1"/>
-    <w:lsdException w:name="HTML Definition" w:semiHidden="1" w:unhideWhenUsed="1"/>
-    <w:lsdException w:name="HTML Keyboard" w:semiHidden="1" w:unhideWhenUsed="1"/>
-    <w:lsdException w:name="HTML Preformatted" w:semiHidden="1" w:unhideWhenUsed="1"/>
-    <w:lsdException w:name="HTML Sample" w:semiHidden="1" w:unhideWhenUsed="1"/>
-    <w:lsdException w:name="HTML Typewriter" w:semiHidden="1" w:unhideWhenUsed="1"/>
-    <w:lsdException w:name="HTML Variable" w:semiHidden="1" w:unhideWhenUsed="1"/>
-    <w:lsdException w:name="Normal Table" w:semiHidden="1" w:unhideWhenUsed="1"/>
-    <w:lsdException w:name="annotation subject" w:semiHidden="1" w:unhideWhenUsed="1"/>
-    <w:lsdException w:name="No List" w:semiHidden="1" w:unhideWhenUsed="1"/>
-    <w:lsdException w:name="Outline List 1" w:semiHidden="1" w:unhideWhenUsed="1"/>
-    <w:lsdException w:name="Outline List 2" w:semiHidden="1" w:unhideWhenUsed="1"/>
-    <w:lsdException w:name="Outline List 3" w:semiHidden="1" w:unhideWhenUsed="1"/>
-    <w:lsdException w:name="Table Simple 1" w:semiHidden="1" w:unhideWhenUsed="1"/>
-    <w:lsdException w:name="Table Simple 2" w:semiHidden="1" w:unhideWhenUsed="1"/>
-    <w:lsdException w:name="Table Simple 3" w:semiHidden="1" w:unhideWhenUsed="1"/>
-    <w:lsdException w:name="Table Classic 1" w:semiHidden="1" w:unhideWhenUsed="1"/>
-    <w:lsdException w:name="Table Classic 2" w:semiHidden="1" w:unhideWhenUsed="1"/>
-    <w:lsdException w:name="Table Classic 3" w:semiHidden="1" w:unhideWhenUsed="1"/>
-    <w:lsdException w:name="Table Classic 4" w:semiHidden="1" w:unhideWhenUsed="1"/>
-    <w:lsdException w:name="Table Colorful 1" w:semiHidden="1" w:unhideWhenUsed="1"/>
-    <w:lsdException w:name="Table Colorful 2" w:semiHidden="1" w:unhideWhenUsed="1"/>
-    <w:lsdException w:name="Table Colorful 3" w:semiHidden="1" w:unhideWhenUsed="1"/>
-    <w:lsdException w:name="Table Columns 1" w:semiHidden="1" w:unhideWhenUsed="1"/>
-    <w:lsdException w:name="Table Columns 2" w:semiHidden="1" w:unhideWhenUsed="1"/>
-    <w:lsdException w:name="Table Columns 3" w:semiHidden="1" w:unhideWhenUsed="1"/>
-    <w:lsdException w:name="Table Columns 4" w:semiHidden="1" w:unhideWhenUsed="1"/>
-    <w:lsdException w:name="Table Columns 5" w:semiHidden="1" w:unhideWhenUsed="1"/>
-    <w:lsdException w:name="Table Grid 1" w:semiHidden="1" w:unhideWhenUsed="1"/>
-    <w:lsdException w:name="Table Grid 2" w:semiHidden="1" w:unhideWhenUsed="1"/>
-    <w:lsdException w:name="Table Grid 3" w:semiHidden="1" w:unhideWhenUsed="1"/>
-    <w:lsdException w:name="Table Grid 4" w:semiHidden="1" w:unhideWhenUsed="1"/>
-    <w:lsdException w:name="Table Grid 5" w:semiHidden="1" w:unhideWhenUsed="1"/>
-    <w:lsdException w:name="Table Grid 6" w:semiHidden="1" w:unhideWhenUsed="1"/>
-    <w:lsdException w:name="Table Grid 7" w:semiHidden="1" w:unhideWhenUsed="1"/>
-    <w:lsdException w:name="Table Grid 8" w:semiHidden="1" w:unhideWhenUsed="1"/>
-    <w:lsdException w:name="Table List 1" w:semiHidden="1" w:unhideWhenUsed="1"/>
-    <w:lsdException w:name="Table List 2" w:semiHidden="1" w:unhideWhenUsed="1"/>
-    <w:lsdException w:name="Table List 3" w:semiHidden="1" w:unhideWhenUsed="1"/>
-    <w:lsdException w:name="Table List 4" w:semiHidden="1" w:unhideWhenUsed="1"/>
-    <w:lsdException w:name="Table List 5" w:semiHidden="1" w:unhideWhenUsed="1"/>
-    <w:lsdException w:name="Table List 6" w:semiHidden="1" w:unhideWhenUsed="1"/>
-    <w:lsdException w:name="Table List 7" w:semiHidden="1" w:unhideWhenUsed="1"/>
-    <w:lsdException w:name="Table List 8" w:semiHidden="1" w:unhideWhenUsed="1"/>
-    <w:lsdException w:name="Table 3D effects 1" w:semiHidden="1" w:unhideWhenUsed="1"/>
-    <w:lsdException w:name="Table 3D effects 2" w:semiHidden="1" w:unhideWhenUsed="1"/>
-    <w:lsdException w:name="Table 3D effects 3" w:semiHidden="1" w:unhideWhenUsed="1"/>
-    <w:lsdException w:name="Table Contemporary" w:semiHidden="1" w:unhideWhenUsed="1"/>
-    <w:lsdException w:name="Table Elegant" w:semiHidden="1" w:unhideWhenUsed="1"/>
-    <w:lsdException w:name="Table Professional" w:semiHidden="1" w:unhideWhenUsed="1"/>
-    <w:lsdException w:name="Table Subtle 1" w:semiHidden="1" w:unhideWhenUsed="1"/>
-    <w:lsdException w:name="Table Subtle 2" w:semiHidden="1" w:unhideWhenUsed="1"/>
-    <w:lsdException w:name="Table Web 1" w:semiHidden="1" w:unhideWhenUsed="1"/>
-    <w:lsdException w:name="Table Web 2" w:semiHidden="1" w:unhideWhenUsed="1"/>
-    <w:lsdException w:name="Table Web 3" w:semiHidden="1" w:unhideWhenUsed="1"/>
-    <w:lsdException w:name="Balloon Text" w:semiHidden="1" w:unhideWhenUsed="1"/>
-    <w:lsdException w:name="Table Grid" w:uiPriority="39"/>
-    <w:lsdException w:name="Table Theme" w:semiHidden="1" w:unhideWhenUsed="1"/>
-    <w:lsdException w:name="Placeholder Text" w:semiHidden="1"/>
-    <w:lsdException w:name="No Spacing" w:uiPriority="1" w:qFormat="1"/>
-    <w:lsdException w:name="Light Shading" w:uiPriority="60"/>
-    <w:lsdException w:name="Light List" w:uiPriority="61"/>
-    <w:lsdException w:name="Light Grid" w:uiPriority="62"/>
-    <w:lsdException w:name="Medium Shading 1" w:uiPriority="63"/>
-    <w:lsdException w:name="Medium Shading 2" w:uiPriority="64"/>
-    <w:lsdException w:name="Medium List 1" w:uiPriority="65"/>
-    <w:lsdException w:name="Medium List 2" w:uiPriority="66"/>
-    <w:lsdException w:name="Medium Grid 1" w:uiPriority="67"/>
-    <w:lsdException w:name="Medium Grid 2" w:uiPriority="68"/>
-    <w:lsdException w:name="Medium Grid 3" w:uiPriority="69"/>
-    <w:lsdException w:name="Dark List" w:uiPriority="70"/>
-    <w:lsdException w:name="Colorful Shading" w:uiPriority="71"/>
-    <w:lsdException w:name="Colorful List" w:uiPriority="72"/>
-    <w:lsdException w:name="Colorful Grid" w:uiPriority="73"/>
-    <w:lsdException w:name="Light Shading Accent 1" w:uiPriority="60"/>
-    <w:lsdException w:name="Light List Accent 1" w:uiPriority="61"/>
-    <w:lsdException w:name="Light Grid Accent 1" w:uiPriority="62"/>
-    <w:lsdException w:name="Medium Shading 1 Accent 1" w:uiPriority="63"/>
-    <w:lsdException w:name="Medium Shading 2 Accent 1" w:uiPriority="64"/>
-    <w:lsdException w:name="Medium List 1 Accent 1" w:uiPriority="65"/>
-    <w:lsdException w:name="Revision" w:semiHidden="1"/>
-    <w:lsdException w:name="List Paragraph" w:uiPriority="34" w:qFormat="1"/>
-    <w:lsdException w:name="Quote" w:uiPriority="29" w:qFormat="1"/>
-    <w:lsdException w:name="Intense Quote" w:uiPriority="30" w:qFormat="1"/>
-    <w:lsdException w:name="Medium List 2 Accent 1" w:uiPriority="66"/>
-    <w:lsdException w:name="Medium Grid 1 Accent 1" w:uiPriority="67"/>
-    <w:lsdException w:name="Medium Grid 2 Accent 1" w:uiPriority="68"/>
-    <w:lsdException w:name="Medium Grid 3 Accent 1" w:uiPriority="69"/>
-    <w:lsdException w:name="Dark List Accent 1" w:uiPriority="70"/>
-    <w:lsdException w:name="Colorful Shading Accent 1" w:uiPriority="71"/>
-    <w:lsdException w:name="Colorful List Accent 1" w:uiPriority="72"/>
-    <w:lsdException w:name="Colorful Grid Accent 1" w:uiPriority="73"/>
-    <w:lsdException w:name="Light Shading Accent 2" w:uiPriority="60"/>
-    <w:lsdException w:name="Light List Accent 2" w:uiPriority="61"/>
-    <w:lsdException w:name="Light Grid Accent 2" w:uiPriority="62"/>
-    <w:lsdException w:name="Medium Shading 1 Accent 2" w:uiPriority="63"/>
-    <w:lsdException w:name="Medium Shading 2 Accent 2" w:uiPriority="64"/>
-    <w:lsdException w:name="Medium List 1 Accent 2" w:uiPriority="65"/>
-    <w:lsdException w:name="Medium List 2 Accent 2" w:uiPriority="66"/>
-    <w:lsdException w:name="Medium Grid 1 Accent 2" w:uiPriority="67"/>
-    <w:lsdException w:name="Medium Grid 2 Accent 2" w:uiPriority="68"/>
-    <w:lsdException w:name="Medium Grid 3 Accent 2" w:uiPriority="69"/>
-    <w:lsdException w:name="Dark List Accent 2" w:uiPriority="70"/>
-    <w:lsdException w:name="Colorful Shading Accent 2" w:uiPriority="71"/>
-    <w:lsdException w:name="Colorful List Accent 2" w:uiPriority="72"/>
-    <w:lsdException w:name="Colorful Grid Accent 2" w:uiPriority="73"/>
-    <w:lsdException w:name="Light Shading Accent 3" w:uiPriority="60"/>
-    <w:lsdException w:name="Light List Accent 3" w:uiPriority="61"/>
-    <w:lsdException w:name="Light Grid Accent 3" w:uiPriority="62"/>
-    <w:lsdException w:name="Medium Shading 1 Accent 3" w:uiPriority="63"/>
-    <w:lsdException w:name="Medium Shading 2 Accent 3" w:uiPriority="64"/>
-    <w:lsdException w:name="Medium List 1 Accent 3" w:uiPriority="65"/>
-    <w:lsdException w:name="Medium List 2 Accent 3" w:uiPriority="66"/>
-    <w:lsdException w:name="Medium Grid 1 Accent 3" w:uiPriority="67"/>
-    <w:lsdException w:name="Medium Grid 2 Accent 3" w:uiPriority="68"/>
-    <w:lsdException w:name="Medium Grid 3 Accent 3" w:uiPriority="69"/>
-    <w:lsdException w:name="Dark List Accent 3" w:uiPriority="70"/>
-    <w:lsdException w:name="Colorful Shading Accent 3" w:uiPriority="71"/>
-    <w:lsdException w:name="Colorful List Accent 3" w:uiPriority="72"/>
-    <w:lsdException w:name="Colorful Grid Accent 3" w:uiPriority="73"/>
-    <w:lsdException w:name="Light Shading Accent 4" w:uiPriority="60"/>
-    <w:lsdException w:name="Light List Accent 4" w:uiPriority="61"/>
-    <w:lsdException w:name="Light Grid Accent 4" w:uiPriority="62"/>
-    <w:lsdException w:name="Medium Shading 1 Accent 4" w:uiPriority="63"/>
-    <w:lsdException w:name="Medium Shading 2 Accent 4" w:uiPriority="64"/>
-    <w:lsdException w:name="Medium List 1 Accent 4" w:uiPriority="65"/>
-    <w:lsdException w:name="Medium List 2 Accent 4" w:uiPriority="66"/>
-    <w:lsdException w:name="Medium Grid 1 Accent 4" w:uiPriority="67"/>
-    <w:lsdException w:name="Medium Grid 2 Accent 4" w:uiPriority="68"/>
-    <w:lsdException w:name="Medium Grid 3 Accent 4" w:uiPriority="69"/>
-    <w:lsdException w:name="Dark List Accent 4" w:uiPriority="70"/>
-    <w:lsdException w:name="Colorful Shading Accent 4" w:uiPriority="71"/>
-    <w:lsdException w:name="Colorful List Accent 4" w:uiPriority="72"/>
-    <w:lsdException w:name="Colorful Grid Accent 4" w:uiPriority="73"/>
-    <w:lsdException w:name="Light Shading Accent 5" w:uiPriority="60"/>
-    <w:lsdException w:name="Light List Accent 5" w:uiPriority="61"/>
-    <w:lsdException w:name="Light Grid Accent 5" w:uiPriority="62"/>
-    <w:lsdException w:name="Medium Shading 1 Accent 5" w:uiPriority="63"/>
-    <w:lsdException w:name="Medium Shading 2 Accent 5" w:uiPriority="64"/>
-    <w:lsdException w:name="Medium List 1 Accent 5" w:uiPriority="65"/>
-    <w:lsdException w:name="Medium List 2 Accent 5" w:uiPriority="66"/>
-    <w:lsdException w:name="Medium Grid 1 Accent 5" w:uiPriority="67"/>
-    <w:lsdException w:name="Medium Grid 2 Accent 5" w:uiPriority="68"/>
-    <w:lsdException w:name="Medium Grid 3 Accent 5" w:uiPriority="69"/>
-    <w:lsdException w:name="Dark List Accent 5" w:uiPriority="70"/>
-    <w:lsdException w:name="Colorful Shading Accent 5" w:uiPriority="71"/>
-    <w:lsdException w:name="Colorful List Accent 5" w:uiPriority="72"/>
-    <w:lsdException w:name="Colorful Grid Accent 5" w:uiPriority="73"/>
-    <w:lsdException w:name="Light Shading Accent 6" w:uiPriority="60"/>
-    <w:lsdException w:name="Light List Accent 6" w:uiPriority="61"/>
-    <w:lsdException w:name="Light Grid Accent 6" w:uiPriority="62"/>
-    <w:lsdException w:name="Medium Shading 1 Accent 6" w:uiPriority="63"/>
-    <w:lsdException w:name="Medium Shading 2 Accent 6" w:uiPriority="64"/>
-    <w:lsdException w:name="Medium List 1 Accent 6" w:uiPriority="65"/>
-    <w:lsdException w:name="Medium List 2 Accent 6" w:uiPriority="66"/>
-    <w:lsdException w:name="Medium Grid 1 Accent 6" w:uiPriority="67"/>
-    <w:lsdException w:name="Medium Grid 2 Accent 6" w:uiPriority="68"/>
-    <w:lsdException w:name="Medium Grid 3 Accent 6" w:uiPriority="69"/>
-    <w:lsdException w:name="Dark List Accent 6" w:uiPriority="70"/>
-    <w:lsdException w:name="Colorful Shading Accent 6" w:uiPriority="71"/>
-    <w:lsdException w:name="Colorful List Accent 6" w:uiPriority="72"/>
-    <w:lsdException w:name="Colorful Grid Accent 6" w:uiPriority="73"/>
-    <w:lsdException w:name="Subtle Emphasis" w:uiPriority="19" w:qFormat="1"/>
-    <w:lsdException w:name="Intense Emphasis" w:uiPriority="21" w:qFormat="1"/>
-    <w:lsdException w:name="Subtle Reference" w:uiPriority="31" w:qFormat="1"/>
-    <w:lsdException w:name="Intense Reference" w:uiPriority="32" w:qFormat="1"/>
-    <w:lsdException w:name="Book Title" w:uiPriority="33" w:qFormat="1"/>
-    <w:lsdException w:name="Bibliography" w:semiHidden="1" w:uiPriority="37" w:unhideWhenUsed="1"/>
-    <w:lsdException w:name="TOC Heading" w:semiHidden="1" w:uiPriority="39" w:unhideWhenUsed="1" w:qFormat="1"/>
-    <w:lsdException w:name="Plain Table 1" w:uiPriority="41"/>
-    <w:lsdException w:name="Plain Table 2" w:uiPriority="42"/>
-    <w:lsdException w:name="Plain Table 3" w:uiPriority="43"/>
-    <w:lsdException w:name="Plain Table 4" w:uiPriority="44"/>
-    <w:lsdException w:name="Plain Table 5" w:uiPriority="45"/>
-    <w:lsdException w:name="Grid Table Light" w:uiPriority="40"/>
-    <w:lsdException w:name="Grid Table 1 Light" w:uiPriority="46"/>
-    <w:lsdException w:name="Grid Table 2" w:uiPriority="47"/>
-    <w:lsdException w:name="Grid Table 3" w:uiPriority="48"/>
-    <w:lsdException w:name="Grid Table 4" w:uiPriority="49"/>
-    <w:lsdException w:name="Grid Table 5 Dark" w:uiPriority="50"/>
-    <w:lsdException w:name="Grid Table 6 Colorful" w:uiPriority="51"/>
-    <w:lsdException w:name="Grid Table 7 Colorful" w:uiPriority="52"/>
-    <w:lsdException w:name="Grid Table 1 Light Accent 1" w:uiPriority="46"/>
-    <w:lsdException w:name="Grid Table 2 Accent 1" w:uiPriority="47"/>
-    <w:lsdException w:name="Grid Table 3 Accent 1" w:uiPriority="48"/>
-    <w:lsdException w:name="Grid Table 4 Accent 1" w:uiPriority="49"/>
-    <w:lsdException w:name="Grid Table 5 Dark Accent 1" w:uiPriority="50"/>
-    <w:lsdException w:name="Grid Table 6 Colorful Accent 1" w:uiPriority="51"/>
-    <w:lsdException w:name="Grid Table 7 Colorful Accent 1" w:uiPriority="52"/>
-    <w:lsdException w:name="Grid Table 1 Light Accent 2" w:uiPriority="46"/>
-    <w:lsdException w:name="Grid Table 2 Accent 2" w:uiPriority="47"/>
-    <w:lsdException w:name="Grid Table 3 Accent 2" w:uiPriority="48"/>
-    <w:lsdException w:name="Grid Table 4 Accent 2" w:uiPriority="49"/>
-    <w:lsdException w:name="Grid Table 5 Dark Accent 2" w:uiPriority="50"/>
-    <w:lsdException w:name="Grid Table 6 Colorful Accent 2" w:uiPriority="51"/>
-    <w:lsdException w:name="Grid Table 7 Colorful Accent 2" w:uiPriority="52"/>
-    <w:lsdException w:name="Grid Table 1 Light Accent 3" w:uiPriority="46"/>
-    <w:lsdException w:name="Grid Table 2 Accent 3" w:uiPriority="47"/>
-    <w:lsdException w:name="Grid Table 3 Accent 3" w:uiPriority="48"/>
-    <w:lsdException w:name="Grid Table 4 Accent 3" w:uiPriority="49"/>
-    <w:lsdException w:name="Grid Table 5 Dark Accent 3" w:uiPriority="50"/>
-    <w:lsdException w:name="Grid Table 6 Colorful Accent 3" w:uiPriority="51"/>
-    <w:lsdException w:name="Grid Table 7 Colorful Accent 3" w:uiPriority="52"/>
-    <w:lsdException w:name="Grid Table 1 Light Accent 4" w:uiPriority="46"/>
-    <w:lsdException w:name="Grid Table 2 Accent 4" w:uiPriority="47"/>
-    <w:lsdException w:name="Grid Table 3 Accent 4" w:uiPriority="48"/>
-    <w:lsdException w:name="Grid Table 4 Accent 4" w:uiPriority="49"/>
-    <w:lsdException w:name="Grid Table 5 Dark Accent 4" w:uiPriority="50"/>
-    <w:lsdException w:name="Grid Table 6 Colorful Accent 4" w:uiPriority="51"/>
-    <w:lsdException w:name="Grid Table 7 Colorful Accent 4" w:uiPriority="52"/>
-    <w:lsdException w:name="Grid Table 1 Light Accent 5" w:uiPriority="46"/>
-    <w:lsdException w:name="Grid Table 2 Accent 5" w:uiPriority="47"/>
-    <w:lsdException w:name="Grid Table 3 Accent 5" w:uiPriority="48"/>
-    <w:lsdException w:name="Grid Table 4 Accent 5" w:uiPriority="49"/>
-    <w:lsdException w:name="Grid Table 5 Dark Accent 5" w:uiPriority="50"/>
-    <w:lsdException w:name="Grid Table 6 Colorful Accent 5" w:uiPriority="51"/>
-    <w:lsdException w:name="Grid Table 7 Colorful Accent 5" w:uiPriority="52"/>
-    <w:lsdException w:name="Grid Table 1 Light Accent 6" w:uiPriority="46"/>
-    <w:lsdException w:name="Grid Table 2 Accent 6" w:uiPriority="47"/>
-    <w:lsdException w:name="Grid Table 3 Accent 6" w:uiPriority="48"/>
-    <w:lsdException w:name="Grid Table 4 Accent 6" w:uiPriority="49"/>
-    <w:lsdException w:name="Grid Table 5 Dark Accent 6" w:uiPriority="50"/>
-    <w:lsdException w:name="Grid Table 6 Colorful Accent 6" w:uiPriority="51"/>
-    <w:lsdException w:name="Grid Table 7 Colorful Accent 6" w:uiPriority="52"/>
-    <w:lsdException w:name="List Table 1 Light" w:uiPriority="46"/>
-    <w:lsdException w:name="List Table 2" w:uiPriority="47"/>
-    <w:lsdException w:name="List Table 3" w:uiPriority="48"/>
-    <w:lsdException w:name="List Table 4" w:uiPriority="49"/>
-    <w:lsdException w:name="List Table 5 Dark" w:uiPriority="50"/>
-    <w:lsdException w:name="List Table 6 Colorful" w:uiPriority="51"/>
-    <w:lsdException w:name="List Table 7 Colorful" w:uiPriority="52"/>
-    <w:lsdException w:name="List Table 1 Light Accent 1" w:uiPriority="46"/>
-    <w:lsdException w:name="List Table 2 Accent 1" w:uiPriority="47"/>
-    <w:lsdException w:name="List Table 3 Accent 1" w:uiPriority="48"/>
-    <w:lsdException w:name="List Table 4 Accent 1" w:uiPriority="49"/>
-    <w:lsdException w:name="List Table 5 Dark Accent 1" w:uiPriority="50"/>
-    <w:lsdException w:name="List Table 6 Colorful Accent 1" w:uiPriority="51"/>
-    <w:lsdException w:name="List Table 7 Colorful Accent 1" w:uiPriority="52"/>
-    <w:lsdException w:name="List Table 1 Light Accent 2" w:uiPriority="46"/>
-    <w:lsdException w:name="List Table 2 Accent 2" w:uiPriority="47"/>
-    <w:lsdException w:name="List Table 3 Accent 2" w:uiPriority="48"/>
-    <w:lsdException w:name="List Table 4 Accent 2" w:uiPriority="49"/>
-    <w:lsdException w:name="List Table 5 Dark Accent 2" w:uiPriority="50"/>
-    <w:lsdException w:name="List Table 6 Colorful Accent 2" w:uiPriority="51"/>
-    <w:lsdException w:name="List Table 7 Colorful Accent 2" w:uiPriority="52"/>
-    <w:lsdException w:name="List Table 1 Light Accent 3" w:uiPriority="46"/>
-    <w:lsdException w:name="List Table 2 Accent 3" w:uiPriority="47"/>
-    <w:lsdException w:name="List Table 3 Accent 3" w:uiPriority="48"/>
-    <w:lsdException w:name="List Table 4 Accent 3" w:uiPriority="49"/>
-    <w:lsdException w:name="List Table 5 Dark Accent 3" w:uiPriority="50"/>
-    <w:lsdException w:name="List Table 6 Colorful Accent 3" w:uiPriority="51"/>
-    <w:lsdException w:name="List Table 7 Colorful Accent 3" w:uiPriority="52"/>
-    <w:lsdException w:name="List Table 1 Light Accent 4" w:uiPriority="46"/>
-    <w:lsdException w:name="List Table 2 Accent 4" w:uiPriority="47"/>
-    <w:lsdException w:name="List Table 3 Accent 4" w:uiPriority="48"/>
-    <w:lsdException w:name="List Table 4 Accent 4" w:uiPriority="49"/>
-    <w:lsdException w:name="List Table 5 Dark Accent 4" w:uiPriority="50"/>
-    <w:lsdException w:name="List Table 6 Colorful Accent 4" w:uiPriority="51"/>
-    <w:lsdException w:name="List Table 7 Colorful Accent 4" w:uiPriority="52"/>
-    <w:lsdException w:name="List Table 1 Light Accent 5" w:uiPriority="46"/>
-    <w:lsdException w:name="List Table 2 Accent 5" w:uiPriority="47"/>
-    <w:lsdException w:name="List Table 3 Accent 5" w:uiPriority="48"/>
-    <w:lsdException w:name="List Table 4 Accent 5" w:uiPriority="49"/>
-    <w:lsdException w:name="List Table 5 Dark Accent 5" w:uiPriority="50"/>
-    <w:lsdException w:name="List Table 6 Colorful Accent 5" w:uiPriority="51"/>
-    <w:lsdException w:name="List Table 7 Colorful Accent 5" w:uiPriority="52"/>
-    <w:lsdException w:name="List Table 1 Light Accent 6" w:uiPriority="46"/>
-    <w:lsdException w:name="List Table 2 Accent 6" w:uiPriority="47"/>
-    <w:lsdException w:name="List Table 3 Accent 6" w:uiPriority="48"/>
-    <w:lsdException w:name="List Table 4 Accent 6" w:uiPriority="49"/>
-    <w:lsdException w:name="List Table 5 Dark Accent 6" w:uiPriority="50"/>
-    <w:lsdException w:name="List Table 6 Colorful Accent 6" w:uiPriority="51"/>
-    <w:lsdException w:name="List Table 7 Colorful Accent 6" w:uiPriority="52"/>
-  </w:latentStyles>
-  <w:style w:type="paragraph" w:default="1" w:styleId="Normal">
-    <w:name w:val="Normal"/>
-    <w:qFormat/>
-  </w:style>
-  <w:style w:type="character" w:default="1" w:styleId="DefaultParagraphFont">
-    <w:name w:val="Default Paragraph Font"/>
-    <w:uiPriority w:val="1"/>
-    <w:semiHidden/>
-    <w:unhideWhenUsed/>
-  </w:style>
-  <w:style w:type="table" w:default="1" w:styleId="TableNormal">
-    <w:name w:val="Normal Table"/>
-    <w:uiPriority w:val="99"/>
-    <w:semiHidden/>
-    <w:unhideWhenUsed/>
-    <w:tblPr>
-      <w:tblInd w:w="0" w:type="dxa"/>
-      <w:tblCellMar>
-        <w:top w:w="0" w:type="dxa"/>
-        <w:left w:w="108" w:type="dxa"/>
-        <w:bottom w:w="0" w:type="dxa"/>
-        <w:right w:w="108" w:type="dxa"/>
-      </w:tblCellMar>
-    </w:tblPr>
-  </w:style>
-  <w:style w:type="numbering" w:default="1" w:styleId="NoList">
-    <w:name w:val="No List"/>
-    <w:uiPriority w:val="99"/>
-    <w:semiHidden/>
-    <w:unhideWhenUsed/>
-  </w:style>
-  <w:style w:type="character" w:styleId="PlaceholderText">
-    <w:name w:val="Placeholder Text"/>
-    <w:basedOn w:val="DefaultParagraphFont"/>
-    <w:uiPriority w:val="99"/>
-    <w:semiHidden/>
-    <w:rsid w:val="00AF4BAB"/>
-    <w:rPr>
-      <w:color w:val="808080"/>
-    </w:rPr>
-  </w:style>
-</w:styles>
-</file>
-
-<file path=word/glossary/webSettings.xml><?xml version="1.0" encoding="utf-8"?>
-<w:webSettings xmlns:mc="http://schemas.openxmlformats.org/markup-compatibility/2006" xmlns:r="http://schemas.openxmlformats.org/officeDocument/2006/relationships" xmlns:w="http://schemas.openxmlformats.org/wordprocessingml/2006/main" xmlns:w14="http://schemas.microsoft.com/office/word/2010/wordml" xmlns:w15="http://schemas.microsoft.com/office/word/2012/wordml" mc:Ignorable="w14 w15">
-  <w:optimizeForBrowser/>
-  <w:allowPNG/>
-</w:webSettings>
-</file>
-
 <file path=word/theme/theme1.xml><?xml version="1.0" encoding="utf-8"?>
 <a:theme xmlns:a="http://schemas.openxmlformats.org/drawingml/2006/main" name="Office Theme">
   <a:themeElements>
@@ -49432,7 +49008,7 @@
 </file>
 
 <file path=customXml/itemProps1.xml><?xml version="1.0" encoding="utf-8"?>
-<ds:datastoreItem xmlns:ds="http://schemas.openxmlformats.org/officeDocument/2006/customXml" ds:itemID="{574029D7-C6DD-47A6-B89E-93DBE2E0630C}">
+<ds:datastoreItem xmlns:ds="http://schemas.openxmlformats.org/officeDocument/2006/customXml" ds:itemID="{01871B3F-32DA-4662-8899-A69D96045394}">
   <ds:schemaRefs>
     <ds:schemaRef ds:uri="http://schemas.openxmlformats.org/officeDocument/2006/bibliography"/>
   </ds:schemaRefs>

</xml_diff>

<commit_message>
Appendix - Added MgZnCa Phase diagram
</commit_message>
<xml_diff>
--- a/Scott Gleason - Preliminary PhD Thesis.docx
+++ b/Scott Gleason - Preliminary PhD Thesis.docx
@@ -267,7 +267,7 @@
         </w:numPr>
         <w:ind w:left="432" w:hanging="432"/>
       </w:pPr>
-      <w:bookmarkStart w:id="1" w:name="_Toc421026104"/>
+      <w:bookmarkStart w:id="1" w:name="_Toc421107036"/>
       <w:r>
         <w:lastRenderedPageBreak/>
         <w:t>Acknowledgements</w:t>
@@ -319,7 +319,7 @@
         </w:numPr>
         <w:ind w:left="432" w:hanging="432"/>
       </w:pPr>
-      <w:bookmarkStart w:id="2" w:name="_Toc421026105"/>
+      <w:bookmarkStart w:id="2" w:name="_Toc421107037"/>
       <w:commentRangeStart w:id="3"/>
       <w:r>
         <w:lastRenderedPageBreak/>
@@ -409,7 +409,7 @@
       </w:r>
     </w:p>
     <w:p/>
-    <w:bookmarkStart w:id="5" w:name="_Toc421026106" w:displacedByCustomXml="next"/>
+    <w:bookmarkStart w:id="5" w:name="_Toc421107038" w:displacedByCustomXml="next"/>
     <w:sdt>
       <w:sdtPr>
         <w:rPr>
@@ -474,7 +474,7 @@
               <w:lang w:eastAsia="en-AU"/>
             </w:rPr>
           </w:pPr>
-          <w:hyperlink w:anchor="_Toc421026104" w:history="1">
+          <w:hyperlink w:anchor="_Toc421107036" w:history="1">
             <w:r>
               <w:rPr>
                 <w:rStyle w:val="Hyperlink"/>
@@ -501,7 +501,7 @@
                 <w:noProof/>
                 <w:webHidden/>
               </w:rPr>
-              <w:instrText xml:space="preserve"> PAGEREF _Toc421026104 \h </w:instrText>
+              <w:instrText xml:space="preserve"> PAGEREF _Toc421107036 \h </w:instrText>
             </w:r>
             <w:r>
               <w:rPr>
@@ -543,7 +543,7 @@
               <w:lang w:eastAsia="en-AU"/>
             </w:rPr>
           </w:pPr>
-          <w:hyperlink w:anchor="_Toc421026105" w:history="1">
+          <w:hyperlink w:anchor="_Toc421107037" w:history="1">
             <w:r>
               <w:rPr>
                 <w:rStyle w:val="Hyperlink"/>
@@ -570,7 +570,7 @@
                 <w:noProof/>
                 <w:webHidden/>
               </w:rPr>
-              <w:instrText xml:space="preserve"> PAGEREF _Toc421026105 \h </w:instrText>
+              <w:instrText xml:space="preserve"> PAGEREF _Toc421107037 \h </w:instrText>
             </w:r>
             <w:r>
               <w:rPr>
@@ -612,7 +612,7 @@
               <w:lang w:eastAsia="en-AU"/>
             </w:rPr>
           </w:pPr>
-          <w:hyperlink w:anchor="_Toc421026106" w:history="1">
+          <w:hyperlink w:anchor="_Toc421107038" w:history="1">
             <w:r>
               <w:rPr>
                 <w:rStyle w:val="Hyperlink"/>
@@ -639,7 +639,7 @@
                 <w:noProof/>
                 <w:webHidden/>
               </w:rPr>
-              <w:instrText xml:space="preserve"> PAGEREF _Toc421026106 \h </w:instrText>
+              <w:instrText xml:space="preserve"> PAGEREF _Toc421107038 \h </w:instrText>
             </w:r>
             <w:r>
               <w:rPr>
@@ -681,7 +681,7 @@
               <w:lang w:eastAsia="en-AU"/>
             </w:rPr>
           </w:pPr>
-          <w:hyperlink w:anchor="_Toc421026107" w:history="1">
+          <w:hyperlink w:anchor="_Toc421107039" w:history="1">
             <w:r>
               <w:rPr>
                 <w:rStyle w:val="Hyperlink"/>
@@ -708,7 +708,7 @@
                 <w:noProof/>
                 <w:webHidden/>
               </w:rPr>
-              <w:instrText xml:space="preserve"> PAGEREF _Toc421026107 \h </w:instrText>
+              <w:instrText xml:space="preserve"> PAGEREF _Toc421107039 \h </w:instrText>
             </w:r>
             <w:r>
               <w:rPr>
@@ -751,7 +751,7 @@
               <w:lang w:eastAsia="en-AU"/>
             </w:rPr>
           </w:pPr>
-          <w:hyperlink w:anchor="_Toc421026108" w:history="1">
+          <w:hyperlink w:anchor="_Toc421107040" w:history="1">
             <w:r>
               <w:rPr>
                 <w:rStyle w:val="Hyperlink"/>
@@ -792,7 +792,7 @@
                 <w:noProof/>
                 <w:webHidden/>
               </w:rPr>
-              <w:instrText xml:space="preserve"> PAGEREF _Toc421026108 \h </w:instrText>
+              <w:instrText xml:space="preserve"> PAGEREF _Toc421107040 \h </w:instrText>
             </w:r>
             <w:r>
               <w:rPr>
@@ -835,7 +835,7 @@
               <w:lang w:eastAsia="en-AU"/>
             </w:rPr>
           </w:pPr>
-          <w:hyperlink w:anchor="_Toc421026109" w:history="1">
+          <w:hyperlink w:anchor="_Toc421107041" w:history="1">
             <w:r>
               <w:rPr>
                 <w:rStyle w:val="Hyperlink"/>
@@ -876,7 +876,7 @@
                 <w:noProof/>
                 <w:webHidden/>
               </w:rPr>
-              <w:instrText xml:space="preserve"> PAGEREF _Toc421026109 \h </w:instrText>
+              <w:instrText xml:space="preserve"> PAGEREF _Toc421107041 \h </w:instrText>
             </w:r>
             <w:r>
               <w:rPr>
@@ -919,7 +919,7 @@
               <w:lang w:eastAsia="en-AU"/>
             </w:rPr>
           </w:pPr>
-          <w:hyperlink w:anchor="_Toc421026110" w:history="1">
+          <w:hyperlink w:anchor="_Toc421107042" w:history="1">
             <w:r>
               <w:rPr>
                 <w:rStyle w:val="Hyperlink"/>
@@ -960,7 +960,7 @@
                 <w:noProof/>
                 <w:webHidden/>
               </w:rPr>
-              <w:instrText xml:space="preserve"> PAGEREF _Toc421026110 \h </w:instrText>
+              <w:instrText xml:space="preserve"> PAGEREF _Toc421107042 \h </w:instrText>
             </w:r>
             <w:r>
               <w:rPr>
@@ -1003,7 +1003,7 @@
               <w:lang w:eastAsia="en-AU"/>
             </w:rPr>
           </w:pPr>
-          <w:hyperlink w:anchor="_Toc421026111" w:history="1">
+          <w:hyperlink w:anchor="_Toc421107043" w:history="1">
             <w:r>
               <w:rPr>
                 <w:rStyle w:val="Hyperlink"/>
@@ -1044,7 +1044,7 @@
                 <w:noProof/>
                 <w:webHidden/>
               </w:rPr>
-              <w:instrText xml:space="preserve"> PAGEREF _Toc421026111 \h </w:instrText>
+              <w:instrText xml:space="preserve"> PAGEREF _Toc421107043 \h </w:instrText>
             </w:r>
             <w:r>
               <w:rPr>
@@ -1087,7 +1087,7 @@
               <w:lang w:eastAsia="en-AU"/>
             </w:rPr>
           </w:pPr>
-          <w:hyperlink w:anchor="_Toc421026112" w:history="1">
+          <w:hyperlink w:anchor="_Toc421107044" w:history="1">
             <w:r>
               <w:rPr>
                 <w:rStyle w:val="Hyperlink"/>
@@ -1128,7 +1128,7 @@
                 <w:noProof/>
                 <w:webHidden/>
               </w:rPr>
-              <w:instrText xml:space="preserve"> PAGEREF _Toc421026112 \h </w:instrText>
+              <w:instrText xml:space="preserve"> PAGEREF _Toc421107044 \h </w:instrText>
             </w:r>
             <w:r>
               <w:rPr>
@@ -1171,7 +1171,7 @@
               <w:lang w:eastAsia="en-AU"/>
             </w:rPr>
           </w:pPr>
-          <w:hyperlink w:anchor="_Toc421026113" w:history="1">
+          <w:hyperlink w:anchor="_Toc421107045" w:history="1">
             <w:r>
               <w:rPr>
                 <w:rStyle w:val="Hyperlink"/>
@@ -1232,7 +1232,7 @@
                 <w:noProof/>
                 <w:webHidden/>
               </w:rPr>
-              <w:instrText xml:space="preserve"> PAGEREF _Toc421026113 \h </w:instrText>
+              <w:instrText xml:space="preserve"> PAGEREF _Toc421107045 \h </w:instrText>
             </w:r>
             <w:r>
               <w:rPr>
@@ -1275,7 +1275,7 @@
               <w:lang w:eastAsia="en-AU"/>
             </w:rPr>
           </w:pPr>
-          <w:hyperlink w:anchor="_Toc421026114" w:history="1">
+          <w:hyperlink w:anchor="_Toc421107046" w:history="1">
             <w:r>
               <w:rPr>
                 <w:rStyle w:val="Hyperlink"/>
@@ -1316,7 +1316,7 @@
                 <w:noProof/>
                 <w:webHidden/>
               </w:rPr>
-              <w:instrText xml:space="preserve"> PAGEREF _Toc421026114 \h </w:instrText>
+              <w:instrText xml:space="preserve"> PAGEREF _Toc421107046 \h </w:instrText>
             </w:r>
             <w:r>
               <w:rPr>
@@ -1359,7 +1359,7 @@
               <w:lang w:eastAsia="en-AU"/>
             </w:rPr>
           </w:pPr>
-          <w:hyperlink w:anchor="_Toc421026115" w:history="1">
+          <w:hyperlink w:anchor="_Toc421107047" w:history="1">
             <w:r>
               <w:rPr>
                 <w:rStyle w:val="Hyperlink"/>
@@ -1400,7 +1400,7 @@
                 <w:noProof/>
                 <w:webHidden/>
               </w:rPr>
-              <w:instrText xml:space="preserve"> PAGEREF _Toc421026115 \h </w:instrText>
+              <w:instrText xml:space="preserve"> PAGEREF _Toc421107047 \h </w:instrText>
             </w:r>
             <w:r>
               <w:rPr>
@@ -1443,7 +1443,7 @@
               <w:lang w:eastAsia="en-AU"/>
             </w:rPr>
           </w:pPr>
-          <w:hyperlink w:anchor="_Toc421026116" w:history="1">
+          <w:hyperlink w:anchor="_Toc421107048" w:history="1">
             <w:r>
               <w:rPr>
                 <w:rStyle w:val="Hyperlink"/>
@@ -1484,7 +1484,7 @@
                 <w:noProof/>
                 <w:webHidden/>
               </w:rPr>
-              <w:instrText xml:space="preserve"> PAGEREF _Toc421026116 \h </w:instrText>
+              <w:instrText xml:space="preserve"> PAGEREF _Toc421107048 \h </w:instrText>
             </w:r>
             <w:r>
               <w:rPr>
@@ -1527,7 +1527,7 @@
               <w:lang w:eastAsia="en-AU"/>
             </w:rPr>
           </w:pPr>
-          <w:hyperlink w:anchor="_Toc421026117" w:history="1">
+          <w:hyperlink w:anchor="_Toc421107049" w:history="1">
             <w:r>
               <w:rPr>
                 <w:rStyle w:val="Hyperlink"/>
@@ -1568,7 +1568,7 @@
                 <w:noProof/>
                 <w:webHidden/>
               </w:rPr>
-              <w:instrText xml:space="preserve"> PAGEREF _Toc421026117 \h </w:instrText>
+              <w:instrText xml:space="preserve"> PAGEREF _Toc421107049 \h </w:instrText>
             </w:r>
             <w:r>
               <w:rPr>
@@ -1611,7 +1611,7 @@
               <w:lang w:eastAsia="en-AU"/>
             </w:rPr>
           </w:pPr>
-          <w:hyperlink w:anchor="_Toc421026118" w:history="1">
+          <w:hyperlink w:anchor="_Toc421107050" w:history="1">
             <w:r>
               <w:rPr>
                 <w:rStyle w:val="Hyperlink"/>
@@ -1652,7 +1652,7 @@
                 <w:noProof/>
                 <w:webHidden/>
               </w:rPr>
-              <w:instrText xml:space="preserve"> PAGEREF _Toc421026118 \h </w:instrText>
+              <w:instrText xml:space="preserve"> PAGEREF _Toc421107050 \h </w:instrText>
             </w:r>
             <w:r>
               <w:rPr>
@@ -1695,7 +1695,7 @@
               <w:lang w:eastAsia="en-AU"/>
             </w:rPr>
           </w:pPr>
-          <w:hyperlink w:anchor="_Toc421026119" w:history="1">
+          <w:hyperlink w:anchor="_Toc421107051" w:history="1">
             <w:r>
               <w:rPr>
                 <w:rStyle w:val="Hyperlink"/>
@@ -1736,7 +1736,7 @@
                 <w:noProof/>
                 <w:webHidden/>
               </w:rPr>
-              <w:instrText xml:space="preserve"> PAGEREF _Toc421026119 \h </w:instrText>
+              <w:instrText xml:space="preserve"> PAGEREF _Toc421107051 \h </w:instrText>
             </w:r>
             <w:r>
               <w:rPr>
@@ -1779,7 +1779,7 @@
               <w:lang w:eastAsia="en-AU"/>
             </w:rPr>
           </w:pPr>
-          <w:hyperlink w:anchor="_Toc421026120" w:history="1">
+          <w:hyperlink w:anchor="_Toc421107052" w:history="1">
             <w:r>
               <w:rPr>
                 <w:rStyle w:val="Hyperlink"/>
@@ -1820,7 +1820,7 @@
                 <w:noProof/>
                 <w:webHidden/>
               </w:rPr>
-              <w:instrText xml:space="preserve"> PAGEREF _Toc421026120 \h </w:instrText>
+              <w:instrText xml:space="preserve"> PAGEREF _Toc421107052 \h </w:instrText>
             </w:r>
             <w:r>
               <w:rPr>
@@ -1863,7 +1863,7 @@
               <w:lang w:eastAsia="en-AU"/>
             </w:rPr>
           </w:pPr>
-          <w:hyperlink w:anchor="_Toc421026121" w:history="1">
+          <w:hyperlink w:anchor="_Toc421107053" w:history="1">
             <w:r>
               <w:rPr>
                 <w:rStyle w:val="Hyperlink"/>
@@ -1908,7 +1908,7 @@
                 <w:noProof/>
                 <w:webHidden/>
               </w:rPr>
-              <w:instrText xml:space="preserve"> PAGEREF _Toc421026121 \h </w:instrText>
+              <w:instrText xml:space="preserve"> PAGEREF _Toc421107053 \h </w:instrText>
             </w:r>
             <w:r>
               <w:rPr>
@@ -1951,7 +1951,7 @@
               <w:lang w:eastAsia="en-AU"/>
             </w:rPr>
           </w:pPr>
-          <w:hyperlink w:anchor="_Toc421026122" w:history="1">
+          <w:hyperlink w:anchor="_Toc421107054" w:history="1">
             <w:r>
               <w:rPr>
                 <w:rStyle w:val="Hyperlink"/>
@@ -1996,7 +1996,7 @@
                 <w:noProof/>
                 <w:webHidden/>
               </w:rPr>
-              <w:instrText xml:space="preserve"> PAGEREF _Toc421026122 \h </w:instrText>
+              <w:instrText xml:space="preserve"> PAGEREF _Toc421107054 \h </w:instrText>
             </w:r>
             <w:r>
               <w:rPr>
@@ -2039,7 +2039,7 @@
               <w:lang w:eastAsia="en-AU"/>
             </w:rPr>
           </w:pPr>
-          <w:hyperlink w:anchor="_Toc421026123" w:history="1">
+          <w:hyperlink w:anchor="_Toc421107055" w:history="1">
             <w:r>
               <w:rPr>
                 <w:rStyle w:val="Hyperlink"/>
@@ -2080,7 +2080,7 @@
                 <w:noProof/>
                 <w:webHidden/>
               </w:rPr>
-              <w:instrText xml:space="preserve"> PAGEREF _Toc421026123 \h </w:instrText>
+              <w:instrText xml:space="preserve"> PAGEREF _Toc421107055 \h </w:instrText>
             </w:r>
             <w:r>
               <w:rPr>
@@ -2123,7 +2123,7 @@
               <w:lang w:eastAsia="en-AU"/>
             </w:rPr>
           </w:pPr>
-          <w:hyperlink w:anchor="_Toc421026124" w:history="1">
+          <w:hyperlink w:anchor="_Toc421107056" w:history="1">
             <w:r>
               <w:rPr>
                 <w:rStyle w:val="Hyperlink"/>
@@ -2168,7 +2168,7 @@
                 <w:noProof/>
                 <w:webHidden/>
               </w:rPr>
-              <w:instrText xml:space="preserve"> PAGEREF _Toc421026124 \h </w:instrText>
+              <w:instrText xml:space="preserve"> PAGEREF _Toc421107056 \h </w:instrText>
             </w:r>
             <w:r>
               <w:rPr>
@@ -2211,7 +2211,7 @@
               <w:lang w:eastAsia="en-AU"/>
             </w:rPr>
           </w:pPr>
-          <w:hyperlink w:anchor="_Toc421026125" w:history="1">
+          <w:hyperlink w:anchor="_Toc421107057" w:history="1">
             <w:r>
               <w:rPr>
                 <w:rStyle w:val="Hyperlink"/>
@@ -2256,7 +2256,7 @@
                 <w:noProof/>
                 <w:webHidden/>
               </w:rPr>
-              <w:instrText xml:space="preserve"> PAGEREF _Toc421026125 \h </w:instrText>
+              <w:instrText xml:space="preserve"> PAGEREF _Toc421107057 \h </w:instrText>
             </w:r>
             <w:r>
               <w:rPr>
@@ -2299,7 +2299,7 @@
               <w:lang w:eastAsia="en-AU"/>
             </w:rPr>
           </w:pPr>
-          <w:hyperlink w:anchor="_Toc421026126" w:history="1">
+          <w:hyperlink w:anchor="_Toc421107058" w:history="1">
             <w:r>
               <w:rPr>
                 <w:rStyle w:val="Hyperlink"/>
@@ -2344,7 +2344,7 @@
                 <w:noProof/>
                 <w:webHidden/>
               </w:rPr>
-              <w:instrText xml:space="preserve"> PAGEREF _Toc421026126 \h </w:instrText>
+              <w:instrText xml:space="preserve"> PAGEREF _Toc421107058 \h </w:instrText>
             </w:r>
             <w:r>
               <w:rPr>
@@ -2387,7 +2387,7 @@
               <w:lang w:eastAsia="en-AU"/>
             </w:rPr>
           </w:pPr>
-          <w:hyperlink w:anchor="_Toc421026127" w:history="1">
+          <w:hyperlink w:anchor="_Toc421107059" w:history="1">
             <w:r>
               <w:rPr>
                 <w:rStyle w:val="Hyperlink"/>
@@ -2432,7 +2432,7 @@
                 <w:noProof/>
                 <w:webHidden/>
               </w:rPr>
-              <w:instrText xml:space="preserve"> PAGEREF _Toc421026127 \h </w:instrText>
+              <w:instrText xml:space="preserve"> PAGEREF _Toc421107059 \h </w:instrText>
             </w:r>
             <w:r>
               <w:rPr>
@@ -2475,7 +2475,7 @@
               <w:lang w:eastAsia="en-AU"/>
             </w:rPr>
           </w:pPr>
-          <w:hyperlink w:anchor="_Toc421026128" w:history="1">
+          <w:hyperlink w:anchor="_Toc421107060" w:history="1">
             <w:r>
               <w:rPr>
                 <w:rStyle w:val="Hyperlink"/>
@@ -2516,7 +2516,7 @@
                 <w:noProof/>
                 <w:webHidden/>
               </w:rPr>
-              <w:instrText xml:space="preserve"> PAGEREF _Toc421026128 \h </w:instrText>
+              <w:instrText xml:space="preserve"> PAGEREF _Toc421107060 \h </w:instrText>
             </w:r>
             <w:r>
               <w:rPr>
@@ -2559,7 +2559,7 @@
               <w:lang w:eastAsia="en-AU"/>
             </w:rPr>
           </w:pPr>
-          <w:hyperlink w:anchor="_Toc421026129" w:history="1">
+          <w:hyperlink w:anchor="_Toc421107061" w:history="1">
             <w:r>
               <w:rPr>
                 <w:rStyle w:val="Hyperlink"/>
@@ -2600,7 +2600,7 @@
                 <w:noProof/>
                 <w:webHidden/>
               </w:rPr>
-              <w:instrText xml:space="preserve"> PAGEREF _Toc421026129 \h </w:instrText>
+              <w:instrText xml:space="preserve"> PAGEREF _Toc421107061 \h </w:instrText>
             </w:r>
             <w:r>
               <w:rPr>
@@ -2643,7 +2643,7 @@
               <w:lang w:eastAsia="en-AU"/>
             </w:rPr>
           </w:pPr>
-          <w:hyperlink w:anchor="_Toc421026130" w:history="1">
+          <w:hyperlink w:anchor="_Toc421107062" w:history="1">
             <w:r>
               <w:rPr>
                 <w:rStyle w:val="Hyperlink"/>
@@ -2684,7 +2684,7 @@
                 <w:noProof/>
                 <w:webHidden/>
               </w:rPr>
-              <w:instrText xml:space="preserve"> PAGEREF _Toc421026130 \h </w:instrText>
+              <w:instrText xml:space="preserve"> PAGEREF _Toc421107062 \h </w:instrText>
             </w:r>
             <w:r>
               <w:rPr>
@@ -2727,7 +2727,7 @@
               <w:lang w:eastAsia="en-AU"/>
             </w:rPr>
           </w:pPr>
-          <w:hyperlink w:anchor="_Toc421026131" w:history="1">
+          <w:hyperlink w:anchor="_Toc421107063" w:history="1">
             <w:r>
               <w:rPr>
                 <w:rStyle w:val="Hyperlink"/>
@@ -2768,7 +2768,7 @@
                 <w:noProof/>
                 <w:webHidden/>
               </w:rPr>
-              <w:instrText xml:space="preserve"> PAGEREF _Toc421026131 \h </w:instrText>
+              <w:instrText xml:space="preserve"> PAGEREF _Toc421107063 \h </w:instrText>
             </w:r>
             <w:r>
               <w:rPr>
@@ -2811,7 +2811,7 @@
               <w:lang w:eastAsia="en-AU"/>
             </w:rPr>
           </w:pPr>
-          <w:hyperlink w:anchor="_Toc421026132" w:history="1">
+          <w:hyperlink w:anchor="_Toc421107064" w:history="1">
             <w:r>
               <w:rPr>
                 <w:rStyle w:val="Hyperlink"/>
@@ -2852,7 +2852,7 @@
                 <w:noProof/>
                 <w:webHidden/>
               </w:rPr>
-              <w:instrText xml:space="preserve"> PAGEREF _Toc421026132 \h </w:instrText>
+              <w:instrText xml:space="preserve"> PAGEREF _Toc421107064 \h </w:instrText>
             </w:r>
             <w:r>
               <w:rPr>
@@ -2895,7 +2895,7 @@
               <w:lang w:eastAsia="en-AU"/>
             </w:rPr>
           </w:pPr>
-          <w:hyperlink w:anchor="_Toc421026133" w:history="1">
+          <w:hyperlink w:anchor="_Toc421107065" w:history="1">
             <w:r>
               <w:rPr>
                 <w:rStyle w:val="Hyperlink"/>
@@ -2965,7 +2965,7 @@
                 <w:noProof/>
                 <w:webHidden/>
               </w:rPr>
-              <w:instrText xml:space="preserve"> PAGEREF _Toc421026133 \h </w:instrText>
+              <w:instrText xml:space="preserve"> PAGEREF _Toc421107065 \h </w:instrText>
             </w:r>
             <w:r>
               <w:rPr>
@@ -3008,7 +3008,7 @@
               <w:lang w:eastAsia="en-AU"/>
             </w:rPr>
           </w:pPr>
-          <w:hyperlink w:anchor="_Toc421026134" w:history="1">
+          <w:hyperlink w:anchor="_Toc421107066" w:history="1">
             <w:r>
               <w:rPr>
                 <w:rStyle w:val="Hyperlink"/>
@@ -3069,7 +3069,7 @@
                 <w:noProof/>
                 <w:webHidden/>
               </w:rPr>
-              <w:instrText xml:space="preserve"> PAGEREF _Toc421026134 \h </w:instrText>
+              <w:instrText xml:space="preserve"> PAGEREF _Toc421107066 \h </w:instrText>
             </w:r>
             <w:r>
               <w:rPr>
@@ -3112,7 +3112,7 @@
               <w:lang w:eastAsia="en-AU"/>
             </w:rPr>
           </w:pPr>
-          <w:hyperlink w:anchor="_Toc421026135" w:history="1">
+          <w:hyperlink w:anchor="_Toc421107067" w:history="1">
             <w:r>
               <w:rPr>
                 <w:rStyle w:val="Hyperlink"/>
@@ -3173,7 +3173,7 @@
                 <w:noProof/>
                 <w:webHidden/>
               </w:rPr>
-              <w:instrText xml:space="preserve"> PAGEREF _Toc421026135 \h </w:instrText>
+              <w:instrText xml:space="preserve"> PAGEREF _Toc421107067 \h </w:instrText>
             </w:r>
             <w:r>
               <w:rPr>
@@ -3216,7 +3216,7 @@
               <w:lang w:eastAsia="en-AU"/>
             </w:rPr>
           </w:pPr>
-          <w:hyperlink w:anchor="_Toc421026136" w:history="1">
+          <w:hyperlink w:anchor="_Toc421107068" w:history="1">
             <w:r>
               <w:rPr>
                 <w:rStyle w:val="Hyperlink"/>
@@ -3277,7 +3277,7 @@
                 <w:noProof/>
                 <w:webHidden/>
               </w:rPr>
-              <w:instrText xml:space="preserve"> PAGEREF _Toc421026136 \h </w:instrText>
+              <w:instrText xml:space="preserve"> PAGEREF _Toc421107068 \h </w:instrText>
             </w:r>
             <w:r>
               <w:rPr>
@@ -3320,7 +3320,7 @@
               <w:lang w:eastAsia="en-AU"/>
             </w:rPr>
           </w:pPr>
-          <w:hyperlink w:anchor="_Toc421026137" w:history="1">
+          <w:hyperlink w:anchor="_Toc421107069" w:history="1">
             <w:r>
               <w:rPr>
                 <w:rStyle w:val="Hyperlink"/>
@@ -3381,7 +3381,7 @@
                 <w:noProof/>
                 <w:webHidden/>
               </w:rPr>
-              <w:instrText xml:space="preserve"> PAGEREF _Toc421026137 \h </w:instrText>
+              <w:instrText xml:space="preserve"> PAGEREF _Toc421107069 \h </w:instrText>
             </w:r>
             <w:r>
               <w:rPr>
@@ -3424,7 +3424,7 @@
               <w:lang w:eastAsia="en-AU"/>
             </w:rPr>
           </w:pPr>
-          <w:hyperlink w:anchor="_Toc421026138" w:history="1">
+          <w:hyperlink w:anchor="_Toc421107070" w:history="1">
             <w:r>
               <w:rPr>
                 <w:rStyle w:val="Hyperlink"/>
@@ -3465,7 +3465,7 @@
                 <w:noProof/>
                 <w:webHidden/>
               </w:rPr>
-              <w:instrText xml:space="preserve"> PAGEREF _Toc421026138 \h </w:instrText>
+              <w:instrText xml:space="preserve"> PAGEREF _Toc421107070 \h </w:instrText>
             </w:r>
             <w:r>
               <w:rPr>
@@ -3508,7 +3508,7 @@
               <w:lang w:eastAsia="en-AU"/>
             </w:rPr>
           </w:pPr>
-          <w:hyperlink w:anchor="_Toc421026139" w:history="1">
+          <w:hyperlink w:anchor="_Toc421107071" w:history="1">
             <w:r>
               <w:rPr>
                 <w:rStyle w:val="Hyperlink"/>
@@ -3549,7 +3549,7 @@
                 <w:noProof/>
                 <w:webHidden/>
               </w:rPr>
-              <w:instrText xml:space="preserve"> PAGEREF _Toc421026139 \h </w:instrText>
+              <w:instrText xml:space="preserve"> PAGEREF _Toc421107071 \h </w:instrText>
             </w:r>
             <w:r>
               <w:rPr>
@@ -3592,7 +3592,7 @@
               <w:lang w:eastAsia="en-AU"/>
             </w:rPr>
           </w:pPr>
-          <w:hyperlink w:anchor="_Toc421026140" w:history="1">
+          <w:hyperlink w:anchor="_Toc421107072" w:history="1">
             <w:r>
               <w:rPr>
                 <w:rStyle w:val="Hyperlink"/>
@@ -3635,7 +3635,7 @@
                 <w:noProof/>
                 <w:webHidden/>
               </w:rPr>
-              <w:instrText xml:space="preserve"> PAGEREF _Toc421026140 \h </w:instrText>
+              <w:instrText xml:space="preserve"> PAGEREF _Toc421107072 \h </w:instrText>
             </w:r>
             <w:r>
               <w:rPr>
@@ -3678,7 +3678,7 @@
               <w:lang w:eastAsia="en-AU"/>
             </w:rPr>
           </w:pPr>
-          <w:hyperlink w:anchor="_Toc421026141" w:history="1">
+          <w:hyperlink w:anchor="_Toc421107073" w:history="1">
             <w:r>
               <w:rPr>
                 <w:rStyle w:val="Hyperlink"/>
@@ -3721,7 +3721,7 @@
                 <w:noProof/>
                 <w:webHidden/>
               </w:rPr>
-              <w:instrText xml:space="preserve"> PAGEREF _Toc421026141 \h </w:instrText>
+              <w:instrText xml:space="preserve"> PAGEREF _Toc421107073 \h </w:instrText>
             </w:r>
             <w:r>
               <w:rPr>
@@ -3764,7 +3764,7 @@
               <w:lang w:eastAsia="en-AU"/>
             </w:rPr>
           </w:pPr>
-          <w:hyperlink w:anchor="_Toc421026142" w:history="1">
+          <w:hyperlink w:anchor="_Toc421107074" w:history="1">
             <w:r>
               <w:rPr>
                 <w:rStyle w:val="Hyperlink"/>
@@ -3805,7 +3805,7 @@
                 <w:noProof/>
                 <w:webHidden/>
               </w:rPr>
-              <w:instrText xml:space="preserve"> PAGEREF _Toc421026142 \h </w:instrText>
+              <w:instrText xml:space="preserve"> PAGEREF _Toc421107074 \h </w:instrText>
             </w:r>
             <w:r>
               <w:rPr>
@@ -3848,7 +3848,7 @@
               <w:lang w:eastAsia="en-AU"/>
             </w:rPr>
           </w:pPr>
-          <w:hyperlink w:anchor="_Toc421026143" w:history="1">
+          <w:hyperlink w:anchor="_Toc421107075" w:history="1">
             <w:r>
               <w:rPr>
                 <w:rStyle w:val="Hyperlink"/>
@@ -3889,7 +3889,7 @@
                 <w:noProof/>
                 <w:webHidden/>
               </w:rPr>
-              <w:instrText xml:space="preserve"> PAGEREF _Toc421026143 \h </w:instrText>
+              <w:instrText xml:space="preserve"> PAGEREF _Toc421107075 \h </w:instrText>
             </w:r>
             <w:r>
               <w:rPr>
@@ -3932,7 +3932,7 @@
               <w:lang w:eastAsia="en-AU"/>
             </w:rPr>
           </w:pPr>
-          <w:hyperlink w:anchor="_Toc421026144" w:history="1">
+          <w:hyperlink w:anchor="_Toc421107076" w:history="1">
             <w:r>
               <w:rPr>
                 <w:rStyle w:val="Hyperlink"/>
@@ -3973,7 +3973,7 @@
                 <w:noProof/>
                 <w:webHidden/>
               </w:rPr>
-              <w:instrText xml:space="preserve"> PAGEREF _Toc421026144 \h </w:instrText>
+              <w:instrText xml:space="preserve"> PAGEREF _Toc421107076 \h </w:instrText>
             </w:r>
             <w:r>
               <w:rPr>
@@ -4016,7 +4016,7 @@
               <w:lang w:eastAsia="en-AU"/>
             </w:rPr>
           </w:pPr>
-          <w:hyperlink w:anchor="_Toc421026145" w:history="1">
+          <w:hyperlink w:anchor="_Toc421107077" w:history="1">
             <w:r>
               <w:rPr>
                 <w:rStyle w:val="Hyperlink"/>
@@ -4057,7 +4057,7 @@
                 <w:noProof/>
                 <w:webHidden/>
               </w:rPr>
-              <w:instrText xml:space="preserve"> PAGEREF _Toc421026145 \h </w:instrText>
+              <w:instrText xml:space="preserve"> PAGEREF _Toc421107077 \h </w:instrText>
             </w:r>
             <w:r>
               <w:rPr>
@@ -4100,7 +4100,7 @@
               <w:lang w:eastAsia="en-AU"/>
             </w:rPr>
           </w:pPr>
-          <w:hyperlink w:anchor="_Toc421026146" w:history="1">
+          <w:hyperlink w:anchor="_Toc421107078" w:history="1">
             <w:r>
               <w:rPr>
                 <w:rStyle w:val="Hyperlink"/>
@@ -4141,7 +4141,7 @@
                 <w:noProof/>
                 <w:webHidden/>
               </w:rPr>
-              <w:instrText xml:space="preserve"> PAGEREF _Toc421026146 \h </w:instrText>
+              <w:instrText xml:space="preserve"> PAGEREF _Toc421107078 \h </w:instrText>
             </w:r>
             <w:r>
               <w:rPr>
@@ -4184,7 +4184,7 @@
               <w:lang w:eastAsia="en-AU"/>
             </w:rPr>
           </w:pPr>
-          <w:hyperlink w:anchor="_Toc421026147" w:history="1">
+          <w:hyperlink w:anchor="_Toc421107079" w:history="1">
             <w:r>
               <w:rPr>
                 <w:rStyle w:val="Hyperlink"/>
@@ -4225,7 +4225,7 @@
                 <w:noProof/>
                 <w:webHidden/>
               </w:rPr>
-              <w:instrText xml:space="preserve"> PAGEREF _Toc421026147 \h </w:instrText>
+              <w:instrText xml:space="preserve"> PAGEREF _Toc421107079 \h </w:instrText>
             </w:r>
             <w:r>
               <w:rPr>
@@ -4268,7 +4268,7 @@
               <w:lang w:eastAsia="en-AU"/>
             </w:rPr>
           </w:pPr>
-          <w:hyperlink w:anchor="_Toc421026148" w:history="1">
+          <w:hyperlink w:anchor="_Toc421107080" w:history="1">
             <w:r>
               <w:rPr>
                 <w:rStyle w:val="Hyperlink"/>
@@ -4309,7 +4309,7 @@
                 <w:noProof/>
                 <w:webHidden/>
               </w:rPr>
-              <w:instrText xml:space="preserve"> PAGEREF _Toc421026148 \h </w:instrText>
+              <w:instrText xml:space="preserve"> PAGEREF _Toc421107080 \h </w:instrText>
             </w:r>
             <w:r>
               <w:rPr>
@@ -4352,7 +4352,7 @@
               <w:lang w:eastAsia="en-AU"/>
             </w:rPr>
           </w:pPr>
-          <w:hyperlink w:anchor="_Toc421026149" w:history="1">
+          <w:hyperlink w:anchor="_Toc421107081" w:history="1">
             <w:r>
               <w:rPr>
                 <w:rStyle w:val="Hyperlink"/>
@@ -4393,7 +4393,7 @@
                 <w:noProof/>
                 <w:webHidden/>
               </w:rPr>
-              <w:instrText xml:space="preserve"> PAGEREF _Toc421026149 \h </w:instrText>
+              <w:instrText xml:space="preserve"> PAGEREF _Toc421107081 \h </w:instrText>
             </w:r>
             <w:r>
               <w:rPr>
@@ -4436,7 +4436,7 @@
               <w:lang w:eastAsia="en-AU"/>
             </w:rPr>
           </w:pPr>
-          <w:hyperlink w:anchor="_Toc421026150" w:history="1">
+          <w:hyperlink w:anchor="_Toc421107082" w:history="1">
             <w:r>
               <w:rPr>
                 <w:rStyle w:val="Hyperlink"/>
@@ -4477,7 +4477,7 @@
                 <w:noProof/>
                 <w:webHidden/>
               </w:rPr>
-              <w:instrText xml:space="preserve"> PAGEREF _Toc421026150 \h </w:instrText>
+              <w:instrText xml:space="preserve"> PAGEREF _Toc421107082 \h </w:instrText>
             </w:r>
             <w:r>
               <w:rPr>
@@ -4520,7 +4520,7 @@
               <w:lang w:eastAsia="en-AU"/>
             </w:rPr>
           </w:pPr>
-          <w:hyperlink w:anchor="_Toc421026151" w:history="1">
+          <w:hyperlink w:anchor="_Toc421107083" w:history="1">
             <w:r>
               <w:rPr>
                 <w:rStyle w:val="Hyperlink"/>
@@ -4561,7 +4561,7 @@
                 <w:noProof/>
                 <w:webHidden/>
               </w:rPr>
-              <w:instrText xml:space="preserve"> PAGEREF _Toc421026151 \h </w:instrText>
+              <w:instrText xml:space="preserve"> PAGEREF _Toc421107083 \h </w:instrText>
             </w:r>
             <w:r>
               <w:rPr>
@@ -4604,7 +4604,7 @@
               <w:lang w:eastAsia="en-AU"/>
             </w:rPr>
           </w:pPr>
-          <w:hyperlink w:anchor="_Toc421026152" w:history="1">
+          <w:hyperlink w:anchor="_Toc421107084" w:history="1">
             <w:r>
               <w:rPr>
                 <w:rStyle w:val="Hyperlink"/>
@@ -4645,7 +4645,7 @@
                 <w:noProof/>
                 <w:webHidden/>
               </w:rPr>
-              <w:instrText xml:space="preserve"> PAGEREF _Toc421026152 \h </w:instrText>
+              <w:instrText xml:space="preserve"> PAGEREF _Toc421107084 \h </w:instrText>
             </w:r>
             <w:r>
               <w:rPr>
@@ -4688,7 +4688,7 @@
               <w:lang w:eastAsia="en-AU"/>
             </w:rPr>
           </w:pPr>
-          <w:hyperlink w:anchor="_Toc421026153" w:history="1">
+          <w:hyperlink w:anchor="_Toc421107085" w:history="1">
             <w:r>
               <w:rPr>
                 <w:rStyle w:val="Hyperlink"/>
@@ -4729,7 +4729,7 @@
                 <w:noProof/>
                 <w:webHidden/>
               </w:rPr>
-              <w:instrText xml:space="preserve"> PAGEREF _Toc421026153 \h </w:instrText>
+              <w:instrText xml:space="preserve"> PAGEREF _Toc421107085 \h </w:instrText>
             </w:r>
             <w:r>
               <w:rPr>
@@ -4772,7 +4772,7 @@
               <w:lang w:eastAsia="en-AU"/>
             </w:rPr>
           </w:pPr>
-          <w:hyperlink w:anchor="_Toc421026154" w:history="1">
+          <w:hyperlink w:anchor="_Toc421107086" w:history="1">
             <w:r>
               <w:rPr>
                 <w:rStyle w:val="Hyperlink"/>
@@ -4813,7 +4813,7 @@
                 <w:noProof/>
                 <w:webHidden/>
               </w:rPr>
-              <w:instrText xml:space="preserve"> PAGEREF _Toc421026154 \h </w:instrText>
+              <w:instrText xml:space="preserve"> PAGEREF _Toc421107086 \h </w:instrText>
             </w:r>
             <w:r>
               <w:rPr>
@@ -4856,7 +4856,7 @@
               <w:lang w:eastAsia="en-AU"/>
             </w:rPr>
           </w:pPr>
-          <w:hyperlink w:anchor="_Toc421026155" w:history="1">
+          <w:hyperlink w:anchor="_Toc421107087" w:history="1">
             <w:r>
               <w:rPr>
                 <w:rStyle w:val="Hyperlink"/>
@@ -4897,7 +4897,7 @@
                 <w:noProof/>
                 <w:webHidden/>
               </w:rPr>
-              <w:instrText xml:space="preserve"> PAGEREF _Toc421026155 \h </w:instrText>
+              <w:instrText xml:space="preserve"> PAGEREF _Toc421107087 \h </w:instrText>
             </w:r>
             <w:r>
               <w:rPr>
@@ -4940,7 +4940,7 @@
               <w:lang w:eastAsia="en-AU"/>
             </w:rPr>
           </w:pPr>
-          <w:hyperlink w:anchor="_Toc421026156" w:history="1">
+          <w:hyperlink w:anchor="_Toc421107088" w:history="1">
             <w:r>
               <w:rPr>
                 <w:rStyle w:val="Hyperlink"/>
@@ -4981,7 +4981,7 @@
                 <w:noProof/>
                 <w:webHidden/>
               </w:rPr>
-              <w:instrText xml:space="preserve"> PAGEREF _Toc421026156 \h </w:instrText>
+              <w:instrText xml:space="preserve"> PAGEREF _Toc421107088 \h </w:instrText>
             </w:r>
             <w:r>
               <w:rPr>
@@ -5024,7 +5024,7 @@
               <w:lang w:eastAsia="en-AU"/>
             </w:rPr>
           </w:pPr>
-          <w:hyperlink w:anchor="_Toc421026157" w:history="1">
+          <w:hyperlink w:anchor="_Toc421107089" w:history="1">
             <w:r>
               <w:rPr>
                 <w:rStyle w:val="Hyperlink"/>
@@ -5065,7 +5065,7 @@
                 <w:noProof/>
                 <w:webHidden/>
               </w:rPr>
-              <w:instrText xml:space="preserve"> PAGEREF _Toc421026157 \h </w:instrText>
+              <w:instrText xml:space="preserve"> PAGEREF _Toc421107089 \h </w:instrText>
             </w:r>
             <w:r>
               <w:rPr>
@@ -5108,7 +5108,7 @@
               <w:lang w:eastAsia="en-AU"/>
             </w:rPr>
           </w:pPr>
-          <w:hyperlink w:anchor="_Toc421026158" w:history="1">
+          <w:hyperlink w:anchor="_Toc421107090" w:history="1">
             <w:r>
               <w:rPr>
                 <w:rStyle w:val="Hyperlink"/>
@@ -5149,7 +5149,7 @@
                 <w:noProof/>
                 <w:webHidden/>
               </w:rPr>
-              <w:instrText xml:space="preserve"> PAGEREF _Toc421026158 \h </w:instrText>
+              <w:instrText xml:space="preserve"> PAGEREF _Toc421107090 \h </w:instrText>
             </w:r>
             <w:r>
               <w:rPr>
@@ -5192,7 +5192,7 @@
               <w:lang w:eastAsia="en-AU"/>
             </w:rPr>
           </w:pPr>
-          <w:hyperlink w:anchor="_Toc421026159" w:history="1">
+          <w:hyperlink w:anchor="_Toc421107091" w:history="1">
             <w:r>
               <w:rPr>
                 <w:rStyle w:val="Hyperlink"/>
@@ -5233,7 +5233,7 @@
                 <w:noProof/>
                 <w:webHidden/>
               </w:rPr>
-              <w:instrText xml:space="preserve"> PAGEREF _Toc421026159 \h </w:instrText>
+              <w:instrText xml:space="preserve"> PAGEREF _Toc421107091 \h </w:instrText>
             </w:r>
             <w:r>
               <w:rPr>
@@ -5276,7 +5276,7 @@
               <w:lang w:eastAsia="en-AU"/>
             </w:rPr>
           </w:pPr>
-          <w:hyperlink w:anchor="_Toc421026160" w:history="1">
+          <w:hyperlink w:anchor="_Toc421107092" w:history="1">
             <w:r>
               <w:rPr>
                 <w:rStyle w:val="Hyperlink"/>
@@ -5317,7 +5317,7 @@
                 <w:noProof/>
                 <w:webHidden/>
               </w:rPr>
-              <w:instrText xml:space="preserve"> PAGEREF _Toc421026160 \h </w:instrText>
+              <w:instrText xml:space="preserve"> PAGEREF _Toc421107092 \h </w:instrText>
             </w:r>
             <w:r>
               <w:rPr>
@@ -5360,7 +5360,7 @@
               <w:lang w:eastAsia="en-AU"/>
             </w:rPr>
           </w:pPr>
-          <w:hyperlink w:anchor="_Toc421026161" w:history="1">
+          <w:hyperlink w:anchor="_Toc421107093" w:history="1">
             <w:r>
               <w:rPr>
                 <w:rStyle w:val="Hyperlink"/>
@@ -5401,7 +5401,7 @@
                 <w:noProof/>
                 <w:webHidden/>
               </w:rPr>
-              <w:instrText xml:space="preserve"> PAGEREF _Toc421026161 \h </w:instrText>
+              <w:instrText xml:space="preserve"> PAGEREF _Toc421107093 \h </w:instrText>
             </w:r>
             <w:r>
               <w:rPr>
@@ -5444,7 +5444,7 @@
               <w:lang w:eastAsia="en-AU"/>
             </w:rPr>
           </w:pPr>
-          <w:hyperlink w:anchor="_Toc421026162" w:history="1">
+          <w:hyperlink w:anchor="_Toc421107094" w:history="1">
             <w:r>
               <w:rPr>
                 <w:rStyle w:val="Hyperlink"/>
@@ -5485,7 +5485,7 @@
                 <w:noProof/>
                 <w:webHidden/>
               </w:rPr>
-              <w:instrText xml:space="preserve"> PAGEREF _Toc421026162 \h </w:instrText>
+              <w:instrText xml:space="preserve"> PAGEREF _Toc421107094 \h </w:instrText>
             </w:r>
             <w:r>
               <w:rPr>
@@ -5528,7 +5528,7 @@
               <w:lang w:eastAsia="en-AU"/>
             </w:rPr>
           </w:pPr>
-          <w:hyperlink w:anchor="_Toc421026163" w:history="1">
+          <w:hyperlink w:anchor="_Toc421107095" w:history="1">
             <w:r>
               <w:rPr>
                 <w:rStyle w:val="Hyperlink"/>
@@ -5569,7 +5569,7 @@
                 <w:noProof/>
                 <w:webHidden/>
               </w:rPr>
-              <w:instrText xml:space="preserve"> PAGEREF _Toc421026163 \h </w:instrText>
+              <w:instrText xml:space="preserve"> PAGEREF _Toc421107095 \h </w:instrText>
             </w:r>
             <w:r>
               <w:rPr>
@@ -5612,7 +5612,7 @@
               <w:lang w:eastAsia="en-AU"/>
             </w:rPr>
           </w:pPr>
-          <w:hyperlink w:anchor="_Toc421026164" w:history="1">
+          <w:hyperlink w:anchor="_Toc421107096" w:history="1">
             <w:r>
               <w:rPr>
                 <w:rStyle w:val="Hyperlink"/>
@@ -5662,7 +5662,7 @@
                 <w:noProof/>
                 <w:webHidden/>
               </w:rPr>
-              <w:instrText xml:space="preserve"> PAGEREF _Toc421026164 \h </w:instrText>
+              <w:instrText xml:space="preserve"> PAGEREF _Toc421107096 \h </w:instrText>
             </w:r>
             <w:r>
               <w:rPr>
@@ -5705,7 +5705,7 @@
               <w:lang w:eastAsia="en-AU"/>
             </w:rPr>
           </w:pPr>
-          <w:hyperlink w:anchor="_Toc421026165" w:history="1">
+          <w:hyperlink w:anchor="_Toc421107097" w:history="1">
             <w:r>
               <w:rPr>
                 <w:rStyle w:val="Hyperlink"/>
@@ -5746,7 +5746,7 @@
                 <w:noProof/>
                 <w:webHidden/>
               </w:rPr>
-              <w:instrText xml:space="preserve"> PAGEREF _Toc421026165 \h </w:instrText>
+              <w:instrText xml:space="preserve"> PAGEREF _Toc421107097 \h </w:instrText>
             </w:r>
             <w:r>
               <w:rPr>
@@ -5789,7 +5789,7 @@
               <w:lang w:eastAsia="en-AU"/>
             </w:rPr>
           </w:pPr>
-          <w:hyperlink w:anchor="_Toc421026166" w:history="1">
+          <w:hyperlink w:anchor="_Toc421107098" w:history="1">
             <w:r>
               <w:rPr>
                 <w:rStyle w:val="Hyperlink"/>
@@ -5830,7 +5830,7 @@
                 <w:noProof/>
                 <w:webHidden/>
               </w:rPr>
-              <w:instrText xml:space="preserve"> PAGEREF _Toc421026166 \h </w:instrText>
+              <w:instrText xml:space="preserve"> PAGEREF _Toc421107098 \h </w:instrText>
             </w:r>
             <w:r>
               <w:rPr>
@@ -5873,7 +5873,7 @@
               <w:lang w:eastAsia="en-AU"/>
             </w:rPr>
           </w:pPr>
-          <w:hyperlink w:anchor="_Toc421026167" w:history="1">
+          <w:hyperlink w:anchor="_Toc421107099" w:history="1">
             <w:r>
               <w:rPr>
                 <w:rStyle w:val="Hyperlink"/>
@@ -5914,7 +5914,7 @@
                 <w:noProof/>
                 <w:webHidden/>
               </w:rPr>
-              <w:instrText xml:space="preserve"> PAGEREF _Toc421026167 \h </w:instrText>
+              <w:instrText xml:space="preserve"> PAGEREF _Toc421107099 \h </w:instrText>
             </w:r>
             <w:r>
               <w:rPr>
@@ -5957,7 +5957,7 @@
               <w:lang w:eastAsia="en-AU"/>
             </w:rPr>
           </w:pPr>
-          <w:hyperlink w:anchor="_Toc421026168" w:history="1">
+          <w:hyperlink w:anchor="_Toc421107100" w:history="1">
             <w:r>
               <w:rPr>
                 <w:rStyle w:val="Hyperlink"/>
@@ -5998,7 +5998,7 @@
                 <w:noProof/>
                 <w:webHidden/>
               </w:rPr>
-              <w:instrText xml:space="preserve"> PAGEREF _Toc421026168 \h </w:instrText>
+              <w:instrText xml:space="preserve"> PAGEREF _Toc421107100 \h </w:instrText>
             </w:r>
             <w:r>
               <w:rPr>
@@ -6041,7 +6041,7 @@
               <w:lang w:eastAsia="en-AU"/>
             </w:rPr>
           </w:pPr>
-          <w:hyperlink w:anchor="_Toc421026169" w:history="1">
+          <w:hyperlink w:anchor="_Toc421107101" w:history="1">
             <w:r>
               <w:rPr>
                 <w:rStyle w:val="Hyperlink"/>
@@ -6082,7 +6082,7 @@
                 <w:noProof/>
                 <w:webHidden/>
               </w:rPr>
-              <w:instrText xml:space="preserve"> PAGEREF _Toc421026169 \h </w:instrText>
+              <w:instrText xml:space="preserve"> PAGEREF _Toc421107101 \h </w:instrText>
             </w:r>
             <w:r>
               <w:rPr>
@@ -6125,7 +6125,7 @@
               <w:lang w:eastAsia="en-AU"/>
             </w:rPr>
           </w:pPr>
-          <w:hyperlink w:anchor="_Toc421026170" w:history="1">
+          <w:hyperlink w:anchor="_Toc421107102" w:history="1">
             <w:r>
               <w:rPr>
                 <w:rStyle w:val="Hyperlink"/>
@@ -6166,7 +6166,7 @@
                 <w:noProof/>
                 <w:webHidden/>
               </w:rPr>
-              <w:instrText xml:space="preserve"> PAGEREF _Toc421026170 \h </w:instrText>
+              <w:instrText xml:space="preserve"> PAGEREF _Toc421107102 \h </w:instrText>
             </w:r>
             <w:r>
               <w:rPr>
@@ -6209,7 +6209,7 @@
               <w:lang w:eastAsia="en-AU"/>
             </w:rPr>
           </w:pPr>
-          <w:hyperlink w:anchor="_Toc421026171" w:history="1">
+          <w:hyperlink w:anchor="_Toc421107103" w:history="1">
             <w:r>
               <w:rPr>
                 <w:rStyle w:val="Hyperlink"/>
@@ -6250,7 +6250,7 @@
                 <w:noProof/>
                 <w:webHidden/>
               </w:rPr>
-              <w:instrText xml:space="preserve"> PAGEREF _Toc421026171 \h </w:instrText>
+              <w:instrText xml:space="preserve"> PAGEREF _Toc421107103 \h </w:instrText>
             </w:r>
             <w:r>
               <w:rPr>
@@ -6293,7 +6293,7 @@
               <w:lang w:eastAsia="en-AU"/>
             </w:rPr>
           </w:pPr>
-          <w:hyperlink w:anchor="_Toc421026172" w:history="1">
+          <w:hyperlink w:anchor="_Toc421107104" w:history="1">
             <w:r>
               <w:rPr>
                 <w:rStyle w:val="Hyperlink"/>
@@ -6334,7 +6334,7 @@
                 <w:noProof/>
                 <w:webHidden/>
               </w:rPr>
-              <w:instrText xml:space="preserve"> PAGEREF _Toc421026172 \h </w:instrText>
+              <w:instrText xml:space="preserve"> PAGEREF _Toc421107104 \h </w:instrText>
             </w:r>
             <w:r>
               <w:rPr>
@@ -6377,7 +6377,7 @@
               <w:lang w:eastAsia="en-AU"/>
             </w:rPr>
           </w:pPr>
-          <w:hyperlink w:anchor="_Toc421026173" w:history="1">
+          <w:hyperlink w:anchor="_Toc421107105" w:history="1">
             <w:r>
               <w:rPr>
                 <w:rStyle w:val="Hyperlink"/>
@@ -6418,7 +6418,7 @@
                 <w:noProof/>
                 <w:webHidden/>
               </w:rPr>
-              <w:instrText xml:space="preserve"> PAGEREF _Toc421026173 \h </w:instrText>
+              <w:instrText xml:space="preserve"> PAGEREF _Toc421107105 \h </w:instrText>
             </w:r>
             <w:r>
               <w:rPr>
@@ -6461,7 +6461,7 @@
               <w:lang w:eastAsia="en-AU"/>
             </w:rPr>
           </w:pPr>
-          <w:hyperlink w:anchor="_Toc421026174" w:history="1">
+          <w:hyperlink w:anchor="_Toc421107106" w:history="1">
             <w:r>
               <w:rPr>
                 <w:rStyle w:val="Hyperlink"/>
@@ -6502,7 +6502,7 @@
                 <w:noProof/>
                 <w:webHidden/>
               </w:rPr>
-              <w:instrText xml:space="preserve"> PAGEREF _Toc421026174 \h </w:instrText>
+              <w:instrText xml:space="preserve"> PAGEREF _Toc421107106 \h </w:instrText>
             </w:r>
             <w:r>
               <w:rPr>
@@ -6545,7 +6545,7 @@
               <w:lang w:eastAsia="en-AU"/>
             </w:rPr>
           </w:pPr>
-          <w:hyperlink w:anchor="_Toc421026175" w:history="1">
+          <w:hyperlink w:anchor="_Toc421107107" w:history="1">
             <w:r>
               <w:rPr>
                 <w:rStyle w:val="Hyperlink"/>
@@ -6586,7 +6586,7 @@
                 <w:noProof/>
                 <w:webHidden/>
               </w:rPr>
-              <w:instrText xml:space="preserve"> PAGEREF _Toc421026175 \h </w:instrText>
+              <w:instrText xml:space="preserve"> PAGEREF _Toc421107107 \h </w:instrText>
             </w:r>
             <w:r>
               <w:rPr>
@@ -6629,7 +6629,7 @@
               <w:lang w:eastAsia="en-AU"/>
             </w:rPr>
           </w:pPr>
-          <w:hyperlink w:anchor="_Toc421026176" w:history="1">
+          <w:hyperlink w:anchor="_Toc421107108" w:history="1">
             <w:r>
               <w:rPr>
                 <w:rStyle w:val="Hyperlink"/>
@@ -6670,7 +6670,7 @@
                 <w:noProof/>
                 <w:webHidden/>
               </w:rPr>
-              <w:instrText xml:space="preserve"> PAGEREF _Toc421026176 \h </w:instrText>
+              <w:instrText xml:space="preserve"> PAGEREF _Toc421107108 \h </w:instrText>
             </w:r>
             <w:r>
               <w:rPr>
@@ -6713,7 +6713,7 @@
               <w:lang w:eastAsia="en-AU"/>
             </w:rPr>
           </w:pPr>
-          <w:hyperlink w:anchor="_Toc421026177" w:history="1">
+          <w:hyperlink w:anchor="_Toc421107109" w:history="1">
             <w:r>
               <w:rPr>
                 <w:rStyle w:val="Hyperlink"/>
@@ -6754,7 +6754,7 @@
                 <w:noProof/>
                 <w:webHidden/>
               </w:rPr>
-              <w:instrText xml:space="preserve"> PAGEREF _Toc421026177 \h </w:instrText>
+              <w:instrText xml:space="preserve"> PAGEREF _Toc421107109 \h </w:instrText>
             </w:r>
             <w:r>
               <w:rPr>
@@ -6775,6 +6775,90 @@
                 <w:webHidden/>
               </w:rPr>
               <w:t>36</w:t>
+            </w:r>
+            <w:r>
+              <w:rPr>
+                <w:noProof/>
+                <w:webHidden/>
+              </w:rPr>
+              <w:fldChar w:fldCharType="end"/>
+            </w:r>
+          </w:hyperlink>
+        </w:p>
+        <w:p>
+          <w:pPr>
+            <w:pStyle w:val="TOC2"/>
+            <w:tabs>
+              <w:tab w:val="left" w:pos="880"/>
+              <w:tab w:val="right" w:leader="dot" w:pos="9016"/>
+            </w:tabs>
+            <w:rPr>
+              <w:noProof/>
+              <w:lang w:eastAsia="en-AU"/>
+            </w:rPr>
+          </w:pPr>
+          <w:hyperlink w:anchor="_Toc421107110" w:history="1">
+            <w:r>
+              <w:rPr>
+                <w:rStyle w:val="Hyperlink"/>
+                <w:noProof/>
+              </w:rPr>
+              <w:t>6.2</w:t>
+            </w:r>
+            <w:r>
+              <w:rPr>
+                <w:noProof/>
+                <w:lang w:eastAsia="en-AU"/>
+              </w:rPr>
+              <w:tab/>
+            </w:r>
+            <w:r>
+              <w:rPr>
+                <w:rStyle w:val="Hyperlink"/>
+                <w:noProof/>
+              </w:rPr>
+              <w:t>MgZnCa System</w:t>
+            </w:r>
+            <w:r>
+              <w:rPr>
+                <w:noProof/>
+                <w:webHidden/>
+              </w:rPr>
+              <w:tab/>
+            </w:r>
+            <w:r>
+              <w:rPr>
+                <w:noProof/>
+                <w:webHidden/>
+              </w:rPr>
+              <w:fldChar w:fldCharType="begin"/>
+            </w:r>
+            <w:r>
+              <w:rPr>
+                <w:noProof/>
+                <w:webHidden/>
+              </w:rPr>
+              <w:instrText xml:space="preserve"> PAGEREF _Toc421107110 \h </w:instrText>
+            </w:r>
+            <w:r>
+              <w:rPr>
+                <w:noProof/>
+                <w:webHidden/>
+              </w:rPr>
+            </w:r>
+            <w:r>
+              <w:rPr>
+                <w:noProof/>
+                <w:webHidden/>
+              </w:rPr>
+              <w:fldChar w:fldCharType="separate"/>
+            </w:r>
+            <w:r>
+              <w:rPr>
+                <w:noProof/>
+                <w:webHidden/>
+              </w:rPr>
+              <w:t>39</w:t>
             </w:r>
             <w:r>
               <w:rPr>
@@ -6818,7 +6902,7 @@
           <w:numId w:val="0"/>
         </w:numPr>
       </w:pPr>
-      <w:bookmarkStart w:id="6" w:name="_Toc421026107"/>
+      <w:bookmarkStart w:id="6" w:name="_Toc421107039"/>
       <w:r>
         <w:lastRenderedPageBreak/>
         <w:t>List</w:t>
@@ -6848,7 +6932,7 @@
       <w:r>
         <w:fldChar w:fldCharType="separate"/>
       </w:r>
-      <w:hyperlink w:anchor="_Toc421026178" w:history="1">
+      <w:hyperlink w:anchor="_Toc421107111" w:history="1">
         <w:r>
           <w:rPr>
             <w:rStyle w:val="Hyperlink"/>
@@ -6959,7 +7043,7 @@
             <w:noProof/>
             <w:webHidden/>
           </w:rPr>
-          <w:instrText xml:space="preserve"> PAGEREF _Toc421026178 \h </w:instrText>
+          <w:instrText xml:space="preserve"> PAGEREF _Toc421107111 \h </w:instrText>
         </w:r>
         <w:r>
           <w:rPr>
@@ -7001,7 +7085,7 @@
           <w:lang w:eastAsia="en-AU"/>
         </w:rPr>
       </w:pPr>
-      <w:hyperlink w:anchor="_Toc421026179" w:history="1">
+      <w:hyperlink w:anchor="_Toc421107112" w:history="1">
         <w:r>
           <w:rPr>
             <w:rStyle w:val="Hyperlink"/>
@@ -7124,7 +7208,7 @@
             <w:noProof/>
             <w:webHidden/>
           </w:rPr>
-          <w:instrText xml:space="preserve"> PAGEREF _Toc421026179 \h </w:instrText>
+          <w:instrText xml:space="preserve"> PAGEREF _Toc421107112 \h </w:instrText>
         </w:r>
         <w:r>
           <w:rPr>
@@ -7166,7 +7250,7 @@
           <w:lang w:eastAsia="en-AU"/>
         </w:rPr>
       </w:pPr>
-      <w:hyperlink w:anchor="_Toc421026180" w:history="1">
+      <w:hyperlink w:anchor="_Toc421107113" w:history="1">
         <w:r>
           <w:rPr>
             <w:rStyle w:val="Hyperlink"/>
@@ -7333,7 +7417,7 @@
             <w:noProof/>
             <w:webHidden/>
           </w:rPr>
-          <w:instrText xml:space="preserve"> PAGEREF _Toc421026180 \h </w:instrText>
+          <w:instrText xml:space="preserve"> PAGEREF _Toc421107113 \h </w:instrText>
         </w:r>
         <w:r>
           <w:rPr>
@@ -7375,7 +7459,7 @@
           <w:lang w:eastAsia="en-AU"/>
         </w:rPr>
       </w:pPr>
-      <w:hyperlink w:anchor="_Toc421026181" w:history="1">
+      <w:hyperlink w:anchor="_Toc421107114" w:history="1">
         <w:r>
           <w:rPr>
             <w:rStyle w:val="Hyperlink"/>
@@ -7419,7 +7503,7 @@
             <w:noProof/>
             <w:webHidden/>
           </w:rPr>
-          <w:instrText xml:space="preserve"> PAGEREF _Toc421026181 \h </w:instrText>
+          <w:instrText xml:space="preserve"> PAGEREF _Toc421107114 \h </w:instrText>
         </w:r>
         <w:r>
           <w:rPr>
@@ -7461,7 +7545,7 @@
           <w:lang w:eastAsia="en-AU"/>
         </w:rPr>
       </w:pPr>
-      <w:hyperlink w:anchor="_Toc421026182" w:history="1">
+      <w:hyperlink w:anchor="_Toc421107115" w:history="1">
         <w:r>
           <w:rPr>
             <w:rStyle w:val="Hyperlink"/>
@@ -7488,7 +7572,7 @@
             <w:noProof/>
             <w:webHidden/>
           </w:rPr>
-          <w:instrText xml:space="preserve"> PAGEREF _Toc421026182 \h </w:instrText>
+          <w:instrText xml:space="preserve"> PAGEREF _Toc421107115 \h </w:instrText>
         </w:r>
         <w:r>
           <w:rPr>
@@ -7530,7 +7614,7 @@
           <w:lang w:eastAsia="en-AU"/>
         </w:rPr>
       </w:pPr>
-      <w:hyperlink w:anchor="_Toc421026183" w:history="1">
+      <w:hyperlink w:anchor="_Toc421107116" w:history="1">
         <w:r>
           <w:rPr>
             <w:rStyle w:val="Hyperlink"/>
@@ -7557,7 +7641,7 @@
             <w:noProof/>
             <w:webHidden/>
           </w:rPr>
-          <w:instrText xml:space="preserve"> PAGEREF _Toc421026183 \h </w:instrText>
+          <w:instrText xml:space="preserve"> PAGEREF _Toc421107116 \h </w:instrText>
         </w:r>
         <w:r>
           <w:rPr>
@@ -7599,7 +7683,7 @@
           <w:lang w:eastAsia="en-AU"/>
         </w:rPr>
       </w:pPr>
-      <w:hyperlink w:anchor="_Toc421026184" w:history="1">
+      <w:hyperlink w:anchor="_Toc421107117" w:history="1">
         <w:r>
           <w:rPr>
             <w:rStyle w:val="Hyperlink"/>
@@ -7626,7 +7710,7 @@
             <w:noProof/>
             <w:webHidden/>
           </w:rPr>
-          <w:instrText xml:space="preserve"> PAGEREF _Toc421026184 \h </w:instrText>
+          <w:instrText xml:space="preserve"> PAGEREF _Toc421107117 \h </w:instrText>
         </w:r>
         <w:r>
           <w:rPr>
@@ -7668,7 +7752,7 @@
           <w:lang w:eastAsia="en-AU"/>
         </w:rPr>
       </w:pPr>
-      <w:hyperlink w:anchor="_Toc421026185" w:history="1">
+      <w:hyperlink w:anchor="_Toc421107118" w:history="1">
         <w:r>
           <w:rPr>
             <w:rStyle w:val="Hyperlink"/>
@@ -7763,7 +7847,7 @@
             <w:noProof/>
             <w:webHidden/>
           </w:rPr>
-          <w:instrText xml:space="preserve"> PAGEREF _Toc421026185 \h </w:instrText>
+          <w:instrText xml:space="preserve"> PAGEREF _Toc421107118 \h </w:instrText>
         </w:r>
         <w:r>
           <w:rPr>
@@ -7805,7 +7889,7 @@
           <w:lang w:eastAsia="en-AU"/>
         </w:rPr>
       </w:pPr>
-      <w:hyperlink w:anchor="_Toc421026186" w:history="1">
+      <w:hyperlink w:anchor="_Toc421107119" w:history="1">
         <w:r>
           <w:rPr>
             <w:rStyle w:val="Hyperlink"/>
@@ -7866,7 +7950,7 @@
             <w:noProof/>
             <w:webHidden/>
           </w:rPr>
-          <w:instrText xml:space="preserve"> PAGEREF _Toc421026186 \h </w:instrText>
+          <w:instrText xml:space="preserve"> PAGEREF _Toc421107119 \h </w:instrText>
         </w:r>
         <w:r>
           <w:rPr>
@@ -7908,7 +7992,7 @@
           <w:lang w:eastAsia="en-AU"/>
         </w:rPr>
       </w:pPr>
-      <w:hyperlink w:anchor="_Toc421026187" w:history="1">
+      <w:hyperlink w:anchor="_Toc421107120" w:history="1">
         <w:r>
           <w:rPr>
             <w:rStyle w:val="Hyperlink"/>
@@ -7969,7 +8053,7 @@
             <w:noProof/>
             <w:webHidden/>
           </w:rPr>
-          <w:instrText xml:space="preserve"> PAGEREF _Toc421026187 \h </w:instrText>
+          <w:instrText xml:space="preserve"> PAGEREF _Toc421107120 \h </w:instrText>
         </w:r>
         <w:r>
           <w:rPr>
@@ -8011,7 +8095,7 @@
           <w:lang w:eastAsia="en-AU"/>
         </w:rPr>
       </w:pPr>
-      <w:hyperlink w:anchor="_Toc421026188" w:history="1">
+      <w:hyperlink w:anchor="_Toc421107121" w:history="1">
         <w:r>
           <w:rPr>
             <w:rStyle w:val="Hyperlink"/>
@@ -8074,7 +8158,7 @@
             <w:noProof/>
             <w:webHidden/>
           </w:rPr>
-          <w:instrText xml:space="preserve"> PAGEREF _Toc421026188 \h </w:instrText>
+          <w:instrText xml:space="preserve"> PAGEREF _Toc421107121 \h </w:instrText>
         </w:r>
         <w:r>
           <w:rPr>
@@ -8116,7 +8200,7 @@
           <w:lang w:eastAsia="en-AU"/>
         </w:rPr>
       </w:pPr>
-      <w:hyperlink w:anchor="_Toc421026189" w:history="1">
+      <w:hyperlink w:anchor="_Toc421107122" w:history="1">
         <w:r>
           <w:rPr>
             <w:rStyle w:val="Hyperlink"/>
@@ -8196,7 +8280,7 @@
             <w:noProof/>
             <w:webHidden/>
           </w:rPr>
-          <w:instrText xml:space="preserve"> PAGEREF _Toc421026189 \h </w:instrText>
+          <w:instrText xml:space="preserve"> PAGEREF _Toc421107122 \h </w:instrText>
         </w:r>
         <w:r>
           <w:rPr>
@@ -8238,7 +8322,7 @@
           <w:lang w:eastAsia="en-AU"/>
         </w:rPr>
       </w:pPr>
-      <w:hyperlink w:anchor="_Toc421026190" w:history="1">
+      <w:hyperlink w:anchor="_Toc421107123" w:history="1">
         <w:r>
           <w:rPr>
             <w:rStyle w:val="Hyperlink"/>
@@ -8467,7 +8551,7 @@
             <w:noProof/>
             <w:webHidden/>
           </w:rPr>
-          <w:instrText xml:space="preserve"> PAGEREF _Toc421026190 \h </w:instrText>
+          <w:instrText xml:space="preserve"> PAGEREF _Toc421107123 \h </w:instrText>
         </w:r>
         <w:r>
           <w:rPr>
@@ -8509,7 +8593,7 @@
           <w:lang w:eastAsia="en-AU"/>
         </w:rPr>
       </w:pPr>
-      <w:hyperlink w:anchor="_Toc421026191" w:history="1">
+      <w:hyperlink w:anchor="_Toc421107124" w:history="1">
         <w:r>
           <w:rPr>
             <w:rStyle w:val="Hyperlink"/>
@@ -8604,7 +8688,7 @@
             <w:noProof/>
             <w:webHidden/>
           </w:rPr>
-          <w:instrText xml:space="preserve"> PAGEREF _Toc421026191 \h </w:instrText>
+          <w:instrText xml:space="preserve"> PAGEREF _Toc421107124 \h </w:instrText>
         </w:r>
         <w:r>
           <w:rPr>
@@ -8646,7 +8730,7 @@
           <w:lang w:eastAsia="en-AU"/>
         </w:rPr>
       </w:pPr>
-      <w:hyperlink w:anchor="_Toc421026192" w:history="1">
+      <w:hyperlink w:anchor="_Toc421107125" w:history="1">
         <w:r>
           <w:rPr>
             <w:rStyle w:val="Hyperlink"/>
@@ -8718,7 +8802,7 @@
             <w:noProof/>
             <w:webHidden/>
           </w:rPr>
-          <w:instrText xml:space="preserve"> PAGEREF _Toc421026192 \h </w:instrText>
+          <w:instrText xml:space="preserve"> PAGEREF _Toc421107125 \h </w:instrText>
         </w:r>
         <w:r>
           <w:rPr>
@@ -8760,7 +8844,7 @@
           <w:lang w:eastAsia="en-AU"/>
         </w:rPr>
       </w:pPr>
-      <w:hyperlink w:anchor="_Toc421026193" w:history="1">
+      <w:hyperlink w:anchor="_Toc421107126" w:history="1">
         <w:r>
           <w:rPr>
             <w:rStyle w:val="Hyperlink"/>
@@ -8787,7 +8871,7 @@
             <w:noProof/>
             <w:webHidden/>
           </w:rPr>
-          <w:instrText xml:space="preserve"> PAGEREF _Toc421026193 \h </w:instrText>
+          <w:instrText xml:space="preserve"> PAGEREF _Toc421107126 \h </w:instrText>
         </w:r>
         <w:r>
           <w:rPr>
@@ -8829,7 +8913,7 @@
           <w:lang w:eastAsia="en-AU"/>
         </w:rPr>
       </w:pPr>
-      <w:hyperlink w:anchor="_Toc421026194" w:history="1">
+      <w:hyperlink w:anchor="_Toc421107127" w:history="1">
         <w:r>
           <w:rPr>
             <w:rStyle w:val="Hyperlink"/>
@@ -8856,7 +8940,7 @@
             <w:noProof/>
             <w:webHidden/>
           </w:rPr>
-          <w:instrText xml:space="preserve"> PAGEREF _Toc421026194 \h </w:instrText>
+          <w:instrText xml:space="preserve"> PAGEREF _Toc421107127 \h </w:instrText>
         </w:r>
         <w:r>
           <w:rPr>
@@ -8898,7 +8982,7 @@
           <w:lang w:eastAsia="en-AU"/>
         </w:rPr>
       </w:pPr>
-      <w:hyperlink w:anchor="_Toc421026195" w:history="1">
+      <w:hyperlink w:anchor="_Toc421107128" w:history="1">
         <w:r>
           <w:rPr>
             <w:rStyle w:val="Hyperlink"/>
@@ -9038,7 +9122,7 @@
             <w:noProof/>
             <w:webHidden/>
           </w:rPr>
-          <w:instrText xml:space="preserve"> PAGEREF _Toc421026195 \h </w:instrText>
+          <w:instrText xml:space="preserve"> PAGEREF _Toc421107128 \h </w:instrText>
         </w:r>
         <w:r>
           <w:rPr>
@@ -9070,6 +9154,75 @@
       </w:hyperlink>
     </w:p>
     <w:p>
+      <w:pPr>
+        <w:pStyle w:val="TableofFigures"/>
+        <w:tabs>
+          <w:tab w:val="right" w:leader="dot" w:pos="9016"/>
+        </w:tabs>
+        <w:rPr>
+          <w:noProof/>
+          <w:lang w:eastAsia="en-AU"/>
+        </w:rPr>
+      </w:pPr>
+      <w:hyperlink w:anchor="_Toc421107129" w:history="1">
+        <w:r>
+          <w:rPr>
+            <w:rStyle w:val="Hyperlink"/>
+            <w:noProof/>
+          </w:rPr>
+          <w:t>Figure 19: Partial isothermal ternary phase diagram of MgZnCa system at 300°C. Modified from [58].</w:t>
+        </w:r>
+        <w:r>
+          <w:rPr>
+            <w:noProof/>
+            <w:webHidden/>
+          </w:rPr>
+          <w:tab/>
+        </w:r>
+        <w:r>
+          <w:rPr>
+            <w:noProof/>
+            <w:webHidden/>
+          </w:rPr>
+          <w:fldChar w:fldCharType="begin"/>
+        </w:r>
+        <w:r>
+          <w:rPr>
+            <w:noProof/>
+            <w:webHidden/>
+          </w:rPr>
+          <w:instrText xml:space="preserve"> PAGEREF _Toc421107129 \h </w:instrText>
+        </w:r>
+        <w:r>
+          <w:rPr>
+            <w:noProof/>
+            <w:webHidden/>
+          </w:rPr>
+        </w:r>
+        <w:r>
+          <w:rPr>
+            <w:noProof/>
+            <w:webHidden/>
+          </w:rPr>
+          <w:fldChar w:fldCharType="separate"/>
+        </w:r>
+        <w:r>
+          <w:rPr>
+            <w:noProof/>
+            <w:webHidden/>
+          </w:rPr>
+          <w:t>39</w:t>
+        </w:r>
+        <w:r>
+          <w:rPr>
+            <w:noProof/>
+            <w:webHidden/>
+          </w:rPr>
+          <w:fldChar w:fldCharType="end"/>
+        </w:r>
+      </w:hyperlink>
+    </w:p>
+    <w:p>
       <w:r>
         <w:fldChar w:fldCharType="end"/>
       </w:r>
@@ -9090,7 +9243,7 @@
         <w:pStyle w:val="Heading1"/>
       </w:pPr>
       <w:bookmarkStart w:id="7" w:name="_Toc386545839"/>
-      <w:bookmarkStart w:id="8" w:name="_Toc421026108"/>
+      <w:bookmarkStart w:id="8" w:name="_Toc421107040"/>
       <w:commentRangeStart w:id="9"/>
       <w:r>
         <w:lastRenderedPageBreak/>
@@ -9380,7 +9533,7 @@
         <w:pStyle w:val="Heading1"/>
       </w:pPr>
       <w:bookmarkStart w:id="10" w:name="_Toc386545841"/>
-      <w:bookmarkStart w:id="11" w:name="_Toc421026109"/>
+      <w:bookmarkStart w:id="11" w:name="_Toc421107041"/>
       <w:commentRangeStart w:id="12"/>
       <w:r>
         <w:lastRenderedPageBreak/>
@@ -9409,7 +9562,7 @@
         <w:pStyle w:val="Heading2"/>
       </w:pPr>
       <w:bookmarkStart w:id="13" w:name="_Toc386545842"/>
-      <w:bookmarkStart w:id="14" w:name="_Toc421026110"/>
+      <w:bookmarkStart w:id="14" w:name="_Toc421107042"/>
       <w:r>
         <w:t>Metallic Glasses (</w:t>
       </w:r>
@@ -9489,7 +9642,7 @@
         <w:pStyle w:val="Heading3"/>
       </w:pPr>
       <w:bookmarkStart w:id="15" w:name="_Toc386545843"/>
-      <w:bookmarkStart w:id="16" w:name="_Toc421026111"/>
+      <w:bookmarkStart w:id="16" w:name="_Toc421107043"/>
       <w:r>
         <w:t>MGs Properties</w:t>
       </w:r>
@@ -9743,7 +9896,7 @@
         <w:pStyle w:val="Heading3"/>
       </w:pPr>
       <w:bookmarkStart w:id="19" w:name="_Toc386545844"/>
-      <w:bookmarkStart w:id="20" w:name="_Toc421026112"/>
+      <w:bookmarkStart w:id="20" w:name="_Toc421107044"/>
       <w:r>
         <w:t xml:space="preserve">Theory of MG </w:t>
       </w:r>
@@ -9786,7 +9939,7 @@
       <w:pPr>
         <w:pStyle w:val="Heading4"/>
       </w:pPr>
-      <w:bookmarkStart w:id="21" w:name="_Toc421026113"/>
+      <w:bookmarkStart w:id="21" w:name="_Toc421107045"/>
       <w:r>
         <w:t xml:space="preserve">Solidification, </w:t>
       </w:r>
@@ -10980,7 +11133,7 @@
         <w:pStyle w:val="Caption"/>
       </w:pPr>
       <w:bookmarkStart w:id="25" w:name="_Ref420594258"/>
-      <w:bookmarkStart w:id="26" w:name="_Toc421026178"/>
+      <w:bookmarkStart w:id="26" w:name="_Toc421107111"/>
       <w:r>
         <w:t xml:space="preserve">Figure </w:t>
       </w:r>
@@ -11771,7 +11924,7 @@
         <w:pStyle w:val="Caption"/>
       </w:pPr>
       <w:bookmarkStart w:id="29" w:name="_Ref392600528"/>
-      <w:bookmarkStart w:id="30" w:name="_Toc421026179"/>
+      <w:bookmarkStart w:id="30" w:name="_Toc421107112"/>
       <w:r>
         <w:t xml:space="preserve">Figure </w:t>
       </w:r>
@@ -12218,7 +12371,7 @@
       <w:pPr>
         <w:pStyle w:val="Heading4"/>
       </w:pPr>
-      <w:bookmarkStart w:id="31" w:name="_Toc421026114"/>
+      <w:bookmarkStart w:id="31" w:name="_Toc421107046"/>
       <w:r>
         <w:t>Glass Forming Ability (GFA)</w:t>
       </w:r>
@@ -13607,7 +13760,7 @@
         <w:pStyle w:val="Caption"/>
       </w:pPr>
       <w:bookmarkStart w:id="34" w:name="_Ref392852145"/>
-      <w:bookmarkStart w:id="35" w:name="_Toc421026180"/>
+      <w:bookmarkStart w:id="35" w:name="_Toc421107113"/>
       <w:r>
         <w:t xml:space="preserve">Figure </w:t>
       </w:r>
@@ -14200,7 +14353,7 @@
       <w:pPr>
         <w:pStyle w:val="Heading4"/>
       </w:pPr>
-      <w:bookmarkStart w:id="36" w:name="_Toc421026115"/>
+      <w:bookmarkStart w:id="36" w:name="_Toc421107047"/>
       <w:r>
         <w:t>B</w:t>
       </w:r>
@@ -14554,7 +14707,7 @@
       <w:pPr>
         <w:pStyle w:val="Heading5"/>
       </w:pPr>
-      <w:bookmarkStart w:id="39" w:name="_Toc421026116"/>
+      <w:bookmarkStart w:id="39" w:name="_Toc421107048"/>
       <w:r>
         <w:t>Thermoplastic Forming (TPF) Processing</w:t>
       </w:r>
@@ -14909,7 +15062,7 @@
         <w:pStyle w:val="Caption"/>
       </w:pPr>
       <w:bookmarkStart w:id="40" w:name="_Ref392861448"/>
-      <w:bookmarkStart w:id="41" w:name="_Toc421026181"/>
+      <w:bookmarkStart w:id="41" w:name="_Toc421107114"/>
       <w:r>
         <w:t xml:space="preserve">Figure </w:t>
       </w:r>
@@ -15098,7 +15251,7 @@
       <w:pPr>
         <w:pStyle w:val="Heading2"/>
       </w:pPr>
-      <w:bookmarkStart w:id="42" w:name="_Toc421026117"/>
+      <w:bookmarkStart w:id="42" w:name="_Toc421107049"/>
       <w:r>
         <w:t>Thin Films</w:t>
       </w:r>
@@ -15108,7 +15261,7 @@
       <w:pPr>
         <w:pStyle w:val="Heading3"/>
       </w:pPr>
-      <w:bookmarkStart w:id="43" w:name="_Toc421026118"/>
+      <w:bookmarkStart w:id="43" w:name="_Toc421107050"/>
       <w:r>
         <w:t>Thin Film Properties</w:t>
       </w:r>
@@ -15713,7 +15866,7 @@
       <w:bookmarkStart w:id="46" w:name="_Ref391281295"/>
       <w:bookmarkStart w:id="47" w:name="_Ref391281301"/>
       <w:bookmarkStart w:id="48" w:name="_Ref391281306"/>
-      <w:bookmarkStart w:id="49" w:name="_Toc421026119"/>
+      <w:bookmarkStart w:id="49" w:name="_Toc421107051"/>
       <w:r>
         <w:lastRenderedPageBreak/>
         <w:t xml:space="preserve">Production via </w:t>
@@ -15866,7 +16019,7 @@
       <w:pPr>
         <w:pStyle w:val="Heading4"/>
       </w:pPr>
-      <w:bookmarkStart w:id="51" w:name="_Toc421026120"/>
+      <w:bookmarkStart w:id="51" w:name="_Toc421107052"/>
       <w:r>
         <w:t>Pulsed Laser Deposition (PLD)</w:t>
       </w:r>
@@ -16217,7 +16370,7 @@
         </w:rPr>
       </w:pPr>
       <w:bookmarkStart w:id="53" w:name="_Ref389573118"/>
-      <w:bookmarkStart w:id="54" w:name="_Toc421026182"/>
+      <w:bookmarkStart w:id="54" w:name="_Toc421107115"/>
       <w:r>
         <w:t xml:space="preserve">Figure </w:t>
       </w:r>
@@ -16276,7 +16429,7 @@
           <w:lang w:eastAsia="en-AU"/>
         </w:rPr>
       </w:pPr>
-      <w:bookmarkStart w:id="55" w:name="_Toc421026121"/>
+      <w:bookmarkStart w:id="55" w:name="_Toc421107053"/>
       <w:r>
         <w:rPr>
           <w:rFonts w:eastAsia="Times New Roman"/>
@@ -16436,7 +16589,7 @@
           <w:lang w:eastAsia="en-AU"/>
         </w:rPr>
       </w:pPr>
-      <w:bookmarkStart w:id="56" w:name="_Toc421026122"/>
+      <w:bookmarkStart w:id="56" w:name="_Toc421107054"/>
       <w:r>
         <w:rPr>
           <w:rFonts w:eastAsia="Times New Roman"/>
@@ -16735,7 +16888,7 @@
         </w:rPr>
       </w:pPr>
       <w:bookmarkStart w:id="57" w:name="_Ref389554898"/>
-      <w:bookmarkStart w:id="58" w:name="_Toc421026183"/>
+      <w:bookmarkStart w:id="58" w:name="_Toc421107116"/>
       <w:r>
         <w:t xml:space="preserve">Figure </w:t>
       </w:r>
@@ -17074,7 +17227,7 @@
       <w:pPr>
         <w:pStyle w:val="Heading4"/>
       </w:pPr>
-      <w:bookmarkStart w:id="59" w:name="_Toc421026123"/>
+      <w:bookmarkStart w:id="59" w:name="_Toc421107055"/>
       <w:r>
         <w:t>Sputtering Deposition</w:t>
       </w:r>
@@ -17194,7 +17347,7 @@
           <w:lang w:eastAsia="en-AU"/>
         </w:rPr>
       </w:pPr>
-      <w:bookmarkStart w:id="60" w:name="_Toc421026124"/>
+      <w:bookmarkStart w:id="60" w:name="_Toc421107056"/>
       <w:r>
         <w:rPr>
           <w:rFonts w:eastAsia="Times New Roman"/>
@@ -17602,7 +17755,7 @@
         </w:rPr>
       </w:pPr>
       <w:bookmarkStart w:id="63" w:name="_Ref390874095"/>
-      <w:bookmarkStart w:id="64" w:name="_Toc421026184"/>
+      <w:bookmarkStart w:id="64" w:name="_Toc421107117"/>
       <w:r>
         <w:t xml:space="preserve">Figure </w:t>
       </w:r>
@@ -17870,7 +18023,7 @@
           <w:lang w:eastAsia="en-AU"/>
         </w:rPr>
       </w:pPr>
-      <w:bookmarkStart w:id="65" w:name="_Toc421026125"/>
+      <w:bookmarkStart w:id="65" w:name="_Toc421107057"/>
       <w:r>
         <w:rPr>
           <w:rFonts w:eastAsia="Times New Roman"/>
@@ -17988,7 +18141,7 @@
           <w:lang w:eastAsia="en-AU"/>
         </w:rPr>
       </w:pPr>
-      <w:bookmarkStart w:id="67" w:name="_Toc421026126"/>
+      <w:bookmarkStart w:id="67" w:name="_Toc421107058"/>
       <w:r>
         <w:rPr>
           <w:rFonts w:eastAsia="Times New Roman"/>
@@ -18462,7 +18615,7 @@
           <w:lang w:eastAsia="en-AU"/>
         </w:rPr>
       </w:pPr>
-      <w:bookmarkStart w:id="69" w:name="_Toc421026127"/>
+      <w:bookmarkStart w:id="69" w:name="_Toc421107059"/>
       <w:r>
         <w:rPr>
           <w:rFonts w:eastAsia="Times New Roman"/>
@@ -19133,7 +19286,7 @@
       <w:pPr>
         <w:pStyle w:val="Heading4"/>
       </w:pPr>
-      <w:bookmarkStart w:id="71" w:name="_Toc421026128"/>
+      <w:bookmarkStart w:id="71" w:name="_Toc421107060"/>
       <w:r>
         <w:t>Preferred PVD Methods</w:t>
       </w:r>
@@ -19176,7 +19329,7 @@
       <w:bookmarkStart w:id="72" w:name="_Toc386545848"/>
       <w:bookmarkStart w:id="73" w:name="_Ref392575118"/>
       <w:bookmarkStart w:id="74" w:name="_Ref392575122"/>
-      <w:bookmarkStart w:id="75" w:name="_Toc421026129"/>
+      <w:bookmarkStart w:id="75" w:name="_Toc421107061"/>
       <w:commentRangeStart w:id="76"/>
       <w:r>
         <w:t>Ultrastable G</w:t>
@@ -19429,7 +19582,7 @@
       </w:pPr>
       <w:bookmarkStart w:id="78" w:name="_Ref419987115"/>
       <w:bookmarkStart w:id="79" w:name="_Ref419987125"/>
-      <w:bookmarkStart w:id="80" w:name="_Toc421026130"/>
+      <w:bookmarkStart w:id="80" w:name="_Toc421107062"/>
       <w:r>
         <w:t>USG</w:t>
       </w:r>
@@ -19845,7 +19998,7 @@
       <w:pPr>
         <w:pStyle w:val="Heading3"/>
       </w:pPr>
-      <w:bookmarkStart w:id="81" w:name="_Toc421026131"/>
+      <w:bookmarkStart w:id="81" w:name="_Toc421107063"/>
       <w:r>
         <w:t>USG</w:t>
       </w:r>
@@ -21158,7 +21311,7 @@
       <w:pPr>
         <w:pStyle w:val="Caption"/>
       </w:pPr>
-      <w:bookmarkStart w:id="82" w:name="_Toc421026185"/>
+      <w:bookmarkStart w:id="82" w:name="_Toc421107118"/>
       <w:r>
         <w:t xml:space="preserve">Figure </w:t>
       </w:r>
@@ -21744,7 +21897,7 @@
       </w:pPr>
       <w:bookmarkStart w:id="85" w:name="_Ref391643364"/>
       <w:bookmarkStart w:id="86" w:name="_Ref391643367"/>
-      <w:bookmarkStart w:id="87" w:name="_Toc421026132"/>
+      <w:bookmarkStart w:id="87" w:name="_Toc421107064"/>
       <w:r>
         <w:lastRenderedPageBreak/>
         <w:t xml:space="preserve">SMG </w:t>
@@ -21810,7 +21963,7 @@
       <w:pPr>
         <w:pStyle w:val="Heading4"/>
       </w:pPr>
-      <w:bookmarkStart w:id="88" w:name="_Toc421026133"/>
+      <w:bookmarkStart w:id="88" w:name="_Toc421107065"/>
       <w:r>
         <w:t>Fictive Temperature (</w:t>
       </w:r>
@@ -23422,7 +23575,7 @@
         <w:pStyle w:val="Caption"/>
       </w:pPr>
       <w:bookmarkStart w:id="94" w:name="_Ref419384194"/>
-      <w:bookmarkStart w:id="95" w:name="_Toc421026186"/>
+      <w:bookmarkStart w:id="95" w:name="_Toc421107119"/>
       <w:r>
         <w:t xml:space="preserve">Figure </w:t>
       </w:r>
@@ -24032,7 +24185,7 @@
       <w:pPr>
         <w:pStyle w:val="Heading4"/>
       </w:pPr>
-      <w:bookmarkStart w:id="97" w:name="_Toc421026134"/>
+      <w:bookmarkStart w:id="97" w:name="_Toc421107066"/>
       <w:r>
         <w:t xml:space="preserve">The Theoretical Entropy Limit of Glasses and the Kauzmann Temperature </w:t>
       </w:r>
@@ -24388,7 +24541,7 @@
         </w:rPr>
       </w:pPr>
       <w:bookmarkStart w:id="100" w:name="_Ref391649931"/>
-      <w:bookmarkStart w:id="101" w:name="_Toc421026187"/>
+      <w:bookmarkStart w:id="101" w:name="_Toc421107120"/>
       <w:r>
         <w:t xml:space="preserve">Figure </w:t>
       </w:r>
@@ -25604,7 +25757,7 @@
       <w:pPr>
         <w:pStyle w:val="Heading4"/>
       </w:pPr>
-      <w:bookmarkStart w:id="104" w:name="_Toc421026135"/>
+      <w:bookmarkStart w:id="104" w:name="_Toc421107067"/>
       <w:r>
         <w:t xml:space="preserve">Glass </w:t>
       </w:r>
@@ -26261,7 +26414,7 @@
         <w:pStyle w:val="Caption"/>
       </w:pPr>
       <w:bookmarkStart w:id="107" w:name="_Ref392088176"/>
-      <w:bookmarkStart w:id="108" w:name="_Toc421026188"/>
+      <w:bookmarkStart w:id="108" w:name="_Toc421107121"/>
       <w:r>
         <w:t xml:space="preserve">Figure </w:t>
       </w:r>
@@ -26818,7 +26971,7 @@
         <w:pStyle w:val="Caption"/>
       </w:pPr>
       <w:bookmarkStart w:id="109" w:name="_Ref391906542"/>
-      <w:bookmarkStart w:id="110" w:name="_Toc421026189"/>
+      <w:bookmarkStart w:id="110" w:name="_Toc421107122"/>
       <w:r>
         <w:t xml:space="preserve">Figure </w:t>
       </w:r>
@@ -26966,7 +27119,7 @@
       <w:pPr>
         <w:pStyle w:val="Heading4"/>
       </w:pPr>
-      <w:bookmarkStart w:id="111" w:name="_Toc421026136"/>
+      <w:bookmarkStart w:id="111" w:name="_Toc421107068"/>
       <w:r>
         <w:t>Glass</w:t>
       </w:r>
@@ -27902,7 +28055,7 @@
         <w:pStyle w:val="Caption"/>
       </w:pPr>
       <w:bookmarkStart w:id="112" w:name="_Ref420416808"/>
-      <w:bookmarkStart w:id="113" w:name="_Toc421026190"/>
+      <w:bookmarkStart w:id="113" w:name="_Toc421107123"/>
       <w:r>
         <w:t xml:space="preserve">Figure </w:t>
       </w:r>
@@ -29281,7 +29434,7 @@
       <w:pPr>
         <w:pStyle w:val="Heading4"/>
       </w:pPr>
-      <w:bookmarkStart w:id="114" w:name="_Toc421026137"/>
+      <w:bookmarkStart w:id="114" w:name="_Toc421107069"/>
       <w:r>
         <w:t xml:space="preserve">Indentation Modulus </w:t>
       </w:r>
@@ -29680,7 +29833,7 @@
       <w:r>
         <w:t xml:space="preserve"> </w:t>
       </w:r>
-      <w:bookmarkStart w:id="116" w:name="_Toc421026138"/>
+      <w:bookmarkStart w:id="116" w:name="_Toc421107070"/>
       <w:r>
         <w:t xml:space="preserve">SMG </w:t>
       </w:r>
@@ -30610,7 +30763,7 @@
       <w:pPr>
         <w:pStyle w:val="Heading3"/>
       </w:pPr>
-      <w:bookmarkStart w:id="119" w:name="_Toc421026139"/>
+      <w:bookmarkStart w:id="119" w:name="_Toc421107071"/>
       <w:r>
         <w:t xml:space="preserve">Potential </w:t>
       </w:r>
@@ -31922,7 +32075,7 @@
           <w:highlight w:val="yellow"/>
         </w:rPr>
       </w:pPr>
-      <w:bookmarkStart w:id="121" w:name="_Toc421026140"/>
+      <w:bookmarkStart w:id="121" w:name="_Toc421107072"/>
       <w:r>
         <w:rPr>
           <w:highlight w:val="yellow"/>
@@ -31944,7 +32097,7 @@
           <w:highlight w:val="yellow"/>
         </w:rPr>
       </w:pPr>
-      <w:bookmarkStart w:id="122" w:name="_Toc421026141"/>
+      <w:bookmarkStart w:id="122" w:name="_Toc421107073"/>
       <w:r>
         <w:rPr>
           <w:highlight w:val="yellow"/>
@@ -32204,7 +32357,7 @@
         <w:pStyle w:val="Heading2"/>
       </w:pPr>
       <w:bookmarkStart w:id="123" w:name="_Toc386545845"/>
-      <w:bookmarkStart w:id="124" w:name="_Toc421026142"/>
+      <w:bookmarkStart w:id="124" w:name="_Toc421107074"/>
       <w:commentRangeStart w:id="125"/>
       <w:r>
         <w:lastRenderedPageBreak/>
@@ -32270,7 +32423,7 @@
       <w:pPr>
         <w:pStyle w:val="Heading3"/>
       </w:pPr>
-      <w:bookmarkStart w:id="126" w:name="_Toc421026143"/>
+      <w:bookmarkStart w:id="126" w:name="_Toc421107075"/>
       <w:r>
         <w:t>Biomaterial Requirements</w:t>
       </w:r>
@@ -32510,7 +32663,7 @@
       <w:pPr>
         <w:pStyle w:val="Heading4"/>
       </w:pPr>
-      <w:bookmarkStart w:id="127" w:name="_Toc421026144"/>
+      <w:bookmarkStart w:id="127" w:name="_Toc421107076"/>
       <w:r>
         <w:t xml:space="preserve">Current </w:t>
       </w:r>
@@ -32745,7 +32898,7 @@
       <w:pPr>
         <w:pStyle w:val="Heading4"/>
       </w:pPr>
-      <w:bookmarkStart w:id="128" w:name="_Toc421026145"/>
+      <w:bookmarkStart w:id="128" w:name="_Toc421107077"/>
       <w:r>
         <w:t>Roll of Metallic Elements within the Body</w:t>
       </w:r>
@@ -33081,15 +33234,15 @@
       <w:pPr>
         <w:pStyle w:val="Heading3"/>
       </w:pPr>
-      <w:bookmarkStart w:id="131" w:name="_Toc386545846"/>
-      <w:bookmarkStart w:id="132" w:name="_Toc421026146"/>
+      <w:bookmarkStart w:id="131" w:name="_Toc421107078"/>
+      <w:bookmarkStart w:id="132" w:name="_Toc386545846"/>
       <w:r>
         <w:t>Degradation</w:t>
       </w:r>
       <w:r>
         <w:t xml:space="preserve"> of Biomaterials</w:t>
       </w:r>
-      <w:bookmarkEnd w:id="132"/>
+      <w:bookmarkEnd w:id="131"/>
       <w:r>
         <w:t xml:space="preserve"> </w:t>
       </w:r>
@@ -33205,8 +33358,8 @@
       <w:pPr>
         <w:pStyle w:val="Heading4"/>
       </w:pPr>
-      <w:bookmarkStart w:id="133" w:name="_Toc421026147"/>
-      <w:bookmarkEnd w:id="131"/>
+      <w:bookmarkStart w:id="133" w:name="_Toc421107079"/>
+      <w:bookmarkEnd w:id="132"/>
       <w:r>
         <w:t xml:space="preserve">Basic </w:t>
       </w:r>
@@ -34326,7 +34479,7 @@
         <w:pStyle w:val="Caption"/>
       </w:pPr>
       <w:bookmarkStart w:id="138" w:name="_Ref403051953"/>
-      <w:bookmarkStart w:id="139" w:name="_Toc421026191"/>
+      <w:bookmarkStart w:id="139" w:name="_Toc421107124"/>
       <w:r>
         <w:t xml:space="preserve">Figure </w:t>
       </w:r>
@@ -34519,7 +34672,7 @@
       <w:pPr>
         <w:pStyle w:val="Heading4"/>
       </w:pPr>
-      <w:bookmarkStart w:id="140" w:name="_Toc421026148"/>
+      <w:bookmarkStart w:id="140" w:name="_Toc421107080"/>
       <w:r>
         <w:t xml:space="preserve">Mg </w:t>
       </w:r>
@@ -35715,7 +35868,7 @@
       <w:pPr>
         <w:pStyle w:val="Caption"/>
       </w:pPr>
-      <w:bookmarkStart w:id="143" w:name="_Toc421026192"/>
+      <w:bookmarkStart w:id="143" w:name="_Toc421107125"/>
       <w:r>
         <w:t xml:space="preserve">Figure </w:t>
       </w:r>
@@ -35975,7 +36128,7 @@
       <w:pPr>
         <w:pStyle w:val="Heading4"/>
       </w:pPr>
-      <w:bookmarkStart w:id="144" w:name="_Toc421026149"/>
+      <w:bookmarkStart w:id="144" w:name="_Toc421107081"/>
       <w:r>
         <w:t>Pitting Corrosion</w:t>
       </w:r>
@@ -36426,7 +36579,7 @@
       <w:pPr>
         <w:pStyle w:val="Heading3"/>
       </w:pPr>
-      <w:bookmarkStart w:id="146" w:name="_Toc421026150"/>
+      <w:bookmarkStart w:id="146" w:name="_Toc421107082"/>
       <w:r>
         <w:t>Anti-biotic Scaffolds</w:t>
       </w:r>
@@ -36442,7 +36595,7 @@
       <w:pPr>
         <w:pStyle w:val="Heading1"/>
       </w:pPr>
-      <w:bookmarkStart w:id="147" w:name="_Toc421026151"/>
+      <w:bookmarkStart w:id="147" w:name="_Toc421107083"/>
       <w:r>
         <w:lastRenderedPageBreak/>
         <w:t>Methods</w:t>
@@ -36453,7 +36606,7 @@
       <w:pPr>
         <w:pStyle w:val="Heading2"/>
       </w:pPr>
-      <w:bookmarkStart w:id="148" w:name="_Toc421026152"/>
+      <w:bookmarkStart w:id="148" w:name="_Toc421107084"/>
       <w:r>
         <w:t>Target</w:t>
       </w:r>
@@ -36477,7 +36630,7 @@
       <w:pPr>
         <w:pStyle w:val="Heading3"/>
       </w:pPr>
-      <w:bookmarkStart w:id="149" w:name="_Toc421026153"/>
+      <w:bookmarkStart w:id="149" w:name="_Toc421107085"/>
       <w:r>
         <w:t>Induction Furnace</w:t>
       </w:r>
@@ -36507,7 +36660,7 @@
       <w:pPr>
         <w:pStyle w:val="Heading4"/>
       </w:pPr>
-      <w:bookmarkStart w:id="150" w:name="_Toc421026154"/>
+      <w:bookmarkStart w:id="150" w:name="_Toc421107086"/>
       <w:r>
         <w:t>Charges</w:t>
       </w:r>
@@ -36611,7 +36764,7 @@
       <w:pPr>
         <w:pStyle w:val="Caption"/>
       </w:pPr>
-      <w:bookmarkStart w:id="151" w:name="_Toc421026193"/>
+      <w:bookmarkStart w:id="151" w:name="_Toc421107126"/>
       <w:r>
         <w:t xml:space="preserve">Figure </w:t>
       </w:r>
@@ -36641,7 +36794,7 @@
       <w:pPr>
         <w:pStyle w:val="Heading4"/>
       </w:pPr>
-      <w:bookmarkStart w:id="152" w:name="_Toc421026155"/>
+      <w:bookmarkStart w:id="152" w:name="_Toc421107087"/>
       <w:r>
         <w:t>Induction Casting of Alloys</w:t>
       </w:r>
@@ -36841,7 +36994,7 @@
       <w:pPr>
         <w:pStyle w:val="Heading3"/>
       </w:pPr>
-      <w:bookmarkStart w:id="154" w:name="_Toc421026156"/>
+      <w:bookmarkStart w:id="154" w:name="_Toc421107088"/>
       <w:r>
         <w:lastRenderedPageBreak/>
         <w:t>Shaping of Targets</w:t>
@@ -37471,7 +37624,7 @@
         <w:pStyle w:val="Caption"/>
       </w:pPr>
       <w:bookmarkStart w:id="155" w:name="_Ref404154847"/>
-      <w:bookmarkStart w:id="156" w:name="_Toc421026194"/>
+      <w:bookmarkStart w:id="156" w:name="_Toc421107127"/>
       <w:r>
         <w:t xml:space="preserve">Figure </w:t>
       </w:r>
@@ -37519,7 +37672,7 @@
       <w:pPr>
         <w:pStyle w:val="Heading2"/>
       </w:pPr>
-      <w:bookmarkStart w:id="158" w:name="_Toc421026157"/>
+      <w:bookmarkStart w:id="158" w:name="_Toc421107089"/>
       <w:r>
         <w:t xml:space="preserve">PVD via </w:t>
       </w:r>
@@ -37532,7 +37685,7 @@
       <w:pPr>
         <w:pStyle w:val="Heading3"/>
       </w:pPr>
-      <w:bookmarkStart w:id="159" w:name="_Toc421026158"/>
+      <w:bookmarkStart w:id="159" w:name="_Toc421107090"/>
       <w:r>
         <w:t>Sputtering of TFMGs and SMGs</w:t>
       </w:r>
@@ -37547,7 +37700,7 @@
       <w:pPr>
         <w:pStyle w:val="Heading3"/>
       </w:pPr>
-      <w:bookmarkStart w:id="160" w:name="_Toc421026159"/>
+      <w:bookmarkStart w:id="160" w:name="_Toc421107091"/>
       <w:r>
         <w:t xml:space="preserve">Sputtering Methods and </w:t>
       </w:r>
@@ -38252,7 +38405,7 @@
       <w:pPr>
         <w:pStyle w:val="Heading2"/>
       </w:pPr>
-      <w:bookmarkStart w:id="162" w:name="_Toc421026160"/>
+      <w:bookmarkStart w:id="162" w:name="_Toc421107092"/>
       <w:r>
         <w:t xml:space="preserve">Examined </w:t>
       </w:r>
@@ -38303,7 +38456,7 @@
       <w:pPr>
         <w:pStyle w:val="Heading3"/>
       </w:pPr>
-      <w:bookmarkStart w:id="163" w:name="_Toc421026161"/>
+      <w:bookmarkStart w:id="163" w:name="_Toc421107093"/>
       <w:r>
         <w:t>Silicon Wafer</w:t>
       </w:r>
@@ -38324,7 +38477,7 @@
       <w:pPr>
         <w:pStyle w:val="Heading3"/>
       </w:pPr>
-      <w:bookmarkStart w:id="164" w:name="_Toc421026162"/>
+      <w:bookmarkStart w:id="164" w:name="_Toc421107094"/>
       <w:r>
         <w:t>Water Soluble S</w:t>
       </w:r>
@@ -38369,7 +38522,7 @@
       <w:pPr>
         <w:pStyle w:val="Heading3"/>
       </w:pPr>
-      <w:bookmarkStart w:id="165" w:name="_Toc421026163"/>
+      <w:bookmarkStart w:id="165" w:name="_Toc421107095"/>
       <w:r>
         <w:t>BMG Substrate</w:t>
       </w:r>
@@ -38425,7 +38578,7 @@
       <w:pPr>
         <w:pStyle w:val="Heading3"/>
       </w:pPr>
-      <w:bookmarkStart w:id="167" w:name="_Toc421026164"/>
+      <w:bookmarkStart w:id="167" w:name="_Toc421107096"/>
       <w:r>
         <w:rPr>
           <w:rFonts w:eastAsia="Times New Roman"/>
@@ -38467,7 +38620,7 @@
       <w:pPr>
         <w:pStyle w:val="Heading2"/>
       </w:pPr>
-      <w:bookmarkStart w:id="168" w:name="_Toc421026165"/>
+      <w:bookmarkStart w:id="168" w:name="_Toc421107097"/>
       <w:r>
         <w:t>Film Characterisation</w:t>
       </w:r>
@@ -38488,7 +38641,7 @@
       <w:pPr>
         <w:pStyle w:val="Heading3"/>
       </w:pPr>
-      <w:bookmarkStart w:id="169" w:name="_Toc421026166"/>
+      <w:bookmarkStart w:id="169" w:name="_Toc421107098"/>
       <w:r>
         <w:t>Physical and Chemical Properties</w:t>
       </w:r>
@@ -38509,7 +38662,7 @@
       <w:pPr>
         <w:pStyle w:val="Heading3"/>
       </w:pPr>
-      <w:bookmarkStart w:id="170" w:name="_Toc421026167"/>
+      <w:bookmarkStart w:id="170" w:name="_Toc421107099"/>
       <w:r>
         <w:t>Biocompatibility and Bioabsorption</w:t>
       </w:r>
@@ -38542,7 +38695,7 @@
       <w:pPr>
         <w:pStyle w:val="Heading3"/>
       </w:pPr>
-      <w:bookmarkStart w:id="171" w:name="_Toc421026168"/>
+      <w:bookmarkStart w:id="171" w:name="_Toc421107100"/>
       <w:r>
         <w:lastRenderedPageBreak/>
         <w:t>Quality of Deposition</w:t>
@@ -38566,7 +38719,7 @@
       <w:pPr>
         <w:pStyle w:val="Heading1"/>
       </w:pPr>
-      <w:bookmarkStart w:id="172" w:name="_Toc421026169"/>
+      <w:bookmarkStart w:id="172" w:name="_Toc421107101"/>
       <w:r>
         <w:lastRenderedPageBreak/>
         <w:t>Preliminary Results</w:t>
@@ -38577,7 +38730,7 @@
       <w:pPr>
         <w:pStyle w:val="Heading2"/>
       </w:pPr>
-      <w:bookmarkStart w:id="173" w:name="_Toc421026170"/>
+      <w:bookmarkStart w:id="173" w:name="_Toc421107102"/>
       <w:commentRangeStart w:id="174"/>
       <w:r>
         <w:t>Experimental Results</w:t>
@@ -38600,7 +38753,7 @@
       <w:pPr>
         <w:pStyle w:val="Heading3"/>
       </w:pPr>
-      <w:bookmarkStart w:id="175" w:name="_Toc421026171"/>
+      <w:bookmarkStart w:id="175" w:name="_Toc421107103"/>
       <w:r>
         <w:t>Casting Challenges</w:t>
       </w:r>
@@ -38692,7 +38845,7 @@
       <w:pPr>
         <w:pStyle w:val="Heading3"/>
       </w:pPr>
-      <w:bookmarkStart w:id="176" w:name="_Toc421026172"/>
+      <w:bookmarkStart w:id="176" w:name="_Toc421107104"/>
       <w:r>
         <w:t>DSC Scans</w:t>
       </w:r>
@@ -38846,7 +38999,7 @@
       <w:pPr>
         <w:pStyle w:val="Heading3"/>
       </w:pPr>
-      <w:bookmarkStart w:id="177" w:name="_Toc421026173"/>
+      <w:bookmarkStart w:id="177" w:name="_Toc421107105"/>
       <w:r>
         <w:t xml:space="preserve">Target </w:t>
       </w:r>
@@ -39935,7 +40088,7 @@
       <w:pPr>
         <w:pStyle w:val="Caption"/>
       </w:pPr>
-      <w:bookmarkStart w:id="178" w:name="_Toc421026195"/>
+      <w:bookmarkStart w:id="178" w:name="_Toc421107128"/>
       <w:r>
         <w:t xml:space="preserve">Figure </w:t>
       </w:r>
@@ -40264,7 +40417,7 @@
       <w:pPr>
         <w:pStyle w:val="Heading3"/>
       </w:pPr>
-      <w:bookmarkStart w:id="179" w:name="_Toc421026174"/>
+      <w:bookmarkStart w:id="179" w:name="_Toc421107106"/>
       <w:r>
         <w:t>Target Composition</w:t>
       </w:r>
@@ -40328,7 +40481,7 @@
         <w:pStyle w:val="Heading1"/>
       </w:pPr>
       <w:bookmarkStart w:id="181" w:name="_Toc386545850"/>
-      <w:bookmarkStart w:id="182" w:name="_Toc421026175"/>
+      <w:bookmarkStart w:id="182" w:name="_Toc421107107"/>
       <w:r>
         <w:lastRenderedPageBreak/>
         <w:t>References</w:t>
@@ -41747,6 +41900,7 @@
     <w:p>
       <w:pPr>
         <w:pStyle w:val="EndNoteBibliography"/>
+        <w:spacing w:after="0"/>
         <w:ind w:left="720" w:hanging="720"/>
       </w:pPr>
       <w:r>
@@ -41755,6 +41909,74 @@
       <w:r>
         <w:tab/>
         <w:t>D. Ehrler, "Investigation of the Corrosive and Mechanical Properties of Melt-Spun Amorphous MgZn and MgXZn Ribbons (X = Al, Ca, La)," B. Zberg, Ed., ed. Department of Materials, ETH Zuerich: Thesis (M.Eng) - ETH Zuerich, 2008.</w:t>
+      </w:r>
+    </w:p>
+    <w:p>
+      <w:pPr>
+        <w:pStyle w:val="EndNoteBibliography"/>
+        <w:spacing w:after="0"/>
+        <w:ind w:left="720" w:hanging="720"/>
+      </w:pPr>
+      <w:r>
+        <w:t>[58]</w:t>
+      </w:r>
+      <w:r>
+        <w:tab/>
+        <w:t xml:space="preserve">E. V. Melnik, Kostina, M.F., Yarmolyuk, Ya.P., Zmiy, O.F., "Study of Magnesium - Zinc - Cerium and Magnesium - Zinc - Calcium Ternary Systems," </w:t>
+      </w:r>
+      <w:r>
+        <w:rPr>
+          <w:i/>
+        </w:rPr>
+        <w:t xml:space="preserve">Magnievye Splavy, </w:t>
+      </w:r>
+      <w:r>
+        <w:t>pp. 95-99, 1978.</w:t>
+      </w:r>
+    </w:p>
+    <w:p>
+      <w:pPr>
+        <w:pStyle w:val="EndNoteBibliography"/>
+        <w:spacing w:after="0"/>
+        <w:ind w:left="720" w:hanging="720"/>
+      </w:pPr>
+      <w:r>
+        <w:t>[59]</w:t>
+      </w:r>
+      <w:r>
+        <w:tab/>
+        <w:t xml:space="preserve">J. B. Clark, "The Solid Constitution in the Magnesium&amp;KHcy;Rich Region of the Mg-Ca-Zn Phase Diagram," </w:t>
+      </w:r>
+      <w:r>
+        <w:rPr>
+          <w:i/>
+        </w:rPr>
+        <w:t xml:space="preserve">Transactions of the Metallurgical Society of AIME, </w:t>
+      </w:r>
+      <w:r>
+        <w:t>vol. 221, pp. 644-645, 1961.</w:t>
+      </w:r>
+    </w:p>
+    <w:p>
+      <w:pPr>
+        <w:pStyle w:val="EndNoteBibliography"/>
+        <w:ind w:left="720" w:hanging="720"/>
+      </w:pPr>
+      <w:r>
+        <w:t>[60]</w:t>
+      </w:r>
+      <w:r>
+        <w:tab/>
+        <w:t xml:space="preserve">G. E. R. Schulze, Wieting, J., " About the Constitution Principles of the CaZn2-Lattice," </w:t>
+      </w:r>
+      <w:r>
+        <w:rPr>
+          <w:i/>
+        </w:rPr>
+        <w:t xml:space="preserve">Z. Metallkd., </w:t>
+      </w:r>
+      <w:r>
+        <w:t>vol. 52, pp. 743-746, 1961.</w:t>
       </w:r>
     </w:p>
     <w:p>
@@ -41769,7 +41991,7 @@
       <w:pPr>
         <w:pStyle w:val="Heading1"/>
       </w:pPr>
-      <w:bookmarkStart w:id="183" w:name="_Toc421026176"/>
+      <w:bookmarkStart w:id="183" w:name="_Toc421107108"/>
       <w:r>
         <w:lastRenderedPageBreak/>
         <w:t>Appendices</w:t>
@@ -41780,7 +42002,7 @@
       <w:pPr>
         <w:pStyle w:val="Heading2"/>
       </w:pPr>
-      <w:bookmarkStart w:id="184" w:name="_Toc421026177"/>
+      <w:bookmarkStart w:id="184" w:name="_Toc421107109"/>
       <w:r>
         <w:t>Glossary</w:t>
       </w:r>
@@ -44381,6 +44603,1040 @@
       </m:oMath>
       <w:r>
         <w:t xml:space="preserve"> )</w:t>
+      </w:r>
+    </w:p>
+    <w:p>
+      <w:r>
+        <w:br w:type="page"/>
+      </w:r>
+    </w:p>
+    <w:p>
+      <w:pPr>
+        <w:pStyle w:val="Heading2"/>
+      </w:pPr>
+      <w:bookmarkStart w:id="185" w:name="_Toc421107110"/>
+      <w:r>
+        <w:lastRenderedPageBreak/>
+        <w:t>MgZnCa System</w:t>
+      </w:r>
+      <w:bookmarkEnd w:id="185"/>
+    </w:p>
+    <w:p/>
+    <w:p>
+      <w:pPr>
+        <w:keepNext/>
+      </w:pPr>
+      <w:r>
+        <w:rPr>
+          <w:noProof/>
+          <w:lang w:eastAsia="en-AU"/>
+        </w:rPr>
+        <w:drawing>
+          <wp:inline distT="0" distB="0" distL="0" distR="0" wp14:anchorId="260583BD" wp14:editId="22695783">
+            <wp:extent cx="5760000" cy="5113932"/>
+            <wp:effectExtent l="0" t="0" r="0" b="0"/>
+            <wp:docPr id="27" name="Picture 27"/>
+            <wp:cNvGraphicFramePr>
+              <a:graphicFrameLocks xmlns:a="http://schemas.openxmlformats.org/drawingml/2006/main" noChangeAspect="1"/>
+            </wp:cNvGraphicFramePr>
+            <a:graphic xmlns:a="http://schemas.openxmlformats.org/drawingml/2006/main">
+              <a:graphicData uri="http://schemas.openxmlformats.org/drawingml/2006/picture">
+                <pic:pic xmlns:pic="http://schemas.openxmlformats.org/drawingml/2006/picture">
+                  <pic:nvPicPr>
+                    <pic:cNvPr id="0" name="Picture 1" descr="/downloads/track-required/false?path=%2Fassets%2Fsm_msi%2F944%2Fsm_msi_r_10_020521_01/sm_msi_r_10_020521_01_full_EmbDia0.png"/>
+                    <pic:cNvPicPr>
+                      <a:picLocks noChangeAspect="1" noChangeArrowheads="1"/>
+                    </pic:cNvPicPr>
+                  </pic:nvPicPr>
+                  <pic:blipFill rotWithShape="1">
+                    <a:blip r:embed="rId34">
+                      <a:extLst>
+                        <a:ext uri="{28A0092B-C50C-407E-A947-70E740481C1C}">
+                          <a14:useLocalDpi xmlns:a14="http://schemas.microsoft.com/office/drawing/2010/main" val="0"/>
+                        </a:ext>
+                      </a:extLst>
+                    </a:blip>
+                    <a:srcRect l="9250" r="9699" b="8675"/>
+                    <a:stretch/>
+                  </pic:blipFill>
+                  <pic:spPr bwMode="auto">
+                    <a:xfrm>
+                      <a:off x="0" y="0"/>
+                      <a:ext cx="5760000" cy="5113932"/>
+                    </a:xfrm>
+                    <a:prstGeom prst="rect">
+                      <a:avLst/>
+                    </a:prstGeom>
+                    <a:noFill/>
+                    <a:ln>
+                      <a:noFill/>
+                    </a:ln>
+                    <a:extLst>
+                      <a:ext uri="{53640926-AAD7-44D8-BBD7-CCE9431645EC}">
+                        <a14:shadowObscured xmlns:a14="http://schemas.microsoft.com/office/drawing/2010/main"/>
+                      </a:ext>
+                    </a:extLst>
+                  </pic:spPr>
+                </pic:pic>
+              </a:graphicData>
+            </a:graphic>
+          </wp:inline>
+        </w:drawing>
+      </w:r>
+    </w:p>
+    <w:p>
+      <w:pPr>
+        <w:pStyle w:val="Caption"/>
+      </w:pPr>
+      <w:bookmarkStart w:id="186" w:name="_Toc421107129"/>
+      <w:r>
+        <w:t xml:space="preserve">Figure </w:t>
+      </w:r>
+      <w:fldSimple w:instr=" SEQ Figure \* ARABIC ">
+        <w:r>
+          <w:rPr>
+            <w:noProof/>
+          </w:rPr>
+          <w:t>19</w:t>
+        </w:r>
+      </w:fldSimple>
+      <w:r>
+        <w:t xml:space="preserve">: </w:t>
+      </w:r>
+      <w:r>
+        <w:t xml:space="preserve">Partial isothermal </w:t>
+      </w:r>
+      <w:r>
+        <w:t xml:space="preserve">ternary </w:t>
+      </w:r>
+      <w:r>
+        <w:t xml:space="preserve">phase diagram of MgZnCa system at 300°C. </w:t>
+      </w:r>
+      <w:r>
+        <w:t>Modified</w:t>
+      </w:r>
+      <w:r>
+        <w:t xml:space="preserve"> from </w:t>
+      </w:r>
+      <w:r>
+        <w:fldChar w:fldCharType="begin"/>
+      </w:r>
+      <w:r>
+        <w:instrText xml:space="preserve"> ADDIN EN.CITE &lt;EndNote&gt;&lt;Cite&gt;&lt;Author&gt;Melnik&lt;/Author&gt;&lt;Year&gt;1978&lt;/Year&gt;&lt;RecNum&gt;168&lt;/RecNum&gt;&lt;DisplayText&gt;[58]&lt;/DisplayText&gt;&lt;record&gt;&lt;rec-number&gt;168&lt;/rec-number&gt;&lt;foreign-keys&gt;&lt;key app="EN" db-id="pp9ztr5rp0w99besv0nvs2ti09e99ssw2r00" timestamp="1433304805"&gt;168&lt;/key&gt;&lt;/foreign-keys&gt;&lt;ref-type name="Journal Article"&gt;17&lt;/ref-type&gt;&lt;contributors&gt;&lt;authors&gt;&lt;author&gt;Melnik, E.V., Kostina, M.F., Yarmolyuk, Ya.P., Zmiy, O.F.&lt;/author&gt;&lt;/authors&gt;&lt;/contributors&gt;&lt;titles&gt;&lt;title&gt;Study of Magnesium - Zinc - Cerium and Magnesium - Zinc - Calcium Ternary Systems&lt;/title&gt;&lt;secondary-title&gt;Magnievye Splavy&lt;/secondary-title&gt;&lt;/titles&gt;&lt;periodical&gt;&lt;full-title&gt;Magnievye Splavy&lt;/full-title&gt;&lt;/periodical&gt;&lt;pages&gt;95-99&lt;/pages&gt;&lt;dates&gt;&lt;year&gt;1978&lt;/year&gt;&lt;/dates&gt;&lt;urls&gt;&lt;/urls&gt;&lt;/record&gt;&lt;/Cite&gt;&lt;/EndNote&gt;</w:instrText>
+      </w:r>
+      <w:r>
+        <w:fldChar w:fldCharType="separate"/>
+      </w:r>
+      <w:r>
+        <w:rPr>
+          <w:noProof/>
+        </w:rPr>
+        <w:t>[58]</w:t>
+      </w:r>
+      <w:r>
+        <w:fldChar w:fldCharType="end"/>
+      </w:r>
+      <w:r>
+        <w:t>.</w:t>
+      </w:r>
+      <w:bookmarkEnd w:id="186"/>
+    </w:p>
+    <w:p/>
+    <w:tbl>
+      <w:tblPr>
+        <w:tblStyle w:val="TableGrid"/>
+        <w:tblW w:w="0" w:type="auto"/>
+        <w:jc w:val="center"/>
+        <w:tblBorders>
+          <w:top w:val="none" w:sz="0" w:space="0" w:color="auto"/>
+          <w:left w:val="none" w:sz="0" w:space="0" w:color="auto"/>
+          <w:bottom w:val="none" w:sz="0" w:space="0" w:color="auto"/>
+          <w:right w:val="none" w:sz="0" w:space="0" w:color="auto"/>
+          <w:insideH w:val="none" w:sz="0" w:space="0" w:color="auto"/>
+          <w:insideV w:val="none" w:sz="0" w:space="0" w:color="auto"/>
+        </w:tblBorders>
+        <w:tblLook w:val="04A0" w:firstRow="1" w:lastRow="0" w:firstColumn="1" w:lastColumn="0" w:noHBand="0" w:noVBand="1"/>
+      </w:tblPr>
+      <w:tblGrid>
+        <w:gridCol w:w="795"/>
+        <w:gridCol w:w="2040"/>
+        <w:gridCol w:w="884"/>
+      </w:tblGrid>
+      <w:tr>
+        <w:trPr>
+          <w:jc w:val="center"/>
+        </w:trPr>
+        <w:tc>
+          <w:tcPr>
+            <w:tcW w:w="0" w:type="auto"/>
+            <w:tcBorders>
+              <w:bottom w:val="single" w:sz="4" w:space="0" w:color="auto"/>
+              <w:right w:val="single" w:sz="4" w:space="0" w:color="auto"/>
+            </w:tcBorders>
+          </w:tcPr>
+          <w:p>
+            <w:pPr>
+              <w:jc w:val="center"/>
+              <w:rPr>
+                <w:sz w:val="24"/>
+                <w:szCs w:val="24"/>
+              </w:rPr>
+            </w:pPr>
+            <w:r>
+              <w:rPr>
+                <w:sz w:val="24"/>
+                <w:szCs w:val="24"/>
+              </w:rPr>
+              <w:t>Phase</w:t>
+            </w:r>
+          </w:p>
+        </w:tc>
+        <w:tc>
+          <w:tcPr>
+            <w:tcW w:w="0" w:type="auto"/>
+            <w:tcBorders>
+              <w:left w:val="single" w:sz="4" w:space="0" w:color="auto"/>
+              <w:bottom w:val="single" w:sz="4" w:space="0" w:color="auto"/>
+            </w:tcBorders>
+          </w:tcPr>
+          <w:p>
+            <w:pPr>
+              <w:jc w:val="center"/>
+              <w:rPr>
+                <w:sz w:val="24"/>
+                <w:szCs w:val="24"/>
+              </w:rPr>
+            </w:pPr>
+            <w:r>
+              <w:rPr>
+                <w:sz w:val="24"/>
+                <w:szCs w:val="24"/>
+              </w:rPr>
+              <w:t>Composition</w:t>
+            </w:r>
+          </w:p>
+        </w:tc>
+        <w:tc>
+          <w:tcPr>
+            <w:tcW w:w="0" w:type="auto"/>
+            <w:tcBorders>
+              <w:bottom w:val="single" w:sz="4" w:space="0" w:color="auto"/>
+            </w:tcBorders>
+          </w:tcPr>
+          <w:p>
+            <w:pPr>
+              <w:jc w:val="center"/>
+              <w:rPr>
+                <w:sz w:val="24"/>
+                <w:szCs w:val="24"/>
+              </w:rPr>
+            </w:pPr>
+            <w:r>
+              <w:rPr>
+                <w:sz w:val="24"/>
+                <w:szCs w:val="24"/>
+              </w:rPr>
+              <w:t>Source</w:t>
+            </w:r>
+          </w:p>
+        </w:tc>
+      </w:tr>
+      <w:tr>
+        <w:trPr>
+          <w:jc w:val="center"/>
+        </w:trPr>
+        <w:tc>
+          <w:tcPr>
+            <w:tcW w:w="0" w:type="auto"/>
+            <w:tcBorders>
+              <w:top w:val="single" w:sz="4" w:space="0" w:color="auto"/>
+              <w:right w:val="single" w:sz="4" w:space="0" w:color="auto"/>
+            </w:tcBorders>
+          </w:tcPr>
+          <w:p>
+            <w:pPr>
+              <w:jc w:val="center"/>
+              <w:rPr>
+                <w:sz w:val="24"/>
+                <w:szCs w:val="24"/>
+                <w:vertAlign w:val="subscript"/>
+              </w:rPr>
+            </w:pPr>
+            <w:r>
+              <w:rPr>
+                <w:sz w:val="24"/>
+                <w:szCs w:val="24"/>
+              </w:rPr>
+              <w:t>T</w:t>
+            </w:r>
+            <w:r>
+              <w:rPr>
+                <w:sz w:val="24"/>
+                <w:szCs w:val="24"/>
+              </w:rPr>
+              <w:softHyphen/>
+            </w:r>
+            <w:r>
+              <w:rPr>
+                <w:sz w:val="24"/>
+                <w:szCs w:val="24"/>
+                <w:vertAlign w:val="subscript"/>
+              </w:rPr>
+              <w:t>1</w:t>
+            </w:r>
+          </w:p>
+        </w:tc>
+        <w:tc>
+          <w:tcPr>
+            <w:tcW w:w="0" w:type="auto"/>
+            <w:tcBorders>
+              <w:top w:val="single" w:sz="4" w:space="0" w:color="auto"/>
+              <w:left w:val="single" w:sz="4" w:space="0" w:color="auto"/>
+            </w:tcBorders>
+          </w:tcPr>
+          <w:p>
+            <w:pPr>
+              <w:jc w:val="center"/>
+              <w:rPr>
+                <w:sz w:val="24"/>
+                <w:szCs w:val="24"/>
+              </w:rPr>
+            </w:pPr>
+            <m:oMath>
+              <m:sSub>
+                <m:sSubPr>
+                  <m:ctrlPr>
+                    <w:rPr>
+                      <w:rFonts w:ascii="Cambria Math" w:hAnsi="Cambria Math"/>
+                      <w:i/>
+                      <w:sz w:val="24"/>
+                      <w:szCs w:val="24"/>
+                    </w:rPr>
+                  </m:ctrlPr>
+                </m:sSubPr>
+                <m:e>
+                  <m:r>
+                    <w:rPr>
+                      <w:rFonts w:ascii="Cambria Math" w:hAnsi="Cambria Math"/>
+                      <w:sz w:val="24"/>
+                      <w:szCs w:val="24"/>
+                    </w:rPr>
+                    <m:t>Mg</m:t>
+                  </m:r>
+                </m:e>
+                <m:sub>
+                  <m:r>
+                    <w:rPr>
+                      <w:rFonts w:ascii="Cambria Math" w:hAnsi="Cambria Math"/>
+                      <w:sz w:val="24"/>
+                      <w:szCs w:val="24"/>
+                    </w:rPr>
+                    <m:t>6</m:t>
+                  </m:r>
+                </m:sub>
+              </m:sSub>
+              <m:sSub>
+                <m:sSubPr>
+                  <m:ctrlPr>
+                    <w:rPr>
+                      <w:rFonts w:ascii="Cambria Math" w:hAnsi="Cambria Math"/>
+                      <w:i/>
+                      <w:sz w:val="24"/>
+                      <w:szCs w:val="24"/>
+                    </w:rPr>
+                  </m:ctrlPr>
+                </m:sSubPr>
+                <m:e>
+                  <m:r>
+                    <w:rPr>
+                      <w:rFonts w:ascii="Cambria Math" w:hAnsi="Cambria Math"/>
+                      <w:sz w:val="24"/>
+                      <w:szCs w:val="24"/>
+                    </w:rPr>
+                    <m:t>Zn</m:t>
+                  </m:r>
+                </m:e>
+                <m:sub>
+                  <m:r>
+                    <w:rPr>
+                      <w:rFonts w:ascii="Cambria Math" w:hAnsi="Cambria Math"/>
+                      <w:sz w:val="24"/>
+                      <w:szCs w:val="24"/>
+                    </w:rPr>
+                    <m:t>3</m:t>
+                  </m:r>
+                </m:sub>
+              </m:sSub>
+              <m:sSub>
+                <m:sSubPr>
+                  <m:ctrlPr>
+                    <w:rPr>
+                      <w:rFonts w:ascii="Cambria Math" w:hAnsi="Cambria Math"/>
+                      <w:i/>
+                      <w:sz w:val="24"/>
+                      <w:szCs w:val="24"/>
+                    </w:rPr>
+                  </m:ctrlPr>
+                </m:sSubPr>
+                <m:e>
+                  <m:r>
+                    <w:rPr>
+                      <w:rFonts w:ascii="Cambria Math" w:hAnsi="Cambria Math"/>
+                      <w:sz w:val="24"/>
+                      <w:szCs w:val="24"/>
+                    </w:rPr>
+                    <m:t>Ca</m:t>
+                  </m:r>
+                </m:e>
+                <m:sub>
+                  <m:r>
+                    <w:rPr>
+                      <w:rFonts w:ascii="Cambria Math" w:hAnsi="Cambria Math"/>
+                      <w:sz w:val="24"/>
+                      <w:szCs w:val="24"/>
+                    </w:rPr>
+                    <m:t>2</m:t>
+                  </m:r>
+                </m:sub>
+              </m:sSub>
+            </m:oMath>
+            <w:r>
+              <w:rPr>
+                <w:sz w:val="24"/>
+                <w:szCs w:val="24"/>
+              </w:rPr>
+              <w:t xml:space="preserve">    OR</w:t>
+            </w:r>
+          </w:p>
+          <w:p>
+            <w:pPr>
+              <w:jc w:val="center"/>
+              <w:rPr>
+                <w:sz w:val="24"/>
+                <w:szCs w:val="24"/>
+              </w:rPr>
+            </w:pPr>
+            <m:oMathPara>
+              <m:oMath>
+                <m:sSub>
+                  <m:sSubPr>
+                    <m:ctrlPr>
+                      <w:rPr>
+                        <w:rFonts w:ascii="Cambria Math" w:hAnsi="Cambria Math"/>
+                        <w:i/>
+                        <w:sz w:val="24"/>
+                        <w:szCs w:val="24"/>
+                      </w:rPr>
+                    </m:ctrlPr>
+                  </m:sSubPr>
+                  <m:e>
+                    <m:r>
+                      <w:rPr>
+                        <w:rFonts w:ascii="Cambria Math" w:hAnsi="Cambria Math"/>
+                        <w:sz w:val="24"/>
+                        <w:szCs w:val="24"/>
+                      </w:rPr>
+                      <m:t>Mg</m:t>
+                    </m:r>
+                  </m:e>
+                  <m:sub>
+                    <m:r>
+                      <w:rPr>
+                        <w:rFonts w:ascii="Cambria Math" w:hAnsi="Cambria Math"/>
+                        <w:sz w:val="24"/>
+                        <w:szCs w:val="24"/>
+                      </w:rPr>
+                      <m:t>5</m:t>
+                    </m:r>
+                  </m:sub>
+                </m:sSub>
+                <m:sSub>
+                  <m:sSubPr>
+                    <m:ctrlPr>
+                      <w:rPr>
+                        <w:rFonts w:ascii="Cambria Math" w:hAnsi="Cambria Math"/>
+                        <w:i/>
+                        <w:sz w:val="24"/>
+                        <w:szCs w:val="24"/>
+                      </w:rPr>
+                    </m:ctrlPr>
+                  </m:sSubPr>
+                  <m:e>
+                    <m:r>
+                      <w:rPr>
+                        <w:rFonts w:ascii="Cambria Math" w:hAnsi="Cambria Math"/>
+                        <w:sz w:val="24"/>
+                        <w:szCs w:val="24"/>
+                      </w:rPr>
+                      <m:t>Zn</m:t>
+                    </m:r>
+                  </m:e>
+                  <m:sub>
+                    <m:r>
+                      <w:rPr>
+                        <w:rFonts w:ascii="Cambria Math" w:hAnsi="Cambria Math"/>
+                        <w:sz w:val="24"/>
+                        <w:szCs w:val="24"/>
+                      </w:rPr>
+                      <m:t>5</m:t>
+                    </m:r>
+                  </m:sub>
+                </m:sSub>
+                <m:sSub>
+                  <m:sSubPr>
+                    <m:ctrlPr>
+                      <w:rPr>
+                        <w:rFonts w:ascii="Cambria Math" w:hAnsi="Cambria Math"/>
+                        <w:i/>
+                        <w:sz w:val="24"/>
+                        <w:szCs w:val="24"/>
+                      </w:rPr>
+                    </m:ctrlPr>
+                  </m:sSubPr>
+                  <m:e>
+                    <m:r>
+                      <w:rPr>
+                        <w:rFonts w:ascii="Cambria Math" w:hAnsi="Cambria Math"/>
+                        <w:sz w:val="24"/>
+                        <w:szCs w:val="24"/>
+                      </w:rPr>
+                      <m:t>Ca</m:t>
+                    </m:r>
+                  </m:e>
+                  <m:sub>
+                    <m:r>
+                      <w:rPr>
+                        <w:rFonts w:ascii="Cambria Math" w:hAnsi="Cambria Math"/>
+                        <w:sz w:val="24"/>
+                        <w:szCs w:val="24"/>
+                      </w:rPr>
+                      <m:t>2</m:t>
+                    </m:r>
+                  </m:sub>
+                </m:sSub>
+              </m:oMath>
+            </m:oMathPara>
+          </w:p>
+          <w:p>
+            <w:pPr>
+              <w:jc w:val="center"/>
+              <w:rPr>
+                <w:sz w:val="24"/>
+                <w:szCs w:val="24"/>
+              </w:rPr>
+            </w:pPr>
+          </w:p>
+        </w:tc>
+        <w:tc>
+          <w:tcPr>
+            <w:tcW w:w="0" w:type="auto"/>
+            <w:tcBorders>
+              <w:top w:val="single" w:sz="4" w:space="0" w:color="auto"/>
+            </w:tcBorders>
+          </w:tcPr>
+          <w:p>
+            <w:pPr>
+              <w:jc w:val="center"/>
+              <w:rPr>
+                <w:sz w:val="24"/>
+                <w:szCs w:val="24"/>
+              </w:rPr>
+            </w:pPr>
+            <w:r>
+              <w:rPr>
+                <w:sz w:val="24"/>
+                <w:szCs w:val="24"/>
+              </w:rPr>
+              <w:fldChar w:fldCharType="begin"/>
+            </w:r>
+            <w:r>
+              <w:rPr>
+                <w:sz w:val="24"/>
+                <w:szCs w:val="24"/>
+              </w:rPr>
+              <w:instrText xml:space="preserve"> ADDIN EN.CITE &lt;EndNote&gt;&lt;Cite&gt;&lt;Author&gt;Clark&lt;/Author&gt;&lt;Year&gt;1961&lt;/Year&gt;&lt;RecNum&gt;169&lt;/RecNum&gt;&lt;DisplayText&gt;[59]&lt;/DisplayText&gt;&lt;record&gt;&lt;rec-number&gt;169&lt;/rec-number&gt;&lt;foreign-keys&gt;&lt;key app="EN" db-id="pp9ztr5rp0w99besv0nvs2ti09e99ssw2r00" timestamp="1433305965"&gt;169&lt;/key&gt;&lt;/foreign-keys&gt;&lt;ref-type name="Journal Article"&gt;17&lt;/ref-type&gt;&lt;contributors&gt;&lt;authors&gt;&lt;author&gt;Clark, J.B.&lt;/author&gt;&lt;/authors&gt;&lt;/contributors&gt;&lt;titles&gt;&lt;title&gt;The Solid Constitution in the Magnesium&amp;amp;KHcy;Rich Region of the Mg-Ca-Zn Phase Diagram&lt;/title&gt;&lt;secondary-title&gt;Transactions of the Metallurgical Society of AIME&lt;/secondary-title&gt;&lt;/titles&gt;&lt;periodical&gt;&lt;full-title&gt;Transactions of the Metallurgical Society of AIME&lt;/full-title&gt;&lt;/periodical&gt;&lt;pages&gt;644-645&lt;/pages&gt;&lt;volume&gt;221&lt;/volume&gt;&lt;dates&gt;&lt;year&gt;1961&lt;/year&gt;&lt;/dates&gt;&lt;work-type&gt;Experimental, Equi. Diagram, Crys. Structure, #, 2&lt;/work-type&gt;&lt;urls&gt;&lt;/urls&gt;&lt;/record&gt;&lt;/Cite&gt;&lt;/EndNote&gt;</w:instrText>
+            </w:r>
+            <w:r>
+              <w:rPr>
+                <w:sz w:val="24"/>
+                <w:szCs w:val="24"/>
+              </w:rPr>
+              <w:fldChar w:fldCharType="separate"/>
+            </w:r>
+            <w:r>
+              <w:rPr>
+                <w:noProof/>
+                <w:sz w:val="24"/>
+                <w:szCs w:val="24"/>
+              </w:rPr>
+              <w:t>[59]</w:t>
+            </w:r>
+            <w:r>
+              <w:rPr>
+                <w:sz w:val="24"/>
+                <w:szCs w:val="24"/>
+              </w:rPr>
+              <w:fldChar w:fldCharType="end"/>
+            </w:r>
+          </w:p>
+        </w:tc>
+      </w:tr>
+      <w:tr>
+        <w:trPr>
+          <w:jc w:val="center"/>
+        </w:trPr>
+        <w:tc>
+          <w:tcPr>
+            <w:tcW w:w="0" w:type="auto"/>
+            <w:tcBorders>
+              <w:right w:val="single" w:sz="4" w:space="0" w:color="auto"/>
+            </w:tcBorders>
+          </w:tcPr>
+          <w:p>
+            <w:pPr>
+              <w:jc w:val="center"/>
+              <w:rPr>
+                <w:sz w:val="24"/>
+                <w:szCs w:val="24"/>
+                <w:vertAlign w:val="subscript"/>
+              </w:rPr>
+            </w:pPr>
+            <w:r>
+              <w:rPr>
+                <w:sz w:val="24"/>
+                <w:szCs w:val="24"/>
+              </w:rPr>
+              <w:t>T</w:t>
+            </w:r>
+            <w:r>
+              <w:rPr>
+                <w:sz w:val="24"/>
+                <w:szCs w:val="24"/>
+                <w:vertAlign w:val="subscript"/>
+              </w:rPr>
+              <w:t>2</w:t>
+            </w:r>
+          </w:p>
+        </w:tc>
+        <w:tc>
+          <w:tcPr>
+            <w:tcW w:w="0" w:type="auto"/>
+            <w:tcBorders>
+              <w:left w:val="single" w:sz="4" w:space="0" w:color="auto"/>
+            </w:tcBorders>
+          </w:tcPr>
+          <w:p>
+            <w:pPr>
+              <w:jc w:val="center"/>
+              <w:rPr>
+                <w:sz w:val="24"/>
+                <w:szCs w:val="24"/>
+              </w:rPr>
+            </w:pPr>
+            <m:oMath>
+              <m:sSub>
+                <m:sSubPr>
+                  <m:ctrlPr>
+                    <w:rPr>
+                      <w:rFonts w:ascii="Cambria Math" w:hAnsi="Cambria Math"/>
+                      <w:i/>
+                      <w:sz w:val="24"/>
+                      <w:szCs w:val="24"/>
+                    </w:rPr>
+                  </m:ctrlPr>
+                </m:sSubPr>
+                <m:e>
+                  <m:r>
+                    <w:rPr>
+                      <w:rFonts w:ascii="Cambria Math" w:hAnsi="Cambria Math"/>
+                      <w:sz w:val="24"/>
+                      <w:szCs w:val="24"/>
+                    </w:rPr>
+                    <m:t>Mg</m:t>
+                  </m:r>
+                </m:e>
+                <m:sub>
+                  <m:r>
+                    <w:rPr>
+                      <w:rFonts w:ascii="Cambria Math" w:hAnsi="Cambria Math"/>
+                      <w:sz w:val="24"/>
+                      <w:szCs w:val="24"/>
+                    </w:rPr>
+                    <m:t>5</m:t>
+                  </m:r>
+                </m:sub>
+              </m:sSub>
+              <m:sSub>
+                <m:sSubPr>
+                  <m:ctrlPr>
+                    <w:rPr>
+                      <w:rFonts w:ascii="Cambria Math" w:hAnsi="Cambria Math"/>
+                      <w:i/>
+                      <w:sz w:val="24"/>
+                      <w:szCs w:val="24"/>
+                    </w:rPr>
+                  </m:ctrlPr>
+                </m:sSubPr>
+                <m:e>
+                  <m:r>
+                    <w:rPr>
+                      <w:rFonts w:ascii="Cambria Math" w:hAnsi="Cambria Math"/>
+                      <w:sz w:val="24"/>
+                      <w:szCs w:val="24"/>
+                    </w:rPr>
+                    <m:t>Zn</m:t>
+                  </m:r>
+                </m:e>
+                <m:sub>
+                  <m:r>
+                    <w:rPr>
+                      <w:rFonts w:ascii="Cambria Math" w:hAnsi="Cambria Math"/>
+                      <w:sz w:val="24"/>
+                      <w:szCs w:val="24"/>
+                    </w:rPr>
+                    <m:t>13</m:t>
+                  </m:r>
+                </m:sub>
+              </m:sSub>
+              <m:sSub>
+                <m:sSubPr>
+                  <m:ctrlPr>
+                    <w:rPr>
+                      <w:rFonts w:ascii="Cambria Math" w:hAnsi="Cambria Math"/>
+                      <w:i/>
+                      <w:sz w:val="24"/>
+                      <w:szCs w:val="24"/>
+                    </w:rPr>
+                  </m:ctrlPr>
+                </m:sSubPr>
+                <m:e>
+                  <m:r>
+                    <w:rPr>
+                      <w:rFonts w:ascii="Cambria Math" w:hAnsi="Cambria Math"/>
+                      <w:sz w:val="24"/>
+                      <w:szCs w:val="24"/>
+                    </w:rPr>
+                    <m:t>Ca</m:t>
+                  </m:r>
+                </m:e>
+                <m:sub>
+                  <m:r>
+                    <w:rPr>
+                      <w:rFonts w:ascii="Cambria Math" w:hAnsi="Cambria Math"/>
+                      <w:sz w:val="24"/>
+                      <w:szCs w:val="24"/>
+                    </w:rPr>
+                    <m:t>2</m:t>
+                  </m:r>
+                </m:sub>
+              </m:sSub>
+            </m:oMath>
+            <w:r>
+              <w:rPr>
+                <w:sz w:val="24"/>
+                <w:szCs w:val="24"/>
+              </w:rPr>
+              <w:t xml:space="preserve">    OR</w:t>
+            </w:r>
+          </w:p>
+          <w:p>
+            <w:pPr>
+              <w:jc w:val="center"/>
+              <w:rPr>
+                <w:sz w:val="24"/>
+                <w:szCs w:val="24"/>
+              </w:rPr>
+            </w:pPr>
+            <m:oMathPara>
+              <m:oMath>
+                <m:sSub>
+                  <m:sSubPr>
+                    <m:ctrlPr>
+                      <w:rPr>
+                        <w:rFonts w:ascii="Cambria Math" w:hAnsi="Cambria Math"/>
+                        <w:i/>
+                        <w:sz w:val="24"/>
+                        <w:szCs w:val="24"/>
+                      </w:rPr>
+                    </m:ctrlPr>
+                  </m:sSubPr>
+                  <m:e>
+                    <m:r>
+                      <w:rPr>
+                        <w:rFonts w:ascii="Cambria Math" w:hAnsi="Cambria Math"/>
+                        <w:sz w:val="24"/>
+                        <w:szCs w:val="24"/>
+                      </w:rPr>
+                      <m:t>Mg</m:t>
+                    </m:r>
+                  </m:e>
+                  <m:sub>
+                    <m:r>
+                      <w:rPr>
+                        <w:rFonts w:ascii="Cambria Math" w:hAnsi="Cambria Math"/>
+                        <w:sz w:val="24"/>
+                        <w:szCs w:val="24"/>
+                      </w:rPr>
+                      <m:t>3</m:t>
+                    </m:r>
+                  </m:sub>
+                </m:sSub>
+                <m:sSub>
+                  <m:sSubPr>
+                    <m:ctrlPr>
+                      <w:rPr>
+                        <w:rFonts w:ascii="Cambria Math" w:hAnsi="Cambria Math"/>
+                        <w:i/>
+                        <w:sz w:val="24"/>
+                        <w:szCs w:val="24"/>
+                      </w:rPr>
+                    </m:ctrlPr>
+                  </m:sSubPr>
+                  <m:e>
+                    <m:r>
+                      <w:rPr>
+                        <w:rFonts w:ascii="Cambria Math" w:hAnsi="Cambria Math"/>
+                        <w:sz w:val="24"/>
+                        <w:szCs w:val="24"/>
+                      </w:rPr>
+                      <m:t>Zn</m:t>
+                    </m:r>
+                  </m:e>
+                  <m:sub>
+                    <m:r>
+                      <w:rPr>
+                        <w:rFonts w:ascii="Cambria Math" w:hAnsi="Cambria Math"/>
+                        <w:sz w:val="24"/>
+                        <w:szCs w:val="24"/>
+                      </w:rPr>
+                      <m:t>6</m:t>
+                    </m:r>
+                  </m:sub>
+                </m:sSub>
+                <m:r>
+                  <w:rPr>
+                    <w:rFonts w:ascii="Cambria Math" w:hAnsi="Cambria Math"/>
+                    <w:sz w:val="24"/>
+                    <w:szCs w:val="24"/>
+                  </w:rPr>
+                  <m:t>Ca</m:t>
+                </m:r>
+              </m:oMath>
+            </m:oMathPara>
+          </w:p>
+          <w:p>
+            <w:pPr>
+              <w:jc w:val="center"/>
+              <w:rPr>
+                <w:sz w:val="24"/>
+                <w:szCs w:val="24"/>
+              </w:rPr>
+            </w:pPr>
+          </w:p>
+        </w:tc>
+        <w:tc>
+          <w:tcPr>
+            <w:tcW w:w="0" w:type="auto"/>
+          </w:tcPr>
+          <w:p>
+            <w:pPr>
+              <w:jc w:val="center"/>
+              <w:rPr>
+                <w:sz w:val="24"/>
+                <w:szCs w:val="24"/>
+              </w:rPr>
+            </w:pPr>
+            <w:r>
+              <w:rPr>
+                <w:sz w:val="24"/>
+                <w:szCs w:val="24"/>
+              </w:rPr>
+              <w:fldChar w:fldCharType="begin"/>
+            </w:r>
+            <w:r>
+              <w:rPr>
+                <w:sz w:val="24"/>
+                <w:szCs w:val="24"/>
+              </w:rPr>
+              <w:instrText xml:space="preserve"> ADDIN EN.CITE &lt;EndNote&gt;&lt;Cite&gt;&lt;Author&gt;Clark&lt;/Author&gt;&lt;Year&gt;1961&lt;/Year&gt;&lt;RecNum&gt;169&lt;/RecNum&gt;&lt;DisplayText&gt;[59]&lt;/DisplayText&gt;&lt;record&gt;&lt;rec-number&gt;169&lt;/rec-number&gt;&lt;foreign-keys&gt;&lt;key app="EN" db-id="pp9ztr5rp0w99besv0nvs2ti09e99ssw2r00" timestamp="1433305965"&gt;169&lt;/key&gt;&lt;/foreign-keys&gt;&lt;ref-type name="Journal Article"&gt;17&lt;/ref-type&gt;&lt;contributors&gt;&lt;authors&gt;&lt;author&gt;Clark, J.B.&lt;/author&gt;&lt;/authors&gt;&lt;/contributors&gt;&lt;titles&gt;&lt;title&gt;The Solid Constitution in the Magnesium&amp;amp;KHcy;Rich Region of the Mg-Ca-Zn Phase Diagram&lt;/title&gt;&lt;secondary-title&gt;Transactions of the Metallurgical Society of AIME&lt;/secondary-title&gt;&lt;/titles&gt;&lt;periodical&gt;&lt;full-title&gt;Transactions of the Metallurgical Society of AIME&lt;/full-title&gt;&lt;/periodical&gt;&lt;pages&gt;644-645&lt;/pages&gt;&lt;volume&gt;221&lt;/volume&gt;&lt;dates&gt;&lt;year&gt;1961&lt;/year&gt;&lt;/dates&gt;&lt;work-type&gt;Experimental, Equi. Diagram, Crys. Structure, #, 2&lt;/work-type&gt;&lt;urls&gt;&lt;/urls&gt;&lt;/record&gt;&lt;/Cite&gt;&lt;/EndNote&gt;</w:instrText>
+            </w:r>
+            <w:r>
+              <w:rPr>
+                <w:sz w:val="24"/>
+                <w:szCs w:val="24"/>
+              </w:rPr>
+              <w:fldChar w:fldCharType="separate"/>
+            </w:r>
+            <w:r>
+              <w:rPr>
+                <w:noProof/>
+                <w:sz w:val="24"/>
+                <w:szCs w:val="24"/>
+              </w:rPr>
+              <w:t>[59]</w:t>
+            </w:r>
+            <w:r>
+              <w:rPr>
+                <w:sz w:val="24"/>
+                <w:szCs w:val="24"/>
+              </w:rPr>
+              <w:fldChar w:fldCharType="end"/>
+            </w:r>
+          </w:p>
+        </w:tc>
+      </w:tr>
+      <w:tr>
+        <w:trPr>
+          <w:jc w:val="center"/>
+        </w:trPr>
+        <w:tc>
+          <w:tcPr>
+            <w:tcW w:w="0" w:type="auto"/>
+            <w:tcBorders>
+              <w:right w:val="single" w:sz="4" w:space="0" w:color="auto"/>
+            </w:tcBorders>
+          </w:tcPr>
+          <w:p>
+            <w:pPr>
+              <w:jc w:val="center"/>
+              <w:rPr>
+                <w:sz w:val="24"/>
+                <w:szCs w:val="24"/>
+                <w:vertAlign w:val="subscript"/>
+              </w:rPr>
+            </w:pPr>
+            <w:r>
+              <w:rPr>
+                <w:sz w:val="24"/>
+                <w:szCs w:val="24"/>
+              </w:rPr>
+              <w:t>T</w:t>
+            </w:r>
+            <w:r>
+              <w:rPr>
+                <w:sz w:val="24"/>
+                <w:szCs w:val="24"/>
+                <w:vertAlign w:val="subscript"/>
+              </w:rPr>
+              <w:t>3</w:t>
+            </w:r>
+          </w:p>
+        </w:tc>
+        <w:tc>
+          <w:tcPr>
+            <w:tcW w:w="0" w:type="auto"/>
+            <w:tcBorders>
+              <w:left w:val="single" w:sz="4" w:space="0" w:color="auto"/>
+            </w:tcBorders>
+          </w:tcPr>
+          <w:p>
+            <w:pPr>
+              <w:jc w:val="center"/>
+              <w:rPr>
+                <w:sz w:val="24"/>
+                <w:szCs w:val="24"/>
+              </w:rPr>
+            </w:pPr>
+            <m:oMathPara>
+              <m:oMath>
+                <m:r>
+                  <w:rPr>
+                    <w:rFonts w:ascii="Cambria Math" w:hAnsi="Cambria Math"/>
+                    <w:sz w:val="24"/>
+                    <w:szCs w:val="24"/>
+                  </w:rPr>
+                  <m:t>MgZnCa</m:t>
+                </m:r>
+              </m:oMath>
+            </m:oMathPara>
+          </w:p>
+        </w:tc>
+        <w:tc>
+          <w:tcPr>
+            <w:tcW w:w="0" w:type="auto"/>
+          </w:tcPr>
+          <w:p>
+            <w:pPr>
+              <w:jc w:val="center"/>
+              <w:rPr>
+                <w:sz w:val="24"/>
+                <w:szCs w:val="24"/>
+              </w:rPr>
+            </w:pPr>
+            <w:r>
+              <w:rPr>
+                <w:sz w:val="24"/>
+                <w:szCs w:val="24"/>
+              </w:rPr>
+              <w:fldChar w:fldCharType="begin"/>
+            </w:r>
+            <w:r>
+              <w:rPr>
+                <w:sz w:val="24"/>
+                <w:szCs w:val="24"/>
+              </w:rPr>
+              <w:instrText xml:space="preserve"> ADDIN EN.CITE &lt;EndNote&gt;&lt;Cite&gt;&lt;Author&gt;Schulze&lt;/Author&gt;&lt;Year&gt;1961&lt;/Year&gt;&lt;RecNum&gt;170&lt;/RecNum&gt;&lt;DisplayText&gt;[60]&lt;/DisplayText&gt;&lt;record&gt;&lt;rec-number&gt;170&lt;/rec-number&gt;&lt;foreign-keys&gt;&lt;key app="EN" db-id="pp9ztr5rp0w99besv0nvs2ti09e99ssw2r00" timestamp="1433306055"&gt;170&lt;/key&gt;&lt;/foreign-keys&gt;&lt;ref-type name="Journal Article"&gt;17&lt;/ref-type&gt;&lt;contributors&gt;&lt;authors&gt;&lt;author&gt;Schulze, G.E.R., Wieting, J.&lt;/author&gt;&lt;/authors&gt;&lt;/contributors&gt;&lt;titles&gt;&lt;title&gt; About the Constitution Principles of the CaZn2-Lattice&lt;/title&gt;&lt;secondary-title&gt;Z. Metallkd.&lt;/secondary-title&gt;&lt;/titles&gt;&lt;periodical&gt;&lt;full-title&gt;Z. Metallkd.&lt;/full-title&gt;&lt;/periodical&gt;&lt;pages&gt;743-746&lt;/pages&gt;&lt;volume&gt;52&lt;/volume&gt;&lt;number&gt;11&lt;/number&gt;&lt;dates&gt;&lt;year&gt;1961&lt;/year&gt;&lt;/dates&gt;&lt;work-type&gt;(Experimental, Crys. Structure, 5)&lt;/work-type&gt;&lt;urls&gt;&lt;/urls&gt;&lt;/record&gt;&lt;/Cite&gt;&lt;/EndNote&gt;</w:instrText>
+            </w:r>
+            <w:r>
+              <w:rPr>
+                <w:sz w:val="24"/>
+                <w:szCs w:val="24"/>
+              </w:rPr>
+              <w:fldChar w:fldCharType="separate"/>
+            </w:r>
+            <w:r>
+              <w:rPr>
+                <w:noProof/>
+                <w:sz w:val="24"/>
+                <w:szCs w:val="24"/>
+              </w:rPr>
+              <w:t>[60]</w:t>
+            </w:r>
+            <w:r>
+              <w:rPr>
+                <w:sz w:val="24"/>
+                <w:szCs w:val="24"/>
+              </w:rPr>
+              <w:fldChar w:fldCharType="end"/>
+            </w:r>
+          </w:p>
+        </w:tc>
+      </w:tr>
+    </w:tbl>
+    <w:p/>
+    <w:p>
+      <w:r>
+        <w:t xml:space="preserve">Note: The </w:t>
+      </w:r>
+      <w:r>
+        <w:t xml:space="preserve">first </w:t>
+      </w:r>
+      <w:r>
+        <w:t>composition of</w:t>
+      </w:r>
+      <w:r>
+        <w:t xml:space="preserve"> both</w:t>
+      </w:r>
+      <w:r>
+        <w:t xml:space="preserve"> T</w:t>
+      </w:r>
+      <w:r>
+        <w:rPr>
+          <w:vertAlign w:val="subscript"/>
+        </w:rPr>
+        <w:t>1</w:t>
+      </w:r>
+      <w:r>
+        <w:t xml:space="preserve"> and T</w:t>
+      </w:r>
+      <w:r>
+        <w:rPr>
+          <w:vertAlign w:val="subscript"/>
+        </w:rPr>
+        <w:t>2</w:t>
+      </w:r>
+      <w:r>
+        <w:t xml:space="preserve"> are better supported by data. </w:t>
       </w:r>
     </w:p>
     <w:sectPr>
@@ -49008,7 +50264,7 @@
 </file>
 
 <file path=customXml/itemProps1.xml><?xml version="1.0" encoding="utf-8"?>
-<ds:datastoreItem xmlns:ds="http://schemas.openxmlformats.org/officeDocument/2006/customXml" ds:itemID="{01871B3F-32DA-4662-8899-A69D96045394}">
+<ds:datastoreItem xmlns:ds="http://schemas.openxmlformats.org/officeDocument/2006/customXml" ds:itemID="{FFCC8A74-F2A9-43C8-BED1-881830FE0741}">
   <ds:schemaRefs>
     <ds:schemaRef ds:uri="http://schemas.openxmlformats.org/officeDocument/2006/bibliography"/>
   </ds:schemaRefs>

</xml_diff>

<commit_message>
Appendix - Added MgZnCa Liquidus Projection Phase diagram
</commit_message>
<xml_diff>
--- a/Scott Gleason - Preliminary PhD Thesis.docx
+++ b/Scott Gleason - Preliminary PhD Thesis.docx
@@ -267,7 +267,7 @@
         </w:numPr>
         <w:ind w:left="432" w:hanging="432"/>
       </w:pPr>
-      <w:bookmarkStart w:id="1" w:name="_Toc421107036"/>
+      <w:bookmarkStart w:id="1" w:name="_Toc421108815"/>
       <w:r>
         <w:lastRenderedPageBreak/>
         <w:t>Acknowledgements</w:t>
@@ -319,7 +319,7 @@
         </w:numPr>
         <w:ind w:left="432" w:hanging="432"/>
       </w:pPr>
-      <w:bookmarkStart w:id="2" w:name="_Toc421107037"/>
+      <w:bookmarkStart w:id="2" w:name="_Toc421108816"/>
       <w:commentRangeStart w:id="3"/>
       <w:r>
         <w:lastRenderedPageBreak/>
@@ -409,7 +409,7 @@
       </w:r>
     </w:p>
     <w:p/>
-    <w:bookmarkStart w:id="5" w:name="_Toc421107038" w:displacedByCustomXml="next"/>
+    <w:bookmarkStart w:id="5" w:name="_Toc421108817" w:displacedByCustomXml="next"/>
     <w:sdt>
       <w:sdtPr>
         <w:rPr>
@@ -474,7 +474,7 @@
               <w:lang w:eastAsia="en-AU"/>
             </w:rPr>
           </w:pPr>
-          <w:hyperlink w:anchor="_Toc421107036" w:history="1">
+          <w:hyperlink w:anchor="_Toc421108815" w:history="1">
             <w:r>
               <w:rPr>
                 <w:rStyle w:val="Hyperlink"/>
@@ -501,7 +501,7 @@
                 <w:noProof/>
                 <w:webHidden/>
               </w:rPr>
-              <w:instrText xml:space="preserve"> PAGEREF _Toc421107036 \h </w:instrText>
+              <w:instrText xml:space="preserve"> PAGEREF _Toc421108815 \h </w:instrText>
             </w:r>
             <w:r>
               <w:rPr>
@@ -543,7 +543,7 @@
               <w:lang w:eastAsia="en-AU"/>
             </w:rPr>
           </w:pPr>
-          <w:hyperlink w:anchor="_Toc421107037" w:history="1">
+          <w:hyperlink w:anchor="_Toc421108816" w:history="1">
             <w:r>
               <w:rPr>
                 <w:rStyle w:val="Hyperlink"/>
@@ -570,7 +570,7 @@
                 <w:noProof/>
                 <w:webHidden/>
               </w:rPr>
-              <w:instrText xml:space="preserve"> PAGEREF _Toc421107037 \h </w:instrText>
+              <w:instrText xml:space="preserve"> PAGEREF _Toc421108816 \h </w:instrText>
             </w:r>
             <w:r>
               <w:rPr>
@@ -612,7 +612,7 @@
               <w:lang w:eastAsia="en-AU"/>
             </w:rPr>
           </w:pPr>
-          <w:hyperlink w:anchor="_Toc421107038" w:history="1">
+          <w:hyperlink w:anchor="_Toc421108817" w:history="1">
             <w:r>
               <w:rPr>
                 <w:rStyle w:val="Hyperlink"/>
@@ -639,7 +639,7 @@
                 <w:noProof/>
                 <w:webHidden/>
               </w:rPr>
-              <w:instrText xml:space="preserve"> PAGEREF _Toc421107038 \h </w:instrText>
+              <w:instrText xml:space="preserve"> PAGEREF _Toc421108817 \h </w:instrText>
             </w:r>
             <w:r>
               <w:rPr>
@@ -681,7 +681,7 @@
               <w:lang w:eastAsia="en-AU"/>
             </w:rPr>
           </w:pPr>
-          <w:hyperlink w:anchor="_Toc421107039" w:history="1">
+          <w:hyperlink w:anchor="_Toc421108818" w:history="1">
             <w:r>
               <w:rPr>
                 <w:rStyle w:val="Hyperlink"/>
@@ -708,7 +708,7 @@
                 <w:noProof/>
                 <w:webHidden/>
               </w:rPr>
-              <w:instrText xml:space="preserve"> PAGEREF _Toc421107039 \h </w:instrText>
+              <w:instrText xml:space="preserve"> PAGEREF _Toc421108818 \h </w:instrText>
             </w:r>
             <w:r>
               <w:rPr>
@@ -751,7 +751,7 @@
               <w:lang w:eastAsia="en-AU"/>
             </w:rPr>
           </w:pPr>
-          <w:hyperlink w:anchor="_Toc421107040" w:history="1">
+          <w:hyperlink w:anchor="_Toc421108819" w:history="1">
             <w:r>
               <w:rPr>
                 <w:rStyle w:val="Hyperlink"/>
@@ -792,7 +792,7 @@
                 <w:noProof/>
                 <w:webHidden/>
               </w:rPr>
-              <w:instrText xml:space="preserve"> PAGEREF _Toc421107040 \h </w:instrText>
+              <w:instrText xml:space="preserve"> PAGEREF _Toc421108819 \h </w:instrText>
             </w:r>
             <w:r>
               <w:rPr>
@@ -835,7 +835,7 @@
               <w:lang w:eastAsia="en-AU"/>
             </w:rPr>
           </w:pPr>
-          <w:hyperlink w:anchor="_Toc421107041" w:history="1">
+          <w:hyperlink w:anchor="_Toc421108820" w:history="1">
             <w:r>
               <w:rPr>
                 <w:rStyle w:val="Hyperlink"/>
@@ -876,7 +876,7 @@
                 <w:noProof/>
                 <w:webHidden/>
               </w:rPr>
-              <w:instrText xml:space="preserve"> PAGEREF _Toc421107041 \h </w:instrText>
+              <w:instrText xml:space="preserve"> PAGEREF _Toc421108820 \h </w:instrText>
             </w:r>
             <w:r>
               <w:rPr>
@@ -919,7 +919,7 @@
               <w:lang w:eastAsia="en-AU"/>
             </w:rPr>
           </w:pPr>
-          <w:hyperlink w:anchor="_Toc421107042" w:history="1">
+          <w:hyperlink w:anchor="_Toc421108821" w:history="1">
             <w:r>
               <w:rPr>
                 <w:rStyle w:val="Hyperlink"/>
@@ -960,7 +960,7 @@
                 <w:noProof/>
                 <w:webHidden/>
               </w:rPr>
-              <w:instrText xml:space="preserve"> PAGEREF _Toc421107042 \h </w:instrText>
+              <w:instrText xml:space="preserve"> PAGEREF _Toc421108821 \h </w:instrText>
             </w:r>
             <w:r>
               <w:rPr>
@@ -1003,7 +1003,7 @@
               <w:lang w:eastAsia="en-AU"/>
             </w:rPr>
           </w:pPr>
-          <w:hyperlink w:anchor="_Toc421107043" w:history="1">
+          <w:hyperlink w:anchor="_Toc421108822" w:history="1">
             <w:r>
               <w:rPr>
                 <w:rStyle w:val="Hyperlink"/>
@@ -1044,7 +1044,7 @@
                 <w:noProof/>
                 <w:webHidden/>
               </w:rPr>
-              <w:instrText xml:space="preserve"> PAGEREF _Toc421107043 \h </w:instrText>
+              <w:instrText xml:space="preserve"> PAGEREF _Toc421108822 \h </w:instrText>
             </w:r>
             <w:r>
               <w:rPr>
@@ -1087,7 +1087,7 @@
               <w:lang w:eastAsia="en-AU"/>
             </w:rPr>
           </w:pPr>
-          <w:hyperlink w:anchor="_Toc421107044" w:history="1">
+          <w:hyperlink w:anchor="_Toc421108823" w:history="1">
             <w:r>
               <w:rPr>
                 <w:rStyle w:val="Hyperlink"/>
@@ -1128,7 +1128,7 @@
                 <w:noProof/>
                 <w:webHidden/>
               </w:rPr>
-              <w:instrText xml:space="preserve"> PAGEREF _Toc421107044 \h </w:instrText>
+              <w:instrText xml:space="preserve"> PAGEREF _Toc421108823 \h </w:instrText>
             </w:r>
             <w:r>
               <w:rPr>
@@ -1171,7 +1171,7 @@
               <w:lang w:eastAsia="en-AU"/>
             </w:rPr>
           </w:pPr>
-          <w:hyperlink w:anchor="_Toc421107045" w:history="1">
+          <w:hyperlink w:anchor="_Toc421108824" w:history="1">
             <w:r>
               <w:rPr>
                 <w:rStyle w:val="Hyperlink"/>
@@ -1232,7 +1232,7 @@
                 <w:noProof/>
                 <w:webHidden/>
               </w:rPr>
-              <w:instrText xml:space="preserve"> PAGEREF _Toc421107045 \h </w:instrText>
+              <w:instrText xml:space="preserve"> PAGEREF _Toc421108824 \h </w:instrText>
             </w:r>
             <w:r>
               <w:rPr>
@@ -1275,7 +1275,7 @@
               <w:lang w:eastAsia="en-AU"/>
             </w:rPr>
           </w:pPr>
-          <w:hyperlink w:anchor="_Toc421107046" w:history="1">
+          <w:hyperlink w:anchor="_Toc421108825" w:history="1">
             <w:r>
               <w:rPr>
                 <w:rStyle w:val="Hyperlink"/>
@@ -1316,7 +1316,7 @@
                 <w:noProof/>
                 <w:webHidden/>
               </w:rPr>
-              <w:instrText xml:space="preserve"> PAGEREF _Toc421107046 \h </w:instrText>
+              <w:instrText xml:space="preserve"> PAGEREF _Toc421108825 \h </w:instrText>
             </w:r>
             <w:r>
               <w:rPr>
@@ -1359,7 +1359,7 @@
               <w:lang w:eastAsia="en-AU"/>
             </w:rPr>
           </w:pPr>
-          <w:hyperlink w:anchor="_Toc421107047" w:history="1">
+          <w:hyperlink w:anchor="_Toc421108826" w:history="1">
             <w:r>
               <w:rPr>
                 <w:rStyle w:val="Hyperlink"/>
@@ -1400,7 +1400,7 @@
                 <w:noProof/>
                 <w:webHidden/>
               </w:rPr>
-              <w:instrText xml:space="preserve"> PAGEREF _Toc421107047 \h </w:instrText>
+              <w:instrText xml:space="preserve"> PAGEREF _Toc421108826 \h </w:instrText>
             </w:r>
             <w:r>
               <w:rPr>
@@ -1443,7 +1443,7 @@
               <w:lang w:eastAsia="en-AU"/>
             </w:rPr>
           </w:pPr>
-          <w:hyperlink w:anchor="_Toc421107048" w:history="1">
+          <w:hyperlink w:anchor="_Toc421108827" w:history="1">
             <w:r>
               <w:rPr>
                 <w:rStyle w:val="Hyperlink"/>
@@ -1484,7 +1484,7 @@
                 <w:noProof/>
                 <w:webHidden/>
               </w:rPr>
-              <w:instrText xml:space="preserve"> PAGEREF _Toc421107048 \h </w:instrText>
+              <w:instrText xml:space="preserve"> PAGEREF _Toc421108827 \h </w:instrText>
             </w:r>
             <w:r>
               <w:rPr>
@@ -1527,7 +1527,7 @@
               <w:lang w:eastAsia="en-AU"/>
             </w:rPr>
           </w:pPr>
-          <w:hyperlink w:anchor="_Toc421107049" w:history="1">
+          <w:hyperlink w:anchor="_Toc421108828" w:history="1">
             <w:r>
               <w:rPr>
                 <w:rStyle w:val="Hyperlink"/>
@@ -1568,7 +1568,7 @@
                 <w:noProof/>
                 <w:webHidden/>
               </w:rPr>
-              <w:instrText xml:space="preserve"> PAGEREF _Toc421107049 \h </w:instrText>
+              <w:instrText xml:space="preserve"> PAGEREF _Toc421108828 \h </w:instrText>
             </w:r>
             <w:r>
               <w:rPr>
@@ -1611,7 +1611,7 @@
               <w:lang w:eastAsia="en-AU"/>
             </w:rPr>
           </w:pPr>
-          <w:hyperlink w:anchor="_Toc421107050" w:history="1">
+          <w:hyperlink w:anchor="_Toc421108829" w:history="1">
             <w:r>
               <w:rPr>
                 <w:rStyle w:val="Hyperlink"/>
@@ -1652,7 +1652,7 @@
                 <w:noProof/>
                 <w:webHidden/>
               </w:rPr>
-              <w:instrText xml:space="preserve"> PAGEREF _Toc421107050 \h </w:instrText>
+              <w:instrText xml:space="preserve"> PAGEREF _Toc421108829 \h </w:instrText>
             </w:r>
             <w:r>
               <w:rPr>
@@ -1695,7 +1695,7 @@
               <w:lang w:eastAsia="en-AU"/>
             </w:rPr>
           </w:pPr>
-          <w:hyperlink w:anchor="_Toc421107051" w:history="1">
+          <w:hyperlink w:anchor="_Toc421108830" w:history="1">
             <w:r>
               <w:rPr>
                 <w:rStyle w:val="Hyperlink"/>
@@ -1736,7 +1736,7 @@
                 <w:noProof/>
                 <w:webHidden/>
               </w:rPr>
-              <w:instrText xml:space="preserve"> PAGEREF _Toc421107051 \h </w:instrText>
+              <w:instrText xml:space="preserve"> PAGEREF _Toc421108830 \h </w:instrText>
             </w:r>
             <w:r>
               <w:rPr>
@@ -1779,7 +1779,7 @@
               <w:lang w:eastAsia="en-AU"/>
             </w:rPr>
           </w:pPr>
-          <w:hyperlink w:anchor="_Toc421107052" w:history="1">
+          <w:hyperlink w:anchor="_Toc421108831" w:history="1">
             <w:r>
               <w:rPr>
                 <w:rStyle w:val="Hyperlink"/>
@@ -1820,7 +1820,7 @@
                 <w:noProof/>
                 <w:webHidden/>
               </w:rPr>
-              <w:instrText xml:space="preserve"> PAGEREF _Toc421107052 \h </w:instrText>
+              <w:instrText xml:space="preserve"> PAGEREF _Toc421108831 \h </w:instrText>
             </w:r>
             <w:r>
               <w:rPr>
@@ -1863,7 +1863,7 @@
               <w:lang w:eastAsia="en-AU"/>
             </w:rPr>
           </w:pPr>
-          <w:hyperlink w:anchor="_Toc421107053" w:history="1">
+          <w:hyperlink w:anchor="_Toc421108832" w:history="1">
             <w:r>
               <w:rPr>
                 <w:rStyle w:val="Hyperlink"/>
@@ -1908,7 +1908,7 @@
                 <w:noProof/>
                 <w:webHidden/>
               </w:rPr>
-              <w:instrText xml:space="preserve"> PAGEREF _Toc421107053 \h </w:instrText>
+              <w:instrText xml:space="preserve"> PAGEREF _Toc421108832 \h </w:instrText>
             </w:r>
             <w:r>
               <w:rPr>
@@ -1951,7 +1951,7 @@
               <w:lang w:eastAsia="en-AU"/>
             </w:rPr>
           </w:pPr>
-          <w:hyperlink w:anchor="_Toc421107054" w:history="1">
+          <w:hyperlink w:anchor="_Toc421108833" w:history="1">
             <w:r>
               <w:rPr>
                 <w:rStyle w:val="Hyperlink"/>
@@ -1996,7 +1996,7 @@
                 <w:noProof/>
                 <w:webHidden/>
               </w:rPr>
-              <w:instrText xml:space="preserve"> PAGEREF _Toc421107054 \h </w:instrText>
+              <w:instrText xml:space="preserve"> PAGEREF _Toc421108833 \h </w:instrText>
             </w:r>
             <w:r>
               <w:rPr>
@@ -2039,7 +2039,7 @@
               <w:lang w:eastAsia="en-AU"/>
             </w:rPr>
           </w:pPr>
-          <w:hyperlink w:anchor="_Toc421107055" w:history="1">
+          <w:hyperlink w:anchor="_Toc421108834" w:history="1">
             <w:r>
               <w:rPr>
                 <w:rStyle w:val="Hyperlink"/>
@@ -2080,7 +2080,7 @@
                 <w:noProof/>
                 <w:webHidden/>
               </w:rPr>
-              <w:instrText xml:space="preserve"> PAGEREF _Toc421107055 \h </w:instrText>
+              <w:instrText xml:space="preserve"> PAGEREF _Toc421108834 \h </w:instrText>
             </w:r>
             <w:r>
               <w:rPr>
@@ -2123,7 +2123,7 @@
               <w:lang w:eastAsia="en-AU"/>
             </w:rPr>
           </w:pPr>
-          <w:hyperlink w:anchor="_Toc421107056" w:history="1">
+          <w:hyperlink w:anchor="_Toc421108835" w:history="1">
             <w:r>
               <w:rPr>
                 <w:rStyle w:val="Hyperlink"/>
@@ -2168,7 +2168,7 @@
                 <w:noProof/>
                 <w:webHidden/>
               </w:rPr>
-              <w:instrText xml:space="preserve"> PAGEREF _Toc421107056 \h </w:instrText>
+              <w:instrText xml:space="preserve"> PAGEREF _Toc421108835 \h </w:instrText>
             </w:r>
             <w:r>
               <w:rPr>
@@ -2211,7 +2211,7 @@
               <w:lang w:eastAsia="en-AU"/>
             </w:rPr>
           </w:pPr>
-          <w:hyperlink w:anchor="_Toc421107057" w:history="1">
+          <w:hyperlink w:anchor="_Toc421108836" w:history="1">
             <w:r>
               <w:rPr>
                 <w:rStyle w:val="Hyperlink"/>
@@ -2256,7 +2256,7 @@
                 <w:noProof/>
                 <w:webHidden/>
               </w:rPr>
-              <w:instrText xml:space="preserve"> PAGEREF _Toc421107057 \h </w:instrText>
+              <w:instrText xml:space="preserve"> PAGEREF _Toc421108836 \h </w:instrText>
             </w:r>
             <w:r>
               <w:rPr>
@@ -2299,7 +2299,7 @@
               <w:lang w:eastAsia="en-AU"/>
             </w:rPr>
           </w:pPr>
-          <w:hyperlink w:anchor="_Toc421107058" w:history="1">
+          <w:hyperlink w:anchor="_Toc421108837" w:history="1">
             <w:r>
               <w:rPr>
                 <w:rStyle w:val="Hyperlink"/>
@@ -2344,7 +2344,7 @@
                 <w:noProof/>
                 <w:webHidden/>
               </w:rPr>
-              <w:instrText xml:space="preserve"> PAGEREF _Toc421107058 \h </w:instrText>
+              <w:instrText xml:space="preserve"> PAGEREF _Toc421108837 \h </w:instrText>
             </w:r>
             <w:r>
               <w:rPr>
@@ -2387,7 +2387,7 @@
               <w:lang w:eastAsia="en-AU"/>
             </w:rPr>
           </w:pPr>
-          <w:hyperlink w:anchor="_Toc421107059" w:history="1">
+          <w:hyperlink w:anchor="_Toc421108838" w:history="1">
             <w:r>
               <w:rPr>
                 <w:rStyle w:val="Hyperlink"/>
@@ -2432,7 +2432,7 @@
                 <w:noProof/>
                 <w:webHidden/>
               </w:rPr>
-              <w:instrText xml:space="preserve"> PAGEREF _Toc421107059 \h </w:instrText>
+              <w:instrText xml:space="preserve"> PAGEREF _Toc421108838 \h </w:instrText>
             </w:r>
             <w:r>
               <w:rPr>
@@ -2475,7 +2475,7 @@
               <w:lang w:eastAsia="en-AU"/>
             </w:rPr>
           <